<commit_message>
Redesign and code the screen of gameActivity
</commit_message>
<xml_diff>
--- a/COMPX202 Assignment8 Document.docx
+++ b/COMPX202 Assignment8 Document.docx
@@ -1,6 +1,6 @@
 
 <file path=word/document.xml><?xml version="1.0" encoding="utf-8"?>
-<w:document xmlns:wpc="http://schemas.microsoft.com/office/word/2010/wordprocessingCanvas" xmlns:cx="http://schemas.microsoft.com/office/drawing/2014/chartex" xmlns:cx1="http://schemas.microsoft.com/office/drawing/2015/9/8/chartex" xmlns:cx2="http://schemas.microsoft.com/office/drawing/2015/10/21/chartex" xmlns:cx3="http://schemas.microsoft.com/office/drawing/2016/5/9/chartex" xmlns:cx4="http://schemas.microsoft.com/office/drawing/2016/5/10/chartex" xmlns:cx5="http://schemas.microsoft.com/office/drawing/2016/5/11/chartex" xmlns:cx6="http://schemas.microsoft.com/office/drawing/2016/5/12/chartex" xmlns:cx7="http://schemas.microsoft.com/office/drawing/2016/5/13/chartex" xmlns:cx8="http://schemas.microsoft.com/office/drawing/2016/5/14/chartex" xmlns:mc="http://schemas.openxmlformats.org/markup-compatibility/2006" xmlns:aink="http://schemas.microsoft.com/office/drawing/2016/ink" xmlns:am3d="http://schemas.microsoft.com/office/drawing/2017/model3d" xmlns:o="urn:schemas-microsoft-com:office:office" xmlns:r="http://schemas.openxmlformats.org/officeDocument/2006/relationships" xmlns:m="http://schemas.openxmlformats.org/officeDocument/2006/math" xmlns:v="urn:schemas-microsoft-com:vml" xmlns:wp14="http://schemas.microsoft.com/office/word/2010/wordprocessingDrawing" xmlns:wp="http://schemas.openxmlformats.org/drawingml/2006/wordprocessingDrawing" xmlns:w10="urn:schemas-microsoft-com:office:word" xmlns:w="http://schemas.openxmlformats.org/wordprocessingml/2006/main" xmlns:w14="http://schemas.microsoft.com/office/word/2010/wordml" xmlns:w15="http://schemas.microsoft.com/office/word/2012/wordml" xmlns:w16cex="http://schemas.microsoft.com/office/word/2018/wordml/cex" xmlns:w16cid="http://schemas.microsoft.com/office/word/2016/wordml/cid" xmlns:w16="http://schemas.microsoft.com/office/word/2018/wordml" xmlns:w16se="http://schemas.microsoft.com/office/word/2015/wordml/symex" xmlns:wpg="http://schemas.microsoft.com/office/word/2010/wordprocessingGroup" xmlns:wpi="http://schemas.microsoft.com/office/word/2010/wordprocessingInk" xmlns:wne="http://schemas.microsoft.com/office/word/2006/wordml" xmlns:wps="http://schemas.microsoft.com/office/word/2010/wordprocessingShape" mc:Ignorable="w14 w15 w16se w16cid w16 w16cex wp14">
+<w:document xmlns:ve="http://schemas.openxmlformats.org/markup-compatibility/2006" xmlns:o="urn:schemas-microsoft-com:office:office" xmlns:r="http://schemas.openxmlformats.org/officeDocument/2006/relationships" xmlns:m="http://schemas.openxmlformats.org/officeDocument/2006/math" xmlns:v="urn:schemas-microsoft-com:vml" xmlns:wp="http://schemas.openxmlformats.org/drawingml/2006/wordprocessingDrawing" xmlns:w10="urn:schemas-microsoft-com:office:word" xmlns:w="http://schemas.openxmlformats.org/wordprocessingml/2006/main" xmlns:wne="http://schemas.microsoft.com/office/word/2006/wordml">
   <w:body>
     <w:p>
       <w:pPr>
@@ -71,25 +71,24 @@
           <w:sz w:val="28"/>
           <w:szCs w:val="28"/>
         </w:rPr>
-        <w:t xml:space="preserve">Name: </w:t>
-      </w:r>
-      <w:proofErr w:type="spellStart"/>
-      <w:r>
+        <w:t>Name: ShengyangXu (X); ID: 31711055</w:t>
+      </w:r>
+    </w:p>
+    <w:p>
+      <w:pPr>
         <w:rPr>
           <w:rFonts w:ascii="Times New Roman" w:hAnsi="Times New Roman" w:cs="Times New Roman"/>
           <w:sz w:val="28"/>
           <w:szCs w:val="28"/>
         </w:rPr>
-        <w:t>ShengyangXu</w:t>
-      </w:r>
-      <w:proofErr w:type="spellEnd"/>
+      </w:pPr>
       <w:r>
         <w:rPr>
           <w:rFonts w:ascii="Times New Roman" w:hAnsi="Times New Roman" w:cs="Times New Roman"/>
           <w:sz w:val="28"/>
           <w:szCs w:val="28"/>
         </w:rPr>
-        <w:t xml:space="preserve"> (X); ID: 31711055</w:t>
+        <w:t>Name: Dan Jin (J); ID:31711003</w:t>
       </w:r>
     </w:p>
     <w:p>
@@ -100,31 +99,73 @@
           <w:szCs w:val="28"/>
         </w:rPr>
       </w:pPr>
-      <w:r>
+    </w:p>
+    <w:p>
+      <w:pPr>
+        <w:rPr>
+          <w:rFonts w:ascii="Times New Roman" w:hAnsi="Times New Roman" w:cs="Times New Roman"/>
+          <w:b/>
+          <w:bCs/>
+          <w:sz w:val="32"/>
+          <w:szCs w:val="32"/>
+        </w:rPr>
+      </w:pPr>
+      <w:r>
+        <w:rPr>
+          <w:rFonts w:ascii="Times New Roman" w:hAnsi="Times New Roman" w:cs="Times New Roman"/>
+          <w:b/>
+          <w:bCs/>
+          <w:sz w:val="32"/>
+          <w:szCs w:val="32"/>
+        </w:rPr>
+        <w:t>Project Name</w:t>
+      </w:r>
+    </w:p>
+    <w:p>
+      <w:pPr>
         <w:rPr>
           <w:rFonts w:ascii="Times New Roman" w:hAnsi="Times New Roman" w:cs="Times New Roman"/>
           <w:sz w:val="28"/>
           <w:szCs w:val="28"/>
         </w:rPr>
-        <w:t xml:space="preserve">Name: Dan </w:t>
-      </w:r>
-      <w:proofErr w:type="spellStart"/>
+      </w:pPr>
       <w:r>
         <w:rPr>
           <w:rFonts w:ascii="Times New Roman" w:hAnsi="Times New Roman" w:cs="Times New Roman"/>
           <w:sz w:val="28"/>
           <w:szCs w:val="28"/>
         </w:rPr>
-        <w:t>Jin</w:t>
-      </w:r>
-      <w:proofErr w:type="spellEnd"/>
-      <w:r>
+        <w:t>Adventure Ball</w:t>
+      </w:r>
+    </w:p>
+    <w:p>
+      <w:pPr>
         <w:rPr>
           <w:rFonts w:ascii="Times New Roman" w:hAnsi="Times New Roman" w:cs="Times New Roman"/>
           <w:sz w:val="28"/>
           <w:szCs w:val="28"/>
         </w:rPr>
-        <w:t xml:space="preserve"> (J); ID:31711003</w:t>
+      </w:pPr>
+    </w:p>
+    <w:p>
+      <w:pPr>
+        <w:rPr>
+          <w:rFonts w:ascii="Times New Roman" w:hAnsi="Times New Roman" w:cs="Times New Roman"/>
+          <w:b/>
+          <w:bCs/>
+          <w:sz w:val="32"/>
+          <w:szCs w:val="32"/>
+        </w:rPr>
+      </w:pPr>
+      <w:r>
+        <w:rPr>
+          <w:rFonts w:ascii="Times New Roman" w:hAnsi="Times New Roman" w:cs="Times New Roman"/>
+          <w:b/>
+          <w:bCs/>
+          <w:sz w:val="32"/>
+          <w:szCs w:val="32"/>
+        </w:rPr>
+        <w:t>Software Methodology</w:t>
       </w:r>
     </w:p>
     <w:p>
@@ -135,99 +176,22 @@
           <w:szCs w:val="28"/>
         </w:rPr>
       </w:pPr>
-    </w:p>
-    <w:p>
-      <w:pPr>
-        <w:rPr>
-          <w:rFonts w:ascii="Times New Roman" w:hAnsi="Times New Roman" w:cs="Times New Roman"/>
-          <w:b/>
-          <w:bCs/>
-          <w:sz w:val="32"/>
-          <w:szCs w:val="32"/>
-        </w:rPr>
-      </w:pPr>
-      <w:r>
-        <w:rPr>
-          <w:rFonts w:ascii="Times New Roman" w:hAnsi="Times New Roman" w:cs="Times New Roman"/>
-          <w:b/>
-          <w:bCs/>
-          <w:sz w:val="32"/>
-          <w:szCs w:val="32"/>
-        </w:rPr>
-        <w:t>Project Name</w:t>
-      </w:r>
-    </w:p>
-    <w:p>
-      <w:pPr>
+      <w:r>
         <w:rPr>
           <w:rFonts w:ascii="Times New Roman" w:hAnsi="Times New Roman" w:cs="Times New Roman"/>
           <w:sz w:val="28"/>
           <w:szCs w:val="28"/>
         </w:rPr>
-      </w:pPr>
-      <w:r>
+        <w:t>The iterative and incremental approach</w:t>
+      </w:r>
+    </w:p>
+    <w:p>
+      <w:pPr>
         <w:rPr>
           <w:rFonts w:ascii="Times New Roman" w:hAnsi="Times New Roman" w:cs="Times New Roman"/>
           <w:sz w:val="28"/>
           <w:szCs w:val="28"/>
         </w:rPr>
-        <w:t>Adventure Ball</w:t>
-      </w:r>
-    </w:p>
-    <w:p>
-      <w:pPr>
-        <w:rPr>
-          <w:rFonts w:ascii="Times New Roman" w:hAnsi="Times New Roman" w:cs="Times New Roman"/>
-          <w:sz w:val="28"/>
-          <w:szCs w:val="28"/>
-        </w:rPr>
-      </w:pPr>
-    </w:p>
-    <w:p>
-      <w:pPr>
-        <w:rPr>
-          <w:rFonts w:ascii="Times New Roman" w:hAnsi="Times New Roman" w:cs="Times New Roman"/>
-          <w:b/>
-          <w:bCs/>
-          <w:sz w:val="32"/>
-          <w:szCs w:val="32"/>
-        </w:rPr>
-      </w:pPr>
-      <w:r>
-        <w:rPr>
-          <w:rFonts w:ascii="Times New Roman" w:hAnsi="Times New Roman" w:cs="Times New Roman"/>
-          <w:b/>
-          <w:bCs/>
-          <w:sz w:val="32"/>
-          <w:szCs w:val="32"/>
-        </w:rPr>
-        <w:t>Software Methodology</w:t>
-      </w:r>
-    </w:p>
-    <w:p>
-      <w:pPr>
-        <w:rPr>
-          <w:rFonts w:ascii="Times New Roman" w:hAnsi="Times New Roman" w:cs="Times New Roman"/>
-          <w:sz w:val="28"/>
-          <w:szCs w:val="28"/>
-        </w:rPr>
-      </w:pPr>
-      <w:r>
-        <w:rPr>
-          <w:rFonts w:ascii="Times New Roman" w:hAnsi="Times New Roman" w:cs="Times New Roman"/>
-          <w:sz w:val="28"/>
-          <w:szCs w:val="28"/>
-        </w:rPr>
-        <w:t>The iterative and incremental approach</w:t>
-      </w:r>
-    </w:p>
-    <w:p>
-      <w:pPr>
-        <w:rPr>
-          <w:rFonts w:ascii="Times New Roman" w:hAnsi="Times New Roman" w:cs="Times New Roman"/>
-          <w:sz w:val="28"/>
-          <w:szCs w:val="28"/>
-        </w:rPr>
       </w:pPr>
     </w:p>
     <w:p>
@@ -254,10 +218,10 @@
     </w:p>
     <w:tbl>
       <w:tblPr>
-        <w:tblStyle w:val="TableGrid"/>
+        <w:tblStyle w:val="a4"/>
         <w:tblW w:w="9525" w:type="dxa"/>
         <w:jc w:val="center"/>
-        <w:tblLook w:val="00A0" w:firstRow="1" w:lastRow="0" w:firstColumn="1" w:lastColumn="0" w:noHBand="0" w:noVBand="0"/>
+        <w:tblLook w:val="00A0"/>
       </w:tblPr>
       <w:tblGrid>
         <w:gridCol w:w="1377"/>
@@ -387,7 +351,7 @@
           </w:tcPr>
           <w:p>
             <w:pPr>
-              <w:pStyle w:val="ListParagraph"/>
+              <w:pStyle w:val="a3"/>
               <w:numPr>
                 <w:ilvl w:val="0"/>
                 <w:numId w:val="1"/>
@@ -473,18 +437,8 @@
                 <w:sz w:val="28"/>
                 <w:szCs w:val="28"/>
               </w:rPr>
-              <w:t xml:space="preserve">2 </w:t>
-            </w:r>
-            <w:proofErr w:type="spellStart"/>
-            <w:r>
-              <w:rPr>
-                <w:rFonts w:ascii="Times New Roman" w:hAnsi="Times New Roman" w:cs="Times New Roman"/>
-                <w:sz w:val="28"/>
-                <w:szCs w:val="28"/>
-              </w:rPr>
-              <w:t>hrs</w:t>
-            </w:r>
-            <w:proofErr w:type="spellEnd"/>
+              <w:t>2 hrs</w:t>
+            </w:r>
           </w:p>
         </w:tc>
       </w:tr>
@@ -500,7 +454,7 @@
           </w:tcPr>
           <w:p>
             <w:pPr>
-              <w:pStyle w:val="ListParagraph"/>
+              <w:pStyle w:val="a3"/>
               <w:numPr>
                 <w:ilvl w:val="0"/>
                 <w:numId w:val="1"/>
@@ -530,7 +484,6 @@
                 <w:szCs w:val="28"/>
               </w:rPr>
             </w:pPr>
-            <w:proofErr w:type="spellStart"/>
             <w:r>
               <w:rPr>
                 <w:rFonts w:ascii="Times New Roman" w:hAnsi="Times New Roman" w:cs="Times New Roman" w:hint="eastAsia"/>
@@ -539,7 +492,6 @@
               </w:rPr>
               <w:t>GameUIdesign</w:t>
             </w:r>
-            <w:proofErr w:type="spellEnd"/>
           </w:p>
         </w:tc>
         <w:tc>
@@ -613,7 +565,7 @@
           </w:tcPr>
           <w:p>
             <w:pPr>
-              <w:pStyle w:val="ListParagraph"/>
+              <w:pStyle w:val="a3"/>
               <w:numPr>
                 <w:ilvl w:val="0"/>
                 <w:numId w:val="1"/>
@@ -722,7 +674,7 @@
           </w:tcPr>
           <w:p>
             <w:pPr>
-              <w:pStyle w:val="ListParagraph"/>
+              <w:pStyle w:val="a3"/>
               <w:numPr>
                 <w:ilvl w:val="0"/>
                 <w:numId w:val="1"/>
@@ -843,7 +795,7 @@
           </w:tcPr>
           <w:p>
             <w:pPr>
-              <w:pStyle w:val="ListParagraph"/>
+              <w:pStyle w:val="a3"/>
               <w:numPr>
                 <w:ilvl w:val="0"/>
                 <w:numId w:val="1"/>
@@ -950,7 +902,7 @@
           </w:tcPr>
           <w:p>
             <w:pPr>
-              <w:pStyle w:val="ListParagraph"/>
+              <w:pStyle w:val="a3"/>
               <w:numPr>
                 <w:ilvl w:val="0"/>
                 <w:numId w:val="1"/>
@@ -1044,18 +996,8 @@
                 <w:sz w:val="28"/>
                 <w:szCs w:val="28"/>
               </w:rPr>
-              <w:t xml:space="preserve">1 </w:t>
-            </w:r>
-            <w:proofErr w:type="spellStart"/>
-            <w:r>
-              <w:rPr>
-                <w:rFonts w:ascii="Times New Roman" w:hAnsi="Times New Roman" w:cs="Times New Roman"/>
-                <w:sz w:val="28"/>
-                <w:szCs w:val="28"/>
-              </w:rPr>
-              <w:t>hrs</w:t>
-            </w:r>
-            <w:proofErr w:type="spellEnd"/>
+              <w:t>1 hrs</w:t>
+            </w:r>
           </w:p>
         </w:tc>
       </w:tr>
@@ -1071,7 +1013,7 @@
           </w:tcPr>
           <w:p>
             <w:pPr>
-              <w:pStyle w:val="ListParagraph"/>
+              <w:pStyle w:val="a3"/>
               <w:numPr>
                 <w:ilvl w:val="0"/>
                 <w:numId w:val="1"/>
@@ -1157,18 +1099,8 @@
                 <w:sz w:val="28"/>
                 <w:szCs w:val="28"/>
               </w:rPr>
-              <w:t xml:space="preserve">1 </w:t>
-            </w:r>
-            <w:proofErr w:type="spellStart"/>
-            <w:r>
-              <w:rPr>
-                <w:rFonts w:ascii="Times New Roman" w:hAnsi="Times New Roman" w:cs="Times New Roman"/>
-                <w:sz w:val="28"/>
-                <w:szCs w:val="28"/>
-              </w:rPr>
-              <w:t>hrs</w:t>
-            </w:r>
-            <w:proofErr w:type="spellEnd"/>
+              <w:t>1 hrs</w:t>
+            </w:r>
           </w:p>
         </w:tc>
       </w:tr>
@@ -1184,7 +1116,7 @@
           </w:tcPr>
           <w:p>
             <w:pPr>
-              <w:pStyle w:val="ListParagraph"/>
+              <w:pStyle w:val="a3"/>
               <w:numPr>
                 <w:ilvl w:val="0"/>
                 <w:numId w:val="1"/>
@@ -1303,7 +1235,7 @@
           </w:tcPr>
           <w:p>
             <w:pPr>
-              <w:pStyle w:val="ListParagraph"/>
+              <w:pStyle w:val="a3"/>
               <w:numPr>
                 <w:ilvl w:val="0"/>
                 <w:numId w:val="1"/>
@@ -1422,7 +1354,7 @@
           </w:tcPr>
           <w:p>
             <w:pPr>
-              <w:pStyle w:val="ListParagraph"/>
+              <w:pStyle w:val="a3"/>
               <w:numPr>
                 <w:ilvl w:val="0"/>
                 <w:numId w:val="1"/>
@@ -1508,18 +1440,8 @@
                 <w:sz w:val="28"/>
                 <w:szCs w:val="28"/>
               </w:rPr>
-              <w:t xml:space="preserve">2 </w:t>
-            </w:r>
-            <w:proofErr w:type="spellStart"/>
-            <w:r>
-              <w:rPr>
-                <w:rFonts w:ascii="Times New Roman" w:hAnsi="Times New Roman" w:cs="Times New Roman"/>
-                <w:sz w:val="28"/>
-                <w:szCs w:val="28"/>
-              </w:rPr>
-              <w:t>hrs</w:t>
-            </w:r>
-            <w:proofErr w:type="spellEnd"/>
+              <w:t>2 hrs</w:t>
+            </w:r>
           </w:p>
         </w:tc>
       </w:tr>
@@ -1535,7 +1457,7 @@
           </w:tcPr>
           <w:p>
             <w:pPr>
-              <w:pStyle w:val="ListParagraph"/>
+              <w:pStyle w:val="a3"/>
               <w:numPr>
                 <w:ilvl w:val="0"/>
                 <w:numId w:val="1"/>
@@ -1662,7 +1584,7 @@
           </w:tcPr>
           <w:p>
             <w:pPr>
-              <w:pStyle w:val="ListParagraph"/>
+              <w:pStyle w:val="a3"/>
               <w:numPr>
                 <w:ilvl w:val="0"/>
                 <w:numId w:val="1"/>
@@ -1789,7 +1711,7 @@
           </w:tcPr>
           <w:p>
             <w:pPr>
-              <w:pStyle w:val="ListParagraph"/>
+              <w:pStyle w:val="a3"/>
               <w:numPr>
                 <w:ilvl w:val="0"/>
                 <w:numId w:val="1"/>
@@ -1900,7 +1822,7 @@
           </w:tcPr>
           <w:p>
             <w:pPr>
-              <w:pStyle w:val="ListParagraph"/>
+              <w:pStyle w:val="a3"/>
               <w:numPr>
                 <w:ilvl w:val="0"/>
                 <w:numId w:val="1"/>
@@ -1986,18 +1908,8 @@
                 <w:sz w:val="28"/>
                 <w:szCs w:val="28"/>
               </w:rPr>
-              <w:t xml:space="preserve">2 </w:t>
-            </w:r>
-            <w:proofErr w:type="spellStart"/>
-            <w:r>
-              <w:rPr>
-                <w:rFonts w:ascii="Times New Roman" w:hAnsi="Times New Roman" w:cs="Times New Roman"/>
-                <w:sz w:val="28"/>
-                <w:szCs w:val="28"/>
-              </w:rPr>
-              <w:t>hrs</w:t>
-            </w:r>
-            <w:proofErr w:type="spellEnd"/>
+              <w:t>2 hrs</w:t>
+            </w:r>
           </w:p>
         </w:tc>
       </w:tr>
@@ -2013,7 +1925,7 @@
           </w:tcPr>
           <w:p>
             <w:pPr>
-              <w:pStyle w:val="ListParagraph"/>
+              <w:pStyle w:val="a3"/>
               <w:numPr>
                 <w:ilvl w:val="0"/>
                 <w:numId w:val="1"/>
@@ -2152,7 +2064,7 @@
           </w:tcPr>
           <w:p>
             <w:pPr>
-              <w:pStyle w:val="ListParagraph"/>
+              <w:pStyle w:val="a3"/>
               <w:numPr>
                 <w:ilvl w:val="0"/>
                 <w:numId w:val="1"/>
@@ -2258,18 +2170,8 @@
                 <w:sz w:val="28"/>
                 <w:szCs w:val="28"/>
               </w:rPr>
-              <w:t xml:space="preserve">1 </w:t>
-            </w:r>
-            <w:proofErr w:type="spellStart"/>
-            <w:r>
-              <w:rPr>
-                <w:rFonts w:ascii="Times New Roman" w:hAnsi="Times New Roman" w:cs="Times New Roman"/>
-                <w:sz w:val="28"/>
-                <w:szCs w:val="28"/>
-              </w:rPr>
-              <w:t>hrs</w:t>
-            </w:r>
-            <w:proofErr w:type="spellEnd"/>
+              <w:t>1 hrs</w:t>
+            </w:r>
           </w:p>
         </w:tc>
       </w:tr>
@@ -2285,7 +2187,7 @@
           </w:tcPr>
           <w:p>
             <w:pPr>
-              <w:pStyle w:val="ListParagraph"/>
+              <w:pStyle w:val="a3"/>
               <w:numPr>
                 <w:ilvl w:val="0"/>
                 <w:numId w:val="1"/>
@@ -2375,18 +2277,8 @@
                 <w:sz w:val="28"/>
                 <w:szCs w:val="28"/>
               </w:rPr>
-              <w:t xml:space="preserve">1 </w:t>
-            </w:r>
-            <w:proofErr w:type="spellStart"/>
-            <w:r>
-              <w:rPr>
-                <w:rFonts w:ascii="Times New Roman" w:hAnsi="Times New Roman" w:cs="Times New Roman"/>
-                <w:sz w:val="28"/>
-                <w:szCs w:val="28"/>
-              </w:rPr>
-              <w:t>hrs</w:t>
-            </w:r>
-            <w:proofErr w:type="spellEnd"/>
+              <w:t>1 hrs</w:t>
+            </w:r>
           </w:p>
         </w:tc>
       </w:tr>
@@ -2402,7 +2294,7 @@
           </w:tcPr>
           <w:p>
             <w:pPr>
-              <w:pStyle w:val="ListParagraph"/>
+              <w:pStyle w:val="a3"/>
               <w:numPr>
                 <w:ilvl w:val="0"/>
                 <w:numId w:val="1"/>
@@ -2488,18 +2380,8 @@
                 <w:sz w:val="28"/>
                 <w:szCs w:val="28"/>
               </w:rPr>
-              <w:t xml:space="preserve">3 </w:t>
-            </w:r>
-            <w:proofErr w:type="spellStart"/>
-            <w:r>
-              <w:rPr>
-                <w:rFonts w:ascii="Times New Roman" w:hAnsi="Times New Roman" w:cs="Times New Roman"/>
-                <w:sz w:val="28"/>
-                <w:szCs w:val="28"/>
-              </w:rPr>
-              <w:t>hrs</w:t>
-            </w:r>
-            <w:proofErr w:type="spellEnd"/>
+              <w:t>3 hrs</w:t>
+            </w:r>
           </w:p>
         </w:tc>
       </w:tr>
@@ -2515,7 +2397,7 @@
           </w:tcPr>
           <w:p>
             <w:pPr>
-              <w:pStyle w:val="ListParagraph"/>
+              <w:pStyle w:val="a3"/>
               <w:numPr>
                 <w:ilvl w:val="0"/>
                 <w:numId w:val="1"/>
@@ -2601,18 +2483,8 @@
                 <w:sz w:val="28"/>
                 <w:szCs w:val="28"/>
               </w:rPr>
-              <w:t xml:space="preserve">1 </w:t>
-            </w:r>
-            <w:proofErr w:type="spellStart"/>
-            <w:r>
-              <w:rPr>
-                <w:rFonts w:ascii="Times New Roman" w:hAnsi="Times New Roman" w:cs="Times New Roman"/>
-                <w:sz w:val="28"/>
-                <w:szCs w:val="28"/>
-              </w:rPr>
-              <w:t>hrs</w:t>
-            </w:r>
-            <w:proofErr w:type="spellEnd"/>
+              <w:t>1 hrs</w:t>
+            </w:r>
           </w:p>
         </w:tc>
       </w:tr>
@@ -2628,7 +2500,7 @@
           </w:tcPr>
           <w:p>
             <w:pPr>
-              <w:pStyle w:val="ListParagraph"/>
+              <w:pStyle w:val="a3"/>
               <w:numPr>
                 <w:ilvl w:val="0"/>
                 <w:numId w:val="1"/>
@@ -2714,18 +2586,8 @@
                 <w:sz w:val="28"/>
                 <w:szCs w:val="28"/>
               </w:rPr>
-              <w:t xml:space="preserve">2 </w:t>
-            </w:r>
-            <w:proofErr w:type="spellStart"/>
-            <w:r>
-              <w:rPr>
-                <w:rFonts w:ascii="Times New Roman" w:hAnsi="Times New Roman" w:cs="Times New Roman"/>
-                <w:sz w:val="28"/>
-                <w:szCs w:val="28"/>
-              </w:rPr>
-              <w:t>hrs</w:t>
-            </w:r>
-            <w:proofErr w:type="spellEnd"/>
+              <w:t>2 hrs</w:t>
+            </w:r>
           </w:p>
         </w:tc>
       </w:tr>
@@ -2741,7 +2603,7 @@
           </w:tcPr>
           <w:p>
             <w:pPr>
-              <w:pStyle w:val="ListParagraph"/>
+              <w:pStyle w:val="a3"/>
               <w:numPr>
                 <w:ilvl w:val="0"/>
                 <w:numId w:val="1"/>
@@ -2827,18 +2689,8 @@
                 <w:sz w:val="28"/>
                 <w:szCs w:val="28"/>
               </w:rPr>
-              <w:t xml:space="preserve">1 </w:t>
-            </w:r>
-            <w:proofErr w:type="spellStart"/>
-            <w:r>
-              <w:rPr>
-                <w:rFonts w:ascii="Times New Roman" w:hAnsi="Times New Roman" w:cs="Times New Roman"/>
-                <w:sz w:val="28"/>
-                <w:szCs w:val="28"/>
-              </w:rPr>
-              <w:t>hrs</w:t>
-            </w:r>
-            <w:proofErr w:type="spellEnd"/>
+              <w:t>1 hrs</w:t>
+            </w:r>
           </w:p>
         </w:tc>
       </w:tr>
@@ -2854,7 +2706,7 @@
           </w:tcPr>
           <w:p>
             <w:pPr>
-              <w:pStyle w:val="ListParagraph"/>
+              <w:pStyle w:val="a3"/>
               <w:numPr>
                 <w:ilvl w:val="0"/>
                 <w:numId w:val="1"/>
@@ -2940,18 +2792,8 @@
                 <w:sz w:val="28"/>
                 <w:szCs w:val="28"/>
               </w:rPr>
-              <w:t xml:space="preserve">2 </w:t>
-            </w:r>
-            <w:proofErr w:type="spellStart"/>
-            <w:r>
-              <w:rPr>
-                <w:rFonts w:ascii="Times New Roman" w:hAnsi="Times New Roman" w:cs="Times New Roman"/>
-                <w:sz w:val="28"/>
-                <w:szCs w:val="28"/>
-              </w:rPr>
-              <w:t>hrs</w:t>
-            </w:r>
-            <w:proofErr w:type="spellEnd"/>
+              <w:t>2 hrs</w:t>
+            </w:r>
           </w:p>
         </w:tc>
       </w:tr>
@@ -2967,7 +2809,7 @@
           </w:tcPr>
           <w:p>
             <w:pPr>
-              <w:pStyle w:val="ListParagraph"/>
+              <w:pStyle w:val="a3"/>
               <w:numPr>
                 <w:ilvl w:val="0"/>
                 <w:numId w:val="1"/>
@@ -3053,18 +2895,8 @@
                 <w:sz w:val="28"/>
                 <w:szCs w:val="28"/>
               </w:rPr>
-              <w:t xml:space="preserve">2 </w:t>
-            </w:r>
-            <w:proofErr w:type="spellStart"/>
-            <w:r>
-              <w:rPr>
-                <w:rFonts w:ascii="Times New Roman" w:hAnsi="Times New Roman" w:cs="Times New Roman"/>
-                <w:sz w:val="28"/>
-                <w:szCs w:val="28"/>
-              </w:rPr>
-              <w:t>hrs</w:t>
-            </w:r>
-            <w:proofErr w:type="spellEnd"/>
+              <w:t>2 hrs</w:t>
+            </w:r>
           </w:p>
         </w:tc>
       </w:tr>
@@ -3080,7 +2912,7 @@
           </w:tcPr>
           <w:p>
             <w:pPr>
-              <w:pStyle w:val="ListParagraph"/>
+              <w:pStyle w:val="a3"/>
               <w:numPr>
                 <w:ilvl w:val="0"/>
                 <w:numId w:val="1"/>
@@ -3166,18 +2998,8 @@
                 <w:sz w:val="28"/>
                 <w:szCs w:val="28"/>
               </w:rPr>
-              <w:t xml:space="preserve">1 </w:t>
-            </w:r>
-            <w:proofErr w:type="spellStart"/>
-            <w:r>
-              <w:rPr>
-                <w:rFonts w:ascii="Times New Roman" w:hAnsi="Times New Roman" w:cs="Times New Roman"/>
-                <w:sz w:val="28"/>
-                <w:szCs w:val="28"/>
-              </w:rPr>
-              <w:t>hrs</w:t>
-            </w:r>
-            <w:proofErr w:type="spellEnd"/>
+              <w:t>1 hrs</w:t>
+            </w:r>
           </w:p>
         </w:tc>
       </w:tr>
@@ -3193,7 +3015,7 @@
           </w:tcPr>
           <w:p>
             <w:pPr>
-              <w:pStyle w:val="ListParagraph"/>
+              <w:pStyle w:val="a3"/>
               <w:numPr>
                 <w:ilvl w:val="0"/>
                 <w:numId w:val="1"/>
@@ -3279,18 +3101,8 @@
                 <w:sz w:val="28"/>
                 <w:szCs w:val="28"/>
               </w:rPr>
-              <w:t xml:space="preserve">5 </w:t>
-            </w:r>
-            <w:proofErr w:type="spellStart"/>
-            <w:r>
-              <w:rPr>
-                <w:rFonts w:ascii="Times New Roman" w:hAnsi="Times New Roman" w:cs="Times New Roman"/>
-                <w:sz w:val="28"/>
-                <w:szCs w:val="28"/>
-              </w:rPr>
-              <w:t>hrs</w:t>
-            </w:r>
-            <w:proofErr w:type="spellEnd"/>
+              <w:t>5 hrs</w:t>
+            </w:r>
           </w:p>
         </w:tc>
       </w:tr>
@@ -3343,7 +3155,6 @@
         </w:rPr>
         <w:t xml:space="preserve">1: </w:t>
       </w:r>
-      <w:proofErr w:type="spellStart"/>
       <w:r>
         <w:rPr>
           <w:rFonts w:ascii="Times New Roman" w:hAnsi="Times New Roman" w:cs="Times New Roman" w:hint="eastAsia"/>
@@ -3352,7 +3163,6 @@
         </w:rPr>
         <w:t>AppIconDesign</w:t>
       </w:r>
-      <w:proofErr w:type="spellEnd"/>
     </w:p>
     <w:p>
       <w:pPr>
@@ -3381,25 +3191,7 @@
           <w:sz w:val="32"/>
           <w:szCs w:val="28"/>
         </w:rPr>
-        <w:t xml:space="preserve">: 2 </w:t>
-      </w:r>
-      <w:proofErr w:type="spellStart"/>
-      <w:r>
-        <w:rPr>
-          <w:rFonts w:ascii="Times New Roman" w:hAnsi="Times New Roman" w:cs="Times New Roman"/>
-          <w:sz w:val="32"/>
-          <w:szCs w:val="28"/>
-        </w:rPr>
-        <w:t>hrs</w:t>
-      </w:r>
-      <w:proofErr w:type="spellEnd"/>
-      <w:r>
-        <w:rPr>
-          <w:rFonts w:ascii="Times New Roman" w:hAnsi="Times New Roman" w:cs="Times New Roman"/>
-          <w:sz w:val="32"/>
-          <w:szCs w:val="28"/>
-        </w:rPr>
-        <w:t xml:space="preserve">, </w:t>
+        <w:t xml:space="preserve">: 2 hrs, </w:t>
       </w:r>
       <w:r>
         <w:rPr>
@@ -3459,7 +3251,7 @@
           <w:szCs w:val="32"/>
         </w:rPr>
         <w:drawing>
-          <wp:inline distT="0" distB="0" distL="0" distR="0" wp14:anchorId="6DFC9B61" wp14:editId="0EE1CC9B">
+          <wp:inline distT="0" distB="0" distL="0" distR="0">
             <wp:extent cx="5871387" cy="3245491"/>
             <wp:effectExtent l="19050" t="0" r="0" b="0"/>
             <wp:docPr id="6" name="图片 6" descr="C:\Users\user\AppData\Local\Microsoft\Windows\INetCache\Content.Word\logodesign.jpg"/>
@@ -3525,14 +3317,6 @@
       </w:r>
       <w:r>
         <w:rPr>
-          <w:rFonts w:ascii="Times New Roman" w:hAnsi="Times New Roman" w:cs="Times New Roman" w:hint="eastAsia"/>
-          <w:sz w:val="32"/>
-          <w:szCs w:val="32"/>
-        </w:rPr>
-        <w:t xml:space="preserve"> </w:t>
-      </w:r>
-      <w:r>
-        <w:rPr>
           <w:rFonts w:ascii="Times New Roman" w:hAnsi="Times New Roman" w:cs="Times New Roman"/>
           <w:sz w:val="32"/>
           <w:szCs w:val="32"/>
@@ -3586,14 +3370,6 @@
       </w:r>
       <w:r>
         <w:rPr>
-          <w:rFonts w:ascii="Times New Roman" w:hAnsi="Times New Roman" w:cs="Times New Roman" w:hint="eastAsia"/>
-          <w:sz w:val="32"/>
-          <w:szCs w:val="32"/>
-        </w:rPr>
-        <w:t xml:space="preserve"> </w:t>
-      </w:r>
-      <w:r>
-        <w:rPr>
           <w:rFonts w:ascii="Times New Roman" w:hAnsi="Times New Roman" w:cs="Times New Roman"/>
           <w:sz w:val="32"/>
           <w:szCs w:val="32"/>
@@ -3667,7 +3443,7 @@
         <w:rPr>
           <w:noProof/>
         </w:rPr>
-        <w:pict w14:anchorId="07730D3C">
+        <w:pict>
           <v:shapetype id="_x0000_t75" coordsize="21600,21600" o:spt="75" o:preferrelative="t" path="m@4@5l@4@11@9@11@9@5xe" filled="f" stroked="f">
             <v:stroke joinstyle="miter"/>
             <v:formulas>
@@ -3687,7 +3463,7 @@
             <v:path o:extrusionok="f" gradientshapeok="t" o:connecttype="rect"/>
             <o:lock v:ext="edit" aspectratio="t"/>
           </v:shapetype>
-          <v:shape id="_x0000_s1028" type="#_x0000_t75" alt="" style="position:absolute;margin-left:230.25pt;margin-top:166.35pt;width:226.05pt;height:320.85pt;z-index:251660288;mso-wrap-edited:f;mso-width-percent:0;mso-height-percent:0;mso-width-percent:0;mso-height-percent:0">
+          <v:shape id="_x0000_s1028" type="#_x0000_t75" alt="" style="position:absolute;margin-left:230.25pt;margin-top:166.35pt;width:226.05pt;height:320.85pt;z-index:251660288;mso-wrap-edited:f">
             <v:imagedata r:id="rId8" o:title="uidesign_画板 1"/>
             <w10:wrap type="square"/>
           </v:shape>
@@ -3704,12 +3480,6 @@
       </w:r>
       <w:r>
         <w:rPr>
-          <w:b/>
-        </w:rPr>
-        <w:t xml:space="preserve"> </w:t>
-      </w:r>
-      <w:r>
-        <w:rPr>
           <w:rFonts w:ascii="Times New Roman" w:hAnsi="Times New Roman" w:cs="Times New Roman"/>
           <w:sz w:val="32"/>
           <w:szCs w:val="32"/>
@@ -3764,7 +3534,6 @@
         </w:rPr>
         <w:t xml:space="preserve">2: </w:t>
       </w:r>
-      <w:proofErr w:type="spellStart"/>
       <w:r>
         <w:rPr>
           <w:rFonts w:ascii="Times New Roman" w:hAnsi="Times New Roman" w:cs="Times New Roman" w:hint="eastAsia"/>
@@ -3773,7 +3542,6 @@
         </w:rPr>
         <w:t>GameUIDesign</w:t>
       </w:r>
-      <w:proofErr w:type="spellEnd"/>
     </w:p>
     <w:p>
       <w:pPr>
@@ -3929,8 +3697,8 @@
         <w:rPr>
           <w:noProof/>
         </w:rPr>
-        <w:pict w14:anchorId="27FEA7AA">
-          <v:shape id="_x0000_s1027" type="#_x0000_t75" alt="" style="position:absolute;margin-left:.85pt;margin-top:17.6pt;width:218.5pt;height:309.75pt;z-index:251662336;mso-wrap-edited:f;mso-width-percent:0;mso-height-percent:0;mso-width-percent:0;mso-height-percent:0">
+        <w:pict>
+          <v:shape id="_x0000_s1027" type="#_x0000_t75" alt="" style="position:absolute;margin-left:.85pt;margin-top:17.6pt;width:218.5pt;height:309.75pt;z-index:251662336;mso-wrap-edited:f">
             <v:imagedata r:id="rId9" o:title="uidesign-02"/>
             <w10:wrap type="square"/>
           </v:shape>
@@ -4012,8 +3780,8 @@
         <w:rPr>
           <w:noProof/>
         </w:rPr>
-        <w:pict w14:anchorId="24B5DDC5">
-          <v:shape id="_x0000_s1026" type="#_x0000_t75" alt="" style="position:absolute;margin-left:11.75pt;margin-top:15.8pt;width:206.75pt;height:290.2pt;z-index:251664384;mso-wrap-edited:f;mso-width-percent:0;mso-height-percent:0;mso-width-percent:0;mso-height-percent:0">
+        <w:pict>
+          <v:shape id="_x0000_s1026" type="#_x0000_t75" alt="" style="position:absolute;margin-left:11.75pt;margin-top:15.8pt;width:206.75pt;height:290.2pt;z-index:251664384;mso-wrap-edited:f">
             <v:imagedata r:id="rId10" o:title="uidesign-03"/>
             <w10:wrap type="square"/>
           </v:shape>
@@ -4157,25 +3925,7 @@
           <w:szCs w:val="32"/>
         </w:rPr>
         <w:lastRenderedPageBreak/>
-        <w:t>make the end of the game, and touch as many yellow circles as possible. When you touch the blue box in the middle of the screen or the long rectangle on both sides of the screen, the "game</w:t>
-      </w:r>
-      <w:r>
-        <w:rPr>
-          <w:rFonts w:ascii="Times New Roman" w:hAnsi="Times New Roman" w:cs="Times New Roman" w:hint="eastAsia"/>
-          <w:bCs/>
-          <w:sz w:val="32"/>
-          <w:szCs w:val="32"/>
-        </w:rPr>
-        <w:t xml:space="preserve"> </w:t>
-      </w:r>
-      <w:r>
-        <w:rPr>
-          <w:rFonts w:ascii="Times New Roman" w:hAnsi="Times New Roman" w:cs="Times New Roman"/>
-          <w:bCs/>
-          <w:sz w:val="32"/>
-          <w:szCs w:val="32"/>
-        </w:rPr>
-        <w:t>over" box will pop up on the interface to display the current score, restart the game or view the ranking.</w:t>
+        <w:t>make the end of the game, and touch as many yellow circles as possible. When you touch the blue box in the middle of the screen or the long rectangle on both sides of the screen, the "gameover" box will pop up on the interface to display the current score, restart the game or view the ranking.</w:t>
       </w:r>
     </w:p>
     <w:p>
@@ -4359,15 +4109,7 @@
           <w:sz w:val="36"/>
           <w:szCs w:val="36"/>
         </w:rPr>
-        <w:t>Task4:</w:t>
-      </w:r>
-      <w:r>
-        <w:rPr>
-          <w:rFonts w:ascii="Times New Roman" w:hAnsi="Times New Roman" w:cs="Times New Roman"/>
-          <w:sz w:val="36"/>
-          <w:szCs w:val="36"/>
-        </w:rPr>
-        <w:t>Define and code functions in welcome screen</w:t>
+        <w:t>Task4:Define and code functions in welcome screen</w:t>
       </w:r>
     </w:p>
     <w:p>
@@ -4452,7 +4194,7 @@
       <w:pPr>
         <w:spacing w:line="360" w:lineRule="auto"/>
         <w:rPr>
-          <w:rFonts w:ascii="Times New Roman" w:hAnsi="Times New Roman" w:cs="Times New Roman" w:hint="eastAsia"/>
+          <w:rFonts w:ascii="Times New Roman" w:hAnsi="Times New Roman" w:cs="Times New Roman"/>
           <w:sz w:val="32"/>
           <w:szCs w:val="28"/>
         </w:rPr>
@@ -4537,9 +4279,6 @@
         <w:t>the problems we encounter.</w:t>
       </w:r>
       <w:r>
-        <w:t xml:space="preserve"> </w:t>
-      </w:r>
-      <w:r>
         <w:rPr>
           <w:rFonts w:ascii="Times New Roman" w:hAnsi="Times New Roman" w:cs="Times New Roman"/>
           <w:sz w:val="32"/>
@@ -4562,14 +4301,6 @@
           <w:szCs w:val="32"/>
         </w:rPr>
         <w:t xml:space="preserve"> was on Task 2, I defined obstacles and targets in the game interface</w:t>
-      </w:r>
-      <w:r>
-        <w:rPr>
-          <w:rFonts w:ascii="Times New Roman" w:hAnsi="Times New Roman" w:cs="Times New Roman"/>
-          <w:sz w:val="32"/>
-          <w:szCs w:val="32"/>
-        </w:rPr>
-        <w:t xml:space="preserve"> </w:t>
       </w:r>
       <w:r>
         <w:rPr>
@@ -4651,7 +4382,7 @@
           <w:sz w:val="36"/>
           <w:szCs w:val="36"/>
         </w:rPr>
-        <w:t xml:space="preserve">Redesign &amp; </w:t>
+        <w:t>Redesign &amp;</w:t>
       </w:r>
       <w:r>
         <w:rPr>
@@ -4659,18 +4390,8 @@
           <w:sz w:val="36"/>
           <w:szCs w:val="36"/>
         </w:rPr>
-        <w:t xml:space="preserve">Code the screen of </w:t>
-      </w:r>
-      <w:proofErr w:type="spellStart"/>
-      <w:r>
-        <w:rPr>
-          <w:rFonts w:ascii="Times New Roman" w:hAnsi="Times New Roman" w:cs="Times New Roman"/>
-          <w:sz w:val="36"/>
-          <w:szCs w:val="36"/>
-        </w:rPr>
-        <w:t>gameActivity</w:t>
-      </w:r>
-      <w:proofErr w:type="spellEnd"/>
+        <w:t>Code the screen of gameActivity</w:t>
+      </w:r>
       <w:r>
         <w:rPr>
           <w:rFonts w:ascii="Times New Roman" w:hAnsi="Times New Roman" w:cs="Times New Roman" w:hint="eastAsia"/>
@@ -4687,14 +4408,6 @@
         </w:rPr>
         <w:t>J</w:t>
       </w:r>
-      <w:r>
-        <w:rPr>
-          <w:rFonts w:ascii="Times New Roman" w:hAnsi="Times New Roman" w:cs="Times New Roman"/>
-          <w:sz w:val="36"/>
-          <w:szCs w:val="36"/>
-        </w:rPr>
-        <w:t xml:space="preserve"> </w:t>
-      </w:r>
     </w:p>
     <w:p>
       <w:pPr>
@@ -4702,19 +4415,9 @@
         <w:rPr>
           <w:rFonts w:ascii="Times New Roman" w:hAnsi="Times New Roman" w:cs="Times New Roman"/>
           <w:sz w:val="32"/>
-          <w:szCs w:val="32"/>
-        </w:rPr>
-      </w:pPr>
-      <w:r>
-        <w:rPr>
-          <w:rFonts w:ascii="Times New Roman" w:hAnsi="Times New Roman" w:cs="Times New Roman"/>
-          <w:b/>
-          <w:bCs/>
-          <w:sz w:val="32"/>
-          <w:szCs w:val="32"/>
-        </w:rPr>
-        <w:t xml:space="preserve"> </w:t>
-      </w:r>
+          <w:szCs w:val="28"/>
+        </w:rPr>
+      </w:pPr>
       <w:bookmarkStart w:id="23" w:name="OLE_LINK19"/>
       <w:bookmarkStart w:id="24" w:name="OLE_LINK20"/>
       <w:r>
@@ -4747,89 +4450,509 @@
       </w:r>
       <w:bookmarkEnd w:id="23"/>
       <w:bookmarkEnd w:id="24"/>
+      <w:r>
+        <w:rPr>
+          <w:rFonts w:ascii="Times New Roman" w:hAnsi="Times New Roman" w:cs="Times New Roman"/>
+          <w:sz w:val="32"/>
+          <w:szCs w:val="28"/>
+        </w:rPr>
+        <w:t xml:space="preserve">, </w:t>
+      </w:r>
+      <w:r>
+        <w:rPr>
+          <w:rFonts w:ascii="Times New Roman" w:hAnsi="Times New Roman" w:cs="Times New Roman"/>
+          <w:b/>
+          <w:bCs/>
+          <w:sz w:val="32"/>
+          <w:szCs w:val="28"/>
+        </w:rPr>
+        <w:t>Actual</w:t>
+      </w:r>
+      <w:r>
+        <w:rPr>
+          <w:rFonts w:ascii="Times New Roman" w:hAnsi="Times New Roman" w:cs="Times New Roman"/>
+          <w:sz w:val="32"/>
+          <w:szCs w:val="28"/>
+        </w:rPr>
+        <w:t>: 2</w:t>
+      </w:r>
+      <w:r>
+        <w:rPr>
+          <w:rFonts w:ascii="Times New Roman" w:hAnsi="Times New Roman" w:cs="Times New Roman" w:hint="eastAsia"/>
+          <w:sz w:val="32"/>
+          <w:szCs w:val="28"/>
+        </w:rPr>
+        <w:t>hrs</w:t>
+      </w:r>
     </w:p>
     <w:p>
       <w:pPr>
         <w:spacing w:line="360" w:lineRule="auto"/>
         <w:rPr>
-          <w:rFonts w:ascii="Times New Roman" w:hAnsi="Times New Roman" w:cs="Times New Roman"/>
-          <w:sz w:val="36"/>
-          <w:szCs w:val="36"/>
-        </w:rPr>
-      </w:pPr>
+          <w:rFonts w:ascii="Times New Roman" w:hAnsi="Times New Roman" w:cs="Times New Roman" w:hint="eastAsia"/>
+          <w:sz w:val="32"/>
+          <w:szCs w:val="32"/>
+        </w:rPr>
+      </w:pPr>
+      <w:r>
+        <w:rPr>
+          <w:rFonts w:ascii="Times New Roman" w:hAnsi="Times New Roman" w:cs="Times New Roman"/>
+          <w:noProof/>
+          <w:sz w:val="32"/>
+          <w:szCs w:val="32"/>
+        </w:rPr>
+        <w:drawing>
+          <wp:anchor distT="0" distB="0" distL="114300" distR="114300" simplePos="0" relativeHeight="251665408" behindDoc="1" locked="0" layoutInCell="1" allowOverlap="1">
+            <wp:simplePos x="0" y="0"/>
+            <wp:positionH relativeFrom="column">
+              <wp:posOffset>-38100</wp:posOffset>
+            </wp:positionH>
+            <wp:positionV relativeFrom="paragraph">
+              <wp:posOffset>40640</wp:posOffset>
+            </wp:positionV>
+            <wp:extent cx="1918970" cy="4152900"/>
+            <wp:effectExtent l="19050" t="0" r="5080" b="0"/>
+            <wp:wrapTight wrapText="bothSides">
+              <wp:wrapPolygon edited="0">
+                <wp:start x="-214" y="0"/>
+                <wp:lineTo x="-214" y="21501"/>
+                <wp:lineTo x="21657" y="21501"/>
+                <wp:lineTo x="21657" y="0"/>
+                <wp:lineTo x="-214" y="0"/>
+              </wp:wrapPolygon>
+            </wp:wrapTight>
+            <wp:docPr id="1" name="图片 1" descr="C:\Users\user\AppData\Local\Temp\WeChat Files\f12ba919fd8becd1746f19f94e93de1.jpg"/>
+            <wp:cNvGraphicFramePr>
+              <a:graphicFrameLocks xmlns:a="http://schemas.openxmlformats.org/drawingml/2006/main" noChangeAspect="1"/>
+            </wp:cNvGraphicFramePr>
+            <a:graphic xmlns:a="http://schemas.openxmlformats.org/drawingml/2006/main">
+              <a:graphicData uri="http://schemas.openxmlformats.org/drawingml/2006/picture">
+                <pic:pic xmlns:pic="http://schemas.openxmlformats.org/drawingml/2006/picture">
+                  <pic:nvPicPr>
+                    <pic:cNvPr id="0" name="Picture 1" descr="C:\Users\user\AppData\Local\Temp\WeChat Files\f12ba919fd8becd1746f19f94e93de1.jpg"/>
+                    <pic:cNvPicPr>
+                      <a:picLocks noChangeAspect="1" noChangeArrowheads="1"/>
+                    </pic:cNvPicPr>
+                  </pic:nvPicPr>
+                  <pic:blipFill>
+                    <a:blip r:embed="rId11" cstate="print"/>
+                    <a:srcRect/>
+                    <a:stretch>
+                      <a:fillRect/>
+                    </a:stretch>
+                  </pic:blipFill>
+                  <pic:spPr bwMode="auto">
+                    <a:xfrm>
+                      <a:off x="0" y="0"/>
+                      <a:ext cx="1918970" cy="4152900"/>
+                    </a:xfrm>
+                    <a:prstGeom prst="rect">
+                      <a:avLst/>
+                    </a:prstGeom>
+                    <a:noFill/>
+                    <a:ln w="9525">
+                      <a:noFill/>
+                      <a:miter lim="800000"/>
+                      <a:headEnd/>
+                      <a:tailEnd/>
+                    </a:ln>
+                  </pic:spPr>
+                </pic:pic>
+              </a:graphicData>
+            </a:graphic>
+          </wp:anchor>
+        </w:drawing>
+      </w:r>
+      <w:r>
+        <w:rPr>
+          <w:rFonts w:ascii="Times New Roman" w:hAnsi="Times New Roman" w:cs="Times New Roman"/>
+          <w:sz w:val="32"/>
+          <w:szCs w:val="32"/>
+        </w:rPr>
+        <w:t xml:space="preserve">Put rectangle, circle, ball and bottom bar into the screen, and set the distribution position of obstacles. </w:t>
+      </w:r>
+      <w:r>
+        <w:rPr>
+          <w:rFonts w:ascii="Times New Roman" w:hAnsi="Times New Roman" w:cs="Times New Roman" w:hint="eastAsia"/>
+          <w:sz w:val="32"/>
+          <w:szCs w:val="32"/>
+        </w:rPr>
+        <w:t>A</w:t>
+      </w:r>
+      <w:r>
+        <w:rPr>
+          <w:rFonts w:ascii="Times New Roman" w:hAnsi="Times New Roman" w:cs="Times New Roman"/>
+          <w:sz w:val="32"/>
+          <w:szCs w:val="32"/>
+        </w:rPr>
+        <w:t>dd a control to display scores</w:t>
+      </w:r>
+      <w:r>
+        <w:rPr>
+          <w:rFonts w:ascii="Times New Roman" w:hAnsi="Times New Roman" w:cs="Times New Roman" w:hint="eastAsia"/>
+          <w:sz w:val="32"/>
+          <w:szCs w:val="32"/>
+        </w:rPr>
+        <w:t xml:space="preserve"> </w:t>
+      </w:r>
+      <w:r>
+        <w:rPr>
+          <w:rFonts w:ascii="Times New Roman" w:hAnsi="Times New Roman" w:cs="Times New Roman" w:hint="eastAsia"/>
+          <w:sz w:val="32"/>
+          <w:szCs w:val="32"/>
+        </w:rPr>
+        <w:t>i</w:t>
+      </w:r>
+      <w:r>
+        <w:rPr>
+          <w:rFonts w:ascii="Times New Roman" w:hAnsi="Times New Roman" w:cs="Times New Roman"/>
+          <w:sz w:val="32"/>
+          <w:szCs w:val="32"/>
+        </w:rPr>
+        <w:t>n the top l</w:t>
+      </w:r>
+      <w:r>
+        <w:rPr>
+          <w:rFonts w:ascii="Times New Roman" w:hAnsi="Times New Roman" w:cs="Times New Roman"/>
+          <w:sz w:val="32"/>
+          <w:szCs w:val="32"/>
+        </w:rPr>
+        <w:t>eft corner of the game screen</w:t>
+      </w:r>
+      <w:r>
+        <w:rPr>
+          <w:rFonts w:ascii="Times New Roman" w:hAnsi="Times New Roman" w:cs="Times New Roman"/>
+          <w:sz w:val="32"/>
+          <w:szCs w:val="32"/>
+        </w:rPr>
+        <w:t>.</w:t>
+      </w:r>
+      <w:r>
+        <w:t xml:space="preserve"> </w:t>
+      </w:r>
+      <w:r>
+        <w:rPr>
+          <w:rFonts w:ascii="Times New Roman" w:hAnsi="Times New Roman" w:cs="Times New Roman"/>
+          <w:sz w:val="32"/>
+          <w:szCs w:val="32"/>
+        </w:rPr>
+        <w:t>Modify the previously designed game interface</w:t>
+      </w:r>
+      <w:r>
+        <w:rPr>
+          <w:rFonts w:ascii="Times New Roman" w:hAnsi="Times New Roman" w:cs="Times New Roman" w:hint="eastAsia"/>
+          <w:sz w:val="32"/>
+          <w:szCs w:val="32"/>
+        </w:rPr>
+        <w:t>.</w:t>
+      </w:r>
     </w:p>
     <w:p>
       <w:pPr>
         <w:spacing w:line="360" w:lineRule="auto"/>
         <w:rPr>
-          <w:rFonts w:ascii="Times New Roman" w:hAnsi="Times New Roman" w:cs="Times New Roman"/>
-          <w:sz w:val="36"/>
-          <w:szCs w:val="36"/>
-        </w:rPr>
-      </w:pPr>
-      <w:r>
-        <w:rPr>
-          <w:rFonts w:ascii="Times New Roman" w:hAnsi="Times New Roman" w:cs="Times New Roman"/>
-          <w:sz w:val="36"/>
-          <w:szCs w:val="36"/>
-        </w:rPr>
-        <w:t>Task6</w:t>
-      </w:r>
-      <w:r>
+          <w:rFonts w:ascii="Times New Roman" w:hAnsi="Times New Roman" w:cs="Times New Roman" w:hint="eastAsia"/>
+          <w:sz w:val="32"/>
+          <w:szCs w:val="32"/>
+        </w:rPr>
+      </w:pPr>
+      <w:r>
+        <w:rPr>
+          <w:rFonts w:ascii="Times New Roman" w:hAnsi="Times New Roman" w:cs="Times New Roman"/>
+          <w:noProof/>
+          <w:sz w:val="32"/>
+          <w:szCs w:val="32"/>
+        </w:rPr>
+        <w:drawing>
+          <wp:anchor distT="0" distB="0" distL="114300" distR="114300" simplePos="0" relativeHeight="251667456" behindDoc="1" locked="0" layoutInCell="1" allowOverlap="1">
+            <wp:simplePos x="0" y="0"/>
+            <wp:positionH relativeFrom="column">
+              <wp:posOffset>1362710</wp:posOffset>
+            </wp:positionH>
+            <wp:positionV relativeFrom="paragraph">
+              <wp:posOffset>354965</wp:posOffset>
+            </wp:positionV>
+            <wp:extent cx="1104900" cy="2324100"/>
+            <wp:effectExtent l="19050" t="0" r="0" b="0"/>
+            <wp:wrapTight wrapText="bothSides">
+              <wp:wrapPolygon edited="0">
+                <wp:start x="-372" y="0"/>
+                <wp:lineTo x="-372" y="21423"/>
+                <wp:lineTo x="21600" y="21423"/>
+                <wp:lineTo x="21600" y="0"/>
+                <wp:lineTo x="-372" y="0"/>
+              </wp:wrapPolygon>
+            </wp:wrapTight>
+            <wp:docPr id="3" name="图片 3" descr="C:\Users\user\AppData\Local\Temp\WeChat Files\d456a55cb80ddcff30cf55235c862ae.jpg"/>
+            <wp:cNvGraphicFramePr>
+              <a:graphicFrameLocks xmlns:a="http://schemas.openxmlformats.org/drawingml/2006/main" noChangeAspect="1"/>
+            </wp:cNvGraphicFramePr>
+            <a:graphic xmlns:a="http://schemas.openxmlformats.org/drawingml/2006/main">
+              <a:graphicData uri="http://schemas.openxmlformats.org/drawingml/2006/picture">
+                <pic:pic xmlns:pic="http://schemas.openxmlformats.org/drawingml/2006/picture">
+                  <pic:nvPicPr>
+                    <pic:cNvPr id="0" name="Picture 3" descr="C:\Users\user\AppData\Local\Temp\WeChat Files\d456a55cb80ddcff30cf55235c862ae.jpg"/>
+                    <pic:cNvPicPr>
+                      <a:picLocks noChangeAspect="1" noChangeArrowheads="1"/>
+                    </pic:cNvPicPr>
+                  </pic:nvPicPr>
+                  <pic:blipFill>
+                    <a:blip r:embed="rId12" cstate="print"/>
+                    <a:srcRect t="19867"/>
+                    <a:stretch>
+                      <a:fillRect/>
+                    </a:stretch>
+                  </pic:blipFill>
+                  <pic:spPr bwMode="auto">
+                    <a:xfrm>
+                      <a:off x="0" y="0"/>
+                      <a:ext cx="1104900" cy="2324100"/>
+                    </a:xfrm>
+                    <a:prstGeom prst="rect">
+                      <a:avLst/>
+                    </a:prstGeom>
+                    <a:noFill/>
+                    <a:ln w="9525">
+                      <a:noFill/>
+                      <a:miter lim="800000"/>
+                      <a:headEnd/>
+                      <a:tailEnd/>
+                    </a:ln>
+                  </pic:spPr>
+                </pic:pic>
+              </a:graphicData>
+            </a:graphic>
+          </wp:anchor>
+        </w:drawing>
+      </w:r>
+      <w:r>
+        <w:rPr>
+          <w:rFonts w:ascii="Times New Roman" w:hAnsi="Times New Roman" w:cs="Times New Roman"/>
+          <w:noProof/>
+          <w:sz w:val="32"/>
+          <w:szCs w:val="32"/>
+        </w:rPr>
+        <w:drawing>
+          <wp:anchor distT="0" distB="0" distL="114300" distR="114300" simplePos="0" relativeHeight="251666432" behindDoc="1" locked="0" layoutInCell="1" allowOverlap="1">
+            <wp:simplePos x="0" y="0"/>
+            <wp:positionH relativeFrom="column">
+              <wp:posOffset>-27940</wp:posOffset>
+            </wp:positionH>
+            <wp:positionV relativeFrom="paragraph">
+              <wp:posOffset>354965</wp:posOffset>
+            </wp:positionV>
+            <wp:extent cx="1236345" cy="2324100"/>
+            <wp:effectExtent l="19050" t="0" r="1905" b="0"/>
+            <wp:wrapTight wrapText="bothSides">
+              <wp:wrapPolygon edited="0">
+                <wp:start x="-333" y="0"/>
+                <wp:lineTo x="-333" y="21423"/>
+                <wp:lineTo x="21633" y="21423"/>
+                <wp:lineTo x="21633" y="0"/>
+                <wp:lineTo x="-333" y="0"/>
+              </wp:wrapPolygon>
+            </wp:wrapTight>
+            <wp:docPr id="2" name="图片 2" descr="C:\Users\user\AppData\Local\Temp\WeChat Files\0fe763334294e254e7ae15e65822de7.jpg"/>
+            <wp:cNvGraphicFramePr>
+              <a:graphicFrameLocks xmlns:a="http://schemas.openxmlformats.org/drawingml/2006/main" noChangeAspect="1"/>
+            </wp:cNvGraphicFramePr>
+            <a:graphic xmlns:a="http://schemas.openxmlformats.org/drawingml/2006/main">
+              <a:graphicData uri="http://schemas.openxmlformats.org/drawingml/2006/picture">
+                <pic:pic xmlns:pic="http://schemas.openxmlformats.org/drawingml/2006/picture">
+                  <pic:nvPicPr>
+                    <pic:cNvPr id="0" name="Picture 2" descr="C:\Users\user\AppData\Local\Temp\WeChat Files\0fe763334294e254e7ae15e65822de7.jpg"/>
+                    <pic:cNvPicPr>
+                      <a:picLocks noChangeAspect="1" noChangeArrowheads="1"/>
+                    </pic:cNvPicPr>
+                  </pic:nvPicPr>
+                  <pic:blipFill>
+                    <a:blip r:embed="rId13" cstate="print"/>
+                    <a:srcRect t="19382"/>
+                    <a:stretch>
+                      <a:fillRect/>
+                    </a:stretch>
+                  </pic:blipFill>
+                  <pic:spPr bwMode="auto">
+                    <a:xfrm>
+                      <a:off x="0" y="0"/>
+                      <a:ext cx="1236345" cy="2324100"/>
+                    </a:xfrm>
+                    <a:prstGeom prst="rect">
+                      <a:avLst/>
+                    </a:prstGeom>
+                    <a:noFill/>
+                    <a:ln w="9525">
+                      <a:noFill/>
+                      <a:miter lim="800000"/>
+                      <a:headEnd/>
+                      <a:tailEnd/>
+                    </a:ln>
+                  </pic:spPr>
+                </pic:pic>
+              </a:graphicData>
+            </a:graphic>
+          </wp:anchor>
+        </w:drawing>
+      </w:r>
+      <w:r>
+        <w:rPr>
+          <w:rFonts w:ascii="Times New Roman" w:hAnsi="Times New Roman" w:cs="Times New Roman"/>
+          <w:sz w:val="32"/>
+          <w:szCs w:val="32"/>
+        </w:rPr>
+        <w:t>P</w:t>
+      </w:r>
+      <w:r>
+        <w:rPr>
+          <w:rFonts w:ascii="Times New Roman" w:hAnsi="Times New Roman" w:cs="Times New Roman" w:hint="eastAsia"/>
+          <w:sz w:val="32"/>
+          <w:szCs w:val="32"/>
+        </w:rPr>
+        <w:t>rocess</w:t>
+      </w:r>
+      <w:r>
+        <w:rPr>
+          <w:rFonts w:ascii="Times New Roman" w:hAnsi="Times New Roman" w:cs="Times New Roman" w:hint="eastAsia"/>
+          <w:sz w:val="32"/>
+          <w:szCs w:val="32"/>
+        </w:rPr>
+        <w:t>：</w:t>
+      </w:r>
+    </w:p>
+    <w:p>
+      <w:pPr>
+        <w:spacing w:line="360" w:lineRule="auto"/>
+        <w:rPr>
+          <w:rFonts w:ascii="Times New Roman" w:hAnsi="Times New Roman" w:cs="Times New Roman" w:hint="eastAsia"/>
+          <w:sz w:val="32"/>
+          <w:szCs w:val="32"/>
+        </w:rPr>
+      </w:pPr>
+    </w:p>
+    <w:p>
+      <w:pPr>
+        <w:spacing w:line="360" w:lineRule="auto"/>
+        <w:rPr>
+          <w:rFonts w:ascii="Times New Roman" w:hAnsi="Times New Roman" w:cs="Times New Roman" w:hint="eastAsia"/>
+          <w:sz w:val="32"/>
+          <w:szCs w:val="32"/>
+        </w:rPr>
+      </w:pPr>
+    </w:p>
+    <w:p>
+      <w:pPr>
+        <w:spacing w:line="360" w:lineRule="auto"/>
+        <w:rPr>
+          <w:rFonts w:ascii="Times New Roman" w:hAnsi="Times New Roman" w:cs="Times New Roman" w:hint="eastAsia"/>
+          <w:sz w:val="32"/>
+          <w:szCs w:val="32"/>
+        </w:rPr>
+      </w:pPr>
+    </w:p>
+    <w:p>
+      <w:pPr>
+        <w:spacing w:line="360" w:lineRule="auto"/>
         <w:rPr>
           <w:rFonts w:ascii="Times New Roman" w:hAnsi="Times New Roman" w:cs="Times New Roman" w:hint="eastAsia"/>
           <w:sz w:val="36"/>
           <w:szCs w:val="36"/>
         </w:rPr>
-        <w:t>(</w:t>
-      </w:r>
-      <w:r>
-        <w:rPr>
-          <w:rFonts w:ascii="Times New Roman" w:hAnsi="Times New Roman" w:cs="Times New Roman"/>
-          <w:sz w:val="36"/>
-          <w:szCs w:val="36"/>
-        </w:rPr>
-        <w:t>amend):</w:t>
-      </w:r>
-      <w:r>
-        <w:rPr>
-          <w:rFonts w:ascii="Times New Roman" w:hAnsi="Times New Roman" w:cs="Times New Roman"/>
-          <w:sz w:val="36"/>
-          <w:szCs w:val="36"/>
-        </w:rPr>
-        <w:t>:</w:t>
-      </w:r>
-      <w:r>
-        <w:rPr>
-          <w:rFonts w:ascii="Times New Roman" w:hAnsi="Times New Roman" w:cs="Times New Roman"/>
-          <w:sz w:val="36"/>
-          <w:szCs w:val="36"/>
-        </w:rPr>
-        <w:t>Define functions in game screen</w:t>
-      </w:r>
-      <w:r>
+      </w:pPr>
+    </w:p>
+    <w:p>
+      <w:pPr>
+        <w:spacing w:line="360" w:lineRule="auto"/>
         <w:rPr>
           <w:rFonts w:ascii="Times New Roman" w:hAnsi="Times New Roman" w:cs="Times New Roman" w:hint="eastAsia"/>
           <w:sz w:val="36"/>
           <w:szCs w:val="36"/>
         </w:rPr>
-        <w:t>—</w:t>
-      </w:r>
-      <w:r>
+      </w:pPr>
+    </w:p>
+    <w:p>
+      <w:pPr>
+        <w:spacing w:line="360" w:lineRule="auto"/>
         <w:rPr>
           <w:rFonts w:ascii="Times New Roman" w:hAnsi="Times New Roman" w:cs="Times New Roman" w:hint="eastAsia"/>
           <w:sz w:val="36"/>
           <w:szCs w:val="36"/>
         </w:rPr>
-        <w:t xml:space="preserve"> X</w:t>
-      </w:r>
-      <w:r>
+      </w:pPr>
+    </w:p>
+    <w:p>
+      <w:pPr>
+        <w:spacing w:line="360" w:lineRule="auto"/>
         <w:rPr>
           <w:rFonts w:ascii="Times New Roman" w:hAnsi="Times New Roman" w:cs="Times New Roman"/>
           <w:sz w:val="36"/>
           <w:szCs w:val="36"/>
         </w:rPr>
-        <w:t xml:space="preserve"> </w:t>
+      </w:pPr>
+    </w:p>
+    <w:p>
+      <w:pPr>
+        <w:spacing w:line="360" w:lineRule="auto"/>
+        <w:rPr>
+          <w:rFonts w:ascii="Times New Roman" w:hAnsi="Times New Roman" w:cs="Times New Roman"/>
+          <w:sz w:val="36"/>
+          <w:szCs w:val="36"/>
+        </w:rPr>
+      </w:pPr>
+      <w:r>
+        <w:rPr>
+          <w:rFonts w:ascii="Times New Roman" w:hAnsi="Times New Roman" w:cs="Times New Roman"/>
+          <w:sz w:val="36"/>
+          <w:szCs w:val="36"/>
+        </w:rPr>
+        <w:t>Task6</w:t>
+      </w:r>
+      <w:r>
+        <w:rPr>
+          <w:rFonts w:ascii="Times New Roman" w:hAnsi="Times New Roman" w:cs="Times New Roman" w:hint="eastAsia"/>
+          <w:sz w:val="36"/>
+          <w:szCs w:val="36"/>
+        </w:rPr>
+        <w:t>(</w:t>
+      </w:r>
+      <w:r>
+        <w:rPr>
+          <w:rFonts w:ascii="Times New Roman" w:hAnsi="Times New Roman" w:cs="Times New Roman"/>
+          <w:sz w:val="36"/>
+          <w:szCs w:val="36"/>
+        </w:rPr>
+        <w:t>amend):</w:t>
+      </w:r>
+      <w:r>
+        <w:rPr>
+          <w:rFonts w:ascii="Times New Roman" w:hAnsi="Times New Roman" w:cs="Times New Roman"/>
+          <w:sz w:val="36"/>
+          <w:szCs w:val="36"/>
+        </w:rPr>
+        <w:t>:</w:t>
+      </w:r>
+      <w:r>
+        <w:rPr>
+          <w:rFonts w:ascii="Times New Roman" w:hAnsi="Times New Roman" w:cs="Times New Roman"/>
+          <w:sz w:val="36"/>
+          <w:szCs w:val="36"/>
+        </w:rPr>
+        <w:t>Define functions in game screen</w:t>
+      </w:r>
+      <w:r>
+        <w:rPr>
+          <w:rFonts w:ascii="Times New Roman" w:hAnsi="Times New Roman" w:cs="Times New Roman" w:hint="eastAsia"/>
+          <w:sz w:val="36"/>
+          <w:szCs w:val="36"/>
+        </w:rPr>
+        <w:t>—</w:t>
+      </w:r>
+      <w:r>
+        <w:rPr>
+          <w:rFonts w:ascii="Times New Roman" w:hAnsi="Times New Roman" w:cs="Times New Roman" w:hint="eastAsia"/>
+          <w:sz w:val="36"/>
+          <w:szCs w:val="36"/>
+        </w:rPr>
+        <w:t xml:space="preserve"> X</w:t>
       </w:r>
     </w:p>
     <w:p>
@@ -4901,6 +5024,7 @@
           <w:sz w:val="32"/>
           <w:szCs w:val="32"/>
         </w:rPr>
+        <w:lastRenderedPageBreak/>
         <w:t xml:space="preserve">Release </w:t>
       </w:r>
       <w:bookmarkStart w:id="27" w:name="OLE_LINK23"/>
@@ -4993,15 +5117,15 @@
 </file>
 
 <file path=word/endnotes.xml><?xml version="1.0" encoding="utf-8"?>
-<w:endnotes xmlns:wpc="http://schemas.microsoft.com/office/word/2010/wordprocessingCanvas" xmlns:cx="http://schemas.microsoft.com/office/drawing/2014/chartex" xmlns:cx1="http://schemas.microsoft.com/office/drawing/2015/9/8/chartex" xmlns:cx2="http://schemas.microsoft.com/office/drawing/2015/10/21/chartex" xmlns:cx3="http://schemas.microsoft.com/office/drawing/2016/5/9/chartex" xmlns:cx4="http://schemas.microsoft.com/office/drawing/2016/5/10/chartex" xmlns:cx5="http://schemas.microsoft.com/office/drawing/2016/5/11/chartex" xmlns:cx6="http://schemas.microsoft.com/office/drawing/2016/5/12/chartex" xmlns:cx7="http://schemas.microsoft.com/office/drawing/2016/5/13/chartex" xmlns:cx8="http://schemas.microsoft.com/office/drawing/2016/5/14/chartex" xmlns:mc="http://schemas.openxmlformats.org/markup-compatibility/2006" xmlns:aink="http://schemas.microsoft.com/office/drawing/2016/ink" xmlns:am3d="http://schemas.microsoft.com/office/drawing/2017/model3d" xmlns:o="urn:schemas-microsoft-com:office:office" xmlns:r="http://schemas.openxmlformats.org/officeDocument/2006/relationships" xmlns:m="http://schemas.openxmlformats.org/officeDocument/2006/math" xmlns:v="urn:schemas-microsoft-com:vml" xmlns:wp14="http://schemas.microsoft.com/office/word/2010/wordprocessingDrawing" xmlns:wp="http://schemas.openxmlformats.org/drawingml/2006/wordprocessingDrawing" xmlns:w10="urn:schemas-microsoft-com:office:word" xmlns:w="http://schemas.openxmlformats.org/wordprocessingml/2006/main" xmlns:w14="http://schemas.microsoft.com/office/word/2010/wordml" xmlns:w15="http://schemas.microsoft.com/office/word/2012/wordml" xmlns:w16cex="http://schemas.microsoft.com/office/word/2018/wordml/cex" xmlns:w16cid="http://schemas.microsoft.com/office/word/2016/wordml/cid" xmlns:w16="http://schemas.microsoft.com/office/word/2018/wordml" xmlns:w16se="http://schemas.microsoft.com/office/word/2015/wordml/symex" xmlns:wpg="http://schemas.microsoft.com/office/word/2010/wordprocessingGroup" xmlns:wpi="http://schemas.microsoft.com/office/word/2010/wordprocessingInk" xmlns:wne="http://schemas.microsoft.com/office/word/2006/wordml" xmlns:wps="http://schemas.microsoft.com/office/word/2010/wordprocessingShape" mc:Ignorable="w14 w15 w16se w16cid w16 w16cex wp14">
-  <w:endnote w:type="separator" w:id="-1">
+<w:endnotes xmlns:ve="http://schemas.openxmlformats.org/markup-compatibility/2006" xmlns:o="urn:schemas-microsoft-com:office:office" xmlns:r="http://schemas.openxmlformats.org/officeDocument/2006/relationships" xmlns:m="http://schemas.openxmlformats.org/officeDocument/2006/math" xmlns:v="urn:schemas-microsoft-com:vml" xmlns:wp="http://schemas.openxmlformats.org/drawingml/2006/wordprocessingDrawing" xmlns:w10="urn:schemas-microsoft-com:office:word" xmlns:w="http://schemas.openxmlformats.org/wordprocessingml/2006/main" xmlns:wne="http://schemas.microsoft.com/office/word/2006/wordml">
+  <w:endnote w:type="separator" w:id="0">
     <w:p>
       <w:r>
         <w:separator/>
       </w:r>
     </w:p>
   </w:endnote>
-  <w:endnote w:type="continuationSeparator" w:id="0">
+  <w:endnote w:type="continuationSeparator" w:id="1">
     <w:p>
       <w:r>
         <w:continuationSeparator/>
@@ -5012,15 +5136,15 @@
 </file>
 
 <file path=word/footnotes.xml><?xml version="1.0" encoding="utf-8"?>
-<w:footnotes xmlns:wpc="http://schemas.microsoft.com/office/word/2010/wordprocessingCanvas" xmlns:cx="http://schemas.microsoft.com/office/drawing/2014/chartex" xmlns:cx1="http://schemas.microsoft.com/office/drawing/2015/9/8/chartex" xmlns:cx2="http://schemas.microsoft.com/office/drawing/2015/10/21/chartex" xmlns:cx3="http://schemas.microsoft.com/office/drawing/2016/5/9/chartex" xmlns:cx4="http://schemas.microsoft.com/office/drawing/2016/5/10/chartex" xmlns:cx5="http://schemas.microsoft.com/office/drawing/2016/5/11/chartex" xmlns:cx6="http://schemas.microsoft.com/office/drawing/2016/5/12/chartex" xmlns:cx7="http://schemas.microsoft.com/office/drawing/2016/5/13/chartex" xmlns:cx8="http://schemas.microsoft.com/office/drawing/2016/5/14/chartex" xmlns:mc="http://schemas.openxmlformats.org/markup-compatibility/2006" xmlns:aink="http://schemas.microsoft.com/office/drawing/2016/ink" xmlns:am3d="http://schemas.microsoft.com/office/drawing/2017/model3d" xmlns:o="urn:schemas-microsoft-com:office:office" xmlns:r="http://schemas.openxmlformats.org/officeDocument/2006/relationships" xmlns:m="http://schemas.openxmlformats.org/officeDocument/2006/math" xmlns:v="urn:schemas-microsoft-com:vml" xmlns:wp14="http://schemas.microsoft.com/office/word/2010/wordprocessingDrawing" xmlns:wp="http://schemas.openxmlformats.org/drawingml/2006/wordprocessingDrawing" xmlns:w10="urn:schemas-microsoft-com:office:word" xmlns:w="http://schemas.openxmlformats.org/wordprocessingml/2006/main" xmlns:w14="http://schemas.microsoft.com/office/word/2010/wordml" xmlns:w15="http://schemas.microsoft.com/office/word/2012/wordml" xmlns:w16cex="http://schemas.microsoft.com/office/word/2018/wordml/cex" xmlns:w16cid="http://schemas.microsoft.com/office/word/2016/wordml/cid" xmlns:w16="http://schemas.microsoft.com/office/word/2018/wordml" xmlns:w16se="http://schemas.microsoft.com/office/word/2015/wordml/symex" xmlns:wpg="http://schemas.microsoft.com/office/word/2010/wordprocessingGroup" xmlns:wpi="http://schemas.microsoft.com/office/word/2010/wordprocessingInk" xmlns:wne="http://schemas.microsoft.com/office/word/2006/wordml" xmlns:wps="http://schemas.microsoft.com/office/word/2010/wordprocessingShape" mc:Ignorable="w14 w15 w16se w16cid w16 w16cex wp14">
-  <w:footnote w:type="separator" w:id="-1">
+<w:footnotes xmlns:ve="http://schemas.openxmlformats.org/markup-compatibility/2006" xmlns:o="urn:schemas-microsoft-com:office:office" xmlns:r="http://schemas.openxmlformats.org/officeDocument/2006/relationships" xmlns:m="http://schemas.openxmlformats.org/officeDocument/2006/math" xmlns:v="urn:schemas-microsoft-com:vml" xmlns:wp="http://schemas.openxmlformats.org/drawingml/2006/wordprocessingDrawing" xmlns:w10="urn:schemas-microsoft-com:office:word" xmlns:w="http://schemas.openxmlformats.org/wordprocessingml/2006/main" xmlns:wne="http://schemas.microsoft.com/office/word/2006/wordml">
+  <w:footnote w:type="separator" w:id="0">
     <w:p>
       <w:r>
         <w:separator/>
       </w:r>
     </w:p>
   </w:footnote>
-  <w:footnote w:type="continuationSeparator" w:id="0">
+  <w:footnote w:type="continuationSeparator" w:id="1">
     <w:p>
       <w:r>
         <w:continuationSeparator/>
@@ -5031,8 +5155,8 @@
 </file>
 
 <file path=word/numbering.xml><?xml version="1.0" encoding="utf-8"?>
-<w:numbering xmlns:wpc="http://schemas.microsoft.com/office/word/2010/wordprocessingCanvas" xmlns:cx="http://schemas.microsoft.com/office/drawing/2014/chartex" xmlns:cx1="http://schemas.microsoft.com/office/drawing/2015/9/8/chartex" xmlns:cx2="http://schemas.microsoft.com/office/drawing/2015/10/21/chartex" xmlns:cx3="http://schemas.microsoft.com/office/drawing/2016/5/9/chartex" xmlns:cx4="http://schemas.microsoft.com/office/drawing/2016/5/10/chartex" xmlns:cx5="http://schemas.microsoft.com/office/drawing/2016/5/11/chartex" xmlns:cx6="http://schemas.microsoft.com/office/drawing/2016/5/12/chartex" xmlns:cx7="http://schemas.microsoft.com/office/drawing/2016/5/13/chartex" xmlns:cx8="http://schemas.microsoft.com/office/drawing/2016/5/14/chartex" xmlns:mc="http://schemas.openxmlformats.org/markup-compatibility/2006" xmlns:aink="http://schemas.microsoft.com/office/drawing/2016/ink" xmlns:am3d="http://schemas.microsoft.com/office/drawing/2017/model3d" xmlns:o="urn:schemas-microsoft-com:office:office" xmlns:r="http://schemas.openxmlformats.org/officeDocument/2006/relationships" xmlns:m="http://schemas.openxmlformats.org/officeDocument/2006/math" xmlns:v="urn:schemas-microsoft-com:vml" xmlns:wp14="http://schemas.microsoft.com/office/word/2010/wordprocessingDrawing" xmlns:wp="http://schemas.openxmlformats.org/drawingml/2006/wordprocessingDrawing" xmlns:w10="urn:schemas-microsoft-com:office:word" xmlns:w="http://schemas.openxmlformats.org/wordprocessingml/2006/main" xmlns:w14="http://schemas.microsoft.com/office/word/2010/wordml" xmlns:w15="http://schemas.microsoft.com/office/word/2012/wordml" xmlns:w16cex="http://schemas.microsoft.com/office/word/2018/wordml/cex" xmlns:w16cid="http://schemas.microsoft.com/office/word/2016/wordml/cid" xmlns:w16="http://schemas.microsoft.com/office/word/2018/wordml" xmlns:w16se="http://schemas.microsoft.com/office/word/2015/wordml/symex" xmlns:wpg="http://schemas.microsoft.com/office/word/2010/wordprocessingGroup" xmlns:wpi="http://schemas.microsoft.com/office/word/2010/wordprocessingInk" xmlns:wne="http://schemas.microsoft.com/office/word/2006/wordml" xmlns:wps="http://schemas.microsoft.com/office/word/2010/wordprocessingShape" mc:Ignorable="w14 w15 w16se w16cid w16 w16cex wp14">
-  <w:abstractNum w:abstractNumId="0" w15:restartNumberingAfterBreak="0">
+<w:numbering xmlns:ve="http://schemas.openxmlformats.org/markup-compatibility/2006" xmlns:o="urn:schemas-microsoft-com:office:office" xmlns:r="http://schemas.openxmlformats.org/officeDocument/2006/relationships" xmlns:m="http://schemas.openxmlformats.org/officeDocument/2006/math" xmlns:v="urn:schemas-microsoft-com:vml" xmlns:wp="http://schemas.openxmlformats.org/drawingml/2006/wordprocessingDrawing" xmlns:w10="urn:schemas-microsoft-com:office:word" xmlns:w="http://schemas.openxmlformats.org/wordprocessingml/2006/main" xmlns:wne="http://schemas.microsoft.com/office/word/2006/wordml">
+  <w:abstractNum w:abstractNumId="0">
     <w:nsid w:val="78E70F9F"/>
     <w:multiLevelType w:val="hybridMultilevel"/>
     <w:tmpl w:val="05DC2F16"/>
@@ -5125,7 +5249,7 @@
 </file>
 
 <file path=word/styles.xml><?xml version="1.0" encoding="utf-8"?>
-<w:styles xmlns:mc="http://schemas.openxmlformats.org/markup-compatibility/2006" xmlns:r="http://schemas.openxmlformats.org/officeDocument/2006/relationships" xmlns:w="http://schemas.openxmlformats.org/wordprocessingml/2006/main" xmlns:w14="http://schemas.microsoft.com/office/word/2010/wordml" xmlns:w15="http://schemas.microsoft.com/office/word/2012/wordml" xmlns:w16cex="http://schemas.microsoft.com/office/word/2018/wordml/cex" xmlns:w16cid="http://schemas.microsoft.com/office/word/2016/wordml/cid" xmlns:w16="http://schemas.microsoft.com/office/word/2018/wordml" xmlns:w16se="http://schemas.microsoft.com/office/word/2015/wordml/symex" mc:Ignorable="w14 w15 w16se w16cid w16 w16cex">
+<w:styles xmlns:r="http://schemas.openxmlformats.org/officeDocument/2006/relationships" xmlns:w="http://schemas.openxmlformats.org/wordprocessingml/2006/main">
   <w:docDefaults>
     <w:rPrDefault>
       <w:rPr>
@@ -5137,400 +5261,162 @@
     </w:rPrDefault>
     <w:pPrDefault/>
   </w:docDefaults>
-  <w:latentStyles w:defLockedState="0" w:defUIPriority="99" w:defSemiHidden="0" w:defUnhideWhenUsed="0" w:defQFormat="0" w:count="376">
-    <w:lsdException w:name="Normal" w:uiPriority="0" w:qFormat="1"/>
-    <w:lsdException w:name="heading 1" w:uiPriority="9" w:qFormat="1"/>
-    <w:lsdException w:name="heading 2" w:semiHidden="1" w:uiPriority="9" w:unhideWhenUsed="1" w:qFormat="1"/>
-    <w:lsdException w:name="heading 3" w:semiHidden="1" w:uiPriority="9" w:unhideWhenUsed="1" w:qFormat="1"/>
-    <w:lsdException w:name="heading 4" w:semiHidden="1" w:uiPriority="9" w:unhideWhenUsed="1" w:qFormat="1"/>
-    <w:lsdException w:name="heading 5" w:semiHidden="1" w:uiPriority="9" w:unhideWhenUsed="1" w:qFormat="1"/>
-    <w:lsdException w:name="heading 6" w:semiHidden="1" w:uiPriority="9" w:unhideWhenUsed="1" w:qFormat="1"/>
-    <w:lsdException w:name="heading 7" w:semiHidden="1" w:uiPriority="9" w:unhideWhenUsed="1" w:qFormat="1"/>
-    <w:lsdException w:name="heading 8" w:semiHidden="1" w:uiPriority="9" w:unhideWhenUsed="1" w:qFormat="1"/>
-    <w:lsdException w:name="heading 9" w:semiHidden="1" w:uiPriority="9" w:unhideWhenUsed="1" w:qFormat="1"/>
-    <w:lsdException w:name="index 1" w:semiHidden="1" w:unhideWhenUsed="1"/>
-    <w:lsdException w:name="index 2" w:semiHidden="1" w:unhideWhenUsed="1"/>
-    <w:lsdException w:name="index 3" w:semiHidden="1" w:unhideWhenUsed="1"/>
-    <w:lsdException w:name="index 4" w:semiHidden="1" w:unhideWhenUsed="1"/>
-    <w:lsdException w:name="index 5" w:semiHidden="1" w:unhideWhenUsed="1"/>
-    <w:lsdException w:name="index 6" w:semiHidden="1" w:unhideWhenUsed="1"/>
-    <w:lsdException w:name="index 7" w:semiHidden="1" w:unhideWhenUsed="1"/>
-    <w:lsdException w:name="index 8" w:semiHidden="1" w:unhideWhenUsed="1"/>
-    <w:lsdException w:name="index 9" w:semiHidden="1" w:unhideWhenUsed="1"/>
-    <w:lsdException w:name="toc 1" w:semiHidden="1" w:uiPriority="39" w:unhideWhenUsed="1"/>
-    <w:lsdException w:name="toc 2" w:semiHidden="1" w:uiPriority="39" w:unhideWhenUsed="1"/>
-    <w:lsdException w:name="toc 3" w:semiHidden="1" w:uiPriority="39" w:unhideWhenUsed="1"/>
-    <w:lsdException w:name="toc 4" w:semiHidden="1" w:uiPriority="39" w:unhideWhenUsed="1"/>
-    <w:lsdException w:name="toc 5" w:semiHidden="1" w:uiPriority="39" w:unhideWhenUsed="1"/>
-    <w:lsdException w:name="toc 6" w:semiHidden="1" w:uiPriority="39" w:unhideWhenUsed="1"/>
-    <w:lsdException w:name="toc 7" w:semiHidden="1" w:uiPriority="39" w:unhideWhenUsed="1"/>
-    <w:lsdException w:name="toc 8" w:semiHidden="1" w:uiPriority="39" w:unhideWhenUsed="1"/>
-    <w:lsdException w:name="toc 9" w:semiHidden="1" w:uiPriority="39" w:unhideWhenUsed="1"/>
-    <w:lsdException w:name="Normal Indent" w:semiHidden="1" w:unhideWhenUsed="1"/>
-    <w:lsdException w:name="footnote text" w:semiHidden="1" w:unhideWhenUsed="1"/>
-    <w:lsdException w:name="annotation text" w:semiHidden="1" w:unhideWhenUsed="1"/>
-    <w:lsdException w:name="header" w:semiHidden="1" w:unhideWhenUsed="1"/>
-    <w:lsdException w:name="footer" w:semiHidden="1" w:unhideWhenUsed="1"/>
-    <w:lsdException w:name="index heading" w:semiHidden="1" w:unhideWhenUsed="1"/>
-    <w:lsdException w:name="caption" w:semiHidden="1" w:uiPriority="35" w:unhideWhenUsed="1" w:qFormat="1"/>
-    <w:lsdException w:name="table of figures" w:semiHidden="1" w:unhideWhenUsed="1"/>
-    <w:lsdException w:name="envelope address" w:semiHidden="1" w:unhideWhenUsed="1"/>
-    <w:lsdException w:name="envelope return" w:semiHidden="1" w:unhideWhenUsed="1"/>
-    <w:lsdException w:name="footnote reference" w:semiHidden="1" w:unhideWhenUsed="1"/>
-    <w:lsdException w:name="annotation reference" w:semiHidden="1" w:unhideWhenUsed="1"/>
-    <w:lsdException w:name="line number" w:semiHidden="1" w:unhideWhenUsed="1"/>
-    <w:lsdException w:name="page number" w:semiHidden="1" w:unhideWhenUsed="1"/>
-    <w:lsdException w:name="endnote reference" w:semiHidden="1" w:unhideWhenUsed="1"/>
-    <w:lsdException w:name="endnote text" w:semiHidden="1" w:unhideWhenUsed="1"/>
-    <w:lsdException w:name="table of authorities" w:semiHidden="1" w:unhideWhenUsed="1"/>
-    <w:lsdException w:name="macro" w:semiHidden="1" w:unhideWhenUsed="1"/>
-    <w:lsdException w:name="toa heading" w:semiHidden="1" w:unhideWhenUsed="1"/>
-    <w:lsdException w:name="List" w:semiHidden="1" w:unhideWhenUsed="1"/>
-    <w:lsdException w:name="List Bullet" w:semiHidden="1" w:unhideWhenUsed="1"/>
-    <w:lsdException w:name="List Number" w:semiHidden="1" w:unhideWhenUsed="1"/>
-    <w:lsdException w:name="List 2" w:semiHidden="1" w:unhideWhenUsed="1"/>
-    <w:lsdException w:name="List 3" w:semiHidden="1" w:unhideWhenUsed="1"/>
-    <w:lsdException w:name="List 4" w:semiHidden="1" w:unhideWhenUsed="1"/>
-    <w:lsdException w:name="List 5" w:semiHidden="1" w:unhideWhenUsed="1"/>
-    <w:lsdException w:name="List Bullet 2" w:semiHidden="1" w:unhideWhenUsed="1"/>
-    <w:lsdException w:name="List Bullet 3" w:semiHidden="1" w:unhideWhenUsed="1"/>
-    <w:lsdException w:name="List Bullet 4" w:semiHidden="1" w:unhideWhenUsed="1"/>
-    <w:lsdException w:name="List Bullet 5" w:semiHidden="1" w:unhideWhenUsed="1"/>
-    <w:lsdException w:name="List Number 2" w:semiHidden="1" w:unhideWhenUsed="1"/>
-    <w:lsdException w:name="List Number 3" w:semiHidden="1" w:unhideWhenUsed="1"/>
-    <w:lsdException w:name="List Number 4" w:semiHidden="1" w:unhideWhenUsed="1"/>
-    <w:lsdException w:name="List Number 5" w:semiHidden="1" w:unhideWhenUsed="1"/>
-    <w:lsdException w:name="Title" w:uiPriority="10" w:qFormat="1"/>
-    <w:lsdException w:name="Closing" w:semiHidden="1" w:unhideWhenUsed="1"/>
-    <w:lsdException w:name="Signature" w:semiHidden="1" w:unhideWhenUsed="1"/>
-    <w:lsdException w:name="Default Paragraph Font" w:semiHidden="1" w:uiPriority="1" w:unhideWhenUsed="1"/>
-    <w:lsdException w:name="Body Text" w:semiHidden="1" w:unhideWhenUsed="1"/>
-    <w:lsdException w:name="Body Text Indent" w:semiHidden="1" w:unhideWhenUsed="1"/>
-    <w:lsdException w:name="List Continue" w:semiHidden="1" w:unhideWhenUsed="1"/>
-    <w:lsdException w:name="List Continue 2" w:semiHidden="1" w:unhideWhenUsed="1"/>
-    <w:lsdException w:name="List Continue 3" w:semiHidden="1" w:unhideWhenUsed="1"/>
-    <w:lsdException w:name="List Continue 4" w:semiHidden="1" w:unhideWhenUsed="1"/>
-    <w:lsdException w:name="List Continue 5" w:semiHidden="1" w:unhideWhenUsed="1"/>
-    <w:lsdException w:name="Message Header" w:semiHidden="1" w:unhideWhenUsed="1"/>
-    <w:lsdException w:name="Subtitle" w:uiPriority="11" w:qFormat="1"/>
-    <w:lsdException w:name="Salutation" w:semiHidden="1" w:unhideWhenUsed="1"/>
-    <w:lsdException w:name="Date" w:semiHidden="1" w:unhideWhenUsed="1"/>
-    <w:lsdException w:name="Body Text First Indent" w:semiHidden="1" w:unhideWhenUsed="1"/>
-    <w:lsdException w:name="Body Text First Indent 2" w:semiHidden="1" w:unhideWhenUsed="1"/>
-    <w:lsdException w:name="Note Heading" w:semiHidden="1" w:unhideWhenUsed="1"/>
-    <w:lsdException w:name="Body Text 2" w:semiHidden="1" w:unhideWhenUsed="1"/>
-    <w:lsdException w:name="Body Text 3" w:semiHidden="1" w:unhideWhenUsed="1"/>
-    <w:lsdException w:name="Body Text Indent 2" w:semiHidden="1" w:unhideWhenUsed="1"/>
-    <w:lsdException w:name="Body Text Indent 3" w:semiHidden="1" w:unhideWhenUsed="1"/>
-    <w:lsdException w:name="Block Text" w:semiHidden="1" w:unhideWhenUsed="1"/>
-    <w:lsdException w:name="Hyperlink" w:semiHidden="1" w:unhideWhenUsed="1"/>
-    <w:lsdException w:name="FollowedHyperlink" w:semiHidden="1" w:unhideWhenUsed="1"/>
-    <w:lsdException w:name="Strong" w:uiPriority="22" w:qFormat="1"/>
-    <w:lsdException w:name="Emphasis" w:uiPriority="20" w:qFormat="1"/>
-    <w:lsdException w:name="Document Map" w:semiHidden="1" w:unhideWhenUsed="1"/>
-    <w:lsdException w:name="Plain Text" w:semiHidden="1" w:unhideWhenUsed="1"/>
-    <w:lsdException w:name="E-mail Signature" w:semiHidden="1" w:unhideWhenUsed="1"/>
-    <w:lsdException w:name="HTML Top of Form" w:semiHidden="1" w:unhideWhenUsed="1"/>
-    <w:lsdException w:name="HTML Bottom of Form" w:semiHidden="1" w:unhideWhenUsed="1"/>
-    <w:lsdException w:name="Normal (Web)" w:semiHidden="1" w:unhideWhenUsed="1"/>
-    <w:lsdException w:name="HTML Acronym" w:semiHidden="1" w:unhideWhenUsed="1"/>
-    <w:lsdException w:name="HTML Address" w:semiHidden="1" w:unhideWhenUsed="1"/>
-    <w:lsdException w:name="HTML Cite" w:semiHidden="1" w:unhideWhenUsed="1"/>
-    <w:lsdException w:name="HTML Code" w:semiHidden="1" w:unhideWhenUsed="1"/>
-    <w:lsdException w:name="HTML Definition" w:semiHidden="1" w:unhideWhenUsed="1"/>
-    <w:lsdException w:name="HTML Keyboard" w:semiHidden="1" w:unhideWhenUsed="1"/>
-    <w:lsdException w:name="HTML Preformatted" w:semiHidden="1" w:unhideWhenUsed="1"/>
-    <w:lsdException w:name="HTML Sample" w:semiHidden="1" w:unhideWhenUsed="1"/>
-    <w:lsdException w:name="HTML Typewriter" w:semiHidden="1" w:unhideWhenUsed="1"/>
-    <w:lsdException w:name="HTML Variable" w:semiHidden="1" w:unhideWhenUsed="1"/>
-    <w:lsdException w:name="Normal Table" w:semiHidden="1" w:unhideWhenUsed="1"/>
-    <w:lsdException w:name="annotation subject" w:semiHidden="1" w:unhideWhenUsed="1"/>
-    <w:lsdException w:name="No List" w:semiHidden="1" w:unhideWhenUsed="1"/>
-    <w:lsdException w:name="Outline List 1" w:semiHidden="1" w:unhideWhenUsed="1"/>
-    <w:lsdException w:name="Outline List 2" w:semiHidden="1" w:unhideWhenUsed="1"/>
-    <w:lsdException w:name="Outline List 3" w:semiHidden="1" w:unhideWhenUsed="1"/>
-    <w:lsdException w:name="Table Simple 1" w:semiHidden="1" w:unhideWhenUsed="1"/>
-    <w:lsdException w:name="Table Simple 2" w:semiHidden="1" w:unhideWhenUsed="1"/>
-    <w:lsdException w:name="Table Simple 3" w:semiHidden="1" w:unhideWhenUsed="1"/>
-    <w:lsdException w:name="Table Classic 1" w:semiHidden="1" w:unhideWhenUsed="1"/>
-    <w:lsdException w:name="Table Classic 2" w:semiHidden="1" w:unhideWhenUsed="1"/>
-    <w:lsdException w:name="Table Classic 3" w:semiHidden="1" w:unhideWhenUsed="1"/>
-    <w:lsdException w:name="Table Classic 4" w:semiHidden="1" w:unhideWhenUsed="1"/>
-    <w:lsdException w:name="Table Colorful 1" w:semiHidden="1" w:unhideWhenUsed="1"/>
-    <w:lsdException w:name="Table Colorful 2" w:semiHidden="1" w:unhideWhenUsed="1"/>
-    <w:lsdException w:name="Table Colorful 3" w:semiHidden="1" w:unhideWhenUsed="1"/>
-    <w:lsdException w:name="Table Columns 1" w:semiHidden="1" w:unhideWhenUsed="1"/>
-    <w:lsdException w:name="Table Columns 2" w:semiHidden="1" w:unhideWhenUsed="1"/>
-    <w:lsdException w:name="Table Columns 3" w:semiHidden="1" w:unhideWhenUsed="1"/>
-    <w:lsdException w:name="Table Columns 4" w:semiHidden="1" w:unhideWhenUsed="1"/>
-    <w:lsdException w:name="Table Columns 5" w:semiHidden="1" w:unhideWhenUsed="1"/>
-    <w:lsdException w:name="Table Grid 1" w:semiHidden="1" w:unhideWhenUsed="1"/>
-    <w:lsdException w:name="Table Grid 2" w:semiHidden="1" w:unhideWhenUsed="1"/>
-    <w:lsdException w:name="Table Grid 3" w:semiHidden="1" w:unhideWhenUsed="1"/>
-    <w:lsdException w:name="Table Grid 4" w:semiHidden="1" w:unhideWhenUsed="1"/>
-    <w:lsdException w:name="Table Grid 5" w:semiHidden="1" w:unhideWhenUsed="1"/>
-    <w:lsdException w:name="Table Grid 6" w:semiHidden="1" w:unhideWhenUsed="1"/>
-    <w:lsdException w:name="Table Grid 7" w:semiHidden="1" w:unhideWhenUsed="1"/>
-    <w:lsdException w:name="Table Grid 8" w:semiHidden="1" w:unhideWhenUsed="1"/>
-    <w:lsdException w:name="Table List 1" w:semiHidden="1" w:unhideWhenUsed="1"/>
-    <w:lsdException w:name="Table List 2" w:semiHidden="1" w:unhideWhenUsed="1"/>
-    <w:lsdException w:name="Table List 3" w:semiHidden="1" w:unhideWhenUsed="1"/>
-    <w:lsdException w:name="Table List 4" w:semiHidden="1" w:unhideWhenUsed="1"/>
-    <w:lsdException w:name="Table List 5" w:semiHidden="1" w:unhideWhenUsed="1"/>
-    <w:lsdException w:name="Table List 6" w:semiHidden="1" w:unhideWhenUsed="1"/>
-    <w:lsdException w:name="Table List 7" w:semiHidden="1" w:unhideWhenUsed="1"/>
-    <w:lsdException w:name="Table List 8" w:semiHidden="1" w:unhideWhenUsed="1"/>
-    <w:lsdException w:name="Table 3D effects 1" w:semiHidden="1" w:unhideWhenUsed="1"/>
-    <w:lsdException w:name="Table 3D effects 2" w:semiHidden="1" w:unhideWhenUsed="1"/>
-    <w:lsdException w:name="Table 3D effects 3" w:semiHidden="1" w:unhideWhenUsed="1"/>
-    <w:lsdException w:name="Table Contemporary" w:semiHidden="1" w:unhideWhenUsed="1"/>
-    <w:lsdException w:name="Table Elegant" w:semiHidden="1" w:unhideWhenUsed="1"/>
-    <w:lsdException w:name="Table Professional" w:semiHidden="1" w:unhideWhenUsed="1"/>
-    <w:lsdException w:name="Table Subtle 1" w:semiHidden="1" w:unhideWhenUsed="1"/>
-    <w:lsdException w:name="Table Subtle 2" w:semiHidden="1" w:unhideWhenUsed="1"/>
-    <w:lsdException w:name="Table Web 1" w:semiHidden="1" w:unhideWhenUsed="1"/>
-    <w:lsdException w:name="Table Web 2" w:semiHidden="1" w:unhideWhenUsed="1"/>
-    <w:lsdException w:name="Table Web 3" w:semiHidden="1" w:unhideWhenUsed="1"/>
-    <w:lsdException w:name="Balloon Text" w:semiHidden="1" w:unhideWhenUsed="1"/>
-    <w:lsdException w:name="Table Grid" w:semiHidden="1" w:uiPriority="39" w:unhideWhenUsed="1"/>
-    <w:lsdException w:name="Table Theme" w:semiHidden="1" w:unhideWhenUsed="1"/>
-    <w:lsdException w:name="Placeholder Text" w:semiHidden="1"/>
-    <w:lsdException w:name="No Spacing" w:uiPriority="1" w:qFormat="1"/>
-    <w:lsdException w:name="Light Shading" w:uiPriority="60"/>
-    <w:lsdException w:name="Light List" w:uiPriority="61"/>
-    <w:lsdException w:name="Light Grid" w:uiPriority="62"/>
-    <w:lsdException w:name="Medium Shading 1" w:uiPriority="63"/>
-    <w:lsdException w:name="Medium Shading 2" w:uiPriority="64"/>
-    <w:lsdException w:name="Medium List 1" w:uiPriority="65"/>
-    <w:lsdException w:name="Medium List 2" w:uiPriority="66"/>
-    <w:lsdException w:name="Medium Grid 1" w:uiPriority="67"/>
-    <w:lsdException w:name="Medium Grid 2" w:uiPriority="68"/>
-    <w:lsdException w:name="Medium Grid 3" w:uiPriority="69"/>
-    <w:lsdException w:name="Dark List" w:uiPriority="70"/>
-    <w:lsdException w:name="Colorful Shading" w:uiPriority="71"/>
-    <w:lsdException w:name="Colorful List" w:uiPriority="72"/>
-    <w:lsdException w:name="Colorful Grid" w:uiPriority="73"/>
-    <w:lsdException w:name="Light Shading Accent 1" w:uiPriority="60"/>
-    <w:lsdException w:name="Light List Accent 1" w:uiPriority="61"/>
-    <w:lsdException w:name="Light Grid Accent 1" w:uiPriority="62"/>
-    <w:lsdException w:name="Medium Shading 1 Accent 1" w:uiPriority="63"/>
-    <w:lsdException w:name="Medium Shading 2 Accent 1" w:uiPriority="64"/>
-    <w:lsdException w:name="Medium List 1 Accent 1" w:uiPriority="65"/>
-    <w:lsdException w:name="Revision" w:semiHidden="1"/>
-    <w:lsdException w:name="List Paragraph" w:uiPriority="34" w:qFormat="1"/>
-    <w:lsdException w:name="Quote" w:uiPriority="29" w:qFormat="1"/>
-    <w:lsdException w:name="Intense Quote" w:uiPriority="30" w:qFormat="1"/>
-    <w:lsdException w:name="Medium List 2 Accent 1" w:uiPriority="66"/>
-    <w:lsdException w:name="Medium Grid 1 Accent 1" w:uiPriority="67"/>
-    <w:lsdException w:name="Medium Grid 2 Accent 1" w:uiPriority="68"/>
-    <w:lsdException w:name="Medium Grid 3 Accent 1" w:uiPriority="69"/>
-    <w:lsdException w:name="Dark List Accent 1" w:uiPriority="70"/>
-    <w:lsdException w:name="Colorful Shading Accent 1" w:uiPriority="71"/>
-    <w:lsdException w:name="Colorful List Accent 1" w:uiPriority="72"/>
-    <w:lsdException w:name="Colorful Grid Accent 1" w:uiPriority="73"/>
-    <w:lsdException w:name="Light Shading Accent 2" w:uiPriority="60"/>
-    <w:lsdException w:name="Light List Accent 2" w:uiPriority="61"/>
-    <w:lsdException w:name="Light Grid Accent 2" w:uiPriority="62"/>
-    <w:lsdException w:name="Medium Shading 1 Accent 2" w:uiPriority="63"/>
-    <w:lsdException w:name="Medium Shading 2 Accent 2" w:uiPriority="64"/>
-    <w:lsdException w:name="Medium List 1 Accent 2" w:uiPriority="65"/>
-    <w:lsdException w:name="Medium List 2 Accent 2" w:uiPriority="66"/>
-    <w:lsdException w:name="Medium Grid 1 Accent 2" w:uiPriority="67"/>
-    <w:lsdException w:name="Medium Grid 2 Accent 2" w:uiPriority="68"/>
-    <w:lsdException w:name="Medium Grid 3 Accent 2" w:uiPriority="69"/>
-    <w:lsdException w:name="Dark List Accent 2" w:uiPriority="70"/>
-    <w:lsdException w:name="Colorful Shading Accent 2" w:uiPriority="71"/>
-    <w:lsdException w:name="Colorful List Accent 2" w:uiPriority="72"/>
-    <w:lsdException w:name="Colorful Grid Accent 2" w:uiPriority="73"/>
-    <w:lsdException w:name="Light Shading Accent 3" w:uiPriority="60"/>
-    <w:lsdException w:name="Light List Accent 3" w:uiPriority="61"/>
-    <w:lsdException w:name="Light Grid Accent 3" w:uiPriority="62"/>
-    <w:lsdException w:name="Medium Shading 1 Accent 3" w:uiPriority="63"/>
-    <w:lsdException w:name="Medium Shading 2 Accent 3" w:uiPriority="64"/>
-    <w:lsdException w:name="Medium List 1 Accent 3" w:uiPriority="65"/>
-    <w:lsdException w:name="Medium List 2 Accent 3" w:uiPriority="66"/>
-    <w:lsdException w:name="Medium Grid 1 Accent 3" w:uiPriority="67"/>
-    <w:lsdException w:name="Medium Grid 2 Accent 3" w:uiPriority="68"/>
-    <w:lsdException w:name="Medium Grid 3 Accent 3" w:uiPriority="69"/>
-    <w:lsdException w:name="Dark List Accent 3" w:uiPriority="70"/>
-    <w:lsdException w:name="Colorful Shading Accent 3" w:uiPriority="71"/>
-    <w:lsdException w:name="Colorful List Accent 3" w:uiPriority="72"/>
-    <w:lsdException w:name="Colorful Grid Accent 3" w:uiPriority="73"/>
-    <w:lsdException w:name="Light Shading Accent 4" w:uiPriority="60"/>
-    <w:lsdException w:name="Light List Accent 4" w:uiPriority="61"/>
-    <w:lsdException w:name="Light Grid Accent 4" w:uiPriority="62"/>
-    <w:lsdException w:name="Medium Shading 1 Accent 4" w:uiPriority="63"/>
-    <w:lsdException w:name="Medium Shading 2 Accent 4" w:uiPriority="64"/>
-    <w:lsdException w:name="Medium List 1 Accent 4" w:uiPriority="65"/>
-    <w:lsdException w:name="Medium List 2 Accent 4" w:uiPriority="66"/>
-    <w:lsdException w:name="Medium Grid 1 Accent 4" w:uiPriority="67"/>
-    <w:lsdException w:name="Medium Grid 2 Accent 4" w:uiPriority="68"/>
-    <w:lsdException w:name="Medium Grid 3 Accent 4" w:uiPriority="69"/>
-    <w:lsdException w:name="Dark List Accent 4" w:uiPriority="70"/>
-    <w:lsdException w:name="Colorful Shading Accent 4" w:uiPriority="71"/>
-    <w:lsdException w:name="Colorful List Accent 4" w:uiPriority="72"/>
-    <w:lsdException w:name="Colorful Grid Accent 4" w:uiPriority="73"/>
-    <w:lsdException w:name="Light Shading Accent 5" w:uiPriority="60"/>
-    <w:lsdException w:name="Light List Accent 5" w:uiPriority="61"/>
-    <w:lsdException w:name="Light Grid Accent 5" w:uiPriority="62"/>
-    <w:lsdException w:name="Medium Shading 1 Accent 5" w:uiPriority="63"/>
-    <w:lsdException w:name="Medium Shading 2 Accent 5" w:uiPriority="64"/>
-    <w:lsdException w:name="Medium List 1 Accent 5" w:uiPriority="65"/>
-    <w:lsdException w:name="Medium List 2 Accent 5" w:uiPriority="66"/>
-    <w:lsdException w:name="Medium Grid 1 Accent 5" w:uiPriority="67"/>
-    <w:lsdException w:name="Medium Grid 2 Accent 5" w:uiPriority="68"/>
-    <w:lsdException w:name="Medium Grid 3 Accent 5" w:uiPriority="69"/>
-    <w:lsdException w:name="Dark List Accent 5" w:uiPriority="70"/>
-    <w:lsdException w:name="Colorful Shading Accent 5" w:uiPriority="71"/>
-    <w:lsdException w:name="Colorful List Accent 5" w:uiPriority="72"/>
-    <w:lsdException w:name="Colorful Grid Accent 5" w:uiPriority="73"/>
-    <w:lsdException w:name="Light Shading Accent 6" w:uiPriority="60"/>
-    <w:lsdException w:name="Light List Accent 6" w:uiPriority="61"/>
-    <w:lsdException w:name="Light Grid Accent 6" w:uiPriority="62"/>
-    <w:lsdException w:name="Medium Shading 1 Accent 6" w:uiPriority="63"/>
-    <w:lsdException w:name="Medium Shading 2 Accent 6" w:uiPriority="64"/>
-    <w:lsdException w:name="Medium List 1 Accent 6" w:uiPriority="65"/>
-    <w:lsdException w:name="Medium List 2 Accent 6" w:uiPriority="66"/>
-    <w:lsdException w:name="Medium Grid 1 Accent 6" w:uiPriority="67"/>
-    <w:lsdException w:name="Medium Grid 2 Accent 6" w:uiPriority="68"/>
-    <w:lsdException w:name="Medium Grid 3 Accent 6" w:uiPriority="69"/>
-    <w:lsdException w:name="Dark List Accent 6" w:uiPriority="70"/>
-    <w:lsdException w:name="Colorful Shading Accent 6" w:uiPriority="71"/>
-    <w:lsdException w:name="Colorful List Accent 6" w:uiPriority="72"/>
-    <w:lsdException w:name="Colorful Grid Accent 6" w:uiPriority="73"/>
-    <w:lsdException w:name="Subtle Emphasis" w:uiPriority="19" w:qFormat="1"/>
-    <w:lsdException w:name="Intense Emphasis" w:uiPriority="21" w:qFormat="1"/>
-    <w:lsdException w:name="Subtle Reference" w:uiPriority="31" w:qFormat="1"/>
-    <w:lsdException w:name="Intense Reference" w:uiPriority="32" w:qFormat="1"/>
-    <w:lsdException w:name="Book Title" w:uiPriority="33" w:qFormat="1"/>
-    <w:lsdException w:name="Bibliography" w:semiHidden="1" w:uiPriority="37" w:unhideWhenUsed="1"/>
-    <w:lsdException w:name="TOC Heading" w:semiHidden="1" w:uiPriority="39" w:unhideWhenUsed="1" w:qFormat="1"/>
-    <w:lsdException w:name="Plain Table 1" w:uiPriority="41"/>
-    <w:lsdException w:name="Plain Table 2" w:uiPriority="42"/>
-    <w:lsdException w:name="Plain Table 3" w:uiPriority="43"/>
-    <w:lsdException w:name="Plain Table 4" w:uiPriority="44"/>
-    <w:lsdException w:name="Plain Table 5" w:uiPriority="45"/>
-    <w:lsdException w:name="Grid Table Light" w:uiPriority="40"/>
-    <w:lsdException w:name="Grid Table 1 Light" w:uiPriority="46"/>
-    <w:lsdException w:name="Grid Table 2" w:uiPriority="47"/>
-    <w:lsdException w:name="Grid Table 3" w:uiPriority="48"/>
-    <w:lsdException w:name="Grid Table 4" w:uiPriority="49"/>
-    <w:lsdException w:name="Grid Table 5 Dark" w:uiPriority="50"/>
-    <w:lsdException w:name="Grid Table 6 Colorful" w:uiPriority="51"/>
-    <w:lsdException w:name="Grid Table 7 Colorful" w:uiPriority="52"/>
-    <w:lsdException w:name="Grid Table 1 Light Accent 1" w:uiPriority="46"/>
-    <w:lsdException w:name="Grid Table 2 Accent 1" w:uiPriority="47"/>
-    <w:lsdException w:name="Grid Table 3 Accent 1" w:uiPriority="48"/>
-    <w:lsdException w:name="Grid Table 4 Accent 1" w:uiPriority="49"/>
-    <w:lsdException w:name="Grid Table 5 Dark Accent 1" w:uiPriority="50"/>
-    <w:lsdException w:name="Grid Table 6 Colorful Accent 1" w:uiPriority="51"/>
-    <w:lsdException w:name="Grid Table 7 Colorful Accent 1" w:uiPriority="52"/>
-    <w:lsdException w:name="Grid Table 1 Light Accent 2" w:uiPriority="46"/>
-    <w:lsdException w:name="Grid Table 2 Accent 2" w:uiPriority="47"/>
-    <w:lsdException w:name="Grid Table 3 Accent 2" w:uiPriority="48"/>
-    <w:lsdException w:name="Grid Table 4 Accent 2" w:uiPriority="49"/>
-    <w:lsdException w:name="Grid Table 5 Dark Accent 2" w:uiPriority="50"/>
-    <w:lsdException w:name="Grid Table 6 Colorful Accent 2" w:uiPriority="51"/>
-    <w:lsdException w:name="Grid Table 7 Colorful Accent 2" w:uiPriority="52"/>
-    <w:lsdException w:name="Grid Table 1 Light Accent 3" w:uiPriority="46"/>
-    <w:lsdException w:name="Grid Table 2 Accent 3" w:uiPriority="47"/>
-    <w:lsdException w:name="Grid Table 3 Accent 3" w:uiPriority="48"/>
-    <w:lsdException w:name="Grid Table 4 Accent 3" w:uiPriority="49"/>
-    <w:lsdException w:name="Grid Table 5 Dark Accent 3" w:uiPriority="50"/>
-    <w:lsdException w:name="Grid Table 6 Colorful Accent 3" w:uiPriority="51"/>
-    <w:lsdException w:name="Grid Table 7 Colorful Accent 3" w:uiPriority="52"/>
-    <w:lsdException w:name="Grid Table 1 Light Accent 4" w:uiPriority="46"/>
-    <w:lsdException w:name="Grid Table 2 Accent 4" w:uiPriority="47"/>
-    <w:lsdException w:name="Grid Table 3 Accent 4" w:uiPriority="48"/>
-    <w:lsdException w:name="Grid Table 4 Accent 4" w:uiPriority="49"/>
-    <w:lsdException w:name="Grid Table 5 Dark Accent 4" w:uiPriority="50"/>
-    <w:lsdException w:name="Grid Table 6 Colorful Accent 4" w:uiPriority="51"/>
-    <w:lsdException w:name="Grid Table 7 Colorful Accent 4" w:uiPriority="52"/>
-    <w:lsdException w:name="Grid Table 1 Light Accent 5" w:uiPriority="46"/>
-    <w:lsdException w:name="Grid Table 2 Accent 5" w:uiPriority="47"/>
-    <w:lsdException w:name="Grid Table 3 Accent 5" w:uiPriority="48"/>
-    <w:lsdException w:name="Grid Table 4 Accent 5" w:uiPriority="49"/>
-    <w:lsdException w:name="Grid Table 5 Dark Accent 5" w:uiPriority="50"/>
-    <w:lsdException w:name="Grid Table 6 Colorful Accent 5" w:uiPriority="51"/>
-    <w:lsdException w:name="Grid Table 7 Colorful Accent 5" w:uiPriority="52"/>
-    <w:lsdException w:name="Grid Table 1 Light Accent 6" w:uiPriority="46"/>
-    <w:lsdException w:name="Grid Table 2 Accent 6" w:uiPriority="47"/>
-    <w:lsdException w:name="Grid Table 3 Accent 6" w:uiPriority="48"/>
-    <w:lsdException w:name="Grid Table 4 Accent 6" w:uiPriority="49"/>
-    <w:lsdException w:name="Grid Table 5 Dark Accent 6" w:uiPriority="50"/>
-    <w:lsdException w:name="Grid Table 6 Colorful Accent 6" w:uiPriority="51"/>
-    <w:lsdException w:name="Grid Table 7 Colorful Accent 6" w:uiPriority="52"/>
-    <w:lsdException w:name="List Table 1 Light" w:uiPriority="46"/>
-    <w:lsdException w:name="List Table 2" w:uiPriority="47"/>
-    <w:lsdException w:name="List Table 3" w:uiPriority="48"/>
-    <w:lsdException w:name="List Table 4" w:uiPriority="49"/>
-    <w:lsdException w:name="List Table 5 Dark" w:uiPriority="50"/>
-    <w:lsdException w:name="List Table 6 Colorful" w:uiPriority="51"/>
-    <w:lsdException w:name="List Table 7 Colorful" w:uiPriority="52"/>
-    <w:lsdException w:name="List Table 1 Light Accent 1" w:uiPriority="46"/>
-    <w:lsdException w:name="List Table 2 Accent 1" w:uiPriority="47"/>
-    <w:lsdException w:name="List Table 3 Accent 1" w:uiPriority="48"/>
-    <w:lsdException w:name="List Table 4 Accent 1" w:uiPriority="49"/>
-    <w:lsdException w:name="List Table 5 Dark Accent 1" w:uiPriority="50"/>
-    <w:lsdException w:name="List Table 6 Colorful Accent 1" w:uiPriority="51"/>
-    <w:lsdException w:name="List Table 7 Colorful Accent 1" w:uiPriority="52"/>
-    <w:lsdException w:name="List Table 1 Light Accent 2" w:uiPriority="46"/>
-    <w:lsdException w:name="List Table 2 Accent 2" w:uiPriority="47"/>
-    <w:lsdException w:name="List Table 3 Accent 2" w:uiPriority="48"/>
-    <w:lsdException w:name="List Table 4 Accent 2" w:uiPriority="49"/>
-    <w:lsdException w:name="List Table 5 Dark Accent 2" w:uiPriority="50"/>
-    <w:lsdException w:name="List Table 6 Colorful Accent 2" w:uiPriority="51"/>
-    <w:lsdException w:name="List Table 7 Colorful Accent 2" w:uiPriority="52"/>
-    <w:lsdException w:name="List Table 1 Light Accent 3" w:uiPriority="46"/>
-    <w:lsdException w:name="List Table 2 Accent 3" w:uiPriority="47"/>
-    <w:lsdException w:name="List Table 3 Accent 3" w:uiPriority="48"/>
-    <w:lsdException w:name="List Table 4 Accent 3" w:uiPriority="49"/>
-    <w:lsdException w:name="List Table 5 Dark Accent 3" w:uiPriority="50"/>
-    <w:lsdException w:name="List Table 6 Colorful Accent 3" w:uiPriority="51"/>
-    <w:lsdException w:name="List Table 7 Colorful Accent 3" w:uiPriority="52"/>
-    <w:lsdException w:name="List Table 1 Light Accent 4" w:uiPriority="46"/>
-    <w:lsdException w:name="List Table 2 Accent 4" w:uiPriority="47"/>
-    <w:lsdException w:name="List Table 3 Accent 4" w:uiPriority="48"/>
-    <w:lsdException w:name="List Table 4 Accent 4" w:uiPriority="49"/>
-    <w:lsdException w:name="List Table 5 Dark Accent 4" w:uiPriority="50"/>
-    <w:lsdException w:name="List Table 6 Colorful Accent 4" w:uiPriority="51"/>
-    <w:lsdException w:name="List Table 7 Colorful Accent 4" w:uiPriority="52"/>
-    <w:lsdException w:name="List Table 1 Light Accent 5" w:uiPriority="46"/>
-    <w:lsdException w:name="List Table 2 Accent 5" w:uiPriority="47"/>
-    <w:lsdException w:name="List Table 3 Accent 5" w:uiPriority="48"/>
-    <w:lsdException w:name="List Table 4 Accent 5" w:uiPriority="49"/>
-    <w:lsdException w:name="List Table 5 Dark Accent 5" w:uiPriority="50"/>
-    <w:lsdException w:name="List Table 6 Colorful Accent 5" w:uiPriority="51"/>
-    <w:lsdException w:name="List Table 7 Colorful Accent 5" w:uiPriority="52"/>
-    <w:lsdException w:name="List Table 1 Light Accent 6" w:uiPriority="46"/>
-    <w:lsdException w:name="List Table 2 Accent 6" w:uiPriority="47"/>
-    <w:lsdException w:name="List Table 3 Accent 6" w:uiPriority="48"/>
-    <w:lsdException w:name="List Table 4 Accent 6" w:uiPriority="49"/>
-    <w:lsdException w:name="List Table 5 Dark Accent 6" w:uiPriority="50"/>
-    <w:lsdException w:name="List Table 6 Colorful Accent 6" w:uiPriority="51"/>
-    <w:lsdException w:name="List Table 7 Colorful Accent 6" w:uiPriority="52"/>
-    <w:lsdException w:name="Mention" w:semiHidden="1" w:unhideWhenUsed="1"/>
-    <w:lsdException w:name="Smart Hyperlink" w:semiHidden="1" w:unhideWhenUsed="1"/>
-    <w:lsdException w:name="Hashtag" w:semiHidden="1" w:unhideWhenUsed="1"/>
-    <w:lsdException w:name="Unresolved Mention" w:semiHidden="1" w:unhideWhenUsed="1"/>
-    <w:lsdException w:name="Smart Link" w:semiHidden="1" w:unhideWhenUsed="1"/>
+  <w:latentStyles w:defLockedState="0" w:defUIPriority="99" w:defSemiHidden="1" w:defUnhideWhenUsed="1" w:defQFormat="0" w:count="267">
+    <w:lsdException w:name="Normal" w:semiHidden="0" w:uiPriority="0" w:unhideWhenUsed="0" w:qFormat="1"/>
+    <w:lsdException w:name="heading 1" w:semiHidden="0" w:uiPriority="9" w:unhideWhenUsed="0" w:qFormat="1"/>
+    <w:lsdException w:name="heading 2" w:uiPriority="9" w:qFormat="1"/>
+    <w:lsdException w:name="heading 3" w:uiPriority="9" w:qFormat="1"/>
+    <w:lsdException w:name="heading 4" w:uiPriority="9" w:qFormat="1"/>
+    <w:lsdException w:name="heading 5" w:uiPriority="9" w:qFormat="1"/>
+    <w:lsdException w:name="heading 6" w:uiPriority="9" w:qFormat="1"/>
+    <w:lsdException w:name="heading 7" w:uiPriority="9" w:qFormat="1"/>
+    <w:lsdException w:name="heading 8" w:uiPriority="9" w:qFormat="1"/>
+    <w:lsdException w:name="heading 9" w:uiPriority="9" w:qFormat="1"/>
+    <w:lsdException w:name="toc 1" w:uiPriority="39"/>
+    <w:lsdException w:name="toc 2" w:uiPriority="39"/>
+    <w:lsdException w:name="toc 3" w:uiPriority="39"/>
+    <w:lsdException w:name="toc 4" w:uiPriority="39"/>
+    <w:lsdException w:name="toc 5" w:uiPriority="39"/>
+    <w:lsdException w:name="toc 6" w:uiPriority="39"/>
+    <w:lsdException w:name="toc 7" w:uiPriority="39"/>
+    <w:lsdException w:name="toc 8" w:uiPriority="39"/>
+    <w:lsdException w:name="toc 9" w:uiPriority="39"/>
+    <w:lsdException w:name="caption" w:uiPriority="35" w:qFormat="1"/>
+    <w:lsdException w:name="Title" w:semiHidden="0" w:uiPriority="10" w:unhideWhenUsed="0" w:qFormat="1"/>
+    <w:lsdException w:name="Default Paragraph Font" w:uiPriority="1"/>
+    <w:lsdException w:name="Subtitle" w:semiHidden="0" w:uiPriority="11" w:unhideWhenUsed="0" w:qFormat="1"/>
+    <w:lsdException w:name="Strong" w:semiHidden="0" w:uiPriority="22" w:unhideWhenUsed="0" w:qFormat="1"/>
+    <w:lsdException w:name="Emphasis" w:semiHidden="0" w:uiPriority="20" w:unhideWhenUsed="0" w:qFormat="1"/>
+    <w:lsdException w:name="Table Grid" w:uiPriority="39"/>
+    <w:lsdException w:name="Placeholder Text" w:unhideWhenUsed="0"/>
+    <w:lsdException w:name="No Spacing" w:semiHidden="0" w:uiPriority="1" w:unhideWhenUsed="0" w:qFormat="1"/>
+    <w:lsdException w:name="Light Shading" w:semiHidden="0" w:uiPriority="60" w:unhideWhenUsed="0"/>
+    <w:lsdException w:name="Light List" w:semiHidden="0" w:uiPriority="61" w:unhideWhenUsed="0"/>
+    <w:lsdException w:name="Light Grid" w:semiHidden="0" w:uiPriority="62" w:unhideWhenUsed="0"/>
+    <w:lsdException w:name="Medium Shading 1" w:semiHidden="0" w:uiPriority="63" w:unhideWhenUsed="0"/>
+    <w:lsdException w:name="Medium Shading 2" w:semiHidden="0" w:uiPriority="64" w:unhideWhenUsed="0"/>
+    <w:lsdException w:name="Medium List 1" w:semiHidden="0" w:uiPriority="65" w:unhideWhenUsed="0"/>
+    <w:lsdException w:name="Medium List 2" w:semiHidden="0" w:uiPriority="66" w:unhideWhenUsed="0"/>
+    <w:lsdException w:name="Medium Grid 1" w:semiHidden="0" w:uiPriority="67" w:unhideWhenUsed="0"/>
+    <w:lsdException w:name="Medium Grid 2" w:semiHidden="0" w:uiPriority="68" w:unhideWhenUsed="0"/>
+    <w:lsdException w:name="Medium Grid 3" w:semiHidden="0" w:uiPriority="69" w:unhideWhenUsed="0"/>
+    <w:lsdException w:name="Dark List" w:semiHidden="0" w:uiPriority="70" w:unhideWhenUsed="0"/>
+    <w:lsdException w:name="Colorful Shading" w:semiHidden="0" w:uiPriority="71" w:unhideWhenUsed="0"/>
+    <w:lsdException w:name="Colorful List" w:semiHidden="0" w:uiPriority="72" w:unhideWhenUsed="0"/>
+    <w:lsdException w:name="Colorful Grid" w:semiHidden="0" w:uiPriority="73" w:unhideWhenUsed="0"/>
+    <w:lsdException w:name="Light Shading Accent 1" w:semiHidden="0" w:uiPriority="60" w:unhideWhenUsed="0"/>
+    <w:lsdException w:name="Light List Accent 1" w:semiHidden="0" w:uiPriority="61" w:unhideWhenUsed="0"/>
+    <w:lsdException w:name="Light Grid Accent 1" w:semiHidden="0" w:uiPriority="62" w:unhideWhenUsed="0"/>
+    <w:lsdException w:name="Medium Shading 1 Accent 1" w:semiHidden="0" w:uiPriority="63" w:unhideWhenUsed="0"/>
+    <w:lsdException w:name="Medium Shading 2 Accent 1" w:semiHidden="0" w:uiPriority="64" w:unhideWhenUsed="0"/>
+    <w:lsdException w:name="Medium List 1 Accent 1" w:semiHidden="0" w:uiPriority="65" w:unhideWhenUsed="0"/>
+    <w:lsdException w:name="Revision" w:unhideWhenUsed="0"/>
+    <w:lsdException w:name="List Paragraph" w:semiHidden="0" w:uiPriority="34" w:unhideWhenUsed="0" w:qFormat="1"/>
+    <w:lsdException w:name="Quote" w:semiHidden="0" w:uiPriority="29" w:unhideWhenUsed="0" w:qFormat="1"/>
+    <w:lsdException w:name="Intense Quote" w:semiHidden="0" w:uiPriority="30" w:unhideWhenUsed="0" w:qFormat="1"/>
+    <w:lsdException w:name="Medium List 2 Accent 1" w:semiHidden="0" w:uiPriority="66" w:unhideWhenUsed="0"/>
+    <w:lsdException w:name="Medium Grid 1 Accent 1" w:semiHidden="0" w:uiPriority="67" w:unhideWhenUsed="0"/>
+    <w:lsdException w:name="Medium Grid 2 Accent 1" w:semiHidden="0" w:uiPriority="68" w:unhideWhenUsed="0"/>
+    <w:lsdException w:name="Medium Grid 3 Accent 1" w:semiHidden="0" w:uiPriority="69" w:unhideWhenUsed="0"/>
+    <w:lsdException w:name="Dark List Accent 1" w:semiHidden="0" w:uiPriority="70" w:unhideWhenUsed="0"/>
+    <w:lsdException w:name="Colorful Shading Accent 1" w:semiHidden="0" w:uiPriority="71" w:unhideWhenUsed="0"/>
+    <w:lsdException w:name="Colorful List Accent 1" w:semiHidden="0" w:uiPriority="72" w:unhideWhenUsed="0"/>
+    <w:lsdException w:name="Colorful Grid Accent 1" w:semiHidden="0" w:uiPriority="73" w:unhideWhenUsed="0"/>
+    <w:lsdException w:name="Light Shading Accent 2" w:semiHidden="0" w:uiPriority="60" w:unhideWhenUsed="0"/>
+    <w:lsdException w:name="Light List Accent 2" w:semiHidden="0" w:uiPriority="61" w:unhideWhenUsed="0"/>
+    <w:lsdException w:name="Light Grid Accent 2" w:semiHidden="0" w:uiPriority="62" w:unhideWhenUsed="0"/>
+    <w:lsdException w:name="Medium Shading 1 Accent 2" w:semiHidden="0" w:uiPriority="63" w:unhideWhenUsed="0"/>
+    <w:lsdException w:name="Medium Shading 2 Accent 2" w:semiHidden="0" w:uiPriority="64" w:unhideWhenUsed="0"/>
+    <w:lsdException w:name="Medium List 1 Accent 2" w:semiHidden="0" w:uiPriority="65" w:unhideWhenUsed="0"/>
+    <w:lsdException w:name="Medium List 2 Accent 2" w:semiHidden="0" w:uiPriority="66" w:unhideWhenUsed="0"/>
+    <w:lsdException w:name="Medium Grid 1 Accent 2" w:semiHidden="0" w:uiPriority="67" w:unhideWhenUsed="0"/>
+    <w:lsdException w:name="Medium Grid 2 Accent 2" w:semiHidden="0" w:uiPriority="68" w:unhideWhenUsed="0"/>
+    <w:lsdException w:name="Medium Grid 3 Accent 2" w:semiHidden="0" w:uiPriority="69" w:unhideWhenUsed="0"/>
+    <w:lsdException w:name="Dark List Accent 2" w:semiHidden="0" w:uiPriority="70" w:unhideWhenUsed="0"/>
+    <w:lsdException w:name="Colorful Shading Accent 2" w:semiHidden="0" w:uiPriority="71" w:unhideWhenUsed="0"/>
+    <w:lsdException w:name="Colorful List Accent 2" w:semiHidden="0" w:uiPriority="72" w:unhideWhenUsed="0"/>
+    <w:lsdException w:name="Colorful Grid Accent 2" w:semiHidden="0" w:uiPriority="73" w:unhideWhenUsed="0"/>
+    <w:lsdException w:name="Light Shading Accent 3" w:semiHidden="0" w:uiPriority="60" w:unhideWhenUsed="0"/>
+    <w:lsdException w:name="Light List Accent 3" w:semiHidden="0" w:uiPriority="61" w:unhideWhenUsed="0"/>
+    <w:lsdException w:name="Light Grid Accent 3" w:semiHidden="0" w:uiPriority="62" w:unhideWhenUsed="0"/>
+    <w:lsdException w:name="Medium Shading 1 Accent 3" w:semiHidden="0" w:uiPriority="63" w:unhideWhenUsed="0"/>
+    <w:lsdException w:name="Medium Shading 2 Accent 3" w:semiHidden="0" w:uiPriority="64" w:unhideWhenUsed="0"/>
+    <w:lsdException w:name="Medium List 1 Accent 3" w:semiHidden="0" w:uiPriority="65" w:unhideWhenUsed="0"/>
+    <w:lsdException w:name="Medium List 2 Accent 3" w:semiHidden="0" w:uiPriority="66" w:unhideWhenUsed="0"/>
+    <w:lsdException w:name="Medium Grid 1 Accent 3" w:semiHidden="0" w:uiPriority="67" w:unhideWhenUsed="0"/>
+    <w:lsdException w:name="Medium Grid 2 Accent 3" w:semiHidden="0" w:uiPriority="68" w:unhideWhenUsed="0"/>
+    <w:lsdException w:name="Medium Grid 3 Accent 3" w:semiHidden="0" w:uiPriority="69" w:unhideWhenUsed="0"/>
+    <w:lsdException w:name="Dark List Accent 3" w:semiHidden="0" w:uiPriority="70" w:unhideWhenUsed="0"/>
+    <w:lsdException w:name="Colorful Shading Accent 3" w:semiHidden="0" w:uiPriority="71" w:unhideWhenUsed="0"/>
+    <w:lsdException w:name="Colorful List Accent 3" w:semiHidden="0" w:uiPriority="72" w:unhideWhenUsed="0"/>
+    <w:lsdException w:name="Colorful Grid Accent 3" w:semiHidden="0" w:uiPriority="73" w:unhideWhenUsed="0"/>
+    <w:lsdException w:name="Light Shading Accent 4" w:semiHidden="0" w:uiPriority="60" w:unhideWhenUsed="0"/>
+    <w:lsdException w:name="Light List Accent 4" w:semiHidden="0" w:uiPriority="61" w:unhideWhenUsed="0"/>
+    <w:lsdException w:name="Light Grid Accent 4" w:semiHidden="0" w:uiPriority="62" w:unhideWhenUsed="0"/>
+    <w:lsdException w:name="Medium Shading 1 Accent 4" w:semiHidden="0" w:uiPriority="63" w:unhideWhenUsed="0"/>
+    <w:lsdException w:name="Medium Shading 2 Accent 4" w:semiHidden="0" w:uiPriority="64" w:unhideWhenUsed="0"/>
+    <w:lsdException w:name="Medium List 1 Accent 4" w:semiHidden="0" w:uiPriority="65" w:unhideWhenUsed="0"/>
+    <w:lsdException w:name="Medium List 2 Accent 4" w:semiHidden="0" w:uiPriority="66" w:unhideWhenUsed="0"/>
+    <w:lsdException w:name="Medium Grid 1 Accent 4" w:semiHidden="0" w:uiPriority="67" w:unhideWhenUsed="0"/>
+    <w:lsdException w:name="Medium Grid 2 Accent 4" w:semiHidden="0" w:uiPriority="68" w:unhideWhenUsed="0"/>
+    <w:lsdException w:name="Medium Grid 3 Accent 4" w:semiHidden="0" w:uiPriority="69" w:unhideWhenUsed="0"/>
+    <w:lsdException w:name="Dark List Accent 4" w:semiHidden="0" w:uiPriority="70" w:unhideWhenUsed="0"/>
+    <w:lsdException w:name="Colorful Shading Accent 4" w:semiHidden="0" w:uiPriority="71" w:unhideWhenUsed="0"/>
+    <w:lsdException w:name="Colorful List Accent 4" w:semiHidden="0" w:uiPriority="72" w:unhideWhenUsed="0"/>
+    <w:lsdException w:name="Colorful Grid Accent 4" w:semiHidden="0" w:uiPriority="73" w:unhideWhenUsed="0"/>
+    <w:lsdException w:name="Light Shading Accent 5" w:semiHidden="0" w:uiPriority="60" w:unhideWhenUsed="0"/>
+    <w:lsdException w:name="Light List Accent 5" w:semiHidden="0" w:uiPriority="61" w:unhideWhenUsed="0"/>
+    <w:lsdException w:name="Light Grid Accent 5" w:semiHidden="0" w:uiPriority="62" w:unhideWhenUsed="0"/>
+    <w:lsdException w:name="Medium Shading 1 Accent 5" w:semiHidden="0" w:uiPriority="63" w:unhideWhenUsed="0"/>
+    <w:lsdException w:name="Medium Shading 2 Accent 5" w:semiHidden="0" w:uiPriority="64" w:unhideWhenUsed="0"/>
+    <w:lsdException w:name="Medium List 1 Accent 5" w:semiHidden="0" w:uiPriority="65" w:unhideWhenUsed="0"/>
+    <w:lsdException w:name="Medium List 2 Accent 5" w:semiHidden="0" w:uiPriority="66" w:unhideWhenUsed="0"/>
+    <w:lsdException w:name="Medium Grid 1 Accent 5" w:semiHidden="0" w:uiPriority="67" w:unhideWhenUsed="0"/>
+    <w:lsdException w:name="Medium Grid 2 Accent 5" w:semiHidden="0" w:uiPriority="68" w:unhideWhenUsed="0"/>
+    <w:lsdException w:name="Medium Grid 3 Accent 5" w:semiHidden="0" w:uiPriority="69" w:unhideWhenUsed="0"/>
+    <w:lsdException w:name="Dark List Accent 5" w:semiHidden="0" w:uiPriority="70" w:unhideWhenUsed="0"/>
+    <w:lsdException w:name="Colorful Shading Accent 5" w:semiHidden="0" w:uiPriority="71" w:unhideWhenUsed="0"/>
+    <w:lsdException w:name="Colorful List Accent 5" w:semiHidden="0" w:uiPriority="72" w:unhideWhenUsed="0"/>
+    <w:lsdException w:name="Colorful Grid Accent 5" w:semiHidden="0" w:uiPriority="73" w:unhideWhenUsed="0"/>
+    <w:lsdException w:name="Light Shading Accent 6" w:semiHidden="0" w:uiPriority="60" w:unhideWhenUsed="0"/>
+    <w:lsdException w:name="Light List Accent 6" w:semiHidden="0" w:uiPriority="61" w:unhideWhenUsed="0"/>
+    <w:lsdException w:name="Light Grid Accent 6" w:semiHidden="0" w:uiPriority="62" w:unhideWhenUsed="0"/>
+    <w:lsdException w:name="Medium Shading 1 Accent 6" w:semiHidden="0" w:uiPriority="63" w:unhideWhenUsed="0"/>
+    <w:lsdException w:name="Medium Shading 2 Accent 6" w:semiHidden="0" w:uiPriority="64" w:unhideWhenUsed="0"/>
+    <w:lsdException w:name="Medium List 1 Accent 6" w:semiHidden="0" w:uiPriority="65" w:unhideWhenUsed="0"/>
+    <w:lsdException w:name="Medium List 2 Accent 6" w:semiHidden="0" w:uiPriority="66" w:unhideWhenUsed="0"/>
+    <w:lsdException w:name="Medium Grid 1 Accent 6" w:semiHidden="0" w:uiPriority="67" w:unhideWhenUsed="0"/>
+    <w:lsdException w:name="Medium Grid 2 Accent 6" w:semiHidden="0" w:uiPriority="68" w:unhideWhenUsed="0"/>
+    <w:lsdException w:name="Medium Grid 3 Accent 6" w:semiHidden="0" w:uiPriority="69" w:unhideWhenUsed="0"/>
+    <w:lsdException w:name="Dark List Accent 6" w:semiHidden="0" w:uiPriority="70" w:unhideWhenUsed="0"/>
+    <w:lsdException w:name="Colorful Shading Accent 6" w:semiHidden="0" w:uiPriority="71" w:unhideWhenUsed="0"/>
+    <w:lsdException w:name="Colorful List Accent 6" w:semiHidden="0" w:uiPriority="72" w:unhideWhenUsed="0"/>
+    <w:lsdException w:name="Colorful Grid Accent 6" w:semiHidden="0" w:uiPriority="73" w:unhideWhenUsed="0"/>
+    <w:lsdException w:name="Subtle Emphasis" w:semiHidden="0" w:uiPriority="19" w:unhideWhenUsed="0" w:qFormat="1"/>
+    <w:lsdException w:name="Intense Emphasis" w:semiHidden="0" w:uiPriority="21" w:unhideWhenUsed="0" w:qFormat="1"/>
+    <w:lsdException w:name="Subtle Reference" w:semiHidden="0" w:uiPriority="31" w:unhideWhenUsed="0" w:qFormat="1"/>
+    <w:lsdException w:name="Intense Reference" w:semiHidden="0" w:uiPriority="32" w:unhideWhenUsed="0" w:qFormat="1"/>
+    <w:lsdException w:name="Book Title" w:semiHidden="0" w:uiPriority="33" w:unhideWhenUsed="0" w:qFormat="1"/>
+    <w:lsdException w:name="Bibliography" w:uiPriority="37"/>
+    <w:lsdException w:name="TOC Heading" w:uiPriority="39" w:qFormat="1"/>
   </w:latentStyles>
-  <w:style w:type="paragraph" w:default="1" w:styleId="Normal">
+  <w:style w:type="paragraph" w:default="1" w:styleId="a">
     <w:name w:val="Normal"/>
     <w:qFormat/>
     <w:rsid w:val="00013E5F"/>
   </w:style>
-  <w:style w:type="character" w:default="1" w:styleId="DefaultParagraphFont">
+  <w:style w:type="character" w:default="1" w:styleId="a0">
     <w:name w:val="Default Paragraph Font"/>
     <w:uiPriority w:val="1"/>
     <w:semiHidden/>
     <w:unhideWhenUsed/>
   </w:style>
-  <w:style w:type="table" w:default="1" w:styleId="TableNormal">
+  <w:style w:type="table" w:default="1" w:styleId="a1">
     <w:name w:val="Normal Table"/>
     <w:uiPriority w:val="99"/>
     <w:semiHidden/>
     <w:unhideWhenUsed/>
+    <w:qFormat/>
     <w:tblPr>
       <w:tblInd w:w="0" w:type="dxa"/>
       <w:tblCellMar>
@@ -5541,15 +5427,15 @@
       </w:tblCellMar>
     </w:tblPr>
   </w:style>
-  <w:style w:type="numbering" w:default="1" w:styleId="NoList">
+  <w:style w:type="numbering" w:default="1" w:styleId="a2">
     <w:name w:val="No List"/>
     <w:uiPriority w:val="99"/>
     <w:semiHidden/>
     <w:unhideWhenUsed/>
   </w:style>
-  <w:style w:type="paragraph" w:styleId="ListParagraph">
+  <w:style w:type="paragraph" w:styleId="a3">
     <w:name w:val="List Paragraph"/>
-    <w:basedOn w:val="Normal"/>
+    <w:basedOn w:val="a"/>
     <w:uiPriority w:val="34"/>
     <w:qFormat/>
     <w:rsid w:val="00CC57D3"/>
@@ -5558,12 +5444,13 @@
       <w:contextualSpacing/>
     </w:pPr>
   </w:style>
-  <w:style w:type="table" w:styleId="TableGrid">
+  <w:style w:type="table" w:styleId="a4">
     <w:name w:val="Table Grid"/>
-    <w:basedOn w:val="TableNormal"/>
+    <w:basedOn w:val="a1"/>
     <w:uiPriority w:val="39"/>
     <w:rsid w:val="00BA2097"/>
     <w:tblPr>
+      <w:tblInd w:w="0" w:type="dxa"/>
       <w:tblBorders>
         <w:top w:val="single" w:sz="4" w:space="0" w:color="auto"/>
         <w:left w:val="single" w:sz="4" w:space="0" w:color="auto"/>
@@ -5572,12 +5459,18 @@
         <w:insideH w:val="single" w:sz="4" w:space="0" w:color="auto"/>
         <w:insideV w:val="single" w:sz="4" w:space="0" w:color="auto"/>
       </w:tblBorders>
+      <w:tblCellMar>
+        <w:top w:w="0" w:type="dxa"/>
+        <w:left w:w="108" w:type="dxa"/>
+        <w:bottom w:w="0" w:type="dxa"/>
+        <w:right w:w="108" w:type="dxa"/>
+      </w:tblCellMar>
     </w:tblPr>
   </w:style>
-  <w:style w:type="paragraph" w:styleId="Header">
+  <w:style w:type="paragraph" w:styleId="a5">
     <w:name w:val="header"/>
-    <w:basedOn w:val="Normal"/>
-    <w:link w:val="HeaderChar"/>
+    <w:basedOn w:val="a"/>
+    <w:link w:val="Char"/>
     <w:uiPriority w:val="99"/>
     <w:semiHidden/>
     <w:unhideWhenUsed/>
@@ -5598,10 +5491,10 @@
       <w:szCs w:val="18"/>
     </w:rPr>
   </w:style>
-  <w:style w:type="character" w:customStyle="1" w:styleId="HeaderChar">
-    <w:name w:val="Header Char"/>
-    <w:basedOn w:val="DefaultParagraphFont"/>
-    <w:link w:val="Header"/>
+  <w:style w:type="character" w:customStyle="1" w:styleId="Char">
+    <w:name w:val="页眉 Char"/>
+    <w:basedOn w:val="a0"/>
+    <w:link w:val="a5"/>
     <w:uiPriority w:val="99"/>
     <w:semiHidden/>
     <w:rsid w:val="00FF0304"/>
@@ -5610,10 +5503,10 @@
       <w:szCs w:val="18"/>
     </w:rPr>
   </w:style>
-  <w:style w:type="paragraph" w:styleId="Footer">
+  <w:style w:type="paragraph" w:styleId="a6">
     <w:name w:val="footer"/>
-    <w:basedOn w:val="Normal"/>
-    <w:link w:val="FooterChar"/>
+    <w:basedOn w:val="a"/>
+    <w:link w:val="Char0"/>
     <w:uiPriority w:val="99"/>
     <w:semiHidden/>
     <w:unhideWhenUsed/>
@@ -5630,10 +5523,10 @@
       <w:szCs w:val="18"/>
     </w:rPr>
   </w:style>
-  <w:style w:type="character" w:customStyle="1" w:styleId="FooterChar">
-    <w:name w:val="Footer Char"/>
-    <w:basedOn w:val="DefaultParagraphFont"/>
-    <w:link w:val="Footer"/>
+  <w:style w:type="character" w:customStyle="1" w:styleId="Char0">
+    <w:name w:val="页脚 Char"/>
+    <w:basedOn w:val="a0"/>
+    <w:link w:val="a6"/>
     <w:uiPriority w:val="99"/>
     <w:semiHidden/>
     <w:rsid w:val="00FF0304"/>
@@ -5642,10 +5535,10 @@
       <w:szCs w:val="18"/>
     </w:rPr>
   </w:style>
-  <w:style w:type="paragraph" w:styleId="BalloonText">
+  <w:style w:type="paragraph" w:styleId="a7">
     <w:name w:val="Balloon Text"/>
-    <w:basedOn w:val="Normal"/>
-    <w:link w:val="BalloonTextChar"/>
+    <w:basedOn w:val="a"/>
+    <w:link w:val="Char1"/>
     <w:uiPriority w:val="99"/>
     <w:semiHidden/>
     <w:unhideWhenUsed/>
@@ -5655,10 +5548,10 @@
       <w:szCs w:val="18"/>
     </w:rPr>
   </w:style>
-  <w:style w:type="character" w:customStyle="1" w:styleId="BalloonTextChar">
-    <w:name w:val="Balloon Text Char"/>
-    <w:basedOn w:val="DefaultParagraphFont"/>
-    <w:link w:val="BalloonText"/>
+  <w:style w:type="character" w:customStyle="1" w:styleId="Char1">
+    <w:name w:val="批注框文本 Char"/>
+    <w:basedOn w:val="a0"/>
+    <w:link w:val="a7"/>
     <w:uiPriority w:val="99"/>
     <w:semiHidden/>
     <w:rsid w:val="00FF0304"/>
@@ -5959,7 +5852,7 @@
   <a:extraClrSchemeLst/>
   <a:extLst>
     <a:ext uri="{05A4C25C-085E-4340-85A3-A5531E510DB2}">
-      <thm15:themeFamily xmlns:thm15="http://schemas.microsoft.com/office/thememl/2012/main" name="Office Theme" id="{62F939B6-93AF-4DB8-9C6B-D6C7DFDC589F}" vid="{4A3C46E8-61CC-4603-A589-7422A47A8E4A}"/>
+      <thm15:themeFamily xmlns:thm15="http://schemas.microsoft.com/office/thememl/2012/main" xmlns="" name="Office Theme" id="{62F939B6-93AF-4DB8-9C6B-D6C7DFDC589F}" vid="{4A3C46E8-61CC-4603-A589-7422A47A8E4A}"/>
     </a:ext>
   </a:extLst>
 </a:theme>

</xml_diff>

<commit_message>
define the all game's function and execute the ball movement
</commit_message>
<xml_diff>
--- a/COMPX202 Assignment8 Document.docx
+++ b/COMPX202 Assignment8 Document.docx
@@ -1,6 +1,6 @@
 
 <file path=word/document.xml><?xml version="1.0" encoding="utf-8"?>
-<w:document xmlns:ve="http://schemas.openxmlformats.org/markup-compatibility/2006" xmlns:o="urn:schemas-microsoft-com:office:office" xmlns:r="http://schemas.openxmlformats.org/officeDocument/2006/relationships" xmlns:m="http://schemas.openxmlformats.org/officeDocument/2006/math" xmlns:v="urn:schemas-microsoft-com:vml" xmlns:wp="http://schemas.openxmlformats.org/drawingml/2006/wordprocessingDrawing" xmlns:w10="urn:schemas-microsoft-com:office:word" xmlns:w="http://schemas.openxmlformats.org/wordprocessingml/2006/main" xmlns:wne="http://schemas.microsoft.com/office/word/2006/wordml">
+<w:document xmlns:wpc="http://schemas.microsoft.com/office/word/2010/wordprocessingCanvas" xmlns:cx="http://schemas.microsoft.com/office/drawing/2014/chartex" xmlns:cx1="http://schemas.microsoft.com/office/drawing/2015/9/8/chartex" xmlns:cx2="http://schemas.microsoft.com/office/drawing/2015/10/21/chartex" xmlns:cx3="http://schemas.microsoft.com/office/drawing/2016/5/9/chartex" xmlns:cx4="http://schemas.microsoft.com/office/drawing/2016/5/10/chartex" xmlns:cx5="http://schemas.microsoft.com/office/drawing/2016/5/11/chartex" xmlns:cx6="http://schemas.microsoft.com/office/drawing/2016/5/12/chartex" xmlns:cx7="http://schemas.microsoft.com/office/drawing/2016/5/13/chartex" xmlns:cx8="http://schemas.microsoft.com/office/drawing/2016/5/14/chartex" xmlns:mc="http://schemas.openxmlformats.org/markup-compatibility/2006" xmlns:aink="http://schemas.microsoft.com/office/drawing/2016/ink" xmlns:am3d="http://schemas.microsoft.com/office/drawing/2017/model3d" xmlns:o="urn:schemas-microsoft-com:office:office" xmlns:r="http://schemas.openxmlformats.org/officeDocument/2006/relationships" xmlns:m="http://schemas.openxmlformats.org/officeDocument/2006/math" xmlns:v="urn:schemas-microsoft-com:vml" xmlns:wp14="http://schemas.microsoft.com/office/word/2010/wordprocessingDrawing" xmlns:wp="http://schemas.openxmlformats.org/drawingml/2006/wordprocessingDrawing" xmlns:w10="urn:schemas-microsoft-com:office:word" xmlns:w="http://schemas.openxmlformats.org/wordprocessingml/2006/main" xmlns:w14="http://schemas.microsoft.com/office/word/2010/wordml" xmlns:w15="http://schemas.microsoft.com/office/word/2012/wordml" xmlns:w16cex="http://schemas.microsoft.com/office/word/2018/wordml/cex" xmlns:w16cid="http://schemas.microsoft.com/office/word/2016/wordml/cid" xmlns:w16="http://schemas.microsoft.com/office/word/2018/wordml" xmlns:w16se="http://schemas.microsoft.com/office/word/2015/wordml/symex" xmlns:wpg="http://schemas.microsoft.com/office/word/2010/wordprocessingGroup" xmlns:wpi="http://schemas.microsoft.com/office/word/2010/wordprocessingInk" xmlns:wne="http://schemas.microsoft.com/office/word/2006/wordml" xmlns:wps="http://schemas.microsoft.com/office/word/2010/wordprocessingShape" mc:Ignorable="w14 w15 w16se w16cid w16 w16cex wp14">
   <w:body>
     <w:p>
       <w:pPr>
@@ -71,24 +71,25 @@
           <w:sz w:val="28"/>
           <w:szCs w:val="28"/>
         </w:rPr>
-        <w:t>Name: ShengyangXu (X); ID: 31711055</w:t>
-      </w:r>
-    </w:p>
-    <w:p>
-      <w:pPr>
+        <w:t xml:space="preserve">Name: </w:t>
+      </w:r>
+      <w:proofErr w:type="spellStart"/>
+      <w:r>
         <w:rPr>
           <w:rFonts w:ascii="Times New Roman" w:hAnsi="Times New Roman" w:cs="Times New Roman"/>
           <w:sz w:val="28"/>
           <w:szCs w:val="28"/>
         </w:rPr>
-      </w:pPr>
+        <w:t>ShengyangXu</w:t>
+      </w:r>
+      <w:proofErr w:type="spellEnd"/>
       <w:r>
         <w:rPr>
           <w:rFonts w:ascii="Times New Roman" w:hAnsi="Times New Roman" w:cs="Times New Roman"/>
           <w:sz w:val="28"/>
           <w:szCs w:val="28"/>
         </w:rPr>
-        <w:t>Name: Dan Jin (J); ID:31711003</w:t>
+        <w:t xml:space="preserve"> (X); ID: 31711055</w:t>
       </w:r>
     </w:p>
     <w:p>
@@ -99,73 +100,31 @@
           <w:szCs w:val="28"/>
         </w:rPr>
       </w:pPr>
-    </w:p>
-    <w:p>
-      <w:pPr>
-        <w:rPr>
-          <w:rFonts w:ascii="Times New Roman" w:hAnsi="Times New Roman" w:cs="Times New Roman"/>
-          <w:b/>
-          <w:bCs/>
-          <w:sz w:val="32"/>
-          <w:szCs w:val="32"/>
-        </w:rPr>
-      </w:pPr>
-      <w:r>
-        <w:rPr>
-          <w:rFonts w:ascii="Times New Roman" w:hAnsi="Times New Roman" w:cs="Times New Roman"/>
-          <w:b/>
-          <w:bCs/>
-          <w:sz w:val="32"/>
-          <w:szCs w:val="32"/>
-        </w:rPr>
-        <w:t>Project Name</w:t>
-      </w:r>
-    </w:p>
-    <w:p>
-      <w:pPr>
+      <w:r>
         <w:rPr>
           <w:rFonts w:ascii="Times New Roman" w:hAnsi="Times New Roman" w:cs="Times New Roman"/>
           <w:sz w:val="28"/>
           <w:szCs w:val="28"/>
         </w:rPr>
-      </w:pPr>
+        <w:t xml:space="preserve">Name: Dan </w:t>
+      </w:r>
+      <w:proofErr w:type="spellStart"/>
       <w:r>
         <w:rPr>
           <w:rFonts w:ascii="Times New Roman" w:hAnsi="Times New Roman" w:cs="Times New Roman"/>
           <w:sz w:val="28"/>
           <w:szCs w:val="28"/>
         </w:rPr>
-        <w:t>Adventure Ball</w:t>
-      </w:r>
-    </w:p>
-    <w:p>
-      <w:pPr>
+        <w:t>Jin</w:t>
+      </w:r>
+      <w:proofErr w:type="spellEnd"/>
+      <w:r>
         <w:rPr>
           <w:rFonts w:ascii="Times New Roman" w:hAnsi="Times New Roman" w:cs="Times New Roman"/>
           <w:sz w:val="28"/>
           <w:szCs w:val="28"/>
         </w:rPr>
-      </w:pPr>
-    </w:p>
-    <w:p>
-      <w:pPr>
-        <w:rPr>
-          <w:rFonts w:ascii="Times New Roman" w:hAnsi="Times New Roman" w:cs="Times New Roman"/>
-          <w:b/>
-          <w:bCs/>
-          <w:sz w:val="32"/>
-          <w:szCs w:val="32"/>
-        </w:rPr>
-      </w:pPr>
-      <w:r>
-        <w:rPr>
-          <w:rFonts w:ascii="Times New Roman" w:hAnsi="Times New Roman" w:cs="Times New Roman"/>
-          <w:b/>
-          <w:bCs/>
-          <w:sz w:val="32"/>
-          <w:szCs w:val="32"/>
-        </w:rPr>
-        <w:t>Software Methodology</w:t>
+        <w:t xml:space="preserve"> (J); ID:31711003</w:t>
       </w:r>
     </w:p>
     <w:p>
@@ -176,22 +135,99 @@
           <w:szCs w:val="28"/>
         </w:rPr>
       </w:pPr>
-      <w:r>
+    </w:p>
+    <w:p>
+      <w:pPr>
+        <w:rPr>
+          <w:rFonts w:ascii="Times New Roman" w:hAnsi="Times New Roman" w:cs="Times New Roman"/>
+          <w:b/>
+          <w:bCs/>
+          <w:sz w:val="32"/>
+          <w:szCs w:val="32"/>
+        </w:rPr>
+      </w:pPr>
+      <w:r>
+        <w:rPr>
+          <w:rFonts w:ascii="Times New Roman" w:hAnsi="Times New Roman" w:cs="Times New Roman"/>
+          <w:b/>
+          <w:bCs/>
+          <w:sz w:val="32"/>
+          <w:szCs w:val="32"/>
+        </w:rPr>
+        <w:t>Project Name</w:t>
+      </w:r>
+    </w:p>
+    <w:p>
+      <w:pPr>
         <w:rPr>
           <w:rFonts w:ascii="Times New Roman" w:hAnsi="Times New Roman" w:cs="Times New Roman"/>
           <w:sz w:val="28"/>
           <w:szCs w:val="28"/>
         </w:rPr>
-        <w:t>The iterative and incremental approach</w:t>
-      </w:r>
-    </w:p>
-    <w:p>
-      <w:pPr>
+      </w:pPr>
+      <w:r>
         <w:rPr>
           <w:rFonts w:ascii="Times New Roman" w:hAnsi="Times New Roman" w:cs="Times New Roman"/>
           <w:sz w:val="28"/>
           <w:szCs w:val="28"/>
         </w:rPr>
+        <w:t>Adventure Ball</w:t>
+      </w:r>
+    </w:p>
+    <w:p>
+      <w:pPr>
+        <w:rPr>
+          <w:rFonts w:ascii="Times New Roman" w:hAnsi="Times New Roman" w:cs="Times New Roman"/>
+          <w:sz w:val="28"/>
+          <w:szCs w:val="28"/>
+        </w:rPr>
+      </w:pPr>
+    </w:p>
+    <w:p>
+      <w:pPr>
+        <w:rPr>
+          <w:rFonts w:ascii="Times New Roman" w:hAnsi="Times New Roman" w:cs="Times New Roman"/>
+          <w:b/>
+          <w:bCs/>
+          <w:sz w:val="32"/>
+          <w:szCs w:val="32"/>
+        </w:rPr>
+      </w:pPr>
+      <w:r>
+        <w:rPr>
+          <w:rFonts w:ascii="Times New Roman" w:hAnsi="Times New Roman" w:cs="Times New Roman"/>
+          <w:b/>
+          <w:bCs/>
+          <w:sz w:val="32"/>
+          <w:szCs w:val="32"/>
+        </w:rPr>
+        <w:t>Software Methodology</w:t>
+      </w:r>
+    </w:p>
+    <w:p>
+      <w:pPr>
+        <w:rPr>
+          <w:rFonts w:ascii="Times New Roman" w:hAnsi="Times New Roman" w:cs="Times New Roman"/>
+          <w:sz w:val="28"/>
+          <w:szCs w:val="28"/>
+        </w:rPr>
+      </w:pPr>
+      <w:r>
+        <w:rPr>
+          <w:rFonts w:ascii="Times New Roman" w:hAnsi="Times New Roman" w:cs="Times New Roman"/>
+          <w:sz w:val="28"/>
+          <w:szCs w:val="28"/>
+        </w:rPr>
+        <w:t>The iterative and incremental approach</w:t>
+      </w:r>
+    </w:p>
+    <w:p>
+      <w:pPr>
+        <w:rPr>
+          <w:rFonts w:ascii="Times New Roman" w:hAnsi="Times New Roman" w:cs="Times New Roman"/>
+          <w:sz w:val="28"/>
+          <w:szCs w:val="28"/>
+        </w:rPr>
       </w:pPr>
     </w:p>
     <w:p>
@@ -218,10 +254,10 @@
     </w:p>
     <w:tbl>
       <w:tblPr>
-        <w:tblStyle w:val="a4"/>
+        <w:tblStyle w:val="TableGrid"/>
         <w:tblW w:w="9525" w:type="dxa"/>
         <w:jc w:val="center"/>
-        <w:tblLook w:val="00A0"/>
+        <w:tblLook w:val="00A0" w:firstRow="1" w:lastRow="0" w:firstColumn="1" w:lastColumn="0" w:noHBand="0" w:noVBand="0"/>
       </w:tblPr>
       <w:tblGrid>
         <w:gridCol w:w="1377"/>
@@ -351,7 +387,7 @@
           </w:tcPr>
           <w:p>
             <w:pPr>
-              <w:pStyle w:val="a3"/>
+              <w:pStyle w:val="ListParagraph"/>
               <w:numPr>
                 <w:ilvl w:val="0"/>
                 <w:numId w:val="1"/>
@@ -437,8 +473,18 @@
                 <w:sz w:val="28"/>
                 <w:szCs w:val="28"/>
               </w:rPr>
-              <w:t>2 hrs</w:t>
-            </w:r>
+              <w:t xml:space="preserve">2 </w:t>
+            </w:r>
+            <w:proofErr w:type="spellStart"/>
+            <w:r>
+              <w:rPr>
+                <w:rFonts w:ascii="Times New Roman" w:hAnsi="Times New Roman" w:cs="Times New Roman"/>
+                <w:sz w:val="28"/>
+                <w:szCs w:val="28"/>
+              </w:rPr>
+              <w:t>hrs</w:t>
+            </w:r>
+            <w:proofErr w:type="spellEnd"/>
           </w:p>
         </w:tc>
       </w:tr>
@@ -454,7 +500,7 @@
           </w:tcPr>
           <w:p>
             <w:pPr>
-              <w:pStyle w:val="a3"/>
+              <w:pStyle w:val="ListParagraph"/>
               <w:numPr>
                 <w:ilvl w:val="0"/>
                 <w:numId w:val="1"/>
@@ -484,6 +530,7 @@
                 <w:szCs w:val="28"/>
               </w:rPr>
             </w:pPr>
+            <w:proofErr w:type="spellStart"/>
             <w:r>
               <w:rPr>
                 <w:rFonts w:ascii="Times New Roman" w:hAnsi="Times New Roman" w:cs="Times New Roman" w:hint="eastAsia"/>
@@ -492,6 +539,7 @@
               </w:rPr>
               <w:t>GameUIdesign</w:t>
             </w:r>
+            <w:proofErr w:type="spellEnd"/>
           </w:p>
         </w:tc>
         <w:tc>
@@ -565,7 +613,7 @@
           </w:tcPr>
           <w:p>
             <w:pPr>
-              <w:pStyle w:val="a3"/>
+              <w:pStyle w:val="ListParagraph"/>
               <w:numPr>
                 <w:ilvl w:val="0"/>
                 <w:numId w:val="1"/>
@@ -674,7 +722,7 @@
           </w:tcPr>
           <w:p>
             <w:pPr>
-              <w:pStyle w:val="a3"/>
+              <w:pStyle w:val="ListParagraph"/>
               <w:numPr>
                 <w:ilvl w:val="0"/>
                 <w:numId w:val="1"/>
@@ -795,7 +843,7 @@
           </w:tcPr>
           <w:p>
             <w:pPr>
-              <w:pStyle w:val="a3"/>
+              <w:pStyle w:val="ListParagraph"/>
               <w:numPr>
                 <w:ilvl w:val="0"/>
                 <w:numId w:val="1"/>
@@ -902,7 +950,7 @@
           </w:tcPr>
           <w:p>
             <w:pPr>
-              <w:pStyle w:val="a3"/>
+              <w:pStyle w:val="ListParagraph"/>
               <w:numPr>
                 <w:ilvl w:val="0"/>
                 <w:numId w:val="1"/>
@@ -996,8 +1044,18 @@
                 <w:sz w:val="28"/>
                 <w:szCs w:val="28"/>
               </w:rPr>
-              <w:t>1 hrs</w:t>
-            </w:r>
+              <w:t xml:space="preserve">1 </w:t>
+            </w:r>
+            <w:proofErr w:type="spellStart"/>
+            <w:r>
+              <w:rPr>
+                <w:rFonts w:ascii="Times New Roman" w:hAnsi="Times New Roman" w:cs="Times New Roman"/>
+                <w:sz w:val="28"/>
+                <w:szCs w:val="28"/>
+              </w:rPr>
+              <w:t>hrs</w:t>
+            </w:r>
+            <w:proofErr w:type="spellEnd"/>
           </w:p>
         </w:tc>
       </w:tr>
@@ -1013,7 +1071,7 @@
           </w:tcPr>
           <w:p>
             <w:pPr>
-              <w:pStyle w:val="a3"/>
+              <w:pStyle w:val="ListParagraph"/>
               <w:numPr>
                 <w:ilvl w:val="0"/>
                 <w:numId w:val="1"/>
@@ -1043,6 +1101,8 @@
                 <w:szCs w:val="28"/>
               </w:rPr>
             </w:pPr>
+            <w:bookmarkStart w:id="7" w:name="OLE_LINK9"/>
+            <w:bookmarkStart w:id="8" w:name="OLE_LINK10"/>
             <w:r>
               <w:rPr>
                 <w:rFonts w:ascii="Times New Roman" w:hAnsi="Times New Roman" w:cs="Times New Roman"/>
@@ -1051,6 +1111,8 @@
               </w:rPr>
               <w:t>Define ball movement &amp; score</w:t>
             </w:r>
+            <w:bookmarkEnd w:id="7"/>
+            <w:bookmarkEnd w:id="8"/>
           </w:p>
         </w:tc>
         <w:tc>
@@ -1099,8 +1161,18 @@
                 <w:sz w:val="28"/>
                 <w:szCs w:val="28"/>
               </w:rPr>
-              <w:t>1 hrs</w:t>
-            </w:r>
+              <w:t xml:space="preserve">1 </w:t>
+            </w:r>
+            <w:proofErr w:type="spellStart"/>
+            <w:r>
+              <w:rPr>
+                <w:rFonts w:ascii="Times New Roman" w:hAnsi="Times New Roman" w:cs="Times New Roman"/>
+                <w:sz w:val="28"/>
+                <w:szCs w:val="28"/>
+              </w:rPr>
+              <w:t>hrs</w:t>
+            </w:r>
+            <w:proofErr w:type="spellEnd"/>
           </w:p>
         </w:tc>
       </w:tr>
@@ -1116,7 +1188,7 @@
           </w:tcPr>
           <w:p>
             <w:pPr>
-              <w:pStyle w:val="a3"/>
+              <w:pStyle w:val="ListParagraph"/>
               <w:numPr>
                 <w:ilvl w:val="0"/>
                 <w:numId w:val="1"/>
@@ -1146,6 +1218,8 @@
                 <w:szCs w:val="28"/>
               </w:rPr>
             </w:pPr>
+            <w:bookmarkStart w:id="9" w:name="OLE_LINK33"/>
+            <w:bookmarkStart w:id="10" w:name="OLE_LINK34"/>
             <w:r>
               <w:rPr>
                 <w:rFonts w:ascii="Times New Roman" w:hAnsi="Times New Roman" w:cs="Times New Roman"/>
@@ -1162,6 +1236,8 @@
               </w:rPr>
               <w:t>erarchy</w:t>
             </w:r>
+            <w:bookmarkEnd w:id="9"/>
+            <w:bookmarkEnd w:id="10"/>
           </w:p>
         </w:tc>
         <w:tc>
@@ -1235,7 +1311,7 @@
           </w:tcPr>
           <w:p>
             <w:pPr>
-              <w:pStyle w:val="a3"/>
+              <w:pStyle w:val="ListParagraph"/>
               <w:numPr>
                 <w:ilvl w:val="0"/>
                 <w:numId w:val="1"/>
@@ -1265,6 +1341,8 @@
                 <w:szCs w:val="28"/>
               </w:rPr>
             </w:pPr>
+            <w:bookmarkStart w:id="11" w:name="OLE_LINK39"/>
+            <w:bookmarkStart w:id="12" w:name="OLE_LINK40"/>
             <w:r>
               <w:rPr>
                 <w:rFonts w:ascii="Times New Roman" w:hAnsi="Times New Roman" w:cs="Times New Roman" w:hint="eastAsia"/>
@@ -1281,6 +1359,8 @@
               </w:rPr>
               <w:t>mplement ball movement</w:t>
             </w:r>
+            <w:bookmarkEnd w:id="11"/>
+            <w:bookmarkEnd w:id="12"/>
           </w:p>
         </w:tc>
         <w:tc>
@@ -1354,7 +1434,7 @@
           </w:tcPr>
           <w:p>
             <w:pPr>
-              <w:pStyle w:val="a3"/>
+              <w:pStyle w:val="ListParagraph"/>
               <w:numPr>
                 <w:ilvl w:val="0"/>
                 <w:numId w:val="1"/>
@@ -1384,6 +1464,8 @@
                 <w:szCs w:val="28"/>
               </w:rPr>
             </w:pPr>
+            <w:bookmarkStart w:id="13" w:name="OLE_LINK45"/>
+            <w:bookmarkStart w:id="14" w:name="OLE_LINK46"/>
             <w:r>
               <w:rPr>
                 <w:rFonts w:ascii="Times New Roman" w:hAnsi="Times New Roman" w:cs="Times New Roman"/>
@@ -1392,6 +1474,8 @@
               </w:rPr>
               <w:t>Test ball movement</w:t>
             </w:r>
+            <w:bookmarkEnd w:id="13"/>
+            <w:bookmarkEnd w:id="14"/>
           </w:p>
         </w:tc>
         <w:tc>
@@ -1440,8 +1524,18 @@
                 <w:sz w:val="28"/>
                 <w:szCs w:val="28"/>
               </w:rPr>
-              <w:t>2 hrs</w:t>
-            </w:r>
+              <w:t xml:space="preserve">2 </w:t>
+            </w:r>
+            <w:proofErr w:type="spellStart"/>
+            <w:r>
+              <w:rPr>
+                <w:rFonts w:ascii="Times New Roman" w:hAnsi="Times New Roman" w:cs="Times New Roman"/>
+                <w:sz w:val="28"/>
+                <w:szCs w:val="28"/>
+              </w:rPr>
+              <w:t>hrs</w:t>
+            </w:r>
+            <w:proofErr w:type="spellEnd"/>
           </w:p>
         </w:tc>
       </w:tr>
@@ -1457,7 +1551,7 @@
           </w:tcPr>
           <w:p>
             <w:pPr>
-              <w:pStyle w:val="a3"/>
+              <w:pStyle w:val="ListParagraph"/>
               <w:numPr>
                 <w:ilvl w:val="0"/>
                 <w:numId w:val="1"/>
@@ -1584,7 +1678,7 @@
           </w:tcPr>
           <w:p>
             <w:pPr>
-              <w:pStyle w:val="a3"/>
+              <w:pStyle w:val="ListParagraph"/>
               <w:numPr>
                 <w:ilvl w:val="0"/>
                 <w:numId w:val="1"/>
@@ -1711,7 +1805,7 @@
           </w:tcPr>
           <w:p>
             <w:pPr>
-              <w:pStyle w:val="a3"/>
+              <w:pStyle w:val="ListParagraph"/>
               <w:numPr>
                 <w:ilvl w:val="0"/>
                 <w:numId w:val="1"/>
@@ -1822,7 +1916,7 @@
           </w:tcPr>
           <w:p>
             <w:pPr>
-              <w:pStyle w:val="a3"/>
+              <w:pStyle w:val="ListParagraph"/>
               <w:numPr>
                 <w:ilvl w:val="0"/>
                 <w:numId w:val="1"/>
@@ -1908,8 +2002,18 @@
                 <w:sz w:val="28"/>
                 <w:szCs w:val="28"/>
               </w:rPr>
-              <w:t>2 hrs</w:t>
-            </w:r>
+              <w:t xml:space="preserve">2 </w:t>
+            </w:r>
+            <w:proofErr w:type="spellStart"/>
+            <w:r>
+              <w:rPr>
+                <w:rFonts w:ascii="Times New Roman" w:hAnsi="Times New Roman" w:cs="Times New Roman"/>
+                <w:sz w:val="28"/>
+                <w:szCs w:val="28"/>
+              </w:rPr>
+              <w:t>hrs</w:t>
+            </w:r>
+            <w:proofErr w:type="spellEnd"/>
           </w:p>
         </w:tc>
       </w:tr>
@@ -1925,7 +2029,7 @@
           </w:tcPr>
           <w:p>
             <w:pPr>
-              <w:pStyle w:val="a3"/>
+              <w:pStyle w:val="ListParagraph"/>
               <w:numPr>
                 <w:ilvl w:val="0"/>
                 <w:numId w:val="1"/>
@@ -1979,8 +2083,8 @@
               </w:rPr>
               <w:t xml:space="preserve">functions in </w:t>
             </w:r>
-            <w:bookmarkStart w:id="7" w:name="OLE_LINK29"/>
-            <w:bookmarkStart w:id="8" w:name="OLE_LINK30"/>
+            <w:bookmarkStart w:id="15" w:name="OLE_LINK29"/>
+            <w:bookmarkStart w:id="16" w:name="OLE_LINK30"/>
             <w:r>
               <w:rPr>
                 <w:rFonts w:ascii="Times New Roman" w:hAnsi="Times New Roman" w:cs="Times New Roman"/>
@@ -1989,8 +2093,8 @@
               </w:rPr>
               <w:t>ranking</w:t>
             </w:r>
-            <w:bookmarkEnd w:id="7"/>
-            <w:bookmarkEnd w:id="8"/>
+            <w:bookmarkEnd w:id="15"/>
+            <w:bookmarkEnd w:id="16"/>
             <w:r>
               <w:rPr>
                 <w:rFonts w:ascii="Times New Roman" w:hAnsi="Times New Roman" w:cs="Times New Roman"/>
@@ -2064,7 +2168,7 @@
           </w:tcPr>
           <w:p>
             <w:pPr>
-              <w:pStyle w:val="a3"/>
+              <w:pStyle w:val="ListParagraph"/>
               <w:numPr>
                 <w:ilvl w:val="0"/>
                 <w:numId w:val="1"/>
@@ -2094,8 +2198,8 @@
                 <w:szCs w:val="28"/>
               </w:rPr>
             </w:pPr>
-            <w:bookmarkStart w:id="9" w:name="OLE_LINK13"/>
-            <w:bookmarkStart w:id="10" w:name="OLE_LINK14"/>
+            <w:bookmarkStart w:id="17" w:name="OLE_LINK13"/>
+            <w:bookmarkStart w:id="18" w:name="OLE_LINK14"/>
             <w:r>
               <w:rPr>
                 <w:rFonts w:ascii="Times New Roman" w:hAnsi="Times New Roman" w:cs="Times New Roman"/>
@@ -2120,8 +2224,8 @@
               </w:rPr>
               <w:t xml:space="preserve"> screen</w:t>
             </w:r>
-            <w:bookmarkEnd w:id="9"/>
-            <w:bookmarkEnd w:id="10"/>
+            <w:bookmarkEnd w:id="17"/>
+            <w:bookmarkEnd w:id="18"/>
           </w:p>
         </w:tc>
         <w:tc>
@@ -2170,8 +2274,18 @@
                 <w:sz w:val="28"/>
                 <w:szCs w:val="28"/>
               </w:rPr>
-              <w:t>1 hrs</w:t>
-            </w:r>
+              <w:t xml:space="preserve">1 </w:t>
+            </w:r>
+            <w:proofErr w:type="spellStart"/>
+            <w:r>
+              <w:rPr>
+                <w:rFonts w:ascii="Times New Roman" w:hAnsi="Times New Roman" w:cs="Times New Roman"/>
+                <w:sz w:val="28"/>
+                <w:szCs w:val="28"/>
+              </w:rPr>
+              <w:t>hrs</w:t>
+            </w:r>
+            <w:proofErr w:type="spellEnd"/>
           </w:p>
         </w:tc>
       </w:tr>
@@ -2187,7 +2301,7 @@
           </w:tcPr>
           <w:p>
             <w:pPr>
-              <w:pStyle w:val="a3"/>
+              <w:pStyle w:val="ListParagraph"/>
               <w:numPr>
                 <w:ilvl w:val="0"/>
                 <w:numId w:val="1"/>
@@ -2217,8 +2331,8 @@
                 <w:szCs w:val="28"/>
               </w:rPr>
             </w:pPr>
-            <w:bookmarkStart w:id="11" w:name="OLE_LINK15"/>
-            <w:bookmarkStart w:id="12" w:name="OLE_LINK16"/>
+            <w:bookmarkStart w:id="19" w:name="OLE_LINK15"/>
+            <w:bookmarkStart w:id="20" w:name="OLE_LINK16"/>
             <w:r>
               <w:rPr>
                 <w:rFonts w:ascii="Times New Roman" w:hAnsi="Times New Roman" w:cs="Times New Roman"/>
@@ -2227,8 +2341,8 @@
               </w:rPr>
               <w:t>Use flow in home screen</w:t>
             </w:r>
-            <w:bookmarkEnd w:id="11"/>
-            <w:bookmarkEnd w:id="12"/>
+            <w:bookmarkEnd w:id="19"/>
+            <w:bookmarkEnd w:id="20"/>
           </w:p>
         </w:tc>
         <w:tc>
@@ -2277,8 +2391,18 @@
                 <w:sz w:val="28"/>
                 <w:szCs w:val="28"/>
               </w:rPr>
-              <w:t>1 hrs</w:t>
-            </w:r>
+              <w:t xml:space="preserve">1 </w:t>
+            </w:r>
+            <w:proofErr w:type="spellStart"/>
+            <w:r>
+              <w:rPr>
+                <w:rFonts w:ascii="Times New Roman" w:hAnsi="Times New Roman" w:cs="Times New Roman"/>
+                <w:sz w:val="28"/>
+                <w:szCs w:val="28"/>
+              </w:rPr>
+              <w:t>hrs</w:t>
+            </w:r>
+            <w:proofErr w:type="spellEnd"/>
           </w:p>
         </w:tc>
       </w:tr>
@@ -2294,7 +2418,7 @@
           </w:tcPr>
           <w:p>
             <w:pPr>
-              <w:pStyle w:val="a3"/>
+              <w:pStyle w:val="ListParagraph"/>
               <w:numPr>
                 <w:ilvl w:val="0"/>
                 <w:numId w:val="1"/>
@@ -2380,8 +2504,18 @@
                 <w:sz w:val="28"/>
                 <w:szCs w:val="28"/>
               </w:rPr>
-              <w:t>3 hrs</w:t>
-            </w:r>
+              <w:t xml:space="preserve">3 </w:t>
+            </w:r>
+            <w:proofErr w:type="spellStart"/>
+            <w:r>
+              <w:rPr>
+                <w:rFonts w:ascii="Times New Roman" w:hAnsi="Times New Roman" w:cs="Times New Roman"/>
+                <w:sz w:val="28"/>
+                <w:szCs w:val="28"/>
+              </w:rPr>
+              <w:t>hrs</w:t>
+            </w:r>
+            <w:proofErr w:type="spellEnd"/>
           </w:p>
         </w:tc>
       </w:tr>
@@ -2397,7 +2531,7 @@
           </w:tcPr>
           <w:p>
             <w:pPr>
-              <w:pStyle w:val="a3"/>
+              <w:pStyle w:val="ListParagraph"/>
               <w:numPr>
                 <w:ilvl w:val="0"/>
                 <w:numId w:val="1"/>
@@ -2483,8 +2617,18 @@
                 <w:sz w:val="28"/>
                 <w:szCs w:val="28"/>
               </w:rPr>
-              <w:t>1 hrs</w:t>
-            </w:r>
+              <w:t xml:space="preserve">1 </w:t>
+            </w:r>
+            <w:proofErr w:type="spellStart"/>
+            <w:r>
+              <w:rPr>
+                <w:rFonts w:ascii="Times New Roman" w:hAnsi="Times New Roman" w:cs="Times New Roman"/>
+                <w:sz w:val="28"/>
+                <w:szCs w:val="28"/>
+              </w:rPr>
+              <w:t>hrs</w:t>
+            </w:r>
+            <w:proofErr w:type="spellEnd"/>
           </w:p>
         </w:tc>
       </w:tr>
@@ -2500,7 +2644,7 @@
           </w:tcPr>
           <w:p>
             <w:pPr>
-              <w:pStyle w:val="a3"/>
+              <w:pStyle w:val="ListParagraph"/>
               <w:numPr>
                 <w:ilvl w:val="0"/>
                 <w:numId w:val="1"/>
@@ -2586,8 +2730,18 @@
                 <w:sz w:val="28"/>
                 <w:szCs w:val="28"/>
               </w:rPr>
-              <w:t>2 hrs</w:t>
-            </w:r>
+              <w:t xml:space="preserve">2 </w:t>
+            </w:r>
+            <w:proofErr w:type="spellStart"/>
+            <w:r>
+              <w:rPr>
+                <w:rFonts w:ascii="Times New Roman" w:hAnsi="Times New Roman" w:cs="Times New Roman"/>
+                <w:sz w:val="28"/>
+                <w:szCs w:val="28"/>
+              </w:rPr>
+              <w:t>hrs</w:t>
+            </w:r>
+            <w:proofErr w:type="spellEnd"/>
           </w:p>
         </w:tc>
       </w:tr>
@@ -2603,7 +2757,7 @@
           </w:tcPr>
           <w:p>
             <w:pPr>
-              <w:pStyle w:val="a3"/>
+              <w:pStyle w:val="ListParagraph"/>
               <w:numPr>
                 <w:ilvl w:val="0"/>
                 <w:numId w:val="1"/>
@@ -2689,8 +2843,18 @@
                 <w:sz w:val="28"/>
                 <w:szCs w:val="28"/>
               </w:rPr>
-              <w:t>1 hrs</w:t>
-            </w:r>
+              <w:t xml:space="preserve">1 </w:t>
+            </w:r>
+            <w:proofErr w:type="spellStart"/>
+            <w:r>
+              <w:rPr>
+                <w:rFonts w:ascii="Times New Roman" w:hAnsi="Times New Roman" w:cs="Times New Roman"/>
+                <w:sz w:val="28"/>
+                <w:szCs w:val="28"/>
+              </w:rPr>
+              <w:t>hrs</w:t>
+            </w:r>
+            <w:proofErr w:type="spellEnd"/>
           </w:p>
         </w:tc>
       </w:tr>
@@ -2706,7 +2870,7 @@
           </w:tcPr>
           <w:p>
             <w:pPr>
-              <w:pStyle w:val="a3"/>
+              <w:pStyle w:val="ListParagraph"/>
               <w:numPr>
                 <w:ilvl w:val="0"/>
                 <w:numId w:val="1"/>
@@ -2792,8 +2956,18 @@
                 <w:sz w:val="28"/>
                 <w:szCs w:val="28"/>
               </w:rPr>
-              <w:t>2 hrs</w:t>
-            </w:r>
+              <w:t xml:space="preserve">2 </w:t>
+            </w:r>
+            <w:proofErr w:type="spellStart"/>
+            <w:r>
+              <w:rPr>
+                <w:rFonts w:ascii="Times New Roman" w:hAnsi="Times New Roman" w:cs="Times New Roman"/>
+                <w:sz w:val="28"/>
+                <w:szCs w:val="28"/>
+              </w:rPr>
+              <w:t>hrs</w:t>
+            </w:r>
+            <w:proofErr w:type="spellEnd"/>
           </w:p>
         </w:tc>
       </w:tr>
@@ -2809,7 +2983,7 @@
           </w:tcPr>
           <w:p>
             <w:pPr>
-              <w:pStyle w:val="a3"/>
+              <w:pStyle w:val="ListParagraph"/>
               <w:numPr>
                 <w:ilvl w:val="0"/>
                 <w:numId w:val="1"/>
@@ -2895,8 +3069,18 @@
                 <w:sz w:val="28"/>
                 <w:szCs w:val="28"/>
               </w:rPr>
-              <w:t>2 hrs</w:t>
-            </w:r>
+              <w:t xml:space="preserve">2 </w:t>
+            </w:r>
+            <w:proofErr w:type="spellStart"/>
+            <w:r>
+              <w:rPr>
+                <w:rFonts w:ascii="Times New Roman" w:hAnsi="Times New Roman" w:cs="Times New Roman"/>
+                <w:sz w:val="28"/>
+                <w:szCs w:val="28"/>
+              </w:rPr>
+              <w:t>hrs</w:t>
+            </w:r>
+            <w:proofErr w:type="spellEnd"/>
           </w:p>
         </w:tc>
       </w:tr>
@@ -2912,7 +3096,7 @@
           </w:tcPr>
           <w:p>
             <w:pPr>
-              <w:pStyle w:val="a3"/>
+              <w:pStyle w:val="ListParagraph"/>
               <w:numPr>
                 <w:ilvl w:val="0"/>
                 <w:numId w:val="1"/>
@@ -2998,8 +3182,18 @@
                 <w:sz w:val="28"/>
                 <w:szCs w:val="28"/>
               </w:rPr>
-              <w:t>1 hrs</w:t>
-            </w:r>
+              <w:t xml:space="preserve">1 </w:t>
+            </w:r>
+            <w:proofErr w:type="spellStart"/>
+            <w:r>
+              <w:rPr>
+                <w:rFonts w:ascii="Times New Roman" w:hAnsi="Times New Roman" w:cs="Times New Roman"/>
+                <w:sz w:val="28"/>
+                <w:szCs w:val="28"/>
+              </w:rPr>
+              <w:t>hrs</w:t>
+            </w:r>
+            <w:proofErr w:type="spellEnd"/>
           </w:p>
         </w:tc>
       </w:tr>
@@ -3015,7 +3209,7 @@
           </w:tcPr>
           <w:p>
             <w:pPr>
-              <w:pStyle w:val="a3"/>
+              <w:pStyle w:val="ListParagraph"/>
               <w:numPr>
                 <w:ilvl w:val="0"/>
                 <w:numId w:val="1"/>
@@ -3101,8 +3295,18 @@
                 <w:sz w:val="28"/>
                 <w:szCs w:val="28"/>
               </w:rPr>
-              <w:t>5 hrs</w:t>
-            </w:r>
+              <w:t xml:space="preserve">5 </w:t>
+            </w:r>
+            <w:proofErr w:type="spellStart"/>
+            <w:r>
+              <w:rPr>
+                <w:rFonts w:ascii="Times New Roman" w:hAnsi="Times New Roman" w:cs="Times New Roman"/>
+                <w:sz w:val="28"/>
+                <w:szCs w:val="28"/>
+              </w:rPr>
+              <w:t>hrs</w:t>
+            </w:r>
+            <w:proofErr w:type="spellEnd"/>
           </w:p>
         </w:tc>
       </w:tr>
@@ -3155,6 +3359,7 @@
         </w:rPr>
         <w:t xml:space="preserve">1: </w:t>
       </w:r>
+      <w:proofErr w:type="spellStart"/>
       <w:r>
         <w:rPr>
           <w:rFonts w:ascii="Times New Roman" w:hAnsi="Times New Roman" w:cs="Times New Roman" w:hint="eastAsia"/>
@@ -3163,6 +3368,7 @@
         </w:rPr>
         <w:t>AppIconDesign</w:t>
       </w:r>
+      <w:proofErr w:type="spellEnd"/>
     </w:p>
     <w:p>
       <w:pPr>
@@ -3173,8 +3379,8 @@
           <w:szCs w:val="28"/>
         </w:rPr>
       </w:pPr>
-      <w:bookmarkStart w:id="13" w:name="OLE_LINK25"/>
-      <w:bookmarkStart w:id="14" w:name="OLE_LINK26"/>
+      <w:bookmarkStart w:id="21" w:name="OLE_LINK25"/>
+      <w:bookmarkStart w:id="22" w:name="OLE_LINK26"/>
       <w:r>
         <w:rPr>
           <w:rFonts w:ascii="Times New Roman" w:hAnsi="Times New Roman" w:cs="Times New Roman"/>
@@ -3191,7 +3397,25 @@
           <w:sz w:val="32"/>
           <w:szCs w:val="28"/>
         </w:rPr>
-        <w:t xml:space="preserve">: 2 hrs, </w:t>
+        <w:t xml:space="preserve">: 2 </w:t>
+      </w:r>
+      <w:proofErr w:type="spellStart"/>
+      <w:r>
+        <w:rPr>
+          <w:rFonts w:ascii="Times New Roman" w:hAnsi="Times New Roman" w:cs="Times New Roman"/>
+          <w:sz w:val="32"/>
+          <w:szCs w:val="28"/>
+        </w:rPr>
+        <w:t>hrs</w:t>
+      </w:r>
+      <w:proofErr w:type="spellEnd"/>
+      <w:r>
+        <w:rPr>
+          <w:rFonts w:ascii="Times New Roman" w:hAnsi="Times New Roman" w:cs="Times New Roman"/>
+          <w:sz w:val="32"/>
+          <w:szCs w:val="28"/>
+        </w:rPr>
+        <w:t xml:space="preserve">, </w:t>
       </w:r>
       <w:r>
         <w:rPr>
@@ -3230,8 +3454,8 @@
         </w:rPr>
       </w:pPr>
     </w:p>
-    <w:bookmarkEnd w:id="13"/>
-    <w:bookmarkEnd w:id="14"/>
+    <w:bookmarkEnd w:id="21"/>
+    <w:bookmarkEnd w:id="22"/>
     <w:p>
       <w:pPr>
         <w:spacing w:line="360" w:lineRule="auto"/>
@@ -3251,7 +3475,7 @@
           <w:szCs w:val="32"/>
         </w:rPr>
         <w:drawing>
-          <wp:inline distT="0" distB="0" distL="0" distR="0">
+          <wp:inline distT="0" distB="0" distL="0" distR="0" wp14:anchorId="173BFC7C" wp14:editId="7351D977">
             <wp:extent cx="5871387" cy="3245491"/>
             <wp:effectExtent l="19050" t="0" r="0" b="0"/>
             <wp:docPr id="6" name="图片 6" descr="C:\Users\user\AppData\Local\Microsoft\Windows\INetCache\Content.Word\logodesign.jpg"/>
@@ -3313,52 +3537,9 @@
           <w:sz w:val="32"/>
           <w:szCs w:val="32"/>
         </w:rPr>
-        <w:t>Design Idea:</w:t>
-      </w:r>
-      <w:r>
-        <w:rPr>
-          <w:rFonts w:ascii="Times New Roman" w:hAnsi="Times New Roman" w:cs="Times New Roman"/>
-          <w:sz w:val="32"/>
-          <w:szCs w:val="32"/>
-        </w:rPr>
-        <w:t xml:space="preserve">As a small leisure game, I want its logo to show the relaxed </w:t>
-      </w:r>
-      <w:r>
-        <w:rPr>
-          <w:rFonts w:ascii="Times New Roman" w:hAnsi="Times New Roman" w:cs="Times New Roman"/>
-          <w:sz w:val="32"/>
-          <w:szCs w:val="32"/>
-        </w:rPr>
-        <w:t>and happy atmosphere</w:t>
-      </w:r>
-      <w:r>
-        <w:rPr>
-          <w:rFonts w:ascii="Times New Roman" w:hAnsi="Times New Roman" w:cs="Times New Roman"/>
-          <w:sz w:val="32"/>
-          <w:szCs w:val="32"/>
-        </w:rPr>
-        <w:t>. Before designing the logo, our group has conceived the game's playing method and general content. I extracted the elements in the game and designed such a logo.</w:t>
-      </w:r>
-    </w:p>
-    <w:p>
-      <w:pPr>
-        <w:spacing w:line="360" w:lineRule="auto"/>
-        <w:rPr>
-          <w:rFonts w:ascii="Times New Roman" w:hAnsi="Times New Roman" w:cs="Times New Roman"/>
-          <w:sz w:val="32"/>
-          <w:szCs w:val="32"/>
-        </w:rPr>
-      </w:pPr>
-    </w:p>
-    <w:p>
-      <w:pPr>
-        <w:spacing w:line="360" w:lineRule="auto"/>
-        <w:rPr>
-          <w:rFonts w:ascii="Times New Roman" w:hAnsi="Times New Roman" w:cs="Times New Roman"/>
-          <w:sz w:val="32"/>
-          <w:szCs w:val="32"/>
-        </w:rPr>
-      </w:pPr>
+        <w:t xml:space="preserve">Design </w:t>
+      </w:r>
+      <w:proofErr w:type="spellStart"/>
       <w:r>
         <w:rPr>
           <w:rFonts w:ascii="Times New Roman" w:hAnsi="Times New Roman" w:cs="Times New Roman" w:hint="eastAsia"/>
@@ -3366,6 +3547,69 @@
           <w:sz w:val="32"/>
           <w:szCs w:val="32"/>
         </w:rPr>
+        <w:t>Idea:</w:t>
+      </w:r>
+      <w:r>
+        <w:rPr>
+          <w:rFonts w:ascii="Times New Roman" w:hAnsi="Times New Roman" w:cs="Times New Roman"/>
+          <w:sz w:val="32"/>
+          <w:szCs w:val="32"/>
+        </w:rPr>
+        <w:t>As</w:t>
+      </w:r>
+      <w:proofErr w:type="spellEnd"/>
+      <w:r>
+        <w:rPr>
+          <w:rFonts w:ascii="Times New Roman" w:hAnsi="Times New Roman" w:cs="Times New Roman"/>
+          <w:sz w:val="32"/>
+          <w:szCs w:val="32"/>
+        </w:rPr>
+        <w:t xml:space="preserve"> a small leisure game, I want its logo to show the relaxed </w:t>
+      </w:r>
+      <w:r>
+        <w:rPr>
+          <w:rFonts w:ascii="Times New Roman" w:hAnsi="Times New Roman" w:cs="Times New Roman"/>
+          <w:sz w:val="32"/>
+          <w:szCs w:val="32"/>
+        </w:rPr>
+        <w:t>and happy atmosphere</w:t>
+      </w:r>
+      <w:r>
+        <w:rPr>
+          <w:rFonts w:ascii="Times New Roman" w:hAnsi="Times New Roman" w:cs="Times New Roman"/>
+          <w:sz w:val="32"/>
+          <w:szCs w:val="32"/>
+        </w:rPr>
+        <w:t>. Before designing the logo, our group has conceived the game's playing method and general content. I extracted the elements in the game and designed such a logo.</w:t>
+      </w:r>
+    </w:p>
+    <w:p>
+      <w:pPr>
+        <w:spacing w:line="360" w:lineRule="auto"/>
+        <w:rPr>
+          <w:rFonts w:ascii="Times New Roman" w:hAnsi="Times New Roman" w:cs="Times New Roman"/>
+          <w:sz w:val="32"/>
+          <w:szCs w:val="32"/>
+        </w:rPr>
+      </w:pPr>
+    </w:p>
+    <w:p>
+      <w:pPr>
+        <w:spacing w:line="360" w:lineRule="auto"/>
+        <w:rPr>
+          <w:rFonts w:ascii="Times New Roman" w:hAnsi="Times New Roman" w:cs="Times New Roman"/>
+          <w:sz w:val="32"/>
+          <w:szCs w:val="32"/>
+        </w:rPr>
+      </w:pPr>
+      <w:proofErr w:type="spellStart"/>
+      <w:r>
+        <w:rPr>
+          <w:rFonts w:ascii="Times New Roman" w:hAnsi="Times New Roman" w:cs="Times New Roman" w:hint="eastAsia"/>
+          <w:b/>
+          <w:sz w:val="32"/>
+          <w:szCs w:val="32"/>
+        </w:rPr>
         <w:t>Inspirations:</w:t>
       </w:r>
       <w:r>
@@ -3374,7 +3618,16 @@
           <w:sz w:val="32"/>
           <w:szCs w:val="32"/>
         </w:rPr>
-        <w:t xml:space="preserve">The design inspiration comes from the game itself. We try to make a small ball rolling by gravity. This small ball is in the game world where danger and opportunity coexist. On the left and right sides, it is the boundary between touch and death; in the middle, it is the death </w:t>
+        <w:t>The</w:t>
+      </w:r>
+      <w:proofErr w:type="spellEnd"/>
+      <w:r>
+        <w:rPr>
+          <w:rFonts w:ascii="Times New Roman" w:hAnsi="Times New Roman" w:cs="Times New Roman"/>
+          <w:sz w:val="32"/>
+          <w:szCs w:val="32"/>
+        </w:rPr>
+        <w:t xml:space="preserve"> design inspiration comes from the game itself. We try to make a small ball rolling by gravity. This small ball is in the game world where danger and opportunity coexist. On the left and right sides, it is the boundary between touch and death; in the middle, it is the death </w:t>
       </w:r>
       <w:r>
         <w:rPr>
@@ -3443,7 +3696,7 @@
         <w:rPr>
           <w:noProof/>
         </w:rPr>
-        <w:pict>
+        <w:pict w14:anchorId="2610A1D1">
           <v:shapetype id="_x0000_t75" coordsize="21600,21600" o:spt="75" o:preferrelative="t" path="m@4@5l@4@11@9@11@9@5xe" filled="f" stroked="f">
             <v:stroke joinstyle="miter"/>
             <v:formulas>
@@ -3463,12 +3716,13 @@
             <v:path o:extrusionok="f" gradientshapeok="t" o:connecttype="rect"/>
             <o:lock v:ext="edit" aspectratio="t"/>
           </v:shapetype>
-          <v:shape id="_x0000_s1028" type="#_x0000_t75" alt="" style="position:absolute;margin-left:230.25pt;margin-top:166.35pt;width:226.05pt;height:320.85pt;z-index:251660288;mso-wrap-edited:f">
+          <v:shape id="_x0000_s1028" type="#_x0000_t75" alt="" style="position:absolute;margin-left:230.25pt;margin-top:166.35pt;width:226.05pt;height:320.85pt;z-index:251660288;mso-wrap-edited:f;mso-width-percent:0;mso-height-percent:0;mso-width-percent:0;mso-height-percent:0">
             <v:imagedata r:id="rId8" o:title="uidesign_画板 1"/>
             <w10:wrap type="square"/>
           </v:shape>
         </w:pict>
       </w:r>
+      <w:proofErr w:type="spellStart"/>
       <w:r>
         <w:rPr>
           <w:rFonts w:ascii="Times New Roman" w:hAnsi="Times New Roman" w:cs="Times New Roman" w:hint="eastAsia"/>
@@ -3484,7 +3738,16 @@
           <w:sz w:val="32"/>
           <w:szCs w:val="32"/>
         </w:rPr>
-        <w:t>The square and circle in the middle of the logo intersect, and the junction is yellow, which means that the pink ball shuttles through the blue death box, so it is possible to obtain "bonus gold coin" and "vitality". The shape of the bonus circle is the same as the small ball, indicating that only survival can continuously obtain scores. The blue box outside the logo also represents the death line on both sides of the game interface.</w:t>
+        <w:t>The</w:t>
+      </w:r>
+      <w:proofErr w:type="spellEnd"/>
+      <w:r>
+        <w:rPr>
+          <w:rFonts w:ascii="Times New Roman" w:hAnsi="Times New Roman" w:cs="Times New Roman"/>
+          <w:sz w:val="32"/>
+          <w:szCs w:val="32"/>
+        </w:rPr>
+        <w:t xml:space="preserve"> square and circle in the middle of the logo intersect, and the junction is yellow, which means that the pink ball shuttles through the blue death box, so it is possible to obtain "bonus gold coin" and "vitality". The shape of the bonus circle is the same as the small ball, indicating that only survival can continuously obtain scores. The blue box outside the logo also represents the death line on both sides of the game interface.</w:t>
       </w:r>
     </w:p>
     <w:p>
@@ -3516,8 +3779,8 @@
           <w:szCs w:val="32"/>
         </w:rPr>
       </w:pPr>
-      <w:bookmarkStart w:id="15" w:name="OLE_LINK1"/>
-      <w:bookmarkStart w:id="16" w:name="OLE_LINK2"/>
+      <w:bookmarkStart w:id="23" w:name="OLE_LINK1"/>
+      <w:bookmarkStart w:id="24" w:name="OLE_LINK2"/>
       <w:r>
         <w:rPr>
           <w:rFonts w:ascii="Times New Roman" w:hAnsi="Times New Roman" w:cs="Times New Roman" w:hint="eastAsia"/>
@@ -3534,6 +3797,7 @@
         </w:rPr>
         <w:t xml:space="preserve">2: </w:t>
       </w:r>
+      <w:proofErr w:type="spellStart"/>
       <w:r>
         <w:rPr>
           <w:rFonts w:ascii="Times New Roman" w:hAnsi="Times New Roman" w:cs="Times New Roman" w:hint="eastAsia"/>
@@ -3542,6 +3806,7 @@
         </w:rPr>
         <w:t>GameUIDesign</w:t>
       </w:r>
+      <w:proofErr w:type="spellEnd"/>
     </w:p>
     <w:p>
       <w:pPr>
@@ -3552,10 +3817,10 @@
           <w:szCs w:val="28"/>
         </w:rPr>
       </w:pPr>
-      <w:bookmarkStart w:id="17" w:name="OLE_LINK5"/>
-      <w:bookmarkStart w:id="18" w:name="OLE_LINK6"/>
-      <w:bookmarkEnd w:id="15"/>
-      <w:bookmarkEnd w:id="16"/>
+      <w:bookmarkStart w:id="25" w:name="OLE_LINK5"/>
+      <w:bookmarkStart w:id="26" w:name="OLE_LINK6"/>
+      <w:bookmarkEnd w:id="23"/>
+      <w:bookmarkEnd w:id="24"/>
       <w:r>
         <w:rPr>
           <w:rFonts w:ascii="Times New Roman" w:hAnsi="Times New Roman" w:cs="Times New Roman"/>
@@ -3601,8 +3866,8 @@
         <w:t>hrs</w:t>
       </w:r>
     </w:p>
-    <w:bookmarkEnd w:id="17"/>
-    <w:bookmarkEnd w:id="18"/>
+    <w:bookmarkEnd w:id="25"/>
+    <w:bookmarkEnd w:id="26"/>
     <w:p>
       <w:pPr>
         <w:spacing w:line="360" w:lineRule="auto"/>
@@ -3697,8 +3962,8 @@
         <w:rPr>
           <w:noProof/>
         </w:rPr>
-        <w:pict>
-          <v:shape id="_x0000_s1027" type="#_x0000_t75" alt="" style="position:absolute;margin-left:.85pt;margin-top:17.6pt;width:218.5pt;height:309.75pt;z-index:251662336;mso-wrap-edited:f">
+        <w:pict w14:anchorId="50EDBF99">
+          <v:shape id="_x0000_s1027" type="#_x0000_t75" alt="" style="position:absolute;margin-left:.85pt;margin-top:17.6pt;width:218.5pt;height:309.75pt;z-index:251662336;mso-wrap-edited:f;mso-width-percent:0;mso-height-percent:0;mso-width-percent:0;mso-height-percent:0">
             <v:imagedata r:id="rId9" o:title="uidesign-02"/>
             <w10:wrap type="square"/>
           </v:shape>
@@ -3780,8 +4045,8 @@
         <w:rPr>
           <w:noProof/>
         </w:rPr>
-        <w:pict>
-          <v:shape id="_x0000_s1026" type="#_x0000_t75" alt="" style="position:absolute;margin-left:11.75pt;margin-top:15.8pt;width:206.75pt;height:290.2pt;z-index:251664384;mso-wrap-edited:f">
+        <w:pict w14:anchorId="5BA15CE2">
+          <v:shape id="_x0000_s1026" type="#_x0000_t75" alt="" style="position:absolute;margin-left:11.75pt;margin-top:15.8pt;width:206.75pt;height:290.2pt;z-index:251664384;mso-wrap-edited:f;mso-width-percent:0;mso-height-percent:0;mso-width-percent:0;mso-height-percent:0">
             <v:imagedata r:id="rId10" o:title="uidesign-03"/>
             <w10:wrap type="square"/>
           </v:shape>
@@ -3925,7 +4190,27 @@
           <w:szCs w:val="32"/>
         </w:rPr>
         <w:lastRenderedPageBreak/>
-        <w:t>make the end of the game, and touch as many yellow circles as possible. When you touch the blue box in the middle of the screen or the long rectangle on both sides of the screen, the "gameover" box will pop up on the interface to display the current score, restart the game or view the ranking.</w:t>
+        <w:t>make the end of the game, and touch as many yellow circles as possible. When you touch the blue box in the middle of the screen or the long rectangle on both sides of the screen, the "</w:t>
+      </w:r>
+      <w:proofErr w:type="spellStart"/>
+      <w:r>
+        <w:rPr>
+          <w:rFonts w:ascii="Times New Roman" w:hAnsi="Times New Roman" w:cs="Times New Roman"/>
+          <w:bCs/>
+          <w:sz w:val="32"/>
+          <w:szCs w:val="32"/>
+        </w:rPr>
+        <w:t>gameover</w:t>
+      </w:r>
+      <w:proofErr w:type="spellEnd"/>
+      <w:r>
+        <w:rPr>
+          <w:rFonts w:ascii="Times New Roman" w:hAnsi="Times New Roman" w:cs="Times New Roman"/>
+          <w:bCs/>
+          <w:sz w:val="32"/>
+          <w:szCs w:val="32"/>
+        </w:rPr>
+        <w:t>" box will pop up on the interface to display the current score, restart the game or view the ranking.</w:t>
       </w:r>
     </w:p>
     <w:p>
@@ -3991,8 +4276,8 @@
           <w:szCs w:val="28"/>
         </w:rPr>
       </w:pPr>
-      <w:bookmarkStart w:id="19" w:name="OLE_LINK11"/>
-      <w:bookmarkStart w:id="20" w:name="OLE_LINK12"/>
+      <w:bookmarkStart w:id="27" w:name="OLE_LINK11"/>
+      <w:bookmarkStart w:id="28" w:name="OLE_LINK12"/>
       <w:r>
         <w:rPr>
           <w:rFonts w:ascii="Times New Roman" w:hAnsi="Times New Roman" w:cs="Times New Roman"/>
@@ -4080,8 +4365,8 @@
         <w:t>According to the design of the page at that time, I designed my own layout and interface in XML.</w:t>
       </w:r>
     </w:p>
-    <w:bookmarkEnd w:id="19"/>
-    <w:bookmarkEnd w:id="20"/>
+    <w:bookmarkEnd w:id="27"/>
+    <w:bookmarkEnd w:id="28"/>
     <w:p>
       <w:pPr>
         <w:spacing w:line="360" w:lineRule="auto"/>
@@ -4276,15 +4561,33 @@
           <w:szCs w:val="32"/>
         </w:rPr>
         <w:lastRenderedPageBreak/>
-        <w:t>the problems we encounter.</w:t>
-      </w:r>
-      <w:r>
-        <w:rPr>
-          <w:rFonts w:ascii="Times New Roman" w:hAnsi="Times New Roman" w:cs="Times New Roman"/>
-          <w:sz w:val="32"/>
-          <w:szCs w:val="32"/>
-        </w:rPr>
-        <w:t xml:space="preserve">For example, when </w:t>
+        <w:t xml:space="preserve">the problems we </w:t>
+      </w:r>
+      <w:proofErr w:type="spellStart"/>
+      <w:r>
+        <w:rPr>
+          <w:rFonts w:ascii="Times New Roman" w:hAnsi="Times New Roman" w:cs="Times New Roman"/>
+          <w:sz w:val="32"/>
+          <w:szCs w:val="32"/>
+        </w:rPr>
+        <w:t>encounter.</w:t>
+      </w:r>
+      <w:r>
+        <w:rPr>
+          <w:rFonts w:ascii="Times New Roman" w:hAnsi="Times New Roman" w:cs="Times New Roman"/>
+          <w:sz w:val="32"/>
+          <w:szCs w:val="32"/>
+        </w:rPr>
+        <w:t>For</w:t>
+      </w:r>
+      <w:proofErr w:type="spellEnd"/>
+      <w:r>
+        <w:rPr>
+          <w:rFonts w:ascii="Times New Roman" w:hAnsi="Times New Roman" w:cs="Times New Roman"/>
+          <w:sz w:val="32"/>
+          <w:szCs w:val="32"/>
+        </w:rPr>
+        <w:t xml:space="preserve"> example, when </w:t>
       </w:r>
       <w:r>
         <w:rPr>
@@ -4300,7 +4603,16 @@
           <w:sz w:val="32"/>
           <w:szCs w:val="32"/>
         </w:rPr>
-        <w:t xml:space="preserve"> was on Task 2, I defined obstacles and targets in the game interface</w:t>
+        <w:t xml:space="preserve"> was on Task 2, I defined obstacles and targets in the game </w:t>
+      </w:r>
+      <w:proofErr w:type="spellStart"/>
+      <w:r>
+        <w:rPr>
+          <w:rFonts w:ascii="Times New Roman" w:hAnsi="Times New Roman" w:cs="Times New Roman"/>
+          <w:sz w:val="32"/>
+          <w:szCs w:val="32"/>
+        </w:rPr>
+        <w:t>interface</w:t>
       </w:r>
       <w:r>
         <w:rPr>
@@ -4310,6 +4622,7 @@
         </w:rPr>
         <w:t>in</w:t>
       </w:r>
+      <w:proofErr w:type="spellEnd"/>
       <w:r>
         <w:rPr>
           <w:rFonts w:ascii="Times New Roman" w:hAnsi="Times New Roman" w:cs="Times New Roman"/>
@@ -4356,8 +4669,8 @@
         </w:rPr>
         <w:t>Task5</w:t>
       </w:r>
-      <w:bookmarkStart w:id="21" w:name="OLE_LINK21"/>
-      <w:bookmarkStart w:id="22" w:name="OLE_LINK22"/>
+      <w:bookmarkStart w:id="29" w:name="OLE_LINK21"/>
+      <w:bookmarkStart w:id="30" w:name="OLE_LINK22"/>
       <w:r>
         <w:rPr>
           <w:rFonts w:ascii="Times New Roman" w:hAnsi="Times New Roman" w:cs="Times New Roman" w:hint="eastAsia"/>
@@ -4374,8 +4687,8 @@
         </w:rPr>
         <w:t xml:space="preserve">amend): </w:t>
       </w:r>
-      <w:bookmarkEnd w:id="21"/>
-      <w:bookmarkEnd w:id="22"/>
+      <w:bookmarkEnd w:id="29"/>
+      <w:bookmarkEnd w:id="30"/>
       <w:r>
         <w:rPr>
           <w:rFonts w:ascii="Times New Roman" w:hAnsi="Times New Roman" w:cs="Times New Roman"/>
@@ -4390,8 +4703,18 @@
           <w:sz w:val="36"/>
           <w:szCs w:val="36"/>
         </w:rPr>
-        <w:t>Code the screen of gameActivity</w:t>
-      </w:r>
+        <w:t xml:space="preserve">Code the screen of </w:t>
+      </w:r>
+      <w:proofErr w:type="spellStart"/>
+      <w:r>
+        <w:rPr>
+          <w:rFonts w:ascii="Times New Roman" w:hAnsi="Times New Roman" w:cs="Times New Roman"/>
+          <w:sz w:val="36"/>
+          <w:szCs w:val="36"/>
+        </w:rPr>
+        <w:t>gameActivity</w:t>
+      </w:r>
+      <w:proofErr w:type="spellEnd"/>
       <w:r>
         <w:rPr>
           <w:rFonts w:ascii="Times New Roman" w:hAnsi="Times New Roman" w:cs="Times New Roman" w:hint="eastAsia"/>
@@ -4418,8 +4741,8 @@
           <w:szCs w:val="28"/>
         </w:rPr>
       </w:pPr>
-      <w:bookmarkStart w:id="23" w:name="OLE_LINK19"/>
-      <w:bookmarkStart w:id="24" w:name="OLE_LINK20"/>
+      <w:bookmarkStart w:id="31" w:name="OLE_LINK19"/>
+      <w:bookmarkStart w:id="32" w:name="OLE_LINK20"/>
       <w:r>
         <w:rPr>
           <w:rFonts w:ascii="Times New Roman" w:hAnsi="Times New Roman" w:cs="Times New Roman"/>
@@ -4448,8 +4771,8 @@
         </w:rPr>
         <w:t xml:space="preserve">2hrs </w:t>
       </w:r>
-      <w:bookmarkEnd w:id="23"/>
-      <w:bookmarkEnd w:id="24"/>
+      <w:bookmarkEnd w:id="31"/>
+      <w:bookmarkEnd w:id="32"/>
       <w:r>
         <w:rPr>
           <w:rFonts w:ascii="Times New Roman" w:hAnsi="Times New Roman" w:cs="Times New Roman"/>
@@ -4489,7 +4812,7 @@
       <w:pPr>
         <w:spacing w:line="360" w:lineRule="auto"/>
         <w:rPr>
-          <w:rFonts w:ascii="Times New Roman" w:hAnsi="Times New Roman" w:cs="Times New Roman" w:hint="eastAsia"/>
+          <w:rFonts w:ascii="Times New Roman" w:hAnsi="Times New Roman" w:cs="Times New Roman"/>
           <w:sz w:val="32"/>
           <w:szCs w:val="32"/>
         </w:rPr>
@@ -4502,7 +4825,7 @@
           <w:szCs w:val="32"/>
         </w:rPr>
         <w:drawing>
-          <wp:anchor distT="0" distB="0" distL="114300" distR="114300" simplePos="0" relativeHeight="251665408" behindDoc="1" locked="0" layoutInCell="1" allowOverlap="1">
+          <wp:anchor distT="0" distB="0" distL="114300" distR="114300" simplePos="0" relativeHeight="251665408" behindDoc="1" locked="0" layoutInCell="1" allowOverlap="1" wp14:anchorId="23468B53" wp14:editId="645BBB5A">
             <wp:simplePos x="0" y="0"/>
             <wp:positionH relativeFrom="column">
               <wp:posOffset>-38100</wp:posOffset>
@@ -4651,7 +4974,7 @@
       <w:pPr>
         <w:spacing w:line="360" w:lineRule="auto"/>
         <w:rPr>
-          <w:rFonts w:ascii="Times New Roman" w:hAnsi="Times New Roman" w:cs="Times New Roman" w:hint="eastAsia"/>
+          <w:rFonts w:ascii="Times New Roman" w:hAnsi="Times New Roman" w:cs="Times New Roman"/>
           <w:sz w:val="32"/>
           <w:szCs w:val="32"/>
         </w:rPr>
@@ -4664,7 +4987,7 @@
           <w:szCs w:val="32"/>
         </w:rPr>
         <w:drawing>
-          <wp:anchor distT="0" distB="0" distL="114300" distR="114300" simplePos="0" relativeHeight="251667456" behindDoc="1" locked="0" layoutInCell="1" allowOverlap="1">
+          <wp:anchor distT="0" distB="0" distL="114300" distR="114300" simplePos="0" relativeHeight="251667456" behindDoc="1" locked="0" layoutInCell="1" allowOverlap="1" wp14:anchorId="2E2F617C" wp14:editId="6ABB9A33">
             <wp:simplePos x="0" y="0"/>
             <wp:positionH relativeFrom="column">
               <wp:posOffset>1362710</wp:posOffset>
@@ -4733,7 +5056,7 @@
           <w:szCs w:val="32"/>
         </w:rPr>
         <w:drawing>
-          <wp:anchor distT="0" distB="0" distL="114300" distR="114300" simplePos="0" relativeHeight="251666432" behindDoc="1" locked="0" layoutInCell="1" allowOverlap="1">
+          <wp:anchor distT="0" distB="0" distL="114300" distR="114300" simplePos="0" relativeHeight="251666432" behindDoc="1" locked="0" layoutInCell="1" allowOverlap="1" wp14:anchorId="3A1793A9" wp14:editId="35887AE9">
             <wp:simplePos x="0" y="0"/>
             <wp:positionH relativeFrom="column">
               <wp:posOffset>-27940</wp:posOffset>
@@ -4823,60 +5146,231 @@
       <w:pPr>
         <w:spacing w:line="360" w:lineRule="auto"/>
         <w:rPr>
-          <w:rFonts w:ascii="Times New Roman" w:hAnsi="Times New Roman" w:cs="Times New Roman" w:hint="eastAsia"/>
-          <w:sz w:val="32"/>
-          <w:szCs w:val="32"/>
-        </w:rPr>
-      </w:pPr>
-    </w:p>
-    <w:p>
-      <w:pPr>
-        <w:spacing w:line="360" w:lineRule="auto"/>
-        <w:rPr>
-          <w:rFonts w:ascii="Times New Roman" w:hAnsi="Times New Roman" w:cs="Times New Roman" w:hint="eastAsia"/>
-          <w:sz w:val="32"/>
-          <w:szCs w:val="32"/>
-        </w:rPr>
-      </w:pPr>
-    </w:p>
-    <w:p>
-      <w:pPr>
-        <w:spacing w:line="360" w:lineRule="auto"/>
-        <w:rPr>
-          <w:rFonts w:ascii="Times New Roman" w:hAnsi="Times New Roman" w:cs="Times New Roman" w:hint="eastAsia"/>
-          <w:sz w:val="32"/>
-          <w:szCs w:val="32"/>
-        </w:rPr>
-      </w:pPr>
-    </w:p>
-    <w:p>
-      <w:pPr>
-        <w:spacing w:line="360" w:lineRule="auto"/>
+          <w:rFonts w:ascii="Times New Roman" w:hAnsi="Times New Roman" w:cs="Times New Roman"/>
+          <w:sz w:val="32"/>
+          <w:szCs w:val="32"/>
+        </w:rPr>
+      </w:pPr>
+    </w:p>
+    <w:p>
+      <w:pPr>
+        <w:spacing w:line="360" w:lineRule="auto"/>
+        <w:rPr>
+          <w:rFonts w:ascii="Times New Roman" w:hAnsi="Times New Roman" w:cs="Times New Roman"/>
+          <w:sz w:val="32"/>
+          <w:szCs w:val="32"/>
+        </w:rPr>
+      </w:pPr>
+    </w:p>
+    <w:p>
+      <w:pPr>
+        <w:spacing w:line="360" w:lineRule="auto"/>
+        <w:rPr>
+          <w:rFonts w:ascii="Times New Roman" w:hAnsi="Times New Roman" w:cs="Times New Roman"/>
+          <w:sz w:val="32"/>
+          <w:szCs w:val="32"/>
+        </w:rPr>
+      </w:pPr>
+    </w:p>
+    <w:p>
+      <w:pPr>
+        <w:spacing w:line="360" w:lineRule="auto"/>
+        <w:rPr>
+          <w:rFonts w:ascii="Times New Roman" w:hAnsi="Times New Roman" w:cs="Times New Roman"/>
+          <w:sz w:val="36"/>
+          <w:szCs w:val="36"/>
+        </w:rPr>
+      </w:pPr>
+    </w:p>
+    <w:p>
+      <w:pPr>
+        <w:spacing w:line="360" w:lineRule="auto"/>
+        <w:rPr>
+          <w:rFonts w:ascii="Times New Roman" w:hAnsi="Times New Roman" w:cs="Times New Roman"/>
+          <w:sz w:val="36"/>
+          <w:szCs w:val="36"/>
+        </w:rPr>
+      </w:pPr>
+    </w:p>
+    <w:p>
+      <w:pPr>
+        <w:spacing w:line="360" w:lineRule="auto"/>
+        <w:rPr>
+          <w:rFonts w:ascii="Times New Roman" w:hAnsi="Times New Roman" w:cs="Times New Roman"/>
+          <w:sz w:val="36"/>
+          <w:szCs w:val="36"/>
+        </w:rPr>
+      </w:pPr>
+    </w:p>
+    <w:p>
+      <w:pPr>
+        <w:spacing w:line="360" w:lineRule="auto"/>
+        <w:rPr>
+          <w:rFonts w:ascii="Times New Roman" w:hAnsi="Times New Roman" w:cs="Times New Roman"/>
+          <w:sz w:val="36"/>
+          <w:szCs w:val="36"/>
+        </w:rPr>
+      </w:pPr>
+    </w:p>
+    <w:p>
+      <w:pPr>
+        <w:spacing w:line="360" w:lineRule="auto"/>
+        <w:rPr>
+          <w:rFonts w:ascii="Times New Roman" w:hAnsi="Times New Roman" w:cs="Times New Roman"/>
+          <w:sz w:val="36"/>
+          <w:szCs w:val="36"/>
+        </w:rPr>
+      </w:pPr>
+      <w:r>
+        <w:rPr>
+          <w:rFonts w:ascii="Times New Roman" w:hAnsi="Times New Roman" w:cs="Times New Roman"/>
+          <w:sz w:val="36"/>
+          <w:szCs w:val="36"/>
+        </w:rPr>
+        <w:t>Task6</w:t>
+      </w:r>
+      <w:r>
         <w:rPr>
           <w:rFonts w:ascii="Times New Roman" w:hAnsi="Times New Roman" w:cs="Times New Roman" w:hint="eastAsia"/>
           <w:sz w:val="36"/>
           <w:szCs w:val="36"/>
         </w:rPr>
-      </w:pPr>
-    </w:p>
-    <w:p>
-      <w:pPr>
-        <w:spacing w:line="360" w:lineRule="auto"/>
+        <w:t>(</w:t>
+      </w:r>
+      <w:r>
+        <w:rPr>
+          <w:rFonts w:ascii="Times New Roman" w:hAnsi="Times New Roman" w:cs="Times New Roman"/>
+          <w:sz w:val="36"/>
+          <w:szCs w:val="36"/>
+        </w:rPr>
+        <w:t>amend)</w:t>
+      </w:r>
+      <w:r>
+        <w:rPr>
+          <w:rFonts w:ascii="Times New Roman" w:hAnsi="Times New Roman" w:cs="Times New Roman"/>
+          <w:sz w:val="36"/>
+          <w:szCs w:val="36"/>
+        </w:rPr>
+        <w:t>:</w:t>
+      </w:r>
+      <w:r>
+        <w:rPr>
+          <w:rFonts w:ascii="Times New Roman" w:hAnsi="Times New Roman" w:cs="Times New Roman"/>
+          <w:sz w:val="36"/>
+          <w:szCs w:val="36"/>
+        </w:rPr>
+        <w:t>Define functions in game screen</w:t>
+      </w:r>
+      <w:r>
         <w:rPr>
           <w:rFonts w:ascii="Times New Roman" w:hAnsi="Times New Roman" w:cs="Times New Roman" w:hint="eastAsia"/>
           <w:sz w:val="36"/>
           <w:szCs w:val="36"/>
         </w:rPr>
-      </w:pPr>
-    </w:p>
-    <w:p>
-      <w:pPr>
-        <w:spacing w:line="360" w:lineRule="auto"/>
+        <w:t>—</w:t>
+      </w:r>
+      <w:r>
         <w:rPr>
           <w:rFonts w:ascii="Times New Roman" w:hAnsi="Times New Roman" w:cs="Times New Roman" w:hint="eastAsia"/>
           <w:sz w:val="36"/>
           <w:szCs w:val="36"/>
         </w:rPr>
+        <w:t xml:space="preserve"> X</w:t>
+      </w:r>
+    </w:p>
+    <w:p>
+      <w:pPr>
+        <w:spacing w:line="360" w:lineRule="auto"/>
+        <w:rPr>
+          <w:rFonts w:ascii="Times New Roman" w:hAnsi="Times New Roman" w:cs="Times New Roman"/>
+          <w:sz w:val="32"/>
+          <w:szCs w:val="32"/>
+        </w:rPr>
+      </w:pPr>
+      <w:bookmarkStart w:id="33" w:name="OLE_LINK31"/>
+      <w:bookmarkStart w:id="34" w:name="OLE_LINK32"/>
+      <w:r>
+        <w:rPr>
+          <w:rFonts w:ascii="Times New Roman" w:hAnsi="Times New Roman" w:cs="Times New Roman"/>
+          <w:b/>
+          <w:bCs/>
+          <w:sz w:val="32"/>
+          <w:szCs w:val="32"/>
+        </w:rPr>
+        <w:t>ETA:</w:t>
+      </w:r>
+      <w:r>
+        <w:rPr>
+          <w:rFonts w:ascii="Times New Roman" w:hAnsi="Times New Roman" w:cs="Times New Roman"/>
+          <w:sz w:val="32"/>
+          <w:szCs w:val="32"/>
+        </w:rPr>
+        <w:t>3</w:t>
+      </w:r>
+      <w:r>
+        <w:rPr>
+          <w:rFonts w:ascii="Times New Roman" w:hAnsi="Times New Roman" w:cs="Times New Roman"/>
+          <w:sz w:val="32"/>
+          <w:szCs w:val="32"/>
+        </w:rPr>
+        <w:t>0mins</w:t>
+      </w:r>
+      <w:r>
+        <w:rPr>
+          <w:rFonts w:ascii="Times New Roman" w:hAnsi="Times New Roman" w:cs="Times New Roman"/>
+          <w:sz w:val="32"/>
+          <w:szCs w:val="32"/>
+        </w:rPr>
+        <w:t xml:space="preserve"> </w:t>
+      </w:r>
+      <w:r>
+        <w:rPr>
+          <w:rFonts w:ascii="Times New Roman" w:hAnsi="Times New Roman" w:cs="Times New Roman"/>
+          <w:b/>
+          <w:bCs/>
+          <w:sz w:val="32"/>
+          <w:szCs w:val="32"/>
+        </w:rPr>
+        <w:t>Actual:</w:t>
+      </w:r>
+      <w:r>
+        <w:rPr>
+          <w:rFonts w:ascii="Times New Roman" w:hAnsi="Times New Roman" w:cs="Times New Roman"/>
+          <w:sz w:val="32"/>
+          <w:szCs w:val="32"/>
+        </w:rPr>
+        <w:t>30min</w:t>
+      </w:r>
+    </w:p>
+    <w:bookmarkEnd w:id="33"/>
+    <w:bookmarkEnd w:id="34"/>
+    <w:p>
+      <w:pPr>
+        <w:spacing w:line="360" w:lineRule="auto"/>
+        <w:rPr>
+          <w:rFonts w:ascii="Times New Roman" w:hAnsi="Times New Roman" w:cs="Times New Roman"/>
+          <w:sz w:val="32"/>
+          <w:szCs w:val="32"/>
+        </w:rPr>
+      </w:pPr>
+      <w:r>
+        <w:rPr>
+          <w:rFonts w:ascii="Times New Roman" w:hAnsi="Times New Roman" w:cs="Times New Roman"/>
+          <w:sz w:val="32"/>
+          <w:szCs w:val="32"/>
+        </w:rPr>
+        <w:lastRenderedPageBreak/>
+        <w:t>I defined the play method of the game, that is, when the ball is thrown out, the score is obtained by contacting the Yellow scoring ball through the collision rebound with the screen edge and obstacles, and when the ball hits the pink bar at the top, the game is over. So I've defined the class to perceive flying, the method to move the ball, the method to judge when colliding, and the method to score and end the game.</w:t>
+      </w:r>
+    </w:p>
+    <w:p>
+      <w:pPr>
+        <w:spacing w:line="360" w:lineRule="auto"/>
+        <w:rPr>
+          <w:rFonts w:ascii="Times New Roman" w:hAnsi="Times New Roman" w:cs="Times New Roman"/>
+          <w:sz w:val="32"/>
+          <w:szCs w:val="32"/>
+        </w:rPr>
       </w:pPr>
     </w:p>
     <w:p>
@@ -4888,31 +5382,13 @@
           <w:szCs w:val="36"/>
         </w:rPr>
       </w:pPr>
-    </w:p>
-    <w:p>
-      <w:pPr>
-        <w:spacing w:line="360" w:lineRule="auto"/>
-        <w:rPr>
-          <w:rFonts w:ascii="Times New Roman" w:hAnsi="Times New Roman" w:cs="Times New Roman"/>
-          <w:sz w:val="36"/>
-          <w:szCs w:val="36"/>
-        </w:rPr>
-      </w:pPr>
-      <w:r>
-        <w:rPr>
-          <w:rFonts w:ascii="Times New Roman" w:hAnsi="Times New Roman" w:cs="Times New Roman"/>
-          <w:sz w:val="36"/>
-          <w:szCs w:val="36"/>
-        </w:rPr>
-        <w:t>Task6</w:t>
-      </w:r>
       <w:r>
         <w:rPr>
           <w:rFonts w:ascii="Times New Roman" w:hAnsi="Times New Roman" w:cs="Times New Roman" w:hint="eastAsia"/>
           <w:sz w:val="36"/>
           <w:szCs w:val="36"/>
         </w:rPr>
-        <w:t>(</w:t>
+        <w:t>Task</w:t>
       </w:r>
       <w:r>
         <w:rPr>
@@ -4920,7 +5396,7 @@
           <w:sz w:val="36"/>
           <w:szCs w:val="36"/>
         </w:rPr>
-        <w:t>amend):</w:t>
+        <w:t xml:space="preserve">7: </w:t>
       </w:r>
       <w:r>
         <w:rPr>
@@ -4928,23 +5404,135 @@
           <w:sz w:val="36"/>
           <w:szCs w:val="36"/>
         </w:rPr>
-        <w:t>:</w:t>
-      </w:r>
-      <w:r>
+        <w:t>Define ball movement &amp; score</w:t>
+      </w:r>
+    </w:p>
+    <w:p>
+      <w:pPr>
+        <w:spacing w:line="360" w:lineRule="auto"/>
+        <w:rPr>
+          <w:rFonts w:ascii="Times New Roman" w:hAnsi="Times New Roman" w:cs="Times New Roman"/>
+          <w:sz w:val="32"/>
+          <w:szCs w:val="32"/>
+        </w:rPr>
+      </w:pPr>
+      <w:bookmarkStart w:id="35" w:name="OLE_LINK37"/>
+      <w:bookmarkStart w:id="36" w:name="OLE_LINK38"/>
+      <w:r>
+        <w:rPr>
+          <w:rFonts w:ascii="Times New Roman" w:hAnsi="Times New Roman" w:cs="Times New Roman"/>
+          <w:b/>
+          <w:bCs/>
+          <w:sz w:val="32"/>
+          <w:szCs w:val="32"/>
+        </w:rPr>
+        <w:t>ETA:</w:t>
+      </w:r>
+      <w:r>
+        <w:rPr>
+          <w:rFonts w:ascii="Times New Roman" w:hAnsi="Times New Roman" w:cs="Times New Roman"/>
+          <w:sz w:val="32"/>
+          <w:szCs w:val="32"/>
+        </w:rPr>
+        <w:t>1</w:t>
+      </w:r>
+      <w:r>
+        <w:rPr>
+          <w:rFonts w:ascii="Times New Roman" w:hAnsi="Times New Roman" w:cs="Times New Roman" w:hint="eastAsia"/>
+          <w:sz w:val="32"/>
+          <w:szCs w:val="32"/>
+        </w:rPr>
+        <w:t>h</w:t>
+      </w:r>
+      <w:r>
+        <w:rPr>
+          <w:rFonts w:ascii="Times New Roman" w:hAnsi="Times New Roman" w:cs="Times New Roman"/>
+          <w:sz w:val="32"/>
+          <w:szCs w:val="32"/>
+        </w:rPr>
+        <w:t>rs</w:t>
+      </w:r>
+      <w:r>
+        <w:rPr>
+          <w:rFonts w:ascii="Times New Roman" w:hAnsi="Times New Roman" w:cs="Times New Roman"/>
+          <w:sz w:val="32"/>
+          <w:szCs w:val="32"/>
+        </w:rPr>
+        <w:t xml:space="preserve"> </w:t>
+      </w:r>
+      <w:r>
+        <w:rPr>
+          <w:rFonts w:ascii="Times New Roman" w:hAnsi="Times New Roman" w:cs="Times New Roman"/>
+          <w:b/>
+          <w:bCs/>
+          <w:sz w:val="32"/>
+          <w:szCs w:val="32"/>
+        </w:rPr>
+        <w:t>Actual:</w:t>
+      </w:r>
+      <w:r>
+        <w:rPr>
+          <w:rFonts w:ascii="Times New Roman" w:hAnsi="Times New Roman" w:cs="Times New Roman"/>
+          <w:sz w:val="32"/>
+          <w:szCs w:val="32"/>
+        </w:rPr>
+        <w:t>30min</w:t>
+      </w:r>
+    </w:p>
+    <w:bookmarkEnd w:id="35"/>
+    <w:bookmarkEnd w:id="36"/>
+    <w:p>
+      <w:pPr>
+        <w:spacing w:line="360" w:lineRule="auto"/>
         <w:rPr>
           <w:rFonts w:ascii="Times New Roman" w:hAnsi="Times New Roman" w:cs="Times New Roman"/>
           <w:sz w:val="36"/>
           <w:szCs w:val="36"/>
         </w:rPr>
-        <w:t>Define functions in game screen</w:t>
-      </w:r>
+      </w:pPr>
+    </w:p>
+    <w:p>
+      <w:pPr>
+        <w:spacing w:line="360" w:lineRule="auto"/>
+        <w:rPr>
+          <w:rFonts w:ascii="Times New Roman" w:hAnsi="Times New Roman" w:cs="Times New Roman"/>
+          <w:sz w:val="36"/>
+          <w:szCs w:val="36"/>
+        </w:rPr>
+      </w:pPr>
+    </w:p>
+    <w:p>
+      <w:pPr>
+        <w:spacing w:line="360" w:lineRule="auto"/>
+        <w:rPr>
+          <w:rFonts w:ascii="Times New Roman" w:hAnsi="Times New Roman" w:cs="Times New Roman"/>
+          <w:sz w:val="36"/>
+          <w:szCs w:val="36"/>
+        </w:rPr>
+      </w:pPr>
       <w:r>
         <w:rPr>
           <w:rFonts w:ascii="Times New Roman" w:hAnsi="Times New Roman" w:cs="Times New Roman" w:hint="eastAsia"/>
           <w:sz w:val="36"/>
           <w:szCs w:val="36"/>
         </w:rPr>
-        <w:t>—</w:t>
+        <w:t>Task</w:t>
+      </w:r>
+      <w:r>
+        <w:rPr>
+          <w:rFonts w:ascii="Times New Roman" w:hAnsi="Times New Roman" w:cs="Times New Roman"/>
+          <w:sz w:val="36"/>
+          <w:szCs w:val="36"/>
+        </w:rPr>
+        <w:t>8</w:t>
+      </w:r>
+      <w:r>
+        <w:rPr>
+          <w:rFonts w:ascii="Times New Roman" w:hAnsi="Times New Roman" w:cs="Times New Roman"/>
+          <w:sz w:val="36"/>
+          <w:szCs w:val="36"/>
+        </w:rPr>
+        <w:t>: Visible hi</w:t>
       </w:r>
       <w:r>
         <w:rPr>
@@ -4952,18 +5540,20 @@
           <w:sz w:val="36"/>
           <w:szCs w:val="36"/>
         </w:rPr>
-        <w:t xml:space="preserve"> X</w:t>
-      </w:r>
-    </w:p>
-    <w:p>
-      <w:pPr>
-        <w:spacing w:line="360" w:lineRule="auto"/>
-        <w:rPr>
-          <w:rFonts w:ascii="Times New Roman" w:hAnsi="Times New Roman" w:cs="Times New Roman"/>
-          <w:sz w:val="32"/>
-          <w:szCs w:val="32"/>
-        </w:rPr>
-      </w:pPr>
+        <w:t>erarchy</w:t>
+      </w:r>
+    </w:p>
+    <w:p>
+      <w:pPr>
+        <w:spacing w:line="360" w:lineRule="auto"/>
+        <w:rPr>
+          <w:rFonts w:ascii="Times New Roman" w:hAnsi="Times New Roman" w:cs="Times New Roman"/>
+          <w:sz w:val="32"/>
+          <w:szCs w:val="32"/>
+        </w:rPr>
+      </w:pPr>
+      <w:bookmarkStart w:id="37" w:name="OLE_LINK41"/>
+      <w:bookmarkStart w:id="38" w:name="OLE_LINK42"/>
       <w:r>
         <w:rPr>
           <w:rFonts w:ascii="Times New Roman" w:hAnsi="Times New Roman" w:cs="Times New Roman"/>
@@ -4980,20 +5570,223 @@
           <w:sz w:val="32"/>
           <w:szCs w:val="32"/>
         </w:rPr>
+        <w:t>2</w:t>
+      </w:r>
+      <w:r>
+        <w:rPr>
+          <w:rFonts w:ascii="Times New Roman" w:hAnsi="Times New Roman" w:cs="Times New Roman" w:hint="eastAsia"/>
+          <w:sz w:val="32"/>
+          <w:szCs w:val="32"/>
+        </w:rPr>
+        <w:t>h</w:t>
+      </w:r>
+      <w:r>
+        <w:rPr>
+          <w:rFonts w:ascii="Times New Roman" w:hAnsi="Times New Roman" w:cs="Times New Roman"/>
+          <w:sz w:val="32"/>
+          <w:szCs w:val="32"/>
+        </w:rPr>
+        <w:t xml:space="preserve"> </w:t>
+      </w:r>
+      <w:r>
+        <w:rPr>
+          <w:rFonts w:ascii="Times New Roman" w:hAnsi="Times New Roman" w:cs="Times New Roman"/>
+          <w:b/>
+          <w:bCs/>
+          <w:sz w:val="32"/>
+          <w:szCs w:val="32"/>
+        </w:rPr>
+        <w:t>Actual:</w:t>
+      </w:r>
+      <w:r>
+        <w:rPr>
+          <w:rFonts w:ascii="Times New Roman" w:hAnsi="Times New Roman" w:cs="Times New Roman"/>
+          <w:sz w:val="32"/>
+          <w:szCs w:val="32"/>
+        </w:rPr>
+        <w:t>1h</w:t>
+      </w:r>
+      <w:r>
+        <w:rPr>
+          <w:rFonts w:ascii="Times New Roman" w:hAnsi="Times New Roman" w:cs="Times New Roman"/>
+          <w:sz w:val="32"/>
+          <w:szCs w:val="32"/>
+        </w:rPr>
+        <w:t>rs</w:t>
+      </w:r>
+    </w:p>
+    <w:bookmarkEnd w:id="37"/>
+    <w:bookmarkEnd w:id="38"/>
+    <w:p>
+      <w:pPr>
+        <w:spacing w:line="360" w:lineRule="auto"/>
+        <w:rPr>
+          <w:rFonts w:ascii="Times New Roman" w:hAnsi="Times New Roman" w:cs="Times New Roman"/>
+          <w:sz w:val="32"/>
+          <w:szCs w:val="32"/>
+        </w:rPr>
+      </w:pPr>
+      <w:r>
+        <w:rPr>
+          <w:rFonts w:ascii="Times New Roman" w:hAnsi="Times New Roman" w:cs="Times New Roman"/>
+          <w:sz w:val="32"/>
+          <w:szCs w:val="32"/>
+        </w:rPr>
+        <w:t xml:space="preserve">Object as the parent class of visible objects in canvas is added in this task, the </w:t>
+      </w:r>
+      <w:proofErr w:type="spellStart"/>
+      <w:r>
+        <w:rPr>
+          <w:rFonts w:ascii="Times New Roman" w:hAnsi="Times New Roman" w:cs="Times New Roman"/>
+          <w:sz w:val="32"/>
+          <w:szCs w:val="32"/>
+        </w:rPr>
+        <w:t>DrawRectangle</w:t>
+      </w:r>
+      <w:proofErr w:type="spellEnd"/>
+      <w:r>
+        <w:rPr>
+          <w:rFonts w:ascii="Times New Roman" w:hAnsi="Times New Roman" w:cs="Times New Roman"/>
+          <w:sz w:val="32"/>
+          <w:szCs w:val="32"/>
+        </w:rPr>
+        <w:t xml:space="preserve"> class represents obstacles and </w:t>
+      </w:r>
+      <w:proofErr w:type="spellStart"/>
+      <w:r>
+        <w:rPr>
+          <w:rFonts w:ascii="Times New Roman" w:hAnsi="Times New Roman" w:cs="Times New Roman"/>
+          <w:sz w:val="32"/>
+          <w:szCs w:val="32"/>
+        </w:rPr>
+        <w:t>endGamebar</w:t>
+      </w:r>
+      <w:proofErr w:type="spellEnd"/>
+      <w:r>
+        <w:rPr>
+          <w:rFonts w:ascii="Times New Roman" w:hAnsi="Times New Roman" w:cs="Times New Roman"/>
+          <w:sz w:val="32"/>
+          <w:szCs w:val="32"/>
+        </w:rPr>
+        <w:t xml:space="preserve">. And the </w:t>
+      </w:r>
+      <w:proofErr w:type="spellStart"/>
+      <w:r>
+        <w:rPr>
+          <w:rFonts w:ascii="Times New Roman" w:hAnsi="Times New Roman" w:cs="Times New Roman"/>
+          <w:sz w:val="32"/>
+          <w:szCs w:val="32"/>
+        </w:rPr>
+        <w:t>DrawCircle</w:t>
+      </w:r>
+      <w:proofErr w:type="spellEnd"/>
+      <w:r>
+        <w:rPr>
+          <w:rFonts w:ascii="Times New Roman" w:hAnsi="Times New Roman" w:cs="Times New Roman"/>
+          <w:sz w:val="32"/>
+          <w:szCs w:val="32"/>
+        </w:rPr>
+        <w:t xml:space="preserve"> class represents both targets and ball.</w:t>
+      </w:r>
+    </w:p>
+    <w:p>
+      <w:pPr>
+        <w:spacing w:line="360" w:lineRule="auto"/>
+        <w:rPr>
+          <w:rFonts w:ascii="Times New Roman" w:hAnsi="Times New Roman" w:cs="Times New Roman"/>
+          <w:sz w:val="32"/>
+          <w:szCs w:val="32"/>
+        </w:rPr>
+      </w:pPr>
+    </w:p>
+    <w:p>
+      <w:pPr>
+        <w:spacing w:line="360" w:lineRule="auto"/>
+        <w:rPr>
+          <w:rFonts w:ascii="Times New Roman" w:hAnsi="Times New Roman" w:cs="Times New Roman"/>
+          <w:sz w:val="36"/>
+          <w:szCs w:val="36"/>
+        </w:rPr>
+      </w:pPr>
+      <w:r>
+        <w:rPr>
+          <w:rFonts w:ascii="Times New Roman" w:hAnsi="Times New Roman" w:cs="Times New Roman"/>
+          <w:sz w:val="36"/>
+          <w:szCs w:val="36"/>
+        </w:rPr>
+        <w:t>Task9:</w:t>
+      </w:r>
+      <w:r>
+        <w:rPr>
+          <w:rFonts w:ascii="Times New Roman" w:hAnsi="Times New Roman" w:cs="Times New Roman" w:hint="eastAsia"/>
+          <w:sz w:val="36"/>
+          <w:szCs w:val="36"/>
+        </w:rPr>
+        <w:t xml:space="preserve"> </w:t>
+      </w:r>
+      <w:r>
+        <w:rPr>
+          <w:rFonts w:ascii="Times New Roman" w:hAnsi="Times New Roman" w:cs="Times New Roman" w:hint="eastAsia"/>
+          <w:sz w:val="36"/>
+          <w:szCs w:val="36"/>
+        </w:rPr>
+        <w:t>I</w:t>
+      </w:r>
+      <w:r>
+        <w:rPr>
+          <w:rFonts w:ascii="Times New Roman" w:hAnsi="Times New Roman" w:cs="Times New Roman"/>
+          <w:sz w:val="36"/>
+          <w:szCs w:val="36"/>
+        </w:rPr>
+        <w:t>mplement ball movement</w:t>
+      </w:r>
+    </w:p>
+    <w:p>
+      <w:pPr>
+        <w:spacing w:line="360" w:lineRule="auto"/>
+        <w:rPr>
+          <w:rFonts w:ascii="Times New Roman" w:hAnsi="Times New Roman" w:cs="Times New Roman" w:hint="eastAsia"/>
+          <w:sz w:val="32"/>
+          <w:szCs w:val="32"/>
+        </w:rPr>
+      </w:pPr>
+      <w:bookmarkStart w:id="39" w:name="OLE_LINK47"/>
+      <w:bookmarkStart w:id="40" w:name="OLE_LINK48"/>
+      <w:r>
+        <w:rPr>
+          <w:rFonts w:ascii="Times New Roman" w:hAnsi="Times New Roman" w:cs="Times New Roman"/>
+          <w:b/>
+          <w:bCs/>
+          <w:sz w:val="32"/>
+          <w:szCs w:val="32"/>
+        </w:rPr>
+        <w:t>ETA:</w:t>
+      </w:r>
+      <w:r>
+        <w:rPr>
+          <w:rFonts w:ascii="Times New Roman" w:hAnsi="Times New Roman" w:cs="Times New Roman"/>
+          <w:sz w:val="32"/>
+          <w:szCs w:val="32"/>
+        </w:rPr>
         <w:t>3</w:t>
       </w:r>
       <w:r>
         <w:rPr>
-          <w:rFonts w:ascii="Times New Roman" w:hAnsi="Times New Roman" w:cs="Times New Roman"/>
-          <w:sz w:val="32"/>
-          <w:szCs w:val="32"/>
-        </w:rPr>
-        <w:t>0mins</w:t>
-      </w:r>
-    </w:p>
-    <w:p>
-      <w:pPr>
-        <w:spacing w:line="360" w:lineRule="auto"/>
+          <w:rFonts w:ascii="Times New Roman" w:hAnsi="Times New Roman" w:cs="Times New Roman" w:hint="eastAsia"/>
+          <w:sz w:val="32"/>
+          <w:szCs w:val="32"/>
+        </w:rPr>
+        <w:t>h</w:t>
+      </w:r>
+      <w:r>
+        <w:rPr>
+          <w:rFonts w:ascii="Times New Roman" w:hAnsi="Times New Roman" w:cs="Times New Roman"/>
+          <w:sz w:val="32"/>
+          <w:szCs w:val="32"/>
+        </w:rPr>
+        <w:t xml:space="preserve">rs </w:t>
+      </w:r>
+      <w:r>
         <w:rPr>
           <w:rFonts w:ascii="Times New Roman" w:hAnsi="Times New Roman" w:cs="Times New Roman"/>
           <w:b/>
@@ -5001,11 +5794,172 @@
           <w:sz w:val="32"/>
           <w:szCs w:val="32"/>
         </w:rPr>
-      </w:pPr>
-    </w:p>
-    <w:p>
-      <w:pPr>
-        <w:spacing w:line="360" w:lineRule="auto"/>
+        <w:t>Actual:</w:t>
+      </w:r>
+      <w:r>
+        <w:rPr>
+          <w:rFonts w:ascii="Times New Roman" w:hAnsi="Times New Roman" w:cs="Times New Roman"/>
+          <w:sz w:val="32"/>
+          <w:szCs w:val="32"/>
+        </w:rPr>
+        <w:t>3</w:t>
+      </w:r>
+      <w:r>
+        <w:rPr>
+          <w:rFonts w:ascii="Times New Roman" w:hAnsi="Times New Roman" w:cs="Times New Roman"/>
+          <w:sz w:val="32"/>
+          <w:szCs w:val="32"/>
+        </w:rPr>
+        <w:t>h</w:t>
+      </w:r>
+      <w:r>
+        <w:rPr>
+          <w:rFonts w:ascii="Times New Roman" w:hAnsi="Times New Roman" w:cs="Times New Roman"/>
+          <w:sz w:val="32"/>
+          <w:szCs w:val="32"/>
+        </w:rPr>
+        <w:t>rs</w:t>
+      </w:r>
+    </w:p>
+    <w:bookmarkEnd w:id="39"/>
+    <w:bookmarkEnd w:id="40"/>
+    <w:p>
+      <w:pPr>
+        <w:spacing w:line="360" w:lineRule="auto"/>
+        <w:rPr>
+          <w:rFonts w:ascii="Times New Roman" w:hAnsi="Times New Roman" w:cs="Times New Roman"/>
+          <w:sz w:val="32"/>
+          <w:szCs w:val="32"/>
+        </w:rPr>
+      </w:pPr>
+      <w:r>
+        <w:rPr>
+          <w:rFonts w:ascii="Times New Roman" w:hAnsi="Times New Roman" w:cs="Times New Roman"/>
+          <w:sz w:val="32"/>
+          <w:szCs w:val="32"/>
+        </w:rPr>
+        <w:t xml:space="preserve">The movement of the ball has the following characteristics: </w:t>
+      </w:r>
+    </w:p>
+    <w:p>
+      <w:pPr>
+        <w:spacing w:line="360" w:lineRule="auto"/>
+        <w:rPr>
+          <w:rFonts w:ascii="Times New Roman" w:hAnsi="Times New Roman" w:cs="Times New Roman"/>
+          <w:sz w:val="32"/>
+          <w:szCs w:val="32"/>
+        </w:rPr>
+      </w:pPr>
+      <w:r>
+        <w:rPr>
+          <w:rFonts w:ascii="Times New Roman" w:hAnsi="Times New Roman" w:cs="Times New Roman"/>
+          <w:sz w:val="32"/>
+          <w:szCs w:val="32"/>
+        </w:rPr>
+        <w:t>1. The ball will move completely in the direction of the throwing position.</w:t>
+      </w:r>
+    </w:p>
+    <w:p>
+      <w:pPr>
+        <w:spacing w:line="360" w:lineRule="auto"/>
+        <w:rPr>
+          <w:rFonts w:ascii="Times New Roman" w:hAnsi="Times New Roman" w:cs="Times New Roman"/>
+          <w:sz w:val="32"/>
+          <w:szCs w:val="32"/>
+        </w:rPr>
+      </w:pPr>
+      <w:r>
+        <w:rPr>
+          <w:rFonts w:ascii="Times New Roman" w:hAnsi="Times New Roman" w:cs="Times New Roman"/>
+          <w:sz w:val="32"/>
+          <w:szCs w:val="32"/>
+        </w:rPr>
+        <w:lastRenderedPageBreak/>
+        <w:t>2. The throwing movement in any direction can affect the ball's movement.</w:t>
+      </w:r>
+    </w:p>
+    <w:p>
+      <w:pPr>
+        <w:spacing w:line="360" w:lineRule="auto"/>
+        <w:rPr>
+          <w:rFonts w:ascii="Times New Roman" w:hAnsi="Times New Roman" w:cs="Times New Roman"/>
+          <w:sz w:val="32"/>
+          <w:szCs w:val="32"/>
+        </w:rPr>
+      </w:pPr>
+      <w:r>
+        <w:rPr>
+          <w:rFonts w:ascii="Times New Roman" w:hAnsi="Times New Roman" w:cs="Times New Roman"/>
+          <w:sz w:val="32"/>
+          <w:szCs w:val="32"/>
+        </w:rPr>
+        <w:t>3. The ball moves and bounces in the canvas view, not over it.</w:t>
+      </w:r>
+    </w:p>
+    <w:p>
+      <w:pPr>
+        <w:spacing w:line="360" w:lineRule="auto"/>
+        <w:rPr>
+          <w:rFonts w:ascii="Times New Roman" w:hAnsi="Times New Roman" w:cs="Times New Roman"/>
+          <w:sz w:val="32"/>
+          <w:szCs w:val="32"/>
+        </w:rPr>
+      </w:pPr>
+      <w:r>
+        <w:rPr>
+          <w:rFonts w:ascii="Times New Roman" w:hAnsi="Times New Roman" w:cs="Times New Roman"/>
+          <w:sz w:val="32"/>
+          <w:szCs w:val="32"/>
+        </w:rPr>
+        <w:t>4. If the user throws the ball at a very fast speed, the ball will move forward quickly, otherwise, at a very slow speed.</w:t>
+      </w:r>
+    </w:p>
+    <w:p>
+      <w:pPr>
+        <w:spacing w:line="360" w:lineRule="auto"/>
+        <w:rPr>
+          <w:rFonts w:ascii="Times New Roman" w:hAnsi="Times New Roman" w:cs="Times New Roman"/>
+          <w:sz w:val="32"/>
+          <w:szCs w:val="32"/>
+        </w:rPr>
+      </w:pPr>
+    </w:p>
+    <w:p>
+      <w:pPr>
+        <w:spacing w:line="360" w:lineRule="auto"/>
+        <w:rPr>
+          <w:rFonts w:ascii="Times New Roman" w:hAnsi="Times New Roman" w:cs="Times New Roman"/>
+          <w:sz w:val="36"/>
+          <w:szCs w:val="36"/>
+        </w:rPr>
+      </w:pPr>
+      <w:r>
+        <w:rPr>
+          <w:rFonts w:ascii="Times New Roman" w:hAnsi="Times New Roman" w:cs="Times New Roman"/>
+          <w:sz w:val="36"/>
+          <w:szCs w:val="36"/>
+        </w:rPr>
+        <w:t xml:space="preserve">Task10: </w:t>
+      </w:r>
+      <w:r>
+        <w:rPr>
+          <w:rFonts w:ascii="Times New Roman" w:hAnsi="Times New Roman" w:cs="Times New Roman"/>
+          <w:sz w:val="36"/>
+          <w:szCs w:val="36"/>
+        </w:rPr>
+        <w:t>Test ball movement</w:t>
+      </w:r>
+    </w:p>
+    <w:p>
+      <w:pPr>
+        <w:spacing w:line="360" w:lineRule="auto"/>
+        <w:rPr>
+          <w:rFonts w:ascii="Times New Roman" w:hAnsi="Times New Roman" w:cs="Times New Roman" w:hint="eastAsia"/>
+          <w:sz w:val="32"/>
+          <w:szCs w:val="32"/>
+        </w:rPr>
+      </w:pPr>
+      <w:r>
         <w:rPr>
           <w:rFonts w:ascii="Times New Roman" w:hAnsi="Times New Roman" w:cs="Times New Roman"/>
           <w:b/>
@@ -5013,9 +5967,32 @@
           <w:sz w:val="32"/>
           <w:szCs w:val="32"/>
         </w:rPr>
-      </w:pPr>
-      <w:bookmarkStart w:id="25" w:name="OLE_LINK27"/>
-      <w:bookmarkStart w:id="26" w:name="OLE_LINK28"/>
+        <w:t>ETA:</w:t>
+      </w:r>
+      <w:r>
+        <w:rPr>
+          <w:rFonts w:ascii="Times New Roman" w:hAnsi="Times New Roman" w:cs="Times New Roman"/>
+          <w:sz w:val="32"/>
+          <w:szCs w:val="32"/>
+        </w:rPr>
+        <w:t>2</w:t>
+      </w:r>
+      <w:r>
+        <w:rPr>
+          <w:rFonts w:ascii="Times New Roman" w:hAnsi="Times New Roman" w:cs="Times New Roman" w:hint="eastAsia"/>
+          <w:sz w:val="32"/>
+          <w:szCs w:val="32"/>
+        </w:rPr>
+        <w:t>h</w:t>
+      </w:r>
+      <w:r>
+        <w:rPr>
+          <w:rFonts w:ascii="Times New Roman" w:hAnsi="Times New Roman" w:cs="Times New Roman"/>
+          <w:sz w:val="32"/>
+          <w:szCs w:val="32"/>
+        </w:rPr>
+        <w:t xml:space="preserve">rs </w:t>
+      </w:r>
       <w:r>
         <w:rPr>
           <w:rFonts w:ascii="Times New Roman" w:hAnsi="Times New Roman" w:cs="Times New Roman"/>
@@ -5024,11 +6001,56 @@
           <w:sz w:val="32"/>
           <w:szCs w:val="32"/>
         </w:rPr>
-        <w:lastRenderedPageBreak/>
+        <w:t>Actual:</w:t>
+      </w:r>
+    </w:p>
+    <w:p>
+      <w:pPr>
+        <w:spacing w:line="360" w:lineRule="auto"/>
+        <w:rPr>
+          <w:rFonts w:ascii="Times New Roman" w:hAnsi="Times New Roman" w:cs="Times New Roman" w:hint="eastAsia"/>
+          <w:sz w:val="36"/>
+          <w:szCs w:val="36"/>
+        </w:rPr>
+      </w:pPr>
+    </w:p>
+    <w:p>
+      <w:pPr>
+        <w:spacing w:line="360" w:lineRule="auto"/>
+        <w:rPr>
+          <w:rFonts w:ascii="Times New Roman" w:hAnsi="Times New Roman" w:cs="Times New Roman"/>
+          <w:b/>
+          <w:bCs/>
+          <w:sz w:val="32"/>
+          <w:szCs w:val="32"/>
+        </w:rPr>
+      </w:pPr>
+    </w:p>
+    <w:p>
+      <w:pPr>
+        <w:spacing w:line="360" w:lineRule="auto"/>
+        <w:rPr>
+          <w:rFonts w:ascii="Times New Roman" w:hAnsi="Times New Roman" w:cs="Times New Roman"/>
+          <w:b/>
+          <w:bCs/>
+          <w:sz w:val="32"/>
+          <w:szCs w:val="32"/>
+        </w:rPr>
+      </w:pPr>
+      <w:bookmarkStart w:id="41" w:name="OLE_LINK27"/>
+      <w:bookmarkStart w:id="42" w:name="OLE_LINK28"/>
+      <w:r>
+        <w:rPr>
+          <w:rFonts w:ascii="Times New Roman" w:hAnsi="Times New Roman" w:cs="Times New Roman"/>
+          <w:b/>
+          <w:bCs/>
+          <w:sz w:val="32"/>
+          <w:szCs w:val="32"/>
+        </w:rPr>
         <w:t xml:space="preserve">Release </w:t>
       </w:r>
-      <w:bookmarkStart w:id="27" w:name="OLE_LINK23"/>
-      <w:bookmarkStart w:id="28" w:name="OLE_LINK24"/>
+      <w:bookmarkStart w:id="43" w:name="OLE_LINK23"/>
+      <w:bookmarkStart w:id="44" w:name="OLE_LINK24"/>
       <w:r>
         <w:rPr>
           <w:rFonts w:ascii="Times New Roman" w:hAnsi="Times New Roman" w:cs="Times New Roman"/>
@@ -5049,8 +6071,8 @@
         </w:rPr>
         <w:t>ersion</w:t>
       </w:r>
-      <w:bookmarkEnd w:id="27"/>
-      <w:bookmarkEnd w:id="28"/>
+      <w:bookmarkEnd w:id="43"/>
+      <w:bookmarkEnd w:id="44"/>
       <w:r>
         <w:rPr>
           <w:rFonts w:ascii="Times New Roman" w:hAnsi="Times New Roman" w:cs="Times New Roman"/>
@@ -5072,8 +6094,8 @@
         <w:t>.0</w:t>
       </w:r>
     </w:p>
-    <w:bookmarkEnd w:id="25"/>
-    <w:bookmarkEnd w:id="26"/>
+    <w:bookmarkEnd w:id="41"/>
+    <w:bookmarkEnd w:id="42"/>
     <w:p>
       <w:pPr>
         <w:spacing w:line="360" w:lineRule="auto"/>
@@ -5117,15 +6139,15 @@
 </file>
 
 <file path=word/endnotes.xml><?xml version="1.0" encoding="utf-8"?>
-<w:endnotes xmlns:ve="http://schemas.openxmlformats.org/markup-compatibility/2006" xmlns:o="urn:schemas-microsoft-com:office:office" xmlns:r="http://schemas.openxmlformats.org/officeDocument/2006/relationships" xmlns:m="http://schemas.openxmlformats.org/officeDocument/2006/math" xmlns:v="urn:schemas-microsoft-com:vml" xmlns:wp="http://schemas.openxmlformats.org/drawingml/2006/wordprocessingDrawing" xmlns:w10="urn:schemas-microsoft-com:office:word" xmlns:w="http://schemas.openxmlformats.org/wordprocessingml/2006/main" xmlns:wne="http://schemas.microsoft.com/office/word/2006/wordml">
-  <w:endnote w:type="separator" w:id="0">
+<w:endnotes xmlns:wpc="http://schemas.microsoft.com/office/word/2010/wordprocessingCanvas" xmlns:cx="http://schemas.microsoft.com/office/drawing/2014/chartex" xmlns:cx1="http://schemas.microsoft.com/office/drawing/2015/9/8/chartex" xmlns:cx2="http://schemas.microsoft.com/office/drawing/2015/10/21/chartex" xmlns:cx3="http://schemas.microsoft.com/office/drawing/2016/5/9/chartex" xmlns:cx4="http://schemas.microsoft.com/office/drawing/2016/5/10/chartex" xmlns:cx5="http://schemas.microsoft.com/office/drawing/2016/5/11/chartex" xmlns:cx6="http://schemas.microsoft.com/office/drawing/2016/5/12/chartex" xmlns:cx7="http://schemas.microsoft.com/office/drawing/2016/5/13/chartex" xmlns:cx8="http://schemas.microsoft.com/office/drawing/2016/5/14/chartex" xmlns:mc="http://schemas.openxmlformats.org/markup-compatibility/2006" xmlns:aink="http://schemas.microsoft.com/office/drawing/2016/ink" xmlns:am3d="http://schemas.microsoft.com/office/drawing/2017/model3d" xmlns:o="urn:schemas-microsoft-com:office:office" xmlns:r="http://schemas.openxmlformats.org/officeDocument/2006/relationships" xmlns:m="http://schemas.openxmlformats.org/officeDocument/2006/math" xmlns:v="urn:schemas-microsoft-com:vml" xmlns:wp14="http://schemas.microsoft.com/office/word/2010/wordprocessingDrawing" xmlns:wp="http://schemas.openxmlformats.org/drawingml/2006/wordprocessingDrawing" xmlns:w10="urn:schemas-microsoft-com:office:word" xmlns:w="http://schemas.openxmlformats.org/wordprocessingml/2006/main" xmlns:w14="http://schemas.microsoft.com/office/word/2010/wordml" xmlns:w15="http://schemas.microsoft.com/office/word/2012/wordml" xmlns:w16cex="http://schemas.microsoft.com/office/word/2018/wordml/cex" xmlns:w16cid="http://schemas.microsoft.com/office/word/2016/wordml/cid" xmlns:w16="http://schemas.microsoft.com/office/word/2018/wordml" xmlns:w16se="http://schemas.microsoft.com/office/word/2015/wordml/symex" xmlns:wpg="http://schemas.microsoft.com/office/word/2010/wordprocessingGroup" xmlns:wpi="http://schemas.microsoft.com/office/word/2010/wordprocessingInk" xmlns:wne="http://schemas.microsoft.com/office/word/2006/wordml" xmlns:wps="http://schemas.microsoft.com/office/word/2010/wordprocessingShape" mc:Ignorable="w14 w15 w16se w16cid w16 w16cex wp14">
+  <w:endnote w:type="separator" w:id="-1">
     <w:p>
       <w:r>
         <w:separator/>
       </w:r>
     </w:p>
   </w:endnote>
-  <w:endnote w:type="continuationSeparator" w:id="1">
+  <w:endnote w:type="continuationSeparator" w:id="0">
     <w:p>
       <w:r>
         <w:continuationSeparator/>
@@ -5136,15 +6158,15 @@
 </file>
 
 <file path=word/footnotes.xml><?xml version="1.0" encoding="utf-8"?>
-<w:footnotes xmlns:ve="http://schemas.openxmlformats.org/markup-compatibility/2006" xmlns:o="urn:schemas-microsoft-com:office:office" xmlns:r="http://schemas.openxmlformats.org/officeDocument/2006/relationships" xmlns:m="http://schemas.openxmlformats.org/officeDocument/2006/math" xmlns:v="urn:schemas-microsoft-com:vml" xmlns:wp="http://schemas.openxmlformats.org/drawingml/2006/wordprocessingDrawing" xmlns:w10="urn:schemas-microsoft-com:office:word" xmlns:w="http://schemas.openxmlformats.org/wordprocessingml/2006/main" xmlns:wne="http://schemas.microsoft.com/office/word/2006/wordml">
-  <w:footnote w:type="separator" w:id="0">
+<w:footnotes xmlns:wpc="http://schemas.microsoft.com/office/word/2010/wordprocessingCanvas" xmlns:cx="http://schemas.microsoft.com/office/drawing/2014/chartex" xmlns:cx1="http://schemas.microsoft.com/office/drawing/2015/9/8/chartex" xmlns:cx2="http://schemas.microsoft.com/office/drawing/2015/10/21/chartex" xmlns:cx3="http://schemas.microsoft.com/office/drawing/2016/5/9/chartex" xmlns:cx4="http://schemas.microsoft.com/office/drawing/2016/5/10/chartex" xmlns:cx5="http://schemas.microsoft.com/office/drawing/2016/5/11/chartex" xmlns:cx6="http://schemas.microsoft.com/office/drawing/2016/5/12/chartex" xmlns:cx7="http://schemas.microsoft.com/office/drawing/2016/5/13/chartex" xmlns:cx8="http://schemas.microsoft.com/office/drawing/2016/5/14/chartex" xmlns:mc="http://schemas.openxmlformats.org/markup-compatibility/2006" xmlns:aink="http://schemas.microsoft.com/office/drawing/2016/ink" xmlns:am3d="http://schemas.microsoft.com/office/drawing/2017/model3d" xmlns:o="urn:schemas-microsoft-com:office:office" xmlns:r="http://schemas.openxmlformats.org/officeDocument/2006/relationships" xmlns:m="http://schemas.openxmlformats.org/officeDocument/2006/math" xmlns:v="urn:schemas-microsoft-com:vml" xmlns:wp14="http://schemas.microsoft.com/office/word/2010/wordprocessingDrawing" xmlns:wp="http://schemas.openxmlformats.org/drawingml/2006/wordprocessingDrawing" xmlns:w10="urn:schemas-microsoft-com:office:word" xmlns:w="http://schemas.openxmlformats.org/wordprocessingml/2006/main" xmlns:w14="http://schemas.microsoft.com/office/word/2010/wordml" xmlns:w15="http://schemas.microsoft.com/office/word/2012/wordml" xmlns:w16cex="http://schemas.microsoft.com/office/word/2018/wordml/cex" xmlns:w16cid="http://schemas.microsoft.com/office/word/2016/wordml/cid" xmlns:w16="http://schemas.microsoft.com/office/word/2018/wordml" xmlns:w16se="http://schemas.microsoft.com/office/word/2015/wordml/symex" xmlns:wpg="http://schemas.microsoft.com/office/word/2010/wordprocessingGroup" xmlns:wpi="http://schemas.microsoft.com/office/word/2010/wordprocessingInk" xmlns:wne="http://schemas.microsoft.com/office/word/2006/wordml" xmlns:wps="http://schemas.microsoft.com/office/word/2010/wordprocessingShape" mc:Ignorable="w14 w15 w16se w16cid w16 w16cex wp14">
+  <w:footnote w:type="separator" w:id="-1">
     <w:p>
       <w:r>
         <w:separator/>
       </w:r>
     </w:p>
   </w:footnote>
-  <w:footnote w:type="continuationSeparator" w:id="1">
+  <w:footnote w:type="continuationSeparator" w:id="0">
     <w:p>
       <w:r>
         <w:continuationSeparator/>
@@ -5155,8 +6177,8 @@
 </file>
 
 <file path=word/numbering.xml><?xml version="1.0" encoding="utf-8"?>
-<w:numbering xmlns:ve="http://schemas.openxmlformats.org/markup-compatibility/2006" xmlns:o="urn:schemas-microsoft-com:office:office" xmlns:r="http://schemas.openxmlformats.org/officeDocument/2006/relationships" xmlns:m="http://schemas.openxmlformats.org/officeDocument/2006/math" xmlns:v="urn:schemas-microsoft-com:vml" xmlns:wp="http://schemas.openxmlformats.org/drawingml/2006/wordprocessingDrawing" xmlns:w10="urn:schemas-microsoft-com:office:word" xmlns:w="http://schemas.openxmlformats.org/wordprocessingml/2006/main" xmlns:wne="http://schemas.microsoft.com/office/word/2006/wordml">
-  <w:abstractNum w:abstractNumId="0">
+<w:numbering xmlns:wpc="http://schemas.microsoft.com/office/word/2010/wordprocessingCanvas" xmlns:cx="http://schemas.microsoft.com/office/drawing/2014/chartex" xmlns:cx1="http://schemas.microsoft.com/office/drawing/2015/9/8/chartex" xmlns:cx2="http://schemas.microsoft.com/office/drawing/2015/10/21/chartex" xmlns:cx3="http://schemas.microsoft.com/office/drawing/2016/5/9/chartex" xmlns:cx4="http://schemas.microsoft.com/office/drawing/2016/5/10/chartex" xmlns:cx5="http://schemas.microsoft.com/office/drawing/2016/5/11/chartex" xmlns:cx6="http://schemas.microsoft.com/office/drawing/2016/5/12/chartex" xmlns:cx7="http://schemas.microsoft.com/office/drawing/2016/5/13/chartex" xmlns:cx8="http://schemas.microsoft.com/office/drawing/2016/5/14/chartex" xmlns:mc="http://schemas.openxmlformats.org/markup-compatibility/2006" xmlns:aink="http://schemas.microsoft.com/office/drawing/2016/ink" xmlns:am3d="http://schemas.microsoft.com/office/drawing/2017/model3d" xmlns:o="urn:schemas-microsoft-com:office:office" xmlns:r="http://schemas.openxmlformats.org/officeDocument/2006/relationships" xmlns:m="http://schemas.openxmlformats.org/officeDocument/2006/math" xmlns:v="urn:schemas-microsoft-com:vml" xmlns:wp14="http://schemas.microsoft.com/office/word/2010/wordprocessingDrawing" xmlns:wp="http://schemas.openxmlformats.org/drawingml/2006/wordprocessingDrawing" xmlns:w10="urn:schemas-microsoft-com:office:word" xmlns:w="http://schemas.openxmlformats.org/wordprocessingml/2006/main" xmlns:w14="http://schemas.microsoft.com/office/word/2010/wordml" xmlns:w15="http://schemas.microsoft.com/office/word/2012/wordml" xmlns:w16cex="http://schemas.microsoft.com/office/word/2018/wordml/cex" xmlns:w16cid="http://schemas.microsoft.com/office/word/2016/wordml/cid" xmlns:w16="http://schemas.microsoft.com/office/word/2018/wordml" xmlns:w16se="http://schemas.microsoft.com/office/word/2015/wordml/symex" xmlns:wpg="http://schemas.microsoft.com/office/word/2010/wordprocessingGroup" xmlns:wpi="http://schemas.microsoft.com/office/word/2010/wordprocessingInk" xmlns:wne="http://schemas.microsoft.com/office/word/2006/wordml" xmlns:wps="http://schemas.microsoft.com/office/word/2010/wordprocessingShape" mc:Ignorable="w14 w15 w16se w16cid w16 w16cex wp14">
+  <w:abstractNum w:abstractNumId="0" w15:restartNumberingAfterBreak="0">
     <w:nsid w:val="78E70F9F"/>
     <w:multiLevelType w:val="hybridMultilevel"/>
     <w:tmpl w:val="05DC2F16"/>
@@ -5249,7 +6271,7 @@
 </file>
 
 <file path=word/styles.xml><?xml version="1.0" encoding="utf-8"?>
-<w:styles xmlns:r="http://schemas.openxmlformats.org/officeDocument/2006/relationships" xmlns:w="http://schemas.openxmlformats.org/wordprocessingml/2006/main">
+<w:styles xmlns:mc="http://schemas.openxmlformats.org/markup-compatibility/2006" xmlns:r="http://schemas.openxmlformats.org/officeDocument/2006/relationships" xmlns:w="http://schemas.openxmlformats.org/wordprocessingml/2006/main" xmlns:w14="http://schemas.microsoft.com/office/word/2010/wordml" xmlns:w15="http://schemas.microsoft.com/office/word/2012/wordml" xmlns:w16cex="http://schemas.microsoft.com/office/word/2018/wordml/cex" xmlns:w16cid="http://schemas.microsoft.com/office/word/2016/wordml/cid" xmlns:w16="http://schemas.microsoft.com/office/word/2018/wordml" xmlns:w16se="http://schemas.microsoft.com/office/word/2015/wordml/symex" mc:Ignorable="w14 w15 w16se w16cid w16 w16cex">
   <w:docDefaults>
     <w:rPrDefault>
       <w:rPr>
@@ -5261,162 +6283,400 @@
     </w:rPrDefault>
     <w:pPrDefault/>
   </w:docDefaults>
-  <w:latentStyles w:defLockedState="0" w:defUIPriority="99" w:defSemiHidden="1" w:defUnhideWhenUsed="1" w:defQFormat="0" w:count="267">
-    <w:lsdException w:name="Normal" w:semiHidden="0" w:uiPriority="0" w:unhideWhenUsed="0" w:qFormat="1"/>
-    <w:lsdException w:name="heading 1" w:semiHidden="0" w:uiPriority="9" w:unhideWhenUsed="0" w:qFormat="1"/>
-    <w:lsdException w:name="heading 2" w:uiPriority="9" w:qFormat="1"/>
-    <w:lsdException w:name="heading 3" w:uiPriority="9" w:qFormat="1"/>
-    <w:lsdException w:name="heading 4" w:uiPriority="9" w:qFormat="1"/>
-    <w:lsdException w:name="heading 5" w:uiPriority="9" w:qFormat="1"/>
-    <w:lsdException w:name="heading 6" w:uiPriority="9" w:qFormat="1"/>
-    <w:lsdException w:name="heading 7" w:uiPriority="9" w:qFormat="1"/>
-    <w:lsdException w:name="heading 8" w:uiPriority="9" w:qFormat="1"/>
-    <w:lsdException w:name="heading 9" w:uiPriority="9" w:qFormat="1"/>
-    <w:lsdException w:name="toc 1" w:uiPriority="39"/>
-    <w:lsdException w:name="toc 2" w:uiPriority="39"/>
-    <w:lsdException w:name="toc 3" w:uiPriority="39"/>
-    <w:lsdException w:name="toc 4" w:uiPriority="39"/>
-    <w:lsdException w:name="toc 5" w:uiPriority="39"/>
-    <w:lsdException w:name="toc 6" w:uiPriority="39"/>
-    <w:lsdException w:name="toc 7" w:uiPriority="39"/>
-    <w:lsdException w:name="toc 8" w:uiPriority="39"/>
-    <w:lsdException w:name="toc 9" w:uiPriority="39"/>
-    <w:lsdException w:name="caption" w:uiPriority="35" w:qFormat="1"/>
-    <w:lsdException w:name="Title" w:semiHidden="0" w:uiPriority="10" w:unhideWhenUsed="0" w:qFormat="1"/>
-    <w:lsdException w:name="Default Paragraph Font" w:uiPriority="1"/>
-    <w:lsdException w:name="Subtitle" w:semiHidden="0" w:uiPriority="11" w:unhideWhenUsed="0" w:qFormat="1"/>
-    <w:lsdException w:name="Strong" w:semiHidden="0" w:uiPriority="22" w:unhideWhenUsed="0" w:qFormat="1"/>
-    <w:lsdException w:name="Emphasis" w:semiHidden="0" w:uiPriority="20" w:unhideWhenUsed="0" w:qFormat="1"/>
-    <w:lsdException w:name="Table Grid" w:uiPriority="39"/>
-    <w:lsdException w:name="Placeholder Text" w:unhideWhenUsed="0"/>
-    <w:lsdException w:name="No Spacing" w:semiHidden="0" w:uiPriority="1" w:unhideWhenUsed="0" w:qFormat="1"/>
-    <w:lsdException w:name="Light Shading" w:semiHidden="0" w:uiPriority="60" w:unhideWhenUsed="0"/>
-    <w:lsdException w:name="Light List" w:semiHidden="0" w:uiPriority="61" w:unhideWhenUsed="0"/>
-    <w:lsdException w:name="Light Grid" w:semiHidden="0" w:uiPriority="62" w:unhideWhenUsed="0"/>
-    <w:lsdException w:name="Medium Shading 1" w:semiHidden="0" w:uiPriority="63" w:unhideWhenUsed="0"/>
-    <w:lsdException w:name="Medium Shading 2" w:semiHidden="0" w:uiPriority="64" w:unhideWhenUsed="0"/>
-    <w:lsdException w:name="Medium List 1" w:semiHidden="0" w:uiPriority="65" w:unhideWhenUsed="0"/>
-    <w:lsdException w:name="Medium List 2" w:semiHidden="0" w:uiPriority="66" w:unhideWhenUsed="0"/>
-    <w:lsdException w:name="Medium Grid 1" w:semiHidden="0" w:uiPriority="67" w:unhideWhenUsed="0"/>
-    <w:lsdException w:name="Medium Grid 2" w:semiHidden="0" w:uiPriority="68" w:unhideWhenUsed="0"/>
-    <w:lsdException w:name="Medium Grid 3" w:semiHidden="0" w:uiPriority="69" w:unhideWhenUsed="0"/>
-    <w:lsdException w:name="Dark List" w:semiHidden="0" w:uiPriority="70" w:unhideWhenUsed="0"/>
-    <w:lsdException w:name="Colorful Shading" w:semiHidden="0" w:uiPriority="71" w:unhideWhenUsed="0"/>
-    <w:lsdException w:name="Colorful List" w:semiHidden="0" w:uiPriority="72" w:unhideWhenUsed="0"/>
-    <w:lsdException w:name="Colorful Grid" w:semiHidden="0" w:uiPriority="73" w:unhideWhenUsed="0"/>
-    <w:lsdException w:name="Light Shading Accent 1" w:semiHidden="0" w:uiPriority="60" w:unhideWhenUsed="0"/>
-    <w:lsdException w:name="Light List Accent 1" w:semiHidden="0" w:uiPriority="61" w:unhideWhenUsed="0"/>
-    <w:lsdException w:name="Light Grid Accent 1" w:semiHidden="0" w:uiPriority="62" w:unhideWhenUsed="0"/>
-    <w:lsdException w:name="Medium Shading 1 Accent 1" w:semiHidden="0" w:uiPriority="63" w:unhideWhenUsed="0"/>
-    <w:lsdException w:name="Medium Shading 2 Accent 1" w:semiHidden="0" w:uiPriority="64" w:unhideWhenUsed="0"/>
-    <w:lsdException w:name="Medium List 1 Accent 1" w:semiHidden="0" w:uiPriority="65" w:unhideWhenUsed="0"/>
-    <w:lsdException w:name="Revision" w:unhideWhenUsed="0"/>
-    <w:lsdException w:name="List Paragraph" w:semiHidden="0" w:uiPriority="34" w:unhideWhenUsed="0" w:qFormat="1"/>
-    <w:lsdException w:name="Quote" w:semiHidden="0" w:uiPriority="29" w:unhideWhenUsed="0" w:qFormat="1"/>
-    <w:lsdException w:name="Intense Quote" w:semiHidden="0" w:uiPriority="30" w:unhideWhenUsed="0" w:qFormat="1"/>
-    <w:lsdException w:name="Medium List 2 Accent 1" w:semiHidden="0" w:uiPriority="66" w:unhideWhenUsed="0"/>
-    <w:lsdException w:name="Medium Grid 1 Accent 1" w:semiHidden="0" w:uiPriority="67" w:unhideWhenUsed="0"/>
-    <w:lsdException w:name="Medium Grid 2 Accent 1" w:semiHidden="0" w:uiPriority="68" w:unhideWhenUsed="0"/>
-    <w:lsdException w:name="Medium Grid 3 Accent 1" w:semiHidden="0" w:uiPriority="69" w:unhideWhenUsed="0"/>
-    <w:lsdException w:name="Dark List Accent 1" w:semiHidden="0" w:uiPriority="70" w:unhideWhenUsed="0"/>
-    <w:lsdException w:name="Colorful Shading Accent 1" w:semiHidden="0" w:uiPriority="71" w:unhideWhenUsed="0"/>
-    <w:lsdException w:name="Colorful List Accent 1" w:semiHidden="0" w:uiPriority="72" w:unhideWhenUsed="0"/>
-    <w:lsdException w:name="Colorful Grid Accent 1" w:semiHidden="0" w:uiPriority="73" w:unhideWhenUsed="0"/>
-    <w:lsdException w:name="Light Shading Accent 2" w:semiHidden="0" w:uiPriority="60" w:unhideWhenUsed="0"/>
-    <w:lsdException w:name="Light List Accent 2" w:semiHidden="0" w:uiPriority="61" w:unhideWhenUsed="0"/>
-    <w:lsdException w:name="Light Grid Accent 2" w:semiHidden="0" w:uiPriority="62" w:unhideWhenUsed="0"/>
-    <w:lsdException w:name="Medium Shading 1 Accent 2" w:semiHidden="0" w:uiPriority="63" w:unhideWhenUsed="0"/>
-    <w:lsdException w:name="Medium Shading 2 Accent 2" w:semiHidden="0" w:uiPriority="64" w:unhideWhenUsed="0"/>
-    <w:lsdException w:name="Medium List 1 Accent 2" w:semiHidden="0" w:uiPriority="65" w:unhideWhenUsed="0"/>
-    <w:lsdException w:name="Medium List 2 Accent 2" w:semiHidden="0" w:uiPriority="66" w:unhideWhenUsed="0"/>
-    <w:lsdException w:name="Medium Grid 1 Accent 2" w:semiHidden="0" w:uiPriority="67" w:unhideWhenUsed="0"/>
-    <w:lsdException w:name="Medium Grid 2 Accent 2" w:semiHidden="0" w:uiPriority="68" w:unhideWhenUsed="0"/>
-    <w:lsdException w:name="Medium Grid 3 Accent 2" w:semiHidden="0" w:uiPriority="69" w:unhideWhenUsed="0"/>
-    <w:lsdException w:name="Dark List Accent 2" w:semiHidden="0" w:uiPriority="70" w:unhideWhenUsed="0"/>
-    <w:lsdException w:name="Colorful Shading Accent 2" w:semiHidden="0" w:uiPriority="71" w:unhideWhenUsed="0"/>
-    <w:lsdException w:name="Colorful List Accent 2" w:semiHidden="0" w:uiPriority="72" w:unhideWhenUsed="0"/>
-    <w:lsdException w:name="Colorful Grid Accent 2" w:semiHidden="0" w:uiPriority="73" w:unhideWhenUsed="0"/>
-    <w:lsdException w:name="Light Shading Accent 3" w:semiHidden="0" w:uiPriority="60" w:unhideWhenUsed="0"/>
-    <w:lsdException w:name="Light List Accent 3" w:semiHidden="0" w:uiPriority="61" w:unhideWhenUsed="0"/>
-    <w:lsdException w:name="Light Grid Accent 3" w:semiHidden="0" w:uiPriority="62" w:unhideWhenUsed="0"/>
-    <w:lsdException w:name="Medium Shading 1 Accent 3" w:semiHidden="0" w:uiPriority="63" w:unhideWhenUsed="0"/>
-    <w:lsdException w:name="Medium Shading 2 Accent 3" w:semiHidden="0" w:uiPriority="64" w:unhideWhenUsed="0"/>
-    <w:lsdException w:name="Medium List 1 Accent 3" w:semiHidden="0" w:uiPriority="65" w:unhideWhenUsed="0"/>
-    <w:lsdException w:name="Medium List 2 Accent 3" w:semiHidden="0" w:uiPriority="66" w:unhideWhenUsed="0"/>
-    <w:lsdException w:name="Medium Grid 1 Accent 3" w:semiHidden="0" w:uiPriority="67" w:unhideWhenUsed="0"/>
-    <w:lsdException w:name="Medium Grid 2 Accent 3" w:semiHidden="0" w:uiPriority="68" w:unhideWhenUsed="0"/>
-    <w:lsdException w:name="Medium Grid 3 Accent 3" w:semiHidden="0" w:uiPriority="69" w:unhideWhenUsed="0"/>
-    <w:lsdException w:name="Dark List Accent 3" w:semiHidden="0" w:uiPriority="70" w:unhideWhenUsed="0"/>
-    <w:lsdException w:name="Colorful Shading Accent 3" w:semiHidden="0" w:uiPriority="71" w:unhideWhenUsed="0"/>
-    <w:lsdException w:name="Colorful List Accent 3" w:semiHidden="0" w:uiPriority="72" w:unhideWhenUsed="0"/>
-    <w:lsdException w:name="Colorful Grid Accent 3" w:semiHidden="0" w:uiPriority="73" w:unhideWhenUsed="0"/>
-    <w:lsdException w:name="Light Shading Accent 4" w:semiHidden="0" w:uiPriority="60" w:unhideWhenUsed="0"/>
-    <w:lsdException w:name="Light List Accent 4" w:semiHidden="0" w:uiPriority="61" w:unhideWhenUsed="0"/>
-    <w:lsdException w:name="Light Grid Accent 4" w:semiHidden="0" w:uiPriority="62" w:unhideWhenUsed="0"/>
-    <w:lsdException w:name="Medium Shading 1 Accent 4" w:semiHidden="0" w:uiPriority="63" w:unhideWhenUsed="0"/>
-    <w:lsdException w:name="Medium Shading 2 Accent 4" w:semiHidden="0" w:uiPriority="64" w:unhideWhenUsed="0"/>
-    <w:lsdException w:name="Medium List 1 Accent 4" w:semiHidden="0" w:uiPriority="65" w:unhideWhenUsed="0"/>
-    <w:lsdException w:name="Medium List 2 Accent 4" w:semiHidden="0" w:uiPriority="66" w:unhideWhenUsed="0"/>
-    <w:lsdException w:name="Medium Grid 1 Accent 4" w:semiHidden="0" w:uiPriority="67" w:unhideWhenUsed="0"/>
-    <w:lsdException w:name="Medium Grid 2 Accent 4" w:semiHidden="0" w:uiPriority="68" w:unhideWhenUsed="0"/>
-    <w:lsdException w:name="Medium Grid 3 Accent 4" w:semiHidden="0" w:uiPriority="69" w:unhideWhenUsed="0"/>
-    <w:lsdException w:name="Dark List Accent 4" w:semiHidden="0" w:uiPriority="70" w:unhideWhenUsed="0"/>
-    <w:lsdException w:name="Colorful Shading Accent 4" w:semiHidden="0" w:uiPriority="71" w:unhideWhenUsed="0"/>
-    <w:lsdException w:name="Colorful List Accent 4" w:semiHidden="0" w:uiPriority="72" w:unhideWhenUsed="0"/>
-    <w:lsdException w:name="Colorful Grid Accent 4" w:semiHidden="0" w:uiPriority="73" w:unhideWhenUsed="0"/>
-    <w:lsdException w:name="Light Shading Accent 5" w:semiHidden="0" w:uiPriority="60" w:unhideWhenUsed="0"/>
-    <w:lsdException w:name="Light List Accent 5" w:semiHidden="0" w:uiPriority="61" w:unhideWhenUsed="0"/>
-    <w:lsdException w:name="Light Grid Accent 5" w:semiHidden="0" w:uiPriority="62" w:unhideWhenUsed="0"/>
-    <w:lsdException w:name="Medium Shading 1 Accent 5" w:semiHidden="0" w:uiPriority="63" w:unhideWhenUsed="0"/>
-    <w:lsdException w:name="Medium Shading 2 Accent 5" w:semiHidden="0" w:uiPriority="64" w:unhideWhenUsed="0"/>
-    <w:lsdException w:name="Medium List 1 Accent 5" w:semiHidden="0" w:uiPriority="65" w:unhideWhenUsed="0"/>
-    <w:lsdException w:name="Medium List 2 Accent 5" w:semiHidden="0" w:uiPriority="66" w:unhideWhenUsed="0"/>
-    <w:lsdException w:name="Medium Grid 1 Accent 5" w:semiHidden="0" w:uiPriority="67" w:unhideWhenUsed="0"/>
-    <w:lsdException w:name="Medium Grid 2 Accent 5" w:semiHidden="0" w:uiPriority="68" w:unhideWhenUsed="0"/>
-    <w:lsdException w:name="Medium Grid 3 Accent 5" w:semiHidden="0" w:uiPriority="69" w:unhideWhenUsed="0"/>
-    <w:lsdException w:name="Dark List Accent 5" w:semiHidden="0" w:uiPriority="70" w:unhideWhenUsed="0"/>
-    <w:lsdException w:name="Colorful Shading Accent 5" w:semiHidden="0" w:uiPriority="71" w:unhideWhenUsed="0"/>
-    <w:lsdException w:name="Colorful List Accent 5" w:semiHidden="0" w:uiPriority="72" w:unhideWhenUsed="0"/>
-    <w:lsdException w:name="Colorful Grid Accent 5" w:semiHidden="0" w:uiPriority="73" w:unhideWhenUsed="0"/>
-    <w:lsdException w:name="Light Shading Accent 6" w:semiHidden="0" w:uiPriority="60" w:unhideWhenUsed="0"/>
-    <w:lsdException w:name="Light List Accent 6" w:semiHidden="0" w:uiPriority="61" w:unhideWhenUsed="0"/>
-    <w:lsdException w:name="Light Grid Accent 6" w:semiHidden="0" w:uiPriority="62" w:unhideWhenUsed="0"/>
-    <w:lsdException w:name="Medium Shading 1 Accent 6" w:semiHidden="0" w:uiPriority="63" w:unhideWhenUsed="0"/>
-    <w:lsdException w:name="Medium Shading 2 Accent 6" w:semiHidden="0" w:uiPriority="64" w:unhideWhenUsed="0"/>
-    <w:lsdException w:name="Medium List 1 Accent 6" w:semiHidden="0" w:uiPriority="65" w:unhideWhenUsed="0"/>
-    <w:lsdException w:name="Medium List 2 Accent 6" w:semiHidden="0" w:uiPriority="66" w:unhideWhenUsed="0"/>
-    <w:lsdException w:name="Medium Grid 1 Accent 6" w:semiHidden="0" w:uiPriority="67" w:unhideWhenUsed="0"/>
-    <w:lsdException w:name="Medium Grid 2 Accent 6" w:semiHidden="0" w:uiPriority="68" w:unhideWhenUsed="0"/>
-    <w:lsdException w:name="Medium Grid 3 Accent 6" w:semiHidden="0" w:uiPriority="69" w:unhideWhenUsed="0"/>
-    <w:lsdException w:name="Dark List Accent 6" w:semiHidden="0" w:uiPriority="70" w:unhideWhenUsed="0"/>
-    <w:lsdException w:name="Colorful Shading Accent 6" w:semiHidden="0" w:uiPriority="71" w:unhideWhenUsed="0"/>
-    <w:lsdException w:name="Colorful List Accent 6" w:semiHidden="0" w:uiPriority="72" w:unhideWhenUsed="0"/>
-    <w:lsdException w:name="Colorful Grid Accent 6" w:semiHidden="0" w:uiPriority="73" w:unhideWhenUsed="0"/>
-    <w:lsdException w:name="Subtle Emphasis" w:semiHidden="0" w:uiPriority="19" w:unhideWhenUsed="0" w:qFormat="1"/>
-    <w:lsdException w:name="Intense Emphasis" w:semiHidden="0" w:uiPriority="21" w:unhideWhenUsed="0" w:qFormat="1"/>
-    <w:lsdException w:name="Subtle Reference" w:semiHidden="0" w:uiPriority="31" w:unhideWhenUsed="0" w:qFormat="1"/>
-    <w:lsdException w:name="Intense Reference" w:semiHidden="0" w:uiPriority="32" w:unhideWhenUsed="0" w:qFormat="1"/>
-    <w:lsdException w:name="Book Title" w:semiHidden="0" w:uiPriority="33" w:unhideWhenUsed="0" w:qFormat="1"/>
-    <w:lsdException w:name="Bibliography" w:uiPriority="37"/>
-    <w:lsdException w:name="TOC Heading" w:uiPriority="39" w:qFormat="1"/>
+  <w:latentStyles w:defLockedState="0" w:defUIPriority="99" w:defSemiHidden="0" w:defUnhideWhenUsed="0" w:defQFormat="0" w:count="376">
+    <w:lsdException w:name="Normal" w:uiPriority="0" w:qFormat="1"/>
+    <w:lsdException w:name="heading 1" w:uiPriority="9" w:qFormat="1"/>
+    <w:lsdException w:name="heading 2" w:semiHidden="1" w:uiPriority="9" w:unhideWhenUsed="1" w:qFormat="1"/>
+    <w:lsdException w:name="heading 3" w:semiHidden="1" w:uiPriority="9" w:unhideWhenUsed="1" w:qFormat="1"/>
+    <w:lsdException w:name="heading 4" w:semiHidden="1" w:uiPriority="9" w:unhideWhenUsed="1" w:qFormat="1"/>
+    <w:lsdException w:name="heading 5" w:semiHidden="1" w:uiPriority="9" w:unhideWhenUsed="1" w:qFormat="1"/>
+    <w:lsdException w:name="heading 6" w:semiHidden="1" w:uiPriority="9" w:unhideWhenUsed="1" w:qFormat="1"/>
+    <w:lsdException w:name="heading 7" w:semiHidden="1" w:uiPriority="9" w:unhideWhenUsed="1" w:qFormat="1"/>
+    <w:lsdException w:name="heading 8" w:semiHidden="1" w:uiPriority="9" w:unhideWhenUsed="1" w:qFormat="1"/>
+    <w:lsdException w:name="heading 9" w:semiHidden="1" w:uiPriority="9" w:unhideWhenUsed="1" w:qFormat="1"/>
+    <w:lsdException w:name="index 1" w:semiHidden="1" w:unhideWhenUsed="1"/>
+    <w:lsdException w:name="index 2" w:semiHidden="1" w:unhideWhenUsed="1"/>
+    <w:lsdException w:name="index 3" w:semiHidden="1" w:unhideWhenUsed="1"/>
+    <w:lsdException w:name="index 4" w:semiHidden="1" w:unhideWhenUsed="1"/>
+    <w:lsdException w:name="index 5" w:semiHidden="1" w:unhideWhenUsed="1"/>
+    <w:lsdException w:name="index 6" w:semiHidden="1" w:unhideWhenUsed="1"/>
+    <w:lsdException w:name="index 7" w:semiHidden="1" w:unhideWhenUsed="1"/>
+    <w:lsdException w:name="index 8" w:semiHidden="1" w:unhideWhenUsed="1"/>
+    <w:lsdException w:name="index 9" w:semiHidden="1" w:unhideWhenUsed="1"/>
+    <w:lsdException w:name="toc 1" w:semiHidden="1" w:uiPriority="39" w:unhideWhenUsed="1"/>
+    <w:lsdException w:name="toc 2" w:semiHidden="1" w:uiPriority="39" w:unhideWhenUsed="1"/>
+    <w:lsdException w:name="toc 3" w:semiHidden="1" w:uiPriority="39" w:unhideWhenUsed="1"/>
+    <w:lsdException w:name="toc 4" w:semiHidden="1" w:uiPriority="39" w:unhideWhenUsed="1"/>
+    <w:lsdException w:name="toc 5" w:semiHidden="1" w:uiPriority="39" w:unhideWhenUsed="1"/>
+    <w:lsdException w:name="toc 6" w:semiHidden="1" w:uiPriority="39" w:unhideWhenUsed="1"/>
+    <w:lsdException w:name="toc 7" w:semiHidden="1" w:uiPriority="39" w:unhideWhenUsed="1"/>
+    <w:lsdException w:name="toc 8" w:semiHidden="1" w:uiPriority="39" w:unhideWhenUsed="1"/>
+    <w:lsdException w:name="toc 9" w:semiHidden="1" w:uiPriority="39" w:unhideWhenUsed="1"/>
+    <w:lsdException w:name="Normal Indent" w:semiHidden="1" w:unhideWhenUsed="1"/>
+    <w:lsdException w:name="footnote text" w:semiHidden="1" w:unhideWhenUsed="1"/>
+    <w:lsdException w:name="annotation text" w:semiHidden="1" w:unhideWhenUsed="1"/>
+    <w:lsdException w:name="header" w:semiHidden="1" w:unhideWhenUsed="1"/>
+    <w:lsdException w:name="footer" w:semiHidden="1" w:unhideWhenUsed="1"/>
+    <w:lsdException w:name="index heading" w:semiHidden="1" w:unhideWhenUsed="1"/>
+    <w:lsdException w:name="caption" w:semiHidden="1" w:uiPriority="35" w:unhideWhenUsed="1" w:qFormat="1"/>
+    <w:lsdException w:name="table of figures" w:semiHidden="1" w:unhideWhenUsed="1"/>
+    <w:lsdException w:name="envelope address" w:semiHidden="1" w:unhideWhenUsed="1"/>
+    <w:lsdException w:name="envelope return" w:semiHidden="1" w:unhideWhenUsed="1"/>
+    <w:lsdException w:name="footnote reference" w:semiHidden="1" w:unhideWhenUsed="1"/>
+    <w:lsdException w:name="annotation reference" w:semiHidden="1" w:unhideWhenUsed="1"/>
+    <w:lsdException w:name="line number" w:semiHidden="1" w:unhideWhenUsed="1"/>
+    <w:lsdException w:name="page number" w:semiHidden="1" w:unhideWhenUsed="1"/>
+    <w:lsdException w:name="endnote reference" w:semiHidden="1" w:unhideWhenUsed="1"/>
+    <w:lsdException w:name="endnote text" w:semiHidden="1" w:unhideWhenUsed="1"/>
+    <w:lsdException w:name="table of authorities" w:semiHidden="1" w:unhideWhenUsed="1"/>
+    <w:lsdException w:name="macro" w:semiHidden="1" w:unhideWhenUsed="1"/>
+    <w:lsdException w:name="toa heading" w:semiHidden="1" w:unhideWhenUsed="1"/>
+    <w:lsdException w:name="List" w:semiHidden="1" w:unhideWhenUsed="1"/>
+    <w:lsdException w:name="List Bullet" w:semiHidden="1" w:unhideWhenUsed="1"/>
+    <w:lsdException w:name="List Number" w:semiHidden="1" w:unhideWhenUsed="1"/>
+    <w:lsdException w:name="List 2" w:semiHidden="1" w:unhideWhenUsed="1"/>
+    <w:lsdException w:name="List 3" w:semiHidden="1" w:unhideWhenUsed="1"/>
+    <w:lsdException w:name="List 4" w:semiHidden="1" w:unhideWhenUsed="1"/>
+    <w:lsdException w:name="List 5" w:semiHidden="1" w:unhideWhenUsed="1"/>
+    <w:lsdException w:name="List Bullet 2" w:semiHidden="1" w:unhideWhenUsed="1"/>
+    <w:lsdException w:name="List Bullet 3" w:semiHidden="1" w:unhideWhenUsed="1"/>
+    <w:lsdException w:name="List Bullet 4" w:semiHidden="1" w:unhideWhenUsed="1"/>
+    <w:lsdException w:name="List Bullet 5" w:semiHidden="1" w:unhideWhenUsed="1"/>
+    <w:lsdException w:name="List Number 2" w:semiHidden="1" w:unhideWhenUsed="1"/>
+    <w:lsdException w:name="List Number 3" w:semiHidden="1" w:unhideWhenUsed="1"/>
+    <w:lsdException w:name="List Number 4" w:semiHidden="1" w:unhideWhenUsed="1"/>
+    <w:lsdException w:name="List Number 5" w:semiHidden="1" w:unhideWhenUsed="1"/>
+    <w:lsdException w:name="Title" w:uiPriority="10" w:qFormat="1"/>
+    <w:lsdException w:name="Closing" w:semiHidden="1" w:unhideWhenUsed="1"/>
+    <w:lsdException w:name="Signature" w:semiHidden="1" w:unhideWhenUsed="1"/>
+    <w:lsdException w:name="Default Paragraph Font" w:semiHidden="1" w:uiPriority="1" w:unhideWhenUsed="1"/>
+    <w:lsdException w:name="Body Text" w:semiHidden="1" w:unhideWhenUsed="1"/>
+    <w:lsdException w:name="Body Text Indent" w:semiHidden="1" w:unhideWhenUsed="1"/>
+    <w:lsdException w:name="List Continue" w:semiHidden="1" w:unhideWhenUsed="1"/>
+    <w:lsdException w:name="List Continue 2" w:semiHidden="1" w:unhideWhenUsed="1"/>
+    <w:lsdException w:name="List Continue 3" w:semiHidden="1" w:unhideWhenUsed="1"/>
+    <w:lsdException w:name="List Continue 4" w:semiHidden="1" w:unhideWhenUsed="1"/>
+    <w:lsdException w:name="List Continue 5" w:semiHidden="1" w:unhideWhenUsed="1"/>
+    <w:lsdException w:name="Message Header" w:semiHidden="1" w:unhideWhenUsed="1"/>
+    <w:lsdException w:name="Subtitle" w:uiPriority="11" w:qFormat="1"/>
+    <w:lsdException w:name="Salutation" w:semiHidden="1" w:unhideWhenUsed="1"/>
+    <w:lsdException w:name="Date" w:semiHidden="1" w:unhideWhenUsed="1"/>
+    <w:lsdException w:name="Body Text First Indent" w:semiHidden="1" w:unhideWhenUsed="1"/>
+    <w:lsdException w:name="Body Text First Indent 2" w:semiHidden="1" w:unhideWhenUsed="1"/>
+    <w:lsdException w:name="Note Heading" w:semiHidden="1" w:unhideWhenUsed="1"/>
+    <w:lsdException w:name="Body Text 2" w:semiHidden="1" w:unhideWhenUsed="1"/>
+    <w:lsdException w:name="Body Text 3" w:semiHidden="1" w:unhideWhenUsed="1"/>
+    <w:lsdException w:name="Body Text Indent 2" w:semiHidden="1" w:unhideWhenUsed="1"/>
+    <w:lsdException w:name="Body Text Indent 3" w:semiHidden="1" w:unhideWhenUsed="1"/>
+    <w:lsdException w:name="Block Text" w:semiHidden="1" w:unhideWhenUsed="1"/>
+    <w:lsdException w:name="Hyperlink" w:semiHidden="1" w:unhideWhenUsed="1"/>
+    <w:lsdException w:name="FollowedHyperlink" w:semiHidden="1" w:unhideWhenUsed="1"/>
+    <w:lsdException w:name="Strong" w:uiPriority="22" w:qFormat="1"/>
+    <w:lsdException w:name="Emphasis" w:uiPriority="20" w:qFormat="1"/>
+    <w:lsdException w:name="Document Map" w:semiHidden="1" w:unhideWhenUsed="1"/>
+    <w:lsdException w:name="Plain Text" w:semiHidden="1" w:unhideWhenUsed="1"/>
+    <w:lsdException w:name="E-mail Signature" w:semiHidden="1" w:unhideWhenUsed="1"/>
+    <w:lsdException w:name="HTML Top of Form" w:semiHidden="1" w:unhideWhenUsed="1"/>
+    <w:lsdException w:name="HTML Bottom of Form" w:semiHidden="1" w:unhideWhenUsed="1"/>
+    <w:lsdException w:name="Normal (Web)" w:semiHidden="1" w:unhideWhenUsed="1"/>
+    <w:lsdException w:name="HTML Acronym" w:semiHidden="1" w:unhideWhenUsed="1"/>
+    <w:lsdException w:name="HTML Address" w:semiHidden="1" w:unhideWhenUsed="1"/>
+    <w:lsdException w:name="HTML Cite" w:semiHidden="1" w:unhideWhenUsed="1"/>
+    <w:lsdException w:name="HTML Code" w:semiHidden="1" w:unhideWhenUsed="1"/>
+    <w:lsdException w:name="HTML Definition" w:semiHidden="1" w:unhideWhenUsed="1"/>
+    <w:lsdException w:name="HTML Keyboard" w:semiHidden="1" w:unhideWhenUsed="1"/>
+    <w:lsdException w:name="HTML Preformatted" w:semiHidden="1" w:unhideWhenUsed="1"/>
+    <w:lsdException w:name="HTML Sample" w:semiHidden="1" w:unhideWhenUsed="1"/>
+    <w:lsdException w:name="HTML Typewriter" w:semiHidden="1" w:unhideWhenUsed="1"/>
+    <w:lsdException w:name="HTML Variable" w:semiHidden="1" w:unhideWhenUsed="1"/>
+    <w:lsdException w:name="Normal Table" w:semiHidden="1" w:unhideWhenUsed="1"/>
+    <w:lsdException w:name="annotation subject" w:semiHidden="1" w:unhideWhenUsed="1"/>
+    <w:lsdException w:name="No List" w:semiHidden="1" w:unhideWhenUsed="1"/>
+    <w:lsdException w:name="Outline List 1" w:semiHidden="1" w:unhideWhenUsed="1"/>
+    <w:lsdException w:name="Outline List 2" w:semiHidden="1" w:unhideWhenUsed="1"/>
+    <w:lsdException w:name="Outline List 3" w:semiHidden="1" w:unhideWhenUsed="1"/>
+    <w:lsdException w:name="Table Simple 1" w:semiHidden="1" w:unhideWhenUsed="1"/>
+    <w:lsdException w:name="Table Simple 2" w:semiHidden="1" w:unhideWhenUsed="1"/>
+    <w:lsdException w:name="Table Simple 3" w:semiHidden="1" w:unhideWhenUsed="1"/>
+    <w:lsdException w:name="Table Classic 1" w:semiHidden="1" w:unhideWhenUsed="1"/>
+    <w:lsdException w:name="Table Classic 2" w:semiHidden="1" w:unhideWhenUsed="1"/>
+    <w:lsdException w:name="Table Classic 3" w:semiHidden="1" w:unhideWhenUsed="1"/>
+    <w:lsdException w:name="Table Classic 4" w:semiHidden="1" w:unhideWhenUsed="1"/>
+    <w:lsdException w:name="Table Colorful 1" w:semiHidden="1" w:unhideWhenUsed="1"/>
+    <w:lsdException w:name="Table Colorful 2" w:semiHidden="1" w:unhideWhenUsed="1"/>
+    <w:lsdException w:name="Table Colorful 3" w:semiHidden="1" w:unhideWhenUsed="1"/>
+    <w:lsdException w:name="Table Columns 1" w:semiHidden="1" w:unhideWhenUsed="1"/>
+    <w:lsdException w:name="Table Columns 2" w:semiHidden="1" w:unhideWhenUsed="1"/>
+    <w:lsdException w:name="Table Columns 3" w:semiHidden="1" w:unhideWhenUsed="1"/>
+    <w:lsdException w:name="Table Columns 4" w:semiHidden="1" w:unhideWhenUsed="1"/>
+    <w:lsdException w:name="Table Columns 5" w:semiHidden="1" w:unhideWhenUsed="1"/>
+    <w:lsdException w:name="Table Grid 1" w:semiHidden="1" w:unhideWhenUsed="1"/>
+    <w:lsdException w:name="Table Grid 2" w:semiHidden="1" w:unhideWhenUsed="1"/>
+    <w:lsdException w:name="Table Grid 3" w:semiHidden="1" w:unhideWhenUsed="1"/>
+    <w:lsdException w:name="Table Grid 4" w:semiHidden="1" w:unhideWhenUsed="1"/>
+    <w:lsdException w:name="Table Grid 5" w:semiHidden="1" w:unhideWhenUsed="1"/>
+    <w:lsdException w:name="Table Grid 6" w:semiHidden="1" w:unhideWhenUsed="1"/>
+    <w:lsdException w:name="Table Grid 7" w:semiHidden="1" w:unhideWhenUsed="1"/>
+    <w:lsdException w:name="Table Grid 8" w:semiHidden="1" w:unhideWhenUsed="1"/>
+    <w:lsdException w:name="Table List 1" w:semiHidden="1" w:unhideWhenUsed="1"/>
+    <w:lsdException w:name="Table List 2" w:semiHidden="1" w:unhideWhenUsed="1"/>
+    <w:lsdException w:name="Table List 3" w:semiHidden="1" w:unhideWhenUsed="1"/>
+    <w:lsdException w:name="Table List 4" w:semiHidden="1" w:unhideWhenUsed="1"/>
+    <w:lsdException w:name="Table List 5" w:semiHidden="1" w:unhideWhenUsed="1"/>
+    <w:lsdException w:name="Table List 6" w:semiHidden="1" w:unhideWhenUsed="1"/>
+    <w:lsdException w:name="Table List 7" w:semiHidden="1" w:unhideWhenUsed="1"/>
+    <w:lsdException w:name="Table List 8" w:semiHidden="1" w:unhideWhenUsed="1"/>
+    <w:lsdException w:name="Table 3D effects 1" w:semiHidden="1" w:unhideWhenUsed="1"/>
+    <w:lsdException w:name="Table 3D effects 2" w:semiHidden="1" w:unhideWhenUsed="1"/>
+    <w:lsdException w:name="Table 3D effects 3" w:semiHidden="1" w:unhideWhenUsed="1"/>
+    <w:lsdException w:name="Table Contemporary" w:semiHidden="1" w:unhideWhenUsed="1"/>
+    <w:lsdException w:name="Table Elegant" w:semiHidden="1" w:unhideWhenUsed="1"/>
+    <w:lsdException w:name="Table Professional" w:semiHidden="1" w:unhideWhenUsed="1"/>
+    <w:lsdException w:name="Table Subtle 1" w:semiHidden="1" w:unhideWhenUsed="1"/>
+    <w:lsdException w:name="Table Subtle 2" w:semiHidden="1" w:unhideWhenUsed="1"/>
+    <w:lsdException w:name="Table Web 1" w:semiHidden="1" w:unhideWhenUsed="1"/>
+    <w:lsdException w:name="Table Web 2" w:semiHidden="1" w:unhideWhenUsed="1"/>
+    <w:lsdException w:name="Table Web 3" w:semiHidden="1" w:unhideWhenUsed="1"/>
+    <w:lsdException w:name="Balloon Text" w:semiHidden="1" w:unhideWhenUsed="1"/>
+    <w:lsdException w:name="Table Grid" w:semiHidden="1" w:uiPriority="39" w:unhideWhenUsed="1"/>
+    <w:lsdException w:name="Table Theme" w:semiHidden="1" w:unhideWhenUsed="1"/>
+    <w:lsdException w:name="Placeholder Text" w:semiHidden="1"/>
+    <w:lsdException w:name="No Spacing" w:uiPriority="1" w:qFormat="1"/>
+    <w:lsdException w:name="Light Shading" w:uiPriority="60"/>
+    <w:lsdException w:name="Light List" w:uiPriority="61"/>
+    <w:lsdException w:name="Light Grid" w:uiPriority="62"/>
+    <w:lsdException w:name="Medium Shading 1" w:uiPriority="63"/>
+    <w:lsdException w:name="Medium Shading 2" w:uiPriority="64"/>
+    <w:lsdException w:name="Medium List 1" w:uiPriority="65"/>
+    <w:lsdException w:name="Medium List 2" w:uiPriority="66"/>
+    <w:lsdException w:name="Medium Grid 1" w:uiPriority="67"/>
+    <w:lsdException w:name="Medium Grid 2" w:uiPriority="68"/>
+    <w:lsdException w:name="Medium Grid 3" w:uiPriority="69"/>
+    <w:lsdException w:name="Dark List" w:uiPriority="70"/>
+    <w:lsdException w:name="Colorful Shading" w:uiPriority="71"/>
+    <w:lsdException w:name="Colorful List" w:uiPriority="72"/>
+    <w:lsdException w:name="Colorful Grid" w:uiPriority="73"/>
+    <w:lsdException w:name="Light Shading Accent 1" w:uiPriority="60"/>
+    <w:lsdException w:name="Light List Accent 1" w:uiPriority="61"/>
+    <w:lsdException w:name="Light Grid Accent 1" w:uiPriority="62"/>
+    <w:lsdException w:name="Medium Shading 1 Accent 1" w:uiPriority="63"/>
+    <w:lsdException w:name="Medium Shading 2 Accent 1" w:uiPriority="64"/>
+    <w:lsdException w:name="Medium List 1 Accent 1" w:uiPriority="65"/>
+    <w:lsdException w:name="Revision" w:semiHidden="1"/>
+    <w:lsdException w:name="List Paragraph" w:uiPriority="34" w:qFormat="1"/>
+    <w:lsdException w:name="Quote" w:uiPriority="29" w:qFormat="1"/>
+    <w:lsdException w:name="Intense Quote" w:uiPriority="30" w:qFormat="1"/>
+    <w:lsdException w:name="Medium List 2 Accent 1" w:uiPriority="66"/>
+    <w:lsdException w:name="Medium Grid 1 Accent 1" w:uiPriority="67"/>
+    <w:lsdException w:name="Medium Grid 2 Accent 1" w:uiPriority="68"/>
+    <w:lsdException w:name="Medium Grid 3 Accent 1" w:uiPriority="69"/>
+    <w:lsdException w:name="Dark List Accent 1" w:uiPriority="70"/>
+    <w:lsdException w:name="Colorful Shading Accent 1" w:uiPriority="71"/>
+    <w:lsdException w:name="Colorful List Accent 1" w:uiPriority="72"/>
+    <w:lsdException w:name="Colorful Grid Accent 1" w:uiPriority="73"/>
+    <w:lsdException w:name="Light Shading Accent 2" w:uiPriority="60"/>
+    <w:lsdException w:name="Light List Accent 2" w:uiPriority="61"/>
+    <w:lsdException w:name="Light Grid Accent 2" w:uiPriority="62"/>
+    <w:lsdException w:name="Medium Shading 1 Accent 2" w:uiPriority="63"/>
+    <w:lsdException w:name="Medium Shading 2 Accent 2" w:uiPriority="64"/>
+    <w:lsdException w:name="Medium List 1 Accent 2" w:uiPriority="65"/>
+    <w:lsdException w:name="Medium List 2 Accent 2" w:uiPriority="66"/>
+    <w:lsdException w:name="Medium Grid 1 Accent 2" w:uiPriority="67"/>
+    <w:lsdException w:name="Medium Grid 2 Accent 2" w:uiPriority="68"/>
+    <w:lsdException w:name="Medium Grid 3 Accent 2" w:uiPriority="69"/>
+    <w:lsdException w:name="Dark List Accent 2" w:uiPriority="70"/>
+    <w:lsdException w:name="Colorful Shading Accent 2" w:uiPriority="71"/>
+    <w:lsdException w:name="Colorful List Accent 2" w:uiPriority="72"/>
+    <w:lsdException w:name="Colorful Grid Accent 2" w:uiPriority="73"/>
+    <w:lsdException w:name="Light Shading Accent 3" w:uiPriority="60"/>
+    <w:lsdException w:name="Light List Accent 3" w:uiPriority="61"/>
+    <w:lsdException w:name="Light Grid Accent 3" w:uiPriority="62"/>
+    <w:lsdException w:name="Medium Shading 1 Accent 3" w:uiPriority="63"/>
+    <w:lsdException w:name="Medium Shading 2 Accent 3" w:uiPriority="64"/>
+    <w:lsdException w:name="Medium List 1 Accent 3" w:uiPriority="65"/>
+    <w:lsdException w:name="Medium List 2 Accent 3" w:uiPriority="66"/>
+    <w:lsdException w:name="Medium Grid 1 Accent 3" w:uiPriority="67"/>
+    <w:lsdException w:name="Medium Grid 2 Accent 3" w:uiPriority="68"/>
+    <w:lsdException w:name="Medium Grid 3 Accent 3" w:uiPriority="69"/>
+    <w:lsdException w:name="Dark List Accent 3" w:uiPriority="70"/>
+    <w:lsdException w:name="Colorful Shading Accent 3" w:uiPriority="71"/>
+    <w:lsdException w:name="Colorful List Accent 3" w:uiPriority="72"/>
+    <w:lsdException w:name="Colorful Grid Accent 3" w:uiPriority="73"/>
+    <w:lsdException w:name="Light Shading Accent 4" w:uiPriority="60"/>
+    <w:lsdException w:name="Light List Accent 4" w:uiPriority="61"/>
+    <w:lsdException w:name="Light Grid Accent 4" w:uiPriority="62"/>
+    <w:lsdException w:name="Medium Shading 1 Accent 4" w:uiPriority="63"/>
+    <w:lsdException w:name="Medium Shading 2 Accent 4" w:uiPriority="64"/>
+    <w:lsdException w:name="Medium List 1 Accent 4" w:uiPriority="65"/>
+    <w:lsdException w:name="Medium List 2 Accent 4" w:uiPriority="66"/>
+    <w:lsdException w:name="Medium Grid 1 Accent 4" w:uiPriority="67"/>
+    <w:lsdException w:name="Medium Grid 2 Accent 4" w:uiPriority="68"/>
+    <w:lsdException w:name="Medium Grid 3 Accent 4" w:uiPriority="69"/>
+    <w:lsdException w:name="Dark List Accent 4" w:uiPriority="70"/>
+    <w:lsdException w:name="Colorful Shading Accent 4" w:uiPriority="71"/>
+    <w:lsdException w:name="Colorful List Accent 4" w:uiPriority="72"/>
+    <w:lsdException w:name="Colorful Grid Accent 4" w:uiPriority="73"/>
+    <w:lsdException w:name="Light Shading Accent 5" w:uiPriority="60"/>
+    <w:lsdException w:name="Light List Accent 5" w:uiPriority="61"/>
+    <w:lsdException w:name="Light Grid Accent 5" w:uiPriority="62"/>
+    <w:lsdException w:name="Medium Shading 1 Accent 5" w:uiPriority="63"/>
+    <w:lsdException w:name="Medium Shading 2 Accent 5" w:uiPriority="64"/>
+    <w:lsdException w:name="Medium List 1 Accent 5" w:uiPriority="65"/>
+    <w:lsdException w:name="Medium List 2 Accent 5" w:uiPriority="66"/>
+    <w:lsdException w:name="Medium Grid 1 Accent 5" w:uiPriority="67"/>
+    <w:lsdException w:name="Medium Grid 2 Accent 5" w:uiPriority="68"/>
+    <w:lsdException w:name="Medium Grid 3 Accent 5" w:uiPriority="69"/>
+    <w:lsdException w:name="Dark List Accent 5" w:uiPriority="70"/>
+    <w:lsdException w:name="Colorful Shading Accent 5" w:uiPriority="71"/>
+    <w:lsdException w:name="Colorful List Accent 5" w:uiPriority="72"/>
+    <w:lsdException w:name="Colorful Grid Accent 5" w:uiPriority="73"/>
+    <w:lsdException w:name="Light Shading Accent 6" w:uiPriority="60"/>
+    <w:lsdException w:name="Light List Accent 6" w:uiPriority="61"/>
+    <w:lsdException w:name="Light Grid Accent 6" w:uiPriority="62"/>
+    <w:lsdException w:name="Medium Shading 1 Accent 6" w:uiPriority="63"/>
+    <w:lsdException w:name="Medium Shading 2 Accent 6" w:uiPriority="64"/>
+    <w:lsdException w:name="Medium List 1 Accent 6" w:uiPriority="65"/>
+    <w:lsdException w:name="Medium List 2 Accent 6" w:uiPriority="66"/>
+    <w:lsdException w:name="Medium Grid 1 Accent 6" w:uiPriority="67"/>
+    <w:lsdException w:name="Medium Grid 2 Accent 6" w:uiPriority="68"/>
+    <w:lsdException w:name="Medium Grid 3 Accent 6" w:uiPriority="69"/>
+    <w:lsdException w:name="Dark List Accent 6" w:uiPriority="70"/>
+    <w:lsdException w:name="Colorful Shading Accent 6" w:uiPriority="71"/>
+    <w:lsdException w:name="Colorful List Accent 6" w:uiPriority="72"/>
+    <w:lsdException w:name="Colorful Grid Accent 6" w:uiPriority="73"/>
+    <w:lsdException w:name="Subtle Emphasis" w:uiPriority="19" w:qFormat="1"/>
+    <w:lsdException w:name="Intense Emphasis" w:uiPriority="21" w:qFormat="1"/>
+    <w:lsdException w:name="Subtle Reference" w:uiPriority="31" w:qFormat="1"/>
+    <w:lsdException w:name="Intense Reference" w:uiPriority="32" w:qFormat="1"/>
+    <w:lsdException w:name="Book Title" w:uiPriority="33" w:qFormat="1"/>
+    <w:lsdException w:name="Bibliography" w:semiHidden="1" w:uiPriority="37" w:unhideWhenUsed="1"/>
+    <w:lsdException w:name="TOC Heading" w:semiHidden="1" w:uiPriority="39" w:unhideWhenUsed="1" w:qFormat="1"/>
+    <w:lsdException w:name="Plain Table 1" w:uiPriority="41"/>
+    <w:lsdException w:name="Plain Table 2" w:uiPriority="42"/>
+    <w:lsdException w:name="Plain Table 3" w:uiPriority="43"/>
+    <w:lsdException w:name="Plain Table 4" w:uiPriority="44"/>
+    <w:lsdException w:name="Plain Table 5" w:uiPriority="45"/>
+    <w:lsdException w:name="Grid Table Light" w:uiPriority="40"/>
+    <w:lsdException w:name="Grid Table 1 Light" w:uiPriority="46"/>
+    <w:lsdException w:name="Grid Table 2" w:uiPriority="47"/>
+    <w:lsdException w:name="Grid Table 3" w:uiPriority="48"/>
+    <w:lsdException w:name="Grid Table 4" w:uiPriority="49"/>
+    <w:lsdException w:name="Grid Table 5 Dark" w:uiPriority="50"/>
+    <w:lsdException w:name="Grid Table 6 Colorful" w:uiPriority="51"/>
+    <w:lsdException w:name="Grid Table 7 Colorful" w:uiPriority="52"/>
+    <w:lsdException w:name="Grid Table 1 Light Accent 1" w:uiPriority="46"/>
+    <w:lsdException w:name="Grid Table 2 Accent 1" w:uiPriority="47"/>
+    <w:lsdException w:name="Grid Table 3 Accent 1" w:uiPriority="48"/>
+    <w:lsdException w:name="Grid Table 4 Accent 1" w:uiPriority="49"/>
+    <w:lsdException w:name="Grid Table 5 Dark Accent 1" w:uiPriority="50"/>
+    <w:lsdException w:name="Grid Table 6 Colorful Accent 1" w:uiPriority="51"/>
+    <w:lsdException w:name="Grid Table 7 Colorful Accent 1" w:uiPriority="52"/>
+    <w:lsdException w:name="Grid Table 1 Light Accent 2" w:uiPriority="46"/>
+    <w:lsdException w:name="Grid Table 2 Accent 2" w:uiPriority="47"/>
+    <w:lsdException w:name="Grid Table 3 Accent 2" w:uiPriority="48"/>
+    <w:lsdException w:name="Grid Table 4 Accent 2" w:uiPriority="49"/>
+    <w:lsdException w:name="Grid Table 5 Dark Accent 2" w:uiPriority="50"/>
+    <w:lsdException w:name="Grid Table 6 Colorful Accent 2" w:uiPriority="51"/>
+    <w:lsdException w:name="Grid Table 7 Colorful Accent 2" w:uiPriority="52"/>
+    <w:lsdException w:name="Grid Table 1 Light Accent 3" w:uiPriority="46"/>
+    <w:lsdException w:name="Grid Table 2 Accent 3" w:uiPriority="47"/>
+    <w:lsdException w:name="Grid Table 3 Accent 3" w:uiPriority="48"/>
+    <w:lsdException w:name="Grid Table 4 Accent 3" w:uiPriority="49"/>
+    <w:lsdException w:name="Grid Table 5 Dark Accent 3" w:uiPriority="50"/>
+    <w:lsdException w:name="Grid Table 6 Colorful Accent 3" w:uiPriority="51"/>
+    <w:lsdException w:name="Grid Table 7 Colorful Accent 3" w:uiPriority="52"/>
+    <w:lsdException w:name="Grid Table 1 Light Accent 4" w:uiPriority="46"/>
+    <w:lsdException w:name="Grid Table 2 Accent 4" w:uiPriority="47"/>
+    <w:lsdException w:name="Grid Table 3 Accent 4" w:uiPriority="48"/>
+    <w:lsdException w:name="Grid Table 4 Accent 4" w:uiPriority="49"/>
+    <w:lsdException w:name="Grid Table 5 Dark Accent 4" w:uiPriority="50"/>
+    <w:lsdException w:name="Grid Table 6 Colorful Accent 4" w:uiPriority="51"/>
+    <w:lsdException w:name="Grid Table 7 Colorful Accent 4" w:uiPriority="52"/>
+    <w:lsdException w:name="Grid Table 1 Light Accent 5" w:uiPriority="46"/>
+    <w:lsdException w:name="Grid Table 2 Accent 5" w:uiPriority="47"/>
+    <w:lsdException w:name="Grid Table 3 Accent 5" w:uiPriority="48"/>
+    <w:lsdException w:name="Grid Table 4 Accent 5" w:uiPriority="49"/>
+    <w:lsdException w:name="Grid Table 5 Dark Accent 5" w:uiPriority="50"/>
+    <w:lsdException w:name="Grid Table 6 Colorful Accent 5" w:uiPriority="51"/>
+    <w:lsdException w:name="Grid Table 7 Colorful Accent 5" w:uiPriority="52"/>
+    <w:lsdException w:name="Grid Table 1 Light Accent 6" w:uiPriority="46"/>
+    <w:lsdException w:name="Grid Table 2 Accent 6" w:uiPriority="47"/>
+    <w:lsdException w:name="Grid Table 3 Accent 6" w:uiPriority="48"/>
+    <w:lsdException w:name="Grid Table 4 Accent 6" w:uiPriority="49"/>
+    <w:lsdException w:name="Grid Table 5 Dark Accent 6" w:uiPriority="50"/>
+    <w:lsdException w:name="Grid Table 6 Colorful Accent 6" w:uiPriority="51"/>
+    <w:lsdException w:name="Grid Table 7 Colorful Accent 6" w:uiPriority="52"/>
+    <w:lsdException w:name="List Table 1 Light" w:uiPriority="46"/>
+    <w:lsdException w:name="List Table 2" w:uiPriority="47"/>
+    <w:lsdException w:name="List Table 3" w:uiPriority="48"/>
+    <w:lsdException w:name="List Table 4" w:uiPriority="49"/>
+    <w:lsdException w:name="List Table 5 Dark" w:uiPriority="50"/>
+    <w:lsdException w:name="List Table 6 Colorful" w:uiPriority="51"/>
+    <w:lsdException w:name="List Table 7 Colorful" w:uiPriority="52"/>
+    <w:lsdException w:name="List Table 1 Light Accent 1" w:uiPriority="46"/>
+    <w:lsdException w:name="List Table 2 Accent 1" w:uiPriority="47"/>
+    <w:lsdException w:name="List Table 3 Accent 1" w:uiPriority="48"/>
+    <w:lsdException w:name="List Table 4 Accent 1" w:uiPriority="49"/>
+    <w:lsdException w:name="List Table 5 Dark Accent 1" w:uiPriority="50"/>
+    <w:lsdException w:name="List Table 6 Colorful Accent 1" w:uiPriority="51"/>
+    <w:lsdException w:name="List Table 7 Colorful Accent 1" w:uiPriority="52"/>
+    <w:lsdException w:name="List Table 1 Light Accent 2" w:uiPriority="46"/>
+    <w:lsdException w:name="List Table 2 Accent 2" w:uiPriority="47"/>
+    <w:lsdException w:name="List Table 3 Accent 2" w:uiPriority="48"/>
+    <w:lsdException w:name="List Table 4 Accent 2" w:uiPriority="49"/>
+    <w:lsdException w:name="List Table 5 Dark Accent 2" w:uiPriority="50"/>
+    <w:lsdException w:name="List Table 6 Colorful Accent 2" w:uiPriority="51"/>
+    <w:lsdException w:name="List Table 7 Colorful Accent 2" w:uiPriority="52"/>
+    <w:lsdException w:name="List Table 1 Light Accent 3" w:uiPriority="46"/>
+    <w:lsdException w:name="List Table 2 Accent 3" w:uiPriority="47"/>
+    <w:lsdException w:name="List Table 3 Accent 3" w:uiPriority="48"/>
+    <w:lsdException w:name="List Table 4 Accent 3" w:uiPriority="49"/>
+    <w:lsdException w:name="List Table 5 Dark Accent 3" w:uiPriority="50"/>
+    <w:lsdException w:name="List Table 6 Colorful Accent 3" w:uiPriority="51"/>
+    <w:lsdException w:name="List Table 7 Colorful Accent 3" w:uiPriority="52"/>
+    <w:lsdException w:name="List Table 1 Light Accent 4" w:uiPriority="46"/>
+    <w:lsdException w:name="List Table 2 Accent 4" w:uiPriority="47"/>
+    <w:lsdException w:name="List Table 3 Accent 4" w:uiPriority="48"/>
+    <w:lsdException w:name="List Table 4 Accent 4" w:uiPriority="49"/>
+    <w:lsdException w:name="List Table 5 Dark Accent 4" w:uiPriority="50"/>
+    <w:lsdException w:name="List Table 6 Colorful Accent 4" w:uiPriority="51"/>
+    <w:lsdException w:name="List Table 7 Colorful Accent 4" w:uiPriority="52"/>
+    <w:lsdException w:name="List Table 1 Light Accent 5" w:uiPriority="46"/>
+    <w:lsdException w:name="List Table 2 Accent 5" w:uiPriority="47"/>
+    <w:lsdException w:name="List Table 3 Accent 5" w:uiPriority="48"/>
+    <w:lsdException w:name="List Table 4 Accent 5" w:uiPriority="49"/>
+    <w:lsdException w:name="List Table 5 Dark Accent 5" w:uiPriority="50"/>
+    <w:lsdException w:name="List Table 6 Colorful Accent 5" w:uiPriority="51"/>
+    <w:lsdException w:name="List Table 7 Colorful Accent 5" w:uiPriority="52"/>
+    <w:lsdException w:name="List Table 1 Light Accent 6" w:uiPriority="46"/>
+    <w:lsdException w:name="List Table 2 Accent 6" w:uiPriority="47"/>
+    <w:lsdException w:name="List Table 3 Accent 6" w:uiPriority="48"/>
+    <w:lsdException w:name="List Table 4 Accent 6" w:uiPriority="49"/>
+    <w:lsdException w:name="List Table 5 Dark Accent 6" w:uiPriority="50"/>
+    <w:lsdException w:name="List Table 6 Colorful Accent 6" w:uiPriority="51"/>
+    <w:lsdException w:name="List Table 7 Colorful Accent 6" w:uiPriority="52"/>
+    <w:lsdException w:name="Mention" w:semiHidden="1" w:unhideWhenUsed="1"/>
+    <w:lsdException w:name="Smart Hyperlink" w:semiHidden="1" w:unhideWhenUsed="1"/>
+    <w:lsdException w:name="Hashtag" w:semiHidden="1" w:unhideWhenUsed="1"/>
+    <w:lsdException w:name="Unresolved Mention" w:semiHidden="1" w:unhideWhenUsed="1"/>
+    <w:lsdException w:name="Smart Link" w:semiHidden="1" w:unhideWhenUsed="1"/>
   </w:latentStyles>
-  <w:style w:type="paragraph" w:default="1" w:styleId="a">
+  <w:style w:type="paragraph" w:default="1" w:styleId="Normal">
     <w:name w:val="Normal"/>
     <w:qFormat/>
-    <w:rsid w:val="00013E5F"/>
+    <w:rsid w:val="009A6DDF"/>
   </w:style>
-  <w:style w:type="character" w:default="1" w:styleId="a0">
+  <w:style w:type="character" w:default="1" w:styleId="DefaultParagraphFont">
     <w:name w:val="Default Paragraph Font"/>
     <w:uiPriority w:val="1"/>
     <w:semiHidden/>
     <w:unhideWhenUsed/>
   </w:style>
-  <w:style w:type="table" w:default="1" w:styleId="a1">
+  <w:style w:type="table" w:default="1" w:styleId="TableNormal">
     <w:name w:val="Normal Table"/>
     <w:uiPriority w:val="99"/>
     <w:semiHidden/>
     <w:unhideWhenUsed/>
-    <w:qFormat/>
     <w:tblPr>
       <w:tblInd w:w="0" w:type="dxa"/>
       <w:tblCellMar>
@@ -5427,15 +6687,15 @@
       </w:tblCellMar>
     </w:tblPr>
   </w:style>
-  <w:style w:type="numbering" w:default="1" w:styleId="a2">
+  <w:style w:type="numbering" w:default="1" w:styleId="NoList">
     <w:name w:val="No List"/>
     <w:uiPriority w:val="99"/>
     <w:semiHidden/>
     <w:unhideWhenUsed/>
   </w:style>
-  <w:style w:type="paragraph" w:styleId="a3">
+  <w:style w:type="paragraph" w:styleId="ListParagraph">
     <w:name w:val="List Paragraph"/>
-    <w:basedOn w:val="a"/>
+    <w:basedOn w:val="Normal"/>
     <w:uiPriority w:val="34"/>
     <w:qFormat/>
     <w:rsid w:val="00CC57D3"/>
@@ -5444,13 +6704,12 @@
       <w:contextualSpacing/>
     </w:pPr>
   </w:style>
-  <w:style w:type="table" w:styleId="a4">
+  <w:style w:type="table" w:styleId="TableGrid">
     <w:name w:val="Table Grid"/>
-    <w:basedOn w:val="a1"/>
+    <w:basedOn w:val="TableNormal"/>
     <w:uiPriority w:val="39"/>
     <w:rsid w:val="00BA2097"/>
     <w:tblPr>
-      <w:tblInd w:w="0" w:type="dxa"/>
       <w:tblBorders>
         <w:top w:val="single" w:sz="4" w:space="0" w:color="auto"/>
         <w:left w:val="single" w:sz="4" w:space="0" w:color="auto"/>
@@ -5459,18 +6718,12 @@
         <w:insideH w:val="single" w:sz="4" w:space="0" w:color="auto"/>
         <w:insideV w:val="single" w:sz="4" w:space="0" w:color="auto"/>
       </w:tblBorders>
-      <w:tblCellMar>
-        <w:top w:w="0" w:type="dxa"/>
-        <w:left w:w="108" w:type="dxa"/>
-        <w:bottom w:w="0" w:type="dxa"/>
-        <w:right w:w="108" w:type="dxa"/>
-      </w:tblCellMar>
     </w:tblPr>
   </w:style>
-  <w:style w:type="paragraph" w:styleId="a5">
+  <w:style w:type="paragraph" w:styleId="Header">
     <w:name w:val="header"/>
-    <w:basedOn w:val="a"/>
-    <w:link w:val="Char"/>
+    <w:basedOn w:val="Normal"/>
+    <w:link w:val="HeaderChar"/>
     <w:uiPriority w:val="99"/>
     <w:semiHidden/>
     <w:unhideWhenUsed/>
@@ -5491,10 +6744,10 @@
       <w:szCs w:val="18"/>
     </w:rPr>
   </w:style>
-  <w:style w:type="character" w:customStyle="1" w:styleId="Char">
-    <w:name w:val="页眉 Char"/>
-    <w:basedOn w:val="a0"/>
-    <w:link w:val="a5"/>
+  <w:style w:type="character" w:customStyle="1" w:styleId="HeaderChar">
+    <w:name w:val="Header Char"/>
+    <w:basedOn w:val="DefaultParagraphFont"/>
+    <w:link w:val="Header"/>
     <w:uiPriority w:val="99"/>
     <w:semiHidden/>
     <w:rsid w:val="00FF0304"/>
@@ -5503,10 +6756,10 @@
       <w:szCs w:val="18"/>
     </w:rPr>
   </w:style>
-  <w:style w:type="paragraph" w:styleId="a6">
+  <w:style w:type="paragraph" w:styleId="Footer">
     <w:name w:val="footer"/>
-    <w:basedOn w:val="a"/>
-    <w:link w:val="Char0"/>
+    <w:basedOn w:val="Normal"/>
+    <w:link w:val="FooterChar"/>
     <w:uiPriority w:val="99"/>
     <w:semiHidden/>
     <w:unhideWhenUsed/>
@@ -5523,10 +6776,10 @@
       <w:szCs w:val="18"/>
     </w:rPr>
   </w:style>
-  <w:style w:type="character" w:customStyle="1" w:styleId="Char0">
-    <w:name w:val="页脚 Char"/>
-    <w:basedOn w:val="a0"/>
-    <w:link w:val="a6"/>
+  <w:style w:type="character" w:customStyle="1" w:styleId="FooterChar">
+    <w:name w:val="Footer Char"/>
+    <w:basedOn w:val="DefaultParagraphFont"/>
+    <w:link w:val="Footer"/>
     <w:uiPriority w:val="99"/>
     <w:semiHidden/>
     <w:rsid w:val="00FF0304"/>
@@ -5535,10 +6788,10 @@
       <w:szCs w:val="18"/>
     </w:rPr>
   </w:style>
-  <w:style w:type="paragraph" w:styleId="a7">
+  <w:style w:type="paragraph" w:styleId="BalloonText">
     <w:name w:val="Balloon Text"/>
-    <w:basedOn w:val="a"/>
-    <w:link w:val="Char1"/>
+    <w:basedOn w:val="Normal"/>
+    <w:link w:val="BalloonTextChar"/>
     <w:uiPriority w:val="99"/>
     <w:semiHidden/>
     <w:unhideWhenUsed/>
@@ -5548,10 +6801,10 @@
       <w:szCs w:val="18"/>
     </w:rPr>
   </w:style>
-  <w:style w:type="character" w:customStyle="1" w:styleId="Char1">
-    <w:name w:val="批注框文本 Char"/>
-    <w:basedOn w:val="a0"/>
-    <w:link w:val="a7"/>
+  <w:style w:type="character" w:customStyle="1" w:styleId="BalloonTextChar">
+    <w:name w:val="Balloon Text Char"/>
+    <w:basedOn w:val="DefaultParagraphFont"/>
+    <w:link w:val="BalloonText"/>
     <w:uiPriority w:val="99"/>
     <w:semiHidden/>
     <w:rsid w:val="00FF0304"/>
@@ -5852,7 +7105,7 @@
   <a:extraClrSchemeLst/>
   <a:extLst>
     <a:ext uri="{05A4C25C-085E-4340-85A3-A5531E510DB2}">
-      <thm15:themeFamily xmlns:thm15="http://schemas.microsoft.com/office/thememl/2012/main" xmlns="" name="Office Theme" id="{62F939B6-93AF-4DB8-9C6B-D6C7DFDC589F}" vid="{4A3C46E8-61CC-4603-A589-7422A47A8E4A}"/>
+      <thm15:themeFamily xmlns:thm15="http://schemas.microsoft.com/office/thememl/2012/main" name="Office Theme" id="{62F939B6-93AF-4DB8-9C6B-D6C7DFDC589F}" vid="{4A3C46E8-61CC-4603-A589-7422A47A8E4A}"/>
     </a:ext>
   </a:extLst>
 </a:theme>

</xml_diff>

<commit_message>
test the movement and bounce of the moveBall using android phone
</commit_message>
<xml_diff>
--- a/COMPX202 Assignment8 Document.docx
+++ b/COMPX202 Assignment8 Document.docx
@@ -1,6 +1,6 @@
 
 <file path=word/document.xml><?xml version="1.0" encoding="utf-8"?>
-<w:document xmlns:wpc="http://schemas.microsoft.com/office/word/2010/wordprocessingCanvas" xmlns:cx="http://schemas.microsoft.com/office/drawing/2014/chartex" xmlns:cx1="http://schemas.microsoft.com/office/drawing/2015/9/8/chartex" xmlns:cx2="http://schemas.microsoft.com/office/drawing/2015/10/21/chartex" xmlns:cx3="http://schemas.microsoft.com/office/drawing/2016/5/9/chartex" xmlns:cx4="http://schemas.microsoft.com/office/drawing/2016/5/10/chartex" xmlns:cx5="http://schemas.microsoft.com/office/drawing/2016/5/11/chartex" xmlns:cx6="http://schemas.microsoft.com/office/drawing/2016/5/12/chartex" xmlns:cx7="http://schemas.microsoft.com/office/drawing/2016/5/13/chartex" xmlns:cx8="http://schemas.microsoft.com/office/drawing/2016/5/14/chartex" xmlns:mc="http://schemas.openxmlformats.org/markup-compatibility/2006" xmlns:aink="http://schemas.microsoft.com/office/drawing/2016/ink" xmlns:am3d="http://schemas.microsoft.com/office/drawing/2017/model3d" xmlns:o="urn:schemas-microsoft-com:office:office" xmlns:r="http://schemas.openxmlformats.org/officeDocument/2006/relationships" xmlns:m="http://schemas.openxmlformats.org/officeDocument/2006/math" xmlns:v="urn:schemas-microsoft-com:vml" xmlns:wp14="http://schemas.microsoft.com/office/word/2010/wordprocessingDrawing" xmlns:wp="http://schemas.openxmlformats.org/drawingml/2006/wordprocessingDrawing" xmlns:w10="urn:schemas-microsoft-com:office:word" xmlns:w="http://schemas.openxmlformats.org/wordprocessingml/2006/main" xmlns:w14="http://schemas.microsoft.com/office/word/2010/wordml" xmlns:w15="http://schemas.microsoft.com/office/word/2012/wordml" xmlns:w16cex="http://schemas.microsoft.com/office/word/2018/wordml/cex" xmlns:w16cid="http://schemas.microsoft.com/office/word/2016/wordml/cid" xmlns:w16="http://schemas.microsoft.com/office/word/2018/wordml" xmlns:w16se="http://schemas.microsoft.com/office/word/2015/wordml/symex" xmlns:wpg="http://schemas.microsoft.com/office/word/2010/wordprocessingGroup" xmlns:wpi="http://schemas.microsoft.com/office/word/2010/wordprocessingInk" xmlns:wne="http://schemas.microsoft.com/office/word/2006/wordml" xmlns:wps="http://schemas.microsoft.com/office/word/2010/wordprocessingShape" mc:Ignorable="w14 w15 w16se w16cid w16 w16cex wp14">
+<w:document xmlns:ve="http://schemas.openxmlformats.org/markup-compatibility/2006" xmlns:o="urn:schemas-microsoft-com:office:office" xmlns:r="http://schemas.openxmlformats.org/officeDocument/2006/relationships" xmlns:m="http://schemas.openxmlformats.org/officeDocument/2006/math" xmlns:v="urn:schemas-microsoft-com:vml" xmlns:wp="http://schemas.openxmlformats.org/drawingml/2006/wordprocessingDrawing" xmlns:w10="urn:schemas-microsoft-com:office:word" xmlns:w="http://schemas.openxmlformats.org/wordprocessingml/2006/main" xmlns:wne="http://schemas.microsoft.com/office/word/2006/wordml">
   <w:body>
     <w:p>
       <w:pPr>
@@ -71,25 +71,24 @@
           <w:sz w:val="28"/>
           <w:szCs w:val="28"/>
         </w:rPr>
-        <w:t xml:space="preserve">Name: </w:t>
-      </w:r>
-      <w:proofErr w:type="spellStart"/>
-      <w:r>
+        <w:t>Name: ShengyangXu (X); ID: 31711055</w:t>
+      </w:r>
+    </w:p>
+    <w:p>
+      <w:pPr>
         <w:rPr>
           <w:rFonts w:ascii="Times New Roman" w:hAnsi="Times New Roman" w:cs="Times New Roman"/>
           <w:sz w:val="28"/>
           <w:szCs w:val="28"/>
         </w:rPr>
-        <w:t>ShengyangXu</w:t>
-      </w:r>
-      <w:proofErr w:type="spellEnd"/>
+      </w:pPr>
       <w:r>
         <w:rPr>
           <w:rFonts w:ascii="Times New Roman" w:hAnsi="Times New Roman" w:cs="Times New Roman"/>
           <w:sz w:val="28"/>
           <w:szCs w:val="28"/>
         </w:rPr>
-        <w:t xml:space="preserve"> (X); ID: 31711055</w:t>
+        <w:t>Name: Dan Jin (J); ID:31711003</w:t>
       </w:r>
     </w:p>
     <w:p>
@@ -100,31 +99,73 @@
           <w:szCs w:val="28"/>
         </w:rPr>
       </w:pPr>
-      <w:r>
+    </w:p>
+    <w:p>
+      <w:pPr>
+        <w:rPr>
+          <w:rFonts w:ascii="Times New Roman" w:hAnsi="Times New Roman" w:cs="Times New Roman"/>
+          <w:b/>
+          <w:bCs/>
+          <w:sz w:val="32"/>
+          <w:szCs w:val="32"/>
+        </w:rPr>
+      </w:pPr>
+      <w:r>
+        <w:rPr>
+          <w:rFonts w:ascii="Times New Roman" w:hAnsi="Times New Roman" w:cs="Times New Roman"/>
+          <w:b/>
+          <w:bCs/>
+          <w:sz w:val="32"/>
+          <w:szCs w:val="32"/>
+        </w:rPr>
+        <w:t>Project Name</w:t>
+      </w:r>
+    </w:p>
+    <w:p>
+      <w:pPr>
         <w:rPr>
           <w:rFonts w:ascii="Times New Roman" w:hAnsi="Times New Roman" w:cs="Times New Roman"/>
           <w:sz w:val="28"/>
           <w:szCs w:val="28"/>
         </w:rPr>
-        <w:t xml:space="preserve">Name: Dan </w:t>
-      </w:r>
-      <w:proofErr w:type="spellStart"/>
+      </w:pPr>
       <w:r>
         <w:rPr>
           <w:rFonts w:ascii="Times New Roman" w:hAnsi="Times New Roman" w:cs="Times New Roman"/>
           <w:sz w:val="28"/>
           <w:szCs w:val="28"/>
         </w:rPr>
-        <w:t>Jin</w:t>
-      </w:r>
-      <w:proofErr w:type="spellEnd"/>
-      <w:r>
+        <w:t>Adventure Ball</w:t>
+      </w:r>
+    </w:p>
+    <w:p>
+      <w:pPr>
         <w:rPr>
           <w:rFonts w:ascii="Times New Roman" w:hAnsi="Times New Roman" w:cs="Times New Roman"/>
           <w:sz w:val="28"/>
           <w:szCs w:val="28"/>
         </w:rPr>
-        <w:t xml:space="preserve"> (J); ID:31711003</w:t>
+      </w:pPr>
+    </w:p>
+    <w:p>
+      <w:pPr>
+        <w:rPr>
+          <w:rFonts w:ascii="Times New Roman" w:hAnsi="Times New Roman" w:cs="Times New Roman"/>
+          <w:b/>
+          <w:bCs/>
+          <w:sz w:val="32"/>
+          <w:szCs w:val="32"/>
+        </w:rPr>
+      </w:pPr>
+      <w:r>
+        <w:rPr>
+          <w:rFonts w:ascii="Times New Roman" w:hAnsi="Times New Roman" w:cs="Times New Roman"/>
+          <w:b/>
+          <w:bCs/>
+          <w:sz w:val="32"/>
+          <w:szCs w:val="32"/>
+        </w:rPr>
+        <w:t>Software Methodology</w:t>
       </w:r>
     </w:p>
     <w:p>
@@ -135,99 +176,22 @@
           <w:szCs w:val="28"/>
         </w:rPr>
       </w:pPr>
-    </w:p>
-    <w:p>
-      <w:pPr>
-        <w:rPr>
-          <w:rFonts w:ascii="Times New Roman" w:hAnsi="Times New Roman" w:cs="Times New Roman"/>
-          <w:b/>
-          <w:bCs/>
-          <w:sz w:val="32"/>
-          <w:szCs w:val="32"/>
-        </w:rPr>
-      </w:pPr>
-      <w:r>
-        <w:rPr>
-          <w:rFonts w:ascii="Times New Roman" w:hAnsi="Times New Roman" w:cs="Times New Roman"/>
-          <w:b/>
-          <w:bCs/>
-          <w:sz w:val="32"/>
-          <w:szCs w:val="32"/>
-        </w:rPr>
-        <w:t>Project Name</w:t>
-      </w:r>
-    </w:p>
-    <w:p>
-      <w:pPr>
+      <w:r>
         <w:rPr>
           <w:rFonts w:ascii="Times New Roman" w:hAnsi="Times New Roman" w:cs="Times New Roman"/>
           <w:sz w:val="28"/>
           <w:szCs w:val="28"/>
         </w:rPr>
-      </w:pPr>
-      <w:r>
+        <w:t>The iterative and incremental approach</w:t>
+      </w:r>
+    </w:p>
+    <w:p>
+      <w:pPr>
         <w:rPr>
           <w:rFonts w:ascii="Times New Roman" w:hAnsi="Times New Roman" w:cs="Times New Roman"/>
           <w:sz w:val="28"/>
           <w:szCs w:val="28"/>
         </w:rPr>
-        <w:t>Adventure Ball</w:t>
-      </w:r>
-    </w:p>
-    <w:p>
-      <w:pPr>
-        <w:rPr>
-          <w:rFonts w:ascii="Times New Roman" w:hAnsi="Times New Roman" w:cs="Times New Roman"/>
-          <w:sz w:val="28"/>
-          <w:szCs w:val="28"/>
-        </w:rPr>
-      </w:pPr>
-    </w:p>
-    <w:p>
-      <w:pPr>
-        <w:rPr>
-          <w:rFonts w:ascii="Times New Roman" w:hAnsi="Times New Roman" w:cs="Times New Roman"/>
-          <w:b/>
-          <w:bCs/>
-          <w:sz w:val="32"/>
-          <w:szCs w:val="32"/>
-        </w:rPr>
-      </w:pPr>
-      <w:r>
-        <w:rPr>
-          <w:rFonts w:ascii="Times New Roman" w:hAnsi="Times New Roman" w:cs="Times New Roman"/>
-          <w:b/>
-          <w:bCs/>
-          <w:sz w:val="32"/>
-          <w:szCs w:val="32"/>
-        </w:rPr>
-        <w:t>Software Methodology</w:t>
-      </w:r>
-    </w:p>
-    <w:p>
-      <w:pPr>
-        <w:rPr>
-          <w:rFonts w:ascii="Times New Roman" w:hAnsi="Times New Roman" w:cs="Times New Roman"/>
-          <w:sz w:val="28"/>
-          <w:szCs w:val="28"/>
-        </w:rPr>
-      </w:pPr>
-      <w:r>
-        <w:rPr>
-          <w:rFonts w:ascii="Times New Roman" w:hAnsi="Times New Roman" w:cs="Times New Roman"/>
-          <w:sz w:val="28"/>
-          <w:szCs w:val="28"/>
-        </w:rPr>
-        <w:t>The iterative and incremental approach</w:t>
-      </w:r>
-    </w:p>
-    <w:p>
-      <w:pPr>
-        <w:rPr>
-          <w:rFonts w:ascii="Times New Roman" w:hAnsi="Times New Roman" w:cs="Times New Roman"/>
-          <w:sz w:val="28"/>
-          <w:szCs w:val="28"/>
-        </w:rPr>
       </w:pPr>
     </w:p>
     <w:p>
@@ -254,10 +218,10 @@
     </w:p>
     <w:tbl>
       <w:tblPr>
-        <w:tblStyle w:val="TableGrid"/>
+        <w:tblStyle w:val="a4"/>
         <w:tblW w:w="9525" w:type="dxa"/>
         <w:jc w:val="center"/>
-        <w:tblLook w:val="00A0" w:firstRow="1" w:lastRow="0" w:firstColumn="1" w:lastColumn="0" w:noHBand="0" w:noVBand="0"/>
+        <w:tblLook w:val="00A0"/>
       </w:tblPr>
       <w:tblGrid>
         <w:gridCol w:w="1377"/>
@@ -387,7 +351,7 @@
           </w:tcPr>
           <w:p>
             <w:pPr>
-              <w:pStyle w:val="ListParagraph"/>
+              <w:pStyle w:val="a3"/>
               <w:numPr>
                 <w:ilvl w:val="0"/>
                 <w:numId w:val="1"/>
@@ -473,18 +437,8 @@
                 <w:sz w:val="28"/>
                 <w:szCs w:val="28"/>
               </w:rPr>
-              <w:t xml:space="preserve">2 </w:t>
-            </w:r>
-            <w:proofErr w:type="spellStart"/>
-            <w:r>
-              <w:rPr>
-                <w:rFonts w:ascii="Times New Roman" w:hAnsi="Times New Roman" w:cs="Times New Roman"/>
-                <w:sz w:val="28"/>
-                <w:szCs w:val="28"/>
-              </w:rPr>
-              <w:t>hrs</w:t>
-            </w:r>
-            <w:proofErr w:type="spellEnd"/>
+              <w:t>2 hrs</w:t>
+            </w:r>
           </w:p>
         </w:tc>
       </w:tr>
@@ -500,7 +454,7 @@
           </w:tcPr>
           <w:p>
             <w:pPr>
-              <w:pStyle w:val="ListParagraph"/>
+              <w:pStyle w:val="a3"/>
               <w:numPr>
                 <w:ilvl w:val="0"/>
                 <w:numId w:val="1"/>
@@ -530,7 +484,6 @@
                 <w:szCs w:val="28"/>
               </w:rPr>
             </w:pPr>
-            <w:proofErr w:type="spellStart"/>
             <w:r>
               <w:rPr>
                 <w:rFonts w:ascii="Times New Roman" w:hAnsi="Times New Roman" w:cs="Times New Roman" w:hint="eastAsia"/>
@@ -539,7 +492,6 @@
               </w:rPr>
               <w:t>GameUIdesign</w:t>
             </w:r>
-            <w:proofErr w:type="spellEnd"/>
           </w:p>
         </w:tc>
         <w:tc>
@@ -613,7 +565,7 @@
           </w:tcPr>
           <w:p>
             <w:pPr>
-              <w:pStyle w:val="ListParagraph"/>
+              <w:pStyle w:val="a3"/>
               <w:numPr>
                 <w:ilvl w:val="0"/>
                 <w:numId w:val="1"/>
@@ -722,7 +674,7 @@
           </w:tcPr>
           <w:p>
             <w:pPr>
-              <w:pStyle w:val="ListParagraph"/>
+              <w:pStyle w:val="a3"/>
               <w:numPr>
                 <w:ilvl w:val="0"/>
                 <w:numId w:val="1"/>
@@ -843,7 +795,7 @@
           </w:tcPr>
           <w:p>
             <w:pPr>
-              <w:pStyle w:val="ListParagraph"/>
+              <w:pStyle w:val="a3"/>
               <w:numPr>
                 <w:ilvl w:val="0"/>
                 <w:numId w:val="1"/>
@@ -950,7 +902,7 @@
           </w:tcPr>
           <w:p>
             <w:pPr>
-              <w:pStyle w:val="ListParagraph"/>
+              <w:pStyle w:val="a3"/>
               <w:numPr>
                 <w:ilvl w:val="0"/>
                 <w:numId w:val="1"/>
@@ -1044,18 +996,8 @@
                 <w:sz w:val="28"/>
                 <w:szCs w:val="28"/>
               </w:rPr>
-              <w:t xml:space="preserve">1 </w:t>
-            </w:r>
-            <w:proofErr w:type="spellStart"/>
-            <w:r>
-              <w:rPr>
-                <w:rFonts w:ascii="Times New Roman" w:hAnsi="Times New Roman" w:cs="Times New Roman"/>
-                <w:sz w:val="28"/>
-                <w:szCs w:val="28"/>
-              </w:rPr>
-              <w:t>hrs</w:t>
-            </w:r>
-            <w:proofErr w:type="spellEnd"/>
+              <w:t>1 hrs</w:t>
+            </w:r>
           </w:p>
         </w:tc>
       </w:tr>
@@ -1071,7 +1013,7 @@
           </w:tcPr>
           <w:p>
             <w:pPr>
-              <w:pStyle w:val="ListParagraph"/>
+              <w:pStyle w:val="a3"/>
               <w:numPr>
                 <w:ilvl w:val="0"/>
                 <w:numId w:val="1"/>
@@ -1161,18 +1103,8 @@
                 <w:sz w:val="28"/>
                 <w:szCs w:val="28"/>
               </w:rPr>
-              <w:t xml:space="preserve">1 </w:t>
-            </w:r>
-            <w:proofErr w:type="spellStart"/>
-            <w:r>
-              <w:rPr>
-                <w:rFonts w:ascii="Times New Roman" w:hAnsi="Times New Roman" w:cs="Times New Roman"/>
-                <w:sz w:val="28"/>
-                <w:szCs w:val="28"/>
-              </w:rPr>
-              <w:t>hrs</w:t>
-            </w:r>
-            <w:proofErr w:type="spellEnd"/>
+              <w:t>1 hrs</w:t>
+            </w:r>
           </w:p>
         </w:tc>
       </w:tr>
@@ -1188,7 +1120,7 @@
           </w:tcPr>
           <w:p>
             <w:pPr>
-              <w:pStyle w:val="ListParagraph"/>
+              <w:pStyle w:val="a3"/>
               <w:numPr>
                 <w:ilvl w:val="0"/>
                 <w:numId w:val="1"/>
@@ -1311,7 +1243,7 @@
           </w:tcPr>
           <w:p>
             <w:pPr>
-              <w:pStyle w:val="ListParagraph"/>
+              <w:pStyle w:val="a3"/>
               <w:numPr>
                 <w:ilvl w:val="0"/>
                 <w:numId w:val="1"/>
@@ -1434,7 +1366,7 @@
           </w:tcPr>
           <w:p>
             <w:pPr>
-              <w:pStyle w:val="ListParagraph"/>
+              <w:pStyle w:val="a3"/>
               <w:numPr>
                 <w:ilvl w:val="0"/>
                 <w:numId w:val="1"/>
@@ -1524,18 +1456,8 @@
                 <w:sz w:val="28"/>
                 <w:szCs w:val="28"/>
               </w:rPr>
-              <w:t xml:space="preserve">2 </w:t>
-            </w:r>
-            <w:proofErr w:type="spellStart"/>
-            <w:r>
-              <w:rPr>
-                <w:rFonts w:ascii="Times New Roman" w:hAnsi="Times New Roman" w:cs="Times New Roman"/>
-                <w:sz w:val="28"/>
-                <w:szCs w:val="28"/>
-              </w:rPr>
-              <w:t>hrs</w:t>
-            </w:r>
-            <w:proofErr w:type="spellEnd"/>
+              <w:t>2 hrs</w:t>
+            </w:r>
           </w:p>
         </w:tc>
       </w:tr>
@@ -1551,7 +1473,7 @@
           </w:tcPr>
           <w:p>
             <w:pPr>
-              <w:pStyle w:val="ListParagraph"/>
+              <w:pStyle w:val="a3"/>
               <w:numPr>
                 <w:ilvl w:val="0"/>
                 <w:numId w:val="1"/>
@@ -1678,7 +1600,7 @@
           </w:tcPr>
           <w:p>
             <w:pPr>
-              <w:pStyle w:val="ListParagraph"/>
+              <w:pStyle w:val="a3"/>
               <w:numPr>
                 <w:ilvl w:val="0"/>
                 <w:numId w:val="1"/>
@@ -1805,7 +1727,7 @@
           </w:tcPr>
           <w:p>
             <w:pPr>
-              <w:pStyle w:val="ListParagraph"/>
+              <w:pStyle w:val="a3"/>
               <w:numPr>
                 <w:ilvl w:val="0"/>
                 <w:numId w:val="1"/>
@@ -1916,7 +1838,7 @@
           </w:tcPr>
           <w:p>
             <w:pPr>
-              <w:pStyle w:val="ListParagraph"/>
+              <w:pStyle w:val="a3"/>
               <w:numPr>
                 <w:ilvl w:val="0"/>
                 <w:numId w:val="1"/>
@@ -2002,18 +1924,8 @@
                 <w:sz w:val="28"/>
                 <w:szCs w:val="28"/>
               </w:rPr>
-              <w:t xml:space="preserve">2 </w:t>
-            </w:r>
-            <w:proofErr w:type="spellStart"/>
-            <w:r>
-              <w:rPr>
-                <w:rFonts w:ascii="Times New Roman" w:hAnsi="Times New Roman" w:cs="Times New Roman"/>
-                <w:sz w:val="28"/>
-                <w:szCs w:val="28"/>
-              </w:rPr>
-              <w:t>hrs</w:t>
-            </w:r>
-            <w:proofErr w:type="spellEnd"/>
+              <w:t>2 hrs</w:t>
+            </w:r>
           </w:p>
         </w:tc>
       </w:tr>
@@ -2029,7 +1941,7 @@
           </w:tcPr>
           <w:p>
             <w:pPr>
-              <w:pStyle w:val="ListParagraph"/>
+              <w:pStyle w:val="a3"/>
               <w:numPr>
                 <w:ilvl w:val="0"/>
                 <w:numId w:val="1"/>
@@ -2168,7 +2080,7 @@
           </w:tcPr>
           <w:p>
             <w:pPr>
-              <w:pStyle w:val="ListParagraph"/>
+              <w:pStyle w:val="a3"/>
               <w:numPr>
                 <w:ilvl w:val="0"/>
                 <w:numId w:val="1"/>
@@ -2274,18 +2186,8 @@
                 <w:sz w:val="28"/>
                 <w:szCs w:val="28"/>
               </w:rPr>
-              <w:t xml:space="preserve">1 </w:t>
-            </w:r>
-            <w:proofErr w:type="spellStart"/>
-            <w:r>
-              <w:rPr>
-                <w:rFonts w:ascii="Times New Roman" w:hAnsi="Times New Roman" w:cs="Times New Roman"/>
-                <w:sz w:val="28"/>
-                <w:szCs w:val="28"/>
-              </w:rPr>
-              <w:t>hrs</w:t>
-            </w:r>
-            <w:proofErr w:type="spellEnd"/>
+              <w:t>1 hrs</w:t>
+            </w:r>
           </w:p>
         </w:tc>
       </w:tr>
@@ -2301,7 +2203,7 @@
           </w:tcPr>
           <w:p>
             <w:pPr>
-              <w:pStyle w:val="ListParagraph"/>
+              <w:pStyle w:val="a3"/>
               <w:numPr>
                 <w:ilvl w:val="0"/>
                 <w:numId w:val="1"/>
@@ -2391,18 +2293,8 @@
                 <w:sz w:val="28"/>
                 <w:szCs w:val="28"/>
               </w:rPr>
-              <w:t xml:space="preserve">1 </w:t>
-            </w:r>
-            <w:proofErr w:type="spellStart"/>
-            <w:r>
-              <w:rPr>
-                <w:rFonts w:ascii="Times New Roman" w:hAnsi="Times New Roman" w:cs="Times New Roman"/>
-                <w:sz w:val="28"/>
-                <w:szCs w:val="28"/>
-              </w:rPr>
-              <w:t>hrs</w:t>
-            </w:r>
-            <w:proofErr w:type="spellEnd"/>
+              <w:t>1 hrs</w:t>
+            </w:r>
           </w:p>
         </w:tc>
       </w:tr>
@@ -2418,7 +2310,7 @@
           </w:tcPr>
           <w:p>
             <w:pPr>
-              <w:pStyle w:val="ListParagraph"/>
+              <w:pStyle w:val="a3"/>
               <w:numPr>
                 <w:ilvl w:val="0"/>
                 <w:numId w:val="1"/>
@@ -2504,18 +2396,8 @@
                 <w:sz w:val="28"/>
                 <w:szCs w:val="28"/>
               </w:rPr>
-              <w:t xml:space="preserve">3 </w:t>
-            </w:r>
-            <w:proofErr w:type="spellStart"/>
-            <w:r>
-              <w:rPr>
-                <w:rFonts w:ascii="Times New Roman" w:hAnsi="Times New Roman" w:cs="Times New Roman"/>
-                <w:sz w:val="28"/>
-                <w:szCs w:val="28"/>
-              </w:rPr>
-              <w:t>hrs</w:t>
-            </w:r>
-            <w:proofErr w:type="spellEnd"/>
+              <w:t>3 hrs</w:t>
+            </w:r>
           </w:p>
         </w:tc>
       </w:tr>
@@ -2531,7 +2413,7 @@
           </w:tcPr>
           <w:p>
             <w:pPr>
-              <w:pStyle w:val="ListParagraph"/>
+              <w:pStyle w:val="a3"/>
               <w:numPr>
                 <w:ilvl w:val="0"/>
                 <w:numId w:val="1"/>
@@ -2617,18 +2499,8 @@
                 <w:sz w:val="28"/>
                 <w:szCs w:val="28"/>
               </w:rPr>
-              <w:t xml:space="preserve">1 </w:t>
-            </w:r>
-            <w:proofErr w:type="spellStart"/>
-            <w:r>
-              <w:rPr>
-                <w:rFonts w:ascii="Times New Roman" w:hAnsi="Times New Roman" w:cs="Times New Roman"/>
-                <w:sz w:val="28"/>
-                <w:szCs w:val="28"/>
-              </w:rPr>
-              <w:t>hrs</w:t>
-            </w:r>
-            <w:proofErr w:type="spellEnd"/>
+              <w:t>1 hrs</w:t>
+            </w:r>
           </w:p>
         </w:tc>
       </w:tr>
@@ -2644,7 +2516,7 @@
           </w:tcPr>
           <w:p>
             <w:pPr>
-              <w:pStyle w:val="ListParagraph"/>
+              <w:pStyle w:val="a3"/>
               <w:numPr>
                 <w:ilvl w:val="0"/>
                 <w:numId w:val="1"/>
@@ -2730,18 +2602,8 @@
                 <w:sz w:val="28"/>
                 <w:szCs w:val="28"/>
               </w:rPr>
-              <w:t xml:space="preserve">2 </w:t>
-            </w:r>
-            <w:proofErr w:type="spellStart"/>
-            <w:r>
-              <w:rPr>
-                <w:rFonts w:ascii="Times New Roman" w:hAnsi="Times New Roman" w:cs="Times New Roman"/>
-                <w:sz w:val="28"/>
-                <w:szCs w:val="28"/>
-              </w:rPr>
-              <w:t>hrs</w:t>
-            </w:r>
-            <w:proofErr w:type="spellEnd"/>
+              <w:t>2 hrs</w:t>
+            </w:r>
           </w:p>
         </w:tc>
       </w:tr>
@@ -2757,7 +2619,7 @@
           </w:tcPr>
           <w:p>
             <w:pPr>
-              <w:pStyle w:val="ListParagraph"/>
+              <w:pStyle w:val="a3"/>
               <w:numPr>
                 <w:ilvl w:val="0"/>
                 <w:numId w:val="1"/>
@@ -2843,18 +2705,8 @@
                 <w:sz w:val="28"/>
                 <w:szCs w:val="28"/>
               </w:rPr>
-              <w:t xml:space="preserve">1 </w:t>
-            </w:r>
-            <w:proofErr w:type="spellStart"/>
-            <w:r>
-              <w:rPr>
-                <w:rFonts w:ascii="Times New Roman" w:hAnsi="Times New Roman" w:cs="Times New Roman"/>
-                <w:sz w:val="28"/>
-                <w:szCs w:val="28"/>
-              </w:rPr>
-              <w:t>hrs</w:t>
-            </w:r>
-            <w:proofErr w:type="spellEnd"/>
+              <w:t>1 hrs</w:t>
+            </w:r>
           </w:p>
         </w:tc>
       </w:tr>
@@ -2870,7 +2722,7 @@
           </w:tcPr>
           <w:p>
             <w:pPr>
-              <w:pStyle w:val="ListParagraph"/>
+              <w:pStyle w:val="a3"/>
               <w:numPr>
                 <w:ilvl w:val="0"/>
                 <w:numId w:val="1"/>
@@ -2956,18 +2808,8 @@
                 <w:sz w:val="28"/>
                 <w:szCs w:val="28"/>
               </w:rPr>
-              <w:t xml:space="preserve">2 </w:t>
-            </w:r>
-            <w:proofErr w:type="spellStart"/>
-            <w:r>
-              <w:rPr>
-                <w:rFonts w:ascii="Times New Roman" w:hAnsi="Times New Roman" w:cs="Times New Roman"/>
-                <w:sz w:val="28"/>
-                <w:szCs w:val="28"/>
-              </w:rPr>
-              <w:t>hrs</w:t>
-            </w:r>
-            <w:proofErr w:type="spellEnd"/>
+              <w:t>2 hrs</w:t>
+            </w:r>
           </w:p>
         </w:tc>
       </w:tr>
@@ -2983,7 +2825,7 @@
           </w:tcPr>
           <w:p>
             <w:pPr>
-              <w:pStyle w:val="ListParagraph"/>
+              <w:pStyle w:val="a3"/>
               <w:numPr>
                 <w:ilvl w:val="0"/>
                 <w:numId w:val="1"/>
@@ -3069,18 +2911,8 @@
                 <w:sz w:val="28"/>
                 <w:szCs w:val="28"/>
               </w:rPr>
-              <w:t xml:space="preserve">2 </w:t>
-            </w:r>
-            <w:proofErr w:type="spellStart"/>
-            <w:r>
-              <w:rPr>
-                <w:rFonts w:ascii="Times New Roman" w:hAnsi="Times New Roman" w:cs="Times New Roman"/>
-                <w:sz w:val="28"/>
-                <w:szCs w:val="28"/>
-              </w:rPr>
-              <w:t>hrs</w:t>
-            </w:r>
-            <w:proofErr w:type="spellEnd"/>
+              <w:t>2 hrs</w:t>
+            </w:r>
           </w:p>
         </w:tc>
       </w:tr>
@@ -3096,7 +2928,7 @@
           </w:tcPr>
           <w:p>
             <w:pPr>
-              <w:pStyle w:val="ListParagraph"/>
+              <w:pStyle w:val="a3"/>
               <w:numPr>
                 <w:ilvl w:val="0"/>
                 <w:numId w:val="1"/>
@@ -3182,18 +3014,8 @@
                 <w:sz w:val="28"/>
                 <w:szCs w:val="28"/>
               </w:rPr>
-              <w:t xml:space="preserve">1 </w:t>
-            </w:r>
-            <w:proofErr w:type="spellStart"/>
-            <w:r>
-              <w:rPr>
-                <w:rFonts w:ascii="Times New Roman" w:hAnsi="Times New Roman" w:cs="Times New Roman"/>
-                <w:sz w:val="28"/>
-                <w:szCs w:val="28"/>
-              </w:rPr>
-              <w:t>hrs</w:t>
-            </w:r>
-            <w:proofErr w:type="spellEnd"/>
+              <w:t>1 hrs</w:t>
+            </w:r>
           </w:p>
         </w:tc>
       </w:tr>
@@ -3209,7 +3031,7 @@
           </w:tcPr>
           <w:p>
             <w:pPr>
-              <w:pStyle w:val="ListParagraph"/>
+              <w:pStyle w:val="a3"/>
               <w:numPr>
                 <w:ilvl w:val="0"/>
                 <w:numId w:val="1"/>
@@ -3295,18 +3117,8 @@
                 <w:sz w:val="28"/>
                 <w:szCs w:val="28"/>
               </w:rPr>
-              <w:t xml:space="preserve">5 </w:t>
-            </w:r>
-            <w:proofErr w:type="spellStart"/>
-            <w:r>
-              <w:rPr>
-                <w:rFonts w:ascii="Times New Roman" w:hAnsi="Times New Roman" w:cs="Times New Roman"/>
-                <w:sz w:val="28"/>
-                <w:szCs w:val="28"/>
-              </w:rPr>
-              <w:t>hrs</w:t>
-            </w:r>
-            <w:proofErr w:type="spellEnd"/>
+              <w:t>5 hrs</w:t>
+            </w:r>
           </w:p>
         </w:tc>
       </w:tr>
@@ -3359,7 +3171,6 @@
         </w:rPr>
         <w:t xml:space="preserve">1: </w:t>
       </w:r>
-      <w:proofErr w:type="spellStart"/>
       <w:r>
         <w:rPr>
           <w:rFonts w:ascii="Times New Roman" w:hAnsi="Times New Roman" w:cs="Times New Roman" w:hint="eastAsia"/>
@@ -3368,7 +3179,6 @@
         </w:rPr>
         <w:t>AppIconDesign</w:t>
       </w:r>
-      <w:proofErr w:type="spellEnd"/>
     </w:p>
     <w:p>
       <w:pPr>
@@ -3397,25 +3207,7 @@
           <w:sz w:val="32"/>
           <w:szCs w:val="28"/>
         </w:rPr>
-        <w:t xml:space="preserve">: 2 </w:t>
-      </w:r>
-      <w:proofErr w:type="spellStart"/>
-      <w:r>
-        <w:rPr>
-          <w:rFonts w:ascii="Times New Roman" w:hAnsi="Times New Roman" w:cs="Times New Roman"/>
-          <w:sz w:val="32"/>
-          <w:szCs w:val="28"/>
-        </w:rPr>
-        <w:t>hrs</w:t>
-      </w:r>
-      <w:proofErr w:type="spellEnd"/>
-      <w:r>
-        <w:rPr>
-          <w:rFonts w:ascii="Times New Roman" w:hAnsi="Times New Roman" w:cs="Times New Roman"/>
-          <w:sz w:val="32"/>
-          <w:szCs w:val="28"/>
-        </w:rPr>
-        <w:t xml:space="preserve">, </w:t>
+        <w:t xml:space="preserve">: 2 hrs, </w:t>
       </w:r>
       <w:r>
         <w:rPr>
@@ -3475,7 +3267,7 @@
           <w:szCs w:val="32"/>
         </w:rPr>
         <w:drawing>
-          <wp:inline distT="0" distB="0" distL="0" distR="0" wp14:anchorId="173BFC7C" wp14:editId="7351D977">
+          <wp:inline distT="0" distB="0" distL="0" distR="0">
             <wp:extent cx="5871387" cy="3245491"/>
             <wp:effectExtent l="19050" t="0" r="0" b="0"/>
             <wp:docPr id="6" name="图片 6" descr="C:\Users\user\AppData\Local\Microsoft\Windows\INetCache\Content.Word\logodesign.jpg"/>
@@ -3537,9 +3329,52 @@
           <w:sz w:val="32"/>
           <w:szCs w:val="32"/>
         </w:rPr>
-        <w:t xml:space="preserve">Design </w:t>
-      </w:r>
-      <w:proofErr w:type="spellStart"/>
+        <w:t>Design Idea:</w:t>
+      </w:r>
+      <w:r>
+        <w:rPr>
+          <w:rFonts w:ascii="Times New Roman" w:hAnsi="Times New Roman" w:cs="Times New Roman"/>
+          <w:sz w:val="32"/>
+          <w:szCs w:val="32"/>
+        </w:rPr>
+        <w:t xml:space="preserve">As a small leisure game, I want its logo to show the relaxed </w:t>
+      </w:r>
+      <w:r>
+        <w:rPr>
+          <w:rFonts w:ascii="Times New Roman" w:hAnsi="Times New Roman" w:cs="Times New Roman"/>
+          <w:sz w:val="32"/>
+          <w:szCs w:val="32"/>
+        </w:rPr>
+        <w:t>and happy atmosphere</w:t>
+      </w:r>
+      <w:r>
+        <w:rPr>
+          <w:rFonts w:ascii="Times New Roman" w:hAnsi="Times New Roman" w:cs="Times New Roman"/>
+          <w:sz w:val="32"/>
+          <w:szCs w:val="32"/>
+        </w:rPr>
+        <w:t>. Before designing the logo, our group has conceived the game's playing method and general content. I extracted the elements in the game and designed such a logo.</w:t>
+      </w:r>
+    </w:p>
+    <w:p>
+      <w:pPr>
+        <w:spacing w:line="360" w:lineRule="auto"/>
+        <w:rPr>
+          <w:rFonts w:ascii="Times New Roman" w:hAnsi="Times New Roman" w:cs="Times New Roman"/>
+          <w:sz w:val="32"/>
+          <w:szCs w:val="32"/>
+        </w:rPr>
+      </w:pPr>
+    </w:p>
+    <w:p>
+      <w:pPr>
+        <w:spacing w:line="360" w:lineRule="auto"/>
+        <w:rPr>
+          <w:rFonts w:ascii="Times New Roman" w:hAnsi="Times New Roman" w:cs="Times New Roman"/>
+          <w:sz w:val="32"/>
+          <w:szCs w:val="32"/>
+        </w:rPr>
+      </w:pPr>
       <w:r>
         <w:rPr>
           <w:rFonts w:ascii="Times New Roman" w:hAnsi="Times New Roman" w:cs="Times New Roman" w:hint="eastAsia"/>
@@ -3547,69 +3382,6 @@
           <w:sz w:val="32"/>
           <w:szCs w:val="32"/>
         </w:rPr>
-        <w:t>Idea:</w:t>
-      </w:r>
-      <w:r>
-        <w:rPr>
-          <w:rFonts w:ascii="Times New Roman" w:hAnsi="Times New Roman" w:cs="Times New Roman"/>
-          <w:sz w:val="32"/>
-          <w:szCs w:val="32"/>
-        </w:rPr>
-        <w:t>As</w:t>
-      </w:r>
-      <w:proofErr w:type="spellEnd"/>
-      <w:r>
-        <w:rPr>
-          <w:rFonts w:ascii="Times New Roman" w:hAnsi="Times New Roman" w:cs="Times New Roman"/>
-          <w:sz w:val="32"/>
-          <w:szCs w:val="32"/>
-        </w:rPr>
-        <w:t xml:space="preserve"> a small leisure game, I want its logo to show the relaxed </w:t>
-      </w:r>
-      <w:r>
-        <w:rPr>
-          <w:rFonts w:ascii="Times New Roman" w:hAnsi="Times New Roman" w:cs="Times New Roman"/>
-          <w:sz w:val="32"/>
-          <w:szCs w:val="32"/>
-        </w:rPr>
-        <w:t>and happy atmosphere</w:t>
-      </w:r>
-      <w:r>
-        <w:rPr>
-          <w:rFonts w:ascii="Times New Roman" w:hAnsi="Times New Roman" w:cs="Times New Roman"/>
-          <w:sz w:val="32"/>
-          <w:szCs w:val="32"/>
-        </w:rPr>
-        <w:t>. Before designing the logo, our group has conceived the game's playing method and general content. I extracted the elements in the game and designed such a logo.</w:t>
-      </w:r>
-    </w:p>
-    <w:p>
-      <w:pPr>
-        <w:spacing w:line="360" w:lineRule="auto"/>
-        <w:rPr>
-          <w:rFonts w:ascii="Times New Roman" w:hAnsi="Times New Roman" w:cs="Times New Roman"/>
-          <w:sz w:val="32"/>
-          <w:szCs w:val="32"/>
-        </w:rPr>
-      </w:pPr>
-    </w:p>
-    <w:p>
-      <w:pPr>
-        <w:spacing w:line="360" w:lineRule="auto"/>
-        <w:rPr>
-          <w:rFonts w:ascii="Times New Roman" w:hAnsi="Times New Roman" w:cs="Times New Roman"/>
-          <w:sz w:val="32"/>
-          <w:szCs w:val="32"/>
-        </w:rPr>
-      </w:pPr>
-      <w:proofErr w:type="spellStart"/>
-      <w:r>
-        <w:rPr>
-          <w:rFonts w:ascii="Times New Roman" w:hAnsi="Times New Roman" w:cs="Times New Roman" w:hint="eastAsia"/>
-          <w:b/>
-          <w:sz w:val="32"/>
-          <w:szCs w:val="32"/>
-        </w:rPr>
         <w:t>Inspirations:</w:t>
       </w:r>
       <w:r>
@@ -3618,16 +3390,7 @@
           <w:sz w:val="32"/>
           <w:szCs w:val="32"/>
         </w:rPr>
-        <w:t>The</w:t>
-      </w:r>
-      <w:proofErr w:type="spellEnd"/>
-      <w:r>
-        <w:rPr>
-          <w:rFonts w:ascii="Times New Roman" w:hAnsi="Times New Roman" w:cs="Times New Roman"/>
-          <w:sz w:val="32"/>
-          <w:szCs w:val="32"/>
-        </w:rPr>
-        <w:t xml:space="preserve"> design inspiration comes from the game itself. We try to make a small ball rolling by gravity. This small ball is in the game world where danger and opportunity coexist. On the left and right sides, it is the boundary between touch and death; in the middle, it is the death </w:t>
+        <w:t xml:space="preserve">The design inspiration comes from the game itself. We try to make a small ball rolling by gravity. This small ball is in the game world where danger and opportunity coexist. On the left and right sides, it is the boundary between touch and death; in the middle, it is the death </w:t>
       </w:r>
       <w:r>
         <w:rPr>
@@ -3696,7 +3459,7 @@
         <w:rPr>
           <w:noProof/>
         </w:rPr>
-        <w:pict w14:anchorId="2610A1D1">
+        <w:pict>
           <v:shapetype id="_x0000_t75" coordsize="21600,21600" o:spt="75" o:preferrelative="t" path="m@4@5l@4@11@9@11@9@5xe" filled="f" stroked="f">
             <v:stroke joinstyle="miter"/>
             <v:formulas>
@@ -3716,13 +3479,12 @@
             <v:path o:extrusionok="f" gradientshapeok="t" o:connecttype="rect"/>
             <o:lock v:ext="edit" aspectratio="t"/>
           </v:shapetype>
-          <v:shape id="_x0000_s1028" type="#_x0000_t75" alt="" style="position:absolute;margin-left:230.25pt;margin-top:166.35pt;width:226.05pt;height:320.85pt;z-index:251660288;mso-wrap-edited:f;mso-width-percent:0;mso-height-percent:0;mso-width-percent:0;mso-height-percent:0">
+          <v:shape id="_x0000_s1028" type="#_x0000_t75" alt="" style="position:absolute;margin-left:230.25pt;margin-top:166.35pt;width:226.05pt;height:320.85pt;z-index:251660288;mso-wrap-edited:f">
             <v:imagedata r:id="rId8" o:title="uidesign_画板 1"/>
             <w10:wrap type="square"/>
           </v:shape>
         </w:pict>
       </w:r>
-      <w:proofErr w:type="spellStart"/>
       <w:r>
         <w:rPr>
           <w:rFonts w:ascii="Times New Roman" w:hAnsi="Times New Roman" w:cs="Times New Roman" w:hint="eastAsia"/>
@@ -3738,16 +3500,7 @@
           <w:sz w:val="32"/>
           <w:szCs w:val="32"/>
         </w:rPr>
-        <w:t>The</w:t>
-      </w:r>
-      <w:proofErr w:type="spellEnd"/>
-      <w:r>
-        <w:rPr>
-          <w:rFonts w:ascii="Times New Roman" w:hAnsi="Times New Roman" w:cs="Times New Roman"/>
-          <w:sz w:val="32"/>
-          <w:szCs w:val="32"/>
-        </w:rPr>
-        <w:t xml:space="preserve"> square and circle in the middle of the logo intersect, and the junction is yellow, which means that the pink ball shuttles through the blue death box, so it is possible to obtain "bonus gold coin" and "vitality". The shape of the bonus circle is the same as the small ball, indicating that only survival can continuously obtain scores. The blue box outside the logo also represents the death line on both sides of the game interface.</w:t>
+        <w:t>The square and circle in the middle of the logo intersect, and the junction is yellow, which means that the pink ball shuttles through the blue death box, so it is possible to obtain "bonus gold coin" and "vitality". The shape of the bonus circle is the same as the small ball, indicating that only survival can continuously obtain scores. The blue box outside the logo also represents the death line on both sides of the game interface.</w:t>
       </w:r>
     </w:p>
     <w:p>
@@ -3797,7 +3550,6 @@
         </w:rPr>
         <w:t xml:space="preserve">2: </w:t>
       </w:r>
-      <w:proofErr w:type="spellStart"/>
       <w:r>
         <w:rPr>
           <w:rFonts w:ascii="Times New Roman" w:hAnsi="Times New Roman" w:cs="Times New Roman" w:hint="eastAsia"/>
@@ -3806,7 +3558,6 @@
         </w:rPr>
         <w:t>GameUIDesign</w:t>
       </w:r>
-      <w:proofErr w:type="spellEnd"/>
     </w:p>
     <w:p>
       <w:pPr>
@@ -3962,8 +3713,8 @@
         <w:rPr>
           <w:noProof/>
         </w:rPr>
-        <w:pict w14:anchorId="50EDBF99">
-          <v:shape id="_x0000_s1027" type="#_x0000_t75" alt="" style="position:absolute;margin-left:.85pt;margin-top:17.6pt;width:218.5pt;height:309.75pt;z-index:251662336;mso-wrap-edited:f;mso-width-percent:0;mso-height-percent:0;mso-width-percent:0;mso-height-percent:0">
+        <w:pict>
+          <v:shape id="_x0000_s1027" type="#_x0000_t75" alt="" style="position:absolute;margin-left:.85pt;margin-top:17.6pt;width:218.5pt;height:309.75pt;z-index:251662336;mso-wrap-edited:f">
             <v:imagedata r:id="rId9" o:title="uidesign-02"/>
             <w10:wrap type="square"/>
           </v:shape>
@@ -4045,8 +3796,8 @@
         <w:rPr>
           <w:noProof/>
         </w:rPr>
-        <w:pict w14:anchorId="5BA15CE2">
-          <v:shape id="_x0000_s1026" type="#_x0000_t75" alt="" style="position:absolute;margin-left:11.75pt;margin-top:15.8pt;width:206.75pt;height:290.2pt;z-index:251664384;mso-wrap-edited:f;mso-width-percent:0;mso-height-percent:0;mso-width-percent:0;mso-height-percent:0">
+        <w:pict>
+          <v:shape id="_x0000_s1026" type="#_x0000_t75" alt="" style="position:absolute;margin-left:11.75pt;margin-top:15.8pt;width:206.75pt;height:290.2pt;z-index:251664384;mso-wrap-edited:f">
             <v:imagedata r:id="rId10" o:title="uidesign-03"/>
             <w10:wrap type="square"/>
           </v:shape>
@@ -4190,27 +3941,7 @@
           <w:szCs w:val="32"/>
         </w:rPr>
         <w:lastRenderedPageBreak/>
-        <w:t>make the end of the game, and touch as many yellow circles as possible. When you touch the blue box in the middle of the screen or the long rectangle on both sides of the screen, the "</w:t>
-      </w:r>
-      <w:proofErr w:type="spellStart"/>
-      <w:r>
-        <w:rPr>
-          <w:rFonts w:ascii="Times New Roman" w:hAnsi="Times New Roman" w:cs="Times New Roman"/>
-          <w:bCs/>
-          <w:sz w:val="32"/>
-          <w:szCs w:val="32"/>
-        </w:rPr>
-        <w:t>gameover</w:t>
-      </w:r>
-      <w:proofErr w:type="spellEnd"/>
-      <w:r>
-        <w:rPr>
-          <w:rFonts w:ascii="Times New Roman" w:hAnsi="Times New Roman" w:cs="Times New Roman"/>
-          <w:bCs/>
-          <w:sz w:val="32"/>
-          <w:szCs w:val="32"/>
-        </w:rPr>
-        <w:t>" box will pop up on the interface to display the current score, restart the game or view the ranking.</w:t>
+        <w:t>make the end of the game, and touch as many yellow circles as possible. When you touch the blue box in the middle of the screen or the long rectangle on both sides of the screen, the "gameover" box will pop up on the interface to display the current score, restart the game or view the ranking.</w:t>
       </w:r>
     </w:p>
     <w:p>
@@ -4561,33 +4292,15 @@
           <w:szCs w:val="32"/>
         </w:rPr>
         <w:lastRenderedPageBreak/>
-        <w:t xml:space="preserve">the problems we </w:t>
-      </w:r>
-      <w:proofErr w:type="spellStart"/>
-      <w:r>
-        <w:rPr>
-          <w:rFonts w:ascii="Times New Roman" w:hAnsi="Times New Roman" w:cs="Times New Roman"/>
-          <w:sz w:val="32"/>
-          <w:szCs w:val="32"/>
-        </w:rPr>
-        <w:t>encounter.</w:t>
-      </w:r>
-      <w:r>
-        <w:rPr>
-          <w:rFonts w:ascii="Times New Roman" w:hAnsi="Times New Roman" w:cs="Times New Roman"/>
-          <w:sz w:val="32"/>
-          <w:szCs w:val="32"/>
-        </w:rPr>
-        <w:t>For</w:t>
-      </w:r>
-      <w:proofErr w:type="spellEnd"/>
-      <w:r>
-        <w:rPr>
-          <w:rFonts w:ascii="Times New Roman" w:hAnsi="Times New Roman" w:cs="Times New Roman"/>
-          <w:sz w:val="32"/>
-          <w:szCs w:val="32"/>
-        </w:rPr>
-        <w:t xml:space="preserve"> example, when </w:t>
+        <w:t>the problems we encounter.</w:t>
+      </w:r>
+      <w:r>
+        <w:rPr>
+          <w:rFonts w:ascii="Times New Roman" w:hAnsi="Times New Roman" w:cs="Times New Roman"/>
+          <w:sz w:val="32"/>
+          <w:szCs w:val="32"/>
+        </w:rPr>
+        <w:t xml:space="preserve">For example, when </w:t>
       </w:r>
       <w:r>
         <w:rPr>
@@ -4603,16 +4316,7 @@
           <w:sz w:val="32"/>
           <w:szCs w:val="32"/>
         </w:rPr>
-        <w:t xml:space="preserve"> was on Task 2, I defined obstacles and targets in the game </w:t>
-      </w:r>
-      <w:proofErr w:type="spellStart"/>
-      <w:r>
-        <w:rPr>
-          <w:rFonts w:ascii="Times New Roman" w:hAnsi="Times New Roman" w:cs="Times New Roman"/>
-          <w:sz w:val="32"/>
-          <w:szCs w:val="32"/>
-        </w:rPr>
-        <w:t>interface</w:t>
+        <w:t xml:space="preserve"> was on Task 2, I defined obstacles and targets in the game interface</w:t>
       </w:r>
       <w:r>
         <w:rPr>
@@ -4622,7 +4326,6 @@
         </w:rPr>
         <w:t>in</w:t>
       </w:r>
-      <w:proofErr w:type="spellEnd"/>
       <w:r>
         <w:rPr>
           <w:rFonts w:ascii="Times New Roman" w:hAnsi="Times New Roman" w:cs="Times New Roman"/>
@@ -4703,18 +4406,8 @@
           <w:sz w:val="36"/>
           <w:szCs w:val="36"/>
         </w:rPr>
-        <w:t xml:space="preserve">Code the screen of </w:t>
-      </w:r>
-      <w:proofErr w:type="spellStart"/>
-      <w:r>
-        <w:rPr>
-          <w:rFonts w:ascii="Times New Roman" w:hAnsi="Times New Roman" w:cs="Times New Roman"/>
-          <w:sz w:val="36"/>
-          <w:szCs w:val="36"/>
-        </w:rPr>
-        <w:t>gameActivity</w:t>
-      </w:r>
-      <w:proofErr w:type="spellEnd"/>
+        <w:t>Code the screen of gameActivity</w:t>
+      </w:r>
       <w:r>
         <w:rPr>
           <w:rFonts w:ascii="Times New Roman" w:hAnsi="Times New Roman" w:cs="Times New Roman" w:hint="eastAsia"/>
@@ -4825,7 +4518,7 @@
           <w:szCs w:val="32"/>
         </w:rPr>
         <w:drawing>
-          <wp:anchor distT="0" distB="0" distL="114300" distR="114300" simplePos="0" relativeHeight="251665408" behindDoc="1" locked="0" layoutInCell="1" allowOverlap="1" wp14:anchorId="23468B53" wp14:editId="645BBB5A">
+          <wp:anchor distT="0" distB="0" distL="114300" distR="114300" simplePos="0" relativeHeight="251665408" behindDoc="1" locked="0" layoutInCell="1" allowOverlap="1">
             <wp:simplePos x="0" y="0"/>
             <wp:positionH relativeFrom="column">
               <wp:posOffset>-38100</wp:posOffset>
@@ -4916,7 +4609,31 @@
           <w:sz w:val="32"/>
           <w:szCs w:val="32"/>
         </w:rPr>
-        <w:t xml:space="preserve"> </w:t>
+        <w:t>i</w:t>
+      </w:r>
+      <w:r>
+        <w:rPr>
+          <w:rFonts w:ascii="Times New Roman" w:hAnsi="Times New Roman" w:cs="Times New Roman"/>
+          <w:sz w:val="32"/>
+          <w:szCs w:val="32"/>
+        </w:rPr>
+        <w:t>n the top l</w:t>
+      </w:r>
+      <w:r>
+        <w:rPr>
+          <w:rFonts w:ascii="Times New Roman" w:hAnsi="Times New Roman" w:cs="Times New Roman"/>
+          <w:sz w:val="32"/>
+          <w:szCs w:val="32"/>
+        </w:rPr>
+        <w:t>eft corner of the game screen</w:t>
+      </w:r>
+      <w:r>
+        <w:rPr>
+          <w:rFonts w:ascii="Times New Roman" w:hAnsi="Times New Roman" w:cs="Times New Roman"/>
+          <w:sz w:val="32"/>
+          <w:szCs w:val="32"/>
+        </w:rPr>
+        <w:t>.Modify the previously designed game interface</w:t>
       </w:r>
       <w:r>
         <w:rPr>
@@ -4924,51 +4641,8 @@
           <w:sz w:val="32"/>
           <w:szCs w:val="32"/>
         </w:rPr>
-        <w:t>i</w:t>
-      </w:r>
-      <w:r>
-        <w:rPr>
-          <w:rFonts w:ascii="Times New Roman" w:hAnsi="Times New Roman" w:cs="Times New Roman"/>
-          <w:sz w:val="32"/>
-          <w:szCs w:val="32"/>
-        </w:rPr>
-        <w:t>n the top l</w:t>
-      </w:r>
-      <w:r>
-        <w:rPr>
-          <w:rFonts w:ascii="Times New Roman" w:hAnsi="Times New Roman" w:cs="Times New Roman"/>
-          <w:sz w:val="32"/>
-          <w:szCs w:val="32"/>
-        </w:rPr>
-        <w:t>eft corner of the game screen</w:t>
-      </w:r>
-      <w:r>
-        <w:rPr>
-          <w:rFonts w:ascii="Times New Roman" w:hAnsi="Times New Roman" w:cs="Times New Roman"/>
-          <w:sz w:val="32"/>
-          <w:szCs w:val="32"/>
-        </w:rPr>
         <w:t>.</w:t>
       </w:r>
-      <w:r>
-        <w:t xml:space="preserve"> </w:t>
-      </w:r>
-      <w:r>
-        <w:rPr>
-          <w:rFonts w:ascii="Times New Roman" w:hAnsi="Times New Roman" w:cs="Times New Roman"/>
-          <w:sz w:val="32"/>
-          <w:szCs w:val="32"/>
-        </w:rPr>
-        <w:t>Modify the previously designed game interface</w:t>
-      </w:r>
-      <w:r>
-        <w:rPr>
-          <w:rFonts w:ascii="Times New Roman" w:hAnsi="Times New Roman" w:cs="Times New Roman" w:hint="eastAsia"/>
-          <w:sz w:val="32"/>
-          <w:szCs w:val="32"/>
-        </w:rPr>
-        <w:t>.</w:t>
-      </w:r>
     </w:p>
     <w:p>
       <w:pPr>
@@ -4987,7 +4661,7 @@
           <w:szCs w:val="32"/>
         </w:rPr>
         <w:drawing>
-          <wp:anchor distT="0" distB="0" distL="114300" distR="114300" simplePos="0" relativeHeight="251667456" behindDoc="1" locked="0" layoutInCell="1" allowOverlap="1" wp14:anchorId="2E2F617C" wp14:editId="6ABB9A33">
+          <wp:anchor distT="0" distB="0" distL="114300" distR="114300" simplePos="0" relativeHeight="251667456" behindDoc="1" locked="0" layoutInCell="1" allowOverlap="1">
             <wp:simplePos x="0" y="0"/>
             <wp:positionH relativeFrom="column">
               <wp:posOffset>1362710</wp:posOffset>
@@ -5056,7 +4730,7 @@
           <w:szCs w:val="32"/>
         </w:rPr>
         <w:drawing>
-          <wp:anchor distT="0" distB="0" distL="114300" distR="114300" simplePos="0" relativeHeight="251666432" behindDoc="1" locked="0" layoutInCell="1" allowOverlap="1" wp14:anchorId="3A1793A9" wp14:editId="35887AE9">
+          <wp:anchor distT="0" distB="0" distL="114300" distR="114300" simplePos="0" relativeHeight="251666432" behindDoc="1" locked="0" layoutInCell="1" allowOverlap="1">
             <wp:simplePos x="0" y="0"/>
             <wp:positionH relativeFrom="column">
               <wp:posOffset>-27940</wp:posOffset>
@@ -5318,14 +4992,6 @@
       <w:r>
         <w:rPr>
           <w:rFonts w:ascii="Times New Roman" w:hAnsi="Times New Roman" w:cs="Times New Roman"/>
-          <w:sz w:val="32"/>
-          <w:szCs w:val="32"/>
-        </w:rPr>
-        <w:t xml:space="preserve"> </w:t>
-      </w:r>
-      <w:r>
-        <w:rPr>
-          <w:rFonts w:ascii="Times New Roman" w:hAnsi="Times New Roman" w:cs="Times New Roman"/>
           <w:b/>
           <w:bCs/>
           <w:sz w:val="32"/>
@@ -5396,22 +5062,14 @@
           <w:sz w:val="36"/>
           <w:szCs w:val="36"/>
         </w:rPr>
-        <w:t xml:space="preserve">7: </w:t>
-      </w:r>
-      <w:r>
-        <w:rPr>
-          <w:rFonts w:ascii="Times New Roman" w:hAnsi="Times New Roman" w:cs="Times New Roman"/>
-          <w:sz w:val="36"/>
-          <w:szCs w:val="36"/>
-        </w:rPr>
-        <w:t>Define ball movement &amp; score</w:t>
-      </w:r>
-    </w:p>
-    <w:p>
-      <w:pPr>
-        <w:spacing w:line="360" w:lineRule="auto"/>
-        <w:rPr>
-          <w:rFonts w:ascii="Times New Roman" w:hAnsi="Times New Roman" w:cs="Times New Roman"/>
+        <w:t>7: Define ball movement &amp; score</w:t>
+      </w:r>
+    </w:p>
+    <w:p>
+      <w:pPr>
+        <w:spacing w:line="360" w:lineRule="auto"/>
+        <w:rPr>
+          <w:rFonts w:ascii="Times New Roman" w:hAnsi="Times New Roman" w:cs="Times New Roman" w:hint="eastAsia"/>
           <w:sz w:val="32"/>
           <w:szCs w:val="32"/>
         </w:rPr>
@@ -5455,14 +5113,6 @@
       <w:r>
         <w:rPr>
           <w:rFonts w:ascii="Times New Roman" w:hAnsi="Times New Roman" w:cs="Times New Roman"/>
-          <w:sz w:val="32"/>
-          <w:szCs w:val="32"/>
-        </w:rPr>
-        <w:t xml:space="preserve"> </w:t>
-      </w:r>
-      <w:r>
-        <w:rPr>
-          <w:rFonts w:ascii="Times New Roman" w:hAnsi="Times New Roman" w:cs="Times New Roman"/>
           <w:b/>
           <w:bCs/>
           <w:sz w:val="32"/>
@@ -5485,11 +5135,19 @@
       <w:pPr>
         <w:spacing w:line="360" w:lineRule="auto"/>
         <w:rPr>
-          <w:rFonts w:ascii="Times New Roman" w:hAnsi="Times New Roman" w:cs="Times New Roman"/>
-          <w:sz w:val="36"/>
-          <w:szCs w:val="36"/>
-        </w:rPr>
-      </w:pPr>
+          <w:rFonts w:ascii="Times New Roman" w:hAnsi="Times New Roman" w:cs="Times New Roman" w:hint="eastAsia"/>
+          <w:sz w:val="32"/>
+          <w:szCs w:val="32"/>
+        </w:rPr>
+      </w:pPr>
+      <w:r>
+        <w:rPr>
+          <w:rFonts w:ascii="Times New Roman" w:hAnsi="Times New Roman" w:cs="Times New Roman"/>
+          <w:sz w:val="32"/>
+          <w:szCs w:val="32"/>
+        </w:rPr>
+        <w:t>After the game starts, the ball will be thrown in the sliding direction after the finger slides once, and it will rebound when it touches the edge of the screen. When the ball hits a square obstacle, it bounces. Whenever the ball touches the yellow circle, the circle disappears and the score in the upper left corner increases by 3 points. Until the ball hits the pink rectangle at the top, the game is over and the score is set.</w:t>
+      </w:r>
     </w:p>
     <w:p>
       <w:pPr>
@@ -5524,15 +5182,7 @@
           <w:sz w:val="36"/>
           <w:szCs w:val="36"/>
         </w:rPr>
-        <w:t>8</w:t>
-      </w:r>
-      <w:r>
-        <w:rPr>
-          <w:rFonts w:ascii="Times New Roman" w:hAnsi="Times New Roman" w:cs="Times New Roman"/>
-          <w:sz w:val="36"/>
-          <w:szCs w:val="36"/>
-        </w:rPr>
-        <w:t>: Visible hi</w:t>
+        <w:t>8: Visible hi</w:t>
       </w:r>
       <w:r>
         <w:rPr>
@@ -5583,14 +5233,6 @@
       <w:r>
         <w:rPr>
           <w:rFonts w:ascii="Times New Roman" w:hAnsi="Times New Roman" w:cs="Times New Roman"/>
-          <w:sz w:val="32"/>
-          <w:szCs w:val="32"/>
-        </w:rPr>
-        <w:t xml:space="preserve"> </w:t>
-      </w:r>
-      <w:r>
-        <w:rPr>
-          <w:rFonts w:ascii="Times New Roman" w:hAnsi="Times New Roman" w:cs="Times New Roman"/>
           <w:b/>
           <w:bCs/>
           <w:sz w:val="32"/>
@@ -5632,61 +5274,7 @@
           <w:sz w:val="32"/>
           <w:szCs w:val="32"/>
         </w:rPr>
-        <w:t xml:space="preserve">Object as the parent class of visible objects in canvas is added in this task, the </w:t>
-      </w:r>
-      <w:proofErr w:type="spellStart"/>
-      <w:r>
-        <w:rPr>
-          <w:rFonts w:ascii="Times New Roman" w:hAnsi="Times New Roman" w:cs="Times New Roman"/>
-          <w:sz w:val="32"/>
-          <w:szCs w:val="32"/>
-        </w:rPr>
-        <w:t>DrawRectangle</w:t>
-      </w:r>
-      <w:proofErr w:type="spellEnd"/>
-      <w:r>
-        <w:rPr>
-          <w:rFonts w:ascii="Times New Roman" w:hAnsi="Times New Roman" w:cs="Times New Roman"/>
-          <w:sz w:val="32"/>
-          <w:szCs w:val="32"/>
-        </w:rPr>
-        <w:t xml:space="preserve"> class represents obstacles and </w:t>
-      </w:r>
-      <w:proofErr w:type="spellStart"/>
-      <w:r>
-        <w:rPr>
-          <w:rFonts w:ascii="Times New Roman" w:hAnsi="Times New Roman" w:cs="Times New Roman"/>
-          <w:sz w:val="32"/>
-          <w:szCs w:val="32"/>
-        </w:rPr>
-        <w:t>endGamebar</w:t>
-      </w:r>
-      <w:proofErr w:type="spellEnd"/>
-      <w:r>
-        <w:rPr>
-          <w:rFonts w:ascii="Times New Roman" w:hAnsi="Times New Roman" w:cs="Times New Roman"/>
-          <w:sz w:val="32"/>
-          <w:szCs w:val="32"/>
-        </w:rPr>
-        <w:t xml:space="preserve">. And the </w:t>
-      </w:r>
-      <w:proofErr w:type="spellStart"/>
-      <w:r>
-        <w:rPr>
-          <w:rFonts w:ascii="Times New Roman" w:hAnsi="Times New Roman" w:cs="Times New Roman"/>
-          <w:sz w:val="32"/>
-          <w:szCs w:val="32"/>
-        </w:rPr>
-        <w:t>DrawCircle</w:t>
-      </w:r>
-      <w:proofErr w:type="spellEnd"/>
-      <w:r>
-        <w:rPr>
-          <w:rFonts w:ascii="Times New Roman" w:hAnsi="Times New Roman" w:cs="Times New Roman"/>
-          <w:sz w:val="32"/>
-          <w:szCs w:val="32"/>
-        </w:rPr>
-        <w:t xml:space="preserve"> class represents both targets and ball.</w:t>
+        <w:t>Object as the parent class of visible objects in canvas is added in this task, the DrawRectangle class represents obstacles and endGamebar. And the DrawCircle class represents both targets and ball.</w:t>
       </w:r>
     </w:p>
     <w:p>
@@ -5722,243 +5310,387 @@
           <w:sz w:val="36"/>
           <w:szCs w:val="36"/>
         </w:rPr>
-        <w:t xml:space="preserve"> </w:t>
-      </w:r>
-      <w:r>
-        <w:rPr>
-          <w:rFonts w:ascii="Times New Roman" w:hAnsi="Times New Roman" w:cs="Times New Roman" w:hint="eastAsia"/>
+        <w:t>I</w:t>
+      </w:r>
+      <w:r>
+        <w:rPr>
+          <w:rFonts w:ascii="Times New Roman" w:hAnsi="Times New Roman" w:cs="Times New Roman"/>
           <w:sz w:val="36"/>
           <w:szCs w:val="36"/>
         </w:rPr>
-        <w:t>I</w:t>
-      </w:r>
-      <w:r>
+        <w:t>mplement ball movement</w:t>
+      </w:r>
+    </w:p>
+    <w:p>
+      <w:pPr>
+        <w:spacing w:line="360" w:lineRule="auto"/>
+        <w:rPr>
+          <w:rFonts w:ascii="Times New Roman" w:hAnsi="Times New Roman" w:cs="Times New Roman"/>
+          <w:sz w:val="32"/>
+          <w:szCs w:val="32"/>
+        </w:rPr>
+      </w:pPr>
+      <w:bookmarkStart w:id="39" w:name="OLE_LINK47"/>
+      <w:bookmarkStart w:id="40" w:name="OLE_LINK48"/>
+      <w:r>
+        <w:rPr>
+          <w:rFonts w:ascii="Times New Roman" w:hAnsi="Times New Roman" w:cs="Times New Roman"/>
+          <w:b/>
+          <w:bCs/>
+          <w:sz w:val="32"/>
+          <w:szCs w:val="32"/>
+        </w:rPr>
+        <w:lastRenderedPageBreak/>
+        <w:t>ETA:</w:t>
+      </w:r>
+      <w:r>
+        <w:rPr>
+          <w:rFonts w:ascii="Times New Roman" w:hAnsi="Times New Roman" w:cs="Times New Roman"/>
+          <w:sz w:val="32"/>
+          <w:szCs w:val="32"/>
+        </w:rPr>
+        <w:t>3</w:t>
+      </w:r>
+      <w:r>
+        <w:rPr>
+          <w:rFonts w:ascii="Times New Roman" w:hAnsi="Times New Roman" w:cs="Times New Roman" w:hint="eastAsia"/>
+          <w:sz w:val="32"/>
+          <w:szCs w:val="32"/>
+        </w:rPr>
+        <w:t>h</w:t>
+      </w:r>
+      <w:r>
+        <w:rPr>
+          <w:rFonts w:ascii="Times New Roman" w:hAnsi="Times New Roman" w:cs="Times New Roman"/>
+          <w:sz w:val="32"/>
+          <w:szCs w:val="32"/>
+        </w:rPr>
+        <w:t xml:space="preserve">rs </w:t>
+      </w:r>
+      <w:r>
+        <w:rPr>
+          <w:rFonts w:ascii="Times New Roman" w:hAnsi="Times New Roman" w:cs="Times New Roman"/>
+          <w:b/>
+          <w:bCs/>
+          <w:sz w:val="32"/>
+          <w:szCs w:val="32"/>
+        </w:rPr>
+        <w:t>Actual:</w:t>
+      </w:r>
+      <w:r>
+        <w:rPr>
+          <w:rFonts w:ascii="Times New Roman" w:hAnsi="Times New Roman" w:cs="Times New Roman"/>
+          <w:sz w:val="32"/>
+          <w:szCs w:val="32"/>
+        </w:rPr>
+        <w:t>3hrs</w:t>
+      </w:r>
+    </w:p>
+    <w:bookmarkEnd w:id="39"/>
+    <w:bookmarkEnd w:id="40"/>
+    <w:p>
+      <w:pPr>
+        <w:spacing w:line="360" w:lineRule="auto"/>
+        <w:rPr>
+          <w:rFonts w:ascii="Times New Roman" w:hAnsi="Times New Roman" w:cs="Times New Roman"/>
+          <w:sz w:val="32"/>
+          <w:szCs w:val="32"/>
+        </w:rPr>
+      </w:pPr>
+      <w:r>
+        <w:rPr>
+          <w:rFonts w:ascii="Times New Roman" w:hAnsi="Times New Roman" w:cs="Times New Roman"/>
+          <w:sz w:val="32"/>
+          <w:szCs w:val="32"/>
+        </w:rPr>
+        <w:t xml:space="preserve">The movement of the ball has the following characteristics: </w:t>
+      </w:r>
+    </w:p>
+    <w:p>
+      <w:pPr>
+        <w:spacing w:line="360" w:lineRule="auto"/>
+        <w:rPr>
+          <w:rFonts w:ascii="Times New Roman" w:hAnsi="Times New Roman" w:cs="Times New Roman"/>
+          <w:sz w:val="32"/>
+          <w:szCs w:val="32"/>
+        </w:rPr>
+      </w:pPr>
+      <w:r>
+        <w:rPr>
+          <w:rFonts w:ascii="Times New Roman" w:hAnsi="Times New Roman" w:cs="Times New Roman"/>
+          <w:sz w:val="32"/>
+          <w:szCs w:val="32"/>
+        </w:rPr>
+        <w:t>1. The ball will move completely in the direction of the throwing position.</w:t>
+      </w:r>
+    </w:p>
+    <w:p>
+      <w:pPr>
+        <w:spacing w:line="360" w:lineRule="auto"/>
+        <w:rPr>
+          <w:rFonts w:ascii="Times New Roman" w:hAnsi="Times New Roman" w:cs="Times New Roman"/>
+          <w:sz w:val="32"/>
+          <w:szCs w:val="32"/>
+        </w:rPr>
+      </w:pPr>
+      <w:r>
+        <w:rPr>
+          <w:rFonts w:ascii="Times New Roman" w:hAnsi="Times New Roman" w:cs="Times New Roman"/>
+          <w:sz w:val="32"/>
+          <w:szCs w:val="32"/>
+        </w:rPr>
+        <w:t>2. The throwing movement in any direction can affect the ball's movement.</w:t>
+      </w:r>
+    </w:p>
+    <w:p>
+      <w:pPr>
+        <w:spacing w:line="360" w:lineRule="auto"/>
+        <w:rPr>
+          <w:rFonts w:ascii="Times New Roman" w:hAnsi="Times New Roman" w:cs="Times New Roman"/>
+          <w:sz w:val="32"/>
+          <w:szCs w:val="32"/>
+        </w:rPr>
+      </w:pPr>
+      <w:r>
+        <w:rPr>
+          <w:rFonts w:ascii="Times New Roman" w:hAnsi="Times New Roman" w:cs="Times New Roman"/>
+          <w:sz w:val="32"/>
+          <w:szCs w:val="32"/>
+        </w:rPr>
+        <w:t>3. The ball moves and bounces in the canvas view, not over it.</w:t>
+      </w:r>
+    </w:p>
+    <w:p>
+      <w:pPr>
+        <w:spacing w:line="360" w:lineRule="auto"/>
+        <w:rPr>
+          <w:rFonts w:ascii="Times New Roman" w:hAnsi="Times New Roman" w:cs="Times New Roman"/>
+          <w:sz w:val="32"/>
+          <w:szCs w:val="32"/>
+        </w:rPr>
+      </w:pPr>
+      <w:r>
+        <w:rPr>
+          <w:rFonts w:ascii="Times New Roman" w:hAnsi="Times New Roman" w:cs="Times New Roman"/>
+          <w:sz w:val="32"/>
+          <w:szCs w:val="32"/>
+        </w:rPr>
+        <w:t>4. If the user throws the ball at a very fast speed, the ball will move forward quickly, otherwise, at a very slow speed.</w:t>
+      </w:r>
+    </w:p>
+    <w:p>
+      <w:pPr>
+        <w:spacing w:line="360" w:lineRule="auto"/>
+        <w:rPr>
+          <w:rFonts w:ascii="Times New Roman" w:hAnsi="Times New Roman" w:cs="Times New Roman"/>
+          <w:sz w:val="32"/>
+          <w:szCs w:val="32"/>
+        </w:rPr>
+      </w:pPr>
+    </w:p>
+    <w:p>
+      <w:pPr>
+        <w:spacing w:line="360" w:lineRule="auto"/>
         <w:rPr>
           <w:rFonts w:ascii="Times New Roman" w:hAnsi="Times New Roman" w:cs="Times New Roman"/>
           <w:sz w:val="36"/>
           <w:szCs w:val="36"/>
         </w:rPr>
-        <w:t>mplement ball movement</w:t>
-      </w:r>
-    </w:p>
-    <w:p>
-      <w:pPr>
-        <w:spacing w:line="360" w:lineRule="auto"/>
-        <w:rPr>
-          <w:rFonts w:ascii="Times New Roman" w:hAnsi="Times New Roman" w:cs="Times New Roman" w:hint="eastAsia"/>
-          <w:sz w:val="32"/>
-          <w:szCs w:val="32"/>
-        </w:rPr>
-      </w:pPr>
-      <w:bookmarkStart w:id="39" w:name="OLE_LINK47"/>
-      <w:bookmarkStart w:id="40" w:name="OLE_LINK48"/>
-      <w:r>
-        <w:rPr>
-          <w:rFonts w:ascii="Times New Roman" w:hAnsi="Times New Roman" w:cs="Times New Roman"/>
-          <w:b/>
-          <w:bCs/>
-          <w:sz w:val="32"/>
-          <w:szCs w:val="32"/>
-        </w:rPr>
-        <w:t>ETA:</w:t>
-      </w:r>
-      <w:r>
-        <w:rPr>
-          <w:rFonts w:ascii="Times New Roman" w:hAnsi="Times New Roman" w:cs="Times New Roman"/>
-          <w:sz w:val="32"/>
-          <w:szCs w:val="32"/>
-        </w:rPr>
-        <w:t>3</w:t>
-      </w:r>
-      <w:r>
-        <w:rPr>
-          <w:rFonts w:ascii="Times New Roman" w:hAnsi="Times New Roman" w:cs="Times New Roman" w:hint="eastAsia"/>
-          <w:sz w:val="32"/>
-          <w:szCs w:val="32"/>
-        </w:rPr>
-        <w:t>h</w:t>
-      </w:r>
-      <w:r>
-        <w:rPr>
-          <w:rFonts w:ascii="Times New Roman" w:hAnsi="Times New Roman" w:cs="Times New Roman"/>
-          <w:sz w:val="32"/>
-          <w:szCs w:val="32"/>
-        </w:rPr>
-        <w:t xml:space="preserve">rs </w:t>
-      </w:r>
-      <w:r>
-        <w:rPr>
-          <w:rFonts w:ascii="Times New Roman" w:hAnsi="Times New Roman" w:cs="Times New Roman"/>
-          <w:b/>
-          <w:bCs/>
-          <w:sz w:val="32"/>
-          <w:szCs w:val="32"/>
-        </w:rPr>
-        <w:t>Actual:</w:t>
-      </w:r>
-      <w:r>
-        <w:rPr>
-          <w:rFonts w:ascii="Times New Roman" w:hAnsi="Times New Roman" w:cs="Times New Roman"/>
-          <w:sz w:val="32"/>
-          <w:szCs w:val="32"/>
-        </w:rPr>
-        <w:t>3</w:t>
-      </w:r>
-      <w:r>
-        <w:rPr>
-          <w:rFonts w:ascii="Times New Roman" w:hAnsi="Times New Roman" w:cs="Times New Roman"/>
-          <w:sz w:val="32"/>
-          <w:szCs w:val="32"/>
-        </w:rPr>
-        <w:t>h</w:t>
-      </w:r>
-      <w:r>
-        <w:rPr>
-          <w:rFonts w:ascii="Times New Roman" w:hAnsi="Times New Roman" w:cs="Times New Roman"/>
-          <w:sz w:val="32"/>
-          <w:szCs w:val="32"/>
-        </w:rPr>
-        <w:t>rs</w:t>
-      </w:r>
-    </w:p>
-    <w:bookmarkEnd w:id="39"/>
-    <w:bookmarkEnd w:id="40"/>
-    <w:p>
-      <w:pPr>
-        <w:spacing w:line="360" w:lineRule="auto"/>
-        <w:rPr>
-          <w:rFonts w:ascii="Times New Roman" w:hAnsi="Times New Roman" w:cs="Times New Roman"/>
-          <w:sz w:val="32"/>
-          <w:szCs w:val="32"/>
-        </w:rPr>
-      </w:pPr>
-      <w:r>
-        <w:rPr>
-          <w:rFonts w:ascii="Times New Roman" w:hAnsi="Times New Roman" w:cs="Times New Roman"/>
-          <w:sz w:val="32"/>
-          <w:szCs w:val="32"/>
-        </w:rPr>
-        <w:t xml:space="preserve">The movement of the ball has the following characteristics: </w:t>
-      </w:r>
-    </w:p>
-    <w:p>
-      <w:pPr>
-        <w:spacing w:line="360" w:lineRule="auto"/>
-        <w:rPr>
-          <w:rFonts w:ascii="Times New Roman" w:hAnsi="Times New Roman" w:cs="Times New Roman"/>
-          <w:sz w:val="32"/>
-          <w:szCs w:val="32"/>
-        </w:rPr>
-      </w:pPr>
-      <w:r>
-        <w:rPr>
-          <w:rFonts w:ascii="Times New Roman" w:hAnsi="Times New Roman" w:cs="Times New Roman"/>
-          <w:sz w:val="32"/>
-          <w:szCs w:val="32"/>
-        </w:rPr>
-        <w:t>1. The ball will move completely in the direction of the throwing position.</w:t>
-      </w:r>
-    </w:p>
-    <w:p>
-      <w:pPr>
-        <w:spacing w:line="360" w:lineRule="auto"/>
-        <w:rPr>
-          <w:rFonts w:ascii="Times New Roman" w:hAnsi="Times New Roman" w:cs="Times New Roman"/>
-          <w:sz w:val="32"/>
-          <w:szCs w:val="32"/>
-        </w:rPr>
-      </w:pPr>
-      <w:r>
-        <w:rPr>
-          <w:rFonts w:ascii="Times New Roman" w:hAnsi="Times New Roman" w:cs="Times New Roman"/>
-          <w:sz w:val="32"/>
-          <w:szCs w:val="32"/>
-        </w:rPr>
-        <w:lastRenderedPageBreak/>
-        <w:t>2. The throwing movement in any direction can affect the ball's movement.</w:t>
-      </w:r>
-    </w:p>
-    <w:p>
-      <w:pPr>
-        <w:spacing w:line="360" w:lineRule="auto"/>
-        <w:rPr>
-          <w:rFonts w:ascii="Times New Roman" w:hAnsi="Times New Roman" w:cs="Times New Roman"/>
-          <w:sz w:val="32"/>
-          <w:szCs w:val="32"/>
-        </w:rPr>
-      </w:pPr>
-      <w:r>
-        <w:rPr>
-          <w:rFonts w:ascii="Times New Roman" w:hAnsi="Times New Roman" w:cs="Times New Roman"/>
-          <w:sz w:val="32"/>
-          <w:szCs w:val="32"/>
-        </w:rPr>
-        <w:t>3. The ball moves and bounces in the canvas view, not over it.</w:t>
-      </w:r>
-    </w:p>
-    <w:p>
-      <w:pPr>
-        <w:spacing w:line="360" w:lineRule="auto"/>
-        <w:rPr>
-          <w:rFonts w:ascii="Times New Roman" w:hAnsi="Times New Roman" w:cs="Times New Roman"/>
-          <w:sz w:val="32"/>
-          <w:szCs w:val="32"/>
-        </w:rPr>
-      </w:pPr>
-      <w:r>
-        <w:rPr>
-          <w:rFonts w:ascii="Times New Roman" w:hAnsi="Times New Roman" w:cs="Times New Roman"/>
-          <w:sz w:val="32"/>
-          <w:szCs w:val="32"/>
-        </w:rPr>
-        <w:t>4. If the user throws the ball at a very fast speed, the ball will move forward quickly, otherwise, at a very slow speed.</w:t>
-      </w:r>
-    </w:p>
-    <w:p>
-      <w:pPr>
-        <w:spacing w:line="360" w:lineRule="auto"/>
-        <w:rPr>
-          <w:rFonts w:ascii="Times New Roman" w:hAnsi="Times New Roman" w:cs="Times New Roman"/>
-          <w:sz w:val="32"/>
-          <w:szCs w:val="32"/>
-        </w:rPr>
-      </w:pPr>
-    </w:p>
-    <w:p>
-      <w:pPr>
-        <w:spacing w:line="360" w:lineRule="auto"/>
+      </w:pPr>
+      <w:r>
         <w:rPr>
           <w:rFonts w:ascii="Times New Roman" w:hAnsi="Times New Roman" w:cs="Times New Roman"/>
           <w:sz w:val="36"/>
           <w:szCs w:val="36"/>
         </w:rPr>
-      </w:pPr>
-      <w:r>
-        <w:rPr>
-          <w:rFonts w:ascii="Times New Roman" w:hAnsi="Times New Roman" w:cs="Times New Roman"/>
-          <w:sz w:val="36"/>
-          <w:szCs w:val="36"/>
-        </w:rPr>
-        <w:t xml:space="preserve">Task10: </w:t>
-      </w:r>
-      <w:r>
-        <w:rPr>
-          <w:rFonts w:ascii="Times New Roman" w:hAnsi="Times New Roman" w:cs="Times New Roman"/>
-          <w:sz w:val="36"/>
-          <w:szCs w:val="36"/>
-        </w:rPr>
-        <w:t>Test ball movement</w:t>
-      </w:r>
-    </w:p>
-    <w:p>
-      <w:pPr>
-        <w:spacing w:line="360" w:lineRule="auto"/>
+        <w:t>Task10: Test ball movement</w:t>
+      </w:r>
+    </w:p>
+    <w:p>
+      <w:pPr>
+        <w:spacing w:line="360" w:lineRule="auto"/>
+        <w:rPr>
+          <w:rFonts w:ascii="Times New Roman" w:hAnsi="Times New Roman" w:cs="Times New Roman"/>
+          <w:sz w:val="32"/>
+          <w:szCs w:val="32"/>
+        </w:rPr>
+      </w:pPr>
+      <w:r>
+        <w:rPr>
+          <w:rFonts w:ascii="Times New Roman" w:hAnsi="Times New Roman" w:cs="Times New Roman"/>
+          <w:b/>
+          <w:bCs/>
+          <w:noProof/>
+          <w:sz w:val="32"/>
+          <w:szCs w:val="32"/>
+        </w:rPr>
+        <w:drawing>
+          <wp:anchor distT="0" distB="0" distL="114300" distR="114300" simplePos="0" relativeHeight="251669504" behindDoc="1" locked="0" layoutInCell="1" allowOverlap="1">
+            <wp:simplePos x="0" y="0"/>
+            <wp:positionH relativeFrom="column">
+              <wp:posOffset>1414145</wp:posOffset>
+            </wp:positionH>
+            <wp:positionV relativeFrom="paragraph">
+              <wp:posOffset>335915</wp:posOffset>
+            </wp:positionV>
+            <wp:extent cx="1337945" cy="2906395"/>
+            <wp:effectExtent l="19050" t="0" r="0" b="0"/>
+            <wp:wrapTight wrapText="bothSides">
+              <wp:wrapPolygon edited="0">
+                <wp:start x="-308" y="0"/>
+                <wp:lineTo x="-308" y="21520"/>
+                <wp:lineTo x="21528" y="21520"/>
+                <wp:lineTo x="21528" y="0"/>
+                <wp:lineTo x="-308" y="0"/>
+              </wp:wrapPolygon>
+            </wp:wrapTight>
+            <wp:docPr id="5" name="图片 2" descr="C:\Users\user\AppData\Local\Temp\WeChat Files\f3d244af6ba6deb7fe7b0812d706cab.jpg"/>
+            <wp:cNvGraphicFramePr>
+              <a:graphicFrameLocks xmlns:a="http://schemas.openxmlformats.org/drawingml/2006/main" noChangeAspect="1"/>
+            </wp:cNvGraphicFramePr>
+            <a:graphic xmlns:a="http://schemas.openxmlformats.org/drawingml/2006/main">
+              <a:graphicData uri="http://schemas.openxmlformats.org/drawingml/2006/picture">
+                <pic:pic xmlns:pic="http://schemas.openxmlformats.org/drawingml/2006/picture">
+                  <pic:nvPicPr>
+                    <pic:cNvPr id="0" name="Picture 2" descr="C:\Users\user\AppData\Local\Temp\WeChat Files\f3d244af6ba6deb7fe7b0812d706cab.jpg"/>
+                    <pic:cNvPicPr>
+                      <a:picLocks noChangeAspect="1" noChangeArrowheads="1"/>
+                    </pic:cNvPicPr>
+                  </pic:nvPicPr>
+                  <pic:blipFill>
+                    <a:blip r:embed="rId14" cstate="print"/>
+                    <a:srcRect/>
+                    <a:stretch>
+                      <a:fillRect/>
+                    </a:stretch>
+                  </pic:blipFill>
+                  <pic:spPr bwMode="auto">
+                    <a:xfrm>
+                      <a:off x="0" y="0"/>
+                      <a:ext cx="1337945" cy="2906395"/>
+                    </a:xfrm>
+                    <a:prstGeom prst="rect">
+                      <a:avLst/>
+                    </a:prstGeom>
+                    <a:noFill/>
+                    <a:ln w="9525">
+                      <a:noFill/>
+                      <a:miter lim="800000"/>
+                      <a:headEnd/>
+                      <a:tailEnd/>
+                    </a:ln>
+                  </pic:spPr>
+                </pic:pic>
+              </a:graphicData>
+            </a:graphic>
+          </wp:anchor>
+        </w:drawing>
+      </w:r>
+      <w:r>
+        <w:rPr>
+          <w:rFonts w:ascii="Times New Roman" w:hAnsi="Times New Roman" w:cs="Times New Roman"/>
+          <w:b/>
+          <w:bCs/>
+          <w:noProof/>
+          <w:sz w:val="32"/>
+          <w:szCs w:val="32"/>
+        </w:rPr>
+        <w:drawing>
+          <wp:anchor distT="0" distB="0" distL="114300" distR="114300" simplePos="0" relativeHeight="251668480" behindDoc="1" locked="0" layoutInCell="1" allowOverlap="1">
+            <wp:simplePos x="0" y="0"/>
+            <wp:positionH relativeFrom="column">
+              <wp:posOffset>-48895</wp:posOffset>
+            </wp:positionH>
+            <wp:positionV relativeFrom="paragraph">
+              <wp:posOffset>335915</wp:posOffset>
+            </wp:positionV>
+            <wp:extent cx="1337945" cy="2906395"/>
+            <wp:effectExtent l="19050" t="0" r="0" b="0"/>
+            <wp:wrapTight wrapText="bothSides">
+              <wp:wrapPolygon edited="0">
+                <wp:start x="-308" y="0"/>
+                <wp:lineTo x="-308" y="21520"/>
+                <wp:lineTo x="21528" y="21520"/>
+                <wp:lineTo x="21528" y="0"/>
+                <wp:lineTo x="-308" y="0"/>
+              </wp:wrapPolygon>
+            </wp:wrapTight>
+            <wp:docPr id="4" name="图片 1" descr="C:\Users\user\AppData\Local\Temp\WeChat Files\f4e6fe049a5820442ef5173f655f636.jpg"/>
+            <wp:cNvGraphicFramePr>
+              <a:graphicFrameLocks xmlns:a="http://schemas.openxmlformats.org/drawingml/2006/main" noChangeAspect="1"/>
+            </wp:cNvGraphicFramePr>
+            <a:graphic xmlns:a="http://schemas.openxmlformats.org/drawingml/2006/main">
+              <a:graphicData uri="http://schemas.openxmlformats.org/drawingml/2006/picture">
+                <pic:pic xmlns:pic="http://schemas.openxmlformats.org/drawingml/2006/picture">
+                  <pic:nvPicPr>
+                    <pic:cNvPr id="0" name="Picture 1" descr="C:\Users\user\AppData\Local\Temp\WeChat Files\f4e6fe049a5820442ef5173f655f636.jpg"/>
+                    <pic:cNvPicPr>
+                      <a:picLocks noChangeAspect="1" noChangeArrowheads="1"/>
+                    </pic:cNvPicPr>
+                  </pic:nvPicPr>
+                  <pic:blipFill>
+                    <a:blip r:embed="rId15" cstate="print"/>
+                    <a:srcRect/>
+                    <a:stretch>
+                      <a:fillRect/>
+                    </a:stretch>
+                  </pic:blipFill>
+                  <pic:spPr bwMode="auto">
+                    <a:xfrm>
+                      <a:off x="0" y="0"/>
+                      <a:ext cx="1337945" cy="2906395"/>
+                    </a:xfrm>
+                    <a:prstGeom prst="rect">
+                      <a:avLst/>
+                    </a:prstGeom>
+                    <a:noFill/>
+                    <a:ln w="9525">
+                      <a:noFill/>
+                      <a:miter lim="800000"/>
+                      <a:headEnd/>
+                      <a:tailEnd/>
+                    </a:ln>
+                  </pic:spPr>
+                </pic:pic>
+              </a:graphicData>
+            </a:graphic>
+          </wp:anchor>
+        </w:drawing>
+      </w:r>
+      <w:r>
+        <w:rPr>
+          <w:rFonts w:ascii="Times New Roman" w:hAnsi="Times New Roman" w:cs="Times New Roman"/>
+          <w:b/>
+          <w:bCs/>
+          <w:sz w:val="32"/>
+          <w:szCs w:val="32"/>
+        </w:rPr>
+        <w:t>ETA:</w:t>
+      </w:r>
+      <w:r>
+        <w:rPr>
+          <w:rFonts w:ascii="Times New Roman" w:hAnsi="Times New Roman" w:cs="Times New Roman"/>
+          <w:sz w:val="32"/>
+          <w:szCs w:val="32"/>
+        </w:rPr>
+        <w:t>2</w:t>
+      </w:r>
+      <w:r>
         <w:rPr>
           <w:rFonts w:ascii="Times New Roman" w:hAnsi="Times New Roman" w:cs="Times New Roman" w:hint="eastAsia"/>
           <w:sz w:val="32"/>
           <w:szCs w:val="32"/>
         </w:rPr>
-      </w:pPr>
+        <w:t>h</w:t>
+      </w:r>
+      <w:r>
+        <w:rPr>
+          <w:rFonts w:ascii="Times New Roman" w:hAnsi="Times New Roman" w:cs="Times New Roman"/>
+          <w:sz w:val="32"/>
+          <w:szCs w:val="32"/>
+        </w:rPr>
+        <w:t xml:space="preserve">rs </w:t>
+      </w:r>
       <w:r>
         <w:rPr>
           <w:rFonts w:ascii="Times New Roman" w:hAnsi="Times New Roman" w:cs="Times New Roman"/>
@@ -5967,52 +5699,121 @@
           <w:sz w:val="32"/>
           <w:szCs w:val="32"/>
         </w:rPr>
-        <w:t>ETA:</w:t>
-      </w:r>
-      <w:r>
-        <w:rPr>
-          <w:rFonts w:ascii="Times New Roman" w:hAnsi="Times New Roman" w:cs="Times New Roman"/>
-          <w:sz w:val="32"/>
-          <w:szCs w:val="32"/>
-        </w:rPr>
-        <w:t>2</w:t>
-      </w:r>
-      <w:r>
+        <w:t>Actual:</w:t>
+      </w:r>
+    </w:p>
+    <w:p>
+      <w:pPr>
+        <w:spacing w:line="360" w:lineRule="auto"/>
         <w:rPr>
           <w:rFonts w:ascii="Times New Roman" w:hAnsi="Times New Roman" w:cs="Times New Roman" w:hint="eastAsia"/>
           <w:sz w:val="32"/>
           <w:szCs w:val="32"/>
         </w:rPr>
-        <w:t>h</w:t>
-      </w:r>
-      <w:r>
-        <w:rPr>
-          <w:rFonts w:ascii="Times New Roman" w:hAnsi="Times New Roman" w:cs="Times New Roman"/>
-          <w:sz w:val="32"/>
-          <w:szCs w:val="32"/>
-        </w:rPr>
-        <w:t xml:space="preserve">rs </w:t>
-      </w:r>
-      <w:r>
-        <w:rPr>
-          <w:rFonts w:ascii="Times New Roman" w:hAnsi="Times New Roman" w:cs="Times New Roman"/>
-          <w:b/>
-          <w:bCs/>
-          <w:sz w:val="32"/>
-          <w:szCs w:val="32"/>
-        </w:rPr>
-        <w:t>Actual:</w:t>
-      </w:r>
-    </w:p>
-    <w:p>
-      <w:pPr>
-        <w:spacing w:line="360" w:lineRule="auto"/>
+      </w:pPr>
+      <w:r>
         <w:rPr>
           <w:rFonts w:ascii="Times New Roman" w:hAnsi="Times New Roman" w:cs="Times New Roman" w:hint="eastAsia"/>
-          <w:sz w:val="36"/>
-          <w:szCs w:val="36"/>
-        </w:rPr>
-      </w:pPr>
+          <w:sz w:val="32"/>
+          <w:szCs w:val="32"/>
+        </w:rPr>
+        <w:t>Test the movement and bounce of the ball.</w:t>
+      </w:r>
+    </w:p>
+    <w:p>
+      <w:pPr>
+        <w:spacing w:line="360" w:lineRule="auto"/>
+        <w:rPr>
+          <w:rFonts w:ascii="Times New Roman" w:hAnsi="Times New Roman" w:cs="Times New Roman"/>
+          <w:sz w:val="32"/>
+          <w:szCs w:val="32"/>
+        </w:rPr>
+      </w:pPr>
+      <w:r>
+        <w:rPr>
+          <w:rFonts w:ascii="Times New Roman" w:hAnsi="Times New Roman" w:cs="Times New Roman"/>
+          <w:sz w:val="32"/>
+          <w:szCs w:val="32"/>
+        </w:rPr>
+        <w:t>1. Android test: set the direction of the ball to be arbitrarily changed to test whether the throw in all directions can operate normally.</w:t>
+      </w:r>
+    </w:p>
+    <w:p>
+      <w:pPr>
+        <w:spacing w:line="360" w:lineRule="auto"/>
+        <w:rPr>
+          <w:rFonts w:ascii="Times New Roman" w:hAnsi="Times New Roman" w:cs="Times New Roman"/>
+          <w:sz w:val="32"/>
+          <w:szCs w:val="32"/>
+        </w:rPr>
+      </w:pPr>
+      <w:r>
+        <w:rPr>
+          <w:rFonts w:ascii="Times New Roman" w:hAnsi="Times New Roman" w:cs="Times New Roman"/>
+          <w:sz w:val="32"/>
+          <w:szCs w:val="32"/>
+        </w:rPr>
+        <w:t xml:space="preserve">2. The fingers slide at multiple </w:t>
+      </w:r>
+      <w:r>
+        <w:rPr>
+          <w:rFonts w:ascii="Times New Roman" w:hAnsi="Times New Roman" w:cs="Times New Roman"/>
+          <w:sz w:val="32"/>
+          <w:szCs w:val="32"/>
+        </w:rPr>
+        <w:t>angles</w:t>
+      </w:r>
+      <w:r>
+        <w:rPr>
+          <w:rFonts w:ascii="Times New Roman" w:hAnsi="Times New Roman" w:cs="Times New Roman"/>
+          <w:sz w:val="32"/>
+          <w:szCs w:val="32"/>
+        </w:rPr>
+        <w:t xml:space="preserve"> and the ball can move according to the sliding angle of the fingers. And touch the edge of the screen rebound, rebound angle and speed are consistent with the expected requirements.</w:t>
+      </w:r>
+    </w:p>
+    <w:p>
+      <w:pPr>
+        <w:spacing w:line="360" w:lineRule="auto"/>
+        <w:rPr>
+          <w:rFonts w:ascii="Times New Roman" w:hAnsi="Times New Roman" w:cs="Times New Roman"/>
+          <w:sz w:val="32"/>
+          <w:szCs w:val="32"/>
+        </w:rPr>
+      </w:pPr>
+      <w:r>
+        <w:rPr>
+          <w:rFonts w:ascii="Times New Roman" w:hAnsi="Times New Roman" w:cs="Times New Roman"/>
+          <w:sz w:val="32"/>
+          <w:szCs w:val="32"/>
+        </w:rPr>
+        <w:lastRenderedPageBreak/>
+        <w:t xml:space="preserve">3. The ejection speed of the ball will change with the finger sliding at different speeds (fast, slow and </w:t>
+      </w:r>
+      <w:r>
+        <w:rPr>
+          <w:rFonts w:ascii="Times New Roman" w:hAnsi="Times New Roman" w:cs="Times New Roman" w:hint="eastAsia"/>
+          <w:sz w:val="32"/>
+          <w:szCs w:val="32"/>
+        </w:rPr>
+        <w:t>u</w:t>
+      </w:r>
+      <w:r>
+        <w:rPr>
+          <w:rFonts w:ascii="Times New Roman" w:hAnsi="Times New Roman" w:cs="Times New Roman"/>
+          <w:sz w:val="32"/>
+          <w:szCs w:val="32"/>
+        </w:rPr>
+        <w:t>niform velocity</w:t>
+      </w:r>
+      <w:r>
+        <w:rPr>
+          <w:rFonts w:ascii="Times New Roman" w:hAnsi="Times New Roman" w:cs="Times New Roman"/>
+          <w:sz w:val="32"/>
+          <w:szCs w:val="32"/>
+        </w:rPr>
+        <w:t>), which reaches the expected standard.</w:t>
+      </w:r>
     </w:p>
     <w:p>
       <w:pPr>
@@ -6139,15 +5940,15 @@
 </file>
 
 <file path=word/endnotes.xml><?xml version="1.0" encoding="utf-8"?>
-<w:endnotes xmlns:wpc="http://schemas.microsoft.com/office/word/2010/wordprocessingCanvas" xmlns:cx="http://schemas.microsoft.com/office/drawing/2014/chartex" xmlns:cx1="http://schemas.microsoft.com/office/drawing/2015/9/8/chartex" xmlns:cx2="http://schemas.microsoft.com/office/drawing/2015/10/21/chartex" xmlns:cx3="http://schemas.microsoft.com/office/drawing/2016/5/9/chartex" xmlns:cx4="http://schemas.microsoft.com/office/drawing/2016/5/10/chartex" xmlns:cx5="http://schemas.microsoft.com/office/drawing/2016/5/11/chartex" xmlns:cx6="http://schemas.microsoft.com/office/drawing/2016/5/12/chartex" xmlns:cx7="http://schemas.microsoft.com/office/drawing/2016/5/13/chartex" xmlns:cx8="http://schemas.microsoft.com/office/drawing/2016/5/14/chartex" xmlns:mc="http://schemas.openxmlformats.org/markup-compatibility/2006" xmlns:aink="http://schemas.microsoft.com/office/drawing/2016/ink" xmlns:am3d="http://schemas.microsoft.com/office/drawing/2017/model3d" xmlns:o="urn:schemas-microsoft-com:office:office" xmlns:r="http://schemas.openxmlformats.org/officeDocument/2006/relationships" xmlns:m="http://schemas.openxmlformats.org/officeDocument/2006/math" xmlns:v="urn:schemas-microsoft-com:vml" xmlns:wp14="http://schemas.microsoft.com/office/word/2010/wordprocessingDrawing" xmlns:wp="http://schemas.openxmlformats.org/drawingml/2006/wordprocessingDrawing" xmlns:w10="urn:schemas-microsoft-com:office:word" xmlns:w="http://schemas.openxmlformats.org/wordprocessingml/2006/main" xmlns:w14="http://schemas.microsoft.com/office/word/2010/wordml" xmlns:w15="http://schemas.microsoft.com/office/word/2012/wordml" xmlns:w16cex="http://schemas.microsoft.com/office/word/2018/wordml/cex" xmlns:w16cid="http://schemas.microsoft.com/office/word/2016/wordml/cid" xmlns:w16="http://schemas.microsoft.com/office/word/2018/wordml" xmlns:w16se="http://schemas.microsoft.com/office/word/2015/wordml/symex" xmlns:wpg="http://schemas.microsoft.com/office/word/2010/wordprocessingGroup" xmlns:wpi="http://schemas.microsoft.com/office/word/2010/wordprocessingInk" xmlns:wne="http://schemas.microsoft.com/office/word/2006/wordml" xmlns:wps="http://schemas.microsoft.com/office/word/2010/wordprocessingShape" mc:Ignorable="w14 w15 w16se w16cid w16 w16cex wp14">
-  <w:endnote w:type="separator" w:id="-1">
+<w:endnotes xmlns:ve="http://schemas.openxmlformats.org/markup-compatibility/2006" xmlns:o="urn:schemas-microsoft-com:office:office" xmlns:r="http://schemas.openxmlformats.org/officeDocument/2006/relationships" xmlns:m="http://schemas.openxmlformats.org/officeDocument/2006/math" xmlns:v="urn:schemas-microsoft-com:vml" xmlns:wp="http://schemas.openxmlformats.org/drawingml/2006/wordprocessingDrawing" xmlns:w10="urn:schemas-microsoft-com:office:word" xmlns:w="http://schemas.openxmlformats.org/wordprocessingml/2006/main" xmlns:wne="http://schemas.microsoft.com/office/word/2006/wordml">
+  <w:endnote w:type="separator" w:id="0">
     <w:p>
       <w:r>
         <w:separator/>
       </w:r>
     </w:p>
   </w:endnote>
-  <w:endnote w:type="continuationSeparator" w:id="0">
+  <w:endnote w:type="continuationSeparator" w:id="1">
     <w:p>
       <w:r>
         <w:continuationSeparator/>
@@ -6158,15 +5959,15 @@
 </file>
 
 <file path=word/footnotes.xml><?xml version="1.0" encoding="utf-8"?>
-<w:footnotes xmlns:wpc="http://schemas.microsoft.com/office/word/2010/wordprocessingCanvas" xmlns:cx="http://schemas.microsoft.com/office/drawing/2014/chartex" xmlns:cx1="http://schemas.microsoft.com/office/drawing/2015/9/8/chartex" xmlns:cx2="http://schemas.microsoft.com/office/drawing/2015/10/21/chartex" xmlns:cx3="http://schemas.microsoft.com/office/drawing/2016/5/9/chartex" xmlns:cx4="http://schemas.microsoft.com/office/drawing/2016/5/10/chartex" xmlns:cx5="http://schemas.microsoft.com/office/drawing/2016/5/11/chartex" xmlns:cx6="http://schemas.microsoft.com/office/drawing/2016/5/12/chartex" xmlns:cx7="http://schemas.microsoft.com/office/drawing/2016/5/13/chartex" xmlns:cx8="http://schemas.microsoft.com/office/drawing/2016/5/14/chartex" xmlns:mc="http://schemas.openxmlformats.org/markup-compatibility/2006" xmlns:aink="http://schemas.microsoft.com/office/drawing/2016/ink" xmlns:am3d="http://schemas.microsoft.com/office/drawing/2017/model3d" xmlns:o="urn:schemas-microsoft-com:office:office" xmlns:r="http://schemas.openxmlformats.org/officeDocument/2006/relationships" xmlns:m="http://schemas.openxmlformats.org/officeDocument/2006/math" xmlns:v="urn:schemas-microsoft-com:vml" xmlns:wp14="http://schemas.microsoft.com/office/word/2010/wordprocessingDrawing" xmlns:wp="http://schemas.openxmlformats.org/drawingml/2006/wordprocessingDrawing" xmlns:w10="urn:schemas-microsoft-com:office:word" xmlns:w="http://schemas.openxmlformats.org/wordprocessingml/2006/main" xmlns:w14="http://schemas.microsoft.com/office/word/2010/wordml" xmlns:w15="http://schemas.microsoft.com/office/word/2012/wordml" xmlns:w16cex="http://schemas.microsoft.com/office/word/2018/wordml/cex" xmlns:w16cid="http://schemas.microsoft.com/office/word/2016/wordml/cid" xmlns:w16="http://schemas.microsoft.com/office/word/2018/wordml" xmlns:w16se="http://schemas.microsoft.com/office/word/2015/wordml/symex" xmlns:wpg="http://schemas.microsoft.com/office/word/2010/wordprocessingGroup" xmlns:wpi="http://schemas.microsoft.com/office/word/2010/wordprocessingInk" xmlns:wne="http://schemas.microsoft.com/office/word/2006/wordml" xmlns:wps="http://schemas.microsoft.com/office/word/2010/wordprocessingShape" mc:Ignorable="w14 w15 w16se w16cid w16 w16cex wp14">
-  <w:footnote w:type="separator" w:id="-1">
+<w:footnotes xmlns:ve="http://schemas.openxmlformats.org/markup-compatibility/2006" xmlns:o="urn:schemas-microsoft-com:office:office" xmlns:r="http://schemas.openxmlformats.org/officeDocument/2006/relationships" xmlns:m="http://schemas.openxmlformats.org/officeDocument/2006/math" xmlns:v="urn:schemas-microsoft-com:vml" xmlns:wp="http://schemas.openxmlformats.org/drawingml/2006/wordprocessingDrawing" xmlns:w10="urn:schemas-microsoft-com:office:word" xmlns:w="http://schemas.openxmlformats.org/wordprocessingml/2006/main" xmlns:wne="http://schemas.microsoft.com/office/word/2006/wordml">
+  <w:footnote w:type="separator" w:id="0">
     <w:p>
       <w:r>
         <w:separator/>
       </w:r>
     </w:p>
   </w:footnote>
-  <w:footnote w:type="continuationSeparator" w:id="0">
+  <w:footnote w:type="continuationSeparator" w:id="1">
     <w:p>
       <w:r>
         <w:continuationSeparator/>
@@ -6177,8 +5978,8 @@
 </file>
 
 <file path=word/numbering.xml><?xml version="1.0" encoding="utf-8"?>
-<w:numbering xmlns:wpc="http://schemas.microsoft.com/office/word/2010/wordprocessingCanvas" xmlns:cx="http://schemas.microsoft.com/office/drawing/2014/chartex" xmlns:cx1="http://schemas.microsoft.com/office/drawing/2015/9/8/chartex" xmlns:cx2="http://schemas.microsoft.com/office/drawing/2015/10/21/chartex" xmlns:cx3="http://schemas.microsoft.com/office/drawing/2016/5/9/chartex" xmlns:cx4="http://schemas.microsoft.com/office/drawing/2016/5/10/chartex" xmlns:cx5="http://schemas.microsoft.com/office/drawing/2016/5/11/chartex" xmlns:cx6="http://schemas.microsoft.com/office/drawing/2016/5/12/chartex" xmlns:cx7="http://schemas.microsoft.com/office/drawing/2016/5/13/chartex" xmlns:cx8="http://schemas.microsoft.com/office/drawing/2016/5/14/chartex" xmlns:mc="http://schemas.openxmlformats.org/markup-compatibility/2006" xmlns:aink="http://schemas.microsoft.com/office/drawing/2016/ink" xmlns:am3d="http://schemas.microsoft.com/office/drawing/2017/model3d" xmlns:o="urn:schemas-microsoft-com:office:office" xmlns:r="http://schemas.openxmlformats.org/officeDocument/2006/relationships" xmlns:m="http://schemas.openxmlformats.org/officeDocument/2006/math" xmlns:v="urn:schemas-microsoft-com:vml" xmlns:wp14="http://schemas.microsoft.com/office/word/2010/wordprocessingDrawing" xmlns:wp="http://schemas.openxmlformats.org/drawingml/2006/wordprocessingDrawing" xmlns:w10="urn:schemas-microsoft-com:office:word" xmlns:w="http://schemas.openxmlformats.org/wordprocessingml/2006/main" xmlns:w14="http://schemas.microsoft.com/office/word/2010/wordml" xmlns:w15="http://schemas.microsoft.com/office/word/2012/wordml" xmlns:w16cex="http://schemas.microsoft.com/office/word/2018/wordml/cex" xmlns:w16cid="http://schemas.microsoft.com/office/word/2016/wordml/cid" xmlns:w16="http://schemas.microsoft.com/office/word/2018/wordml" xmlns:w16se="http://schemas.microsoft.com/office/word/2015/wordml/symex" xmlns:wpg="http://schemas.microsoft.com/office/word/2010/wordprocessingGroup" xmlns:wpi="http://schemas.microsoft.com/office/word/2010/wordprocessingInk" xmlns:wne="http://schemas.microsoft.com/office/word/2006/wordml" xmlns:wps="http://schemas.microsoft.com/office/word/2010/wordprocessingShape" mc:Ignorable="w14 w15 w16se w16cid w16 w16cex wp14">
-  <w:abstractNum w:abstractNumId="0" w15:restartNumberingAfterBreak="0">
+<w:numbering xmlns:ve="http://schemas.openxmlformats.org/markup-compatibility/2006" xmlns:o="urn:schemas-microsoft-com:office:office" xmlns:r="http://schemas.openxmlformats.org/officeDocument/2006/relationships" xmlns:m="http://schemas.openxmlformats.org/officeDocument/2006/math" xmlns:v="urn:schemas-microsoft-com:vml" xmlns:wp="http://schemas.openxmlformats.org/drawingml/2006/wordprocessingDrawing" xmlns:w10="urn:schemas-microsoft-com:office:word" xmlns:w="http://schemas.openxmlformats.org/wordprocessingml/2006/main" xmlns:wne="http://schemas.microsoft.com/office/word/2006/wordml">
+  <w:abstractNum w:abstractNumId="0">
     <w:nsid w:val="78E70F9F"/>
     <w:multiLevelType w:val="hybridMultilevel"/>
     <w:tmpl w:val="05DC2F16"/>
@@ -6271,7 +6072,7 @@
 </file>
 
 <file path=word/styles.xml><?xml version="1.0" encoding="utf-8"?>
-<w:styles xmlns:mc="http://schemas.openxmlformats.org/markup-compatibility/2006" xmlns:r="http://schemas.openxmlformats.org/officeDocument/2006/relationships" xmlns:w="http://schemas.openxmlformats.org/wordprocessingml/2006/main" xmlns:w14="http://schemas.microsoft.com/office/word/2010/wordml" xmlns:w15="http://schemas.microsoft.com/office/word/2012/wordml" xmlns:w16cex="http://schemas.microsoft.com/office/word/2018/wordml/cex" xmlns:w16cid="http://schemas.microsoft.com/office/word/2016/wordml/cid" xmlns:w16="http://schemas.microsoft.com/office/word/2018/wordml" xmlns:w16se="http://schemas.microsoft.com/office/word/2015/wordml/symex" mc:Ignorable="w14 w15 w16se w16cid w16 w16cex">
+<w:styles xmlns:r="http://schemas.openxmlformats.org/officeDocument/2006/relationships" xmlns:w="http://schemas.openxmlformats.org/wordprocessingml/2006/main">
   <w:docDefaults>
     <w:rPrDefault>
       <w:rPr>
@@ -6283,400 +6084,162 @@
     </w:rPrDefault>
     <w:pPrDefault/>
   </w:docDefaults>
-  <w:latentStyles w:defLockedState="0" w:defUIPriority="99" w:defSemiHidden="0" w:defUnhideWhenUsed="0" w:defQFormat="0" w:count="376">
-    <w:lsdException w:name="Normal" w:uiPriority="0" w:qFormat="1"/>
-    <w:lsdException w:name="heading 1" w:uiPriority="9" w:qFormat="1"/>
-    <w:lsdException w:name="heading 2" w:semiHidden="1" w:uiPriority="9" w:unhideWhenUsed="1" w:qFormat="1"/>
-    <w:lsdException w:name="heading 3" w:semiHidden="1" w:uiPriority="9" w:unhideWhenUsed="1" w:qFormat="1"/>
-    <w:lsdException w:name="heading 4" w:semiHidden="1" w:uiPriority="9" w:unhideWhenUsed="1" w:qFormat="1"/>
-    <w:lsdException w:name="heading 5" w:semiHidden="1" w:uiPriority="9" w:unhideWhenUsed="1" w:qFormat="1"/>
-    <w:lsdException w:name="heading 6" w:semiHidden="1" w:uiPriority="9" w:unhideWhenUsed="1" w:qFormat="1"/>
-    <w:lsdException w:name="heading 7" w:semiHidden="1" w:uiPriority="9" w:unhideWhenUsed="1" w:qFormat="1"/>
-    <w:lsdException w:name="heading 8" w:semiHidden="1" w:uiPriority="9" w:unhideWhenUsed="1" w:qFormat="1"/>
-    <w:lsdException w:name="heading 9" w:semiHidden="1" w:uiPriority="9" w:unhideWhenUsed="1" w:qFormat="1"/>
-    <w:lsdException w:name="index 1" w:semiHidden="1" w:unhideWhenUsed="1"/>
-    <w:lsdException w:name="index 2" w:semiHidden="1" w:unhideWhenUsed="1"/>
-    <w:lsdException w:name="index 3" w:semiHidden="1" w:unhideWhenUsed="1"/>
-    <w:lsdException w:name="index 4" w:semiHidden="1" w:unhideWhenUsed="1"/>
-    <w:lsdException w:name="index 5" w:semiHidden="1" w:unhideWhenUsed="1"/>
-    <w:lsdException w:name="index 6" w:semiHidden="1" w:unhideWhenUsed="1"/>
-    <w:lsdException w:name="index 7" w:semiHidden="1" w:unhideWhenUsed="1"/>
-    <w:lsdException w:name="index 8" w:semiHidden="1" w:unhideWhenUsed="1"/>
-    <w:lsdException w:name="index 9" w:semiHidden="1" w:unhideWhenUsed="1"/>
-    <w:lsdException w:name="toc 1" w:semiHidden="1" w:uiPriority="39" w:unhideWhenUsed="1"/>
-    <w:lsdException w:name="toc 2" w:semiHidden="1" w:uiPriority="39" w:unhideWhenUsed="1"/>
-    <w:lsdException w:name="toc 3" w:semiHidden="1" w:uiPriority="39" w:unhideWhenUsed="1"/>
-    <w:lsdException w:name="toc 4" w:semiHidden="1" w:uiPriority="39" w:unhideWhenUsed="1"/>
-    <w:lsdException w:name="toc 5" w:semiHidden="1" w:uiPriority="39" w:unhideWhenUsed="1"/>
-    <w:lsdException w:name="toc 6" w:semiHidden="1" w:uiPriority="39" w:unhideWhenUsed="1"/>
-    <w:lsdException w:name="toc 7" w:semiHidden="1" w:uiPriority="39" w:unhideWhenUsed="1"/>
-    <w:lsdException w:name="toc 8" w:semiHidden="1" w:uiPriority="39" w:unhideWhenUsed="1"/>
-    <w:lsdException w:name="toc 9" w:semiHidden="1" w:uiPriority="39" w:unhideWhenUsed="1"/>
-    <w:lsdException w:name="Normal Indent" w:semiHidden="1" w:unhideWhenUsed="1"/>
-    <w:lsdException w:name="footnote text" w:semiHidden="1" w:unhideWhenUsed="1"/>
-    <w:lsdException w:name="annotation text" w:semiHidden="1" w:unhideWhenUsed="1"/>
-    <w:lsdException w:name="header" w:semiHidden="1" w:unhideWhenUsed="1"/>
-    <w:lsdException w:name="footer" w:semiHidden="1" w:unhideWhenUsed="1"/>
-    <w:lsdException w:name="index heading" w:semiHidden="1" w:unhideWhenUsed="1"/>
-    <w:lsdException w:name="caption" w:semiHidden="1" w:uiPriority="35" w:unhideWhenUsed="1" w:qFormat="1"/>
-    <w:lsdException w:name="table of figures" w:semiHidden="1" w:unhideWhenUsed="1"/>
-    <w:lsdException w:name="envelope address" w:semiHidden="1" w:unhideWhenUsed="1"/>
-    <w:lsdException w:name="envelope return" w:semiHidden="1" w:unhideWhenUsed="1"/>
-    <w:lsdException w:name="footnote reference" w:semiHidden="1" w:unhideWhenUsed="1"/>
-    <w:lsdException w:name="annotation reference" w:semiHidden="1" w:unhideWhenUsed="1"/>
-    <w:lsdException w:name="line number" w:semiHidden="1" w:unhideWhenUsed="1"/>
-    <w:lsdException w:name="page number" w:semiHidden="1" w:unhideWhenUsed="1"/>
-    <w:lsdException w:name="endnote reference" w:semiHidden="1" w:unhideWhenUsed="1"/>
-    <w:lsdException w:name="endnote text" w:semiHidden="1" w:unhideWhenUsed="1"/>
-    <w:lsdException w:name="table of authorities" w:semiHidden="1" w:unhideWhenUsed="1"/>
-    <w:lsdException w:name="macro" w:semiHidden="1" w:unhideWhenUsed="1"/>
-    <w:lsdException w:name="toa heading" w:semiHidden="1" w:unhideWhenUsed="1"/>
-    <w:lsdException w:name="List" w:semiHidden="1" w:unhideWhenUsed="1"/>
-    <w:lsdException w:name="List Bullet" w:semiHidden="1" w:unhideWhenUsed="1"/>
-    <w:lsdException w:name="List Number" w:semiHidden="1" w:unhideWhenUsed="1"/>
-    <w:lsdException w:name="List 2" w:semiHidden="1" w:unhideWhenUsed="1"/>
-    <w:lsdException w:name="List 3" w:semiHidden="1" w:unhideWhenUsed="1"/>
-    <w:lsdException w:name="List 4" w:semiHidden="1" w:unhideWhenUsed="1"/>
-    <w:lsdException w:name="List 5" w:semiHidden="1" w:unhideWhenUsed="1"/>
-    <w:lsdException w:name="List Bullet 2" w:semiHidden="1" w:unhideWhenUsed="1"/>
-    <w:lsdException w:name="List Bullet 3" w:semiHidden="1" w:unhideWhenUsed="1"/>
-    <w:lsdException w:name="List Bullet 4" w:semiHidden="1" w:unhideWhenUsed="1"/>
-    <w:lsdException w:name="List Bullet 5" w:semiHidden="1" w:unhideWhenUsed="1"/>
-    <w:lsdException w:name="List Number 2" w:semiHidden="1" w:unhideWhenUsed="1"/>
-    <w:lsdException w:name="List Number 3" w:semiHidden="1" w:unhideWhenUsed="1"/>
-    <w:lsdException w:name="List Number 4" w:semiHidden="1" w:unhideWhenUsed="1"/>
-    <w:lsdException w:name="List Number 5" w:semiHidden="1" w:unhideWhenUsed="1"/>
-    <w:lsdException w:name="Title" w:uiPriority="10" w:qFormat="1"/>
-    <w:lsdException w:name="Closing" w:semiHidden="1" w:unhideWhenUsed="1"/>
-    <w:lsdException w:name="Signature" w:semiHidden="1" w:unhideWhenUsed="1"/>
-    <w:lsdException w:name="Default Paragraph Font" w:semiHidden="1" w:uiPriority="1" w:unhideWhenUsed="1"/>
-    <w:lsdException w:name="Body Text" w:semiHidden="1" w:unhideWhenUsed="1"/>
-    <w:lsdException w:name="Body Text Indent" w:semiHidden="1" w:unhideWhenUsed="1"/>
-    <w:lsdException w:name="List Continue" w:semiHidden="1" w:unhideWhenUsed="1"/>
-    <w:lsdException w:name="List Continue 2" w:semiHidden="1" w:unhideWhenUsed="1"/>
-    <w:lsdException w:name="List Continue 3" w:semiHidden="1" w:unhideWhenUsed="1"/>
-    <w:lsdException w:name="List Continue 4" w:semiHidden="1" w:unhideWhenUsed="1"/>
-    <w:lsdException w:name="List Continue 5" w:semiHidden="1" w:unhideWhenUsed="1"/>
-    <w:lsdException w:name="Message Header" w:semiHidden="1" w:unhideWhenUsed="1"/>
-    <w:lsdException w:name="Subtitle" w:uiPriority="11" w:qFormat="1"/>
-    <w:lsdException w:name="Salutation" w:semiHidden="1" w:unhideWhenUsed="1"/>
-    <w:lsdException w:name="Date" w:semiHidden="1" w:unhideWhenUsed="1"/>
-    <w:lsdException w:name="Body Text First Indent" w:semiHidden="1" w:unhideWhenUsed="1"/>
-    <w:lsdException w:name="Body Text First Indent 2" w:semiHidden="1" w:unhideWhenUsed="1"/>
-    <w:lsdException w:name="Note Heading" w:semiHidden="1" w:unhideWhenUsed="1"/>
-    <w:lsdException w:name="Body Text 2" w:semiHidden="1" w:unhideWhenUsed="1"/>
-    <w:lsdException w:name="Body Text 3" w:semiHidden="1" w:unhideWhenUsed="1"/>
-    <w:lsdException w:name="Body Text Indent 2" w:semiHidden="1" w:unhideWhenUsed="1"/>
-    <w:lsdException w:name="Body Text Indent 3" w:semiHidden="1" w:unhideWhenUsed="1"/>
-    <w:lsdException w:name="Block Text" w:semiHidden="1" w:unhideWhenUsed="1"/>
-    <w:lsdException w:name="Hyperlink" w:semiHidden="1" w:unhideWhenUsed="1"/>
-    <w:lsdException w:name="FollowedHyperlink" w:semiHidden="1" w:unhideWhenUsed="1"/>
-    <w:lsdException w:name="Strong" w:uiPriority="22" w:qFormat="1"/>
-    <w:lsdException w:name="Emphasis" w:uiPriority="20" w:qFormat="1"/>
-    <w:lsdException w:name="Document Map" w:semiHidden="1" w:unhideWhenUsed="1"/>
-    <w:lsdException w:name="Plain Text" w:semiHidden="1" w:unhideWhenUsed="1"/>
-    <w:lsdException w:name="E-mail Signature" w:semiHidden="1" w:unhideWhenUsed="1"/>
-    <w:lsdException w:name="HTML Top of Form" w:semiHidden="1" w:unhideWhenUsed="1"/>
-    <w:lsdException w:name="HTML Bottom of Form" w:semiHidden="1" w:unhideWhenUsed="1"/>
-    <w:lsdException w:name="Normal (Web)" w:semiHidden="1" w:unhideWhenUsed="1"/>
-    <w:lsdException w:name="HTML Acronym" w:semiHidden="1" w:unhideWhenUsed="1"/>
-    <w:lsdException w:name="HTML Address" w:semiHidden="1" w:unhideWhenUsed="1"/>
-    <w:lsdException w:name="HTML Cite" w:semiHidden="1" w:unhideWhenUsed="1"/>
-    <w:lsdException w:name="HTML Code" w:semiHidden="1" w:unhideWhenUsed="1"/>
-    <w:lsdException w:name="HTML Definition" w:semiHidden="1" w:unhideWhenUsed="1"/>
-    <w:lsdException w:name="HTML Keyboard" w:semiHidden="1" w:unhideWhenUsed="1"/>
-    <w:lsdException w:name="HTML Preformatted" w:semiHidden="1" w:unhideWhenUsed="1"/>
-    <w:lsdException w:name="HTML Sample" w:semiHidden="1" w:unhideWhenUsed="1"/>
-    <w:lsdException w:name="HTML Typewriter" w:semiHidden="1" w:unhideWhenUsed="1"/>
-    <w:lsdException w:name="HTML Variable" w:semiHidden="1" w:unhideWhenUsed="1"/>
-    <w:lsdException w:name="Normal Table" w:semiHidden="1" w:unhideWhenUsed="1"/>
-    <w:lsdException w:name="annotation subject" w:semiHidden="1" w:unhideWhenUsed="1"/>
-    <w:lsdException w:name="No List" w:semiHidden="1" w:unhideWhenUsed="1"/>
-    <w:lsdException w:name="Outline List 1" w:semiHidden="1" w:unhideWhenUsed="1"/>
-    <w:lsdException w:name="Outline List 2" w:semiHidden="1" w:unhideWhenUsed="1"/>
-    <w:lsdException w:name="Outline List 3" w:semiHidden="1" w:unhideWhenUsed="1"/>
-    <w:lsdException w:name="Table Simple 1" w:semiHidden="1" w:unhideWhenUsed="1"/>
-    <w:lsdException w:name="Table Simple 2" w:semiHidden="1" w:unhideWhenUsed="1"/>
-    <w:lsdException w:name="Table Simple 3" w:semiHidden="1" w:unhideWhenUsed="1"/>
-    <w:lsdException w:name="Table Classic 1" w:semiHidden="1" w:unhideWhenUsed="1"/>
-    <w:lsdException w:name="Table Classic 2" w:semiHidden="1" w:unhideWhenUsed="1"/>
-    <w:lsdException w:name="Table Classic 3" w:semiHidden="1" w:unhideWhenUsed="1"/>
-    <w:lsdException w:name="Table Classic 4" w:semiHidden="1" w:unhideWhenUsed="1"/>
-    <w:lsdException w:name="Table Colorful 1" w:semiHidden="1" w:unhideWhenUsed="1"/>
-    <w:lsdException w:name="Table Colorful 2" w:semiHidden="1" w:unhideWhenUsed="1"/>
-    <w:lsdException w:name="Table Colorful 3" w:semiHidden="1" w:unhideWhenUsed="1"/>
-    <w:lsdException w:name="Table Columns 1" w:semiHidden="1" w:unhideWhenUsed="1"/>
-    <w:lsdException w:name="Table Columns 2" w:semiHidden="1" w:unhideWhenUsed="1"/>
-    <w:lsdException w:name="Table Columns 3" w:semiHidden="1" w:unhideWhenUsed="1"/>
-    <w:lsdException w:name="Table Columns 4" w:semiHidden="1" w:unhideWhenUsed="1"/>
-    <w:lsdException w:name="Table Columns 5" w:semiHidden="1" w:unhideWhenUsed="1"/>
-    <w:lsdException w:name="Table Grid 1" w:semiHidden="1" w:unhideWhenUsed="1"/>
-    <w:lsdException w:name="Table Grid 2" w:semiHidden="1" w:unhideWhenUsed="1"/>
-    <w:lsdException w:name="Table Grid 3" w:semiHidden="1" w:unhideWhenUsed="1"/>
-    <w:lsdException w:name="Table Grid 4" w:semiHidden="1" w:unhideWhenUsed="1"/>
-    <w:lsdException w:name="Table Grid 5" w:semiHidden="1" w:unhideWhenUsed="1"/>
-    <w:lsdException w:name="Table Grid 6" w:semiHidden="1" w:unhideWhenUsed="1"/>
-    <w:lsdException w:name="Table Grid 7" w:semiHidden="1" w:unhideWhenUsed="1"/>
-    <w:lsdException w:name="Table Grid 8" w:semiHidden="1" w:unhideWhenUsed="1"/>
-    <w:lsdException w:name="Table List 1" w:semiHidden="1" w:unhideWhenUsed="1"/>
-    <w:lsdException w:name="Table List 2" w:semiHidden="1" w:unhideWhenUsed="1"/>
-    <w:lsdException w:name="Table List 3" w:semiHidden="1" w:unhideWhenUsed="1"/>
-    <w:lsdException w:name="Table List 4" w:semiHidden="1" w:unhideWhenUsed="1"/>
-    <w:lsdException w:name="Table List 5" w:semiHidden="1" w:unhideWhenUsed="1"/>
-    <w:lsdException w:name="Table List 6" w:semiHidden="1" w:unhideWhenUsed="1"/>
-    <w:lsdException w:name="Table List 7" w:semiHidden="1" w:unhideWhenUsed="1"/>
-    <w:lsdException w:name="Table List 8" w:semiHidden="1" w:unhideWhenUsed="1"/>
-    <w:lsdException w:name="Table 3D effects 1" w:semiHidden="1" w:unhideWhenUsed="1"/>
-    <w:lsdException w:name="Table 3D effects 2" w:semiHidden="1" w:unhideWhenUsed="1"/>
-    <w:lsdException w:name="Table 3D effects 3" w:semiHidden="1" w:unhideWhenUsed="1"/>
-    <w:lsdException w:name="Table Contemporary" w:semiHidden="1" w:unhideWhenUsed="1"/>
-    <w:lsdException w:name="Table Elegant" w:semiHidden="1" w:unhideWhenUsed="1"/>
-    <w:lsdException w:name="Table Professional" w:semiHidden="1" w:unhideWhenUsed="1"/>
-    <w:lsdException w:name="Table Subtle 1" w:semiHidden="1" w:unhideWhenUsed="1"/>
-    <w:lsdException w:name="Table Subtle 2" w:semiHidden="1" w:unhideWhenUsed="1"/>
-    <w:lsdException w:name="Table Web 1" w:semiHidden="1" w:unhideWhenUsed="1"/>
-    <w:lsdException w:name="Table Web 2" w:semiHidden="1" w:unhideWhenUsed="1"/>
-    <w:lsdException w:name="Table Web 3" w:semiHidden="1" w:unhideWhenUsed="1"/>
-    <w:lsdException w:name="Balloon Text" w:semiHidden="1" w:unhideWhenUsed="1"/>
-    <w:lsdException w:name="Table Grid" w:semiHidden="1" w:uiPriority="39" w:unhideWhenUsed="1"/>
-    <w:lsdException w:name="Table Theme" w:semiHidden="1" w:unhideWhenUsed="1"/>
-    <w:lsdException w:name="Placeholder Text" w:semiHidden="1"/>
-    <w:lsdException w:name="No Spacing" w:uiPriority="1" w:qFormat="1"/>
-    <w:lsdException w:name="Light Shading" w:uiPriority="60"/>
-    <w:lsdException w:name="Light List" w:uiPriority="61"/>
-    <w:lsdException w:name="Light Grid" w:uiPriority="62"/>
-    <w:lsdException w:name="Medium Shading 1" w:uiPriority="63"/>
-    <w:lsdException w:name="Medium Shading 2" w:uiPriority="64"/>
-    <w:lsdException w:name="Medium List 1" w:uiPriority="65"/>
-    <w:lsdException w:name="Medium List 2" w:uiPriority="66"/>
-    <w:lsdException w:name="Medium Grid 1" w:uiPriority="67"/>
-    <w:lsdException w:name="Medium Grid 2" w:uiPriority="68"/>
-    <w:lsdException w:name="Medium Grid 3" w:uiPriority="69"/>
-    <w:lsdException w:name="Dark List" w:uiPriority="70"/>
-    <w:lsdException w:name="Colorful Shading" w:uiPriority="71"/>
-    <w:lsdException w:name="Colorful List" w:uiPriority="72"/>
-    <w:lsdException w:name="Colorful Grid" w:uiPriority="73"/>
-    <w:lsdException w:name="Light Shading Accent 1" w:uiPriority="60"/>
-    <w:lsdException w:name="Light List Accent 1" w:uiPriority="61"/>
-    <w:lsdException w:name="Light Grid Accent 1" w:uiPriority="62"/>
-    <w:lsdException w:name="Medium Shading 1 Accent 1" w:uiPriority="63"/>
-    <w:lsdException w:name="Medium Shading 2 Accent 1" w:uiPriority="64"/>
-    <w:lsdException w:name="Medium List 1 Accent 1" w:uiPriority="65"/>
-    <w:lsdException w:name="Revision" w:semiHidden="1"/>
-    <w:lsdException w:name="List Paragraph" w:uiPriority="34" w:qFormat="1"/>
-    <w:lsdException w:name="Quote" w:uiPriority="29" w:qFormat="1"/>
-    <w:lsdException w:name="Intense Quote" w:uiPriority="30" w:qFormat="1"/>
-    <w:lsdException w:name="Medium List 2 Accent 1" w:uiPriority="66"/>
-    <w:lsdException w:name="Medium Grid 1 Accent 1" w:uiPriority="67"/>
-    <w:lsdException w:name="Medium Grid 2 Accent 1" w:uiPriority="68"/>
-    <w:lsdException w:name="Medium Grid 3 Accent 1" w:uiPriority="69"/>
-    <w:lsdException w:name="Dark List Accent 1" w:uiPriority="70"/>
-    <w:lsdException w:name="Colorful Shading Accent 1" w:uiPriority="71"/>
-    <w:lsdException w:name="Colorful List Accent 1" w:uiPriority="72"/>
-    <w:lsdException w:name="Colorful Grid Accent 1" w:uiPriority="73"/>
-    <w:lsdException w:name="Light Shading Accent 2" w:uiPriority="60"/>
-    <w:lsdException w:name="Light List Accent 2" w:uiPriority="61"/>
-    <w:lsdException w:name="Light Grid Accent 2" w:uiPriority="62"/>
-    <w:lsdException w:name="Medium Shading 1 Accent 2" w:uiPriority="63"/>
-    <w:lsdException w:name="Medium Shading 2 Accent 2" w:uiPriority="64"/>
-    <w:lsdException w:name="Medium List 1 Accent 2" w:uiPriority="65"/>
-    <w:lsdException w:name="Medium List 2 Accent 2" w:uiPriority="66"/>
-    <w:lsdException w:name="Medium Grid 1 Accent 2" w:uiPriority="67"/>
-    <w:lsdException w:name="Medium Grid 2 Accent 2" w:uiPriority="68"/>
-    <w:lsdException w:name="Medium Grid 3 Accent 2" w:uiPriority="69"/>
-    <w:lsdException w:name="Dark List Accent 2" w:uiPriority="70"/>
-    <w:lsdException w:name="Colorful Shading Accent 2" w:uiPriority="71"/>
-    <w:lsdException w:name="Colorful List Accent 2" w:uiPriority="72"/>
-    <w:lsdException w:name="Colorful Grid Accent 2" w:uiPriority="73"/>
-    <w:lsdException w:name="Light Shading Accent 3" w:uiPriority="60"/>
-    <w:lsdException w:name="Light List Accent 3" w:uiPriority="61"/>
-    <w:lsdException w:name="Light Grid Accent 3" w:uiPriority="62"/>
-    <w:lsdException w:name="Medium Shading 1 Accent 3" w:uiPriority="63"/>
-    <w:lsdException w:name="Medium Shading 2 Accent 3" w:uiPriority="64"/>
-    <w:lsdException w:name="Medium List 1 Accent 3" w:uiPriority="65"/>
-    <w:lsdException w:name="Medium List 2 Accent 3" w:uiPriority="66"/>
-    <w:lsdException w:name="Medium Grid 1 Accent 3" w:uiPriority="67"/>
-    <w:lsdException w:name="Medium Grid 2 Accent 3" w:uiPriority="68"/>
-    <w:lsdException w:name="Medium Grid 3 Accent 3" w:uiPriority="69"/>
-    <w:lsdException w:name="Dark List Accent 3" w:uiPriority="70"/>
-    <w:lsdException w:name="Colorful Shading Accent 3" w:uiPriority="71"/>
-    <w:lsdException w:name="Colorful List Accent 3" w:uiPriority="72"/>
-    <w:lsdException w:name="Colorful Grid Accent 3" w:uiPriority="73"/>
-    <w:lsdException w:name="Light Shading Accent 4" w:uiPriority="60"/>
-    <w:lsdException w:name="Light List Accent 4" w:uiPriority="61"/>
-    <w:lsdException w:name="Light Grid Accent 4" w:uiPriority="62"/>
-    <w:lsdException w:name="Medium Shading 1 Accent 4" w:uiPriority="63"/>
-    <w:lsdException w:name="Medium Shading 2 Accent 4" w:uiPriority="64"/>
-    <w:lsdException w:name="Medium List 1 Accent 4" w:uiPriority="65"/>
-    <w:lsdException w:name="Medium List 2 Accent 4" w:uiPriority="66"/>
-    <w:lsdException w:name="Medium Grid 1 Accent 4" w:uiPriority="67"/>
-    <w:lsdException w:name="Medium Grid 2 Accent 4" w:uiPriority="68"/>
-    <w:lsdException w:name="Medium Grid 3 Accent 4" w:uiPriority="69"/>
-    <w:lsdException w:name="Dark List Accent 4" w:uiPriority="70"/>
-    <w:lsdException w:name="Colorful Shading Accent 4" w:uiPriority="71"/>
-    <w:lsdException w:name="Colorful List Accent 4" w:uiPriority="72"/>
-    <w:lsdException w:name="Colorful Grid Accent 4" w:uiPriority="73"/>
-    <w:lsdException w:name="Light Shading Accent 5" w:uiPriority="60"/>
-    <w:lsdException w:name="Light List Accent 5" w:uiPriority="61"/>
-    <w:lsdException w:name="Light Grid Accent 5" w:uiPriority="62"/>
-    <w:lsdException w:name="Medium Shading 1 Accent 5" w:uiPriority="63"/>
-    <w:lsdException w:name="Medium Shading 2 Accent 5" w:uiPriority="64"/>
-    <w:lsdException w:name="Medium List 1 Accent 5" w:uiPriority="65"/>
-    <w:lsdException w:name="Medium List 2 Accent 5" w:uiPriority="66"/>
-    <w:lsdException w:name="Medium Grid 1 Accent 5" w:uiPriority="67"/>
-    <w:lsdException w:name="Medium Grid 2 Accent 5" w:uiPriority="68"/>
-    <w:lsdException w:name="Medium Grid 3 Accent 5" w:uiPriority="69"/>
-    <w:lsdException w:name="Dark List Accent 5" w:uiPriority="70"/>
-    <w:lsdException w:name="Colorful Shading Accent 5" w:uiPriority="71"/>
-    <w:lsdException w:name="Colorful List Accent 5" w:uiPriority="72"/>
-    <w:lsdException w:name="Colorful Grid Accent 5" w:uiPriority="73"/>
-    <w:lsdException w:name="Light Shading Accent 6" w:uiPriority="60"/>
-    <w:lsdException w:name="Light List Accent 6" w:uiPriority="61"/>
-    <w:lsdException w:name="Light Grid Accent 6" w:uiPriority="62"/>
-    <w:lsdException w:name="Medium Shading 1 Accent 6" w:uiPriority="63"/>
-    <w:lsdException w:name="Medium Shading 2 Accent 6" w:uiPriority="64"/>
-    <w:lsdException w:name="Medium List 1 Accent 6" w:uiPriority="65"/>
-    <w:lsdException w:name="Medium List 2 Accent 6" w:uiPriority="66"/>
-    <w:lsdException w:name="Medium Grid 1 Accent 6" w:uiPriority="67"/>
-    <w:lsdException w:name="Medium Grid 2 Accent 6" w:uiPriority="68"/>
-    <w:lsdException w:name="Medium Grid 3 Accent 6" w:uiPriority="69"/>
-    <w:lsdException w:name="Dark List Accent 6" w:uiPriority="70"/>
-    <w:lsdException w:name="Colorful Shading Accent 6" w:uiPriority="71"/>
-    <w:lsdException w:name="Colorful List Accent 6" w:uiPriority="72"/>
-    <w:lsdException w:name="Colorful Grid Accent 6" w:uiPriority="73"/>
-    <w:lsdException w:name="Subtle Emphasis" w:uiPriority="19" w:qFormat="1"/>
-    <w:lsdException w:name="Intense Emphasis" w:uiPriority="21" w:qFormat="1"/>
-    <w:lsdException w:name="Subtle Reference" w:uiPriority="31" w:qFormat="1"/>
-    <w:lsdException w:name="Intense Reference" w:uiPriority="32" w:qFormat="1"/>
-    <w:lsdException w:name="Book Title" w:uiPriority="33" w:qFormat="1"/>
-    <w:lsdException w:name="Bibliography" w:semiHidden="1" w:uiPriority="37" w:unhideWhenUsed="1"/>
-    <w:lsdException w:name="TOC Heading" w:semiHidden="1" w:uiPriority="39" w:unhideWhenUsed="1" w:qFormat="1"/>
-    <w:lsdException w:name="Plain Table 1" w:uiPriority="41"/>
-    <w:lsdException w:name="Plain Table 2" w:uiPriority="42"/>
-    <w:lsdException w:name="Plain Table 3" w:uiPriority="43"/>
-    <w:lsdException w:name="Plain Table 4" w:uiPriority="44"/>
-    <w:lsdException w:name="Plain Table 5" w:uiPriority="45"/>
-    <w:lsdException w:name="Grid Table Light" w:uiPriority="40"/>
-    <w:lsdException w:name="Grid Table 1 Light" w:uiPriority="46"/>
-    <w:lsdException w:name="Grid Table 2" w:uiPriority="47"/>
-    <w:lsdException w:name="Grid Table 3" w:uiPriority="48"/>
-    <w:lsdException w:name="Grid Table 4" w:uiPriority="49"/>
-    <w:lsdException w:name="Grid Table 5 Dark" w:uiPriority="50"/>
-    <w:lsdException w:name="Grid Table 6 Colorful" w:uiPriority="51"/>
-    <w:lsdException w:name="Grid Table 7 Colorful" w:uiPriority="52"/>
-    <w:lsdException w:name="Grid Table 1 Light Accent 1" w:uiPriority="46"/>
-    <w:lsdException w:name="Grid Table 2 Accent 1" w:uiPriority="47"/>
-    <w:lsdException w:name="Grid Table 3 Accent 1" w:uiPriority="48"/>
-    <w:lsdException w:name="Grid Table 4 Accent 1" w:uiPriority="49"/>
-    <w:lsdException w:name="Grid Table 5 Dark Accent 1" w:uiPriority="50"/>
-    <w:lsdException w:name="Grid Table 6 Colorful Accent 1" w:uiPriority="51"/>
-    <w:lsdException w:name="Grid Table 7 Colorful Accent 1" w:uiPriority="52"/>
-    <w:lsdException w:name="Grid Table 1 Light Accent 2" w:uiPriority="46"/>
-    <w:lsdException w:name="Grid Table 2 Accent 2" w:uiPriority="47"/>
-    <w:lsdException w:name="Grid Table 3 Accent 2" w:uiPriority="48"/>
-    <w:lsdException w:name="Grid Table 4 Accent 2" w:uiPriority="49"/>
-    <w:lsdException w:name="Grid Table 5 Dark Accent 2" w:uiPriority="50"/>
-    <w:lsdException w:name="Grid Table 6 Colorful Accent 2" w:uiPriority="51"/>
-    <w:lsdException w:name="Grid Table 7 Colorful Accent 2" w:uiPriority="52"/>
-    <w:lsdException w:name="Grid Table 1 Light Accent 3" w:uiPriority="46"/>
-    <w:lsdException w:name="Grid Table 2 Accent 3" w:uiPriority="47"/>
-    <w:lsdException w:name="Grid Table 3 Accent 3" w:uiPriority="48"/>
-    <w:lsdException w:name="Grid Table 4 Accent 3" w:uiPriority="49"/>
-    <w:lsdException w:name="Grid Table 5 Dark Accent 3" w:uiPriority="50"/>
-    <w:lsdException w:name="Grid Table 6 Colorful Accent 3" w:uiPriority="51"/>
-    <w:lsdException w:name="Grid Table 7 Colorful Accent 3" w:uiPriority="52"/>
-    <w:lsdException w:name="Grid Table 1 Light Accent 4" w:uiPriority="46"/>
-    <w:lsdException w:name="Grid Table 2 Accent 4" w:uiPriority="47"/>
-    <w:lsdException w:name="Grid Table 3 Accent 4" w:uiPriority="48"/>
-    <w:lsdException w:name="Grid Table 4 Accent 4" w:uiPriority="49"/>
-    <w:lsdException w:name="Grid Table 5 Dark Accent 4" w:uiPriority="50"/>
-    <w:lsdException w:name="Grid Table 6 Colorful Accent 4" w:uiPriority="51"/>
-    <w:lsdException w:name="Grid Table 7 Colorful Accent 4" w:uiPriority="52"/>
-    <w:lsdException w:name="Grid Table 1 Light Accent 5" w:uiPriority="46"/>
-    <w:lsdException w:name="Grid Table 2 Accent 5" w:uiPriority="47"/>
-    <w:lsdException w:name="Grid Table 3 Accent 5" w:uiPriority="48"/>
-    <w:lsdException w:name="Grid Table 4 Accent 5" w:uiPriority="49"/>
-    <w:lsdException w:name="Grid Table 5 Dark Accent 5" w:uiPriority="50"/>
-    <w:lsdException w:name="Grid Table 6 Colorful Accent 5" w:uiPriority="51"/>
-    <w:lsdException w:name="Grid Table 7 Colorful Accent 5" w:uiPriority="52"/>
-    <w:lsdException w:name="Grid Table 1 Light Accent 6" w:uiPriority="46"/>
-    <w:lsdException w:name="Grid Table 2 Accent 6" w:uiPriority="47"/>
-    <w:lsdException w:name="Grid Table 3 Accent 6" w:uiPriority="48"/>
-    <w:lsdException w:name="Grid Table 4 Accent 6" w:uiPriority="49"/>
-    <w:lsdException w:name="Grid Table 5 Dark Accent 6" w:uiPriority="50"/>
-    <w:lsdException w:name="Grid Table 6 Colorful Accent 6" w:uiPriority="51"/>
-    <w:lsdException w:name="Grid Table 7 Colorful Accent 6" w:uiPriority="52"/>
-    <w:lsdException w:name="List Table 1 Light" w:uiPriority="46"/>
-    <w:lsdException w:name="List Table 2" w:uiPriority="47"/>
-    <w:lsdException w:name="List Table 3" w:uiPriority="48"/>
-    <w:lsdException w:name="List Table 4" w:uiPriority="49"/>
-    <w:lsdException w:name="List Table 5 Dark" w:uiPriority="50"/>
-    <w:lsdException w:name="List Table 6 Colorful" w:uiPriority="51"/>
-    <w:lsdException w:name="List Table 7 Colorful" w:uiPriority="52"/>
-    <w:lsdException w:name="List Table 1 Light Accent 1" w:uiPriority="46"/>
-    <w:lsdException w:name="List Table 2 Accent 1" w:uiPriority="47"/>
-    <w:lsdException w:name="List Table 3 Accent 1" w:uiPriority="48"/>
-    <w:lsdException w:name="List Table 4 Accent 1" w:uiPriority="49"/>
-    <w:lsdException w:name="List Table 5 Dark Accent 1" w:uiPriority="50"/>
-    <w:lsdException w:name="List Table 6 Colorful Accent 1" w:uiPriority="51"/>
-    <w:lsdException w:name="List Table 7 Colorful Accent 1" w:uiPriority="52"/>
-    <w:lsdException w:name="List Table 1 Light Accent 2" w:uiPriority="46"/>
-    <w:lsdException w:name="List Table 2 Accent 2" w:uiPriority="47"/>
-    <w:lsdException w:name="List Table 3 Accent 2" w:uiPriority="48"/>
-    <w:lsdException w:name="List Table 4 Accent 2" w:uiPriority="49"/>
-    <w:lsdException w:name="List Table 5 Dark Accent 2" w:uiPriority="50"/>
-    <w:lsdException w:name="List Table 6 Colorful Accent 2" w:uiPriority="51"/>
-    <w:lsdException w:name="List Table 7 Colorful Accent 2" w:uiPriority="52"/>
-    <w:lsdException w:name="List Table 1 Light Accent 3" w:uiPriority="46"/>
-    <w:lsdException w:name="List Table 2 Accent 3" w:uiPriority="47"/>
-    <w:lsdException w:name="List Table 3 Accent 3" w:uiPriority="48"/>
-    <w:lsdException w:name="List Table 4 Accent 3" w:uiPriority="49"/>
-    <w:lsdException w:name="List Table 5 Dark Accent 3" w:uiPriority="50"/>
-    <w:lsdException w:name="List Table 6 Colorful Accent 3" w:uiPriority="51"/>
-    <w:lsdException w:name="List Table 7 Colorful Accent 3" w:uiPriority="52"/>
-    <w:lsdException w:name="List Table 1 Light Accent 4" w:uiPriority="46"/>
-    <w:lsdException w:name="List Table 2 Accent 4" w:uiPriority="47"/>
-    <w:lsdException w:name="List Table 3 Accent 4" w:uiPriority="48"/>
-    <w:lsdException w:name="List Table 4 Accent 4" w:uiPriority="49"/>
-    <w:lsdException w:name="List Table 5 Dark Accent 4" w:uiPriority="50"/>
-    <w:lsdException w:name="List Table 6 Colorful Accent 4" w:uiPriority="51"/>
-    <w:lsdException w:name="List Table 7 Colorful Accent 4" w:uiPriority="52"/>
-    <w:lsdException w:name="List Table 1 Light Accent 5" w:uiPriority="46"/>
-    <w:lsdException w:name="List Table 2 Accent 5" w:uiPriority="47"/>
-    <w:lsdException w:name="List Table 3 Accent 5" w:uiPriority="48"/>
-    <w:lsdException w:name="List Table 4 Accent 5" w:uiPriority="49"/>
-    <w:lsdException w:name="List Table 5 Dark Accent 5" w:uiPriority="50"/>
-    <w:lsdException w:name="List Table 6 Colorful Accent 5" w:uiPriority="51"/>
-    <w:lsdException w:name="List Table 7 Colorful Accent 5" w:uiPriority="52"/>
-    <w:lsdException w:name="List Table 1 Light Accent 6" w:uiPriority="46"/>
-    <w:lsdException w:name="List Table 2 Accent 6" w:uiPriority="47"/>
-    <w:lsdException w:name="List Table 3 Accent 6" w:uiPriority="48"/>
-    <w:lsdException w:name="List Table 4 Accent 6" w:uiPriority="49"/>
-    <w:lsdException w:name="List Table 5 Dark Accent 6" w:uiPriority="50"/>
-    <w:lsdException w:name="List Table 6 Colorful Accent 6" w:uiPriority="51"/>
-    <w:lsdException w:name="List Table 7 Colorful Accent 6" w:uiPriority="52"/>
-    <w:lsdException w:name="Mention" w:semiHidden="1" w:unhideWhenUsed="1"/>
-    <w:lsdException w:name="Smart Hyperlink" w:semiHidden="1" w:unhideWhenUsed="1"/>
-    <w:lsdException w:name="Hashtag" w:semiHidden="1" w:unhideWhenUsed="1"/>
-    <w:lsdException w:name="Unresolved Mention" w:semiHidden="1" w:unhideWhenUsed="1"/>
-    <w:lsdException w:name="Smart Link" w:semiHidden="1" w:unhideWhenUsed="1"/>
+  <w:latentStyles w:defLockedState="0" w:defUIPriority="99" w:defSemiHidden="1" w:defUnhideWhenUsed="1" w:defQFormat="0" w:count="267">
+    <w:lsdException w:name="Normal" w:semiHidden="0" w:uiPriority="0" w:unhideWhenUsed="0" w:qFormat="1"/>
+    <w:lsdException w:name="heading 1" w:semiHidden="0" w:uiPriority="9" w:unhideWhenUsed="0" w:qFormat="1"/>
+    <w:lsdException w:name="heading 2" w:uiPriority="9" w:qFormat="1"/>
+    <w:lsdException w:name="heading 3" w:uiPriority="9" w:qFormat="1"/>
+    <w:lsdException w:name="heading 4" w:uiPriority="9" w:qFormat="1"/>
+    <w:lsdException w:name="heading 5" w:uiPriority="9" w:qFormat="1"/>
+    <w:lsdException w:name="heading 6" w:uiPriority="9" w:qFormat="1"/>
+    <w:lsdException w:name="heading 7" w:uiPriority="9" w:qFormat="1"/>
+    <w:lsdException w:name="heading 8" w:uiPriority="9" w:qFormat="1"/>
+    <w:lsdException w:name="heading 9" w:uiPriority="9" w:qFormat="1"/>
+    <w:lsdException w:name="toc 1" w:uiPriority="39"/>
+    <w:lsdException w:name="toc 2" w:uiPriority="39"/>
+    <w:lsdException w:name="toc 3" w:uiPriority="39"/>
+    <w:lsdException w:name="toc 4" w:uiPriority="39"/>
+    <w:lsdException w:name="toc 5" w:uiPriority="39"/>
+    <w:lsdException w:name="toc 6" w:uiPriority="39"/>
+    <w:lsdException w:name="toc 7" w:uiPriority="39"/>
+    <w:lsdException w:name="toc 8" w:uiPriority="39"/>
+    <w:lsdException w:name="toc 9" w:uiPriority="39"/>
+    <w:lsdException w:name="caption" w:uiPriority="35" w:qFormat="1"/>
+    <w:lsdException w:name="Title" w:semiHidden="0" w:uiPriority="10" w:unhideWhenUsed="0" w:qFormat="1"/>
+    <w:lsdException w:name="Default Paragraph Font" w:uiPriority="1"/>
+    <w:lsdException w:name="Subtitle" w:semiHidden="0" w:uiPriority="11" w:unhideWhenUsed="0" w:qFormat="1"/>
+    <w:lsdException w:name="Strong" w:semiHidden="0" w:uiPriority="22" w:unhideWhenUsed="0" w:qFormat="1"/>
+    <w:lsdException w:name="Emphasis" w:semiHidden="0" w:uiPriority="20" w:unhideWhenUsed="0" w:qFormat="1"/>
+    <w:lsdException w:name="Table Grid" w:uiPriority="39"/>
+    <w:lsdException w:name="Placeholder Text" w:unhideWhenUsed="0"/>
+    <w:lsdException w:name="No Spacing" w:semiHidden="0" w:uiPriority="1" w:unhideWhenUsed="0" w:qFormat="1"/>
+    <w:lsdException w:name="Light Shading" w:semiHidden="0" w:uiPriority="60" w:unhideWhenUsed="0"/>
+    <w:lsdException w:name="Light List" w:semiHidden="0" w:uiPriority="61" w:unhideWhenUsed="0"/>
+    <w:lsdException w:name="Light Grid" w:semiHidden="0" w:uiPriority="62" w:unhideWhenUsed="0"/>
+    <w:lsdException w:name="Medium Shading 1" w:semiHidden="0" w:uiPriority="63" w:unhideWhenUsed="0"/>
+    <w:lsdException w:name="Medium Shading 2" w:semiHidden="0" w:uiPriority="64" w:unhideWhenUsed="0"/>
+    <w:lsdException w:name="Medium List 1" w:semiHidden="0" w:uiPriority="65" w:unhideWhenUsed="0"/>
+    <w:lsdException w:name="Medium List 2" w:semiHidden="0" w:uiPriority="66" w:unhideWhenUsed="0"/>
+    <w:lsdException w:name="Medium Grid 1" w:semiHidden="0" w:uiPriority="67" w:unhideWhenUsed="0"/>
+    <w:lsdException w:name="Medium Grid 2" w:semiHidden="0" w:uiPriority="68" w:unhideWhenUsed="0"/>
+    <w:lsdException w:name="Medium Grid 3" w:semiHidden="0" w:uiPriority="69" w:unhideWhenUsed="0"/>
+    <w:lsdException w:name="Dark List" w:semiHidden="0" w:uiPriority="70" w:unhideWhenUsed="0"/>
+    <w:lsdException w:name="Colorful Shading" w:semiHidden="0" w:uiPriority="71" w:unhideWhenUsed="0"/>
+    <w:lsdException w:name="Colorful List" w:semiHidden="0" w:uiPriority="72" w:unhideWhenUsed="0"/>
+    <w:lsdException w:name="Colorful Grid" w:semiHidden="0" w:uiPriority="73" w:unhideWhenUsed="0"/>
+    <w:lsdException w:name="Light Shading Accent 1" w:semiHidden="0" w:uiPriority="60" w:unhideWhenUsed="0"/>
+    <w:lsdException w:name="Light List Accent 1" w:semiHidden="0" w:uiPriority="61" w:unhideWhenUsed="0"/>
+    <w:lsdException w:name="Light Grid Accent 1" w:semiHidden="0" w:uiPriority="62" w:unhideWhenUsed="0"/>
+    <w:lsdException w:name="Medium Shading 1 Accent 1" w:semiHidden="0" w:uiPriority="63" w:unhideWhenUsed="0"/>
+    <w:lsdException w:name="Medium Shading 2 Accent 1" w:semiHidden="0" w:uiPriority="64" w:unhideWhenUsed="0"/>
+    <w:lsdException w:name="Medium List 1 Accent 1" w:semiHidden="0" w:uiPriority="65" w:unhideWhenUsed="0"/>
+    <w:lsdException w:name="Revision" w:unhideWhenUsed="0"/>
+    <w:lsdException w:name="List Paragraph" w:semiHidden="0" w:uiPriority="34" w:unhideWhenUsed="0" w:qFormat="1"/>
+    <w:lsdException w:name="Quote" w:semiHidden="0" w:uiPriority="29" w:unhideWhenUsed="0" w:qFormat="1"/>
+    <w:lsdException w:name="Intense Quote" w:semiHidden="0" w:uiPriority="30" w:unhideWhenUsed="0" w:qFormat="1"/>
+    <w:lsdException w:name="Medium List 2 Accent 1" w:semiHidden="0" w:uiPriority="66" w:unhideWhenUsed="0"/>
+    <w:lsdException w:name="Medium Grid 1 Accent 1" w:semiHidden="0" w:uiPriority="67" w:unhideWhenUsed="0"/>
+    <w:lsdException w:name="Medium Grid 2 Accent 1" w:semiHidden="0" w:uiPriority="68" w:unhideWhenUsed="0"/>
+    <w:lsdException w:name="Medium Grid 3 Accent 1" w:semiHidden="0" w:uiPriority="69" w:unhideWhenUsed="0"/>
+    <w:lsdException w:name="Dark List Accent 1" w:semiHidden="0" w:uiPriority="70" w:unhideWhenUsed="0"/>
+    <w:lsdException w:name="Colorful Shading Accent 1" w:semiHidden="0" w:uiPriority="71" w:unhideWhenUsed="0"/>
+    <w:lsdException w:name="Colorful List Accent 1" w:semiHidden="0" w:uiPriority="72" w:unhideWhenUsed="0"/>
+    <w:lsdException w:name="Colorful Grid Accent 1" w:semiHidden="0" w:uiPriority="73" w:unhideWhenUsed="0"/>
+    <w:lsdException w:name="Light Shading Accent 2" w:semiHidden="0" w:uiPriority="60" w:unhideWhenUsed="0"/>
+    <w:lsdException w:name="Light List Accent 2" w:semiHidden="0" w:uiPriority="61" w:unhideWhenUsed="0"/>
+    <w:lsdException w:name="Light Grid Accent 2" w:semiHidden="0" w:uiPriority="62" w:unhideWhenUsed="0"/>
+    <w:lsdException w:name="Medium Shading 1 Accent 2" w:semiHidden="0" w:uiPriority="63" w:unhideWhenUsed="0"/>
+    <w:lsdException w:name="Medium Shading 2 Accent 2" w:semiHidden="0" w:uiPriority="64" w:unhideWhenUsed="0"/>
+    <w:lsdException w:name="Medium List 1 Accent 2" w:semiHidden="0" w:uiPriority="65" w:unhideWhenUsed="0"/>
+    <w:lsdException w:name="Medium List 2 Accent 2" w:semiHidden="0" w:uiPriority="66" w:unhideWhenUsed="0"/>
+    <w:lsdException w:name="Medium Grid 1 Accent 2" w:semiHidden="0" w:uiPriority="67" w:unhideWhenUsed="0"/>
+    <w:lsdException w:name="Medium Grid 2 Accent 2" w:semiHidden="0" w:uiPriority="68" w:unhideWhenUsed="0"/>
+    <w:lsdException w:name="Medium Grid 3 Accent 2" w:semiHidden="0" w:uiPriority="69" w:unhideWhenUsed="0"/>
+    <w:lsdException w:name="Dark List Accent 2" w:semiHidden="0" w:uiPriority="70" w:unhideWhenUsed="0"/>
+    <w:lsdException w:name="Colorful Shading Accent 2" w:semiHidden="0" w:uiPriority="71" w:unhideWhenUsed="0"/>
+    <w:lsdException w:name="Colorful List Accent 2" w:semiHidden="0" w:uiPriority="72" w:unhideWhenUsed="0"/>
+    <w:lsdException w:name="Colorful Grid Accent 2" w:semiHidden="0" w:uiPriority="73" w:unhideWhenUsed="0"/>
+    <w:lsdException w:name="Light Shading Accent 3" w:semiHidden="0" w:uiPriority="60" w:unhideWhenUsed="0"/>
+    <w:lsdException w:name="Light List Accent 3" w:semiHidden="0" w:uiPriority="61" w:unhideWhenUsed="0"/>
+    <w:lsdException w:name="Light Grid Accent 3" w:semiHidden="0" w:uiPriority="62" w:unhideWhenUsed="0"/>
+    <w:lsdException w:name="Medium Shading 1 Accent 3" w:semiHidden="0" w:uiPriority="63" w:unhideWhenUsed="0"/>
+    <w:lsdException w:name="Medium Shading 2 Accent 3" w:semiHidden="0" w:uiPriority="64" w:unhideWhenUsed="0"/>
+    <w:lsdException w:name="Medium List 1 Accent 3" w:semiHidden="0" w:uiPriority="65" w:unhideWhenUsed="0"/>
+    <w:lsdException w:name="Medium List 2 Accent 3" w:semiHidden="0" w:uiPriority="66" w:unhideWhenUsed="0"/>
+    <w:lsdException w:name="Medium Grid 1 Accent 3" w:semiHidden="0" w:uiPriority="67" w:unhideWhenUsed="0"/>
+    <w:lsdException w:name="Medium Grid 2 Accent 3" w:semiHidden="0" w:uiPriority="68" w:unhideWhenUsed="0"/>
+    <w:lsdException w:name="Medium Grid 3 Accent 3" w:semiHidden="0" w:uiPriority="69" w:unhideWhenUsed="0"/>
+    <w:lsdException w:name="Dark List Accent 3" w:semiHidden="0" w:uiPriority="70" w:unhideWhenUsed="0"/>
+    <w:lsdException w:name="Colorful Shading Accent 3" w:semiHidden="0" w:uiPriority="71" w:unhideWhenUsed="0"/>
+    <w:lsdException w:name="Colorful List Accent 3" w:semiHidden="0" w:uiPriority="72" w:unhideWhenUsed="0"/>
+    <w:lsdException w:name="Colorful Grid Accent 3" w:semiHidden="0" w:uiPriority="73" w:unhideWhenUsed="0"/>
+    <w:lsdException w:name="Light Shading Accent 4" w:semiHidden="0" w:uiPriority="60" w:unhideWhenUsed="0"/>
+    <w:lsdException w:name="Light List Accent 4" w:semiHidden="0" w:uiPriority="61" w:unhideWhenUsed="0"/>
+    <w:lsdException w:name="Light Grid Accent 4" w:semiHidden="0" w:uiPriority="62" w:unhideWhenUsed="0"/>
+    <w:lsdException w:name="Medium Shading 1 Accent 4" w:semiHidden="0" w:uiPriority="63" w:unhideWhenUsed="0"/>
+    <w:lsdException w:name="Medium Shading 2 Accent 4" w:semiHidden="0" w:uiPriority="64" w:unhideWhenUsed="0"/>
+    <w:lsdException w:name="Medium List 1 Accent 4" w:semiHidden="0" w:uiPriority="65" w:unhideWhenUsed="0"/>
+    <w:lsdException w:name="Medium List 2 Accent 4" w:semiHidden="0" w:uiPriority="66" w:unhideWhenUsed="0"/>
+    <w:lsdException w:name="Medium Grid 1 Accent 4" w:semiHidden="0" w:uiPriority="67" w:unhideWhenUsed="0"/>
+    <w:lsdException w:name="Medium Grid 2 Accent 4" w:semiHidden="0" w:uiPriority="68" w:unhideWhenUsed="0"/>
+    <w:lsdException w:name="Medium Grid 3 Accent 4" w:semiHidden="0" w:uiPriority="69" w:unhideWhenUsed="0"/>
+    <w:lsdException w:name="Dark List Accent 4" w:semiHidden="0" w:uiPriority="70" w:unhideWhenUsed="0"/>
+    <w:lsdException w:name="Colorful Shading Accent 4" w:semiHidden="0" w:uiPriority="71" w:unhideWhenUsed="0"/>
+    <w:lsdException w:name="Colorful List Accent 4" w:semiHidden="0" w:uiPriority="72" w:unhideWhenUsed="0"/>
+    <w:lsdException w:name="Colorful Grid Accent 4" w:semiHidden="0" w:uiPriority="73" w:unhideWhenUsed="0"/>
+    <w:lsdException w:name="Light Shading Accent 5" w:semiHidden="0" w:uiPriority="60" w:unhideWhenUsed="0"/>
+    <w:lsdException w:name="Light List Accent 5" w:semiHidden="0" w:uiPriority="61" w:unhideWhenUsed="0"/>
+    <w:lsdException w:name="Light Grid Accent 5" w:semiHidden="0" w:uiPriority="62" w:unhideWhenUsed="0"/>
+    <w:lsdException w:name="Medium Shading 1 Accent 5" w:semiHidden="0" w:uiPriority="63" w:unhideWhenUsed="0"/>
+    <w:lsdException w:name="Medium Shading 2 Accent 5" w:semiHidden="0" w:uiPriority="64" w:unhideWhenUsed="0"/>
+    <w:lsdException w:name="Medium List 1 Accent 5" w:semiHidden="0" w:uiPriority="65" w:unhideWhenUsed="0"/>
+    <w:lsdException w:name="Medium List 2 Accent 5" w:semiHidden="0" w:uiPriority="66" w:unhideWhenUsed="0"/>
+    <w:lsdException w:name="Medium Grid 1 Accent 5" w:semiHidden="0" w:uiPriority="67" w:unhideWhenUsed="0"/>
+    <w:lsdException w:name="Medium Grid 2 Accent 5" w:semiHidden="0" w:uiPriority="68" w:unhideWhenUsed="0"/>
+    <w:lsdException w:name="Medium Grid 3 Accent 5" w:semiHidden="0" w:uiPriority="69" w:unhideWhenUsed="0"/>
+    <w:lsdException w:name="Dark List Accent 5" w:semiHidden="0" w:uiPriority="70" w:unhideWhenUsed="0"/>
+    <w:lsdException w:name="Colorful Shading Accent 5" w:semiHidden="0" w:uiPriority="71" w:unhideWhenUsed="0"/>
+    <w:lsdException w:name="Colorful List Accent 5" w:semiHidden="0" w:uiPriority="72" w:unhideWhenUsed="0"/>
+    <w:lsdException w:name="Colorful Grid Accent 5" w:semiHidden="0" w:uiPriority="73" w:unhideWhenUsed="0"/>
+    <w:lsdException w:name="Light Shading Accent 6" w:semiHidden="0" w:uiPriority="60" w:unhideWhenUsed="0"/>
+    <w:lsdException w:name="Light List Accent 6" w:semiHidden="0" w:uiPriority="61" w:unhideWhenUsed="0"/>
+    <w:lsdException w:name="Light Grid Accent 6" w:semiHidden="0" w:uiPriority="62" w:unhideWhenUsed="0"/>
+    <w:lsdException w:name="Medium Shading 1 Accent 6" w:semiHidden="0" w:uiPriority="63" w:unhideWhenUsed="0"/>
+    <w:lsdException w:name="Medium Shading 2 Accent 6" w:semiHidden="0" w:uiPriority="64" w:unhideWhenUsed="0"/>
+    <w:lsdException w:name="Medium List 1 Accent 6" w:semiHidden="0" w:uiPriority="65" w:unhideWhenUsed="0"/>
+    <w:lsdException w:name="Medium List 2 Accent 6" w:semiHidden="0" w:uiPriority="66" w:unhideWhenUsed="0"/>
+    <w:lsdException w:name="Medium Grid 1 Accent 6" w:semiHidden="0" w:uiPriority="67" w:unhideWhenUsed="0"/>
+    <w:lsdException w:name="Medium Grid 2 Accent 6" w:semiHidden="0" w:uiPriority="68" w:unhideWhenUsed="0"/>
+    <w:lsdException w:name="Medium Grid 3 Accent 6" w:semiHidden="0" w:uiPriority="69" w:unhideWhenUsed="0"/>
+    <w:lsdException w:name="Dark List Accent 6" w:semiHidden="0" w:uiPriority="70" w:unhideWhenUsed="0"/>
+    <w:lsdException w:name="Colorful Shading Accent 6" w:semiHidden="0" w:uiPriority="71" w:unhideWhenUsed="0"/>
+    <w:lsdException w:name="Colorful List Accent 6" w:semiHidden="0" w:uiPriority="72" w:unhideWhenUsed="0"/>
+    <w:lsdException w:name="Colorful Grid Accent 6" w:semiHidden="0" w:uiPriority="73" w:unhideWhenUsed="0"/>
+    <w:lsdException w:name="Subtle Emphasis" w:semiHidden="0" w:uiPriority="19" w:unhideWhenUsed="0" w:qFormat="1"/>
+    <w:lsdException w:name="Intense Emphasis" w:semiHidden="0" w:uiPriority="21" w:unhideWhenUsed="0" w:qFormat="1"/>
+    <w:lsdException w:name="Subtle Reference" w:semiHidden="0" w:uiPriority="31" w:unhideWhenUsed="0" w:qFormat="1"/>
+    <w:lsdException w:name="Intense Reference" w:semiHidden="0" w:uiPriority="32" w:unhideWhenUsed="0" w:qFormat="1"/>
+    <w:lsdException w:name="Book Title" w:semiHidden="0" w:uiPriority="33" w:unhideWhenUsed="0" w:qFormat="1"/>
+    <w:lsdException w:name="Bibliography" w:uiPriority="37"/>
+    <w:lsdException w:name="TOC Heading" w:uiPriority="39" w:qFormat="1"/>
   </w:latentStyles>
-  <w:style w:type="paragraph" w:default="1" w:styleId="Normal">
+  <w:style w:type="paragraph" w:default="1" w:styleId="a">
     <w:name w:val="Normal"/>
     <w:qFormat/>
     <w:rsid w:val="009A6DDF"/>
   </w:style>
-  <w:style w:type="character" w:default="1" w:styleId="DefaultParagraphFont">
+  <w:style w:type="character" w:default="1" w:styleId="a0">
     <w:name w:val="Default Paragraph Font"/>
     <w:uiPriority w:val="1"/>
     <w:semiHidden/>
     <w:unhideWhenUsed/>
   </w:style>
-  <w:style w:type="table" w:default="1" w:styleId="TableNormal">
+  <w:style w:type="table" w:default="1" w:styleId="a1">
     <w:name w:val="Normal Table"/>
     <w:uiPriority w:val="99"/>
     <w:semiHidden/>
     <w:unhideWhenUsed/>
+    <w:qFormat/>
     <w:tblPr>
       <w:tblInd w:w="0" w:type="dxa"/>
       <w:tblCellMar>
@@ -6687,15 +6250,15 @@
       </w:tblCellMar>
     </w:tblPr>
   </w:style>
-  <w:style w:type="numbering" w:default="1" w:styleId="NoList">
+  <w:style w:type="numbering" w:default="1" w:styleId="a2">
     <w:name w:val="No List"/>
     <w:uiPriority w:val="99"/>
     <w:semiHidden/>
     <w:unhideWhenUsed/>
   </w:style>
-  <w:style w:type="paragraph" w:styleId="ListParagraph">
+  <w:style w:type="paragraph" w:styleId="a3">
     <w:name w:val="List Paragraph"/>
-    <w:basedOn w:val="Normal"/>
+    <w:basedOn w:val="a"/>
     <w:uiPriority w:val="34"/>
     <w:qFormat/>
     <w:rsid w:val="00CC57D3"/>
@@ -6704,12 +6267,13 @@
       <w:contextualSpacing/>
     </w:pPr>
   </w:style>
-  <w:style w:type="table" w:styleId="TableGrid">
+  <w:style w:type="table" w:styleId="a4">
     <w:name w:val="Table Grid"/>
-    <w:basedOn w:val="TableNormal"/>
+    <w:basedOn w:val="a1"/>
     <w:uiPriority w:val="39"/>
     <w:rsid w:val="00BA2097"/>
     <w:tblPr>
+      <w:tblInd w:w="0" w:type="dxa"/>
       <w:tblBorders>
         <w:top w:val="single" w:sz="4" w:space="0" w:color="auto"/>
         <w:left w:val="single" w:sz="4" w:space="0" w:color="auto"/>
@@ -6718,12 +6282,18 @@
         <w:insideH w:val="single" w:sz="4" w:space="0" w:color="auto"/>
         <w:insideV w:val="single" w:sz="4" w:space="0" w:color="auto"/>
       </w:tblBorders>
+      <w:tblCellMar>
+        <w:top w:w="0" w:type="dxa"/>
+        <w:left w:w="108" w:type="dxa"/>
+        <w:bottom w:w="0" w:type="dxa"/>
+        <w:right w:w="108" w:type="dxa"/>
+      </w:tblCellMar>
     </w:tblPr>
   </w:style>
-  <w:style w:type="paragraph" w:styleId="Header">
+  <w:style w:type="paragraph" w:styleId="a5">
     <w:name w:val="header"/>
-    <w:basedOn w:val="Normal"/>
-    <w:link w:val="HeaderChar"/>
+    <w:basedOn w:val="a"/>
+    <w:link w:val="Char"/>
     <w:uiPriority w:val="99"/>
     <w:semiHidden/>
     <w:unhideWhenUsed/>
@@ -6744,10 +6314,10 @@
       <w:szCs w:val="18"/>
     </w:rPr>
   </w:style>
-  <w:style w:type="character" w:customStyle="1" w:styleId="HeaderChar">
-    <w:name w:val="Header Char"/>
-    <w:basedOn w:val="DefaultParagraphFont"/>
-    <w:link w:val="Header"/>
+  <w:style w:type="character" w:customStyle="1" w:styleId="Char">
+    <w:name w:val="页眉 Char"/>
+    <w:basedOn w:val="a0"/>
+    <w:link w:val="a5"/>
     <w:uiPriority w:val="99"/>
     <w:semiHidden/>
     <w:rsid w:val="00FF0304"/>
@@ -6756,10 +6326,10 @@
       <w:szCs w:val="18"/>
     </w:rPr>
   </w:style>
-  <w:style w:type="paragraph" w:styleId="Footer">
+  <w:style w:type="paragraph" w:styleId="a6">
     <w:name w:val="footer"/>
-    <w:basedOn w:val="Normal"/>
-    <w:link w:val="FooterChar"/>
+    <w:basedOn w:val="a"/>
+    <w:link w:val="Char0"/>
     <w:uiPriority w:val="99"/>
     <w:semiHidden/>
     <w:unhideWhenUsed/>
@@ -6776,10 +6346,10 @@
       <w:szCs w:val="18"/>
     </w:rPr>
   </w:style>
-  <w:style w:type="character" w:customStyle="1" w:styleId="FooterChar">
-    <w:name w:val="Footer Char"/>
-    <w:basedOn w:val="DefaultParagraphFont"/>
-    <w:link w:val="Footer"/>
+  <w:style w:type="character" w:customStyle="1" w:styleId="Char0">
+    <w:name w:val="页脚 Char"/>
+    <w:basedOn w:val="a0"/>
+    <w:link w:val="a6"/>
     <w:uiPriority w:val="99"/>
     <w:semiHidden/>
     <w:rsid w:val="00FF0304"/>
@@ -6788,10 +6358,10 @@
       <w:szCs w:val="18"/>
     </w:rPr>
   </w:style>
-  <w:style w:type="paragraph" w:styleId="BalloonText">
+  <w:style w:type="paragraph" w:styleId="a7">
     <w:name w:val="Balloon Text"/>
-    <w:basedOn w:val="Normal"/>
-    <w:link w:val="BalloonTextChar"/>
+    <w:basedOn w:val="a"/>
+    <w:link w:val="Char1"/>
     <w:uiPriority w:val="99"/>
     <w:semiHidden/>
     <w:unhideWhenUsed/>
@@ -6801,10 +6371,10 @@
       <w:szCs w:val="18"/>
     </w:rPr>
   </w:style>
-  <w:style w:type="character" w:customStyle="1" w:styleId="BalloonTextChar">
-    <w:name w:val="Balloon Text Char"/>
-    <w:basedOn w:val="DefaultParagraphFont"/>
-    <w:link w:val="BalloonText"/>
+  <w:style w:type="character" w:customStyle="1" w:styleId="Char1">
+    <w:name w:val="批注框文本 Char"/>
+    <w:basedOn w:val="a0"/>
+    <w:link w:val="a7"/>
     <w:uiPriority w:val="99"/>
     <w:semiHidden/>
     <w:rsid w:val="00FF0304"/>
@@ -7105,7 +6675,7 @@
   <a:extraClrSchemeLst/>
   <a:extLst>
     <a:ext uri="{05A4C25C-085E-4340-85A3-A5531E510DB2}">
-      <thm15:themeFamily xmlns:thm15="http://schemas.microsoft.com/office/thememl/2012/main" name="Office Theme" id="{62F939B6-93AF-4DB8-9C6B-D6C7DFDC589F}" vid="{4A3C46E8-61CC-4603-A589-7422A47A8E4A}"/>
+      <thm15:themeFamily xmlns:thm15="http://schemas.microsoft.com/office/thememl/2012/main" xmlns="" name="Office Theme" id="{62F939B6-93AF-4DB8-9C6B-D6C7DFDC589F}" vid="{4A3C46E8-61CC-4603-A589-7422A47A8E4A}"/>
     </a:ext>
   </a:extLst>
 </a:theme>

</xml_diff>

<commit_message>
Implement obstacle & reward effect
</commit_message>
<xml_diff>
--- a/COMPX202 Assignment8 Document.docx
+++ b/COMPX202 Assignment8 Document.docx
@@ -1,6 +1,6 @@
 
 <file path=word/document.xml><?xml version="1.0" encoding="utf-8"?>
-<w:document xmlns:ve="http://schemas.openxmlformats.org/markup-compatibility/2006" xmlns:o="urn:schemas-microsoft-com:office:office" xmlns:r="http://schemas.openxmlformats.org/officeDocument/2006/relationships" xmlns:m="http://schemas.openxmlformats.org/officeDocument/2006/math" xmlns:v="urn:schemas-microsoft-com:vml" xmlns:wp="http://schemas.openxmlformats.org/drawingml/2006/wordprocessingDrawing" xmlns:w10="urn:schemas-microsoft-com:office:word" xmlns:w="http://schemas.openxmlformats.org/wordprocessingml/2006/main" xmlns:wne="http://schemas.microsoft.com/office/word/2006/wordml">
+<w:document xmlns:wpc="http://schemas.microsoft.com/office/word/2010/wordprocessingCanvas" xmlns:cx="http://schemas.microsoft.com/office/drawing/2014/chartex" xmlns:cx1="http://schemas.microsoft.com/office/drawing/2015/9/8/chartex" xmlns:cx2="http://schemas.microsoft.com/office/drawing/2015/10/21/chartex" xmlns:cx3="http://schemas.microsoft.com/office/drawing/2016/5/9/chartex" xmlns:cx4="http://schemas.microsoft.com/office/drawing/2016/5/10/chartex" xmlns:cx5="http://schemas.microsoft.com/office/drawing/2016/5/11/chartex" xmlns:cx6="http://schemas.microsoft.com/office/drawing/2016/5/12/chartex" xmlns:cx7="http://schemas.microsoft.com/office/drawing/2016/5/13/chartex" xmlns:cx8="http://schemas.microsoft.com/office/drawing/2016/5/14/chartex" xmlns:mc="http://schemas.openxmlformats.org/markup-compatibility/2006" xmlns:aink="http://schemas.microsoft.com/office/drawing/2016/ink" xmlns:am3d="http://schemas.microsoft.com/office/drawing/2017/model3d" xmlns:o="urn:schemas-microsoft-com:office:office" xmlns:r="http://schemas.openxmlformats.org/officeDocument/2006/relationships" xmlns:m="http://schemas.openxmlformats.org/officeDocument/2006/math" xmlns:v="urn:schemas-microsoft-com:vml" xmlns:wp14="http://schemas.microsoft.com/office/word/2010/wordprocessingDrawing" xmlns:wp="http://schemas.openxmlformats.org/drawingml/2006/wordprocessingDrawing" xmlns:w10="urn:schemas-microsoft-com:office:word" xmlns:w="http://schemas.openxmlformats.org/wordprocessingml/2006/main" xmlns:w14="http://schemas.microsoft.com/office/word/2010/wordml" xmlns:w15="http://schemas.microsoft.com/office/word/2012/wordml" xmlns:w16cex="http://schemas.microsoft.com/office/word/2018/wordml/cex" xmlns:w16cid="http://schemas.microsoft.com/office/word/2016/wordml/cid" xmlns:w16="http://schemas.microsoft.com/office/word/2018/wordml" xmlns:w16se="http://schemas.microsoft.com/office/word/2015/wordml/symex" xmlns:wpg="http://schemas.microsoft.com/office/word/2010/wordprocessingGroup" xmlns:wpi="http://schemas.microsoft.com/office/word/2010/wordprocessingInk" xmlns:wne="http://schemas.microsoft.com/office/word/2006/wordml" xmlns:wps="http://schemas.microsoft.com/office/word/2010/wordprocessingShape" mc:Ignorable="w14 w15 w16se w16cid w16 w16cex wp14">
   <w:body>
     <w:p>
       <w:pPr>
@@ -71,24 +71,25 @@
           <w:sz w:val="28"/>
           <w:szCs w:val="28"/>
         </w:rPr>
-        <w:t>Name: ShengyangXu (X); ID: 31711055</w:t>
-      </w:r>
-    </w:p>
-    <w:p>
-      <w:pPr>
+        <w:t xml:space="preserve">Name: </w:t>
+      </w:r>
+      <w:proofErr w:type="spellStart"/>
+      <w:r>
         <w:rPr>
           <w:rFonts w:ascii="Times New Roman" w:hAnsi="Times New Roman" w:cs="Times New Roman"/>
           <w:sz w:val="28"/>
           <w:szCs w:val="28"/>
         </w:rPr>
-      </w:pPr>
+        <w:t>ShengyangXu</w:t>
+      </w:r>
+      <w:proofErr w:type="spellEnd"/>
       <w:r>
         <w:rPr>
           <w:rFonts w:ascii="Times New Roman" w:hAnsi="Times New Roman" w:cs="Times New Roman"/>
           <w:sz w:val="28"/>
           <w:szCs w:val="28"/>
         </w:rPr>
-        <w:t>Name: Dan Jin (J); ID:31711003</w:t>
+        <w:t xml:space="preserve"> (X); ID: 31711055</w:t>
       </w:r>
     </w:p>
     <w:p>
@@ -99,73 +100,31 @@
           <w:szCs w:val="28"/>
         </w:rPr>
       </w:pPr>
-    </w:p>
-    <w:p>
-      <w:pPr>
-        <w:rPr>
-          <w:rFonts w:ascii="Times New Roman" w:hAnsi="Times New Roman" w:cs="Times New Roman"/>
-          <w:b/>
-          <w:bCs/>
-          <w:sz w:val="32"/>
-          <w:szCs w:val="32"/>
-        </w:rPr>
-      </w:pPr>
-      <w:r>
-        <w:rPr>
-          <w:rFonts w:ascii="Times New Roman" w:hAnsi="Times New Roman" w:cs="Times New Roman"/>
-          <w:b/>
-          <w:bCs/>
-          <w:sz w:val="32"/>
-          <w:szCs w:val="32"/>
-        </w:rPr>
-        <w:t>Project Name</w:t>
-      </w:r>
-    </w:p>
-    <w:p>
-      <w:pPr>
+      <w:r>
         <w:rPr>
           <w:rFonts w:ascii="Times New Roman" w:hAnsi="Times New Roman" w:cs="Times New Roman"/>
           <w:sz w:val="28"/>
           <w:szCs w:val="28"/>
         </w:rPr>
-      </w:pPr>
+        <w:t xml:space="preserve">Name: Dan </w:t>
+      </w:r>
+      <w:proofErr w:type="spellStart"/>
       <w:r>
         <w:rPr>
           <w:rFonts w:ascii="Times New Roman" w:hAnsi="Times New Roman" w:cs="Times New Roman"/>
           <w:sz w:val="28"/>
           <w:szCs w:val="28"/>
         </w:rPr>
-        <w:t>Adventure Ball</w:t>
-      </w:r>
-    </w:p>
-    <w:p>
-      <w:pPr>
+        <w:t>Jin</w:t>
+      </w:r>
+      <w:proofErr w:type="spellEnd"/>
+      <w:r>
         <w:rPr>
           <w:rFonts w:ascii="Times New Roman" w:hAnsi="Times New Roman" w:cs="Times New Roman"/>
           <w:sz w:val="28"/>
           <w:szCs w:val="28"/>
         </w:rPr>
-      </w:pPr>
-    </w:p>
-    <w:p>
-      <w:pPr>
-        <w:rPr>
-          <w:rFonts w:ascii="Times New Roman" w:hAnsi="Times New Roman" w:cs="Times New Roman"/>
-          <w:b/>
-          <w:bCs/>
-          <w:sz w:val="32"/>
-          <w:szCs w:val="32"/>
-        </w:rPr>
-      </w:pPr>
-      <w:r>
-        <w:rPr>
-          <w:rFonts w:ascii="Times New Roman" w:hAnsi="Times New Roman" w:cs="Times New Roman"/>
-          <w:b/>
-          <w:bCs/>
-          <w:sz w:val="32"/>
-          <w:szCs w:val="32"/>
-        </w:rPr>
-        <w:t>Software Methodology</w:t>
+        <w:t xml:space="preserve"> (J); ID:31711003</w:t>
       </w:r>
     </w:p>
     <w:p>
@@ -176,22 +135,99 @@
           <w:szCs w:val="28"/>
         </w:rPr>
       </w:pPr>
-      <w:r>
+    </w:p>
+    <w:p>
+      <w:pPr>
+        <w:rPr>
+          <w:rFonts w:ascii="Times New Roman" w:hAnsi="Times New Roman" w:cs="Times New Roman"/>
+          <w:b/>
+          <w:bCs/>
+          <w:sz w:val="32"/>
+          <w:szCs w:val="32"/>
+        </w:rPr>
+      </w:pPr>
+      <w:r>
+        <w:rPr>
+          <w:rFonts w:ascii="Times New Roman" w:hAnsi="Times New Roman" w:cs="Times New Roman"/>
+          <w:b/>
+          <w:bCs/>
+          <w:sz w:val="32"/>
+          <w:szCs w:val="32"/>
+        </w:rPr>
+        <w:t>Project Name</w:t>
+      </w:r>
+    </w:p>
+    <w:p>
+      <w:pPr>
         <w:rPr>
           <w:rFonts w:ascii="Times New Roman" w:hAnsi="Times New Roman" w:cs="Times New Roman"/>
           <w:sz w:val="28"/>
           <w:szCs w:val="28"/>
         </w:rPr>
-        <w:t>The iterative and incremental approach</w:t>
-      </w:r>
-    </w:p>
-    <w:p>
-      <w:pPr>
+      </w:pPr>
+      <w:r>
         <w:rPr>
           <w:rFonts w:ascii="Times New Roman" w:hAnsi="Times New Roman" w:cs="Times New Roman"/>
           <w:sz w:val="28"/>
           <w:szCs w:val="28"/>
         </w:rPr>
+        <w:t>Adventure Ball</w:t>
+      </w:r>
+    </w:p>
+    <w:p>
+      <w:pPr>
+        <w:rPr>
+          <w:rFonts w:ascii="Times New Roman" w:hAnsi="Times New Roman" w:cs="Times New Roman"/>
+          <w:sz w:val="28"/>
+          <w:szCs w:val="28"/>
+        </w:rPr>
+      </w:pPr>
+    </w:p>
+    <w:p>
+      <w:pPr>
+        <w:rPr>
+          <w:rFonts w:ascii="Times New Roman" w:hAnsi="Times New Roman" w:cs="Times New Roman"/>
+          <w:b/>
+          <w:bCs/>
+          <w:sz w:val="32"/>
+          <w:szCs w:val="32"/>
+        </w:rPr>
+      </w:pPr>
+      <w:r>
+        <w:rPr>
+          <w:rFonts w:ascii="Times New Roman" w:hAnsi="Times New Roman" w:cs="Times New Roman"/>
+          <w:b/>
+          <w:bCs/>
+          <w:sz w:val="32"/>
+          <w:szCs w:val="32"/>
+        </w:rPr>
+        <w:t>Software Methodology</w:t>
+      </w:r>
+    </w:p>
+    <w:p>
+      <w:pPr>
+        <w:rPr>
+          <w:rFonts w:ascii="Times New Roman" w:hAnsi="Times New Roman" w:cs="Times New Roman"/>
+          <w:sz w:val="28"/>
+          <w:szCs w:val="28"/>
+        </w:rPr>
+      </w:pPr>
+      <w:r>
+        <w:rPr>
+          <w:rFonts w:ascii="Times New Roman" w:hAnsi="Times New Roman" w:cs="Times New Roman"/>
+          <w:sz w:val="28"/>
+          <w:szCs w:val="28"/>
+        </w:rPr>
+        <w:t>The iterative and incremental approach</w:t>
+      </w:r>
+    </w:p>
+    <w:p>
+      <w:pPr>
+        <w:rPr>
+          <w:rFonts w:ascii="Times New Roman" w:hAnsi="Times New Roman" w:cs="Times New Roman"/>
+          <w:sz w:val="28"/>
+          <w:szCs w:val="28"/>
+        </w:rPr>
       </w:pPr>
     </w:p>
     <w:p>
@@ -218,10 +254,10 @@
     </w:p>
     <w:tbl>
       <w:tblPr>
-        <w:tblStyle w:val="a4"/>
+        <w:tblStyle w:val="TableGrid"/>
         <w:tblW w:w="9525" w:type="dxa"/>
         <w:jc w:val="center"/>
-        <w:tblLook w:val="00A0"/>
+        <w:tblLook w:val="00A0" w:firstRow="1" w:lastRow="0" w:firstColumn="1" w:lastColumn="0" w:noHBand="0" w:noVBand="0"/>
       </w:tblPr>
       <w:tblGrid>
         <w:gridCol w:w="1377"/>
@@ -351,7 +387,7 @@
           </w:tcPr>
           <w:p>
             <w:pPr>
-              <w:pStyle w:val="a3"/>
+              <w:pStyle w:val="ListParagraph"/>
               <w:numPr>
                 <w:ilvl w:val="0"/>
                 <w:numId w:val="1"/>
@@ -437,8 +473,18 @@
                 <w:sz w:val="28"/>
                 <w:szCs w:val="28"/>
               </w:rPr>
-              <w:t>2 hrs</w:t>
-            </w:r>
+              <w:t xml:space="preserve">2 </w:t>
+            </w:r>
+            <w:proofErr w:type="spellStart"/>
+            <w:r>
+              <w:rPr>
+                <w:rFonts w:ascii="Times New Roman" w:hAnsi="Times New Roman" w:cs="Times New Roman"/>
+                <w:sz w:val="28"/>
+                <w:szCs w:val="28"/>
+              </w:rPr>
+              <w:t>hrs</w:t>
+            </w:r>
+            <w:proofErr w:type="spellEnd"/>
           </w:p>
         </w:tc>
       </w:tr>
@@ -454,7 +500,7 @@
           </w:tcPr>
           <w:p>
             <w:pPr>
-              <w:pStyle w:val="a3"/>
+              <w:pStyle w:val="ListParagraph"/>
               <w:numPr>
                 <w:ilvl w:val="0"/>
                 <w:numId w:val="1"/>
@@ -484,6 +530,7 @@
                 <w:szCs w:val="28"/>
               </w:rPr>
             </w:pPr>
+            <w:proofErr w:type="spellStart"/>
             <w:r>
               <w:rPr>
                 <w:rFonts w:ascii="Times New Roman" w:hAnsi="Times New Roman" w:cs="Times New Roman" w:hint="eastAsia"/>
@@ -492,6 +539,7 @@
               </w:rPr>
               <w:t>GameUIdesign</w:t>
             </w:r>
+            <w:proofErr w:type="spellEnd"/>
           </w:p>
         </w:tc>
         <w:tc>
@@ -565,7 +613,7 @@
           </w:tcPr>
           <w:p>
             <w:pPr>
-              <w:pStyle w:val="a3"/>
+              <w:pStyle w:val="ListParagraph"/>
               <w:numPr>
                 <w:ilvl w:val="0"/>
                 <w:numId w:val="1"/>
@@ -674,7 +722,7 @@
           </w:tcPr>
           <w:p>
             <w:pPr>
-              <w:pStyle w:val="a3"/>
+              <w:pStyle w:val="ListParagraph"/>
               <w:numPr>
                 <w:ilvl w:val="0"/>
                 <w:numId w:val="1"/>
@@ -795,7 +843,7 @@
           </w:tcPr>
           <w:p>
             <w:pPr>
-              <w:pStyle w:val="a3"/>
+              <w:pStyle w:val="ListParagraph"/>
               <w:numPr>
                 <w:ilvl w:val="0"/>
                 <w:numId w:val="1"/>
@@ -902,7 +950,7 @@
           </w:tcPr>
           <w:p>
             <w:pPr>
-              <w:pStyle w:val="a3"/>
+              <w:pStyle w:val="ListParagraph"/>
               <w:numPr>
                 <w:ilvl w:val="0"/>
                 <w:numId w:val="1"/>
@@ -996,8 +1044,18 @@
                 <w:sz w:val="28"/>
                 <w:szCs w:val="28"/>
               </w:rPr>
-              <w:t>1 hrs</w:t>
-            </w:r>
+              <w:t xml:space="preserve">1 </w:t>
+            </w:r>
+            <w:proofErr w:type="spellStart"/>
+            <w:r>
+              <w:rPr>
+                <w:rFonts w:ascii="Times New Roman" w:hAnsi="Times New Roman" w:cs="Times New Roman"/>
+                <w:sz w:val="28"/>
+                <w:szCs w:val="28"/>
+              </w:rPr>
+              <w:t>hrs</w:t>
+            </w:r>
+            <w:proofErr w:type="spellEnd"/>
           </w:p>
         </w:tc>
       </w:tr>
@@ -1013,7 +1071,7 @@
           </w:tcPr>
           <w:p>
             <w:pPr>
-              <w:pStyle w:val="a3"/>
+              <w:pStyle w:val="ListParagraph"/>
               <w:numPr>
                 <w:ilvl w:val="0"/>
                 <w:numId w:val="1"/>
@@ -1103,8 +1161,18 @@
                 <w:sz w:val="28"/>
                 <w:szCs w:val="28"/>
               </w:rPr>
-              <w:t>1 hrs</w:t>
-            </w:r>
+              <w:t xml:space="preserve">1 </w:t>
+            </w:r>
+            <w:proofErr w:type="spellStart"/>
+            <w:r>
+              <w:rPr>
+                <w:rFonts w:ascii="Times New Roman" w:hAnsi="Times New Roman" w:cs="Times New Roman"/>
+                <w:sz w:val="28"/>
+                <w:szCs w:val="28"/>
+              </w:rPr>
+              <w:t>hrs</w:t>
+            </w:r>
+            <w:proofErr w:type="spellEnd"/>
           </w:p>
         </w:tc>
       </w:tr>
@@ -1120,7 +1188,7 @@
           </w:tcPr>
           <w:p>
             <w:pPr>
-              <w:pStyle w:val="a3"/>
+              <w:pStyle w:val="ListParagraph"/>
               <w:numPr>
                 <w:ilvl w:val="0"/>
                 <w:numId w:val="1"/>
@@ -1243,7 +1311,7 @@
           </w:tcPr>
           <w:p>
             <w:pPr>
-              <w:pStyle w:val="a3"/>
+              <w:pStyle w:val="ListParagraph"/>
               <w:numPr>
                 <w:ilvl w:val="0"/>
                 <w:numId w:val="1"/>
@@ -1366,7 +1434,7 @@
           </w:tcPr>
           <w:p>
             <w:pPr>
-              <w:pStyle w:val="a3"/>
+              <w:pStyle w:val="ListParagraph"/>
               <w:numPr>
                 <w:ilvl w:val="0"/>
                 <w:numId w:val="1"/>
@@ -1456,8 +1524,18 @@
                 <w:sz w:val="28"/>
                 <w:szCs w:val="28"/>
               </w:rPr>
-              <w:t>2 hrs</w:t>
-            </w:r>
+              <w:t xml:space="preserve">2 </w:t>
+            </w:r>
+            <w:proofErr w:type="spellStart"/>
+            <w:r>
+              <w:rPr>
+                <w:rFonts w:ascii="Times New Roman" w:hAnsi="Times New Roman" w:cs="Times New Roman"/>
+                <w:sz w:val="28"/>
+                <w:szCs w:val="28"/>
+              </w:rPr>
+              <w:t>hrs</w:t>
+            </w:r>
+            <w:proofErr w:type="spellEnd"/>
           </w:p>
         </w:tc>
       </w:tr>
@@ -1473,7 +1551,7 @@
           </w:tcPr>
           <w:p>
             <w:pPr>
-              <w:pStyle w:val="a3"/>
+              <w:pStyle w:val="ListParagraph"/>
               <w:numPr>
                 <w:ilvl w:val="0"/>
                 <w:numId w:val="1"/>
@@ -1503,6 +1581,8 @@
                 <w:szCs w:val="28"/>
               </w:rPr>
             </w:pPr>
+            <w:bookmarkStart w:id="15" w:name="OLE_LINK51"/>
+            <w:bookmarkStart w:id="16" w:name="OLE_LINK52"/>
             <w:r>
               <w:rPr>
                 <w:rFonts w:ascii="Times New Roman" w:hAnsi="Times New Roman" w:cs="Times New Roman"/>
@@ -1527,6 +1607,8 @@
               </w:rPr>
               <w:t xml:space="preserve"> effect</w:t>
             </w:r>
+            <w:bookmarkEnd w:id="15"/>
+            <w:bookmarkEnd w:id="16"/>
           </w:p>
         </w:tc>
         <w:tc>
@@ -1600,7 +1682,7 @@
           </w:tcPr>
           <w:p>
             <w:pPr>
-              <w:pStyle w:val="a3"/>
+              <w:pStyle w:val="ListParagraph"/>
               <w:numPr>
                 <w:ilvl w:val="0"/>
                 <w:numId w:val="1"/>
@@ -1677,7 +1759,7 @@
                 <w:sz w:val="28"/>
                 <w:szCs w:val="28"/>
               </w:rPr>
-              <w:t>X</w:t>
+              <w:t>J</w:t>
             </w:r>
           </w:p>
         </w:tc>
@@ -1702,7 +1784,7 @@
                 <w:sz w:val="28"/>
                 <w:szCs w:val="28"/>
               </w:rPr>
-              <w:t>3</w:t>
+              <w:t>1</w:t>
             </w:r>
             <w:r>
               <w:rPr>
@@ -1727,7 +1809,7 @@
           </w:tcPr>
           <w:p>
             <w:pPr>
-              <w:pStyle w:val="a3"/>
+              <w:pStyle w:val="ListParagraph"/>
               <w:numPr>
                 <w:ilvl w:val="0"/>
                 <w:numId w:val="1"/>
@@ -1838,7 +1920,7 @@
           </w:tcPr>
           <w:p>
             <w:pPr>
-              <w:pStyle w:val="a3"/>
+              <w:pStyle w:val="ListParagraph"/>
               <w:numPr>
                 <w:ilvl w:val="0"/>
                 <w:numId w:val="1"/>
@@ -1924,8 +2006,18 @@
                 <w:sz w:val="28"/>
                 <w:szCs w:val="28"/>
               </w:rPr>
-              <w:t>2 hrs</w:t>
-            </w:r>
+              <w:t xml:space="preserve">2 </w:t>
+            </w:r>
+            <w:proofErr w:type="spellStart"/>
+            <w:r>
+              <w:rPr>
+                <w:rFonts w:ascii="Times New Roman" w:hAnsi="Times New Roman" w:cs="Times New Roman"/>
+                <w:sz w:val="28"/>
+                <w:szCs w:val="28"/>
+              </w:rPr>
+              <w:t>hrs</w:t>
+            </w:r>
+            <w:proofErr w:type="spellEnd"/>
           </w:p>
         </w:tc>
       </w:tr>
@@ -1941,7 +2033,7 @@
           </w:tcPr>
           <w:p>
             <w:pPr>
-              <w:pStyle w:val="a3"/>
+              <w:pStyle w:val="ListParagraph"/>
               <w:numPr>
                 <w:ilvl w:val="0"/>
                 <w:numId w:val="1"/>
@@ -1995,8 +2087,8 @@
               </w:rPr>
               <w:t xml:space="preserve">functions in </w:t>
             </w:r>
-            <w:bookmarkStart w:id="15" w:name="OLE_LINK29"/>
-            <w:bookmarkStart w:id="16" w:name="OLE_LINK30"/>
+            <w:bookmarkStart w:id="17" w:name="OLE_LINK29"/>
+            <w:bookmarkStart w:id="18" w:name="OLE_LINK30"/>
             <w:r>
               <w:rPr>
                 <w:rFonts w:ascii="Times New Roman" w:hAnsi="Times New Roman" w:cs="Times New Roman"/>
@@ -2005,8 +2097,8 @@
               </w:rPr>
               <w:t>ranking</w:t>
             </w:r>
-            <w:bookmarkEnd w:id="15"/>
-            <w:bookmarkEnd w:id="16"/>
+            <w:bookmarkEnd w:id="17"/>
+            <w:bookmarkEnd w:id="18"/>
             <w:r>
               <w:rPr>
                 <w:rFonts w:ascii="Times New Roman" w:hAnsi="Times New Roman" w:cs="Times New Roman"/>
@@ -2080,7 +2172,7 @@
           </w:tcPr>
           <w:p>
             <w:pPr>
-              <w:pStyle w:val="a3"/>
+              <w:pStyle w:val="ListParagraph"/>
               <w:numPr>
                 <w:ilvl w:val="0"/>
                 <w:numId w:val="1"/>
@@ -2110,8 +2202,8 @@
                 <w:szCs w:val="28"/>
               </w:rPr>
             </w:pPr>
-            <w:bookmarkStart w:id="17" w:name="OLE_LINK13"/>
-            <w:bookmarkStart w:id="18" w:name="OLE_LINK14"/>
+            <w:bookmarkStart w:id="19" w:name="OLE_LINK13"/>
+            <w:bookmarkStart w:id="20" w:name="OLE_LINK14"/>
             <w:r>
               <w:rPr>
                 <w:rFonts w:ascii="Times New Roman" w:hAnsi="Times New Roman" w:cs="Times New Roman"/>
@@ -2136,8 +2228,8 @@
               </w:rPr>
               <w:t xml:space="preserve"> screen</w:t>
             </w:r>
-            <w:bookmarkEnd w:id="17"/>
-            <w:bookmarkEnd w:id="18"/>
+            <w:bookmarkEnd w:id="19"/>
+            <w:bookmarkEnd w:id="20"/>
           </w:p>
         </w:tc>
         <w:tc>
@@ -2186,8 +2278,18 @@
                 <w:sz w:val="28"/>
                 <w:szCs w:val="28"/>
               </w:rPr>
-              <w:t>1 hrs</w:t>
-            </w:r>
+              <w:t xml:space="preserve">1 </w:t>
+            </w:r>
+            <w:proofErr w:type="spellStart"/>
+            <w:r>
+              <w:rPr>
+                <w:rFonts w:ascii="Times New Roman" w:hAnsi="Times New Roman" w:cs="Times New Roman"/>
+                <w:sz w:val="28"/>
+                <w:szCs w:val="28"/>
+              </w:rPr>
+              <w:t>hrs</w:t>
+            </w:r>
+            <w:proofErr w:type="spellEnd"/>
           </w:p>
         </w:tc>
       </w:tr>
@@ -2203,7 +2305,7 @@
           </w:tcPr>
           <w:p>
             <w:pPr>
-              <w:pStyle w:val="a3"/>
+              <w:pStyle w:val="ListParagraph"/>
               <w:numPr>
                 <w:ilvl w:val="0"/>
                 <w:numId w:val="1"/>
@@ -2233,8 +2335,8 @@
                 <w:szCs w:val="28"/>
               </w:rPr>
             </w:pPr>
-            <w:bookmarkStart w:id="19" w:name="OLE_LINK15"/>
-            <w:bookmarkStart w:id="20" w:name="OLE_LINK16"/>
+            <w:bookmarkStart w:id="21" w:name="OLE_LINK15"/>
+            <w:bookmarkStart w:id="22" w:name="OLE_LINK16"/>
             <w:r>
               <w:rPr>
                 <w:rFonts w:ascii="Times New Roman" w:hAnsi="Times New Roman" w:cs="Times New Roman"/>
@@ -2243,8 +2345,8 @@
               </w:rPr>
               <w:t>Use flow in home screen</w:t>
             </w:r>
-            <w:bookmarkEnd w:id="19"/>
-            <w:bookmarkEnd w:id="20"/>
+            <w:bookmarkEnd w:id="21"/>
+            <w:bookmarkEnd w:id="22"/>
           </w:p>
         </w:tc>
         <w:tc>
@@ -2293,8 +2395,18 @@
                 <w:sz w:val="28"/>
                 <w:szCs w:val="28"/>
               </w:rPr>
-              <w:t>1 hrs</w:t>
-            </w:r>
+              <w:t xml:space="preserve">1 </w:t>
+            </w:r>
+            <w:proofErr w:type="spellStart"/>
+            <w:r>
+              <w:rPr>
+                <w:rFonts w:ascii="Times New Roman" w:hAnsi="Times New Roman" w:cs="Times New Roman"/>
+                <w:sz w:val="28"/>
+                <w:szCs w:val="28"/>
+              </w:rPr>
+              <w:t>hrs</w:t>
+            </w:r>
+            <w:proofErr w:type="spellEnd"/>
           </w:p>
         </w:tc>
       </w:tr>
@@ -2310,7 +2422,7 @@
           </w:tcPr>
           <w:p>
             <w:pPr>
-              <w:pStyle w:val="a3"/>
+              <w:pStyle w:val="ListParagraph"/>
               <w:numPr>
                 <w:ilvl w:val="0"/>
                 <w:numId w:val="1"/>
@@ -2396,8 +2508,18 @@
                 <w:sz w:val="28"/>
                 <w:szCs w:val="28"/>
               </w:rPr>
-              <w:t>3 hrs</w:t>
-            </w:r>
+              <w:t xml:space="preserve">3 </w:t>
+            </w:r>
+            <w:proofErr w:type="spellStart"/>
+            <w:r>
+              <w:rPr>
+                <w:rFonts w:ascii="Times New Roman" w:hAnsi="Times New Roman" w:cs="Times New Roman"/>
+                <w:sz w:val="28"/>
+                <w:szCs w:val="28"/>
+              </w:rPr>
+              <w:t>hrs</w:t>
+            </w:r>
+            <w:proofErr w:type="spellEnd"/>
           </w:p>
         </w:tc>
       </w:tr>
@@ -2413,7 +2535,7 @@
           </w:tcPr>
           <w:p>
             <w:pPr>
-              <w:pStyle w:val="a3"/>
+              <w:pStyle w:val="ListParagraph"/>
               <w:numPr>
                 <w:ilvl w:val="0"/>
                 <w:numId w:val="1"/>
@@ -2499,8 +2621,18 @@
                 <w:sz w:val="28"/>
                 <w:szCs w:val="28"/>
               </w:rPr>
-              <w:t>1 hrs</w:t>
-            </w:r>
+              <w:t xml:space="preserve">1 </w:t>
+            </w:r>
+            <w:proofErr w:type="spellStart"/>
+            <w:r>
+              <w:rPr>
+                <w:rFonts w:ascii="Times New Roman" w:hAnsi="Times New Roman" w:cs="Times New Roman"/>
+                <w:sz w:val="28"/>
+                <w:szCs w:val="28"/>
+              </w:rPr>
+              <w:t>hrs</w:t>
+            </w:r>
+            <w:proofErr w:type="spellEnd"/>
           </w:p>
         </w:tc>
       </w:tr>
@@ -2516,7 +2648,7 @@
           </w:tcPr>
           <w:p>
             <w:pPr>
-              <w:pStyle w:val="a3"/>
+              <w:pStyle w:val="ListParagraph"/>
               <w:numPr>
                 <w:ilvl w:val="0"/>
                 <w:numId w:val="1"/>
@@ -2602,8 +2734,18 @@
                 <w:sz w:val="28"/>
                 <w:szCs w:val="28"/>
               </w:rPr>
-              <w:t>2 hrs</w:t>
-            </w:r>
+              <w:t xml:space="preserve">2 </w:t>
+            </w:r>
+            <w:proofErr w:type="spellStart"/>
+            <w:r>
+              <w:rPr>
+                <w:rFonts w:ascii="Times New Roman" w:hAnsi="Times New Roman" w:cs="Times New Roman"/>
+                <w:sz w:val="28"/>
+                <w:szCs w:val="28"/>
+              </w:rPr>
+              <w:t>hrs</w:t>
+            </w:r>
+            <w:proofErr w:type="spellEnd"/>
           </w:p>
         </w:tc>
       </w:tr>
@@ -2619,7 +2761,7 @@
           </w:tcPr>
           <w:p>
             <w:pPr>
-              <w:pStyle w:val="a3"/>
+              <w:pStyle w:val="ListParagraph"/>
               <w:numPr>
                 <w:ilvl w:val="0"/>
                 <w:numId w:val="1"/>
@@ -2705,8 +2847,18 @@
                 <w:sz w:val="28"/>
                 <w:szCs w:val="28"/>
               </w:rPr>
-              <w:t>1 hrs</w:t>
-            </w:r>
+              <w:t xml:space="preserve">1 </w:t>
+            </w:r>
+            <w:proofErr w:type="spellStart"/>
+            <w:r>
+              <w:rPr>
+                <w:rFonts w:ascii="Times New Roman" w:hAnsi="Times New Roman" w:cs="Times New Roman"/>
+                <w:sz w:val="28"/>
+                <w:szCs w:val="28"/>
+              </w:rPr>
+              <w:t>hrs</w:t>
+            </w:r>
+            <w:proofErr w:type="spellEnd"/>
           </w:p>
         </w:tc>
       </w:tr>
@@ -2722,7 +2874,7 @@
           </w:tcPr>
           <w:p>
             <w:pPr>
-              <w:pStyle w:val="a3"/>
+              <w:pStyle w:val="ListParagraph"/>
               <w:numPr>
                 <w:ilvl w:val="0"/>
                 <w:numId w:val="1"/>
@@ -2808,8 +2960,18 @@
                 <w:sz w:val="28"/>
                 <w:szCs w:val="28"/>
               </w:rPr>
-              <w:t>2 hrs</w:t>
-            </w:r>
+              <w:t xml:space="preserve">2 </w:t>
+            </w:r>
+            <w:proofErr w:type="spellStart"/>
+            <w:r>
+              <w:rPr>
+                <w:rFonts w:ascii="Times New Roman" w:hAnsi="Times New Roman" w:cs="Times New Roman"/>
+                <w:sz w:val="28"/>
+                <w:szCs w:val="28"/>
+              </w:rPr>
+              <w:t>hrs</w:t>
+            </w:r>
+            <w:proofErr w:type="spellEnd"/>
           </w:p>
         </w:tc>
       </w:tr>
@@ -2825,7 +2987,7 @@
           </w:tcPr>
           <w:p>
             <w:pPr>
-              <w:pStyle w:val="a3"/>
+              <w:pStyle w:val="ListParagraph"/>
               <w:numPr>
                 <w:ilvl w:val="0"/>
                 <w:numId w:val="1"/>
@@ -2911,8 +3073,18 @@
                 <w:sz w:val="28"/>
                 <w:szCs w:val="28"/>
               </w:rPr>
-              <w:t>2 hrs</w:t>
-            </w:r>
+              <w:t xml:space="preserve">2 </w:t>
+            </w:r>
+            <w:proofErr w:type="spellStart"/>
+            <w:r>
+              <w:rPr>
+                <w:rFonts w:ascii="Times New Roman" w:hAnsi="Times New Roman" w:cs="Times New Roman"/>
+                <w:sz w:val="28"/>
+                <w:szCs w:val="28"/>
+              </w:rPr>
+              <w:t>hrs</w:t>
+            </w:r>
+            <w:proofErr w:type="spellEnd"/>
           </w:p>
         </w:tc>
       </w:tr>
@@ -2928,7 +3100,7 @@
           </w:tcPr>
           <w:p>
             <w:pPr>
-              <w:pStyle w:val="a3"/>
+              <w:pStyle w:val="ListParagraph"/>
               <w:numPr>
                 <w:ilvl w:val="0"/>
                 <w:numId w:val="1"/>
@@ -3014,8 +3186,18 @@
                 <w:sz w:val="28"/>
                 <w:szCs w:val="28"/>
               </w:rPr>
-              <w:t>1 hrs</w:t>
-            </w:r>
+              <w:t xml:space="preserve">1 </w:t>
+            </w:r>
+            <w:proofErr w:type="spellStart"/>
+            <w:r>
+              <w:rPr>
+                <w:rFonts w:ascii="Times New Roman" w:hAnsi="Times New Roman" w:cs="Times New Roman"/>
+                <w:sz w:val="28"/>
+                <w:szCs w:val="28"/>
+              </w:rPr>
+              <w:t>hrs</w:t>
+            </w:r>
+            <w:proofErr w:type="spellEnd"/>
           </w:p>
         </w:tc>
       </w:tr>
@@ -3031,7 +3213,7 @@
           </w:tcPr>
           <w:p>
             <w:pPr>
-              <w:pStyle w:val="a3"/>
+              <w:pStyle w:val="ListParagraph"/>
               <w:numPr>
                 <w:ilvl w:val="0"/>
                 <w:numId w:val="1"/>
@@ -3117,8 +3299,18 @@
                 <w:sz w:val="28"/>
                 <w:szCs w:val="28"/>
               </w:rPr>
-              <w:t>5 hrs</w:t>
-            </w:r>
+              <w:t xml:space="preserve">5 </w:t>
+            </w:r>
+            <w:proofErr w:type="spellStart"/>
+            <w:r>
+              <w:rPr>
+                <w:rFonts w:ascii="Times New Roman" w:hAnsi="Times New Roman" w:cs="Times New Roman"/>
+                <w:sz w:val="28"/>
+                <w:szCs w:val="28"/>
+              </w:rPr>
+              <w:t>hrs</w:t>
+            </w:r>
+            <w:proofErr w:type="spellEnd"/>
           </w:p>
         </w:tc>
       </w:tr>
@@ -3171,6 +3363,7 @@
         </w:rPr>
         <w:t xml:space="preserve">1: </w:t>
       </w:r>
+      <w:proofErr w:type="spellStart"/>
       <w:r>
         <w:rPr>
           <w:rFonts w:ascii="Times New Roman" w:hAnsi="Times New Roman" w:cs="Times New Roman" w:hint="eastAsia"/>
@@ -3179,6 +3372,7 @@
         </w:rPr>
         <w:t>AppIconDesign</w:t>
       </w:r>
+      <w:proofErr w:type="spellEnd"/>
     </w:p>
     <w:p>
       <w:pPr>
@@ -3189,8 +3383,8 @@
           <w:szCs w:val="28"/>
         </w:rPr>
       </w:pPr>
-      <w:bookmarkStart w:id="21" w:name="OLE_LINK25"/>
-      <w:bookmarkStart w:id="22" w:name="OLE_LINK26"/>
+      <w:bookmarkStart w:id="23" w:name="OLE_LINK25"/>
+      <w:bookmarkStart w:id="24" w:name="OLE_LINK26"/>
       <w:r>
         <w:rPr>
           <w:rFonts w:ascii="Times New Roman" w:hAnsi="Times New Roman" w:cs="Times New Roman"/>
@@ -3207,7 +3401,25 @@
           <w:sz w:val="32"/>
           <w:szCs w:val="28"/>
         </w:rPr>
-        <w:t xml:space="preserve">: 2 hrs, </w:t>
+        <w:t xml:space="preserve">: 2 </w:t>
+      </w:r>
+      <w:proofErr w:type="spellStart"/>
+      <w:r>
+        <w:rPr>
+          <w:rFonts w:ascii="Times New Roman" w:hAnsi="Times New Roman" w:cs="Times New Roman"/>
+          <w:sz w:val="32"/>
+          <w:szCs w:val="28"/>
+        </w:rPr>
+        <w:t>hrs</w:t>
+      </w:r>
+      <w:proofErr w:type="spellEnd"/>
+      <w:r>
+        <w:rPr>
+          <w:rFonts w:ascii="Times New Roman" w:hAnsi="Times New Roman" w:cs="Times New Roman"/>
+          <w:sz w:val="32"/>
+          <w:szCs w:val="28"/>
+        </w:rPr>
+        <w:t xml:space="preserve">, </w:t>
       </w:r>
       <w:r>
         <w:rPr>
@@ -3246,8 +3458,8 @@
         </w:rPr>
       </w:pPr>
     </w:p>
-    <w:bookmarkEnd w:id="21"/>
-    <w:bookmarkEnd w:id="22"/>
+    <w:bookmarkEnd w:id="23"/>
+    <w:bookmarkEnd w:id="24"/>
     <w:p>
       <w:pPr>
         <w:spacing w:line="360" w:lineRule="auto"/>
@@ -3267,7 +3479,7 @@
           <w:szCs w:val="32"/>
         </w:rPr>
         <w:drawing>
-          <wp:inline distT="0" distB="0" distL="0" distR="0">
+          <wp:inline distT="0" distB="0" distL="0" distR="0" wp14:anchorId="2D04F18A" wp14:editId="31B31712">
             <wp:extent cx="5871387" cy="3245491"/>
             <wp:effectExtent l="19050" t="0" r="0" b="0"/>
             <wp:docPr id="6" name="图片 6" descr="C:\Users\user\AppData\Local\Microsoft\Windows\INetCache\Content.Word\logodesign.jpg"/>
@@ -3329,52 +3541,9 @@
           <w:sz w:val="32"/>
           <w:szCs w:val="32"/>
         </w:rPr>
-        <w:t>Design Idea:</w:t>
-      </w:r>
-      <w:r>
-        <w:rPr>
-          <w:rFonts w:ascii="Times New Roman" w:hAnsi="Times New Roman" w:cs="Times New Roman"/>
-          <w:sz w:val="32"/>
-          <w:szCs w:val="32"/>
-        </w:rPr>
-        <w:t xml:space="preserve">As a small leisure game, I want its logo to show the relaxed </w:t>
-      </w:r>
-      <w:r>
-        <w:rPr>
-          <w:rFonts w:ascii="Times New Roman" w:hAnsi="Times New Roman" w:cs="Times New Roman"/>
-          <w:sz w:val="32"/>
-          <w:szCs w:val="32"/>
-        </w:rPr>
-        <w:t>and happy atmosphere</w:t>
-      </w:r>
-      <w:r>
-        <w:rPr>
-          <w:rFonts w:ascii="Times New Roman" w:hAnsi="Times New Roman" w:cs="Times New Roman"/>
-          <w:sz w:val="32"/>
-          <w:szCs w:val="32"/>
-        </w:rPr>
-        <w:t>. Before designing the logo, our group has conceived the game's playing method and general content. I extracted the elements in the game and designed such a logo.</w:t>
-      </w:r>
-    </w:p>
-    <w:p>
-      <w:pPr>
-        <w:spacing w:line="360" w:lineRule="auto"/>
-        <w:rPr>
-          <w:rFonts w:ascii="Times New Roman" w:hAnsi="Times New Roman" w:cs="Times New Roman"/>
-          <w:sz w:val="32"/>
-          <w:szCs w:val="32"/>
-        </w:rPr>
-      </w:pPr>
-    </w:p>
-    <w:p>
-      <w:pPr>
-        <w:spacing w:line="360" w:lineRule="auto"/>
-        <w:rPr>
-          <w:rFonts w:ascii="Times New Roman" w:hAnsi="Times New Roman" w:cs="Times New Roman"/>
-          <w:sz w:val="32"/>
-          <w:szCs w:val="32"/>
-        </w:rPr>
-      </w:pPr>
+        <w:t xml:space="preserve">Design </w:t>
+      </w:r>
+      <w:proofErr w:type="spellStart"/>
       <w:r>
         <w:rPr>
           <w:rFonts w:ascii="Times New Roman" w:hAnsi="Times New Roman" w:cs="Times New Roman" w:hint="eastAsia"/>
@@ -3382,6 +3551,69 @@
           <w:sz w:val="32"/>
           <w:szCs w:val="32"/>
         </w:rPr>
+        <w:t>Idea:</w:t>
+      </w:r>
+      <w:r>
+        <w:rPr>
+          <w:rFonts w:ascii="Times New Roman" w:hAnsi="Times New Roman" w:cs="Times New Roman"/>
+          <w:sz w:val="32"/>
+          <w:szCs w:val="32"/>
+        </w:rPr>
+        <w:t>As</w:t>
+      </w:r>
+      <w:proofErr w:type="spellEnd"/>
+      <w:r>
+        <w:rPr>
+          <w:rFonts w:ascii="Times New Roman" w:hAnsi="Times New Roman" w:cs="Times New Roman"/>
+          <w:sz w:val="32"/>
+          <w:szCs w:val="32"/>
+        </w:rPr>
+        <w:t xml:space="preserve"> a small leisure game, I want its logo to show the relaxed </w:t>
+      </w:r>
+      <w:r>
+        <w:rPr>
+          <w:rFonts w:ascii="Times New Roman" w:hAnsi="Times New Roman" w:cs="Times New Roman"/>
+          <w:sz w:val="32"/>
+          <w:szCs w:val="32"/>
+        </w:rPr>
+        <w:t>and happy atmosphere</w:t>
+      </w:r>
+      <w:r>
+        <w:rPr>
+          <w:rFonts w:ascii="Times New Roman" w:hAnsi="Times New Roman" w:cs="Times New Roman"/>
+          <w:sz w:val="32"/>
+          <w:szCs w:val="32"/>
+        </w:rPr>
+        <w:t>. Before designing the logo, our group has conceived the game's playing method and general content. I extracted the elements in the game and designed such a logo.</w:t>
+      </w:r>
+    </w:p>
+    <w:p>
+      <w:pPr>
+        <w:spacing w:line="360" w:lineRule="auto"/>
+        <w:rPr>
+          <w:rFonts w:ascii="Times New Roman" w:hAnsi="Times New Roman" w:cs="Times New Roman"/>
+          <w:sz w:val="32"/>
+          <w:szCs w:val="32"/>
+        </w:rPr>
+      </w:pPr>
+    </w:p>
+    <w:p>
+      <w:pPr>
+        <w:spacing w:line="360" w:lineRule="auto"/>
+        <w:rPr>
+          <w:rFonts w:ascii="Times New Roman" w:hAnsi="Times New Roman" w:cs="Times New Roman"/>
+          <w:sz w:val="32"/>
+          <w:szCs w:val="32"/>
+        </w:rPr>
+      </w:pPr>
+      <w:proofErr w:type="spellStart"/>
+      <w:r>
+        <w:rPr>
+          <w:rFonts w:ascii="Times New Roman" w:hAnsi="Times New Roman" w:cs="Times New Roman" w:hint="eastAsia"/>
+          <w:b/>
+          <w:sz w:val="32"/>
+          <w:szCs w:val="32"/>
+        </w:rPr>
         <w:t>Inspirations:</w:t>
       </w:r>
       <w:r>
@@ -3390,7 +3622,16 @@
           <w:sz w:val="32"/>
           <w:szCs w:val="32"/>
         </w:rPr>
-        <w:t xml:space="preserve">The design inspiration comes from the game itself. We try to make a small ball rolling by gravity. This small ball is in the game world where danger and opportunity coexist. On the left and right sides, it is the boundary between touch and death; in the middle, it is the death </w:t>
+        <w:t>The</w:t>
+      </w:r>
+      <w:proofErr w:type="spellEnd"/>
+      <w:r>
+        <w:rPr>
+          <w:rFonts w:ascii="Times New Roman" w:hAnsi="Times New Roman" w:cs="Times New Roman"/>
+          <w:sz w:val="32"/>
+          <w:szCs w:val="32"/>
+        </w:rPr>
+        <w:t xml:space="preserve"> design inspiration comes from the game itself. We try to make a small ball rolling by gravity. This small ball is in the game world where danger and opportunity coexist. On the left and right sides, it is the boundary between touch and death; in the middle, it is the death </w:t>
       </w:r>
       <w:r>
         <w:rPr>
@@ -3459,7 +3700,7 @@
         <w:rPr>
           <w:noProof/>
         </w:rPr>
-        <w:pict>
+        <w:pict w14:anchorId="3E88E282">
           <v:shapetype id="_x0000_t75" coordsize="21600,21600" o:spt="75" o:preferrelative="t" path="m@4@5l@4@11@9@11@9@5xe" filled="f" stroked="f">
             <v:stroke joinstyle="miter"/>
             <v:formulas>
@@ -3479,12 +3720,13 @@
             <v:path o:extrusionok="f" gradientshapeok="t" o:connecttype="rect"/>
             <o:lock v:ext="edit" aspectratio="t"/>
           </v:shapetype>
-          <v:shape id="_x0000_s1028" type="#_x0000_t75" alt="" style="position:absolute;margin-left:230.25pt;margin-top:166.35pt;width:226.05pt;height:320.85pt;z-index:251660288;mso-wrap-edited:f">
+          <v:shape id="_x0000_s1028" type="#_x0000_t75" alt="" style="position:absolute;margin-left:230.25pt;margin-top:166.35pt;width:226.05pt;height:320.85pt;z-index:251660288;mso-wrap-edited:f;mso-width-percent:0;mso-height-percent:0;mso-width-percent:0;mso-height-percent:0">
             <v:imagedata r:id="rId8" o:title="uidesign_画板 1"/>
             <w10:wrap type="square"/>
           </v:shape>
         </w:pict>
       </w:r>
+      <w:proofErr w:type="spellStart"/>
       <w:r>
         <w:rPr>
           <w:rFonts w:ascii="Times New Roman" w:hAnsi="Times New Roman" w:cs="Times New Roman" w:hint="eastAsia"/>
@@ -3500,7 +3742,16 @@
           <w:sz w:val="32"/>
           <w:szCs w:val="32"/>
         </w:rPr>
-        <w:t>The square and circle in the middle of the logo intersect, and the junction is yellow, which means that the pink ball shuttles through the blue death box, so it is possible to obtain "bonus gold coin" and "vitality". The shape of the bonus circle is the same as the small ball, indicating that only survival can continuously obtain scores. The blue box outside the logo also represents the death line on both sides of the game interface.</w:t>
+        <w:t>The</w:t>
+      </w:r>
+      <w:proofErr w:type="spellEnd"/>
+      <w:r>
+        <w:rPr>
+          <w:rFonts w:ascii="Times New Roman" w:hAnsi="Times New Roman" w:cs="Times New Roman"/>
+          <w:sz w:val="32"/>
+          <w:szCs w:val="32"/>
+        </w:rPr>
+        <w:t xml:space="preserve"> square and circle in the middle of the logo intersect, and the junction is yellow, which means that the pink ball shuttles through the blue death box, so it is possible to obtain "bonus gold coin" and "vitality". The shape of the bonus circle is the same as the small ball, indicating that only survival can continuously obtain scores. The blue box outside the logo also represents the death line on both sides of the game interface.</w:t>
       </w:r>
     </w:p>
     <w:p>
@@ -3532,8 +3783,8 @@
           <w:szCs w:val="32"/>
         </w:rPr>
       </w:pPr>
-      <w:bookmarkStart w:id="23" w:name="OLE_LINK1"/>
-      <w:bookmarkStart w:id="24" w:name="OLE_LINK2"/>
+      <w:bookmarkStart w:id="25" w:name="OLE_LINK1"/>
+      <w:bookmarkStart w:id="26" w:name="OLE_LINK2"/>
       <w:r>
         <w:rPr>
           <w:rFonts w:ascii="Times New Roman" w:hAnsi="Times New Roman" w:cs="Times New Roman" w:hint="eastAsia"/>
@@ -3550,6 +3801,7 @@
         </w:rPr>
         <w:t xml:space="preserve">2: </w:t>
       </w:r>
+      <w:proofErr w:type="spellStart"/>
       <w:r>
         <w:rPr>
           <w:rFonts w:ascii="Times New Roman" w:hAnsi="Times New Roman" w:cs="Times New Roman" w:hint="eastAsia"/>
@@ -3558,6 +3810,7 @@
         </w:rPr>
         <w:t>GameUIDesign</w:t>
       </w:r>
+      <w:proofErr w:type="spellEnd"/>
     </w:p>
     <w:p>
       <w:pPr>
@@ -3568,10 +3821,10 @@
           <w:szCs w:val="28"/>
         </w:rPr>
       </w:pPr>
-      <w:bookmarkStart w:id="25" w:name="OLE_LINK5"/>
-      <w:bookmarkStart w:id="26" w:name="OLE_LINK6"/>
-      <w:bookmarkEnd w:id="23"/>
-      <w:bookmarkEnd w:id="24"/>
+      <w:bookmarkStart w:id="27" w:name="OLE_LINK5"/>
+      <w:bookmarkStart w:id="28" w:name="OLE_LINK6"/>
+      <w:bookmarkEnd w:id="25"/>
+      <w:bookmarkEnd w:id="26"/>
       <w:r>
         <w:rPr>
           <w:rFonts w:ascii="Times New Roman" w:hAnsi="Times New Roman" w:cs="Times New Roman"/>
@@ -3617,8 +3870,8 @@
         <w:t>hrs</w:t>
       </w:r>
     </w:p>
-    <w:bookmarkEnd w:id="25"/>
-    <w:bookmarkEnd w:id="26"/>
+    <w:bookmarkEnd w:id="27"/>
+    <w:bookmarkEnd w:id="28"/>
     <w:p>
       <w:pPr>
         <w:spacing w:line="360" w:lineRule="auto"/>
@@ -3713,8 +3966,8 @@
         <w:rPr>
           <w:noProof/>
         </w:rPr>
-        <w:pict>
-          <v:shape id="_x0000_s1027" type="#_x0000_t75" alt="" style="position:absolute;margin-left:.85pt;margin-top:17.6pt;width:218.5pt;height:309.75pt;z-index:251662336;mso-wrap-edited:f">
+        <w:pict w14:anchorId="08A2F225">
+          <v:shape id="_x0000_s1027" type="#_x0000_t75" alt="" style="position:absolute;margin-left:.85pt;margin-top:17.6pt;width:218.5pt;height:309.75pt;z-index:251662336;mso-wrap-edited:f;mso-width-percent:0;mso-height-percent:0;mso-width-percent:0;mso-height-percent:0">
             <v:imagedata r:id="rId9" o:title="uidesign-02"/>
             <w10:wrap type="square"/>
           </v:shape>
@@ -3796,8 +4049,8 @@
         <w:rPr>
           <w:noProof/>
         </w:rPr>
-        <w:pict>
-          <v:shape id="_x0000_s1026" type="#_x0000_t75" alt="" style="position:absolute;margin-left:11.75pt;margin-top:15.8pt;width:206.75pt;height:290.2pt;z-index:251664384;mso-wrap-edited:f">
+        <w:pict w14:anchorId="48FA8CE8">
+          <v:shape id="_x0000_s1026" type="#_x0000_t75" alt="" style="position:absolute;margin-left:11.75pt;margin-top:15.8pt;width:206.75pt;height:290.2pt;z-index:251664384;mso-wrap-edited:f;mso-width-percent:0;mso-height-percent:0;mso-width-percent:0;mso-height-percent:0">
             <v:imagedata r:id="rId10" o:title="uidesign-03"/>
             <w10:wrap type="square"/>
           </v:shape>
@@ -3941,7 +4194,27 @@
           <w:szCs w:val="32"/>
         </w:rPr>
         <w:lastRenderedPageBreak/>
-        <w:t>make the end of the game, and touch as many yellow circles as possible. When you touch the blue box in the middle of the screen or the long rectangle on both sides of the screen, the "gameover" box will pop up on the interface to display the current score, restart the game or view the ranking.</w:t>
+        <w:t>make the end of the game, and touch as many yellow circles as possible. When you touch the blue box in the middle of the screen or the long rectangle on both sides of the screen, the "</w:t>
+      </w:r>
+      <w:proofErr w:type="spellStart"/>
+      <w:r>
+        <w:rPr>
+          <w:rFonts w:ascii="Times New Roman" w:hAnsi="Times New Roman" w:cs="Times New Roman"/>
+          <w:bCs/>
+          <w:sz w:val="32"/>
+          <w:szCs w:val="32"/>
+        </w:rPr>
+        <w:t>gameover</w:t>
+      </w:r>
+      <w:proofErr w:type="spellEnd"/>
+      <w:r>
+        <w:rPr>
+          <w:rFonts w:ascii="Times New Roman" w:hAnsi="Times New Roman" w:cs="Times New Roman"/>
+          <w:bCs/>
+          <w:sz w:val="32"/>
+          <w:szCs w:val="32"/>
+        </w:rPr>
+        <w:t>" box will pop up on the interface to display the current score, restart the game or view the ranking.</w:t>
       </w:r>
     </w:p>
     <w:p>
@@ -4007,8 +4280,8 @@
           <w:szCs w:val="28"/>
         </w:rPr>
       </w:pPr>
-      <w:bookmarkStart w:id="27" w:name="OLE_LINK11"/>
-      <w:bookmarkStart w:id="28" w:name="OLE_LINK12"/>
+      <w:bookmarkStart w:id="29" w:name="OLE_LINK11"/>
+      <w:bookmarkStart w:id="30" w:name="OLE_LINK12"/>
       <w:r>
         <w:rPr>
           <w:rFonts w:ascii="Times New Roman" w:hAnsi="Times New Roman" w:cs="Times New Roman"/>
@@ -4096,8 +4369,8 @@
         <w:t>According to the design of the page at that time, I designed my own layout and interface in XML.</w:t>
       </w:r>
     </w:p>
-    <w:bookmarkEnd w:id="27"/>
-    <w:bookmarkEnd w:id="28"/>
+    <w:bookmarkEnd w:id="29"/>
+    <w:bookmarkEnd w:id="30"/>
     <w:p>
       <w:pPr>
         <w:spacing w:line="360" w:lineRule="auto"/>
@@ -4292,15 +4565,33 @@
           <w:szCs w:val="32"/>
         </w:rPr>
         <w:lastRenderedPageBreak/>
-        <w:t>the problems we encounter.</w:t>
-      </w:r>
-      <w:r>
-        <w:rPr>
-          <w:rFonts w:ascii="Times New Roman" w:hAnsi="Times New Roman" w:cs="Times New Roman"/>
-          <w:sz w:val="32"/>
-          <w:szCs w:val="32"/>
-        </w:rPr>
-        <w:t xml:space="preserve">For example, when </w:t>
+        <w:t xml:space="preserve">the problems we </w:t>
+      </w:r>
+      <w:proofErr w:type="spellStart"/>
+      <w:r>
+        <w:rPr>
+          <w:rFonts w:ascii="Times New Roman" w:hAnsi="Times New Roman" w:cs="Times New Roman"/>
+          <w:sz w:val="32"/>
+          <w:szCs w:val="32"/>
+        </w:rPr>
+        <w:t>encounter.</w:t>
+      </w:r>
+      <w:r>
+        <w:rPr>
+          <w:rFonts w:ascii="Times New Roman" w:hAnsi="Times New Roman" w:cs="Times New Roman"/>
+          <w:sz w:val="32"/>
+          <w:szCs w:val="32"/>
+        </w:rPr>
+        <w:t>For</w:t>
+      </w:r>
+      <w:proofErr w:type="spellEnd"/>
+      <w:r>
+        <w:rPr>
+          <w:rFonts w:ascii="Times New Roman" w:hAnsi="Times New Roman" w:cs="Times New Roman"/>
+          <w:sz w:val="32"/>
+          <w:szCs w:val="32"/>
+        </w:rPr>
+        <w:t xml:space="preserve"> example, when </w:t>
       </w:r>
       <w:r>
         <w:rPr>
@@ -4316,7 +4607,16 @@
           <w:sz w:val="32"/>
           <w:szCs w:val="32"/>
         </w:rPr>
-        <w:t xml:space="preserve"> was on Task 2, I defined obstacles and targets in the game interface</w:t>
+        <w:t xml:space="preserve"> was on Task 2, I defined obstacles and targets in the game </w:t>
+      </w:r>
+      <w:proofErr w:type="spellStart"/>
+      <w:r>
+        <w:rPr>
+          <w:rFonts w:ascii="Times New Roman" w:hAnsi="Times New Roman" w:cs="Times New Roman"/>
+          <w:sz w:val="32"/>
+          <w:szCs w:val="32"/>
+        </w:rPr>
+        <w:t>interface</w:t>
       </w:r>
       <w:r>
         <w:rPr>
@@ -4326,6 +4626,7 @@
         </w:rPr>
         <w:t>in</w:t>
       </w:r>
+      <w:proofErr w:type="spellEnd"/>
       <w:r>
         <w:rPr>
           <w:rFonts w:ascii="Times New Roman" w:hAnsi="Times New Roman" w:cs="Times New Roman"/>
@@ -4372,8 +4673,8 @@
         </w:rPr>
         <w:t>Task5</w:t>
       </w:r>
-      <w:bookmarkStart w:id="29" w:name="OLE_LINK21"/>
-      <w:bookmarkStart w:id="30" w:name="OLE_LINK22"/>
+      <w:bookmarkStart w:id="31" w:name="OLE_LINK21"/>
+      <w:bookmarkStart w:id="32" w:name="OLE_LINK22"/>
       <w:r>
         <w:rPr>
           <w:rFonts w:ascii="Times New Roman" w:hAnsi="Times New Roman" w:cs="Times New Roman" w:hint="eastAsia"/>
@@ -4390,8 +4691,8 @@
         </w:rPr>
         <w:t xml:space="preserve">amend): </w:t>
       </w:r>
-      <w:bookmarkEnd w:id="29"/>
-      <w:bookmarkEnd w:id="30"/>
+      <w:bookmarkEnd w:id="31"/>
+      <w:bookmarkEnd w:id="32"/>
       <w:r>
         <w:rPr>
           <w:rFonts w:ascii="Times New Roman" w:hAnsi="Times New Roman" w:cs="Times New Roman"/>
@@ -4406,8 +4707,18 @@
           <w:sz w:val="36"/>
           <w:szCs w:val="36"/>
         </w:rPr>
-        <w:t>Code the screen of gameActivity</w:t>
-      </w:r>
+        <w:t xml:space="preserve">Code the screen of </w:t>
+      </w:r>
+      <w:proofErr w:type="spellStart"/>
+      <w:r>
+        <w:rPr>
+          <w:rFonts w:ascii="Times New Roman" w:hAnsi="Times New Roman" w:cs="Times New Roman"/>
+          <w:sz w:val="36"/>
+          <w:szCs w:val="36"/>
+        </w:rPr>
+        <w:t>gameActivity</w:t>
+      </w:r>
+      <w:proofErr w:type="spellEnd"/>
       <w:r>
         <w:rPr>
           <w:rFonts w:ascii="Times New Roman" w:hAnsi="Times New Roman" w:cs="Times New Roman" w:hint="eastAsia"/>
@@ -4434,8 +4745,8 @@
           <w:szCs w:val="28"/>
         </w:rPr>
       </w:pPr>
-      <w:bookmarkStart w:id="31" w:name="OLE_LINK19"/>
-      <w:bookmarkStart w:id="32" w:name="OLE_LINK20"/>
+      <w:bookmarkStart w:id="33" w:name="OLE_LINK19"/>
+      <w:bookmarkStart w:id="34" w:name="OLE_LINK20"/>
       <w:r>
         <w:rPr>
           <w:rFonts w:ascii="Times New Roman" w:hAnsi="Times New Roman" w:cs="Times New Roman"/>
@@ -4464,8 +4775,8 @@
         </w:rPr>
         <w:t xml:space="preserve">2hrs </w:t>
       </w:r>
-      <w:bookmarkEnd w:id="31"/>
-      <w:bookmarkEnd w:id="32"/>
+      <w:bookmarkEnd w:id="33"/>
+      <w:bookmarkEnd w:id="34"/>
       <w:r>
         <w:rPr>
           <w:rFonts w:ascii="Times New Roman" w:hAnsi="Times New Roman" w:cs="Times New Roman"/>
@@ -4518,7 +4829,7 @@
           <w:szCs w:val="32"/>
         </w:rPr>
         <w:drawing>
-          <wp:anchor distT="0" distB="0" distL="114300" distR="114300" simplePos="0" relativeHeight="251665408" behindDoc="1" locked="0" layoutInCell="1" allowOverlap="1">
+          <wp:anchor distT="0" distB="0" distL="114300" distR="114300" simplePos="0" relativeHeight="251665408" behindDoc="1" locked="0" layoutInCell="1" allowOverlap="1" wp14:anchorId="4456666B" wp14:editId="41A40325">
             <wp:simplePos x="0" y="0"/>
             <wp:positionH relativeFrom="column">
               <wp:posOffset>-38100</wp:posOffset>
@@ -4601,7 +4912,16 @@
           <w:sz w:val="32"/>
           <w:szCs w:val="32"/>
         </w:rPr>
-        <w:t>dd a control to display scores</w:t>
+        <w:t xml:space="preserve">dd a control to display </w:t>
+      </w:r>
+      <w:proofErr w:type="spellStart"/>
+      <w:r>
+        <w:rPr>
+          <w:rFonts w:ascii="Times New Roman" w:hAnsi="Times New Roman" w:cs="Times New Roman"/>
+          <w:sz w:val="32"/>
+          <w:szCs w:val="32"/>
+        </w:rPr>
+        <w:t>scores</w:t>
       </w:r>
       <w:r>
         <w:rPr>
@@ -4617,23 +4937,50 @@
           <w:sz w:val="32"/>
           <w:szCs w:val="32"/>
         </w:rPr>
-        <w:t>n the top l</w:t>
-      </w:r>
-      <w:r>
-        <w:rPr>
-          <w:rFonts w:ascii="Times New Roman" w:hAnsi="Times New Roman" w:cs="Times New Roman"/>
-          <w:sz w:val="32"/>
-          <w:szCs w:val="32"/>
-        </w:rPr>
-        <w:t>eft corner of the game screen</w:t>
-      </w:r>
-      <w:r>
-        <w:rPr>
-          <w:rFonts w:ascii="Times New Roman" w:hAnsi="Times New Roman" w:cs="Times New Roman"/>
-          <w:sz w:val="32"/>
-          <w:szCs w:val="32"/>
-        </w:rPr>
-        <w:t>.Modify the previously designed game interface</w:t>
+        <w:t>n</w:t>
+      </w:r>
+      <w:proofErr w:type="spellEnd"/>
+      <w:r>
+        <w:rPr>
+          <w:rFonts w:ascii="Times New Roman" w:hAnsi="Times New Roman" w:cs="Times New Roman"/>
+          <w:sz w:val="32"/>
+          <w:szCs w:val="32"/>
+        </w:rPr>
+        <w:t xml:space="preserve"> the top l</w:t>
+      </w:r>
+      <w:r>
+        <w:rPr>
+          <w:rFonts w:ascii="Times New Roman" w:hAnsi="Times New Roman" w:cs="Times New Roman"/>
+          <w:sz w:val="32"/>
+          <w:szCs w:val="32"/>
+        </w:rPr>
+        <w:t xml:space="preserve">eft corner of the game </w:t>
+      </w:r>
+      <w:proofErr w:type="spellStart"/>
+      <w:r>
+        <w:rPr>
+          <w:rFonts w:ascii="Times New Roman" w:hAnsi="Times New Roman" w:cs="Times New Roman"/>
+          <w:sz w:val="32"/>
+          <w:szCs w:val="32"/>
+        </w:rPr>
+        <w:t>screen</w:t>
+      </w:r>
+      <w:r>
+        <w:rPr>
+          <w:rFonts w:ascii="Times New Roman" w:hAnsi="Times New Roman" w:cs="Times New Roman"/>
+          <w:sz w:val="32"/>
+          <w:szCs w:val="32"/>
+        </w:rPr>
+        <w:t>.Modify</w:t>
+      </w:r>
+      <w:proofErr w:type="spellEnd"/>
+      <w:r>
+        <w:rPr>
+          <w:rFonts w:ascii="Times New Roman" w:hAnsi="Times New Roman" w:cs="Times New Roman"/>
+          <w:sz w:val="32"/>
+          <w:szCs w:val="32"/>
+        </w:rPr>
+        <w:t xml:space="preserve"> the previously designed game interface</w:t>
       </w:r>
       <w:r>
         <w:rPr>
@@ -4661,7 +5008,7 @@
           <w:szCs w:val="32"/>
         </w:rPr>
         <w:drawing>
-          <wp:anchor distT="0" distB="0" distL="114300" distR="114300" simplePos="0" relativeHeight="251667456" behindDoc="1" locked="0" layoutInCell="1" allowOverlap="1">
+          <wp:anchor distT="0" distB="0" distL="114300" distR="114300" simplePos="0" relativeHeight="251667456" behindDoc="1" locked="0" layoutInCell="1" allowOverlap="1" wp14:anchorId="4C1967F9" wp14:editId="05B6AAE1">
             <wp:simplePos x="0" y="0"/>
             <wp:positionH relativeFrom="column">
               <wp:posOffset>1362710</wp:posOffset>
@@ -4730,7 +5077,7 @@
           <w:szCs w:val="32"/>
         </w:rPr>
         <w:drawing>
-          <wp:anchor distT="0" distB="0" distL="114300" distR="114300" simplePos="0" relativeHeight="251666432" behindDoc="1" locked="0" layoutInCell="1" allowOverlap="1">
+          <wp:anchor distT="0" distB="0" distL="114300" distR="114300" simplePos="0" relativeHeight="251666432" behindDoc="1" locked="0" layoutInCell="1" allowOverlap="1" wp14:anchorId="4BC63109" wp14:editId="0D54020F">
             <wp:simplePos x="0" y="0"/>
             <wp:positionH relativeFrom="column">
               <wp:posOffset>-27940</wp:posOffset>
@@ -4961,8 +5308,8 @@
           <w:szCs w:val="32"/>
         </w:rPr>
       </w:pPr>
-      <w:bookmarkStart w:id="33" w:name="OLE_LINK31"/>
-      <w:bookmarkStart w:id="34" w:name="OLE_LINK32"/>
+      <w:bookmarkStart w:id="35" w:name="OLE_LINK31"/>
+      <w:bookmarkStart w:id="36" w:name="OLE_LINK32"/>
       <w:r>
         <w:rPr>
           <w:rFonts w:ascii="Times New Roman" w:hAnsi="Times New Roman" w:cs="Times New Roman"/>
@@ -5008,8 +5355,8 @@
         <w:t>30min</w:t>
       </w:r>
     </w:p>
-    <w:bookmarkEnd w:id="33"/>
-    <w:bookmarkEnd w:id="34"/>
+    <w:bookmarkEnd w:id="35"/>
+    <w:bookmarkEnd w:id="36"/>
     <w:p>
       <w:pPr>
         <w:spacing w:line="360" w:lineRule="auto"/>
@@ -5069,13 +5416,47 @@
       <w:pPr>
         <w:spacing w:line="360" w:lineRule="auto"/>
         <w:rPr>
+          <w:rFonts w:ascii="Times New Roman" w:hAnsi="Times New Roman" w:cs="Times New Roman"/>
+          <w:sz w:val="32"/>
+          <w:szCs w:val="32"/>
+        </w:rPr>
+      </w:pPr>
+      <w:bookmarkStart w:id="37" w:name="OLE_LINK37"/>
+      <w:bookmarkStart w:id="38" w:name="OLE_LINK38"/>
+      <w:r>
+        <w:rPr>
+          <w:rFonts w:ascii="Times New Roman" w:hAnsi="Times New Roman" w:cs="Times New Roman"/>
+          <w:b/>
+          <w:bCs/>
+          <w:sz w:val="32"/>
+          <w:szCs w:val="32"/>
+        </w:rPr>
+        <w:t>ETA:</w:t>
+      </w:r>
+      <w:r>
+        <w:rPr>
+          <w:rFonts w:ascii="Times New Roman" w:hAnsi="Times New Roman" w:cs="Times New Roman"/>
+          <w:sz w:val="32"/>
+          <w:szCs w:val="32"/>
+        </w:rPr>
+        <w:t>1</w:t>
+      </w:r>
+      <w:r>
+        <w:rPr>
           <w:rFonts w:ascii="Times New Roman" w:hAnsi="Times New Roman" w:cs="Times New Roman" w:hint="eastAsia"/>
           <w:sz w:val="32"/>
           <w:szCs w:val="32"/>
         </w:rPr>
-      </w:pPr>
-      <w:bookmarkStart w:id="35" w:name="OLE_LINK37"/>
-      <w:bookmarkStart w:id="36" w:name="OLE_LINK38"/>
+        <w:t>h</w:t>
+      </w:r>
+      <w:r>
+        <w:rPr>
+          <w:rFonts w:ascii="Times New Roman" w:hAnsi="Times New Roman" w:cs="Times New Roman"/>
+          <w:sz w:val="32"/>
+          <w:szCs w:val="32"/>
+        </w:rPr>
+        <w:t>rs</w:t>
+      </w:r>
       <w:r>
         <w:rPr>
           <w:rFonts w:ascii="Times New Roman" w:hAnsi="Times New Roman" w:cs="Times New Roman"/>
@@ -5084,40 +5465,6 @@
           <w:sz w:val="32"/>
           <w:szCs w:val="32"/>
         </w:rPr>
-        <w:t>ETA:</w:t>
-      </w:r>
-      <w:r>
-        <w:rPr>
-          <w:rFonts w:ascii="Times New Roman" w:hAnsi="Times New Roman" w:cs="Times New Roman"/>
-          <w:sz w:val="32"/>
-          <w:szCs w:val="32"/>
-        </w:rPr>
-        <w:t>1</w:t>
-      </w:r>
-      <w:r>
-        <w:rPr>
-          <w:rFonts w:ascii="Times New Roman" w:hAnsi="Times New Roman" w:cs="Times New Roman" w:hint="eastAsia"/>
-          <w:sz w:val="32"/>
-          <w:szCs w:val="32"/>
-        </w:rPr>
-        <w:t>h</w:t>
-      </w:r>
-      <w:r>
-        <w:rPr>
-          <w:rFonts w:ascii="Times New Roman" w:hAnsi="Times New Roman" w:cs="Times New Roman"/>
-          <w:sz w:val="32"/>
-          <w:szCs w:val="32"/>
-        </w:rPr>
-        <w:t>rs</w:t>
-      </w:r>
-      <w:r>
-        <w:rPr>
-          <w:rFonts w:ascii="Times New Roman" w:hAnsi="Times New Roman" w:cs="Times New Roman"/>
-          <w:b/>
-          <w:bCs/>
-          <w:sz w:val="32"/>
-          <w:szCs w:val="32"/>
-        </w:rPr>
         <w:t>Actual:</w:t>
       </w:r>
       <w:r>
@@ -5129,13 +5476,13 @@
         <w:t>30min</w:t>
       </w:r>
     </w:p>
-    <w:bookmarkEnd w:id="35"/>
-    <w:bookmarkEnd w:id="36"/>
-    <w:p>
-      <w:pPr>
-        <w:spacing w:line="360" w:lineRule="auto"/>
-        <w:rPr>
-          <w:rFonts w:ascii="Times New Roman" w:hAnsi="Times New Roman" w:cs="Times New Roman" w:hint="eastAsia"/>
+    <w:bookmarkEnd w:id="37"/>
+    <w:bookmarkEnd w:id="38"/>
+    <w:p>
+      <w:pPr>
+        <w:spacing w:line="360" w:lineRule="auto"/>
+        <w:rPr>
+          <w:rFonts w:ascii="Times New Roman" w:hAnsi="Times New Roman" w:cs="Times New Roman"/>
           <w:sz w:val="32"/>
           <w:szCs w:val="32"/>
         </w:rPr>
@@ -5202,8 +5549,8 @@
           <w:szCs w:val="32"/>
         </w:rPr>
       </w:pPr>
-      <w:bookmarkStart w:id="37" w:name="OLE_LINK41"/>
-      <w:bookmarkStart w:id="38" w:name="OLE_LINK42"/>
+      <w:bookmarkStart w:id="39" w:name="OLE_LINK41"/>
+      <w:bookmarkStart w:id="40" w:name="OLE_LINK42"/>
       <w:r>
         <w:rPr>
           <w:rFonts w:ascii="Times New Roman" w:hAnsi="Times New Roman" w:cs="Times New Roman"/>
@@ -5257,24 +5604,78 @@
         <w:t>rs</w:t>
       </w:r>
     </w:p>
-    <w:bookmarkEnd w:id="37"/>
-    <w:bookmarkEnd w:id="38"/>
-    <w:p>
-      <w:pPr>
-        <w:spacing w:line="360" w:lineRule="auto"/>
-        <w:rPr>
-          <w:rFonts w:ascii="Times New Roman" w:hAnsi="Times New Roman" w:cs="Times New Roman"/>
-          <w:sz w:val="32"/>
-          <w:szCs w:val="32"/>
-        </w:rPr>
-      </w:pPr>
-      <w:r>
-        <w:rPr>
-          <w:rFonts w:ascii="Times New Roman" w:hAnsi="Times New Roman" w:cs="Times New Roman"/>
-          <w:sz w:val="32"/>
-          <w:szCs w:val="32"/>
-        </w:rPr>
-        <w:t>Object as the parent class of visible objects in canvas is added in this task, the DrawRectangle class represents obstacles and endGamebar. And the DrawCircle class represents both targets and ball.</w:t>
+    <w:bookmarkEnd w:id="39"/>
+    <w:bookmarkEnd w:id="40"/>
+    <w:p>
+      <w:pPr>
+        <w:spacing w:line="360" w:lineRule="auto"/>
+        <w:rPr>
+          <w:rFonts w:ascii="Times New Roman" w:hAnsi="Times New Roman" w:cs="Times New Roman"/>
+          <w:sz w:val="32"/>
+          <w:szCs w:val="32"/>
+        </w:rPr>
+      </w:pPr>
+      <w:r>
+        <w:rPr>
+          <w:rFonts w:ascii="Times New Roman" w:hAnsi="Times New Roman" w:cs="Times New Roman"/>
+          <w:sz w:val="32"/>
+          <w:szCs w:val="32"/>
+        </w:rPr>
+        <w:t xml:space="preserve">Object as the parent class of visible objects in canvas is added in this task, the </w:t>
+      </w:r>
+      <w:proofErr w:type="spellStart"/>
+      <w:r>
+        <w:rPr>
+          <w:rFonts w:ascii="Times New Roman" w:hAnsi="Times New Roman" w:cs="Times New Roman"/>
+          <w:sz w:val="32"/>
+          <w:szCs w:val="32"/>
+        </w:rPr>
+        <w:t>DrawRectangle</w:t>
+      </w:r>
+      <w:proofErr w:type="spellEnd"/>
+      <w:r>
+        <w:rPr>
+          <w:rFonts w:ascii="Times New Roman" w:hAnsi="Times New Roman" w:cs="Times New Roman"/>
+          <w:sz w:val="32"/>
+          <w:szCs w:val="32"/>
+        </w:rPr>
+        <w:t xml:space="preserve"> class represents obstacles and </w:t>
+      </w:r>
+      <w:proofErr w:type="spellStart"/>
+      <w:r>
+        <w:rPr>
+          <w:rFonts w:ascii="Times New Roman" w:hAnsi="Times New Roman" w:cs="Times New Roman"/>
+          <w:sz w:val="32"/>
+          <w:szCs w:val="32"/>
+        </w:rPr>
+        <w:t>endGamebar</w:t>
+      </w:r>
+      <w:proofErr w:type="spellEnd"/>
+      <w:r>
+        <w:rPr>
+          <w:rFonts w:ascii="Times New Roman" w:hAnsi="Times New Roman" w:cs="Times New Roman"/>
+          <w:sz w:val="32"/>
+          <w:szCs w:val="32"/>
+        </w:rPr>
+        <w:t xml:space="preserve">. And the </w:t>
+      </w:r>
+      <w:proofErr w:type="spellStart"/>
+      <w:r>
+        <w:rPr>
+          <w:rFonts w:ascii="Times New Roman" w:hAnsi="Times New Roman" w:cs="Times New Roman"/>
+          <w:sz w:val="32"/>
+          <w:szCs w:val="32"/>
+        </w:rPr>
+        <w:t>DrawCircle</w:t>
+      </w:r>
+      <w:proofErr w:type="spellEnd"/>
+      <w:r>
+        <w:rPr>
+          <w:rFonts w:ascii="Times New Roman" w:hAnsi="Times New Roman" w:cs="Times New Roman"/>
+          <w:sz w:val="32"/>
+          <w:szCs w:val="32"/>
+        </w:rPr>
+        <w:t xml:space="preserve"> class represents both targets and ball.</w:t>
       </w:r>
     </w:p>
     <w:p>
@@ -5330,8 +5731,8 @@
           <w:szCs w:val="32"/>
         </w:rPr>
       </w:pPr>
-      <w:bookmarkStart w:id="39" w:name="OLE_LINK47"/>
-      <w:bookmarkStart w:id="40" w:name="OLE_LINK48"/>
+      <w:bookmarkStart w:id="41" w:name="OLE_LINK47"/>
+      <w:bookmarkStart w:id="42" w:name="OLE_LINK48"/>
       <w:r>
         <w:rPr>
           <w:rFonts w:ascii="Times New Roman" w:hAnsi="Times New Roman" w:cs="Times New Roman"/>
@@ -5386,8 +5787,8 @@
         <w:t>3hrs</w:t>
       </w:r>
     </w:p>
-    <w:bookmarkEnd w:id="39"/>
-    <w:bookmarkEnd w:id="40"/>
+    <w:bookmarkEnd w:id="41"/>
+    <w:bookmarkEnd w:id="42"/>
     <w:p>
       <w:pPr>
         <w:spacing w:line="360" w:lineRule="auto"/>
@@ -5525,7 +5926,7 @@
           <w:szCs w:val="32"/>
         </w:rPr>
         <w:drawing>
-          <wp:anchor distT="0" distB="0" distL="114300" distR="114300" simplePos="0" relativeHeight="251669504" behindDoc="1" locked="0" layoutInCell="1" allowOverlap="1">
+          <wp:anchor distT="0" distB="0" distL="114300" distR="114300" simplePos="0" relativeHeight="251669504" behindDoc="1" locked="0" layoutInCell="1" allowOverlap="1" wp14:anchorId="6ADFC07B" wp14:editId="24E81004">
             <wp:simplePos x="0" y="0"/>
             <wp:positionH relativeFrom="column">
               <wp:posOffset>1414145</wp:posOffset>
@@ -5596,7 +5997,7 @@
           <w:szCs w:val="32"/>
         </w:rPr>
         <w:drawing>
-          <wp:anchor distT="0" distB="0" distL="114300" distR="114300" simplePos="0" relativeHeight="251668480" behindDoc="1" locked="0" layoutInCell="1" allowOverlap="1">
+          <wp:anchor distT="0" distB="0" distL="114300" distR="114300" simplePos="0" relativeHeight="251668480" behindDoc="1" locked="0" layoutInCell="1" allowOverlap="1" wp14:anchorId="75BB417E" wp14:editId="2BCC6906">
             <wp:simplePos x="0" y="0"/>
             <wp:positionH relativeFrom="column">
               <wp:posOffset>-48895</wp:posOffset>
@@ -5701,12 +6102,28 @@
         </w:rPr>
         <w:t>Actual:</w:t>
       </w:r>
-    </w:p>
-    <w:p>
-      <w:pPr>
-        <w:spacing w:line="360" w:lineRule="auto"/>
+      <w:r>
+        <w:rPr>
+          <w:rFonts w:ascii="Times New Roman" w:hAnsi="Times New Roman" w:cs="Times New Roman"/>
+          <w:sz w:val="32"/>
+          <w:szCs w:val="32"/>
+        </w:rPr>
+        <w:t>30</w:t>
+      </w:r>
+      <w:r>
         <w:rPr>
           <w:rFonts w:ascii="Times New Roman" w:hAnsi="Times New Roman" w:cs="Times New Roman" w:hint="eastAsia"/>
+          <w:sz w:val="32"/>
+          <w:szCs w:val="32"/>
+        </w:rPr>
+        <w:t>mins</w:t>
+      </w:r>
+    </w:p>
+    <w:p>
+      <w:pPr>
+        <w:spacing w:line="360" w:lineRule="auto"/>
+        <w:rPr>
+          <w:rFonts w:ascii="Times New Roman" w:hAnsi="Times New Roman" w:cs="Times New Roman"/>
           <w:sz w:val="32"/>
           <w:szCs w:val="32"/>
         </w:rPr>
@@ -5820,16 +6237,57 @@
         <w:spacing w:line="360" w:lineRule="auto"/>
         <w:rPr>
           <w:rFonts w:ascii="Times New Roman" w:hAnsi="Times New Roman" w:cs="Times New Roman"/>
+          <w:sz w:val="32"/>
+          <w:szCs w:val="32"/>
+        </w:rPr>
+      </w:pPr>
+    </w:p>
+    <w:p>
+      <w:pPr>
+        <w:spacing w:line="360" w:lineRule="auto"/>
+        <w:rPr>
+          <w:rFonts w:ascii="Times New Roman" w:hAnsi="Times New Roman" w:cs="Times New Roman"/>
+          <w:sz w:val="36"/>
+          <w:szCs w:val="36"/>
+        </w:rPr>
+      </w:pPr>
+      <w:r>
+        <w:rPr>
+          <w:rFonts w:ascii="Times New Roman" w:hAnsi="Times New Roman" w:cs="Times New Roman" w:hint="eastAsia"/>
+          <w:sz w:val="36"/>
+          <w:szCs w:val="36"/>
+        </w:rPr>
+        <w:t>Task</w:t>
+      </w:r>
+      <w:r>
+        <w:rPr>
+          <w:rFonts w:ascii="Times New Roman" w:hAnsi="Times New Roman" w:cs="Times New Roman"/>
+          <w:sz w:val="36"/>
+          <w:szCs w:val="36"/>
+        </w:rPr>
+        <w:t>11: Implement obstacle&amp; reward effect</w:t>
+      </w:r>
+    </w:p>
+    <w:p>
+      <w:pPr>
+        <w:spacing w:line="360" w:lineRule="auto"/>
+        <w:rPr>
+          <w:rFonts w:ascii="Times New Roman" w:hAnsi="Times New Roman" w:cs="Times New Roman"/>
+          <w:sz w:val="32"/>
+          <w:szCs w:val="32"/>
+        </w:rPr>
+      </w:pPr>
+      <w:r>
+        <w:rPr>
+          <w:rFonts w:ascii="Times New Roman" w:hAnsi="Times New Roman" w:cs="Times New Roman"/>
           <w:b/>
           <w:bCs/>
           <w:sz w:val="32"/>
           <w:szCs w:val="32"/>
         </w:rPr>
-      </w:pPr>
-    </w:p>
-    <w:p>
-      <w:pPr>
-        <w:spacing w:line="360" w:lineRule="auto"/>
+        <w:t>E</w:t>
+      </w:r>
+      <w:r>
         <w:rPr>
           <w:rFonts w:ascii="Times New Roman" w:hAnsi="Times New Roman" w:cs="Times New Roman"/>
           <w:b/>
@@ -5837,9 +6295,32 @@
           <w:sz w:val="32"/>
           <w:szCs w:val="32"/>
         </w:rPr>
-      </w:pPr>
-      <w:bookmarkStart w:id="41" w:name="OLE_LINK27"/>
-      <w:bookmarkStart w:id="42" w:name="OLE_LINK28"/>
+        <w:t>TA:</w:t>
+      </w:r>
+      <w:r>
+        <w:rPr>
+          <w:rFonts w:ascii="Times New Roman" w:hAnsi="Times New Roman" w:cs="Times New Roman"/>
+          <w:sz w:val="32"/>
+          <w:szCs w:val="32"/>
+        </w:rPr>
+        <w:t>7</w:t>
+      </w:r>
+      <w:r>
+        <w:rPr>
+          <w:rFonts w:ascii="Times New Roman" w:hAnsi="Times New Roman" w:cs="Times New Roman" w:hint="eastAsia"/>
+          <w:sz w:val="32"/>
+          <w:szCs w:val="32"/>
+        </w:rPr>
+        <w:t>h</w:t>
+      </w:r>
+      <w:r>
+        <w:rPr>
+          <w:rFonts w:ascii="Times New Roman" w:hAnsi="Times New Roman" w:cs="Times New Roman"/>
+          <w:sz w:val="32"/>
+          <w:szCs w:val="32"/>
+        </w:rPr>
+        <w:t xml:space="preserve">rs </w:t>
+      </w:r>
       <w:r>
         <w:rPr>
           <w:rFonts w:ascii="Times New Roman" w:hAnsi="Times New Roman" w:cs="Times New Roman"/>
@@ -5848,10 +6329,286 @@
           <w:sz w:val="32"/>
           <w:szCs w:val="32"/>
         </w:rPr>
+        <w:t>Actual:</w:t>
+      </w:r>
+      <w:r>
+        <w:rPr>
+          <w:rFonts w:ascii="Times New Roman" w:hAnsi="Times New Roman" w:cs="Times New Roman"/>
+          <w:sz w:val="32"/>
+          <w:szCs w:val="32"/>
+        </w:rPr>
+        <w:t>3hrs</w:t>
+      </w:r>
+    </w:p>
+    <w:p>
+      <w:pPr>
+        <w:spacing w:line="360" w:lineRule="auto"/>
+        <w:rPr>
+          <w:rFonts w:ascii="Times New Roman" w:hAnsi="Times New Roman" w:cs="Times New Roman"/>
+          <w:sz w:val="32"/>
+          <w:szCs w:val="32"/>
+        </w:rPr>
+      </w:pPr>
+      <w:r>
+        <w:rPr>
+          <w:rFonts w:ascii="Times New Roman" w:hAnsi="Times New Roman" w:cs="Times New Roman"/>
+          <w:sz w:val="32"/>
+          <w:szCs w:val="32"/>
+        </w:rPr>
+        <w:t>Obstacle influence has the following characteristics: 1. Once the ball interacts with any edge of any obstacle, the ball will change direction and speed. But the position of the obstacle remains unchanged</w:t>
+      </w:r>
+    </w:p>
+    <w:p>
+      <w:pPr>
+        <w:spacing w:line="360" w:lineRule="auto"/>
+        <w:rPr>
+          <w:rFonts w:ascii="Times New Roman" w:hAnsi="Times New Roman" w:cs="Times New Roman"/>
+          <w:sz w:val="32"/>
+          <w:szCs w:val="32"/>
+        </w:rPr>
+      </w:pPr>
+      <w:r>
+        <w:rPr>
+          <w:rFonts w:ascii="Times New Roman" w:hAnsi="Times New Roman" w:cs="Times New Roman"/>
+          <w:sz w:val="32"/>
+          <w:szCs w:val="32"/>
+        </w:rPr>
+        <w:t xml:space="preserve">The </w:t>
+      </w:r>
+      <w:r>
+        <w:rPr>
+          <w:rFonts w:ascii="Times New Roman" w:hAnsi="Times New Roman" w:cs="Times New Roman" w:hint="eastAsia"/>
+          <w:sz w:val="32"/>
+          <w:szCs w:val="32"/>
+        </w:rPr>
+        <w:t>reward</w:t>
+      </w:r>
+      <w:r>
+        <w:rPr>
+          <w:rFonts w:ascii="Times New Roman" w:hAnsi="Times New Roman" w:cs="Times New Roman"/>
+          <w:sz w:val="32"/>
+          <w:szCs w:val="32"/>
+        </w:rPr>
+        <w:t xml:space="preserve"> </w:t>
+      </w:r>
+      <w:r>
+        <w:rPr>
+          <w:rFonts w:ascii="Times New Roman" w:hAnsi="Times New Roman" w:cs="Times New Roman"/>
+          <w:sz w:val="32"/>
+          <w:szCs w:val="32"/>
+        </w:rPr>
+        <w:t xml:space="preserve">object has the following characteristics: 1. When the ball touches the </w:t>
+      </w:r>
+      <w:r>
+        <w:rPr>
+          <w:rFonts w:ascii="Times New Roman" w:hAnsi="Times New Roman" w:cs="Times New Roman" w:hint="eastAsia"/>
+          <w:sz w:val="32"/>
+          <w:szCs w:val="32"/>
+        </w:rPr>
+        <w:t>reward</w:t>
+      </w:r>
+      <w:r>
+        <w:rPr>
+          <w:rFonts w:ascii="Times New Roman" w:hAnsi="Times New Roman" w:cs="Times New Roman"/>
+          <w:sz w:val="32"/>
+          <w:szCs w:val="32"/>
+        </w:rPr>
+        <w:t xml:space="preserve"> object, the </w:t>
+      </w:r>
+      <w:proofErr w:type="spellStart"/>
+      <w:r>
+        <w:rPr>
+          <w:rFonts w:ascii="Times New Roman" w:hAnsi="Times New Roman" w:cs="Times New Roman"/>
+          <w:sz w:val="32"/>
+          <w:szCs w:val="32"/>
+        </w:rPr>
+        <w:t>s</w:t>
+      </w:r>
+      <w:r>
+        <w:rPr>
+          <w:rFonts w:ascii="Times New Roman" w:hAnsi="Times New Roman" w:cs="Times New Roman" w:hint="eastAsia"/>
+          <w:sz w:val="32"/>
+          <w:szCs w:val="32"/>
+        </w:rPr>
+        <w:t>reward</w:t>
+      </w:r>
+      <w:proofErr w:type="spellEnd"/>
+      <w:r>
+        <w:rPr>
+          <w:rFonts w:ascii="Times New Roman" w:hAnsi="Times New Roman" w:cs="Times New Roman"/>
+          <w:sz w:val="32"/>
+          <w:szCs w:val="32"/>
+        </w:rPr>
+        <w:t xml:space="preserve"> object will disappear and the ball will continue to move in its original direction.</w:t>
+      </w:r>
+    </w:p>
+    <w:p>
+      <w:pPr>
+        <w:spacing w:line="360" w:lineRule="auto"/>
+        <w:rPr>
+          <w:rFonts w:ascii="Times New Roman" w:hAnsi="Times New Roman" w:cs="Times New Roman"/>
+          <w:sz w:val="32"/>
+          <w:szCs w:val="32"/>
+        </w:rPr>
+      </w:pPr>
+    </w:p>
+    <w:p>
+      <w:pPr>
+        <w:spacing w:line="360" w:lineRule="auto"/>
+        <w:rPr>
+          <w:rFonts w:ascii="Times New Roman" w:hAnsi="Times New Roman" w:cs="Times New Roman"/>
+          <w:sz w:val="36"/>
+          <w:szCs w:val="36"/>
+        </w:rPr>
+      </w:pPr>
+      <w:r>
+        <w:rPr>
+          <w:rFonts w:ascii="Times New Roman" w:hAnsi="Times New Roman" w:cs="Times New Roman" w:hint="eastAsia"/>
+          <w:sz w:val="36"/>
+          <w:szCs w:val="36"/>
+        </w:rPr>
+        <w:t>Task1</w:t>
+      </w:r>
+      <w:r>
+        <w:rPr>
+          <w:rFonts w:ascii="Times New Roman" w:hAnsi="Times New Roman" w:cs="Times New Roman"/>
+          <w:sz w:val="36"/>
+          <w:szCs w:val="36"/>
+        </w:rPr>
+        <w:t xml:space="preserve">2: </w:t>
+      </w:r>
+      <w:r>
+        <w:rPr>
+          <w:rFonts w:ascii="Times New Roman" w:hAnsi="Times New Roman" w:cs="Times New Roman"/>
+          <w:sz w:val="36"/>
+          <w:szCs w:val="36"/>
+        </w:rPr>
+        <w:t>Test obstacle&amp; reward effect</w:t>
+      </w:r>
+    </w:p>
+    <w:p>
+      <w:pPr>
+        <w:spacing w:line="360" w:lineRule="auto"/>
+        <w:rPr>
+          <w:rFonts w:ascii="Times New Roman" w:hAnsi="Times New Roman" w:cs="Times New Roman"/>
+          <w:sz w:val="32"/>
+          <w:szCs w:val="32"/>
+        </w:rPr>
+      </w:pPr>
+      <w:r>
+        <w:rPr>
+          <w:rFonts w:ascii="Times New Roman" w:hAnsi="Times New Roman" w:cs="Times New Roman"/>
+          <w:b/>
+          <w:bCs/>
+          <w:sz w:val="32"/>
+          <w:szCs w:val="32"/>
+        </w:rPr>
+        <w:t>E</w:t>
+      </w:r>
+      <w:r>
+        <w:rPr>
+          <w:rFonts w:ascii="Times New Roman" w:hAnsi="Times New Roman" w:cs="Times New Roman"/>
+          <w:b/>
+          <w:bCs/>
+          <w:sz w:val="32"/>
+          <w:szCs w:val="32"/>
+        </w:rPr>
+        <w:t>TA:</w:t>
+      </w:r>
+      <w:r>
+        <w:rPr>
+          <w:rFonts w:ascii="Times New Roman" w:hAnsi="Times New Roman" w:cs="Times New Roman"/>
+          <w:sz w:val="32"/>
+          <w:szCs w:val="32"/>
+        </w:rPr>
+        <w:t>1</w:t>
+      </w:r>
+      <w:r>
+        <w:rPr>
+          <w:rFonts w:ascii="Times New Roman" w:hAnsi="Times New Roman" w:cs="Times New Roman" w:hint="eastAsia"/>
+          <w:sz w:val="32"/>
+          <w:szCs w:val="32"/>
+        </w:rPr>
+        <w:t>h</w:t>
+      </w:r>
+      <w:r>
+        <w:rPr>
+          <w:rFonts w:ascii="Times New Roman" w:hAnsi="Times New Roman" w:cs="Times New Roman"/>
+          <w:sz w:val="32"/>
+          <w:szCs w:val="32"/>
+        </w:rPr>
+        <w:t xml:space="preserve">rs </w:t>
+      </w:r>
+      <w:r>
+        <w:rPr>
+          <w:rFonts w:ascii="Times New Roman" w:hAnsi="Times New Roman" w:cs="Times New Roman"/>
+          <w:b/>
+          <w:bCs/>
+          <w:sz w:val="32"/>
+          <w:szCs w:val="32"/>
+        </w:rPr>
+        <w:t>Actual:</w:t>
+      </w:r>
+    </w:p>
+    <w:p>
+      <w:pPr>
+        <w:spacing w:line="360" w:lineRule="auto"/>
+        <w:rPr>
+          <w:rFonts w:ascii="Times New Roman" w:hAnsi="Times New Roman" w:cs="Times New Roman"/>
+          <w:sz w:val="36"/>
+          <w:szCs w:val="36"/>
+        </w:rPr>
+      </w:pPr>
+    </w:p>
+    <w:p>
+      <w:pPr>
+        <w:spacing w:line="360" w:lineRule="auto"/>
+        <w:rPr>
+          <w:rFonts w:ascii="Times New Roman" w:hAnsi="Times New Roman" w:cs="Times New Roman"/>
+          <w:b/>
+          <w:bCs/>
+          <w:sz w:val="32"/>
+          <w:szCs w:val="32"/>
+        </w:rPr>
+      </w:pPr>
+    </w:p>
+    <w:p>
+      <w:pPr>
+        <w:spacing w:line="360" w:lineRule="auto"/>
+        <w:rPr>
+          <w:rFonts w:ascii="Times New Roman" w:hAnsi="Times New Roman" w:cs="Times New Roman"/>
+          <w:b/>
+          <w:bCs/>
+          <w:sz w:val="32"/>
+          <w:szCs w:val="32"/>
+        </w:rPr>
+      </w:pPr>
+    </w:p>
+    <w:p>
+      <w:pPr>
+        <w:spacing w:line="360" w:lineRule="auto"/>
+        <w:rPr>
+          <w:rFonts w:ascii="Times New Roman" w:hAnsi="Times New Roman" w:cs="Times New Roman"/>
+          <w:b/>
+          <w:bCs/>
+          <w:sz w:val="32"/>
+          <w:szCs w:val="32"/>
+        </w:rPr>
+      </w:pPr>
+      <w:bookmarkStart w:id="43" w:name="OLE_LINK27"/>
+      <w:bookmarkStart w:id="44" w:name="OLE_LINK28"/>
+      <w:r>
+        <w:rPr>
+          <w:rFonts w:ascii="Times New Roman" w:hAnsi="Times New Roman" w:cs="Times New Roman"/>
+          <w:b/>
+          <w:bCs/>
+          <w:sz w:val="32"/>
+          <w:szCs w:val="32"/>
+        </w:rPr>
         <w:t xml:space="preserve">Release </w:t>
       </w:r>
-      <w:bookmarkStart w:id="43" w:name="OLE_LINK23"/>
-      <w:bookmarkStart w:id="44" w:name="OLE_LINK24"/>
+      <w:bookmarkStart w:id="45" w:name="OLE_LINK23"/>
+      <w:bookmarkStart w:id="46" w:name="OLE_LINK24"/>
       <w:r>
         <w:rPr>
           <w:rFonts w:ascii="Times New Roman" w:hAnsi="Times New Roman" w:cs="Times New Roman"/>
@@ -5872,8 +6629,8 @@
         </w:rPr>
         <w:t>ersion</w:t>
       </w:r>
-      <w:bookmarkEnd w:id="43"/>
-      <w:bookmarkEnd w:id="44"/>
+      <w:bookmarkEnd w:id="45"/>
+      <w:bookmarkEnd w:id="46"/>
       <w:r>
         <w:rPr>
           <w:rFonts w:ascii="Times New Roman" w:hAnsi="Times New Roman" w:cs="Times New Roman"/>
@@ -5895,8 +6652,8 @@
         <w:t>.0</w:t>
       </w:r>
     </w:p>
-    <w:bookmarkEnd w:id="41"/>
-    <w:bookmarkEnd w:id="42"/>
+    <w:bookmarkEnd w:id="43"/>
+    <w:bookmarkEnd w:id="44"/>
     <w:p>
       <w:pPr>
         <w:spacing w:line="360" w:lineRule="auto"/>
@@ -5940,15 +6697,15 @@
 </file>
 
 <file path=word/endnotes.xml><?xml version="1.0" encoding="utf-8"?>
-<w:endnotes xmlns:ve="http://schemas.openxmlformats.org/markup-compatibility/2006" xmlns:o="urn:schemas-microsoft-com:office:office" xmlns:r="http://schemas.openxmlformats.org/officeDocument/2006/relationships" xmlns:m="http://schemas.openxmlformats.org/officeDocument/2006/math" xmlns:v="urn:schemas-microsoft-com:vml" xmlns:wp="http://schemas.openxmlformats.org/drawingml/2006/wordprocessingDrawing" xmlns:w10="urn:schemas-microsoft-com:office:word" xmlns:w="http://schemas.openxmlformats.org/wordprocessingml/2006/main" xmlns:wne="http://schemas.microsoft.com/office/word/2006/wordml">
-  <w:endnote w:type="separator" w:id="0">
+<w:endnotes xmlns:wpc="http://schemas.microsoft.com/office/word/2010/wordprocessingCanvas" xmlns:cx="http://schemas.microsoft.com/office/drawing/2014/chartex" xmlns:cx1="http://schemas.microsoft.com/office/drawing/2015/9/8/chartex" xmlns:cx2="http://schemas.microsoft.com/office/drawing/2015/10/21/chartex" xmlns:cx3="http://schemas.microsoft.com/office/drawing/2016/5/9/chartex" xmlns:cx4="http://schemas.microsoft.com/office/drawing/2016/5/10/chartex" xmlns:cx5="http://schemas.microsoft.com/office/drawing/2016/5/11/chartex" xmlns:cx6="http://schemas.microsoft.com/office/drawing/2016/5/12/chartex" xmlns:cx7="http://schemas.microsoft.com/office/drawing/2016/5/13/chartex" xmlns:cx8="http://schemas.microsoft.com/office/drawing/2016/5/14/chartex" xmlns:mc="http://schemas.openxmlformats.org/markup-compatibility/2006" xmlns:aink="http://schemas.microsoft.com/office/drawing/2016/ink" xmlns:am3d="http://schemas.microsoft.com/office/drawing/2017/model3d" xmlns:o="urn:schemas-microsoft-com:office:office" xmlns:r="http://schemas.openxmlformats.org/officeDocument/2006/relationships" xmlns:m="http://schemas.openxmlformats.org/officeDocument/2006/math" xmlns:v="urn:schemas-microsoft-com:vml" xmlns:wp14="http://schemas.microsoft.com/office/word/2010/wordprocessingDrawing" xmlns:wp="http://schemas.openxmlformats.org/drawingml/2006/wordprocessingDrawing" xmlns:w10="urn:schemas-microsoft-com:office:word" xmlns:w="http://schemas.openxmlformats.org/wordprocessingml/2006/main" xmlns:w14="http://schemas.microsoft.com/office/word/2010/wordml" xmlns:w15="http://schemas.microsoft.com/office/word/2012/wordml" xmlns:w16cex="http://schemas.microsoft.com/office/word/2018/wordml/cex" xmlns:w16cid="http://schemas.microsoft.com/office/word/2016/wordml/cid" xmlns:w16="http://schemas.microsoft.com/office/word/2018/wordml" xmlns:w16se="http://schemas.microsoft.com/office/word/2015/wordml/symex" xmlns:wpg="http://schemas.microsoft.com/office/word/2010/wordprocessingGroup" xmlns:wpi="http://schemas.microsoft.com/office/word/2010/wordprocessingInk" xmlns:wne="http://schemas.microsoft.com/office/word/2006/wordml" xmlns:wps="http://schemas.microsoft.com/office/word/2010/wordprocessingShape" mc:Ignorable="w14 w15 w16se w16cid w16 w16cex wp14">
+  <w:endnote w:type="separator" w:id="-1">
     <w:p>
       <w:r>
         <w:separator/>
       </w:r>
     </w:p>
   </w:endnote>
-  <w:endnote w:type="continuationSeparator" w:id="1">
+  <w:endnote w:type="continuationSeparator" w:id="0">
     <w:p>
       <w:r>
         <w:continuationSeparator/>
@@ -5959,15 +6716,15 @@
 </file>
 
 <file path=word/footnotes.xml><?xml version="1.0" encoding="utf-8"?>
-<w:footnotes xmlns:ve="http://schemas.openxmlformats.org/markup-compatibility/2006" xmlns:o="urn:schemas-microsoft-com:office:office" xmlns:r="http://schemas.openxmlformats.org/officeDocument/2006/relationships" xmlns:m="http://schemas.openxmlformats.org/officeDocument/2006/math" xmlns:v="urn:schemas-microsoft-com:vml" xmlns:wp="http://schemas.openxmlformats.org/drawingml/2006/wordprocessingDrawing" xmlns:w10="urn:schemas-microsoft-com:office:word" xmlns:w="http://schemas.openxmlformats.org/wordprocessingml/2006/main" xmlns:wne="http://schemas.microsoft.com/office/word/2006/wordml">
-  <w:footnote w:type="separator" w:id="0">
+<w:footnotes xmlns:wpc="http://schemas.microsoft.com/office/word/2010/wordprocessingCanvas" xmlns:cx="http://schemas.microsoft.com/office/drawing/2014/chartex" xmlns:cx1="http://schemas.microsoft.com/office/drawing/2015/9/8/chartex" xmlns:cx2="http://schemas.microsoft.com/office/drawing/2015/10/21/chartex" xmlns:cx3="http://schemas.microsoft.com/office/drawing/2016/5/9/chartex" xmlns:cx4="http://schemas.microsoft.com/office/drawing/2016/5/10/chartex" xmlns:cx5="http://schemas.microsoft.com/office/drawing/2016/5/11/chartex" xmlns:cx6="http://schemas.microsoft.com/office/drawing/2016/5/12/chartex" xmlns:cx7="http://schemas.microsoft.com/office/drawing/2016/5/13/chartex" xmlns:cx8="http://schemas.microsoft.com/office/drawing/2016/5/14/chartex" xmlns:mc="http://schemas.openxmlformats.org/markup-compatibility/2006" xmlns:aink="http://schemas.microsoft.com/office/drawing/2016/ink" xmlns:am3d="http://schemas.microsoft.com/office/drawing/2017/model3d" xmlns:o="urn:schemas-microsoft-com:office:office" xmlns:r="http://schemas.openxmlformats.org/officeDocument/2006/relationships" xmlns:m="http://schemas.openxmlformats.org/officeDocument/2006/math" xmlns:v="urn:schemas-microsoft-com:vml" xmlns:wp14="http://schemas.microsoft.com/office/word/2010/wordprocessingDrawing" xmlns:wp="http://schemas.openxmlformats.org/drawingml/2006/wordprocessingDrawing" xmlns:w10="urn:schemas-microsoft-com:office:word" xmlns:w="http://schemas.openxmlformats.org/wordprocessingml/2006/main" xmlns:w14="http://schemas.microsoft.com/office/word/2010/wordml" xmlns:w15="http://schemas.microsoft.com/office/word/2012/wordml" xmlns:w16cex="http://schemas.microsoft.com/office/word/2018/wordml/cex" xmlns:w16cid="http://schemas.microsoft.com/office/word/2016/wordml/cid" xmlns:w16="http://schemas.microsoft.com/office/word/2018/wordml" xmlns:w16se="http://schemas.microsoft.com/office/word/2015/wordml/symex" xmlns:wpg="http://schemas.microsoft.com/office/word/2010/wordprocessingGroup" xmlns:wpi="http://schemas.microsoft.com/office/word/2010/wordprocessingInk" xmlns:wne="http://schemas.microsoft.com/office/word/2006/wordml" xmlns:wps="http://schemas.microsoft.com/office/word/2010/wordprocessingShape" mc:Ignorable="w14 w15 w16se w16cid w16 w16cex wp14">
+  <w:footnote w:type="separator" w:id="-1">
     <w:p>
       <w:r>
         <w:separator/>
       </w:r>
     </w:p>
   </w:footnote>
-  <w:footnote w:type="continuationSeparator" w:id="1">
+  <w:footnote w:type="continuationSeparator" w:id="0">
     <w:p>
       <w:r>
         <w:continuationSeparator/>
@@ -5978,8 +6735,8 @@
 </file>
 
 <file path=word/numbering.xml><?xml version="1.0" encoding="utf-8"?>
-<w:numbering xmlns:ve="http://schemas.openxmlformats.org/markup-compatibility/2006" xmlns:o="urn:schemas-microsoft-com:office:office" xmlns:r="http://schemas.openxmlformats.org/officeDocument/2006/relationships" xmlns:m="http://schemas.openxmlformats.org/officeDocument/2006/math" xmlns:v="urn:schemas-microsoft-com:vml" xmlns:wp="http://schemas.openxmlformats.org/drawingml/2006/wordprocessingDrawing" xmlns:w10="urn:schemas-microsoft-com:office:word" xmlns:w="http://schemas.openxmlformats.org/wordprocessingml/2006/main" xmlns:wne="http://schemas.microsoft.com/office/word/2006/wordml">
-  <w:abstractNum w:abstractNumId="0">
+<w:numbering xmlns:wpc="http://schemas.microsoft.com/office/word/2010/wordprocessingCanvas" xmlns:cx="http://schemas.microsoft.com/office/drawing/2014/chartex" xmlns:cx1="http://schemas.microsoft.com/office/drawing/2015/9/8/chartex" xmlns:cx2="http://schemas.microsoft.com/office/drawing/2015/10/21/chartex" xmlns:cx3="http://schemas.microsoft.com/office/drawing/2016/5/9/chartex" xmlns:cx4="http://schemas.microsoft.com/office/drawing/2016/5/10/chartex" xmlns:cx5="http://schemas.microsoft.com/office/drawing/2016/5/11/chartex" xmlns:cx6="http://schemas.microsoft.com/office/drawing/2016/5/12/chartex" xmlns:cx7="http://schemas.microsoft.com/office/drawing/2016/5/13/chartex" xmlns:cx8="http://schemas.microsoft.com/office/drawing/2016/5/14/chartex" xmlns:mc="http://schemas.openxmlformats.org/markup-compatibility/2006" xmlns:aink="http://schemas.microsoft.com/office/drawing/2016/ink" xmlns:am3d="http://schemas.microsoft.com/office/drawing/2017/model3d" xmlns:o="urn:schemas-microsoft-com:office:office" xmlns:r="http://schemas.openxmlformats.org/officeDocument/2006/relationships" xmlns:m="http://schemas.openxmlformats.org/officeDocument/2006/math" xmlns:v="urn:schemas-microsoft-com:vml" xmlns:wp14="http://schemas.microsoft.com/office/word/2010/wordprocessingDrawing" xmlns:wp="http://schemas.openxmlformats.org/drawingml/2006/wordprocessingDrawing" xmlns:w10="urn:schemas-microsoft-com:office:word" xmlns:w="http://schemas.openxmlformats.org/wordprocessingml/2006/main" xmlns:w14="http://schemas.microsoft.com/office/word/2010/wordml" xmlns:w15="http://schemas.microsoft.com/office/word/2012/wordml" xmlns:w16cex="http://schemas.microsoft.com/office/word/2018/wordml/cex" xmlns:w16cid="http://schemas.microsoft.com/office/word/2016/wordml/cid" xmlns:w16="http://schemas.microsoft.com/office/word/2018/wordml" xmlns:w16se="http://schemas.microsoft.com/office/word/2015/wordml/symex" xmlns:wpg="http://schemas.microsoft.com/office/word/2010/wordprocessingGroup" xmlns:wpi="http://schemas.microsoft.com/office/word/2010/wordprocessingInk" xmlns:wne="http://schemas.microsoft.com/office/word/2006/wordml" xmlns:wps="http://schemas.microsoft.com/office/word/2010/wordprocessingShape" mc:Ignorable="w14 w15 w16se w16cid w16 w16cex wp14">
+  <w:abstractNum w:abstractNumId="0" w15:restartNumberingAfterBreak="0">
     <w:nsid w:val="78E70F9F"/>
     <w:multiLevelType w:val="hybridMultilevel"/>
     <w:tmpl w:val="05DC2F16"/>
@@ -6072,7 +6829,7 @@
 </file>
 
 <file path=word/styles.xml><?xml version="1.0" encoding="utf-8"?>
-<w:styles xmlns:r="http://schemas.openxmlformats.org/officeDocument/2006/relationships" xmlns:w="http://schemas.openxmlformats.org/wordprocessingml/2006/main">
+<w:styles xmlns:mc="http://schemas.openxmlformats.org/markup-compatibility/2006" xmlns:r="http://schemas.openxmlformats.org/officeDocument/2006/relationships" xmlns:w="http://schemas.openxmlformats.org/wordprocessingml/2006/main" xmlns:w14="http://schemas.microsoft.com/office/word/2010/wordml" xmlns:w15="http://schemas.microsoft.com/office/word/2012/wordml" xmlns:w16cex="http://schemas.microsoft.com/office/word/2018/wordml/cex" xmlns:w16cid="http://schemas.microsoft.com/office/word/2016/wordml/cid" xmlns:w16="http://schemas.microsoft.com/office/word/2018/wordml" xmlns:w16se="http://schemas.microsoft.com/office/word/2015/wordml/symex" mc:Ignorable="w14 w15 w16se w16cid w16 w16cex">
   <w:docDefaults>
     <w:rPrDefault>
       <w:rPr>
@@ -6084,162 +6841,400 @@
     </w:rPrDefault>
     <w:pPrDefault/>
   </w:docDefaults>
-  <w:latentStyles w:defLockedState="0" w:defUIPriority="99" w:defSemiHidden="1" w:defUnhideWhenUsed="1" w:defQFormat="0" w:count="267">
-    <w:lsdException w:name="Normal" w:semiHidden="0" w:uiPriority="0" w:unhideWhenUsed="0" w:qFormat="1"/>
-    <w:lsdException w:name="heading 1" w:semiHidden="0" w:uiPriority="9" w:unhideWhenUsed="0" w:qFormat="1"/>
-    <w:lsdException w:name="heading 2" w:uiPriority="9" w:qFormat="1"/>
-    <w:lsdException w:name="heading 3" w:uiPriority="9" w:qFormat="1"/>
-    <w:lsdException w:name="heading 4" w:uiPriority="9" w:qFormat="1"/>
-    <w:lsdException w:name="heading 5" w:uiPriority="9" w:qFormat="1"/>
-    <w:lsdException w:name="heading 6" w:uiPriority="9" w:qFormat="1"/>
-    <w:lsdException w:name="heading 7" w:uiPriority="9" w:qFormat="1"/>
-    <w:lsdException w:name="heading 8" w:uiPriority="9" w:qFormat="1"/>
-    <w:lsdException w:name="heading 9" w:uiPriority="9" w:qFormat="1"/>
-    <w:lsdException w:name="toc 1" w:uiPriority="39"/>
-    <w:lsdException w:name="toc 2" w:uiPriority="39"/>
-    <w:lsdException w:name="toc 3" w:uiPriority="39"/>
-    <w:lsdException w:name="toc 4" w:uiPriority="39"/>
-    <w:lsdException w:name="toc 5" w:uiPriority="39"/>
-    <w:lsdException w:name="toc 6" w:uiPriority="39"/>
-    <w:lsdException w:name="toc 7" w:uiPriority="39"/>
-    <w:lsdException w:name="toc 8" w:uiPriority="39"/>
-    <w:lsdException w:name="toc 9" w:uiPriority="39"/>
-    <w:lsdException w:name="caption" w:uiPriority="35" w:qFormat="1"/>
-    <w:lsdException w:name="Title" w:semiHidden="0" w:uiPriority="10" w:unhideWhenUsed="0" w:qFormat="1"/>
-    <w:lsdException w:name="Default Paragraph Font" w:uiPriority="1"/>
-    <w:lsdException w:name="Subtitle" w:semiHidden="0" w:uiPriority="11" w:unhideWhenUsed="0" w:qFormat="1"/>
-    <w:lsdException w:name="Strong" w:semiHidden="0" w:uiPriority="22" w:unhideWhenUsed="0" w:qFormat="1"/>
-    <w:lsdException w:name="Emphasis" w:semiHidden="0" w:uiPriority="20" w:unhideWhenUsed="0" w:qFormat="1"/>
+  <w:latentStyles w:defLockedState="0" w:defUIPriority="99" w:defSemiHidden="0" w:defUnhideWhenUsed="0" w:defQFormat="0" w:count="376">
+    <w:lsdException w:name="Normal" w:uiPriority="0" w:qFormat="1"/>
+    <w:lsdException w:name="heading 1" w:uiPriority="9" w:qFormat="1"/>
+    <w:lsdException w:name="heading 2" w:semiHidden="1" w:uiPriority="9" w:unhideWhenUsed="1" w:qFormat="1"/>
+    <w:lsdException w:name="heading 3" w:semiHidden="1" w:uiPriority="9" w:unhideWhenUsed="1" w:qFormat="1"/>
+    <w:lsdException w:name="heading 4" w:semiHidden="1" w:uiPriority="9" w:unhideWhenUsed="1" w:qFormat="1"/>
+    <w:lsdException w:name="heading 5" w:semiHidden="1" w:uiPriority="9" w:unhideWhenUsed="1" w:qFormat="1"/>
+    <w:lsdException w:name="heading 6" w:semiHidden="1" w:uiPriority="9" w:unhideWhenUsed="1" w:qFormat="1"/>
+    <w:lsdException w:name="heading 7" w:semiHidden="1" w:uiPriority="9" w:unhideWhenUsed="1" w:qFormat="1"/>
+    <w:lsdException w:name="heading 8" w:semiHidden="1" w:uiPriority="9" w:unhideWhenUsed="1" w:qFormat="1"/>
+    <w:lsdException w:name="heading 9" w:semiHidden="1" w:uiPriority="9" w:unhideWhenUsed="1" w:qFormat="1"/>
+    <w:lsdException w:name="index 1" w:semiHidden="1" w:unhideWhenUsed="1"/>
+    <w:lsdException w:name="index 2" w:semiHidden="1" w:unhideWhenUsed="1"/>
+    <w:lsdException w:name="index 3" w:semiHidden="1" w:unhideWhenUsed="1"/>
+    <w:lsdException w:name="index 4" w:semiHidden="1" w:unhideWhenUsed="1"/>
+    <w:lsdException w:name="index 5" w:semiHidden="1" w:unhideWhenUsed="1"/>
+    <w:lsdException w:name="index 6" w:semiHidden="1" w:unhideWhenUsed="1"/>
+    <w:lsdException w:name="index 7" w:semiHidden="1" w:unhideWhenUsed="1"/>
+    <w:lsdException w:name="index 8" w:semiHidden="1" w:unhideWhenUsed="1"/>
+    <w:lsdException w:name="index 9" w:semiHidden="1" w:unhideWhenUsed="1"/>
+    <w:lsdException w:name="toc 1" w:semiHidden="1" w:uiPriority="39" w:unhideWhenUsed="1"/>
+    <w:lsdException w:name="toc 2" w:semiHidden="1" w:uiPriority="39" w:unhideWhenUsed="1"/>
+    <w:lsdException w:name="toc 3" w:semiHidden="1" w:uiPriority="39" w:unhideWhenUsed="1"/>
+    <w:lsdException w:name="toc 4" w:semiHidden="1" w:uiPriority="39" w:unhideWhenUsed="1"/>
+    <w:lsdException w:name="toc 5" w:semiHidden="1" w:uiPriority="39" w:unhideWhenUsed="1"/>
+    <w:lsdException w:name="toc 6" w:semiHidden="1" w:uiPriority="39" w:unhideWhenUsed="1"/>
+    <w:lsdException w:name="toc 7" w:semiHidden="1" w:uiPriority="39" w:unhideWhenUsed="1"/>
+    <w:lsdException w:name="toc 8" w:semiHidden="1" w:uiPriority="39" w:unhideWhenUsed="1"/>
+    <w:lsdException w:name="toc 9" w:semiHidden="1" w:uiPriority="39" w:unhideWhenUsed="1"/>
+    <w:lsdException w:name="Normal Indent" w:semiHidden="1" w:unhideWhenUsed="1"/>
+    <w:lsdException w:name="footnote text" w:semiHidden="1" w:unhideWhenUsed="1"/>
+    <w:lsdException w:name="annotation text" w:semiHidden="1" w:unhideWhenUsed="1"/>
+    <w:lsdException w:name="header" w:semiHidden="1" w:unhideWhenUsed="1"/>
+    <w:lsdException w:name="footer" w:semiHidden="1" w:unhideWhenUsed="1"/>
+    <w:lsdException w:name="index heading" w:semiHidden="1" w:unhideWhenUsed="1"/>
+    <w:lsdException w:name="caption" w:semiHidden="1" w:uiPriority="35" w:unhideWhenUsed="1" w:qFormat="1"/>
+    <w:lsdException w:name="table of figures" w:semiHidden="1" w:unhideWhenUsed="1"/>
+    <w:lsdException w:name="envelope address" w:semiHidden="1" w:unhideWhenUsed="1"/>
+    <w:lsdException w:name="envelope return" w:semiHidden="1" w:unhideWhenUsed="1"/>
+    <w:lsdException w:name="footnote reference" w:semiHidden="1" w:unhideWhenUsed="1"/>
+    <w:lsdException w:name="annotation reference" w:semiHidden="1" w:unhideWhenUsed="1"/>
+    <w:lsdException w:name="line number" w:semiHidden="1" w:unhideWhenUsed="1"/>
+    <w:lsdException w:name="page number" w:semiHidden="1" w:unhideWhenUsed="1"/>
+    <w:lsdException w:name="endnote reference" w:semiHidden="1" w:unhideWhenUsed="1"/>
+    <w:lsdException w:name="endnote text" w:semiHidden="1" w:unhideWhenUsed="1"/>
+    <w:lsdException w:name="table of authorities" w:semiHidden="1" w:unhideWhenUsed="1"/>
+    <w:lsdException w:name="macro" w:semiHidden="1" w:unhideWhenUsed="1"/>
+    <w:lsdException w:name="toa heading" w:semiHidden="1" w:unhideWhenUsed="1"/>
+    <w:lsdException w:name="List" w:semiHidden="1" w:unhideWhenUsed="1"/>
+    <w:lsdException w:name="List Bullet" w:semiHidden="1" w:unhideWhenUsed="1"/>
+    <w:lsdException w:name="List Number" w:semiHidden="1" w:unhideWhenUsed="1"/>
+    <w:lsdException w:name="List 2" w:semiHidden="1" w:unhideWhenUsed="1"/>
+    <w:lsdException w:name="List 3" w:semiHidden="1" w:unhideWhenUsed="1"/>
+    <w:lsdException w:name="List 4" w:semiHidden="1" w:unhideWhenUsed="1"/>
+    <w:lsdException w:name="List 5" w:semiHidden="1" w:unhideWhenUsed="1"/>
+    <w:lsdException w:name="List Bullet 2" w:semiHidden="1" w:unhideWhenUsed="1"/>
+    <w:lsdException w:name="List Bullet 3" w:semiHidden="1" w:unhideWhenUsed="1"/>
+    <w:lsdException w:name="List Bullet 4" w:semiHidden="1" w:unhideWhenUsed="1"/>
+    <w:lsdException w:name="List Bullet 5" w:semiHidden="1" w:unhideWhenUsed="1"/>
+    <w:lsdException w:name="List Number 2" w:semiHidden="1" w:unhideWhenUsed="1"/>
+    <w:lsdException w:name="List Number 3" w:semiHidden="1" w:unhideWhenUsed="1"/>
+    <w:lsdException w:name="List Number 4" w:semiHidden="1" w:unhideWhenUsed="1"/>
+    <w:lsdException w:name="List Number 5" w:semiHidden="1" w:unhideWhenUsed="1"/>
+    <w:lsdException w:name="Title" w:uiPriority="10" w:qFormat="1"/>
+    <w:lsdException w:name="Closing" w:semiHidden="1" w:unhideWhenUsed="1"/>
+    <w:lsdException w:name="Signature" w:semiHidden="1" w:unhideWhenUsed="1"/>
+    <w:lsdException w:name="Default Paragraph Font" w:semiHidden="1" w:uiPriority="1" w:unhideWhenUsed="1"/>
+    <w:lsdException w:name="Body Text" w:semiHidden="1" w:unhideWhenUsed="1"/>
+    <w:lsdException w:name="Body Text Indent" w:semiHidden="1" w:unhideWhenUsed="1"/>
+    <w:lsdException w:name="List Continue" w:semiHidden="1" w:unhideWhenUsed="1"/>
+    <w:lsdException w:name="List Continue 2" w:semiHidden="1" w:unhideWhenUsed="1"/>
+    <w:lsdException w:name="List Continue 3" w:semiHidden="1" w:unhideWhenUsed="1"/>
+    <w:lsdException w:name="List Continue 4" w:semiHidden="1" w:unhideWhenUsed="1"/>
+    <w:lsdException w:name="List Continue 5" w:semiHidden="1" w:unhideWhenUsed="1"/>
+    <w:lsdException w:name="Message Header" w:semiHidden="1" w:unhideWhenUsed="1"/>
+    <w:lsdException w:name="Subtitle" w:uiPriority="11" w:qFormat="1"/>
+    <w:lsdException w:name="Salutation" w:semiHidden="1" w:unhideWhenUsed="1"/>
+    <w:lsdException w:name="Date" w:semiHidden="1" w:unhideWhenUsed="1"/>
+    <w:lsdException w:name="Body Text First Indent" w:semiHidden="1" w:unhideWhenUsed="1"/>
+    <w:lsdException w:name="Body Text First Indent 2" w:semiHidden="1" w:unhideWhenUsed="1"/>
+    <w:lsdException w:name="Note Heading" w:semiHidden="1" w:unhideWhenUsed="1"/>
+    <w:lsdException w:name="Body Text 2" w:semiHidden="1" w:unhideWhenUsed="1"/>
+    <w:lsdException w:name="Body Text 3" w:semiHidden="1" w:unhideWhenUsed="1"/>
+    <w:lsdException w:name="Body Text Indent 2" w:semiHidden="1" w:unhideWhenUsed="1"/>
+    <w:lsdException w:name="Body Text Indent 3" w:semiHidden="1" w:unhideWhenUsed="1"/>
+    <w:lsdException w:name="Block Text" w:semiHidden="1" w:unhideWhenUsed="1"/>
+    <w:lsdException w:name="Hyperlink" w:semiHidden="1" w:unhideWhenUsed="1"/>
+    <w:lsdException w:name="FollowedHyperlink" w:semiHidden="1" w:unhideWhenUsed="1"/>
+    <w:lsdException w:name="Strong" w:uiPriority="22" w:qFormat="1"/>
+    <w:lsdException w:name="Emphasis" w:uiPriority="20" w:qFormat="1"/>
+    <w:lsdException w:name="Document Map" w:semiHidden="1" w:unhideWhenUsed="1"/>
+    <w:lsdException w:name="Plain Text" w:semiHidden="1" w:unhideWhenUsed="1"/>
+    <w:lsdException w:name="E-mail Signature" w:semiHidden="1" w:unhideWhenUsed="1"/>
+    <w:lsdException w:name="HTML Top of Form" w:semiHidden="1" w:unhideWhenUsed="1"/>
+    <w:lsdException w:name="HTML Bottom of Form" w:semiHidden="1" w:unhideWhenUsed="1"/>
+    <w:lsdException w:name="Normal (Web)" w:semiHidden="1" w:unhideWhenUsed="1"/>
+    <w:lsdException w:name="HTML Acronym" w:semiHidden="1" w:unhideWhenUsed="1"/>
+    <w:lsdException w:name="HTML Address" w:semiHidden="1" w:unhideWhenUsed="1"/>
+    <w:lsdException w:name="HTML Cite" w:semiHidden="1" w:unhideWhenUsed="1"/>
+    <w:lsdException w:name="HTML Code" w:semiHidden="1" w:unhideWhenUsed="1"/>
+    <w:lsdException w:name="HTML Definition" w:semiHidden="1" w:unhideWhenUsed="1"/>
+    <w:lsdException w:name="HTML Keyboard" w:semiHidden="1" w:unhideWhenUsed="1"/>
+    <w:lsdException w:name="HTML Preformatted" w:semiHidden="1" w:unhideWhenUsed="1"/>
+    <w:lsdException w:name="HTML Sample" w:semiHidden="1" w:unhideWhenUsed="1"/>
+    <w:lsdException w:name="HTML Typewriter" w:semiHidden="1" w:unhideWhenUsed="1"/>
+    <w:lsdException w:name="HTML Variable" w:semiHidden="1" w:unhideWhenUsed="1"/>
+    <w:lsdException w:name="Normal Table" w:semiHidden="1" w:unhideWhenUsed="1"/>
+    <w:lsdException w:name="annotation subject" w:semiHidden="1" w:unhideWhenUsed="1"/>
+    <w:lsdException w:name="No List" w:semiHidden="1" w:unhideWhenUsed="1"/>
+    <w:lsdException w:name="Outline List 1" w:semiHidden="1" w:unhideWhenUsed="1"/>
+    <w:lsdException w:name="Outline List 2" w:semiHidden="1" w:unhideWhenUsed="1"/>
+    <w:lsdException w:name="Outline List 3" w:semiHidden="1" w:unhideWhenUsed="1"/>
+    <w:lsdException w:name="Table Simple 1" w:semiHidden="1" w:unhideWhenUsed="1"/>
+    <w:lsdException w:name="Table Simple 2" w:semiHidden="1" w:unhideWhenUsed="1"/>
+    <w:lsdException w:name="Table Simple 3" w:semiHidden="1" w:unhideWhenUsed="1"/>
+    <w:lsdException w:name="Table Classic 1" w:semiHidden="1" w:unhideWhenUsed="1"/>
+    <w:lsdException w:name="Table Classic 2" w:semiHidden="1" w:unhideWhenUsed="1"/>
+    <w:lsdException w:name="Table Classic 3" w:semiHidden="1" w:unhideWhenUsed="1"/>
+    <w:lsdException w:name="Table Classic 4" w:semiHidden="1" w:unhideWhenUsed="1"/>
+    <w:lsdException w:name="Table Colorful 1" w:semiHidden="1" w:unhideWhenUsed="1"/>
+    <w:lsdException w:name="Table Colorful 2" w:semiHidden="1" w:unhideWhenUsed="1"/>
+    <w:lsdException w:name="Table Colorful 3" w:semiHidden="1" w:unhideWhenUsed="1"/>
+    <w:lsdException w:name="Table Columns 1" w:semiHidden="1" w:unhideWhenUsed="1"/>
+    <w:lsdException w:name="Table Columns 2" w:semiHidden="1" w:unhideWhenUsed="1"/>
+    <w:lsdException w:name="Table Columns 3" w:semiHidden="1" w:unhideWhenUsed="1"/>
+    <w:lsdException w:name="Table Columns 4" w:semiHidden="1" w:unhideWhenUsed="1"/>
+    <w:lsdException w:name="Table Columns 5" w:semiHidden="1" w:unhideWhenUsed="1"/>
+    <w:lsdException w:name="Table Grid 1" w:semiHidden="1" w:unhideWhenUsed="1"/>
+    <w:lsdException w:name="Table Grid 2" w:semiHidden="1" w:unhideWhenUsed="1"/>
+    <w:lsdException w:name="Table Grid 3" w:semiHidden="1" w:unhideWhenUsed="1"/>
+    <w:lsdException w:name="Table Grid 4" w:semiHidden="1" w:unhideWhenUsed="1"/>
+    <w:lsdException w:name="Table Grid 5" w:semiHidden="1" w:unhideWhenUsed="1"/>
+    <w:lsdException w:name="Table Grid 6" w:semiHidden="1" w:unhideWhenUsed="1"/>
+    <w:lsdException w:name="Table Grid 7" w:semiHidden="1" w:unhideWhenUsed="1"/>
+    <w:lsdException w:name="Table Grid 8" w:semiHidden="1" w:unhideWhenUsed="1"/>
+    <w:lsdException w:name="Table List 1" w:semiHidden="1" w:unhideWhenUsed="1"/>
+    <w:lsdException w:name="Table List 2" w:semiHidden="1" w:unhideWhenUsed="1"/>
+    <w:lsdException w:name="Table List 3" w:semiHidden="1" w:unhideWhenUsed="1"/>
+    <w:lsdException w:name="Table List 4" w:semiHidden="1" w:unhideWhenUsed="1"/>
+    <w:lsdException w:name="Table List 5" w:semiHidden="1" w:unhideWhenUsed="1"/>
+    <w:lsdException w:name="Table List 6" w:semiHidden="1" w:unhideWhenUsed="1"/>
+    <w:lsdException w:name="Table List 7" w:semiHidden="1" w:unhideWhenUsed="1"/>
+    <w:lsdException w:name="Table List 8" w:semiHidden="1" w:unhideWhenUsed="1"/>
+    <w:lsdException w:name="Table 3D effects 1" w:semiHidden="1" w:unhideWhenUsed="1"/>
+    <w:lsdException w:name="Table 3D effects 2" w:semiHidden="1" w:unhideWhenUsed="1"/>
+    <w:lsdException w:name="Table 3D effects 3" w:semiHidden="1" w:unhideWhenUsed="1"/>
+    <w:lsdException w:name="Table Contemporary" w:semiHidden="1" w:unhideWhenUsed="1"/>
+    <w:lsdException w:name="Table Elegant" w:semiHidden="1" w:unhideWhenUsed="1"/>
+    <w:lsdException w:name="Table Professional" w:semiHidden="1" w:unhideWhenUsed="1"/>
+    <w:lsdException w:name="Table Subtle 1" w:semiHidden="1" w:unhideWhenUsed="1"/>
+    <w:lsdException w:name="Table Subtle 2" w:semiHidden="1" w:unhideWhenUsed="1"/>
+    <w:lsdException w:name="Table Web 1" w:semiHidden="1" w:unhideWhenUsed="1"/>
+    <w:lsdException w:name="Table Web 2" w:semiHidden="1" w:unhideWhenUsed="1"/>
+    <w:lsdException w:name="Table Web 3" w:semiHidden="1" w:unhideWhenUsed="1"/>
+    <w:lsdException w:name="Balloon Text" w:semiHidden="1" w:unhideWhenUsed="1"/>
     <w:lsdException w:name="Table Grid" w:uiPriority="39"/>
-    <w:lsdException w:name="Placeholder Text" w:unhideWhenUsed="0"/>
-    <w:lsdException w:name="No Spacing" w:semiHidden="0" w:uiPriority="1" w:unhideWhenUsed="0" w:qFormat="1"/>
-    <w:lsdException w:name="Light Shading" w:semiHidden="0" w:uiPriority="60" w:unhideWhenUsed="0"/>
-    <w:lsdException w:name="Light List" w:semiHidden="0" w:uiPriority="61" w:unhideWhenUsed="0"/>
-    <w:lsdException w:name="Light Grid" w:semiHidden="0" w:uiPriority="62" w:unhideWhenUsed="0"/>
-    <w:lsdException w:name="Medium Shading 1" w:semiHidden="0" w:uiPriority="63" w:unhideWhenUsed="0"/>
-    <w:lsdException w:name="Medium Shading 2" w:semiHidden="0" w:uiPriority="64" w:unhideWhenUsed="0"/>
-    <w:lsdException w:name="Medium List 1" w:semiHidden="0" w:uiPriority="65" w:unhideWhenUsed="0"/>
-    <w:lsdException w:name="Medium List 2" w:semiHidden="0" w:uiPriority="66" w:unhideWhenUsed="0"/>
-    <w:lsdException w:name="Medium Grid 1" w:semiHidden="0" w:uiPriority="67" w:unhideWhenUsed="0"/>
-    <w:lsdException w:name="Medium Grid 2" w:semiHidden="0" w:uiPriority="68" w:unhideWhenUsed="0"/>
-    <w:lsdException w:name="Medium Grid 3" w:semiHidden="0" w:uiPriority="69" w:unhideWhenUsed="0"/>
-    <w:lsdException w:name="Dark List" w:semiHidden="0" w:uiPriority="70" w:unhideWhenUsed="0"/>
-    <w:lsdException w:name="Colorful Shading" w:semiHidden="0" w:uiPriority="71" w:unhideWhenUsed="0"/>
-    <w:lsdException w:name="Colorful List" w:semiHidden="0" w:uiPriority="72" w:unhideWhenUsed="0"/>
-    <w:lsdException w:name="Colorful Grid" w:semiHidden="0" w:uiPriority="73" w:unhideWhenUsed="0"/>
-    <w:lsdException w:name="Light Shading Accent 1" w:semiHidden="0" w:uiPriority="60" w:unhideWhenUsed="0"/>
-    <w:lsdException w:name="Light List Accent 1" w:semiHidden="0" w:uiPriority="61" w:unhideWhenUsed="0"/>
-    <w:lsdException w:name="Light Grid Accent 1" w:semiHidden="0" w:uiPriority="62" w:unhideWhenUsed="0"/>
-    <w:lsdException w:name="Medium Shading 1 Accent 1" w:semiHidden="0" w:uiPriority="63" w:unhideWhenUsed="0"/>
-    <w:lsdException w:name="Medium Shading 2 Accent 1" w:semiHidden="0" w:uiPriority="64" w:unhideWhenUsed="0"/>
-    <w:lsdException w:name="Medium List 1 Accent 1" w:semiHidden="0" w:uiPriority="65" w:unhideWhenUsed="0"/>
-    <w:lsdException w:name="Revision" w:unhideWhenUsed="0"/>
-    <w:lsdException w:name="List Paragraph" w:semiHidden="0" w:uiPriority="34" w:unhideWhenUsed="0" w:qFormat="1"/>
-    <w:lsdException w:name="Quote" w:semiHidden="0" w:uiPriority="29" w:unhideWhenUsed="0" w:qFormat="1"/>
-    <w:lsdException w:name="Intense Quote" w:semiHidden="0" w:uiPriority="30" w:unhideWhenUsed="0" w:qFormat="1"/>
-    <w:lsdException w:name="Medium List 2 Accent 1" w:semiHidden="0" w:uiPriority="66" w:unhideWhenUsed="0"/>
-    <w:lsdException w:name="Medium Grid 1 Accent 1" w:semiHidden="0" w:uiPriority="67" w:unhideWhenUsed="0"/>
-    <w:lsdException w:name="Medium Grid 2 Accent 1" w:semiHidden="0" w:uiPriority="68" w:unhideWhenUsed="0"/>
-    <w:lsdException w:name="Medium Grid 3 Accent 1" w:semiHidden="0" w:uiPriority="69" w:unhideWhenUsed="0"/>
-    <w:lsdException w:name="Dark List Accent 1" w:semiHidden="0" w:uiPriority="70" w:unhideWhenUsed="0"/>
-    <w:lsdException w:name="Colorful Shading Accent 1" w:semiHidden="0" w:uiPriority="71" w:unhideWhenUsed="0"/>
-    <w:lsdException w:name="Colorful List Accent 1" w:semiHidden="0" w:uiPriority="72" w:unhideWhenUsed="0"/>
-    <w:lsdException w:name="Colorful Grid Accent 1" w:semiHidden="0" w:uiPriority="73" w:unhideWhenUsed="0"/>
-    <w:lsdException w:name="Light Shading Accent 2" w:semiHidden="0" w:uiPriority="60" w:unhideWhenUsed="0"/>
-    <w:lsdException w:name="Light List Accent 2" w:semiHidden="0" w:uiPriority="61" w:unhideWhenUsed="0"/>
-    <w:lsdException w:name="Light Grid Accent 2" w:semiHidden="0" w:uiPriority="62" w:unhideWhenUsed="0"/>
-    <w:lsdException w:name="Medium Shading 1 Accent 2" w:semiHidden="0" w:uiPriority="63" w:unhideWhenUsed="0"/>
-    <w:lsdException w:name="Medium Shading 2 Accent 2" w:semiHidden="0" w:uiPriority="64" w:unhideWhenUsed="0"/>
-    <w:lsdException w:name="Medium List 1 Accent 2" w:semiHidden="0" w:uiPriority="65" w:unhideWhenUsed="0"/>
-    <w:lsdException w:name="Medium List 2 Accent 2" w:semiHidden="0" w:uiPriority="66" w:unhideWhenUsed="0"/>
-    <w:lsdException w:name="Medium Grid 1 Accent 2" w:semiHidden="0" w:uiPriority="67" w:unhideWhenUsed="0"/>
-    <w:lsdException w:name="Medium Grid 2 Accent 2" w:semiHidden="0" w:uiPriority="68" w:unhideWhenUsed="0"/>
-    <w:lsdException w:name="Medium Grid 3 Accent 2" w:semiHidden="0" w:uiPriority="69" w:unhideWhenUsed="0"/>
-    <w:lsdException w:name="Dark List Accent 2" w:semiHidden="0" w:uiPriority="70" w:unhideWhenUsed="0"/>
-    <w:lsdException w:name="Colorful Shading Accent 2" w:semiHidden="0" w:uiPriority="71" w:unhideWhenUsed="0"/>
-    <w:lsdException w:name="Colorful List Accent 2" w:semiHidden="0" w:uiPriority="72" w:unhideWhenUsed="0"/>
-    <w:lsdException w:name="Colorful Grid Accent 2" w:semiHidden="0" w:uiPriority="73" w:unhideWhenUsed="0"/>
-    <w:lsdException w:name="Light Shading Accent 3" w:semiHidden="0" w:uiPriority="60" w:unhideWhenUsed="0"/>
-    <w:lsdException w:name="Light List Accent 3" w:semiHidden="0" w:uiPriority="61" w:unhideWhenUsed="0"/>
-    <w:lsdException w:name="Light Grid Accent 3" w:semiHidden="0" w:uiPriority="62" w:unhideWhenUsed="0"/>
-    <w:lsdException w:name="Medium Shading 1 Accent 3" w:semiHidden="0" w:uiPriority="63" w:unhideWhenUsed="0"/>
-    <w:lsdException w:name="Medium Shading 2 Accent 3" w:semiHidden="0" w:uiPriority="64" w:unhideWhenUsed="0"/>
-    <w:lsdException w:name="Medium List 1 Accent 3" w:semiHidden="0" w:uiPriority="65" w:unhideWhenUsed="0"/>
-    <w:lsdException w:name="Medium List 2 Accent 3" w:semiHidden="0" w:uiPriority="66" w:unhideWhenUsed="0"/>
-    <w:lsdException w:name="Medium Grid 1 Accent 3" w:semiHidden="0" w:uiPriority="67" w:unhideWhenUsed="0"/>
-    <w:lsdException w:name="Medium Grid 2 Accent 3" w:semiHidden="0" w:uiPriority="68" w:unhideWhenUsed="0"/>
-    <w:lsdException w:name="Medium Grid 3 Accent 3" w:semiHidden="0" w:uiPriority="69" w:unhideWhenUsed="0"/>
-    <w:lsdException w:name="Dark List Accent 3" w:semiHidden="0" w:uiPriority="70" w:unhideWhenUsed="0"/>
-    <w:lsdException w:name="Colorful Shading Accent 3" w:semiHidden="0" w:uiPriority="71" w:unhideWhenUsed="0"/>
-    <w:lsdException w:name="Colorful List Accent 3" w:semiHidden="0" w:uiPriority="72" w:unhideWhenUsed="0"/>
-    <w:lsdException w:name="Colorful Grid Accent 3" w:semiHidden="0" w:uiPriority="73" w:unhideWhenUsed="0"/>
-    <w:lsdException w:name="Light Shading Accent 4" w:semiHidden="0" w:uiPriority="60" w:unhideWhenUsed="0"/>
-    <w:lsdException w:name="Light List Accent 4" w:semiHidden="0" w:uiPriority="61" w:unhideWhenUsed="0"/>
-    <w:lsdException w:name="Light Grid Accent 4" w:semiHidden="0" w:uiPriority="62" w:unhideWhenUsed="0"/>
-    <w:lsdException w:name="Medium Shading 1 Accent 4" w:semiHidden="0" w:uiPriority="63" w:unhideWhenUsed="0"/>
-    <w:lsdException w:name="Medium Shading 2 Accent 4" w:semiHidden="0" w:uiPriority="64" w:unhideWhenUsed="0"/>
-    <w:lsdException w:name="Medium List 1 Accent 4" w:semiHidden="0" w:uiPriority="65" w:unhideWhenUsed="0"/>
-    <w:lsdException w:name="Medium List 2 Accent 4" w:semiHidden="0" w:uiPriority="66" w:unhideWhenUsed="0"/>
-    <w:lsdException w:name="Medium Grid 1 Accent 4" w:semiHidden="0" w:uiPriority="67" w:unhideWhenUsed="0"/>
-    <w:lsdException w:name="Medium Grid 2 Accent 4" w:semiHidden="0" w:uiPriority="68" w:unhideWhenUsed="0"/>
-    <w:lsdException w:name="Medium Grid 3 Accent 4" w:semiHidden="0" w:uiPriority="69" w:unhideWhenUsed="0"/>
-    <w:lsdException w:name="Dark List Accent 4" w:semiHidden="0" w:uiPriority="70" w:unhideWhenUsed="0"/>
-    <w:lsdException w:name="Colorful Shading Accent 4" w:semiHidden="0" w:uiPriority="71" w:unhideWhenUsed="0"/>
-    <w:lsdException w:name="Colorful List Accent 4" w:semiHidden="0" w:uiPriority="72" w:unhideWhenUsed="0"/>
-    <w:lsdException w:name="Colorful Grid Accent 4" w:semiHidden="0" w:uiPriority="73" w:unhideWhenUsed="0"/>
-    <w:lsdException w:name="Light Shading Accent 5" w:semiHidden="0" w:uiPriority="60" w:unhideWhenUsed="0"/>
-    <w:lsdException w:name="Light List Accent 5" w:semiHidden="0" w:uiPriority="61" w:unhideWhenUsed="0"/>
-    <w:lsdException w:name="Light Grid Accent 5" w:semiHidden="0" w:uiPriority="62" w:unhideWhenUsed="0"/>
-    <w:lsdException w:name="Medium Shading 1 Accent 5" w:semiHidden="0" w:uiPriority="63" w:unhideWhenUsed="0"/>
-    <w:lsdException w:name="Medium Shading 2 Accent 5" w:semiHidden="0" w:uiPriority="64" w:unhideWhenUsed="0"/>
-    <w:lsdException w:name="Medium List 1 Accent 5" w:semiHidden="0" w:uiPriority="65" w:unhideWhenUsed="0"/>
-    <w:lsdException w:name="Medium List 2 Accent 5" w:semiHidden="0" w:uiPriority="66" w:unhideWhenUsed="0"/>
-    <w:lsdException w:name="Medium Grid 1 Accent 5" w:semiHidden="0" w:uiPriority="67" w:unhideWhenUsed="0"/>
-    <w:lsdException w:name="Medium Grid 2 Accent 5" w:semiHidden="0" w:uiPriority="68" w:unhideWhenUsed="0"/>
-    <w:lsdException w:name="Medium Grid 3 Accent 5" w:semiHidden="0" w:uiPriority="69" w:unhideWhenUsed="0"/>
-    <w:lsdException w:name="Dark List Accent 5" w:semiHidden="0" w:uiPriority="70" w:unhideWhenUsed="0"/>
-    <w:lsdException w:name="Colorful Shading Accent 5" w:semiHidden="0" w:uiPriority="71" w:unhideWhenUsed="0"/>
-    <w:lsdException w:name="Colorful List Accent 5" w:semiHidden="0" w:uiPriority="72" w:unhideWhenUsed="0"/>
-    <w:lsdException w:name="Colorful Grid Accent 5" w:semiHidden="0" w:uiPriority="73" w:unhideWhenUsed="0"/>
-    <w:lsdException w:name="Light Shading Accent 6" w:semiHidden="0" w:uiPriority="60" w:unhideWhenUsed="0"/>
-    <w:lsdException w:name="Light List Accent 6" w:semiHidden="0" w:uiPriority="61" w:unhideWhenUsed="0"/>
-    <w:lsdException w:name="Light Grid Accent 6" w:semiHidden="0" w:uiPriority="62" w:unhideWhenUsed="0"/>
-    <w:lsdException w:name="Medium Shading 1 Accent 6" w:semiHidden="0" w:uiPriority="63" w:unhideWhenUsed="0"/>
-    <w:lsdException w:name="Medium Shading 2 Accent 6" w:semiHidden="0" w:uiPriority="64" w:unhideWhenUsed="0"/>
-    <w:lsdException w:name="Medium List 1 Accent 6" w:semiHidden="0" w:uiPriority="65" w:unhideWhenUsed="0"/>
-    <w:lsdException w:name="Medium List 2 Accent 6" w:semiHidden="0" w:uiPriority="66" w:unhideWhenUsed="0"/>
-    <w:lsdException w:name="Medium Grid 1 Accent 6" w:semiHidden="0" w:uiPriority="67" w:unhideWhenUsed="0"/>
-    <w:lsdException w:name="Medium Grid 2 Accent 6" w:semiHidden="0" w:uiPriority="68" w:unhideWhenUsed="0"/>
-    <w:lsdException w:name="Medium Grid 3 Accent 6" w:semiHidden="0" w:uiPriority="69" w:unhideWhenUsed="0"/>
-    <w:lsdException w:name="Dark List Accent 6" w:semiHidden="0" w:uiPriority="70" w:unhideWhenUsed="0"/>
-    <w:lsdException w:name="Colorful Shading Accent 6" w:semiHidden="0" w:uiPriority="71" w:unhideWhenUsed="0"/>
-    <w:lsdException w:name="Colorful List Accent 6" w:semiHidden="0" w:uiPriority="72" w:unhideWhenUsed="0"/>
-    <w:lsdException w:name="Colorful Grid Accent 6" w:semiHidden="0" w:uiPriority="73" w:unhideWhenUsed="0"/>
-    <w:lsdException w:name="Subtle Emphasis" w:semiHidden="0" w:uiPriority="19" w:unhideWhenUsed="0" w:qFormat="1"/>
-    <w:lsdException w:name="Intense Emphasis" w:semiHidden="0" w:uiPriority="21" w:unhideWhenUsed="0" w:qFormat="1"/>
-    <w:lsdException w:name="Subtle Reference" w:semiHidden="0" w:uiPriority="31" w:unhideWhenUsed="0" w:qFormat="1"/>
-    <w:lsdException w:name="Intense Reference" w:semiHidden="0" w:uiPriority="32" w:unhideWhenUsed="0" w:qFormat="1"/>
-    <w:lsdException w:name="Book Title" w:semiHidden="0" w:uiPriority="33" w:unhideWhenUsed="0" w:qFormat="1"/>
-    <w:lsdException w:name="Bibliography" w:uiPriority="37"/>
-    <w:lsdException w:name="TOC Heading" w:uiPriority="39" w:qFormat="1"/>
+    <w:lsdException w:name="Table Theme" w:semiHidden="1" w:unhideWhenUsed="1"/>
+    <w:lsdException w:name="Placeholder Text" w:semiHidden="1"/>
+    <w:lsdException w:name="No Spacing" w:uiPriority="1" w:qFormat="1"/>
+    <w:lsdException w:name="Light Shading" w:uiPriority="60"/>
+    <w:lsdException w:name="Light List" w:uiPriority="61"/>
+    <w:lsdException w:name="Light Grid" w:uiPriority="62"/>
+    <w:lsdException w:name="Medium Shading 1" w:uiPriority="63"/>
+    <w:lsdException w:name="Medium Shading 2" w:uiPriority="64"/>
+    <w:lsdException w:name="Medium List 1" w:uiPriority="65"/>
+    <w:lsdException w:name="Medium List 2" w:uiPriority="66"/>
+    <w:lsdException w:name="Medium Grid 1" w:uiPriority="67"/>
+    <w:lsdException w:name="Medium Grid 2" w:uiPriority="68"/>
+    <w:lsdException w:name="Medium Grid 3" w:uiPriority="69"/>
+    <w:lsdException w:name="Dark List" w:uiPriority="70"/>
+    <w:lsdException w:name="Colorful Shading" w:uiPriority="71"/>
+    <w:lsdException w:name="Colorful List" w:uiPriority="72"/>
+    <w:lsdException w:name="Colorful Grid" w:uiPriority="73"/>
+    <w:lsdException w:name="Light Shading Accent 1" w:uiPriority="60"/>
+    <w:lsdException w:name="Light List Accent 1" w:uiPriority="61"/>
+    <w:lsdException w:name="Light Grid Accent 1" w:uiPriority="62"/>
+    <w:lsdException w:name="Medium Shading 1 Accent 1" w:uiPriority="63"/>
+    <w:lsdException w:name="Medium Shading 2 Accent 1" w:uiPriority="64"/>
+    <w:lsdException w:name="Medium List 1 Accent 1" w:uiPriority="65"/>
+    <w:lsdException w:name="Revision" w:semiHidden="1"/>
+    <w:lsdException w:name="List Paragraph" w:uiPriority="34" w:qFormat="1"/>
+    <w:lsdException w:name="Quote" w:uiPriority="29" w:qFormat="1"/>
+    <w:lsdException w:name="Intense Quote" w:uiPriority="30" w:qFormat="1"/>
+    <w:lsdException w:name="Medium List 2 Accent 1" w:uiPriority="66"/>
+    <w:lsdException w:name="Medium Grid 1 Accent 1" w:uiPriority="67"/>
+    <w:lsdException w:name="Medium Grid 2 Accent 1" w:uiPriority="68"/>
+    <w:lsdException w:name="Medium Grid 3 Accent 1" w:uiPriority="69"/>
+    <w:lsdException w:name="Dark List Accent 1" w:uiPriority="70"/>
+    <w:lsdException w:name="Colorful Shading Accent 1" w:uiPriority="71"/>
+    <w:lsdException w:name="Colorful List Accent 1" w:uiPriority="72"/>
+    <w:lsdException w:name="Colorful Grid Accent 1" w:uiPriority="73"/>
+    <w:lsdException w:name="Light Shading Accent 2" w:uiPriority="60"/>
+    <w:lsdException w:name="Light List Accent 2" w:uiPriority="61"/>
+    <w:lsdException w:name="Light Grid Accent 2" w:uiPriority="62"/>
+    <w:lsdException w:name="Medium Shading 1 Accent 2" w:uiPriority="63"/>
+    <w:lsdException w:name="Medium Shading 2 Accent 2" w:uiPriority="64"/>
+    <w:lsdException w:name="Medium List 1 Accent 2" w:uiPriority="65"/>
+    <w:lsdException w:name="Medium List 2 Accent 2" w:uiPriority="66"/>
+    <w:lsdException w:name="Medium Grid 1 Accent 2" w:uiPriority="67"/>
+    <w:lsdException w:name="Medium Grid 2 Accent 2" w:uiPriority="68"/>
+    <w:lsdException w:name="Medium Grid 3 Accent 2" w:uiPriority="69"/>
+    <w:lsdException w:name="Dark List Accent 2" w:uiPriority="70"/>
+    <w:lsdException w:name="Colorful Shading Accent 2" w:uiPriority="71"/>
+    <w:lsdException w:name="Colorful List Accent 2" w:uiPriority="72"/>
+    <w:lsdException w:name="Colorful Grid Accent 2" w:uiPriority="73"/>
+    <w:lsdException w:name="Light Shading Accent 3" w:uiPriority="60"/>
+    <w:lsdException w:name="Light List Accent 3" w:uiPriority="61"/>
+    <w:lsdException w:name="Light Grid Accent 3" w:uiPriority="62"/>
+    <w:lsdException w:name="Medium Shading 1 Accent 3" w:uiPriority="63"/>
+    <w:lsdException w:name="Medium Shading 2 Accent 3" w:uiPriority="64"/>
+    <w:lsdException w:name="Medium List 1 Accent 3" w:uiPriority="65"/>
+    <w:lsdException w:name="Medium List 2 Accent 3" w:uiPriority="66"/>
+    <w:lsdException w:name="Medium Grid 1 Accent 3" w:uiPriority="67"/>
+    <w:lsdException w:name="Medium Grid 2 Accent 3" w:uiPriority="68"/>
+    <w:lsdException w:name="Medium Grid 3 Accent 3" w:uiPriority="69"/>
+    <w:lsdException w:name="Dark List Accent 3" w:uiPriority="70"/>
+    <w:lsdException w:name="Colorful Shading Accent 3" w:uiPriority="71"/>
+    <w:lsdException w:name="Colorful List Accent 3" w:uiPriority="72"/>
+    <w:lsdException w:name="Colorful Grid Accent 3" w:uiPriority="73"/>
+    <w:lsdException w:name="Light Shading Accent 4" w:uiPriority="60"/>
+    <w:lsdException w:name="Light List Accent 4" w:uiPriority="61"/>
+    <w:lsdException w:name="Light Grid Accent 4" w:uiPriority="62"/>
+    <w:lsdException w:name="Medium Shading 1 Accent 4" w:uiPriority="63"/>
+    <w:lsdException w:name="Medium Shading 2 Accent 4" w:uiPriority="64"/>
+    <w:lsdException w:name="Medium List 1 Accent 4" w:uiPriority="65"/>
+    <w:lsdException w:name="Medium List 2 Accent 4" w:uiPriority="66"/>
+    <w:lsdException w:name="Medium Grid 1 Accent 4" w:uiPriority="67"/>
+    <w:lsdException w:name="Medium Grid 2 Accent 4" w:uiPriority="68"/>
+    <w:lsdException w:name="Medium Grid 3 Accent 4" w:uiPriority="69"/>
+    <w:lsdException w:name="Dark List Accent 4" w:uiPriority="70"/>
+    <w:lsdException w:name="Colorful Shading Accent 4" w:uiPriority="71"/>
+    <w:lsdException w:name="Colorful List Accent 4" w:uiPriority="72"/>
+    <w:lsdException w:name="Colorful Grid Accent 4" w:uiPriority="73"/>
+    <w:lsdException w:name="Light Shading Accent 5" w:uiPriority="60"/>
+    <w:lsdException w:name="Light List Accent 5" w:uiPriority="61"/>
+    <w:lsdException w:name="Light Grid Accent 5" w:uiPriority="62"/>
+    <w:lsdException w:name="Medium Shading 1 Accent 5" w:uiPriority="63"/>
+    <w:lsdException w:name="Medium Shading 2 Accent 5" w:uiPriority="64"/>
+    <w:lsdException w:name="Medium List 1 Accent 5" w:uiPriority="65"/>
+    <w:lsdException w:name="Medium List 2 Accent 5" w:uiPriority="66"/>
+    <w:lsdException w:name="Medium Grid 1 Accent 5" w:uiPriority="67"/>
+    <w:lsdException w:name="Medium Grid 2 Accent 5" w:uiPriority="68"/>
+    <w:lsdException w:name="Medium Grid 3 Accent 5" w:uiPriority="69"/>
+    <w:lsdException w:name="Dark List Accent 5" w:uiPriority="70"/>
+    <w:lsdException w:name="Colorful Shading Accent 5" w:uiPriority="71"/>
+    <w:lsdException w:name="Colorful List Accent 5" w:uiPriority="72"/>
+    <w:lsdException w:name="Colorful Grid Accent 5" w:uiPriority="73"/>
+    <w:lsdException w:name="Light Shading Accent 6" w:uiPriority="60"/>
+    <w:lsdException w:name="Light List Accent 6" w:uiPriority="61"/>
+    <w:lsdException w:name="Light Grid Accent 6" w:uiPriority="62"/>
+    <w:lsdException w:name="Medium Shading 1 Accent 6" w:uiPriority="63"/>
+    <w:lsdException w:name="Medium Shading 2 Accent 6" w:uiPriority="64"/>
+    <w:lsdException w:name="Medium List 1 Accent 6" w:uiPriority="65"/>
+    <w:lsdException w:name="Medium List 2 Accent 6" w:uiPriority="66"/>
+    <w:lsdException w:name="Medium Grid 1 Accent 6" w:uiPriority="67"/>
+    <w:lsdException w:name="Medium Grid 2 Accent 6" w:uiPriority="68"/>
+    <w:lsdException w:name="Medium Grid 3 Accent 6" w:uiPriority="69"/>
+    <w:lsdException w:name="Dark List Accent 6" w:uiPriority="70"/>
+    <w:lsdException w:name="Colorful Shading Accent 6" w:uiPriority="71"/>
+    <w:lsdException w:name="Colorful List Accent 6" w:uiPriority="72"/>
+    <w:lsdException w:name="Colorful Grid Accent 6" w:uiPriority="73"/>
+    <w:lsdException w:name="Subtle Emphasis" w:uiPriority="19" w:qFormat="1"/>
+    <w:lsdException w:name="Intense Emphasis" w:uiPriority="21" w:qFormat="1"/>
+    <w:lsdException w:name="Subtle Reference" w:uiPriority="31" w:qFormat="1"/>
+    <w:lsdException w:name="Intense Reference" w:uiPriority="32" w:qFormat="1"/>
+    <w:lsdException w:name="Book Title" w:uiPriority="33" w:qFormat="1"/>
+    <w:lsdException w:name="Bibliography" w:semiHidden="1" w:uiPriority="37" w:unhideWhenUsed="1"/>
+    <w:lsdException w:name="TOC Heading" w:semiHidden="1" w:uiPriority="39" w:unhideWhenUsed="1" w:qFormat="1"/>
+    <w:lsdException w:name="Plain Table 1" w:uiPriority="41"/>
+    <w:lsdException w:name="Plain Table 2" w:uiPriority="42"/>
+    <w:lsdException w:name="Plain Table 3" w:uiPriority="43"/>
+    <w:lsdException w:name="Plain Table 4" w:uiPriority="44"/>
+    <w:lsdException w:name="Plain Table 5" w:uiPriority="45"/>
+    <w:lsdException w:name="Grid Table Light" w:uiPriority="40"/>
+    <w:lsdException w:name="Grid Table 1 Light" w:uiPriority="46"/>
+    <w:lsdException w:name="Grid Table 2" w:uiPriority="47"/>
+    <w:lsdException w:name="Grid Table 3" w:uiPriority="48"/>
+    <w:lsdException w:name="Grid Table 4" w:uiPriority="49"/>
+    <w:lsdException w:name="Grid Table 5 Dark" w:uiPriority="50"/>
+    <w:lsdException w:name="Grid Table 6 Colorful" w:uiPriority="51"/>
+    <w:lsdException w:name="Grid Table 7 Colorful" w:uiPriority="52"/>
+    <w:lsdException w:name="Grid Table 1 Light Accent 1" w:uiPriority="46"/>
+    <w:lsdException w:name="Grid Table 2 Accent 1" w:uiPriority="47"/>
+    <w:lsdException w:name="Grid Table 3 Accent 1" w:uiPriority="48"/>
+    <w:lsdException w:name="Grid Table 4 Accent 1" w:uiPriority="49"/>
+    <w:lsdException w:name="Grid Table 5 Dark Accent 1" w:uiPriority="50"/>
+    <w:lsdException w:name="Grid Table 6 Colorful Accent 1" w:uiPriority="51"/>
+    <w:lsdException w:name="Grid Table 7 Colorful Accent 1" w:uiPriority="52"/>
+    <w:lsdException w:name="Grid Table 1 Light Accent 2" w:uiPriority="46"/>
+    <w:lsdException w:name="Grid Table 2 Accent 2" w:uiPriority="47"/>
+    <w:lsdException w:name="Grid Table 3 Accent 2" w:uiPriority="48"/>
+    <w:lsdException w:name="Grid Table 4 Accent 2" w:uiPriority="49"/>
+    <w:lsdException w:name="Grid Table 5 Dark Accent 2" w:uiPriority="50"/>
+    <w:lsdException w:name="Grid Table 6 Colorful Accent 2" w:uiPriority="51"/>
+    <w:lsdException w:name="Grid Table 7 Colorful Accent 2" w:uiPriority="52"/>
+    <w:lsdException w:name="Grid Table 1 Light Accent 3" w:uiPriority="46"/>
+    <w:lsdException w:name="Grid Table 2 Accent 3" w:uiPriority="47"/>
+    <w:lsdException w:name="Grid Table 3 Accent 3" w:uiPriority="48"/>
+    <w:lsdException w:name="Grid Table 4 Accent 3" w:uiPriority="49"/>
+    <w:lsdException w:name="Grid Table 5 Dark Accent 3" w:uiPriority="50"/>
+    <w:lsdException w:name="Grid Table 6 Colorful Accent 3" w:uiPriority="51"/>
+    <w:lsdException w:name="Grid Table 7 Colorful Accent 3" w:uiPriority="52"/>
+    <w:lsdException w:name="Grid Table 1 Light Accent 4" w:uiPriority="46"/>
+    <w:lsdException w:name="Grid Table 2 Accent 4" w:uiPriority="47"/>
+    <w:lsdException w:name="Grid Table 3 Accent 4" w:uiPriority="48"/>
+    <w:lsdException w:name="Grid Table 4 Accent 4" w:uiPriority="49"/>
+    <w:lsdException w:name="Grid Table 5 Dark Accent 4" w:uiPriority="50"/>
+    <w:lsdException w:name="Grid Table 6 Colorful Accent 4" w:uiPriority="51"/>
+    <w:lsdException w:name="Grid Table 7 Colorful Accent 4" w:uiPriority="52"/>
+    <w:lsdException w:name="Grid Table 1 Light Accent 5" w:uiPriority="46"/>
+    <w:lsdException w:name="Grid Table 2 Accent 5" w:uiPriority="47"/>
+    <w:lsdException w:name="Grid Table 3 Accent 5" w:uiPriority="48"/>
+    <w:lsdException w:name="Grid Table 4 Accent 5" w:uiPriority="49"/>
+    <w:lsdException w:name="Grid Table 5 Dark Accent 5" w:uiPriority="50"/>
+    <w:lsdException w:name="Grid Table 6 Colorful Accent 5" w:uiPriority="51"/>
+    <w:lsdException w:name="Grid Table 7 Colorful Accent 5" w:uiPriority="52"/>
+    <w:lsdException w:name="Grid Table 1 Light Accent 6" w:uiPriority="46"/>
+    <w:lsdException w:name="Grid Table 2 Accent 6" w:uiPriority="47"/>
+    <w:lsdException w:name="Grid Table 3 Accent 6" w:uiPriority="48"/>
+    <w:lsdException w:name="Grid Table 4 Accent 6" w:uiPriority="49"/>
+    <w:lsdException w:name="Grid Table 5 Dark Accent 6" w:uiPriority="50"/>
+    <w:lsdException w:name="Grid Table 6 Colorful Accent 6" w:uiPriority="51"/>
+    <w:lsdException w:name="Grid Table 7 Colorful Accent 6" w:uiPriority="52"/>
+    <w:lsdException w:name="List Table 1 Light" w:uiPriority="46"/>
+    <w:lsdException w:name="List Table 2" w:uiPriority="47"/>
+    <w:lsdException w:name="List Table 3" w:uiPriority="48"/>
+    <w:lsdException w:name="List Table 4" w:uiPriority="49"/>
+    <w:lsdException w:name="List Table 5 Dark" w:uiPriority="50"/>
+    <w:lsdException w:name="List Table 6 Colorful" w:uiPriority="51"/>
+    <w:lsdException w:name="List Table 7 Colorful" w:uiPriority="52"/>
+    <w:lsdException w:name="List Table 1 Light Accent 1" w:uiPriority="46"/>
+    <w:lsdException w:name="List Table 2 Accent 1" w:uiPriority="47"/>
+    <w:lsdException w:name="List Table 3 Accent 1" w:uiPriority="48"/>
+    <w:lsdException w:name="List Table 4 Accent 1" w:uiPriority="49"/>
+    <w:lsdException w:name="List Table 5 Dark Accent 1" w:uiPriority="50"/>
+    <w:lsdException w:name="List Table 6 Colorful Accent 1" w:uiPriority="51"/>
+    <w:lsdException w:name="List Table 7 Colorful Accent 1" w:uiPriority="52"/>
+    <w:lsdException w:name="List Table 1 Light Accent 2" w:uiPriority="46"/>
+    <w:lsdException w:name="List Table 2 Accent 2" w:uiPriority="47"/>
+    <w:lsdException w:name="List Table 3 Accent 2" w:uiPriority="48"/>
+    <w:lsdException w:name="List Table 4 Accent 2" w:uiPriority="49"/>
+    <w:lsdException w:name="List Table 5 Dark Accent 2" w:uiPriority="50"/>
+    <w:lsdException w:name="List Table 6 Colorful Accent 2" w:uiPriority="51"/>
+    <w:lsdException w:name="List Table 7 Colorful Accent 2" w:uiPriority="52"/>
+    <w:lsdException w:name="List Table 1 Light Accent 3" w:uiPriority="46"/>
+    <w:lsdException w:name="List Table 2 Accent 3" w:uiPriority="47"/>
+    <w:lsdException w:name="List Table 3 Accent 3" w:uiPriority="48"/>
+    <w:lsdException w:name="List Table 4 Accent 3" w:uiPriority="49"/>
+    <w:lsdException w:name="List Table 5 Dark Accent 3" w:uiPriority="50"/>
+    <w:lsdException w:name="List Table 6 Colorful Accent 3" w:uiPriority="51"/>
+    <w:lsdException w:name="List Table 7 Colorful Accent 3" w:uiPriority="52"/>
+    <w:lsdException w:name="List Table 1 Light Accent 4" w:uiPriority="46"/>
+    <w:lsdException w:name="List Table 2 Accent 4" w:uiPriority="47"/>
+    <w:lsdException w:name="List Table 3 Accent 4" w:uiPriority="48"/>
+    <w:lsdException w:name="List Table 4 Accent 4" w:uiPriority="49"/>
+    <w:lsdException w:name="List Table 5 Dark Accent 4" w:uiPriority="50"/>
+    <w:lsdException w:name="List Table 6 Colorful Accent 4" w:uiPriority="51"/>
+    <w:lsdException w:name="List Table 7 Colorful Accent 4" w:uiPriority="52"/>
+    <w:lsdException w:name="List Table 1 Light Accent 5" w:uiPriority="46"/>
+    <w:lsdException w:name="List Table 2 Accent 5" w:uiPriority="47"/>
+    <w:lsdException w:name="List Table 3 Accent 5" w:uiPriority="48"/>
+    <w:lsdException w:name="List Table 4 Accent 5" w:uiPriority="49"/>
+    <w:lsdException w:name="List Table 5 Dark Accent 5" w:uiPriority="50"/>
+    <w:lsdException w:name="List Table 6 Colorful Accent 5" w:uiPriority="51"/>
+    <w:lsdException w:name="List Table 7 Colorful Accent 5" w:uiPriority="52"/>
+    <w:lsdException w:name="List Table 1 Light Accent 6" w:uiPriority="46"/>
+    <w:lsdException w:name="List Table 2 Accent 6" w:uiPriority="47"/>
+    <w:lsdException w:name="List Table 3 Accent 6" w:uiPriority="48"/>
+    <w:lsdException w:name="List Table 4 Accent 6" w:uiPriority="49"/>
+    <w:lsdException w:name="List Table 5 Dark Accent 6" w:uiPriority="50"/>
+    <w:lsdException w:name="List Table 6 Colorful Accent 6" w:uiPriority="51"/>
+    <w:lsdException w:name="List Table 7 Colorful Accent 6" w:uiPriority="52"/>
+    <w:lsdException w:name="Mention" w:semiHidden="1" w:unhideWhenUsed="1"/>
+    <w:lsdException w:name="Smart Hyperlink" w:semiHidden="1" w:unhideWhenUsed="1"/>
+    <w:lsdException w:name="Hashtag" w:semiHidden="1" w:unhideWhenUsed="1"/>
+    <w:lsdException w:name="Unresolved Mention" w:semiHidden="1" w:unhideWhenUsed="1"/>
+    <w:lsdException w:name="Smart Link" w:semiHidden="1" w:unhideWhenUsed="1"/>
   </w:latentStyles>
-  <w:style w:type="paragraph" w:default="1" w:styleId="a">
+  <w:style w:type="paragraph" w:default="1" w:styleId="Normal">
     <w:name w:val="Normal"/>
     <w:qFormat/>
     <w:rsid w:val="009A6DDF"/>
   </w:style>
-  <w:style w:type="character" w:default="1" w:styleId="a0">
+  <w:style w:type="character" w:default="1" w:styleId="DefaultParagraphFont">
     <w:name w:val="Default Paragraph Font"/>
     <w:uiPriority w:val="1"/>
     <w:semiHidden/>
     <w:unhideWhenUsed/>
   </w:style>
-  <w:style w:type="table" w:default="1" w:styleId="a1">
+  <w:style w:type="table" w:default="1" w:styleId="TableNormal">
     <w:name w:val="Normal Table"/>
     <w:uiPriority w:val="99"/>
     <w:semiHidden/>
     <w:unhideWhenUsed/>
-    <w:qFormat/>
     <w:tblPr>
       <w:tblInd w:w="0" w:type="dxa"/>
       <w:tblCellMar>
@@ -6250,15 +7245,15 @@
       </w:tblCellMar>
     </w:tblPr>
   </w:style>
-  <w:style w:type="numbering" w:default="1" w:styleId="a2">
+  <w:style w:type="numbering" w:default="1" w:styleId="NoList">
     <w:name w:val="No List"/>
     <w:uiPriority w:val="99"/>
     <w:semiHidden/>
     <w:unhideWhenUsed/>
   </w:style>
-  <w:style w:type="paragraph" w:styleId="a3">
+  <w:style w:type="paragraph" w:styleId="ListParagraph">
     <w:name w:val="List Paragraph"/>
-    <w:basedOn w:val="a"/>
+    <w:basedOn w:val="Normal"/>
     <w:uiPriority w:val="34"/>
     <w:qFormat/>
     <w:rsid w:val="00CC57D3"/>
@@ -6267,13 +7262,12 @@
       <w:contextualSpacing/>
     </w:pPr>
   </w:style>
-  <w:style w:type="table" w:styleId="a4">
+  <w:style w:type="table" w:styleId="TableGrid">
     <w:name w:val="Table Grid"/>
-    <w:basedOn w:val="a1"/>
+    <w:basedOn w:val="TableNormal"/>
     <w:uiPriority w:val="39"/>
     <w:rsid w:val="00BA2097"/>
     <w:tblPr>
-      <w:tblInd w:w="0" w:type="dxa"/>
       <w:tblBorders>
         <w:top w:val="single" w:sz="4" w:space="0" w:color="auto"/>
         <w:left w:val="single" w:sz="4" w:space="0" w:color="auto"/>
@@ -6282,18 +7276,12 @@
         <w:insideH w:val="single" w:sz="4" w:space="0" w:color="auto"/>
         <w:insideV w:val="single" w:sz="4" w:space="0" w:color="auto"/>
       </w:tblBorders>
-      <w:tblCellMar>
-        <w:top w:w="0" w:type="dxa"/>
-        <w:left w:w="108" w:type="dxa"/>
-        <w:bottom w:w="0" w:type="dxa"/>
-        <w:right w:w="108" w:type="dxa"/>
-      </w:tblCellMar>
     </w:tblPr>
   </w:style>
-  <w:style w:type="paragraph" w:styleId="a5">
+  <w:style w:type="paragraph" w:styleId="Header">
     <w:name w:val="header"/>
-    <w:basedOn w:val="a"/>
-    <w:link w:val="Char"/>
+    <w:basedOn w:val="Normal"/>
+    <w:link w:val="HeaderChar"/>
     <w:uiPriority w:val="99"/>
     <w:semiHidden/>
     <w:unhideWhenUsed/>
@@ -6314,10 +7302,10 @@
       <w:szCs w:val="18"/>
     </w:rPr>
   </w:style>
-  <w:style w:type="character" w:customStyle="1" w:styleId="Char">
-    <w:name w:val="页眉 Char"/>
-    <w:basedOn w:val="a0"/>
-    <w:link w:val="a5"/>
+  <w:style w:type="character" w:customStyle="1" w:styleId="HeaderChar">
+    <w:name w:val="Header Char"/>
+    <w:basedOn w:val="DefaultParagraphFont"/>
+    <w:link w:val="Header"/>
     <w:uiPriority w:val="99"/>
     <w:semiHidden/>
     <w:rsid w:val="00FF0304"/>
@@ -6326,10 +7314,10 @@
       <w:szCs w:val="18"/>
     </w:rPr>
   </w:style>
-  <w:style w:type="paragraph" w:styleId="a6">
+  <w:style w:type="paragraph" w:styleId="Footer">
     <w:name w:val="footer"/>
-    <w:basedOn w:val="a"/>
-    <w:link w:val="Char0"/>
+    <w:basedOn w:val="Normal"/>
+    <w:link w:val="FooterChar"/>
     <w:uiPriority w:val="99"/>
     <w:semiHidden/>
     <w:unhideWhenUsed/>
@@ -6346,10 +7334,10 @@
       <w:szCs w:val="18"/>
     </w:rPr>
   </w:style>
-  <w:style w:type="character" w:customStyle="1" w:styleId="Char0">
-    <w:name w:val="页脚 Char"/>
-    <w:basedOn w:val="a0"/>
-    <w:link w:val="a6"/>
+  <w:style w:type="character" w:customStyle="1" w:styleId="FooterChar">
+    <w:name w:val="Footer Char"/>
+    <w:basedOn w:val="DefaultParagraphFont"/>
+    <w:link w:val="Footer"/>
     <w:uiPriority w:val="99"/>
     <w:semiHidden/>
     <w:rsid w:val="00FF0304"/>
@@ -6358,10 +7346,10 @@
       <w:szCs w:val="18"/>
     </w:rPr>
   </w:style>
-  <w:style w:type="paragraph" w:styleId="a7">
+  <w:style w:type="paragraph" w:styleId="BalloonText">
     <w:name w:val="Balloon Text"/>
-    <w:basedOn w:val="a"/>
-    <w:link w:val="Char1"/>
+    <w:basedOn w:val="Normal"/>
+    <w:link w:val="BalloonTextChar"/>
     <w:uiPriority w:val="99"/>
     <w:semiHidden/>
     <w:unhideWhenUsed/>
@@ -6371,10 +7359,10 @@
       <w:szCs w:val="18"/>
     </w:rPr>
   </w:style>
-  <w:style w:type="character" w:customStyle="1" w:styleId="Char1">
-    <w:name w:val="批注框文本 Char"/>
-    <w:basedOn w:val="a0"/>
-    <w:link w:val="a7"/>
+  <w:style w:type="character" w:customStyle="1" w:styleId="BalloonTextChar">
+    <w:name w:val="Balloon Text Char"/>
+    <w:basedOn w:val="DefaultParagraphFont"/>
+    <w:link w:val="BalloonText"/>
     <w:uiPriority w:val="99"/>
     <w:semiHidden/>
     <w:rsid w:val="00FF0304"/>
@@ -6675,7 +7663,7 @@
   <a:extraClrSchemeLst/>
   <a:extLst>
     <a:ext uri="{05A4C25C-085E-4340-85A3-A5531E510DB2}">
-      <thm15:themeFamily xmlns:thm15="http://schemas.microsoft.com/office/thememl/2012/main" xmlns="" name="Office Theme" id="{62F939B6-93AF-4DB8-9C6B-D6C7DFDC589F}" vid="{4A3C46E8-61CC-4603-A589-7422A47A8E4A}"/>
+      <thm15:themeFamily xmlns:thm15="http://schemas.microsoft.com/office/thememl/2012/main" name="Office Theme" id="{62F939B6-93AF-4DB8-9C6B-D6C7DFDC589F}" vid="{4A3C46E8-61CC-4603-A589-7422A47A8E4A}"/>
     </a:ext>
   </a:extLst>
 </a:theme>

</xml_diff>

<commit_message>
Test obstacle & reward effect
</commit_message>
<xml_diff>
--- a/COMPX202 Assignment8 Document.docx
+++ b/COMPX202 Assignment8 Document.docx
@@ -1,6 +1,6 @@
 
 <file path=word/document.xml><?xml version="1.0" encoding="utf-8"?>
-<w:document xmlns:wpc="http://schemas.microsoft.com/office/word/2010/wordprocessingCanvas" xmlns:cx="http://schemas.microsoft.com/office/drawing/2014/chartex" xmlns:cx1="http://schemas.microsoft.com/office/drawing/2015/9/8/chartex" xmlns:cx2="http://schemas.microsoft.com/office/drawing/2015/10/21/chartex" xmlns:cx3="http://schemas.microsoft.com/office/drawing/2016/5/9/chartex" xmlns:cx4="http://schemas.microsoft.com/office/drawing/2016/5/10/chartex" xmlns:cx5="http://schemas.microsoft.com/office/drawing/2016/5/11/chartex" xmlns:cx6="http://schemas.microsoft.com/office/drawing/2016/5/12/chartex" xmlns:cx7="http://schemas.microsoft.com/office/drawing/2016/5/13/chartex" xmlns:cx8="http://schemas.microsoft.com/office/drawing/2016/5/14/chartex" xmlns:mc="http://schemas.openxmlformats.org/markup-compatibility/2006" xmlns:aink="http://schemas.microsoft.com/office/drawing/2016/ink" xmlns:am3d="http://schemas.microsoft.com/office/drawing/2017/model3d" xmlns:o="urn:schemas-microsoft-com:office:office" xmlns:r="http://schemas.openxmlformats.org/officeDocument/2006/relationships" xmlns:m="http://schemas.openxmlformats.org/officeDocument/2006/math" xmlns:v="urn:schemas-microsoft-com:vml" xmlns:wp14="http://schemas.microsoft.com/office/word/2010/wordprocessingDrawing" xmlns:wp="http://schemas.openxmlformats.org/drawingml/2006/wordprocessingDrawing" xmlns:w10="urn:schemas-microsoft-com:office:word" xmlns:w="http://schemas.openxmlformats.org/wordprocessingml/2006/main" xmlns:w14="http://schemas.microsoft.com/office/word/2010/wordml" xmlns:w15="http://schemas.microsoft.com/office/word/2012/wordml" xmlns:w16cex="http://schemas.microsoft.com/office/word/2018/wordml/cex" xmlns:w16cid="http://schemas.microsoft.com/office/word/2016/wordml/cid" xmlns:w16="http://schemas.microsoft.com/office/word/2018/wordml" xmlns:w16se="http://schemas.microsoft.com/office/word/2015/wordml/symex" xmlns:wpg="http://schemas.microsoft.com/office/word/2010/wordprocessingGroup" xmlns:wpi="http://schemas.microsoft.com/office/word/2010/wordprocessingInk" xmlns:wne="http://schemas.microsoft.com/office/word/2006/wordml" xmlns:wps="http://schemas.microsoft.com/office/word/2010/wordprocessingShape" mc:Ignorable="w14 w15 w16se w16cid w16 w16cex wp14">
+<w:document xmlns:ve="http://schemas.openxmlformats.org/markup-compatibility/2006" xmlns:o="urn:schemas-microsoft-com:office:office" xmlns:r="http://schemas.openxmlformats.org/officeDocument/2006/relationships" xmlns:m="http://schemas.openxmlformats.org/officeDocument/2006/math" xmlns:v="urn:schemas-microsoft-com:vml" xmlns:wp="http://schemas.openxmlformats.org/drawingml/2006/wordprocessingDrawing" xmlns:w10="urn:schemas-microsoft-com:office:word" xmlns:w="http://schemas.openxmlformats.org/wordprocessingml/2006/main" xmlns:wne="http://schemas.microsoft.com/office/word/2006/wordml">
   <w:body>
     <w:p>
       <w:pPr>
@@ -71,25 +71,24 @@
           <w:sz w:val="28"/>
           <w:szCs w:val="28"/>
         </w:rPr>
-        <w:t xml:space="preserve">Name: </w:t>
-      </w:r>
-      <w:proofErr w:type="spellStart"/>
-      <w:r>
+        <w:t>Name: ShengyangXu (X); ID: 31711055</w:t>
+      </w:r>
+    </w:p>
+    <w:p>
+      <w:pPr>
         <w:rPr>
           <w:rFonts w:ascii="Times New Roman" w:hAnsi="Times New Roman" w:cs="Times New Roman"/>
           <w:sz w:val="28"/>
           <w:szCs w:val="28"/>
         </w:rPr>
-        <w:t>ShengyangXu</w:t>
-      </w:r>
-      <w:proofErr w:type="spellEnd"/>
+      </w:pPr>
       <w:r>
         <w:rPr>
           <w:rFonts w:ascii="Times New Roman" w:hAnsi="Times New Roman" w:cs="Times New Roman"/>
           <w:sz w:val="28"/>
           <w:szCs w:val="28"/>
         </w:rPr>
-        <w:t xml:space="preserve"> (X); ID: 31711055</w:t>
+        <w:t>Name: Dan Jin (J); ID:31711003</w:t>
       </w:r>
     </w:p>
     <w:p>
@@ -100,31 +99,73 @@
           <w:szCs w:val="28"/>
         </w:rPr>
       </w:pPr>
-      <w:r>
+    </w:p>
+    <w:p>
+      <w:pPr>
+        <w:rPr>
+          <w:rFonts w:ascii="Times New Roman" w:hAnsi="Times New Roman" w:cs="Times New Roman"/>
+          <w:b/>
+          <w:bCs/>
+          <w:sz w:val="32"/>
+          <w:szCs w:val="32"/>
+        </w:rPr>
+      </w:pPr>
+      <w:r>
+        <w:rPr>
+          <w:rFonts w:ascii="Times New Roman" w:hAnsi="Times New Roman" w:cs="Times New Roman"/>
+          <w:b/>
+          <w:bCs/>
+          <w:sz w:val="32"/>
+          <w:szCs w:val="32"/>
+        </w:rPr>
+        <w:t>Project Name</w:t>
+      </w:r>
+    </w:p>
+    <w:p>
+      <w:pPr>
         <w:rPr>
           <w:rFonts w:ascii="Times New Roman" w:hAnsi="Times New Roman" w:cs="Times New Roman"/>
           <w:sz w:val="28"/>
           <w:szCs w:val="28"/>
         </w:rPr>
-        <w:t xml:space="preserve">Name: Dan </w:t>
-      </w:r>
-      <w:proofErr w:type="spellStart"/>
+      </w:pPr>
       <w:r>
         <w:rPr>
           <w:rFonts w:ascii="Times New Roman" w:hAnsi="Times New Roman" w:cs="Times New Roman"/>
           <w:sz w:val="28"/>
           <w:szCs w:val="28"/>
         </w:rPr>
-        <w:t>Jin</w:t>
-      </w:r>
-      <w:proofErr w:type="spellEnd"/>
-      <w:r>
+        <w:t>Adventure Ball</w:t>
+      </w:r>
+    </w:p>
+    <w:p>
+      <w:pPr>
         <w:rPr>
           <w:rFonts w:ascii="Times New Roman" w:hAnsi="Times New Roman" w:cs="Times New Roman"/>
           <w:sz w:val="28"/>
           <w:szCs w:val="28"/>
         </w:rPr>
-        <w:t xml:space="preserve"> (J); ID:31711003</w:t>
+      </w:pPr>
+    </w:p>
+    <w:p>
+      <w:pPr>
+        <w:rPr>
+          <w:rFonts w:ascii="Times New Roman" w:hAnsi="Times New Roman" w:cs="Times New Roman"/>
+          <w:b/>
+          <w:bCs/>
+          <w:sz w:val="32"/>
+          <w:szCs w:val="32"/>
+        </w:rPr>
+      </w:pPr>
+      <w:r>
+        <w:rPr>
+          <w:rFonts w:ascii="Times New Roman" w:hAnsi="Times New Roman" w:cs="Times New Roman"/>
+          <w:b/>
+          <w:bCs/>
+          <w:sz w:val="32"/>
+          <w:szCs w:val="32"/>
+        </w:rPr>
+        <w:t>Software Methodology</w:t>
       </w:r>
     </w:p>
     <w:p>
@@ -135,99 +176,22 @@
           <w:szCs w:val="28"/>
         </w:rPr>
       </w:pPr>
-    </w:p>
-    <w:p>
-      <w:pPr>
-        <w:rPr>
-          <w:rFonts w:ascii="Times New Roman" w:hAnsi="Times New Roman" w:cs="Times New Roman"/>
-          <w:b/>
-          <w:bCs/>
-          <w:sz w:val="32"/>
-          <w:szCs w:val="32"/>
-        </w:rPr>
-      </w:pPr>
-      <w:r>
-        <w:rPr>
-          <w:rFonts w:ascii="Times New Roman" w:hAnsi="Times New Roman" w:cs="Times New Roman"/>
-          <w:b/>
-          <w:bCs/>
-          <w:sz w:val="32"/>
-          <w:szCs w:val="32"/>
-        </w:rPr>
-        <w:t>Project Name</w:t>
-      </w:r>
-    </w:p>
-    <w:p>
-      <w:pPr>
+      <w:r>
         <w:rPr>
           <w:rFonts w:ascii="Times New Roman" w:hAnsi="Times New Roman" w:cs="Times New Roman"/>
           <w:sz w:val="28"/>
           <w:szCs w:val="28"/>
         </w:rPr>
-      </w:pPr>
-      <w:r>
+        <w:t>The iterative and incremental approach</w:t>
+      </w:r>
+    </w:p>
+    <w:p>
+      <w:pPr>
         <w:rPr>
           <w:rFonts w:ascii="Times New Roman" w:hAnsi="Times New Roman" w:cs="Times New Roman"/>
           <w:sz w:val="28"/>
           <w:szCs w:val="28"/>
         </w:rPr>
-        <w:t>Adventure Ball</w:t>
-      </w:r>
-    </w:p>
-    <w:p>
-      <w:pPr>
-        <w:rPr>
-          <w:rFonts w:ascii="Times New Roman" w:hAnsi="Times New Roman" w:cs="Times New Roman"/>
-          <w:sz w:val="28"/>
-          <w:szCs w:val="28"/>
-        </w:rPr>
-      </w:pPr>
-    </w:p>
-    <w:p>
-      <w:pPr>
-        <w:rPr>
-          <w:rFonts w:ascii="Times New Roman" w:hAnsi="Times New Roman" w:cs="Times New Roman"/>
-          <w:b/>
-          <w:bCs/>
-          <w:sz w:val="32"/>
-          <w:szCs w:val="32"/>
-        </w:rPr>
-      </w:pPr>
-      <w:r>
-        <w:rPr>
-          <w:rFonts w:ascii="Times New Roman" w:hAnsi="Times New Roman" w:cs="Times New Roman"/>
-          <w:b/>
-          <w:bCs/>
-          <w:sz w:val="32"/>
-          <w:szCs w:val="32"/>
-        </w:rPr>
-        <w:t>Software Methodology</w:t>
-      </w:r>
-    </w:p>
-    <w:p>
-      <w:pPr>
-        <w:rPr>
-          <w:rFonts w:ascii="Times New Roman" w:hAnsi="Times New Roman" w:cs="Times New Roman"/>
-          <w:sz w:val="28"/>
-          <w:szCs w:val="28"/>
-        </w:rPr>
-      </w:pPr>
-      <w:r>
-        <w:rPr>
-          <w:rFonts w:ascii="Times New Roman" w:hAnsi="Times New Roman" w:cs="Times New Roman"/>
-          <w:sz w:val="28"/>
-          <w:szCs w:val="28"/>
-        </w:rPr>
-        <w:t>The iterative and incremental approach</w:t>
-      </w:r>
-    </w:p>
-    <w:p>
-      <w:pPr>
-        <w:rPr>
-          <w:rFonts w:ascii="Times New Roman" w:hAnsi="Times New Roman" w:cs="Times New Roman"/>
-          <w:sz w:val="28"/>
-          <w:szCs w:val="28"/>
-        </w:rPr>
       </w:pPr>
     </w:p>
     <w:p>
@@ -254,10 +218,10 @@
     </w:p>
     <w:tbl>
       <w:tblPr>
-        <w:tblStyle w:val="TableGrid"/>
+        <w:tblStyle w:val="a4"/>
         <w:tblW w:w="9525" w:type="dxa"/>
         <w:jc w:val="center"/>
-        <w:tblLook w:val="00A0" w:firstRow="1" w:lastRow="0" w:firstColumn="1" w:lastColumn="0" w:noHBand="0" w:noVBand="0"/>
+        <w:tblLook w:val="00A0"/>
       </w:tblPr>
       <w:tblGrid>
         <w:gridCol w:w="1377"/>
@@ -387,7 +351,7 @@
           </w:tcPr>
           <w:p>
             <w:pPr>
-              <w:pStyle w:val="ListParagraph"/>
+              <w:pStyle w:val="a3"/>
               <w:numPr>
                 <w:ilvl w:val="0"/>
                 <w:numId w:val="1"/>
@@ -473,18 +437,8 @@
                 <w:sz w:val="28"/>
                 <w:szCs w:val="28"/>
               </w:rPr>
-              <w:t xml:space="preserve">2 </w:t>
-            </w:r>
-            <w:proofErr w:type="spellStart"/>
-            <w:r>
-              <w:rPr>
-                <w:rFonts w:ascii="Times New Roman" w:hAnsi="Times New Roman" w:cs="Times New Roman"/>
-                <w:sz w:val="28"/>
-                <w:szCs w:val="28"/>
-              </w:rPr>
-              <w:t>hrs</w:t>
-            </w:r>
-            <w:proofErr w:type="spellEnd"/>
+              <w:t>2 hrs</w:t>
+            </w:r>
           </w:p>
         </w:tc>
       </w:tr>
@@ -500,7 +454,7 @@
           </w:tcPr>
           <w:p>
             <w:pPr>
-              <w:pStyle w:val="ListParagraph"/>
+              <w:pStyle w:val="a3"/>
               <w:numPr>
                 <w:ilvl w:val="0"/>
                 <w:numId w:val="1"/>
@@ -530,7 +484,6 @@
                 <w:szCs w:val="28"/>
               </w:rPr>
             </w:pPr>
-            <w:proofErr w:type="spellStart"/>
             <w:r>
               <w:rPr>
                 <w:rFonts w:ascii="Times New Roman" w:hAnsi="Times New Roman" w:cs="Times New Roman" w:hint="eastAsia"/>
@@ -539,7 +492,6 @@
               </w:rPr>
               <w:t>GameUIdesign</w:t>
             </w:r>
-            <w:proofErr w:type="spellEnd"/>
           </w:p>
         </w:tc>
         <w:tc>
@@ -613,7 +565,7 @@
           </w:tcPr>
           <w:p>
             <w:pPr>
-              <w:pStyle w:val="ListParagraph"/>
+              <w:pStyle w:val="a3"/>
               <w:numPr>
                 <w:ilvl w:val="0"/>
                 <w:numId w:val="1"/>
@@ -722,7 +674,7 @@
           </w:tcPr>
           <w:p>
             <w:pPr>
-              <w:pStyle w:val="ListParagraph"/>
+              <w:pStyle w:val="a3"/>
               <w:numPr>
                 <w:ilvl w:val="0"/>
                 <w:numId w:val="1"/>
@@ -843,7 +795,7 @@
           </w:tcPr>
           <w:p>
             <w:pPr>
-              <w:pStyle w:val="ListParagraph"/>
+              <w:pStyle w:val="a3"/>
               <w:numPr>
                 <w:ilvl w:val="0"/>
                 <w:numId w:val="1"/>
@@ -950,7 +902,7 @@
           </w:tcPr>
           <w:p>
             <w:pPr>
-              <w:pStyle w:val="ListParagraph"/>
+              <w:pStyle w:val="a3"/>
               <w:numPr>
                 <w:ilvl w:val="0"/>
                 <w:numId w:val="1"/>
@@ -1044,18 +996,8 @@
                 <w:sz w:val="28"/>
                 <w:szCs w:val="28"/>
               </w:rPr>
-              <w:t xml:space="preserve">1 </w:t>
-            </w:r>
-            <w:proofErr w:type="spellStart"/>
-            <w:r>
-              <w:rPr>
-                <w:rFonts w:ascii="Times New Roman" w:hAnsi="Times New Roman" w:cs="Times New Roman"/>
-                <w:sz w:val="28"/>
-                <w:szCs w:val="28"/>
-              </w:rPr>
-              <w:t>hrs</w:t>
-            </w:r>
-            <w:proofErr w:type="spellEnd"/>
+              <w:t>1 hrs</w:t>
+            </w:r>
           </w:p>
         </w:tc>
       </w:tr>
@@ -1071,7 +1013,7 @@
           </w:tcPr>
           <w:p>
             <w:pPr>
-              <w:pStyle w:val="ListParagraph"/>
+              <w:pStyle w:val="a3"/>
               <w:numPr>
                 <w:ilvl w:val="0"/>
                 <w:numId w:val="1"/>
@@ -1161,18 +1103,8 @@
                 <w:sz w:val="28"/>
                 <w:szCs w:val="28"/>
               </w:rPr>
-              <w:t xml:space="preserve">1 </w:t>
-            </w:r>
-            <w:proofErr w:type="spellStart"/>
-            <w:r>
-              <w:rPr>
-                <w:rFonts w:ascii="Times New Roman" w:hAnsi="Times New Roman" w:cs="Times New Roman"/>
-                <w:sz w:val="28"/>
-                <w:szCs w:val="28"/>
-              </w:rPr>
-              <w:t>hrs</w:t>
-            </w:r>
-            <w:proofErr w:type="spellEnd"/>
+              <w:t>1 hrs</w:t>
+            </w:r>
           </w:p>
         </w:tc>
       </w:tr>
@@ -1188,7 +1120,7 @@
           </w:tcPr>
           <w:p>
             <w:pPr>
-              <w:pStyle w:val="ListParagraph"/>
+              <w:pStyle w:val="a3"/>
               <w:numPr>
                 <w:ilvl w:val="0"/>
                 <w:numId w:val="1"/>
@@ -1311,7 +1243,7 @@
           </w:tcPr>
           <w:p>
             <w:pPr>
-              <w:pStyle w:val="ListParagraph"/>
+              <w:pStyle w:val="a3"/>
               <w:numPr>
                 <w:ilvl w:val="0"/>
                 <w:numId w:val="1"/>
@@ -1434,7 +1366,7 @@
           </w:tcPr>
           <w:p>
             <w:pPr>
-              <w:pStyle w:val="ListParagraph"/>
+              <w:pStyle w:val="a3"/>
               <w:numPr>
                 <w:ilvl w:val="0"/>
                 <w:numId w:val="1"/>
@@ -1524,18 +1456,8 @@
                 <w:sz w:val="28"/>
                 <w:szCs w:val="28"/>
               </w:rPr>
-              <w:t xml:space="preserve">2 </w:t>
-            </w:r>
-            <w:proofErr w:type="spellStart"/>
-            <w:r>
-              <w:rPr>
-                <w:rFonts w:ascii="Times New Roman" w:hAnsi="Times New Roman" w:cs="Times New Roman"/>
-                <w:sz w:val="28"/>
-                <w:szCs w:val="28"/>
-              </w:rPr>
-              <w:t>hrs</w:t>
-            </w:r>
-            <w:proofErr w:type="spellEnd"/>
+              <w:t>2 hrs</w:t>
+            </w:r>
           </w:p>
         </w:tc>
       </w:tr>
@@ -1551,7 +1473,7 @@
           </w:tcPr>
           <w:p>
             <w:pPr>
-              <w:pStyle w:val="ListParagraph"/>
+              <w:pStyle w:val="a3"/>
               <w:numPr>
                 <w:ilvl w:val="0"/>
                 <w:numId w:val="1"/>
@@ -1682,7 +1604,7 @@
           </w:tcPr>
           <w:p>
             <w:pPr>
-              <w:pStyle w:val="ListParagraph"/>
+              <w:pStyle w:val="a3"/>
               <w:numPr>
                 <w:ilvl w:val="0"/>
                 <w:numId w:val="1"/>
@@ -1809,7 +1731,7 @@
           </w:tcPr>
           <w:p>
             <w:pPr>
-              <w:pStyle w:val="ListParagraph"/>
+              <w:pStyle w:val="a3"/>
               <w:numPr>
                 <w:ilvl w:val="0"/>
                 <w:numId w:val="1"/>
@@ -1920,7 +1842,7 @@
           </w:tcPr>
           <w:p>
             <w:pPr>
-              <w:pStyle w:val="ListParagraph"/>
+              <w:pStyle w:val="a3"/>
               <w:numPr>
                 <w:ilvl w:val="0"/>
                 <w:numId w:val="1"/>
@@ -2006,18 +1928,8 @@
                 <w:sz w:val="28"/>
                 <w:szCs w:val="28"/>
               </w:rPr>
-              <w:t xml:space="preserve">2 </w:t>
-            </w:r>
-            <w:proofErr w:type="spellStart"/>
-            <w:r>
-              <w:rPr>
-                <w:rFonts w:ascii="Times New Roman" w:hAnsi="Times New Roman" w:cs="Times New Roman"/>
-                <w:sz w:val="28"/>
-                <w:szCs w:val="28"/>
-              </w:rPr>
-              <w:t>hrs</w:t>
-            </w:r>
-            <w:proofErr w:type="spellEnd"/>
+              <w:t>2 hrs</w:t>
+            </w:r>
           </w:p>
         </w:tc>
       </w:tr>
@@ -2033,7 +1945,7 @@
           </w:tcPr>
           <w:p>
             <w:pPr>
-              <w:pStyle w:val="ListParagraph"/>
+              <w:pStyle w:val="a3"/>
               <w:numPr>
                 <w:ilvl w:val="0"/>
                 <w:numId w:val="1"/>
@@ -2172,7 +2084,7 @@
           </w:tcPr>
           <w:p>
             <w:pPr>
-              <w:pStyle w:val="ListParagraph"/>
+              <w:pStyle w:val="a3"/>
               <w:numPr>
                 <w:ilvl w:val="0"/>
                 <w:numId w:val="1"/>
@@ -2278,18 +2190,8 @@
                 <w:sz w:val="28"/>
                 <w:szCs w:val="28"/>
               </w:rPr>
-              <w:t xml:space="preserve">1 </w:t>
-            </w:r>
-            <w:proofErr w:type="spellStart"/>
-            <w:r>
-              <w:rPr>
-                <w:rFonts w:ascii="Times New Roman" w:hAnsi="Times New Roman" w:cs="Times New Roman"/>
-                <w:sz w:val="28"/>
-                <w:szCs w:val="28"/>
-              </w:rPr>
-              <w:t>hrs</w:t>
-            </w:r>
-            <w:proofErr w:type="spellEnd"/>
+              <w:t>1 hrs</w:t>
+            </w:r>
           </w:p>
         </w:tc>
       </w:tr>
@@ -2305,7 +2207,7 @@
           </w:tcPr>
           <w:p>
             <w:pPr>
-              <w:pStyle w:val="ListParagraph"/>
+              <w:pStyle w:val="a3"/>
               <w:numPr>
                 <w:ilvl w:val="0"/>
                 <w:numId w:val="1"/>
@@ -2395,18 +2297,8 @@
                 <w:sz w:val="28"/>
                 <w:szCs w:val="28"/>
               </w:rPr>
-              <w:t xml:space="preserve">1 </w:t>
-            </w:r>
-            <w:proofErr w:type="spellStart"/>
-            <w:r>
-              <w:rPr>
-                <w:rFonts w:ascii="Times New Roman" w:hAnsi="Times New Roman" w:cs="Times New Roman"/>
-                <w:sz w:val="28"/>
-                <w:szCs w:val="28"/>
-              </w:rPr>
-              <w:t>hrs</w:t>
-            </w:r>
-            <w:proofErr w:type="spellEnd"/>
+              <w:t>1 hrs</w:t>
+            </w:r>
           </w:p>
         </w:tc>
       </w:tr>
@@ -2422,7 +2314,7 @@
           </w:tcPr>
           <w:p>
             <w:pPr>
-              <w:pStyle w:val="ListParagraph"/>
+              <w:pStyle w:val="a3"/>
               <w:numPr>
                 <w:ilvl w:val="0"/>
                 <w:numId w:val="1"/>
@@ -2508,18 +2400,8 @@
                 <w:sz w:val="28"/>
                 <w:szCs w:val="28"/>
               </w:rPr>
-              <w:t xml:space="preserve">3 </w:t>
-            </w:r>
-            <w:proofErr w:type="spellStart"/>
-            <w:r>
-              <w:rPr>
-                <w:rFonts w:ascii="Times New Roman" w:hAnsi="Times New Roman" w:cs="Times New Roman"/>
-                <w:sz w:val="28"/>
-                <w:szCs w:val="28"/>
-              </w:rPr>
-              <w:t>hrs</w:t>
-            </w:r>
-            <w:proofErr w:type="spellEnd"/>
+              <w:t>3 hrs</w:t>
+            </w:r>
           </w:p>
         </w:tc>
       </w:tr>
@@ -2535,7 +2417,7 @@
           </w:tcPr>
           <w:p>
             <w:pPr>
-              <w:pStyle w:val="ListParagraph"/>
+              <w:pStyle w:val="a3"/>
               <w:numPr>
                 <w:ilvl w:val="0"/>
                 <w:numId w:val="1"/>
@@ -2621,18 +2503,8 @@
                 <w:sz w:val="28"/>
                 <w:szCs w:val="28"/>
               </w:rPr>
-              <w:t xml:space="preserve">1 </w:t>
-            </w:r>
-            <w:proofErr w:type="spellStart"/>
-            <w:r>
-              <w:rPr>
-                <w:rFonts w:ascii="Times New Roman" w:hAnsi="Times New Roman" w:cs="Times New Roman"/>
-                <w:sz w:val="28"/>
-                <w:szCs w:val="28"/>
-              </w:rPr>
-              <w:t>hrs</w:t>
-            </w:r>
-            <w:proofErr w:type="spellEnd"/>
+              <w:t>1 hrs</w:t>
+            </w:r>
           </w:p>
         </w:tc>
       </w:tr>
@@ -2648,7 +2520,7 @@
           </w:tcPr>
           <w:p>
             <w:pPr>
-              <w:pStyle w:val="ListParagraph"/>
+              <w:pStyle w:val="a3"/>
               <w:numPr>
                 <w:ilvl w:val="0"/>
                 <w:numId w:val="1"/>
@@ -2734,18 +2606,8 @@
                 <w:sz w:val="28"/>
                 <w:szCs w:val="28"/>
               </w:rPr>
-              <w:t xml:space="preserve">2 </w:t>
-            </w:r>
-            <w:proofErr w:type="spellStart"/>
-            <w:r>
-              <w:rPr>
-                <w:rFonts w:ascii="Times New Roman" w:hAnsi="Times New Roman" w:cs="Times New Roman"/>
-                <w:sz w:val="28"/>
-                <w:szCs w:val="28"/>
-              </w:rPr>
-              <w:t>hrs</w:t>
-            </w:r>
-            <w:proofErr w:type="spellEnd"/>
+              <w:t>2 hrs</w:t>
+            </w:r>
           </w:p>
         </w:tc>
       </w:tr>
@@ -2761,7 +2623,7 @@
           </w:tcPr>
           <w:p>
             <w:pPr>
-              <w:pStyle w:val="ListParagraph"/>
+              <w:pStyle w:val="a3"/>
               <w:numPr>
                 <w:ilvl w:val="0"/>
                 <w:numId w:val="1"/>
@@ -2847,18 +2709,8 @@
                 <w:sz w:val="28"/>
                 <w:szCs w:val="28"/>
               </w:rPr>
-              <w:t xml:space="preserve">1 </w:t>
-            </w:r>
-            <w:proofErr w:type="spellStart"/>
-            <w:r>
-              <w:rPr>
-                <w:rFonts w:ascii="Times New Roman" w:hAnsi="Times New Roman" w:cs="Times New Roman"/>
-                <w:sz w:val="28"/>
-                <w:szCs w:val="28"/>
-              </w:rPr>
-              <w:t>hrs</w:t>
-            </w:r>
-            <w:proofErr w:type="spellEnd"/>
+              <w:t>1 hrs</w:t>
+            </w:r>
           </w:p>
         </w:tc>
       </w:tr>
@@ -2874,7 +2726,7 @@
           </w:tcPr>
           <w:p>
             <w:pPr>
-              <w:pStyle w:val="ListParagraph"/>
+              <w:pStyle w:val="a3"/>
               <w:numPr>
                 <w:ilvl w:val="0"/>
                 <w:numId w:val="1"/>
@@ -2960,18 +2812,8 @@
                 <w:sz w:val="28"/>
                 <w:szCs w:val="28"/>
               </w:rPr>
-              <w:t xml:space="preserve">2 </w:t>
-            </w:r>
-            <w:proofErr w:type="spellStart"/>
-            <w:r>
-              <w:rPr>
-                <w:rFonts w:ascii="Times New Roman" w:hAnsi="Times New Roman" w:cs="Times New Roman"/>
-                <w:sz w:val="28"/>
-                <w:szCs w:val="28"/>
-              </w:rPr>
-              <w:t>hrs</w:t>
-            </w:r>
-            <w:proofErr w:type="spellEnd"/>
+              <w:t>2 hrs</w:t>
+            </w:r>
           </w:p>
         </w:tc>
       </w:tr>
@@ -2987,7 +2829,7 @@
           </w:tcPr>
           <w:p>
             <w:pPr>
-              <w:pStyle w:val="ListParagraph"/>
+              <w:pStyle w:val="a3"/>
               <w:numPr>
                 <w:ilvl w:val="0"/>
                 <w:numId w:val="1"/>
@@ -3073,18 +2915,8 @@
                 <w:sz w:val="28"/>
                 <w:szCs w:val="28"/>
               </w:rPr>
-              <w:t xml:space="preserve">2 </w:t>
-            </w:r>
-            <w:proofErr w:type="spellStart"/>
-            <w:r>
-              <w:rPr>
-                <w:rFonts w:ascii="Times New Roman" w:hAnsi="Times New Roman" w:cs="Times New Roman"/>
-                <w:sz w:val="28"/>
-                <w:szCs w:val="28"/>
-              </w:rPr>
-              <w:t>hrs</w:t>
-            </w:r>
-            <w:proofErr w:type="spellEnd"/>
+              <w:t>2 hrs</w:t>
+            </w:r>
           </w:p>
         </w:tc>
       </w:tr>
@@ -3100,7 +2932,7 @@
           </w:tcPr>
           <w:p>
             <w:pPr>
-              <w:pStyle w:val="ListParagraph"/>
+              <w:pStyle w:val="a3"/>
               <w:numPr>
                 <w:ilvl w:val="0"/>
                 <w:numId w:val="1"/>
@@ -3186,18 +3018,8 @@
                 <w:sz w:val="28"/>
                 <w:szCs w:val="28"/>
               </w:rPr>
-              <w:t xml:space="preserve">1 </w:t>
-            </w:r>
-            <w:proofErr w:type="spellStart"/>
-            <w:r>
-              <w:rPr>
-                <w:rFonts w:ascii="Times New Roman" w:hAnsi="Times New Roman" w:cs="Times New Roman"/>
-                <w:sz w:val="28"/>
-                <w:szCs w:val="28"/>
-              </w:rPr>
-              <w:t>hrs</w:t>
-            </w:r>
-            <w:proofErr w:type="spellEnd"/>
+              <w:t>1 hrs</w:t>
+            </w:r>
           </w:p>
         </w:tc>
       </w:tr>
@@ -3213,7 +3035,7 @@
           </w:tcPr>
           <w:p>
             <w:pPr>
-              <w:pStyle w:val="ListParagraph"/>
+              <w:pStyle w:val="a3"/>
               <w:numPr>
                 <w:ilvl w:val="0"/>
                 <w:numId w:val="1"/>
@@ -3299,18 +3121,8 @@
                 <w:sz w:val="28"/>
                 <w:szCs w:val="28"/>
               </w:rPr>
-              <w:t xml:space="preserve">5 </w:t>
-            </w:r>
-            <w:proofErr w:type="spellStart"/>
-            <w:r>
-              <w:rPr>
-                <w:rFonts w:ascii="Times New Roman" w:hAnsi="Times New Roman" w:cs="Times New Roman"/>
-                <w:sz w:val="28"/>
-                <w:szCs w:val="28"/>
-              </w:rPr>
-              <w:t>hrs</w:t>
-            </w:r>
-            <w:proofErr w:type="spellEnd"/>
+              <w:t>5 hrs</w:t>
+            </w:r>
           </w:p>
         </w:tc>
       </w:tr>
@@ -3363,7 +3175,6 @@
         </w:rPr>
         <w:t xml:space="preserve">1: </w:t>
       </w:r>
-      <w:proofErr w:type="spellStart"/>
       <w:r>
         <w:rPr>
           <w:rFonts w:ascii="Times New Roman" w:hAnsi="Times New Roman" w:cs="Times New Roman" w:hint="eastAsia"/>
@@ -3372,7 +3183,6 @@
         </w:rPr>
         <w:t>AppIconDesign</w:t>
       </w:r>
-      <w:proofErr w:type="spellEnd"/>
     </w:p>
     <w:p>
       <w:pPr>
@@ -3401,25 +3211,7 @@
           <w:sz w:val="32"/>
           <w:szCs w:val="28"/>
         </w:rPr>
-        <w:t xml:space="preserve">: 2 </w:t>
-      </w:r>
-      <w:proofErr w:type="spellStart"/>
-      <w:r>
-        <w:rPr>
-          <w:rFonts w:ascii="Times New Roman" w:hAnsi="Times New Roman" w:cs="Times New Roman"/>
-          <w:sz w:val="32"/>
-          <w:szCs w:val="28"/>
-        </w:rPr>
-        <w:t>hrs</w:t>
-      </w:r>
-      <w:proofErr w:type="spellEnd"/>
-      <w:r>
-        <w:rPr>
-          <w:rFonts w:ascii="Times New Roman" w:hAnsi="Times New Roman" w:cs="Times New Roman"/>
-          <w:sz w:val="32"/>
-          <w:szCs w:val="28"/>
-        </w:rPr>
-        <w:t xml:space="preserve">, </w:t>
+        <w:t xml:space="preserve">: 2 hrs, </w:t>
       </w:r>
       <w:r>
         <w:rPr>
@@ -3479,7 +3271,7 @@
           <w:szCs w:val="32"/>
         </w:rPr>
         <w:drawing>
-          <wp:inline distT="0" distB="0" distL="0" distR="0" wp14:anchorId="2D04F18A" wp14:editId="31B31712">
+          <wp:inline distT="0" distB="0" distL="0" distR="0">
             <wp:extent cx="5871387" cy="3245491"/>
             <wp:effectExtent l="19050" t="0" r="0" b="0"/>
             <wp:docPr id="6" name="图片 6" descr="C:\Users\user\AppData\Local\Microsoft\Windows\INetCache\Content.Word\logodesign.jpg"/>
@@ -3541,9 +3333,52 @@
           <w:sz w:val="32"/>
           <w:szCs w:val="32"/>
         </w:rPr>
-        <w:t xml:space="preserve">Design </w:t>
-      </w:r>
-      <w:proofErr w:type="spellStart"/>
+        <w:t>Design Idea:</w:t>
+      </w:r>
+      <w:r>
+        <w:rPr>
+          <w:rFonts w:ascii="Times New Roman" w:hAnsi="Times New Roman" w:cs="Times New Roman"/>
+          <w:sz w:val="32"/>
+          <w:szCs w:val="32"/>
+        </w:rPr>
+        <w:t xml:space="preserve">As a small leisure game, I want its logo to show the relaxed </w:t>
+      </w:r>
+      <w:r>
+        <w:rPr>
+          <w:rFonts w:ascii="Times New Roman" w:hAnsi="Times New Roman" w:cs="Times New Roman"/>
+          <w:sz w:val="32"/>
+          <w:szCs w:val="32"/>
+        </w:rPr>
+        <w:t>and happy atmosphere</w:t>
+      </w:r>
+      <w:r>
+        <w:rPr>
+          <w:rFonts w:ascii="Times New Roman" w:hAnsi="Times New Roman" w:cs="Times New Roman"/>
+          <w:sz w:val="32"/>
+          <w:szCs w:val="32"/>
+        </w:rPr>
+        <w:t>. Before designing the logo, our group has conceived the game's playing method and general content. I extracted the elements in the game and designed such a logo.</w:t>
+      </w:r>
+    </w:p>
+    <w:p>
+      <w:pPr>
+        <w:spacing w:line="360" w:lineRule="auto"/>
+        <w:rPr>
+          <w:rFonts w:ascii="Times New Roman" w:hAnsi="Times New Roman" w:cs="Times New Roman"/>
+          <w:sz w:val="32"/>
+          <w:szCs w:val="32"/>
+        </w:rPr>
+      </w:pPr>
+    </w:p>
+    <w:p>
+      <w:pPr>
+        <w:spacing w:line="360" w:lineRule="auto"/>
+        <w:rPr>
+          <w:rFonts w:ascii="Times New Roman" w:hAnsi="Times New Roman" w:cs="Times New Roman"/>
+          <w:sz w:val="32"/>
+          <w:szCs w:val="32"/>
+        </w:rPr>
+      </w:pPr>
       <w:r>
         <w:rPr>
           <w:rFonts w:ascii="Times New Roman" w:hAnsi="Times New Roman" w:cs="Times New Roman" w:hint="eastAsia"/>
@@ -3551,69 +3386,6 @@
           <w:sz w:val="32"/>
           <w:szCs w:val="32"/>
         </w:rPr>
-        <w:t>Idea:</w:t>
-      </w:r>
-      <w:r>
-        <w:rPr>
-          <w:rFonts w:ascii="Times New Roman" w:hAnsi="Times New Roman" w:cs="Times New Roman"/>
-          <w:sz w:val="32"/>
-          <w:szCs w:val="32"/>
-        </w:rPr>
-        <w:t>As</w:t>
-      </w:r>
-      <w:proofErr w:type="spellEnd"/>
-      <w:r>
-        <w:rPr>
-          <w:rFonts w:ascii="Times New Roman" w:hAnsi="Times New Roman" w:cs="Times New Roman"/>
-          <w:sz w:val="32"/>
-          <w:szCs w:val="32"/>
-        </w:rPr>
-        <w:t xml:space="preserve"> a small leisure game, I want its logo to show the relaxed </w:t>
-      </w:r>
-      <w:r>
-        <w:rPr>
-          <w:rFonts w:ascii="Times New Roman" w:hAnsi="Times New Roman" w:cs="Times New Roman"/>
-          <w:sz w:val="32"/>
-          <w:szCs w:val="32"/>
-        </w:rPr>
-        <w:t>and happy atmosphere</w:t>
-      </w:r>
-      <w:r>
-        <w:rPr>
-          <w:rFonts w:ascii="Times New Roman" w:hAnsi="Times New Roman" w:cs="Times New Roman"/>
-          <w:sz w:val="32"/>
-          <w:szCs w:val="32"/>
-        </w:rPr>
-        <w:t>. Before designing the logo, our group has conceived the game's playing method and general content. I extracted the elements in the game and designed such a logo.</w:t>
-      </w:r>
-    </w:p>
-    <w:p>
-      <w:pPr>
-        <w:spacing w:line="360" w:lineRule="auto"/>
-        <w:rPr>
-          <w:rFonts w:ascii="Times New Roman" w:hAnsi="Times New Roman" w:cs="Times New Roman"/>
-          <w:sz w:val="32"/>
-          <w:szCs w:val="32"/>
-        </w:rPr>
-      </w:pPr>
-    </w:p>
-    <w:p>
-      <w:pPr>
-        <w:spacing w:line="360" w:lineRule="auto"/>
-        <w:rPr>
-          <w:rFonts w:ascii="Times New Roman" w:hAnsi="Times New Roman" w:cs="Times New Roman"/>
-          <w:sz w:val="32"/>
-          <w:szCs w:val="32"/>
-        </w:rPr>
-      </w:pPr>
-      <w:proofErr w:type="spellStart"/>
-      <w:r>
-        <w:rPr>
-          <w:rFonts w:ascii="Times New Roman" w:hAnsi="Times New Roman" w:cs="Times New Roman" w:hint="eastAsia"/>
-          <w:b/>
-          <w:sz w:val="32"/>
-          <w:szCs w:val="32"/>
-        </w:rPr>
         <w:t>Inspirations:</w:t>
       </w:r>
       <w:r>
@@ -3622,16 +3394,7 @@
           <w:sz w:val="32"/>
           <w:szCs w:val="32"/>
         </w:rPr>
-        <w:t>The</w:t>
-      </w:r>
-      <w:proofErr w:type="spellEnd"/>
-      <w:r>
-        <w:rPr>
-          <w:rFonts w:ascii="Times New Roman" w:hAnsi="Times New Roman" w:cs="Times New Roman"/>
-          <w:sz w:val="32"/>
-          <w:szCs w:val="32"/>
-        </w:rPr>
-        <w:t xml:space="preserve"> design inspiration comes from the game itself. We try to make a small ball rolling by gravity. This small ball is in the game world where danger and opportunity coexist. On the left and right sides, it is the boundary between touch and death; in the middle, it is the death </w:t>
+        <w:t xml:space="preserve">The design inspiration comes from the game itself. We try to make a small ball rolling by gravity. This small ball is in the game world where danger and opportunity coexist. On the left and right sides, it is the boundary between touch and death; in the middle, it is the death </w:t>
       </w:r>
       <w:r>
         <w:rPr>
@@ -3700,7 +3463,7 @@
         <w:rPr>
           <w:noProof/>
         </w:rPr>
-        <w:pict w14:anchorId="3E88E282">
+        <w:pict>
           <v:shapetype id="_x0000_t75" coordsize="21600,21600" o:spt="75" o:preferrelative="t" path="m@4@5l@4@11@9@11@9@5xe" filled="f" stroked="f">
             <v:stroke joinstyle="miter"/>
             <v:formulas>
@@ -3720,13 +3483,12 @@
             <v:path o:extrusionok="f" gradientshapeok="t" o:connecttype="rect"/>
             <o:lock v:ext="edit" aspectratio="t"/>
           </v:shapetype>
-          <v:shape id="_x0000_s1028" type="#_x0000_t75" alt="" style="position:absolute;margin-left:230.25pt;margin-top:166.35pt;width:226.05pt;height:320.85pt;z-index:251660288;mso-wrap-edited:f;mso-width-percent:0;mso-height-percent:0;mso-width-percent:0;mso-height-percent:0">
+          <v:shape id="_x0000_s1028" type="#_x0000_t75" alt="" style="position:absolute;margin-left:230.25pt;margin-top:166.35pt;width:226.05pt;height:320.85pt;z-index:251660288;mso-wrap-edited:f">
             <v:imagedata r:id="rId8" o:title="uidesign_画板 1"/>
             <w10:wrap type="square"/>
           </v:shape>
         </w:pict>
       </w:r>
-      <w:proofErr w:type="spellStart"/>
       <w:r>
         <w:rPr>
           <w:rFonts w:ascii="Times New Roman" w:hAnsi="Times New Roman" w:cs="Times New Roman" w:hint="eastAsia"/>
@@ -3742,16 +3504,7 @@
           <w:sz w:val="32"/>
           <w:szCs w:val="32"/>
         </w:rPr>
-        <w:t>The</w:t>
-      </w:r>
-      <w:proofErr w:type="spellEnd"/>
-      <w:r>
-        <w:rPr>
-          <w:rFonts w:ascii="Times New Roman" w:hAnsi="Times New Roman" w:cs="Times New Roman"/>
-          <w:sz w:val="32"/>
-          <w:szCs w:val="32"/>
-        </w:rPr>
-        <w:t xml:space="preserve"> square and circle in the middle of the logo intersect, and the junction is yellow, which means that the pink ball shuttles through the blue death box, so it is possible to obtain "bonus gold coin" and "vitality". The shape of the bonus circle is the same as the small ball, indicating that only survival can continuously obtain scores. The blue box outside the logo also represents the death line on both sides of the game interface.</w:t>
+        <w:t>The square and circle in the middle of the logo intersect, and the junction is yellow, which means that the pink ball shuttles through the blue death box, so it is possible to obtain "bonus gold coin" and "vitality". The shape of the bonus circle is the same as the small ball, indicating that only survival can continuously obtain scores. The blue box outside the logo also represents the death line on both sides of the game interface.</w:t>
       </w:r>
     </w:p>
     <w:p>
@@ -3801,7 +3554,6 @@
         </w:rPr>
         <w:t xml:space="preserve">2: </w:t>
       </w:r>
-      <w:proofErr w:type="spellStart"/>
       <w:r>
         <w:rPr>
           <w:rFonts w:ascii="Times New Roman" w:hAnsi="Times New Roman" w:cs="Times New Roman" w:hint="eastAsia"/>
@@ -3810,7 +3562,6 @@
         </w:rPr>
         <w:t>GameUIDesign</w:t>
       </w:r>
-      <w:proofErr w:type="spellEnd"/>
     </w:p>
     <w:p>
       <w:pPr>
@@ -3966,8 +3717,8 @@
         <w:rPr>
           <w:noProof/>
         </w:rPr>
-        <w:pict w14:anchorId="08A2F225">
-          <v:shape id="_x0000_s1027" type="#_x0000_t75" alt="" style="position:absolute;margin-left:.85pt;margin-top:17.6pt;width:218.5pt;height:309.75pt;z-index:251662336;mso-wrap-edited:f;mso-width-percent:0;mso-height-percent:0;mso-width-percent:0;mso-height-percent:0">
+        <w:pict>
+          <v:shape id="_x0000_s1027" type="#_x0000_t75" alt="" style="position:absolute;margin-left:.85pt;margin-top:17.6pt;width:218.5pt;height:309.75pt;z-index:251662336;mso-wrap-edited:f">
             <v:imagedata r:id="rId9" o:title="uidesign-02"/>
             <w10:wrap type="square"/>
           </v:shape>
@@ -4049,8 +3800,8 @@
         <w:rPr>
           <w:noProof/>
         </w:rPr>
-        <w:pict w14:anchorId="48FA8CE8">
-          <v:shape id="_x0000_s1026" type="#_x0000_t75" alt="" style="position:absolute;margin-left:11.75pt;margin-top:15.8pt;width:206.75pt;height:290.2pt;z-index:251664384;mso-wrap-edited:f;mso-width-percent:0;mso-height-percent:0;mso-width-percent:0;mso-height-percent:0">
+        <w:pict>
+          <v:shape id="_x0000_s1026" type="#_x0000_t75" alt="" style="position:absolute;margin-left:11.75pt;margin-top:15.8pt;width:206.75pt;height:290.2pt;z-index:251664384;mso-wrap-edited:f">
             <v:imagedata r:id="rId10" o:title="uidesign-03"/>
             <w10:wrap type="square"/>
           </v:shape>
@@ -4194,27 +3945,7 @@
           <w:szCs w:val="32"/>
         </w:rPr>
         <w:lastRenderedPageBreak/>
-        <w:t>make the end of the game, and touch as many yellow circles as possible. When you touch the blue box in the middle of the screen or the long rectangle on both sides of the screen, the "</w:t>
-      </w:r>
-      <w:proofErr w:type="spellStart"/>
-      <w:r>
-        <w:rPr>
-          <w:rFonts w:ascii="Times New Roman" w:hAnsi="Times New Roman" w:cs="Times New Roman"/>
-          <w:bCs/>
-          <w:sz w:val="32"/>
-          <w:szCs w:val="32"/>
-        </w:rPr>
-        <w:t>gameover</w:t>
-      </w:r>
-      <w:proofErr w:type="spellEnd"/>
-      <w:r>
-        <w:rPr>
-          <w:rFonts w:ascii="Times New Roman" w:hAnsi="Times New Roman" w:cs="Times New Roman"/>
-          <w:bCs/>
-          <w:sz w:val="32"/>
-          <w:szCs w:val="32"/>
-        </w:rPr>
-        <w:t>" box will pop up on the interface to display the current score, restart the game or view the ranking.</w:t>
+        <w:t>make the end of the game, and touch as many yellow circles as possible. When you touch the blue box in the middle of the screen or the long rectangle on both sides of the screen, the "gameover" box will pop up on the interface to display the current score, restart the game or view the ranking.</w:t>
       </w:r>
     </w:p>
     <w:p>
@@ -4565,33 +4296,15 @@
           <w:szCs w:val="32"/>
         </w:rPr>
         <w:lastRenderedPageBreak/>
-        <w:t xml:space="preserve">the problems we </w:t>
-      </w:r>
-      <w:proofErr w:type="spellStart"/>
-      <w:r>
-        <w:rPr>
-          <w:rFonts w:ascii="Times New Roman" w:hAnsi="Times New Roman" w:cs="Times New Roman"/>
-          <w:sz w:val="32"/>
-          <w:szCs w:val="32"/>
-        </w:rPr>
-        <w:t>encounter.</w:t>
-      </w:r>
-      <w:r>
-        <w:rPr>
-          <w:rFonts w:ascii="Times New Roman" w:hAnsi="Times New Roman" w:cs="Times New Roman"/>
-          <w:sz w:val="32"/>
-          <w:szCs w:val="32"/>
-        </w:rPr>
-        <w:t>For</w:t>
-      </w:r>
-      <w:proofErr w:type="spellEnd"/>
-      <w:r>
-        <w:rPr>
-          <w:rFonts w:ascii="Times New Roman" w:hAnsi="Times New Roman" w:cs="Times New Roman"/>
-          <w:sz w:val="32"/>
-          <w:szCs w:val="32"/>
-        </w:rPr>
-        <w:t xml:space="preserve"> example, when </w:t>
+        <w:t>the problems we encounter.</w:t>
+      </w:r>
+      <w:r>
+        <w:rPr>
+          <w:rFonts w:ascii="Times New Roman" w:hAnsi="Times New Roman" w:cs="Times New Roman"/>
+          <w:sz w:val="32"/>
+          <w:szCs w:val="32"/>
+        </w:rPr>
+        <w:t xml:space="preserve">For example, when </w:t>
       </w:r>
       <w:r>
         <w:rPr>
@@ -4607,16 +4320,7 @@
           <w:sz w:val="32"/>
           <w:szCs w:val="32"/>
         </w:rPr>
-        <w:t xml:space="preserve"> was on Task 2, I defined obstacles and targets in the game </w:t>
-      </w:r>
-      <w:proofErr w:type="spellStart"/>
-      <w:r>
-        <w:rPr>
-          <w:rFonts w:ascii="Times New Roman" w:hAnsi="Times New Roman" w:cs="Times New Roman"/>
-          <w:sz w:val="32"/>
-          <w:szCs w:val="32"/>
-        </w:rPr>
-        <w:t>interface</w:t>
+        <w:t xml:space="preserve"> was on Task 2, I defined obstacles and targets in the game interface</w:t>
       </w:r>
       <w:r>
         <w:rPr>
@@ -4626,7 +4330,6 @@
         </w:rPr>
         <w:t>in</w:t>
       </w:r>
-      <w:proofErr w:type="spellEnd"/>
       <w:r>
         <w:rPr>
           <w:rFonts w:ascii="Times New Roman" w:hAnsi="Times New Roman" w:cs="Times New Roman"/>
@@ -4707,18 +4410,8 @@
           <w:sz w:val="36"/>
           <w:szCs w:val="36"/>
         </w:rPr>
-        <w:t xml:space="preserve">Code the screen of </w:t>
-      </w:r>
-      <w:proofErr w:type="spellStart"/>
-      <w:r>
-        <w:rPr>
-          <w:rFonts w:ascii="Times New Roman" w:hAnsi="Times New Roman" w:cs="Times New Roman"/>
-          <w:sz w:val="36"/>
-          <w:szCs w:val="36"/>
-        </w:rPr>
-        <w:t>gameActivity</w:t>
-      </w:r>
-      <w:proofErr w:type="spellEnd"/>
+        <w:t>Code the screen of gameActivity</w:t>
+      </w:r>
       <w:r>
         <w:rPr>
           <w:rFonts w:ascii="Times New Roman" w:hAnsi="Times New Roman" w:cs="Times New Roman" w:hint="eastAsia"/>
@@ -4829,7 +4522,7 @@
           <w:szCs w:val="32"/>
         </w:rPr>
         <w:drawing>
-          <wp:anchor distT="0" distB="0" distL="114300" distR="114300" simplePos="0" relativeHeight="251665408" behindDoc="1" locked="0" layoutInCell="1" allowOverlap="1" wp14:anchorId="4456666B" wp14:editId="41A40325">
+          <wp:anchor distT="0" distB="0" distL="114300" distR="114300" simplePos="0" relativeHeight="251665408" behindDoc="1" locked="0" layoutInCell="1" allowOverlap="1">
             <wp:simplePos x="0" y="0"/>
             <wp:positionH relativeFrom="column">
               <wp:posOffset>-38100</wp:posOffset>
@@ -4912,16 +4605,7 @@
           <w:sz w:val="32"/>
           <w:szCs w:val="32"/>
         </w:rPr>
-        <w:t xml:space="preserve">dd a control to display </w:t>
-      </w:r>
-      <w:proofErr w:type="spellStart"/>
-      <w:r>
-        <w:rPr>
-          <w:rFonts w:ascii="Times New Roman" w:hAnsi="Times New Roman" w:cs="Times New Roman"/>
-          <w:sz w:val="32"/>
-          <w:szCs w:val="32"/>
-        </w:rPr>
-        <w:t>scores</w:t>
+        <w:t>dd a control to display scores</w:t>
       </w:r>
       <w:r>
         <w:rPr>
@@ -4937,50 +4621,23 @@
           <w:sz w:val="32"/>
           <w:szCs w:val="32"/>
         </w:rPr>
-        <w:t>n</w:t>
-      </w:r>
-      <w:proofErr w:type="spellEnd"/>
-      <w:r>
-        <w:rPr>
-          <w:rFonts w:ascii="Times New Roman" w:hAnsi="Times New Roman" w:cs="Times New Roman"/>
-          <w:sz w:val="32"/>
-          <w:szCs w:val="32"/>
-        </w:rPr>
-        <w:t xml:space="preserve"> the top l</w:t>
-      </w:r>
-      <w:r>
-        <w:rPr>
-          <w:rFonts w:ascii="Times New Roman" w:hAnsi="Times New Roman" w:cs="Times New Roman"/>
-          <w:sz w:val="32"/>
-          <w:szCs w:val="32"/>
-        </w:rPr>
-        <w:t xml:space="preserve">eft corner of the game </w:t>
-      </w:r>
-      <w:proofErr w:type="spellStart"/>
-      <w:r>
-        <w:rPr>
-          <w:rFonts w:ascii="Times New Roman" w:hAnsi="Times New Roman" w:cs="Times New Roman"/>
-          <w:sz w:val="32"/>
-          <w:szCs w:val="32"/>
-        </w:rPr>
-        <w:t>screen</w:t>
-      </w:r>
-      <w:r>
-        <w:rPr>
-          <w:rFonts w:ascii="Times New Roman" w:hAnsi="Times New Roman" w:cs="Times New Roman"/>
-          <w:sz w:val="32"/>
-          <w:szCs w:val="32"/>
-        </w:rPr>
-        <w:t>.Modify</w:t>
-      </w:r>
-      <w:proofErr w:type="spellEnd"/>
-      <w:r>
-        <w:rPr>
-          <w:rFonts w:ascii="Times New Roman" w:hAnsi="Times New Roman" w:cs="Times New Roman"/>
-          <w:sz w:val="32"/>
-          <w:szCs w:val="32"/>
-        </w:rPr>
-        <w:t xml:space="preserve"> the previously designed game interface</w:t>
+        <w:t>n the top l</w:t>
+      </w:r>
+      <w:r>
+        <w:rPr>
+          <w:rFonts w:ascii="Times New Roman" w:hAnsi="Times New Roman" w:cs="Times New Roman"/>
+          <w:sz w:val="32"/>
+          <w:szCs w:val="32"/>
+        </w:rPr>
+        <w:t>eft corner of the game screen</w:t>
+      </w:r>
+      <w:r>
+        <w:rPr>
+          <w:rFonts w:ascii="Times New Roman" w:hAnsi="Times New Roman" w:cs="Times New Roman"/>
+          <w:sz w:val="32"/>
+          <w:szCs w:val="32"/>
+        </w:rPr>
+        <w:t>.Modify the previously designed game interface</w:t>
       </w:r>
       <w:r>
         <w:rPr>
@@ -5008,7 +4665,7 @@
           <w:szCs w:val="32"/>
         </w:rPr>
         <w:drawing>
-          <wp:anchor distT="0" distB="0" distL="114300" distR="114300" simplePos="0" relativeHeight="251667456" behindDoc="1" locked="0" layoutInCell="1" allowOverlap="1" wp14:anchorId="4C1967F9" wp14:editId="05B6AAE1">
+          <wp:anchor distT="0" distB="0" distL="114300" distR="114300" simplePos="0" relativeHeight="251667456" behindDoc="1" locked="0" layoutInCell="1" allowOverlap="1">
             <wp:simplePos x="0" y="0"/>
             <wp:positionH relativeFrom="column">
               <wp:posOffset>1362710</wp:posOffset>
@@ -5077,7 +4734,7 @@
           <w:szCs w:val="32"/>
         </w:rPr>
         <w:drawing>
-          <wp:anchor distT="0" distB="0" distL="114300" distR="114300" simplePos="0" relativeHeight="251666432" behindDoc="1" locked="0" layoutInCell="1" allowOverlap="1" wp14:anchorId="4BC63109" wp14:editId="0D54020F">
+          <wp:anchor distT="0" distB="0" distL="114300" distR="114300" simplePos="0" relativeHeight="251666432" behindDoc="1" locked="0" layoutInCell="1" allowOverlap="1">
             <wp:simplePos x="0" y="0"/>
             <wp:positionH relativeFrom="column">
               <wp:posOffset>-27940</wp:posOffset>
@@ -5621,61 +5278,7 @@
           <w:sz w:val="32"/>
           <w:szCs w:val="32"/>
         </w:rPr>
-        <w:t xml:space="preserve">Object as the parent class of visible objects in canvas is added in this task, the </w:t>
-      </w:r>
-      <w:proofErr w:type="spellStart"/>
-      <w:r>
-        <w:rPr>
-          <w:rFonts w:ascii="Times New Roman" w:hAnsi="Times New Roman" w:cs="Times New Roman"/>
-          <w:sz w:val="32"/>
-          <w:szCs w:val="32"/>
-        </w:rPr>
-        <w:t>DrawRectangle</w:t>
-      </w:r>
-      <w:proofErr w:type="spellEnd"/>
-      <w:r>
-        <w:rPr>
-          <w:rFonts w:ascii="Times New Roman" w:hAnsi="Times New Roman" w:cs="Times New Roman"/>
-          <w:sz w:val="32"/>
-          <w:szCs w:val="32"/>
-        </w:rPr>
-        <w:t xml:space="preserve"> class represents obstacles and </w:t>
-      </w:r>
-      <w:proofErr w:type="spellStart"/>
-      <w:r>
-        <w:rPr>
-          <w:rFonts w:ascii="Times New Roman" w:hAnsi="Times New Roman" w:cs="Times New Roman"/>
-          <w:sz w:val="32"/>
-          <w:szCs w:val="32"/>
-        </w:rPr>
-        <w:t>endGamebar</w:t>
-      </w:r>
-      <w:proofErr w:type="spellEnd"/>
-      <w:r>
-        <w:rPr>
-          <w:rFonts w:ascii="Times New Roman" w:hAnsi="Times New Roman" w:cs="Times New Roman"/>
-          <w:sz w:val="32"/>
-          <w:szCs w:val="32"/>
-        </w:rPr>
-        <w:t xml:space="preserve">. And the </w:t>
-      </w:r>
-      <w:proofErr w:type="spellStart"/>
-      <w:r>
-        <w:rPr>
-          <w:rFonts w:ascii="Times New Roman" w:hAnsi="Times New Roman" w:cs="Times New Roman"/>
-          <w:sz w:val="32"/>
-          <w:szCs w:val="32"/>
-        </w:rPr>
-        <w:t>DrawCircle</w:t>
-      </w:r>
-      <w:proofErr w:type="spellEnd"/>
-      <w:r>
-        <w:rPr>
-          <w:rFonts w:ascii="Times New Roman" w:hAnsi="Times New Roman" w:cs="Times New Roman"/>
-          <w:sz w:val="32"/>
-          <w:szCs w:val="32"/>
-        </w:rPr>
-        <w:t xml:space="preserve"> class represents both targets and ball.</w:t>
+        <w:t>Object as the parent class of visible objects in canvas is added in this task, the DrawRectangle class represents obstacles and endGamebar. And the DrawCircle class represents both targets and ball.</w:t>
       </w:r>
     </w:p>
     <w:p>
@@ -5926,7 +5529,7 @@
           <w:szCs w:val="32"/>
         </w:rPr>
         <w:drawing>
-          <wp:anchor distT="0" distB="0" distL="114300" distR="114300" simplePos="0" relativeHeight="251669504" behindDoc="1" locked="0" layoutInCell="1" allowOverlap="1" wp14:anchorId="6ADFC07B" wp14:editId="24E81004">
+          <wp:anchor distT="0" distB="0" distL="114300" distR="114300" simplePos="0" relativeHeight="251669504" behindDoc="1" locked="0" layoutInCell="1" allowOverlap="1">
             <wp:simplePos x="0" y="0"/>
             <wp:positionH relativeFrom="column">
               <wp:posOffset>1414145</wp:posOffset>
@@ -5997,7 +5600,7 @@
           <w:szCs w:val="32"/>
         </w:rPr>
         <w:drawing>
-          <wp:anchor distT="0" distB="0" distL="114300" distR="114300" simplePos="0" relativeHeight="251668480" behindDoc="1" locked="0" layoutInCell="1" allowOverlap="1" wp14:anchorId="75BB417E" wp14:editId="2BCC6906">
+          <wp:anchor distT="0" distB="0" distL="114300" distR="114300" simplePos="0" relativeHeight="251668480" behindDoc="1" locked="0" layoutInCell="1" allowOverlap="1">
             <wp:simplePos x="0" y="0"/>
             <wp:positionH relativeFrom="column">
               <wp:posOffset>-48895</wp:posOffset>
@@ -6389,14 +5992,6 @@
           <w:sz w:val="32"/>
           <w:szCs w:val="32"/>
         </w:rPr>
-        <w:t xml:space="preserve"> </w:t>
-      </w:r>
-      <w:r>
-        <w:rPr>
-          <w:rFonts w:ascii="Times New Roman" w:hAnsi="Times New Roman" w:cs="Times New Roman"/>
-          <w:sz w:val="32"/>
-          <w:szCs w:val="32"/>
-        </w:rPr>
         <w:t xml:space="preserve">object has the following characteristics: 1. When the ball touches the </w:t>
       </w:r>
       <w:r>
@@ -6413,16 +6008,7 @@
           <w:sz w:val="32"/>
           <w:szCs w:val="32"/>
         </w:rPr>
-        <w:t xml:space="preserve"> object, the </w:t>
-      </w:r>
-      <w:proofErr w:type="spellStart"/>
-      <w:r>
-        <w:rPr>
-          <w:rFonts w:ascii="Times New Roman" w:hAnsi="Times New Roman" w:cs="Times New Roman"/>
-          <w:sz w:val="32"/>
-          <w:szCs w:val="32"/>
-        </w:rPr>
-        <w:t>s</w:t>
+        <w:t xml:space="preserve"> object, the s</w:t>
       </w:r>
       <w:r>
         <w:rPr>
@@ -6432,7 +6018,6 @@
         </w:rPr>
         <w:t>reward</w:t>
       </w:r>
-      <w:proofErr w:type="spellEnd"/>
       <w:r>
         <w:rPr>
           <w:rFonts w:ascii="Times New Roman" w:hAnsi="Times New Roman" w:cs="Times New Roman"/>
@@ -6475,15 +6060,7 @@
           <w:sz w:val="36"/>
           <w:szCs w:val="36"/>
         </w:rPr>
-        <w:t xml:space="preserve">2: </w:t>
-      </w:r>
-      <w:r>
-        <w:rPr>
-          <w:rFonts w:ascii="Times New Roman" w:hAnsi="Times New Roman" w:cs="Times New Roman"/>
-          <w:sz w:val="36"/>
-          <w:szCs w:val="36"/>
-        </w:rPr>
-        <w:t>Test obstacle&amp; reward effect</w:t>
+        <w:t>2: Test obstacle&amp; reward effect</w:t>
       </w:r>
     </w:p>
     <w:p>
@@ -6500,6 +6077,148 @@
           <w:rFonts w:ascii="Times New Roman" w:hAnsi="Times New Roman" w:cs="Times New Roman"/>
           <w:b/>
           <w:bCs/>
+          <w:noProof/>
+          <w:sz w:val="32"/>
+          <w:szCs w:val="32"/>
+        </w:rPr>
+        <w:drawing>
+          <wp:anchor distT="0" distB="0" distL="114300" distR="114300" simplePos="0" relativeHeight="251671552" behindDoc="1" locked="0" layoutInCell="1" allowOverlap="1">
+            <wp:simplePos x="0" y="0"/>
+            <wp:positionH relativeFrom="column">
+              <wp:posOffset>1452880</wp:posOffset>
+            </wp:positionH>
+            <wp:positionV relativeFrom="paragraph">
+              <wp:posOffset>309245</wp:posOffset>
+            </wp:positionV>
+            <wp:extent cx="1395730" cy="3031490"/>
+            <wp:effectExtent l="19050" t="0" r="0" b="0"/>
+            <wp:wrapTight wrapText="bothSides">
+              <wp:wrapPolygon edited="0">
+                <wp:start x="-295" y="0"/>
+                <wp:lineTo x="-295" y="21446"/>
+                <wp:lineTo x="21521" y="21446"/>
+                <wp:lineTo x="21521" y="0"/>
+                <wp:lineTo x="-295" y="0"/>
+              </wp:wrapPolygon>
+            </wp:wrapTight>
+            <wp:docPr id="8" name="图片 2" descr="C:\Users\user\AppData\Local\Temp\WeChat Files\2899140425946eb7b0c1c5a451e56ff.jpg"/>
+            <wp:cNvGraphicFramePr>
+              <a:graphicFrameLocks xmlns:a="http://schemas.openxmlformats.org/drawingml/2006/main" noChangeAspect="1"/>
+            </wp:cNvGraphicFramePr>
+            <a:graphic xmlns:a="http://schemas.openxmlformats.org/drawingml/2006/main">
+              <a:graphicData uri="http://schemas.openxmlformats.org/drawingml/2006/picture">
+                <pic:pic xmlns:pic="http://schemas.openxmlformats.org/drawingml/2006/picture">
+                  <pic:nvPicPr>
+                    <pic:cNvPr id="0" name="Picture 2" descr="C:\Users\user\AppData\Local\Temp\WeChat Files\2899140425946eb7b0c1c5a451e56ff.jpg"/>
+                    <pic:cNvPicPr>
+                      <a:picLocks noChangeAspect="1" noChangeArrowheads="1"/>
+                    </pic:cNvPicPr>
+                  </pic:nvPicPr>
+                  <pic:blipFill>
+                    <a:blip r:embed="rId16" cstate="print"/>
+                    <a:srcRect/>
+                    <a:stretch>
+                      <a:fillRect/>
+                    </a:stretch>
+                  </pic:blipFill>
+                  <pic:spPr bwMode="auto">
+                    <a:xfrm>
+                      <a:off x="0" y="0"/>
+                      <a:ext cx="1395730" cy="3031490"/>
+                    </a:xfrm>
+                    <a:prstGeom prst="rect">
+                      <a:avLst/>
+                    </a:prstGeom>
+                    <a:noFill/>
+                    <a:ln w="9525">
+                      <a:noFill/>
+                      <a:miter lim="800000"/>
+                      <a:headEnd/>
+                      <a:tailEnd/>
+                    </a:ln>
+                  </pic:spPr>
+                </pic:pic>
+              </a:graphicData>
+            </a:graphic>
+          </wp:anchor>
+        </w:drawing>
+      </w:r>
+      <w:r>
+        <w:rPr>
+          <w:rFonts w:ascii="Times New Roman" w:hAnsi="Times New Roman" w:cs="Times New Roman"/>
+          <w:b/>
+          <w:bCs/>
+          <w:noProof/>
+          <w:sz w:val="32"/>
+          <w:szCs w:val="32"/>
+        </w:rPr>
+        <w:drawing>
+          <wp:anchor distT="0" distB="0" distL="114300" distR="114300" simplePos="0" relativeHeight="251670528" behindDoc="1" locked="0" layoutInCell="1" allowOverlap="1">
+            <wp:simplePos x="0" y="0"/>
+            <wp:positionH relativeFrom="column">
+              <wp:posOffset>-29845</wp:posOffset>
+            </wp:positionH>
+            <wp:positionV relativeFrom="paragraph">
+              <wp:posOffset>318770</wp:posOffset>
+            </wp:positionV>
+            <wp:extent cx="1395730" cy="3021965"/>
+            <wp:effectExtent l="19050" t="0" r="0" b="0"/>
+            <wp:wrapTight wrapText="bothSides">
+              <wp:wrapPolygon edited="0">
+                <wp:start x="-295" y="0"/>
+                <wp:lineTo x="-295" y="21514"/>
+                <wp:lineTo x="21521" y="21514"/>
+                <wp:lineTo x="21521" y="0"/>
+                <wp:lineTo x="-295" y="0"/>
+              </wp:wrapPolygon>
+            </wp:wrapTight>
+            <wp:docPr id="7" name="图片 1" descr="C:\Users\user\AppData\Local\Temp\WeChat Files\3cf8f0d712204c6497e27539bb70fcb.jpg"/>
+            <wp:cNvGraphicFramePr>
+              <a:graphicFrameLocks xmlns:a="http://schemas.openxmlformats.org/drawingml/2006/main" noChangeAspect="1"/>
+            </wp:cNvGraphicFramePr>
+            <a:graphic xmlns:a="http://schemas.openxmlformats.org/drawingml/2006/main">
+              <a:graphicData uri="http://schemas.openxmlformats.org/drawingml/2006/picture">
+                <pic:pic xmlns:pic="http://schemas.openxmlformats.org/drawingml/2006/picture">
+                  <pic:nvPicPr>
+                    <pic:cNvPr id="0" name="Picture 1" descr="C:\Users\user\AppData\Local\Temp\WeChat Files\3cf8f0d712204c6497e27539bb70fcb.jpg"/>
+                    <pic:cNvPicPr>
+                      <a:picLocks noChangeAspect="1" noChangeArrowheads="1"/>
+                    </pic:cNvPicPr>
+                  </pic:nvPicPr>
+                  <pic:blipFill>
+                    <a:blip r:embed="rId17" cstate="print"/>
+                    <a:srcRect/>
+                    <a:stretch>
+                      <a:fillRect/>
+                    </a:stretch>
+                  </pic:blipFill>
+                  <pic:spPr bwMode="auto">
+                    <a:xfrm>
+                      <a:off x="0" y="0"/>
+                      <a:ext cx="1395730" cy="3021965"/>
+                    </a:xfrm>
+                    <a:prstGeom prst="rect">
+                      <a:avLst/>
+                    </a:prstGeom>
+                    <a:noFill/>
+                    <a:ln w="9525">
+                      <a:noFill/>
+                      <a:miter lim="800000"/>
+                      <a:headEnd/>
+                      <a:tailEnd/>
+                    </a:ln>
+                  </pic:spPr>
+                </pic:pic>
+              </a:graphicData>
+            </a:graphic>
+          </wp:anchor>
+        </w:drawing>
+      </w:r>
+      <w:r>
+        <w:rPr>
+          <w:rFonts w:ascii="Times New Roman" w:hAnsi="Times New Roman" w:cs="Times New Roman"/>
+          <w:b/>
+          <w:bCs/>
           <w:sz w:val="32"/>
           <w:szCs w:val="32"/>
         </w:rPr>
@@ -6549,28 +6268,87 @@
         </w:rPr>
         <w:t>Actual:</w:t>
       </w:r>
-    </w:p>
-    <w:p>
-      <w:pPr>
-        <w:spacing w:line="360" w:lineRule="auto"/>
-        <w:rPr>
-          <w:rFonts w:ascii="Times New Roman" w:hAnsi="Times New Roman" w:cs="Times New Roman"/>
-          <w:sz w:val="36"/>
-          <w:szCs w:val="36"/>
-        </w:rPr>
-      </w:pPr>
-    </w:p>
-    <w:p>
-      <w:pPr>
-        <w:spacing w:line="360" w:lineRule="auto"/>
-        <w:rPr>
-          <w:rFonts w:ascii="Times New Roman" w:hAnsi="Times New Roman" w:cs="Times New Roman"/>
-          <w:b/>
-          <w:bCs/>
-          <w:sz w:val="32"/>
-          <w:szCs w:val="32"/>
-        </w:rPr>
-      </w:pPr>
+      <w:r>
+        <w:rPr>
+          <w:rFonts w:ascii="Times New Roman" w:hAnsi="Times New Roman" w:cs="Times New Roman"/>
+          <w:bCs/>
+          <w:sz w:val="32"/>
+          <w:szCs w:val="32"/>
+        </w:rPr>
+        <w:t>1</w:t>
+      </w:r>
+      <w:r>
+        <w:rPr>
+          <w:rFonts w:ascii="Times New Roman" w:hAnsi="Times New Roman" w:cs="Times New Roman" w:hint="eastAsia"/>
+          <w:bCs/>
+          <w:sz w:val="32"/>
+          <w:szCs w:val="32"/>
+        </w:rPr>
+        <w:t>hrs</w:t>
+      </w:r>
+    </w:p>
+    <w:p>
+      <w:pPr>
+        <w:spacing w:line="360" w:lineRule="auto"/>
+        <w:rPr>
+          <w:rFonts w:ascii="Times New Roman" w:hAnsi="Times New Roman" w:cs="Times New Roman"/>
+          <w:sz w:val="32"/>
+          <w:szCs w:val="32"/>
+        </w:rPr>
+      </w:pPr>
+      <w:r>
+        <w:rPr>
+          <w:rFonts w:ascii="Times New Roman" w:hAnsi="Times New Roman" w:cs="Times New Roman"/>
+          <w:sz w:val="32"/>
+          <w:szCs w:val="32"/>
+        </w:rPr>
+        <w:t>1. Androdex test: touch the square obstacle to rebound, touch the Yellow scoring circle, the circle disappears, and the ball continues to roll.</w:t>
+      </w:r>
+    </w:p>
+    <w:p>
+      <w:pPr>
+        <w:spacing w:line="360" w:lineRule="auto"/>
+        <w:rPr>
+          <w:rFonts w:ascii="Times New Roman" w:hAnsi="Times New Roman" w:cs="Times New Roman"/>
+          <w:sz w:val="32"/>
+          <w:szCs w:val="32"/>
+        </w:rPr>
+      </w:pPr>
+      <w:r>
+        <w:rPr>
+          <w:rFonts w:ascii="Times New Roman" w:hAnsi="Times New Roman" w:cs="Times New Roman"/>
+          <w:sz w:val="32"/>
+          <w:szCs w:val="32"/>
+        </w:rPr>
+        <w:t xml:space="preserve">2. The fingers slide at multiple angles, and the ball can move according to the sliding angle of the </w:t>
+      </w:r>
+      <w:r>
+        <w:rPr>
+          <w:rFonts w:ascii="Times New Roman" w:hAnsi="Times New Roman" w:cs="Times New Roman"/>
+          <w:sz w:val="32"/>
+          <w:szCs w:val="32"/>
+        </w:rPr>
+        <w:lastRenderedPageBreak/>
+        <w:t>fingers. And the edge of the touch screen bounces, touching the square edge bounces, bounce angle and speed meet the expected requirements.</w:t>
+      </w:r>
+    </w:p>
+    <w:p>
+      <w:pPr>
+        <w:spacing w:line="360" w:lineRule="auto"/>
+        <w:rPr>
+          <w:rFonts w:ascii="Times New Roman" w:hAnsi="Times New Roman" w:cs="Times New Roman"/>
+          <w:sz w:val="32"/>
+          <w:szCs w:val="32"/>
+        </w:rPr>
+      </w:pPr>
+      <w:r>
+        <w:rPr>
+          <w:rFonts w:ascii="Times New Roman" w:hAnsi="Times New Roman" w:cs="Times New Roman"/>
+          <w:sz w:val="32"/>
+          <w:szCs w:val="32"/>
+        </w:rPr>
+        <w:t>3. When the ball touches the square edge at a slow speed, it will shake due to the deviation of angle collision, which needs to be improved.</w:t>
+      </w:r>
     </w:p>
     <w:p>
       <w:pPr>
@@ -6697,15 +6475,15 @@
 </file>
 
 <file path=word/endnotes.xml><?xml version="1.0" encoding="utf-8"?>
-<w:endnotes xmlns:wpc="http://schemas.microsoft.com/office/word/2010/wordprocessingCanvas" xmlns:cx="http://schemas.microsoft.com/office/drawing/2014/chartex" xmlns:cx1="http://schemas.microsoft.com/office/drawing/2015/9/8/chartex" xmlns:cx2="http://schemas.microsoft.com/office/drawing/2015/10/21/chartex" xmlns:cx3="http://schemas.microsoft.com/office/drawing/2016/5/9/chartex" xmlns:cx4="http://schemas.microsoft.com/office/drawing/2016/5/10/chartex" xmlns:cx5="http://schemas.microsoft.com/office/drawing/2016/5/11/chartex" xmlns:cx6="http://schemas.microsoft.com/office/drawing/2016/5/12/chartex" xmlns:cx7="http://schemas.microsoft.com/office/drawing/2016/5/13/chartex" xmlns:cx8="http://schemas.microsoft.com/office/drawing/2016/5/14/chartex" xmlns:mc="http://schemas.openxmlformats.org/markup-compatibility/2006" xmlns:aink="http://schemas.microsoft.com/office/drawing/2016/ink" xmlns:am3d="http://schemas.microsoft.com/office/drawing/2017/model3d" xmlns:o="urn:schemas-microsoft-com:office:office" xmlns:r="http://schemas.openxmlformats.org/officeDocument/2006/relationships" xmlns:m="http://schemas.openxmlformats.org/officeDocument/2006/math" xmlns:v="urn:schemas-microsoft-com:vml" xmlns:wp14="http://schemas.microsoft.com/office/word/2010/wordprocessingDrawing" xmlns:wp="http://schemas.openxmlformats.org/drawingml/2006/wordprocessingDrawing" xmlns:w10="urn:schemas-microsoft-com:office:word" xmlns:w="http://schemas.openxmlformats.org/wordprocessingml/2006/main" xmlns:w14="http://schemas.microsoft.com/office/word/2010/wordml" xmlns:w15="http://schemas.microsoft.com/office/word/2012/wordml" xmlns:w16cex="http://schemas.microsoft.com/office/word/2018/wordml/cex" xmlns:w16cid="http://schemas.microsoft.com/office/word/2016/wordml/cid" xmlns:w16="http://schemas.microsoft.com/office/word/2018/wordml" xmlns:w16se="http://schemas.microsoft.com/office/word/2015/wordml/symex" xmlns:wpg="http://schemas.microsoft.com/office/word/2010/wordprocessingGroup" xmlns:wpi="http://schemas.microsoft.com/office/word/2010/wordprocessingInk" xmlns:wne="http://schemas.microsoft.com/office/word/2006/wordml" xmlns:wps="http://schemas.microsoft.com/office/word/2010/wordprocessingShape" mc:Ignorable="w14 w15 w16se w16cid w16 w16cex wp14">
-  <w:endnote w:type="separator" w:id="-1">
+<w:endnotes xmlns:ve="http://schemas.openxmlformats.org/markup-compatibility/2006" xmlns:o="urn:schemas-microsoft-com:office:office" xmlns:r="http://schemas.openxmlformats.org/officeDocument/2006/relationships" xmlns:m="http://schemas.openxmlformats.org/officeDocument/2006/math" xmlns:v="urn:schemas-microsoft-com:vml" xmlns:wp="http://schemas.openxmlformats.org/drawingml/2006/wordprocessingDrawing" xmlns:w10="urn:schemas-microsoft-com:office:word" xmlns:w="http://schemas.openxmlformats.org/wordprocessingml/2006/main" xmlns:wne="http://schemas.microsoft.com/office/word/2006/wordml">
+  <w:endnote w:type="separator" w:id="0">
     <w:p>
       <w:r>
         <w:separator/>
       </w:r>
     </w:p>
   </w:endnote>
-  <w:endnote w:type="continuationSeparator" w:id="0">
+  <w:endnote w:type="continuationSeparator" w:id="1">
     <w:p>
       <w:r>
         <w:continuationSeparator/>
@@ -6716,15 +6494,15 @@
 </file>
 
 <file path=word/footnotes.xml><?xml version="1.0" encoding="utf-8"?>
-<w:footnotes xmlns:wpc="http://schemas.microsoft.com/office/word/2010/wordprocessingCanvas" xmlns:cx="http://schemas.microsoft.com/office/drawing/2014/chartex" xmlns:cx1="http://schemas.microsoft.com/office/drawing/2015/9/8/chartex" xmlns:cx2="http://schemas.microsoft.com/office/drawing/2015/10/21/chartex" xmlns:cx3="http://schemas.microsoft.com/office/drawing/2016/5/9/chartex" xmlns:cx4="http://schemas.microsoft.com/office/drawing/2016/5/10/chartex" xmlns:cx5="http://schemas.microsoft.com/office/drawing/2016/5/11/chartex" xmlns:cx6="http://schemas.microsoft.com/office/drawing/2016/5/12/chartex" xmlns:cx7="http://schemas.microsoft.com/office/drawing/2016/5/13/chartex" xmlns:cx8="http://schemas.microsoft.com/office/drawing/2016/5/14/chartex" xmlns:mc="http://schemas.openxmlformats.org/markup-compatibility/2006" xmlns:aink="http://schemas.microsoft.com/office/drawing/2016/ink" xmlns:am3d="http://schemas.microsoft.com/office/drawing/2017/model3d" xmlns:o="urn:schemas-microsoft-com:office:office" xmlns:r="http://schemas.openxmlformats.org/officeDocument/2006/relationships" xmlns:m="http://schemas.openxmlformats.org/officeDocument/2006/math" xmlns:v="urn:schemas-microsoft-com:vml" xmlns:wp14="http://schemas.microsoft.com/office/word/2010/wordprocessingDrawing" xmlns:wp="http://schemas.openxmlformats.org/drawingml/2006/wordprocessingDrawing" xmlns:w10="urn:schemas-microsoft-com:office:word" xmlns:w="http://schemas.openxmlformats.org/wordprocessingml/2006/main" xmlns:w14="http://schemas.microsoft.com/office/word/2010/wordml" xmlns:w15="http://schemas.microsoft.com/office/word/2012/wordml" xmlns:w16cex="http://schemas.microsoft.com/office/word/2018/wordml/cex" xmlns:w16cid="http://schemas.microsoft.com/office/word/2016/wordml/cid" xmlns:w16="http://schemas.microsoft.com/office/word/2018/wordml" xmlns:w16se="http://schemas.microsoft.com/office/word/2015/wordml/symex" xmlns:wpg="http://schemas.microsoft.com/office/word/2010/wordprocessingGroup" xmlns:wpi="http://schemas.microsoft.com/office/word/2010/wordprocessingInk" xmlns:wne="http://schemas.microsoft.com/office/word/2006/wordml" xmlns:wps="http://schemas.microsoft.com/office/word/2010/wordprocessingShape" mc:Ignorable="w14 w15 w16se w16cid w16 w16cex wp14">
-  <w:footnote w:type="separator" w:id="-1">
+<w:footnotes xmlns:ve="http://schemas.openxmlformats.org/markup-compatibility/2006" xmlns:o="urn:schemas-microsoft-com:office:office" xmlns:r="http://schemas.openxmlformats.org/officeDocument/2006/relationships" xmlns:m="http://schemas.openxmlformats.org/officeDocument/2006/math" xmlns:v="urn:schemas-microsoft-com:vml" xmlns:wp="http://schemas.openxmlformats.org/drawingml/2006/wordprocessingDrawing" xmlns:w10="urn:schemas-microsoft-com:office:word" xmlns:w="http://schemas.openxmlformats.org/wordprocessingml/2006/main" xmlns:wne="http://schemas.microsoft.com/office/word/2006/wordml">
+  <w:footnote w:type="separator" w:id="0">
     <w:p>
       <w:r>
         <w:separator/>
       </w:r>
     </w:p>
   </w:footnote>
-  <w:footnote w:type="continuationSeparator" w:id="0">
+  <w:footnote w:type="continuationSeparator" w:id="1">
     <w:p>
       <w:r>
         <w:continuationSeparator/>
@@ -6735,8 +6513,8 @@
 </file>
 
 <file path=word/numbering.xml><?xml version="1.0" encoding="utf-8"?>
-<w:numbering xmlns:wpc="http://schemas.microsoft.com/office/word/2010/wordprocessingCanvas" xmlns:cx="http://schemas.microsoft.com/office/drawing/2014/chartex" xmlns:cx1="http://schemas.microsoft.com/office/drawing/2015/9/8/chartex" xmlns:cx2="http://schemas.microsoft.com/office/drawing/2015/10/21/chartex" xmlns:cx3="http://schemas.microsoft.com/office/drawing/2016/5/9/chartex" xmlns:cx4="http://schemas.microsoft.com/office/drawing/2016/5/10/chartex" xmlns:cx5="http://schemas.microsoft.com/office/drawing/2016/5/11/chartex" xmlns:cx6="http://schemas.microsoft.com/office/drawing/2016/5/12/chartex" xmlns:cx7="http://schemas.microsoft.com/office/drawing/2016/5/13/chartex" xmlns:cx8="http://schemas.microsoft.com/office/drawing/2016/5/14/chartex" xmlns:mc="http://schemas.openxmlformats.org/markup-compatibility/2006" xmlns:aink="http://schemas.microsoft.com/office/drawing/2016/ink" xmlns:am3d="http://schemas.microsoft.com/office/drawing/2017/model3d" xmlns:o="urn:schemas-microsoft-com:office:office" xmlns:r="http://schemas.openxmlformats.org/officeDocument/2006/relationships" xmlns:m="http://schemas.openxmlformats.org/officeDocument/2006/math" xmlns:v="urn:schemas-microsoft-com:vml" xmlns:wp14="http://schemas.microsoft.com/office/word/2010/wordprocessingDrawing" xmlns:wp="http://schemas.openxmlformats.org/drawingml/2006/wordprocessingDrawing" xmlns:w10="urn:schemas-microsoft-com:office:word" xmlns:w="http://schemas.openxmlformats.org/wordprocessingml/2006/main" xmlns:w14="http://schemas.microsoft.com/office/word/2010/wordml" xmlns:w15="http://schemas.microsoft.com/office/word/2012/wordml" xmlns:w16cex="http://schemas.microsoft.com/office/word/2018/wordml/cex" xmlns:w16cid="http://schemas.microsoft.com/office/word/2016/wordml/cid" xmlns:w16="http://schemas.microsoft.com/office/word/2018/wordml" xmlns:w16se="http://schemas.microsoft.com/office/word/2015/wordml/symex" xmlns:wpg="http://schemas.microsoft.com/office/word/2010/wordprocessingGroup" xmlns:wpi="http://schemas.microsoft.com/office/word/2010/wordprocessingInk" xmlns:wne="http://schemas.microsoft.com/office/word/2006/wordml" xmlns:wps="http://schemas.microsoft.com/office/word/2010/wordprocessingShape" mc:Ignorable="w14 w15 w16se w16cid w16 w16cex wp14">
-  <w:abstractNum w:abstractNumId="0" w15:restartNumberingAfterBreak="0">
+<w:numbering xmlns:ve="http://schemas.openxmlformats.org/markup-compatibility/2006" xmlns:o="urn:schemas-microsoft-com:office:office" xmlns:r="http://schemas.openxmlformats.org/officeDocument/2006/relationships" xmlns:m="http://schemas.openxmlformats.org/officeDocument/2006/math" xmlns:v="urn:schemas-microsoft-com:vml" xmlns:wp="http://schemas.openxmlformats.org/drawingml/2006/wordprocessingDrawing" xmlns:w10="urn:schemas-microsoft-com:office:word" xmlns:w="http://schemas.openxmlformats.org/wordprocessingml/2006/main" xmlns:wne="http://schemas.microsoft.com/office/word/2006/wordml">
+  <w:abstractNum w:abstractNumId="0">
     <w:nsid w:val="78E70F9F"/>
     <w:multiLevelType w:val="hybridMultilevel"/>
     <w:tmpl w:val="05DC2F16"/>
@@ -6829,7 +6607,7 @@
 </file>
 
 <file path=word/styles.xml><?xml version="1.0" encoding="utf-8"?>
-<w:styles xmlns:mc="http://schemas.openxmlformats.org/markup-compatibility/2006" xmlns:r="http://schemas.openxmlformats.org/officeDocument/2006/relationships" xmlns:w="http://schemas.openxmlformats.org/wordprocessingml/2006/main" xmlns:w14="http://schemas.microsoft.com/office/word/2010/wordml" xmlns:w15="http://schemas.microsoft.com/office/word/2012/wordml" xmlns:w16cex="http://schemas.microsoft.com/office/word/2018/wordml/cex" xmlns:w16cid="http://schemas.microsoft.com/office/word/2016/wordml/cid" xmlns:w16="http://schemas.microsoft.com/office/word/2018/wordml" xmlns:w16se="http://schemas.microsoft.com/office/word/2015/wordml/symex" mc:Ignorable="w14 w15 w16se w16cid w16 w16cex">
+<w:styles xmlns:r="http://schemas.openxmlformats.org/officeDocument/2006/relationships" xmlns:w="http://schemas.openxmlformats.org/wordprocessingml/2006/main">
   <w:docDefaults>
     <w:rPrDefault>
       <w:rPr>
@@ -6841,400 +6619,162 @@
     </w:rPrDefault>
     <w:pPrDefault/>
   </w:docDefaults>
-  <w:latentStyles w:defLockedState="0" w:defUIPriority="99" w:defSemiHidden="0" w:defUnhideWhenUsed="0" w:defQFormat="0" w:count="376">
-    <w:lsdException w:name="Normal" w:uiPriority="0" w:qFormat="1"/>
-    <w:lsdException w:name="heading 1" w:uiPriority="9" w:qFormat="1"/>
-    <w:lsdException w:name="heading 2" w:semiHidden="1" w:uiPriority="9" w:unhideWhenUsed="1" w:qFormat="1"/>
-    <w:lsdException w:name="heading 3" w:semiHidden="1" w:uiPriority="9" w:unhideWhenUsed="1" w:qFormat="1"/>
-    <w:lsdException w:name="heading 4" w:semiHidden="1" w:uiPriority="9" w:unhideWhenUsed="1" w:qFormat="1"/>
-    <w:lsdException w:name="heading 5" w:semiHidden="1" w:uiPriority="9" w:unhideWhenUsed="1" w:qFormat="1"/>
-    <w:lsdException w:name="heading 6" w:semiHidden="1" w:uiPriority="9" w:unhideWhenUsed="1" w:qFormat="1"/>
-    <w:lsdException w:name="heading 7" w:semiHidden="1" w:uiPriority="9" w:unhideWhenUsed="1" w:qFormat="1"/>
-    <w:lsdException w:name="heading 8" w:semiHidden="1" w:uiPriority="9" w:unhideWhenUsed="1" w:qFormat="1"/>
-    <w:lsdException w:name="heading 9" w:semiHidden="1" w:uiPriority="9" w:unhideWhenUsed="1" w:qFormat="1"/>
-    <w:lsdException w:name="index 1" w:semiHidden="1" w:unhideWhenUsed="1"/>
-    <w:lsdException w:name="index 2" w:semiHidden="1" w:unhideWhenUsed="1"/>
-    <w:lsdException w:name="index 3" w:semiHidden="1" w:unhideWhenUsed="1"/>
-    <w:lsdException w:name="index 4" w:semiHidden="1" w:unhideWhenUsed="1"/>
-    <w:lsdException w:name="index 5" w:semiHidden="1" w:unhideWhenUsed="1"/>
-    <w:lsdException w:name="index 6" w:semiHidden="1" w:unhideWhenUsed="1"/>
-    <w:lsdException w:name="index 7" w:semiHidden="1" w:unhideWhenUsed="1"/>
-    <w:lsdException w:name="index 8" w:semiHidden="1" w:unhideWhenUsed="1"/>
-    <w:lsdException w:name="index 9" w:semiHidden="1" w:unhideWhenUsed="1"/>
-    <w:lsdException w:name="toc 1" w:semiHidden="1" w:uiPriority="39" w:unhideWhenUsed="1"/>
-    <w:lsdException w:name="toc 2" w:semiHidden="1" w:uiPriority="39" w:unhideWhenUsed="1"/>
-    <w:lsdException w:name="toc 3" w:semiHidden="1" w:uiPriority="39" w:unhideWhenUsed="1"/>
-    <w:lsdException w:name="toc 4" w:semiHidden="1" w:uiPriority="39" w:unhideWhenUsed="1"/>
-    <w:lsdException w:name="toc 5" w:semiHidden="1" w:uiPriority="39" w:unhideWhenUsed="1"/>
-    <w:lsdException w:name="toc 6" w:semiHidden="1" w:uiPriority="39" w:unhideWhenUsed="1"/>
-    <w:lsdException w:name="toc 7" w:semiHidden="1" w:uiPriority="39" w:unhideWhenUsed="1"/>
-    <w:lsdException w:name="toc 8" w:semiHidden="1" w:uiPriority="39" w:unhideWhenUsed="1"/>
-    <w:lsdException w:name="toc 9" w:semiHidden="1" w:uiPriority="39" w:unhideWhenUsed="1"/>
-    <w:lsdException w:name="Normal Indent" w:semiHidden="1" w:unhideWhenUsed="1"/>
-    <w:lsdException w:name="footnote text" w:semiHidden="1" w:unhideWhenUsed="1"/>
-    <w:lsdException w:name="annotation text" w:semiHidden="1" w:unhideWhenUsed="1"/>
-    <w:lsdException w:name="header" w:semiHidden="1" w:unhideWhenUsed="1"/>
-    <w:lsdException w:name="footer" w:semiHidden="1" w:unhideWhenUsed="1"/>
-    <w:lsdException w:name="index heading" w:semiHidden="1" w:unhideWhenUsed="1"/>
-    <w:lsdException w:name="caption" w:semiHidden="1" w:uiPriority="35" w:unhideWhenUsed="1" w:qFormat="1"/>
-    <w:lsdException w:name="table of figures" w:semiHidden="1" w:unhideWhenUsed="1"/>
-    <w:lsdException w:name="envelope address" w:semiHidden="1" w:unhideWhenUsed="1"/>
-    <w:lsdException w:name="envelope return" w:semiHidden="1" w:unhideWhenUsed="1"/>
-    <w:lsdException w:name="footnote reference" w:semiHidden="1" w:unhideWhenUsed="1"/>
-    <w:lsdException w:name="annotation reference" w:semiHidden="1" w:unhideWhenUsed="1"/>
-    <w:lsdException w:name="line number" w:semiHidden="1" w:unhideWhenUsed="1"/>
-    <w:lsdException w:name="page number" w:semiHidden="1" w:unhideWhenUsed="1"/>
-    <w:lsdException w:name="endnote reference" w:semiHidden="1" w:unhideWhenUsed="1"/>
-    <w:lsdException w:name="endnote text" w:semiHidden="1" w:unhideWhenUsed="1"/>
-    <w:lsdException w:name="table of authorities" w:semiHidden="1" w:unhideWhenUsed="1"/>
-    <w:lsdException w:name="macro" w:semiHidden="1" w:unhideWhenUsed="1"/>
-    <w:lsdException w:name="toa heading" w:semiHidden="1" w:unhideWhenUsed="1"/>
-    <w:lsdException w:name="List" w:semiHidden="1" w:unhideWhenUsed="1"/>
-    <w:lsdException w:name="List Bullet" w:semiHidden="1" w:unhideWhenUsed="1"/>
-    <w:lsdException w:name="List Number" w:semiHidden="1" w:unhideWhenUsed="1"/>
-    <w:lsdException w:name="List 2" w:semiHidden="1" w:unhideWhenUsed="1"/>
-    <w:lsdException w:name="List 3" w:semiHidden="1" w:unhideWhenUsed="1"/>
-    <w:lsdException w:name="List 4" w:semiHidden="1" w:unhideWhenUsed="1"/>
-    <w:lsdException w:name="List 5" w:semiHidden="1" w:unhideWhenUsed="1"/>
-    <w:lsdException w:name="List Bullet 2" w:semiHidden="1" w:unhideWhenUsed="1"/>
-    <w:lsdException w:name="List Bullet 3" w:semiHidden="1" w:unhideWhenUsed="1"/>
-    <w:lsdException w:name="List Bullet 4" w:semiHidden="1" w:unhideWhenUsed="1"/>
-    <w:lsdException w:name="List Bullet 5" w:semiHidden="1" w:unhideWhenUsed="1"/>
-    <w:lsdException w:name="List Number 2" w:semiHidden="1" w:unhideWhenUsed="1"/>
-    <w:lsdException w:name="List Number 3" w:semiHidden="1" w:unhideWhenUsed="1"/>
-    <w:lsdException w:name="List Number 4" w:semiHidden="1" w:unhideWhenUsed="1"/>
-    <w:lsdException w:name="List Number 5" w:semiHidden="1" w:unhideWhenUsed="1"/>
-    <w:lsdException w:name="Title" w:uiPriority="10" w:qFormat="1"/>
-    <w:lsdException w:name="Closing" w:semiHidden="1" w:unhideWhenUsed="1"/>
-    <w:lsdException w:name="Signature" w:semiHidden="1" w:unhideWhenUsed="1"/>
-    <w:lsdException w:name="Default Paragraph Font" w:semiHidden="1" w:uiPriority="1" w:unhideWhenUsed="1"/>
-    <w:lsdException w:name="Body Text" w:semiHidden="1" w:unhideWhenUsed="1"/>
-    <w:lsdException w:name="Body Text Indent" w:semiHidden="1" w:unhideWhenUsed="1"/>
-    <w:lsdException w:name="List Continue" w:semiHidden="1" w:unhideWhenUsed="1"/>
-    <w:lsdException w:name="List Continue 2" w:semiHidden="1" w:unhideWhenUsed="1"/>
-    <w:lsdException w:name="List Continue 3" w:semiHidden="1" w:unhideWhenUsed="1"/>
-    <w:lsdException w:name="List Continue 4" w:semiHidden="1" w:unhideWhenUsed="1"/>
-    <w:lsdException w:name="List Continue 5" w:semiHidden="1" w:unhideWhenUsed="1"/>
-    <w:lsdException w:name="Message Header" w:semiHidden="1" w:unhideWhenUsed="1"/>
-    <w:lsdException w:name="Subtitle" w:uiPriority="11" w:qFormat="1"/>
-    <w:lsdException w:name="Salutation" w:semiHidden="1" w:unhideWhenUsed="1"/>
-    <w:lsdException w:name="Date" w:semiHidden="1" w:unhideWhenUsed="1"/>
-    <w:lsdException w:name="Body Text First Indent" w:semiHidden="1" w:unhideWhenUsed="1"/>
-    <w:lsdException w:name="Body Text First Indent 2" w:semiHidden="1" w:unhideWhenUsed="1"/>
-    <w:lsdException w:name="Note Heading" w:semiHidden="1" w:unhideWhenUsed="1"/>
-    <w:lsdException w:name="Body Text 2" w:semiHidden="1" w:unhideWhenUsed="1"/>
-    <w:lsdException w:name="Body Text 3" w:semiHidden="1" w:unhideWhenUsed="1"/>
-    <w:lsdException w:name="Body Text Indent 2" w:semiHidden="1" w:unhideWhenUsed="1"/>
-    <w:lsdException w:name="Body Text Indent 3" w:semiHidden="1" w:unhideWhenUsed="1"/>
-    <w:lsdException w:name="Block Text" w:semiHidden="1" w:unhideWhenUsed="1"/>
-    <w:lsdException w:name="Hyperlink" w:semiHidden="1" w:unhideWhenUsed="1"/>
-    <w:lsdException w:name="FollowedHyperlink" w:semiHidden="1" w:unhideWhenUsed="1"/>
-    <w:lsdException w:name="Strong" w:uiPriority="22" w:qFormat="1"/>
-    <w:lsdException w:name="Emphasis" w:uiPriority="20" w:qFormat="1"/>
-    <w:lsdException w:name="Document Map" w:semiHidden="1" w:unhideWhenUsed="1"/>
-    <w:lsdException w:name="Plain Text" w:semiHidden="1" w:unhideWhenUsed="1"/>
-    <w:lsdException w:name="E-mail Signature" w:semiHidden="1" w:unhideWhenUsed="1"/>
-    <w:lsdException w:name="HTML Top of Form" w:semiHidden="1" w:unhideWhenUsed="1"/>
-    <w:lsdException w:name="HTML Bottom of Form" w:semiHidden="1" w:unhideWhenUsed="1"/>
-    <w:lsdException w:name="Normal (Web)" w:semiHidden="1" w:unhideWhenUsed="1"/>
-    <w:lsdException w:name="HTML Acronym" w:semiHidden="1" w:unhideWhenUsed="1"/>
-    <w:lsdException w:name="HTML Address" w:semiHidden="1" w:unhideWhenUsed="1"/>
-    <w:lsdException w:name="HTML Cite" w:semiHidden="1" w:unhideWhenUsed="1"/>
-    <w:lsdException w:name="HTML Code" w:semiHidden="1" w:unhideWhenUsed="1"/>
-    <w:lsdException w:name="HTML Definition" w:semiHidden="1" w:unhideWhenUsed="1"/>
-    <w:lsdException w:name="HTML Keyboard" w:semiHidden="1" w:unhideWhenUsed="1"/>
-    <w:lsdException w:name="HTML Preformatted" w:semiHidden="1" w:unhideWhenUsed="1"/>
-    <w:lsdException w:name="HTML Sample" w:semiHidden="1" w:unhideWhenUsed="1"/>
-    <w:lsdException w:name="HTML Typewriter" w:semiHidden="1" w:unhideWhenUsed="1"/>
-    <w:lsdException w:name="HTML Variable" w:semiHidden="1" w:unhideWhenUsed="1"/>
-    <w:lsdException w:name="Normal Table" w:semiHidden="1" w:unhideWhenUsed="1"/>
-    <w:lsdException w:name="annotation subject" w:semiHidden="1" w:unhideWhenUsed="1"/>
-    <w:lsdException w:name="No List" w:semiHidden="1" w:unhideWhenUsed="1"/>
-    <w:lsdException w:name="Outline List 1" w:semiHidden="1" w:unhideWhenUsed="1"/>
-    <w:lsdException w:name="Outline List 2" w:semiHidden="1" w:unhideWhenUsed="1"/>
-    <w:lsdException w:name="Outline List 3" w:semiHidden="1" w:unhideWhenUsed="1"/>
-    <w:lsdException w:name="Table Simple 1" w:semiHidden="1" w:unhideWhenUsed="1"/>
-    <w:lsdException w:name="Table Simple 2" w:semiHidden="1" w:unhideWhenUsed="1"/>
-    <w:lsdException w:name="Table Simple 3" w:semiHidden="1" w:unhideWhenUsed="1"/>
-    <w:lsdException w:name="Table Classic 1" w:semiHidden="1" w:unhideWhenUsed="1"/>
-    <w:lsdException w:name="Table Classic 2" w:semiHidden="1" w:unhideWhenUsed="1"/>
-    <w:lsdException w:name="Table Classic 3" w:semiHidden="1" w:unhideWhenUsed="1"/>
-    <w:lsdException w:name="Table Classic 4" w:semiHidden="1" w:unhideWhenUsed="1"/>
-    <w:lsdException w:name="Table Colorful 1" w:semiHidden="1" w:unhideWhenUsed="1"/>
-    <w:lsdException w:name="Table Colorful 2" w:semiHidden="1" w:unhideWhenUsed="1"/>
-    <w:lsdException w:name="Table Colorful 3" w:semiHidden="1" w:unhideWhenUsed="1"/>
-    <w:lsdException w:name="Table Columns 1" w:semiHidden="1" w:unhideWhenUsed="1"/>
-    <w:lsdException w:name="Table Columns 2" w:semiHidden="1" w:unhideWhenUsed="1"/>
-    <w:lsdException w:name="Table Columns 3" w:semiHidden="1" w:unhideWhenUsed="1"/>
-    <w:lsdException w:name="Table Columns 4" w:semiHidden="1" w:unhideWhenUsed="1"/>
-    <w:lsdException w:name="Table Columns 5" w:semiHidden="1" w:unhideWhenUsed="1"/>
-    <w:lsdException w:name="Table Grid 1" w:semiHidden="1" w:unhideWhenUsed="1"/>
-    <w:lsdException w:name="Table Grid 2" w:semiHidden="1" w:unhideWhenUsed="1"/>
-    <w:lsdException w:name="Table Grid 3" w:semiHidden="1" w:unhideWhenUsed="1"/>
-    <w:lsdException w:name="Table Grid 4" w:semiHidden="1" w:unhideWhenUsed="1"/>
-    <w:lsdException w:name="Table Grid 5" w:semiHidden="1" w:unhideWhenUsed="1"/>
-    <w:lsdException w:name="Table Grid 6" w:semiHidden="1" w:unhideWhenUsed="1"/>
-    <w:lsdException w:name="Table Grid 7" w:semiHidden="1" w:unhideWhenUsed="1"/>
-    <w:lsdException w:name="Table Grid 8" w:semiHidden="1" w:unhideWhenUsed="1"/>
-    <w:lsdException w:name="Table List 1" w:semiHidden="1" w:unhideWhenUsed="1"/>
-    <w:lsdException w:name="Table List 2" w:semiHidden="1" w:unhideWhenUsed="1"/>
-    <w:lsdException w:name="Table List 3" w:semiHidden="1" w:unhideWhenUsed="1"/>
-    <w:lsdException w:name="Table List 4" w:semiHidden="1" w:unhideWhenUsed="1"/>
-    <w:lsdException w:name="Table List 5" w:semiHidden="1" w:unhideWhenUsed="1"/>
-    <w:lsdException w:name="Table List 6" w:semiHidden="1" w:unhideWhenUsed="1"/>
-    <w:lsdException w:name="Table List 7" w:semiHidden="1" w:unhideWhenUsed="1"/>
-    <w:lsdException w:name="Table List 8" w:semiHidden="1" w:unhideWhenUsed="1"/>
-    <w:lsdException w:name="Table 3D effects 1" w:semiHidden="1" w:unhideWhenUsed="1"/>
-    <w:lsdException w:name="Table 3D effects 2" w:semiHidden="1" w:unhideWhenUsed="1"/>
-    <w:lsdException w:name="Table 3D effects 3" w:semiHidden="1" w:unhideWhenUsed="1"/>
-    <w:lsdException w:name="Table Contemporary" w:semiHidden="1" w:unhideWhenUsed="1"/>
-    <w:lsdException w:name="Table Elegant" w:semiHidden="1" w:unhideWhenUsed="1"/>
-    <w:lsdException w:name="Table Professional" w:semiHidden="1" w:unhideWhenUsed="1"/>
-    <w:lsdException w:name="Table Subtle 1" w:semiHidden="1" w:unhideWhenUsed="1"/>
-    <w:lsdException w:name="Table Subtle 2" w:semiHidden="1" w:unhideWhenUsed="1"/>
-    <w:lsdException w:name="Table Web 1" w:semiHidden="1" w:unhideWhenUsed="1"/>
-    <w:lsdException w:name="Table Web 2" w:semiHidden="1" w:unhideWhenUsed="1"/>
-    <w:lsdException w:name="Table Web 3" w:semiHidden="1" w:unhideWhenUsed="1"/>
-    <w:lsdException w:name="Balloon Text" w:semiHidden="1" w:unhideWhenUsed="1"/>
-    <w:lsdException w:name="Table Grid" w:uiPriority="39"/>
-    <w:lsdException w:name="Table Theme" w:semiHidden="1" w:unhideWhenUsed="1"/>
-    <w:lsdException w:name="Placeholder Text" w:semiHidden="1"/>
-    <w:lsdException w:name="No Spacing" w:uiPriority="1" w:qFormat="1"/>
-    <w:lsdException w:name="Light Shading" w:uiPriority="60"/>
-    <w:lsdException w:name="Light List" w:uiPriority="61"/>
-    <w:lsdException w:name="Light Grid" w:uiPriority="62"/>
-    <w:lsdException w:name="Medium Shading 1" w:uiPriority="63"/>
-    <w:lsdException w:name="Medium Shading 2" w:uiPriority="64"/>
-    <w:lsdException w:name="Medium List 1" w:uiPriority="65"/>
-    <w:lsdException w:name="Medium List 2" w:uiPriority="66"/>
-    <w:lsdException w:name="Medium Grid 1" w:uiPriority="67"/>
-    <w:lsdException w:name="Medium Grid 2" w:uiPriority="68"/>
-    <w:lsdException w:name="Medium Grid 3" w:uiPriority="69"/>
-    <w:lsdException w:name="Dark List" w:uiPriority="70"/>
-    <w:lsdException w:name="Colorful Shading" w:uiPriority="71"/>
-    <w:lsdException w:name="Colorful List" w:uiPriority="72"/>
-    <w:lsdException w:name="Colorful Grid" w:uiPriority="73"/>
-    <w:lsdException w:name="Light Shading Accent 1" w:uiPriority="60"/>
-    <w:lsdException w:name="Light List Accent 1" w:uiPriority="61"/>
-    <w:lsdException w:name="Light Grid Accent 1" w:uiPriority="62"/>
-    <w:lsdException w:name="Medium Shading 1 Accent 1" w:uiPriority="63"/>
-    <w:lsdException w:name="Medium Shading 2 Accent 1" w:uiPriority="64"/>
-    <w:lsdException w:name="Medium List 1 Accent 1" w:uiPriority="65"/>
-    <w:lsdException w:name="Revision" w:semiHidden="1"/>
-    <w:lsdException w:name="List Paragraph" w:uiPriority="34" w:qFormat="1"/>
-    <w:lsdException w:name="Quote" w:uiPriority="29" w:qFormat="1"/>
-    <w:lsdException w:name="Intense Quote" w:uiPriority="30" w:qFormat="1"/>
-    <w:lsdException w:name="Medium List 2 Accent 1" w:uiPriority="66"/>
-    <w:lsdException w:name="Medium Grid 1 Accent 1" w:uiPriority="67"/>
-    <w:lsdException w:name="Medium Grid 2 Accent 1" w:uiPriority="68"/>
-    <w:lsdException w:name="Medium Grid 3 Accent 1" w:uiPriority="69"/>
-    <w:lsdException w:name="Dark List Accent 1" w:uiPriority="70"/>
-    <w:lsdException w:name="Colorful Shading Accent 1" w:uiPriority="71"/>
-    <w:lsdException w:name="Colorful List Accent 1" w:uiPriority="72"/>
-    <w:lsdException w:name="Colorful Grid Accent 1" w:uiPriority="73"/>
-    <w:lsdException w:name="Light Shading Accent 2" w:uiPriority="60"/>
-    <w:lsdException w:name="Light List Accent 2" w:uiPriority="61"/>
-    <w:lsdException w:name="Light Grid Accent 2" w:uiPriority="62"/>
-    <w:lsdException w:name="Medium Shading 1 Accent 2" w:uiPriority="63"/>
-    <w:lsdException w:name="Medium Shading 2 Accent 2" w:uiPriority="64"/>
-    <w:lsdException w:name="Medium List 1 Accent 2" w:uiPriority="65"/>
-    <w:lsdException w:name="Medium List 2 Accent 2" w:uiPriority="66"/>
-    <w:lsdException w:name="Medium Grid 1 Accent 2" w:uiPriority="67"/>
-    <w:lsdException w:name="Medium Grid 2 Accent 2" w:uiPriority="68"/>
-    <w:lsdException w:name="Medium Grid 3 Accent 2" w:uiPriority="69"/>
-    <w:lsdException w:name="Dark List Accent 2" w:uiPriority="70"/>
-    <w:lsdException w:name="Colorful Shading Accent 2" w:uiPriority="71"/>
-    <w:lsdException w:name="Colorful List Accent 2" w:uiPriority="72"/>
-    <w:lsdException w:name="Colorful Grid Accent 2" w:uiPriority="73"/>
-    <w:lsdException w:name="Light Shading Accent 3" w:uiPriority="60"/>
-    <w:lsdException w:name="Light List Accent 3" w:uiPriority="61"/>
-    <w:lsdException w:name="Light Grid Accent 3" w:uiPriority="62"/>
-    <w:lsdException w:name="Medium Shading 1 Accent 3" w:uiPriority="63"/>
-    <w:lsdException w:name="Medium Shading 2 Accent 3" w:uiPriority="64"/>
-    <w:lsdException w:name="Medium List 1 Accent 3" w:uiPriority="65"/>
-    <w:lsdException w:name="Medium List 2 Accent 3" w:uiPriority="66"/>
-    <w:lsdException w:name="Medium Grid 1 Accent 3" w:uiPriority="67"/>
-    <w:lsdException w:name="Medium Grid 2 Accent 3" w:uiPriority="68"/>
-    <w:lsdException w:name="Medium Grid 3 Accent 3" w:uiPriority="69"/>
-    <w:lsdException w:name="Dark List Accent 3" w:uiPriority="70"/>
-    <w:lsdException w:name="Colorful Shading Accent 3" w:uiPriority="71"/>
-    <w:lsdException w:name="Colorful List Accent 3" w:uiPriority="72"/>
-    <w:lsdException w:name="Colorful Grid Accent 3" w:uiPriority="73"/>
-    <w:lsdException w:name="Light Shading Accent 4" w:uiPriority="60"/>
-    <w:lsdException w:name="Light List Accent 4" w:uiPriority="61"/>
-    <w:lsdException w:name="Light Grid Accent 4" w:uiPriority="62"/>
-    <w:lsdException w:name="Medium Shading 1 Accent 4" w:uiPriority="63"/>
-    <w:lsdException w:name="Medium Shading 2 Accent 4" w:uiPriority="64"/>
-    <w:lsdException w:name="Medium List 1 Accent 4" w:uiPriority="65"/>
-    <w:lsdException w:name="Medium List 2 Accent 4" w:uiPriority="66"/>
-    <w:lsdException w:name="Medium Grid 1 Accent 4" w:uiPriority="67"/>
-    <w:lsdException w:name="Medium Grid 2 Accent 4" w:uiPriority="68"/>
-    <w:lsdException w:name="Medium Grid 3 Accent 4" w:uiPriority="69"/>
-    <w:lsdException w:name="Dark List Accent 4" w:uiPriority="70"/>
-    <w:lsdException w:name="Colorful Shading Accent 4" w:uiPriority="71"/>
-    <w:lsdException w:name="Colorful List Accent 4" w:uiPriority="72"/>
-    <w:lsdException w:name="Colorful Grid Accent 4" w:uiPriority="73"/>
-    <w:lsdException w:name="Light Shading Accent 5" w:uiPriority="60"/>
-    <w:lsdException w:name="Light List Accent 5" w:uiPriority="61"/>
-    <w:lsdException w:name="Light Grid Accent 5" w:uiPriority="62"/>
-    <w:lsdException w:name="Medium Shading 1 Accent 5" w:uiPriority="63"/>
-    <w:lsdException w:name="Medium Shading 2 Accent 5" w:uiPriority="64"/>
-    <w:lsdException w:name="Medium List 1 Accent 5" w:uiPriority="65"/>
-    <w:lsdException w:name="Medium List 2 Accent 5" w:uiPriority="66"/>
-    <w:lsdException w:name="Medium Grid 1 Accent 5" w:uiPriority="67"/>
-    <w:lsdException w:name="Medium Grid 2 Accent 5" w:uiPriority="68"/>
-    <w:lsdException w:name="Medium Grid 3 Accent 5" w:uiPriority="69"/>
-    <w:lsdException w:name="Dark List Accent 5" w:uiPriority="70"/>
-    <w:lsdException w:name="Colorful Shading Accent 5" w:uiPriority="71"/>
-    <w:lsdException w:name="Colorful List Accent 5" w:uiPriority="72"/>
-    <w:lsdException w:name="Colorful Grid Accent 5" w:uiPriority="73"/>
-    <w:lsdException w:name="Light Shading Accent 6" w:uiPriority="60"/>
-    <w:lsdException w:name="Light List Accent 6" w:uiPriority="61"/>
-    <w:lsdException w:name="Light Grid Accent 6" w:uiPriority="62"/>
-    <w:lsdException w:name="Medium Shading 1 Accent 6" w:uiPriority="63"/>
-    <w:lsdException w:name="Medium Shading 2 Accent 6" w:uiPriority="64"/>
-    <w:lsdException w:name="Medium List 1 Accent 6" w:uiPriority="65"/>
-    <w:lsdException w:name="Medium List 2 Accent 6" w:uiPriority="66"/>
-    <w:lsdException w:name="Medium Grid 1 Accent 6" w:uiPriority="67"/>
-    <w:lsdException w:name="Medium Grid 2 Accent 6" w:uiPriority="68"/>
-    <w:lsdException w:name="Medium Grid 3 Accent 6" w:uiPriority="69"/>
-    <w:lsdException w:name="Dark List Accent 6" w:uiPriority="70"/>
-    <w:lsdException w:name="Colorful Shading Accent 6" w:uiPriority="71"/>
-    <w:lsdException w:name="Colorful List Accent 6" w:uiPriority="72"/>
-    <w:lsdException w:name="Colorful Grid Accent 6" w:uiPriority="73"/>
-    <w:lsdException w:name="Subtle Emphasis" w:uiPriority="19" w:qFormat="1"/>
-    <w:lsdException w:name="Intense Emphasis" w:uiPriority="21" w:qFormat="1"/>
-    <w:lsdException w:name="Subtle Reference" w:uiPriority="31" w:qFormat="1"/>
-    <w:lsdException w:name="Intense Reference" w:uiPriority="32" w:qFormat="1"/>
-    <w:lsdException w:name="Book Title" w:uiPriority="33" w:qFormat="1"/>
-    <w:lsdException w:name="Bibliography" w:semiHidden="1" w:uiPriority="37" w:unhideWhenUsed="1"/>
-    <w:lsdException w:name="TOC Heading" w:semiHidden="1" w:uiPriority="39" w:unhideWhenUsed="1" w:qFormat="1"/>
-    <w:lsdException w:name="Plain Table 1" w:uiPriority="41"/>
-    <w:lsdException w:name="Plain Table 2" w:uiPriority="42"/>
-    <w:lsdException w:name="Plain Table 3" w:uiPriority="43"/>
-    <w:lsdException w:name="Plain Table 4" w:uiPriority="44"/>
-    <w:lsdException w:name="Plain Table 5" w:uiPriority="45"/>
-    <w:lsdException w:name="Grid Table Light" w:uiPriority="40"/>
-    <w:lsdException w:name="Grid Table 1 Light" w:uiPriority="46"/>
-    <w:lsdException w:name="Grid Table 2" w:uiPriority="47"/>
-    <w:lsdException w:name="Grid Table 3" w:uiPriority="48"/>
-    <w:lsdException w:name="Grid Table 4" w:uiPriority="49"/>
-    <w:lsdException w:name="Grid Table 5 Dark" w:uiPriority="50"/>
-    <w:lsdException w:name="Grid Table 6 Colorful" w:uiPriority="51"/>
-    <w:lsdException w:name="Grid Table 7 Colorful" w:uiPriority="52"/>
-    <w:lsdException w:name="Grid Table 1 Light Accent 1" w:uiPriority="46"/>
-    <w:lsdException w:name="Grid Table 2 Accent 1" w:uiPriority="47"/>
-    <w:lsdException w:name="Grid Table 3 Accent 1" w:uiPriority="48"/>
-    <w:lsdException w:name="Grid Table 4 Accent 1" w:uiPriority="49"/>
-    <w:lsdException w:name="Grid Table 5 Dark Accent 1" w:uiPriority="50"/>
-    <w:lsdException w:name="Grid Table 6 Colorful Accent 1" w:uiPriority="51"/>
-    <w:lsdException w:name="Grid Table 7 Colorful Accent 1" w:uiPriority="52"/>
-    <w:lsdException w:name="Grid Table 1 Light Accent 2" w:uiPriority="46"/>
-    <w:lsdException w:name="Grid Table 2 Accent 2" w:uiPriority="47"/>
-    <w:lsdException w:name="Grid Table 3 Accent 2" w:uiPriority="48"/>
-    <w:lsdException w:name="Grid Table 4 Accent 2" w:uiPriority="49"/>
-    <w:lsdException w:name="Grid Table 5 Dark Accent 2" w:uiPriority="50"/>
-    <w:lsdException w:name="Grid Table 6 Colorful Accent 2" w:uiPriority="51"/>
-    <w:lsdException w:name="Grid Table 7 Colorful Accent 2" w:uiPriority="52"/>
-    <w:lsdException w:name="Grid Table 1 Light Accent 3" w:uiPriority="46"/>
-    <w:lsdException w:name="Grid Table 2 Accent 3" w:uiPriority="47"/>
-    <w:lsdException w:name="Grid Table 3 Accent 3" w:uiPriority="48"/>
-    <w:lsdException w:name="Grid Table 4 Accent 3" w:uiPriority="49"/>
-    <w:lsdException w:name="Grid Table 5 Dark Accent 3" w:uiPriority="50"/>
-    <w:lsdException w:name="Grid Table 6 Colorful Accent 3" w:uiPriority="51"/>
-    <w:lsdException w:name="Grid Table 7 Colorful Accent 3" w:uiPriority="52"/>
-    <w:lsdException w:name="Grid Table 1 Light Accent 4" w:uiPriority="46"/>
-    <w:lsdException w:name="Grid Table 2 Accent 4" w:uiPriority="47"/>
-    <w:lsdException w:name="Grid Table 3 Accent 4" w:uiPriority="48"/>
-    <w:lsdException w:name="Grid Table 4 Accent 4" w:uiPriority="49"/>
-    <w:lsdException w:name="Grid Table 5 Dark Accent 4" w:uiPriority="50"/>
-    <w:lsdException w:name="Grid Table 6 Colorful Accent 4" w:uiPriority="51"/>
-    <w:lsdException w:name="Grid Table 7 Colorful Accent 4" w:uiPriority="52"/>
-    <w:lsdException w:name="Grid Table 1 Light Accent 5" w:uiPriority="46"/>
-    <w:lsdException w:name="Grid Table 2 Accent 5" w:uiPriority="47"/>
-    <w:lsdException w:name="Grid Table 3 Accent 5" w:uiPriority="48"/>
-    <w:lsdException w:name="Grid Table 4 Accent 5" w:uiPriority="49"/>
-    <w:lsdException w:name="Grid Table 5 Dark Accent 5" w:uiPriority="50"/>
-    <w:lsdException w:name="Grid Table 6 Colorful Accent 5" w:uiPriority="51"/>
-    <w:lsdException w:name="Grid Table 7 Colorful Accent 5" w:uiPriority="52"/>
-    <w:lsdException w:name="Grid Table 1 Light Accent 6" w:uiPriority="46"/>
-    <w:lsdException w:name="Grid Table 2 Accent 6" w:uiPriority="47"/>
-    <w:lsdException w:name="Grid Table 3 Accent 6" w:uiPriority="48"/>
-    <w:lsdException w:name="Grid Table 4 Accent 6" w:uiPriority="49"/>
-    <w:lsdException w:name="Grid Table 5 Dark Accent 6" w:uiPriority="50"/>
-    <w:lsdException w:name="Grid Table 6 Colorful Accent 6" w:uiPriority="51"/>
-    <w:lsdException w:name="Grid Table 7 Colorful Accent 6" w:uiPriority="52"/>
-    <w:lsdException w:name="List Table 1 Light" w:uiPriority="46"/>
-    <w:lsdException w:name="List Table 2" w:uiPriority="47"/>
-    <w:lsdException w:name="List Table 3" w:uiPriority="48"/>
-    <w:lsdException w:name="List Table 4" w:uiPriority="49"/>
-    <w:lsdException w:name="List Table 5 Dark" w:uiPriority="50"/>
-    <w:lsdException w:name="List Table 6 Colorful" w:uiPriority="51"/>
-    <w:lsdException w:name="List Table 7 Colorful" w:uiPriority="52"/>
-    <w:lsdException w:name="List Table 1 Light Accent 1" w:uiPriority="46"/>
-    <w:lsdException w:name="List Table 2 Accent 1" w:uiPriority="47"/>
-    <w:lsdException w:name="List Table 3 Accent 1" w:uiPriority="48"/>
-    <w:lsdException w:name="List Table 4 Accent 1" w:uiPriority="49"/>
-    <w:lsdException w:name="List Table 5 Dark Accent 1" w:uiPriority="50"/>
-    <w:lsdException w:name="List Table 6 Colorful Accent 1" w:uiPriority="51"/>
-    <w:lsdException w:name="List Table 7 Colorful Accent 1" w:uiPriority="52"/>
-    <w:lsdException w:name="List Table 1 Light Accent 2" w:uiPriority="46"/>
-    <w:lsdException w:name="List Table 2 Accent 2" w:uiPriority="47"/>
-    <w:lsdException w:name="List Table 3 Accent 2" w:uiPriority="48"/>
-    <w:lsdException w:name="List Table 4 Accent 2" w:uiPriority="49"/>
-    <w:lsdException w:name="List Table 5 Dark Accent 2" w:uiPriority="50"/>
-    <w:lsdException w:name="List Table 6 Colorful Accent 2" w:uiPriority="51"/>
-    <w:lsdException w:name="List Table 7 Colorful Accent 2" w:uiPriority="52"/>
-    <w:lsdException w:name="List Table 1 Light Accent 3" w:uiPriority="46"/>
-    <w:lsdException w:name="List Table 2 Accent 3" w:uiPriority="47"/>
-    <w:lsdException w:name="List Table 3 Accent 3" w:uiPriority="48"/>
-    <w:lsdException w:name="List Table 4 Accent 3" w:uiPriority="49"/>
-    <w:lsdException w:name="List Table 5 Dark Accent 3" w:uiPriority="50"/>
-    <w:lsdException w:name="List Table 6 Colorful Accent 3" w:uiPriority="51"/>
-    <w:lsdException w:name="List Table 7 Colorful Accent 3" w:uiPriority="52"/>
-    <w:lsdException w:name="List Table 1 Light Accent 4" w:uiPriority="46"/>
-    <w:lsdException w:name="List Table 2 Accent 4" w:uiPriority="47"/>
-    <w:lsdException w:name="List Table 3 Accent 4" w:uiPriority="48"/>
-    <w:lsdException w:name="List Table 4 Accent 4" w:uiPriority="49"/>
-    <w:lsdException w:name="List Table 5 Dark Accent 4" w:uiPriority="50"/>
-    <w:lsdException w:name="List Table 6 Colorful Accent 4" w:uiPriority="51"/>
-    <w:lsdException w:name="List Table 7 Colorful Accent 4" w:uiPriority="52"/>
-    <w:lsdException w:name="List Table 1 Light Accent 5" w:uiPriority="46"/>
-    <w:lsdException w:name="List Table 2 Accent 5" w:uiPriority="47"/>
-    <w:lsdException w:name="List Table 3 Accent 5" w:uiPriority="48"/>
-    <w:lsdException w:name="List Table 4 Accent 5" w:uiPriority="49"/>
-    <w:lsdException w:name="List Table 5 Dark Accent 5" w:uiPriority="50"/>
-    <w:lsdException w:name="List Table 6 Colorful Accent 5" w:uiPriority="51"/>
-    <w:lsdException w:name="List Table 7 Colorful Accent 5" w:uiPriority="52"/>
-    <w:lsdException w:name="List Table 1 Light Accent 6" w:uiPriority="46"/>
-    <w:lsdException w:name="List Table 2 Accent 6" w:uiPriority="47"/>
-    <w:lsdException w:name="List Table 3 Accent 6" w:uiPriority="48"/>
-    <w:lsdException w:name="List Table 4 Accent 6" w:uiPriority="49"/>
-    <w:lsdException w:name="List Table 5 Dark Accent 6" w:uiPriority="50"/>
-    <w:lsdException w:name="List Table 6 Colorful Accent 6" w:uiPriority="51"/>
-    <w:lsdException w:name="List Table 7 Colorful Accent 6" w:uiPriority="52"/>
-    <w:lsdException w:name="Mention" w:semiHidden="1" w:unhideWhenUsed="1"/>
-    <w:lsdException w:name="Smart Hyperlink" w:semiHidden="1" w:unhideWhenUsed="1"/>
-    <w:lsdException w:name="Hashtag" w:semiHidden="1" w:unhideWhenUsed="1"/>
-    <w:lsdException w:name="Unresolved Mention" w:semiHidden="1" w:unhideWhenUsed="1"/>
-    <w:lsdException w:name="Smart Link" w:semiHidden="1" w:unhideWhenUsed="1"/>
+  <w:latentStyles w:defLockedState="0" w:defUIPriority="99" w:defSemiHidden="1" w:defUnhideWhenUsed="1" w:defQFormat="0" w:count="267">
+    <w:lsdException w:name="Normal" w:semiHidden="0" w:uiPriority="0" w:unhideWhenUsed="0" w:qFormat="1"/>
+    <w:lsdException w:name="heading 1" w:semiHidden="0" w:uiPriority="9" w:unhideWhenUsed="0" w:qFormat="1"/>
+    <w:lsdException w:name="heading 2" w:uiPriority="9" w:qFormat="1"/>
+    <w:lsdException w:name="heading 3" w:uiPriority="9" w:qFormat="1"/>
+    <w:lsdException w:name="heading 4" w:uiPriority="9" w:qFormat="1"/>
+    <w:lsdException w:name="heading 5" w:uiPriority="9" w:qFormat="1"/>
+    <w:lsdException w:name="heading 6" w:uiPriority="9" w:qFormat="1"/>
+    <w:lsdException w:name="heading 7" w:uiPriority="9" w:qFormat="1"/>
+    <w:lsdException w:name="heading 8" w:uiPriority="9" w:qFormat="1"/>
+    <w:lsdException w:name="heading 9" w:uiPriority="9" w:qFormat="1"/>
+    <w:lsdException w:name="toc 1" w:uiPriority="39"/>
+    <w:lsdException w:name="toc 2" w:uiPriority="39"/>
+    <w:lsdException w:name="toc 3" w:uiPriority="39"/>
+    <w:lsdException w:name="toc 4" w:uiPriority="39"/>
+    <w:lsdException w:name="toc 5" w:uiPriority="39"/>
+    <w:lsdException w:name="toc 6" w:uiPriority="39"/>
+    <w:lsdException w:name="toc 7" w:uiPriority="39"/>
+    <w:lsdException w:name="toc 8" w:uiPriority="39"/>
+    <w:lsdException w:name="toc 9" w:uiPriority="39"/>
+    <w:lsdException w:name="caption" w:uiPriority="35" w:qFormat="1"/>
+    <w:lsdException w:name="Title" w:semiHidden="0" w:uiPriority="10" w:unhideWhenUsed="0" w:qFormat="1"/>
+    <w:lsdException w:name="Default Paragraph Font" w:uiPriority="1"/>
+    <w:lsdException w:name="Subtitle" w:semiHidden="0" w:uiPriority="11" w:unhideWhenUsed="0" w:qFormat="1"/>
+    <w:lsdException w:name="Strong" w:semiHidden="0" w:uiPriority="22" w:unhideWhenUsed="0" w:qFormat="1"/>
+    <w:lsdException w:name="Emphasis" w:semiHidden="0" w:uiPriority="20" w:unhideWhenUsed="0" w:qFormat="1"/>
+    <w:lsdException w:name="Table Grid" w:semiHidden="0" w:uiPriority="39" w:unhideWhenUsed="0"/>
+    <w:lsdException w:name="Placeholder Text" w:unhideWhenUsed="0"/>
+    <w:lsdException w:name="No Spacing" w:semiHidden="0" w:uiPriority="1" w:unhideWhenUsed="0" w:qFormat="1"/>
+    <w:lsdException w:name="Light Shading" w:semiHidden="0" w:uiPriority="60" w:unhideWhenUsed="0"/>
+    <w:lsdException w:name="Light List" w:semiHidden="0" w:uiPriority="61" w:unhideWhenUsed="0"/>
+    <w:lsdException w:name="Light Grid" w:semiHidden="0" w:uiPriority="62" w:unhideWhenUsed="0"/>
+    <w:lsdException w:name="Medium Shading 1" w:semiHidden="0" w:uiPriority="63" w:unhideWhenUsed="0"/>
+    <w:lsdException w:name="Medium Shading 2" w:semiHidden="0" w:uiPriority="64" w:unhideWhenUsed="0"/>
+    <w:lsdException w:name="Medium List 1" w:semiHidden="0" w:uiPriority="65" w:unhideWhenUsed="0"/>
+    <w:lsdException w:name="Medium List 2" w:semiHidden="0" w:uiPriority="66" w:unhideWhenUsed="0"/>
+    <w:lsdException w:name="Medium Grid 1" w:semiHidden="0" w:uiPriority="67" w:unhideWhenUsed="0"/>
+    <w:lsdException w:name="Medium Grid 2" w:semiHidden="0" w:uiPriority="68" w:unhideWhenUsed="0"/>
+    <w:lsdException w:name="Medium Grid 3" w:semiHidden="0" w:uiPriority="69" w:unhideWhenUsed="0"/>
+    <w:lsdException w:name="Dark List" w:semiHidden="0" w:uiPriority="70" w:unhideWhenUsed="0"/>
+    <w:lsdException w:name="Colorful Shading" w:semiHidden="0" w:uiPriority="71" w:unhideWhenUsed="0"/>
+    <w:lsdException w:name="Colorful List" w:semiHidden="0" w:uiPriority="72" w:unhideWhenUsed="0"/>
+    <w:lsdException w:name="Colorful Grid" w:semiHidden="0" w:uiPriority="73" w:unhideWhenUsed="0"/>
+    <w:lsdException w:name="Light Shading Accent 1" w:semiHidden="0" w:uiPriority="60" w:unhideWhenUsed="0"/>
+    <w:lsdException w:name="Light List Accent 1" w:semiHidden="0" w:uiPriority="61" w:unhideWhenUsed="0"/>
+    <w:lsdException w:name="Light Grid Accent 1" w:semiHidden="0" w:uiPriority="62" w:unhideWhenUsed="0"/>
+    <w:lsdException w:name="Medium Shading 1 Accent 1" w:semiHidden="0" w:uiPriority="63" w:unhideWhenUsed="0"/>
+    <w:lsdException w:name="Medium Shading 2 Accent 1" w:semiHidden="0" w:uiPriority="64" w:unhideWhenUsed="0"/>
+    <w:lsdException w:name="Medium List 1 Accent 1" w:semiHidden="0" w:uiPriority="65" w:unhideWhenUsed="0"/>
+    <w:lsdException w:name="Revision" w:unhideWhenUsed="0"/>
+    <w:lsdException w:name="List Paragraph" w:semiHidden="0" w:uiPriority="34" w:unhideWhenUsed="0" w:qFormat="1"/>
+    <w:lsdException w:name="Quote" w:semiHidden="0" w:uiPriority="29" w:unhideWhenUsed="0" w:qFormat="1"/>
+    <w:lsdException w:name="Intense Quote" w:semiHidden="0" w:uiPriority="30" w:unhideWhenUsed="0" w:qFormat="1"/>
+    <w:lsdException w:name="Medium List 2 Accent 1" w:semiHidden="0" w:uiPriority="66" w:unhideWhenUsed="0"/>
+    <w:lsdException w:name="Medium Grid 1 Accent 1" w:semiHidden="0" w:uiPriority="67" w:unhideWhenUsed="0"/>
+    <w:lsdException w:name="Medium Grid 2 Accent 1" w:semiHidden="0" w:uiPriority="68" w:unhideWhenUsed="0"/>
+    <w:lsdException w:name="Medium Grid 3 Accent 1" w:semiHidden="0" w:uiPriority="69" w:unhideWhenUsed="0"/>
+    <w:lsdException w:name="Dark List Accent 1" w:semiHidden="0" w:uiPriority="70" w:unhideWhenUsed="0"/>
+    <w:lsdException w:name="Colorful Shading Accent 1" w:semiHidden="0" w:uiPriority="71" w:unhideWhenUsed="0"/>
+    <w:lsdException w:name="Colorful List Accent 1" w:semiHidden="0" w:uiPriority="72" w:unhideWhenUsed="0"/>
+    <w:lsdException w:name="Colorful Grid Accent 1" w:semiHidden="0" w:uiPriority="73" w:unhideWhenUsed="0"/>
+    <w:lsdException w:name="Light Shading Accent 2" w:semiHidden="0" w:uiPriority="60" w:unhideWhenUsed="0"/>
+    <w:lsdException w:name="Light List Accent 2" w:semiHidden="0" w:uiPriority="61" w:unhideWhenUsed="0"/>
+    <w:lsdException w:name="Light Grid Accent 2" w:semiHidden="0" w:uiPriority="62" w:unhideWhenUsed="0"/>
+    <w:lsdException w:name="Medium Shading 1 Accent 2" w:semiHidden="0" w:uiPriority="63" w:unhideWhenUsed="0"/>
+    <w:lsdException w:name="Medium Shading 2 Accent 2" w:semiHidden="0" w:uiPriority="64" w:unhideWhenUsed="0"/>
+    <w:lsdException w:name="Medium List 1 Accent 2" w:semiHidden="0" w:uiPriority="65" w:unhideWhenUsed="0"/>
+    <w:lsdException w:name="Medium List 2 Accent 2" w:semiHidden="0" w:uiPriority="66" w:unhideWhenUsed="0"/>
+    <w:lsdException w:name="Medium Grid 1 Accent 2" w:semiHidden="0" w:uiPriority="67" w:unhideWhenUsed="0"/>
+    <w:lsdException w:name="Medium Grid 2 Accent 2" w:semiHidden="0" w:uiPriority="68" w:unhideWhenUsed="0"/>
+    <w:lsdException w:name="Medium Grid 3 Accent 2" w:semiHidden="0" w:uiPriority="69" w:unhideWhenUsed="0"/>
+    <w:lsdException w:name="Dark List Accent 2" w:semiHidden="0" w:uiPriority="70" w:unhideWhenUsed="0"/>
+    <w:lsdException w:name="Colorful Shading Accent 2" w:semiHidden="0" w:uiPriority="71" w:unhideWhenUsed="0"/>
+    <w:lsdException w:name="Colorful List Accent 2" w:semiHidden="0" w:uiPriority="72" w:unhideWhenUsed="0"/>
+    <w:lsdException w:name="Colorful Grid Accent 2" w:semiHidden="0" w:uiPriority="73" w:unhideWhenUsed="0"/>
+    <w:lsdException w:name="Light Shading Accent 3" w:semiHidden="0" w:uiPriority="60" w:unhideWhenUsed="0"/>
+    <w:lsdException w:name="Light List Accent 3" w:semiHidden="0" w:uiPriority="61" w:unhideWhenUsed="0"/>
+    <w:lsdException w:name="Light Grid Accent 3" w:semiHidden="0" w:uiPriority="62" w:unhideWhenUsed="0"/>
+    <w:lsdException w:name="Medium Shading 1 Accent 3" w:semiHidden="0" w:uiPriority="63" w:unhideWhenUsed="0"/>
+    <w:lsdException w:name="Medium Shading 2 Accent 3" w:semiHidden="0" w:uiPriority="64" w:unhideWhenUsed="0"/>
+    <w:lsdException w:name="Medium List 1 Accent 3" w:semiHidden="0" w:uiPriority="65" w:unhideWhenUsed="0"/>
+    <w:lsdException w:name="Medium List 2 Accent 3" w:semiHidden="0" w:uiPriority="66" w:unhideWhenUsed="0"/>
+    <w:lsdException w:name="Medium Grid 1 Accent 3" w:semiHidden="0" w:uiPriority="67" w:unhideWhenUsed="0"/>
+    <w:lsdException w:name="Medium Grid 2 Accent 3" w:semiHidden="0" w:uiPriority="68" w:unhideWhenUsed="0"/>
+    <w:lsdException w:name="Medium Grid 3 Accent 3" w:semiHidden="0" w:uiPriority="69" w:unhideWhenUsed="0"/>
+    <w:lsdException w:name="Dark List Accent 3" w:semiHidden="0" w:uiPriority="70" w:unhideWhenUsed="0"/>
+    <w:lsdException w:name="Colorful Shading Accent 3" w:semiHidden="0" w:uiPriority="71" w:unhideWhenUsed="0"/>
+    <w:lsdException w:name="Colorful List Accent 3" w:semiHidden="0" w:uiPriority="72" w:unhideWhenUsed="0"/>
+    <w:lsdException w:name="Colorful Grid Accent 3" w:semiHidden="0" w:uiPriority="73" w:unhideWhenUsed="0"/>
+    <w:lsdException w:name="Light Shading Accent 4" w:semiHidden="0" w:uiPriority="60" w:unhideWhenUsed="0"/>
+    <w:lsdException w:name="Light List Accent 4" w:semiHidden="0" w:uiPriority="61" w:unhideWhenUsed="0"/>
+    <w:lsdException w:name="Light Grid Accent 4" w:semiHidden="0" w:uiPriority="62" w:unhideWhenUsed="0"/>
+    <w:lsdException w:name="Medium Shading 1 Accent 4" w:semiHidden="0" w:uiPriority="63" w:unhideWhenUsed="0"/>
+    <w:lsdException w:name="Medium Shading 2 Accent 4" w:semiHidden="0" w:uiPriority="64" w:unhideWhenUsed="0"/>
+    <w:lsdException w:name="Medium List 1 Accent 4" w:semiHidden="0" w:uiPriority="65" w:unhideWhenUsed="0"/>
+    <w:lsdException w:name="Medium List 2 Accent 4" w:semiHidden="0" w:uiPriority="66" w:unhideWhenUsed="0"/>
+    <w:lsdException w:name="Medium Grid 1 Accent 4" w:semiHidden="0" w:uiPriority="67" w:unhideWhenUsed="0"/>
+    <w:lsdException w:name="Medium Grid 2 Accent 4" w:semiHidden="0" w:uiPriority="68" w:unhideWhenUsed="0"/>
+    <w:lsdException w:name="Medium Grid 3 Accent 4" w:semiHidden="0" w:uiPriority="69" w:unhideWhenUsed="0"/>
+    <w:lsdException w:name="Dark List Accent 4" w:semiHidden="0" w:uiPriority="70" w:unhideWhenUsed="0"/>
+    <w:lsdException w:name="Colorful Shading Accent 4" w:semiHidden="0" w:uiPriority="71" w:unhideWhenUsed="0"/>
+    <w:lsdException w:name="Colorful List Accent 4" w:semiHidden="0" w:uiPriority="72" w:unhideWhenUsed="0"/>
+    <w:lsdException w:name="Colorful Grid Accent 4" w:semiHidden="0" w:uiPriority="73" w:unhideWhenUsed="0"/>
+    <w:lsdException w:name="Light Shading Accent 5" w:semiHidden="0" w:uiPriority="60" w:unhideWhenUsed="0"/>
+    <w:lsdException w:name="Light List Accent 5" w:semiHidden="0" w:uiPriority="61" w:unhideWhenUsed="0"/>
+    <w:lsdException w:name="Light Grid Accent 5" w:semiHidden="0" w:uiPriority="62" w:unhideWhenUsed="0"/>
+    <w:lsdException w:name="Medium Shading 1 Accent 5" w:semiHidden="0" w:uiPriority="63" w:unhideWhenUsed="0"/>
+    <w:lsdException w:name="Medium Shading 2 Accent 5" w:semiHidden="0" w:uiPriority="64" w:unhideWhenUsed="0"/>
+    <w:lsdException w:name="Medium List 1 Accent 5" w:semiHidden="0" w:uiPriority="65" w:unhideWhenUsed="0"/>
+    <w:lsdException w:name="Medium List 2 Accent 5" w:semiHidden="0" w:uiPriority="66" w:unhideWhenUsed="0"/>
+    <w:lsdException w:name="Medium Grid 1 Accent 5" w:semiHidden="0" w:uiPriority="67" w:unhideWhenUsed="0"/>
+    <w:lsdException w:name="Medium Grid 2 Accent 5" w:semiHidden="0" w:uiPriority="68" w:unhideWhenUsed="0"/>
+    <w:lsdException w:name="Medium Grid 3 Accent 5" w:semiHidden="0" w:uiPriority="69" w:unhideWhenUsed="0"/>
+    <w:lsdException w:name="Dark List Accent 5" w:semiHidden="0" w:uiPriority="70" w:unhideWhenUsed="0"/>
+    <w:lsdException w:name="Colorful Shading Accent 5" w:semiHidden="0" w:uiPriority="71" w:unhideWhenUsed="0"/>
+    <w:lsdException w:name="Colorful List Accent 5" w:semiHidden="0" w:uiPriority="72" w:unhideWhenUsed="0"/>
+    <w:lsdException w:name="Colorful Grid Accent 5" w:semiHidden="0" w:uiPriority="73" w:unhideWhenUsed="0"/>
+    <w:lsdException w:name="Light Shading Accent 6" w:semiHidden="0" w:uiPriority="60" w:unhideWhenUsed="0"/>
+    <w:lsdException w:name="Light List Accent 6" w:semiHidden="0" w:uiPriority="61" w:unhideWhenUsed="0"/>
+    <w:lsdException w:name="Light Grid Accent 6" w:semiHidden="0" w:uiPriority="62" w:unhideWhenUsed="0"/>
+    <w:lsdException w:name="Medium Shading 1 Accent 6" w:semiHidden="0" w:uiPriority="63" w:unhideWhenUsed="0"/>
+    <w:lsdException w:name="Medium Shading 2 Accent 6" w:semiHidden="0" w:uiPriority="64" w:unhideWhenUsed="0"/>
+    <w:lsdException w:name="Medium List 1 Accent 6" w:semiHidden="0" w:uiPriority="65" w:unhideWhenUsed="0"/>
+    <w:lsdException w:name="Medium List 2 Accent 6" w:semiHidden="0" w:uiPriority="66" w:unhideWhenUsed="0"/>
+    <w:lsdException w:name="Medium Grid 1 Accent 6" w:semiHidden="0" w:uiPriority="67" w:unhideWhenUsed="0"/>
+    <w:lsdException w:name="Medium Grid 2 Accent 6" w:semiHidden="0" w:uiPriority="68" w:unhideWhenUsed="0"/>
+    <w:lsdException w:name="Medium Grid 3 Accent 6" w:semiHidden="0" w:uiPriority="69" w:unhideWhenUsed="0"/>
+    <w:lsdException w:name="Dark List Accent 6" w:semiHidden="0" w:uiPriority="70" w:unhideWhenUsed="0"/>
+    <w:lsdException w:name="Colorful Shading Accent 6" w:semiHidden="0" w:uiPriority="71" w:unhideWhenUsed="0"/>
+    <w:lsdException w:name="Colorful List Accent 6" w:semiHidden="0" w:uiPriority="72" w:unhideWhenUsed="0"/>
+    <w:lsdException w:name="Colorful Grid Accent 6" w:semiHidden="0" w:uiPriority="73" w:unhideWhenUsed="0"/>
+    <w:lsdException w:name="Subtle Emphasis" w:semiHidden="0" w:uiPriority="19" w:unhideWhenUsed="0" w:qFormat="1"/>
+    <w:lsdException w:name="Intense Emphasis" w:semiHidden="0" w:uiPriority="21" w:unhideWhenUsed="0" w:qFormat="1"/>
+    <w:lsdException w:name="Subtle Reference" w:semiHidden="0" w:uiPriority="31" w:unhideWhenUsed="0" w:qFormat="1"/>
+    <w:lsdException w:name="Intense Reference" w:semiHidden="0" w:uiPriority="32" w:unhideWhenUsed="0" w:qFormat="1"/>
+    <w:lsdException w:name="Book Title" w:semiHidden="0" w:uiPriority="33" w:unhideWhenUsed="0" w:qFormat="1"/>
+    <w:lsdException w:name="Bibliography" w:uiPriority="37"/>
+    <w:lsdException w:name="TOC Heading" w:uiPriority="39" w:qFormat="1"/>
   </w:latentStyles>
-  <w:style w:type="paragraph" w:default="1" w:styleId="Normal">
+  <w:style w:type="paragraph" w:default="1" w:styleId="a">
     <w:name w:val="Normal"/>
     <w:qFormat/>
     <w:rsid w:val="009A6DDF"/>
   </w:style>
-  <w:style w:type="character" w:default="1" w:styleId="DefaultParagraphFont">
+  <w:style w:type="character" w:default="1" w:styleId="a0">
     <w:name w:val="Default Paragraph Font"/>
     <w:uiPriority w:val="1"/>
     <w:semiHidden/>
     <w:unhideWhenUsed/>
   </w:style>
-  <w:style w:type="table" w:default="1" w:styleId="TableNormal">
+  <w:style w:type="table" w:default="1" w:styleId="a1">
     <w:name w:val="Normal Table"/>
     <w:uiPriority w:val="99"/>
     <w:semiHidden/>
     <w:unhideWhenUsed/>
+    <w:qFormat/>
     <w:tblPr>
       <w:tblInd w:w="0" w:type="dxa"/>
       <w:tblCellMar>
@@ -7245,15 +6785,15 @@
       </w:tblCellMar>
     </w:tblPr>
   </w:style>
-  <w:style w:type="numbering" w:default="1" w:styleId="NoList">
+  <w:style w:type="numbering" w:default="1" w:styleId="a2">
     <w:name w:val="No List"/>
     <w:uiPriority w:val="99"/>
     <w:semiHidden/>
     <w:unhideWhenUsed/>
   </w:style>
-  <w:style w:type="paragraph" w:styleId="ListParagraph">
+  <w:style w:type="paragraph" w:styleId="a3">
     <w:name w:val="List Paragraph"/>
-    <w:basedOn w:val="Normal"/>
+    <w:basedOn w:val="a"/>
     <w:uiPriority w:val="34"/>
     <w:qFormat/>
     <w:rsid w:val="00CC57D3"/>
@@ -7262,12 +6802,13 @@
       <w:contextualSpacing/>
     </w:pPr>
   </w:style>
-  <w:style w:type="table" w:styleId="TableGrid">
+  <w:style w:type="table" w:styleId="a4">
     <w:name w:val="Table Grid"/>
-    <w:basedOn w:val="TableNormal"/>
+    <w:basedOn w:val="a1"/>
     <w:uiPriority w:val="39"/>
     <w:rsid w:val="00BA2097"/>
     <w:tblPr>
+      <w:tblInd w:w="0" w:type="dxa"/>
       <w:tblBorders>
         <w:top w:val="single" w:sz="4" w:space="0" w:color="auto"/>
         <w:left w:val="single" w:sz="4" w:space="0" w:color="auto"/>
@@ -7276,12 +6817,18 @@
         <w:insideH w:val="single" w:sz="4" w:space="0" w:color="auto"/>
         <w:insideV w:val="single" w:sz="4" w:space="0" w:color="auto"/>
       </w:tblBorders>
+      <w:tblCellMar>
+        <w:top w:w="0" w:type="dxa"/>
+        <w:left w:w="108" w:type="dxa"/>
+        <w:bottom w:w="0" w:type="dxa"/>
+        <w:right w:w="108" w:type="dxa"/>
+      </w:tblCellMar>
     </w:tblPr>
   </w:style>
-  <w:style w:type="paragraph" w:styleId="Header">
+  <w:style w:type="paragraph" w:styleId="a5">
     <w:name w:val="header"/>
-    <w:basedOn w:val="Normal"/>
-    <w:link w:val="HeaderChar"/>
+    <w:basedOn w:val="a"/>
+    <w:link w:val="Char"/>
     <w:uiPriority w:val="99"/>
     <w:semiHidden/>
     <w:unhideWhenUsed/>
@@ -7302,10 +6849,10 @@
       <w:szCs w:val="18"/>
     </w:rPr>
   </w:style>
-  <w:style w:type="character" w:customStyle="1" w:styleId="HeaderChar">
-    <w:name w:val="Header Char"/>
-    <w:basedOn w:val="DefaultParagraphFont"/>
-    <w:link w:val="Header"/>
+  <w:style w:type="character" w:customStyle="1" w:styleId="Char">
+    <w:name w:val="页眉 Char"/>
+    <w:basedOn w:val="a0"/>
+    <w:link w:val="a5"/>
     <w:uiPriority w:val="99"/>
     <w:semiHidden/>
     <w:rsid w:val="00FF0304"/>
@@ -7314,10 +6861,10 @@
       <w:szCs w:val="18"/>
     </w:rPr>
   </w:style>
-  <w:style w:type="paragraph" w:styleId="Footer">
+  <w:style w:type="paragraph" w:styleId="a6">
     <w:name w:val="footer"/>
-    <w:basedOn w:val="Normal"/>
-    <w:link w:val="FooterChar"/>
+    <w:basedOn w:val="a"/>
+    <w:link w:val="Char0"/>
     <w:uiPriority w:val="99"/>
     <w:semiHidden/>
     <w:unhideWhenUsed/>
@@ -7334,10 +6881,10 @@
       <w:szCs w:val="18"/>
     </w:rPr>
   </w:style>
-  <w:style w:type="character" w:customStyle="1" w:styleId="FooterChar">
-    <w:name w:val="Footer Char"/>
-    <w:basedOn w:val="DefaultParagraphFont"/>
-    <w:link w:val="Footer"/>
+  <w:style w:type="character" w:customStyle="1" w:styleId="Char0">
+    <w:name w:val="页脚 Char"/>
+    <w:basedOn w:val="a0"/>
+    <w:link w:val="a6"/>
     <w:uiPriority w:val="99"/>
     <w:semiHidden/>
     <w:rsid w:val="00FF0304"/>
@@ -7346,10 +6893,10 @@
       <w:szCs w:val="18"/>
     </w:rPr>
   </w:style>
-  <w:style w:type="paragraph" w:styleId="BalloonText">
+  <w:style w:type="paragraph" w:styleId="a7">
     <w:name w:val="Balloon Text"/>
-    <w:basedOn w:val="Normal"/>
-    <w:link w:val="BalloonTextChar"/>
+    <w:basedOn w:val="a"/>
+    <w:link w:val="Char1"/>
     <w:uiPriority w:val="99"/>
     <w:semiHidden/>
     <w:unhideWhenUsed/>
@@ -7359,10 +6906,10 @@
       <w:szCs w:val="18"/>
     </w:rPr>
   </w:style>
-  <w:style w:type="character" w:customStyle="1" w:styleId="BalloonTextChar">
-    <w:name w:val="Balloon Text Char"/>
-    <w:basedOn w:val="DefaultParagraphFont"/>
-    <w:link w:val="BalloonText"/>
+  <w:style w:type="character" w:customStyle="1" w:styleId="Char1">
+    <w:name w:val="批注框文本 Char"/>
+    <w:basedOn w:val="a0"/>
+    <w:link w:val="a7"/>
     <w:uiPriority w:val="99"/>
     <w:semiHidden/>
     <w:rsid w:val="00FF0304"/>
@@ -7663,7 +7210,7 @@
   <a:extraClrSchemeLst/>
   <a:extLst>
     <a:ext uri="{05A4C25C-085E-4340-85A3-A5531E510DB2}">
-      <thm15:themeFamily xmlns:thm15="http://schemas.microsoft.com/office/thememl/2012/main" name="Office Theme" id="{62F939B6-93AF-4DB8-9C6B-D6C7DFDC589F}" vid="{4A3C46E8-61CC-4603-A589-7422A47A8E4A}"/>
+      <thm15:themeFamily xmlns:thm15="http://schemas.microsoft.com/office/thememl/2012/main" xmlns="" name="Office Theme" id="{62F939B6-93AF-4DB8-9C6B-D6C7DFDC589F}" vid="{4A3C46E8-61CC-4603-A589-7422A47A8E4A}"/>
     </a:ext>
   </a:extLst>
 </a:theme>

</xml_diff>

<commit_message>
Implement the score system
</commit_message>
<xml_diff>
--- a/COMPX202 Assignment8 Document.docx
+++ b/COMPX202 Assignment8 Document.docx
@@ -1,6 +1,6 @@
 
 <file path=word/document.xml><?xml version="1.0" encoding="utf-8"?>
-<w:document xmlns:ve="http://schemas.openxmlformats.org/markup-compatibility/2006" xmlns:o="urn:schemas-microsoft-com:office:office" xmlns:r="http://schemas.openxmlformats.org/officeDocument/2006/relationships" xmlns:m="http://schemas.openxmlformats.org/officeDocument/2006/math" xmlns:v="urn:schemas-microsoft-com:vml" xmlns:wp="http://schemas.openxmlformats.org/drawingml/2006/wordprocessingDrawing" xmlns:w10="urn:schemas-microsoft-com:office:word" xmlns:w="http://schemas.openxmlformats.org/wordprocessingml/2006/main" xmlns:wne="http://schemas.microsoft.com/office/word/2006/wordml">
+<w:document xmlns:wpc="http://schemas.microsoft.com/office/word/2010/wordprocessingCanvas" xmlns:cx="http://schemas.microsoft.com/office/drawing/2014/chartex" xmlns:cx1="http://schemas.microsoft.com/office/drawing/2015/9/8/chartex" xmlns:cx2="http://schemas.microsoft.com/office/drawing/2015/10/21/chartex" xmlns:cx3="http://schemas.microsoft.com/office/drawing/2016/5/9/chartex" xmlns:cx4="http://schemas.microsoft.com/office/drawing/2016/5/10/chartex" xmlns:cx5="http://schemas.microsoft.com/office/drawing/2016/5/11/chartex" xmlns:cx6="http://schemas.microsoft.com/office/drawing/2016/5/12/chartex" xmlns:cx7="http://schemas.microsoft.com/office/drawing/2016/5/13/chartex" xmlns:cx8="http://schemas.microsoft.com/office/drawing/2016/5/14/chartex" xmlns:mc="http://schemas.openxmlformats.org/markup-compatibility/2006" xmlns:aink="http://schemas.microsoft.com/office/drawing/2016/ink" xmlns:am3d="http://schemas.microsoft.com/office/drawing/2017/model3d" xmlns:o="urn:schemas-microsoft-com:office:office" xmlns:r="http://schemas.openxmlformats.org/officeDocument/2006/relationships" xmlns:m="http://schemas.openxmlformats.org/officeDocument/2006/math" xmlns:v="urn:schemas-microsoft-com:vml" xmlns:wp14="http://schemas.microsoft.com/office/word/2010/wordprocessingDrawing" xmlns:wp="http://schemas.openxmlformats.org/drawingml/2006/wordprocessingDrawing" xmlns:w10="urn:schemas-microsoft-com:office:word" xmlns:w="http://schemas.openxmlformats.org/wordprocessingml/2006/main" xmlns:w14="http://schemas.microsoft.com/office/word/2010/wordml" xmlns:w15="http://schemas.microsoft.com/office/word/2012/wordml" xmlns:w16cex="http://schemas.microsoft.com/office/word/2018/wordml/cex" xmlns:w16cid="http://schemas.microsoft.com/office/word/2016/wordml/cid" xmlns:w16="http://schemas.microsoft.com/office/word/2018/wordml" xmlns:w16se="http://schemas.microsoft.com/office/word/2015/wordml/symex" xmlns:wpg="http://schemas.microsoft.com/office/word/2010/wordprocessingGroup" xmlns:wpi="http://schemas.microsoft.com/office/word/2010/wordprocessingInk" xmlns:wne="http://schemas.microsoft.com/office/word/2006/wordml" xmlns:wps="http://schemas.microsoft.com/office/word/2010/wordprocessingShape" mc:Ignorable="w14 w15 w16se w16cid w16 w16cex wp14">
   <w:body>
     <w:p>
       <w:pPr>
@@ -71,24 +71,25 @@
           <w:sz w:val="28"/>
           <w:szCs w:val="28"/>
         </w:rPr>
-        <w:t>Name: ShengyangXu (X); ID: 31711055</w:t>
-      </w:r>
-    </w:p>
-    <w:p>
-      <w:pPr>
+        <w:t xml:space="preserve">Name: </w:t>
+      </w:r>
+      <w:proofErr w:type="spellStart"/>
+      <w:r>
         <w:rPr>
           <w:rFonts w:ascii="Times New Roman" w:hAnsi="Times New Roman" w:cs="Times New Roman"/>
           <w:sz w:val="28"/>
           <w:szCs w:val="28"/>
         </w:rPr>
-      </w:pPr>
+        <w:t>ShengyangXu</w:t>
+      </w:r>
+      <w:proofErr w:type="spellEnd"/>
       <w:r>
         <w:rPr>
           <w:rFonts w:ascii="Times New Roman" w:hAnsi="Times New Roman" w:cs="Times New Roman"/>
           <w:sz w:val="28"/>
           <w:szCs w:val="28"/>
         </w:rPr>
-        <w:t>Name: Dan Jin (J); ID:31711003</w:t>
+        <w:t xml:space="preserve"> (X); ID: 31711055</w:t>
       </w:r>
     </w:p>
     <w:p>
@@ -99,73 +100,31 @@
           <w:szCs w:val="28"/>
         </w:rPr>
       </w:pPr>
-    </w:p>
-    <w:p>
-      <w:pPr>
-        <w:rPr>
-          <w:rFonts w:ascii="Times New Roman" w:hAnsi="Times New Roman" w:cs="Times New Roman"/>
-          <w:b/>
-          <w:bCs/>
-          <w:sz w:val="32"/>
-          <w:szCs w:val="32"/>
-        </w:rPr>
-      </w:pPr>
-      <w:r>
-        <w:rPr>
-          <w:rFonts w:ascii="Times New Roman" w:hAnsi="Times New Roman" w:cs="Times New Roman"/>
-          <w:b/>
-          <w:bCs/>
-          <w:sz w:val="32"/>
-          <w:szCs w:val="32"/>
-        </w:rPr>
-        <w:t>Project Name</w:t>
-      </w:r>
-    </w:p>
-    <w:p>
-      <w:pPr>
+      <w:r>
         <w:rPr>
           <w:rFonts w:ascii="Times New Roman" w:hAnsi="Times New Roman" w:cs="Times New Roman"/>
           <w:sz w:val="28"/>
           <w:szCs w:val="28"/>
         </w:rPr>
-      </w:pPr>
+        <w:t xml:space="preserve">Name: Dan </w:t>
+      </w:r>
+      <w:proofErr w:type="spellStart"/>
       <w:r>
         <w:rPr>
           <w:rFonts w:ascii="Times New Roman" w:hAnsi="Times New Roman" w:cs="Times New Roman"/>
           <w:sz w:val="28"/>
           <w:szCs w:val="28"/>
         </w:rPr>
-        <w:t>Adventure Ball</w:t>
-      </w:r>
-    </w:p>
-    <w:p>
-      <w:pPr>
+        <w:t>Jin</w:t>
+      </w:r>
+      <w:proofErr w:type="spellEnd"/>
+      <w:r>
         <w:rPr>
           <w:rFonts w:ascii="Times New Roman" w:hAnsi="Times New Roman" w:cs="Times New Roman"/>
           <w:sz w:val="28"/>
           <w:szCs w:val="28"/>
         </w:rPr>
-      </w:pPr>
-    </w:p>
-    <w:p>
-      <w:pPr>
-        <w:rPr>
-          <w:rFonts w:ascii="Times New Roman" w:hAnsi="Times New Roman" w:cs="Times New Roman"/>
-          <w:b/>
-          <w:bCs/>
-          <w:sz w:val="32"/>
-          <w:szCs w:val="32"/>
-        </w:rPr>
-      </w:pPr>
-      <w:r>
-        <w:rPr>
-          <w:rFonts w:ascii="Times New Roman" w:hAnsi="Times New Roman" w:cs="Times New Roman"/>
-          <w:b/>
-          <w:bCs/>
-          <w:sz w:val="32"/>
-          <w:szCs w:val="32"/>
-        </w:rPr>
-        <w:t>Software Methodology</w:t>
+        <w:t xml:space="preserve"> (J); ID:31711003</w:t>
       </w:r>
     </w:p>
     <w:p>
@@ -176,22 +135,99 @@
           <w:szCs w:val="28"/>
         </w:rPr>
       </w:pPr>
-      <w:r>
+    </w:p>
+    <w:p>
+      <w:pPr>
+        <w:rPr>
+          <w:rFonts w:ascii="Times New Roman" w:hAnsi="Times New Roman" w:cs="Times New Roman"/>
+          <w:b/>
+          <w:bCs/>
+          <w:sz w:val="32"/>
+          <w:szCs w:val="32"/>
+        </w:rPr>
+      </w:pPr>
+      <w:r>
+        <w:rPr>
+          <w:rFonts w:ascii="Times New Roman" w:hAnsi="Times New Roman" w:cs="Times New Roman"/>
+          <w:b/>
+          <w:bCs/>
+          <w:sz w:val="32"/>
+          <w:szCs w:val="32"/>
+        </w:rPr>
+        <w:t>Project Name</w:t>
+      </w:r>
+    </w:p>
+    <w:p>
+      <w:pPr>
         <w:rPr>
           <w:rFonts w:ascii="Times New Roman" w:hAnsi="Times New Roman" w:cs="Times New Roman"/>
           <w:sz w:val="28"/>
           <w:szCs w:val="28"/>
         </w:rPr>
-        <w:t>The iterative and incremental approach</w:t>
-      </w:r>
-    </w:p>
-    <w:p>
-      <w:pPr>
+      </w:pPr>
+      <w:r>
         <w:rPr>
           <w:rFonts w:ascii="Times New Roman" w:hAnsi="Times New Roman" w:cs="Times New Roman"/>
           <w:sz w:val="28"/>
           <w:szCs w:val="28"/>
         </w:rPr>
+        <w:t>Adventure Ball</w:t>
+      </w:r>
+    </w:p>
+    <w:p>
+      <w:pPr>
+        <w:rPr>
+          <w:rFonts w:ascii="Times New Roman" w:hAnsi="Times New Roman" w:cs="Times New Roman"/>
+          <w:sz w:val="28"/>
+          <w:szCs w:val="28"/>
+        </w:rPr>
+      </w:pPr>
+    </w:p>
+    <w:p>
+      <w:pPr>
+        <w:rPr>
+          <w:rFonts w:ascii="Times New Roman" w:hAnsi="Times New Roman" w:cs="Times New Roman"/>
+          <w:b/>
+          <w:bCs/>
+          <w:sz w:val="32"/>
+          <w:szCs w:val="32"/>
+        </w:rPr>
+      </w:pPr>
+      <w:r>
+        <w:rPr>
+          <w:rFonts w:ascii="Times New Roman" w:hAnsi="Times New Roman" w:cs="Times New Roman"/>
+          <w:b/>
+          <w:bCs/>
+          <w:sz w:val="32"/>
+          <w:szCs w:val="32"/>
+        </w:rPr>
+        <w:t>Software Methodology</w:t>
+      </w:r>
+    </w:p>
+    <w:p>
+      <w:pPr>
+        <w:rPr>
+          <w:rFonts w:ascii="Times New Roman" w:hAnsi="Times New Roman" w:cs="Times New Roman"/>
+          <w:sz w:val="28"/>
+          <w:szCs w:val="28"/>
+        </w:rPr>
+      </w:pPr>
+      <w:r>
+        <w:rPr>
+          <w:rFonts w:ascii="Times New Roman" w:hAnsi="Times New Roman" w:cs="Times New Roman"/>
+          <w:sz w:val="28"/>
+          <w:szCs w:val="28"/>
+        </w:rPr>
+        <w:t>The iterative and incremental approach</w:t>
+      </w:r>
+    </w:p>
+    <w:p>
+      <w:pPr>
+        <w:rPr>
+          <w:rFonts w:ascii="Times New Roman" w:hAnsi="Times New Roman" w:cs="Times New Roman"/>
+          <w:sz w:val="28"/>
+          <w:szCs w:val="28"/>
+        </w:rPr>
       </w:pPr>
     </w:p>
     <w:p>
@@ -218,10 +254,10 @@
     </w:p>
     <w:tbl>
       <w:tblPr>
-        <w:tblStyle w:val="a4"/>
+        <w:tblStyle w:val="TableGrid"/>
         <w:tblW w:w="9525" w:type="dxa"/>
         <w:jc w:val="center"/>
-        <w:tblLook w:val="00A0"/>
+        <w:tblLook w:val="00A0" w:firstRow="1" w:lastRow="0" w:firstColumn="1" w:lastColumn="0" w:noHBand="0" w:noVBand="0"/>
       </w:tblPr>
       <w:tblGrid>
         <w:gridCol w:w="1377"/>
@@ -351,7 +387,7 @@
           </w:tcPr>
           <w:p>
             <w:pPr>
-              <w:pStyle w:val="a3"/>
+              <w:pStyle w:val="ListParagraph"/>
               <w:numPr>
                 <w:ilvl w:val="0"/>
                 <w:numId w:val="1"/>
@@ -437,8 +473,18 @@
                 <w:sz w:val="28"/>
                 <w:szCs w:val="28"/>
               </w:rPr>
-              <w:t>2 hrs</w:t>
-            </w:r>
+              <w:t xml:space="preserve">2 </w:t>
+            </w:r>
+            <w:proofErr w:type="spellStart"/>
+            <w:r>
+              <w:rPr>
+                <w:rFonts w:ascii="Times New Roman" w:hAnsi="Times New Roman" w:cs="Times New Roman"/>
+                <w:sz w:val="28"/>
+                <w:szCs w:val="28"/>
+              </w:rPr>
+              <w:t>hrs</w:t>
+            </w:r>
+            <w:proofErr w:type="spellEnd"/>
           </w:p>
         </w:tc>
       </w:tr>
@@ -454,7 +500,7 @@
           </w:tcPr>
           <w:p>
             <w:pPr>
-              <w:pStyle w:val="a3"/>
+              <w:pStyle w:val="ListParagraph"/>
               <w:numPr>
                 <w:ilvl w:val="0"/>
                 <w:numId w:val="1"/>
@@ -484,6 +530,7 @@
                 <w:szCs w:val="28"/>
               </w:rPr>
             </w:pPr>
+            <w:proofErr w:type="spellStart"/>
             <w:r>
               <w:rPr>
                 <w:rFonts w:ascii="Times New Roman" w:hAnsi="Times New Roman" w:cs="Times New Roman" w:hint="eastAsia"/>
@@ -492,6 +539,7 @@
               </w:rPr>
               <w:t>GameUIdesign</w:t>
             </w:r>
+            <w:proofErr w:type="spellEnd"/>
           </w:p>
         </w:tc>
         <w:tc>
@@ -565,7 +613,7 @@
           </w:tcPr>
           <w:p>
             <w:pPr>
-              <w:pStyle w:val="a3"/>
+              <w:pStyle w:val="ListParagraph"/>
               <w:numPr>
                 <w:ilvl w:val="0"/>
                 <w:numId w:val="1"/>
@@ -674,7 +722,7 @@
           </w:tcPr>
           <w:p>
             <w:pPr>
-              <w:pStyle w:val="a3"/>
+              <w:pStyle w:val="ListParagraph"/>
               <w:numPr>
                 <w:ilvl w:val="0"/>
                 <w:numId w:val="1"/>
@@ -795,7 +843,7 @@
           </w:tcPr>
           <w:p>
             <w:pPr>
-              <w:pStyle w:val="a3"/>
+              <w:pStyle w:val="ListParagraph"/>
               <w:numPr>
                 <w:ilvl w:val="0"/>
                 <w:numId w:val="1"/>
@@ -902,7 +950,7 @@
           </w:tcPr>
           <w:p>
             <w:pPr>
-              <w:pStyle w:val="a3"/>
+              <w:pStyle w:val="ListParagraph"/>
               <w:numPr>
                 <w:ilvl w:val="0"/>
                 <w:numId w:val="1"/>
@@ -996,8 +1044,18 @@
                 <w:sz w:val="28"/>
                 <w:szCs w:val="28"/>
               </w:rPr>
-              <w:t>1 hrs</w:t>
-            </w:r>
+              <w:t xml:space="preserve">1 </w:t>
+            </w:r>
+            <w:proofErr w:type="spellStart"/>
+            <w:r>
+              <w:rPr>
+                <w:rFonts w:ascii="Times New Roman" w:hAnsi="Times New Roman" w:cs="Times New Roman"/>
+                <w:sz w:val="28"/>
+                <w:szCs w:val="28"/>
+              </w:rPr>
+              <w:t>hrs</w:t>
+            </w:r>
+            <w:proofErr w:type="spellEnd"/>
           </w:p>
         </w:tc>
       </w:tr>
@@ -1013,7 +1071,7 @@
           </w:tcPr>
           <w:p>
             <w:pPr>
-              <w:pStyle w:val="a3"/>
+              <w:pStyle w:val="ListParagraph"/>
               <w:numPr>
                 <w:ilvl w:val="0"/>
                 <w:numId w:val="1"/>
@@ -1103,8 +1161,18 @@
                 <w:sz w:val="28"/>
                 <w:szCs w:val="28"/>
               </w:rPr>
-              <w:t>1 hrs</w:t>
-            </w:r>
+              <w:t xml:space="preserve">1 </w:t>
+            </w:r>
+            <w:proofErr w:type="spellStart"/>
+            <w:r>
+              <w:rPr>
+                <w:rFonts w:ascii="Times New Roman" w:hAnsi="Times New Roman" w:cs="Times New Roman"/>
+                <w:sz w:val="28"/>
+                <w:szCs w:val="28"/>
+              </w:rPr>
+              <w:t>hrs</w:t>
+            </w:r>
+            <w:proofErr w:type="spellEnd"/>
           </w:p>
         </w:tc>
       </w:tr>
@@ -1120,7 +1188,7 @@
           </w:tcPr>
           <w:p>
             <w:pPr>
-              <w:pStyle w:val="a3"/>
+              <w:pStyle w:val="ListParagraph"/>
               <w:numPr>
                 <w:ilvl w:val="0"/>
                 <w:numId w:val="1"/>
@@ -1243,7 +1311,7 @@
           </w:tcPr>
           <w:p>
             <w:pPr>
-              <w:pStyle w:val="a3"/>
+              <w:pStyle w:val="ListParagraph"/>
               <w:numPr>
                 <w:ilvl w:val="0"/>
                 <w:numId w:val="1"/>
@@ -1366,7 +1434,7 @@
           </w:tcPr>
           <w:p>
             <w:pPr>
-              <w:pStyle w:val="a3"/>
+              <w:pStyle w:val="ListParagraph"/>
               <w:numPr>
                 <w:ilvl w:val="0"/>
                 <w:numId w:val="1"/>
@@ -1456,8 +1524,18 @@
                 <w:sz w:val="28"/>
                 <w:szCs w:val="28"/>
               </w:rPr>
-              <w:t>2 hrs</w:t>
-            </w:r>
+              <w:t xml:space="preserve">2 </w:t>
+            </w:r>
+            <w:proofErr w:type="spellStart"/>
+            <w:r>
+              <w:rPr>
+                <w:rFonts w:ascii="Times New Roman" w:hAnsi="Times New Roman" w:cs="Times New Roman"/>
+                <w:sz w:val="28"/>
+                <w:szCs w:val="28"/>
+              </w:rPr>
+              <w:t>hrs</w:t>
+            </w:r>
+            <w:proofErr w:type="spellEnd"/>
           </w:p>
         </w:tc>
       </w:tr>
@@ -1473,7 +1551,7 @@
           </w:tcPr>
           <w:p>
             <w:pPr>
-              <w:pStyle w:val="a3"/>
+              <w:pStyle w:val="ListParagraph"/>
               <w:numPr>
                 <w:ilvl w:val="0"/>
                 <w:numId w:val="1"/>
@@ -1604,7 +1682,7 @@
           </w:tcPr>
           <w:p>
             <w:pPr>
-              <w:pStyle w:val="a3"/>
+              <w:pStyle w:val="ListParagraph"/>
               <w:numPr>
                 <w:ilvl w:val="0"/>
                 <w:numId w:val="1"/>
@@ -1731,7 +1809,7 @@
           </w:tcPr>
           <w:p>
             <w:pPr>
-              <w:pStyle w:val="a3"/>
+              <w:pStyle w:val="ListParagraph"/>
               <w:numPr>
                 <w:ilvl w:val="0"/>
                 <w:numId w:val="1"/>
@@ -1842,7 +1920,7 @@
           </w:tcPr>
           <w:p>
             <w:pPr>
-              <w:pStyle w:val="a3"/>
+              <w:pStyle w:val="ListParagraph"/>
               <w:numPr>
                 <w:ilvl w:val="0"/>
                 <w:numId w:val="1"/>
@@ -1928,8 +2006,18 @@
                 <w:sz w:val="28"/>
                 <w:szCs w:val="28"/>
               </w:rPr>
-              <w:t>2 hrs</w:t>
-            </w:r>
+              <w:t xml:space="preserve">2 </w:t>
+            </w:r>
+            <w:proofErr w:type="spellStart"/>
+            <w:r>
+              <w:rPr>
+                <w:rFonts w:ascii="Times New Roman" w:hAnsi="Times New Roman" w:cs="Times New Roman"/>
+                <w:sz w:val="28"/>
+                <w:szCs w:val="28"/>
+              </w:rPr>
+              <w:t>hrs</w:t>
+            </w:r>
+            <w:proofErr w:type="spellEnd"/>
           </w:p>
         </w:tc>
       </w:tr>
@@ -1945,7 +2033,7 @@
           </w:tcPr>
           <w:p>
             <w:pPr>
-              <w:pStyle w:val="a3"/>
+              <w:pStyle w:val="ListParagraph"/>
               <w:numPr>
                 <w:ilvl w:val="0"/>
                 <w:numId w:val="1"/>
@@ -2084,7 +2172,7 @@
           </w:tcPr>
           <w:p>
             <w:pPr>
-              <w:pStyle w:val="a3"/>
+              <w:pStyle w:val="ListParagraph"/>
               <w:numPr>
                 <w:ilvl w:val="0"/>
                 <w:numId w:val="1"/>
@@ -2190,8 +2278,18 @@
                 <w:sz w:val="28"/>
                 <w:szCs w:val="28"/>
               </w:rPr>
-              <w:t>1 hrs</w:t>
-            </w:r>
+              <w:t xml:space="preserve">1 </w:t>
+            </w:r>
+            <w:proofErr w:type="spellStart"/>
+            <w:r>
+              <w:rPr>
+                <w:rFonts w:ascii="Times New Roman" w:hAnsi="Times New Roman" w:cs="Times New Roman"/>
+                <w:sz w:val="28"/>
+                <w:szCs w:val="28"/>
+              </w:rPr>
+              <w:t>hrs</w:t>
+            </w:r>
+            <w:proofErr w:type="spellEnd"/>
           </w:p>
         </w:tc>
       </w:tr>
@@ -2207,7 +2305,7 @@
           </w:tcPr>
           <w:p>
             <w:pPr>
-              <w:pStyle w:val="a3"/>
+              <w:pStyle w:val="ListParagraph"/>
               <w:numPr>
                 <w:ilvl w:val="0"/>
                 <w:numId w:val="1"/>
@@ -2297,8 +2395,18 @@
                 <w:sz w:val="28"/>
                 <w:szCs w:val="28"/>
               </w:rPr>
-              <w:t>1 hrs</w:t>
-            </w:r>
+              <w:t xml:space="preserve">1 </w:t>
+            </w:r>
+            <w:proofErr w:type="spellStart"/>
+            <w:r>
+              <w:rPr>
+                <w:rFonts w:ascii="Times New Roman" w:hAnsi="Times New Roman" w:cs="Times New Roman"/>
+                <w:sz w:val="28"/>
+                <w:szCs w:val="28"/>
+              </w:rPr>
+              <w:t>hrs</w:t>
+            </w:r>
+            <w:proofErr w:type="spellEnd"/>
           </w:p>
         </w:tc>
       </w:tr>
@@ -2314,7 +2422,7 @@
           </w:tcPr>
           <w:p>
             <w:pPr>
-              <w:pStyle w:val="a3"/>
+              <w:pStyle w:val="ListParagraph"/>
               <w:numPr>
                 <w:ilvl w:val="0"/>
                 <w:numId w:val="1"/>
@@ -2400,8 +2508,18 @@
                 <w:sz w:val="28"/>
                 <w:szCs w:val="28"/>
               </w:rPr>
-              <w:t>3 hrs</w:t>
-            </w:r>
+              <w:t xml:space="preserve">3 </w:t>
+            </w:r>
+            <w:proofErr w:type="spellStart"/>
+            <w:r>
+              <w:rPr>
+                <w:rFonts w:ascii="Times New Roman" w:hAnsi="Times New Roman" w:cs="Times New Roman"/>
+                <w:sz w:val="28"/>
+                <w:szCs w:val="28"/>
+              </w:rPr>
+              <w:t>hrs</w:t>
+            </w:r>
+            <w:proofErr w:type="spellEnd"/>
           </w:p>
         </w:tc>
       </w:tr>
@@ -2417,7 +2535,7 @@
           </w:tcPr>
           <w:p>
             <w:pPr>
-              <w:pStyle w:val="a3"/>
+              <w:pStyle w:val="ListParagraph"/>
               <w:numPr>
                 <w:ilvl w:val="0"/>
                 <w:numId w:val="1"/>
@@ -2503,8 +2621,18 @@
                 <w:sz w:val="28"/>
                 <w:szCs w:val="28"/>
               </w:rPr>
-              <w:t>1 hrs</w:t>
-            </w:r>
+              <w:t xml:space="preserve">1 </w:t>
+            </w:r>
+            <w:proofErr w:type="spellStart"/>
+            <w:r>
+              <w:rPr>
+                <w:rFonts w:ascii="Times New Roman" w:hAnsi="Times New Roman" w:cs="Times New Roman"/>
+                <w:sz w:val="28"/>
+                <w:szCs w:val="28"/>
+              </w:rPr>
+              <w:t>hrs</w:t>
+            </w:r>
+            <w:proofErr w:type="spellEnd"/>
           </w:p>
         </w:tc>
       </w:tr>
@@ -2520,7 +2648,7 @@
           </w:tcPr>
           <w:p>
             <w:pPr>
-              <w:pStyle w:val="a3"/>
+              <w:pStyle w:val="ListParagraph"/>
               <w:numPr>
                 <w:ilvl w:val="0"/>
                 <w:numId w:val="1"/>
@@ -2606,8 +2734,18 @@
                 <w:sz w:val="28"/>
                 <w:szCs w:val="28"/>
               </w:rPr>
-              <w:t>2 hrs</w:t>
-            </w:r>
+              <w:t xml:space="preserve">2 </w:t>
+            </w:r>
+            <w:proofErr w:type="spellStart"/>
+            <w:r>
+              <w:rPr>
+                <w:rFonts w:ascii="Times New Roman" w:hAnsi="Times New Roman" w:cs="Times New Roman"/>
+                <w:sz w:val="28"/>
+                <w:szCs w:val="28"/>
+              </w:rPr>
+              <w:t>hrs</w:t>
+            </w:r>
+            <w:proofErr w:type="spellEnd"/>
           </w:p>
         </w:tc>
       </w:tr>
@@ -2623,7 +2761,7 @@
           </w:tcPr>
           <w:p>
             <w:pPr>
-              <w:pStyle w:val="a3"/>
+              <w:pStyle w:val="ListParagraph"/>
               <w:numPr>
                 <w:ilvl w:val="0"/>
                 <w:numId w:val="1"/>
@@ -2709,8 +2847,18 @@
                 <w:sz w:val="28"/>
                 <w:szCs w:val="28"/>
               </w:rPr>
-              <w:t>1 hrs</w:t>
-            </w:r>
+              <w:t xml:space="preserve">1 </w:t>
+            </w:r>
+            <w:proofErr w:type="spellStart"/>
+            <w:r>
+              <w:rPr>
+                <w:rFonts w:ascii="Times New Roman" w:hAnsi="Times New Roman" w:cs="Times New Roman"/>
+                <w:sz w:val="28"/>
+                <w:szCs w:val="28"/>
+              </w:rPr>
+              <w:t>hrs</w:t>
+            </w:r>
+            <w:proofErr w:type="spellEnd"/>
           </w:p>
         </w:tc>
       </w:tr>
@@ -2726,7 +2874,7 @@
           </w:tcPr>
           <w:p>
             <w:pPr>
-              <w:pStyle w:val="a3"/>
+              <w:pStyle w:val="ListParagraph"/>
               <w:numPr>
                 <w:ilvl w:val="0"/>
                 <w:numId w:val="1"/>
@@ -2812,8 +2960,18 @@
                 <w:sz w:val="28"/>
                 <w:szCs w:val="28"/>
               </w:rPr>
-              <w:t>2 hrs</w:t>
-            </w:r>
+              <w:t xml:space="preserve">2 </w:t>
+            </w:r>
+            <w:proofErr w:type="spellStart"/>
+            <w:r>
+              <w:rPr>
+                <w:rFonts w:ascii="Times New Roman" w:hAnsi="Times New Roman" w:cs="Times New Roman"/>
+                <w:sz w:val="28"/>
+                <w:szCs w:val="28"/>
+              </w:rPr>
+              <w:t>hrs</w:t>
+            </w:r>
+            <w:proofErr w:type="spellEnd"/>
           </w:p>
         </w:tc>
       </w:tr>
@@ -2829,7 +2987,7 @@
           </w:tcPr>
           <w:p>
             <w:pPr>
-              <w:pStyle w:val="a3"/>
+              <w:pStyle w:val="ListParagraph"/>
               <w:numPr>
                 <w:ilvl w:val="0"/>
                 <w:numId w:val="1"/>
@@ -2915,8 +3073,18 @@
                 <w:sz w:val="28"/>
                 <w:szCs w:val="28"/>
               </w:rPr>
-              <w:t>2 hrs</w:t>
-            </w:r>
+              <w:t xml:space="preserve">2 </w:t>
+            </w:r>
+            <w:proofErr w:type="spellStart"/>
+            <w:r>
+              <w:rPr>
+                <w:rFonts w:ascii="Times New Roman" w:hAnsi="Times New Roman" w:cs="Times New Roman"/>
+                <w:sz w:val="28"/>
+                <w:szCs w:val="28"/>
+              </w:rPr>
+              <w:t>hrs</w:t>
+            </w:r>
+            <w:proofErr w:type="spellEnd"/>
           </w:p>
         </w:tc>
       </w:tr>
@@ -2932,7 +3100,7 @@
           </w:tcPr>
           <w:p>
             <w:pPr>
-              <w:pStyle w:val="a3"/>
+              <w:pStyle w:val="ListParagraph"/>
               <w:numPr>
                 <w:ilvl w:val="0"/>
                 <w:numId w:val="1"/>
@@ -3018,8 +3186,18 @@
                 <w:sz w:val="28"/>
                 <w:szCs w:val="28"/>
               </w:rPr>
-              <w:t>1 hrs</w:t>
-            </w:r>
+              <w:t xml:space="preserve">1 </w:t>
+            </w:r>
+            <w:proofErr w:type="spellStart"/>
+            <w:r>
+              <w:rPr>
+                <w:rFonts w:ascii="Times New Roman" w:hAnsi="Times New Roman" w:cs="Times New Roman"/>
+                <w:sz w:val="28"/>
+                <w:szCs w:val="28"/>
+              </w:rPr>
+              <w:t>hrs</w:t>
+            </w:r>
+            <w:proofErr w:type="spellEnd"/>
           </w:p>
         </w:tc>
       </w:tr>
@@ -3035,7 +3213,7 @@
           </w:tcPr>
           <w:p>
             <w:pPr>
-              <w:pStyle w:val="a3"/>
+              <w:pStyle w:val="ListParagraph"/>
               <w:numPr>
                 <w:ilvl w:val="0"/>
                 <w:numId w:val="1"/>
@@ -3121,8 +3299,18 @@
                 <w:sz w:val="28"/>
                 <w:szCs w:val="28"/>
               </w:rPr>
-              <w:t>5 hrs</w:t>
-            </w:r>
+              <w:t xml:space="preserve">5 </w:t>
+            </w:r>
+            <w:proofErr w:type="spellStart"/>
+            <w:r>
+              <w:rPr>
+                <w:rFonts w:ascii="Times New Roman" w:hAnsi="Times New Roman" w:cs="Times New Roman"/>
+                <w:sz w:val="28"/>
+                <w:szCs w:val="28"/>
+              </w:rPr>
+              <w:t>hrs</w:t>
+            </w:r>
+            <w:proofErr w:type="spellEnd"/>
           </w:p>
         </w:tc>
       </w:tr>
@@ -3175,6 +3363,7 @@
         </w:rPr>
         <w:t xml:space="preserve">1: </w:t>
       </w:r>
+      <w:proofErr w:type="spellStart"/>
       <w:r>
         <w:rPr>
           <w:rFonts w:ascii="Times New Roman" w:hAnsi="Times New Roman" w:cs="Times New Roman" w:hint="eastAsia"/>
@@ -3183,6 +3372,7 @@
         </w:rPr>
         <w:t>AppIconDesign</w:t>
       </w:r>
+      <w:proofErr w:type="spellEnd"/>
     </w:p>
     <w:p>
       <w:pPr>
@@ -3211,7 +3401,25 @@
           <w:sz w:val="32"/>
           <w:szCs w:val="28"/>
         </w:rPr>
-        <w:t xml:space="preserve">: 2 hrs, </w:t>
+        <w:t xml:space="preserve">: 2 </w:t>
+      </w:r>
+      <w:proofErr w:type="spellStart"/>
+      <w:r>
+        <w:rPr>
+          <w:rFonts w:ascii="Times New Roman" w:hAnsi="Times New Roman" w:cs="Times New Roman"/>
+          <w:sz w:val="32"/>
+          <w:szCs w:val="28"/>
+        </w:rPr>
+        <w:t>hrs</w:t>
+      </w:r>
+      <w:proofErr w:type="spellEnd"/>
+      <w:r>
+        <w:rPr>
+          <w:rFonts w:ascii="Times New Roman" w:hAnsi="Times New Roman" w:cs="Times New Roman"/>
+          <w:sz w:val="32"/>
+          <w:szCs w:val="28"/>
+        </w:rPr>
+        <w:t xml:space="preserve">, </w:t>
       </w:r>
       <w:r>
         <w:rPr>
@@ -3271,7 +3479,7 @@
           <w:szCs w:val="32"/>
         </w:rPr>
         <w:drawing>
-          <wp:inline distT="0" distB="0" distL="0" distR="0">
+          <wp:inline distT="0" distB="0" distL="0" distR="0" wp14:anchorId="73134011" wp14:editId="448DC928">
             <wp:extent cx="5871387" cy="3245491"/>
             <wp:effectExtent l="19050" t="0" r="0" b="0"/>
             <wp:docPr id="6" name="图片 6" descr="C:\Users\user\AppData\Local\Microsoft\Windows\INetCache\Content.Word\logodesign.jpg"/>
@@ -3333,52 +3541,9 @@
           <w:sz w:val="32"/>
           <w:szCs w:val="32"/>
         </w:rPr>
-        <w:t>Design Idea:</w:t>
-      </w:r>
-      <w:r>
-        <w:rPr>
-          <w:rFonts w:ascii="Times New Roman" w:hAnsi="Times New Roman" w:cs="Times New Roman"/>
-          <w:sz w:val="32"/>
-          <w:szCs w:val="32"/>
-        </w:rPr>
-        <w:t xml:space="preserve">As a small leisure game, I want its logo to show the relaxed </w:t>
-      </w:r>
-      <w:r>
-        <w:rPr>
-          <w:rFonts w:ascii="Times New Roman" w:hAnsi="Times New Roman" w:cs="Times New Roman"/>
-          <w:sz w:val="32"/>
-          <w:szCs w:val="32"/>
-        </w:rPr>
-        <w:t>and happy atmosphere</w:t>
-      </w:r>
-      <w:r>
-        <w:rPr>
-          <w:rFonts w:ascii="Times New Roman" w:hAnsi="Times New Roman" w:cs="Times New Roman"/>
-          <w:sz w:val="32"/>
-          <w:szCs w:val="32"/>
-        </w:rPr>
-        <w:t>. Before designing the logo, our group has conceived the game's playing method and general content. I extracted the elements in the game and designed such a logo.</w:t>
-      </w:r>
-    </w:p>
-    <w:p>
-      <w:pPr>
-        <w:spacing w:line="360" w:lineRule="auto"/>
-        <w:rPr>
-          <w:rFonts w:ascii="Times New Roman" w:hAnsi="Times New Roman" w:cs="Times New Roman"/>
-          <w:sz w:val="32"/>
-          <w:szCs w:val="32"/>
-        </w:rPr>
-      </w:pPr>
-    </w:p>
-    <w:p>
-      <w:pPr>
-        <w:spacing w:line="360" w:lineRule="auto"/>
-        <w:rPr>
-          <w:rFonts w:ascii="Times New Roman" w:hAnsi="Times New Roman" w:cs="Times New Roman"/>
-          <w:sz w:val="32"/>
-          <w:szCs w:val="32"/>
-        </w:rPr>
-      </w:pPr>
+        <w:t xml:space="preserve">Design </w:t>
+      </w:r>
+      <w:proofErr w:type="spellStart"/>
       <w:r>
         <w:rPr>
           <w:rFonts w:ascii="Times New Roman" w:hAnsi="Times New Roman" w:cs="Times New Roman" w:hint="eastAsia"/>
@@ -3386,6 +3551,69 @@
           <w:sz w:val="32"/>
           <w:szCs w:val="32"/>
         </w:rPr>
+        <w:t>Idea:</w:t>
+      </w:r>
+      <w:r>
+        <w:rPr>
+          <w:rFonts w:ascii="Times New Roman" w:hAnsi="Times New Roman" w:cs="Times New Roman"/>
+          <w:sz w:val="32"/>
+          <w:szCs w:val="32"/>
+        </w:rPr>
+        <w:t>As</w:t>
+      </w:r>
+      <w:proofErr w:type="spellEnd"/>
+      <w:r>
+        <w:rPr>
+          <w:rFonts w:ascii="Times New Roman" w:hAnsi="Times New Roman" w:cs="Times New Roman"/>
+          <w:sz w:val="32"/>
+          <w:szCs w:val="32"/>
+        </w:rPr>
+        <w:t xml:space="preserve"> a small leisure game, I want its logo to show the relaxed </w:t>
+      </w:r>
+      <w:r>
+        <w:rPr>
+          <w:rFonts w:ascii="Times New Roman" w:hAnsi="Times New Roman" w:cs="Times New Roman"/>
+          <w:sz w:val="32"/>
+          <w:szCs w:val="32"/>
+        </w:rPr>
+        <w:t>and happy atmosphere</w:t>
+      </w:r>
+      <w:r>
+        <w:rPr>
+          <w:rFonts w:ascii="Times New Roman" w:hAnsi="Times New Roman" w:cs="Times New Roman"/>
+          <w:sz w:val="32"/>
+          <w:szCs w:val="32"/>
+        </w:rPr>
+        <w:t>. Before designing the logo, our group has conceived the game's playing method and general content. I extracted the elements in the game and designed such a logo.</w:t>
+      </w:r>
+    </w:p>
+    <w:p>
+      <w:pPr>
+        <w:spacing w:line="360" w:lineRule="auto"/>
+        <w:rPr>
+          <w:rFonts w:ascii="Times New Roman" w:hAnsi="Times New Roman" w:cs="Times New Roman"/>
+          <w:sz w:val="32"/>
+          <w:szCs w:val="32"/>
+        </w:rPr>
+      </w:pPr>
+    </w:p>
+    <w:p>
+      <w:pPr>
+        <w:spacing w:line="360" w:lineRule="auto"/>
+        <w:rPr>
+          <w:rFonts w:ascii="Times New Roman" w:hAnsi="Times New Roman" w:cs="Times New Roman"/>
+          <w:sz w:val="32"/>
+          <w:szCs w:val="32"/>
+        </w:rPr>
+      </w:pPr>
+      <w:proofErr w:type="spellStart"/>
+      <w:r>
+        <w:rPr>
+          <w:rFonts w:ascii="Times New Roman" w:hAnsi="Times New Roman" w:cs="Times New Roman" w:hint="eastAsia"/>
+          <w:b/>
+          <w:sz w:val="32"/>
+          <w:szCs w:val="32"/>
+        </w:rPr>
         <w:t>Inspirations:</w:t>
       </w:r>
       <w:r>
@@ -3394,7 +3622,16 @@
           <w:sz w:val="32"/>
           <w:szCs w:val="32"/>
         </w:rPr>
-        <w:t xml:space="preserve">The design inspiration comes from the game itself. We try to make a small ball rolling by gravity. This small ball is in the game world where danger and opportunity coexist. On the left and right sides, it is the boundary between touch and death; in the middle, it is the death </w:t>
+        <w:t>The</w:t>
+      </w:r>
+      <w:proofErr w:type="spellEnd"/>
+      <w:r>
+        <w:rPr>
+          <w:rFonts w:ascii="Times New Roman" w:hAnsi="Times New Roman" w:cs="Times New Roman"/>
+          <w:sz w:val="32"/>
+          <w:szCs w:val="32"/>
+        </w:rPr>
+        <w:t xml:space="preserve"> design inspiration comes from the game itself. We try to make a small ball rolling by gravity. This small ball is in the game world where danger and opportunity coexist. On the left and right sides, it is the boundary between touch and death; in the middle, it is the death </w:t>
       </w:r>
       <w:r>
         <w:rPr>
@@ -3463,7 +3700,7 @@
         <w:rPr>
           <w:noProof/>
         </w:rPr>
-        <w:pict>
+        <w:pict w14:anchorId="0E6ADC79">
           <v:shapetype id="_x0000_t75" coordsize="21600,21600" o:spt="75" o:preferrelative="t" path="m@4@5l@4@11@9@11@9@5xe" filled="f" stroked="f">
             <v:stroke joinstyle="miter"/>
             <v:formulas>
@@ -3483,12 +3720,13 @@
             <v:path o:extrusionok="f" gradientshapeok="t" o:connecttype="rect"/>
             <o:lock v:ext="edit" aspectratio="t"/>
           </v:shapetype>
-          <v:shape id="_x0000_s1028" type="#_x0000_t75" alt="" style="position:absolute;margin-left:230.25pt;margin-top:166.35pt;width:226.05pt;height:320.85pt;z-index:251660288;mso-wrap-edited:f">
+          <v:shape id="_x0000_s1028" type="#_x0000_t75" alt="" style="position:absolute;margin-left:230.25pt;margin-top:166.35pt;width:226.05pt;height:320.85pt;z-index:251660288;mso-wrap-edited:f;mso-width-percent:0;mso-height-percent:0;mso-width-percent:0;mso-height-percent:0">
             <v:imagedata r:id="rId8" o:title="uidesign_画板 1"/>
             <w10:wrap type="square"/>
           </v:shape>
         </w:pict>
       </w:r>
+      <w:proofErr w:type="spellStart"/>
       <w:r>
         <w:rPr>
           <w:rFonts w:ascii="Times New Roman" w:hAnsi="Times New Roman" w:cs="Times New Roman" w:hint="eastAsia"/>
@@ -3504,7 +3742,16 @@
           <w:sz w:val="32"/>
           <w:szCs w:val="32"/>
         </w:rPr>
-        <w:t>The square and circle in the middle of the logo intersect, and the junction is yellow, which means that the pink ball shuttles through the blue death box, so it is possible to obtain "bonus gold coin" and "vitality". The shape of the bonus circle is the same as the small ball, indicating that only survival can continuously obtain scores. The blue box outside the logo also represents the death line on both sides of the game interface.</w:t>
+        <w:t>The</w:t>
+      </w:r>
+      <w:proofErr w:type="spellEnd"/>
+      <w:r>
+        <w:rPr>
+          <w:rFonts w:ascii="Times New Roman" w:hAnsi="Times New Roman" w:cs="Times New Roman"/>
+          <w:sz w:val="32"/>
+          <w:szCs w:val="32"/>
+        </w:rPr>
+        <w:t xml:space="preserve"> square and circle in the middle of the logo intersect, and the junction is yellow, which means that the pink ball shuttles through the blue death box, so it is possible to obtain "bonus gold coin" and "vitality". The shape of the bonus circle is the same as the small ball, indicating that only survival can continuously obtain scores. The blue box outside the logo also represents the death line on both sides of the game interface.</w:t>
       </w:r>
     </w:p>
     <w:p>
@@ -3554,6 +3801,7 @@
         </w:rPr>
         <w:t xml:space="preserve">2: </w:t>
       </w:r>
+      <w:proofErr w:type="spellStart"/>
       <w:r>
         <w:rPr>
           <w:rFonts w:ascii="Times New Roman" w:hAnsi="Times New Roman" w:cs="Times New Roman" w:hint="eastAsia"/>
@@ -3562,6 +3810,7 @@
         </w:rPr>
         <w:t>GameUIDesign</w:t>
       </w:r>
+      <w:proofErr w:type="spellEnd"/>
     </w:p>
     <w:p>
       <w:pPr>
@@ -3717,8 +3966,8 @@
         <w:rPr>
           <w:noProof/>
         </w:rPr>
-        <w:pict>
-          <v:shape id="_x0000_s1027" type="#_x0000_t75" alt="" style="position:absolute;margin-left:.85pt;margin-top:17.6pt;width:218.5pt;height:309.75pt;z-index:251662336;mso-wrap-edited:f">
+        <w:pict w14:anchorId="66BF88C6">
+          <v:shape id="_x0000_s1027" type="#_x0000_t75" alt="" style="position:absolute;margin-left:.85pt;margin-top:17.6pt;width:218.5pt;height:309.75pt;z-index:251662336;mso-wrap-edited:f;mso-width-percent:0;mso-height-percent:0;mso-width-percent:0;mso-height-percent:0">
             <v:imagedata r:id="rId9" o:title="uidesign-02"/>
             <w10:wrap type="square"/>
           </v:shape>
@@ -3800,8 +4049,8 @@
         <w:rPr>
           <w:noProof/>
         </w:rPr>
-        <w:pict>
-          <v:shape id="_x0000_s1026" type="#_x0000_t75" alt="" style="position:absolute;margin-left:11.75pt;margin-top:15.8pt;width:206.75pt;height:290.2pt;z-index:251664384;mso-wrap-edited:f">
+        <w:pict w14:anchorId="587A29D4">
+          <v:shape id="_x0000_s1026" type="#_x0000_t75" alt="" style="position:absolute;margin-left:11.75pt;margin-top:15.8pt;width:206.75pt;height:290.2pt;z-index:251664384;mso-wrap-edited:f;mso-width-percent:0;mso-height-percent:0;mso-width-percent:0;mso-height-percent:0">
             <v:imagedata r:id="rId10" o:title="uidesign-03"/>
             <w10:wrap type="square"/>
           </v:shape>
@@ -3945,7 +4194,27 @@
           <w:szCs w:val="32"/>
         </w:rPr>
         <w:lastRenderedPageBreak/>
-        <w:t>make the end of the game, and touch as many yellow circles as possible. When you touch the blue box in the middle of the screen or the long rectangle on both sides of the screen, the "gameover" box will pop up on the interface to display the current score, restart the game or view the ranking.</w:t>
+        <w:t>make the end of the game, and touch as many yellow circles as possible. When you touch the blue box in the middle of the screen or the long rectangle on both sides of the screen, the "</w:t>
+      </w:r>
+      <w:proofErr w:type="spellStart"/>
+      <w:r>
+        <w:rPr>
+          <w:rFonts w:ascii="Times New Roman" w:hAnsi="Times New Roman" w:cs="Times New Roman"/>
+          <w:bCs/>
+          <w:sz w:val="32"/>
+          <w:szCs w:val="32"/>
+        </w:rPr>
+        <w:t>gameover</w:t>
+      </w:r>
+      <w:proofErr w:type="spellEnd"/>
+      <w:r>
+        <w:rPr>
+          <w:rFonts w:ascii="Times New Roman" w:hAnsi="Times New Roman" w:cs="Times New Roman"/>
+          <w:bCs/>
+          <w:sz w:val="32"/>
+          <w:szCs w:val="32"/>
+        </w:rPr>
+        <w:t>" box will pop up on the interface to display the current score, restart the game or view the ranking.</w:t>
       </w:r>
     </w:p>
     <w:p>
@@ -4296,15 +4565,33 @@
           <w:szCs w:val="32"/>
         </w:rPr>
         <w:lastRenderedPageBreak/>
-        <w:t>the problems we encounter.</w:t>
-      </w:r>
-      <w:r>
-        <w:rPr>
-          <w:rFonts w:ascii="Times New Roman" w:hAnsi="Times New Roman" w:cs="Times New Roman"/>
-          <w:sz w:val="32"/>
-          <w:szCs w:val="32"/>
-        </w:rPr>
-        <w:t xml:space="preserve">For example, when </w:t>
+        <w:t xml:space="preserve">the problems we </w:t>
+      </w:r>
+      <w:proofErr w:type="spellStart"/>
+      <w:r>
+        <w:rPr>
+          <w:rFonts w:ascii="Times New Roman" w:hAnsi="Times New Roman" w:cs="Times New Roman"/>
+          <w:sz w:val="32"/>
+          <w:szCs w:val="32"/>
+        </w:rPr>
+        <w:t>encounter.</w:t>
+      </w:r>
+      <w:r>
+        <w:rPr>
+          <w:rFonts w:ascii="Times New Roman" w:hAnsi="Times New Roman" w:cs="Times New Roman"/>
+          <w:sz w:val="32"/>
+          <w:szCs w:val="32"/>
+        </w:rPr>
+        <w:t>For</w:t>
+      </w:r>
+      <w:proofErr w:type="spellEnd"/>
+      <w:r>
+        <w:rPr>
+          <w:rFonts w:ascii="Times New Roman" w:hAnsi="Times New Roman" w:cs="Times New Roman"/>
+          <w:sz w:val="32"/>
+          <w:szCs w:val="32"/>
+        </w:rPr>
+        <w:t xml:space="preserve"> example, when </w:t>
       </w:r>
       <w:r>
         <w:rPr>
@@ -4320,7 +4607,16 @@
           <w:sz w:val="32"/>
           <w:szCs w:val="32"/>
         </w:rPr>
-        <w:t xml:space="preserve"> was on Task 2, I defined obstacles and targets in the game interface</w:t>
+        <w:t xml:space="preserve"> was on Task 2, I defined obstacles and targets in the game </w:t>
+      </w:r>
+      <w:proofErr w:type="spellStart"/>
+      <w:r>
+        <w:rPr>
+          <w:rFonts w:ascii="Times New Roman" w:hAnsi="Times New Roman" w:cs="Times New Roman"/>
+          <w:sz w:val="32"/>
+          <w:szCs w:val="32"/>
+        </w:rPr>
+        <w:t>interface</w:t>
       </w:r>
       <w:r>
         <w:rPr>
@@ -4330,6 +4626,7 @@
         </w:rPr>
         <w:t>in</w:t>
       </w:r>
+      <w:proofErr w:type="spellEnd"/>
       <w:r>
         <w:rPr>
           <w:rFonts w:ascii="Times New Roman" w:hAnsi="Times New Roman" w:cs="Times New Roman"/>
@@ -4410,8 +4707,18 @@
           <w:sz w:val="36"/>
           <w:szCs w:val="36"/>
         </w:rPr>
-        <w:t>Code the screen of gameActivity</w:t>
-      </w:r>
+        <w:t xml:space="preserve">Code the screen of </w:t>
+      </w:r>
+      <w:proofErr w:type="spellStart"/>
+      <w:r>
+        <w:rPr>
+          <w:rFonts w:ascii="Times New Roman" w:hAnsi="Times New Roman" w:cs="Times New Roman"/>
+          <w:sz w:val="36"/>
+          <w:szCs w:val="36"/>
+        </w:rPr>
+        <w:t>gameActivity</w:t>
+      </w:r>
+      <w:proofErr w:type="spellEnd"/>
       <w:r>
         <w:rPr>
           <w:rFonts w:ascii="Times New Roman" w:hAnsi="Times New Roman" w:cs="Times New Roman" w:hint="eastAsia"/>
@@ -4522,7 +4829,7 @@
           <w:szCs w:val="32"/>
         </w:rPr>
         <w:drawing>
-          <wp:anchor distT="0" distB="0" distL="114300" distR="114300" simplePos="0" relativeHeight="251665408" behindDoc="1" locked="0" layoutInCell="1" allowOverlap="1">
+          <wp:anchor distT="0" distB="0" distL="114300" distR="114300" simplePos="0" relativeHeight="251665408" behindDoc="1" locked="0" layoutInCell="1" allowOverlap="1" wp14:anchorId="5981D4AB" wp14:editId="64C88C1F">
             <wp:simplePos x="0" y="0"/>
             <wp:positionH relativeFrom="column">
               <wp:posOffset>-38100</wp:posOffset>
@@ -4605,7 +4912,16 @@
           <w:sz w:val="32"/>
           <w:szCs w:val="32"/>
         </w:rPr>
-        <w:t>dd a control to display scores</w:t>
+        <w:t xml:space="preserve">dd a control to display </w:t>
+      </w:r>
+      <w:proofErr w:type="spellStart"/>
+      <w:r>
+        <w:rPr>
+          <w:rFonts w:ascii="Times New Roman" w:hAnsi="Times New Roman" w:cs="Times New Roman"/>
+          <w:sz w:val="32"/>
+          <w:szCs w:val="32"/>
+        </w:rPr>
+        <w:t>scores</w:t>
       </w:r>
       <w:r>
         <w:rPr>
@@ -4621,23 +4937,50 @@
           <w:sz w:val="32"/>
           <w:szCs w:val="32"/>
         </w:rPr>
-        <w:t>n the top l</w:t>
-      </w:r>
-      <w:r>
-        <w:rPr>
-          <w:rFonts w:ascii="Times New Roman" w:hAnsi="Times New Roman" w:cs="Times New Roman"/>
-          <w:sz w:val="32"/>
-          <w:szCs w:val="32"/>
-        </w:rPr>
-        <w:t>eft corner of the game screen</w:t>
-      </w:r>
-      <w:r>
-        <w:rPr>
-          <w:rFonts w:ascii="Times New Roman" w:hAnsi="Times New Roman" w:cs="Times New Roman"/>
-          <w:sz w:val="32"/>
-          <w:szCs w:val="32"/>
-        </w:rPr>
-        <w:t>.Modify the previously designed game interface</w:t>
+        <w:t>n</w:t>
+      </w:r>
+      <w:proofErr w:type="spellEnd"/>
+      <w:r>
+        <w:rPr>
+          <w:rFonts w:ascii="Times New Roman" w:hAnsi="Times New Roman" w:cs="Times New Roman"/>
+          <w:sz w:val="32"/>
+          <w:szCs w:val="32"/>
+        </w:rPr>
+        <w:t xml:space="preserve"> the top l</w:t>
+      </w:r>
+      <w:r>
+        <w:rPr>
+          <w:rFonts w:ascii="Times New Roman" w:hAnsi="Times New Roman" w:cs="Times New Roman"/>
+          <w:sz w:val="32"/>
+          <w:szCs w:val="32"/>
+        </w:rPr>
+        <w:t xml:space="preserve">eft corner of the game </w:t>
+      </w:r>
+      <w:proofErr w:type="spellStart"/>
+      <w:r>
+        <w:rPr>
+          <w:rFonts w:ascii="Times New Roman" w:hAnsi="Times New Roman" w:cs="Times New Roman"/>
+          <w:sz w:val="32"/>
+          <w:szCs w:val="32"/>
+        </w:rPr>
+        <w:t>screen</w:t>
+      </w:r>
+      <w:r>
+        <w:rPr>
+          <w:rFonts w:ascii="Times New Roman" w:hAnsi="Times New Roman" w:cs="Times New Roman"/>
+          <w:sz w:val="32"/>
+          <w:szCs w:val="32"/>
+        </w:rPr>
+        <w:t>.Modify</w:t>
+      </w:r>
+      <w:proofErr w:type="spellEnd"/>
+      <w:r>
+        <w:rPr>
+          <w:rFonts w:ascii="Times New Roman" w:hAnsi="Times New Roman" w:cs="Times New Roman"/>
+          <w:sz w:val="32"/>
+          <w:szCs w:val="32"/>
+        </w:rPr>
+        <w:t xml:space="preserve"> the previously designed game interface</w:t>
       </w:r>
       <w:r>
         <w:rPr>
@@ -4665,7 +5008,7 @@
           <w:szCs w:val="32"/>
         </w:rPr>
         <w:drawing>
-          <wp:anchor distT="0" distB="0" distL="114300" distR="114300" simplePos="0" relativeHeight="251667456" behindDoc="1" locked="0" layoutInCell="1" allowOverlap="1">
+          <wp:anchor distT="0" distB="0" distL="114300" distR="114300" simplePos="0" relativeHeight="251667456" behindDoc="1" locked="0" layoutInCell="1" allowOverlap="1" wp14:anchorId="7CB45F98" wp14:editId="2EC43E5C">
             <wp:simplePos x="0" y="0"/>
             <wp:positionH relativeFrom="column">
               <wp:posOffset>1362710</wp:posOffset>
@@ -4734,7 +5077,7 @@
           <w:szCs w:val="32"/>
         </w:rPr>
         <w:drawing>
-          <wp:anchor distT="0" distB="0" distL="114300" distR="114300" simplePos="0" relativeHeight="251666432" behindDoc="1" locked="0" layoutInCell="1" allowOverlap="1">
+          <wp:anchor distT="0" distB="0" distL="114300" distR="114300" simplePos="0" relativeHeight="251666432" behindDoc="1" locked="0" layoutInCell="1" allowOverlap="1" wp14:anchorId="399917E1" wp14:editId="4135DF04">
             <wp:simplePos x="0" y="0"/>
             <wp:positionH relativeFrom="column">
               <wp:posOffset>-27940</wp:posOffset>
@@ -5278,7 +5621,61 @@
           <w:sz w:val="32"/>
           <w:szCs w:val="32"/>
         </w:rPr>
-        <w:t>Object as the parent class of visible objects in canvas is added in this task, the DrawRectangle class represents obstacles and endGamebar. And the DrawCircle class represents both targets and ball.</w:t>
+        <w:t xml:space="preserve">Object as the parent class of visible objects in canvas is added in this task, the </w:t>
+      </w:r>
+      <w:proofErr w:type="spellStart"/>
+      <w:r>
+        <w:rPr>
+          <w:rFonts w:ascii="Times New Roman" w:hAnsi="Times New Roman" w:cs="Times New Roman"/>
+          <w:sz w:val="32"/>
+          <w:szCs w:val="32"/>
+        </w:rPr>
+        <w:t>DrawRectangle</w:t>
+      </w:r>
+      <w:proofErr w:type="spellEnd"/>
+      <w:r>
+        <w:rPr>
+          <w:rFonts w:ascii="Times New Roman" w:hAnsi="Times New Roman" w:cs="Times New Roman"/>
+          <w:sz w:val="32"/>
+          <w:szCs w:val="32"/>
+        </w:rPr>
+        <w:t xml:space="preserve"> class represents obstacles and </w:t>
+      </w:r>
+      <w:proofErr w:type="spellStart"/>
+      <w:r>
+        <w:rPr>
+          <w:rFonts w:ascii="Times New Roman" w:hAnsi="Times New Roman" w:cs="Times New Roman"/>
+          <w:sz w:val="32"/>
+          <w:szCs w:val="32"/>
+        </w:rPr>
+        <w:t>endGamebar</w:t>
+      </w:r>
+      <w:proofErr w:type="spellEnd"/>
+      <w:r>
+        <w:rPr>
+          <w:rFonts w:ascii="Times New Roman" w:hAnsi="Times New Roman" w:cs="Times New Roman"/>
+          <w:sz w:val="32"/>
+          <w:szCs w:val="32"/>
+        </w:rPr>
+        <w:t xml:space="preserve">. And the </w:t>
+      </w:r>
+      <w:proofErr w:type="spellStart"/>
+      <w:r>
+        <w:rPr>
+          <w:rFonts w:ascii="Times New Roman" w:hAnsi="Times New Roman" w:cs="Times New Roman"/>
+          <w:sz w:val="32"/>
+          <w:szCs w:val="32"/>
+        </w:rPr>
+        <w:t>DrawCircle</w:t>
+      </w:r>
+      <w:proofErr w:type="spellEnd"/>
+      <w:r>
+        <w:rPr>
+          <w:rFonts w:ascii="Times New Roman" w:hAnsi="Times New Roman" w:cs="Times New Roman"/>
+          <w:sz w:val="32"/>
+          <w:szCs w:val="32"/>
+        </w:rPr>
+        <w:t xml:space="preserve"> class represents both targets and ball.</w:t>
       </w:r>
     </w:p>
     <w:p>
@@ -5529,7 +5926,7 @@
           <w:szCs w:val="32"/>
         </w:rPr>
         <w:drawing>
-          <wp:anchor distT="0" distB="0" distL="114300" distR="114300" simplePos="0" relativeHeight="251669504" behindDoc="1" locked="0" layoutInCell="1" allowOverlap="1">
+          <wp:anchor distT="0" distB="0" distL="114300" distR="114300" simplePos="0" relativeHeight="251669504" behindDoc="1" locked="0" layoutInCell="1" allowOverlap="1" wp14:anchorId="4AB972D8" wp14:editId="4777B2DE">
             <wp:simplePos x="0" y="0"/>
             <wp:positionH relativeFrom="column">
               <wp:posOffset>1414145</wp:posOffset>
@@ -5600,7 +5997,7 @@
           <w:szCs w:val="32"/>
         </w:rPr>
         <w:drawing>
-          <wp:anchor distT="0" distB="0" distL="114300" distR="114300" simplePos="0" relativeHeight="251668480" behindDoc="1" locked="0" layoutInCell="1" allowOverlap="1">
+          <wp:anchor distT="0" distB="0" distL="114300" distR="114300" simplePos="0" relativeHeight="251668480" behindDoc="1" locked="0" layoutInCell="1" allowOverlap="1" wp14:anchorId="5615C5CA" wp14:editId="1C51B9BD">
             <wp:simplePos x="0" y="0"/>
             <wp:positionH relativeFrom="column">
               <wp:posOffset>-48895</wp:posOffset>
@@ -5978,6 +6375,7 @@
         </w:rPr>
         <w:t xml:space="preserve">The </w:t>
       </w:r>
+      <w:proofErr w:type="spellStart"/>
       <w:r>
         <w:rPr>
           <w:rFonts w:ascii="Times New Roman" w:hAnsi="Times New Roman" w:cs="Times New Roman" w:hint="eastAsia"/>
@@ -5992,7 +6390,16 @@
           <w:sz w:val="32"/>
           <w:szCs w:val="32"/>
         </w:rPr>
-        <w:t xml:space="preserve">object has the following characteristics: 1. When the ball touches the </w:t>
+        <w:t>object</w:t>
+      </w:r>
+      <w:proofErr w:type="spellEnd"/>
+      <w:r>
+        <w:rPr>
+          <w:rFonts w:ascii="Times New Roman" w:hAnsi="Times New Roman" w:cs="Times New Roman"/>
+          <w:sz w:val="32"/>
+          <w:szCs w:val="32"/>
+        </w:rPr>
+        <w:t xml:space="preserve"> has the following characteristics: 1. When the ball touches the </w:t>
       </w:r>
       <w:r>
         <w:rPr>
@@ -6008,7 +6415,16 @@
           <w:sz w:val="32"/>
           <w:szCs w:val="32"/>
         </w:rPr>
-        <w:t xml:space="preserve"> object, the s</w:t>
+        <w:t xml:space="preserve"> object, the </w:t>
+      </w:r>
+      <w:proofErr w:type="spellStart"/>
+      <w:r>
+        <w:rPr>
+          <w:rFonts w:ascii="Times New Roman" w:hAnsi="Times New Roman" w:cs="Times New Roman"/>
+          <w:sz w:val="32"/>
+          <w:szCs w:val="32"/>
+        </w:rPr>
+        <w:t>s</w:t>
       </w:r>
       <w:r>
         <w:rPr>
@@ -6018,6 +6434,7 @@
         </w:rPr>
         <w:t>reward</w:t>
       </w:r>
+      <w:proofErr w:type="spellEnd"/>
       <w:r>
         <w:rPr>
           <w:rFonts w:ascii="Times New Roman" w:hAnsi="Times New Roman" w:cs="Times New Roman"/>
@@ -6082,7 +6499,7 @@
           <w:szCs w:val="32"/>
         </w:rPr>
         <w:drawing>
-          <wp:anchor distT="0" distB="0" distL="114300" distR="114300" simplePos="0" relativeHeight="251671552" behindDoc="1" locked="0" layoutInCell="1" allowOverlap="1">
+          <wp:anchor distT="0" distB="0" distL="114300" distR="114300" simplePos="0" relativeHeight="251671552" behindDoc="1" locked="0" layoutInCell="1" allowOverlap="1" wp14:anchorId="064F5BF5" wp14:editId="2D8786BE">
             <wp:simplePos x="0" y="0"/>
             <wp:positionH relativeFrom="column">
               <wp:posOffset>1452880</wp:posOffset>
@@ -6153,7 +6570,7 @@
           <w:szCs w:val="32"/>
         </w:rPr>
         <w:drawing>
-          <wp:anchor distT="0" distB="0" distL="114300" distR="114300" simplePos="0" relativeHeight="251670528" behindDoc="1" locked="0" layoutInCell="1" allowOverlap="1">
+          <wp:anchor distT="0" distB="0" distL="114300" distR="114300" simplePos="0" relativeHeight="251670528" behindDoc="1" locked="0" layoutInCell="1" allowOverlap="1" wp14:anchorId="4348FE77" wp14:editId="6256F418">
             <wp:simplePos x="0" y="0"/>
             <wp:positionH relativeFrom="column">
               <wp:posOffset>-29845</wp:posOffset>
@@ -6302,7 +6719,25 @@
           <w:sz w:val="32"/>
           <w:szCs w:val="32"/>
         </w:rPr>
-        <w:t>1. Androdex test: touch the square obstacle to rebound, touch the Yellow scoring circle, the circle disappears, and the ball continues to roll.</w:t>
+        <w:t xml:space="preserve">1. </w:t>
+      </w:r>
+      <w:proofErr w:type="spellStart"/>
+      <w:r>
+        <w:rPr>
+          <w:rFonts w:ascii="Times New Roman" w:hAnsi="Times New Roman" w:cs="Times New Roman"/>
+          <w:sz w:val="32"/>
+          <w:szCs w:val="32"/>
+        </w:rPr>
+        <w:t>Androdex</w:t>
+      </w:r>
+      <w:proofErr w:type="spellEnd"/>
+      <w:r>
+        <w:rPr>
+          <w:rFonts w:ascii="Times New Roman" w:hAnsi="Times New Roman" w:cs="Times New Roman"/>
+          <w:sz w:val="32"/>
+          <w:szCs w:val="32"/>
+        </w:rPr>
+        <w:t xml:space="preserve"> test: touch the square obstacle to rebound, touch the Yellow scoring circle, the circle disappears, and the ball continues to roll.</w:t>
       </w:r>
     </w:p>
     <w:p>
@@ -6349,6 +6784,346 @@
         </w:rPr>
         <w:t>3. When the ball touches the square edge at a slow speed, it will shake due to the deviation of angle collision, which needs to be improved.</w:t>
       </w:r>
+    </w:p>
+    <w:p>
+      <w:pPr>
+        <w:spacing w:line="360" w:lineRule="auto"/>
+        <w:rPr>
+          <w:rFonts w:ascii="Times New Roman" w:hAnsi="Times New Roman" w:cs="Times New Roman"/>
+          <w:sz w:val="32"/>
+          <w:szCs w:val="32"/>
+        </w:rPr>
+      </w:pPr>
+    </w:p>
+    <w:p>
+      <w:pPr>
+        <w:spacing w:line="360" w:lineRule="auto"/>
+        <w:rPr>
+          <w:rFonts w:ascii="Times New Roman" w:hAnsi="Times New Roman" w:cs="Times New Roman"/>
+          <w:sz w:val="36"/>
+          <w:szCs w:val="36"/>
+        </w:rPr>
+      </w:pPr>
+      <w:r>
+        <w:rPr>
+          <w:rFonts w:ascii="Times New Roman" w:hAnsi="Times New Roman" w:cs="Times New Roman"/>
+          <w:sz w:val="36"/>
+          <w:szCs w:val="36"/>
+        </w:rPr>
+        <w:t>Task13:</w:t>
+      </w:r>
+      <w:r>
+        <w:rPr>
+          <w:rFonts w:ascii="Times New Roman" w:hAnsi="Times New Roman" w:cs="Times New Roman"/>
+          <w:sz w:val="36"/>
+          <w:szCs w:val="36"/>
+        </w:rPr>
+        <w:t>Implement score system</w:t>
+      </w:r>
+    </w:p>
+    <w:p>
+      <w:pPr>
+        <w:spacing w:line="360" w:lineRule="auto"/>
+        <w:rPr>
+          <w:rFonts w:ascii="Times New Roman" w:hAnsi="Times New Roman" w:cs="Times New Roman"/>
+          <w:bCs/>
+          <w:sz w:val="32"/>
+          <w:szCs w:val="32"/>
+        </w:rPr>
+      </w:pPr>
+      <w:r>
+        <w:rPr>
+          <w:rFonts w:ascii="Times New Roman" w:hAnsi="Times New Roman" w:cs="Times New Roman"/>
+          <w:b/>
+          <w:bCs/>
+          <w:sz w:val="32"/>
+          <w:szCs w:val="32"/>
+        </w:rPr>
+        <w:t>E</w:t>
+      </w:r>
+      <w:r>
+        <w:rPr>
+          <w:rFonts w:ascii="Times New Roman" w:hAnsi="Times New Roman" w:cs="Times New Roman"/>
+          <w:b/>
+          <w:bCs/>
+          <w:sz w:val="32"/>
+          <w:szCs w:val="32"/>
+        </w:rPr>
+        <w:t>TA:</w:t>
+      </w:r>
+      <w:r>
+        <w:rPr>
+          <w:rFonts w:ascii="Times New Roman" w:hAnsi="Times New Roman" w:cs="Times New Roman"/>
+          <w:sz w:val="32"/>
+          <w:szCs w:val="32"/>
+        </w:rPr>
+        <w:t>3</w:t>
+      </w:r>
+      <w:r>
+        <w:rPr>
+          <w:rFonts w:ascii="Times New Roman" w:hAnsi="Times New Roman" w:cs="Times New Roman" w:hint="eastAsia"/>
+          <w:sz w:val="32"/>
+          <w:szCs w:val="32"/>
+        </w:rPr>
+        <w:t>h</w:t>
+      </w:r>
+      <w:r>
+        <w:rPr>
+          <w:rFonts w:ascii="Times New Roman" w:hAnsi="Times New Roman" w:cs="Times New Roman"/>
+          <w:sz w:val="32"/>
+          <w:szCs w:val="32"/>
+        </w:rPr>
+        <w:t xml:space="preserve">rs </w:t>
+      </w:r>
+      <w:r>
+        <w:rPr>
+          <w:rFonts w:ascii="Times New Roman" w:hAnsi="Times New Roman" w:cs="Times New Roman"/>
+          <w:b/>
+          <w:bCs/>
+          <w:sz w:val="32"/>
+          <w:szCs w:val="32"/>
+        </w:rPr>
+        <w:t>Actual:</w:t>
+      </w:r>
+      <w:r>
+        <w:rPr>
+          <w:rFonts w:ascii="Times New Roman" w:hAnsi="Times New Roman" w:cs="Times New Roman"/>
+          <w:bCs/>
+          <w:sz w:val="32"/>
+          <w:szCs w:val="32"/>
+        </w:rPr>
+        <w:t>30mins</w:t>
+      </w:r>
+    </w:p>
+    <w:p>
+      <w:pPr>
+        <w:spacing w:line="360" w:lineRule="auto"/>
+        <w:rPr>
+          <w:rFonts w:ascii="Times New Roman" w:hAnsi="Times New Roman" w:cs="Times New Roman"/>
+          <w:sz w:val="32"/>
+          <w:szCs w:val="32"/>
+        </w:rPr>
+      </w:pPr>
+      <w:r>
+        <w:rPr>
+          <w:rFonts w:ascii="Times New Roman" w:hAnsi="Times New Roman" w:cs="Times New Roman"/>
+          <w:sz w:val="32"/>
+          <w:szCs w:val="32"/>
+        </w:rPr>
+        <w:t>This scoring system has the following characteristics:</w:t>
+      </w:r>
+    </w:p>
+    <w:p>
+      <w:pPr>
+        <w:spacing w:line="360" w:lineRule="auto"/>
+        <w:rPr>
+          <w:rFonts w:ascii="Times New Roman" w:hAnsi="Times New Roman" w:cs="Times New Roman"/>
+          <w:sz w:val="32"/>
+          <w:szCs w:val="32"/>
+        </w:rPr>
+      </w:pPr>
+      <w:r>
+        <w:rPr>
+          <w:rFonts w:ascii="Times New Roman" w:hAnsi="Times New Roman" w:cs="Times New Roman"/>
+          <w:sz w:val="32"/>
+          <w:szCs w:val="32"/>
+        </w:rPr>
+        <w:t>1. When the ball touches the scoring ball, the scorer on the interface will be updated in real time</w:t>
+      </w:r>
+    </w:p>
+    <w:p>
+      <w:pPr>
+        <w:spacing w:line="360" w:lineRule="auto"/>
+        <w:rPr>
+          <w:rFonts w:ascii="Times New Roman" w:hAnsi="Times New Roman" w:cs="Times New Roman"/>
+          <w:sz w:val="32"/>
+          <w:szCs w:val="32"/>
+        </w:rPr>
+      </w:pPr>
+      <w:r>
+        <w:rPr>
+          <w:rFonts w:ascii="Times New Roman" w:hAnsi="Times New Roman" w:cs="Times New Roman"/>
+          <w:sz w:val="32"/>
+          <w:szCs w:val="32"/>
+        </w:rPr>
+        <w:t>2. 3 points will be added for each score</w:t>
+      </w:r>
+    </w:p>
+    <w:p>
+      <w:pPr>
+        <w:spacing w:line="360" w:lineRule="auto"/>
+        <w:rPr>
+          <w:rFonts w:ascii="Times New Roman" w:hAnsi="Times New Roman" w:cs="Times New Roman"/>
+          <w:sz w:val="32"/>
+          <w:szCs w:val="32"/>
+        </w:rPr>
+      </w:pPr>
+      <w:r>
+        <w:rPr>
+          <w:rFonts w:ascii="Times New Roman" w:hAnsi="Times New Roman" w:cs="Times New Roman"/>
+          <w:sz w:val="32"/>
+          <w:szCs w:val="32"/>
+        </w:rPr>
+        <w:t>3. At the end of the game, the score is reset to 0</w:t>
+      </w:r>
+    </w:p>
+    <w:p>
+      <w:pPr>
+        <w:spacing w:line="360" w:lineRule="auto"/>
+        <w:rPr>
+          <w:rFonts w:ascii="Times New Roman" w:hAnsi="Times New Roman" w:cs="Times New Roman"/>
+          <w:sz w:val="32"/>
+          <w:szCs w:val="32"/>
+        </w:rPr>
+      </w:pPr>
+    </w:p>
+    <w:p>
+      <w:pPr>
+        <w:spacing w:line="360" w:lineRule="auto"/>
+        <w:rPr>
+          <w:rFonts w:ascii="Times New Roman" w:hAnsi="Times New Roman" w:cs="Times New Roman"/>
+          <w:sz w:val="36"/>
+          <w:szCs w:val="36"/>
+        </w:rPr>
+      </w:pPr>
+      <w:r>
+        <w:rPr>
+          <w:rFonts w:ascii="Times New Roman" w:hAnsi="Times New Roman" w:cs="Times New Roman" w:hint="eastAsia"/>
+          <w:sz w:val="36"/>
+          <w:szCs w:val="36"/>
+        </w:rPr>
+        <w:t>Task</w:t>
+      </w:r>
+      <w:r>
+        <w:rPr>
+          <w:rFonts w:ascii="Times New Roman" w:hAnsi="Times New Roman" w:cs="Times New Roman"/>
+          <w:sz w:val="36"/>
+          <w:szCs w:val="36"/>
+        </w:rPr>
+        <w:t xml:space="preserve">14: </w:t>
+      </w:r>
+      <w:r>
+        <w:rPr>
+          <w:rFonts w:ascii="Times New Roman" w:hAnsi="Times New Roman" w:cs="Times New Roman"/>
+          <w:sz w:val="36"/>
+          <w:szCs w:val="36"/>
+        </w:rPr>
+        <w:t>Test score system</w:t>
+      </w:r>
+    </w:p>
+    <w:p>
+      <w:pPr>
+        <w:spacing w:line="360" w:lineRule="auto"/>
+        <w:rPr>
+          <w:rFonts w:ascii="Times New Roman" w:hAnsi="Times New Roman" w:cs="Times New Roman"/>
+          <w:bCs/>
+          <w:sz w:val="32"/>
+          <w:szCs w:val="32"/>
+        </w:rPr>
+      </w:pPr>
+      <w:r>
+        <w:rPr>
+          <w:rFonts w:ascii="Times New Roman" w:hAnsi="Times New Roman" w:cs="Times New Roman"/>
+          <w:b/>
+          <w:bCs/>
+          <w:sz w:val="32"/>
+          <w:szCs w:val="32"/>
+        </w:rPr>
+        <w:t>E</w:t>
+      </w:r>
+      <w:r>
+        <w:rPr>
+          <w:rFonts w:ascii="Times New Roman" w:hAnsi="Times New Roman" w:cs="Times New Roman"/>
+          <w:b/>
+          <w:bCs/>
+          <w:sz w:val="32"/>
+          <w:szCs w:val="32"/>
+        </w:rPr>
+        <w:t>TA:</w:t>
+      </w:r>
+      <w:r>
+        <w:rPr>
+          <w:rFonts w:ascii="Times New Roman" w:hAnsi="Times New Roman" w:cs="Times New Roman"/>
+          <w:sz w:val="32"/>
+          <w:szCs w:val="32"/>
+        </w:rPr>
+        <w:t>2</w:t>
+      </w:r>
+      <w:r>
+        <w:rPr>
+          <w:rFonts w:ascii="Times New Roman" w:hAnsi="Times New Roman" w:cs="Times New Roman" w:hint="eastAsia"/>
+          <w:sz w:val="32"/>
+          <w:szCs w:val="32"/>
+        </w:rPr>
+        <w:t>h</w:t>
+      </w:r>
+      <w:r>
+        <w:rPr>
+          <w:rFonts w:ascii="Times New Roman" w:hAnsi="Times New Roman" w:cs="Times New Roman"/>
+          <w:sz w:val="32"/>
+          <w:szCs w:val="32"/>
+        </w:rPr>
+        <w:t xml:space="preserve">rs </w:t>
+      </w:r>
+      <w:r>
+        <w:rPr>
+          <w:rFonts w:ascii="Times New Roman" w:hAnsi="Times New Roman" w:cs="Times New Roman"/>
+          <w:b/>
+          <w:bCs/>
+          <w:sz w:val="32"/>
+          <w:szCs w:val="32"/>
+        </w:rPr>
+        <w:t>Actual:</w:t>
+      </w:r>
+      <w:r>
+        <w:rPr>
+          <w:rFonts w:ascii="Times New Roman" w:hAnsi="Times New Roman" w:cs="Times New Roman"/>
+          <w:bCs/>
+          <w:sz w:val="32"/>
+          <w:szCs w:val="32"/>
+        </w:rPr>
+        <w:t xml:space="preserve"> </w:t>
+      </w:r>
+      <w:r>
+        <w:rPr>
+          <w:rFonts w:ascii="Times New Roman" w:hAnsi="Times New Roman" w:cs="Times New Roman"/>
+          <w:bCs/>
+          <w:sz w:val="32"/>
+          <w:szCs w:val="32"/>
+        </w:rPr>
+        <w:t>mins</w:t>
+      </w:r>
+    </w:p>
+    <w:p>
+      <w:pPr>
+        <w:spacing w:line="360" w:lineRule="auto"/>
+        <w:rPr>
+          <w:rFonts w:ascii="Times New Roman" w:hAnsi="Times New Roman" w:cs="Times New Roman"/>
+          <w:bCs/>
+          <w:sz w:val="32"/>
+          <w:szCs w:val="32"/>
+        </w:rPr>
+      </w:pPr>
+    </w:p>
+    <w:p>
+      <w:pPr>
+        <w:spacing w:line="360" w:lineRule="auto"/>
+        <w:rPr>
+          <w:rFonts w:ascii="Times New Roman" w:hAnsi="Times New Roman" w:cs="Times New Roman" w:hint="eastAsia"/>
+          <w:sz w:val="36"/>
+          <w:szCs w:val="36"/>
+        </w:rPr>
+      </w:pPr>
+    </w:p>
+    <w:p>
+      <w:pPr>
+        <w:spacing w:line="360" w:lineRule="auto"/>
+        <w:rPr>
+          <w:rFonts w:ascii="Times New Roman" w:hAnsi="Times New Roman" w:cs="Times New Roman"/>
+          <w:sz w:val="36"/>
+          <w:szCs w:val="36"/>
+        </w:rPr>
+      </w:pPr>
     </w:p>
     <w:p>
       <w:pPr>
@@ -6475,15 +7250,15 @@
 </file>
 
 <file path=word/endnotes.xml><?xml version="1.0" encoding="utf-8"?>
-<w:endnotes xmlns:ve="http://schemas.openxmlformats.org/markup-compatibility/2006" xmlns:o="urn:schemas-microsoft-com:office:office" xmlns:r="http://schemas.openxmlformats.org/officeDocument/2006/relationships" xmlns:m="http://schemas.openxmlformats.org/officeDocument/2006/math" xmlns:v="urn:schemas-microsoft-com:vml" xmlns:wp="http://schemas.openxmlformats.org/drawingml/2006/wordprocessingDrawing" xmlns:w10="urn:schemas-microsoft-com:office:word" xmlns:w="http://schemas.openxmlformats.org/wordprocessingml/2006/main" xmlns:wne="http://schemas.microsoft.com/office/word/2006/wordml">
-  <w:endnote w:type="separator" w:id="0">
+<w:endnotes xmlns:wpc="http://schemas.microsoft.com/office/word/2010/wordprocessingCanvas" xmlns:cx="http://schemas.microsoft.com/office/drawing/2014/chartex" xmlns:cx1="http://schemas.microsoft.com/office/drawing/2015/9/8/chartex" xmlns:cx2="http://schemas.microsoft.com/office/drawing/2015/10/21/chartex" xmlns:cx3="http://schemas.microsoft.com/office/drawing/2016/5/9/chartex" xmlns:cx4="http://schemas.microsoft.com/office/drawing/2016/5/10/chartex" xmlns:cx5="http://schemas.microsoft.com/office/drawing/2016/5/11/chartex" xmlns:cx6="http://schemas.microsoft.com/office/drawing/2016/5/12/chartex" xmlns:cx7="http://schemas.microsoft.com/office/drawing/2016/5/13/chartex" xmlns:cx8="http://schemas.microsoft.com/office/drawing/2016/5/14/chartex" xmlns:mc="http://schemas.openxmlformats.org/markup-compatibility/2006" xmlns:aink="http://schemas.microsoft.com/office/drawing/2016/ink" xmlns:am3d="http://schemas.microsoft.com/office/drawing/2017/model3d" xmlns:o="urn:schemas-microsoft-com:office:office" xmlns:r="http://schemas.openxmlformats.org/officeDocument/2006/relationships" xmlns:m="http://schemas.openxmlformats.org/officeDocument/2006/math" xmlns:v="urn:schemas-microsoft-com:vml" xmlns:wp14="http://schemas.microsoft.com/office/word/2010/wordprocessingDrawing" xmlns:wp="http://schemas.openxmlformats.org/drawingml/2006/wordprocessingDrawing" xmlns:w10="urn:schemas-microsoft-com:office:word" xmlns:w="http://schemas.openxmlformats.org/wordprocessingml/2006/main" xmlns:w14="http://schemas.microsoft.com/office/word/2010/wordml" xmlns:w15="http://schemas.microsoft.com/office/word/2012/wordml" xmlns:w16cex="http://schemas.microsoft.com/office/word/2018/wordml/cex" xmlns:w16cid="http://schemas.microsoft.com/office/word/2016/wordml/cid" xmlns:w16="http://schemas.microsoft.com/office/word/2018/wordml" xmlns:w16se="http://schemas.microsoft.com/office/word/2015/wordml/symex" xmlns:wpg="http://schemas.microsoft.com/office/word/2010/wordprocessingGroup" xmlns:wpi="http://schemas.microsoft.com/office/word/2010/wordprocessingInk" xmlns:wne="http://schemas.microsoft.com/office/word/2006/wordml" xmlns:wps="http://schemas.microsoft.com/office/word/2010/wordprocessingShape" mc:Ignorable="w14 w15 w16se w16cid w16 w16cex wp14">
+  <w:endnote w:type="separator" w:id="-1">
     <w:p>
       <w:r>
         <w:separator/>
       </w:r>
     </w:p>
   </w:endnote>
-  <w:endnote w:type="continuationSeparator" w:id="1">
+  <w:endnote w:type="continuationSeparator" w:id="0">
     <w:p>
       <w:r>
         <w:continuationSeparator/>
@@ -6494,15 +7269,15 @@
 </file>
 
 <file path=word/footnotes.xml><?xml version="1.0" encoding="utf-8"?>
-<w:footnotes xmlns:ve="http://schemas.openxmlformats.org/markup-compatibility/2006" xmlns:o="urn:schemas-microsoft-com:office:office" xmlns:r="http://schemas.openxmlformats.org/officeDocument/2006/relationships" xmlns:m="http://schemas.openxmlformats.org/officeDocument/2006/math" xmlns:v="urn:schemas-microsoft-com:vml" xmlns:wp="http://schemas.openxmlformats.org/drawingml/2006/wordprocessingDrawing" xmlns:w10="urn:schemas-microsoft-com:office:word" xmlns:w="http://schemas.openxmlformats.org/wordprocessingml/2006/main" xmlns:wne="http://schemas.microsoft.com/office/word/2006/wordml">
-  <w:footnote w:type="separator" w:id="0">
+<w:footnotes xmlns:wpc="http://schemas.microsoft.com/office/word/2010/wordprocessingCanvas" xmlns:cx="http://schemas.microsoft.com/office/drawing/2014/chartex" xmlns:cx1="http://schemas.microsoft.com/office/drawing/2015/9/8/chartex" xmlns:cx2="http://schemas.microsoft.com/office/drawing/2015/10/21/chartex" xmlns:cx3="http://schemas.microsoft.com/office/drawing/2016/5/9/chartex" xmlns:cx4="http://schemas.microsoft.com/office/drawing/2016/5/10/chartex" xmlns:cx5="http://schemas.microsoft.com/office/drawing/2016/5/11/chartex" xmlns:cx6="http://schemas.microsoft.com/office/drawing/2016/5/12/chartex" xmlns:cx7="http://schemas.microsoft.com/office/drawing/2016/5/13/chartex" xmlns:cx8="http://schemas.microsoft.com/office/drawing/2016/5/14/chartex" xmlns:mc="http://schemas.openxmlformats.org/markup-compatibility/2006" xmlns:aink="http://schemas.microsoft.com/office/drawing/2016/ink" xmlns:am3d="http://schemas.microsoft.com/office/drawing/2017/model3d" xmlns:o="urn:schemas-microsoft-com:office:office" xmlns:r="http://schemas.openxmlformats.org/officeDocument/2006/relationships" xmlns:m="http://schemas.openxmlformats.org/officeDocument/2006/math" xmlns:v="urn:schemas-microsoft-com:vml" xmlns:wp14="http://schemas.microsoft.com/office/word/2010/wordprocessingDrawing" xmlns:wp="http://schemas.openxmlformats.org/drawingml/2006/wordprocessingDrawing" xmlns:w10="urn:schemas-microsoft-com:office:word" xmlns:w="http://schemas.openxmlformats.org/wordprocessingml/2006/main" xmlns:w14="http://schemas.microsoft.com/office/word/2010/wordml" xmlns:w15="http://schemas.microsoft.com/office/word/2012/wordml" xmlns:w16cex="http://schemas.microsoft.com/office/word/2018/wordml/cex" xmlns:w16cid="http://schemas.microsoft.com/office/word/2016/wordml/cid" xmlns:w16="http://schemas.microsoft.com/office/word/2018/wordml" xmlns:w16se="http://schemas.microsoft.com/office/word/2015/wordml/symex" xmlns:wpg="http://schemas.microsoft.com/office/word/2010/wordprocessingGroup" xmlns:wpi="http://schemas.microsoft.com/office/word/2010/wordprocessingInk" xmlns:wne="http://schemas.microsoft.com/office/word/2006/wordml" xmlns:wps="http://schemas.microsoft.com/office/word/2010/wordprocessingShape" mc:Ignorable="w14 w15 w16se w16cid w16 w16cex wp14">
+  <w:footnote w:type="separator" w:id="-1">
     <w:p>
       <w:r>
         <w:separator/>
       </w:r>
     </w:p>
   </w:footnote>
-  <w:footnote w:type="continuationSeparator" w:id="1">
+  <w:footnote w:type="continuationSeparator" w:id="0">
     <w:p>
       <w:r>
         <w:continuationSeparator/>
@@ -6513,8 +7288,8 @@
 </file>
 
 <file path=word/numbering.xml><?xml version="1.0" encoding="utf-8"?>
-<w:numbering xmlns:ve="http://schemas.openxmlformats.org/markup-compatibility/2006" xmlns:o="urn:schemas-microsoft-com:office:office" xmlns:r="http://schemas.openxmlformats.org/officeDocument/2006/relationships" xmlns:m="http://schemas.openxmlformats.org/officeDocument/2006/math" xmlns:v="urn:schemas-microsoft-com:vml" xmlns:wp="http://schemas.openxmlformats.org/drawingml/2006/wordprocessingDrawing" xmlns:w10="urn:schemas-microsoft-com:office:word" xmlns:w="http://schemas.openxmlformats.org/wordprocessingml/2006/main" xmlns:wne="http://schemas.microsoft.com/office/word/2006/wordml">
-  <w:abstractNum w:abstractNumId="0">
+<w:numbering xmlns:wpc="http://schemas.microsoft.com/office/word/2010/wordprocessingCanvas" xmlns:cx="http://schemas.microsoft.com/office/drawing/2014/chartex" xmlns:cx1="http://schemas.microsoft.com/office/drawing/2015/9/8/chartex" xmlns:cx2="http://schemas.microsoft.com/office/drawing/2015/10/21/chartex" xmlns:cx3="http://schemas.microsoft.com/office/drawing/2016/5/9/chartex" xmlns:cx4="http://schemas.microsoft.com/office/drawing/2016/5/10/chartex" xmlns:cx5="http://schemas.microsoft.com/office/drawing/2016/5/11/chartex" xmlns:cx6="http://schemas.microsoft.com/office/drawing/2016/5/12/chartex" xmlns:cx7="http://schemas.microsoft.com/office/drawing/2016/5/13/chartex" xmlns:cx8="http://schemas.microsoft.com/office/drawing/2016/5/14/chartex" xmlns:mc="http://schemas.openxmlformats.org/markup-compatibility/2006" xmlns:aink="http://schemas.microsoft.com/office/drawing/2016/ink" xmlns:am3d="http://schemas.microsoft.com/office/drawing/2017/model3d" xmlns:o="urn:schemas-microsoft-com:office:office" xmlns:r="http://schemas.openxmlformats.org/officeDocument/2006/relationships" xmlns:m="http://schemas.openxmlformats.org/officeDocument/2006/math" xmlns:v="urn:schemas-microsoft-com:vml" xmlns:wp14="http://schemas.microsoft.com/office/word/2010/wordprocessingDrawing" xmlns:wp="http://schemas.openxmlformats.org/drawingml/2006/wordprocessingDrawing" xmlns:w10="urn:schemas-microsoft-com:office:word" xmlns:w="http://schemas.openxmlformats.org/wordprocessingml/2006/main" xmlns:w14="http://schemas.microsoft.com/office/word/2010/wordml" xmlns:w15="http://schemas.microsoft.com/office/word/2012/wordml" xmlns:w16cex="http://schemas.microsoft.com/office/word/2018/wordml/cex" xmlns:w16cid="http://schemas.microsoft.com/office/word/2016/wordml/cid" xmlns:w16="http://schemas.microsoft.com/office/word/2018/wordml" xmlns:w16se="http://schemas.microsoft.com/office/word/2015/wordml/symex" xmlns:wpg="http://schemas.microsoft.com/office/word/2010/wordprocessingGroup" xmlns:wpi="http://schemas.microsoft.com/office/word/2010/wordprocessingInk" xmlns:wne="http://schemas.microsoft.com/office/word/2006/wordml" xmlns:wps="http://schemas.microsoft.com/office/word/2010/wordprocessingShape" mc:Ignorable="w14 w15 w16se w16cid w16 w16cex wp14">
+  <w:abstractNum w:abstractNumId="0" w15:restartNumberingAfterBreak="0">
     <w:nsid w:val="78E70F9F"/>
     <w:multiLevelType w:val="hybridMultilevel"/>
     <w:tmpl w:val="05DC2F16"/>
@@ -6607,7 +7382,7 @@
 </file>
 
 <file path=word/styles.xml><?xml version="1.0" encoding="utf-8"?>
-<w:styles xmlns:r="http://schemas.openxmlformats.org/officeDocument/2006/relationships" xmlns:w="http://schemas.openxmlformats.org/wordprocessingml/2006/main">
+<w:styles xmlns:mc="http://schemas.openxmlformats.org/markup-compatibility/2006" xmlns:r="http://schemas.openxmlformats.org/officeDocument/2006/relationships" xmlns:w="http://schemas.openxmlformats.org/wordprocessingml/2006/main" xmlns:w14="http://schemas.microsoft.com/office/word/2010/wordml" xmlns:w15="http://schemas.microsoft.com/office/word/2012/wordml" xmlns:w16cex="http://schemas.microsoft.com/office/word/2018/wordml/cex" xmlns:w16cid="http://schemas.microsoft.com/office/word/2016/wordml/cid" xmlns:w16="http://schemas.microsoft.com/office/word/2018/wordml" xmlns:w16se="http://schemas.microsoft.com/office/word/2015/wordml/symex" mc:Ignorable="w14 w15 w16se w16cid w16 w16cex">
   <w:docDefaults>
     <w:rPrDefault>
       <w:rPr>
@@ -6619,162 +7394,400 @@
     </w:rPrDefault>
     <w:pPrDefault/>
   </w:docDefaults>
-  <w:latentStyles w:defLockedState="0" w:defUIPriority="99" w:defSemiHidden="1" w:defUnhideWhenUsed="1" w:defQFormat="0" w:count="267">
-    <w:lsdException w:name="Normal" w:semiHidden="0" w:uiPriority="0" w:unhideWhenUsed="0" w:qFormat="1"/>
-    <w:lsdException w:name="heading 1" w:semiHidden="0" w:uiPriority="9" w:unhideWhenUsed="0" w:qFormat="1"/>
-    <w:lsdException w:name="heading 2" w:uiPriority="9" w:qFormat="1"/>
-    <w:lsdException w:name="heading 3" w:uiPriority="9" w:qFormat="1"/>
-    <w:lsdException w:name="heading 4" w:uiPriority="9" w:qFormat="1"/>
-    <w:lsdException w:name="heading 5" w:uiPriority="9" w:qFormat="1"/>
-    <w:lsdException w:name="heading 6" w:uiPriority="9" w:qFormat="1"/>
-    <w:lsdException w:name="heading 7" w:uiPriority="9" w:qFormat="1"/>
-    <w:lsdException w:name="heading 8" w:uiPriority="9" w:qFormat="1"/>
-    <w:lsdException w:name="heading 9" w:uiPriority="9" w:qFormat="1"/>
-    <w:lsdException w:name="toc 1" w:uiPriority="39"/>
-    <w:lsdException w:name="toc 2" w:uiPriority="39"/>
-    <w:lsdException w:name="toc 3" w:uiPriority="39"/>
-    <w:lsdException w:name="toc 4" w:uiPriority="39"/>
-    <w:lsdException w:name="toc 5" w:uiPriority="39"/>
-    <w:lsdException w:name="toc 6" w:uiPriority="39"/>
-    <w:lsdException w:name="toc 7" w:uiPriority="39"/>
-    <w:lsdException w:name="toc 8" w:uiPriority="39"/>
-    <w:lsdException w:name="toc 9" w:uiPriority="39"/>
-    <w:lsdException w:name="caption" w:uiPriority="35" w:qFormat="1"/>
-    <w:lsdException w:name="Title" w:semiHidden="0" w:uiPriority="10" w:unhideWhenUsed="0" w:qFormat="1"/>
-    <w:lsdException w:name="Default Paragraph Font" w:uiPriority="1"/>
-    <w:lsdException w:name="Subtitle" w:semiHidden="0" w:uiPriority="11" w:unhideWhenUsed="0" w:qFormat="1"/>
-    <w:lsdException w:name="Strong" w:semiHidden="0" w:uiPriority="22" w:unhideWhenUsed="0" w:qFormat="1"/>
-    <w:lsdException w:name="Emphasis" w:semiHidden="0" w:uiPriority="20" w:unhideWhenUsed="0" w:qFormat="1"/>
-    <w:lsdException w:name="Table Grid" w:semiHidden="0" w:uiPriority="39" w:unhideWhenUsed="0"/>
-    <w:lsdException w:name="Placeholder Text" w:unhideWhenUsed="0"/>
-    <w:lsdException w:name="No Spacing" w:semiHidden="0" w:uiPriority="1" w:unhideWhenUsed="0" w:qFormat="1"/>
-    <w:lsdException w:name="Light Shading" w:semiHidden="0" w:uiPriority="60" w:unhideWhenUsed="0"/>
-    <w:lsdException w:name="Light List" w:semiHidden="0" w:uiPriority="61" w:unhideWhenUsed="0"/>
-    <w:lsdException w:name="Light Grid" w:semiHidden="0" w:uiPriority="62" w:unhideWhenUsed="0"/>
-    <w:lsdException w:name="Medium Shading 1" w:semiHidden="0" w:uiPriority="63" w:unhideWhenUsed="0"/>
-    <w:lsdException w:name="Medium Shading 2" w:semiHidden="0" w:uiPriority="64" w:unhideWhenUsed="0"/>
-    <w:lsdException w:name="Medium List 1" w:semiHidden="0" w:uiPriority="65" w:unhideWhenUsed="0"/>
-    <w:lsdException w:name="Medium List 2" w:semiHidden="0" w:uiPriority="66" w:unhideWhenUsed="0"/>
-    <w:lsdException w:name="Medium Grid 1" w:semiHidden="0" w:uiPriority="67" w:unhideWhenUsed="0"/>
-    <w:lsdException w:name="Medium Grid 2" w:semiHidden="0" w:uiPriority="68" w:unhideWhenUsed="0"/>
-    <w:lsdException w:name="Medium Grid 3" w:semiHidden="0" w:uiPriority="69" w:unhideWhenUsed="0"/>
-    <w:lsdException w:name="Dark List" w:semiHidden="0" w:uiPriority="70" w:unhideWhenUsed="0"/>
-    <w:lsdException w:name="Colorful Shading" w:semiHidden="0" w:uiPriority="71" w:unhideWhenUsed="0"/>
-    <w:lsdException w:name="Colorful List" w:semiHidden="0" w:uiPriority="72" w:unhideWhenUsed="0"/>
-    <w:lsdException w:name="Colorful Grid" w:semiHidden="0" w:uiPriority="73" w:unhideWhenUsed="0"/>
-    <w:lsdException w:name="Light Shading Accent 1" w:semiHidden="0" w:uiPriority="60" w:unhideWhenUsed="0"/>
-    <w:lsdException w:name="Light List Accent 1" w:semiHidden="0" w:uiPriority="61" w:unhideWhenUsed="0"/>
-    <w:lsdException w:name="Light Grid Accent 1" w:semiHidden="0" w:uiPriority="62" w:unhideWhenUsed="0"/>
-    <w:lsdException w:name="Medium Shading 1 Accent 1" w:semiHidden="0" w:uiPriority="63" w:unhideWhenUsed="0"/>
-    <w:lsdException w:name="Medium Shading 2 Accent 1" w:semiHidden="0" w:uiPriority="64" w:unhideWhenUsed="0"/>
-    <w:lsdException w:name="Medium List 1 Accent 1" w:semiHidden="0" w:uiPriority="65" w:unhideWhenUsed="0"/>
-    <w:lsdException w:name="Revision" w:unhideWhenUsed="0"/>
-    <w:lsdException w:name="List Paragraph" w:semiHidden="0" w:uiPriority="34" w:unhideWhenUsed="0" w:qFormat="1"/>
-    <w:lsdException w:name="Quote" w:semiHidden="0" w:uiPriority="29" w:unhideWhenUsed="0" w:qFormat="1"/>
-    <w:lsdException w:name="Intense Quote" w:semiHidden="0" w:uiPriority="30" w:unhideWhenUsed="0" w:qFormat="1"/>
-    <w:lsdException w:name="Medium List 2 Accent 1" w:semiHidden="0" w:uiPriority="66" w:unhideWhenUsed="0"/>
-    <w:lsdException w:name="Medium Grid 1 Accent 1" w:semiHidden="0" w:uiPriority="67" w:unhideWhenUsed="0"/>
-    <w:lsdException w:name="Medium Grid 2 Accent 1" w:semiHidden="0" w:uiPriority="68" w:unhideWhenUsed="0"/>
-    <w:lsdException w:name="Medium Grid 3 Accent 1" w:semiHidden="0" w:uiPriority="69" w:unhideWhenUsed="0"/>
-    <w:lsdException w:name="Dark List Accent 1" w:semiHidden="0" w:uiPriority="70" w:unhideWhenUsed="0"/>
-    <w:lsdException w:name="Colorful Shading Accent 1" w:semiHidden="0" w:uiPriority="71" w:unhideWhenUsed="0"/>
-    <w:lsdException w:name="Colorful List Accent 1" w:semiHidden="0" w:uiPriority="72" w:unhideWhenUsed="0"/>
-    <w:lsdException w:name="Colorful Grid Accent 1" w:semiHidden="0" w:uiPriority="73" w:unhideWhenUsed="0"/>
-    <w:lsdException w:name="Light Shading Accent 2" w:semiHidden="0" w:uiPriority="60" w:unhideWhenUsed="0"/>
-    <w:lsdException w:name="Light List Accent 2" w:semiHidden="0" w:uiPriority="61" w:unhideWhenUsed="0"/>
-    <w:lsdException w:name="Light Grid Accent 2" w:semiHidden="0" w:uiPriority="62" w:unhideWhenUsed="0"/>
-    <w:lsdException w:name="Medium Shading 1 Accent 2" w:semiHidden="0" w:uiPriority="63" w:unhideWhenUsed="0"/>
-    <w:lsdException w:name="Medium Shading 2 Accent 2" w:semiHidden="0" w:uiPriority="64" w:unhideWhenUsed="0"/>
-    <w:lsdException w:name="Medium List 1 Accent 2" w:semiHidden="0" w:uiPriority="65" w:unhideWhenUsed="0"/>
-    <w:lsdException w:name="Medium List 2 Accent 2" w:semiHidden="0" w:uiPriority="66" w:unhideWhenUsed="0"/>
-    <w:lsdException w:name="Medium Grid 1 Accent 2" w:semiHidden="0" w:uiPriority="67" w:unhideWhenUsed="0"/>
-    <w:lsdException w:name="Medium Grid 2 Accent 2" w:semiHidden="0" w:uiPriority="68" w:unhideWhenUsed="0"/>
-    <w:lsdException w:name="Medium Grid 3 Accent 2" w:semiHidden="0" w:uiPriority="69" w:unhideWhenUsed="0"/>
-    <w:lsdException w:name="Dark List Accent 2" w:semiHidden="0" w:uiPriority="70" w:unhideWhenUsed="0"/>
-    <w:lsdException w:name="Colorful Shading Accent 2" w:semiHidden="0" w:uiPriority="71" w:unhideWhenUsed="0"/>
-    <w:lsdException w:name="Colorful List Accent 2" w:semiHidden="0" w:uiPriority="72" w:unhideWhenUsed="0"/>
-    <w:lsdException w:name="Colorful Grid Accent 2" w:semiHidden="0" w:uiPriority="73" w:unhideWhenUsed="0"/>
-    <w:lsdException w:name="Light Shading Accent 3" w:semiHidden="0" w:uiPriority="60" w:unhideWhenUsed="0"/>
-    <w:lsdException w:name="Light List Accent 3" w:semiHidden="0" w:uiPriority="61" w:unhideWhenUsed="0"/>
-    <w:lsdException w:name="Light Grid Accent 3" w:semiHidden="0" w:uiPriority="62" w:unhideWhenUsed="0"/>
-    <w:lsdException w:name="Medium Shading 1 Accent 3" w:semiHidden="0" w:uiPriority="63" w:unhideWhenUsed="0"/>
-    <w:lsdException w:name="Medium Shading 2 Accent 3" w:semiHidden="0" w:uiPriority="64" w:unhideWhenUsed="0"/>
-    <w:lsdException w:name="Medium List 1 Accent 3" w:semiHidden="0" w:uiPriority="65" w:unhideWhenUsed="0"/>
-    <w:lsdException w:name="Medium List 2 Accent 3" w:semiHidden="0" w:uiPriority="66" w:unhideWhenUsed="0"/>
-    <w:lsdException w:name="Medium Grid 1 Accent 3" w:semiHidden="0" w:uiPriority="67" w:unhideWhenUsed="0"/>
-    <w:lsdException w:name="Medium Grid 2 Accent 3" w:semiHidden="0" w:uiPriority="68" w:unhideWhenUsed="0"/>
-    <w:lsdException w:name="Medium Grid 3 Accent 3" w:semiHidden="0" w:uiPriority="69" w:unhideWhenUsed="0"/>
-    <w:lsdException w:name="Dark List Accent 3" w:semiHidden="0" w:uiPriority="70" w:unhideWhenUsed="0"/>
-    <w:lsdException w:name="Colorful Shading Accent 3" w:semiHidden="0" w:uiPriority="71" w:unhideWhenUsed="0"/>
-    <w:lsdException w:name="Colorful List Accent 3" w:semiHidden="0" w:uiPriority="72" w:unhideWhenUsed="0"/>
-    <w:lsdException w:name="Colorful Grid Accent 3" w:semiHidden="0" w:uiPriority="73" w:unhideWhenUsed="0"/>
-    <w:lsdException w:name="Light Shading Accent 4" w:semiHidden="0" w:uiPriority="60" w:unhideWhenUsed="0"/>
-    <w:lsdException w:name="Light List Accent 4" w:semiHidden="0" w:uiPriority="61" w:unhideWhenUsed="0"/>
-    <w:lsdException w:name="Light Grid Accent 4" w:semiHidden="0" w:uiPriority="62" w:unhideWhenUsed="0"/>
-    <w:lsdException w:name="Medium Shading 1 Accent 4" w:semiHidden="0" w:uiPriority="63" w:unhideWhenUsed="0"/>
-    <w:lsdException w:name="Medium Shading 2 Accent 4" w:semiHidden="0" w:uiPriority="64" w:unhideWhenUsed="0"/>
-    <w:lsdException w:name="Medium List 1 Accent 4" w:semiHidden="0" w:uiPriority="65" w:unhideWhenUsed="0"/>
-    <w:lsdException w:name="Medium List 2 Accent 4" w:semiHidden="0" w:uiPriority="66" w:unhideWhenUsed="0"/>
-    <w:lsdException w:name="Medium Grid 1 Accent 4" w:semiHidden="0" w:uiPriority="67" w:unhideWhenUsed="0"/>
-    <w:lsdException w:name="Medium Grid 2 Accent 4" w:semiHidden="0" w:uiPriority="68" w:unhideWhenUsed="0"/>
-    <w:lsdException w:name="Medium Grid 3 Accent 4" w:semiHidden="0" w:uiPriority="69" w:unhideWhenUsed="0"/>
-    <w:lsdException w:name="Dark List Accent 4" w:semiHidden="0" w:uiPriority="70" w:unhideWhenUsed="0"/>
-    <w:lsdException w:name="Colorful Shading Accent 4" w:semiHidden="0" w:uiPriority="71" w:unhideWhenUsed="0"/>
-    <w:lsdException w:name="Colorful List Accent 4" w:semiHidden="0" w:uiPriority="72" w:unhideWhenUsed="0"/>
-    <w:lsdException w:name="Colorful Grid Accent 4" w:semiHidden="0" w:uiPriority="73" w:unhideWhenUsed="0"/>
-    <w:lsdException w:name="Light Shading Accent 5" w:semiHidden="0" w:uiPriority="60" w:unhideWhenUsed="0"/>
-    <w:lsdException w:name="Light List Accent 5" w:semiHidden="0" w:uiPriority="61" w:unhideWhenUsed="0"/>
-    <w:lsdException w:name="Light Grid Accent 5" w:semiHidden="0" w:uiPriority="62" w:unhideWhenUsed="0"/>
-    <w:lsdException w:name="Medium Shading 1 Accent 5" w:semiHidden="0" w:uiPriority="63" w:unhideWhenUsed="0"/>
-    <w:lsdException w:name="Medium Shading 2 Accent 5" w:semiHidden="0" w:uiPriority="64" w:unhideWhenUsed="0"/>
-    <w:lsdException w:name="Medium List 1 Accent 5" w:semiHidden="0" w:uiPriority="65" w:unhideWhenUsed="0"/>
-    <w:lsdException w:name="Medium List 2 Accent 5" w:semiHidden="0" w:uiPriority="66" w:unhideWhenUsed="0"/>
-    <w:lsdException w:name="Medium Grid 1 Accent 5" w:semiHidden="0" w:uiPriority="67" w:unhideWhenUsed="0"/>
-    <w:lsdException w:name="Medium Grid 2 Accent 5" w:semiHidden="0" w:uiPriority="68" w:unhideWhenUsed="0"/>
-    <w:lsdException w:name="Medium Grid 3 Accent 5" w:semiHidden="0" w:uiPriority="69" w:unhideWhenUsed="0"/>
-    <w:lsdException w:name="Dark List Accent 5" w:semiHidden="0" w:uiPriority="70" w:unhideWhenUsed="0"/>
-    <w:lsdException w:name="Colorful Shading Accent 5" w:semiHidden="0" w:uiPriority="71" w:unhideWhenUsed="0"/>
-    <w:lsdException w:name="Colorful List Accent 5" w:semiHidden="0" w:uiPriority="72" w:unhideWhenUsed="0"/>
-    <w:lsdException w:name="Colorful Grid Accent 5" w:semiHidden="0" w:uiPriority="73" w:unhideWhenUsed="0"/>
-    <w:lsdException w:name="Light Shading Accent 6" w:semiHidden="0" w:uiPriority="60" w:unhideWhenUsed="0"/>
-    <w:lsdException w:name="Light List Accent 6" w:semiHidden="0" w:uiPriority="61" w:unhideWhenUsed="0"/>
-    <w:lsdException w:name="Light Grid Accent 6" w:semiHidden="0" w:uiPriority="62" w:unhideWhenUsed="0"/>
-    <w:lsdException w:name="Medium Shading 1 Accent 6" w:semiHidden="0" w:uiPriority="63" w:unhideWhenUsed="0"/>
-    <w:lsdException w:name="Medium Shading 2 Accent 6" w:semiHidden="0" w:uiPriority="64" w:unhideWhenUsed="0"/>
-    <w:lsdException w:name="Medium List 1 Accent 6" w:semiHidden="0" w:uiPriority="65" w:unhideWhenUsed="0"/>
-    <w:lsdException w:name="Medium List 2 Accent 6" w:semiHidden="0" w:uiPriority="66" w:unhideWhenUsed="0"/>
-    <w:lsdException w:name="Medium Grid 1 Accent 6" w:semiHidden="0" w:uiPriority="67" w:unhideWhenUsed="0"/>
-    <w:lsdException w:name="Medium Grid 2 Accent 6" w:semiHidden="0" w:uiPriority="68" w:unhideWhenUsed="0"/>
-    <w:lsdException w:name="Medium Grid 3 Accent 6" w:semiHidden="0" w:uiPriority="69" w:unhideWhenUsed="0"/>
-    <w:lsdException w:name="Dark List Accent 6" w:semiHidden="0" w:uiPriority="70" w:unhideWhenUsed="0"/>
-    <w:lsdException w:name="Colorful Shading Accent 6" w:semiHidden="0" w:uiPriority="71" w:unhideWhenUsed="0"/>
-    <w:lsdException w:name="Colorful List Accent 6" w:semiHidden="0" w:uiPriority="72" w:unhideWhenUsed="0"/>
-    <w:lsdException w:name="Colorful Grid Accent 6" w:semiHidden="0" w:uiPriority="73" w:unhideWhenUsed="0"/>
-    <w:lsdException w:name="Subtle Emphasis" w:semiHidden="0" w:uiPriority="19" w:unhideWhenUsed="0" w:qFormat="1"/>
-    <w:lsdException w:name="Intense Emphasis" w:semiHidden="0" w:uiPriority="21" w:unhideWhenUsed="0" w:qFormat="1"/>
-    <w:lsdException w:name="Subtle Reference" w:semiHidden="0" w:uiPriority="31" w:unhideWhenUsed="0" w:qFormat="1"/>
-    <w:lsdException w:name="Intense Reference" w:semiHidden="0" w:uiPriority="32" w:unhideWhenUsed="0" w:qFormat="1"/>
-    <w:lsdException w:name="Book Title" w:semiHidden="0" w:uiPriority="33" w:unhideWhenUsed="0" w:qFormat="1"/>
-    <w:lsdException w:name="Bibliography" w:uiPriority="37"/>
-    <w:lsdException w:name="TOC Heading" w:uiPriority="39" w:qFormat="1"/>
+  <w:latentStyles w:defLockedState="0" w:defUIPriority="99" w:defSemiHidden="0" w:defUnhideWhenUsed="0" w:defQFormat="0" w:count="376">
+    <w:lsdException w:name="Normal" w:uiPriority="0" w:qFormat="1"/>
+    <w:lsdException w:name="heading 1" w:uiPriority="9" w:qFormat="1"/>
+    <w:lsdException w:name="heading 2" w:semiHidden="1" w:uiPriority="9" w:unhideWhenUsed="1" w:qFormat="1"/>
+    <w:lsdException w:name="heading 3" w:semiHidden="1" w:uiPriority="9" w:unhideWhenUsed="1" w:qFormat="1"/>
+    <w:lsdException w:name="heading 4" w:semiHidden="1" w:uiPriority="9" w:unhideWhenUsed="1" w:qFormat="1"/>
+    <w:lsdException w:name="heading 5" w:semiHidden="1" w:uiPriority="9" w:unhideWhenUsed="1" w:qFormat="1"/>
+    <w:lsdException w:name="heading 6" w:semiHidden="1" w:uiPriority="9" w:unhideWhenUsed="1" w:qFormat="1"/>
+    <w:lsdException w:name="heading 7" w:semiHidden="1" w:uiPriority="9" w:unhideWhenUsed="1" w:qFormat="1"/>
+    <w:lsdException w:name="heading 8" w:semiHidden="1" w:uiPriority="9" w:unhideWhenUsed="1" w:qFormat="1"/>
+    <w:lsdException w:name="heading 9" w:semiHidden="1" w:uiPriority="9" w:unhideWhenUsed="1" w:qFormat="1"/>
+    <w:lsdException w:name="index 1" w:semiHidden="1" w:unhideWhenUsed="1"/>
+    <w:lsdException w:name="index 2" w:semiHidden="1" w:unhideWhenUsed="1"/>
+    <w:lsdException w:name="index 3" w:semiHidden="1" w:unhideWhenUsed="1"/>
+    <w:lsdException w:name="index 4" w:semiHidden="1" w:unhideWhenUsed="1"/>
+    <w:lsdException w:name="index 5" w:semiHidden="1" w:unhideWhenUsed="1"/>
+    <w:lsdException w:name="index 6" w:semiHidden="1" w:unhideWhenUsed="1"/>
+    <w:lsdException w:name="index 7" w:semiHidden="1" w:unhideWhenUsed="1"/>
+    <w:lsdException w:name="index 8" w:semiHidden="1" w:unhideWhenUsed="1"/>
+    <w:lsdException w:name="index 9" w:semiHidden="1" w:unhideWhenUsed="1"/>
+    <w:lsdException w:name="toc 1" w:semiHidden="1" w:uiPriority="39" w:unhideWhenUsed="1"/>
+    <w:lsdException w:name="toc 2" w:semiHidden="1" w:uiPriority="39" w:unhideWhenUsed="1"/>
+    <w:lsdException w:name="toc 3" w:semiHidden="1" w:uiPriority="39" w:unhideWhenUsed="1"/>
+    <w:lsdException w:name="toc 4" w:semiHidden="1" w:uiPriority="39" w:unhideWhenUsed="1"/>
+    <w:lsdException w:name="toc 5" w:semiHidden="1" w:uiPriority="39" w:unhideWhenUsed="1"/>
+    <w:lsdException w:name="toc 6" w:semiHidden="1" w:uiPriority="39" w:unhideWhenUsed="1"/>
+    <w:lsdException w:name="toc 7" w:semiHidden="1" w:uiPriority="39" w:unhideWhenUsed="1"/>
+    <w:lsdException w:name="toc 8" w:semiHidden="1" w:uiPriority="39" w:unhideWhenUsed="1"/>
+    <w:lsdException w:name="toc 9" w:semiHidden="1" w:uiPriority="39" w:unhideWhenUsed="1"/>
+    <w:lsdException w:name="Normal Indent" w:semiHidden="1" w:unhideWhenUsed="1"/>
+    <w:lsdException w:name="footnote text" w:semiHidden="1" w:unhideWhenUsed="1"/>
+    <w:lsdException w:name="annotation text" w:semiHidden="1" w:unhideWhenUsed="1"/>
+    <w:lsdException w:name="header" w:semiHidden="1" w:unhideWhenUsed="1"/>
+    <w:lsdException w:name="footer" w:semiHidden="1" w:unhideWhenUsed="1"/>
+    <w:lsdException w:name="index heading" w:semiHidden="1" w:unhideWhenUsed="1"/>
+    <w:lsdException w:name="caption" w:semiHidden="1" w:uiPriority="35" w:unhideWhenUsed="1" w:qFormat="1"/>
+    <w:lsdException w:name="table of figures" w:semiHidden="1" w:unhideWhenUsed="1"/>
+    <w:lsdException w:name="envelope address" w:semiHidden="1" w:unhideWhenUsed="1"/>
+    <w:lsdException w:name="envelope return" w:semiHidden="1" w:unhideWhenUsed="1"/>
+    <w:lsdException w:name="footnote reference" w:semiHidden="1" w:unhideWhenUsed="1"/>
+    <w:lsdException w:name="annotation reference" w:semiHidden="1" w:unhideWhenUsed="1"/>
+    <w:lsdException w:name="line number" w:semiHidden="1" w:unhideWhenUsed="1"/>
+    <w:lsdException w:name="page number" w:semiHidden="1" w:unhideWhenUsed="1"/>
+    <w:lsdException w:name="endnote reference" w:semiHidden="1" w:unhideWhenUsed="1"/>
+    <w:lsdException w:name="endnote text" w:semiHidden="1" w:unhideWhenUsed="1"/>
+    <w:lsdException w:name="table of authorities" w:semiHidden="1" w:unhideWhenUsed="1"/>
+    <w:lsdException w:name="macro" w:semiHidden="1" w:unhideWhenUsed="1"/>
+    <w:lsdException w:name="toa heading" w:semiHidden="1" w:unhideWhenUsed="1"/>
+    <w:lsdException w:name="List" w:semiHidden="1" w:unhideWhenUsed="1"/>
+    <w:lsdException w:name="List Bullet" w:semiHidden="1" w:unhideWhenUsed="1"/>
+    <w:lsdException w:name="List Number" w:semiHidden="1" w:unhideWhenUsed="1"/>
+    <w:lsdException w:name="List 2" w:semiHidden="1" w:unhideWhenUsed="1"/>
+    <w:lsdException w:name="List 3" w:semiHidden="1" w:unhideWhenUsed="1"/>
+    <w:lsdException w:name="List 4" w:semiHidden="1" w:unhideWhenUsed="1"/>
+    <w:lsdException w:name="List 5" w:semiHidden="1" w:unhideWhenUsed="1"/>
+    <w:lsdException w:name="List Bullet 2" w:semiHidden="1" w:unhideWhenUsed="1"/>
+    <w:lsdException w:name="List Bullet 3" w:semiHidden="1" w:unhideWhenUsed="1"/>
+    <w:lsdException w:name="List Bullet 4" w:semiHidden="1" w:unhideWhenUsed="1"/>
+    <w:lsdException w:name="List Bullet 5" w:semiHidden="1" w:unhideWhenUsed="1"/>
+    <w:lsdException w:name="List Number 2" w:semiHidden="1" w:unhideWhenUsed="1"/>
+    <w:lsdException w:name="List Number 3" w:semiHidden="1" w:unhideWhenUsed="1"/>
+    <w:lsdException w:name="List Number 4" w:semiHidden="1" w:unhideWhenUsed="1"/>
+    <w:lsdException w:name="List Number 5" w:semiHidden="1" w:unhideWhenUsed="1"/>
+    <w:lsdException w:name="Title" w:uiPriority="10" w:qFormat="1"/>
+    <w:lsdException w:name="Closing" w:semiHidden="1" w:unhideWhenUsed="1"/>
+    <w:lsdException w:name="Signature" w:semiHidden="1" w:unhideWhenUsed="1"/>
+    <w:lsdException w:name="Default Paragraph Font" w:semiHidden="1" w:uiPriority="1" w:unhideWhenUsed="1"/>
+    <w:lsdException w:name="Body Text" w:semiHidden="1" w:unhideWhenUsed="1"/>
+    <w:lsdException w:name="Body Text Indent" w:semiHidden="1" w:unhideWhenUsed="1"/>
+    <w:lsdException w:name="List Continue" w:semiHidden="1" w:unhideWhenUsed="1"/>
+    <w:lsdException w:name="List Continue 2" w:semiHidden="1" w:unhideWhenUsed="1"/>
+    <w:lsdException w:name="List Continue 3" w:semiHidden="1" w:unhideWhenUsed="1"/>
+    <w:lsdException w:name="List Continue 4" w:semiHidden="1" w:unhideWhenUsed="1"/>
+    <w:lsdException w:name="List Continue 5" w:semiHidden="1" w:unhideWhenUsed="1"/>
+    <w:lsdException w:name="Message Header" w:semiHidden="1" w:unhideWhenUsed="1"/>
+    <w:lsdException w:name="Subtitle" w:uiPriority="11" w:qFormat="1"/>
+    <w:lsdException w:name="Salutation" w:semiHidden="1" w:unhideWhenUsed="1"/>
+    <w:lsdException w:name="Date" w:semiHidden="1" w:unhideWhenUsed="1"/>
+    <w:lsdException w:name="Body Text First Indent" w:semiHidden="1" w:unhideWhenUsed="1"/>
+    <w:lsdException w:name="Body Text First Indent 2" w:semiHidden="1" w:unhideWhenUsed="1"/>
+    <w:lsdException w:name="Note Heading" w:semiHidden="1" w:unhideWhenUsed="1"/>
+    <w:lsdException w:name="Body Text 2" w:semiHidden="1" w:unhideWhenUsed="1"/>
+    <w:lsdException w:name="Body Text 3" w:semiHidden="1" w:unhideWhenUsed="1"/>
+    <w:lsdException w:name="Body Text Indent 2" w:semiHidden="1" w:unhideWhenUsed="1"/>
+    <w:lsdException w:name="Body Text Indent 3" w:semiHidden="1" w:unhideWhenUsed="1"/>
+    <w:lsdException w:name="Block Text" w:semiHidden="1" w:unhideWhenUsed="1"/>
+    <w:lsdException w:name="Hyperlink" w:semiHidden="1" w:unhideWhenUsed="1"/>
+    <w:lsdException w:name="FollowedHyperlink" w:semiHidden="1" w:unhideWhenUsed="1"/>
+    <w:lsdException w:name="Strong" w:uiPriority="22" w:qFormat="1"/>
+    <w:lsdException w:name="Emphasis" w:uiPriority="20" w:qFormat="1"/>
+    <w:lsdException w:name="Document Map" w:semiHidden="1" w:unhideWhenUsed="1"/>
+    <w:lsdException w:name="Plain Text" w:semiHidden="1" w:unhideWhenUsed="1"/>
+    <w:lsdException w:name="E-mail Signature" w:semiHidden="1" w:unhideWhenUsed="1"/>
+    <w:lsdException w:name="HTML Top of Form" w:semiHidden="1" w:unhideWhenUsed="1"/>
+    <w:lsdException w:name="HTML Bottom of Form" w:semiHidden="1" w:unhideWhenUsed="1"/>
+    <w:lsdException w:name="Normal (Web)" w:semiHidden="1" w:unhideWhenUsed="1"/>
+    <w:lsdException w:name="HTML Acronym" w:semiHidden="1" w:unhideWhenUsed="1"/>
+    <w:lsdException w:name="HTML Address" w:semiHidden="1" w:unhideWhenUsed="1"/>
+    <w:lsdException w:name="HTML Cite" w:semiHidden="1" w:unhideWhenUsed="1"/>
+    <w:lsdException w:name="HTML Code" w:semiHidden="1" w:unhideWhenUsed="1"/>
+    <w:lsdException w:name="HTML Definition" w:semiHidden="1" w:unhideWhenUsed="1"/>
+    <w:lsdException w:name="HTML Keyboard" w:semiHidden="1" w:unhideWhenUsed="1"/>
+    <w:lsdException w:name="HTML Preformatted" w:semiHidden="1" w:unhideWhenUsed="1"/>
+    <w:lsdException w:name="HTML Sample" w:semiHidden="1" w:unhideWhenUsed="1"/>
+    <w:lsdException w:name="HTML Typewriter" w:semiHidden="1" w:unhideWhenUsed="1"/>
+    <w:lsdException w:name="HTML Variable" w:semiHidden="1" w:unhideWhenUsed="1"/>
+    <w:lsdException w:name="Normal Table" w:semiHidden="1" w:unhideWhenUsed="1"/>
+    <w:lsdException w:name="annotation subject" w:semiHidden="1" w:unhideWhenUsed="1"/>
+    <w:lsdException w:name="No List" w:semiHidden="1" w:unhideWhenUsed="1"/>
+    <w:lsdException w:name="Outline List 1" w:semiHidden="1" w:unhideWhenUsed="1"/>
+    <w:lsdException w:name="Outline List 2" w:semiHidden="1" w:unhideWhenUsed="1"/>
+    <w:lsdException w:name="Outline List 3" w:semiHidden="1" w:unhideWhenUsed="1"/>
+    <w:lsdException w:name="Table Simple 1" w:semiHidden="1" w:unhideWhenUsed="1"/>
+    <w:lsdException w:name="Table Simple 2" w:semiHidden="1" w:unhideWhenUsed="1"/>
+    <w:lsdException w:name="Table Simple 3" w:semiHidden="1" w:unhideWhenUsed="1"/>
+    <w:lsdException w:name="Table Classic 1" w:semiHidden="1" w:unhideWhenUsed="1"/>
+    <w:lsdException w:name="Table Classic 2" w:semiHidden="1" w:unhideWhenUsed="1"/>
+    <w:lsdException w:name="Table Classic 3" w:semiHidden="1" w:unhideWhenUsed="1"/>
+    <w:lsdException w:name="Table Classic 4" w:semiHidden="1" w:unhideWhenUsed="1"/>
+    <w:lsdException w:name="Table Colorful 1" w:semiHidden="1" w:unhideWhenUsed="1"/>
+    <w:lsdException w:name="Table Colorful 2" w:semiHidden="1" w:unhideWhenUsed="1"/>
+    <w:lsdException w:name="Table Colorful 3" w:semiHidden="1" w:unhideWhenUsed="1"/>
+    <w:lsdException w:name="Table Columns 1" w:semiHidden="1" w:unhideWhenUsed="1"/>
+    <w:lsdException w:name="Table Columns 2" w:semiHidden="1" w:unhideWhenUsed="1"/>
+    <w:lsdException w:name="Table Columns 3" w:semiHidden="1" w:unhideWhenUsed="1"/>
+    <w:lsdException w:name="Table Columns 4" w:semiHidden="1" w:unhideWhenUsed="1"/>
+    <w:lsdException w:name="Table Columns 5" w:semiHidden="1" w:unhideWhenUsed="1"/>
+    <w:lsdException w:name="Table Grid 1" w:semiHidden="1" w:unhideWhenUsed="1"/>
+    <w:lsdException w:name="Table Grid 2" w:semiHidden="1" w:unhideWhenUsed="1"/>
+    <w:lsdException w:name="Table Grid 3" w:semiHidden="1" w:unhideWhenUsed="1"/>
+    <w:lsdException w:name="Table Grid 4" w:semiHidden="1" w:unhideWhenUsed="1"/>
+    <w:lsdException w:name="Table Grid 5" w:semiHidden="1" w:unhideWhenUsed="1"/>
+    <w:lsdException w:name="Table Grid 6" w:semiHidden="1" w:unhideWhenUsed="1"/>
+    <w:lsdException w:name="Table Grid 7" w:semiHidden="1" w:unhideWhenUsed="1"/>
+    <w:lsdException w:name="Table Grid 8" w:semiHidden="1" w:unhideWhenUsed="1"/>
+    <w:lsdException w:name="Table List 1" w:semiHidden="1" w:unhideWhenUsed="1"/>
+    <w:lsdException w:name="Table List 2" w:semiHidden="1" w:unhideWhenUsed="1"/>
+    <w:lsdException w:name="Table List 3" w:semiHidden="1" w:unhideWhenUsed="1"/>
+    <w:lsdException w:name="Table List 4" w:semiHidden="1" w:unhideWhenUsed="1"/>
+    <w:lsdException w:name="Table List 5" w:semiHidden="1" w:unhideWhenUsed="1"/>
+    <w:lsdException w:name="Table List 6" w:semiHidden="1" w:unhideWhenUsed="1"/>
+    <w:lsdException w:name="Table List 7" w:semiHidden="1" w:unhideWhenUsed="1"/>
+    <w:lsdException w:name="Table List 8" w:semiHidden="1" w:unhideWhenUsed="1"/>
+    <w:lsdException w:name="Table 3D effects 1" w:semiHidden="1" w:unhideWhenUsed="1"/>
+    <w:lsdException w:name="Table 3D effects 2" w:semiHidden="1" w:unhideWhenUsed="1"/>
+    <w:lsdException w:name="Table 3D effects 3" w:semiHidden="1" w:unhideWhenUsed="1"/>
+    <w:lsdException w:name="Table Contemporary" w:semiHidden="1" w:unhideWhenUsed="1"/>
+    <w:lsdException w:name="Table Elegant" w:semiHidden="1" w:unhideWhenUsed="1"/>
+    <w:lsdException w:name="Table Professional" w:semiHidden="1" w:unhideWhenUsed="1"/>
+    <w:lsdException w:name="Table Subtle 1" w:semiHidden="1" w:unhideWhenUsed="1"/>
+    <w:lsdException w:name="Table Subtle 2" w:semiHidden="1" w:unhideWhenUsed="1"/>
+    <w:lsdException w:name="Table Web 1" w:semiHidden="1" w:unhideWhenUsed="1"/>
+    <w:lsdException w:name="Table Web 2" w:semiHidden="1" w:unhideWhenUsed="1"/>
+    <w:lsdException w:name="Table Web 3" w:semiHidden="1" w:unhideWhenUsed="1"/>
+    <w:lsdException w:name="Balloon Text" w:semiHidden="1" w:unhideWhenUsed="1"/>
+    <w:lsdException w:name="Table Grid" w:semiHidden="1" w:uiPriority="39" w:unhideWhenUsed="1"/>
+    <w:lsdException w:name="Table Theme" w:semiHidden="1" w:unhideWhenUsed="1"/>
+    <w:lsdException w:name="Placeholder Text" w:semiHidden="1"/>
+    <w:lsdException w:name="No Spacing" w:uiPriority="1" w:qFormat="1"/>
+    <w:lsdException w:name="Light Shading" w:uiPriority="60"/>
+    <w:lsdException w:name="Light List" w:uiPriority="61"/>
+    <w:lsdException w:name="Light Grid" w:uiPriority="62"/>
+    <w:lsdException w:name="Medium Shading 1" w:uiPriority="63"/>
+    <w:lsdException w:name="Medium Shading 2" w:uiPriority="64"/>
+    <w:lsdException w:name="Medium List 1" w:uiPriority="65"/>
+    <w:lsdException w:name="Medium List 2" w:uiPriority="66"/>
+    <w:lsdException w:name="Medium Grid 1" w:uiPriority="67"/>
+    <w:lsdException w:name="Medium Grid 2" w:uiPriority="68"/>
+    <w:lsdException w:name="Medium Grid 3" w:uiPriority="69"/>
+    <w:lsdException w:name="Dark List" w:uiPriority="70"/>
+    <w:lsdException w:name="Colorful Shading" w:uiPriority="71"/>
+    <w:lsdException w:name="Colorful List" w:uiPriority="72"/>
+    <w:lsdException w:name="Colorful Grid" w:uiPriority="73"/>
+    <w:lsdException w:name="Light Shading Accent 1" w:uiPriority="60"/>
+    <w:lsdException w:name="Light List Accent 1" w:uiPriority="61"/>
+    <w:lsdException w:name="Light Grid Accent 1" w:uiPriority="62"/>
+    <w:lsdException w:name="Medium Shading 1 Accent 1" w:uiPriority="63"/>
+    <w:lsdException w:name="Medium Shading 2 Accent 1" w:uiPriority="64"/>
+    <w:lsdException w:name="Medium List 1 Accent 1" w:uiPriority="65"/>
+    <w:lsdException w:name="Revision" w:semiHidden="1"/>
+    <w:lsdException w:name="List Paragraph" w:uiPriority="34" w:qFormat="1"/>
+    <w:lsdException w:name="Quote" w:uiPriority="29" w:qFormat="1"/>
+    <w:lsdException w:name="Intense Quote" w:uiPriority="30" w:qFormat="1"/>
+    <w:lsdException w:name="Medium List 2 Accent 1" w:uiPriority="66"/>
+    <w:lsdException w:name="Medium Grid 1 Accent 1" w:uiPriority="67"/>
+    <w:lsdException w:name="Medium Grid 2 Accent 1" w:uiPriority="68"/>
+    <w:lsdException w:name="Medium Grid 3 Accent 1" w:uiPriority="69"/>
+    <w:lsdException w:name="Dark List Accent 1" w:uiPriority="70"/>
+    <w:lsdException w:name="Colorful Shading Accent 1" w:uiPriority="71"/>
+    <w:lsdException w:name="Colorful List Accent 1" w:uiPriority="72"/>
+    <w:lsdException w:name="Colorful Grid Accent 1" w:uiPriority="73"/>
+    <w:lsdException w:name="Light Shading Accent 2" w:uiPriority="60"/>
+    <w:lsdException w:name="Light List Accent 2" w:uiPriority="61"/>
+    <w:lsdException w:name="Light Grid Accent 2" w:uiPriority="62"/>
+    <w:lsdException w:name="Medium Shading 1 Accent 2" w:uiPriority="63"/>
+    <w:lsdException w:name="Medium Shading 2 Accent 2" w:uiPriority="64"/>
+    <w:lsdException w:name="Medium List 1 Accent 2" w:uiPriority="65"/>
+    <w:lsdException w:name="Medium List 2 Accent 2" w:uiPriority="66"/>
+    <w:lsdException w:name="Medium Grid 1 Accent 2" w:uiPriority="67"/>
+    <w:lsdException w:name="Medium Grid 2 Accent 2" w:uiPriority="68"/>
+    <w:lsdException w:name="Medium Grid 3 Accent 2" w:uiPriority="69"/>
+    <w:lsdException w:name="Dark List Accent 2" w:uiPriority="70"/>
+    <w:lsdException w:name="Colorful Shading Accent 2" w:uiPriority="71"/>
+    <w:lsdException w:name="Colorful List Accent 2" w:uiPriority="72"/>
+    <w:lsdException w:name="Colorful Grid Accent 2" w:uiPriority="73"/>
+    <w:lsdException w:name="Light Shading Accent 3" w:uiPriority="60"/>
+    <w:lsdException w:name="Light List Accent 3" w:uiPriority="61"/>
+    <w:lsdException w:name="Light Grid Accent 3" w:uiPriority="62"/>
+    <w:lsdException w:name="Medium Shading 1 Accent 3" w:uiPriority="63"/>
+    <w:lsdException w:name="Medium Shading 2 Accent 3" w:uiPriority="64"/>
+    <w:lsdException w:name="Medium List 1 Accent 3" w:uiPriority="65"/>
+    <w:lsdException w:name="Medium List 2 Accent 3" w:uiPriority="66"/>
+    <w:lsdException w:name="Medium Grid 1 Accent 3" w:uiPriority="67"/>
+    <w:lsdException w:name="Medium Grid 2 Accent 3" w:uiPriority="68"/>
+    <w:lsdException w:name="Medium Grid 3 Accent 3" w:uiPriority="69"/>
+    <w:lsdException w:name="Dark List Accent 3" w:uiPriority="70"/>
+    <w:lsdException w:name="Colorful Shading Accent 3" w:uiPriority="71"/>
+    <w:lsdException w:name="Colorful List Accent 3" w:uiPriority="72"/>
+    <w:lsdException w:name="Colorful Grid Accent 3" w:uiPriority="73"/>
+    <w:lsdException w:name="Light Shading Accent 4" w:uiPriority="60"/>
+    <w:lsdException w:name="Light List Accent 4" w:uiPriority="61"/>
+    <w:lsdException w:name="Light Grid Accent 4" w:uiPriority="62"/>
+    <w:lsdException w:name="Medium Shading 1 Accent 4" w:uiPriority="63"/>
+    <w:lsdException w:name="Medium Shading 2 Accent 4" w:uiPriority="64"/>
+    <w:lsdException w:name="Medium List 1 Accent 4" w:uiPriority="65"/>
+    <w:lsdException w:name="Medium List 2 Accent 4" w:uiPriority="66"/>
+    <w:lsdException w:name="Medium Grid 1 Accent 4" w:uiPriority="67"/>
+    <w:lsdException w:name="Medium Grid 2 Accent 4" w:uiPriority="68"/>
+    <w:lsdException w:name="Medium Grid 3 Accent 4" w:uiPriority="69"/>
+    <w:lsdException w:name="Dark List Accent 4" w:uiPriority="70"/>
+    <w:lsdException w:name="Colorful Shading Accent 4" w:uiPriority="71"/>
+    <w:lsdException w:name="Colorful List Accent 4" w:uiPriority="72"/>
+    <w:lsdException w:name="Colorful Grid Accent 4" w:uiPriority="73"/>
+    <w:lsdException w:name="Light Shading Accent 5" w:uiPriority="60"/>
+    <w:lsdException w:name="Light List Accent 5" w:uiPriority="61"/>
+    <w:lsdException w:name="Light Grid Accent 5" w:uiPriority="62"/>
+    <w:lsdException w:name="Medium Shading 1 Accent 5" w:uiPriority="63"/>
+    <w:lsdException w:name="Medium Shading 2 Accent 5" w:uiPriority="64"/>
+    <w:lsdException w:name="Medium List 1 Accent 5" w:uiPriority="65"/>
+    <w:lsdException w:name="Medium List 2 Accent 5" w:uiPriority="66"/>
+    <w:lsdException w:name="Medium Grid 1 Accent 5" w:uiPriority="67"/>
+    <w:lsdException w:name="Medium Grid 2 Accent 5" w:uiPriority="68"/>
+    <w:lsdException w:name="Medium Grid 3 Accent 5" w:uiPriority="69"/>
+    <w:lsdException w:name="Dark List Accent 5" w:uiPriority="70"/>
+    <w:lsdException w:name="Colorful Shading Accent 5" w:uiPriority="71"/>
+    <w:lsdException w:name="Colorful List Accent 5" w:uiPriority="72"/>
+    <w:lsdException w:name="Colorful Grid Accent 5" w:uiPriority="73"/>
+    <w:lsdException w:name="Light Shading Accent 6" w:uiPriority="60"/>
+    <w:lsdException w:name="Light List Accent 6" w:uiPriority="61"/>
+    <w:lsdException w:name="Light Grid Accent 6" w:uiPriority="62"/>
+    <w:lsdException w:name="Medium Shading 1 Accent 6" w:uiPriority="63"/>
+    <w:lsdException w:name="Medium Shading 2 Accent 6" w:uiPriority="64"/>
+    <w:lsdException w:name="Medium List 1 Accent 6" w:uiPriority="65"/>
+    <w:lsdException w:name="Medium List 2 Accent 6" w:uiPriority="66"/>
+    <w:lsdException w:name="Medium Grid 1 Accent 6" w:uiPriority="67"/>
+    <w:lsdException w:name="Medium Grid 2 Accent 6" w:uiPriority="68"/>
+    <w:lsdException w:name="Medium Grid 3 Accent 6" w:uiPriority="69"/>
+    <w:lsdException w:name="Dark List Accent 6" w:uiPriority="70"/>
+    <w:lsdException w:name="Colorful Shading Accent 6" w:uiPriority="71"/>
+    <w:lsdException w:name="Colorful List Accent 6" w:uiPriority="72"/>
+    <w:lsdException w:name="Colorful Grid Accent 6" w:uiPriority="73"/>
+    <w:lsdException w:name="Subtle Emphasis" w:uiPriority="19" w:qFormat="1"/>
+    <w:lsdException w:name="Intense Emphasis" w:uiPriority="21" w:qFormat="1"/>
+    <w:lsdException w:name="Subtle Reference" w:uiPriority="31" w:qFormat="1"/>
+    <w:lsdException w:name="Intense Reference" w:uiPriority="32" w:qFormat="1"/>
+    <w:lsdException w:name="Book Title" w:uiPriority="33" w:qFormat="1"/>
+    <w:lsdException w:name="Bibliography" w:semiHidden="1" w:uiPriority="37" w:unhideWhenUsed="1"/>
+    <w:lsdException w:name="TOC Heading" w:semiHidden="1" w:uiPriority="39" w:unhideWhenUsed="1" w:qFormat="1"/>
+    <w:lsdException w:name="Plain Table 1" w:uiPriority="41"/>
+    <w:lsdException w:name="Plain Table 2" w:uiPriority="42"/>
+    <w:lsdException w:name="Plain Table 3" w:uiPriority="43"/>
+    <w:lsdException w:name="Plain Table 4" w:uiPriority="44"/>
+    <w:lsdException w:name="Plain Table 5" w:uiPriority="45"/>
+    <w:lsdException w:name="Grid Table Light" w:uiPriority="40"/>
+    <w:lsdException w:name="Grid Table 1 Light" w:uiPriority="46"/>
+    <w:lsdException w:name="Grid Table 2" w:uiPriority="47"/>
+    <w:lsdException w:name="Grid Table 3" w:uiPriority="48"/>
+    <w:lsdException w:name="Grid Table 4" w:uiPriority="49"/>
+    <w:lsdException w:name="Grid Table 5 Dark" w:uiPriority="50"/>
+    <w:lsdException w:name="Grid Table 6 Colorful" w:uiPriority="51"/>
+    <w:lsdException w:name="Grid Table 7 Colorful" w:uiPriority="52"/>
+    <w:lsdException w:name="Grid Table 1 Light Accent 1" w:uiPriority="46"/>
+    <w:lsdException w:name="Grid Table 2 Accent 1" w:uiPriority="47"/>
+    <w:lsdException w:name="Grid Table 3 Accent 1" w:uiPriority="48"/>
+    <w:lsdException w:name="Grid Table 4 Accent 1" w:uiPriority="49"/>
+    <w:lsdException w:name="Grid Table 5 Dark Accent 1" w:uiPriority="50"/>
+    <w:lsdException w:name="Grid Table 6 Colorful Accent 1" w:uiPriority="51"/>
+    <w:lsdException w:name="Grid Table 7 Colorful Accent 1" w:uiPriority="52"/>
+    <w:lsdException w:name="Grid Table 1 Light Accent 2" w:uiPriority="46"/>
+    <w:lsdException w:name="Grid Table 2 Accent 2" w:uiPriority="47"/>
+    <w:lsdException w:name="Grid Table 3 Accent 2" w:uiPriority="48"/>
+    <w:lsdException w:name="Grid Table 4 Accent 2" w:uiPriority="49"/>
+    <w:lsdException w:name="Grid Table 5 Dark Accent 2" w:uiPriority="50"/>
+    <w:lsdException w:name="Grid Table 6 Colorful Accent 2" w:uiPriority="51"/>
+    <w:lsdException w:name="Grid Table 7 Colorful Accent 2" w:uiPriority="52"/>
+    <w:lsdException w:name="Grid Table 1 Light Accent 3" w:uiPriority="46"/>
+    <w:lsdException w:name="Grid Table 2 Accent 3" w:uiPriority="47"/>
+    <w:lsdException w:name="Grid Table 3 Accent 3" w:uiPriority="48"/>
+    <w:lsdException w:name="Grid Table 4 Accent 3" w:uiPriority="49"/>
+    <w:lsdException w:name="Grid Table 5 Dark Accent 3" w:uiPriority="50"/>
+    <w:lsdException w:name="Grid Table 6 Colorful Accent 3" w:uiPriority="51"/>
+    <w:lsdException w:name="Grid Table 7 Colorful Accent 3" w:uiPriority="52"/>
+    <w:lsdException w:name="Grid Table 1 Light Accent 4" w:uiPriority="46"/>
+    <w:lsdException w:name="Grid Table 2 Accent 4" w:uiPriority="47"/>
+    <w:lsdException w:name="Grid Table 3 Accent 4" w:uiPriority="48"/>
+    <w:lsdException w:name="Grid Table 4 Accent 4" w:uiPriority="49"/>
+    <w:lsdException w:name="Grid Table 5 Dark Accent 4" w:uiPriority="50"/>
+    <w:lsdException w:name="Grid Table 6 Colorful Accent 4" w:uiPriority="51"/>
+    <w:lsdException w:name="Grid Table 7 Colorful Accent 4" w:uiPriority="52"/>
+    <w:lsdException w:name="Grid Table 1 Light Accent 5" w:uiPriority="46"/>
+    <w:lsdException w:name="Grid Table 2 Accent 5" w:uiPriority="47"/>
+    <w:lsdException w:name="Grid Table 3 Accent 5" w:uiPriority="48"/>
+    <w:lsdException w:name="Grid Table 4 Accent 5" w:uiPriority="49"/>
+    <w:lsdException w:name="Grid Table 5 Dark Accent 5" w:uiPriority="50"/>
+    <w:lsdException w:name="Grid Table 6 Colorful Accent 5" w:uiPriority="51"/>
+    <w:lsdException w:name="Grid Table 7 Colorful Accent 5" w:uiPriority="52"/>
+    <w:lsdException w:name="Grid Table 1 Light Accent 6" w:uiPriority="46"/>
+    <w:lsdException w:name="Grid Table 2 Accent 6" w:uiPriority="47"/>
+    <w:lsdException w:name="Grid Table 3 Accent 6" w:uiPriority="48"/>
+    <w:lsdException w:name="Grid Table 4 Accent 6" w:uiPriority="49"/>
+    <w:lsdException w:name="Grid Table 5 Dark Accent 6" w:uiPriority="50"/>
+    <w:lsdException w:name="Grid Table 6 Colorful Accent 6" w:uiPriority="51"/>
+    <w:lsdException w:name="Grid Table 7 Colorful Accent 6" w:uiPriority="52"/>
+    <w:lsdException w:name="List Table 1 Light" w:uiPriority="46"/>
+    <w:lsdException w:name="List Table 2" w:uiPriority="47"/>
+    <w:lsdException w:name="List Table 3" w:uiPriority="48"/>
+    <w:lsdException w:name="List Table 4" w:uiPriority="49"/>
+    <w:lsdException w:name="List Table 5 Dark" w:uiPriority="50"/>
+    <w:lsdException w:name="List Table 6 Colorful" w:uiPriority="51"/>
+    <w:lsdException w:name="List Table 7 Colorful" w:uiPriority="52"/>
+    <w:lsdException w:name="List Table 1 Light Accent 1" w:uiPriority="46"/>
+    <w:lsdException w:name="List Table 2 Accent 1" w:uiPriority="47"/>
+    <w:lsdException w:name="List Table 3 Accent 1" w:uiPriority="48"/>
+    <w:lsdException w:name="List Table 4 Accent 1" w:uiPriority="49"/>
+    <w:lsdException w:name="List Table 5 Dark Accent 1" w:uiPriority="50"/>
+    <w:lsdException w:name="List Table 6 Colorful Accent 1" w:uiPriority="51"/>
+    <w:lsdException w:name="List Table 7 Colorful Accent 1" w:uiPriority="52"/>
+    <w:lsdException w:name="List Table 1 Light Accent 2" w:uiPriority="46"/>
+    <w:lsdException w:name="List Table 2 Accent 2" w:uiPriority="47"/>
+    <w:lsdException w:name="List Table 3 Accent 2" w:uiPriority="48"/>
+    <w:lsdException w:name="List Table 4 Accent 2" w:uiPriority="49"/>
+    <w:lsdException w:name="List Table 5 Dark Accent 2" w:uiPriority="50"/>
+    <w:lsdException w:name="List Table 6 Colorful Accent 2" w:uiPriority="51"/>
+    <w:lsdException w:name="List Table 7 Colorful Accent 2" w:uiPriority="52"/>
+    <w:lsdException w:name="List Table 1 Light Accent 3" w:uiPriority="46"/>
+    <w:lsdException w:name="List Table 2 Accent 3" w:uiPriority="47"/>
+    <w:lsdException w:name="List Table 3 Accent 3" w:uiPriority="48"/>
+    <w:lsdException w:name="List Table 4 Accent 3" w:uiPriority="49"/>
+    <w:lsdException w:name="List Table 5 Dark Accent 3" w:uiPriority="50"/>
+    <w:lsdException w:name="List Table 6 Colorful Accent 3" w:uiPriority="51"/>
+    <w:lsdException w:name="List Table 7 Colorful Accent 3" w:uiPriority="52"/>
+    <w:lsdException w:name="List Table 1 Light Accent 4" w:uiPriority="46"/>
+    <w:lsdException w:name="List Table 2 Accent 4" w:uiPriority="47"/>
+    <w:lsdException w:name="List Table 3 Accent 4" w:uiPriority="48"/>
+    <w:lsdException w:name="List Table 4 Accent 4" w:uiPriority="49"/>
+    <w:lsdException w:name="List Table 5 Dark Accent 4" w:uiPriority="50"/>
+    <w:lsdException w:name="List Table 6 Colorful Accent 4" w:uiPriority="51"/>
+    <w:lsdException w:name="List Table 7 Colorful Accent 4" w:uiPriority="52"/>
+    <w:lsdException w:name="List Table 1 Light Accent 5" w:uiPriority="46"/>
+    <w:lsdException w:name="List Table 2 Accent 5" w:uiPriority="47"/>
+    <w:lsdException w:name="List Table 3 Accent 5" w:uiPriority="48"/>
+    <w:lsdException w:name="List Table 4 Accent 5" w:uiPriority="49"/>
+    <w:lsdException w:name="List Table 5 Dark Accent 5" w:uiPriority="50"/>
+    <w:lsdException w:name="List Table 6 Colorful Accent 5" w:uiPriority="51"/>
+    <w:lsdException w:name="List Table 7 Colorful Accent 5" w:uiPriority="52"/>
+    <w:lsdException w:name="List Table 1 Light Accent 6" w:uiPriority="46"/>
+    <w:lsdException w:name="List Table 2 Accent 6" w:uiPriority="47"/>
+    <w:lsdException w:name="List Table 3 Accent 6" w:uiPriority="48"/>
+    <w:lsdException w:name="List Table 4 Accent 6" w:uiPriority="49"/>
+    <w:lsdException w:name="List Table 5 Dark Accent 6" w:uiPriority="50"/>
+    <w:lsdException w:name="List Table 6 Colorful Accent 6" w:uiPriority="51"/>
+    <w:lsdException w:name="List Table 7 Colorful Accent 6" w:uiPriority="52"/>
+    <w:lsdException w:name="Mention" w:semiHidden="1" w:unhideWhenUsed="1"/>
+    <w:lsdException w:name="Smart Hyperlink" w:semiHidden="1" w:unhideWhenUsed="1"/>
+    <w:lsdException w:name="Hashtag" w:semiHidden="1" w:unhideWhenUsed="1"/>
+    <w:lsdException w:name="Unresolved Mention" w:semiHidden="1" w:unhideWhenUsed="1"/>
+    <w:lsdException w:name="Smart Link" w:semiHidden="1" w:unhideWhenUsed="1"/>
   </w:latentStyles>
-  <w:style w:type="paragraph" w:default="1" w:styleId="a">
+  <w:style w:type="paragraph" w:default="1" w:styleId="Normal">
     <w:name w:val="Normal"/>
     <w:qFormat/>
     <w:rsid w:val="009A6DDF"/>
   </w:style>
-  <w:style w:type="character" w:default="1" w:styleId="a0">
+  <w:style w:type="character" w:default="1" w:styleId="DefaultParagraphFont">
     <w:name w:val="Default Paragraph Font"/>
     <w:uiPriority w:val="1"/>
     <w:semiHidden/>
     <w:unhideWhenUsed/>
   </w:style>
-  <w:style w:type="table" w:default="1" w:styleId="a1">
+  <w:style w:type="table" w:default="1" w:styleId="TableNormal">
     <w:name w:val="Normal Table"/>
     <w:uiPriority w:val="99"/>
     <w:semiHidden/>
     <w:unhideWhenUsed/>
-    <w:qFormat/>
     <w:tblPr>
       <w:tblInd w:w="0" w:type="dxa"/>
       <w:tblCellMar>
@@ -6785,15 +7798,15 @@
       </w:tblCellMar>
     </w:tblPr>
   </w:style>
-  <w:style w:type="numbering" w:default="1" w:styleId="a2">
+  <w:style w:type="numbering" w:default="1" w:styleId="NoList">
     <w:name w:val="No List"/>
     <w:uiPriority w:val="99"/>
     <w:semiHidden/>
     <w:unhideWhenUsed/>
   </w:style>
-  <w:style w:type="paragraph" w:styleId="a3">
+  <w:style w:type="paragraph" w:styleId="ListParagraph">
     <w:name w:val="List Paragraph"/>
-    <w:basedOn w:val="a"/>
+    <w:basedOn w:val="Normal"/>
     <w:uiPriority w:val="34"/>
     <w:qFormat/>
     <w:rsid w:val="00CC57D3"/>
@@ -6802,13 +7815,12 @@
       <w:contextualSpacing/>
     </w:pPr>
   </w:style>
-  <w:style w:type="table" w:styleId="a4">
+  <w:style w:type="table" w:styleId="TableGrid">
     <w:name w:val="Table Grid"/>
-    <w:basedOn w:val="a1"/>
+    <w:basedOn w:val="TableNormal"/>
     <w:uiPriority w:val="39"/>
     <w:rsid w:val="00BA2097"/>
     <w:tblPr>
-      <w:tblInd w:w="0" w:type="dxa"/>
       <w:tblBorders>
         <w:top w:val="single" w:sz="4" w:space="0" w:color="auto"/>
         <w:left w:val="single" w:sz="4" w:space="0" w:color="auto"/>
@@ -6817,18 +7829,12 @@
         <w:insideH w:val="single" w:sz="4" w:space="0" w:color="auto"/>
         <w:insideV w:val="single" w:sz="4" w:space="0" w:color="auto"/>
       </w:tblBorders>
-      <w:tblCellMar>
-        <w:top w:w="0" w:type="dxa"/>
-        <w:left w:w="108" w:type="dxa"/>
-        <w:bottom w:w="0" w:type="dxa"/>
-        <w:right w:w="108" w:type="dxa"/>
-      </w:tblCellMar>
     </w:tblPr>
   </w:style>
-  <w:style w:type="paragraph" w:styleId="a5">
+  <w:style w:type="paragraph" w:styleId="Header">
     <w:name w:val="header"/>
-    <w:basedOn w:val="a"/>
-    <w:link w:val="Char"/>
+    <w:basedOn w:val="Normal"/>
+    <w:link w:val="HeaderChar"/>
     <w:uiPriority w:val="99"/>
     <w:semiHidden/>
     <w:unhideWhenUsed/>
@@ -6849,10 +7855,10 @@
       <w:szCs w:val="18"/>
     </w:rPr>
   </w:style>
-  <w:style w:type="character" w:customStyle="1" w:styleId="Char">
-    <w:name w:val="页眉 Char"/>
-    <w:basedOn w:val="a0"/>
-    <w:link w:val="a5"/>
+  <w:style w:type="character" w:customStyle="1" w:styleId="HeaderChar">
+    <w:name w:val="Header Char"/>
+    <w:basedOn w:val="DefaultParagraphFont"/>
+    <w:link w:val="Header"/>
     <w:uiPriority w:val="99"/>
     <w:semiHidden/>
     <w:rsid w:val="00FF0304"/>
@@ -6861,10 +7867,10 @@
       <w:szCs w:val="18"/>
     </w:rPr>
   </w:style>
-  <w:style w:type="paragraph" w:styleId="a6">
+  <w:style w:type="paragraph" w:styleId="Footer">
     <w:name w:val="footer"/>
-    <w:basedOn w:val="a"/>
-    <w:link w:val="Char0"/>
+    <w:basedOn w:val="Normal"/>
+    <w:link w:val="FooterChar"/>
     <w:uiPriority w:val="99"/>
     <w:semiHidden/>
     <w:unhideWhenUsed/>
@@ -6881,10 +7887,10 @@
       <w:szCs w:val="18"/>
     </w:rPr>
   </w:style>
-  <w:style w:type="character" w:customStyle="1" w:styleId="Char0">
-    <w:name w:val="页脚 Char"/>
-    <w:basedOn w:val="a0"/>
-    <w:link w:val="a6"/>
+  <w:style w:type="character" w:customStyle="1" w:styleId="FooterChar">
+    <w:name w:val="Footer Char"/>
+    <w:basedOn w:val="DefaultParagraphFont"/>
+    <w:link w:val="Footer"/>
     <w:uiPriority w:val="99"/>
     <w:semiHidden/>
     <w:rsid w:val="00FF0304"/>
@@ -6893,10 +7899,10 @@
       <w:szCs w:val="18"/>
     </w:rPr>
   </w:style>
-  <w:style w:type="paragraph" w:styleId="a7">
+  <w:style w:type="paragraph" w:styleId="BalloonText">
     <w:name w:val="Balloon Text"/>
-    <w:basedOn w:val="a"/>
-    <w:link w:val="Char1"/>
+    <w:basedOn w:val="Normal"/>
+    <w:link w:val="BalloonTextChar"/>
     <w:uiPriority w:val="99"/>
     <w:semiHidden/>
     <w:unhideWhenUsed/>
@@ -6906,10 +7912,10 @@
       <w:szCs w:val="18"/>
     </w:rPr>
   </w:style>
-  <w:style w:type="character" w:customStyle="1" w:styleId="Char1">
-    <w:name w:val="批注框文本 Char"/>
-    <w:basedOn w:val="a0"/>
-    <w:link w:val="a7"/>
+  <w:style w:type="character" w:customStyle="1" w:styleId="BalloonTextChar">
+    <w:name w:val="Balloon Text Char"/>
+    <w:basedOn w:val="DefaultParagraphFont"/>
+    <w:link w:val="BalloonText"/>
     <w:uiPriority w:val="99"/>
     <w:semiHidden/>
     <w:rsid w:val="00FF0304"/>
@@ -7210,7 +8216,7 @@
   <a:extraClrSchemeLst/>
   <a:extLst>
     <a:ext uri="{05A4C25C-085E-4340-85A3-A5531E510DB2}">
-      <thm15:themeFamily xmlns:thm15="http://schemas.microsoft.com/office/thememl/2012/main" xmlns="" name="Office Theme" id="{62F939B6-93AF-4DB8-9C6B-D6C7DFDC589F}" vid="{4A3C46E8-61CC-4603-A589-7422A47A8E4A}"/>
+      <thm15:themeFamily xmlns:thm15="http://schemas.microsoft.com/office/thememl/2012/main" name="Office Theme" id="{62F939B6-93AF-4DB8-9C6B-D6C7DFDC589F}" vid="{4A3C46E8-61CC-4603-A589-7422A47A8E4A}"/>
     </a:ext>
   </a:extLst>
 </a:theme>

</xml_diff>

<commit_message>
Test the increase of ball score
</commit_message>
<xml_diff>
--- a/COMPX202 Assignment8 Document.docx
+++ b/COMPX202 Assignment8 Document.docx
@@ -1,6 +1,6 @@
 
 <file path=word/document.xml><?xml version="1.0" encoding="utf-8"?>
-<w:document xmlns:wpc="http://schemas.microsoft.com/office/word/2010/wordprocessingCanvas" xmlns:cx="http://schemas.microsoft.com/office/drawing/2014/chartex" xmlns:cx1="http://schemas.microsoft.com/office/drawing/2015/9/8/chartex" xmlns:cx2="http://schemas.microsoft.com/office/drawing/2015/10/21/chartex" xmlns:cx3="http://schemas.microsoft.com/office/drawing/2016/5/9/chartex" xmlns:cx4="http://schemas.microsoft.com/office/drawing/2016/5/10/chartex" xmlns:cx5="http://schemas.microsoft.com/office/drawing/2016/5/11/chartex" xmlns:cx6="http://schemas.microsoft.com/office/drawing/2016/5/12/chartex" xmlns:cx7="http://schemas.microsoft.com/office/drawing/2016/5/13/chartex" xmlns:cx8="http://schemas.microsoft.com/office/drawing/2016/5/14/chartex" xmlns:mc="http://schemas.openxmlformats.org/markup-compatibility/2006" xmlns:aink="http://schemas.microsoft.com/office/drawing/2016/ink" xmlns:am3d="http://schemas.microsoft.com/office/drawing/2017/model3d" xmlns:o="urn:schemas-microsoft-com:office:office" xmlns:r="http://schemas.openxmlformats.org/officeDocument/2006/relationships" xmlns:m="http://schemas.openxmlformats.org/officeDocument/2006/math" xmlns:v="urn:schemas-microsoft-com:vml" xmlns:wp14="http://schemas.microsoft.com/office/word/2010/wordprocessingDrawing" xmlns:wp="http://schemas.openxmlformats.org/drawingml/2006/wordprocessingDrawing" xmlns:w10="urn:schemas-microsoft-com:office:word" xmlns:w="http://schemas.openxmlformats.org/wordprocessingml/2006/main" xmlns:w14="http://schemas.microsoft.com/office/word/2010/wordml" xmlns:w15="http://schemas.microsoft.com/office/word/2012/wordml" xmlns:w16cex="http://schemas.microsoft.com/office/word/2018/wordml/cex" xmlns:w16cid="http://schemas.microsoft.com/office/word/2016/wordml/cid" xmlns:w16="http://schemas.microsoft.com/office/word/2018/wordml" xmlns:w16se="http://schemas.microsoft.com/office/word/2015/wordml/symex" xmlns:wpg="http://schemas.microsoft.com/office/word/2010/wordprocessingGroup" xmlns:wpi="http://schemas.microsoft.com/office/word/2010/wordprocessingInk" xmlns:wne="http://schemas.microsoft.com/office/word/2006/wordml" xmlns:wps="http://schemas.microsoft.com/office/word/2010/wordprocessingShape" mc:Ignorable="w14 w15 w16se w16cid w16 w16cex wp14">
+<w:document xmlns:ve="http://schemas.openxmlformats.org/markup-compatibility/2006" xmlns:o="urn:schemas-microsoft-com:office:office" xmlns:r="http://schemas.openxmlformats.org/officeDocument/2006/relationships" xmlns:m="http://schemas.openxmlformats.org/officeDocument/2006/math" xmlns:v="urn:schemas-microsoft-com:vml" xmlns:wp="http://schemas.openxmlformats.org/drawingml/2006/wordprocessingDrawing" xmlns:w10="urn:schemas-microsoft-com:office:word" xmlns:w="http://schemas.openxmlformats.org/wordprocessingml/2006/main" xmlns:wne="http://schemas.microsoft.com/office/word/2006/wordml">
   <w:body>
     <w:p>
       <w:pPr>
@@ -71,25 +71,24 @@
           <w:sz w:val="28"/>
           <w:szCs w:val="28"/>
         </w:rPr>
-        <w:t xml:space="preserve">Name: </w:t>
-      </w:r>
-      <w:proofErr w:type="spellStart"/>
-      <w:r>
+        <w:t>Name: ShengyangXu (X); ID: 31711055</w:t>
+      </w:r>
+    </w:p>
+    <w:p>
+      <w:pPr>
         <w:rPr>
           <w:rFonts w:ascii="Times New Roman" w:hAnsi="Times New Roman" w:cs="Times New Roman"/>
           <w:sz w:val="28"/>
           <w:szCs w:val="28"/>
         </w:rPr>
-        <w:t>ShengyangXu</w:t>
-      </w:r>
-      <w:proofErr w:type="spellEnd"/>
+      </w:pPr>
       <w:r>
         <w:rPr>
           <w:rFonts w:ascii="Times New Roman" w:hAnsi="Times New Roman" w:cs="Times New Roman"/>
           <w:sz w:val="28"/>
           <w:szCs w:val="28"/>
         </w:rPr>
-        <w:t xml:space="preserve"> (X); ID: 31711055</w:t>
+        <w:t>Name: Dan Jin (J); ID:31711003</w:t>
       </w:r>
     </w:p>
     <w:p>
@@ -100,31 +99,73 @@
           <w:szCs w:val="28"/>
         </w:rPr>
       </w:pPr>
-      <w:r>
+    </w:p>
+    <w:p>
+      <w:pPr>
+        <w:rPr>
+          <w:rFonts w:ascii="Times New Roman" w:hAnsi="Times New Roman" w:cs="Times New Roman"/>
+          <w:b/>
+          <w:bCs/>
+          <w:sz w:val="32"/>
+          <w:szCs w:val="32"/>
+        </w:rPr>
+      </w:pPr>
+      <w:r>
+        <w:rPr>
+          <w:rFonts w:ascii="Times New Roman" w:hAnsi="Times New Roman" w:cs="Times New Roman"/>
+          <w:b/>
+          <w:bCs/>
+          <w:sz w:val="32"/>
+          <w:szCs w:val="32"/>
+        </w:rPr>
+        <w:t>Project Name</w:t>
+      </w:r>
+    </w:p>
+    <w:p>
+      <w:pPr>
         <w:rPr>
           <w:rFonts w:ascii="Times New Roman" w:hAnsi="Times New Roman" w:cs="Times New Roman"/>
           <w:sz w:val="28"/>
           <w:szCs w:val="28"/>
         </w:rPr>
-        <w:t xml:space="preserve">Name: Dan </w:t>
-      </w:r>
-      <w:proofErr w:type="spellStart"/>
+      </w:pPr>
       <w:r>
         <w:rPr>
           <w:rFonts w:ascii="Times New Roman" w:hAnsi="Times New Roman" w:cs="Times New Roman"/>
           <w:sz w:val="28"/>
           <w:szCs w:val="28"/>
         </w:rPr>
-        <w:t>Jin</w:t>
-      </w:r>
-      <w:proofErr w:type="spellEnd"/>
-      <w:r>
+        <w:t>Adventure Ball</w:t>
+      </w:r>
+    </w:p>
+    <w:p>
+      <w:pPr>
         <w:rPr>
           <w:rFonts w:ascii="Times New Roman" w:hAnsi="Times New Roman" w:cs="Times New Roman"/>
           <w:sz w:val="28"/>
           <w:szCs w:val="28"/>
         </w:rPr>
-        <w:t xml:space="preserve"> (J); ID:31711003</w:t>
+      </w:pPr>
+    </w:p>
+    <w:p>
+      <w:pPr>
+        <w:rPr>
+          <w:rFonts w:ascii="Times New Roman" w:hAnsi="Times New Roman" w:cs="Times New Roman"/>
+          <w:b/>
+          <w:bCs/>
+          <w:sz w:val="32"/>
+          <w:szCs w:val="32"/>
+        </w:rPr>
+      </w:pPr>
+      <w:r>
+        <w:rPr>
+          <w:rFonts w:ascii="Times New Roman" w:hAnsi="Times New Roman" w:cs="Times New Roman"/>
+          <w:b/>
+          <w:bCs/>
+          <w:sz w:val="32"/>
+          <w:szCs w:val="32"/>
+        </w:rPr>
+        <w:t>Software Methodology</w:t>
       </w:r>
     </w:p>
     <w:p>
@@ -135,99 +176,22 @@
           <w:szCs w:val="28"/>
         </w:rPr>
       </w:pPr>
-    </w:p>
-    <w:p>
-      <w:pPr>
-        <w:rPr>
-          <w:rFonts w:ascii="Times New Roman" w:hAnsi="Times New Roman" w:cs="Times New Roman"/>
-          <w:b/>
-          <w:bCs/>
-          <w:sz w:val="32"/>
-          <w:szCs w:val="32"/>
-        </w:rPr>
-      </w:pPr>
-      <w:r>
-        <w:rPr>
-          <w:rFonts w:ascii="Times New Roman" w:hAnsi="Times New Roman" w:cs="Times New Roman"/>
-          <w:b/>
-          <w:bCs/>
-          <w:sz w:val="32"/>
-          <w:szCs w:val="32"/>
-        </w:rPr>
-        <w:t>Project Name</w:t>
-      </w:r>
-    </w:p>
-    <w:p>
-      <w:pPr>
+      <w:r>
         <w:rPr>
           <w:rFonts w:ascii="Times New Roman" w:hAnsi="Times New Roman" w:cs="Times New Roman"/>
           <w:sz w:val="28"/>
           <w:szCs w:val="28"/>
         </w:rPr>
-      </w:pPr>
-      <w:r>
+        <w:t>The iterative and incremental approach</w:t>
+      </w:r>
+    </w:p>
+    <w:p>
+      <w:pPr>
         <w:rPr>
           <w:rFonts w:ascii="Times New Roman" w:hAnsi="Times New Roman" w:cs="Times New Roman"/>
           <w:sz w:val="28"/>
           <w:szCs w:val="28"/>
         </w:rPr>
-        <w:t>Adventure Ball</w:t>
-      </w:r>
-    </w:p>
-    <w:p>
-      <w:pPr>
-        <w:rPr>
-          <w:rFonts w:ascii="Times New Roman" w:hAnsi="Times New Roman" w:cs="Times New Roman"/>
-          <w:sz w:val="28"/>
-          <w:szCs w:val="28"/>
-        </w:rPr>
-      </w:pPr>
-    </w:p>
-    <w:p>
-      <w:pPr>
-        <w:rPr>
-          <w:rFonts w:ascii="Times New Roman" w:hAnsi="Times New Roman" w:cs="Times New Roman"/>
-          <w:b/>
-          <w:bCs/>
-          <w:sz w:val="32"/>
-          <w:szCs w:val="32"/>
-        </w:rPr>
-      </w:pPr>
-      <w:r>
-        <w:rPr>
-          <w:rFonts w:ascii="Times New Roman" w:hAnsi="Times New Roman" w:cs="Times New Roman"/>
-          <w:b/>
-          <w:bCs/>
-          <w:sz w:val="32"/>
-          <w:szCs w:val="32"/>
-        </w:rPr>
-        <w:t>Software Methodology</w:t>
-      </w:r>
-    </w:p>
-    <w:p>
-      <w:pPr>
-        <w:rPr>
-          <w:rFonts w:ascii="Times New Roman" w:hAnsi="Times New Roman" w:cs="Times New Roman"/>
-          <w:sz w:val="28"/>
-          <w:szCs w:val="28"/>
-        </w:rPr>
-      </w:pPr>
-      <w:r>
-        <w:rPr>
-          <w:rFonts w:ascii="Times New Roman" w:hAnsi="Times New Roman" w:cs="Times New Roman"/>
-          <w:sz w:val="28"/>
-          <w:szCs w:val="28"/>
-        </w:rPr>
-        <w:t>The iterative and incremental approach</w:t>
-      </w:r>
-    </w:p>
-    <w:p>
-      <w:pPr>
-        <w:rPr>
-          <w:rFonts w:ascii="Times New Roman" w:hAnsi="Times New Roman" w:cs="Times New Roman"/>
-          <w:sz w:val="28"/>
-          <w:szCs w:val="28"/>
-        </w:rPr>
       </w:pPr>
     </w:p>
     <w:p>
@@ -254,10 +218,10 @@
     </w:p>
     <w:tbl>
       <w:tblPr>
-        <w:tblStyle w:val="TableGrid"/>
+        <w:tblStyle w:val="a4"/>
         <w:tblW w:w="9525" w:type="dxa"/>
         <w:jc w:val="center"/>
-        <w:tblLook w:val="00A0" w:firstRow="1" w:lastRow="0" w:firstColumn="1" w:lastColumn="0" w:noHBand="0" w:noVBand="0"/>
+        <w:tblLook w:val="00A0"/>
       </w:tblPr>
       <w:tblGrid>
         <w:gridCol w:w="1377"/>
@@ -387,7 +351,7 @@
           </w:tcPr>
           <w:p>
             <w:pPr>
-              <w:pStyle w:val="ListParagraph"/>
+              <w:pStyle w:val="a3"/>
               <w:numPr>
                 <w:ilvl w:val="0"/>
                 <w:numId w:val="1"/>
@@ -473,18 +437,8 @@
                 <w:sz w:val="28"/>
                 <w:szCs w:val="28"/>
               </w:rPr>
-              <w:t xml:space="preserve">2 </w:t>
-            </w:r>
-            <w:proofErr w:type="spellStart"/>
-            <w:r>
-              <w:rPr>
-                <w:rFonts w:ascii="Times New Roman" w:hAnsi="Times New Roman" w:cs="Times New Roman"/>
-                <w:sz w:val="28"/>
-                <w:szCs w:val="28"/>
-              </w:rPr>
-              <w:t>hrs</w:t>
-            </w:r>
-            <w:proofErr w:type="spellEnd"/>
+              <w:t>2 hrs</w:t>
+            </w:r>
           </w:p>
         </w:tc>
       </w:tr>
@@ -500,7 +454,7 @@
           </w:tcPr>
           <w:p>
             <w:pPr>
-              <w:pStyle w:val="ListParagraph"/>
+              <w:pStyle w:val="a3"/>
               <w:numPr>
                 <w:ilvl w:val="0"/>
                 <w:numId w:val="1"/>
@@ -530,7 +484,6 @@
                 <w:szCs w:val="28"/>
               </w:rPr>
             </w:pPr>
-            <w:proofErr w:type="spellStart"/>
             <w:r>
               <w:rPr>
                 <w:rFonts w:ascii="Times New Roman" w:hAnsi="Times New Roman" w:cs="Times New Roman" w:hint="eastAsia"/>
@@ -539,7 +492,6 @@
               </w:rPr>
               <w:t>GameUIdesign</w:t>
             </w:r>
-            <w:proofErr w:type="spellEnd"/>
           </w:p>
         </w:tc>
         <w:tc>
@@ -613,7 +565,7 @@
           </w:tcPr>
           <w:p>
             <w:pPr>
-              <w:pStyle w:val="ListParagraph"/>
+              <w:pStyle w:val="a3"/>
               <w:numPr>
                 <w:ilvl w:val="0"/>
                 <w:numId w:val="1"/>
@@ -722,7 +674,7 @@
           </w:tcPr>
           <w:p>
             <w:pPr>
-              <w:pStyle w:val="ListParagraph"/>
+              <w:pStyle w:val="a3"/>
               <w:numPr>
                 <w:ilvl w:val="0"/>
                 <w:numId w:val="1"/>
@@ -843,7 +795,7 @@
           </w:tcPr>
           <w:p>
             <w:pPr>
-              <w:pStyle w:val="ListParagraph"/>
+              <w:pStyle w:val="a3"/>
               <w:numPr>
                 <w:ilvl w:val="0"/>
                 <w:numId w:val="1"/>
@@ -950,7 +902,7 @@
           </w:tcPr>
           <w:p>
             <w:pPr>
-              <w:pStyle w:val="ListParagraph"/>
+              <w:pStyle w:val="a3"/>
               <w:numPr>
                 <w:ilvl w:val="0"/>
                 <w:numId w:val="1"/>
@@ -1044,18 +996,8 @@
                 <w:sz w:val="28"/>
                 <w:szCs w:val="28"/>
               </w:rPr>
-              <w:t xml:space="preserve">1 </w:t>
-            </w:r>
-            <w:proofErr w:type="spellStart"/>
-            <w:r>
-              <w:rPr>
-                <w:rFonts w:ascii="Times New Roman" w:hAnsi="Times New Roman" w:cs="Times New Roman"/>
-                <w:sz w:val="28"/>
-                <w:szCs w:val="28"/>
-              </w:rPr>
-              <w:t>hrs</w:t>
-            </w:r>
-            <w:proofErr w:type="spellEnd"/>
+              <w:t>1 hrs</w:t>
+            </w:r>
           </w:p>
         </w:tc>
       </w:tr>
@@ -1071,7 +1013,7 @@
           </w:tcPr>
           <w:p>
             <w:pPr>
-              <w:pStyle w:val="ListParagraph"/>
+              <w:pStyle w:val="a3"/>
               <w:numPr>
                 <w:ilvl w:val="0"/>
                 <w:numId w:val="1"/>
@@ -1161,18 +1103,8 @@
                 <w:sz w:val="28"/>
                 <w:szCs w:val="28"/>
               </w:rPr>
-              <w:t xml:space="preserve">1 </w:t>
-            </w:r>
-            <w:proofErr w:type="spellStart"/>
-            <w:r>
-              <w:rPr>
-                <w:rFonts w:ascii="Times New Roman" w:hAnsi="Times New Roman" w:cs="Times New Roman"/>
-                <w:sz w:val="28"/>
-                <w:szCs w:val="28"/>
-              </w:rPr>
-              <w:t>hrs</w:t>
-            </w:r>
-            <w:proofErr w:type="spellEnd"/>
+              <w:t>1 hrs</w:t>
+            </w:r>
           </w:p>
         </w:tc>
       </w:tr>
@@ -1188,7 +1120,7 @@
           </w:tcPr>
           <w:p>
             <w:pPr>
-              <w:pStyle w:val="ListParagraph"/>
+              <w:pStyle w:val="a3"/>
               <w:numPr>
                 <w:ilvl w:val="0"/>
                 <w:numId w:val="1"/>
@@ -1311,7 +1243,7 @@
           </w:tcPr>
           <w:p>
             <w:pPr>
-              <w:pStyle w:val="ListParagraph"/>
+              <w:pStyle w:val="a3"/>
               <w:numPr>
                 <w:ilvl w:val="0"/>
                 <w:numId w:val="1"/>
@@ -1434,7 +1366,7 @@
           </w:tcPr>
           <w:p>
             <w:pPr>
-              <w:pStyle w:val="ListParagraph"/>
+              <w:pStyle w:val="a3"/>
               <w:numPr>
                 <w:ilvl w:val="0"/>
                 <w:numId w:val="1"/>
@@ -1524,18 +1456,8 @@
                 <w:sz w:val="28"/>
                 <w:szCs w:val="28"/>
               </w:rPr>
-              <w:t xml:space="preserve">2 </w:t>
-            </w:r>
-            <w:proofErr w:type="spellStart"/>
-            <w:r>
-              <w:rPr>
-                <w:rFonts w:ascii="Times New Roman" w:hAnsi="Times New Roman" w:cs="Times New Roman"/>
-                <w:sz w:val="28"/>
-                <w:szCs w:val="28"/>
-              </w:rPr>
-              <w:t>hrs</w:t>
-            </w:r>
-            <w:proofErr w:type="spellEnd"/>
+              <w:t>2 hrs</w:t>
+            </w:r>
           </w:p>
         </w:tc>
       </w:tr>
@@ -1551,7 +1473,7 @@
           </w:tcPr>
           <w:p>
             <w:pPr>
-              <w:pStyle w:val="ListParagraph"/>
+              <w:pStyle w:val="a3"/>
               <w:numPr>
                 <w:ilvl w:val="0"/>
                 <w:numId w:val="1"/>
@@ -1682,7 +1604,7 @@
           </w:tcPr>
           <w:p>
             <w:pPr>
-              <w:pStyle w:val="ListParagraph"/>
+              <w:pStyle w:val="a3"/>
               <w:numPr>
                 <w:ilvl w:val="0"/>
                 <w:numId w:val="1"/>
@@ -1809,7 +1731,7 @@
           </w:tcPr>
           <w:p>
             <w:pPr>
-              <w:pStyle w:val="ListParagraph"/>
+              <w:pStyle w:val="a3"/>
               <w:numPr>
                 <w:ilvl w:val="0"/>
                 <w:numId w:val="1"/>
@@ -1920,7 +1842,7 @@
           </w:tcPr>
           <w:p>
             <w:pPr>
-              <w:pStyle w:val="ListParagraph"/>
+              <w:pStyle w:val="a3"/>
               <w:numPr>
                 <w:ilvl w:val="0"/>
                 <w:numId w:val="1"/>
@@ -2006,18 +1928,8 @@
                 <w:sz w:val="28"/>
                 <w:szCs w:val="28"/>
               </w:rPr>
-              <w:t xml:space="preserve">2 </w:t>
-            </w:r>
-            <w:proofErr w:type="spellStart"/>
-            <w:r>
-              <w:rPr>
-                <w:rFonts w:ascii="Times New Roman" w:hAnsi="Times New Roman" w:cs="Times New Roman"/>
-                <w:sz w:val="28"/>
-                <w:szCs w:val="28"/>
-              </w:rPr>
-              <w:t>hrs</w:t>
-            </w:r>
-            <w:proofErr w:type="spellEnd"/>
+              <w:t>2 hrs</w:t>
+            </w:r>
           </w:p>
         </w:tc>
       </w:tr>
@@ -2033,7 +1945,7 @@
           </w:tcPr>
           <w:p>
             <w:pPr>
-              <w:pStyle w:val="ListParagraph"/>
+              <w:pStyle w:val="a3"/>
               <w:numPr>
                 <w:ilvl w:val="0"/>
                 <w:numId w:val="1"/>
@@ -2172,7 +2084,7 @@
           </w:tcPr>
           <w:p>
             <w:pPr>
-              <w:pStyle w:val="ListParagraph"/>
+              <w:pStyle w:val="a3"/>
               <w:numPr>
                 <w:ilvl w:val="0"/>
                 <w:numId w:val="1"/>
@@ -2278,18 +2190,8 @@
                 <w:sz w:val="28"/>
                 <w:szCs w:val="28"/>
               </w:rPr>
-              <w:t xml:space="preserve">1 </w:t>
-            </w:r>
-            <w:proofErr w:type="spellStart"/>
-            <w:r>
-              <w:rPr>
-                <w:rFonts w:ascii="Times New Roman" w:hAnsi="Times New Roman" w:cs="Times New Roman"/>
-                <w:sz w:val="28"/>
-                <w:szCs w:val="28"/>
-              </w:rPr>
-              <w:t>hrs</w:t>
-            </w:r>
-            <w:proofErr w:type="spellEnd"/>
+              <w:t>1 hrs</w:t>
+            </w:r>
           </w:p>
         </w:tc>
       </w:tr>
@@ -2305,7 +2207,7 @@
           </w:tcPr>
           <w:p>
             <w:pPr>
-              <w:pStyle w:val="ListParagraph"/>
+              <w:pStyle w:val="a3"/>
               <w:numPr>
                 <w:ilvl w:val="0"/>
                 <w:numId w:val="1"/>
@@ -2395,18 +2297,8 @@
                 <w:sz w:val="28"/>
                 <w:szCs w:val="28"/>
               </w:rPr>
-              <w:t xml:space="preserve">1 </w:t>
-            </w:r>
-            <w:proofErr w:type="spellStart"/>
-            <w:r>
-              <w:rPr>
-                <w:rFonts w:ascii="Times New Roman" w:hAnsi="Times New Roman" w:cs="Times New Roman"/>
-                <w:sz w:val="28"/>
-                <w:szCs w:val="28"/>
-              </w:rPr>
-              <w:t>hrs</w:t>
-            </w:r>
-            <w:proofErr w:type="spellEnd"/>
+              <w:t>1 hrs</w:t>
+            </w:r>
           </w:p>
         </w:tc>
       </w:tr>
@@ -2422,7 +2314,7 @@
           </w:tcPr>
           <w:p>
             <w:pPr>
-              <w:pStyle w:val="ListParagraph"/>
+              <w:pStyle w:val="a3"/>
               <w:numPr>
                 <w:ilvl w:val="0"/>
                 <w:numId w:val="1"/>
@@ -2508,18 +2400,8 @@
                 <w:sz w:val="28"/>
                 <w:szCs w:val="28"/>
               </w:rPr>
-              <w:t xml:space="preserve">3 </w:t>
-            </w:r>
-            <w:proofErr w:type="spellStart"/>
-            <w:r>
-              <w:rPr>
-                <w:rFonts w:ascii="Times New Roman" w:hAnsi="Times New Roman" w:cs="Times New Roman"/>
-                <w:sz w:val="28"/>
-                <w:szCs w:val="28"/>
-              </w:rPr>
-              <w:t>hrs</w:t>
-            </w:r>
-            <w:proofErr w:type="spellEnd"/>
+              <w:t>3 hrs</w:t>
+            </w:r>
           </w:p>
         </w:tc>
       </w:tr>
@@ -2535,7 +2417,7 @@
           </w:tcPr>
           <w:p>
             <w:pPr>
-              <w:pStyle w:val="ListParagraph"/>
+              <w:pStyle w:val="a3"/>
               <w:numPr>
                 <w:ilvl w:val="0"/>
                 <w:numId w:val="1"/>
@@ -2621,18 +2503,8 @@
                 <w:sz w:val="28"/>
                 <w:szCs w:val="28"/>
               </w:rPr>
-              <w:t xml:space="preserve">1 </w:t>
-            </w:r>
-            <w:proofErr w:type="spellStart"/>
-            <w:r>
-              <w:rPr>
-                <w:rFonts w:ascii="Times New Roman" w:hAnsi="Times New Roman" w:cs="Times New Roman"/>
-                <w:sz w:val="28"/>
-                <w:szCs w:val="28"/>
-              </w:rPr>
-              <w:t>hrs</w:t>
-            </w:r>
-            <w:proofErr w:type="spellEnd"/>
+              <w:t>1 hrs</w:t>
+            </w:r>
           </w:p>
         </w:tc>
       </w:tr>
@@ -2648,7 +2520,7 @@
           </w:tcPr>
           <w:p>
             <w:pPr>
-              <w:pStyle w:val="ListParagraph"/>
+              <w:pStyle w:val="a3"/>
               <w:numPr>
                 <w:ilvl w:val="0"/>
                 <w:numId w:val="1"/>
@@ -2734,18 +2606,8 @@
                 <w:sz w:val="28"/>
                 <w:szCs w:val="28"/>
               </w:rPr>
-              <w:t xml:space="preserve">2 </w:t>
-            </w:r>
-            <w:proofErr w:type="spellStart"/>
-            <w:r>
-              <w:rPr>
-                <w:rFonts w:ascii="Times New Roman" w:hAnsi="Times New Roman" w:cs="Times New Roman"/>
-                <w:sz w:val="28"/>
-                <w:szCs w:val="28"/>
-              </w:rPr>
-              <w:t>hrs</w:t>
-            </w:r>
-            <w:proofErr w:type="spellEnd"/>
+              <w:t>2 hrs</w:t>
+            </w:r>
           </w:p>
         </w:tc>
       </w:tr>
@@ -2761,7 +2623,7 @@
           </w:tcPr>
           <w:p>
             <w:pPr>
-              <w:pStyle w:val="ListParagraph"/>
+              <w:pStyle w:val="a3"/>
               <w:numPr>
                 <w:ilvl w:val="0"/>
                 <w:numId w:val="1"/>
@@ -2847,18 +2709,8 @@
                 <w:sz w:val="28"/>
                 <w:szCs w:val="28"/>
               </w:rPr>
-              <w:t xml:space="preserve">1 </w:t>
-            </w:r>
-            <w:proofErr w:type="spellStart"/>
-            <w:r>
-              <w:rPr>
-                <w:rFonts w:ascii="Times New Roman" w:hAnsi="Times New Roman" w:cs="Times New Roman"/>
-                <w:sz w:val="28"/>
-                <w:szCs w:val="28"/>
-              </w:rPr>
-              <w:t>hrs</w:t>
-            </w:r>
-            <w:proofErr w:type="spellEnd"/>
+              <w:t>1 hrs</w:t>
+            </w:r>
           </w:p>
         </w:tc>
       </w:tr>
@@ -2874,7 +2726,7 @@
           </w:tcPr>
           <w:p>
             <w:pPr>
-              <w:pStyle w:val="ListParagraph"/>
+              <w:pStyle w:val="a3"/>
               <w:numPr>
                 <w:ilvl w:val="0"/>
                 <w:numId w:val="1"/>
@@ -2960,18 +2812,8 @@
                 <w:sz w:val="28"/>
                 <w:szCs w:val="28"/>
               </w:rPr>
-              <w:t xml:space="preserve">2 </w:t>
-            </w:r>
-            <w:proofErr w:type="spellStart"/>
-            <w:r>
-              <w:rPr>
-                <w:rFonts w:ascii="Times New Roman" w:hAnsi="Times New Roman" w:cs="Times New Roman"/>
-                <w:sz w:val="28"/>
-                <w:szCs w:val="28"/>
-              </w:rPr>
-              <w:t>hrs</w:t>
-            </w:r>
-            <w:proofErr w:type="spellEnd"/>
+              <w:t>2 hrs</w:t>
+            </w:r>
           </w:p>
         </w:tc>
       </w:tr>
@@ -2987,7 +2829,7 @@
           </w:tcPr>
           <w:p>
             <w:pPr>
-              <w:pStyle w:val="ListParagraph"/>
+              <w:pStyle w:val="a3"/>
               <w:numPr>
                 <w:ilvl w:val="0"/>
                 <w:numId w:val="1"/>
@@ -3073,18 +2915,8 @@
                 <w:sz w:val="28"/>
                 <w:szCs w:val="28"/>
               </w:rPr>
-              <w:t xml:space="preserve">2 </w:t>
-            </w:r>
-            <w:proofErr w:type="spellStart"/>
-            <w:r>
-              <w:rPr>
-                <w:rFonts w:ascii="Times New Roman" w:hAnsi="Times New Roman" w:cs="Times New Roman"/>
-                <w:sz w:val="28"/>
-                <w:szCs w:val="28"/>
-              </w:rPr>
-              <w:t>hrs</w:t>
-            </w:r>
-            <w:proofErr w:type="spellEnd"/>
+              <w:t>2 hrs</w:t>
+            </w:r>
           </w:p>
         </w:tc>
       </w:tr>
@@ -3100,7 +2932,7 @@
           </w:tcPr>
           <w:p>
             <w:pPr>
-              <w:pStyle w:val="ListParagraph"/>
+              <w:pStyle w:val="a3"/>
               <w:numPr>
                 <w:ilvl w:val="0"/>
                 <w:numId w:val="1"/>
@@ -3186,18 +3018,8 @@
                 <w:sz w:val="28"/>
                 <w:szCs w:val="28"/>
               </w:rPr>
-              <w:t xml:space="preserve">1 </w:t>
-            </w:r>
-            <w:proofErr w:type="spellStart"/>
-            <w:r>
-              <w:rPr>
-                <w:rFonts w:ascii="Times New Roman" w:hAnsi="Times New Roman" w:cs="Times New Roman"/>
-                <w:sz w:val="28"/>
-                <w:szCs w:val="28"/>
-              </w:rPr>
-              <w:t>hrs</w:t>
-            </w:r>
-            <w:proofErr w:type="spellEnd"/>
+              <w:t>1 hrs</w:t>
+            </w:r>
           </w:p>
         </w:tc>
       </w:tr>
@@ -3213,7 +3035,7 @@
           </w:tcPr>
           <w:p>
             <w:pPr>
-              <w:pStyle w:val="ListParagraph"/>
+              <w:pStyle w:val="a3"/>
               <w:numPr>
                 <w:ilvl w:val="0"/>
                 <w:numId w:val="1"/>
@@ -3299,18 +3121,8 @@
                 <w:sz w:val="28"/>
                 <w:szCs w:val="28"/>
               </w:rPr>
-              <w:t xml:space="preserve">5 </w:t>
-            </w:r>
-            <w:proofErr w:type="spellStart"/>
-            <w:r>
-              <w:rPr>
-                <w:rFonts w:ascii="Times New Roman" w:hAnsi="Times New Roman" w:cs="Times New Roman"/>
-                <w:sz w:val="28"/>
-                <w:szCs w:val="28"/>
-              </w:rPr>
-              <w:t>hrs</w:t>
-            </w:r>
-            <w:proofErr w:type="spellEnd"/>
+              <w:t>5 hrs</w:t>
+            </w:r>
           </w:p>
         </w:tc>
       </w:tr>
@@ -3363,7 +3175,6 @@
         </w:rPr>
         <w:t xml:space="preserve">1: </w:t>
       </w:r>
-      <w:proofErr w:type="spellStart"/>
       <w:r>
         <w:rPr>
           <w:rFonts w:ascii="Times New Roman" w:hAnsi="Times New Roman" w:cs="Times New Roman" w:hint="eastAsia"/>
@@ -3372,7 +3183,6 @@
         </w:rPr>
         <w:t>AppIconDesign</w:t>
       </w:r>
-      <w:proofErr w:type="spellEnd"/>
     </w:p>
     <w:p>
       <w:pPr>
@@ -3401,25 +3211,7 @@
           <w:sz w:val="32"/>
           <w:szCs w:val="28"/>
         </w:rPr>
-        <w:t xml:space="preserve">: 2 </w:t>
-      </w:r>
-      <w:proofErr w:type="spellStart"/>
-      <w:r>
-        <w:rPr>
-          <w:rFonts w:ascii="Times New Roman" w:hAnsi="Times New Roman" w:cs="Times New Roman"/>
-          <w:sz w:val="32"/>
-          <w:szCs w:val="28"/>
-        </w:rPr>
-        <w:t>hrs</w:t>
-      </w:r>
-      <w:proofErr w:type="spellEnd"/>
-      <w:r>
-        <w:rPr>
-          <w:rFonts w:ascii="Times New Roman" w:hAnsi="Times New Roman" w:cs="Times New Roman"/>
-          <w:sz w:val="32"/>
-          <w:szCs w:val="28"/>
-        </w:rPr>
-        <w:t xml:space="preserve">, </w:t>
+        <w:t xml:space="preserve">: 2 hrs, </w:t>
       </w:r>
       <w:r>
         <w:rPr>
@@ -3479,7 +3271,7 @@
           <w:szCs w:val="32"/>
         </w:rPr>
         <w:drawing>
-          <wp:inline distT="0" distB="0" distL="0" distR="0" wp14:anchorId="73134011" wp14:editId="448DC928">
+          <wp:inline distT="0" distB="0" distL="0" distR="0">
             <wp:extent cx="5871387" cy="3245491"/>
             <wp:effectExtent l="19050" t="0" r="0" b="0"/>
             <wp:docPr id="6" name="图片 6" descr="C:\Users\user\AppData\Local\Microsoft\Windows\INetCache\Content.Word\logodesign.jpg"/>
@@ -3541,9 +3333,52 @@
           <w:sz w:val="32"/>
           <w:szCs w:val="32"/>
         </w:rPr>
-        <w:t xml:space="preserve">Design </w:t>
-      </w:r>
-      <w:proofErr w:type="spellStart"/>
+        <w:t>Design Idea:</w:t>
+      </w:r>
+      <w:r>
+        <w:rPr>
+          <w:rFonts w:ascii="Times New Roman" w:hAnsi="Times New Roman" w:cs="Times New Roman"/>
+          <w:sz w:val="32"/>
+          <w:szCs w:val="32"/>
+        </w:rPr>
+        <w:t xml:space="preserve">As a small leisure game, I want its logo to show the relaxed </w:t>
+      </w:r>
+      <w:r>
+        <w:rPr>
+          <w:rFonts w:ascii="Times New Roman" w:hAnsi="Times New Roman" w:cs="Times New Roman"/>
+          <w:sz w:val="32"/>
+          <w:szCs w:val="32"/>
+        </w:rPr>
+        <w:t>and happy atmosphere</w:t>
+      </w:r>
+      <w:r>
+        <w:rPr>
+          <w:rFonts w:ascii="Times New Roman" w:hAnsi="Times New Roman" w:cs="Times New Roman"/>
+          <w:sz w:val="32"/>
+          <w:szCs w:val="32"/>
+        </w:rPr>
+        <w:t>. Before designing the logo, our group has conceived the game's playing method and general content. I extracted the elements in the game and designed such a logo.</w:t>
+      </w:r>
+    </w:p>
+    <w:p>
+      <w:pPr>
+        <w:spacing w:line="360" w:lineRule="auto"/>
+        <w:rPr>
+          <w:rFonts w:ascii="Times New Roman" w:hAnsi="Times New Roman" w:cs="Times New Roman"/>
+          <w:sz w:val="32"/>
+          <w:szCs w:val="32"/>
+        </w:rPr>
+      </w:pPr>
+    </w:p>
+    <w:p>
+      <w:pPr>
+        <w:spacing w:line="360" w:lineRule="auto"/>
+        <w:rPr>
+          <w:rFonts w:ascii="Times New Roman" w:hAnsi="Times New Roman" w:cs="Times New Roman"/>
+          <w:sz w:val="32"/>
+          <w:szCs w:val="32"/>
+        </w:rPr>
+      </w:pPr>
       <w:r>
         <w:rPr>
           <w:rFonts w:ascii="Times New Roman" w:hAnsi="Times New Roman" w:cs="Times New Roman" w:hint="eastAsia"/>
@@ -3551,69 +3386,6 @@
           <w:sz w:val="32"/>
           <w:szCs w:val="32"/>
         </w:rPr>
-        <w:t>Idea:</w:t>
-      </w:r>
-      <w:r>
-        <w:rPr>
-          <w:rFonts w:ascii="Times New Roman" w:hAnsi="Times New Roman" w:cs="Times New Roman"/>
-          <w:sz w:val="32"/>
-          <w:szCs w:val="32"/>
-        </w:rPr>
-        <w:t>As</w:t>
-      </w:r>
-      <w:proofErr w:type="spellEnd"/>
-      <w:r>
-        <w:rPr>
-          <w:rFonts w:ascii="Times New Roman" w:hAnsi="Times New Roman" w:cs="Times New Roman"/>
-          <w:sz w:val="32"/>
-          <w:szCs w:val="32"/>
-        </w:rPr>
-        <w:t xml:space="preserve"> a small leisure game, I want its logo to show the relaxed </w:t>
-      </w:r>
-      <w:r>
-        <w:rPr>
-          <w:rFonts w:ascii="Times New Roman" w:hAnsi="Times New Roman" w:cs="Times New Roman"/>
-          <w:sz w:val="32"/>
-          <w:szCs w:val="32"/>
-        </w:rPr>
-        <w:t>and happy atmosphere</w:t>
-      </w:r>
-      <w:r>
-        <w:rPr>
-          <w:rFonts w:ascii="Times New Roman" w:hAnsi="Times New Roman" w:cs="Times New Roman"/>
-          <w:sz w:val="32"/>
-          <w:szCs w:val="32"/>
-        </w:rPr>
-        <w:t>. Before designing the logo, our group has conceived the game's playing method and general content. I extracted the elements in the game and designed such a logo.</w:t>
-      </w:r>
-    </w:p>
-    <w:p>
-      <w:pPr>
-        <w:spacing w:line="360" w:lineRule="auto"/>
-        <w:rPr>
-          <w:rFonts w:ascii="Times New Roman" w:hAnsi="Times New Roman" w:cs="Times New Roman"/>
-          <w:sz w:val="32"/>
-          <w:szCs w:val="32"/>
-        </w:rPr>
-      </w:pPr>
-    </w:p>
-    <w:p>
-      <w:pPr>
-        <w:spacing w:line="360" w:lineRule="auto"/>
-        <w:rPr>
-          <w:rFonts w:ascii="Times New Roman" w:hAnsi="Times New Roman" w:cs="Times New Roman"/>
-          <w:sz w:val="32"/>
-          <w:szCs w:val="32"/>
-        </w:rPr>
-      </w:pPr>
-      <w:proofErr w:type="spellStart"/>
-      <w:r>
-        <w:rPr>
-          <w:rFonts w:ascii="Times New Roman" w:hAnsi="Times New Roman" w:cs="Times New Roman" w:hint="eastAsia"/>
-          <w:b/>
-          <w:sz w:val="32"/>
-          <w:szCs w:val="32"/>
-        </w:rPr>
         <w:t>Inspirations:</w:t>
       </w:r>
       <w:r>
@@ -3622,16 +3394,7 @@
           <w:sz w:val="32"/>
           <w:szCs w:val="32"/>
         </w:rPr>
-        <w:t>The</w:t>
-      </w:r>
-      <w:proofErr w:type="spellEnd"/>
-      <w:r>
-        <w:rPr>
-          <w:rFonts w:ascii="Times New Roman" w:hAnsi="Times New Roman" w:cs="Times New Roman"/>
-          <w:sz w:val="32"/>
-          <w:szCs w:val="32"/>
-        </w:rPr>
-        <w:t xml:space="preserve"> design inspiration comes from the game itself. We try to make a small ball rolling by gravity. This small ball is in the game world where danger and opportunity coexist. On the left and right sides, it is the boundary between touch and death; in the middle, it is the death </w:t>
+        <w:t xml:space="preserve">The design inspiration comes from the game itself. We try to make a small ball rolling by gravity. This small ball is in the game world where danger and opportunity coexist. On the left and right sides, it is the boundary between touch and death; in the middle, it is the death </w:t>
       </w:r>
       <w:r>
         <w:rPr>
@@ -3700,7 +3463,7 @@
         <w:rPr>
           <w:noProof/>
         </w:rPr>
-        <w:pict w14:anchorId="0E6ADC79">
+        <w:pict>
           <v:shapetype id="_x0000_t75" coordsize="21600,21600" o:spt="75" o:preferrelative="t" path="m@4@5l@4@11@9@11@9@5xe" filled="f" stroked="f">
             <v:stroke joinstyle="miter"/>
             <v:formulas>
@@ -3720,13 +3483,12 @@
             <v:path o:extrusionok="f" gradientshapeok="t" o:connecttype="rect"/>
             <o:lock v:ext="edit" aspectratio="t"/>
           </v:shapetype>
-          <v:shape id="_x0000_s1028" type="#_x0000_t75" alt="" style="position:absolute;margin-left:230.25pt;margin-top:166.35pt;width:226.05pt;height:320.85pt;z-index:251660288;mso-wrap-edited:f;mso-width-percent:0;mso-height-percent:0;mso-width-percent:0;mso-height-percent:0">
+          <v:shape id="_x0000_s1028" type="#_x0000_t75" alt="" style="position:absolute;margin-left:230.25pt;margin-top:166.35pt;width:226.05pt;height:320.85pt;z-index:251660288;mso-wrap-edited:f">
             <v:imagedata r:id="rId8" o:title="uidesign_画板 1"/>
             <w10:wrap type="square"/>
           </v:shape>
         </w:pict>
       </w:r>
-      <w:proofErr w:type="spellStart"/>
       <w:r>
         <w:rPr>
           <w:rFonts w:ascii="Times New Roman" w:hAnsi="Times New Roman" w:cs="Times New Roman" w:hint="eastAsia"/>
@@ -3742,16 +3504,7 @@
           <w:sz w:val="32"/>
           <w:szCs w:val="32"/>
         </w:rPr>
-        <w:t>The</w:t>
-      </w:r>
-      <w:proofErr w:type="spellEnd"/>
-      <w:r>
-        <w:rPr>
-          <w:rFonts w:ascii="Times New Roman" w:hAnsi="Times New Roman" w:cs="Times New Roman"/>
-          <w:sz w:val="32"/>
-          <w:szCs w:val="32"/>
-        </w:rPr>
-        <w:t xml:space="preserve"> square and circle in the middle of the logo intersect, and the junction is yellow, which means that the pink ball shuttles through the blue death box, so it is possible to obtain "bonus gold coin" and "vitality". The shape of the bonus circle is the same as the small ball, indicating that only survival can continuously obtain scores. The blue box outside the logo also represents the death line on both sides of the game interface.</w:t>
+        <w:t>The square and circle in the middle of the logo intersect, and the junction is yellow, which means that the pink ball shuttles through the blue death box, so it is possible to obtain "bonus gold coin" and "vitality". The shape of the bonus circle is the same as the small ball, indicating that only survival can continuously obtain scores. The blue box outside the logo also represents the death line on both sides of the game interface.</w:t>
       </w:r>
     </w:p>
     <w:p>
@@ -3801,7 +3554,6 @@
         </w:rPr>
         <w:t xml:space="preserve">2: </w:t>
       </w:r>
-      <w:proofErr w:type="spellStart"/>
       <w:r>
         <w:rPr>
           <w:rFonts w:ascii="Times New Roman" w:hAnsi="Times New Roman" w:cs="Times New Roman" w:hint="eastAsia"/>
@@ -3810,7 +3562,6 @@
         </w:rPr>
         <w:t>GameUIDesign</w:t>
       </w:r>
-      <w:proofErr w:type="spellEnd"/>
     </w:p>
     <w:p>
       <w:pPr>
@@ -3966,8 +3717,8 @@
         <w:rPr>
           <w:noProof/>
         </w:rPr>
-        <w:pict w14:anchorId="66BF88C6">
-          <v:shape id="_x0000_s1027" type="#_x0000_t75" alt="" style="position:absolute;margin-left:.85pt;margin-top:17.6pt;width:218.5pt;height:309.75pt;z-index:251662336;mso-wrap-edited:f;mso-width-percent:0;mso-height-percent:0;mso-width-percent:0;mso-height-percent:0">
+        <w:pict>
+          <v:shape id="_x0000_s1027" type="#_x0000_t75" alt="" style="position:absolute;margin-left:.85pt;margin-top:17.6pt;width:218.5pt;height:309.75pt;z-index:251662336;mso-wrap-edited:f">
             <v:imagedata r:id="rId9" o:title="uidesign-02"/>
             <w10:wrap type="square"/>
           </v:shape>
@@ -4049,8 +3800,8 @@
         <w:rPr>
           <w:noProof/>
         </w:rPr>
-        <w:pict w14:anchorId="587A29D4">
-          <v:shape id="_x0000_s1026" type="#_x0000_t75" alt="" style="position:absolute;margin-left:11.75pt;margin-top:15.8pt;width:206.75pt;height:290.2pt;z-index:251664384;mso-wrap-edited:f;mso-width-percent:0;mso-height-percent:0;mso-width-percent:0;mso-height-percent:0">
+        <w:pict>
+          <v:shape id="_x0000_s1026" type="#_x0000_t75" alt="" style="position:absolute;margin-left:11.75pt;margin-top:15.8pt;width:206.75pt;height:290.2pt;z-index:251664384;mso-wrap-edited:f">
             <v:imagedata r:id="rId10" o:title="uidesign-03"/>
             <w10:wrap type="square"/>
           </v:shape>
@@ -4194,27 +3945,7 @@
           <w:szCs w:val="32"/>
         </w:rPr>
         <w:lastRenderedPageBreak/>
-        <w:t>make the end of the game, and touch as many yellow circles as possible. When you touch the blue box in the middle of the screen or the long rectangle on both sides of the screen, the "</w:t>
-      </w:r>
-      <w:proofErr w:type="spellStart"/>
-      <w:r>
-        <w:rPr>
-          <w:rFonts w:ascii="Times New Roman" w:hAnsi="Times New Roman" w:cs="Times New Roman"/>
-          <w:bCs/>
-          <w:sz w:val="32"/>
-          <w:szCs w:val="32"/>
-        </w:rPr>
-        <w:t>gameover</w:t>
-      </w:r>
-      <w:proofErr w:type="spellEnd"/>
-      <w:r>
-        <w:rPr>
-          <w:rFonts w:ascii="Times New Roman" w:hAnsi="Times New Roman" w:cs="Times New Roman"/>
-          <w:bCs/>
-          <w:sz w:val="32"/>
-          <w:szCs w:val="32"/>
-        </w:rPr>
-        <w:t>" box will pop up on the interface to display the current score, restart the game or view the ranking.</w:t>
+        <w:t>make the end of the game, and touch as many yellow circles as possible. When you touch the blue box in the middle of the screen or the long rectangle on both sides of the screen, the "gameover" box will pop up on the interface to display the current score, restart the game or view the ranking.</w:t>
       </w:r>
     </w:p>
     <w:p>
@@ -4565,33 +4296,15 @@
           <w:szCs w:val="32"/>
         </w:rPr>
         <w:lastRenderedPageBreak/>
-        <w:t xml:space="preserve">the problems we </w:t>
-      </w:r>
-      <w:proofErr w:type="spellStart"/>
-      <w:r>
-        <w:rPr>
-          <w:rFonts w:ascii="Times New Roman" w:hAnsi="Times New Roman" w:cs="Times New Roman"/>
-          <w:sz w:val="32"/>
-          <w:szCs w:val="32"/>
-        </w:rPr>
-        <w:t>encounter.</w:t>
-      </w:r>
-      <w:r>
-        <w:rPr>
-          <w:rFonts w:ascii="Times New Roman" w:hAnsi="Times New Roman" w:cs="Times New Roman"/>
-          <w:sz w:val="32"/>
-          <w:szCs w:val="32"/>
-        </w:rPr>
-        <w:t>For</w:t>
-      </w:r>
-      <w:proofErr w:type="spellEnd"/>
-      <w:r>
-        <w:rPr>
-          <w:rFonts w:ascii="Times New Roman" w:hAnsi="Times New Roman" w:cs="Times New Roman"/>
-          <w:sz w:val="32"/>
-          <w:szCs w:val="32"/>
-        </w:rPr>
-        <w:t xml:space="preserve"> example, when </w:t>
+        <w:t>the problems we encounter.</w:t>
+      </w:r>
+      <w:r>
+        <w:rPr>
+          <w:rFonts w:ascii="Times New Roman" w:hAnsi="Times New Roman" w:cs="Times New Roman"/>
+          <w:sz w:val="32"/>
+          <w:szCs w:val="32"/>
+        </w:rPr>
+        <w:t xml:space="preserve">For example, when </w:t>
       </w:r>
       <w:r>
         <w:rPr>
@@ -4607,16 +4320,7 @@
           <w:sz w:val="32"/>
           <w:szCs w:val="32"/>
         </w:rPr>
-        <w:t xml:space="preserve"> was on Task 2, I defined obstacles and targets in the game </w:t>
-      </w:r>
-      <w:proofErr w:type="spellStart"/>
-      <w:r>
-        <w:rPr>
-          <w:rFonts w:ascii="Times New Roman" w:hAnsi="Times New Roman" w:cs="Times New Roman"/>
-          <w:sz w:val="32"/>
-          <w:szCs w:val="32"/>
-        </w:rPr>
-        <w:t>interface</w:t>
+        <w:t xml:space="preserve"> was on Task 2, I defined obstacles and targets in the game interface</w:t>
       </w:r>
       <w:r>
         <w:rPr>
@@ -4626,7 +4330,6 @@
         </w:rPr>
         <w:t>in</w:t>
       </w:r>
-      <w:proofErr w:type="spellEnd"/>
       <w:r>
         <w:rPr>
           <w:rFonts w:ascii="Times New Roman" w:hAnsi="Times New Roman" w:cs="Times New Roman"/>
@@ -4707,18 +4410,8 @@
           <w:sz w:val="36"/>
           <w:szCs w:val="36"/>
         </w:rPr>
-        <w:t xml:space="preserve">Code the screen of </w:t>
-      </w:r>
-      <w:proofErr w:type="spellStart"/>
-      <w:r>
-        <w:rPr>
-          <w:rFonts w:ascii="Times New Roman" w:hAnsi="Times New Roman" w:cs="Times New Roman"/>
-          <w:sz w:val="36"/>
-          <w:szCs w:val="36"/>
-        </w:rPr>
-        <w:t>gameActivity</w:t>
-      </w:r>
-      <w:proofErr w:type="spellEnd"/>
+        <w:t>Code the screen of gameActivity</w:t>
+      </w:r>
       <w:r>
         <w:rPr>
           <w:rFonts w:ascii="Times New Roman" w:hAnsi="Times New Roman" w:cs="Times New Roman" w:hint="eastAsia"/>
@@ -4829,7 +4522,7 @@
           <w:szCs w:val="32"/>
         </w:rPr>
         <w:drawing>
-          <wp:anchor distT="0" distB="0" distL="114300" distR="114300" simplePos="0" relativeHeight="251665408" behindDoc="1" locked="0" layoutInCell="1" allowOverlap="1" wp14:anchorId="5981D4AB" wp14:editId="64C88C1F">
+          <wp:anchor distT="0" distB="0" distL="114300" distR="114300" simplePos="0" relativeHeight="251665408" behindDoc="1" locked="0" layoutInCell="1" allowOverlap="1">
             <wp:simplePos x="0" y="0"/>
             <wp:positionH relativeFrom="column">
               <wp:posOffset>-38100</wp:posOffset>
@@ -4912,16 +4605,7 @@
           <w:sz w:val="32"/>
           <w:szCs w:val="32"/>
         </w:rPr>
-        <w:t xml:space="preserve">dd a control to display </w:t>
-      </w:r>
-      <w:proofErr w:type="spellStart"/>
-      <w:r>
-        <w:rPr>
-          <w:rFonts w:ascii="Times New Roman" w:hAnsi="Times New Roman" w:cs="Times New Roman"/>
-          <w:sz w:val="32"/>
-          <w:szCs w:val="32"/>
-        </w:rPr>
-        <w:t>scores</w:t>
+        <w:t>dd a control to display scores</w:t>
       </w:r>
       <w:r>
         <w:rPr>
@@ -4937,50 +4621,23 @@
           <w:sz w:val="32"/>
           <w:szCs w:val="32"/>
         </w:rPr>
-        <w:t>n</w:t>
-      </w:r>
-      <w:proofErr w:type="spellEnd"/>
-      <w:r>
-        <w:rPr>
-          <w:rFonts w:ascii="Times New Roman" w:hAnsi="Times New Roman" w:cs="Times New Roman"/>
-          <w:sz w:val="32"/>
-          <w:szCs w:val="32"/>
-        </w:rPr>
-        <w:t xml:space="preserve"> the top l</w:t>
-      </w:r>
-      <w:r>
-        <w:rPr>
-          <w:rFonts w:ascii="Times New Roman" w:hAnsi="Times New Roman" w:cs="Times New Roman"/>
-          <w:sz w:val="32"/>
-          <w:szCs w:val="32"/>
-        </w:rPr>
-        <w:t xml:space="preserve">eft corner of the game </w:t>
-      </w:r>
-      <w:proofErr w:type="spellStart"/>
-      <w:r>
-        <w:rPr>
-          <w:rFonts w:ascii="Times New Roman" w:hAnsi="Times New Roman" w:cs="Times New Roman"/>
-          <w:sz w:val="32"/>
-          <w:szCs w:val="32"/>
-        </w:rPr>
-        <w:t>screen</w:t>
-      </w:r>
-      <w:r>
-        <w:rPr>
-          <w:rFonts w:ascii="Times New Roman" w:hAnsi="Times New Roman" w:cs="Times New Roman"/>
-          <w:sz w:val="32"/>
-          <w:szCs w:val="32"/>
-        </w:rPr>
-        <w:t>.Modify</w:t>
-      </w:r>
-      <w:proofErr w:type="spellEnd"/>
-      <w:r>
-        <w:rPr>
-          <w:rFonts w:ascii="Times New Roman" w:hAnsi="Times New Roman" w:cs="Times New Roman"/>
-          <w:sz w:val="32"/>
-          <w:szCs w:val="32"/>
-        </w:rPr>
-        <w:t xml:space="preserve"> the previously designed game interface</w:t>
+        <w:t>n the top l</w:t>
+      </w:r>
+      <w:r>
+        <w:rPr>
+          <w:rFonts w:ascii="Times New Roman" w:hAnsi="Times New Roman" w:cs="Times New Roman"/>
+          <w:sz w:val="32"/>
+          <w:szCs w:val="32"/>
+        </w:rPr>
+        <w:t>eft corner of the game screen</w:t>
+      </w:r>
+      <w:r>
+        <w:rPr>
+          <w:rFonts w:ascii="Times New Roman" w:hAnsi="Times New Roman" w:cs="Times New Roman"/>
+          <w:sz w:val="32"/>
+          <w:szCs w:val="32"/>
+        </w:rPr>
+        <w:t>.Modify the previously designed game interface</w:t>
       </w:r>
       <w:r>
         <w:rPr>
@@ -5008,7 +4665,7 @@
           <w:szCs w:val="32"/>
         </w:rPr>
         <w:drawing>
-          <wp:anchor distT="0" distB="0" distL="114300" distR="114300" simplePos="0" relativeHeight="251667456" behindDoc="1" locked="0" layoutInCell="1" allowOverlap="1" wp14:anchorId="7CB45F98" wp14:editId="2EC43E5C">
+          <wp:anchor distT="0" distB="0" distL="114300" distR="114300" simplePos="0" relativeHeight="251667456" behindDoc="1" locked="0" layoutInCell="1" allowOverlap="1">
             <wp:simplePos x="0" y="0"/>
             <wp:positionH relativeFrom="column">
               <wp:posOffset>1362710</wp:posOffset>
@@ -5077,7 +4734,7 @@
           <w:szCs w:val="32"/>
         </w:rPr>
         <w:drawing>
-          <wp:anchor distT="0" distB="0" distL="114300" distR="114300" simplePos="0" relativeHeight="251666432" behindDoc="1" locked="0" layoutInCell="1" allowOverlap="1" wp14:anchorId="399917E1" wp14:editId="4135DF04">
+          <wp:anchor distT="0" distB="0" distL="114300" distR="114300" simplePos="0" relativeHeight="251666432" behindDoc="1" locked="0" layoutInCell="1" allowOverlap="1">
             <wp:simplePos x="0" y="0"/>
             <wp:positionH relativeFrom="column">
               <wp:posOffset>-27940</wp:posOffset>
@@ -5621,61 +5278,7 @@
           <w:sz w:val="32"/>
           <w:szCs w:val="32"/>
         </w:rPr>
-        <w:t xml:space="preserve">Object as the parent class of visible objects in canvas is added in this task, the </w:t>
-      </w:r>
-      <w:proofErr w:type="spellStart"/>
-      <w:r>
-        <w:rPr>
-          <w:rFonts w:ascii="Times New Roman" w:hAnsi="Times New Roman" w:cs="Times New Roman"/>
-          <w:sz w:val="32"/>
-          <w:szCs w:val="32"/>
-        </w:rPr>
-        <w:t>DrawRectangle</w:t>
-      </w:r>
-      <w:proofErr w:type="spellEnd"/>
-      <w:r>
-        <w:rPr>
-          <w:rFonts w:ascii="Times New Roman" w:hAnsi="Times New Roman" w:cs="Times New Roman"/>
-          <w:sz w:val="32"/>
-          <w:szCs w:val="32"/>
-        </w:rPr>
-        <w:t xml:space="preserve"> class represents obstacles and </w:t>
-      </w:r>
-      <w:proofErr w:type="spellStart"/>
-      <w:r>
-        <w:rPr>
-          <w:rFonts w:ascii="Times New Roman" w:hAnsi="Times New Roman" w:cs="Times New Roman"/>
-          <w:sz w:val="32"/>
-          <w:szCs w:val="32"/>
-        </w:rPr>
-        <w:t>endGamebar</w:t>
-      </w:r>
-      <w:proofErr w:type="spellEnd"/>
-      <w:r>
-        <w:rPr>
-          <w:rFonts w:ascii="Times New Roman" w:hAnsi="Times New Roman" w:cs="Times New Roman"/>
-          <w:sz w:val="32"/>
-          <w:szCs w:val="32"/>
-        </w:rPr>
-        <w:t xml:space="preserve">. And the </w:t>
-      </w:r>
-      <w:proofErr w:type="spellStart"/>
-      <w:r>
-        <w:rPr>
-          <w:rFonts w:ascii="Times New Roman" w:hAnsi="Times New Roman" w:cs="Times New Roman"/>
-          <w:sz w:val="32"/>
-          <w:szCs w:val="32"/>
-        </w:rPr>
-        <w:t>DrawCircle</w:t>
-      </w:r>
-      <w:proofErr w:type="spellEnd"/>
-      <w:r>
-        <w:rPr>
-          <w:rFonts w:ascii="Times New Roman" w:hAnsi="Times New Roman" w:cs="Times New Roman"/>
-          <w:sz w:val="32"/>
-          <w:szCs w:val="32"/>
-        </w:rPr>
-        <w:t xml:space="preserve"> class represents both targets and ball.</w:t>
+        <w:t>Object as the parent class of visible objects in canvas is added in this task, the DrawRectangle class represents obstacles and endGamebar. And the DrawCircle class represents both targets and ball.</w:t>
       </w:r>
     </w:p>
     <w:p>
@@ -5926,7 +5529,7 @@
           <w:szCs w:val="32"/>
         </w:rPr>
         <w:drawing>
-          <wp:anchor distT="0" distB="0" distL="114300" distR="114300" simplePos="0" relativeHeight="251669504" behindDoc="1" locked="0" layoutInCell="1" allowOverlap="1" wp14:anchorId="4AB972D8" wp14:editId="4777B2DE">
+          <wp:anchor distT="0" distB="0" distL="114300" distR="114300" simplePos="0" relativeHeight="251669504" behindDoc="1" locked="0" layoutInCell="1" allowOverlap="1">
             <wp:simplePos x="0" y="0"/>
             <wp:positionH relativeFrom="column">
               <wp:posOffset>1414145</wp:posOffset>
@@ -5997,7 +5600,7 @@
           <w:szCs w:val="32"/>
         </w:rPr>
         <w:drawing>
-          <wp:anchor distT="0" distB="0" distL="114300" distR="114300" simplePos="0" relativeHeight="251668480" behindDoc="1" locked="0" layoutInCell="1" allowOverlap="1" wp14:anchorId="5615C5CA" wp14:editId="1C51B9BD">
+          <wp:anchor distT="0" distB="0" distL="114300" distR="114300" simplePos="0" relativeHeight="251668480" behindDoc="1" locked="0" layoutInCell="1" allowOverlap="1">
             <wp:simplePos x="0" y="0"/>
             <wp:positionH relativeFrom="column">
               <wp:posOffset>-48895</wp:posOffset>
@@ -6375,7 +5978,6 @@
         </w:rPr>
         <w:t xml:space="preserve">The </w:t>
       </w:r>
-      <w:proofErr w:type="spellStart"/>
       <w:r>
         <w:rPr>
           <w:rFonts w:ascii="Times New Roman" w:hAnsi="Times New Roman" w:cs="Times New Roman" w:hint="eastAsia"/>
@@ -6390,16 +5992,7 @@
           <w:sz w:val="32"/>
           <w:szCs w:val="32"/>
         </w:rPr>
-        <w:t>object</w:t>
-      </w:r>
-      <w:proofErr w:type="spellEnd"/>
-      <w:r>
-        <w:rPr>
-          <w:rFonts w:ascii="Times New Roman" w:hAnsi="Times New Roman" w:cs="Times New Roman"/>
-          <w:sz w:val="32"/>
-          <w:szCs w:val="32"/>
-        </w:rPr>
-        <w:t xml:space="preserve"> has the following characteristics: 1. When the ball touches the </w:t>
+        <w:t xml:space="preserve">object has the following characteristics: 1. When the ball touches the </w:t>
       </w:r>
       <w:r>
         <w:rPr>
@@ -6415,16 +6008,7 @@
           <w:sz w:val="32"/>
           <w:szCs w:val="32"/>
         </w:rPr>
-        <w:t xml:space="preserve"> object, the </w:t>
-      </w:r>
-      <w:proofErr w:type="spellStart"/>
-      <w:r>
-        <w:rPr>
-          <w:rFonts w:ascii="Times New Roman" w:hAnsi="Times New Roman" w:cs="Times New Roman"/>
-          <w:sz w:val="32"/>
-          <w:szCs w:val="32"/>
-        </w:rPr>
-        <w:t>s</w:t>
+        <w:t xml:space="preserve"> object, the s</w:t>
       </w:r>
       <w:r>
         <w:rPr>
@@ -6434,7 +6018,6 @@
         </w:rPr>
         <w:t>reward</w:t>
       </w:r>
-      <w:proofErr w:type="spellEnd"/>
       <w:r>
         <w:rPr>
           <w:rFonts w:ascii="Times New Roman" w:hAnsi="Times New Roman" w:cs="Times New Roman"/>
@@ -6499,7 +6082,7 @@
           <w:szCs w:val="32"/>
         </w:rPr>
         <w:drawing>
-          <wp:anchor distT="0" distB="0" distL="114300" distR="114300" simplePos="0" relativeHeight="251671552" behindDoc="1" locked="0" layoutInCell="1" allowOverlap="1" wp14:anchorId="064F5BF5" wp14:editId="2D8786BE">
+          <wp:anchor distT="0" distB="0" distL="114300" distR="114300" simplePos="0" relativeHeight="251671552" behindDoc="1" locked="0" layoutInCell="1" allowOverlap="1">
             <wp:simplePos x="0" y="0"/>
             <wp:positionH relativeFrom="column">
               <wp:posOffset>1452880</wp:posOffset>
@@ -6570,7 +6153,7 @@
           <w:szCs w:val="32"/>
         </w:rPr>
         <w:drawing>
-          <wp:anchor distT="0" distB="0" distL="114300" distR="114300" simplePos="0" relativeHeight="251670528" behindDoc="1" locked="0" layoutInCell="1" allowOverlap="1" wp14:anchorId="4348FE77" wp14:editId="6256F418">
+          <wp:anchor distT="0" distB="0" distL="114300" distR="114300" simplePos="0" relativeHeight="251670528" behindDoc="1" locked="0" layoutInCell="1" allowOverlap="1">
             <wp:simplePos x="0" y="0"/>
             <wp:positionH relativeFrom="column">
               <wp:posOffset>-29845</wp:posOffset>
@@ -6719,25 +6302,7 @@
           <w:sz w:val="32"/>
           <w:szCs w:val="32"/>
         </w:rPr>
-        <w:t xml:space="preserve">1. </w:t>
-      </w:r>
-      <w:proofErr w:type="spellStart"/>
-      <w:r>
-        <w:rPr>
-          <w:rFonts w:ascii="Times New Roman" w:hAnsi="Times New Roman" w:cs="Times New Roman"/>
-          <w:sz w:val="32"/>
-          <w:szCs w:val="32"/>
-        </w:rPr>
-        <w:t>Androdex</w:t>
-      </w:r>
-      <w:proofErr w:type="spellEnd"/>
-      <w:r>
-        <w:rPr>
-          <w:rFonts w:ascii="Times New Roman" w:hAnsi="Times New Roman" w:cs="Times New Roman"/>
-          <w:sz w:val="32"/>
-          <w:szCs w:val="32"/>
-        </w:rPr>
-        <w:t xml:space="preserve"> test: touch the square obstacle to rebound, touch the Yellow scoring circle, the circle disappears, and the ball continues to roll.</w:t>
+        <w:t>1. Androdex test: touch the square obstacle to rebound, touch the Yellow scoring circle, the circle disappears, and the ball continues to roll.</w:t>
       </w:r>
     </w:p>
     <w:p>
@@ -6810,15 +6375,7 @@
           <w:sz w:val="36"/>
           <w:szCs w:val="36"/>
         </w:rPr>
-        <w:t>Task13:</w:t>
-      </w:r>
-      <w:r>
-        <w:rPr>
-          <w:rFonts w:ascii="Times New Roman" w:hAnsi="Times New Roman" w:cs="Times New Roman"/>
-          <w:sz w:val="36"/>
-          <w:szCs w:val="36"/>
-        </w:rPr>
-        <w:t>Implement score system</w:t>
+        <w:t>Task13:Implement score system</w:t>
       </w:r>
     </w:p>
     <w:p>
@@ -7000,15 +6557,7 @@
           <w:sz w:val="36"/>
           <w:szCs w:val="36"/>
         </w:rPr>
-        <w:t xml:space="preserve">14: </w:t>
-      </w:r>
-      <w:r>
-        <w:rPr>
-          <w:rFonts w:ascii="Times New Roman" w:hAnsi="Times New Roman" w:cs="Times New Roman"/>
-          <w:sz w:val="36"/>
-          <w:szCs w:val="36"/>
-        </w:rPr>
-        <w:t>Test score system</w:t>
+        <w:t>14: Test score system</w:t>
       </w:r>
     </w:p>
     <w:p>
@@ -7082,6 +6631,75 @@
           <w:sz w:val="32"/>
           <w:szCs w:val="32"/>
         </w:rPr>
+        <w:t>mins</w:t>
+      </w:r>
+    </w:p>
+    <w:p>
+      <w:pPr>
+        <w:spacing w:line="360" w:lineRule="auto"/>
+        <w:rPr>
+          <w:rFonts w:ascii="Times New Roman" w:hAnsi="Times New Roman" w:cs="Times New Roman"/>
+          <w:bCs/>
+          <w:sz w:val="32"/>
+          <w:szCs w:val="32"/>
+        </w:rPr>
+      </w:pPr>
+      <w:r>
+        <w:rPr>
+          <w:rFonts w:ascii="Times New Roman" w:hAnsi="Times New Roman" w:cs="Times New Roman"/>
+          <w:bCs/>
+          <w:sz w:val="32"/>
+          <w:szCs w:val="32"/>
+        </w:rPr>
+        <w:t>1. Android test: after touching the yellow circle once, the score will be increased by three.</w:t>
+      </w:r>
+    </w:p>
+    <w:p>
+      <w:pPr>
+        <w:spacing w:line="360" w:lineRule="auto"/>
+        <w:rPr>
+          <w:rFonts w:ascii="Times New Roman" w:hAnsi="Times New Roman" w:cs="Times New Roman"/>
+          <w:bCs/>
+          <w:sz w:val="32"/>
+          <w:szCs w:val="32"/>
+        </w:rPr>
+      </w:pPr>
+      <w:r>
+        <w:rPr>
+          <w:rFonts w:ascii="Times New Roman" w:hAnsi="Times New Roman" w:cs="Times New Roman"/>
+          <w:bCs/>
+          <w:sz w:val="32"/>
+          <w:szCs w:val="32"/>
+        </w:rPr>
+        <w:t>2. The disappearance of yellow circle and the increase of score are in the right order.</w:t>
+      </w:r>
+    </w:p>
+    <w:p>
+      <w:pPr>
+        <w:spacing w:line="360" w:lineRule="auto"/>
+        <w:rPr>
+          <w:rFonts w:ascii="Times New Roman" w:hAnsi="Times New Roman" w:cs="Times New Roman"/>
+          <w:bCs/>
+          <w:sz w:val="32"/>
+          <w:szCs w:val="32"/>
+        </w:rPr>
+      </w:pPr>
+      <w:r>
+        <w:rPr>
+          <w:rFonts w:ascii="Times New Roman" w:hAnsi="Times New Roman" w:cs="Times New Roman"/>
+          <w:bCs/>
+          <w:sz w:val="32"/>
+          <w:szCs w:val="32"/>
+        </w:rPr>
+        <w:t>3. Swipe</w:t>
+      </w:r>
+      <w:r>
+        <w:rPr>
+          <w:rFonts w:ascii="Times New Roman" w:hAnsi="Times New Roman" w:cs="Times New Roman" w:hint="eastAsia"/>
+          <w:bCs/>
+          <w:sz w:val="32"/>
+          <w:szCs w:val="32"/>
+        </w:rPr>
         <w:t xml:space="preserve"> </w:t>
       </w:r>
       <w:r>
@@ -7091,39 +6709,35 @@
           <w:sz w:val="32"/>
           <w:szCs w:val="32"/>
         </w:rPr>
-        <w:t>mins</w:t>
-      </w:r>
-    </w:p>
-    <w:p>
-      <w:pPr>
-        <w:spacing w:line="360" w:lineRule="auto"/>
-        <w:rPr>
-          <w:rFonts w:ascii="Times New Roman" w:hAnsi="Times New Roman" w:cs="Times New Roman"/>
-          <w:bCs/>
-          <w:sz w:val="32"/>
-          <w:szCs w:val="32"/>
-        </w:rPr>
-      </w:pPr>
-    </w:p>
-    <w:p>
-      <w:pPr>
-        <w:spacing w:line="360" w:lineRule="auto"/>
+        <w:t xml:space="preserve">fingers </w:t>
+      </w:r>
+      <w:r>
         <w:rPr>
           <w:rFonts w:ascii="Times New Roman" w:hAnsi="Times New Roman" w:cs="Times New Roman" w:hint="eastAsia"/>
-          <w:sz w:val="36"/>
-          <w:szCs w:val="36"/>
-        </w:rPr>
-      </w:pPr>
-    </w:p>
-    <w:p>
-      <w:pPr>
-        <w:spacing w:line="360" w:lineRule="auto"/>
-        <w:rPr>
-          <w:rFonts w:ascii="Times New Roman" w:hAnsi="Times New Roman" w:cs="Times New Roman"/>
-          <w:sz w:val="36"/>
-          <w:szCs w:val="36"/>
-        </w:rPr>
-      </w:pPr>
+          <w:bCs/>
+          <w:sz w:val="32"/>
+          <w:szCs w:val="32"/>
+        </w:rPr>
+        <w:t>can</w:t>
+      </w:r>
+      <w:r>
+        <w:rPr>
+          <w:rFonts w:ascii="Times New Roman" w:hAnsi="Times New Roman" w:cs="Times New Roman"/>
+          <w:bCs/>
+          <w:sz w:val="32"/>
+          <w:szCs w:val="32"/>
+        </w:rPr>
+        <w:t xml:space="preserve"> get all the yellow round scoring balls on the screen</w:t>
+      </w:r>
+      <w:r>
+        <w:rPr>
+          <w:rFonts w:ascii="Times New Roman" w:hAnsi="Times New Roman" w:cs="Times New Roman" w:hint="eastAsia"/>
+          <w:bCs/>
+          <w:sz w:val="32"/>
+          <w:szCs w:val="32"/>
+        </w:rPr>
+        <w:t>, the top score is 18.</w:t>
+      </w:r>
     </w:p>
     <w:p>
       <w:pPr>
@@ -7226,6 +6840,7 @@
           <w:sz w:val="32"/>
           <w:szCs w:val="32"/>
         </w:rPr>
+        <w:lastRenderedPageBreak/>
         <w:t>xxx</w:t>
       </w:r>
     </w:p>
@@ -7250,15 +6865,15 @@
 </file>
 
 <file path=word/endnotes.xml><?xml version="1.0" encoding="utf-8"?>
-<w:endnotes xmlns:wpc="http://schemas.microsoft.com/office/word/2010/wordprocessingCanvas" xmlns:cx="http://schemas.microsoft.com/office/drawing/2014/chartex" xmlns:cx1="http://schemas.microsoft.com/office/drawing/2015/9/8/chartex" xmlns:cx2="http://schemas.microsoft.com/office/drawing/2015/10/21/chartex" xmlns:cx3="http://schemas.microsoft.com/office/drawing/2016/5/9/chartex" xmlns:cx4="http://schemas.microsoft.com/office/drawing/2016/5/10/chartex" xmlns:cx5="http://schemas.microsoft.com/office/drawing/2016/5/11/chartex" xmlns:cx6="http://schemas.microsoft.com/office/drawing/2016/5/12/chartex" xmlns:cx7="http://schemas.microsoft.com/office/drawing/2016/5/13/chartex" xmlns:cx8="http://schemas.microsoft.com/office/drawing/2016/5/14/chartex" xmlns:mc="http://schemas.openxmlformats.org/markup-compatibility/2006" xmlns:aink="http://schemas.microsoft.com/office/drawing/2016/ink" xmlns:am3d="http://schemas.microsoft.com/office/drawing/2017/model3d" xmlns:o="urn:schemas-microsoft-com:office:office" xmlns:r="http://schemas.openxmlformats.org/officeDocument/2006/relationships" xmlns:m="http://schemas.openxmlformats.org/officeDocument/2006/math" xmlns:v="urn:schemas-microsoft-com:vml" xmlns:wp14="http://schemas.microsoft.com/office/word/2010/wordprocessingDrawing" xmlns:wp="http://schemas.openxmlformats.org/drawingml/2006/wordprocessingDrawing" xmlns:w10="urn:schemas-microsoft-com:office:word" xmlns:w="http://schemas.openxmlformats.org/wordprocessingml/2006/main" xmlns:w14="http://schemas.microsoft.com/office/word/2010/wordml" xmlns:w15="http://schemas.microsoft.com/office/word/2012/wordml" xmlns:w16cex="http://schemas.microsoft.com/office/word/2018/wordml/cex" xmlns:w16cid="http://schemas.microsoft.com/office/word/2016/wordml/cid" xmlns:w16="http://schemas.microsoft.com/office/word/2018/wordml" xmlns:w16se="http://schemas.microsoft.com/office/word/2015/wordml/symex" xmlns:wpg="http://schemas.microsoft.com/office/word/2010/wordprocessingGroup" xmlns:wpi="http://schemas.microsoft.com/office/word/2010/wordprocessingInk" xmlns:wne="http://schemas.microsoft.com/office/word/2006/wordml" xmlns:wps="http://schemas.microsoft.com/office/word/2010/wordprocessingShape" mc:Ignorable="w14 w15 w16se w16cid w16 w16cex wp14">
-  <w:endnote w:type="separator" w:id="-1">
+<w:endnotes xmlns:ve="http://schemas.openxmlformats.org/markup-compatibility/2006" xmlns:o="urn:schemas-microsoft-com:office:office" xmlns:r="http://schemas.openxmlformats.org/officeDocument/2006/relationships" xmlns:m="http://schemas.openxmlformats.org/officeDocument/2006/math" xmlns:v="urn:schemas-microsoft-com:vml" xmlns:wp="http://schemas.openxmlformats.org/drawingml/2006/wordprocessingDrawing" xmlns:w10="urn:schemas-microsoft-com:office:word" xmlns:w="http://schemas.openxmlformats.org/wordprocessingml/2006/main" xmlns:wne="http://schemas.microsoft.com/office/word/2006/wordml">
+  <w:endnote w:type="separator" w:id="0">
     <w:p>
       <w:r>
         <w:separator/>
       </w:r>
     </w:p>
   </w:endnote>
-  <w:endnote w:type="continuationSeparator" w:id="0">
+  <w:endnote w:type="continuationSeparator" w:id="1">
     <w:p>
       <w:r>
         <w:continuationSeparator/>
@@ -7269,15 +6884,15 @@
 </file>
 
 <file path=word/footnotes.xml><?xml version="1.0" encoding="utf-8"?>
-<w:footnotes xmlns:wpc="http://schemas.microsoft.com/office/word/2010/wordprocessingCanvas" xmlns:cx="http://schemas.microsoft.com/office/drawing/2014/chartex" xmlns:cx1="http://schemas.microsoft.com/office/drawing/2015/9/8/chartex" xmlns:cx2="http://schemas.microsoft.com/office/drawing/2015/10/21/chartex" xmlns:cx3="http://schemas.microsoft.com/office/drawing/2016/5/9/chartex" xmlns:cx4="http://schemas.microsoft.com/office/drawing/2016/5/10/chartex" xmlns:cx5="http://schemas.microsoft.com/office/drawing/2016/5/11/chartex" xmlns:cx6="http://schemas.microsoft.com/office/drawing/2016/5/12/chartex" xmlns:cx7="http://schemas.microsoft.com/office/drawing/2016/5/13/chartex" xmlns:cx8="http://schemas.microsoft.com/office/drawing/2016/5/14/chartex" xmlns:mc="http://schemas.openxmlformats.org/markup-compatibility/2006" xmlns:aink="http://schemas.microsoft.com/office/drawing/2016/ink" xmlns:am3d="http://schemas.microsoft.com/office/drawing/2017/model3d" xmlns:o="urn:schemas-microsoft-com:office:office" xmlns:r="http://schemas.openxmlformats.org/officeDocument/2006/relationships" xmlns:m="http://schemas.openxmlformats.org/officeDocument/2006/math" xmlns:v="urn:schemas-microsoft-com:vml" xmlns:wp14="http://schemas.microsoft.com/office/word/2010/wordprocessingDrawing" xmlns:wp="http://schemas.openxmlformats.org/drawingml/2006/wordprocessingDrawing" xmlns:w10="urn:schemas-microsoft-com:office:word" xmlns:w="http://schemas.openxmlformats.org/wordprocessingml/2006/main" xmlns:w14="http://schemas.microsoft.com/office/word/2010/wordml" xmlns:w15="http://schemas.microsoft.com/office/word/2012/wordml" xmlns:w16cex="http://schemas.microsoft.com/office/word/2018/wordml/cex" xmlns:w16cid="http://schemas.microsoft.com/office/word/2016/wordml/cid" xmlns:w16="http://schemas.microsoft.com/office/word/2018/wordml" xmlns:w16se="http://schemas.microsoft.com/office/word/2015/wordml/symex" xmlns:wpg="http://schemas.microsoft.com/office/word/2010/wordprocessingGroup" xmlns:wpi="http://schemas.microsoft.com/office/word/2010/wordprocessingInk" xmlns:wne="http://schemas.microsoft.com/office/word/2006/wordml" xmlns:wps="http://schemas.microsoft.com/office/word/2010/wordprocessingShape" mc:Ignorable="w14 w15 w16se w16cid w16 w16cex wp14">
-  <w:footnote w:type="separator" w:id="-1">
+<w:footnotes xmlns:ve="http://schemas.openxmlformats.org/markup-compatibility/2006" xmlns:o="urn:schemas-microsoft-com:office:office" xmlns:r="http://schemas.openxmlformats.org/officeDocument/2006/relationships" xmlns:m="http://schemas.openxmlformats.org/officeDocument/2006/math" xmlns:v="urn:schemas-microsoft-com:vml" xmlns:wp="http://schemas.openxmlformats.org/drawingml/2006/wordprocessingDrawing" xmlns:w10="urn:schemas-microsoft-com:office:word" xmlns:w="http://schemas.openxmlformats.org/wordprocessingml/2006/main" xmlns:wne="http://schemas.microsoft.com/office/word/2006/wordml">
+  <w:footnote w:type="separator" w:id="0">
     <w:p>
       <w:r>
         <w:separator/>
       </w:r>
     </w:p>
   </w:footnote>
-  <w:footnote w:type="continuationSeparator" w:id="0">
+  <w:footnote w:type="continuationSeparator" w:id="1">
     <w:p>
       <w:r>
         <w:continuationSeparator/>
@@ -7288,8 +6903,8 @@
 </file>
 
 <file path=word/numbering.xml><?xml version="1.0" encoding="utf-8"?>
-<w:numbering xmlns:wpc="http://schemas.microsoft.com/office/word/2010/wordprocessingCanvas" xmlns:cx="http://schemas.microsoft.com/office/drawing/2014/chartex" xmlns:cx1="http://schemas.microsoft.com/office/drawing/2015/9/8/chartex" xmlns:cx2="http://schemas.microsoft.com/office/drawing/2015/10/21/chartex" xmlns:cx3="http://schemas.microsoft.com/office/drawing/2016/5/9/chartex" xmlns:cx4="http://schemas.microsoft.com/office/drawing/2016/5/10/chartex" xmlns:cx5="http://schemas.microsoft.com/office/drawing/2016/5/11/chartex" xmlns:cx6="http://schemas.microsoft.com/office/drawing/2016/5/12/chartex" xmlns:cx7="http://schemas.microsoft.com/office/drawing/2016/5/13/chartex" xmlns:cx8="http://schemas.microsoft.com/office/drawing/2016/5/14/chartex" xmlns:mc="http://schemas.openxmlformats.org/markup-compatibility/2006" xmlns:aink="http://schemas.microsoft.com/office/drawing/2016/ink" xmlns:am3d="http://schemas.microsoft.com/office/drawing/2017/model3d" xmlns:o="urn:schemas-microsoft-com:office:office" xmlns:r="http://schemas.openxmlformats.org/officeDocument/2006/relationships" xmlns:m="http://schemas.openxmlformats.org/officeDocument/2006/math" xmlns:v="urn:schemas-microsoft-com:vml" xmlns:wp14="http://schemas.microsoft.com/office/word/2010/wordprocessingDrawing" xmlns:wp="http://schemas.openxmlformats.org/drawingml/2006/wordprocessingDrawing" xmlns:w10="urn:schemas-microsoft-com:office:word" xmlns:w="http://schemas.openxmlformats.org/wordprocessingml/2006/main" xmlns:w14="http://schemas.microsoft.com/office/word/2010/wordml" xmlns:w15="http://schemas.microsoft.com/office/word/2012/wordml" xmlns:w16cex="http://schemas.microsoft.com/office/word/2018/wordml/cex" xmlns:w16cid="http://schemas.microsoft.com/office/word/2016/wordml/cid" xmlns:w16="http://schemas.microsoft.com/office/word/2018/wordml" xmlns:w16se="http://schemas.microsoft.com/office/word/2015/wordml/symex" xmlns:wpg="http://schemas.microsoft.com/office/word/2010/wordprocessingGroup" xmlns:wpi="http://schemas.microsoft.com/office/word/2010/wordprocessingInk" xmlns:wne="http://schemas.microsoft.com/office/word/2006/wordml" xmlns:wps="http://schemas.microsoft.com/office/word/2010/wordprocessingShape" mc:Ignorable="w14 w15 w16se w16cid w16 w16cex wp14">
-  <w:abstractNum w:abstractNumId="0" w15:restartNumberingAfterBreak="0">
+<w:numbering xmlns:ve="http://schemas.openxmlformats.org/markup-compatibility/2006" xmlns:o="urn:schemas-microsoft-com:office:office" xmlns:r="http://schemas.openxmlformats.org/officeDocument/2006/relationships" xmlns:m="http://schemas.openxmlformats.org/officeDocument/2006/math" xmlns:v="urn:schemas-microsoft-com:vml" xmlns:wp="http://schemas.openxmlformats.org/drawingml/2006/wordprocessingDrawing" xmlns:w10="urn:schemas-microsoft-com:office:word" xmlns:w="http://schemas.openxmlformats.org/wordprocessingml/2006/main" xmlns:wne="http://schemas.microsoft.com/office/word/2006/wordml">
+  <w:abstractNum w:abstractNumId="0">
     <w:nsid w:val="78E70F9F"/>
     <w:multiLevelType w:val="hybridMultilevel"/>
     <w:tmpl w:val="05DC2F16"/>
@@ -7382,7 +6997,7 @@
 </file>
 
 <file path=word/styles.xml><?xml version="1.0" encoding="utf-8"?>
-<w:styles xmlns:mc="http://schemas.openxmlformats.org/markup-compatibility/2006" xmlns:r="http://schemas.openxmlformats.org/officeDocument/2006/relationships" xmlns:w="http://schemas.openxmlformats.org/wordprocessingml/2006/main" xmlns:w14="http://schemas.microsoft.com/office/word/2010/wordml" xmlns:w15="http://schemas.microsoft.com/office/word/2012/wordml" xmlns:w16cex="http://schemas.microsoft.com/office/word/2018/wordml/cex" xmlns:w16cid="http://schemas.microsoft.com/office/word/2016/wordml/cid" xmlns:w16="http://schemas.microsoft.com/office/word/2018/wordml" xmlns:w16se="http://schemas.microsoft.com/office/word/2015/wordml/symex" mc:Ignorable="w14 w15 w16se w16cid w16 w16cex">
+<w:styles xmlns:r="http://schemas.openxmlformats.org/officeDocument/2006/relationships" xmlns:w="http://schemas.openxmlformats.org/wordprocessingml/2006/main">
   <w:docDefaults>
     <w:rPrDefault>
       <w:rPr>
@@ -7394,400 +7009,162 @@
     </w:rPrDefault>
     <w:pPrDefault/>
   </w:docDefaults>
-  <w:latentStyles w:defLockedState="0" w:defUIPriority="99" w:defSemiHidden="0" w:defUnhideWhenUsed="0" w:defQFormat="0" w:count="376">
-    <w:lsdException w:name="Normal" w:uiPriority="0" w:qFormat="1"/>
-    <w:lsdException w:name="heading 1" w:uiPriority="9" w:qFormat="1"/>
-    <w:lsdException w:name="heading 2" w:semiHidden="1" w:uiPriority="9" w:unhideWhenUsed="1" w:qFormat="1"/>
-    <w:lsdException w:name="heading 3" w:semiHidden="1" w:uiPriority="9" w:unhideWhenUsed="1" w:qFormat="1"/>
-    <w:lsdException w:name="heading 4" w:semiHidden="1" w:uiPriority="9" w:unhideWhenUsed="1" w:qFormat="1"/>
-    <w:lsdException w:name="heading 5" w:semiHidden="1" w:uiPriority="9" w:unhideWhenUsed="1" w:qFormat="1"/>
-    <w:lsdException w:name="heading 6" w:semiHidden="1" w:uiPriority="9" w:unhideWhenUsed="1" w:qFormat="1"/>
-    <w:lsdException w:name="heading 7" w:semiHidden="1" w:uiPriority="9" w:unhideWhenUsed="1" w:qFormat="1"/>
-    <w:lsdException w:name="heading 8" w:semiHidden="1" w:uiPriority="9" w:unhideWhenUsed="1" w:qFormat="1"/>
-    <w:lsdException w:name="heading 9" w:semiHidden="1" w:uiPriority="9" w:unhideWhenUsed="1" w:qFormat="1"/>
-    <w:lsdException w:name="index 1" w:semiHidden="1" w:unhideWhenUsed="1"/>
-    <w:lsdException w:name="index 2" w:semiHidden="1" w:unhideWhenUsed="1"/>
-    <w:lsdException w:name="index 3" w:semiHidden="1" w:unhideWhenUsed="1"/>
-    <w:lsdException w:name="index 4" w:semiHidden="1" w:unhideWhenUsed="1"/>
-    <w:lsdException w:name="index 5" w:semiHidden="1" w:unhideWhenUsed="1"/>
-    <w:lsdException w:name="index 6" w:semiHidden="1" w:unhideWhenUsed="1"/>
-    <w:lsdException w:name="index 7" w:semiHidden="1" w:unhideWhenUsed="1"/>
-    <w:lsdException w:name="index 8" w:semiHidden="1" w:unhideWhenUsed="1"/>
-    <w:lsdException w:name="index 9" w:semiHidden="1" w:unhideWhenUsed="1"/>
-    <w:lsdException w:name="toc 1" w:semiHidden="1" w:uiPriority="39" w:unhideWhenUsed="1"/>
-    <w:lsdException w:name="toc 2" w:semiHidden="1" w:uiPriority="39" w:unhideWhenUsed="1"/>
-    <w:lsdException w:name="toc 3" w:semiHidden="1" w:uiPriority="39" w:unhideWhenUsed="1"/>
-    <w:lsdException w:name="toc 4" w:semiHidden="1" w:uiPriority="39" w:unhideWhenUsed="1"/>
-    <w:lsdException w:name="toc 5" w:semiHidden="1" w:uiPriority="39" w:unhideWhenUsed="1"/>
-    <w:lsdException w:name="toc 6" w:semiHidden="1" w:uiPriority="39" w:unhideWhenUsed="1"/>
-    <w:lsdException w:name="toc 7" w:semiHidden="1" w:uiPriority="39" w:unhideWhenUsed="1"/>
-    <w:lsdException w:name="toc 8" w:semiHidden="1" w:uiPriority="39" w:unhideWhenUsed="1"/>
-    <w:lsdException w:name="toc 9" w:semiHidden="1" w:uiPriority="39" w:unhideWhenUsed="1"/>
-    <w:lsdException w:name="Normal Indent" w:semiHidden="1" w:unhideWhenUsed="1"/>
-    <w:lsdException w:name="footnote text" w:semiHidden="1" w:unhideWhenUsed="1"/>
-    <w:lsdException w:name="annotation text" w:semiHidden="1" w:unhideWhenUsed="1"/>
-    <w:lsdException w:name="header" w:semiHidden="1" w:unhideWhenUsed="1"/>
-    <w:lsdException w:name="footer" w:semiHidden="1" w:unhideWhenUsed="1"/>
-    <w:lsdException w:name="index heading" w:semiHidden="1" w:unhideWhenUsed="1"/>
-    <w:lsdException w:name="caption" w:semiHidden="1" w:uiPriority="35" w:unhideWhenUsed="1" w:qFormat="1"/>
-    <w:lsdException w:name="table of figures" w:semiHidden="1" w:unhideWhenUsed="1"/>
-    <w:lsdException w:name="envelope address" w:semiHidden="1" w:unhideWhenUsed="1"/>
-    <w:lsdException w:name="envelope return" w:semiHidden="1" w:unhideWhenUsed="1"/>
-    <w:lsdException w:name="footnote reference" w:semiHidden="1" w:unhideWhenUsed="1"/>
-    <w:lsdException w:name="annotation reference" w:semiHidden="1" w:unhideWhenUsed="1"/>
-    <w:lsdException w:name="line number" w:semiHidden="1" w:unhideWhenUsed="1"/>
-    <w:lsdException w:name="page number" w:semiHidden="1" w:unhideWhenUsed="1"/>
-    <w:lsdException w:name="endnote reference" w:semiHidden="1" w:unhideWhenUsed="1"/>
-    <w:lsdException w:name="endnote text" w:semiHidden="1" w:unhideWhenUsed="1"/>
-    <w:lsdException w:name="table of authorities" w:semiHidden="1" w:unhideWhenUsed="1"/>
-    <w:lsdException w:name="macro" w:semiHidden="1" w:unhideWhenUsed="1"/>
-    <w:lsdException w:name="toa heading" w:semiHidden="1" w:unhideWhenUsed="1"/>
-    <w:lsdException w:name="List" w:semiHidden="1" w:unhideWhenUsed="1"/>
-    <w:lsdException w:name="List Bullet" w:semiHidden="1" w:unhideWhenUsed="1"/>
-    <w:lsdException w:name="List Number" w:semiHidden="1" w:unhideWhenUsed="1"/>
-    <w:lsdException w:name="List 2" w:semiHidden="1" w:unhideWhenUsed="1"/>
-    <w:lsdException w:name="List 3" w:semiHidden="1" w:unhideWhenUsed="1"/>
-    <w:lsdException w:name="List 4" w:semiHidden="1" w:unhideWhenUsed="1"/>
-    <w:lsdException w:name="List 5" w:semiHidden="1" w:unhideWhenUsed="1"/>
-    <w:lsdException w:name="List Bullet 2" w:semiHidden="1" w:unhideWhenUsed="1"/>
-    <w:lsdException w:name="List Bullet 3" w:semiHidden="1" w:unhideWhenUsed="1"/>
-    <w:lsdException w:name="List Bullet 4" w:semiHidden="1" w:unhideWhenUsed="1"/>
-    <w:lsdException w:name="List Bullet 5" w:semiHidden="1" w:unhideWhenUsed="1"/>
-    <w:lsdException w:name="List Number 2" w:semiHidden="1" w:unhideWhenUsed="1"/>
-    <w:lsdException w:name="List Number 3" w:semiHidden="1" w:unhideWhenUsed="1"/>
-    <w:lsdException w:name="List Number 4" w:semiHidden="1" w:unhideWhenUsed="1"/>
-    <w:lsdException w:name="List Number 5" w:semiHidden="1" w:unhideWhenUsed="1"/>
-    <w:lsdException w:name="Title" w:uiPriority="10" w:qFormat="1"/>
-    <w:lsdException w:name="Closing" w:semiHidden="1" w:unhideWhenUsed="1"/>
-    <w:lsdException w:name="Signature" w:semiHidden="1" w:unhideWhenUsed="1"/>
-    <w:lsdException w:name="Default Paragraph Font" w:semiHidden="1" w:uiPriority="1" w:unhideWhenUsed="1"/>
-    <w:lsdException w:name="Body Text" w:semiHidden="1" w:unhideWhenUsed="1"/>
-    <w:lsdException w:name="Body Text Indent" w:semiHidden="1" w:unhideWhenUsed="1"/>
-    <w:lsdException w:name="List Continue" w:semiHidden="1" w:unhideWhenUsed="1"/>
-    <w:lsdException w:name="List Continue 2" w:semiHidden="1" w:unhideWhenUsed="1"/>
-    <w:lsdException w:name="List Continue 3" w:semiHidden="1" w:unhideWhenUsed="1"/>
-    <w:lsdException w:name="List Continue 4" w:semiHidden="1" w:unhideWhenUsed="1"/>
-    <w:lsdException w:name="List Continue 5" w:semiHidden="1" w:unhideWhenUsed="1"/>
-    <w:lsdException w:name="Message Header" w:semiHidden="1" w:unhideWhenUsed="1"/>
-    <w:lsdException w:name="Subtitle" w:uiPriority="11" w:qFormat="1"/>
-    <w:lsdException w:name="Salutation" w:semiHidden="1" w:unhideWhenUsed="1"/>
-    <w:lsdException w:name="Date" w:semiHidden="1" w:unhideWhenUsed="1"/>
-    <w:lsdException w:name="Body Text First Indent" w:semiHidden="1" w:unhideWhenUsed="1"/>
-    <w:lsdException w:name="Body Text First Indent 2" w:semiHidden="1" w:unhideWhenUsed="1"/>
-    <w:lsdException w:name="Note Heading" w:semiHidden="1" w:unhideWhenUsed="1"/>
-    <w:lsdException w:name="Body Text 2" w:semiHidden="1" w:unhideWhenUsed="1"/>
-    <w:lsdException w:name="Body Text 3" w:semiHidden="1" w:unhideWhenUsed="1"/>
-    <w:lsdException w:name="Body Text Indent 2" w:semiHidden="1" w:unhideWhenUsed="1"/>
-    <w:lsdException w:name="Body Text Indent 3" w:semiHidden="1" w:unhideWhenUsed="1"/>
-    <w:lsdException w:name="Block Text" w:semiHidden="1" w:unhideWhenUsed="1"/>
-    <w:lsdException w:name="Hyperlink" w:semiHidden="1" w:unhideWhenUsed="1"/>
-    <w:lsdException w:name="FollowedHyperlink" w:semiHidden="1" w:unhideWhenUsed="1"/>
-    <w:lsdException w:name="Strong" w:uiPriority="22" w:qFormat="1"/>
-    <w:lsdException w:name="Emphasis" w:uiPriority="20" w:qFormat="1"/>
-    <w:lsdException w:name="Document Map" w:semiHidden="1" w:unhideWhenUsed="1"/>
-    <w:lsdException w:name="Plain Text" w:semiHidden="1" w:unhideWhenUsed="1"/>
-    <w:lsdException w:name="E-mail Signature" w:semiHidden="1" w:unhideWhenUsed="1"/>
-    <w:lsdException w:name="HTML Top of Form" w:semiHidden="1" w:unhideWhenUsed="1"/>
-    <w:lsdException w:name="HTML Bottom of Form" w:semiHidden="1" w:unhideWhenUsed="1"/>
-    <w:lsdException w:name="Normal (Web)" w:semiHidden="1" w:unhideWhenUsed="1"/>
-    <w:lsdException w:name="HTML Acronym" w:semiHidden="1" w:unhideWhenUsed="1"/>
-    <w:lsdException w:name="HTML Address" w:semiHidden="1" w:unhideWhenUsed="1"/>
-    <w:lsdException w:name="HTML Cite" w:semiHidden="1" w:unhideWhenUsed="1"/>
-    <w:lsdException w:name="HTML Code" w:semiHidden="1" w:unhideWhenUsed="1"/>
-    <w:lsdException w:name="HTML Definition" w:semiHidden="1" w:unhideWhenUsed="1"/>
-    <w:lsdException w:name="HTML Keyboard" w:semiHidden="1" w:unhideWhenUsed="1"/>
-    <w:lsdException w:name="HTML Preformatted" w:semiHidden="1" w:unhideWhenUsed="1"/>
-    <w:lsdException w:name="HTML Sample" w:semiHidden="1" w:unhideWhenUsed="1"/>
-    <w:lsdException w:name="HTML Typewriter" w:semiHidden="1" w:unhideWhenUsed="1"/>
-    <w:lsdException w:name="HTML Variable" w:semiHidden="1" w:unhideWhenUsed="1"/>
-    <w:lsdException w:name="Normal Table" w:semiHidden="1" w:unhideWhenUsed="1"/>
-    <w:lsdException w:name="annotation subject" w:semiHidden="1" w:unhideWhenUsed="1"/>
-    <w:lsdException w:name="No List" w:semiHidden="1" w:unhideWhenUsed="1"/>
-    <w:lsdException w:name="Outline List 1" w:semiHidden="1" w:unhideWhenUsed="1"/>
-    <w:lsdException w:name="Outline List 2" w:semiHidden="1" w:unhideWhenUsed="1"/>
-    <w:lsdException w:name="Outline List 3" w:semiHidden="1" w:unhideWhenUsed="1"/>
-    <w:lsdException w:name="Table Simple 1" w:semiHidden="1" w:unhideWhenUsed="1"/>
-    <w:lsdException w:name="Table Simple 2" w:semiHidden="1" w:unhideWhenUsed="1"/>
-    <w:lsdException w:name="Table Simple 3" w:semiHidden="1" w:unhideWhenUsed="1"/>
-    <w:lsdException w:name="Table Classic 1" w:semiHidden="1" w:unhideWhenUsed="1"/>
-    <w:lsdException w:name="Table Classic 2" w:semiHidden="1" w:unhideWhenUsed="1"/>
-    <w:lsdException w:name="Table Classic 3" w:semiHidden="1" w:unhideWhenUsed="1"/>
-    <w:lsdException w:name="Table Classic 4" w:semiHidden="1" w:unhideWhenUsed="1"/>
-    <w:lsdException w:name="Table Colorful 1" w:semiHidden="1" w:unhideWhenUsed="1"/>
-    <w:lsdException w:name="Table Colorful 2" w:semiHidden="1" w:unhideWhenUsed="1"/>
-    <w:lsdException w:name="Table Colorful 3" w:semiHidden="1" w:unhideWhenUsed="1"/>
-    <w:lsdException w:name="Table Columns 1" w:semiHidden="1" w:unhideWhenUsed="1"/>
-    <w:lsdException w:name="Table Columns 2" w:semiHidden="1" w:unhideWhenUsed="1"/>
-    <w:lsdException w:name="Table Columns 3" w:semiHidden="1" w:unhideWhenUsed="1"/>
-    <w:lsdException w:name="Table Columns 4" w:semiHidden="1" w:unhideWhenUsed="1"/>
-    <w:lsdException w:name="Table Columns 5" w:semiHidden="1" w:unhideWhenUsed="1"/>
-    <w:lsdException w:name="Table Grid 1" w:semiHidden="1" w:unhideWhenUsed="1"/>
-    <w:lsdException w:name="Table Grid 2" w:semiHidden="1" w:unhideWhenUsed="1"/>
-    <w:lsdException w:name="Table Grid 3" w:semiHidden="1" w:unhideWhenUsed="1"/>
-    <w:lsdException w:name="Table Grid 4" w:semiHidden="1" w:unhideWhenUsed="1"/>
-    <w:lsdException w:name="Table Grid 5" w:semiHidden="1" w:unhideWhenUsed="1"/>
-    <w:lsdException w:name="Table Grid 6" w:semiHidden="1" w:unhideWhenUsed="1"/>
-    <w:lsdException w:name="Table Grid 7" w:semiHidden="1" w:unhideWhenUsed="1"/>
-    <w:lsdException w:name="Table Grid 8" w:semiHidden="1" w:unhideWhenUsed="1"/>
-    <w:lsdException w:name="Table List 1" w:semiHidden="1" w:unhideWhenUsed="1"/>
-    <w:lsdException w:name="Table List 2" w:semiHidden="1" w:unhideWhenUsed="1"/>
-    <w:lsdException w:name="Table List 3" w:semiHidden="1" w:unhideWhenUsed="1"/>
-    <w:lsdException w:name="Table List 4" w:semiHidden="1" w:unhideWhenUsed="1"/>
-    <w:lsdException w:name="Table List 5" w:semiHidden="1" w:unhideWhenUsed="1"/>
-    <w:lsdException w:name="Table List 6" w:semiHidden="1" w:unhideWhenUsed="1"/>
-    <w:lsdException w:name="Table List 7" w:semiHidden="1" w:unhideWhenUsed="1"/>
-    <w:lsdException w:name="Table List 8" w:semiHidden="1" w:unhideWhenUsed="1"/>
-    <w:lsdException w:name="Table 3D effects 1" w:semiHidden="1" w:unhideWhenUsed="1"/>
-    <w:lsdException w:name="Table 3D effects 2" w:semiHidden="1" w:unhideWhenUsed="1"/>
-    <w:lsdException w:name="Table 3D effects 3" w:semiHidden="1" w:unhideWhenUsed="1"/>
-    <w:lsdException w:name="Table Contemporary" w:semiHidden="1" w:unhideWhenUsed="1"/>
-    <w:lsdException w:name="Table Elegant" w:semiHidden="1" w:unhideWhenUsed="1"/>
-    <w:lsdException w:name="Table Professional" w:semiHidden="1" w:unhideWhenUsed="1"/>
-    <w:lsdException w:name="Table Subtle 1" w:semiHidden="1" w:unhideWhenUsed="1"/>
-    <w:lsdException w:name="Table Subtle 2" w:semiHidden="1" w:unhideWhenUsed="1"/>
-    <w:lsdException w:name="Table Web 1" w:semiHidden="1" w:unhideWhenUsed="1"/>
-    <w:lsdException w:name="Table Web 2" w:semiHidden="1" w:unhideWhenUsed="1"/>
-    <w:lsdException w:name="Table Web 3" w:semiHidden="1" w:unhideWhenUsed="1"/>
-    <w:lsdException w:name="Balloon Text" w:semiHidden="1" w:unhideWhenUsed="1"/>
-    <w:lsdException w:name="Table Grid" w:semiHidden="1" w:uiPriority="39" w:unhideWhenUsed="1"/>
-    <w:lsdException w:name="Table Theme" w:semiHidden="1" w:unhideWhenUsed="1"/>
-    <w:lsdException w:name="Placeholder Text" w:semiHidden="1"/>
-    <w:lsdException w:name="No Spacing" w:uiPriority="1" w:qFormat="1"/>
-    <w:lsdException w:name="Light Shading" w:uiPriority="60"/>
-    <w:lsdException w:name="Light List" w:uiPriority="61"/>
-    <w:lsdException w:name="Light Grid" w:uiPriority="62"/>
-    <w:lsdException w:name="Medium Shading 1" w:uiPriority="63"/>
-    <w:lsdException w:name="Medium Shading 2" w:uiPriority="64"/>
-    <w:lsdException w:name="Medium List 1" w:uiPriority="65"/>
-    <w:lsdException w:name="Medium List 2" w:uiPriority="66"/>
-    <w:lsdException w:name="Medium Grid 1" w:uiPriority="67"/>
-    <w:lsdException w:name="Medium Grid 2" w:uiPriority="68"/>
-    <w:lsdException w:name="Medium Grid 3" w:uiPriority="69"/>
-    <w:lsdException w:name="Dark List" w:uiPriority="70"/>
-    <w:lsdException w:name="Colorful Shading" w:uiPriority="71"/>
-    <w:lsdException w:name="Colorful List" w:uiPriority="72"/>
-    <w:lsdException w:name="Colorful Grid" w:uiPriority="73"/>
-    <w:lsdException w:name="Light Shading Accent 1" w:uiPriority="60"/>
-    <w:lsdException w:name="Light List Accent 1" w:uiPriority="61"/>
-    <w:lsdException w:name="Light Grid Accent 1" w:uiPriority="62"/>
-    <w:lsdException w:name="Medium Shading 1 Accent 1" w:uiPriority="63"/>
-    <w:lsdException w:name="Medium Shading 2 Accent 1" w:uiPriority="64"/>
-    <w:lsdException w:name="Medium List 1 Accent 1" w:uiPriority="65"/>
-    <w:lsdException w:name="Revision" w:semiHidden="1"/>
-    <w:lsdException w:name="List Paragraph" w:uiPriority="34" w:qFormat="1"/>
-    <w:lsdException w:name="Quote" w:uiPriority="29" w:qFormat="1"/>
-    <w:lsdException w:name="Intense Quote" w:uiPriority="30" w:qFormat="1"/>
-    <w:lsdException w:name="Medium List 2 Accent 1" w:uiPriority="66"/>
-    <w:lsdException w:name="Medium Grid 1 Accent 1" w:uiPriority="67"/>
-    <w:lsdException w:name="Medium Grid 2 Accent 1" w:uiPriority="68"/>
-    <w:lsdException w:name="Medium Grid 3 Accent 1" w:uiPriority="69"/>
-    <w:lsdException w:name="Dark List Accent 1" w:uiPriority="70"/>
-    <w:lsdException w:name="Colorful Shading Accent 1" w:uiPriority="71"/>
-    <w:lsdException w:name="Colorful List Accent 1" w:uiPriority="72"/>
-    <w:lsdException w:name="Colorful Grid Accent 1" w:uiPriority="73"/>
-    <w:lsdException w:name="Light Shading Accent 2" w:uiPriority="60"/>
-    <w:lsdException w:name="Light List Accent 2" w:uiPriority="61"/>
-    <w:lsdException w:name="Light Grid Accent 2" w:uiPriority="62"/>
-    <w:lsdException w:name="Medium Shading 1 Accent 2" w:uiPriority="63"/>
-    <w:lsdException w:name="Medium Shading 2 Accent 2" w:uiPriority="64"/>
-    <w:lsdException w:name="Medium List 1 Accent 2" w:uiPriority="65"/>
-    <w:lsdException w:name="Medium List 2 Accent 2" w:uiPriority="66"/>
-    <w:lsdException w:name="Medium Grid 1 Accent 2" w:uiPriority="67"/>
-    <w:lsdException w:name="Medium Grid 2 Accent 2" w:uiPriority="68"/>
-    <w:lsdException w:name="Medium Grid 3 Accent 2" w:uiPriority="69"/>
-    <w:lsdException w:name="Dark List Accent 2" w:uiPriority="70"/>
-    <w:lsdException w:name="Colorful Shading Accent 2" w:uiPriority="71"/>
-    <w:lsdException w:name="Colorful List Accent 2" w:uiPriority="72"/>
-    <w:lsdException w:name="Colorful Grid Accent 2" w:uiPriority="73"/>
-    <w:lsdException w:name="Light Shading Accent 3" w:uiPriority="60"/>
-    <w:lsdException w:name="Light List Accent 3" w:uiPriority="61"/>
-    <w:lsdException w:name="Light Grid Accent 3" w:uiPriority="62"/>
-    <w:lsdException w:name="Medium Shading 1 Accent 3" w:uiPriority="63"/>
-    <w:lsdException w:name="Medium Shading 2 Accent 3" w:uiPriority="64"/>
-    <w:lsdException w:name="Medium List 1 Accent 3" w:uiPriority="65"/>
-    <w:lsdException w:name="Medium List 2 Accent 3" w:uiPriority="66"/>
-    <w:lsdException w:name="Medium Grid 1 Accent 3" w:uiPriority="67"/>
-    <w:lsdException w:name="Medium Grid 2 Accent 3" w:uiPriority="68"/>
-    <w:lsdException w:name="Medium Grid 3 Accent 3" w:uiPriority="69"/>
-    <w:lsdException w:name="Dark List Accent 3" w:uiPriority="70"/>
-    <w:lsdException w:name="Colorful Shading Accent 3" w:uiPriority="71"/>
-    <w:lsdException w:name="Colorful List Accent 3" w:uiPriority="72"/>
-    <w:lsdException w:name="Colorful Grid Accent 3" w:uiPriority="73"/>
-    <w:lsdException w:name="Light Shading Accent 4" w:uiPriority="60"/>
-    <w:lsdException w:name="Light List Accent 4" w:uiPriority="61"/>
-    <w:lsdException w:name="Light Grid Accent 4" w:uiPriority="62"/>
-    <w:lsdException w:name="Medium Shading 1 Accent 4" w:uiPriority="63"/>
-    <w:lsdException w:name="Medium Shading 2 Accent 4" w:uiPriority="64"/>
-    <w:lsdException w:name="Medium List 1 Accent 4" w:uiPriority="65"/>
-    <w:lsdException w:name="Medium List 2 Accent 4" w:uiPriority="66"/>
-    <w:lsdException w:name="Medium Grid 1 Accent 4" w:uiPriority="67"/>
-    <w:lsdException w:name="Medium Grid 2 Accent 4" w:uiPriority="68"/>
-    <w:lsdException w:name="Medium Grid 3 Accent 4" w:uiPriority="69"/>
-    <w:lsdException w:name="Dark List Accent 4" w:uiPriority="70"/>
-    <w:lsdException w:name="Colorful Shading Accent 4" w:uiPriority="71"/>
-    <w:lsdException w:name="Colorful List Accent 4" w:uiPriority="72"/>
-    <w:lsdException w:name="Colorful Grid Accent 4" w:uiPriority="73"/>
-    <w:lsdException w:name="Light Shading Accent 5" w:uiPriority="60"/>
-    <w:lsdException w:name="Light List Accent 5" w:uiPriority="61"/>
-    <w:lsdException w:name="Light Grid Accent 5" w:uiPriority="62"/>
-    <w:lsdException w:name="Medium Shading 1 Accent 5" w:uiPriority="63"/>
-    <w:lsdException w:name="Medium Shading 2 Accent 5" w:uiPriority="64"/>
-    <w:lsdException w:name="Medium List 1 Accent 5" w:uiPriority="65"/>
-    <w:lsdException w:name="Medium List 2 Accent 5" w:uiPriority="66"/>
-    <w:lsdException w:name="Medium Grid 1 Accent 5" w:uiPriority="67"/>
-    <w:lsdException w:name="Medium Grid 2 Accent 5" w:uiPriority="68"/>
-    <w:lsdException w:name="Medium Grid 3 Accent 5" w:uiPriority="69"/>
-    <w:lsdException w:name="Dark List Accent 5" w:uiPriority="70"/>
-    <w:lsdException w:name="Colorful Shading Accent 5" w:uiPriority="71"/>
-    <w:lsdException w:name="Colorful List Accent 5" w:uiPriority="72"/>
-    <w:lsdException w:name="Colorful Grid Accent 5" w:uiPriority="73"/>
-    <w:lsdException w:name="Light Shading Accent 6" w:uiPriority="60"/>
-    <w:lsdException w:name="Light List Accent 6" w:uiPriority="61"/>
-    <w:lsdException w:name="Light Grid Accent 6" w:uiPriority="62"/>
-    <w:lsdException w:name="Medium Shading 1 Accent 6" w:uiPriority="63"/>
-    <w:lsdException w:name="Medium Shading 2 Accent 6" w:uiPriority="64"/>
-    <w:lsdException w:name="Medium List 1 Accent 6" w:uiPriority="65"/>
-    <w:lsdException w:name="Medium List 2 Accent 6" w:uiPriority="66"/>
-    <w:lsdException w:name="Medium Grid 1 Accent 6" w:uiPriority="67"/>
-    <w:lsdException w:name="Medium Grid 2 Accent 6" w:uiPriority="68"/>
-    <w:lsdException w:name="Medium Grid 3 Accent 6" w:uiPriority="69"/>
-    <w:lsdException w:name="Dark List Accent 6" w:uiPriority="70"/>
-    <w:lsdException w:name="Colorful Shading Accent 6" w:uiPriority="71"/>
-    <w:lsdException w:name="Colorful List Accent 6" w:uiPriority="72"/>
-    <w:lsdException w:name="Colorful Grid Accent 6" w:uiPriority="73"/>
-    <w:lsdException w:name="Subtle Emphasis" w:uiPriority="19" w:qFormat="1"/>
-    <w:lsdException w:name="Intense Emphasis" w:uiPriority="21" w:qFormat="1"/>
-    <w:lsdException w:name="Subtle Reference" w:uiPriority="31" w:qFormat="1"/>
-    <w:lsdException w:name="Intense Reference" w:uiPriority="32" w:qFormat="1"/>
-    <w:lsdException w:name="Book Title" w:uiPriority="33" w:qFormat="1"/>
-    <w:lsdException w:name="Bibliography" w:semiHidden="1" w:uiPriority="37" w:unhideWhenUsed="1"/>
-    <w:lsdException w:name="TOC Heading" w:semiHidden="1" w:uiPriority="39" w:unhideWhenUsed="1" w:qFormat="1"/>
-    <w:lsdException w:name="Plain Table 1" w:uiPriority="41"/>
-    <w:lsdException w:name="Plain Table 2" w:uiPriority="42"/>
-    <w:lsdException w:name="Plain Table 3" w:uiPriority="43"/>
-    <w:lsdException w:name="Plain Table 4" w:uiPriority="44"/>
-    <w:lsdException w:name="Plain Table 5" w:uiPriority="45"/>
-    <w:lsdException w:name="Grid Table Light" w:uiPriority="40"/>
-    <w:lsdException w:name="Grid Table 1 Light" w:uiPriority="46"/>
-    <w:lsdException w:name="Grid Table 2" w:uiPriority="47"/>
-    <w:lsdException w:name="Grid Table 3" w:uiPriority="48"/>
-    <w:lsdException w:name="Grid Table 4" w:uiPriority="49"/>
-    <w:lsdException w:name="Grid Table 5 Dark" w:uiPriority="50"/>
-    <w:lsdException w:name="Grid Table 6 Colorful" w:uiPriority="51"/>
-    <w:lsdException w:name="Grid Table 7 Colorful" w:uiPriority="52"/>
-    <w:lsdException w:name="Grid Table 1 Light Accent 1" w:uiPriority="46"/>
-    <w:lsdException w:name="Grid Table 2 Accent 1" w:uiPriority="47"/>
-    <w:lsdException w:name="Grid Table 3 Accent 1" w:uiPriority="48"/>
-    <w:lsdException w:name="Grid Table 4 Accent 1" w:uiPriority="49"/>
-    <w:lsdException w:name="Grid Table 5 Dark Accent 1" w:uiPriority="50"/>
-    <w:lsdException w:name="Grid Table 6 Colorful Accent 1" w:uiPriority="51"/>
-    <w:lsdException w:name="Grid Table 7 Colorful Accent 1" w:uiPriority="52"/>
-    <w:lsdException w:name="Grid Table 1 Light Accent 2" w:uiPriority="46"/>
-    <w:lsdException w:name="Grid Table 2 Accent 2" w:uiPriority="47"/>
-    <w:lsdException w:name="Grid Table 3 Accent 2" w:uiPriority="48"/>
-    <w:lsdException w:name="Grid Table 4 Accent 2" w:uiPriority="49"/>
-    <w:lsdException w:name="Grid Table 5 Dark Accent 2" w:uiPriority="50"/>
-    <w:lsdException w:name="Grid Table 6 Colorful Accent 2" w:uiPriority="51"/>
-    <w:lsdException w:name="Grid Table 7 Colorful Accent 2" w:uiPriority="52"/>
-    <w:lsdException w:name="Grid Table 1 Light Accent 3" w:uiPriority="46"/>
-    <w:lsdException w:name="Grid Table 2 Accent 3" w:uiPriority="47"/>
-    <w:lsdException w:name="Grid Table 3 Accent 3" w:uiPriority="48"/>
-    <w:lsdException w:name="Grid Table 4 Accent 3" w:uiPriority="49"/>
-    <w:lsdException w:name="Grid Table 5 Dark Accent 3" w:uiPriority="50"/>
-    <w:lsdException w:name="Grid Table 6 Colorful Accent 3" w:uiPriority="51"/>
-    <w:lsdException w:name="Grid Table 7 Colorful Accent 3" w:uiPriority="52"/>
-    <w:lsdException w:name="Grid Table 1 Light Accent 4" w:uiPriority="46"/>
-    <w:lsdException w:name="Grid Table 2 Accent 4" w:uiPriority="47"/>
-    <w:lsdException w:name="Grid Table 3 Accent 4" w:uiPriority="48"/>
-    <w:lsdException w:name="Grid Table 4 Accent 4" w:uiPriority="49"/>
-    <w:lsdException w:name="Grid Table 5 Dark Accent 4" w:uiPriority="50"/>
-    <w:lsdException w:name="Grid Table 6 Colorful Accent 4" w:uiPriority="51"/>
-    <w:lsdException w:name="Grid Table 7 Colorful Accent 4" w:uiPriority="52"/>
-    <w:lsdException w:name="Grid Table 1 Light Accent 5" w:uiPriority="46"/>
-    <w:lsdException w:name="Grid Table 2 Accent 5" w:uiPriority="47"/>
-    <w:lsdException w:name="Grid Table 3 Accent 5" w:uiPriority="48"/>
-    <w:lsdException w:name="Grid Table 4 Accent 5" w:uiPriority="49"/>
-    <w:lsdException w:name="Grid Table 5 Dark Accent 5" w:uiPriority="50"/>
-    <w:lsdException w:name="Grid Table 6 Colorful Accent 5" w:uiPriority="51"/>
-    <w:lsdException w:name="Grid Table 7 Colorful Accent 5" w:uiPriority="52"/>
-    <w:lsdException w:name="Grid Table 1 Light Accent 6" w:uiPriority="46"/>
-    <w:lsdException w:name="Grid Table 2 Accent 6" w:uiPriority="47"/>
-    <w:lsdException w:name="Grid Table 3 Accent 6" w:uiPriority="48"/>
-    <w:lsdException w:name="Grid Table 4 Accent 6" w:uiPriority="49"/>
-    <w:lsdException w:name="Grid Table 5 Dark Accent 6" w:uiPriority="50"/>
-    <w:lsdException w:name="Grid Table 6 Colorful Accent 6" w:uiPriority="51"/>
-    <w:lsdException w:name="Grid Table 7 Colorful Accent 6" w:uiPriority="52"/>
-    <w:lsdException w:name="List Table 1 Light" w:uiPriority="46"/>
-    <w:lsdException w:name="List Table 2" w:uiPriority="47"/>
-    <w:lsdException w:name="List Table 3" w:uiPriority="48"/>
-    <w:lsdException w:name="List Table 4" w:uiPriority="49"/>
-    <w:lsdException w:name="List Table 5 Dark" w:uiPriority="50"/>
-    <w:lsdException w:name="List Table 6 Colorful" w:uiPriority="51"/>
-    <w:lsdException w:name="List Table 7 Colorful" w:uiPriority="52"/>
-    <w:lsdException w:name="List Table 1 Light Accent 1" w:uiPriority="46"/>
-    <w:lsdException w:name="List Table 2 Accent 1" w:uiPriority="47"/>
-    <w:lsdException w:name="List Table 3 Accent 1" w:uiPriority="48"/>
-    <w:lsdException w:name="List Table 4 Accent 1" w:uiPriority="49"/>
-    <w:lsdException w:name="List Table 5 Dark Accent 1" w:uiPriority="50"/>
-    <w:lsdException w:name="List Table 6 Colorful Accent 1" w:uiPriority="51"/>
-    <w:lsdException w:name="List Table 7 Colorful Accent 1" w:uiPriority="52"/>
-    <w:lsdException w:name="List Table 1 Light Accent 2" w:uiPriority="46"/>
-    <w:lsdException w:name="List Table 2 Accent 2" w:uiPriority="47"/>
-    <w:lsdException w:name="List Table 3 Accent 2" w:uiPriority="48"/>
-    <w:lsdException w:name="List Table 4 Accent 2" w:uiPriority="49"/>
-    <w:lsdException w:name="List Table 5 Dark Accent 2" w:uiPriority="50"/>
-    <w:lsdException w:name="List Table 6 Colorful Accent 2" w:uiPriority="51"/>
-    <w:lsdException w:name="List Table 7 Colorful Accent 2" w:uiPriority="52"/>
-    <w:lsdException w:name="List Table 1 Light Accent 3" w:uiPriority="46"/>
-    <w:lsdException w:name="List Table 2 Accent 3" w:uiPriority="47"/>
-    <w:lsdException w:name="List Table 3 Accent 3" w:uiPriority="48"/>
-    <w:lsdException w:name="List Table 4 Accent 3" w:uiPriority="49"/>
-    <w:lsdException w:name="List Table 5 Dark Accent 3" w:uiPriority="50"/>
-    <w:lsdException w:name="List Table 6 Colorful Accent 3" w:uiPriority="51"/>
-    <w:lsdException w:name="List Table 7 Colorful Accent 3" w:uiPriority="52"/>
-    <w:lsdException w:name="List Table 1 Light Accent 4" w:uiPriority="46"/>
-    <w:lsdException w:name="List Table 2 Accent 4" w:uiPriority="47"/>
-    <w:lsdException w:name="List Table 3 Accent 4" w:uiPriority="48"/>
-    <w:lsdException w:name="List Table 4 Accent 4" w:uiPriority="49"/>
-    <w:lsdException w:name="List Table 5 Dark Accent 4" w:uiPriority="50"/>
-    <w:lsdException w:name="List Table 6 Colorful Accent 4" w:uiPriority="51"/>
-    <w:lsdException w:name="List Table 7 Colorful Accent 4" w:uiPriority="52"/>
-    <w:lsdException w:name="List Table 1 Light Accent 5" w:uiPriority="46"/>
-    <w:lsdException w:name="List Table 2 Accent 5" w:uiPriority="47"/>
-    <w:lsdException w:name="List Table 3 Accent 5" w:uiPriority="48"/>
-    <w:lsdException w:name="List Table 4 Accent 5" w:uiPriority="49"/>
-    <w:lsdException w:name="List Table 5 Dark Accent 5" w:uiPriority="50"/>
-    <w:lsdException w:name="List Table 6 Colorful Accent 5" w:uiPriority="51"/>
-    <w:lsdException w:name="List Table 7 Colorful Accent 5" w:uiPriority="52"/>
-    <w:lsdException w:name="List Table 1 Light Accent 6" w:uiPriority="46"/>
-    <w:lsdException w:name="List Table 2 Accent 6" w:uiPriority="47"/>
-    <w:lsdException w:name="List Table 3 Accent 6" w:uiPriority="48"/>
-    <w:lsdException w:name="List Table 4 Accent 6" w:uiPriority="49"/>
-    <w:lsdException w:name="List Table 5 Dark Accent 6" w:uiPriority="50"/>
-    <w:lsdException w:name="List Table 6 Colorful Accent 6" w:uiPriority="51"/>
-    <w:lsdException w:name="List Table 7 Colorful Accent 6" w:uiPriority="52"/>
-    <w:lsdException w:name="Mention" w:semiHidden="1" w:unhideWhenUsed="1"/>
-    <w:lsdException w:name="Smart Hyperlink" w:semiHidden="1" w:unhideWhenUsed="1"/>
-    <w:lsdException w:name="Hashtag" w:semiHidden="1" w:unhideWhenUsed="1"/>
-    <w:lsdException w:name="Unresolved Mention" w:semiHidden="1" w:unhideWhenUsed="1"/>
-    <w:lsdException w:name="Smart Link" w:semiHidden="1" w:unhideWhenUsed="1"/>
+  <w:latentStyles w:defLockedState="0" w:defUIPriority="99" w:defSemiHidden="1" w:defUnhideWhenUsed="1" w:defQFormat="0" w:count="267">
+    <w:lsdException w:name="Normal" w:semiHidden="0" w:uiPriority="0" w:unhideWhenUsed="0" w:qFormat="1"/>
+    <w:lsdException w:name="heading 1" w:semiHidden="0" w:uiPriority="9" w:unhideWhenUsed="0" w:qFormat="1"/>
+    <w:lsdException w:name="heading 2" w:uiPriority="9" w:qFormat="1"/>
+    <w:lsdException w:name="heading 3" w:uiPriority="9" w:qFormat="1"/>
+    <w:lsdException w:name="heading 4" w:uiPriority="9" w:qFormat="1"/>
+    <w:lsdException w:name="heading 5" w:uiPriority="9" w:qFormat="1"/>
+    <w:lsdException w:name="heading 6" w:uiPriority="9" w:qFormat="1"/>
+    <w:lsdException w:name="heading 7" w:uiPriority="9" w:qFormat="1"/>
+    <w:lsdException w:name="heading 8" w:uiPriority="9" w:qFormat="1"/>
+    <w:lsdException w:name="heading 9" w:uiPriority="9" w:qFormat="1"/>
+    <w:lsdException w:name="toc 1" w:uiPriority="39"/>
+    <w:lsdException w:name="toc 2" w:uiPriority="39"/>
+    <w:lsdException w:name="toc 3" w:uiPriority="39"/>
+    <w:lsdException w:name="toc 4" w:uiPriority="39"/>
+    <w:lsdException w:name="toc 5" w:uiPriority="39"/>
+    <w:lsdException w:name="toc 6" w:uiPriority="39"/>
+    <w:lsdException w:name="toc 7" w:uiPriority="39"/>
+    <w:lsdException w:name="toc 8" w:uiPriority="39"/>
+    <w:lsdException w:name="toc 9" w:uiPriority="39"/>
+    <w:lsdException w:name="caption" w:uiPriority="35" w:qFormat="1"/>
+    <w:lsdException w:name="Title" w:semiHidden="0" w:uiPriority="10" w:unhideWhenUsed="0" w:qFormat="1"/>
+    <w:lsdException w:name="Default Paragraph Font" w:uiPriority="1"/>
+    <w:lsdException w:name="Subtitle" w:semiHidden="0" w:uiPriority="11" w:unhideWhenUsed="0" w:qFormat="1"/>
+    <w:lsdException w:name="Strong" w:semiHidden="0" w:uiPriority="22" w:unhideWhenUsed="0" w:qFormat="1"/>
+    <w:lsdException w:name="Emphasis" w:semiHidden="0" w:uiPriority="20" w:unhideWhenUsed="0" w:qFormat="1"/>
+    <w:lsdException w:name="Table Grid" w:uiPriority="39"/>
+    <w:lsdException w:name="Placeholder Text" w:unhideWhenUsed="0"/>
+    <w:lsdException w:name="No Spacing" w:semiHidden="0" w:uiPriority="1" w:unhideWhenUsed="0" w:qFormat="1"/>
+    <w:lsdException w:name="Light Shading" w:semiHidden="0" w:uiPriority="60" w:unhideWhenUsed="0"/>
+    <w:lsdException w:name="Light List" w:semiHidden="0" w:uiPriority="61" w:unhideWhenUsed="0"/>
+    <w:lsdException w:name="Light Grid" w:semiHidden="0" w:uiPriority="62" w:unhideWhenUsed="0"/>
+    <w:lsdException w:name="Medium Shading 1" w:semiHidden="0" w:uiPriority="63" w:unhideWhenUsed="0"/>
+    <w:lsdException w:name="Medium Shading 2" w:semiHidden="0" w:uiPriority="64" w:unhideWhenUsed="0"/>
+    <w:lsdException w:name="Medium List 1" w:semiHidden="0" w:uiPriority="65" w:unhideWhenUsed="0"/>
+    <w:lsdException w:name="Medium List 2" w:semiHidden="0" w:uiPriority="66" w:unhideWhenUsed="0"/>
+    <w:lsdException w:name="Medium Grid 1" w:semiHidden="0" w:uiPriority="67" w:unhideWhenUsed="0"/>
+    <w:lsdException w:name="Medium Grid 2" w:semiHidden="0" w:uiPriority="68" w:unhideWhenUsed="0"/>
+    <w:lsdException w:name="Medium Grid 3" w:semiHidden="0" w:uiPriority="69" w:unhideWhenUsed="0"/>
+    <w:lsdException w:name="Dark List" w:semiHidden="0" w:uiPriority="70" w:unhideWhenUsed="0"/>
+    <w:lsdException w:name="Colorful Shading" w:semiHidden="0" w:uiPriority="71" w:unhideWhenUsed="0"/>
+    <w:lsdException w:name="Colorful List" w:semiHidden="0" w:uiPriority="72" w:unhideWhenUsed="0"/>
+    <w:lsdException w:name="Colorful Grid" w:semiHidden="0" w:uiPriority="73" w:unhideWhenUsed="0"/>
+    <w:lsdException w:name="Light Shading Accent 1" w:semiHidden="0" w:uiPriority="60" w:unhideWhenUsed="0"/>
+    <w:lsdException w:name="Light List Accent 1" w:semiHidden="0" w:uiPriority="61" w:unhideWhenUsed="0"/>
+    <w:lsdException w:name="Light Grid Accent 1" w:semiHidden="0" w:uiPriority="62" w:unhideWhenUsed="0"/>
+    <w:lsdException w:name="Medium Shading 1 Accent 1" w:semiHidden="0" w:uiPriority="63" w:unhideWhenUsed="0"/>
+    <w:lsdException w:name="Medium Shading 2 Accent 1" w:semiHidden="0" w:uiPriority="64" w:unhideWhenUsed="0"/>
+    <w:lsdException w:name="Medium List 1 Accent 1" w:semiHidden="0" w:uiPriority="65" w:unhideWhenUsed="0"/>
+    <w:lsdException w:name="Revision" w:unhideWhenUsed="0"/>
+    <w:lsdException w:name="List Paragraph" w:semiHidden="0" w:uiPriority="34" w:unhideWhenUsed="0" w:qFormat="1"/>
+    <w:lsdException w:name="Quote" w:semiHidden="0" w:uiPriority="29" w:unhideWhenUsed="0" w:qFormat="1"/>
+    <w:lsdException w:name="Intense Quote" w:semiHidden="0" w:uiPriority="30" w:unhideWhenUsed="0" w:qFormat="1"/>
+    <w:lsdException w:name="Medium List 2 Accent 1" w:semiHidden="0" w:uiPriority="66" w:unhideWhenUsed="0"/>
+    <w:lsdException w:name="Medium Grid 1 Accent 1" w:semiHidden="0" w:uiPriority="67" w:unhideWhenUsed="0"/>
+    <w:lsdException w:name="Medium Grid 2 Accent 1" w:semiHidden="0" w:uiPriority="68" w:unhideWhenUsed="0"/>
+    <w:lsdException w:name="Medium Grid 3 Accent 1" w:semiHidden="0" w:uiPriority="69" w:unhideWhenUsed="0"/>
+    <w:lsdException w:name="Dark List Accent 1" w:semiHidden="0" w:uiPriority="70" w:unhideWhenUsed="0"/>
+    <w:lsdException w:name="Colorful Shading Accent 1" w:semiHidden="0" w:uiPriority="71" w:unhideWhenUsed="0"/>
+    <w:lsdException w:name="Colorful List Accent 1" w:semiHidden="0" w:uiPriority="72" w:unhideWhenUsed="0"/>
+    <w:lsdException w:name="Colorful Grid Accent 1" w:semiHidden="0" w:uiPriority="73" w:unhideWhenUsed="0"/>
+    <w:lsdException w:name="Light Shading Accent 2" w:semiHidden="0" w:uiPriority="60" w:unhideWhenUsed="0"/>
+    <w:lsdException w:name="Light List Accent 2" w:semiHidden="0" w:uiPriority="61" w:unhideWhenUsed="0"/>
+    <w:lsdException w:name="Light Grid Accent 2" w:semiHidden="0" w:uiPriority="62" w:unhideWhenUsed="0"/>
+    <w:lsdException w:name="Medium Shading 1 Accent 2" w:semiHidden="0" w:uiPriority="63" w:unhideWhenUsed="0"/>
+    <w:lsdException w:name="Medium Shading 2 Accent 2" w:semiHidden="0" w:uiPriority="64" w:unhideWhenUsed="0"/>
+    <w:lsdException w:name="Medium List 1 Accent 2" w:semiHidden="0" w:uiPriority="65" w:unhideWhenUsed="0"/>
+    <w:lsdException w:name="Medium List 2 Accent 2" w:semiHidden="0" w:uiPriority="66" w:unhideWhenUsed="0"/>
+    <w:lsdException w:name="Medium Grid 1 Accent 2" w:semiHidden="0" w:uiPriority="67" w:unhideWhenUsed="0"/>
+    <w:lsdException w:name="Medium Grid 2 Accent 2" w:semiHidden="0" w:uiPriority="68" w:unhideWhenUsed="0"/>
+    <w:lsdException w:name="Medium Grid 3 Accent 2" w:semiHidden="0" w:uiPriority="69" w:unhideWhenUsed="0"/>
+    <w:lsdException w:name="Dark List Accent 2" w:semiHidden="0" w:uiPriority="70" w:unhideWhenUsed="0"/>
+    <w:lsdException w:name="Colorful Shading Accent 2" w:semiHidden="0" w:uiPriority="71" w:unhideWhenUsed="0"/>
+    <w:lsdException w:name="Colorful List Accent 2" w:semiHidden="0" w:uiPriority="72" w:unhideWhenUsed="0"/>
+    <w:lsdException w:name="Colorful Grid Accent 2" w:semiHidden="0" w:uiPriority="73" w:unhideWhenUsed="0"/>
+    <w:lsdException w:name="Light Shading Accent 3" w:semiHidden="0" w:uiPriority="60" w:unhideWhenUsed="0"/>
+    <w:lsdException w:name="Light List Accent 3" w:semiHidden="0" w:uiPriority="61" w:unhideWhenUsed="0"/>
+    <w:lsdException w:name="Light Grid Accent 3" w:semiHidden="0" w:uiPriority="62" w:unhideWhenUsed="0"/>
+    <w:lsdException w:name="Medium Shading 1 Accent 3" w:semiHidden="0" w:uiPriority="63" w:unhideWhenUsed="0"/>
+    <w:lsdException w:name="Medium Shading 2 Accent 3" w:semiHidden="0" w:uiPriority="64" w:unhideWhenUsed="0"/>
+    <w:lsdException w:name="Medium List 1 Accent 3" w:semiHidden="0" w:uiPriority="65" w:unhideWhenUsed="0"/>
+    <w:lsdException w:name="Medium List 2 Accent 3" w:semiHidden="0" w:uiPriority="66" w:unhideWhenUsed="0"/>
+    <w:lsdException w:name="Medium Grid 1 Accent 3" w:semiHidden="0" w:uiPriority="67" w:unhideWhenUsed="0"/>
+    <w:lsdException w:name="Medium Grid 2 Accent 3" w:semiHidden="0" w:uiPriority="68" w:unhideWhenUsed="0"/>
+    <w:lsdException w:name="Medium Grid 3 Accent 3" w:semiHidden="0" w:uiPriority="69" w:unhideWhenUsed="0"/>
+    <w:lsdException w:name="Dark List Accent 3" w:semiHidden="0" w:uiPriority="70" w:unhideWhenUsed="0"/>
+    <w:lsdException w:name="Colorful Shading Accent 3" w:semiHidden="0" w:uiPriority="71" w:unhideWhenUsed="0"/>
+    <w:lsdException w:name="Colorful List Accent 3" w:semiHidden="0" w:uiPriority="72" w:unhideWhenUsed="0"/>
+    <w:lsdException w:name="Colorful Grid Accent 3" w:semiHidden="0" w:uiPriority="73" w:unhideWhenUsed="0"/>
+    <w:lsdException w:name="Light Shading Accent 4" w:semiHidden="0" w:uiPriority="60" w:unhideWhenUsed="0"/>
+    <w:lsdException w:name="Light List Accent 4" w:semiHidden="0" w:uiPriority="61" w:unhideWhenUsed="0"/>
+    <w:lsdException w:name="Light Grid Accent 4" w:semiHidden="0" w:uiPriority="62" w:unhideWhenUsed="0"/>
+    <w:lsdException w:name="Medium Shading 1 Accent 4" w:semiHidden="0" w:uiPriority="63" w:unhideWhenUsed="0"/>
+    <w:lsdException w:name="Medium Shading 2 Accent 4" w:semiHidden="0" w:uiPriority="64" w:unhideWhenUsed="0"/>
+    <w:lsdException w:name="Medium List 1 Accent 4" w:semiHidden="0" w:uiPriority="65" w:unhideWhenUsed="0"/>
+    <w:lsdException w:name="Medium List 2 Accent 4" w:semiHidden="0" w:uiPriority="66" w:unhideWhenUsed="0"/>
+    <w:lsdException w:name="Medium Grid 1 Accent 4" w:semiHidden="0" w:uiPriority="67" w:unhideWhenUsed="0"/>
+    <w:lsdException w:name="Medium Grid 2 Accent 4" w:semiHidden="0" w:uiPriority="68" w:unhideWhenUsed="0"/>
+    <w:lsdException w:name="Medium Grid 3 Accent 4" w:semiHidden="0" w:uiPriority="69" w:unhideWhenUsed="0"/>
+    <w:lsdException w:name="Dark List Accent 4" w:semiHidden="0" w:uiPriority="70" w:unhideWhenUsed="0"/>
+    <w:lsdException w:name="Colorful Shading Accent 4" w:semiHidden="0" w:uiPriority="71" w:unhideWhenUsed="0"/>
+    <w:lsdException w:name="Colorful List Accent 4" w:semiHidden="0" w:uiPriority="72" w:unhideWhenUsed="0"/>
+    <w:lsdException w:name="Colorful Grid Accent 4" w:semiHidden="0" w:uiPriority="73" w:unhideWhenUsed="0"/>
+    <w:lsdException w:name="Light Shading Accent 5" w:semiHidden="0" w:uiPriority="60" w:unhideWhenUsed="0"/>
+    <w:lsdException w:name="Light List Accent 5" w:semiHidden="0" w:uiPriority="61" w:unhideWhenUsed="0"/>
+    <w:lsdException w:name="Light Grid Accent 5" w:semiHidden="0" w:uiPriority="62" w:unhideWhenUsed="0"/>
+    <w:lsdException w:name="Medium Shading 1 Accent 5" w:semiHidden="0" w:uiPriority="63" w:unhideWhenUsed="0"/>
+    <w:lsdException w:name="Medium Shading 2 Accent 5" w:semiHidden="0" w:uiPriority="64" w:unhideWhenUsed="0"/>
+    <w:lsdException w:name="Medium List 1 Accent 5" w:semiHidden="0" w:uiPriority="65" w:unhideWhenUsed="0"/>
+    <w:lsdException w:name="Medium List 2 Accent 5" w:semiHidden="0" w:uiPriority="66" w:unhideWhenUsed="0"/>
+    <w:lsdException w:name="Medium Grid 1 Accent 5" w:semiHidden="0" w:uiPriority="67" w:unhideWhenUsed="0"/>
+    <w:lsdException w:name="Medium Grid 2 Accent 5" w:semiHidden="0" w:uiPriority="68" w:unhideWhenUsed="0"/>
+    <w:lsdException w:name="Medium Grid 3 Accent 5" w:semiHidden="0" w:uiPriority="69" w:unhideWhenUsed="0"/>
+    <w:lsdException w:name="Dark List Accent 5" w:semiHidden="0" w:uiPriority="70" w:unhideWhenUsed="0"/>
+    <w:lsdException w:name="Colorful Shading Accent 5" w:semiHidden="0" w:uiPriority="71" w:unhideWhenUsed="0"/>
+    <w:lsdException w:name="Colorful List Accent 5" w:semiHidden="0" w:uiPriority="72" w:unhideWhenUsed="0"/>
+    <w:lsdException w:name="Colorful Grid Accent 5" w:semiHidden="0" w:uiPriority="73" w:unhideWhenUsed="0"/>
+    <w:lsdException w:name="Light Shading Accent 6" w:semiHidden="0" w:uiPriority="60" w:unhideWhenUsed="0"/>
+    <w:lsdException w:name="Light List Accent 6" w:semiHidden="0" w:uiPriority="61" w:unhideWhenUsed="0"/>
+    <w:lsdException w:name="Light Grid Accent 6" w:semiHidden="0" w:uiPriority="62" w:unhideWhenUsed="0"/>
+    <w:lsdException w:name="Medium Shading 1 Accent 6" w:semiHidden="0" w:uiPriority="63" w:unhideWhenUsed="0"/>
+    <w:lsdException w:name="Medium Shading 2 Accent 6" w:semiHidden="0" w:uiPriority="64" w:unhideWhenUsed="0"/>
+    <w:lsdException w:name="Medium List 1 Accent 6" w:semiHidden="0" w:uiPriority="65" w:unhideWhenUsed="0"/>
+    <w:lsdException w:name="Medium List 2 Accent 6" w:semiHidden="0" w:uiPriority="66" w:unhideWhenUsed="0"/>
+    <w:lsdException w:name="Medium Grid 1 Accent 6" w:semiHidden="0" w:uiPriority="67" w:unhideWhenUsed="0"/>
+    <w:lsdException w:name="Medium Grid 2 Accent 6" w:semiHidden="0" w:uiPriority="68" w:unhideWhenUsed="0"/>
+    <w:lsdException w:name="Medium Grid 3 Accent 6" w:semiHidden="0" w:uiPriority="69" w:unhideWhenUsed="0"/>
+    <w:lsdException w:name="Dark List Accent 6" w:semiHidden="0" w:uiPriority="70" w:unhideWhenUsed="0"/>
+    <w:lsdException w:name="Colorful Shading Accent 6" w:semiHidden="0" w:uiPriority="71" w:unhideWhenUsed="0"/>
+    <w:lsdException w:name="Colorful List Accent 6" w:semiHidden="0" w:uiPriority="72" w:unhideWhenUsed="0"/>
+    <w:lsdException w:name="Colorful Grid Accent 6" w:semiHidden="0" w:uiPriority="73" w:unhideWhenUsed="0"/>
+    <w:lsdException w:name="Subtle Emphasis" w:semiHidden="0" w:uiPriority="19" w:unhideWhenUsed="0" w:qFormat="1"/>
+    <w:lsdException w:name="Intense Emphasis" w:semiHidden="0" w:uiPriority="21" w:unhideWhenUsed="0" w:qFormat="1"/>
+    <w:lsdException w:name="Subtle Reference" w:semiHidden="0" w:uiPriority="31" w:unhideWhenUsed="0" w:qFormat="1"/>
+    <w:lsdException w:name="Intense Reference" w:semiHidden="0" w:uiPriority="32" w:unhideWhenUsed="0" w:qFormat="1"/>
+    <w:lsdException w:name="Book Title" w:semiHidden="0" w:uiPriority="33" w:unhideWhenUsed="0" w:qFormat="1"/>
+    <w:lsdException w:name="Bibliography" w:uiPriority="37"/>
+    <w:lsdException w:name="TOC Heading" w:uiPriority="39" w:qFormat="1"/>
   </w:latentStyles>
-  <w:style w:type="paragraph" w:default="1" w:styleId="Normal">
+  <w:style w:type="paragraph" w:default="1" w:styleId="a">
     <w:name w:val="Normal"/>
     <w:qFormat/>
     <w:rsid w:val="009A6DDF"/>
   </w:style>
-  <w:style w:type="character" w:default="1" w:styleId="DefaultParagraphFont">
+  <w:style w:type="character" w:default="1" w:styleId="a0">
     <w:name w:val="Default Paragraph Font"/>
     <w:uiPriority w:val="1"/>
     <w:semiHidden/>
     <w:unhideWhenUsed/>
   </w:style>
-  <w:style w:type="table" w:default="1" w:styleId="TableNormal">
+  <w:style w:type="table" w:default="1" w:styleId="a1">
     <w:name w:val="Normal Table"/>
     <w:uiPriority w:val="99"/>
     <w:semiHidden/>
     <w:unhideWhenUsed/>
+    <w:qFormat/>
     <w:tblPr>
       <w:tblInd w:w="0" w:type="dxa"/>
       <w:tblCellMar>
@@ -7798,15 +7175,15 @@
       </w:tblCellMar>
     </w:tblPr>
   </w:style>
-  <w:style w:type="numbering" w:default="1" w:styleId="NoList">
+  <w:style w:type="numbering" w:default="1" w:styleId="a2">
     <w:name w:val="No List"/>
     <w:uiPriority w:val="99"/>
     <w:semiHidden/>
     <w:unhideWhenUsed/>
   </w:style>
-  <w:style w:type="paragraph" w:styleId="ListParagraph">
+  <w:style w:type="paragraph" w:styleId="a3">
     <w:name w:val="List Paragraph"/>
-    <w:basedOn w:val="Normal"/>
+    <w:basedOn w:val="a"/>
     <w:uiPriority w:val="34"/>
     <w:qFormat/>
     <w:rsid w:val="00CC57D3"/>
@@ -7815,12 +7192,13 @@
       <w:contextualSpacing/>
     </w:pPr>
   </w:style>
-  <w:style w:type="table" w:styleId="TableGrid">
+  <w:style w:type="table" w:styleId="a4">
     <w:name w:val="Table Grid"/>
-    <w:basedOn w:val="TableNormal"/>
+    <w:basedOn w:val="a1"/>
     <w:uiPriority w:val="39"/>
     <w:rsid w:val="00BA2097"/>
     <w:tblPr>
+      <w:tblInd w:w="0" w:type="dxa"/>
       <w:tblBorders>
         <w:top w:val="single" w:sz="4" w:space="0" w:color="auto"/>
         <w:left w:val="single" w:sz="4" w:space="0" w:color="auto"/>
@@ -7829,12 +7207,18 @@
         <w:insideH w:val="single" w:sz="4" w:space="0" w:color="auto"/>
         <w:insideV w:val="single" w:sz="4" w:space="0" w:color="auto"/>
       </w:tblBorders>
+      <w:tblCellMar>
+        <w:top w:w="0" w:type="dxa"/>
+        <w:left w:w="108" w:type="dxa"/>
+        <w:bottom w:w="0" w:type="dxa"/>
+        <w:right w:w="108" w:type="dxa"/>
+      </w:tblCellMar>
     </w:tblPr>
   </w:style>
-  <w:style w:type="paragraph" w:styleId="Header">
+  <w:style w:type="paragraph" w:styleId="a5">
     <w:name w:val="header"/>
-    <w:basedOn w:val="Normal"/>
-    <w:link w:val="HeaderChar"/>
+    <w:basedOn w:val="a"/>
+    <w:link w:val="Char"/>
     <w:uiPriority w:val="99"/>
     <w:semiHidden/>
     <w:unhideWhenUsed/>
@@ -7855,10 +7239,10 @@
       <w:szCs w:val="18"/>
     </w:rPr>
   </w:style>
-  <w:style w:type="character" w:customStyle="1" w:styleId="HeaderChar">
-    <w:name w:val="Header Char"/>
-    <w:basedOn w:val="DefaultParagraphFont"/>
-    <w:link w:val="Header"/>
+  <w:style w:type="character" w:customStyle="1" w:styleId="Char">
+    <w:name w:val="页眉 Char"/>
+    <w:basedOn w:val="a0"/>
+    <w:link w:val="a5"/>
     <w:uiPriority w:val="99"/>
     <w:semiHidden/>
     <w:rsid w:val="00FF0304"/>
@@ -7867,10 +7251,10 @@
       <w:szCs w:val="18"/>
     </w:rPr>
   </w:style>
-  <w:style w:type="paragraph" w:styleId="Footer">
+  <w:style w:type="paragraph" w:styleId="a6">
     <w:name w:val="footer"/>
-    <w:basedOn w:val="Normal"/>
-    <w:link w:val="FooterChar"/>
+    <w:basedOn w:val="a"/>
+    <w:link w:val="Char0"/>
     <w:uiPriority w:val="99"/>
     <w:semiHidden/>
     <w:unhideWhenUsed/>
@@ -7887,10 +7271,10 @@
       <w:szCs w:val="18"/>
     </w:rPr>
   </w:style>
-  <w:style w:type="character" w:customStyle="1" w:styleId="FooterChar">
-    <w:name w:val="Footer Char"/>
-    <w:basedOn w:val="DefaultParagraphFont"/>
-    <w:link w:val="Footer"/>
+  <w:style w:type="character" w:customStyle="1" w:styleId="Char0">
+    <w:name w:val="页脚 Char"/>
+    <w:basedOn w:val="a0"/>
+    <w:link w:val="a6"/>
     <w:uiPriority w:val="99"/>
     <w:semiHidden/>
     <w:rsid w:val="00FF0304"/>
@@ -7899,10 +7283,10 @@
       <w:szCs w:val="18"/>
     </w:rPr>
   </w:style>
-  <w:style w:type="paragraph" w:styleId="BalloonText">
+  <w:style w:type="paragraph" w:styleId="a7">
     <w:name w:val="Balloon Text"/>
-    <w:basedOn w:val="Normal"/>
-    <w:link w:val="BalloonTextChar"/>
+    <w:basedOn w:val="a"/>
+    <w:link w:val="Char1"/>
     <w:uiPriority w:val="99"/>
     <w:semiHidden/>
     <w:unhideWhenUsed/>
@@ -7912,10 +7296,10 @@
       <w:szCs w:val="18"/>
     </w:rPr>
   </w:style>
-  <w:style w:type="character" w:customStyle="1" w:styleId="BalloonTextChar">
-    <w:name w:val="Balloon Text Char"/>
-    <w:basedOn w:val="DefaultParagraphFont"/>
-    <w:link w:val="BalloonText"/>
+  <w:style w:type="character" w:customStyle="1" w:styleId="Char1">
+    <w:name w:val="批注框文本 Char"/>
+    <w:basedOn w:val="a0"/>
+    <w:link w:val="a7"/>
     <w:uiPriority w:val="99"/>
     <w:semiHidden/>
     <w:rsid w:val="00FF0304"/>
@@ -8216,7 +7600,7 @@
   <a:extraClrSchemeLst/>
   <a:extLst>
     <a:ext uri="{05A4C25C-085E-4340-85A3-A5531E510DB2}">
-      <thm15:themeFamily xmlns:thm15="http://schemas.microsoft.com/office/thememl/2012/main" name="Office Theme" id="{62F939B6-93AF-4DB8-9C6B-D6C7DFDC589F}" vid="{4A3C46E8-61CC-4603-A589-7422A47A8E4A}"/>
+      <thm15:themeFamily xmlns:thm15="http://schemas.microsoft.com/office/thememl/2012/main" xmlns="" name="Office Theme" id="{62F939B6-93AF-4DB8-9C6B-D6C7DFDC589F}" vid="{4A3C46E8-61CC-4603-A589-7422A47A8E4A}"/>
     </a:ext>
   </a:extLst>
 </a:theme>

</xml_diff>

<commit_message>
finish the all game activity and add the game over screen
</commit_message>
<xml_diff>
--- a/COMPX202 Assignment8 Document.docx
+++ b/COMPX202 Assignment8 Document.docx
@@ -1,6 +1,6 @@
 
 <file path=word/document.xml><?xml version="1.0" encoding="utf-8"?>
-<w:document xmlns:ve="http://schemas.openxmlformats.org/markup-compatibility/2006" xmlns:o="urn:schemas-microsoft-com:office:office" xmlns:r="http://schemas.openxmlformats.org/officeDocument/2006/relationships" xmlns:m="http://schemas.openxmlformats.org/officeDocument/2006/math" xmlns:v="urn:schemas-microsoft-com:vml" xmlns:wp="http://schemas.openxmlformats.org/drawingml/2006/wordprocessingDrawing" xmlns:w10="urn:schemas-microsoft-com:office:word" xmlns:w="http://schemas.openxmlformats.org/wordprocessingml/2006/main" xmlns:wne="http://schemas.microsoft.com/office/word/2006/wordml">
+<w:document xmlns:wpc="http://schemas.microsoft.com/office/word/2010/wordprocessingCanvas" xmlns:cx="http://schemas.microsoft.com/office/drawing/2014/chartex" xmlns:cx1="http://schemas.microsoft.com/office/drawing/2015/9/8/chartex" xmlns:cx2="http://schemas.microsoft.com/office/drawing/2015/10/21/chartex" xmlns:cx3="http://schemas.microsoft.com/office/drawing/2016/5/9/chartex" xmlns:cx4="http://schemas.microsoft.com/office/drawing/2016/5/10/chartex" xmlns:cx5="http://schemas.microsoft.com/office/drawing/2016/5/11/chartex" xmlns:cx6="http://schemas.microsoft.com/office/drawing/2016/5/12/chartex" xmlns:cx7="http://schemas.microsoft.com/office/drawing/2016/5/13/chartex" xmlns:cx8="http://schemas.microsoft.com/office/drawing/2016/5/14/chartex" xmlns:mc="http://schemas.openxmlformats.org/markup-compatibility/2006" xmlns:aink="http://schemas.microsoft.com/office/drawing/2016/ink" xmlns:am3d="http://schemas.microsoft.com/office/drawing/2017/model3d" xmlns:o="urn:schemas-microsoft-com:office:office" xmlns:r="http://schemas.openxmlformats.org/officeDocument/2006/relationships" xmlns:m="http://schemas.openxmlformats.org/officeDocument/2006/math" xmlns:v="urn:schemas-microsoft-com:vml" xmlns:wp14="http://schemas.microsoft.com/office/word/2010/wordprocessingDrawing" xmlns:wp="http://schemas.openxmlformats.org/drawingml/2006/wordprocessingDrawing" xmlns:w10="urn:schemas-microsoft-com:office:word" xmlns:w="http://schemas.openxmlformats.org/wordprocessingml/2006/main" xmlns:w14="http://schemas.microsoft.com/office/word/2010/wordml" xmlns:w15="http://schemas.microsoft.com/office/word/2012/wordml" xmlns:w16cex="http://schemas.microsoft.com/office/word/2018/wordml/cex" xmlns:w16cid="http://schemas.microsoft.com/office/word/2016/wordml/cid" xmlns:w16="http://schemas.microsoft.com/office/word/2018/wordml" xmlns:w16se="http://schemas.microsoft.com/office/word/2015/wordml/symex" xmlns:wpg="http://schemas.microsoft.com/office/word/2010/wordprocessingGroup" xmlns:wpi="http://schemas.microsoft.com/office/word/2010/wordprocessingInk" xmlns:wne="http://schemas.microsoft.com/office/word/2006/wordml" xmlns:wps="http://schemas.microsoft.com/office/word/2010/wordprocessingShape" mc:Ignorable="w14 w15 w16se w16cid w16 w16cex wp14">
   <w:body>
     <w:p>
       <w:pPr>
@@ -71,24 +71,25 @@
           <w:sz w:val="28"/>
           <w:szCs w:val="28"/>
         </w:rPr>
-        <w:t>Name: ShengyangXu (X); ID: 31711055</w:t>
-      </w:r>
-    </w:p>
-    <w:p>
-      <w:pPr>
+        <w:t xml:space="preserve">Name: </w:t>
+      </w:r>
+      <w:proofErr w:type="spellStart"/>
+      <w:r>
         <w:rPr>
           <w:rFonts w:ascii="Times New Roman" w:hAnsi="Times New Roman" w:cs="Times New Roman"/>
           <w:sz w:val="28"/>
           <w:szCs w:val="28"/>
         </w:rPr>
-      </w:pPr>
+        <w:t>ShengyangXu</w:t>
+      </w:r>
+      <w:proofErr w:type="spellEnd"/>
       <w:r>
         <w:rPr>
           <w:rFonts w:ascii="Times New Roman" w:hAnsi="Times New Roman" w:cs="Times New Roman"/>
           <w:sz w:val="28"/>
           <w:szCs w:val="28"/>
         </w:rPr>
-        <w:t>Name: Dan Jin (J); ID:31711003</w:t>
+        <w:t xml:space="preserve"> (X); ID: 31711055</w:t>
       </w:r>
     </w:p>
     <w:p>
@@ -99,73 +100,31 @@
           <w:szCs w:val="28"/>
         </w:rPr>
       </w:pPr>
-    </w:p>
-    <w:p>
-      <w:pPr>
-        <w:rPr>
-          <w:rFonts w:ascii="Times New Roman" w:hAnsi="Times New Roman" w:cs="Times New Roman"/>
-          <w:b/>
-          <w:bCs/>
-          <w:sz w:val="32"/>
-          <w:szCs w:val="32"/>
-        </w:rPr>
-      </w:pPr>
-      <w:r>
-        <w:rPr>
-          <w:rFonts w:ascii="Times New Roman" w:hAnsi="Times New Roman" w:cs="Times New Roman"/>
-          <w:b/>
-          <w:bCs/>
-          <w:sz w:val="32"/>
-          <w:szCs w:val="32"/>
-        </w:rPr>
-        <w:t>Project Name</w:t>
-      </w:r>
-    </w:p>
-    <w:p>
-      <w:pPr>
+      <w:r>
         <w:rPr>
           <w:rFonts w:ascii="Times New Roman" w:hAnsi="Times New Roman" w:cs="Times New Roman"/>
           <w:sz w:val="28"/>
           <w:szCs w:val="28"/>
         </w:rPr>
-      </w:pPr>
+        <w:t xml:space="preserve">Name: Dan </w:t>
+      </w:r>
+      <w:proofErr w:type="spellStart"/>
       <w:r>
         <w:rPr>
           <w:rFonts w:ascii="Times New Roman" w:hAnsi="Times New Roman" w:cs="Times New Roman"/>
           <w:sz w:val="28"/>
           <w:szCs w:val="28"/>
         </w:rPr>
-        <w:t>Adventure Ball</w:t>
-      </w:r>
-    </w:p>
-    <w:p>
-      <w:pPr>
+        <w:t>Jin</w:t>
+      </w:r>
+      <w:proofErr w:type="spellEnd"/>
+      <w:r>
         <w:rPr>
           <w:rFonts w:ascii="Times New Roman" w:hAnsi="Times New Roman" w:cs="Times New Roman"/>
           <w:sz w:val="28"/>
           <w:szCs w:val="28"/>
         </w:rPr>
-      </w:pPr>
-    </w:p>
-    <w:p>
-      <w:pPr>
-        <w:rPr>
-          <w:rFonts w:ascii="Times New Roman" w:hAnsi="Times New Roman" w:cs="Times New Roman"/>
-          <w:b/>
-          <w:bCs/>
-          <w:sz w:val="32"/>
-          <w:szCs w:val="32"/>
-        </w:rPr>
-      </w:pPr>
-      <w:r>
-        <w:rPr>
-          <w:rFonts w:ascii="Times New Roman" w:hAnsi="Times New Roman" w:cs="Times New Roman"/>
-          <w:b/>
-          <w:bCs/>
-          <w:sz w:val="32"/>
-          <w:szCs w:val="32"/>
-        </w:rPr>
-        <w:t>Software Methodology</w:t>
+        <w:t xml:space="preserve"> (J); ID:31711003</w:t>
       </w:r>
     </w:p>
     <w:p>
@@ -176,22 +135,99 @@
           <w:szCs w:val="28"/>
         </w:rPr>
       </w:pPr>
-      <w:r>
+    </w:p>
+    <w:p>
+      <w:pPr>
+        <w:rPr>
+          <w:rFonts w:ascii="Times New Roman" w:hAnsi="Times New Roman" w:cs="Times New Roman"/>
+          <w:b/>
+          <w:bCs/>
+          <w:sz w:val="32"/>
+          <w:szCs w:val="32"/>
+        </w:rPr>
+      </w:pPr>
+      <w:r>
+        <w:rPr>
+          <w:rFonts w:ascii="Times New Roman" w:hAnsi="Times New Roman" w:cs="Times New Roman"/>
+          <w:b/>
+          <w:bCs/>
+          <w:sz w:val="32"/>
+          <w:szCs w:val="32"/>
+        </w:rPr>
+        <w:t>Project Name</w:t>
+      </w:r>
+    </w:p>
+    <w:p>
+      <w:pPr>
         <w:rPr>
           <w:rFonts w:ascii="Times New Roman" w:hAnsi="Times New Roman" w:cs="Times New Roman"/>
           <w:sz w:val="28"/>
           <w:szCs w:val="28"/>
         </w:rPr>
-        <w:t>The iterative and incremental approach</w:t>
-      </w:r>
-    </w:p>
-    <w:p>
-      <w:pPr>
+      </w:pPr>
+      <w:r>
         <w:rPr>
           <w:rFonts w:ascii="Times New Roman" w:hAnsi="Times New Roman" w:cs="Times New Roman"/>
           <w:sz w:val="28"/>
           <w:szCs w:val="28"/>
         </w:rPr>
+        <w:t>Adventure Ball</w:t>
+      </w:r>
+    </w:p>
+    <w:p>
+      <w:pPr>
+        <w:rPr>
+          <w:rFonts w:ascii="Times New Roman" w:hAnsi="Times New Roman" w:cs="Times New Roman"/>
+          <w:sz w:val="28"/>
+          <w:szCs w:val="28"/>
+        </w:rPr>
+      </w:pPr>
+    </w:p>
+    <w:p>
+      <w:pPr>
+        <w:rPr>
+          <w:rFonts w:ascii="Times New Roman" w:hAnsi="Times New Roman" w:cs="Times New Roman"/>
+          <w:b/>
+          <w:bCs/>
+          <w:sz w:val="32"/>
+          <w:szCs w:val="32"/>
+        </w:rPr>
+      </w:pPr>
+      <w:r>
+        <w:rPr>
+          <w:rFonts w:ascii="Times New Roman" w:hAnsi="Times New Roman" w:cs="Times New Roman"/>
+          <w:b/>
+          <w:bCs/>
+          <w:sz w:val="32"/>
+          <w:szCs w:val="32"/>
+        </w:rPr>
+        <w:t>Software Methodology</w:t>
+      </w:r>
+    </w:p>
+    <w:p>
+      <w:pPr>
+        <w:rPr>
+          <w:rFonts w:ascii="Times New Roman" w:hAnsi="Times New Roman" w:cs="Times New Roman"/>
+          <w:sz w:val="28"/>
+          <w:szCs w:val="28"/>
+        </w:rPr>
+      </w:pPr>
+      <w:r>
+        <w:rPr>
+          <w:rFonts w:ascii="Times New Roman" w:hAnsi="Times New Roman" w:cs="Times New Roman"/>
+          <w:sz w:val="28"/>
+          <w:szCs w:val="28"/>
+        </w:rPr>
+        <w:t>The iterative and incremental approach</w:t>
+      </w:r>
+    </w:p>
+    <w:p>
+      <w:pPr>
+        <w:rPr>
+          <w:rFonts w:ascii="Times New Roman" w:hAnsi="Times New Roman" w:cs="Times New Roman"/>
+          <w:sz w:val="28"/>
+          <w:szCs w:val="28"/>
+        </w:rPr>
       </w:pPr>
     </w:p>
     <w:p>
@@ -218,10 +254,10 @@
     </w:p>
     <w:tbl>
       <w:tblPr>
-        <w:tblStyle w:val="a4"/>
+        <w:tblStyle w:val="TableGrid"/>
         <w:tblW w:w="9525" w:type="dxa"/>
         <w:jc w:val="center"/>
-        <w:tblLook w:val="00A0"/>
+        <w:tblLook w:val="00A0" w:firstRow="1" w:lastRow="0" w:firstColumn="1" w:lastColumn="0" w:noHBand="0" w:noVBand="0"/>
       </w:tblPr>
       <w:tblGrid>
         <w:gridCol w:w="1377"/>
@@ -351,7 +387,7 @@
           </w:tcPr>
           <w:p>
             <w:pPr>
-              <w:pStyle w:val="a3"/>
+              <w:pStyle w:val="ListParagraph"/>
               <w:numPr>
                 <w:ilvl w:val="0"/>
                 <w:numId w:val="1"/>
@@ -437,8 +473,18 @@
                 <w:sz w:val="28"/>
                 <w:szCs w:val="28"/>
               </w:rPr>
-              <w:t>2 hrs</w:t>
-            </w:r>
+              <w:t xml:space="preserve">2 </w:t>
+            </w:r>
+            <w:proofErr w:type="spellStart"/>
+            <w:r>
+              <w:rPr>
+                <w:rFonts w:ascii="Times New Roman" w:hAnsi="Times New Roman" w:cs="Times New Roman"/>
+                <w:sz w:val="28"/>
+                <w:szCs w:val="28"/>
+              </w:rPr>
+              <w:t>hrs</w:t>
+            </w:r>
+            <w:proofErr w:type="spellEnd"/>
           </w:p>
         </w:tc>
       </w:tr>
@@ -454,7 +500,7 @@
           </w:tcPr>
           <w:p>
             <w:pPr>
-              <w:pStyle w:val="a3"/>
+              <w:pStyle w:val="ListParagraph"/>
               <w:numPr>
                 <w:ilvl w:val="0"/>
                 <w:numId w:val="1"/>
@@ -484,6 +530,7 @@
                 <w:szCs w:val="28"/>
               </w:rPr>
             </w:pPr>
+            <w:proofErr w:type="spellStart"/>
             <w:r>
               <w:rPr>
                 <w:rFonts w:ascii="Times New Roman" w:hAnsi="Times New Roman" w:cs="Times New Roman" w:hint="eastAsia"/>
@@ -492,6 +539,7 @@
               </w:rPr>
               <w:t>GameUIdesign</w:t>
             </w:r>
+            <w:proofErr w:type="spellEnd"/>
           </w:p>
         </w:tc>
         <w:tc>
@@ -565,7 +613,7 @@
           </w:tcPr>
           <w:p>
             <w:pPr>
-              <w:pStyle w:val="a3"/>
+              <w:pStyle w:val="ListParagraph"/>
               <w:numPr>
                 <w:ilvl w:val="0"/>
                 <w:numId w:val="1"/>
@@ -674,7 +722,7 @@
           </w:tcPr>
           <w:p>
             <w:pPr>
-              <w:pStyle w:val="a3"/>
+              <w:pStyle w:val="ListParagraph"/>
               <w:numPr>
                 <w:ilvl w:val="0"/>
                 <w:numId w:val="1"/>
@@ -795,7 +843,7 @@
           </w:tcPr>
           <w:p>
             <w:pPr>
-              <w:pStyle w:val="a3"/>
+              <w:pStyle w:val="ListParagraph"/>
               <w:numPr>
                 <w:ilvl w:val="0"/>
                 <w:numId w:val="1"/>
@@ -902,7 +950,7 @@
           </w:tcPr>
           <w:p>
             <w:pPr>
-              <w:pStyle w:val="a3"/>
+              <w:pStyle w:val="ListParagraph"/>
               <w:numPr>
                 <w:ilvl w:val="0"/>
                 <w:numId w:val="1"/>
@@ -996,8 +1044,18 @@
                 <w:sz w:val="28"/>
                 <w:szCs w:val="28"/>
               </w:rPr>
-              <w:t>1 hrs</w:t>
-            </w:r>
+              <w:t xml:space="preserve">1 </w:t>
+            </w:r>
+            <w:proofErr w:type="spellStart"/>
+            <w:r>
+              <w:rPr>
+                <w:rFonts w:ascii="Times New Roman" w:hAnsi="Times New Roman" w:cs="Times New Roman"/>
+                <w:sz w:val="28"/>
+                <w:szCs w:val="28"/>
+              </w:rPr>
+              <w:t>hrs</w:t>
+            </w:r>
+            <w:proofErr w:type="spellEnd"/>
           </w:p>
         </w:tc>
       </w:tr>
@@ -1013,7 +1071,7 @@
           </w:tcPr>
           <w:p>
             <w:pPr>
-              <w:pStyle w:val="a3"/>
+              <w:pStyle w:val="ListParagraph"/>
               <w:numPr>
                 <w:ilvl w:val="0"/>
                 <w:numId w:val="1"/>
@@ -1103,8 +1161,18 @@
                 <w:sz w:val="28"/>
                 <w:szCs w:val="28"/>
               </w:rPr>
-              <w:t>1 hrs</w:t>
-            </w:r>
+              <w:t xml:space="preserve">1 </w:t>
+            </w:r>
+            <w:proofErr w:type="spellStart"/>
+            <w:r>
+              <w:rPr>
+                <w:rFonts w:ascii="Times New Roman" w:hAnsi="Times New Roman" w:cs="Times New Roman"/>
+                <w:sz w:val="28"/>
+                <w:szCs w:val="28"/>
+              </w:rPr>
+              <w:t>hrs</w:t>
+            </w:r>
+            <w:proofErr w:type="spellEnd"/>
           </w:p>
         </w:tc>
       </w:tr>
@@ -1120,7 +1188,7 @@
           </w:tcPr>
           <w:p>
             <w:pPr>
-              <w:pStyle w:val="a3"/>
+              <w:pStyle w:val="ListParagraph"/>
               <w:numPr>
                 <w:ilvl w:val="0"/>
                 <w:numId w:val="1"/>
@@ -1243,7 +1311,7 @@
           </w:tcPr>
           <w:p>
             <w:pPr>
-              <w:pStyle w:val="a3"/>
+              <w:pStyle w:val="ListParagraph"/>
               <w:numPr>
                 <w:ilvl w:val="0"/>
                 <w:numId w:val="1"/>
@@ -1366,7 +1434,7 @@
           </w:tcPr>
           <w:p>
             <w:pPr>
-              <w:pStyle w:val="a3"/>
+              <w:pStyle w:val="ListParagraph"/>
               <w:numPr>
                 <w:ilvl w:val="0"/>
                 <w:numId w:val="1"/>
@@ -1456,8 +1524,18 @@
                 <w:sz w:val="28"/>
                 <w:szCs w:val="28"/>
               </w:rPr>
-              <w:t>2 hrs</w:t>
-            </w:r>
+              <w:t xml:space="preserve">2 </w:t>
+            </w:r>
+            <w:proofErr w:type="spellStart"/>
+            <w:r>
+              <w:rPr>
+                <w:rFonts w:ascii="Times New Roman" w:hAnsi="Times New Roman" w:cs="Times New Roman"/>
+                <w:sz w:val="28"/>
+                <w:szCs w:val="28"/>
+              </w:rPr>
+              <w:t>hrs</w:t>
+            </w:r>
+            <w:proofErr w:type="spellEnd"/>
           </w:p>
         </w:tc>
       </w:tr>
@@ -1473,7 +1551,7 @@
           </w:tcPr>
           <w:p>
             <w:pPr>
-              <w:pStyle w:val="a3"/>
+              <w:pStyle w:val="ListParagraph"/>
               <w:numPr>
                 <w:ilvl w:val="0"/>
                 <w:numId w:val="1"/>
@@ -1604,7 +1682,7 @@
           </w:tcPr>
           <w:p>
             <w:pPr>
-              <w:pStyle w:val="a3"/>
+              <w:pStyle w:val="ListParagraph"/>
               <w:numPr>
                 <w:ilvl w:val="0"/>
                 <w:numId w:val="1"/>
@@ -1731,7 +1809,7 @@
           </w:tcPr>
           <w:p>
             <w:pPr>
-              <w:pStyle w:val="a3"/>
+              <w:pStyle w:val="ListParagraph"/>
               <w:numPr>
                 <w:ilvl w:val="0"/>
                 <w:numId w:val="1"/>
@@ -1842,7 +1920,7 @@
           </w:tcPr>
           <w:p>
             <w:pPr>
-              <w:pStyle w:val="a3"/>
+              <w:pStyle w:val="ListParagraph"/>
               <w:numPr>
                 <w:ilvl w:val="0"/>
                 <w:numId w:val="1"/>
@@ -1928,8 +2006,18 @@
                 <w:sz w:val="28"/>
                 <w:szCs w:val="28"/>
               </w:rPr>
-              <w:t>2 hrs</w:t>
-            </w:r>
+              <w:t xml:space="preserve">2 </w:t>
+            </w:r>
+            <w:proofErr w:type="spellStart"/>
+            <w:r>
+              <w:rPr>
+                <w:rFonts w:ascii="Times New Roman" w:hAnsi="Times New Roman" w:cs="Times New Roman"/>
+                <w:sz w:val="28"/>
+                <w:szCs w:val="28"/>
+              </w:rPr>
+              <w:t>hrs</w:t>
+            </w:r>
+            <w:proofErr w:type="spellEnd"/>
           </w:p>
         </w:tc>
       </w:tr>
@@ -1945,7 +2033,7 @@
           </w:tcPr>
           <w:p>
             <w:pPr>
-              <w:pStyle w:val="a3"/>
+              <w:pStyle w:val="ListParagraph"/>
               <w:numPr>
                 <w:ilvl w:val="0"/>
                 <w:numId w:val="1"/>
@@ -2084,7 +2172,7 @@
           </w:tcPr>
           <w:p>
             <w:pPr>
-              <w:pStyle w:val="a3"/>
+              <w:pStyle w:val="ListParagraph"/>
               <w:numPr>
                 <w:ilvl w:val="0"/>
                 <w:numId w:val="1"/>
@@ -2190,8 +2278,18 @@
                 <w:sz w:val="28"/>
                 <w:szCs w:val="28"/>
               </w:rPr>
-              <w:t>1 hrs</w:t>
-            </w:r>
+              <w:t xml:space="preserve">1 </w:t>
+            </w:r>
+            <w:proofErr w:type="spellStart"/>
+            <w:r>
+              <w:rPr>
+                <w:rFonts w:ascii="Times New Roman" w:hAnsi="Times New Roman" w:cs="Times New Roman"/>
+                <w:sz w:val="28"/>
+                <w:szCs w:val="28"/>
+              </w:rPr>
+              <w:t>hrs</w:t>
+            </w:r>
+            <w:proofErr w:type="spellEnd"/>
           </w:p>
         </w:tc>
       </w:tr>
@@ -2207,7 +2305,7 @@
           </w:tcPr>
           <w:p>
             <w:pPr>
-              <w:pStyle w:val="a3"/>
+              <w:pStyle w:val="ListParagraph"/>
               <w:numPr>
                 <w:ilvl w:val="0"/>
                 <w:numId w:val="1"/>
@@ -2297,8 +2395,18 @@
                 <w:sz w:val="28"/>
                 <w:szCs w:val="28"/>
               </w:rPr>
-              <w:t>1 hrs</w:t>
-            </w:r>
+              <w:t xml:space="preserve">1 </w:t>
+            </w:r>
+            <w:proofErr w:type="spellStart"/>
+            <w:r>
+              <w:rPr>
+                <w:rFonts w:ascii="Times New Roman" w:hAnsi="Times New Roman" w:cs="Times New Roman"/>
+                <w:sz w:val="28"/>
+                <w:szCs w:val="28"/>
+              </w:rPr>
+              <w:t>hrs</w:t>
+            </w:r>
+            <w:proofErr w:type="spellEnd"/>
           </w:p>
         </w:tc>
       </w:tr>
@@ -2314,7 +2422,7 @@
           </w:tcPr>
           <w:p>
             <w:pPr>
-              <w:pStyle w:val="a3"/>
+              <w:pStyle w:val="ListParagraph"/>
               <w:numPr>
                 <w:ilvl w:val="0"/>
                 <w:numId w:val="1"/>
@@ -2400,8 +2508,18 @@
                 <w:sz w:val="28"/>
                 <w:szCs w:val="28"/>
               </w:rPr>
-              <w:t>3 hrs</w:t>
-            </w:r>
+              <w:t xml:space="preserve">3 </w:t>
+            </w:r>
+            <w:proofErr w:type="spellStart"/>
+            <w:r>
+              <w:rPr>
+                <w:rFonts w:ascii="Times New Roman" w:hAnsi="Times New Roman" w:cs="Times New Roman"/>
+                <w:sz w:val="28"/>
+                <w:szCs w:val="28"/>
+              </w:rPr>
+              <w:t>hrs</w:t>
+            </w:r>
+            <w:proofErr w:type="spellEnd"/>
           </w:p>
         </w:tc>
       </w:tr>
@@ -2417,7 +2535,7 @@
           </w:tcPr>
           <w:p>
             <w:pPr>
-              <w:pStyle w:val="a3"/>
+              <w:pStyle w:val="ListParagraph"/>
               <w:numPr>
                 <w:ilvl w:val="0"/>
                 <w:numId w:val="1"/>
@@ -2503,8 +2621,18 @@
                 <w:sz w:val="28"/>
                 <w:szCs w:val="28"/>
               </w:rPr>
-              <w:t>1 hrs</w:t>
-            </w:r>
+              <w:t xml:space="preserve">1 </w:t>
+            </w:r>
+            <w:proofErr w:type="spellStart"/>
+            <w:r>
+              <w:rPr>
+                <w:rFonts w:ascii="Times New Roman" w:hAnsi="Times New Roman" w:cs="Times New Roman"/>
+                <w:sz w:val="28"/>
+                <w:szCs w:val="28"/>
+              </w:rPr>
+              <w:t>hrs</w:t>
+            </w:r>
+            <w:proofErr w:type="spellEnd"/>
           </w:p>
         </w:tc>
       </w:tr>
@@ -2520,7 +2648,7 @@
           </w:tcPr>
           <w:p>
             <w:pPr>
-              <w:pStyle w:val="a3"/>
+              <w:pStyle w:val="ListParagraph"/>
               <w:numPr>
                 <w:ilvl w:val="0"/>
                 <w:numId w:val="1"/>
@@ -2606,8 +2734,18 @@
                 <w:sz w:val="28"/>
                 <w:szCs w:val="28"/>
               </w:rPr>
-              <w:t>2 hrs</w:t>
-            </w:r>
+              <w:t xml:space="preserve">2 </w:t>
+            </w:r>
+            <w:proofErr w:type="spellStart"/>
+            <w:r>
+              <w:rPr>
+                <w:rFonts w:ascii="Times New Roman" w:hAnsi="Times New Roman" w:cs="Times New Roman"/>
+                <w:sz w:val="28"/>
+                <w:szCs w:val="28"/>
+              </w:rPr>
+              <w:t>hrs</w:t>
+            </w:r>
+            <w:proofErr w:type="spellEnd"/>
           </w:p>
         </w:tc>
       </w:tr>
@@ -2623,7 +2761,7 @@
           </w:tcPr>
           <w:p>
             <w:pPr>
-              <w:pStyle w:val="a3"/>
+              <w:pStyle w:val="ListParagraph"/>
               <w:numPr>
                 <w:ilvl w:val="0"/>
                 <w:numId w:val="1"/>
@@ -2709,8 +2847,18 @@
                 <w:sz w:val="28"/>
                 <w:szCs w:val="28"/>
               </w:rPr>
-              <w:t>1 hrs</w:t>
-            </w:r>
+              <w:t xml:space="preserve">1 </w:t>
+            </w:r>
+            <w:proofErr w:type="spellStart"/>
+            <w:r>
+              <w:rPr>
+                <w:rFonts w:ascii="Times New Roman" w:hAnsi="Times New Roman" w:cs="Times New Roman"/>
+                <w:sz w:val="28"/>
+                <w:szCs w:val="28"/>
+              </w:rPr>
+              <w:t>hrs</w:t>
+            </w:r>
+            <w:proofErr w:type="spellEnd"/>
           </w:p>
         </w:tc>
       </w:tr>
@@ -2726,7 +2874,7 @@
           </w:tcPr>
           <w:p>
             <w:pPr>
-              <w:pStyle w:val="a3"/>
+              <w:pStyle w:val="ListParagraph"/>
               <w:numPr>
                 <w:ilvl w:val="0"/>
                 <w:numId w:val="1"/>
@@ -2812,8 +2960,18 @@
                 <w:sz w:val="28"/>
                 <w:szCs w:val="28"/>
               </w:rPr>
-              <w:t>2 hrs</w:t>
-            </w:r>
+              <w:t xml:space="preserve">2 </w:t>
+            </w:r>
+            <w:proofErr w:type="spellStart"/>
+            <w:r>
+              <w:rPr>
+                <w:rFonts w:ascii="Times New Roman" w:hAnsi="Times New Roman" w:cs="Times New Roman"/>
+                <w:sz w:val="28"/>
+                <w:szCs w:val="28"/>
+              </w:rPr>
+              <w:t>hrs</w:t>
+            </w:r>
+            <w:proofErr w:type="spellEnd"/>
           </w:p>
         </w:tc>
       </w:tr>
@@ -2829,7 +2987,7 @@
           </w:tcPr>
           <w:p>
             <w:pPr>
-              <w:pStyle w:val="a3"/>
+              <w:pStyle w:val="ListParagraph"/>
               <w:numPr>
                 <w:ilvl w:val="0"/>
                 <w:numId w:val="1"/>
@@ -2915,8 +3073,18 @@
                 <w:sz w:val="28"/>
                 <w:szCs w:val="28"/>
               </w:rPr>
-              <w:t>2 hrs</w:t>
-            </w:r>
+              <w:t xml:space="preserve">2 </w:t>
+            </w:r>
+            <w:proofErr w:type="spellStart"/>
+            <w:r>
+              <w:rPr>
+                <w:rFonts w:ascii="Times New Roman" w:hAnsi="Times New Roman" w:cs="Times New Roman"/>
+                <w:sz w:val="28"/>
+                <w:szCs w:val="28"/>
+              </w:rPr>
+              <w:t>hrs</w:t>
+            </w:r>
+            <w:proofErr w:type="spellEnd"/>
           </w:p>
         </w:tc>
       </w:tr>
@@ -2932,7 +3100,7 @@
           </w:tcPr>
           <w:p>
             <w:pPr>
-              <w:pStyle w:val="a3"/>
+              <w:pStyle w:val="ListParagraph"/>
               <w:numPr>
                 <w:ilvl w:val="0"/>
                 <w:numId w:val="1"/>
@@ -3018,8 +3186,18 @@
                 <w:sz w:val="28"/>
                 <w:szCs w:val="28"/>
               </w:rPr>
-              <w:t>1 hrs</w:t>
-            </w:r>
+              <w:t xml:space="preserve">1 </w:t>
+            </w:r>
+            <w:proofErr w:type="spellStart"/>
+            <w:r>
+              <w:rPr>
+                <w:rFonts w:ascii="Times New Roman" w:hAnsi="Times New Roman" w:cs="Times New Roman"/>
+                <w:sz w:val="28"/>
+                <w:szCs w:val="28"/>
+              </w:rPr>
+              <w:t>hrs</w:t>
+            </w:r>
+            <w:proofErr w:type="spellEnd"/>
           </w:p>
         </w:tc>
       </w:tr>
@@ -3035,7 +3213,7 @@
           </w:tcPr>
           <w:p>
             <w:pPr>
-              <w:pStyle w:val="a3"/>
+              <w:pStyle w:val="ListParagraph"/>
               <w:numPr>
                 <w:ilvl w:val="0"/>
                 <w:numId w:val="1"/>
@@ -3121,8 +3299,18 @@
                 <w:sz w:val="28"/>
                 <w:szCs w:val="28"/>
               </w:rPr>
-              <w:t>5 hrs</w:t>
-            </w:r>
+              <w:t xml:space="preserve">5 </w:t>
+            </w:r>
+            <w:proofErr w:type="spellStart"/>
+            <w:r>
+              <w:rPr>
+                <w:rFonts w:ascii="Times New Roman" w:hAnsi="Times New Roman" w:cs="Times New Roman"/>
+                <w:sz w:val="28"/>
+                <w:szCs w:val="28"/>
+              </w:rPr>
+              <w:t>hrs</w:t>
+            </w:r>
+            <w:proofErr w:type="spellEnd"/>
           </w:p>
         </w:tc>
       </w:tr>
@@ -3175,6 +3363,7 @@
         </w:rPr>
         <w:t xml:space="preserve">1: </w:t>
       </w:r>
+      <w:proofErr w:type="spellStart"/>
       <w:r>
         <w:rPr>
           <w:rFonts w:ascii="Times New Roman" w:hAnsi="Times New Roman" w:cs="Times New Roman" w:hint="eastAsia"/>
@@ -3183,6 +3372,7 @@
         </w:rPr>
         <w:t>AppIconDesign</w:t>
       </w:r>
+      <w:proofErr w:type="spellEnd"/>
     </w:p>
     <w:p>
       <w:pPr>
@@ -3211,7 +3401,25 @@
           <w:sz w:val="32"/>
           <w:szCs w:val="28"/>
         </w:rPr>
-        <w:t xml:space="preserve">: 2 hrs, </w:t>
+        <w:t xml:space="preserve">: 2 </w:t>
+      </w:r>
+      <w:proofErr w:type="spellStart"/>
+      <w:r>
+        <w:rPr>
+          <w:rFonts w:ascii="Times New Roman" w:hAnsi="Times New Roman" w:cs="Times New Roman"/>
+          <w:sz w:val="32"/>
+          <w:szCs w:val="28"/>
+        </w:rPr>
+        <w:t>hrs</w:t>
+      </w:r>
+      <w:proofErr w:type="spellEnd"/>
+      <w:r>
+        <w:rPr>
+          <w:rFonts w:ascii="Times New Roman" w:hAnsi="Times New Roman" w:cs="Times New Roman"/>
+          <w:sz w:val="32"/>
+          <w:szCs w:val="28"/>
+        </w:rPr>
+        <w:t xml:space="preserve">, </w:t>
       </w:r>
       <w:r>
         <w:rPr>
@@ -3271,7 +3479,7 @@
           <w:szCs w:val="32"/>
         </w:rPr>
         <w:drawing>
-          <wp:inline distT="0" distB="0" distL="0" distR="0">
+          <wp:inline distT="0" distB="0" distL="0" distR="0" wp14:anchorId="0D471EBE" wp14:editId="7C731139">
             <wp:extent cx="5871387" cy="3245491"/>
             <wp:effectExtent l="19050" t="0" r="0" b="0"/>
             <wp:docPr id="6" name="图片 6" descr="C:\Users\user\AppData\Local\Microsoft\Windows\INetCache\Content.Word\logodesign.jpg"/>
@@ -3288,7 +3496,7 @@
                     </pic:cNvPicPr>
                   </pic:nvPicPr>
                   <pic:blipFill>
-                    <a:blip r:embed="rId7" cstate="print"/>
+                    <a:blip r:embed="rId8" cstate="print"/>
                     <a:srcRect/>
                     <a:stretch>
                       <a:fillRect/>
@@ -3333,52 +3541,9 @@
           <w:sz w:val="32"/>
           <w:szCs w:val="32"/>
         </w:rPr>
-        <w:t>Design Idea:</w:t>
-      </w:r>
-      <w:r>
-        <w:rPr>
-          <w:rFonts w:ascii="Times New Roman" w:hAnsi="Times New Roman" w:cs="Times New Roman"/>
-          <w:sz w:val="32"/>
-          <w:szCs w:val="32"/>
-        </w:rPr>
-        <w:t xml:space="preserve">As a small leisure game, I want its logo to show the relaxed </w:t>
-      </w:r>
-      <w:r>
-        <w:rPr>
-          <w:rFonts w:ascii="Times New Roman" w:hAnsi="Times New Roman" w:cs="Times New Roman"/>
-          <w:sz w:val="32"/>
-          <w:szCs w:val="32"/>
-        </w:rPr>
-        <w:t>and happy atmosphere</w:t>
-      </w:r>
-      <w:r>
-        <w:rPr>
-          <w:rFonts w:ascii="Times New Roman" w:hAnsi="Times New Roman" w:cs="Times New Roman"/>
-          <w:sz w:val="32"/>
-          <w:szCs w:val="32"/>
-        </w:rPr>
-        <w:t>. Before designing the logo, our group has conceived the game's playing method and general content. I extracted the elements in the game and designed such a logo.</w:t>
-      </w:r>
-    </w:p>
-    <w:p>
-      <w:pPr>
-        <w:spacing w:line="360" w:lineRule="auto"/>
-        <w:rPr>
-          <w:rFonts w:ascii="Times New Roman" w:hAnsi="Times New Roman" w:cs="Times New Roman"/>
-          <w:sz w:val="32"/>
-          <w:szCs w:val="32"/>
-        </w:rPr>
-      </w:pPr>
-    </w:p>
-    <w:p>
-      <w:pPr>
-        <w:spacing w:line="360" w:lineRule="auto"/>
-        <w:rPr>
-          <w:rFonts w:ascii="Times New Roman" w:hAnsi="Times New Roman" w:cs="Times New Roman"/>
-          <w:sz w:val="32"/>
-          <w:szCs w:val="32"/>
-        </w:rPr>
-      </w:pPr>
+        <w:t xml:space="preserve">Design </w:t>
+      </w:r>
+      <w:proofErr w:type="spellStart"/>
       <w:r>
         <w:rPr>
           <w:rFonts w:ascii="Times New Roman" w:hAnsi="Times New Roman" w:cs="Times New Roman" w:hint="eastAsia"/>
@@ -3386,6 +3551,69 @@
           <w:sz w:val="32"/>
           <w:szCs w:val="32"/>
         </w:rPr>
+        <w:t>Idea:</w:t>
+      </w:r>
+      <w:r>
+        <w:rPr>
+          <w:rFonts w:ascii="Times New Roman" w:hAnsi="Times New Roman" w:cs="Times New Roman"/>
+          <w:sz w:val="32"/>
+          <w:szCs w:val="32"/>
+        </w:rPr>
+        <w:t>As</w:t>
+      </w:r>
+      <w:proofErr w:type="spellEnd"/>
+      <w:r>
+        <w:rPr>
+          <w:rFonts w:ascii="Times New Roman" w:hAnsi="Times New Roman" w:cs="Times New Roman"/>
+          <w:sz w:val="32"/>
+          <w:szCs w:val="32"/>
+        </w:rPr>
+        <w:t xml:space="preserve"> a small leisure game, I want its logo to show the relaxed </w:t>
+      </w:r>
+      <w:r>
+        <w:rPr>
+          <w:rFonts w:ascii="Times New Roman" w:hAnsi="Times New Roman" w:cs="Times New Roman"/>
+          <w:sz w:val="32"/>
+          <w:szCs w:val="32"/>
+        </w:rPr>
+        <w:t>and happy atmosphere</w:t>
+      </w:r>
+      <w:r>
+        <w:rPr>
+          <w:rFonts w:ascii="Times New Roman" w:hAnsi="Times New Roman" w:cs="Times New Roman"/>
+          <w:sz w:val="32"/>
+          <w:szCs w:val="32"/>
+        </w:rPr>
+        <w:t>. Before designing the logo, our group has conceived the game's playing method and general content. I extracted the elements in the game and designed such a logo.</w:t>
+      </w:r>
+    </w:p>
+    <w:p>
+      <w:pPr>
+        <w:spacing w:line="360" w:lineRule="auto"/>
+        <w:rPr>
+          <w:rFonts w:ascii="Times New Roman" w:hAnsi="Times New Roman" w:cs="Times New Roman"/>
+          <w:sz w:val="32"/>
+          <w:szCs w:val="32"/>
+        </w:rPr>
+      </w:pPr>
+    </w:p>
+    <w:p>
+      <w:pPr>
+        <w:spacing w:line="360" w:lineRule="auto"/>
+        <w:rPr>
+          <w:rFonts w:ascii="Times New Roman" w:hAnsi="Times New Roman" w:cs="Times New Roman"/>
+          <w:sz w:val="32"/>
+          <w:szCs w:val="32"/>
+        </w:rPr>
+      </w:pPr>
+      <w:proofErr w:type="spellStart"/>
+      <w:r>
+        <w:rPr>
+          <w:rFonts w:ascii="Times New Roman" w:hAnsi="Times New Roman" w:cs="Times New Roman" w:hint="eastAsia"/>
+          <w:b/>
+          <w:sz w:val="32"/>
+          <w:szCs w:val="32"/>
+        </w:rPr>
         <w:t>Inspirations:</w:t>
       </w:r>
       <w:r>
@@ -3394,7 +3622,16 @@
           <w:sz w:val="32"/>
           <w:szCs w:val="32"/>
         </w:rPr>
-        <w:t xml:space="preserve">The design inspiration comes from the game itself. We try to make a small ball rolling by gravity. This small ball is in the game world where danger and opportunity coexist. On the left and right sides, it is the boundary between touch and death; in the middle, it is the death </w:t>
+        <w:t>The</w:t>
+      </w:r>
+      <w:proofErr w:type="spellEnd"/>
+      <w:r>
+        <w:rPr>
+          <w:rFonts w:ascii="Times New Roman" w:hAnsi="Times New Roman" w:cs="Times New Roman"/>
+          <w:sz w:val="32"/>
+          <w:szCs w:val="32"/>
+        </w:rPr>
+        <w:t xml:space="preserve"> design inspiration comes from the game itself. We try to make a small ball rolling by gravity. This small ball is in the game world where danger and opportunity coexist. On the left and right sides, it is the boundary between touch and death; in the middle, it is the death </w:t>
       </w:r>
       <w:r>
         <w:rPr>
@@ -3463,7 +3700,7 @@
         <w:rPr>
           <w:noProof/>
         </w:rPr>
-        <w:pict>
+        <w:pict w14:anchorId="6568AC5E">
           <v:shapetype id="_x0000_t75" coordsize="21600,21600" o:spt="75" o:preferrelative="t" path="m@4@5l@4@11@9@11@9@5xe" filled="f" stroked="f">
             <v:stroke joinstyle="miter"/>
             <v:formulas>
@@ -3483,12 +3720,13 @@
             <v:path o:extrusionok="f" gradientshapeok="t" o:connecttype="rect"/>
             <o:lock v:ext="edit" aspectratio="t"/>
           </v:shapetype>
-          <v:shape id="_x0000_s1028" type="#_x0000_t75" alt="" style="position:absolute;margin-left:230.25pt;margin-top:166.35pt;width:226.05pt;height:320.85pt;z-index:251660288;mso-wrap-edited:f">
-            <v:imagedata r:id="rId8" o:title="uidesign_画板 1"/>
+          <v:shape id="_x0000_s1029" type="#_x0000_t75" alt="" style="position:absolute;margin-left:230.25pt;margin-top:166.35pt;width:226.05pt;height:320.85pt;z-index:251660288;mso-wrap-edited:f;mso-width-percent:0;mso-height-percent:0;mso-width-percent:0;mso-height-percent:0">
+            <v:imagedata r:id="rId9" o:title="uidesign_画板 1"/>
             <w10:wrap type="square"/>
           </v:shape>
         </w:pict>
       </w:r>
+      <w:proofErr w:type="spellStart"/>
       <w:r>
         <w:rPr>
           <w:rFonts w:ascii="Times New Roman" w:hAnsi="Times New Roman" w:cs="Times New Roman" w:hint="eastAsia"/>
@@ -3504,7 +3742,16 @@
           <w:sz w:val="32"/>
           <w:szCs w:val="32"/>
         </w:rPr>
-        <w:t>The square and circle in the middle of the logo intersect, and the junction is yellow, which means that the pink ball shuttles through the blue death box, so it is possible to obtain "bonus gold coin" and "vitality". The shape of the bonus circle is the same as the small ball, indicating that only survival can continuously obtain scores. The blue box outside the logo also represents the death line on both sides of the game interface.</w:t>
+        <w:t>The</w:t>
+      </w:r>
+      <w:proofErr w:type="spellEnd"/>
+      <w:r>
+        <w:rPr>
+          <w:rFonts w:ascii="Times New Roman" w:hAnsi="Times New Roman" w:cs="Times New Roman"/>
+          <w:sz w:val="32"/>
+          <w:szCs w:val="32"/>
+        </w:rPr>
+        <w:t xml:space="preserve"> square and circle in the middle of the logo intersect, and the junction is yellow, which means that the pink ball shuttles through the blue death box, so it is possible to obtain "bonus gold coin" and "vitality". The shape of the bonus circle is the same as the small ball, indicating that only survival can continuously obtain scores. The blue box outside the logo also represents the death line on both sides of the game interface.</w:t>
       </w:r>
     </w:p>
     <w:p>
@@ -3554,6 +3801,7 @@
         </w:rPr>
         <w:t xml:space="preserve">2: </w:t>
       </w:r>
+      <w:proofErr w:type="spellStart"/>
       <w:r>
         <w:rPr>
           <w:rFonts w:ascii="Times New Roman" w:hAnsi="Times New Roman" w:cs="Times New Roman" w:hint="eastAsia"/>
@@ -3562,6 +3810,7 @@
         </w:rPr>
         <w:t>GameUIDesign</w:t>
       </w:r>
+      <w:proofErr w:type="spellEnd"/>
     </w:p>
     <w:p>
       <w:pPr>
@@ -3717,9 +3966,9 @@
         <w:rPr>
           <w:noProof/>
         </w:rPr>
-        <w:pict>
-          <v:shape id="_x0000_s1027" type="#_x0000_t75" alt="" style="position:absolute;margin-left:.85pt;margin-top:17.6pt;width:218.5pt;height:309.75pt;z-index:251662336;mso-wrap-edited:f">
-            <v:imagedata r:id="rId9" o:title="uidesign-02"/>
+        <w:pict w14:anchorId="32522486">
+          <v:shape id="_x0000_s1028" type="#_x0000_t75" alt="" style="position:absolute;margin-left:.85pt;margin-top:17.6pt;width:218.5pt;height:309.75pt;z-index:251662336;mso-wrap-edited:f;mso-width-percent:0;mso-height-percent:0;mso-width-percent:0;mso-height-percent:0">
+            <v:imagedata r:id="rId10" o:title="uidesign-02"/>
             <w10:wrap type="square"/>
           </v:shape>
         </w:pict>
@@ -3800,9 +4049,9 @@
         <w:rPr>
           <w:noProof/>
         </w:rPr>
-        <w:pict>
-          <v:shape id="_x0000_s1026" type="#_x0000_t75" alt="" style="position:absolute;margin-left:11.75pt;margin-top:15.8pt;width:206.75pt;height:290.2pt;z-index:251664384;mso-wrap-edited:f">
-            <v:imagedata r:id="rId10" o:title="uidesign-03"/>
+        <w:pict w14:anchorId="5CFBF44C">
+          <v:shape id="_x0000_s1027" type="#_x0000_t75" alt="" style="position:absolute;margin-left:11.75pt;margin-top:15.8pt;width:206.75pt;height:290.2pt;z-index:251664384;mso-wrap-edited:f;mso-width-percent:0;mso-height-percent:0;mso-width-percent:0;mso-height-percent:0">
+            <v:imagedata r:id="rId11" o:title="uidesign-03"/>
             <w10:wrap type="square"/>
           </v:shape>
         </w:pict>
@@ -3945,7 +4194,27 @@
           <w:szCs w:val="32"/>
         </w:rPr>
         <w:lastRenderedPageBreak/>
-        <w:t>make the end of the game, and touch as many yellow circles as possible. When you touch the blue box in the middle of the screen or the long rectangle on both sides of the screen, the "gameover" box will pop up on the interface to display the current score, restart the game or view the ranking.</w:t>
+        <w:t>make the end of the game, and touch as many yellow circles as possible. When you touch the blue box in the middle of the screen or the long rectangle on both sides of the screen, the "</w:t>
+      </w:r>
+      <w:proofErr w:type="spellStart"/>
+      <w:r>
+        <w:rPr>
+          <w:rFonts w:ascii="Times New Roman" w:hAnsi="Times New Roman" w:cs="Times New Roman"/>
+          <w:bCs/>
+          <w:sz w:val="32"/>
+          <w:szCs w:val="32"/>
+        </w:rPr>
+        <w:t>gameover</w:t>
+      </w:r>
+      <w:proofErr w:type="spellEnd"/>
+      <w:r>
+        <w:rPr>
+          <w:rFonts w:ascii="Times New Roman" w:hAnsi="Times New Roman" w:cs="Times New Roman"/>
+          <w:bCs/>
+          <w:sz w:val="32"/>
+          <w:szCs w:val="32"/>
+        </w:rPr>
+        <w:t>" box will pop up on the interface to display the current score, restart the game or view the ranking.</w:t>
       </w:r>
     </w:p>
     <w:p>
@@ -4296,15 +4565,33 @@
           <w:szCs w:val="32"/>
         </w:rPr>
         <w:lastRenderedPageBreak/>
-        <w:t>the problems we encounter.</w:t>
-      </w:r>
-      <w:r>
-        <w:rPr>
-          <w:rFonts w:ascii="Times New Roman" w:hAnsi="Times New Roman" w:cs="Times New Roman"/>
-          <w:sz w:val="32"/>
-          <w:szCs w:val="32"/>
-        </w:rPr>
-        <w:t xml:space="preserve">For example, when </w:t>
+        <w:t xml:space="preserve">the problems we </w:t>
+      </w:r>
+      <w:proofErr w:type="spellStart"/>
+      <w:r>
+        <w:rPr>
+          <w:rFonts w:ascii="Times New Roman" w:hAnsi="Times New Roman" w:cs="Times New Roman"/>
+          <w:sz w:val="32"/>
+          <w:szCs w:val="32"/>
+        </w:rPr>
+        <w:t>encounter.</w:t>
+      </w:r>
+      <w:r>
+        <w:rPr>
+          <w:rFonts w:ascii="Times New Roman" w:hAnsi="Times New Roman" w:cs="Times New Roman"/>
+          <w:sz w:val="32"/>
+          <w:szCs w:val="32"/>
+        </w:rPr>
+        <w:t>For</w:t>
+      </w:r>
+      <w:proofErr w:type="spellEnd"/>
+      <w:r>
+        <w:rPr>
+          <w:rFonts w:ascii="Times New Roman" w:hAnsi="Times New Roman" w:cs="Times New Roman"/>
+          <w:sz w:val="32"/>
+          <w:szCs w:val="32"/>
+        </w:rPr>
+        <w:t xml:space="preserve"> example, when </w:t>
       </w:r>
       <w:r>
         <w:rPr>
@@ -4320,7 +4607,16 @@
           <w:sz w:val="32"/>
           <w:szCs w:val="32"/>
         </w:rPr>
-        <w:t xml:space="preserve"> was on Task 2, I defined obstacles and targets in the game interface</w:t>
+        <w:t xml:space="preserve"> was on Task 2, I defined obstacles and targets in the game </w:t>
+      </w:r>
+      <w:proofErr w:type="spellStart"/>
+      <w:r>
+        <w:rPr>
+          <w:rFonts w:ascii="Times New Roman" w:hAnsi="Times New Roman" w:cs="Times New Roman"/>
+          <w:sz w:val="32"/>
+          <w:szCs w:val="32"/>
+        </w:rPr>
+        <w:t>interface</w:t>
       </w:r>
       <w:r>
         <w:rPr>
@@ -4330,6 +4626,7 @@
         </w:rPr>
         <w:t>in</w:t>
       </w:r>
+      <w:proofErr w:type="spellEnd"/>
       <w:r>
         <w:rPr>
           <w:rFonts w:ascii="Times New Roman" w:hAnsi="Times New Roman" w:cs="Times New Roman"/>
@@ -4410,8 +4707,18 @@
           <w:sz w:val="36"/>
           <w:szCs w:val="36"/>
         </w:rPr>
-        <w:t>Code the screen of gameActivity</w:t>
-      </w:r>
+        <w:t xml:space="preserve">Code the screen of </w:t>
+      </w:r>
+      <w:proofErr w:type="spellStart"/>
+      <w:r>
+        <w:rPr>
+          <w:rFonts w:ascii="Times New Roman" w:hAnsi="Times New Roman" w:cs="Times New Roman"/>
+          <w:sz w:val="36"/>
+          <w:szCs w:val="36"/>
+        </w:rPr>
+        <w:t>gameActivity</w:t>
+      </w:r>
+      <w:proofErr w:type="spellEnd"/>
       <w:r>
         <w:rPr>
           <w:rFonts w:ascii="Times New Roman" w:hAnsi="Times New Roman" w:cs="Times New Roman" w:hint="eastAsia"/>
@@ -4522,7 +4829,7 @@
           <w:szCs w:val="32"/>
         </w:rPr>
         <w:drawing>
-          <wp:anchor distT="0" distB="0" distL="114300" distR="114300" simplePos="0" relativeHeight="251665408" behindDoc="1" locked="0" layoutInCell="1" allowOverlap="1">
+          <wp:anchor distT="0" distB="0" distL="114300" distR="114300" simplePos="0" relativeHeight="251665408" behindDoc="1" locked="0" layoutInCell="1" allowOverlap="1" wp14:anchorId="1E71F91F" wp14:editId="156EE485">
             <wp:simplePos x="0" y="0"/>
             <wp:positionH relativeFrom="column">
               <wp:posOffset>-38100</wp:posOffset>
@@ -4555,7 +4862,7 @@
                     </pic:cNvPicPr>
                   </pic:nvPicPr>
                   <pic:blipFill>
-                    <a:blip r:embed="rId11" cstate="print"/>
+                    <a:blip r:embed="rId12" cstate="print"/>
                     <a:srcRect/>
                     <a:stretch>
                       <a:fillRect/>
@@ -4605,7 +4912,16 @@
           <w:sz w:val="32"/>
           <w:szCs w:val="32"/>
         </w:rPr>
-        <w:t>dd a control to display scores</w:t>
+        <w:t xml:space="preserve">dd a control to display </w:t>
+      </w:r>
+      <w:proofErr w:type="spellStart"/>
+      <w:r>
+        <w:rPr>
+          <w:rFonts w:ascii="Times New Roman" w:hAnsi="Times New Roman" w:cs="Times New Roman"/>
+          <w:sz w:val="32"/>
+          <w:szCs w:val="32"/>
+        </w:rPr>
+        <w:t>scores</w:t>
       </w:r>
       <w:r>
         <w:rPr>
@@ -4621,23 +4937,50 @@
           <w:sz w:val="32"/>
           <w:szCs w:val="32"/>
         </w:rPr>
-        <w:t>n the top l</w:t>
-      </w:r>
-      <w:r>
-        <w:rPr>
-          <w:rFonts w:ascii="Times New Roman" w:hAnsi="Times New Roman" w:cs="Times New Roman"/>
-          <w:sz w:val="32"/>
-          <w:szCs w:val="32"/>
-        </w:rPr>
-        <w:t>eft corner of the game screen</w:t>
-      </w:r>
-      <w:r>
-        <w:rPr>
-          <w:rFonts w:ascii="Times New Roman" w:hAnsi="Times New Roman" w:cs="Times New Roman"/>
-          <w:sz w:val="32"/>
-          <w:szCs w:val="32"/>
-        </w:rPr>
-        <w:t>.Modify the previously designed game interface</w:t>
+        <w:t>n</w:t>
+      </w:r>
+      <w:proofErr w:type="spellEnd"/>
+      <w:r>
+        <w:rPr>
+          <w:rFonts w:ascii="Times New Roman" w:hAnsi="Times New Roman" w:cs="Times New Roman"/>
+          <w:sz w:val="32"/>
+          <w:szCs w:val="32"/>
+        </w:rPr>
+        <w:t xml:space="preserve"> the top l</w:t>
+      </w:r>
+      <w:r>
+        <w:rPr>
+          <w:rFonts w:ascii="Times New Roman" w:hAnsi="Times New Roman" w:cs="Times New Roman"/>
+          <w:sz w:val="32"/>
+          <w:szCs w:val="32"/>
+        </w:rPr>
+        <w:t xml:space="preserve">eft corner of the game </w:t>
+      </w:r>
+      <w:proofErr w:type="spellStart"/>
+      <w:r>
+        <w:rPr>
+          <w:rFonts w:ascii="Times New Roman" w:hAnsi="Times New Roman" w:cs="Times New Roman"/>
+          <w:sz w:val="32"/>
+          <w:szCs w:val="32"/>
+        </w:rPr>
+        <w:t>screen</w:t>
+      </w:r>
+      <w:r>
+        <w:rPr>
+          <w:rFonts w:ascii="Times New Roman" w:hAnsi="Times New Roman" w:cs="Times New Roman"/>
+          <w:sz w:val="32"/>
+          <w:szCs w:val="32"/>
+        </w:rPr>
+        <w:t>.Modify</w:t>
+      </w:r>
+      <w:proofErr w:type="spellEnd"/>
+      <w:r>
+        <w:rPr>
+          <w:rFonts w:ascii="Times New Roman" w:hAnsi="Times New Roman" w:cs="Times New Roman"/>
+          <w:sz w:val="32"/>
+          <w:szCs w:val="32"/>
+        </w:rPr>
+        <w:t xml:space="preserve"> the previously designed game interface</w:t>
       </w:r>
       <w:r>
         <w:rPr>
@@ -4665,7 +5008,7 @@
           <w:szCs w:val="32"/>
         </w:rPr>
         <w:drawing>
-          <wp:anchor distT="0" distB="0" distL="114300" distR="114300" simplePos="0" relativeHeight="251667456" behindDoc="1" locked="0" layoutInCell="1" allowOverlap="1">
+          <wp:anchor distT="0" distB="0" distL="114300" distR="114300" simplePos="0" relativeHeight="251667456" behindDoc="1" locked="0" layoutInCell="1" allowOverlap="1" wp14:anchorId="5A417604" wp14:editId="1C595E08">
             <wp:simplePos x="0" y="0"/>
             <wp:positionH relativeFrom="column">
               <wp:posOffset>1362710</wp:posOffset>
@@ -4698,7 +5041,7 @@
                     </pic:cNvPicPr>
                   </pic:nvPicPr>
                   <pic:blipFill>
-                    <a:blip r:embed="rId12" cstate="print"/>
+                    <a:blip r:embed="rId13" cstate="print"/>
                     <a:srcRect t="19867"/>
                     <a:stretch>
                       <a:fillRect/>
@@ -4734,7 +5077,7 @@
           <w:szCs w:val="32"/>
         </w:rPr>
         <w:drawing>
-          <wp:anchor distT="0" distB="0" distL="114300" distR="114300" simplePos="0" relativeHeight="251666432" behindDoc="1" locked="0" layoutInCell="1" allowOverlap="1">
+          <wp:anchor distT="0" distB="0" distL="114300" distR="114300" simplePos="0" relativeHeight="251666432" behindDoc="1" locked="0" layoutInCell="1" allowOverlap="1" wp14:anchorId="2B7925EF" wp14:editId="61B1112C">
             <wp:simplePos x="0" y="0"/>
             <wp:positionH relativeFrom="column">
               <wp:posOffset>-27940</wp:posOffset>
@@ -4767,7 +5110,7 @@
                     </pic:cNvPicPr>
                   </pic:nvPicPr>
                   <pic:blipFill>
-                    <a:blip r:embed="rId13" cstate="print"/>
+                    <a:blip r:embed="rId14" cstate="print"/>
                     <a:srcRect t="19382"/>
                     <a:stretch>
                       <a:fillRect/>
@@ -5278,7 +5621,61 @@
           <w:sz w:val="32"/>
           <w:szCs w:val="32"/>
         </w:rPr>
-        <w:t>Object as the parent class of visible objects in canvas is added in this task, the DrawRectangle class represents obstacles and endGamebar. And the DrawCircle class represents both targets and ball.</w:t>
+        <w:t xml:space="preserve">Object as the parent class of visible objects in canvas is added in this task, the </w:t>
+      </w:r>
+      <w:proofErr w:type="spellStart"/>
+      <w:r>
+        <w:rPr>
+          <w:rFonts w:ascii="Times New Roman" w:hAnsi="Times New Roman" w:cs="Times New Roman"/>
+          <w:sz w:val="32"/>
+          <w:szCs w:val="32"/>
+        </w:rPr>
+        <w:t>DrawRectangle</w:t>
+      </w:r>
+      <w:proofErr w:type="spellEnd"/>
+      <w:r>
+        <w:rPr>
+          <w:rFonts w:ascii="Times New Roman" w:hAnsi="Times New Roman" w:cs="Times New Roman"/>
+          <w:sz w:val="32"/>
+          <w:szCs w:val="32"/>
+        </w:rPr>
+        <w:t xml:space="preserve"> class represents obstacles and </w:t>
+      </w:r>
+      <w:proofErr w:type="spellStart"/>
+      <w:r>
+        <w:rPr>
+          <w:rFonts w:ascii="Times New Roman" w:hAnsi="Times New Roman" w:cs="Times New Roman"/>
+          <w:sz w:val="32"/>
+          <w:szCs w:val="32"/>
+        </w:rPr>
+        <w:t>endGamebar</w:t>
+      </w:r>
+      <w:proofErr w:type="spellEnd"/>
+      <w:r>
+        <w:rPr>
+          <w:rFonts w:ascii="Times New Roman" w:hAnsi="Times New Roman" w:cs="Times New Roman"/>
+          <w:sz w:val="32"/>
+          <w:szCs w:val="32"/>
+        </w:rPr>
+        <w:t xml:space="preserve">. And the </w:t>
+      </w:r>
+      <w:proofErr w:type="spellStart"/>
+      <w:r>
+        <w:rPr>
+          <w:rFonts w:ascii="Times New Roman" w:hAnsi="Times New Roman" w:cs="Times New Roman"/>
+          <w:sz w:val="32"/>
+          <w:szCs w:val="32"/>
+        </w:rPr>
+        <w:t>DrawCircle</w:t>
+      </w:r>
+      <w:proofErr w:type="spellEnd"/>
+      <w:r>
+        <w:rPr>
+          <w:rFonts w:ascii="Times New Roman" w:hAnsi="Times New Roman" w:cs="Times New Roman"/>
+          <w:sz w:val="32"/>
+          <w:szCs w:val="32"/>
+        </w:rPr>
+        <w:t xml:space="preserve"> class represents both targets and ball.</w:t>
       </w:r>
     </w:p>
     <w:p>
@@ -5529,7 +5926,7 @@
           <w:szCs w:val="32"/>
         </w:rPr>
         <w:drawing>
-          <wp:anchor distT="0" distB="0" distL="114300" distR="114300" simplePos="0" relativeHeight="251669504" behindDoc="1" locked="0" layoutInCell="1" allowOverlap="1">
+          <wp:anchor distT="0" distB="0" distL="114300" distR="114300" simplePos="0" relativeHeight="251669504" behindDoc="1" locked="0" layoutInCell="1" allowOverlap="1" wp14:anchorId="60ECAC89" wp14:editId="72A3DEA8">
             <wp:simplePos x="0" y="0"/>
             <wp:positionH relativeFrom="column">
               <wp:posOffset>1414145</wp:posOffset>
@@ -5562,7 +5959,7 @@
                     </pic:cNvPicPr>
                   </pic:nvPicPr>
                   <pic:blipFill>
-                    <a:blip r:embed="rId14" cstate="print"/>
+                    <a:blip r:embed="rId15" cstate="print"/>
                     <a:srcRect/>
                     <a:stretch>
                       <a:fillRect/>
@@ -5600,7 +5997,7 @@
           <w:szCs w:val="32"/>
         </w:rPr>
         <w:drawing>
-          <wp:anchor distT="0" distB="0" distL="114300" distR="114300" simplePos="0" relativeHeight="251668480" behindDoc="1" locked="0" layoutInCell="1" allowOverlap="1">
+          <wp:anchor distT="0" distB="0" distL="114300" distR="114300" simplePos="0" relativeHeight="251668480" behindDoc="1" locked="0" layoutInCell="1" allowOverlap="1" wp14:anchorId="13A1B989" wp14:editId="3E5782D4">
             <wp:simplePos x="0" y="0"/>
             <wp:positionH relativeFrom="column">
               <wp:posOffset>-48895</wp:posOffset>
@@ -5633,7 +6030,7 @@
                     </pic:cNvPicPr>
                   </pic:nvPicPr>
                   <pic:blipFill>
-                    <a:blip r:embed="rId15" cstate="print"/>
+                    <a:blip r:embed="rId16" cstate="print"/>
                     <a:srcRect/>
                     <a:stretch>
                       <a:fillRect/>
@@ -5978,6 +6375,7 @@
         </w:rPr>
         <w:t xml:space="preserve">The </w:t>
       </w:r>
+      <w:proofErr w:type="spellStart"/>
       <w:r>
         <w:rPr>
           <w:rFonts w:ascii="Times New Roman" w:hAnsi="Times New Roman" w:cs="Times New Roman" w:hint="eastAsia"/>
@@ -5992,7 +6390,16 @@
           <w:sz w:val="32"/>
           <w:szCs w:val="32"/>
         </w:rPr>
-        <w:t xml:space="preserve">object has the following characteristics: 1. When the ball touches the </w:t>
+        <w:t>object</w:t>
+      </w:r>
+      <w:proofErr w:type="spellEnd"/>
+      <w:r>
+        <w:rPr>
+          <w:rFonts w:ascii="Times New Roman" w:hAnsi="Times New Roman" w:cs="Times New Roman"/>
+          <w:sz w:val="32"/>
+          <w:szCs w:val="32"/>
+        </w:rPr>
+        <w:t xml:space="preserve"> has the following characteristics: 1. When the ball touches the </w:t>
       </w:r>
       <w:r>
         <w:rPr>
@@ -6008,7 +6415,16 @@
           <w:sz w:val="32"/>
           <w:szCs w:val="32"/>
         </w:rPr>
-        <w:t xml:space="preserve"> object, the s</w:t>
+        <w:t xml:space="preserve"> object, the </w:t>
+      </w:r>
+      <w:proofErr w:type="spellStart"/>
+      <w:r>
+        <w:rPr>
+          <w:rFonts w:ascii="Times New Roman" w:hAnsi="Times New Roman" w:cs="Times New Roman"/>
+          <w:sz w:val="32"/>
+          <w:szCs w:val="32"/>
+        </w:rPr>
+        <w:t>s</w:t>
       </w:r>
       <w:r>
         <w:rPr>
@@ -6018,6 +6434,7 @@
         </w:rPr>
         <w:t>reward</w:t>
       </w:r>
+      <w:proofErr w:type="spellEnd"/>
       <w:r>
         <w:rPr>
           <w:rFonts w:ascii="Times New Roman" w:hAnsi="Times New Roman" w:cs="Times New Roman"/>
@@ -6082,7 +6499,7 @@
           <w:szCs w:val="32"/>
         </w:rPr>
         <w:drawing>
-          <wp:anchor distT="0" distB="0" distL="114300" distR="114300" simplePos="0" relativeHeight="251671552" behindDoc="1" locked="0" layoutInCell="1" allowOverlap="1">
+          <wp:anchor distT="0" distB="0" distL="114300" distR="114300" simplePos="0" relativeHeight="251671552" behindDoc="1" locked="0" layoutInCell="1" allowOverlap="1" wp14:anchorId="3E42D27C" wp14:editId="2491C63A">
             <wp:simplePos x="0" y="0"/>
             <wp:positionH relativeFrom="column">
               <wp:posOffset>1452880</wp:posOffset>
@@ -6115,7 +6532,7 @@
                     </pic:cNvPicPr>
                   </pic:nvPicPr>
                   <pic:blipFill>
-                    <a:blip r:embed="rId16" cstate="print"/>
+                    <a:blip r:embed="rId17" cstate="print"/>
                     <a:srcRect/>
                     <a:stretch>
                       <a:fillRect/>
@@ -6153,7 +6570,7 @@
           <w:szCs w:val="32"/>
         </w:rPr>
         <w:drawing>
-          <wp:anchor distT="0" distB="0" distL="114300" distR="114300" simplePos="0" relativeHeight="251670528" behindDoc="1" locked="0" layoutInCell="1" allowOverlap="1">
+          <wp:anchor distT="0" distB="0" distL="114300" distR="114300" simplePos="0" relativeHeight="251670528" behindDoc="1" locked="0" layoutInCell="1" allowOverlap="1" wp14:anchorId="076E571F" wp14:editId="2F10EEA5">
             <wp:simplePos x="0" y="0"/>
             <wp:positionH relativeFrom="column">
               <wp:posOffset>-29845</wp:posOffset>
@@ -6186,7 +6603,7 @@
                     </pic:cNvPicPr>
                   </pic:nvPicPr>
                   <pic:blipFill>
-                    <a:blip r:embed="rId17" cstate="print"/>
+                    <a:blip r:embed="rId18" cstate="print"/>
                     <a:srcRect/>
                     <a:stretch>
                       <a:fillRect/>
@@ -6302,7 +6719,25 @@
           <w:sz w:val="32"/>
           <w:szCs w:val="32"/>
         </w:rPr>
-        <w:t>1. Androdex test: touch the square obstacle to rebound, touch the Yellow scoring circle, the circle disappears, and the ball continues to roll.</w:t>
+        <w:t xml:space="preserve">1. </w:t>
+      </w:r>
+      <w:proofErr w:type="spellStart"/>
+      <w:r>
+        <w:rPr>
+          <w:rFonts w:ascii="Times New Roman" w:hAnsi="Times New Roman" w:cs="Times New Roman"/>
+          <w:sz w:val="32"/>
+          <w:szCs w:val="32"/>
+        </w:rPr>
+        <w:t>Androdex</w:t>
+      </w:r>
+      <w:proofErr w:type="spellEnd"/>
+      <w:r>
+        <w:rPr>
+          <w:rFonts w:ascii="Times New Roman" w:hAnsi="Times New Roman" w:cs="Times New Roman"/>
+          <w:sz w:val="32"/>
+          <w:szCs w:val="32"/>
+        </w:rPr>
+        <w:t xml:space="preserve"> test: touch the square obstacle to rebound, touch the Yellow scoring circle, the circle disappears, and the ball continues to roll.</w:t>
       </w:r>
     </w:p>
     <w:p>
@@ -6627,6 +7062,24 @@
       <w:r>
         <w:rPr>
           <w:rFonts w:ascii="Times New Roman" w:hAnsi="Times New Roman" w:cs="Times New Roman"/>
+          <w:b/>
+          <w:bCs/>
+          <w:sz w:val="32"/>
+          <w:szCs w:val="32"/>
+        </w:rPr>
+        <w:t xml:space="preserve"> </w:t>
+      </w:r>
+      <w:r>
+        <w:rPr>
+          <w:rFonts w:ascii="Times New Roman" w:hAnsi="Times New Roman" w:cs="Times New Roman"/>
+          <w:sz w:val="32"/>
+          <w:szCs w:val="32"/>
+        </w:rPr>
+        <w:t>30</w:t>
+      </w:r>
+      <w:r>
+        <w:rPr>
+          <w:rFonts w:ascii="Times New Roman" w:hAnsi="Times New Roman" w:cs="Times New Roman"/>
           <w:bCs/>
           <w:sz w:val="32"/>
           <w:szCs w:val="32"/>
@@ -6744,12 +7197,324 @@
         <w:spacing w:line="360" w:lineRule="auto"/>
         <w:rPr>
           <w:rFonts w:ascii="Times New Roman" w:hAnsi="Times New Roman" w:cs="Times New Roman"/>
+          <w:bCs/>
+          <w:sz w:val="32"/>
+          <w:szCs w:val="32"/>
+        </w:rPr>
+      </w:pPr>
+    </w:p>
+    <w:p>
+      <w:pPr>
+        <w:spacing w:line="360" w:lineRule="auto"/>
+        <w:rPr>
+          <w:rFonts w:ascii="Times New Roman" w:hAnsi="Times New Roman" w:cs="Times New Roman"/>
+          <w:sz w:val="36"/>
+          <w:szCs w:val="36"/>
+        </w:rPr>
+      </w:pPr>
+      <w:r>
+        <w:rPr>
+          <w:rFonts w:ascii="Times New Roman" w:hAnsi="Times New Roman" w:cs="Times New Roman" w:hint="eastAsia"/>
+          <w:sz w:val="36"/>
+          <w:szCs w:val="36"/>
+        </w:rPr>
+        <w:t>Task</w:t>
+      </w:r>
+      <w:r>
+        <w:rPr>
+          <w:rFonts w:ascii="Times New Roman" w:hAnsi="Times New Roman" w:cs="Times New Roman"/>
+          <w:sz w:val="36"/>
+          <w:szCs w:val="36"/>
+        </w:rPr>
+        <w:t>1</w:t>
+      </w:r>
+      <w:r>
+        <w:rPr>
+          <w:rFonts w:ascii="Times New Roman" w:hAnsi="Times New Roman" w:cs="Times New Roman"/>
+          <w:sz w:val="36"/>
+          <w:szCs w:val="36"/>
+        </w:rPr>
+        <w:t>4(PLUS)</w:t>
+      </w:r>
+      <w:r>
+        <w:rPr>
+          <w:rFonts w:ascii="Times New Roman" w:hAnsi="Times New Roman" w:cs="Times New Roman"/>
+          <w:sz w:val="36"/>
+          <w:szCs w:val="36"/>
+        </w:rPr>
+        <w:t xml:space="preserve">: </w:t>
+      </w:r>
+      <w:r>
+        <w:rPr>
+          <w:rFonts w:ascii="Times New Roman" w:hAnsi="Times New Roman" w:cs="Times New Roman"/>
+          <w:sz w:val="36"/>
+          <w:szCs w:val="36"/>
+        </w:rPr>
+        <w:t>Show the endgame screen</w:t>
+      </w:r>
+    </w:p>
+    <w:p>
+      <w:pPr>
+        <w:spacing w:line="360" w:lineRule="auto"/>
+        <w:rPr>
+          <w:rFonts w:ascii="Times New Roman" w:hAnsi="Times New Roman" w:cs="Times New Roman"/>
+          <w:sz w:val="32"/>
+          <w:szCs w:val="32"/>
+        </w:rPr>
+      </w:pPr>
+      <w:r>
+        <w:rPr>
+          <w:rFonts w:ascii="Times New Roman" w:hAnsi="Times New Roman" w:cs="Times New Roman"/>
           <w:b/>
           <w:bCs/>
           <w:sz w:val="32"/>
           <w:szCs w:val="32"/>
         </w:rPr>
-      </w:pPr>
+        <w:lastRenderedPageBreak/>
+        <w:t>E</w:t>
+      </w:r>
+      <w:r>
+        <w:rPr>
+          <w:rFonts w:ascii="Times New Roman" w:hAnsi="Times New Roman" w:cs="Times New Roman"/>
+          <w:b/>
+          <w:bCs/>
+          <w:sz w:val="32"/>
+          <w:szCs w:val="32"/>
+        </w:rPr>
+        <w:t>TA:</w:t>
+      </w:r>
+      <w:r>
+        <w:rPr>
+          <w:rFonts w:ascii="Times New Roman" w:hAnsi="Times New Roman" w:cs="Times New Roman"/>
+          <w:sz w:val="32"/>
+          <w:szCs w:val="32"/>
+        </w:rPr>
+        <w:t>2</w:t>
+      </w:r>
+      <w:r>
+        <w:rPr>
+          <w:rFonts w:ascii="Times New Roman" w:hAnsi="Times New Roman" w:cs="Times New Roman" w:hint="eastAsia"/>
+          <w:sz w:val="32"/>
+          <w:szCs w:val="32"/>
+        </w:rPr>
+        <w:t>h</w:t>
+      </w:r>
+      <w:r>
+        <w:rPr>
+          <w:rFonts w:ascii="Times New Roman" w:hAnsi="Times New Roman" w:cs="Times New Roman"/>
+          <w:sz w:val="32"/>
+          <w:szCs w:val="32"/>
+        </w:rPr>
+        <w:t xml:space="preserve">rs </w:t>
+      </w:r>
+      <w:r>
+        <w:rPr>
+          <w:rFonts w:ascii="Times New Roman" w:hAnsi="Times New Roman" w:cs="Times New Roman"/>
+          <w:b/>
+          <w:bCs/>
+          <w:sz w:val="32"/>
+          <w:szCs w:val="32"/>
+        </w:rPr>
+        <w:t>Actual:</w:t>
+      </w:r>
+      <w:r>
+        <w:rPr>
+          <w:rFonts w:ascii="Times New Roman" w:hAnsi="Times New Roman" w:cs="Times New Roman"/>
+          <w:b/>
+          <w:bCs/>
+          <w:sz w:val="32"/>
+          <w:szCs w:val="32"/>
+        </w:rPr>
+        <w:t xml:space="preserve"> </w:t>
+      </w:r>
+      <w:r>
+        <w:rPr>
+          <w:rFonts w:ascii="Times New Roman" w:hAnsi="Times New Roman" w:cs="Times New Roman"/>
+          <w:sz w:val="32"/>
+          <w:szCs w:val="32"/>
+        </w:rPr>
+        <w:t>1h</w:t>
+      </w:r>
+    </w:p>
+    <w:p>
+      <w:pPr>
+        <w:spacing w:line="360" w:lineRule="auto"/>
+        <w:rPr>
+          <w:rFonts w:ascii="Times New Roman" w:hAnsi="Times New Roman" w:cs="Times New Roman" w:hint="eastAsia"/>
+          <w:bCs/>
+          <w:sz w:val="32"/>
+          <w:szCs w:val="32"/>
+        </w:rPr>
+      </w:pPr>
+      <w:r>
+        <w:rPr>
+          <w:rFonts w:ascii="Times New Roman" w:hAnsi="Times New Roman" w:cs="Times New Roman"/>
+          <w:bCs/>
+          <w:sz w:val="32"/>
+          <w:szCs w:val="32"/>
+        </w:rPr>
+        <w:t>At first, I wanted to use a pop-up window according to the original design, but after trying, I found that it was beyond my ability, so I took another approach. Created a game ending interface that pops up when the ball hits the bar at the top. The interface is designed to inform the user of the end of the game and the score obtained, and can return to the main interface.</w:t>
+      </w:r>
+    </w:p>
+    <w:p>
+      <w:pPr>
+        <w:spacing w:line="360" w:lineRule="auto"/>
+        <w:rPr>
+          <w:rFonts w:ascii="Times New Roman" w:hAnsi="Times New Roman" w:cs="Times New Roman"/>
+          <w:sz w:val="36"/>
+          <w:szCs w:val="36"/>
+        </w:rPr>
+      </w:pPr>
+      <w:r>
+        <w:rPr>
+          <w:noProof/>
+        </w:rPr>
+        <w:pict w14:anchorId="05FA0BB0">
+          <v:shape id="_x0000_s1026" type="#_x0000_t75" alt="" style="position:absolute;margin-left:0;margin-top:30.8pt;width:206.75pt;height:290.2pt;z-index:251673600;mso-wrap-edited:f;mso-width-percent:0;mso-height-percent:0;mso-width-percent:0;mso-height-percent:0">
+            <v:imagedata r:id="rId11" o:title="uidesign-03"/>
+            <w10:wrap type="square"/>
+          </v:shape>
+        </w:pict>
+      </w:r>
+    </w:p>
+    <w:p>
+      <w:pPr>
+        <w:spacing w:line="360" w:lineRule="auto"/>
+        <w:rPr>
+          <w:rFonts w:ascii="Times New Roman" w:hAnsi="Times New Roman" w:cs="Times New Roman"/>
+          <w:bCs/>
+          <w:sz w:val="32"/>
+          <w:szCs w:val="32"/>
+        </w:rPr>
+      </w:pPr>
+    </w:p>
+    <w:p>
+      <w:pPr>
+        <w:spacing w:line="360" w:lineRule="auto"/>
+        <w:rPr>
+          <w:rFonts w:ascii="Times New Roman" w:hAnsi="Times New Roman" w:cs="Times New Roman"/>
+          <w:b/>
+          <w:bCs/>
+          <w:sz w:val="32"/>
+          <w:szCs w:val="32"/>
+        </w:rPr>
+      </w:pPr>
+      <w:r>
+        <w:rPr>
+          <w:rFonts w:ascii="Times New Roman" w:hAnsi="Times New Roman" w:cs="Times New Roman"/>
+          <w:b/>
+          <w:bCs/>
+          <w:noProof/>
+          <w:sz w:val="32"/>
+          <w:szCs w:val="32"/>
+        </w:rPr>
+        <mc:AlternateContent>
+          <mc:Choice Requires="wpi">
+            <w:drawing>
+              <wp:anchor distT="0" distB="0" distL="114300" distR="114300" simplePos="0" relativeHeight="251676672" behindDoc="0" locked="0" layoutInCell="1" allowOverlap="1" wp14:anchorId="59D5EDC0" wp14:editId="71D36797">
+                <wp:simplePos x="0" y="0"/>
+                <wp:positionH relativeFrom="column">
+                  <wp:posOffset>-142875</wp:posOffset>
+                </wp:positionH>
+                <wp:positionV relativeFrom="paragraph">
+                  <wp:posOffset>1237615</wp:posOffset>
+                </wp:positionV>
+                <wp:extent cx="986155" cy="477690"/>
+                <wp:effectExtent l="38100" t="38100" r="0" b="30480"/>
+                <wp:wrapNone/>
+                <wp:docPr id="28" name="Ink 28"/>
+                <wp:cNvGraphicFramePr>
+                  <a:graphicFrameLocks xmlns:a="http://schemas.openxmlformats.org/drawingml/2006/main"/>
+                </wp:cNvGraphicFramePr>
+                <a:graphic xmlns:a="http://schemas.openxmlformats.org/drawingml/2006/main">
+                  <a:graphicData uri="http://schemas.microsoft.com/office/word/2010/wordprocessingInk">
+                    <w14:contentPart bwMode="auto" r:id="rId19">
+                      <w14:nvContentPartPr>
+                        <w14:cNvContentPartPr>
+                          <a14:cpLocks xmlns:a14="http://schemas.microsoft.com/office/drawing/2010/main" noRot="1"/>
+                        </w14:cNvContentPartPr>
+                      </w14:nvContentPartPr>
+                      <w14:xfrm>
+                        <a:off x="0" y="0"/>
+                        <a:ext cx="986155" cy="477690"/>
+                      </w14:xfrm>
+                    </w14:contentPart>
+                  </a:graphicData>
+                </a:graphic>
+              </wp:anchor>
+            </w:drawing>
+          </mc:Choice>
+          <mc:Fallback>
+            <w:pict>
+              <v:shape w14:anchorId="6BD273FC" id="Ink 28" o:spid="_x0000_s1026" type="#_x0000_t75" style="position:absolute;margin-left:-11.95pt;margin-top:96.75pt;width:79.05pt;height:39pt;z-index:251676672;visibility:visible;mso-wrap-style:square;mso-wrap-distance-left:9pt;mso-wrap-distance-top:0;mso-wrap-distance-right:9pt;mso-wrap-distance-bottom:0;mso-position-horizontal:absolute;mso-position-horizontal-relative:text;mso-position-vertical:absolute;mso-position-vertical-relative:text" o:gfxdata="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">
+                <v:imagedata r:id="rId20" o:title=""/>
+                <o:lock v:ext="edit" rotation="t" aspectratio="f"/>
+              </v:shape>
+            </w:pict>
+          </mc:Fallback>
+        </mc:AlternateContent>
+      </w:r>
+      <w:r>
+        <w:rPr>
+          <w:rFonts w:ascii="Times New Roman" w:hAnsi="Times New Roman" w:cs="Times New Roman"/>
+          <w:b/>
+          <w:bCs/>
+          <w:sz w:val="32"/>
+          <w:szCs w:val="32"/>
+        </w:rPr>
+        <w:t xml:space="preserve">                   </w:t>
+      </w:r>
+      <w:r>
+        <w:rPr>
+          <w:rFonts w:ascii="Times New Roman" w:hAnsi="Times New Roman" w:cs="Times New Roman"/>
+          <w:b/>
+          <w:bCs/>
+          <w:noProof/>
+          <w:sz w:val="32"/>
+          <w:szCs w:val="32"/>
+        </w:rPr>
+        <w:drawing>
+          <wp:inline distT="0" distB="0" distL="0" distR="0" wp14:anchorId="49221B74" wp14:editId="3C8419E4">
+            <wp:extent cx="1700011" cy="3472010"/>
+            <wp:effectExtent l="0" t="0" r="0" b="0"/>
+            <wp:docPr id="22" name="Picture 22"/>
+            <wp:cNvGraphicFramePr>
+              <a:graphicFrameLocks xmlns:a="http://schemas.openxmlformats.org/drawingml/2006/main" noChangeAspect="1"/>
+            </wp:cNvGraphicFramePr>
+            <a:graphic xmlns:a="http://schemas.openxmlformats.org/drawingml/2006/main">
+              <a:graphicData uri="http://schemas.openxmlformats.org/drawingml/2006/picture">
+                <pic:pic xmlns:pic="http://schemas.openxmlformats.org/drawingml/2006/picture">
+                  <pic:nvPicPr>
+                    <pic:cNvPr id="22" name="Picture 22"/>
+                    <pic:cNvPicPr/>
+                  </pic:nvPicPr>
+                  <pic:blipFill>
+                    <a:blip r:embed="rId21" cstate="print">
+                      <a:extLst>
+                        <a:ext uri="{28A0092B-C50C-407E-A947-70E740481C1C}">
+                          <a14:useLocalDpi xmlns:a14="http://schemas.microsoft.com/office/drawing/2010/main" val="0"/>
+                        </a:ext>
+                      </a:extLst>
+                    </a:blip>
+                    <a:stretch>
+                      <a:fillRect/>
+                    </a:stretch>
+                  </pic:blipFill>
+                  <pic:spPr>
+                    <a:xfrm>
+                      <a:off x="0" y="0"/>
+                      <a:ext cx="1715525" cy="3503694"/>
+                    </a:xfrm>
+                    <a:prstGeom prst="rect">
+                      <a:avLst/>
+                    </a:prstGeom>
+                  </pic:spPr>
+                </pic:pic>
+              </a:graphicData>
+            </a:graphic>
+          </wp:inline>
+        </w:drawing>
+      </w:r>
     </w:p>
     <w:p>
       <w:pPr>
@@ -6764,6 +7529,30 @@
       </w:pPr>
       <w:bookmarkStart w:id="43" w:name="OLE_LINK27"/>
       <w:bookmarkStart w:id="44" w:name="OLE_LINK28"/>
+    </w:p>
+    <w:p>
+      <w:pPr>
+        <w:spacing w:line="360" w:lineRule="auto"/>
+        <w:rPr>
+          <w:rFonts w:ascii="Times New Roman" w:hAnsi="Times New Roman" w:cs="Times New Roman"/>
+          <w:b/>
+          <w:bCs/>
+          <w:sz w:val="32"/>
+          <w:szCs w:val="32"/>
+        </w:rPr>
+      </w:pPr>
+    </w:p>
+    <w:p>
+      <w:pPr>
+        <w:spacing w:line="360" w:lineRule="auto"/>
+        <w:rPr>
+          <w:rFonts w:ascii="Times New Roman" w:hAnsi="Times New Roman" w:cs="Times New Roman"/>
+          <w:b/>
+          <w:bCs/>
+          <w:sz w:val="32"/>
+          <w:szCs w:val="32"/>
+        </w:rPr>
+      </w:pPr>
       <w:r>
         <w:rPr>
           <w:rFonts w:ascii="Times New Roman" w:hAnsi="Times New Roman" w:cs="Times New Roman"/>
@@ -6821,29 +7610,6 @@
     </w:p>
     <w:bookmarkEnd w:id="43"/>
     <w:bookmarkEnd w:id="44"/>
-    <w:p>
-      <w:pPr>
-        <w:spacing w:line="360" w:lineRule="auto"/>
-        <w:rPr>
-          <w:rFonts w:ascii="Times New Roman" w:hAnsi="Times New Roman" w:cs="Times New Roman"/>
-          <w:b/>
-          <w:bCs/>
-          <w:sz w:val="32"/>
-          <w:szCs w:val="32"/>
-        </w:rPr>
-      </w:pPr>
-      <w:r>
-        <w:rPr>
-          <w:rFonts w:ascii="Times New Roman" w:hAnsi="Times New Roman" w:cs="Times New Roman"/>
-          <w:b/>
-          <w:bCs/>
-          <w:sz w:val="32"/>
-          <w:szCs w:val="32"/>
-        </w:rPr>
-        <w:lastRenderedPageBreak/>
-        <w:t>xxx</w:t>
-      </w:r>
-    </w:p>
     <w:p>
       <w:pPr>
         <w:jc w:val="both"/>
@@ -6865,15 +7631,15 @@
 </file>
 
 <file path=word/endnotes.xml><?xml version="1.0" encoding="utf-8"?>
-<w:endnotes xmlns:ve="http://schemas.openxmlformats.org/markup-compatibility/2006" xmlns:o="urn:schemas-microsoft-com:office:office" xmlns:r="http://schemas.openxmlformats.org/officeDocument/2006/relationships" xmlns:m="http://schemas.openxmlformats.org/officeDocument/2006/math" xmlns:v="urn:schemas-microsoft-com:vml" xmlns:wp="http://schemas.openxmlformats.org/drawingml/2006/wordprocessingDrawing" xmlns:w10="urn:schemas-microsoft-com:office:word" xmlns:w="http://schemas.openxmlformats.org/wordprocessingml/2006/main" xmlns:wne="http://schemas.microsoft.com/office/word/2006/wordml">
-  <w:endnote w:type="separator" w:id="0">
+<w:endnotes xmlns:wpc="http://schemas.microsoft.com/office/word/2010/wordprocessingCanvas" xmlns:cx="http://schemas.microsoft.com/office/drawing/2014/chartex" xmlns:cx1="http://schemas.microsoft.com/office/drawing/2015/9/8/chartex" xmlns:cx2="http://schemas.microsoft.com/office/drawing/2015/10/21/chartex" xmlns:cx3="http://schemas.microsoft.com/office/drawing/2016/5/9/chartex" xmlns:cx4="http://schemas.microsoft.com/office/drawing/2016/5/10/chartex" xmlns:cx5="http://schemas.microsoft.com/office/drawing/2016/5/11/chartex" xmlns:cx6="http://schemas.microsoft.com/office/drawing/2016/5/12/chartex" xmlns:cx7="http://schemas.microsoft.com/office/drawing/2016/5/13/chartex" xmlns:cx8="http://schemas.microsoft.com/office/drawing/2016/5/14/chartex" xmlns:mc="http://schemas.openxmlformats.org/markup-compatibility/2006" xmlns:aink="http://schemas.microsoft.com/office/drawing/2016/ink" xmlns:am3d="http://schemas.microsoft.com/office/drawing/2017/model3d" xmlns:o="urn:schemas-microsoft-com:office:office" xmlns:r="http://schemas.openxmlformats.org/officeDocument/2006/relationships" xmlns:m="http://schemas.openxmlformats.org/officeDocument/2006/math" xmlns:v="urn:schemas-microsoft-com:vml" xmlns:wp14="http://schemas.microsoft.com/office/word/2010/wordprocessingDrawing" xmlns:wp="http://schemas.openxmlformats.org/drawingml/2006/wordprocessingDrawing" xmlns:w10="urn:schemas-microsoft-com:office:word" xmlns:w="http://schemas.openxmlformats.org/wordprocessingml/2006/main" xmlns:w14="http://schemas.microsoft.com/office/word/2010/wordml" xmlns:w15="http://schemas.microsoft.com/office/word/2012/wordml" xmlns:w16cex="http://schemas.microsoft.com/office/word/2018/wordml/cex" xmlns:w16cid="http://schemas.microsoft.com/office/word/2016/wordml/cid" xmlns:w16="http://schemas.microsoft.com/office/word/2018/wordml" xmlns:w16se="http://schemas.microsoft.com/office/word/2015/wordml/symex" xmlns:wpg="http://schemas.microsoft.com/office/word/2010/wordprocessingGroup" xmlns:wpi="http://schemas.microsoft.com/office/word/2010/wordprocessingInk" xmlns:wne="http://schemas.microsoft.com/office/word/2006/wordml" xmlns:wps="http://schemas.microsoft.com/office/word/2010/wordprocessingShape" mc:Ignorable="w14 w15 w16se w16cid w16 w16cex wp14">
+  <w:endnote w:type="separator" w:id="-1">
     <w:p>
       <w:r>
         <w:separator/>
       </w:r>
     </w:p>
   </w:endnote>
-  <w:endnote w:type="continuationSeparator" w:id="1">
+  <w:endnote w:type="continuationSeparator" w:id="0">
     <w:p>
       <w:r>
         <w:continuationSeparator/>
@@ -6884,15 +7650,15 @@
 </file>
 
 <file path=word/footnotes.xml><?xml version="1.0" encoding="utf-8"?>
-<w:footnotes xmlns:ve="http://schemas.openxmlformats.org/markup-compatibility/2006" xmlns:o="urn:schemas-microsoft-com:office:office" xmlns:r="http://schemas.openxmlformats.org/officeDocument/2006/relationships" xmlns:m="http://schemas.openxmlformats.org/officeDocument/2006/math" xmlns:v="urn:schemas-microsoft-com:vml" xmlns:wp="http://schemas.openxmlformats.org/drawingml/2006/wordprocessingDrawing" xmlns:w10="urn:schemas-microsoft-com:office:word" xmlns:w="http://schemas.openxmlformats.org/wordprocessingml/2006/main" xmlns:wne="http://schemas.microsoft.com/office/word/2006/wordml">
-  <w:footnote w:type="separator" w:id="0">
+<w:footnotes xmlns:wpc="http://schemas.microsoft.com/office/word/2010/wordprocessingCanvas" xmlns:cx="http://schemas.microsoft.com/office/drawing/2014/chartex" xmlns:cx1="http://schemas.microsoft.com/office/drawing/2015/9/8/chartex" xmlns:cx2="http://schemas.microsoft.com/office/drawing/2015/10/21/chartex" xmlns:cx3="http://schemas.microsoft.com/office/drawing/2016/5/9/chartex" xmlns:cx4="http://schemas.microsoft.com/office/drawing/2016/5/10/chartex" xmlns:cx5="http://schemas.microsoft.com/office/drawing/2016/5/11/chartex" xmlns:cx6="http://schemas.microsoft.com/office/drawing/2016/5/12/chartex" xmlns:cx7="http://schemas.microsoft.com/office/drawing/2016/5/13/chartex" xmlns:cx8="http://schemas.microsoft.com/office/drawing/2016/5/14/chartex" xmlns:mc="http://schemas.openxmlformats.org/markup-compatibility/2006" xmlns:aink="http://schemas.microsoft.com/office/drawing/2016/ink" xmlns:am3d="http://schemas.microsoft.com/office/drawing/2017/model3d" xmlns:o="urn:schemas-microsoft-com:office:office" xmlns:r="http://schemas.openxmlformats.org/officeDocument/2006/relationships" xmlns:m="http://schemas.openxmlformats.org/officeDocument/2006/math" xmlns:v="urn:schemas-microsoft-com:vml" xmlns:wp14="http://schemas.microsoft.com/office/word/2010/wordprocessingDrawing" xmlns:wp="http://schemas.openxmlformats.org/drawingml/2006/wordprocessingDrawing" xmlns:w10="urn:schemas-microsoft-com:office:word" xmlns:w="http://schemas.openxmlformats.org/wordprocessingml/2006/main" xmlns:w14="http://schemas.microsoft.com/office/word/2010/wordml" xmlns:w15="http://schemas.microsoft.com/office/word/2012/wordml" xmlns:w16cex="http://schemas.microsoft.com/office/word/2018/wordml/cex" xmlns:w16cid="http://schemas.microsoft.com/office/word/2016/wordml/cid" xmlns:w16="http://schemas.microsoft.com/office/word/2018/wordml" xmlns:w16se="http://schemas.microsoft.com/office/word/2015/wordml/symex" xmlns:wpg="http://schemas.microsoft.com/office/word/2010/wordprocessingGroup" xmlns:wpi="http://schemas.microsoft.com/office/word/2010/wordprocessingInk" xmlns:wne="http://schemas.microsoft.com/office/word/2006/wordml" xmlns:wps="http://schemas.microsoft.com/office/word/2010/wordprocessingShape" mc:Ignorable="w14 w15 w16se w16cid w16 w16cex wp14">
+  <w:footnote w:type="separator" w:id="-1">
     <w:p>
       <w:r>
         <w:separator/>
       </w:r>
     </w:p>
   </w:footnote>
-  <w:footnote w:type="continuationSeparator" w:id="1">
+  <w:footnote w:type="continuationSeparator" w:id="0">
     <w:p>
       <w:r>
         <w:continuationSeparator/>
@@ -6903,8 +7669,8 @@
 </file>
 
 <file path=word/numbering.xml><?xml version="1.0" encoding="utf-8"?>
-<w:numbering xmlns:ve="http://schemas.openxmlformats.org/markup-compatibility/2006" xmlns:o="urn:schemas-microsoft-com:office:office" xmlns:r="http://schemas.openxmlformats.org/officeDocument/2006/relationships" xmlns:m="http://schemas.openxmlformats.org/officeDocument/2006/math" xmlns:v="urn:schemas-microsoft-com:vml" xmlns:wp="http://schemas.openxmlformats.org/drawingml/2006/wordprocessingDrawing" xmlns:w10="urn:schemas-microsoft-com:office:word" xmlns:w="http://schemas.openxmlformats.org/wordprocessingml/2006/main" xmlns:wne="http://schemas.microsoft.com/office/word/2006/wordml">
-  <w:abstractNum w:abstractNumId="0">
+<w:numbering xmlns:wpc="http://schemas.microsoft.com/office/word/2010/wordprocessingCanvas" xmlns:cx="http://schemas.microsoft.com/office/drawing/2014/chartex" xmlns:cx1="http://schemas.microsoft.com/office/drawing/2015/9/8/chartex" xmlns:cx2="http://schemas.microsoft.com/office/drawing/2015/10/21/chartex" xmlns:cx3="http://schemas.microsoft.com/office/drawing/2016/5/9/chartex" xmlns:cx4="http://schemas.microsoft.com/office/drawing/2016/5/10/chartex" xmlns:cx5="http://schemas.microsoft.com/office/drawing/2016/5/11/chartex" xmlns:cx6="http://schemas.microsoft.com/office/drawing/2016/5/12/chartex" xmlns:cx7="http://schemas.microsoft.com/office/drawing/2016/5/13/chartex" xmlns:cx8="http://schemas.microsoft.com/office/drawing/2016/5/14/chartex" xmlns:mc="http://schemas.openxmlformats.org/markup-compatibility/2006" xmlns:aink="http://schemas.microsoft.com/office/drawing/2016/ink" xmlns:am3d="http://schemas.microsoft.com/office/drawing/2017/model3d" xmlns:o="urn:schemas-microsoft-com:office:office" xmlns:r="http://schemas.openxmlformats.org/officeDocument/2006/relationships" xmlns:m="http://schemas.openxmlformats.org/officeDocument/2006/math" xmlns:v="urn:schemas-microsoft-com:vml" xmlns:wp14="http://schemas.microsoft.com/office/word/2010/wordprocessingDrawing" xmlns:wp="http://schemas.openxmlformats.org/drawingml/2006/wordprocessingDrawing" xmlns:w10="urn:schemas-microsoft-com:office:word" xmlns:w="http://schemas.openxmlformats.org/wordprocessingml/2006/main" xmlns:w14="http://schemas.microsoft.com/office/word/2010/wordml" xmlns:w15="http://schemas.microsoft.com/office/word/2012/wordml" xmlns:w16cex="http://schemas.microsoft.com/office/word/2018/wordml/cex" xmlns:w16cid="http://schemas.microsoft.com/office/word/2016/wordml/cid" xmlns:w16="http://schemas.microsoft.com/office/word/2018/wordml" xmlns:w16se="http://schemas.microsoft.com/office/word/2015/wordml/symex" xmlns:wpg="http://schemas.microsoft.com/office/word/2010/wordprocessingGroup" xmlns:wpi="http://schemas.microsoft.com/office/word/2010/wordprocessingInk" xmlns:wne="http://schemas.microsoft.com/office/word/2006/wordml" xmlns:wps="http://schemas.microsoft.com/office/word/2010/wordprocessingShape" mc:Ignorable="w14 w15 w16se w16cid w16 w16cex wp14">
+  <w:abstractNum w:abstractNumId="0" w15:restartNumberingAfterBreak="0">
     <w:nsid w:val="78E70F9F"/>
     <w:multiLevelType w:val="hybridMultilevel"/>
     <w:tmpl w:val="05DC2F16"/>
@@ -6997,7 +7763,7 @@
 </file>
 
 <file path=word/styles.xml><?xml version="1.0" encoding="utf-8"?>
-<w:styles xmlns:r="http://schemas.openxmlformats.org/officeDocument/2006/relationships" xmlns:w="http://schemas.openxmlformats.org/wordprocessingml/2006/main">
+<w:styles xmlns:mc="http://schemas.openxmlformats.org/markup-compatibility/2006" xmlns:r="http://schemas.openxmlformats.org/officeDocument/2006/relationships" xmlns:w="http://schemas.openxmlformats.org/wordprocessingml/2006/main" xmlns:w14="http://schemas.microsoft.com/office/word/2010/wordml" xmlns:w15="http://schemas.microsoft.com/office/word/2012/wordml" xmlns:w16cex="http://schemas.microsoft.com/office/word/2018/wordml/cex" xmlns:w16cid="http://schemas.microsoft.com/office/word/2016/wordml/cid" xmlns:w16="http://schemas.microsoft.com/office/word/2018/wordml" xmlns:w16se="http://schemas.microsoft.com/office/word/2015/wordml/symex" mc:Ignorable="w14 w15 w16se w16cid w16 w16cex">
   <w:docDefaults>
     <w:rPrDefault>
       <w:rPr>
@@ -7009,162 +7775,400 @@
     </w:rPrDefault>
     <w:pPrDefault/>
   </w:docDefaults>
-  <w:latentStyles w:defLockedState="0" w:defUIPriority="99" w:defSemiHidden="1" w:defUnhideWhenUsed="1" w:defQFormat="0" w:count="267">
-    <w:lsdException w:name="Normal" w:semiHidden="0" w:uiPriority="0" w:unhideWhenUsed="0" w:qFormat="1"/>
-    <w:lsdException w:name="heading 1" w:semiHidden="0" w:uiPriority="9" w:unhideWhenUsed="0" w:qFormat="1"/>
-    <w:lsdException w:name="heading 2" w:uiPriority="9" w:qFormat="1"/>
-    <w:lsdException w:name="heading 3" w:uiPriority="9" w:qFormat="1"/>
-    <w:lsdException w:name="heading 4" w:uiPriority="9" w:qFormat="1"/>
-    <w:lsdException w:name="heading 5" w:uiPriority="9" w:qFormat="1"/>
-    <w:lsdException w:name="heading 6" w:uiPriority="9" w:qFormat="1"/>
-    <w:lsdException w:name="heading 7" w:uiPriority="9" w:qFormat="1"/>
-    <w:lsdException w:name="heading 8" w:uiPriority="9" w:qFormat="1"/>
-    <w:lsdException w:name="heading 9" w:uiPriority="9" w:qFormat="1"/>
-    <w:lsdException w:name="toc 1" w:uiPriority="39"/>
-    <w:lsdException w:name="toc 2" w:uiPriority="39"/>
-    <w:lsdException w:name="toc 3" w:uiPriority="39"/>
-    <w:lsdException w:name="toc 4" w:uiPriority="39"/>
-    <w:lsdException w:name="toc 5" w:uiPriority="39"/>
-    <w:lsdException w:name="toc 6" w:uiPriority="39"/>
-    <w:lsdException w:name="toc 7" w:uiPriority="39"/>
-    <w:lsdException w:name="toc 8" w:uiPriority="39"/>
-    <w:lsdException w:name="toc 9" w:uiPriority="39"/>
-    <w:lsdException w:name="caption" w:uiPriority="35" w:qFormat="1"/>
-    <w:lsdException w:name="Title" w:semiHidden="0" w:uiPriority="10" w:unhideWhenUsed="0" w:qFormat="1"/>
-    <w:lsdException w:name="Default Paragraph Font" w:uiPriority="1"/>
-    <w:lsdException w:name="Subtitle" w:semiHidden="0" w:uiPriority="11" w:unhideWhenUsed="0" w:qFormat="1"/>
-    <w:lsdException w:name="Strong" w:semiHidden="0" w:uiPriority="22" w:unhideWhenUsed="0" w:qFormat="1"/>
-    <w:lsdException w:name="Emphasis" w:semiHidden="0" w:uiPriority="20" w:unhideWhenUsed="0" w:qFormat="1"/>
+  <w:latentStyles w:defLockedState="0" w:defUIPriority="99" w:defSemiHidden="0" w:defUnhideWhenUsed="0" w:defQFormat="0" w:count="376">
+    <w:lsdException w:name="Normal" w:uiPriority="0" w:qFormat="1"/>
+    <w:lsdException w:name="heading 1" w:uiPriority="9" w:qFormat="1"/>
+    <w:lsdException w:name="heading 2" w:semiHidden="1" w:uiPriority="9" w:unhideWhenUsed="1" w:qFormat="1"/>
+    <w:lsdException w:name="heading 3" w:semiHidden="1" w:uiPriority="9" w:unhideWhenUsed="1" w:qFormat="1"/>
+    <w:lsdException w:name="heading 4" w:semiHidden="1" w:uiPriority="9" w:unhideWhenUsed="1" w:qFormat="1"/>
+    <w:lsdException w:name="heading 5" w:semiHidden="1" w:uiPriority="9" w:unhideWhenUsed="1" w:qFormat="1"/>
+    <w:lsdException w:name="heading 6" w:semiHidden="1" w:uiPriority="9" w:unhideWhenUsed="1" w:qFormat="1"/>
+    <w:lsdException w:name="heading 7" w:semiHidden="1" w:uiPriority="9" w:unhideWhenUsed="1" w:qFormat="1"/>
+    <w:lsdException w:name="heading 8" w:semiHidden="1" w:uiPriority="9" w:unhideWhenUsed="1" w:qFormat="1"/>
+    <w:lsdException w:name="heading 9" w:semiHidden="1" w:uiPriority="9" w:unhideWhenUsed="1" w:qFormat="1"/>
+    <w:lsdException w:name="index 1" w:semiHidden="1" w:unhideWhenUsed="1"/>
+    <w:lsdException w:name="index 2" w:semiHidden="1" w:unhideWhenUsed="1"/>
+    <w:lsdException w:name="index 3" w:semiHidden="1" w:unhideWhenUsed="1"/>
+    <w:lsdException w:name="index 4" w:semiHidden="1" w:unhideWhenUsed="1"/>
+    <w:lsdException w:name="index 5" w:semiHidden="1" w:unhideWhenUsed="1"/>
+    <w:lsdException w:name="index 6" w:semiHidden="1" w:unhideWhenUsed="1"/>
+    <w:lsdException w:name="index 7" w:semiHidden="1" w:unhideWhenUsed="1"/>
+    <w:lsdException w:name="index 8" w:semiHidden="1" w:unhideWhenUsed="1"/>
+    <w:lsdException w:name="index 9" w:semiHidden="1" w:unhideWhenUsed="1"/>
+    <w:lsdException w:name="toc 1" w:semiHidden="1" w:uiPriority="39" w:unhideWhenUsed="1"/>
+    <w:lsdException w:name="toc 2" w:semiHidden="1" w:uiPriority="39" w:unhideWhenUsed="1"/>
+    <w:lsdException w:name="toc 3" w:semiHidden="1" w:uiPriority="39" w:unhideWhenUsed="1"/>
+    <w:lsdException w:name="toc 4" w:semiHidden="1" w:uiPriority="39" w:unhideWhenUsed="1"/>
+    <w:lsdException w:name="toc 5" w:semiHidden="1" w:uiPriority="39" w:unhideWhenUsed="1"/>
+    <w:lsdException w:name="toc 6" w:semiHidden="1" w:uiPriority="39" w:unhideWhenUsed="1"/>
+    <w:lsdException w:name="toc 7" w:semiHidden="1" w:uiPriority="39" w:unhideWhenUsed="1"/>
+    <w:lsdException w:name="toc 8" w:semiHidden="1" w:uiPriority="39" w:unhideWhenUsed="1"/>
+    <w:lsdException w:name="toc 9" w:semiHidden="1" w:uiPriority="39" w:unhideWhenUsed="1"/>
+    <w:lsdException w:name="Normal Indent" w:semiHidden="1" w:unhideWhenUsed="1"/>
+    <w:lsdException w:name="footnote text" w:semiHidden="1" w:unhideWhenUsed="1"/>
+    <w:lsdException w:name="annotation text" w:semiHidden="1" w:unhideWhenUsed="1"/>
+    <w:lsdException w:name="header" w:semiHidden="1" w:unhideWhenUsed="1"/>
+    <w:lsdException w:name="footer" w:semiHidden="1" w:unhideWhenUsed="1"/>
+    <w:lsdException w:name="index heading" w:semiHidden="1" w:unhideWhenUsed="1"/>
+    <w:lsdException w:name="caption" w:semiHidden="1" w:uiPriority="35" w:unhideWhenUsed="1" w:qFormat="1"/>
+    <w:lsdException w:name="table of figures" w:semiHidden="1" w:unhideWhenUsed="1"/>
+    <w:lsdException w:name="envelope address" w:semiHidden="1" w:unhideWhenUsed="1"/>
+    <w:lsdException w:name="envelope return" w:semiHidden="1" w:unhideWhenUsed="1"/>
+    <w:lsdException w:name="footnote reference" w:semiHidden="1" w:unhideWhenUsed="1"/>
+    <w:lsdException w:name="annotation reference" w:semiHidden="1" w:unhideWhenUsed="1"/>
+    <w:lsdException w:name="line number" w:semiHidden="1" w:unhideWhenUsed="1"/>
+    <w:lsdException w:name="page number" w:semiHidden="1" w:unhideWhenUsed="1"/>
+    <w:lsdException w:name="endnote reference" w:semiHidden="1" w:unhideWhenUsed="1"/>
+    <w:lsdException w:name="endnote text" w:semiHidden="1" w:unhideWhenUsed="1"/>
+    <w:lsdException w:name="table of authorities" w:semiHidden="1" w:unhideWhenUsed="1"/>
+    <w:lsdException w:name="macro" w:semiHidden="1" w:unhideWhenUsed="1"/>
+    <w:lsdException w:name="toa heading" w:semiHidden="1" w:unhideWhenUsed="1"/>
+    <w:lsdException w:name="List" w:semiHidden="1" w:unhideWhenUsed="1"/>
+    <w:lsdException w:name="List Bullet" w:semiHidden="1" w:unhideWhenUsed="1"/>
+    <w:lsdException w:name="List Number" w:semiHidden="1" w:unhideWhenUsed="1"/>
+    <w:lsdException w:name="List 2" w:semiHidden="1" w:unhideWhenUsed="1"/>
+    <w:lsdException w:name="List 3" w:semiHidden="1" w:unhideWhenUsed="1"/>
+    <w:lsdException w:name="List 4" w:semiHidden="1" w:unhideWhenUsed="1"/>
+    <w:lsdException w:name="List 5" w:semiHidden="1" w:unhideWhenUsed="1"/>
+    <w:lsdException w:name="List Bullet 2" w:semiHidden="1" w:unhideWhenUsed="1"/>
+    <w:lsdException w:name="List Bullet 3" w:semiHidden="1" w:unhideWhenUsed="1"/>
+    <w:lsdException w:name="List Bullet 4" w:semiHidden="1" w:unhideWhenUsed="1"/>
+    <w:lsdException w:name="List Bullet 5" w:semiHidden="1" w:unhideWhenUsed="1"/>
+    <w:lsdException w:name="List Number 2" w:semiHidden="1" w:unhideWhenUsed="1"/>
+    <w:lsdException w:name="List Number 3" w:semiHidden="1" w:unhideWhenUsed="1"/>
+    <w:lsdException w:name="List Number 4" w:semiHidden="1" w:unhideWhenUsed="1"/>
+    <w:lsdException w:name="List Number 5" w:semiHidden="1" w:unhideWhenUsed="1"/>
+    <w:lsdException w:name="Title" w:uiPriority="10" w:qFormat="1"/>
+    <w:lsdException w:name="Closing" w:semiHidden="1" w:unhideWhenUsed="1"/>
+    <w:lsdException w:name="Signature" w:semiHidden="1" w:unhideWhenUsed="1"/>
+    <w:lsdException w:name="Default Paragraph Font" w:semiHidden="1" w:uiPriority="1" w:unhideWhenUsed="1"/>
+    <w:lsdException w:name="Body Text" w:semiHidden="1" w:unhideWhenUsed="1"/>
+    <w:lsdException w:name="Body Text Indent" w:semiHidden="1" w:unhideWhenUsed="1"/>
+    <w:lsdException w:name="List Continue" w:semiHidden="1" w:unhideWhenUsed="1"/>
+    <w:lsdException w:name="List Continue 2" w:semiHidden="1" w:unhideWhenUsed="1"/>
+    <w:lsdException w:name="List Continue 3" w:semiHidden="1" w:unhideWhenUsed="1"/>
+    <w:lsdException w:name="List Continue 4" w:semiHidden="1" w:unhideWhenUsed="1"/>
+    <w:lsdException w:name="List Continue 5" w:semiHidden="1" w:unhideWhenUsed="1"/>
+    <w:lsdException w:name="Message Header" w:semiHidden="1" w:unhideWhenUsed="1"/>
+    <w:lsdException w:name="Subtitle" w:uiPriority="11" w:qFormat="1"/>
+    <w:lsdException w:name="Salutation" w:semiHidden="1" w:unhideWhenUsed="1"/>
+    <w:lsdException w:name="Date" w:semiHidden="1" w:unhideWhenUsed="1"/>
+    <w:lsdException w:name="Body Text First Indent" w:semiHidden="1" w:unhideWhenUsed="1"/>
+    <w:lsdException w:name="Body Text First Indent 2" w:semiHidden="1" w:unhideWhenUsed="1"/>
+    <w:lsdException w:name="Note Heading" w:semiHidden="1" w:unhideWhenUsed="1"/>
+    <w:lsdException w:name="Body Text 2" w:semiHidden="1" w:unhideWhenUsed="1"/>
+    <w:lsdException w:name="Body Text 3" w:semiHidden="1" w:unhideWhenUsed="1"/>
+    <w:lsdException w:name="Body Text Indent 2" w:semiHidden="1" w:unhideWhenUsed="1"/>
+    <w:lsdException w:name="Body Text Indent 3" w:semiHidden="1" w:unhideWhenUsed="1"/>
+    <w:lsdException w:name="Block Text" w:semiHidden="1" w:unhideWhenUsed="1"/>
+    <w:lsdException w:name="Hyperlink" w:semiHidden="1" w:unhideWhenUsed="1"/>
+    <w:lsdException w:name="FollowedHyperlink" w:semiHidden="1" w:unhideWhenUsed="1"/>
+    <w:lsdException w:name="Strong" w:uiPriority="22" w:qFormat="1"/>
+    <w:lsdException w:name="Emphasis" w:uiPriority="20" w:qFormat="1"/>
+    <w:lsdException w:name="Document Map" w:semiHidden="1" w:unhideWhenUsed="1"/>
+    <w:lsdException w:name="Plain Text" w:semiHidden="1" w:unhideWhenUsed="1"/>
+    <w:lsdException w:name="E-mail Signature" w:semiHidden="1" w:unhideWhenUsed="1"/>
+    <w:lsdException w:name="HTML Top of Form" w:semiHidden="1" w:unhideWhenUsed="1"/>
+    <w:lsdException w:name="HTML Bottom of Form" w:semiHidden="1" w:unhideWhenUsed="1"/>
+    <w:lsdException w:name="Normal (Web)" w:semiHidden="1" w:unhideWhenUsed="1"/>
+    <w:lsdException w:name="HTML Acronym" w:semiHidden="1" w:unhideWhenUsed="1"/>
+    <w:lsdException w:name="HTML Address" w:semiHidden="1" w:unhideWhenUsed="1"/>
+    <w:lsdException w:name="HTML Cite" w:semiHidden="1" w:unhideWhenUsed="1"/>
+    <w:lsdException w:name="HTML Code" w:semiHidden="1" w:unhideWhenUsed="1"/>
+    <w:lsdException w:name="HTML Definition" w:semiHidden="1" w:unhideWhenUsed="1"/>
+    <w:lsdException w:name="HTML Keyboard" w:semiHidden="1" w:unhideWhenUsed="1"/>
+    <w:lsdException w:name="HTML Preformatted" w:semiHidden="1" w:unhideWhenUsed="1"/>
+    <w:lsdException w:name="HTML Sample" w:semiHidden="1" w:unhideWhenUsed="1"/>
+    <w:lsdException w:name="HTML Typewriter" w:semiHidden="1" w:unhideWhenUsed="1"/>
+    <w:lsdException w:name="HTML Variable" w:semiHidden="1" w:unhideWhenUsed="1"/>
+    <w:lsdException w:name="Normal Table" w:semiHidden="1" w:unhideWhenUsed="1"/>
+    <w:lsdException w:name="annotation subject" w:semiHidden="1" w:unhideWhenUsed="1"/>
+    <w:lsdException w:name="No List" w:semiHidden="1" w:unhideWhenUsed="1"/>
+    <w:lsdException w:name="Outline List 1" w:semiHidden="1" w:unhideWhenUsed="1"/>
+    <w:lsdException w:name="Outline List 2" w:semiHidden="1" w:unhideWhenUsed="1"/>
+    <w:lsdException w:name="Outline List 3" w:semiHidden="1" w:unhideWhenUsed="1"/>
+    <w:lsdException w:name="Table Simple 1" w:semiHidden="1" w:unhideWhenUsed="1"/>
+    <w:lsdException w:name="Table Simple 2" w:semiHidden="1" w:unhideWhenUsed="1"/>
+    <w:lsdException w:name="Table Simple 3" w:semiHidden="1" w:unhideWhenUsed="1"/>
+    <w:lsdException w:name="Table Classic 1" w:semiHidden="1" w:unhideWhenUsed="1"/>
+    <w:lsdException w:name="Table Classic 2" w:semiHidden="1" w:unhideWhenUsed="1"/>
+    <w:lsdException w:name="Table Classic 3" w:semiHidden="1" w:unhideWhenUsed="1"/>
+    <w:lsdException w:name="Table Classic 4" w:semiHidden="1" w:unhideWhenUsed="1"/>
+    <w:lsdException w:name="Table Colorful 1" w:semiHidden="1" w:unhideWhenUsed="1"/>
+    <w:lsdException w:name="Table Colorful 2" w:semiHidden="1" w:unhideWhenUsed="1"/>
+    <w:lsdException w:name="Table Colorful 3" w:semiHidden="1" w:unhideWhenUsed="1"/>
+    <w:lsdException w:name="Table Columns 1" w:semiHidden="1" w:unhideWhenUsed="1"/>
+    <w:lsdException w:name="Table Columns 2" w:semiHidden="1" w:unhideWhenUsed="1"/>
+    <w:lsdException w:name="Table Columns 3" w:semiHidden="1" w:unhideWhenUsed="1"/>
+    <w:lsdException w:name="Table Columns 4" w:semiHidden="1" w:unhideWhenUsed="1"/>
+    <w:lsdException w:name="Table Columns 5" w:semiHidden="1" w:unhideWhenUsed="1"/>
+    <w:lsdException w:name="Table Grid 1" w:semiHidden="1" w:unhideWhenUsed="1"/>
+    <w:lsdException w:name="Table Grid 2" w:semiHidden="1" w:unhideWhenUsed="1"/>
+    <w:lsdException w:name="Table Grid 3" w:semiHidden="1" w:unhideWhenUsed="1"/>
+    <w:lsdException w:name="Table Grid 4" w:semiHidden="1" w:unhideWhenUsed="1"/>
+    <w:lsdException w:name="Table Grid 5" w:semiHidden="1" w:unhideWhenUsed="1"/>
+    <w:lsdException w:name="Table Grid 6" w:semiHidden="1" w:unhideWhenUsed="1"/>
+    <w:lsdException w:name="Table Grid 7" w:semiHidden="1" w:unhideWhenUsed="1"/>
+    <w:lsdException w:name="Table Grid 8" w:semiHidden="1" w:unhideWhenUsed="1"/>
+    <w:lsdException w:name="Table List 1" w:semiHidden="1" w:unhideWhenUsed="1"/>
+    <w:lsdException w:name="Table List 2" w:semiHidden="1" w:unhideWhenUsed="1"/>
+    <w:lsdException w:name="Table List 3" w:semiHidden="1" w:unhideWhenUsed="1"/>
+    <w:lsdException w:name="Table List 4" w:semiHidden="1" w:unhideWhenUsed="1"/>
+    <w:lsdException w:name="Table List 5" w:semiHidden="1" w:unhideWhenUsed="1"/>
+    <w:lsdException w:name="Table List 6" w:semiHidden="1" w:unhideWhenUsed="1"/>
+    <w:lsdException w:name="Table List 7" w:semiHidden="1" w:unhideWhenUsed="1"/>
+    <w:lsdException w:name="Table List 8" w:semiHidden="1" w:unhideWhenUsed="1"/>
+    <w:lsdException w:name="Table 3D effects 1" w:semiHidden="1" w:unhideWhenUsed="1"/>
+    <w:lsdException w:name="Table 3D effects 2" w:semiHidden="1" w:unhideWhenUsed="1"/>
+    <w:lsdException w:name="Table 3D effects 3" w:semiHidden="1" w:unhideWhenUsed="1"/>
+    <w:lsdException w:name="Table Contemporary" w:semiHidden="1" w:unhideWhenUsed="1"/>
+    <w:lsdException w:name="Table Elegant" w:semiHidden="1" w:unhideWhenUsed="1"/>
+    <w:lsdException w:name="Table Professional" w:semiHidden="1" w:unhideWhenUsed="1"/>
+    <w:lsdException w:name="Table Subtle 1" w:semiHidden="1" w:unhideWhenUsed="1"/>
+    <w:lsdException w:name="Table Subtle 2" w:semiHidden="1" w:unhideWhenUsed="1"/>
+    <w:lsdException w:name="Table Web 1" w:semiHidden="1" w:unhideWhenUsed="1"/>
+    <w:lsdException w:name="Table Web 2" w:semiHidden="1" w:unhideWhenUsed="1"/>
+    <w:lsdException w:name="Table Web 3" w:semiHidden="1" w:unhideWhenUsed="1"/>
+    <w:lsdException w:name="Balloon Text" w:semiHidden="1" w:unhideWhenUsed="1"/>
     <w:lsdException w:name="Table Grid" w:uiPriority="39"/>
-    <w:lsdException w:name="Placeholder Text" w:unhideWhenUsed="0"/>
-    <w:lsdException w:name="No Spacing" w:semiHidden="0" w:uiPriority="1" w:unhideWhenUsed="0" w:qFormat="1"/>
-    <w:lsdException w:name="Light Shading" w:semiHidden="0" w:uiPriority="60" w:unhideWhenUsed="0"/>
-    <w:lsdException w:name="Light List" w:semiHidden="0" w:uiPriority="61" w:unhideWhenUsed="0"/>
-    <w:lsdException w:name="Light Grid" w:semiHidden="0" w:uiPriority="62" w:unhideWhenUsed="0"/>
-    <w:lsdException w:name="Medium Shading 1" w:semiHidden="0" w:uiPriority="63" w:unhideWhenUsed="0"/>
-    <w:lsdException w:name="Medium Shading 2" w:semiHidden="0" w:uiPriority="64" w:unhideWhenUsed="0"/>
-    <w:lsdException w:name="Medium List 1" w:semiHidden="0" w:uiPriority="65" w:unhideWhenUsed="0"/>
-    <w:lsdException w:name="Medium List 2" w:semiHidden="0" w:uiPriority="66" w:unhideWhenUsed="0"/>
-    <w:lsdException w:name="Medium Grid 1" w:semiHidden="0" w:uiPriority="67" w:unhideWhenUsed="0"/>
-    <w:lsdException w:name="Medium Grid 2" w:semiHidden="0" w:uiPriority="68" w:unhideWhenUsed="0"/>
-    <w:lsdException w:name="Medium Grid 3" w:semiHidden="0" w:uiPriority="69" w:unhideWhenUsed="0"/>
-    <w:lsdException w:name="Dark List" w:semiHidden="0" w:uiPriority="70" w:unhideWhenUsed="0"/>
-    <w:lsdException w:name="Colorful Shading" w:semiHidden="0" w:uiPriority="71" w:unhideWhenUsed="0"/>
-    <w:lsdException w:name="Colorful List" w:semiHidden="0" w:uiPriority="72" w:unhideWhenUsed="0"/>
-    <w:lsdException w:name="Colorful Grid" w:semiHidden="0" w:uiPriority="73" w:unhideWhenUsed="0"/>
-    <w:lsdException w:name="Light Shading Accent 1" w:semiHidden="0" w:uiPriority="60" w:unhideWhenUsed="0"/>
-    <w:lsdException w:name="Light List Accent 1" w:semiHidden="0" w:uiPriority="61" w:unhideWhenUsed="0"/>
-    <w:lsdException w:name="Light Grid Accent 1" w:semiHidden="0" w:uiPriority="62" w:unhideWhenUsed="0"/>
-    <w:lsdException w:name="Medium Shading 1 Accent 1" w:semiHidden="0" w:uiPriority="63" w:unhideWhenUsed="0"/>
-    <w:lsdException w:name="Medium Shading 2 Accent 1" w:semiHidden="0" w:uiPriority="64" w:unhideWhenUsed="0"/>
-    <w:lsdException w:name="Medium List 1 Accent 1" w:semiHidden="0" w:uiPriority="65" w:unhideWhenUsed="0"/>
-    <w:lsdException w:name="Revision" w:unhideWhenUsed="0"/>
-    <w:lsdException w:name="List Paragraph" w:semiHidden="0" w:uiPriority="34" w:unhideWhenUsed="0" w:qFormat="1"/>
-    <w:lsdException w:name="Quote" w:semiHidden="0" w:uiPriority="29" w:unhideWhenUsed="0" w:qFormat="1"/>
-    <w:lsdException w:name="Intense Quote" w:semiHidden="0" w:uiPriority="30" w:unhideWhenUsed="0" w:qFormat="1"/>
-    <w:lsdException w:name="Medium List 2 Accent 1" w:semiHidden="0" w:uiPriority="66" w:unhideWhenUsed="0"/>
-    <w:lsdException w:name="Medium Grid 1 Accent 1" w:semiHidden="0" w:uiPriority="67" w:unhideWhenUsed="0"/>
-    <w:lsdException w:name="Medium Grid 2 Accent 1" w:semiHidden="0" w:uiPriority="68" w:unhideWhenUsed="0"/>
-    <w:lsdException w:name="Medium Grid 3 Accent 1" w:semiHidden="0" w:uiPriority="69" w:unhideWhenUsed="0"/>
-    <w:lsdException w:name="Dark List Accent 1" w:semiHidden="0" w:uiPriority="70" w:unhideWhenUsed="0"/>
-    <w:lsdException w:name="Colorful Shading Accent 1" w:semiHidden="0" w:uiPriority="71" w:unhideWhenUsed="0"/>
-    <w:lsdException w:name="Colorful List Accent 1" w:semiHidden="0" w:uiPriority="72" w:unhideWhenUsed="0"/>
-    <w:lsdException w:name="Colorful Grid Accent 1" w:semiHidden="0" w:uiPriority="73" w:unhideWhenUsed="0"/>
-    <w:lsdException w:name="Light Shading Accent 2" w:semiHidden="0" w:uiPriority="60" w:unhideWhenUsed="0"/>
-    <w:lsdException w:name="Light List Accent 2" w:semiHidden="0" w:uiPriority="61" w:unhideWhenUsed="0"/>
-    <w:lsdException w:name="Light Grid Accent 2" w:semiHidden="0" w:uiPriority="62" w:unhideWhenUsed="0"/>
-    <w:lsdException w:name="Medium Shading 1 Accent 2" w:semiHidden="0" w:uiPriority="63" w:unhideWhenUsed="0"/>
-    <w:lsdException w:name="Medium Shading 2 Accent 2" w:semiHidden="0" w:uiPriority="64" w:unhideWhenUsed="0"/>
-    <w:lsdException w:name="Medium List 1 Accent 2" w:semiHidden="0" w:uiPriority="65" w:unhideWhenUsed="0"/>
-    <w:lsdException w:name="Medium List 2 Accent 2" w:semiHidden="0" w:uiPriority="66" w:unhideWhenUsed="0"/>
-    <w:lsdException w:name="Medium Grid 1 Accent 2" w:semiHidden="0" w:uiPriority="67" w:unhideWhenUsed="0"/>
-    <w:lsdException w:name="Medium Grid 2 Accent 2" w:semiHidden="0" w:uiPriority="68" w:unhideWhenUsed="0"/>
-    <w:lsdException w:name="Medium Grid 3 Accent 2" w:semiHidden="0" w:uiPriority="69" w:unhideWhenUsed="0"/>
-    <w:lsdException w:name="Dark List Accent 2" w:semiHidden="0" w:uiPriority="70" w:unhideWhenUsed="0"/>
-    <w:lsdException w:name="Colorful Shading Accent 2" w:semiHidden="0" w:uiPriority="71" w:unhideWhenUsed="0"/>
-    <w:lsdException w:name="Colorful List Accent 2" w:semiHidden="0" w:uiPriority="72" w:unhideWhenUsed="0"/>
-    <w:lsdException w:name="Colorful Grid Accent 2" w:semiHidden="0" w:uiPriority="73" w:unhideWhenUsed="0"/>
-    <w:lsdException w:name="Light Shading Accent 3" w:semiHidden="0" w:uiPriority="60" w:unhideWhenUsed="0"/>
-    <w:lsdException w:name="Light List Accent 3" w:semiHidden="0" w:uiPriority="61" w:unhideWhenUsed="0"/>
-    <w:lsdException w:name="Light Grid Accent 3" w:semiHidden="0" w:uiPriority="62" w:unhideWhenUsed="0"/>
-    <w:lsdException w:name="Medium Shading 1 Accent 3" w:semiHidden="0" w:uiPriority="63" w:unhideWhenUsed="0"/>
-    <w:lsdException w:name="Medium Shading 2 Accent 3" w:semiHidden="0" w:uiPriority="64" w:unhideWhenUsed="0"/>
-    <w:lsdException w:name="Medium List 1 Accent 3" w:semiHidden="0" w:uiPriority="65" w:unhideWhenUsed="0"/>
-    <w:lsdException w:name="Medium List 2 Accent 3" w:semiHidden="0" w:uiPriority="66" w:unhideWhenUsed="0"/>
-    <w:lsdException w:name="Medium Grid 1 Accent 3" w:semiHidden="0" w:uiPriority="67" w:unhideWhenUsed="0"/>
-    <w:lsdException w:name="Medium Grid 2 Accent 3" w:semiHidden="0" w:uiPriority="68" w:unhideWhenUsed="0"/>
-    <w:lsdException w:name="Medium Grid 3 Accent 3" w:semiHidden="0" w:uiPriority="69" w:unhideWhenUsed="0"/>
-    <w:lsdException w:name="Dark List Accent 3" w:semiHidden="0" w:uiPriority="70" w:unhideWhenUsed="0"/>
-    <w:lsdException w:name="Colorful Shading Accent 3" w:semiHidden="0" w:uiPriority="71" w:unhideWhenUsed="0"/>
-    <w:lsdException w:name="Colorful List Accent 3" w:semiHidden="0" w:uiPriority="72" w:unhideWhenUsed="0"/>
-    <w:lsdException w:name="Colorful Grid Accent 3" w:semiHidden="0" w:uiPriority="73" w:unhideWhenUsed="0"/>
-    <w:lsdException w:name="Light Shading Accent 4" w:semiHidden="0" w:uiPriority="60" w:unhideWhenUsed="0"/>
-    <w:lsdException w:name="Light List Accent 4" w:semiHidden="0" w:uiPriority="61" w:unhideWhenUsed="0"/>
-    <w:lsdException w:name="Light Grid Accent 4" w:semiHidden="0" w:uiPriority="62" w:unhideWhenUsed="0"/>
-    <w:lsdException w:name="Medium Shading 1 Accent 4" w:semiHidden="0" w:uiPriority="63" w:unhideWhenUsed="0"/>
-    <w:lsdException w:name="Medium Shading 2 Accent 4" w:semiHidden="0" w:uiPriority="64" w:unhideWhenUsed="0"/>
-    <w:lsdException w:name="Medium List 1 Accent 4" w:semiHidden="0" w:uiPriority="65" w:unhideWhenUsed="0"/>
-    <w:lsdException w:name="Medium List 2 Accent 4" w:semiHidden="0" w:uiPriority="66" w:unhideWhenUsed="0"/>
-    <w:lsdException w:name="Medium Grid 1 Accent 4" w:semiHidden="0" w:uiPriority="67" w:unhideWhenUsed="0"/>
-    <w:lsdException w:name="Medium Grid 2 Accent 4" w:semiHidden="0" w:uiPriority="68" w:unhideWhenUsed="0"/>
-    <w:lsdException w:name="Medium Grid 3 Accent 4" w:semiHidden="0" w:uiPriority="69" w:unhideWhenUsed="0"/>
-    <w:lsdException w:name="Dark List Accent 4" w:semiHidden="0" w:uiPriority="70" w:unhideWhenUsed="0"/>
-    <w:lsdException w:name="Colorful Shading Accent 4" w:semiHidden="0" w:uiPriority="71" w:unhideWhenUsed="0"/>
-    <w:lsdException w:name="Colorful List Accent 4" w:semiHidden="0" w:uiPriority="72" w:unhideWhenUsed="0"/>
-    <w:lsdException w:name="Colorful Grid Accent 4" w:semiHidden="0" w:uiPriority="73" w:unhideWhenUsed="0"/>
-    <w:lsdException w:name="Light Shading Accent 5" w:semiHidden="0" w:uiPriority="60" w:unhideWhenUsed="0"/>
-    <w:lsdException w:name="Light List Accent 5" w:semiHidden="0" w:uiPriority="61" w:unhideWhenUsed="0"/>
-    <w:lsdException w:name="Light Grid Accent 5" w:semiHidden="0" w:uiPriority="62" w:unhideWhenUsed="0"/>
-    <w:lsdException w:name="Medium Shading 1 Accent 5" w:semiHidden="0" w:uiPriority="63" w:unhideWhenUsed="0"/>
-    <w:lsdException w:name="Medium Shading 2 Accent 5" w:semiHidden="0" w:uiPriority="64" w:unhideWhenUsed="0"/>
-    <w:lsdException w:name="Medium List 1 Accent 5" w:semiHidden="0" w:uiPriority="65" w:unhideWhenUsed="0"/>
-    <w:lsdException w:name="Medium List 2 Accent 5" w:semiHidden="0" w:uiPriority="66" w:unhideWhenUsed="0"/>
-    <w:lsdException w:name="Medium Grid 1 Accent 5" w:semiHidden="0" w:uiPriority="67" w:unhideWhenUsed="0"/>
-    <w:lsdException w:name="Medium Grid 2 Accent 5" w:semiHidden="0" w:uiPriority="68" w:unhideWhenUsed="0"/>
-    <w:lsdException w:name="Medium Grid 3 Accent 5" w:semiHidden="0" w:uiPriority="69" w:unhideWhenUsed="0"/>
-    <w:lsdException w:name="Dark List Accent 5" w:semiHidden="0" w:uiPriority="70" w:unhideWhenUsed="0"/>
-    <w:lsdException w:name="Colorful Shading Accent 5" w:semiHidden="0" w:uiPriority="71" w:unhideWhenUsed="0"/>
-    <w:lsdException w:name="Colorful List Accent 5" w:semiHidden="0" w:uiPriority="72" w:unhideWhenUsed="0"/>
-    <w:lsdException w:name="Colorful Grid Accent 5" w:semiHidden="0" w:uiPriority="73" w:unhideWhenUsed="0"/>
-    <w:lsdException w:name="Light Shading Accent 6" w:semiHidden="0" w:uiPriority="60" w:unhideWhenUsed="0"/>
-    <w:lsdException w:name="Light List Accent 6" w:semiHidden="0" w:uiPriority="61" w:unhideWhenUsed="0"/>
-    <w:lsdException w:name="Light Grid Accent 6" w:semiHidden="0" w:uiPriority="62" w:unhideWhenUsed="0"/>
-    <w:lsdException w:name="Medium Shading 1 Accent 6" w:semiHidden="0" w:uiPriority="63" w:unhideWhenUsed="0"/>
-    <w:lsdException w:name="Medium Shading 2 Accent 6" w:semiHidden="0" w:uiPriority="64" w:unhideWhenUsed="0"/>
-    <w:lsdException w:name="Medium List 1 Accent 6" w:semiHidden="0" w:uiPriority="65" w:unhideWhenUsed="0"/>
-    <w:lsdException w:name="Medium List 2 Accent 6" w:semiHidden="0" w:uiPriority="66" w:unhideWhenUsed="0"/>
-    <w:lsdException w:name="Medium Grid 1 Accent 6" w:semiHidden="0" w:uiPriority="67" w:unhideWhenUsed="0"/>
-    <w:lsdException w:name="Medium Grid 2 Accent 6" w:semiHidden="0" w:uiPriority="68" w:unhideWhenUsed="0"/>
-    <w:lsdException w:name="Medium Grid 3 Accent 6" w:semiHidden="0" w:uiPriority="69" w:unhideWhenUsed="0"/>
-    <w:lsdException w:name="Dark List Accent 6" w:semiHidden="0" w:uiPriority="70" w:unhideWhenUsed="0"/>
-    <w:lsdException w:name="Colorful Shading Accent 6" w:semiHidden="0" w:uiPriority="71" w:unhideWhenUsed="0"/>
-    <w:lsdException w:name="Colorful List Accent 6" w:semiHidden="0" w:uiPriority="72" w:unhideWhenUsed="0"/>
-    <w:lsdException w:name="Colorful Grid Accent 6" w:semiHidden="0" w:uiPriority="73" w:unhideWhenUsed="0"/>
-    <w:lsdException w:name="Subtle Emphasis" w:semiHidden="0" w:uiPriority="19" w:unhideWhenUsed="0" w:qFormat="1"/>
-    <w:lsdException w:name="Intense Emphasis" w:semiHidden="0" w:uiPriority="21" w:unhideWhenUsed="0" w:qFormat="1"/>
-    <w:lsdException w:name="Subtle Reference" w:semiHidden="0" w:uiPriority="31" w:unhideWhenUsed="0" w:qFormat="1"/>
-    <w:lsdException w:name="Intense Reference" w:semiHidden="0" w:uiPriority="32" w:unhideWhenUsed="0" w:qFormat="1"/>
-    <w:lsdException w:name="Book Title" w:semiHidden="0" w:uiPriority="33" w:unhideWhenUsed="0" w:qFormat="1"/>
-    <w:lsdException w:name="Bibliography" w:uiPriority="37"/>
-    <w:lsdException w:name="TOC Heading" w:uiPriority="39" w:qFormat="1"/>
+    <w:lsdException w:name="Table Theme" w:semiHidden="1" w:unhideWhenUsed="1"/>
+    <w:lsdException w:name="Placeholder Text" w:semiHidden="1"/>
+    <w:lsdException w:name="No Spacing" w:uiPriority="1" w:qFormat="1"/>
+    <w:lsdException w:name="Light Shading" w:uiPriority="60"/>
+    <w:lsdException w:name="Light List" w:uiPriority="61"/>
+    <w:lsdException w:name="Light Grid" w:uiPriority="62"/>
+    <w:lsdException w:name="Medium Shading 1" w:uiPriority="63"/>
+    <w:lsdException w:name="Medium Shading 2" w:uiPriority="64"/>
+    <w:lsdException w:name="Medium List 1" w:uiPriority="65"/>
+    <w:lsdException w:name="Medium List 2" w:uiPriority="66"/>
+    <w:lsdException w:name="Medium Grid 1" w:uiPriority="67"/>
+    <w:lsdException w:name="Medium Grid 2" w:uiPriority="68"/>
+    <w:lsdException w:name="Medium Grid 3" w:uiPriority="69"/>
+    <w:lsdException w:name="Dark List" w:uiPriority="70"/>
+    <w:lsdException w:name="Colorful Shading" w:uiPriority="71"/>
+    <w:lsdException w:name="Colorful List" w:uiPriority="72"/>
+    <w:lsdException w:name="Colorful Grid" w:uiPriority="73"/>
+    <w:lsdException w:name="Light Shading Accent 1" w:uiPriority="60"/>
+    <w:lsdException w:name="Light List Accent 1" w:uiPriority="61"/>
+    <w:lsdException w:name="Light Grid Accent 1" w:uiPriority="62"/>
+    <w:lsdException w:name="Medium Shading 1 Accent 1" w:uiPriority="63"/>
+    <w:lsdException w:name="Medium Shading 2 Accent 1" w:uiPriority="64"/>
+    <w:lsdException w:name="Medium List 1 Accent 1" w:uiPriority="65"/>
+    <w:lsdException w:name="Revision" w:semiHidden="1"/>
+    <w:lsdException w:name="List Paragraph" w:uiPriority="34" w:qFormat="1"/>
+    <w:lsdException w:name="Quote" w:uiPriority="29" w:qFormat="1"/>
+    <w:lsdException w:name="Intense Quote" w:uiPriority="30" w:qFormat="1"/>
+    <w:lsdException w:name="Medium List 2 Accent 1" w:uiPriority="66"/>
+    <w:lsdException w:name="Medium Grid 1 Accent 1" w:uiPriority="67"/>
+    <w:lsdException w:name="Medium Grid 2 Accent 1" w:uiPriority="68"/>
+    <w:lsdException w:name="Medium Grid 3 Accent 1" w:uiPriority="69"/>
+    <w:lsdException w:name="Dark List Accent 1" w:uiPriority="70"/>
+    <w:lsdException w:name="Colorful Shading Accent 1" w:uiPriority="71"/>
+    <w:lsdException w:name="Colorful List Accent 1" w:uiPriority="72"/>
+    <w:lsdException w:name="Colorful Grid Accent 1" w:uiPriority="73"/>
+    <w:lsdException w:name="Light Shading Accent 2" w:uiPriority="60"/>
+    <w:lsdException w:name="Light List Accent 2" w:uiPriority="61"/>
+    <w:lsdException w:name="Light Grid Accent 2" w:uiPriority="62"/>
+    <w:lsdException w:name="Medium Shading 1 Accent 2" w:uiPriority="63"/>
+    <w:lsdException w:name="Medium Shading 2 Accent 2" w:uiPriority="64"/>
+    <w:lsdException w:name="Medium List 1 Accent 2" w:uiPriority="65"/>
+    <w:lsdException w:name="Medium List 2 Accent 2" w:uiPriority="66"/>
+    <w:lsdException w:name="Medium Grid 1 Accent 2" w:uiPriority="67"/>
+    <w:lsdException w:name="Medium Grid 2 Accent 2" w:uiPriority="68"/>
+    <w:lsdException w:name="Medium Grid 3 Accent 2" w:uiPriority="69"/>
+    <w:lsdException w:name="Dark List Accent 2" w:uiPriority="70"/>
+    <w:lsdException w:name="Colorful Shading Accent 2" w:uiPriority="71"/>
+    <w:lsdException w:name="Colorful List Accent 2" w:uiPriority="72"/>
+    <w:lsdException w:name="Colorful Grid Accent 2" w:uiPriority="73"/>
+    <w:lsdException w:name="Light Shading Accent 3" w:uiPriority="60"/>
+    <w:lsdException w:name="Light List Accent 3" w:uiPriority="61"/>
+    <w:lsdException w:name="Light Grid Accent 3" w:uiPriority="62"/>
+    <w:lsdException w:name="Medium Shading 1 Accent 3" w:uiPriority="63"/>
+    <w:lsdException w:name="Medium Shading 2 Accent 3" w:uiPriority="64"/>
+    <w:lsdException w:name="Medium List 1 Accent 3" w:uiPriority="65"/>
+    <w:lsdException w:name="Medium List 2 Accent 3" w:uiPriority="66"/>
+    <w:lsdException w:name="Medium Grid 1 Accent 3" w:uiPriority="67"/>
+    <w:lsdException w:name="Medium Grid 2 Accent 3" w:uiPriority="68"/>
+    <w:lsdException w:name="Medium Grid 3 Accent 3" w:uiPriority="69"/>
+    <w:lsdException w:name="Dark List Accent 3" w:uiPriority="70"/>
+    <w:lsdException w:name="Colorful Shading Accent 3" w:uiPriority="71"/>
+    <w:lsdException w:name="Colorful List Accent 3" w:uiPriority="72"/>
+    <w:lsdException w:name="Colorful Grid Accent 3" w:uiPriority="73"/>
+    <w:lsdException w:name="Light Shading Accent 4" w:uiPriority="60"/>
+    <w:lsdException w:name="Light List Accent 4" w:uiPriority="61"/>
+    <w:lsdException w:name="Light Grid Accent 4" w:uiPriority="62"/>
+    <w:lsdException w:name="Medium Shading 1 Accent 4" w:uiPriority="63"/>
+    <w:lsdException w:name="Medium Shading 2 Accent 4" w:uiPriority="64"/>
+    <w:lsdException w:name="Medium List 1 Accent 4" w:uiPriority="65"/>
+    <w:lsdException w:name="Medium List 2 Accent 4" w:uiPriority="66"/>
+    <w:lsdException w:name="Medium Grid 1 Accent 4" w:uiPriority="67"/>
+    <w:lsdException w:name="Medium Grid 2 Accent 4" w:uiPriority="68"/>
+    <w:lsdException w:name="Medium Grid 3 Accent 4" w:uiPriority="69"/>
+    <w:lsdException w:name="Dark List Accent 4" w:uiPriority="70"/>
+    <w:lsdException w:name="Colorful Shading Accent 4" w:uiPriority="71"/>
+    <w:lsdException w:name="Colorful List Accent 4" w:uiPriority="72"/>
+    <w:lsdException w:name="Colorful Grid Accent 4" w:uiPriority="73"/>
+    <w:lsdException w:name="Light Shading Accent 5" w:uiPriority="60"/>
+    <w:lsdException w:name="Light List Accent 5" w:uiPriority="61"/>
+    <w:lsdException w:name="Light Grid Accent 5" w:uiPriority="62"/>
+    <w:lsdException w:name="Medium Shading 1 Accent 5" w:uiPriority="63"/>
+    <w:lsdException w:name="Medium Shading 2 Accent 5" w:uiPriority="64"/>
+    <w:lsdException w:name="Medium List 1 Accent 5" w:uiPriority="65"/>
+    <w:lsdException w:name="Medium List 2 Accent 5" w:uiPriority="66"/>
+    <w:lsdException w:name="Medium Grid 1 Accent 5" w:uiPriority="67"/>
+    <w:lsdException w:name="Medium Grid 2 Accent 5" w:uiPriority="68"/>
+    <w:lsdException w:name="Medium Grid 3 Accent 5" w:uiPriority="69"/>
+    <w:lsdException w:name="Dark List Accent 5" w:uiPriority="70"/>
+    <w:lsdException w:name="Colorful Shading Accent 5" w:uiPriority="71"/>
+    <w:lsdException w:name="Colorful List Accent 5" w:uiPriority="72"/>
+    <w:lsdException w:name="Colorful Grid Accent 5" w:uiPriority="73"/>
+    <w:lsdException w:name="Light Shading Accent 6" w:uiPriority="60"/>
+    <w:lsdException w:name="Light List Accent 6" w:uiPriority="61"/>
+    <w:lsdException w:name="Light Grid Accent 6" w:uiPriority="62"/>
+    <w:lsdException w:name="Medium Shading 1 Accent 6" w:uiPriority="63"/>
+    <w:lsdException w:name="Medium Shading 2 Accent 6" w:uiPriority="64"/>
+    <w:lsdException w:name="Medium List 1 Accent 6" w:uiPriority="65"/>
+    <w:lsdException w:name="Medium List 2 Accent 6" w:uiPriority="66"/>
+    <w:lsdException w:name="Medium Grid 1 Accent 6" w:uiPriority="67"/>
+    <w:lsdException w:name="Medium Grid 2 Accent 6" w:uiPriority="68"/>
+    <w:lsdException w:name="Medium Grid 3 Accent 6" w:uiPriority="69"/>
+    <w:lsdException w:name="Dark List Accent 6" w:uiPriority="70"/>
+    <w:lsdException w:name="Colorful Shading Accent 6" w:uiPriority="71"/>
+    <w:lsdException w:name="Colorful List Accent 6" w:uiPriority="72"/>
+    <w:lsdException w:name="Colorful Grid Accent 6" w:uiPriority="73"/>
+    <w:lsdException w:name="Subtle Emphasis" w:uiPriority="19" w:qFormat="1"/>
+    <w:lsdException w:name="Intense Emphasis" w:uiPriority="21" w:qFormat="1"/>
+    <w:lsdException w:name="Subtle Reference" w:uiPriority="31" w:qFormat="1"/>
+    <w:lsdException w:name="Intense Reference" w:uiPriority="32" w:qFormat="1"/>
+    <w:lsdException w:name="Book Title" w:uiPriority="33" w:qFormat="1"/>
+    <w:lsdException w:name="Bibliography" w:semiHidden="1" w:uiPriority="37" w:unhideWhenUsed="1"/>
+    <w:lsdException w:name="TOC Heading" w:semiHidden="1" w:uiPriority="39" w:unhideWhenUsed="1" w:qFormat="1"/>
+    <w:lsdException w:name="Plain Table 1" w:uiPriority="41"/>
+    <w:lsdException w:name="Plain Table 2" w:uiPriority="42"/>
+    <w:lsdException w:name="Plain Table 3" w:uiPriority="43"/>
+    <w:lsdException w:name="Plain Table 4" w:uiPriority="44"/>
+    <w:lsdException w:name="Plain Table 5" w:uiPriority="45"/>
+    <w:lsdException w:name="Grid Table Light" w:uiPriority="40"/>
+    <w:lsdException w:name="Grid Table 1 Light" w:uiPriority="46"/>
+    <w:lsdException w:name="Grid Table 2" w:uiPriority="47"/>
+    <w:lsdException w:name="Grid Table 3" w:uiPriority="48"/>
+    <w:lsdException w:name="Grid Table 4" w:uiPriority="49"/>
+    <w:lsdException w:name="Grid Table 5 Dark" w:uiPriority="50"/>
+    <w:lsdException w:name="Grid Table 6 Colorful" w:uiPriority="51"/>
+    <w:lsdException w:name="Grid Table 7 Colorful" w:uiPriority="52"/>
+    <w:lsdException w:name="Grid Table 1 Light Accent 1" w:uiPriority="46"/>
+    <w:lsdException w:name="Grid Table 2 Accent 1" w:uiPriority="47"/>
+    <w:lsdException w:name="Grid Table 3 Accent 1" w:uiPriority="48"/>
+    <w:lsdException w:name="Grid Table 4 Accent 1" w:uiPriority="49"/>
+    <w:lsdException w:name="Grid Table 5 Dark Accent 1" w:uiPriority="50"/>
+    <w:lsdException w:name="Grid Table 6 Colorful Accent 1" w:uiPriority="51"/>
+    <w:lsdException w:name="Grid Table 7 Colorful Accent 1" w:uiPriority="52"/>
+    <w:lsdException w:name="Grid Table 1 Light Accent 2" w:uiPriority="46"/>
+    <w:lsdException w:name="Grid Table 2 Accent 2" w:uiPriority="47"/>
+    <w:lsdException w:name="Grid Table 3 Accent 2" w:uiPriority="48"/>
+    <w:lsdException w:name="Grid Table 4 Accent 2" w:uiPriority="49"/>
+    <w:lsdException w:name="Grid Table 5 Dark Accent 2" w:uiPriority="50"/>
+    <w:lsdException w:name="Grid Table 6 Colorful Accent 2" w:uiPriority="51"/>
+    <w:lsdException w:name="Grid Table 7 Colorful Accent 2" w:uiPriority="52"/>
+    <w:lsdException w:name="Grid Table 1 Light Accent 3" w:uiPriority="46"/>
+    <w:lsdException w:name="Grid Table 2 Accent 3" w:uiPriority="47"/>
+    <w:lsdException w:name="Grid Table 3 Accent 3" w:uiPriority="48"/>
+    <w:lsdException w:name="Grid Table 4 Accent 3" w:uiPriority="49"/>
+    <w:lsdException w:name="Grid Table 5 Dark Accent 3" w:uiPriority="50"/>
+    <w:lsdException w:name="Grid Table 6 Colorful Accent 3" w:uiPriority="51"/>
+    <w:lsdException w:name="Grid Table 7 Colorful Accent 3" w:uiPriority="52"/>
+    <w:lsdException w:name="Grid Table 1 Light Accent 4" w:uiPriority="46"/>
+    <w:lsdException w:name="Grid Table 2 Accent 4" w:uiPriority="47"/>
+    <w:lsdException w:name="Grid Table 3 Accent 4" w:uiPriority="48"/>
+    <w:lsdException w:name="Grid Table 4 Accent 4" w:uiPriority="49"/>
+    <w:lsdException w:name="Grid Table 5 Dark Accent 4" w:uiPriority="50"/>
+    <w:lsdException w:name="Grid Table 6 Colorful Accent 4" w:uiPriority="51"/>
+    <w:lsdException w:name="Grid Table 7 Colorful Accent 4" w:uiPriority="52"/>
+    <w:lsdException w:name="Grid Table 1 Light Accent 5" w:uiPriority="46"/>
+    <w:lsdException w:name="Grid Table 2 Accent 5" w:uiPriority="47"/>
+    <w:lsdException w:name="Grid Table 3 Accent 5" w:uiPriority="48"/>
+    <w:lsdException w:name="Grid Table 4 Accent 5" w:uiPriority="49"/>
+    <w:lsdException w:name="Grid Table 5 Dark Accent 5" w:uiPriority="50"/>
+    <w:lsdException w:name="Grid Table 6 Colorful Accent 5" w:uiPriority="51"/>
+    <w:lsdException w:name="Grid Table 7 Colorful Accent 5" w:uiPriority="52"/>
+    <w:lsdException w:name="Grid Table 1 Light Accent 6" w:uiPriority="46"/>
+    <w:lsdException w:name="Grid Table 2 Accent 6" w:uiPriority="47"/>
+    <w:lsdException w:name="Grid Table 3 Accent 6" w:uiPriority="48"/>
+    <w:lsdException w:name="Grid Table 4 Accent 6" w:uiPriority="49"/>
+    <w:lsdException w:name="Grid Table 5 Dark Accent 6" w:uiPriority="50"/>
+    <w:lsdException w:name="Grid Table 6 Colorful Accent 6" w:uiPriority="51"/>
+    <w:lsdException w:name="Grid Table 7 Colorful Accent 6" w:uiPriority="52"/>
+    <w:lsdException w:name="List Table 1 Light" w:uiPriority="46"/>
+    <w:lsdException w:name="List Table 2" w:uiPriority="47"/>
+    <w:lsdException w:name="List Table 3" w:uiPriority="48"/>
+    <w:lsdException w:name="List Table 4" w:uiPriority="49"/>
+    <w:lsdException w:name="List Table 5 Dark" w:uiPriority="50"/>
+    <w:lsdException w:name="List Table 6 Colorful" w:uiPriority="51"/>
+    <w:lsdException w:name="List Table 7 Colorful" w:uiPriority="52"/>
+    <w:lsdException w:name="List Table 1 Light Accent 1" w:uiPriority="46"/>
+    <w:lsdException w:name="List Table 2 Accent 1" w:uiPriority="47"/>
+    <w:lsdException w:name="List Table 3 Accent 1" w:uiPriority="48"/>
+    <w:lsdException w:name="List Table 4 Accent 1" w:uiPriority="49"/>
+    <w:lsdException w:name="List Table 5 Dark Accent 1" w:uiPriority="50"/>
+    <w:lsdException w:name="List Table 6 Colorful Accent 1" w:uiPriority="51"/>
+    <w:lsdException w:name="List Table 7 Colorful Accent 1" w:uiPriority="52"/>
+    <w:lsdException w:name="List Table 1 Light Accent 2" w:uiPriority="46"/>
+    <w:lsdException w:name="List Table 2 Accent 2" w:uiPriority="47"/>
+    <w:lsdException w:name="List Table 3 Accent 2" w:uiPriority="48"/>
+    <w:lsdException w:name="List Table 4 Accent 2" w:uiPriority="49"/>
+    <w:lsdException w:name="List Table 5 Dark Accent 2" w:uiPriority="50"/>
+    <w:lsdException w:name="List Table 6 Colorful Accent 2" w:uiPriority="51"/>
+    <w:lsdException w:name="List Table 7 Colorful Accent 2" w:uiPriority="52"/>
+    <w:lsdException w:name="List Table 1 Light Accent 3" w:uiPriority="46"/>
+    <w:lsdException w:name="List Table 2 Accent 3" w:uiPriority="47"/>
+    <w:lsdException w:name="List Table 3 Accent 3" w:uiPriority="48"/>
+    <w:lsdException w:name="List Table 4 Accent 3" w:uiPriority="49"/>
+    <w:lsdException w:name="List Table 5 Dark Accent 3" w:uiPriority="50"/>
+    <w:lsdException w:name="List Table 6 Colorful Accent 3" w:uiPriority="51"/>
+    <w:lsdException w:name="List Table 7 Colorful Accent 3" w:uiPriority="52"/>
+    <w:lsdException w:name="List Table 1 Light Accent 4" w:uiPriority="46"/>
+    <w:lsdException w:name="List Table 2 Accent 4" w:uiPriority="47"/>
+    <w:lsdException w:name="List Table 3 Accent 4" w:uiPriority="48"/>
+    <w:lsdException w:name="List Table 4 Accent 4" w:uiPriority="49"/>
+    <w:lsdException w:name="List Table 5 Dark Accent 4" w:uiPriority="50"/>
+    <w:lsdException w:name="List Table 6 Colorful Accent 4" w:uiPriority="51"/>
+    <w:lsdException w:name="List Table 7 Colorful Accent 4" w:uiPriority="52"/>
+    <w:lsdException w:name="List Table 1 Light Accent 5" w:uiPriority="46"/>
+    <w:lsdException w:name="List Table 2 Accent 5" w:uiPriority="47"/>
+    <w:lsdException w:name="List Table 3 Accent 5" w:uiPriority="48"/>
+    <w:lsdException w:name="List Table 4 Accent 5" w:uiPriority="49"/>
+    <w:lsdException w:name="List Table 5 Dark Accent 5" w:uiPriority="50"/>
+    <w:lsdException w:name="List Table 6 Colorful Accent 5" w:uiPriority="51"/>
+    <w:lsdException w:name="List Table 7 Colorful Accent 5" w:uiPriority="52"/>
+    <w:lsdException w:name="List Table 1 Light Accent 6" w:uiPriority="46"/>
+    <w:lsdException w:name="List Table 2 Accent 6" w:uiPriority="47"/>
+    <w:lsdException w:name="List Table 3 Accent 6" w:uiPriority="48"/>
+    <w:lsdException w:name="List Table 4 Accent 6" w:uiPriority="49"/>
+    <w:lsdException w:name="List Table 5 Dark Accent 6" w:uiPriority="50"/>
+    <w:lsdException w:name="List Table 6 Colorful Accent 6" w:uiPriority="51"/>
+    <w:lsdException w:name="List Table 7 Colorful Accent 6" w:uiPriority="52"/>
+    <w:lsdException w:name="Mention" w:semiHidden="1" w:unhideWhenUsed="1"/>
+    <w:lsdException w:name="Smart Hyperlink" w:semiHidden="1" w:unhideWhenUsed="1"/>
+    <w:lsdException w:name="Hashtag" w:semiHidden="1" w:unhideWhenUsed="1"/>
+    <w:lsdException w:name="Unresolved Mention" w:semiHidden="1" w:unhideWhenUsed="1"/>
+    <w:lsdException w:name="Smart Link" w:semiHidden="1" w:unhideWhenUsed="1"/>
   </w:latentStyles>
-  <w:style w:type="paragraph" w:default="1" w:styleId="a">
+  <w:style w:type="paragraph" w:default="1" w:styleId="Normal">
     <w:name w:val="Normal"/>
     <w:qFormat/>
     <w:rsid w:val="009A6DDF"/>
   </w:style>
-  <w:style w:type="character" w:default="1" w:styleId="a0">
+  <w:style w:type="character" w:default="1" w:styleId="DefaultParagraphFont">
     <w:name w:val="Default Paragraph Font"/>
     <w:uiPriority w:val="1"/>
     <w:semiHidden/>
     <w:unhideWhenUsed/>
   </w:style>
-  <w:style w:type="table" w:default="1" w:styleId="a1">
+  <w:style w:type="table" w:default="1" w:styleId="TableNormal">
     <w:name w:val="Normal Table"/>
     <w:uiPriority w:val="99"/>
     <w:semiHidden/>
     <w:unhideWhenUsed/>
-    <w:qFormat/>
     <w:tblPr>
       <w:tblInd w:w="0" w:type="dxa"/>
       <w:tblCellMar>
@@ -7175,15 +8179,15 @@
       </w:tblCellMar>
     </w:tblPr>
   </w:style>
-  <w:style w:type="numbering" w:default="1" w:styleId="a2">
+  <w:style w:type="numbering" w:default="1" w:styleId="NoList">
     <w:name w:val="No List"/>
     <w:uiPriority w:val="99"/>
     <w:semiHidden/>
     <w:unhideWhenUsed/>
   </w:style>
-  <w:style w:type="paragraph" w:styleId="a3">
+  <w:style w:type="paragraph" w:styleId="ListParagraph">
     <w:name w:val="List Paragraph"/>
-    <w:basedOn w:val="a"/>
+    <w:basedOn w:val="Normal"/>
     <w:uiPriority w:val="34"/>
     <w:qFormat/>
     <w:rsid w:val="00CC57D3"/>
@@ -7192,13 +8196,12 @@
       <w:contextualSpacing/>
     </w:pPr>
   </w:style>
-  <w:style w:type="table" w:styleId="a4">
+  <w:style w:type="table" w:styleId="TableGrid">
     <w:name w:val="Table Grid"/>
-    <w:basedOn w:val="a1"/>
+    <w:basedOn w:val="TableNormal"/>
     <w:uiPriority w:val="39"/>
     <w:rsid w:val="00BA2097"/>
     <w:tblPr>
-      <w:tblInd w:w="0" w:type="dxa"/>
       <w:tblBorders>
         <w:top w:val="single" w:sz="4" w:space="0" w:color="auto"/>
         <w:left w:val="single" w:sz="4" w:space="0" w:color="auto"/>
@@ -7207,18 +8210,12 @@
         <w:insideH w:val="single" w:sz="4" w:space="0" w:color="auto"/>
         <w:insideV w:val="single" w:sz="4" w:space="0" w:color="auto"/>
       </w:tblBorders>
-      <w:tblCellMar>
-        <w:top w:w="0" w:type="dxa"/>
-        <w:left w:w="108" w:type="dxa"/>
-        <w:bottom w:w="0" w:type="dxa"/>
-        <w:right w:w="108" w:type="dxa"/>
-      </w:tblCellMar>
     </w:tblPr>
   </w:style>
-  <w:style w:type="paragraph" w:styleId="a5">
+  <w:style w:type="paragraph" w:styleId="Header">
     <w:name w:val="header"/>
-    <w:basedOn w:val="a"/>
-    <w:link w:val="Char"/>
+    <w:basedOn w:val="Normal"/>
+    <w:link w:val="HeaderChar"/>
     <w:uiPriority w:val="99"/>
     <w:semiHidden/>
     <w:unhideWhenUsed/>
@@ -7239,10 +8236,10 @@
       <w:szCs w:val="18"/>
     </w:rPr>
   </w:style>
-  <w:style w:type="character" w:customStyle="1" w:styleId="Char">
-    <w:name w:val="页眉 Char"/>
-    <w:basedOn w:val="a0"/>
-    <w:link w:val="a5"/>
+  <w:style w:type="character" w:customStyle="1" w:styleId="HeaderChar">
+    <w:name w:val="Header Char"/>
+    <w:basedOn w:val="DefaultParagraphFont"/>
+    <w:link w:val="Header"/>
     <w:uiPriority w:val="99"/>
     <w:semiHidden/>
     <w:rsid w:val="00FF0304"/>
@@ -7251,10 +8248,10 @@
       <w:szCs w:val="18"/>
     </w:rPr>
   </w:style>
-  <w:style w:type="paragraph" w:styleId="a6">
+  <w:style w:type="paragraph" w:styleId="Footer">
     <w:name w:val="footer"/>
-    <w:basedOn w:val="a"/>
-    <w:link w:val="Char0"/>
+    <w:basedOn w:val="Normal"/>
+    <w:link w:val="FooterChar"/>
     <w:uiPriority w:val="99"/>
     <w:semiHidden/>
     <w:unhideWhenUsed/>
@@ -7271,10 +8268,10 @@
       <w:szCs w:val="18"/>
     </w:rPr>
   </w:style>
-  <w:style w:type="character" w:customStyle="1" w:styleId="Char0">
-    <w:name w:val="页脚 Char"/>
-    <w:basedOn w:val="a0"/>
-    <w:link w:val="a6"/>
+  <w:style w:type="character" w:customStyle="1" w:styleId="FooterChar">
+    <w:name w:val="Footer Char"/>
+    <w:basedOn w:val="DefaultParagraphFont"/>
+    <w:link w:val="Footer"/>
     <w:uiPriority w:val="99"/>
     <w:semiHidden/>
     <w:rsid w:val="00FF0304"/>
@@ -7283,10 +8280,10 @@
       <w:szCs w:val="18"/>
     </w:rPr>
   </w:style>
-  <w:style w:type="paragraph" w:styleId="a7">
+  <w:style w:type="paragraph" w:styleId="BalloonText">
     <w:name w:val="Balloon Text"/>
-    <w:basedOn w:val="a"/>
-    <w:link w:val="Char1"/>
+    <w:basedOn w:val="Normal"/>
+    <w:link w:val="BalloonTextChar"/>
     <w:uiPriority w:val="99"/>
     <w:semiHidden/>
     <w:unhideWhenUsed/>
@@ -7296,10 +8293,10 @@
       <w:szCs w:val="18"/>
     </w:rPr>
   </w:style>
-  <w:style w:type="character" w:customStyle="1" w:styleId="Char1">
-    <w:name w:val="批注框文本 Char"/>
-    <w:basedOn w:val="a0"/>
-    <w:link w:val="a7"/>
+  <w:style w:type="character" w:customStyle="1" w:styleId="BalloonTextChar">
+    <w:name w:val="Balloon Text Char"/>
+    <w:basedOn w:val="DefaultParagraphFont"/>
+    <w:link w:val="BalloonText"/>
     <w:uiPriority w:val="99"/>
     <w:semiHidden/>
     <w:rsid w:val="00FF0304"/>
@@ -7309,6 +8306,34 @@
     </w:rPr>
   </w:style>
 </w:styles>
+</file>
+
+<file path=word/ink/ink1.xml><?xml version="1.0" encoding="utf-8"?>
+<inkml:ink xmlns:inkml="http://www.w3.org/2003/InkML">
+  <inkml:definitions>
+    <inkml:context xml:id="ctx0">
+      <inkml:inkSource xml:id="inkSrc0">
+        <inkml:traceFormat>
+          <inkml:channel name="X" type="integer" min="-2.14748E9" max="2.14748E9" units="cm"/>
+          <inkml:channel name="Y" type="integer" min="-2.14748E9" max="2.14748E9" units="cm"/>
+          <inkml:channel name="F" type="integer" max="32767" units="dev"/>
+        </inkml:traceFormat>
+        <inkml:channelProperties>
+          <inkml:channelProperty channel="X" name="resolution" value="1000" units="1/cm"/>
+          <inkml:channelProperty channel="Y" name="resolution" value="1000" units="1/cm"/>
+          <inkml:channelProperty channel="F" name="resolution" value="0" units="1/dev"/>
+        </inkml:channelProperties>
+      </inkml:inkSource>
+      <inkml:timestamp xml:id="ts0" timeString="2020-06-16T14:18:32.267"/>
+    </inkml:context>
+    <inkml:brush xml:id="br0">
+      <inkml:brushProperty name="width" value="0.05" units="cm"/>
+      <inkml:brushProperty name="height" value="0.05" units="cm"/>
+    </inkml:brush>
+  </inkml:definitions>
+  <inkml:trace contextRef="#ctx0" brushRef="#br0">0 781 24575,'2'0'0,"23"0"0,17 0 0,20 0 0,11 0 0,-8 0 0,19 0 0,-19 0 0,19 0 0,-42 0 0,37 0 0,-38 0 0,23 0 0,-4 0 0,-8 0 0,10 0 0,0 0 0,1 0 0,-1 0 0,0 0 0,18 0 0,-14 0 0,-3 0 0,-22 0 0,-18 0 0,-6 0 0,5 0 0,-10 0 0,3 0 0,-5 0 0,-1 0 0,0 0 0,27 0 0,-6 0 0,16 0 0,-15 0 0,-7 0 0,-1 0 0,0 0 0,1 0 0,-7 0 0,13 0 0,-11 0 0,12 0 0,0 0 0,-6 0 0,14 0 0,-13 0 0,12 0 0,-12 0 0,5 0 0,-8 0 0,8 0 0,-6 0 0,14 0 0,-6 0 0,18 0 0,-16 0 0,13 0 0,-22 0 0,5 0 0,-8 0 0,-6 0 0,-1 0 0,-5-11 0,-1 9 0,0-9 0,-1 11 0,-1 0 0,1 0 0,15 0 0,-5 0 0,20 0 0,-14 0 0,7 0 0,-9 0 0,-6 0 0,-1 0 0,-6 0 0,0 0 0,-9-3 0,-2-3 0,-14-3 0,-10-9 0,-11-11 0,-5-1 0,-5-14 0,2 6 0,-1 0 0,-1-7 0,2 7 0,-2-8 0,8 1 0,3 10 0,0-7 0,9 16 0,-8-8 0,9 3 0,-7 4 0,5-5 0,-4 7 0,7 2 0,1-1 0,-8 5 0,11 3 0,-9 3 0,17 8 0,1-5 0,2 9 0,4-4 0,-1 5 0,2 0 0</inkml:trace>
+  <inkml:trace contextRef="#ctx0" brushRef="#br0" timeOffset="1950">2707 816 24575,'-9'0'0,"0"0"0,0 0 0,-1 0 0,1 0 0,-5 0 0,3 0 0,-3 0 0,-2 0 0,9 4 0,-14 2 0,14 4 0,-9 1 0,0-1 0,5 0 0,-5 1 0,0 5 0,4-5 0,-10 6 0,5-1 0,-7-4 0,1 5 0,5 0 0,-5-4 0,11 3 0,-10-5 0,11-1 0,-11 2 0,10-2 0,-4 0 0,6 0 0,1 0 0,-1 0 0,0-5 0,0 4 0,0-8 0,5 8 0,-3-8 0,3 7 0,-4-3 0,-1 5 0,-6 0 0,-1 1 0,-1 0 0,-4 0 0,11-1 0,-5 1 0,6-6 0,4 4 0,-2-8 0,0 7 0,-8-2 0,-12 5 0,2 1 0,0 5 0,4-4 0,10 3 0,0-5 0,3-6 0,8 0 0,-3-5 0</inkml:trace>
+</inkml:ink>
 </file>
 
 <file path=word/theme/theme1.xml><?xml version="1.0" encoding="utf-8"?>
@@ -7600,8 +8625,20 @@
   <a:extraClrSchemeLst/>
   <a:extLst>
     <a:ext uri="{05A4C25C-085E-4340-85A3-A5531E510DB2}">
-      <thm15:themeFamily xmlns:thm15="http://schemas.microsoft.com/office/thememl/2012/main" xmlns="" name="Office Theme" id="{62F939B6-93AF-4DB8-9C6B-D6C7DFDC589F}" vid="{4A3C46E8-61CC-4603-A589-7422A47A8E4A}"/>
+      <thm15:themeFamily xmlns:thm15="http://schemas.microsoft.com/office/thememl/2012/main" name="Office Theme" id="{62F939B6-93AF-4DB8-9C6B-D6C7DFDC589F}" vid="{4A3C46E8-61CC-4603-A589-7422A47A8E4A}"/>
     </a:ext>
   </a:extLst>
 </a:theme>
+</file>
+
+<file path=customXml/item1.xml><?xml version="1.0" encoding="utf-8"?>
+<b:Sources xmlns:b="http://schemas.openxmlformats.org/officeDocument/2006/bibliography" xmlns="http://schemas.openxmlformats.org/officeDocument/2006/bibliography" SelectedStyle="/APASixthEditionOfficeOnline.xsl" StyleName="APA" Version="6"/>
+</file>
+
+<file path=customXml/itemProps1.xml><?xml version="1.0" encoding="utf-8"?>
+<ds:datastoreItem xmlns:ds="http://schemas.openxmlformats.org/officeDocument/2006/customXml" ds:itemID="{D150A176-12CA-D941-90EB-18C5B36FCBEC}">
+  <ds:schemaRefs>
+    <ds:schemaRef ds:uri="http://schemas.openxmlformats.org/officeDocument/2006/bibliography"/>
+  </ds:schemaRefs>
+</ds:datastoreItem>
 </file>
</xml_diff>

<commit_message>
Test the end of game, write the release version 2.0 and add the ranking page
</commit_message>
<xml_diff>
--- a/COMPX202 Assignment8 Document.docx
+++ b/COMPX202 Assignment8 Document.docx
@@ -1,6 +1,6 @@
 
 <file path=word/document.xml><?xml version="1.0" encoding="utf-8"?>
-<w:document xmlns:wpc="http://schemas.microsoft.com/office/word/2010/wordprocessingCanvas" xmlns:cx="http://schemas.microsoft.com/office/drawing/2014/chartex" xmlns:cx1="http://schemas.microsoft.com/office/drawing/2015/9/8/chartex" xmlns:cx2="http://schemas.microsoft.com/office/drawing/2015/10/21/chartex" xmlns:cx3="http://schemas.microsoft.com/office/drawing/2016/5/9/chartex" xmlns:cx4="http://schemas.microsoft.com/office/drawing/2016/5/10/chartex" xmlns:cx5="http://schemas.microsoft.com/office/drawing/2016/5/11/chartex" xmlns:cx6="http://schemas.microsoft.com/office/drawing/2016/5/12/chartex" xmlns:cx7="http://schemas.microsoft.com/office/drawing/2016/5/13/chartex" xmlns:cx8="http://schemas.microsoft.com/office/drawing/2016/5/14/chartex" xmlns:mc="http://schemas.openxmlformats.org/markup-compatibility/2006" xmlns:aink="http://schemas.microsoft.com/office/drawing/2016/ink" xmlns:am3d="http://schemas.microsoft.com/office/drawing/2017/model3d" xmlns:o="urn:schemas-microsoft-com:office:office" xmlns:r="http://schemas.openxmlformats.org/officeDocument/2006/relationships" xmlns:m="http://schemas.openxmlformats.org/officeDocument/2006/math" xmlns:v="urn:schemas-microsoft-com:vml" xmlns:wp14="http://schemas.microsoft.com/office/word/2010/wordprocessingDrawing" xmlns:wp="http://schemas.openxmlformats.org/drawingml/2006/wordprocessingDrawing" xmlns:w10="urn:schemas-microsoft-com:office:word" xmlns:w="http://schemas.openxmlformats.org/wordprocessingml/2006/main" xmlns:w14="http://schemas.microsoft.com/office/word/2010/wordml" xmlns:w15="http://schemas.microsoft.com/office/word/2012/wordml" xmlns:w16cex="http://schemas.microsoft.com/office/word/2018/wordml/cex" xmlns:w16cid="http://schemas.microsoft.com/office/word/2016/wordml/cid" xmlns:w16="http://schemas.microsoft.com/office/word/2018/wordml" xmlns:w16se="http://schemas.microsoft.com/office/word/2015/wordml/symex" xmlns:wpg="http://schemas.microsoft.com/office/word/2010/wordprocessingGroup" xmlns:wpi="http://schemas.microsoft.com/office/word/2010/wordprocessingInk" xmlns:wne="http://schemas.microsoft.com/office/word/2006/wordml" xmlns:wps="http://schemas.microsoft.com/office/word/2010/wordprocessingShape" mc:Ignorable="w14 w15 w16se w16cid w16 w16cex wp14">
+<w:document xmlns:ve="http://schemas.openxmlformats.org/markup-compatibility/2006" xmlns:o="urn:schemas-microsoft-com:office:office" xmlns:r="http://schemas.openxmlformats.org/officeDocument/2006/relationships" xmlns:m="http://schemas.openxmlformats.org/officeDocument/2006/math" xmlns:v="urn:schemas-microsoft-com:vml" xmlns:wp="http://schemas.openxmlformats.org/drawingml/2006/wordprocessingDrawing" xmlns:w10="urn:schemas-microsoft-com:office:word" xmlns:w="http://schemas.openxmlformats.org/wordprocessingml/2006/main" xmlns:wne="http://schemas.microsoft.com/office/word/2006/wordml">
   <w:body>
     <w:p>
       <w:pPr>
@@ -71,25 +71,24 @@
           <w:sz w:val="28"/>
           <w:szCs w:val="28"/>
         </w:rPr>
-        <w:t xml:space="preserve">Name: </w:t>
-      </w:r>
-      <w:proofErr w:type="spellStart"/>
-      <w:r>
+        <w:t>Name: ShengyangXu (X); ID: 31711055</w:t>
+      </w:r>
+    </w:p>
+    <w:p>
+      <w:pPr>
         <w:rPr>
           <w:rFonts w:ascii="Times New Roman" w:hAnsi="Times New Roman" w:cs="Times New Roman"/>
           <w:sz w:val="28"/>
           <w:szCs w:val="28"/>
         </w:rPr>
-        <w:t>ShengyangXu</w:t>
-      </w:r>
-      <w:proofErr w:type="spellEnd"/>
+      </w:pPr>
       <w:r>
         <w:rPr>
           <w:rFonts w:ascii="Times New Roman" w:hAnsi="Times New Roman" w:cs="Times New Roman"/>
           <w:sz w:val="28"/>
           <w:szCs w:val="28"/>
         </w:rPr>
-        <w:t xml:space="preserve"> (X); ID: 31711055</w:t>
+        <w:t>Name: Dan Jin (J); ID:31711003</w:t>
       </w:r>
     </w:p>
     <w:p>
@@ -100,31 +99,73 @@
           <w:szCs w:val="28"/>
         </w:rPr>
       </w:pPr>
-      <w:r>
+    </w:p>
+    <w:p>
+      <w:pPr>
+        <w:rPr>
+          <w:rFonts w:ascii="Times New Roman" w:hAnsi="Times New Roman" w:cs="Times New Roman"/>
+          <w:b/>
+          <w:bCs/>
+          <w:sz w:val="32"/>
+          <w:szCs w:val="32"/>
+        </w:rPr>
+      </w:pPr>
+      <w:r>
+        <w:rPr>
+          <w:rFonts w:ascii="Times New Roman" w:hAnsi="Times New Roman" w:cs="Times New Roman"/>
+          <w:b/>
+          <w:bCs/>
+          <w:sz w:val="32"/>
+          <w:szCs w:val="32"/>
+        </w:rPr>
+        <w:t>Project Name</w:t>
+      </w:r>
+    </w:p>
+    <w:p>
+      <w:pPr>
         <w:rPr>
           <w:rFonts w:ascii="Times New Roman" w:hAnsi="Times New Roman" w:cs="Times New Roman"/>
           <w:sz w:val="28"/>
           <w:szCs w:val="28"/>
         </w:rPr>
-        <w:t xml:space="preserve">Name: Dan </w:t>
-      </w:r>
-      <w:proofErr w:type="spellStart"/>
+      </w:pPr>
       <w:r>
         <w:rPr>
           <w:rFonts w:ascii="Times New Roman" w:hAnsi="Times New Roman" w:cs="Times New Roman"/>
           <w:sz w:val="28"/>
           <w:szCs w:val="28"/>
         </w:rPr>
-        <w:t>Jin</w:t>
-      </w:r>
-      <w:proofErr w:type="spellEnd"/>
-      <w:r>
+        <w:t>Adventure Ball</w:t>
+      </w:r>
+    </w:p>
+    <w:p>
+      <w:pPr>
         <w:rPr>
           <w:rFonts w:ascii="Times New Roman" w:hAnsi="Times New Roman" w:cs="Times New Roman"/>
           <w:sz w:val="28"/>
           <w:szCs w:val="28"/>
         </w:rPr>
-        <w:t xml:space="preserve"> (J); ID:31711003</w:t>
+      </w:pPr>
+    </w:p>
+    <w:p>
+      <w:pPr>
+        <w:rPr>
+          <w:rFonts w:ascii="Times New Roman" w:hAnsi="Times New Roman" w:cs="Times New Roman"/>
+          <w:b/>
+          <w:bCs/>
+          <w:sz w:val="32"/>
+          <w:szCs w:val="32"/>
+        </w:rPr>
+      </w:pPr>
+      <w:r>
+        <w:rPr>
+          <w:rFonts w:ascii="Times New Roman" w:hAnsi="Times New Roman" w:cs="Times New Roman"/>
+          <w:b/>
+          <w:bCs/>
+          <w:sz w:val="32"/>
+          <w:szCs w:val="32"/>
+        </w:rPr>
+        <w:t>Software Methodology</w:t>
       </w:r>
     </w:p>
     <w:p>
@@ -135,99 +176,22 @@
           <w:szCs w:val="28"/>
         </w:rPr>
       </w:pPr>
-    </w:p>
-    <w:p>
-      <w:pPr>
-        <w:rPr>
-          <w:rFonts w:ascii="Times New Roman" w:hAnsi="Times New Roman" w:cs="Times New Roman"/>
-          <w:b/>
-          <w:bCs/>
-          <w:sz w:val="32"/>
-          <w:szCs w:val="32"/>
-        </w:rPr>
-      </w:pPr>
-      <w:r>
-        <w:rPr>
-          <w:rFonts w:ascii="Times New Roman" w:hAnsi="Times New Roman" w:cs="Times New Roman"/>
-          <w:b/>
-          <w:bCs/>
-          <w:sz w:val="32"/>
-          <w:szCs w:val="32"/>
-        </w:rPr>
-        <w:t>Project Name</w:t>
-      </w:r>
-    </w:p>
-    <w:p>
-      <w:pPr>
+      <w:r>
         <w:rPr>
           <w:rFonts w:ascii="Times New Roman" w:hAnsi="Times New Roman" w:cs="Times New Roman"/>
           <w:sz w:val="28"/>
           <w:szCs w:val="28"/>
         </w:rPr>
-      </w:pPr>
-      <w:r>
+        <w:t>The iterative and incremental approach</w:t>
+      </w:r>
+    </w:p>
+    <w:p>
+      <w:pPr>
         <w:rPr>
           <w:rFonts w:ascii="Times New Roman" w:hAnsi="Times New Roman" w:cs="Times New Roman"/>
           <w:sz w:val="28"/>
           <w:szCs w:val="28"/>
         </w:rPr>
-        <w:t>Adventure Ball</w:t>
-      </w:r>
-    </w:p>
-    <w:p>
-      <w:pPr>
-        <w:rPr>
-          <w:rFonts w:ascii="Times New Roman" w:hAnsi="Times New Roman" w:cs="Times New Roman"/>
-          <w:sz w:val="28"/>
-          <w:szCs w:val="28"/>
-        </w:rPr>
-      </w:pPr>
-    </w:p>
-    <w:p>
-      <w:pPr>
-        <w:rPr>
-          <w:rFonts w:ascii="Times New Roman" w:hAnsi="Times New Roman" w:cs="Times New Roman"/>
-          <w:b/>
-          <w:bCs/>
-          <w:sz w:val="32"/>
-          <w:szCs w:val="32"/>
-        </w:rPr>
-      </w:pPr>
-      <w:r>
-        <w:rPr>
-          <w:rFonts w:ascii="Times New Roman" w:hAnsi="Times New Roman" w:cs="Times New Roman"/>
-          <w:b/>
-          <w:bCs/>
-          <w:sz w:val="32"/>
-          <w:szCs w:val="32"/>
-        </w:rPr>
-        <w:t>Software Methodology</w:t>
-      </w:r>
-    </w:p>
-    <w:p>
-      <w:pPr>
-        <w:rPr>
-          <w:rFonts w:ascii="Times New Roman" w:hAnsi="Times New Roman" w:cs="Times New Roman"/>
-          <w:sz w:val="28"/>
-          <w:szCs w:val="28"/>
-        </w:rPr>
-      </w:pPr>
-      <w:r>
-        <w:rPr>
-          <w:rFonts w:ascii="Times New Roman" w:hAnsi="Times New Roman" w:cs="Times New Roman"/>
-          <w:sz w:val="28"/>
-          <w:szCs w:val="28"/>
-        </w:rPr>
-        <w:t>The iterative and incremental approach</w:t>
-      </w:r>
-    </w:p>
-    <w:p>
-      <w:pPr>
-        <w:rPr>
-          <w:rFonts w:ascii="Times New Roman" w:hAnsi="Times New Roman" w:cs="Times New Roman"/>
-          <w:sz w:val="28"/>
-          <w:szCs w:val="28"/>
-        </w:rPr>
       </w:pPr>
     </w:p>
     <w:p>
@@ -254,10 +218,10 @@
     </w:p>
     <w:tbl>
       <w:tblPr>
-        <w:tblStyle w:val="TableGrid"/>
+        <w:tblStyle w:val="a4"/>
         <w:tblW w:w="9525" w:type="dxa"/>
         <w:jc w:val="center"/>
-        <w:tblLook w:val="00A0" w:firstRow="1" w:lastRow="0" w:firstColumn="1" w:lastColumn="0" w:noHBand="0" w:noVBand="0"/>
+        <w:tblLook w:val="00A0"/>
       </w:tblPr>
       <w:tblGrid>
         <w:gridCol w:w="1377"/>
@@ -387,7 +351,7 @@
           </w:tcPr>
           <w:p>
             <w:pPr>
-              <w:pStyle w:val="ListParagraph"/>
+              <w:pStyle w:val="a3"/>
               <w:numPr>
                 <w:ilvl w:val="0"/>
                 <w:numId w:val="1"/>
@@ -473,18 +437,8 @@
                 <w:sz w:val="28"/>
                 <w:szCs w:val="28"/>
               </w:rPr>
-              <w:t xml:space="preserve">2 </w:t>
-            </w:r>
-            <w:proofErr w:type="spellStart"/>
-            <w:r>
-              <w:rPr>
-                <w:rFonts w:ascii="Times New Roman" w:hAnsi="Times New Roman" w:cs="Times New Roman"/>
-                <w:sz w:val="28"/>
-                <w:szCs w:val="28"/>
-              </w:rPr>
-              <w:t>hrs</w:t>
-            </w:r>
-            <w:proofErr w:type="spellEnd"/>
+              <w:t>2 hrs</w:t>
+            </w:r>
           </w:p>
         </w:tc>
       </w:tr>
@@ -500,7 +454,7 @@
           </w:tcPr>
           <w:p>
             <w:pPr>
-              <w:pStyle w:val="ListParagraph"/>
+              <w:pStyle w:val="a3"/>
               <w:numPr>
                 <w:ilvl w:val="0"/>
                 <w:numId w:val="1"/>
@@ -530,7 +484,6 @@
                 <w:szCs w:val="28"/>
               </w:rPr>
             </w:pPr>
-            <w:proofErr w:type="spellStart"/>
             <w:r>
               <w:rPr>
                 <w:rFonts w:ascii="Times New Roman" w:hAnsi="Times New Roman" w:cs="Times New Roman" w:hint="eastAsia"/>
@@ -539,7 +492,6 @@
               </w:rPr>
               <w:t>GameUIdesign</w:t>
             </w:r>
-            <w:proofErr w:type="spellEnd"/>
           </w:p>
         </w:tc>
         <w:tc>
@@ -613,7 +565,7 @@
           </w:tcPr>
           <w:p>
             <w:pPr>
-              <w:pStyle w:val="ListParagraph"/>
+              <w:pStyle w:val="a3"/>
               <w:numPr>
                 <w:ilvl w:val="0"/>
                 <w:numId w:val="1"/>
@@ -722,7 +674,7 @@
           </w:tcPr>
           <w:p>
             <w:pPr>
-              <w:pStyle w:val="ListParagraph"/>
+              <w:pStyle w:val="a3"/>
               <w:numPr>
                 <w:ilvl w:val="0"/>
                 <w:numId w:val="1"/>
@@ -843,7 +795,7 @@
           </w:tcPr>
           <w:p>
             <w:pPr>
-              <w:pStyle w:val="ListParagraph"/>
+              <w:pStyle w:val="a3"/>
               <w:numPr>
                 <w:ilvl w:val="0"/>
                 <w:numId w:val="1"/>
@@ -950,7 +902,7 @@
           </w:tcPr>
           <w:p>
             <w:pPr>
-              <w:pStyle w:val="ListParagraph"/>
+              <w:pStyle w:val="a3"/>
               <w:numPr>
                 <w:ilvl w:val="0"/>
                 <w:numId w:val="1"/>
@@ -1044,18 +996,8 @@
                 <w:sz w:val="28"/>
                 <w:szCs w:val="28"/>
               </w:rPr>
-              <w:t xml:space="preserve">1 </w:t>
-            </w:r>
-            <w:proofErr w:type="spellStart"/>
-            <w:r>
-              <w:rPr>
-                <w:rFonts w:ascii="Times New Roman" w:hAnsi="Times New Roman" w:cs="Times New Roman"/>
-                <w:sz w:val="28"/>
-                <w:szCs w:val="28"/>
-              </w:rPr>
-              <w:t>hrs</w:t>
-            </w:r>
-            <w:proofErr w:type="spellEnd"/>
+              <w:t>1 hrs</w:t>
+            </w:r>
           </w:p>
         </w:tc>
       </w:tr>
@@ -1071,7 +1013,7 @@
           </w:tcPr>
           <w:p>
             <w:pPr>
-              <w:pStyle w:val="ListParagraph"/>
+              <w:pStyle w:val="a3"/>
               <w:numPr>
                 <w:ilvl w:val="0"/>
                 <w:numId w:val="1"/>
@@ -1161,18 +1103,8 @@
                 <w:sz w:val="28"/>
                 <w:szCs w:val="28"/>
               </w:rPr>
-              <w:t xml:space="preserve">1 </w:t>
-            </w:r>
-            <w:proofErr w:type="spellStart"/>
-            <w:r>
-              <w:rPr>
-                <w:rFonts w:ascii="Times New Roman" w:hAnsi="Times New Roman" w:cs="Times New Roman"/>
-                <w:sz w:val="28"/>
-                <w:szCs w:val="28"/>
-              </w:rPr>
-              <w:t>hrs</w:t>
-            </w:r>
-            <w:proofErr w:type="spellEnd"/>
+              <w:t>1 hrs</w:t>
+            </w:r>
           </w:p>
         </w:tc>
       </w:tr>
@@ -1188,7 +1120,7 @@
           </w:tcPr>
           <w:p>
             <w:pPr>
-              <w:pStyle w:val="ListParagraph"/>
+              <w:pStyle w:val="a3"/>
               <w:numPr>
                 <w:ilvl w:val="0"/>
                 <w:numId w:val="1"/>
@@ -1311,7 +1243,7 @@
           </w:tcPr>
           <w:p>
             <w:pPr>
-              <w:pStyle w:val="ListParagraph"/>
+              <w:pStyle w:val="a3"/>
               <w:numPr>
                 <w:ilvl w:val="0"/>
                 <w:numId w:val="1"/>
@@ -1434,7 +1366,7 @@
           </w:tcPr>
           <w:p>
             <w:pPr>
-              <w:pStyle w:val="ListParagraph"/>
+              <w:pStyle w:val="a3"/>
               <w:numPr>
                 <w:ilvl w:val="0"/>
                 <w:numId w:val="1"/>
@@ -1524,18 +1456,8 @@
                 <w:sz w:val="28"/>
                 <w:szCs w:val="28"/>
               </w:rPr>
-              <w:t xml:space="preserve">2 </w:t>
-            </w:r>
-            <w:proofErr w:type="spellStart"/>
-            <w:r>
-              <w:rPr>
-                <w:rFonts w:ascii="Times New Roman" w:hAnsi="Times New Roman" w:cs="Times New Roman"/>
-                <w:sz w:val="28"/>
-                <w:szCs w:val="28"/>
-              </w:rPr>
-              <w:t>hrs</w:t>
-            </w:r>
-            <w:proofErr w:type="spellEnd"/>
+              <w:t>2 hrs</w:t>
+            </w:r>
           </w:p>
         </w:tc>
       </w:tr>
@@ -1551,7 +1473,7 @@
           </w:tcPr>
           <w:p>
             <w:pPr>
-              <w:pStyle w:val="ListParagraph"/>
+              <w:pStyle w:val="a3"/>
               <w:numPr>
                 <w:ilvl w:val="0"/>
                 <w:numId w:val="1"/>
@@ -1682,7 +1604,7 @@
           </w:tcPr>
           <w:p>
             <w:pPr>
-              <w:pStyle w:val="ListParagraph"/>
+              <w:pStyle w:val="a3"/>
               <w:numPr>
                 <w:ilvl w:val="0"/>
                 <w:numId w:val="1"/>
@@ -1809,7 +1731,7 @@
           </w:tcPr>
           <w:p>
             <w:pPr>
-              <w:pStyle w:val="ListParagraph"/>
+              <w:pStyle w:val="a3"/>
               <w:numPr>
                 <w:ilvl w:val="0"/>
                 <w:numId w:val="1"/>
@@ -1920,7 +1842,7 @@
           </w:tcPr>
           <w:p>
             <w:pPr>
-              <w:pStyle w:val="ListParagraph"/>
+              <w:pStyle w:val="a3"/>
               <w:numPr>
                 <w:ilvl w:val="0"/>
                 <w:numId w:val="1"/>
@@ -2006,18 +1928,8 @@
                 <w:sz w:val="28"/>
                 <w:szCs w:val="28"/>
               </w:rPr>
-              <w:t xml:space="preserve">2 </w:t>
-            </w:r>
-            <w:proofErr w:type="spellStart"/>
-            <w:r>
-              <w:rPr>
-                <w:rFonts w:ascii="Times New Roman" w:hAnsi="Times New Roman" w:cs="Times New Roman"/>
-                <w:sz w:val="28"/>
-                <w:szCs w:val="28"/>
-              </w:rPr>
-              <w:t>hrs</w:t>
-            </w:r>
-            <w:proofErr w:type="spellEnd"/>
+              <w:t>2 hrs</w:t>
+            </w:r>
           </w:p>
         </w:tc>
       </w:tr>
@@ -2033,7 +1945,7 @@
           </w:tcPr>
           <w:p>
             <w:pPr>
-              <w:pStyle w:val="ListParagraph"/>
+              <w:pStyle w:val="a3"/>
               <w:numPr>
                 <w:ilvl w:val="0"/>
                 <w:numId w:val="1"/>
@@ -2172,7 +2084,7 @@
           </w:tcPr>
           <w:p>
             <w:pPr>
-              <w:pStyle w:val="ListParagraph"/>
+              <w:pStyle w:val="a3"/>
               <w:numPr>
                 <w:ilvl w:val="0"/>
                 <w:numId w:val="1"/>
@@ -2278,18 +2190,8 @@
                 <w:sz w:val="28"/>
                 <w:szCs w:val="28"/>
               </w:rPr>
-              <w:t xml:space="preserve">1 </w:t>
-            </w:r>
-            <w:proofErr w:type="spellStart"/>
-            <w:r>
-              <w:rPr>
-                <w:rFonts w:ascii="Times New Roman" w:hAnsi="Times New Roman" w:cs="Times New Roman"/>
-                <w:sz w:val="28"/>
-                <w:szCs w:val="28"/>
-              </w:rPr>
-              <w:t>hrs</w:t>
-            </w:r>
-            <w:proofErr w:type="spellEnd"/>
+              <w:t>1 hrs</w:t>
+            </w:r>
           </w:p>
         </w:tc>
       </w:tr>
@@ -2305,7 +2207,7 @@
           </w:tcPr>
           <w:p>
             <w:pPr>
-              <w:pStyle w:val="ListParagraph"/>
+              <w:pStyle w:val="a3"/>
               <w:numPr>
                 <w:ilvl w:val="0"/>
                 <w:numId w:val="1"/>
@@ -2395,18 +2297,8 @@
                 <w:sz w:val="28"/>
                 <w:szCs w:val="28"/>
               </w:rPr>
-              <w:t xml:space="preserve">1 </w:t>
-            </w:r>
-            <w:proofErr w:type="spellStart"/>
-            <w:r>
-              <w:rPr>
-                <w:rFonts w:ascii="Times New Roman" w:hAnsi="Times New Roman" w:cs="Times New Roman"/>
-                <w:sz w:val="28"/>
-                <w:szCs w:val="28"/>
-              </w:rPr>
-              <w:t>hrs</w:t>
-            </w:r>
-            <w:proofErr w:type="spellEnd"/>
+              <w:t>1 hrs</w:t>
+            </w:r>
           </w:p>
         </w:tc>
       </w:tr>
@@ -2422,7 +2314,7 @@
           </w:tcPr>
           <w:p>
             <w:pPr>
-              <w:pStyle w:val="ListParagraph"/>
+              <w:pStyle w:val="a3"/>
               <w:numPr>
                 <w:ilvl w:val="0"/>
                 <w:numId w:val="1"/>
@@ -2508,18 +2400,8 @@
                 <w:sz w:val="28"/>
                 <w:szCs w:val="28"/>
               </w:rPr>
-              <w:t xml:space="preserve">3 </w:t>
-            </w:r>
-            <w:proofErr w:type="spellStart"/>
-            <w:r>
-              <w:rPr>
-                <w:rFonts w:ascii="Times New Roman" w:hAnsi="Times New Roman" w:cs="Times New Roman"/>
-                <w:sz w:val="28"/>
-                <w:szCs w:val="28"/>
-              </w:rPr>
-              <w:t>hrs</w:t>
-            </w:r>
-            <w:proofErr w:type="spellEnd"/>
+              <w:t>3 hrs</w:t>
+            </w:r>
           </w:p>
         </w:tc>
       </w:tr>
@@ -2535,7 +2417,7 @@
           </w:tcPr>
           <w:p>
             <w:pPr>
-              <w:pStyle w:val="ListParagraph"/>
+              <w:pStyle w:val="a3"/>
               <w:numPr>
                 <w:ilvl w:val="0"/>
                 <w:numId w:val="1"/>
@@ -2621,18 +2503,8 @@
                 <w:sz w:val="28"/>
                 <w:szCs w:val="28"/>
               </w:rPr>
-              <w:t xml:space="preserve">1 </w:t>
-            </w:r>
-            <w:proofErr w:type="spellStart"/>
-            <w:r>
-              <w:rPr>
-                <w:rFonts w:ascii="Times New Roman" w:hAnsi="Times New Roman" w:cs="Times New Roman"/>
-                <w:sz w:val="28"/>
-                <w:szCs w:val="28"/>
-              </w:rPr>
-              <w:t>hrs</w:t>
-            </w:r>
-            <w:proofErr w:type="spellEnd"/>
+              <w:t>1 hrs</w:t>
+            </w:r>
           </w:p>
         </w:tc>
       </w:tr>
@@ -2648,7 +2520,7 @@
           </w:tcPr>
           <w:p>
             <w:pPr>
-              <w:pStyle w:val="ListParagraph"/>
+              <w:pStyle w:val="a3"/>
               <w:numPr>
                 <w:ilvl w:val="0"/>
                 <w:numId w:val="1"/>
@@ -2734,18 +2606,8 @@
                 <w:sz w:val="28"/>
                 <w:szCs w:val="28"/>
               </w:rPr>
-              <w:t xml:space="preserve">2 </w:t>
-            </w:r>
-            <w:proofErr w:type="spellStart"/>
-            <w:r>
-              <w:rPr>
-                <w:rFonts w:ascii="Times New Roman" w:hAnsi="Times New Roman" w:cs="Times New Roman"/>
-                <w:sz w:val="28"/>
-                <w:szCs w:val="28"/>
-              </w:rPr>
-              <w:t>hrs</w:t>
-            </w:r>
-            <w:proofErr w:type="spellEnd"/>
+              <w:t>2 hrs</w:t>
+            </w:r>
           </w:p>
         </w:tc>
       </w:tr>
@@ -2761,7 +2623,7 @@
           </w:tcPr>
           <w:p>
             <w:pPr>
-              <w:pStyle w:val="ListParagraph"/>
+              <w:pStyle w:val="a3"/>
               <w:numPr>
                 <w:ilvl w:val="0"/>
                 <w:numId w:val="1"/>
@@ -2847,18 +2709,8 @@
                 <w:sz w:val="28"/>
                 <w:szCs w:val="28"/>
               </w:rPr>
-              <w:t xml:space="preserve">1 </w:t>
-            </w:r>
-            <w:proofErr w:type="spellStart"/>
-            <w:r>
-              <w:rPr>
-                <w:rFonts w:ascii="Times New Roman" w:hAnsi="Times New Roman" w:cs="Times New Roman"/>
-                <w:sz w:val="28"/>
-                <w:szCs w:val="28"/>
-              </w:rPr>
-              <w:t>hrs</w:t>
-            </w:r>
-            <w:proofErr w:type="spellEnd"/>
+              <w:t>1 hrs</w:t>
+            </w:r>
           </w:p>
         </w:tc>
       </w:tr>
@@ -2874,7 +2726,7 @@
           </w:tcPr>
           <w:p>
             <w:pPr>
-              <w:pStyle w:val="ListParagraph"/>
+              <w:pStyle w:val="a3"/>
               <w:numPr>
                 <w:ilvl w:val="0"/>
                 <w:numId w:val="1"/>
@@ -2960,18 +2812,8 @@
                 <w:sz w:val="28"/>
                 <w:szCs w:val="28"/>
               </w:rPr>
-              <w:t xml:space="preserve">2 </w:t>
-            </w:r>
-            <w:proofErr w:type="spellStart"/>
-            <w:r>
-              <w:rPr>
-                <w:rFonts w:ascii="Times New Roman" w:hAnsi="Times New Roman" w:cs="Times New Roman"/>
-                <w:sz w:val="28"/>
-                <w:szCs w:val="28"/>
-              </w:rPr>
-              <w:t>hrs</w:t>
-            </w:r>
-            <w:proofErr w:type="spellEnd"/>
+              <w:t>2 hrs</w:t>
+            </w:r>
           </w:p>
         </w:tc>
       </w:tr>
@@ -2987,7 +2829,7 @@
           </w:tcPr>
           <w:p>
             <w:pPr>
-              <w:pStyle w:val="ListParagraph"/>
+              <w:pStyle w:val="a3"/>
               <w:numPr>
                 <w:ilvl w:val="0"/>
                 <w:numId w:val="1"/>
@@ -3073,18 +2915,8 @@
                 <w:sz w:val="28"/>
                 <w:szCs w:val="28"/>
               </w:rPr>
-              <w:t xml:space="preserve">2 </w:t>
-            </w:r>
-            <w:proofErr w:type="spellStart"/>
-            <w:r>
-              <w:rPr>
-                <w:rFonts w:ascii="Times New Roman" w:hAnsi="Times New Roman" w:cs="Times New Roman"/>
-                <w:sz w:val="28"/>
-                <w:szCs w:val="28"/>
-              </w:rPr>
-              <w:t>hrs</w:t>
-            </w:r>
-            <w:proofErr w:type="spellEnd"/>
+              <w:t>2 hrs</w:t>
+            </w:r>
           </w:p>
         </w:tc>
       </w:tr>
@@ -3100,7 +2932,7 @@
           </w:tcPr>
           <w:p>
             <w:pPr>
-              <w:pStyle w:val="ListParagraph"/>
+              <w:pStyle w:val="a3"/>
               <w:numPr>
                 <w:ilvl w:val="0"/>
                 <w:numId w:val="1"/>
@@ -3186,18 +3018,8 @@
                 <w:sz w:val="28"/>
                 <w:szCs w:val="28"/>
               </w:rPr>
-              <w:t xml:space="preserve">1 </w:t>
-            </w:r>
-            <w:proofErr w:type="spellStart"/>
-            <w:r>
-              <w:rPr>
-                <w:rFonts w:ascii="Times New Roman" w:hAnsi="Times New Roman" w:cs="Times New Roman"/>
-                <w:sz w:val="28"/>
-                <w:szCs w:val="28"/>
-              </w:rPr>
-              <w:t>hrs</w:t>
-            </w:r>
-            <w:proofErr w:type="spellEnd"/>
+              <w:t>1 hrs</w:t>
+            </w:r>
           </w:p>
         </w:tc>
       </w:tr>
@@ -3213,7 +3035,7 @@
           </w:tcPr>
           <w:p>
             <w:pPr>
-              <w:pStyle w:val="ListParagraph"/>
+              <w:pStyle w:val="a3"/>
               <w:numPr>
                 <w:ilvl w:val="0"/>
                 <w:numId w:val="1"/>
@@ -3299,18 +3121,8 @@
                 <w:sz w:val="28"/>
                 <w:szCs w:val="28"/>
               </w:rPr>
-              <w:t xml:space="preserve">5 </w:t>
-            </w:r>
-            <w:proofErr w:type="spellStart"/>
-            <w:r>
-              <w:rPr>
-                <w:rFonts w:ascii="Times New Roman" w:hAnsi="Times New Roman" w:cs="Times New Roman"/>
-                <w:sz w:val="28"/>
-                <w:szCs w:val="28"/>
-              </w:rPr>
-              <w:t>hrs</w:t>
-            </w:r>
-            <w:proofErr w:type="spellEnd"/>
+              <w:t>5 hrs</w:t>
+            </w:r>
           </w:p>
         </w:tc>
       </w:tr>
@@ -3363,7 +3175,6 @@
         </w:rPr>
         <w:t xml:space="preserve">1: </w:t>
       </w:r>
-      <w:proofErr w:type="spellStart"/>
       <w:r>
         <w:rPr>
           <w:rFonts w:ascii="Times New Roman" w:hAnsi="Times New Roman" w:cs="Times New Roman" w:hint="eastAsia"/>
@@ -3372,7 +3183,6 @@
         </w:rPr>
         <w:t>AppIconDesign</w:t>
       </w:r>
-      <w:proofErr w:type="spellEnd"/>
     </w:p>
     <w:p>
       <w:pPr>
@@ -3401,25 +3211,7 @@
           <w:sz w:val="32"/>
           <w:szCs w:val="28"/>
         </w:rPr>
-        <w:t xml:space="preserve">: 2 </w:t>
-      </w:r>
-      <w:proofErr w:type="spellStart"/>
-      <w:r>
-        <w:rPr>
-          <w:rFonts w:ascii="Times New Roman" w:hAnsi="Times New Roman" w:cs="Times New Roman"/>
-          <w:sz w:val="32"/>
-          <w:szCs w:val="28"/>
-        </w:rPr>
-        <w:t>hrs</w:t>
-      </w:r>
-      <w:proofErr w:type="spellEnd"/>
-      <w:r>
-        <w:rPr>
-          <w:rFonts w:ascii="Times New Roman" w:hAnsi="Times New Roman" w:cs="Times New Roman"/>
-          <w:sz w:val="32"/>
-          <w:szCs w:val="28"/>
-        </w:rPr>
-        <w:t xml:space="preserve">, </w:t>
+        <w:t xml:space="preserve">: 2 hrs, </w:t>
       </w:r>
       <w:r>
         <w:rPr>
@@ -3479,7 +3271,7 @@
           <w:szCs w:val="32"/>
         </w:rPr>
         <w:drawing>
-          <wp:inline distT="0" distB="0" distL="0" distR="0" wp14:anchorId="0D471EBE" wp14:editId="7C731139">
+          <wp:inline distT="0" distB="0" distL="0" distR="0">
             <wp:extent cx="5871387" cy="3245491"/>
             <wp:effectExtent l="19050" t="0" r="0" b="0"/>
             <wp:docPr id="6" name="图片 6" descr="C:\Users\user\AppData\Local\Microsoft\Windows\INetCache\Content.Word\logodesign.jpg"/>
@@ -3496,7 +3288,7 @@
                     </pic:cNvPicPr>
                   </pic:nvPicPr>
                   <pic:blipFill>
-                    <a:blip r:embed="rId8" cstate="print"/>
+                    <a:blip r:embed="rId9" cstate="print"/>
                     <a:srcRect/>
                     <a:stretch>
                       <a:fillRect/>
@@ -3541,9 +3333,52 @@
           <w:sz w:val="32"/>
           <w:szCs w:val="32"/>
         </w:rPr>
-        <w:t xml:space="preserve">Design </w:t>
-      </w:r>
-      <w:proofErr w:type="spellStart"/>
+        <w:t>Design Idea:</w:t>
+      </w:r>
+      <w:r>
+        <w:rPr>
+          <w:rFonts w:ascii="Times New Roman" w:hAnsi="Times New Roman" w:cs="Times New Roman"/>
+          <w:sz w:val="32"/>
+          <w:szCs w:val="32"/>
+        </w:rPr>
+        <w:t xml:space="preserve">As a small leisure game, I want its logo to show the relaxed </w:t>
+      </w:r>
+      <w:r>
+        <w:rPr>
+          <w:rFonts w:ascii="Times New Roman" w:hAnsi="Times New Roman" w:cs="Times New Roman"/>
+          <w:sz w:val="32"/>
+          <w:szCs w:val="32"/>
+        </w:rPr>
+        <w:t>and happy atmosphere</w:t>
+      </w:r>
+      <w:r>
+        <w:rPr>
+          <w:rFonts w:ascii="Times New Roman" w:hAnsi="Times New Roman" w:cs="Times New Roman"/>
+          <w:sz w:val="32"/>
+          <w:szCs w:val="32"/>
+        </w:rPr>
+        <w:t>. Before designing the logo, our group has conceived the game's playing method and general content. I extracted the elements in the game and designed such a logo.</w:t>
+      </w:r>
+    </w:p>
+    <w:p>
+      <w:pPr>
+        <w:spacing w:line="360" w:lineRule="auto"/>
+        <w:rPr>
+          <w:rFonts w:ascii="Times New Roman" w:hAnsi="Times New Roman" w:cs="Times New Roman"/>
+          <w:sz w:val="32"/>
+          <w:szCs w:val="32"/>
+        </w:rPr>
+      </w:pPr>
+    </w:p>
+    <w:p>
+      <w:pPr>
+        <w:spacing w:line="360" w:lineRule="auto"/>
+        <w:rPr>
+          <w:rFonts w:ascii="Times New Roman" w:hAnsi="Times New Roman" w:cs="Times New Roman"/>
+          <w:sz w:val="32"/>
+          <w:szCs w:val="32"/>
+        </w:rPr>
+      </w:pPr>
       <w:r>
         <w:rPr>
           <w:rFonts w:ascii="Times New Roman" w:hAnsi="Times New Roman" w:cs="Times New Roman" w:hint="eastAsia"/>
@@ -3551,69 +3386,6 @@
           <w:sz w:val="32"/>
           <w:szCs w:val="32"/>
         </w:rPr>
-        <w:t>Idea:</w:t>
-      </w:r>
-      <w:r>
-        <w:rPr>
-          <w:rFonts w:ascii="Times New Roman" w:hAnsi="Times New Roman" w:cs="Times New Roman"/>
-          <w:sz w:val="32"/>
-          <w:szCs w:val="32"/>
-        </w:rPr>
-        <w:t>As</w:t>
-      </w:r>
-      <w:proofErr w:type="spellEnd"/>
-      <w:r>
-        <w:rPr>
-          <w:rFonts w:ascii="Times New Roman" w:hAnsi="Times New Roman" w:cs="Times New Roman"/>
-          <w:sz w:val="32"/>
-          <w:szCs w:val="32"/>
-        </w:rPr>
-        <w:t xml:space="preserve"> a small leisure game, I want its logo to show the relaxed </w:t>
-      </w:r>
-      <w:r>
-        <w:rPr>
-          <w:rFonts w:ascii="Times New Roman" w:hAnsi="Times New Roman" w:cs="Times New Roman"/>
-          <w:sz w:val="32"/>
-          <w:szCs w:val="32"/>
-        </w:rPr>
-        <w:t>and happy atmosphere</w:t>
-      </w:r>
-      <w:r>
-        <w:rPr>
-          <w:rFonts w:ascii="Times New Roman" w:hAnsi="Times New Roman" w:cs="Times New Roman"/>
-          <w:sz w:val="32"/>
-          <w:szCs w:val="32"/>
-        </w:rPr>
-        <w:t>. Before designing the logo, our group has conceived the game's playing method and general content. I extracted the elements in the game and designed such a logo.</w:t>
-      </w:r>
-    </w:p>
-    <w:p>
-      <w:pPr>
-        <w:spacing w:line="360" w:lineRule="auto"/>
-        <w:rPr>
-          <w:rFonts w:ascii="Times New Roman" w:hAnsi="Times New Roman" w:cs="Times New Roman"/>
-          <w:sz w:val="32"/>
-          <w:szCs w:val="32"/>
-        </w:rPr>
-      </w:pPr>
-    </w:p>
-    <w:p>
-      <w:pPr>
-        <w:spacing w:line="360" w:lineRule="auto"/>
-        <w:rPr>
-          <w:rFonts w:ascii="Times New Roman" w:hAnsi="Times New Roman" w:cs="Times New Roman"/>
-          <w:sz w:val="32"/>
-          <w:szCs w:val="32"/>
-        </w:rPr>
-      </w:pPr>
-      <w:proofErr w:type="spellStart"/>
-      <w:r>
-        <w:rPr>
-          <w:rFonts w:ascii="Times New Roman" w:hAnsi="Times New Roman" w:cs="Times New Roman" w:hint="eastAsia"/>
-          <w:b/>
-          <w:sz w:val="32"/>
-          <w:szCs w:val="32"/>
-        </w:rPr>
         <w:t>Inspirations:</w:t>
       </w:r>
       <w:r>
@@ -3622,16 +3394,7 @@
           <w:sz w:val="32"/>
           <w:szCs w:val="32"/>
         </w:rPr>
-        <w:t>The</w:t>
-      </w:r>
-      <w:proofErr w:type="spellEnd"/>
-      <w:r>
-        <w:rPr>
-          <w:rFonts w:ascii="Times New Roman" w:hAnsi="Times New Roman" w:cs="Times New Roman"/>
-          <w:sz w:val="32"/>
-          <w:szCs w:val="32"/>
-        </w:rPr>
-        <w:t xml:space="preserve"> design inspiration comes from the game itself. We try to make a small ball rolling by gravity. This small ball is in the game world where danger and opportunity coexist. On the left and right sides, it is the boundary between touch and death; in the middle, it is the death </w:t>
+        <w:t xml:space="preserve">The design inspiration comes from the game itself. We try to make a small ball rolling by gravity. This small ball is in the game world where danger and opportunity coexist. On the left and right sides, it is the boundary between touch and death; in the middle, it is the death </w:t>
       </w:r>
       <w:r>
         <w:rPr>
@@ -3700,7 +3463,7 @@
         <w:rPr>
           <w:noProof/>
         </w:rPr>
-        <w:pict w14:anchorId="6568AC5E">
+        <w:pict>
           <v:shapetype id="_x0000_t75" coordsize="21600,21600" o:spt="75" o:preferrelative="t" path="m@4@5l@4@11@9@11@9@5xe" filled="f" stroked="f">
             <v:stroke joinstyle="miter"/>
             <v:formulas>
@@ -3720,13 +3483,12 @@
             <v:path o:extrusionok="f" gradientshapeok="t" o:connecttype="rect"/>
             <o:lock v:ext="edit" aspectratio="t"/>
           </v:shapetype>
-          <v:shape id="_x0000_s1029" type="#_x0000_t75" alt="" style="position:absolute;margin-left:230.25pt;margin-top:166.35pt;width:226.05pt;height:320.85pt;z-index:251660288;mso-wrap-edited:f;mso-width-percent:0;mso-height-percent:0;mso-width-percent:0;mso-height-percent:0">
-            <v:imagedata r:id="rId9" o:title="uidesign_画板 1"/>
+          <v:shape id="_x0000_s1029" type="#_x0000_t75" alt="" style="position:absolute;margin-left:230.25pt;margin-top:166.35pt;width:226.05pt;height:320.85pt;z-index:251660288;mso-wrap-edited:f">
+            <v:imagedata r:id="rId10" o:title="uidesign_画板 1"/>
             <w10:wrap type="square"/>
           </v:shape>
         </w:pict>
       </w:r>
-      <w:proofErr w:type="spellStart"/>
       <w:r>
         <w:rPr>
           <w:rFonts w:ascii="Times New Roman" w:hAnsi="Times New Roman" w:cs="Times New Roman" w:hint="eastAsia"/>
@@ -3742,16 +3504,7 @@
           <w:sz w:val="32"/>
           <w:szCs w:val="32"/>
         </w:rPr>
-        <w:t>The</w:t>
-      </w:r>
-      <w:proofErr w:type="spellEnd"/>
-      <w:r>
-        <w:rPr>
-          <w:rFonts w:ascii="Times New Roman" w:hAnsi="Times New Roman" w:cs="Times New Roman"/>
-          <w:sz w:val="32"/>
-          <w:szCs w:val="32"/>
-        </w:rPr>
-        <w:t xml:space="preserve"> square and circle in the middle of the logo intersect, and the junction is yellow, which means that the pink ball shuttles through the blue death box, so it is possible to obtain "bonus gold coin" and "vitality". The shape of the bonus circle is the same as the small ball, indicating that only survival can continuously obtain scores. The blue box outside the logo also represents the death line on both sides of the game interface.</w:t>
+        <w:t>The square and circle in the middle of the logo intersect, and the junction is yellow, which means that the pink ball shuttles through the blue death box, so it is possible to obtain "bonus gold coin" and "vitality". The shape of the bonus circle is the same as the small ball, indicating that only survival can continuously obtain scores. The blue box outside the logo also represents the death line on both sides of the game interface.</w:t>
       </w:r>
     </w:p>
     <w:p>
@@ -3801,7 +3554,6 @@
         </w:rPr>
         <w:t xml:space="preserve">2: </w:t>
       </w:r>
-      <w:proofErr w:type="spellStart"/>
       <w:r>
         <w:rPr>
           <w:rFonts w:ascii="Times New Roman" w:hAnsi="Times New Roman" w:cs="Times New Roman" w:hint="eastAsia"/>
@@ -3810,7 +3562,6 @@
         </w:rPr>
         <w:t>GameUIDesign</w:t>
       </w:r>
-      <w:proofErr w:type="spellEnd"/>
     </w:p>
     <w:p>
       <w:pPr>
@@ -3966,9 +3717,9 @@
         <w:rPr>
           <w:noProof/>
         </w:rPr>
-        <w:pict w14:anchorId="32522486">
-          <v:shape id="_x0000_s1028" type="#_x0000_t75" alt="" style="position:absolute;margin-left:.85pt;margin-top:17.6pt;width:218.5pt;height:309.75pt;z-index:251662336;mso-wrap-edited:f;mso-width-percent:0;mso-height-percent:0;mso-width-percent:0;mso-height-percent:0">
-            <v:imagedata r:id="rId10" o:title="uidesign-02"/>
+        <w:pict>
+          <v:shape id="_x0000_s1028" type="#_x0000_t75" alt="" style="position:absolute;margin-left:.85pt;margin-top:17.6pt;width:218.5pt;height:309.75pt;z-index:251662336;mso-wrap-edited:f">
+            <v:imagedata r:id="rId11" o:title="uidesign-02"/>
             <w10:wrap type="square"/>
           </v:shape>
         </w:pict>
@@ -4049,9 +3800,9 @@
         <w:rPr>
           <w:noProof/>
         </w:rPr>
-        <w:pict w14:anchorId="5CFBF44C">
-          <v:shape id="_x0000_s1027" type="#_x0000_t75" alt="" style="position:absolute;margin-left:11.75pt;margin-top:15.8pt;width:206.75pt;height:290.2pt;z-index:251664384;mso-wrap-edited:f;mso-width-percent:0;mso-height-percent:0;mso-width-percent:0;mso-height-percent:0">
-            <v:imagedata r:id="rId11" o:title="uidesign-03"/>
+        <w:pict>
+          <v:shape id="_x0000_s1027" type="#_x0000_t75" alt="" style="position:absolute;margin-left:11.75pt;margin-top:15.8pt;width:206.75pt;height:290.2pt;z-index:251664384;mso-wrap-edited:f">
+            <v:imagedata r:id="rId12" o:title="uidesign-03"/>
             <w10:wrap type="square"/>
           </v:shape>
         </w:pict>
@@ -4194,27 +3945,7 @@
           <w:szCs w:val="32"/>
         </w:rPr>
         <w:lastRenderedPageBreak/>
-        <w:t>make the end of the game, and touch as many yellow circles as possible. When you touch the blue box in the middle of the screen or the long rectangle on both sides of the screen, the "</w:t>
-      </w:r>
-      <w:proofErr w:type="spellStart"/>
-      <w:r>
-        <w:rPr>
-          <w:rFonts w:ascii="Times New Roman" w:hAnsi="Times New Roman" w:cs="Times New Roman"/>
-          <w:bCs/>
-          <w:sz w:val="32"/>
-          <w:szCs w:val="32"/>
-        </w:rPr>
-        <w:t>gameover</w:t>
-      </w:r>
-      <w:proofErr w:type="spellEnd"/>
-      <w:r>
-        <w:rPr>
-          <w:rFonts w:ascii="Times New Roman" w:hAnsi="Times New Roman" w:cs="Times New Roman"/>
-          <w:bCs/>
-          <w:sz w:val="32"/>
-          <w:szCs w:val="32"/>
-        </w:rPr>
-        <w:t>" box will pop up on the interface to display the current score, restart the game or view the ranking.</w:t>
+        <w:t>make the end of the game, and touch as many yellow circles as possible. When you touch the blue box in the middle of the screen or the long rectangle on both sides of the screen, the "gameover" box will pop up on the interface to display the current score, restart the game or view the ranking.</w:t>
       </w:r>
     </w:p>
     <w:p>
@@ -4565,33 +4296,15 @@
           <w:szCs w:val="32"/>
         </w:rPr>
         <w:lastRenderedPageBreak/>
-        <w:t xml:space="preserve">the problems we </w:t>
-      </w:r>
-      <w:proofErr w:type="spellStart"/>
-      <w:r>
-        <w:rPr>
-          <w:rFonts w:ascii="Times New Roman" w:hAnsi="Times New Roman" w:cs="Times New Roman"/>
-          <w:sz w:val="32"/>
-          <w:szCs w:val="32"/>
-        </w:rPr>
-        <w:t>encounter.</w:t>
-      </w:r>
-      <w:r>
-        <w:rPr>
-          <w:rFonts w:ascii="Times New Roman" w:hAnsi="Times New Roman" w:cs="Times New Roman"/>
-          <w:sz w:val="32"/>
-          <w:szCs w:val="32"/>
-        </w:rPr>
-        <w:t>For</w:t>
-      </w:r>
-      <w:proofErr w:type="spellEnd"/>
-      <w:r>
-        <w:rPr>
-          <w:rFonts w:ascii="Times New Roman" w:hAnsi="Times New Roman" w:cs="Times New Roman"/>
-          <w:sz w:val="32"/>
-          <w:szCs w:val="32"/>
-        </w:rPr>
-        <w:t xml:space="preserve"> example, when </w:t>
+        <w:t>the problems we encounter.</w:t>
+      </w:r>
+      <w:r>
+        <w:rPr>
+          <w:rFonts w:ascii="Times New Roman" w:hAnsi="Times New Roman" w:cs="Times New Roman"/>
+          <w:sz w:val="32"/>
+          <w:szCs w:val="32"/>
+        </w:rPr>
+        <w:t xml:space="preserve">For example, when </w:t>
       </w:r>
       <w:r>
         <w:rPr>
@@ -4607,16 +4320,7 @@
           <w:sz w:val="32"/>
           <w:szCs w:val="32"/>
         </w:rPr>
-        <w:t xml:space="preserve"> was on Task 2, I defined obstacles and targets in the game </w:t>
-      </w:r>
-      <w:proofErr w:type="spellStart"/>
-      <w:r>
-        <w:rPr>
-          <w:rFonts w:ascii="Times New Roman" w:hAnsi="Times New Roman" w:cs="Times New Roman"/>
-          <w:sz w:val="32"/>
-          <w:szCs w:val="32"/>
-        </w:rPr>
-        <w:t>interface</w:t>
+        <w:t xml:space="preserve"> was on Task 2, I defined obstacles and targets in the game interface</w:t>
       </w:r>
       <w:r>
         <w:rPr>
@@ -4626,7 +4330,6 @@
         </w:rPr>
         <w:t>in</w:t>
       </w:r>
-      <w:proofErr w:type="spellEnd"/>
       <w:r>
         <w:rPr>
           <w:rFonts w:ascii="Times New Roman" w:hAnsi="Times New Roman" w:cs="Times New Roman"/>
@@ -4707,18 +4410,8 @@
           <w:sz w:val="36"/>
           <w:szCs w:val="36"/>
         </w:rPr>
-        <w:t xml:space="preserve">Code the screen of </w:t>
-      </w:r>
-      <w:proofErr w:type="spellStart"/>
-      <w:r>
-        <w:rPr>
-          <w:rFonts w:ascii="Times New Roman" w:hAnsi="Times New Roman" w:cs="Times New Roman"/>
-          <w:sz w:val="36"/>
-          <w:szCs w:val="36"/>
-        </w:rPr>
-        <w:t>gameActivity</w:t>
-      </w:r>
-      <w:proofErr w:type="spellEnd"/>
+        <w:t>Code the screen of gameActivity</w:t>
+      </w:r>
       <w:r>
         <w:rPr>
           <w:rFonts w:ascii="Times New Roman" w:hAnsi="Times New Roman" w:cs="Times New Roman" w:hint="eastAsia"/>
@@ -4829,7 +4522,7 @@
           <w:szCs w:val="32"/>
         </w:rPr>
         <w:drawing>
-          <wp:anchor distT="0" distB="0" distL="114300" distR="114300" simplePos="0" relativeHeight="251665408" behindDoc="1" locked="0" layoutInCell="1" allowOverlap="1" wp14:anchorId="1E71F91F" wp14:editId="156EE485">
+          <wp:anchor distT="0" distB="0" distL="114300" distR="114300" simplePos="0" relativeHeight="251665408" behindDoc="1" locked="0" layoutInCell="1" allowOverlap="1">
             <wp:simplePos x="0" y="0"/>
             <wp:positionH relativeFrom="column">
               <wp:posOffset>-38100</wp:posOffset>
@@ -4862,7 +4555,7 @@
                     </pic:cNvPicPr>
                   </pic:nvPicPr>
                   <pic:blipFill>
-                    <a:blip r:embed="rId12" cstate="print"/>
+                    <a:blip r:embed="rId13" cstate="print"/>
                     <a:srcRect/>
                     <a:stretch>
                       <a:fillRect/>
@@ -4912,16 +4605,7 @@
           <w:sz w:val="32"/>
           <w:szCs w:val="32"/>
         </w:rPr>
-        <w:t xml:space="preserve">dd a control to display </w:t>
-      </w:r>
-      <w:proofErr w:type="spellStart"/>
-      <w:r>
-        <w:rPr>
-          <w:rFonts w:ascii="Times New Roman" w:hAnsi="Times New Roman" w:cs="Times New Roman"/>
-          <w:sz w:val="32"/>
-          <w:szCs w:val="32"/>
-        </w:rPr>
-        <w:t>scores</w:t>
+        <w:t>dd a control to display scores</w:t>
       </w:r>
       <w:r>
         <w:rPr>
@@ -4937,50 +4621,23 @@
           <w:sz w:val="32"/>
           <w:szCs w:val="32"/>
         </w:rPr>
-        <w:t>n</w:t>
-      </w:r>
-      <w:proofErr w:type="spellEnd"/>
-      <w:r>
-        <w:rPr>
-          <w:rFonts w:ascii="Times New Roman" w:hAnsi="Times New Roman" w:cs="Times New Roman"/>
-          <w:sz w:val="32"/>
-          <w:szCs w:val="32"/>
-        </w:rPr>
-        <w:t xml:space="preserve"> the top l</w:t>
-      </w:r>
-      <w:r>
-        <w:rPr>
-          <w:rFonts w:ascii="Times New Roman" w:hAnsi="Times New Roman" w:cs="Times New Roman"/>
-          <w:sz w:val="32"/>
-          <w:szCs w:val="32"/>
-        </w:rPr>
-        <w:t xml:space="preserve">eft corner of the game </w:t>
-      </w:r>
-      <w:proofErr w:type="spellStart"/>
-      <w:r>
-        <w:rPr>
-          <w:rFonts w:ascii="Times New Roman" w:hAnsi="Times New Roman" w:cs="Times New Roman"/>
-          <w:sz w:val="32"/>
-          <w:szCs w:val="32"/>
-        </w:rPr>
-        <w:t>screen</w:t>
-      </w:r>
-      <w:r>
-        <w:rPr>
-          <w:rFonts w:ascii="Times New Roman" w:hAnsi="Times New Roman" w:cs="Times New Roman"/>
-          <w:sz w:val="32"/>
-          <w:szCs w:val="32"/>
-        </w:rPr>
-        <w:t>.Modify</w:t>
-      </w:r>
-      <w:proofErr w:type="spellEnd"/>
-      <w:r>
-        <w:rPr>
-          <w:rFonts w:ascii="Times New Roman" w:hAnsi="Times New Roman" w:cs="Times New Roman"/>
-          <w:sz w:val="32"/>
-          <w:szCs w:val="32"/>
-        </w:rPr>
-        <w:t xml:space="preserve"> the previously designed game interface</w:t>
+        <w:t>n the top l</w:t>
+      </w:r>
+      <w:r>
+        <w:rPr>
+          <w:rFonts w:ascii="Times New Roman" w:hAnsi="Times New Roman" w:cs="Times New Roman"/>
+          <w:sz w:val="32"/>
+          <w:szCs w:val="32"/>
+        </w:rPr>
+        <w:t>eft corner of the game screen</w:t>
+      </w:r>
+      <w:r>
+        <w:rPr>
+          <w:rFonts w:ascii="Times New Roman" w:hAnsi="Times New Roman" w:cs="Times New Roman"/>
+          <w:sz w:val="32"/>
+          <w:szCs w:val="32"/>
+        </w:rPr>
+        <w:t>.Modify the previously designed game interface</w:t>
       </w:r>
       <w:r>
         <w:rPr>
@@ -5008,7 +4665,7 @@
           <w:szCs w:val="32"/>
         </w:rPr>
         <w:drawing>
-          <wp:anchor distT="0" distB="0" distL="114300" distR="114300" simplePos="0" relativeHeight="251667456" behindDoc="1" locked="0" layoutInCell="1" allowOverlap="1" wp14:anchorId="5A417604" wp14:editId="1C595E08">
+          <wp:anchor distT="0" distB="0" distL="114300" distR="114300" simplePos="0" relativeHeight="251667456" behindDoc="1" locked="0" layoutInCell="1" allowOverlap="1">
             <wp:simplePos x="0" y="0"/>
             <wp:positionH relativeFrom="column">
               <wp:posOffset>1362710</wp:posOffset>
@@ -5041,7 +4698,7 @@
                     </pic:cNvPicPr>
                   </pic:nvPicPr>
                   <pic:blipFill>
-                    <a:blip r:embed="rId13" cstate="print"/>
+                    <a:blip r:embed="rId14" cstate="print"/>
                     <a:srcRect t="19867"/>
                     <a:stretch>
                       <a:fillRect/>
@@ -5077,7 +4734,7 @@
           <w:szCs w:val="32"/>
         </w:rPr>
         <w:drawing>
-          <wp:anchor distT="0" distB="0" distL="114300" distR="114300" simplePos="0" relativeHeight="251666432" behindDoc="1" locked="0" layoutInCell="1" allowOverlap="1" wp14:anchorId="2B7925EF" wp14:editId="61B1112C">
+          <wp:anchor distT="0" distB="0" distL="114300" distR="114300" simplePos="0" relativeHeight="251666432" behindDoc="1" locked="0" layoutInCell="1" allowOverlap="1">
             <wp:simplePos x="0" y="0"/>
             <wp:positionH relativeFrom="column">
               <wp:posOffset>-27940</wp:posOffset>
@@ -5110,7 +4767,7 @@
                     </pic:cNvPicPr>
                   </pic:nvPicPr>
                   <pic:blipFill>
-                    <a:blip r:embed="rId14" cstate="print"/>
+                    <a:blip r:embed="rId15" cstate="print"/>
                     <a:srcRect t="19382"/>
                     <a:stretch>
                       <a:fillRect/>
@@ -5621,61 +5278,7 @@
           <w:sz w:val="32"/>
           <w:szCs w:val="32"/>
         </w:rPr>
-        <w:t xml:space="preserve">Object as the parent class of visible objects in canvas is added in this task, the </w:t>
-      </w:r>
-      <w:proofErr w:type="spellStart"/>
-      <w:r>
-        <w:rPr>
-          <w:rFonts w:ascii="Times New Roman" w:hAnsi="Times New Roman" w:cs="Times New Roman"/>
-          <w:sz w:val="32"/>
-          <w:szCs w:val="32"/>
-        </w:rPr>
-        <w:t>DrawRectangle</w:t>
-      </w:r>
-      <w:proofErr w:type="spellEnd"/>
-      <w:r>
-        <w:rPr>
-          <w:rFonts w:ascii="Times New Roman" w:hAnsi="Times New Roman" w:cs="Times New Roman"/>
-          <w:sz w:val="32"/>
-          <w:szCs w:val="32"/>
-        </w:rPr>
-        <w:t xml:space="preserve"> class represents obstacles and </w:t>
-      </w:r>
-      <w:proofErr w:type="spellStart"/>
-      <w:r>
-        <w:rPr>
-          <w:rFonts w:ascii="Times New Roman" w:hAnsi="Times New Roman" w:cs="Times New Roman"/>
-          <w:sz w:val="32"/>
-          <w:szCs w:val="32"/>
-        </w:rPr>
-        <w:t>endGamebar</w:t>
-      </w:r>
-      <w:proofErr w:type="spellEnd"/>
-      <w:r>
-        <w:rPr>
-          <w:rFonts w:ascii="Times New Roman" w:hAnsi="Times New Roman" w:cs="Times New Roman"/>
-          <w:sz w:val="32"/>
-          <w:szCs w:val="32"/>
-        </w:rPr>
-        <w:t xml:space="preserve">. And the </w:t>
-      </w:r>
-      <w:proofErr w:type="spellStart"/>
-      <w:r>
-        <w:rPr>
-          <w:rFonts w:ascii="Times New Roman" w:hAnsi="Times New Roman" w:cs="Times New Roman"/>
-          <w:sz w:val="32"/>
-          <w:szCs w:val="32"/>
-        </w:rPr>
-        <w:t>DrawCircle</w:t>
-      </w:r>
-      <w:proofErr w:type="spellEnd"/>
-      <w:r>
-        <w:rPr>
-          <w:rFonts w:ascii="Times New Roman" w:hAnsi="Times New Roman" w:cs="Times New Roman"/>
-          <w:sz w:val="32"/>
-          <w:szCs w:val="32"/>
-        </w:rPr>
-        <w:t xml:space="preserve"> class represents both targets and ball.</w:t>
+        <w:t>Object as the parent class of visible objects in canvas is added in this task, the DrawRectangle class represents obstacles and endGamebar. And the DrawCircle class represents both targets and ball.</w:t>
       </w:r>
     </w:p>
     <w:p>
@@ -5926,7 +5529,7 @@
           <w:szCs w:val="32"/>
         </w:rPr>
         <w:drawing>
-          <wp:anchor distT="0" distB="0" distL="114300" distR="114300" simplePos="0" relativeHeight="251669504" behindDoc="1" locked="0" layoutInCell="1" allowOverlap="1" wp14:anchorId="60ECAC89" wp14:editId="72A3DEA8">
+          <wp:anchor distT="0" distB="0" distL="114300" distR="114300" simplePos="0" relativeHeight="251669504" behindDoc="1" locked="0" layoutInCell="1" allowOverlap="1">
             <wp:simplePos x="0" y="0"/>
             <wp:positionH relativeFrom="column">
               <wp:posOffset>1414145</wp:posOffset>
@@ -5959,7 +5562,7 @@
                     </pic:cNvPicPr>
                   </pic:nvPicPr>
                   <pic:blipFill>
-                    <a:blip r:embed="rId15" cstate="print"/>
+                    <a:blip r:embed="rId16" cstate="print"/>
                     <a:srcRect/>
                     <a:stretch>
                       <a:fillRect/>
@@ -5997,7 +5600,7 @@
           <w:szCs w:val="32"/>
         </w:rPr>
         <w:drawing>
-          <wp:anchor distT="0" distB="0" distL="114300" distR="114300" simplePos="0" relativeHeight="251668480" behindDoc="1" locked="0" layoutInCell="1" allowOverlap="1" wp14:anchorId="13A1B989" wp14:editId="3E5782D4">
+          <wp:anchor distT="0" distB="0" distL="114300" distR="114300" simplePos="0" relativeHeight="251668480" behindDoc="1" locked="0" layoutInCell="1" allowOverlap="1">
             <wp:simplePos x="0" y="0"/>
             <wp:positionH relativeFrom="column">
               <wp:posOffset>-48895</wp:posOffset>
@@ -6030,7 +5633,7 @@
                     </pic:cNvPicPr>
                   </pic:nvPicPr>
                   <pic:blipFill>
-                    <a:blip r:embed="rId16" cstate="print"/>
+                    <a:blip r:embed="rId17" cstate="print"/>
                     <a:srcRect/>
                     <a:stretch>
                       <a:fillRect/>
@@ -6375,7 +5978,6 @@
         </w:rPr>
         <w:t xml:space="preserve">The </w:t>
       </w:r>
-      <w:proofErr w:type="spellStart"/>
       <w:r>
         <w:rPr>
           <w:rFonts w:ascii="Times New Roman" w:hAnsi="Times New Roman" w:cs="Times New Roman" w:hint="eastAsia"/>
@@ -6390,16 +5992,7 @@
           <w:sz w:val="32"/>
           <w:szCs w:val="32"/>
         </w:rPr>
-        <w:t>object</w:t>
-      </w:r>
-      <w:proofErr w:type="spellEnd"/>
-      <w:r>
-        <w:rPr>
-          <w:rFonts w:ascii="Times New Roman" w:hAnsi="Times New Roman" w:cs="Times New Roman"/>
-          <w:sz w:val="32"/>
-          <w:szCs w:val="32"/>
-        </w:rPr>
-        <w:t xml:space="preserve"> has the following characteristics: 1. When the ball touches the </w:t>
+        <w:t xml:space="preserve">object has the following characteristics: 1. When the ball touches the </w:t>
       </w:r>
       <w:r>
         <w:rPr>
@@ -6415,16 +6008,7 @@
           <w:sz w:val="32"/>
           <w:szCs w:val="32"/>
         </w:rPr>
-        <w:t xml:space="preserve"> object, the </w:t>
-      </w:r>
-      <w:proofErr w:type="spellStart"/>
-      <w:r>
-        <w:rPr>
-          <w:rFonts w:ascii="Times New Roman" w:hAnsi="Times New Roman" w:cs="Times New Roman"/>
-          <w:sz w:val="32"/>
-          <w:szCs w:val="32"/>
-        </w:rPr>
-        <w:t>s</w:t>
+        <w:t xml:space="preserve"> object, the s</w:t>
       </w:r>
       <w:r>
         <w:rPr>
@@ -6434,7 +6018,6 @@
         </w:rPr>
         <w:t>reward</w:t>
       </w:r>
-      <w:proofErr w:type="spellEnd"/>
       <w:r>
         <w:rPr>
           <w:rFonts w:ascii="Times New Roman" w:hAnsi="Times New Roman" w:cs="Times New Roman"/>
@@ -6499,7 +6082,7 @@
           <w:szCs w:val="32"/>
         </w:rPr>
         <w:drawing>
-          <wp:anchor distT="0" distB="0" distL="114300" distR="114300" simplePos="0" relativeHeight="251671552" behindDoc="1" locked="0" layoutInCell="1" allowOverlap="1" wp14:anchorId="3E42D27C" wp14:editId="2491C63A">
+          <wp:anchor distT="0" distB="0" distL="114300" distR="114300" simplePos="0" relativeHeight="251671552" behindDoc="1" locked="0" layoutInCell="1" allowOverlap="1">
             <wp:simplePos x="0" y="0"/>
             <wp:positionH relativeFrom="column">
               <wp:posOffset>1452880</wp:posOffset>
@@ -6532,7 +6115,7 @@
                     </pic:cNvPicPr>
                   </pic:nvPicPr>
                   <pic:blipFill>
-                    <a:blip r:embed="rId17" cstate="print"/>
+                    <a:blip r:embed="rId18" cstate="print"/>
                     <a:srcRect/>
                     <a:stretch>
                       <a:fillRect/>
@@ -6570,7 +6153,7 @@
           <w:szCs w:val="32"/>
         </w:rPr>
         <w:drawing>
-          <wp:anchor distT="0" distB="0" distL="114300" distR="114300" simplePos="0" relativeHeight="251670528" behindDoc="1" locked="0" layoutInCell="1" allowOverlap="1" wp14:anchorId="076E571F" wp14:editId="2F10EEA5">
+          <wp:anchor distT="0" distB="0" distL="114300" distR="114300" simplePos="0" relativeHeight="251670528" behindDoc="1" locked="0" layoutInCell="1" allowOverlap="1">
             <wp:simplePos x="0" y="0"/>
             <wp:positionH relativeFrom="column">
               <wp:posOffset>-29845</wp:posOffset>
@@ -6603,7 +6186,7 @@
                     </pic:cNvPicPr>
                   </pic:nvPicPr>
                   <pic:blipFill>
-                    <a:blip r:embed="rId18" cstate="print"/>
+                    <a:blip r:embed="rId19" cstate="print"/>
                     <a:srcRect/>
                     <a:stretch>
                       <a:fillRect/>
@@ -6719,25 +6302,7 @@
           <w:sz w:val="32"/>
           <w:szCs w:val="32"/>
         </w:rPr>
-        <w:t xml:space="preserve">1. </w:t>
-      </w:r>
-      <w:proofErr w:type="spellStart"/>
-      <w:r>
-        <w:rPr>
-          <w:rFonts w:ascii="Times New Roman" w:hAnsi="Times New Roman" w:cs="Times New Roman"/>
-          <w:sz w:val="32"/>
-          <w:szCs w:val="32"/>
-        </w:rPr>
-        <w:t>Androdex</w:t>
-      </w:r>
-      <w:proofErr w:type="spellEnd"/>
-      <w:r>
-        <w:rPr>
-          <w:rFonts w:ascii="Times New Roman" w:hAnsi="Times New Roman" w:cs="Times New Roman"/>
-          <w:sz w:val="32"/>
-          <w:szCs w:val="32"/>
-        </w:rPr>
-        <w:t xml:space="preserve"> test: touch the square obstacle to rebound, touch the Yellow scoring circle, the circle disappears, and the ball continues to roll.</w:t>
+        <w:t>1. Androdex test: touch the square obstacle to rebound, touch the Yellow scoring circle, the circle disappears, and the ball continues to roll.</w:t>
       </w:r>
     </w:p>
     <w:p>
@@ -7062,16 +6627,6 @@
       <w:r>
         <w:rPr>
           <w:rFonts w:ascii="Times New Roman" w:hAnsi="Times New Roman" w:cs="Times New Roman"/>
-          <w:b/>
-          <w:bCs/>
-          <w:sz w:val="32"/>
-          <w:szCs w:val="32"/>
-        </w:rPr>
-        <w:t xml:space="preserve"> </w:t>
-      </w:r>
-      <w:r>
-        <w:rPr>
-          <w:rFonts w:ascii="Times New Roman" w:hAnsi="Times New Roman" w:cs="Times New Roman"/>
           <w:sz w:val="32"/>
           <w:szCs w:val="32"/>
         </w:rPr>
@@ -7144,25 +6699,7 @@
           <w:sz w:val="32"/>
           <w:szCs w:val="32"/>
         </w:rPr>
-        <w:t>3. Swipe</w:t>
-      </w:r>
-      <w:r>
-        <w:rPr>
-          <w:rFonts w:ascii="Times New Roman" w:hAnsi="Times New Roman" w:cs="Times New Roman" w:hint="eastAsia"/>
-          <w:bCs/>
-          <w:sz w:val="32"/>
-          <w:szCs w:val="32"/>
-        </w:rPr>
-        <w:t xml:space="preserve"> </w:t>
-      </w:r>
-      <w:r>
-        <w:rPr>
-          <w:rFonts w:ascii="Times New Roman" w:hAnsi="Times New Roman" w:cs="Times New Roman"/>
-          <w:bCs/>
-          <w:sz w:val="32"/>
-          <w:szCs w:val="32"/>
-        </w:rPr>
-        <w:t xml:space="preserve">fingers </w:t>
+        <w:t xml:space="preserve">3. Swipefingers </w:t>
       </w:r>
       <w:r>
         <w:rPr>
@@ -7320,16 +6857,6 @@
       <w:r>
         <w:rPr>
           <w:rFonts w:ascii="Times New Roman" w:hAnsi="Times New Roman" w:cs="Times New Roman"/>
-          <w:b/>
-          <w:bCs/>
-          <w:sz w:val="32"/>
-          <w:szCs w:val="32"/>
-        </w:rPr>
-        <w:t xml:space="preserve"> </w:t>
-      </w:r>
-      <w:r>
-        <w:rPr>
-          <w:rFonts w:ascii="Times New Roman" w:hAnsi="Times New Roman" w:cs="Times New Roman"/>
           <w:sz w:val="32"/>
           <w:szCs w:val="32"/>
         </w:rPr>
@@ -7340,7 +6867,7 @@
       <w:pPr>
         <w:spacing w:line="360" w:lineRule="auto"/>
         <w:rPr>
-          <w:rFonts w:ascii="Times New Roman" w:hAnsi="Times New Roman" w:cs="Times New Roman" w:hint="eastAsia"/>
+          <w:rFonts w:ascii="Times New Roman" w:hAnsi="Times New Roman" w:cs="Times New Roman"/>
           <w:bCs/>
           <w:sz w:val="32"/>
           <w:szCs w:val="32"/>
@@ -7369,9 +6896,9 @@
         <w:rPr>
           <w:noProof/>
         </w:rPr>
-        <w:pict w14:anchorId="05FA0BB0">
-          <v:shape id="_x0000_s1026" type="#_x0000_t75" alt="" style="position:absolute;margin-left:0;margin-top:30.8pt;width:206.75pt;height:290.2pt;z-index:251673600;mso-wrap-edited:f;mso-width-percent:0;mso-height-percent:0;mso-width-percent:0;mso-height-percent:0">
-            <v:imagedata r:id="rId11" o:title="uidesign-03"/>
+        <w:pict>
+          <v:shape id="_x0000_s1026" type="#_x0000_t75" alt="" style="position:absolute;margin-left:0;margin-top:30.8pt;width:206.75pt;height:290.2pt;z-index:251673600;mso-wrap-edited:f">
+            <v:imagedata r:id="rId12" o:title="uidesign-03"/>
             <w10:wrap type="square"/>
           </v:shape>
         </w:pict>
@@ -7408,73 +6935,24 @@
           <w:sz w:val="32"/>
           <w:szCs w:val="32"/>
         </w:rPr>
-        <mc:AlternateContent>
-          <mc:Choice Requires="wpi">
-            <w:drawing>
-              <wp:anchor distT="0" distB="0" distL="114300" distR="114300" simplePos="0" relativeHeight="251676672" behindDoc="0" locked="0" layoutInCell="1" allowOverlap="1" wp14:anchorId="59D5EDC0" wp14:editId="71D36797">
-                <wp:simplePos x="0" y="0"/>
-                <wp:positionH relativeFrom="column">
-                  <wp:posOffset>-142875</wp:posOffset>
-                </wp:positionH>
-                <wp:positionV relativeFrom="paragraph">
-                  <wp:posOffset>1237615</wp:posOffset>
-                </wp:positionV>
-                <wp:extent cx="986155" cy="477690"/>
-                <wp:effectExtent l="38100" t="38100" r="0" b="30480"/>
-                <wp:wrapNone/>
-                <wp:docPr id="28" name="Ink 28"/>
-                <wp:cNvGraphicFramePr>
-                  <a:graphicFrameLocks xmlns:a="http://schemas.openxmlformats.org/drawingml/2006/main"/>
-                </wp:cNvGraphicFramePr>
-                <a:graphic xmlns:a="http://schemas.openxmlformats.org/drawingml/2006/main">
-                  <a:graphicData uri="http://schemas.microsoft.com/office/word/2010/wordprocessingInk">
-                    <w14:contentPart bwMode="auto" r:id="rId19">
-                      <w14:nvContentPartPr>
-                        <w14:cNvContentPartPr>
-                          <a14:cpLocks xmlns:a14="http://schemas.microsoft.com/office/drawing/2010/main" noRot="1"/>
-                        </w14:cNvContentPartPr>
-                      </w14:nvContentPartPr>
-                      <w14:xfrm>
-                        <a:off x="0" y="0"/>
-                        <a:ext cx="986155" cy="477690"/>
-                      </w14:xfrm>
-                    </w14:contentPart>
-                  </a:graphicData>
-                </a:graphic>
-              </wp:anchor>
-            </w:drawing>
-          </mc:Choice>
-          <mc:Fallback>
-            <w:pict>
-              <v:shape w14:anchorId="6BD273FC" id="Ink 28" o:spid="_x0000_s1026" type="#_x0000_t75" style="position:absolute;margin-left:-11.95pt;margin-top:96.75pt;width:79.05pt;height:39pt;z-index:251676672;visibility:visible;mso-wrap-style:square;mso-wrap-distance-left:9pt;mso-wrap-distance-top:0;mso-wrap-distance-right:9pt;mso-wrap-distance-bottom:0;mso-position-horizontal:absolute;mso-position-horizontal-relative:text;mso-position-vertical:absolute;mso-position-vertical-relative:text" o:gfxdata="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">
-                <v:imagedata r:id="rId20" o:title=""/>
-                <o:lock v:ext="edit" rotation="t" aspectratio="f"/>
-              </v:shape>
-            </w:pict>
-          </mc:Fallback>
-        </mc:AlternateContent>
+        <w:pict>
+          <v:shape id="Ink 28" o:spid="_x0000_s1030" type="#_x0000_t75" style="position:absolute;margin-left:-11.95pt;margin-top:96.75pt;width:79.05pt;height:39pt;z-index:251676672;visibility:visible" o:gfxdata="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">
+            <v:imagedata r:id="rId20" o:title=""/>
+            <o:lock v:ext="edit" rotation="t" aspectratio="f"/>
+          </v:shape>
+        </w:pict>
       </w:r>
       <w:r>
         <w:rPr>
           <w:rFonts w:ascii="Times New Roman" w:hAnsi="Times New Roman" w:cs="Times New Roman"/>
           <w:b/>
           <w:bCs/>
-          <w:sz w:val="32"/>
-          <w:szCs w:val="32"/>
-        </w:rPr>
-        <w:t xml:space="preserve">                   </w:t>
-      </w:r>
-      <w:r>
-        <w:rPr>
-          <w:rFonts w:ascii="Times New Roman" w:hAnsi="Times New Roman" w:cs="Times New Roman"/>
-          <w:b/>
-          <w:bCs/>
           <w:noProof/>
           <w:sz w:val="32"/>
           <w:szCs w:val="32"/>
         </w:rPr>
         <w:drawing>
-          <wp:inline distT="0" distB="0" distL="0" distR="0" wp14:anchorId="49221B74" wp14:editId="3C8419E4">
+          <wp:inline distT="0" distB="0" distL="0" distR="0">
             <wp:extent cx="1700011" cy="3472010"/>
             <wp:effectExtent l="0" t="0" r="0" b="0"/>
             <wp:docPr id="22" name="Picture 22"/>
@@ -7492,7 +6970,7 @@
                     <a:blip r:embed="rId21" cstate="print">
                       <a:extLst>
                         <a:ext uri="{28A0092B-C50C-407E-A947-70E740481C1C}">
-                          <a14:useLocalDpi xmlns:a14="http://schemas.microsoft.com/office/drawing/2010/main" val="0"/>
+                          <a14:useLocalDpi xmlns:a14="http://schemas.microsoft.com/office/drawing/2010/main" xmlns:wps="http://schemas.microsoft.com/office/word/2010/wordprocessingShape" xmlns:wpi="http://schemas.microsoft.com/office/word/2010/wordprocessingInk" xmlns:wpg="http://schemas.microsoft.com/office/word/2010/wordprocessingGroup" xmlns:w16se="http://schemas.microsoft.com/office/word/2015/wordml/symex" xmlns:w16="http://schemas.microsoft.com/office/word/2018/wordml" xmlns:w16cid="http://schemas.microsoft.com/office/word/2016/wordml/cid" xmlns:w16cex="http://schemas.microsoft.com/office/word/2018/wordml/cex" xmlns:w15="http://schemas.microsoft.com/office/word/2012/wordml" xmlns:w14="http://schemas.microsoft.com/office/word/2010/wordml" xmlns:w="http://schemas.openxmlformats.org/wordprocessingml/2006/main" xmlns:w10="urn:schemas-microsoft-com:office:word" xmlns:wp14="http://schemas.microsoft.com/office/word/2010/wordprocessingDrawing" xmlns:v="urn:schemas-microsoft-com:vml" xmlns:o="urn:schemas-microsoft-com:office:office" xmlns:am3d="http://schemas.microsoft.com/office/drawing/2017/model3d" xmlns:aink="http://schemas.microsoft.com/office/drawing/2016/ink" xmlns:mc="http://schemas.openxmlformats.org/markup-compatibility/2006" xmlns:cx8="http://schemas.microsoft.com/office/drawing/2016/5/14/chartex" xmlns:cx7="http://schemas.microsoft.com/office/drawing/2016/5/13/chartex" xmlns:cx6="http://schemas.microsoft.com/office/drawing/2016/5/12/chartex" xmlns:cx5="http://schemas.microsoft.com/office/drawing/2016/5/11/chartex" xmlns:cx4="http://schemas.microsoft.com/office/drawing/2016/5/10/chartex" xmlns:cx3="http://schemas.microsoft.com/office/drawing/2016/5/9/chartex" xmlns:cx2="http://schemas.microsoft.com/office/drawing/2015/10/21/chartex" xmlns:cx1="http://schemas.microsoft.com/office/drawing/2015/9/8/chartex" xmlns:cx="http://schemas.microsoft.com/office/drawing/2014/chartex" xmlns:wpc="http://schemas.microsoft.com/office/word/2010/wordprocessingCanvas" xmlns="" val="0"/>
                         </a:ext>
                       </a:extLst>
                     </a:blip>
@@ -7515,18 +6993,6 @@
           </wp:inline>
         </w:drawing>
       </w:r>
-    </w:p>
-    <w:p>
-      <w:pPr>
-        <w:spacing w:line="360" w:lineRule="auto"/>
-        <w:rPr>
-          <w:rFonts w:ascii="Times New Roman" w:hAnsi="Times New Roman" w:cs="Times New Roman"/>
-          <w:b/>
-          <w:bCs/>
-          <w:sz w:val="32"/>
-          <w:szCs w:val="32"/>
-        </w:rPr>
-      </w:pPr>
       <w:bookmarkStart w:id="43" w:name="OLE_LINK27"/>
       <w:bookmarkStart w:id="44" w:name="OLE_LINK28"/>
     </w:p>
@@ -7612,13 +7078,64 @@
     <w:bookmarkEnd w:id="44"/>
     <w:p>
       <w:pPr>
-        <w:jc w:val="both"/>
-        <w:rPr>
-          <w:rFonts w:ascii="Times New Roman" w:hAnsi="Times New Roman" w:cs="Times New Roman"/>
-          <w:sz w:val="28"/>
-          <w:szCs w:val="28"/>
-        </w:rPr>
-      </w:pPr>
+        <w:spacing w:line="360" w:lineRule="auto"/>
+        <w:rPr>
+          <w:rFonts w:ascii="Times New Roman" w:hAnsi="Times New Roman" w:cs="Times New Roman" w:hint="eastAsia"/>
+          <w:sz w:val="32"/>
+          <w:szCs w:val="32"/>
+        </w:rPr>
+      </w:pPr>
+      <w:r>
+        <w:rPr>
+          <w:rFonts w:ascii="Times New Roman" w:hAnsi="Times New Roman" w:cs="Times New Roman"/>
+          <w:sz w:val="32"/>
+          <w:szCs w:val="32"/>
+        </w:rPr>
+        <w:t xml:space="preserve">In this version, we further optimized the project, including file, rebound effect, score, end page, etc., and then designed and optimized the touch </w:t>
+      </w:r>
+      <w:r>
+        <w:rPr>
+          <w:rFonts w:ascii="Times New Roman" w:hAnsi="Times New Roman" w:cs="Times New Roman"/>
+          <w:sz w:val="32"/>
+          <w:szCs w:val="32"/>
+        </w:rPr>
+        <w:lastRenderedPageBreak/>
+        <w:t xml:space="preserve">interface and end interface of the game. In the pre-test, our ball touch bounce function and scoring control have been improved. The pop-up window at the end of the game has been modified to transfer to </w:t>
+      </w:r>
+      <w:r>
+        <w:rPr>
+          <w:rFonts w:ascii="Times New Roman" w:hAnsi="Times New Roman" w:cs="Times New Roman" w:hint="eastAsia"/>
+          <w:sz w:val="32"/>
+          <w:szCs w:val="32"/>
+        </w:rPr>
+        <w:t>a</w:t>
+      </w:r>
+      <w:r>
+        <w:rPr>
+          <w:rFonts w:ascii="Times New Roman" w:hAnsi="Times New Roman" w:cs="Times New Roman"/>
+          <w:sz w:val="32"/>
+          <w:szCs w:val="32"/>
+        </w:rPr>
+        <w:t xml:space="preserve"> new game end page, where you can restart the game and view the scores.</w:t>
+      </w:r>
+    </w:p>
+    <w:p>
+      <w:pPr>
+        <w:spacing w:line="360" w:lineRule="auto"/>
+        <w:rPr>
+          <w:rFonts w:ascii="Times New Roman" w:hAnsi="Times New Roman" w:cs="Times New Roman"/>
+          <w:sz w:val="32"/>
+          <w:szCs w:val="32"/>
+        </w:rPr>
+      </w:pPr>
+      <w:r>
+        <w:rPr>
+          <w:rFonts w:ascii="Times New Roman" w:hAnsi="Times New Roman" w:cs="Times New Roman"/>
+          <w:sz w:val="32"/>
+          <w:szCs w:val="32"/>
+        </w:rPr>
+        <w:t>We extend the main and task 14 (plus) tests.</w:t>
+      </w:r>
     </w:p>
     <w:sectPr>
       <w:pgSz w:w="12240" w:h="15840"/>
@@ -7631,15 +7148,15 @@
 </file>
 
 <file path=word/endnotes.xml><?xml version="1.0" encoding="utf-8"?>
-<w:endnotes xmlns:wpc="http://schemas.microsoft.com/office/word/2010/wordprocessingCanvas" xmlns:cx="http://schemas.microsoft.com/office/drawing/2014/chartex" xmlns:cx1="http://schemas.microsoft.com/office/drawing/2015/9/8/chartex" xmlns:cx2="http://schemas.microsoft.com/office/drawing/2015/10/21/chartex" xmlns:cx3="http://schemas.microsoft.com/office/drawing/2016/5/9/chartex" xmlns:cx4="http://schemas.microsoft.com/office/drawing/2016/5/10/chartex" xmlns:cx5="http://schemas.microsoft.com/office/drawing/2016/5/11/chartex" xmlns:cx6="http://schemas.microsoft.com/office/drawing/2016/5/12/chartex" xmlns:cx7="http://schemas.microsoft.com/office/drawing/2016/5/13/chartex" xmlns:cx8="http://schemas.microsoft.com/office/drawing/2016/5/14/chartex" xmlns:mc="http://schemas.openxmlformats.org/markup-compatibility/2006" xmlns:aink="http://schemas.microsoft.com/office/drawing/2016/ink" xmlns:am3d="http://schemas.microsoft.com/office/drawing/2017/model3d" xmlns:o="urn:schemas-microsoft-com:office:office" xmlns:r="http://schemas.openxmlformats.org/officeDocument/2006/relationships" xmlns:m="http://schemas.openxmlformats.org/officeDocument/2006/math" xmlns:v="urn:schemas-microsoft-com:vml" xmlns:wp14="http://schemas.microsoft.com/office/word/2010/wordprocessingDrawing" xmlns:wp="http://schemas.openxmlformats.org/drawingml/2006/wordprocessingDrawing" xmlns:w10="urn:schemas-microsoft-com:office:word" xmlns:w="http://schemas.openxmlformats.org/wordprocessingml/2006/main" xmlns:w14="http://schemas.microsoft.com/office/word/2010/wordml" xmlns:w15="http://schemas.microsoft.com/office/word/2012/wordml" xmlns:w16cex="http://schemas.microsoft.com/office/word/2018/wordml/cex" xmlns:w16cid="http://schemas.microsoft.com/office/word/2016/wordml/cid" xmlns:w16="http://schemas.microsoft.com/office/word/2018/wordml" xmlns:w16se="http://schemas.microsoft.com/office/word/2015/wordml/symex" xmlns:wpg="http://schemas.microsoft.com/office/word/2010/wordprocessingGroup" xmlns:wpi="http://schemas.microsoft.com/office/word/2010/wordprocessingInk" xmlns:wne="http://schemas.microsoft.com/office/word/2006/wordml" xmlns:wps="http://schemas.microsoft.com/office/word/2010/wordprocessingShape" mc:Ignorable="w14 w15 w16se w16cid w16 w16cex wp14">
-  <w:endnote w:type="separator" w:id="-1">
+<w:endnotes xmlns:ve="http://schemas.openxmlformats.org/markup-compatibility/2006" xmlns:o="urn:schemas-microsoft-com:office:office" xmlns:r="http://schemas.openxmlformats.org/officeDocument/2006/relationships" xmlns:m="http://schemas.openxmlformats.org/officeDocument/2006/math" xmlns:v="urn:schemas-microsoft-com:vml" xmlns:wp="http://schemas.openxmlformats.org/drawingml/2006/wordprocessingDrawing" xmlns:w10="urn:schemas-microsoft-com:office:word" xmlns:w="http://schemas.openxmlformats.org/wordprocessingml/2006/main" xmlns:wne="http://schemas.microsoft.com/office/word/2006/wordml">
+  <w:endnote w:type="separator" w:id="0">
     <w:p>
       <w:r>
         <w:separator/>
       </w:r>
     </w:p>
   </w:endnote>
-  <w:endnote w:type="continuationSeparator" w:id="0">
+  <w:endnote w:type="continuationSeparator" w:id="1">
     <w:p>
       <w:r>
         <w:continuationSeparator/>
@@ -7650,15 +7167,15 @@
 </file>
 
 <file path=word/footnotes.xml><?xml version="1.0" encoding="utf-8"?>
-<w:footnotes xmlns:wpc="http://schemas.microsoft.com/office/word/2010/wordprocessingCanvas" xmlns:cx="http://schemas.microsoft.com/office/drawing/2014/chartex" xmlns:cx1="http://schemas.microsoft.com/office/drawing/2015/9/8/chartex" xmlns:cx2="http://schemas.microsoft.com/office/drawing/2015/10/21/chartex" xmlns:cx3="http://schemas.microsoft.com/office/drawing/2016/5/9/chartex" xmlns:cx4="http://schemas.microsoft.com/office/drawing/2016/5/10/chartex" xmlns:cx5="http://schemas.microsoft.com/office/drawing/2016/5/11/chartex" xmlns:cx6="http://schemas.microsoft.com/office/drawing/2016/5/12/chartex" xmlns:cx7="http://schemas.microsoft.com/office/drawing/2016/5/13/chartex" xmlns:cx8="http://schemas.microsoft.com/office/drawing/2016/5/14/chartex" xmlns:mc="http://schemas.openxmlformats.org/markup-compatibility/2006" xmlns:aink="http://schemas.microsoft.com/office/drawing/2016/ink" xmlns:am3d="http://schemas.microsoft.com/office/drawing/2017/model3d" xmlns:o="urn:schemas-microsoft-com:office:office" xmlns:r="http://schemas.openxmlformats.org/officeDocument/2006/relationships" xmlns:m="http://schemas.openxmlformats.org/officeDocument/2006/math" xmlns:v="urn:schemas-microsoft-com:vml" xmlns:wp14="http://schemas.microsoft.com/office/word/2010/wordprocessingDrawing" xmlns:wp="http://schemas.openxmlformats.org/drawingml/2006/wordprocessingDrawing" xmlns:w10="urn:schemas-microsoft-com:office:word" xmlns:w="http://schemas.openxmlformats.org/wordprocessingml/2006/main" xmlns:w14="http://schemas.microsoft.com/office/word/2010/wordml" xmlns:w15="http://schemas.microsoft.com/office/word/2012/wordml" xmlns:w16cex="http://schemas.microsoft.com/office/word/2018/wordml/cex" xmlns:w16cid="http://schemas.microsoft.com/office/word/2016/wordml/cid" xmlns:w16="http://schemas.microsoft.com/office/word/2018/wordml" xmlns:w16se="http://schemas.microsoft.com/office/word/2015/wordml/symex" xmlns:wpg="http://schemas.microsoft.com/office/word/2010/wordprocessingGroup" xmlns:wpi="http://schemas.microsoft.com/office/word/2010/wordprocessingInk" xmlns:wne="http://schemas.microsoft.com/office/word/2006/wordml" xmlns:wps="http://schemas.microsoft.com/office/word/2010/wordprocessingShape" mc:Ignorable="w14 w15 w16se w16cid w16 w16cex wp14">
-  <w:footnote w:type="separator" w:id="-1">
+<w:footnotes xmlns:ve="http://schemas.openxmlformats.org/markup-compatibility/2006" xmlns:o="urn:schemas-microsoft-com:office:office" xmlns:r="http://schemas.openxmlformats.org/officeDocument/2006/relationships" xmlns:m="http://schemas.openxmlformats.org/officeDocument/2006/math" xmlns:v="urn:schemas-microsoft-com:vml" xmlns:wp="http://schemas.openxmlformats.org/drawingml/2006/wordprocessingDrawing" xmlns:w10="urn:schemas-microsoft-com:office:word" xmlns:w="http://schemas.openxmlformats.org/wordprocessingml/2006/main" xmlns:wne="http://schemas.microsoft.com/office/word/2006/wordml">
+  <w:footnote w:type="separator" w:id="0">
     <w:p>
       <w:r>
         <w:separator/>
       </w:r>
     </w:p>
   </w:footnote>
-  <w:footnote w:type="continuationSeparator" w:id="0">
+  <w:footnote w:type="continuationSeparator" w:id="1">
     <w:p>
       <w:r>
         <w:continuationSeparator/>
@@ -7669,8 +7186,8 @@
 </file>
 
 <file path=word/numbering.xml><?xml version="1.0" encoding="utf-8"?>
-<w:numbering xmlns:wpc="http://schemas.microsoft.com/office/word/2010/wordprocessingCanvas" xmlns:cx="http://schemas.microsoft.com/office/drawing/2014/chartex" xmlns:cx1="http://schemas.microsoft.com/office/drawing/2015/9/8/chartex" xmlns:cx2="http://schemas.microsoft.com/office/drawing/2015/10/21/chartex" xmlns:cx3="http://schemas.microsoft.com/office/drawing/2016/5/9/chartex" xmlns:cx4="http://schemas.microsoft.com/office/drawing/2016/5/10/chartex" xmlns:cx5="http://schemas.microsoft.com/office/drawing/2016/5/11/chartex" xmlns:cx6="http://schemas.microsoft.com/office/drawing/2016/5/12/chartex" xmlns:cx7="http://schemas.microsoft.com/office/drawing/2016/5/13/chartex" xmlns:cx8="http://schemas.microsoft.com/office/drawing/2016/5/14/chartex" xmlns:mc="http://schemas.openxmlformats.org/markup-compatibility/2006" xmlns:aink="http://schemas.microsoft.com/office/drawing/2016/ink" xmlns:am3d="http://schemas.microsoft.com/office/drawing/2017/model3d" xmlns:o="urn:schemas-microsoft-com:office:office" xmlns:r="http://schemas.openxmlformats.org/officeDocument/2006/relationships" xmlns:m="http://schemas.openxmlformats.org/officeDocument/2006/math" xmlns:v="urn:schemas-microsoft-com:vml" xmlns:wp14="http://schemas.microsoft.com/office/word/2010/wordprocessingDrawing" xmlns:wp="http://schemas.openxmlformats.org/drawingml/2006/wordprocessingDrawing" xmlns:w10="urn:schemas-microsoft-com:office:word" xmlns:w="http://schemas.openxmlformats.org/wordprocessingml/2006/main" xmlns:w14="http://schemas.microsoft.com/office/word/2010/wordml" xmlns:w15="http://schemas.microsoft.com/office/word/2012/wordml" xmlns:w16cex="http://schemas.microsoft.com/office/word/2018/wordml/cex" xmlns:w16cid="http://schemas.microsoft.com/office/word/2016/wordml/cid" xmlns:w16="http://schemas.microsoft.com/office/word/2018/wordml" xmlns:w16se="http://schemas.microsoft.com/office/word/2015/wordml/symex" xmlns:wpg="http://schemas.microsoft.com/office/word/2010/wordprocessingGroup" xmlns:wpi="http://schemas.microsoft.com/office/word/2010/wordprocessingInk" xmlns:wne="http://schemas.microsoft.com/office/word/2006/wordml" xmlns:wps="http://schemas.microsoft.com/office/word/2010/wordprocessingShape" mc:Ignorable="w14 w15 w16se w16cid w16 w16cex wp14">
-  <w:abstractNum w:abstractNumId="0" w15:restartNumberingAfterBreak="0">
+<w:numbering xmlns:ve="http://schemas.openxmlformats.org/markup-compatibility/2006" xmlns:o="urn:schemas-microsoft-com:office:office" xmlns:r="http://schemas.openxmlformats.org/officeDocument/2006/relationships" xmlns:m="http://schemas.openxmlformats.org/officeDocument/2006/math" xmlns:v="urn:schemas-microsoft-com:vml" xmlns:wp="http://schemas.openxmlformats.org/drawingml/2006/wordprocessingDrawing" xmlns:w10="urn:schemas-microsoft-com:office:word" xmlns:w="http://schemas.openxmlformats.org/wordprocessingml/2006/main" xmlns:wne="http://schemas.microsoft.com/office/word/2006/wordml">
+  <w:abstractNum w:abstractNumId="0">
     <w:nsid w:val="78E70F9F"/>
     <w:multiLevelType w:val="hybridMultilevel"/>
     <w:tmpl w:val="05DC2F16"/>
@@ -7763,7 +7280,7 @@
 </file>
 
 <file path=word/styles.xml><?xml version="1.0" encoding="utf-8"?>
-<w:styles xmlns:mc="http://schemas.openxmlformats.org/markup-compatibility/2006" xmlns:r="http://schemas.openxmlformats.org/officeDocument/2006/relationships" xmlns:w="http://schemas.openxmlformats.org/wordprocessingml/2006/main" xmlns:w14="http://schemas.microsoft.com/office/word/2010/wordml" xmlns:w15="http://schemas.microsoft.com/office/word/2012/wordml" xmlns:w16cex="http://schemas.microsoft.com/office/word/2018/wordml/cex" xmlns:w16cid="http://schemas.microsoft.com/office/word/2016/wordml/cid" xmlns:w16="http://schemas.microsoft.com/office/word/2018/wordml" xmlns:w16se="http://schemas.microsoft.com/office/word/2015/wordml/symex" mc:Ignorable="w14 w15 w16se w16cid w16 w16cex">
+<w:styles xmlns:r="http://schemas.openxmlformats.org/officeDocument/2006/relationships" xmlns:w="http://schemas.openxmlformats.org/wordprocessingml/2006/main">
   <w:docDefaults>
     <w:rPrDefault>
       <w:rPr>
@@ -7775,400 +7292,162 @@
     </w:rPrDefault>
     <w:pPrDefault/>
   </w:docDefaults>
-  <w:latentStyles w:defLockedState="0" w:defUIPriority="99" w:defSemiHidden="0" w:defUnhideWhenUsed="0" w:defQFormat="0" w:count="376">
-    <w:lsdException w:name="Normal" w:uiPriority="0" w:qFormat="1"/>
-    <w:lsdException w:name="heading 1" w:uiPriority="9" w:qFormat="1"/>
-    <w:lsdException w:name="heading 2" w:semiHidden="1" w:uiPriority="9" w:unhideWhenUsed="1" w:qFormat="1"/>
-    <w:lsdException w:name="heading 3" w:semiHidden="1" w:uiPriority="9" w:unhideWhenUsed="1" w:qFormat="1"/>
-    <w:lsdException w:name="heading 4" w:semiHidden="1" w:uiPriority="9" w:unhideWhenUsed="1" w:qFormat="1"/>
-    <w:lsdException w:name="heading 5" w:semiHidden="1" w:uiPriority="9" w:unhideWhenUsed="1" w:qFormat="1"/>
-    <w:lsdException w:name="heading 6" w:semiHidden="1" w:uiPriority="9" w:unhideWhenUsed="1" w:qFormat="1"/>
-    <w:lsdException w:name="heading 7" w:semiHidden="1" w:uiPriority="9" w:unhideWhenUsed="1" w:qFormat="1"/>
-    <w:lsdException w:name="heading 8" w:semiHidden="1" w:uiPriority="9" w:unhideWhenUsed="1" w:qFormat="1"/>
-    <w:lsdException w:name="heading 9" w:semiHidden="1" w:uiPriority="9" w:unhideWhenUsed="1" w:qFormat="1"/>
-    <w:lsdException w:name="index 1" w:semiHidden="1" w:unhideWhenUsed="1"/>
-    <w:lsdException w:name="index 2" w:semiHidden="1" w:unhideWhenUsed="1"/>
-    <w:lsdException w:name="index 3" w:semiHidden="1" w:unhideWhenUsed="1"/>
-    <w:lsdException w:name="index 4" w:semiHidden="1" w:unhideWhenUsed="1"/>
-    <w:lsdException w:name="index 5" w:semiHidden="1" w:unhideWhenUsed="1"/>
-    <w:lsdException w:name="index 6" w:semiHidden="1" w:unhideWhenUsed="1"/>
-    <w:lsdException w:name="index 7" w:semiHidden="1" w:unhideWhenUsed="1"/>
-    <w:lsdException w:name="index 8" w:semiHidden="1" w:unhideWhenUsed="1"/>
-    <w:lsdException w:name="index 9" w:semiHidden="1" w:unhideWhenUsed="1"/>
-    <w:lsdException w:name="toc 1" w:semiHidden="1" w:uiPriority="39" w:unhideWhenUsed="1"/>
-    <w:lsdException w:name="toc 2" w:semiHidden="1" w:uiPriority="39" w:unhideWhenUsed="1"/>
-    <w:lsdException w:name="toc 3" w:semiHidden="1" w:uiPriority="39" w:unhideWhenUsed="1"/>
-    <w:lsdException w:name="toc 4" w:semiHidden="1" w:uiPriority="39" w:unhideWhenUsed="1"/>
-    <w:lsdException w:name="toc 5" w:semiHidden="1" w:uiPriority="39" w:unhideWhenUsed="1"/>
-    <w:lsdException w:name="toc 6" w:semiHidden="1" w:uiPriority="39" w:unhideWhenUsed="1"/>
-    <w:lsdException w:name="toc 7" w:semiHidden="1" w:uiPriority="39" w:unhideWhenUsed="1"/>
-    <w:lsdException w:name="toc 8" w:semiHidden="1" w:uiPriority="39" w:unhideWhenUsed="1"/>
-    <w:lsdException w:name="toc 9" w:semiHidden="1" w:uiPriority="39" w:unhideWhenUsed="1"/>
-    <w:lsdException w:name="Normal Indent" w:semiHidden="1" w:unhideWhenUsed="1"/>
-    <w:lsdException w:name="footnote text" w:semiHidden="1" w:unhideWhenUsed="1"/>
-    <w:lsdException w:name="annotation text" w:semiHidden="1" w:unhideWhenUsed="1"/>
-    <w:lsdException w:name="header" w:semiHidden="1" w:unhideWhenUsed="1"/>
-    <w:lsdException w:name="footer" w:semiHidden="1" w:unhideWhenUsed="1"/>
-    <w:lsdException w:name="index heading" w:semiHidden="1" w:unhideWhenUsed="1"/>
-    <w:lsdException w:name="caption" w:semiHidden="1" w:uiPriority="35" w:unhideWhenUsed="1" w:qFormat="1"/>
-    <w:lsdException w:name="table of figures" w:semiHidden="1" w:unhideWhenUsed="1"/>
-    <w:lsdException w:name="envelope address" w:semiHidden="1" w:unhideWhenUsed="1"/>
-    <w:lsdException w:name="envelope return" w:semiHidden="1" w:unhideWhenUsed="1"/>
-    <w:lsdException w:name="footnote reference" w:semiHidden="1" w:unhideWhenUsed="1"/>
-    <w:lsdException w:name="annotation reference" w:semiHidden="1" w:unhideWhenUsed="1"/>
-    <w:lsdException w:name="line number" w:semiHidden="1" w:unhideWhenUsed="1"/>
-    <w:lsdException w:name="page number" w:semiHidden="1" w:unhideWhenUsed="1"/>
-    <w:lsdException w:name="endnote reference" w:semiHidden="1" w:unhideWhenUsed="1"/>
-    <w:lsdException w:name="endnote text" w:semiHidden="1" w:unhideWhenUsed="1"/>
-    <w:lsdException w:name="table of authorities" w:semiHidden="1" w:unhideWhenUsed="1"/>
-    <w:lsdException w:name="macro" w:semiHidden="1" w:unhideWhenUsed="1"/>
-    <w:lsdException w:name="toa heading" w:semiHidden="1" w:unhideWhenUsed="1"/>
-    <w:lsdException w:name="List" w:semiHidden="1" w:unhideWhenUsed="1"/>
-    <w:lsdException w:name="List Bullet" w:semiHidden="1" w:unhideWhenUsed="1"/>
-    <w:lsdException w:name="List Number" w:semiHidden="1" w:unhideWhenUsed="1"/>
-    <w:lsdException w:name="List 2" w:semiHidden="1" w:unhideWhenUsed="1"/>
-    <w:lsdException w:name="List 3" w:semiHidden="1" w:unhideWhenUsed="1"/>
-    <w:lsdException w:name="List 4" w:semiHidden="1" w:unhideWhenUsed="1"/>
-    <w:lsdException w:name="List 5" w:semiHidden="1" w:unhideWhenUsed="1"/>
-    <w:lsdException w:name="List Bullet 2" w:semiHidden="1" w:unhideWhenUsed="1"/>
-    <w:lsdException w:name="List Bullet 3" w:semiHidden="1" w:unhideWhenUsed="1"/>
-    <w:lsdException w:name="List Bullet 4" w:semiHidden="1" w:unhideWhenUsed="1"/>
-    <w:lsdException w:name="List Bullet 5" w:semiHidden="1" w:unhideWhenUsed="1"/>
-    <w:lsdException w:name="List Number 2" w:semiHidden="1" w:unhideWhenUsed="1"/>
-    <w:lsdException w:name="List Number 3" w:semiHidden="1" w:unhideWhenUsed="1"/>
-    <w:lsdException w:name="List Number 4" w:semiHidden="1" w:unhideWhenUsed="1"/>
-    <w:lsdException w:name="List Number 5" w:semiHidden="1" w:unhideWhenUsed="1"/>
-    <w:lsdException w:name="Title" w:uiPriority="10" w:qFormat="1"/>
-    <w:lsdException w:name="Closing" w:semiHidden="1" w:unhideWhenUsed="1"/>
-    <w:lsdException w:name="Signature" w:semiHidden="1" w:unhideWhenUsed="1"/>
-    <w:lsdException w:name="Default Paragraph Font" w:semiHidden="1" w:uiPriority="1" w:unhideWhenUsed="1"/>
-    <w:lsdException w:name="Body Text" w:semiHidden="1" w:unhideWhenUsed="1"/>
-    <w:lsdException w:name="Body Text Indent" w:semiHidden="1" w:unhideWhenUsed="1"/>
-    <w:lsdException w:name="List Continue" w:semiHidden="1" w:unhideWhenUsed="1"/>
-    <w:lsdException w:name="List Continue 2" w:semiHidden="1" w:unhideWhenUsed="1"/>
-    <w:lsdException w:name="List Continue 3" w:semiHidden="1" w:unhideWhenUsed="1"/>
-    <w:lsdException w:name="List Continue 4" w:semiHidden="1" w:unhideWhenUsed="1"/>
-    <w:lsdException w:name="List Continue 5" w:semiHidden="1" w:unhideWhenUsed="1"/>
-    <w:lsdException w:name="Message Header" w:semiHidden="1" w:unhideWhenUsed="1"/>
-    <w:lsdException w:name="Subtitle" w:uiPriority="11" w:qFormat="1"/>
-    <w:lsdException w:name="Salutation" w:semiHidden="1" w:unhideWhenUsed="1"/>
-    <w:lsdException w:name="Date" w:semiHidden="1" w:unhideWhenUsed="1"/>
-    <w:lsdException w:name="Body Text First Indent" w:semiHidden="1" w:unhideWhenUsed="1"/>
-    <w:lsdException w:name="Body Text First Indent 2" w:semiHidden="1" w:unhideWhenUsed="1"/>
-    <w:lsdException w:name="Note Heading" w:semiHidden="1" w:unhideWhenUsed="1"/>
-    <w:lsdException w:name="Body Text 2" w:semiHidden="1" w:unhideWhenUsed="1"/>
-    <w:lsdException w:name="Body Text 3" w:semiHidden="1" w:unhideWhenUsed="1"/>
-    <w:lsdException w:name="Body Text Indent 2" w:semiHidden="1" w:unhideWhenUsed="1"/>
-    <w:lsdException w:name="Body Text Indent 3" w:semiHidden="1" w:unhideWhenUsed="1"/>
-    <w:lsdException w:name="Block Text" w:semiHidden="1" w:unhideWhenUsed="1"/>
-    <w:lsdException w:name="Hyperlink" w:semiHidden="1" w:unhideWhenUsed="1"/>
-    <w:lsdException w:name="FollowedHyperlink" w:semiHidden="1" w:unhideWhenUsed="1"/>
-    <w:lsdException w:name="Strong" w:uiPriority="22" w:qFormat="1"/>
-    <w:lsdException w:name="Emphasis" w:uiPriority="20" w:qFormat="1"/>
-    <w:lsdException w:name="Document Map" w:semiHidden="1" w:unhideWhenUsed="1"/>
-    <w:lsdException w:name="Plain Text" w:semiHidden="1" w:unhideWhenUsed="1"/>
-    <w:lsdException w:name="E-mail Signature" w:semiHidden="1" w:unhideWhenUsed="1"/>
-    <w:lsdException w:name="HTML Top of Form" w:semiHidden="1" w:unhideWhenUsed="1"/>
-    <w:lsdException w:name="HTML Bottom of Form" w:semiHidden="1" w:unhideWhenUsed="1"/>
-    <w:lsdException w:name="Normal (Web)" w:semiHidden="1" w:unhideWhenUsed="1"/>
-    <w:lsdException w:name="HTML Acronym" w:semiHidden="1" w:unhideWhenUsed="1"/>
-    <w:lsdException w:name="HTML Address" w:semiHidden="1" w:unhideWhenUsed="1"/>
-    <w:lsdException w:name="HTML Cite" w:semiHidden="1" w:unhideWhenUsed="1"/>
-    <w:lsdException w:name="HTML Code" w:semiHidden="1" w:unhideWhenUsed="1"/>
-    <w:lsdException w:name="HTML Definition" w:semiHidden="1" w:unhideWhenUsed="1"/>
-    <w:lsdException w:name="HTML Keyboard" w:semiHidden="1" w:unhideWhenUsed="1"/>
-    <w:lsdException w:name="HTML Preformatted" w:semiHidden="1" w:unhideWhenUsed="1"/>
-    <w:lsdException w:name="HTML Sample" w:semiHidden="1" w:unhideWhenUsed="1"/>
-    <w:lsdException w:name="HTML Typewriter" w:semiHidden="1" w:unhideWhenUsed="1"/>
-    <w:lsdException w:name="HTML Variable" w:semiHidden="1" w:unhideWhenUsed="1"/>
-    <w:lsdException w:name="Normal Table" w:semiHidden="1" w:unhideWhenUsed="1"/>
-    <w:lsdException w:name="annotation subject" w:semiHidden="1" w:unhideWhenUsed="1"/>
-    <w:lsdException w:name="No List" w:semiHidden="1" w:unhideWhenUsed="1"/>
-    <w:lsdException w:name="Outline List 1" w:semiHidden="1" w:unhideWhenUsed="1"/>
-    <w:lsdException w:name="Outline List 2" w:semiHidden="1" w:unhideWhenUsed="1"/>
-    <w:lsdException w:name="Outline List 3" w:semiHidden="1" w:unhideWhenUsed="1"/>
-    <w:lsdException w:name="Table Simple 1" w:semiHidden="1" w:unhideWhenUsed="1"/>
-    <w:lsdException w:name="Table Simple 2" w:semiHidden="1" w:unhideWhenUsed="1"/>
-    <w:lsdException w:name="Table Simple 3" w:semiHidden="1" w:unhideWhenUsed="1"/>
-    <w:lsdException w:name="Table Classic 1" w:semiHidden="1" w:unhideWhenUsed="1"/>
-    <w:lsdException w:name="Table Classic 2" w:semiHidden="1" w:unhideWhenUsed="1"/>
-    <w:lsdException w:name="Table Classic 3" w:semiHidden="1" w:unhideWhenUsed="1"/>
-    <w:lsdException w:name="Table Classic 4" w:semiHidden="1" w:unhideWhenUsed="1"/>
-    <w:lsdException w:name="Table Colorful 1" w:semiHidden="1" w:unhideWhenUsed="1"/>
-    <w:lsdException w:name="Table Colorful 2" w:semiHidden="1" w:unhideWhenUsed="1"/>
-    <w:lsdException w:name="Table Colorful 3" w:semiHidden="1" w:unhideWhenUsed="1"/>
-    <w:lsdException w:name="Table Columns 1" w:semiHidden="1" w:unhideWhenUsed="1"/>
-    <w:lsdException w:name="Table Columns 2" w:semiHidden="1" w:unhideWhenUsed="1"/>
-    <w:lsdException w:name="Table Columns 3" w:semiHidden="1" w:unhideWhenUsed="1"/>
-    <w:lsdException w:name="Table Columns 4" w:semiHidden="1" w:unhideWhenUsed="1"/>
-    <w:lsdException w:name="Table Columns 5" w:semiHidden="1" w:unhideWhenUsed="1"/>
-    <w:lsdException w:name="Table Grid 1" w:semiHidden="1" w:unhideWhenUsed="1"/>
-    <w:lsdException w:name="Table Grid 2" w:semiHidden="1" w:unhideWhenUsed="1"/>
-    <w:lsdException w:name="Table Grid 3" w:semiHidden="1" w:unhideWhenUsed="1"/>
-    <w:lsdException w:name="Table Grid 4" w:semiHidden="1" w:unhideWhenUsed="1"/>
-    <w:lsdException w:name="Table Grid 5" w:semiHidden="1" w:unhideWhenUsed="1"/>
-    <w:lsdException w:name="Table Grid 6" w:semiHidden="1" w:unhideWhenUsed="1"/>
-    <w:lsdException w:name="Table Grid 7" w:semiHidden="1" w:unhideWhenUsed="1"/>
-    <w:lsdException w:name="Table Grid 8" w:semiHidden="1" w:unhideWhenUsed="1"/>
-    <w:lsdException w:name="Table List 1" w:semiHidden="1" w:unhideWhenUsed="1"/>
-    <w:lsdException w:name="Table List 2" w:semiHidden="1" w:unhideWhenUsed="1"/>
-    <w:lsdException w:name="Table List 3" w:semiHidden="1" w:unhideWhenUsed="1"/>
-    <w:lsdException w:name="Table List 4" w:semiHidden="1" w:unhideWhenUsed="1"/>
-    <w:lsdException w:name="Table List 5" w:semiHidden="1" w:unhideWhenUsed="1"/>
-    <w:lsdException w:name="Table List 6" w:semiHidden="1" w:unhideWhenUsed="1"/>
-    <w:lsdException w:name="Table List 7" w:semiHidden="1" w:unhideWhenUsed="1"/>
-    <w:lsdException w:name="Table List 8" w:semiHidden="1" w:unhideWhenUsed="1"/>
-    <w:lsdException w:name="Table 3D effects 1" w:semiHidden="1" w:unhideWhenUsed="1"/>
-    <w:lsdException w:name="Table 3D effects 2" w:semiHidden="1" w:unhideWhenUsed="1"/>
-    <w:lsdException w:name="Table 3D effects 3" w:semiHidden="1" w:unhideWhenUsed="1"/>
-    <w:lsdException w:name="Table Contemporary" w:semiHidden="1" w:unhideWhenUsed="1"/>
-    <w:lsdException w:name="Table Elegant" w:semiHidden="1" w:unhideWhenUsed="1"/>
-    <w:lsdException w:name="Table Professional" w:semiHidden="1" w:unhideWhenUsed="1"/>
-    <w:lsdException w:name="Table Subtle 1" w:semiHidden="1" w:unhideWhenUsed="1"/>
-    <w:lsdException w:name="Table Subtle 2" w:semiHidden="1" w:unhideWhenUsed="1"/>
-    <w:lsdException w:name="Table Web 1" w:semiHidden="1" w:unhideWhenUsed="1"/>
-    <w:lsdException w:name="Table Web 2" w:semiHidden="1" w:unhideWhenUsed="1"/>
-    <w:lsdException w:name="Table Web 3" w:semiHidden="1" w:unhideWhenUsed="1"/>
-    <w:lsdException w:name="Balloon Text" w:semiHidden="1" w:unhideWhenUsed="1"/>
-    <w:lsdException w:name="Table Grid" w:uiPriority="39"/>
-    <w:lsdException w:name="Table Theme" w:semiHidden="1" w:unhideWhenUsed="1"/>
-    <w:lsdException w:name="Placeholder Text" w:semiHidden="1"/>
-    <w:lsdException w:name="No Spacing" w:uiPriority="1" w:qFormat="1"/>
-    <w:lsdException w:name="Light Shading" w:uiPriority="60"/>
-    <w:lsdException w:name="Light List" w:uiPriority="61"/>
-    <w:lsdException w:name="Light Grid" w:uiPriority="62"/>
-    <w:lsdException w:name="Medium Shading 1" w:uiPriority="63"/>
-    <w:lsdException w:name="Medium Shading 2" w:uiPriority="64"/>
-    <w:lsdException w:name="Medium List 1" w:uiPriority="65"/>
-    <w:lsdException w:name="Medium List 2" w:uiPriority="66"/>
-    <w:lsdException w:name="Medium Grid 1" w:uiPriority="67"/>
-    <w:lsdException w:name="Medium Grid 2" w:uiPriority="68"/>
-    <w:lsdException w:name="Medium Grid 3" w:uiPriority="69"/>
-    <w:lsdException w:name="Dark List" w:uiPriority="70"/>
-    <w:lsdException w:name="Colorful Shading" w:uiPriority="71"/>
-    <w:lsdException w:name="Colorful List" w:uiPriority="72"/>
-    <w:lsdException w:name="Colorful Grid" w:uiPriority="73"/>
-    <w:lsdException w:name="Light Shading Accent 1" w:uiPriority="60"/>
-    <w:lsdException w:name="Light List Accent 1" w:uiPriority="61"/>
-    <w:lsdException w:name="Light Grid Accent 1" w:uiPriority="62"/>
-    <w:lsdException w:name="Medium Shading 1 Accent 1" w:uiPriority="63"/>
-    <w:lsdException w:name="Medium Shading 2 Accent 1" w:uiPriority="64"/>
-    <w:lsdException w:name="Medium List 1 Accent 1" w:uiPriority="65"/>
-    <w:lsdException w:name="Revision" w:semiHidden="1"/>
-    <w:lsdException w:name="List Paragraph" w:uiPriority="34" w:qFormat="1"/>
-    <w:lsdException w:name="Quote" w:uiPriority="29" w:qFormat="1"/>
-    <w:lsdException w:name="Intense Quote" w:uiPriority="30" w:qFormat="1"/>
-    <w:lsdException w:name="Medium List 2 Accent 1" w:uiPriority="66"/>
-    <w:lsdException w:name="Medium Grid 1 Accent 1" w:uiPriority="67"/>
-    <w:lsdException w:name="Medium Grid 2 Accent 1" w:uiPriority="68"/>
-    <w:lsdException w:name="Medium Grid 3 Accent 1" w:uiPriority="69"/>
-    <w:lsdException w:name="Dark List Accent 1" w:uiPriority="70"/>
-    <w:lsdException w:name="Colorful Shading Accent 1" w:uiPriority="71"/>
-    <w:lsdException w:name="Colorful List Accent 1" w:uiPriority="72"/>
-    <w:lsdException w:name="Colorful Grid Accent 1" w:uiPriority="73"/>
-    <w:lsdException w:name="Light Shading Accent 2" w:uiPriority="60"/>
-    <w:lsdException w:name="Light List Accent 2" w:uiPriority="61"/>
-    <w:lsdException w:name="Light Grid Accent 2" w:uiPriority="62"/>
-    <w:lsdException w:name="Medium Shading 1 Accent 2" w:uiPriority="63"/>
-    <w:lsdException w:name="Medium Shading 2 Accent 2" w:uiPriority="64"/>
-    <w:lsdException w:name="Medium List 1 Accent 2" w:uiPriority="65"/>
-    <w:lsdException w:name="Medium List 2 Accent 2" w:uiPriority="66"/>
-    <w:lsdException w:name="Medium Grid 1 Accent 2" w:uiPriority="67"/>
-    <w:lsdException w:name="Medium Grid 2 Accent 2" w:uiPriority="68"/>
-    <w:lsdException w:name="Medium Grid 3 Accent 2" w:uiPriority="69"/>
-    <w:lsdException w:name="Dark List Accent 2" w:uiPriority="70"/>
-    <w:lsdException w:name="Colorful Shading Accent 2" w:uiPriority="71"/>
-    <w:lsdException w:name="Colorful List Accent 2" w:uiPriority="72"/>
-    <w:lsdException w:name="Colorful Grid Accent 2" w:uiPriority="73"/>
-    <w:lsdException w:name="Light Shading Accent 3" w:uiPriority="60"/>
-    <w:lsdException w:name="Light List Accent 3" w:uiPriority="61"/>
-    <w:lsdException w:name="Light Grid Accent 3" w:uiPriority="62"/>
-    <w:lsdException w:name="Medium Shading 1 Accent 3" w:uiPriority="63"/>
-    <w:lsdException w:name="Medium Shading 2 Accent 3" w:uiPriority="64"/>
-    <w:lsdException w:name="Medium List 1 Accent 3" w:uiPriority="65"/>
-    <w:lsdException w:name="Medium List 2 Accent 3" w:uiPriority="66"/>
-    <w:lsdException w:name="Medium Grid 1 Accent 3" w:uiPriority="67"/>
-    <w:lsdException w:name="Medium Grid 2 Accent 3" w:uiPriority="68"/>
-    <w:lsdException w:name="Medium Grid 3 Accent 3" w:uiPriority="69"/>
-    <w:lsdException w:name="Dark List Accent 3" w:uiPriority="70"/>
-    <w:lsdException w:name="Colorful Shading Accent 3" w:uiPriority="71"/>
-    <w:lsdException w:name="Colorful List Accent 3" w:uiPriority="72"/>
-    <w:lsdException w:name="Colorful Grid Accent 3" w:uiPriority="73"/>
-    <w:lsdException w:name="Light Shading Accent 4" w:uiPriority="60"/>
-    <w:lsdException w:name="Light List Accent 4" w:uiPriority="61"/>
-    <w:lsdException w:name="Light Grid Accent 4" w:uiPriority="62"/>
-    <w:lsdException w:name="Medium Shading 1 Accent 4" w:uiPriority="63"/>
-    <w:lsdException w:name="Medium Shading 2 Accent 4" w:uiPriority="64"/>
-    <w:lsdException w:name="Medium List 1 Accent 4" w:uiPriority="65"/>
-    <w:lsdException w:name="Medium List 2 Accent 4" w:uiPriority="66"/>
-    <w:lsdException w:name="Medium Grid 1 Accent 4" w:uiPriority="67"/>
-    <w:lsdException w:name="Medium Grid 2 Accent 4" w:uiPriority="68"/>
-    <w:lsdException w:name="Medium Grid 3 Accent 4" w:uiPriority="69"/>
-    <w:lsdException w:name="Dark List Accent 4" w:uiPriority="70"/>
-    <w:lsdException w:name="Colorful Shading Accent 4" w:uiPriority="71"/>
-    <w:lsdException w:name="Colorful List Accent 4" w:uiPriority="72"/>
-    <w:lsdException w:name="Colorful Grid Accent 4" w:uiPriority="73"/>
-    <w:lsdException w:name="Light Shading Accent 5" w:uiPriority="60"/>
-    <w:lsdException w:name="Light List Accent 5" w:uiPriority="61"/>
-    <w:lsdException w:name="Light Grid Accent 5" w:uiPriority="62"/>
-    <w:lsdException w:name="Medium Shading 1 Accent 5" w:uiPriority="63"/>
-    <w:lsdException w:name="Medium Shading 2 Accent 5" w:uiPriority="64"/>
-    <w:lsdException w:name="Medium List 1 Accent 5" w:uiPriority="65"/>
-    <w:lsdException w:name="Medium List 2 Accent 5" w:uiPriority="66"/>
-    <w:lsdException w:name="Medium Grid 1 Accent 5" w:uiPriority="67"/>
-    <w:lsdException w:name="Medium Grid 2 Accent 5" w:uiPriority="68"/>
-    <w:lsdException w:name="Medium Grid 3 Accent 5" w:uiPriority="69"/>
-    <w:lsdException w:name="Dark List Accent 5" w:uiPriority="70"/>
-    <w:lsdException w:name="Colorful Shading Accent 5" w:uiPriority="71"/>
-    <w:lsdException w:name="Colorful List Accent 5" w:uiPriority="72"/>
-    <w:lsdException w:name="Colorful Grid Accent 5" w:uiPriority="73"/>
-    <w:lsdException w:name="Light Shading Accent 6" w:uiPriority="60"/>
-    <w:lsdException w:name="Light List Accent 6" w:uiPriority="61"/>
-    <w:lsdException w:name="Light Grid Accent 6" w:uiPriority="62"/>
-    <w:lsdException w:name="Medium Shading 1 Accent 6" w:uiPriority="63"/>
-    <w:lsdException w:name="Medium Shading 2 Accent 6" w:uiPriority="64"/>
-    <w:lsdException w:name="Medium List 1 Accent 6" w:uiPriority="65"/>
-    <w:lsdException w:name="Medium List 2 Accent 6" w:uiPriority="66"/>
-    <w:lsdException w:name="Medium Grid 1 Accent 6" w:uiPriority="67"/>
-    <w:lsdException w:name="Medium Grid 2 Accent 6" w:uiPriority="68"/>
-    <w:lsdException w:name="Medium Grid 3 Accent 6" w:uiPriority="69"/>
-    <w:lsdException w:name="Dark List Accent 6" w:uiPriority="70"/>
-    <w:lsdException w:name="Colorful Shading Accent 6" w:uiPriority="71"/>
-    <w:lsdException w:name="Colorful List Accent 6" w:uiPriority="72"/>
-    <w:lsdException w:name="Colorful Grid Accent 6" w:uiPriority="73"/>
-    <w:lsdException w:name="Subtle Emphasis" w:uiPriority="19" w:qFormat="1"/>
-    <w:lsdException w:name="Intense Emphasis" w:uiPriority="21" w:qFormat="1"/>
-    <w:lsdException w:name="Subtle Reference" w:uiPriority="31" w:qFormat="1"/>
-    <w:lsdException w:name="Intense Reference" w:uiPriority="32" w:qFormat="1"/>
-    <w:lsdException w:name="Book Title" w:uiPriority="33" w:qFormat="1"/>
-    <w:lsdException w:name="Bibliography" w:semiHidden="1" w:uiPriority="37" w:unhideWhenUsed="1"/>
-    <w:lsdException w:name="TOC Heading" w:semiHidden="1" w:uiPriority="39" w:unhideWhenUsed="1" w:qFormat="1"/>
-    <w:lsdException w:name="Plain Table 1" w:uiPriority="41"/>
-    <w:lsdException w:name="Plain Table 2" w:uiPriority="42"/>
-    <w:lsdException w:name="Plain Table 3" w:uiPriority="43"/>
-    <w:lsdException w:name="Plain Table 4" w:uiPriority="44"/>
-    <w:lsdException w:name="Plain Table 5" w:uiPriority="45"/>
-    <w:lsdException w:name="Grid Table Light" w:uiPriority="40"/>
-    <w:lsdException w:name="Grid Table 1 Light" w:uiPriority="46"/>
-    <w:lsdException w:name="Grid Table 2" w:uiPriority="47"/>
-    <w:lsdException w:name="Grid Table 3" w:uiPriority="48"/>
-    <w:lsdException w:name="Grid Table 4" w:uiPriority="49"/>
-    <w:lsdException w:name="Grid Table 5 Dark" w:uiPriority="50"/>
-    <w:lsdException w:name="Grid Table 6 Colorful" w:uiPriority="51"/>
-    <w:lsdException w:name="Grid Table 7 Colorful" w:uiPriority="52"/>
-    <w:lsdException w:name="Grid Table 1 Light Accent 1" w:uiPriority="46"/>
-    <w:lsdException w:name="Grid Table 2 Accent 1" w:uiPriority="47"/>
-    <w:lsdException w:name="Grid Table 3 Accent 1" w:uiPriority="48"/>
-    <w:lsdException w:name="Grid Table 4 Accent 1" w:uiPriority="49"/>
-    <w:lsdException w:name="Grid Table 5 Dark Accent 1" w:uiPriority="50"/>
-    <w:lsdException w:name="Grid Table 6 Colorful Accent 1" w:uiPriority="51"/>
-    <w:lsdException w:name="Grid Table 7 Colorful Accent 1" w:uiPriority="52"/>
-    <w:lsdException w:name="Grid Table 1 Light Accent 2" w:uiPriority="46"/>
-    <w:lsdException w:name="Grid Table 2 Accent 2" w:uiPriority="47"/>
-    <w:lsdException w:name="Grid Table 3 Accent 2" w:uiPriority="48"/>
-    <w:lsdException w:name="Grid Table 4 Accent 2" w:uiPriority="49"/>
-    <w:lsdException w:name="Grid Table 5 Dark Accent 2" w:uiPriority="50"/>
-    <w:lsdException w:name="Grid Table 6 Colorful Accent 2" w:uiPriority="51"/>
-    <w:lsdException w:name="Grid Table 7 Colorful Accent 2" w:uiPriority="52"/>
-    <w:lsdException w:name="Grid Table 1 Light Accent 3" w:uiPriority="46"/>
-    <w:lsdException w:name="Grid Table 2 Accent 3" w:uiPriority="47"/>
-    <w:lsdException w:name="Grid Table 3 Accent 3" w:uiPriority="48"/>
-    <w:lsdException w:name="Grid Table 4 Accent 3" w:uiPriority="49"/>
-    <w:lsdException w:name="Grid Table 5 Dark Accent 3" w:uiPriority="50"/>
-    <w:lsdException w:name="Grid Table 6 Colorful Accent 3" w:uiPriority="51"/>
-    <w:lsdException w:name="Grid Table 7 Colorful Accent 3" w:uiPriority="52"/>
-    <w:lsdException w:name="Grid Table 1 Light Accent 4" w:uiPriority="46"/>
-    <w:lsdException w:name="Grid Table 2 Accent 4" w:uiPriority="47"/>
-    <w:lsdException w:name="Grid Table 3 Accent 4" w:uiPriority="48"/>
-    <w:lsdException w:name="Grid Table 4 Accent 4" w:uiPriority="49"/>
-    <w:lsdException w:name="Grid Table 5 Dark Accent 4" w:uiPriority="50"/>
-    <w:lsdException w:name="Grid Table 6 Colorful Accent 4" w:uiPriority="51"/>
-    <w:lsdException w:name="Grid Table 7 Colorful Accent 4" w:uiPriority="52"/>
-    <w:lsdException w:name="Grid Table 1 Light Accent 5" w:uiPriority="46"/>
-    <w:lsdException w:name="Grid Table 2 Accent 5" w:uiPriority="47"/>
-    <w:lsdException w:name="Grid Table 3 Accent 5" w:uiPriority="48"/>
-    <w:lsdException w:name="Grid Table 4 Accent 5" w:uiPriority="49"/>
-    <w:lsdException w:name="Grid Table 5 Dark Accent 5" w:uiPriority="50"/>
-    <w:lsdException w:name="Grid Table 6 Colorful Accent 5" w:uiPriority="51"/>
-    <w:lsdException w:name="Grid Table 7 Colorful Accent 5" w:uiPriority="52"/>
-    <w:lsdException w:name="Grid Table 1 Light Accent 6" w:uiPriority="46"/>
-    <w:lsdException w:name="Grid Table 2 Accent 6" w:uiPriority="47"/>
-    <w:lsdException w:name="Grid Table 3 Accent 6" w:uiPriority="48"/>
-    <w:lsdException w:name="Grid Table 4 Accent 6" w:uiPriority="49"/>
-    <w:lsdException w:name="Grid Table 5 Dark Accent 6" w:uiPriority="50"/>
-    <w:lsdException w:name="Grid Table 6 Colorful Accent 6" w:uiPriority="51"/>
-    <w:lsdException w:name="Grid Table 7 Colorful Accent 6" w:uiPriority="52"/>
-    <w:lsdException w:name="List Table 1 Light" w:uiPriority="46"/>
-    <w:lsdException w:name="List Table 2" w:uiPriority="47"/>
-    <w:lsdException w:name="List Table 3" w:uiPriority="48"/>
-    <w:lsdException w:name="List Table 4" w:uiPriority="49"/>
-    <w:lsdException w:name="List Table 5 Dark" w:uiPriority="50"/>
-    <w:lsdException w:name="List Table 6 Colorful" w:uiPriority="51"/>
-    <w:lsdException w:name="List Table 7 Colorful" w:uiPriority="52"/>
-    <w:lsdException w:name="List Table 1 Light Accent 1" w:uiPriority="46"/>
-    <w:lsdException w:name="List Table 2 Accent 1" w:uiPriority="47"/>
-    <w:lsdException w:name="List Table 3 Accent 1" w:uiPriority="48"/>
-    <w:lsdException w:name="List Table 4 Accent 1" w:uiPriority="49"/>
-    <w:lsdException w:name="List Table 5 Dark Accent 1" w:uiPriority="50"/>
-    <w:lsdException w:name="List Table 6 Colorful Accent 1" w:uiPriority="51"/>
-    <w:lsdException w:name="List Table 7 Colorful Accent 1" w:uiPriority="52"/>
-    <w:lsdException w:name="List Table 1 Light Accent 2" w:uiPriority="46"/>
-    <w:lsdException w:name="List Table 2 Accent 2" w:uiPriority="47"/>
-    <w:lsdException w:name="List Table 3 Accent 2" w:uiPriority="48"/>
-    <w:lsdException w:name="List Table 4 Accent 2" w:uiPriority="49"/>
-    <w:lsdException w:name="List Table 5 Dark Accent 2" w:uiPriority="50"/>
-    <w:lsdException w:name="List Table 6 Colorful Accent 2" w:uiPriority="51"/>
-    <w:lsdException w:name="List Table 7 Colorful Accent 2" w:uiPriority="52"/>
-    <w:lsdException w:name="List Table 1 Light Accent 3" w:uiPriority="46"/>
-    <w:lsdException w:name="List Table 2 Accent 3" w:uiPriority="47"/>
-    <w:lsdException w:name="List Table 3 Accent 3" w:uiPriority="48"/>
-    <w:lsdException w:name="List Table 4 Accent 3" w:uiPriority="49"/>
-    <w:lsdException w:name="List Table 5 Dark Accent 3" w:uiPriority="50"/>
-    <w:lsdException w:name="List Table 6 Colorful Accent 3" w:uiPriority="51"/>
-    <w:lsdException w:name="List Table 7 Colorful Accent 3" w:uiPriority="52"/>
-    <w:lsdException w:name="List Table 1 Light Accent 4" w:uiPriority="46"/>
-    <w:lsdException w:name="List Table 2 Accent 4" w:uiPriority="47"/>
-    <w:lsdException w:name="List Table 3 Accent 4" w:uiPriority="48"/>
-    <w:lsdException w:name="List Table 4 Accent 4" w:uiPriority="49"/>
-    <w:lsdException w:name="List Table 5 Dark Accent 4" w:uiPriority="50"/>
-    <w:lsdException w:name="List Table 6 Colorful Accent 4" w:uiPriority="51"/>
-    <w:lsdException w:name="List Table 7 Colorful Accent 4" w:uiPriority="52"/>
-    <w:lsdException w:name="List Table 1 Light Accent 5" w:uiPriority="46"/>
-    <w:lsdException w:name="List Table 2 Accent 5" w:uiPriority="47"/>
-    <w:lsdException w:name="List Table 3 Accent 5" w:uiPriority="48"/>
-    <w:lsdException w:name="List Table 4 Accent 5" w:uiPriority="49"/>
-    <w:lsdException w:name="List Table 5 Dark Accent 5" w:uiPriority="50"/>
-    <w:lsdException w:name="List Table 6 Colorful Accent 5" w:uiPriority="51"/>
-    <w:lsdException w:name="List Table 7 Colorful Accent 5" w:uiPriority="52"/>
-    <w:lsdException w:name="List Table 1 Light Accent 6" w:uiPriority="46"/>
-    <w:lsdException w:name="List Table 2 Accent 6" w:uiPriority="47"/>
-    <w:lsdException w:name="List Table 3 Accent 6" w:uiPriority="48"/>
-    <w:lsdException w:name="List Table 4 Accent 6" w:uiPriority="49"/>
-    <w:lsdException w:name="List Table 5 Dark Accent 6" w:uiPriority="50"/>
-    <w:lsdException w:name="List Table 6 Colorful Accent 6" w:uiPriority="51"/>
-    <w:lsdException w:name="List Table 7 Colorful Accent 6" w:uiPriority="52"/>
-    <w:lsdException w:name="Mention" w:semiHidden="1" w:unhideWhenUsed="1"/>
-    <w:lsdException w:name="Smart Hyperlink" w:semiHidden="1" w:unhideWhenUsed="1"/>
-    <w:lsdException w:name="Hashtag" w:semiHidden="1" w:unhideWhenUsed="1"/>
-    <w:lsdException w:name="Unresolved Mention" w:semiHidden="1" w:unhideWhenUsed="1"/>
-    <w:lsdException w:name="Smart Link" w:semiHidden="1" w:unhideWhenUsed="1"/>
+  <w:latentStyles w:defLockedState="0" w:defUIPriority="99" w:defSemiHidden="1" w:defUnhideWhenUsed="1" w:defQFormat="0" w:count="267">
+    <w:lsdException w:name="Normal" w:semiHidden="0" w:uiPriority="0" w:unhideWhenUsed="0" w:qFormat="1"/>
+    <w:lsdException w:name="heading 1" w:semiHidden="0" w:uiPriority="9" w:unhideWhenUsed="0" w:qFormat="1"/>
+    <w:lsdException w:name="heading 2" w:uiPriority="9" w:qFormat="1"/>
+    <w:lsdException w:name="heading 3" w:uiPriority="9" w:qFormat="1"/>
+    <w:lsdException w:name="heading 4" w:uiPriority="9" w:qFormat="1"/>
+    <w:lsdException w:name="heading 5" w:uiPriority="9" w:qFormat="1"/>
+    <w:lsdException w:name="heading 6" w:uiPriority="9" w:qFormat="1"/>
+    <w:lsdException w:name="heading 7" w:uiPriority="9" w:qFormat="1"/>
+    <w:lsdException w:name="heading 8" w:uiPriority="9" w:qFormat="1"/>
+    <w:lsdException w:name="heading 9" w:uiPriority="9" w:qFormat="1"/>
+    <w:lsdException w:name="toc 1" w:uiPriority="39"/>
+    <w:lsdException w:name="toc 2" w:uiPriority="39"/>
+    <w:lsdException w:name="toc 3" w:uiPriority="39"/>
+    <w:lsdException w:name="toc 4" w:uiPriority="39"/>
+    <w:lsdException w:name="toc 5" w:uiPriority="39"/>
+    <w:lsdException w:name="toc 6" w:uiPriority="39"/>
+    <w:lsdException w:name="toc 7" w:uiPriority="39"/>
+    <w:lsdException w:name="toc 8" w:uiPriority="39"/>
+    <w:lsdException w:name="toc 9" w:uiPriority="39"/>
+    <w:lsdException w:name="caption" w:uiPriority="35" w:qFormat="1"/>
+    <w:lsdException w:name="Title" w:semiHidden="0" w:uiPriority="10" w:unhideWhenUsed="0" w:qFormat="1"/>
+    <w:lsdException w:name="Default Paragraph Font" w:uiPriority="1"/>
+    <w:lsdException w:name="Subtitle" w:semiHidden="0" w:uiPriority="11" w:unhideWhenUsed="0" w:qFormat="1"/>
+    <w:lsdException w:name="Strong" w:semiHidden="0" w:uiPriority="22" w:unhideWhenUsed="0" w:qFormat="1"/>
+    <w:lsdException w:name="Emphasis" w:semiHidden="0" w:uiPriority="20" w:unhideWhenUsed="0" w:qFormat="1"/>
+    <w:lsdException w:name="Table Grid" w:semiHidden="0" w:uiPriority="39" w:unhideWhenUsed="0"/>
+    <w:lsdException w:name="Placeholder Text" w:unhideWhenUsed="0"/>
+    <w:lsdException w:name="No Spacing" w:semiHidden="0" w:uiPriority="1" w:unhideWhenUsed="0" w:qFormat="1"/>
+    <w:lsdException w:name="Light Shading" w:semiHidden="0" w:uiPriority="60" w:unhideWhenUsed="0"/>
+    <w:lsdException w:name="Light List" w:semiHidden="0" w:uiPriority="61" w:unhideWhenUsed="0"/>
+    <w:lsdException w:name="Light Grid" w:semiHidden="0" w:uiPriority="62" w:unhideWhenUsed="0"/>
+    <w:lsdException w:name="Medium Shading 1" w:semiHidden="0" w:uiPriority="63" w:unhideWhenUsed="0"/>
+    <w:lsdException w:name="Medium Shading 2" w:semiHidden="0" w:uiPriority="64" w:unhideWhenUsed="0"/>
+    <w:lsdException w:name="Medium List 1" w:semiHidden="0" w:uiPriority="65" w:unhideWhenUsed="0"/>
+    <w:lsdException w:name="Medium List 2" w:semiHidden="0" w:uiPriority="66" w:unhideWhenUsed="0"/>
+    <w:lsdException w:name="Medium Grid 1" w:semiHidden="0" w:uiPriority="67" w:unhideWhenUsed="0"/>
+    <w:lsdException w:name="Medium Grid 2" w:semiHidden="0" w:uiPriority="68" w:unhideWhenUsed="0"/>
+    <w:lsdException w:name="Medium Grid 3" w:semiHidden="0" w:uiPriority="69" w:unhideWhenUsed="0"/>
+    <w:lsdException w:name="Dark List" w:semiHidden="0" w:uiPriority="70" w:unhideWhenUsed="0"/>
+    <w:lsdException w:name="Colorful Shading" w:semiHidden="0" w:uiPriority="71" w:unhideWhenUsed="0"/>
+    <w:lsdException w:name="Colorful List" w:semiHidden="0" w:uiPriority="72" w:unhideWhenUsed="0"/>
+    <w:lsdException w:name="Colorful Grid" w:semiHidden="0" w:uiPriority="73" w:unhideWhenUsed="0"/>
+    <w:lsdException w:name="Light Shading Accent 1" w:semiHidden="0" w:uiPriority="60" w:unhideWhenUsed="0"/>
+    <w:lsdException w:name="Light List Accent 1" w:semiHidden="0" w:uiPriority="61" w:unhideWhenUsed="0"/>
+    <w:lsdException w:name="Light Grid Accent 1" w:semiHidden="0" w:uiPriority="62" w:unhideWhenUsed="0"/>
+    <w:lsdException w:name="Medium Shading 1 Accent 1" w:semiHidden="0" w:uiPriority="63" w:unhideWhenUsed="0"/>
+    <w:lsdException w:name="Medium Shading 2 Accent 1" w:semiHidden="0" w:uiPriority="64" w:unhideWhenUsed="0"/>
+    <w:lsdException w:name="Medium List 1 Accent 1" w:semiHidden="0" w:uiPriority="65" w:unhideWhenUsed="0"/>
+    <w:lsdException w:name="Revision" w:unhideWhenUsed="0"/>
+    <w:lsdException w:name="List Paragraph" w:semiHidden="0" w:uiPriority="34" w:unhideWhenUsed="0" w:qFormat="1"/>
+    <w:lsdException w:name="Quote" w:semiHidden="0" w:uiPriority="29" w:unhideWhenUsed="0" w:qFormat="1"/>
+    <w:lsdException w:name="Intense Quote" w:semiHidden="0" w:uiPriority="30" w:unhideWhenUsed="0" w:qFormat="1"/>
+    <w:lsdException w:name="Medium List 2 Accent 1" w:semiHidden="0" w:uiPriority="66" w:unhideWhenUsed="0"/>
+    <w:lsdException w:name="Medium Grid 1 Accent 1" w:semiHidden="0" w:uiPriority="67" w:unhideWhenUsed="0"/>
+    <w:lsdException w:name="Medium Grid 2 Accent 1" w:semiHidden="0" w:uiPriority="68" w:unhideWhenUsed="0"/>
+    <w:lsdException w:name="Medium Grid 3 Accent 1" w:semiHidden="0" w:uiPriority="69" w:unhideWhenUsed="0"/>
+    <w:lsdException w:name="Dark List Accent 1" w:semiHidden="0" w:uiPriority="70" w:unhideWhenUsed="0"/>
+    <w:lsdException w:name="Colorful Shading Accent 1" w:semiHidden="0" w:uiPriority="71" w:unhideWhenUsed="0"/>
+    <w:lsdException w:name="Colorful List Accent 1" w:semiHidden="0" w:uiPriority="72" w:unhideWhenUsed="0"/>
+    <w:lsdException w:name="Colorful Grid Accent 1" w:semiHidden="0" w:uiPriority="73" w:unhideWhenUsed="0"/>
+    <w:lsdException w:name="Light Shading Accent 2" w:semiHidden="0" w:uiPriority="60" w:unhideWhenUsed="0"/>
+    <w:lsdException w:name="Light List Accent 2" w:semiHidden="0" w:uiPriority="61" w:unhideWhenUsed="0"/>
+    <w:lsdException w:name="Light Grid Accent 2" w:semiHidden="0" w:uiPriority="62" w:unhideWhenUsed="0"/>
+    <w:lsdException w:name="Medium Shading 1 Accent 2" w:semiHidden="0" w:uiPriority="63" w:unhideWhenUsed="0"/>
+    <w:lsdException w:name="Medium Shading 2 Accent 2" w:semiHidden="0" w:uiPriority="64" w:unhideWhenUsed="0"/>
+    <w:lsdException w:name="Medium List 1 Accent 2" w:semiHidden="0" w:uiPriority="65" w:unhideWhenUsed="0"/>
+    <w:lsdException w:name="Medium List 2 Accent 2" w:semiHidden="0" w:uiPriority="66" w:unhideWhenUsed="0"/>
+    <w:lsdException w:name="Medium Grid 1 Accent 2" w:semiHidden="0" w:uiPriority="67" w:unhideWhenUsed="0"/>
+    <w:lsdException w:name="Medium Grid 2 Accent 2" w:semiHidden="0" w:uiPriority="68" w:unhideWhenUsed="0"/>
+    <w:lsdException w:name="Medium Grid 3 Accent 2" w:semiHidden="0" w:uiPriority="69" w:unhideWhenUsed="0"/>
+    <w:lsdException w:name="Dark List Accent 2" w:semiHidden="0" w:uiPriority="70" w:unhideWhenUsed="0"/>
+    <w:lsdException w:name="Colorful Shading Accent 2" w:semiHidden="0" w:uiPriority="71" w:unhideWhenUsed="0"/>
+    <w:lsdException w:name="Colorful List Accent 2" w:semiHidden="0" w:uiPriority="72" w:unhideWhenUsed="0"/>
+    <w:lsdException w:name="Colorful Grid Accent 2" w:semiHidden="0" w:uiPriority="73" w:unhideWhenUsed="0"/>
+    <w:lsdException w:name="Light Shading Accent 3" w:semiHidden="0" w:uiPriority="60" w:unhideWhenUsed="0"/>
+    <w:lsdException w:name="Light List Accent 3" w:semiHidden="0" w:uiPriority="61" w:unhideWhenUsed="0"/>
+    <w:lsdException w:name="Light Grid Accent 3" w:semiHidden="0" w:uiPriority="62" w:unhideWhenUsed="0"/>
+    <w:lsdException w:name="Medium Shading 1 Accent 3" w:semiHidden="0" w:uiPriority="63" w:unhideWhenUsed="0"/>
+    <w:lsdException w:name="Medium Shading 2 Accent 3" w:semiHidden="0" w:uiPriority="64" w:unhideWhenUsed="0"/>
+    <w:lsdException w:name="Medium List 1 Accent 3" w:semiHidden="0" w:uiPriority="65" w:unhideWhenUsed="0"/>
+    <w:lsdException w:name="Medium List 2 Accent 3" w:semiHidden="0" w:uiPriority="66" w:unhideWhenUsed="0"/>
+    <w:lsdException w:name="Medium Grid 1 Accent 3" w:semiHidden="0" w:uiPriority="67" w:unhideWhenUsed="0"/>
+    <w:lsdException w:name="Medium Grid 2 Accent 3" w:semiHidden="0" w:uiPriority="68" w:unhideWhenUsed="0"/>
+    <w:lsdException w:name="Medium Grid 3 Accent 3" w:semiHidden="0" w:uiPriority="69" w:unhideWhenUsed="0"/>
+    <w:lsdException w:name="Dark List Accent 3" w:semiHidden="0" w:uiPriority="70" w:unhideWhenUsed="0"/>
+    <w:lsdException w:name="Colorful Shading Accent 3" w:semiHidden="0" w:uiPriority="71" w:unhideWhenUsed="0"/>
+    <w:lsdException w:name="Colorful List Accent 3" w:semiHidden="0" w:uiPriority="72" w:unhideWhenUsed="0"/>
+    <w:lsdException w:name="Colorful Grid Accent 3" w:semiHidden="0" w:uiPriority="73" w:unhideWhenUsed="0"/>
+    <w:lsdException w:name="Light Shading Accent 4" w:semiHidden="0" w:uiPriority="60" w:unhideWhenUsed="0"/>
+    <w:lsdException w:name="Light List Accent 4" w:semiHidden="0" w:uiPriority="61" w:unhideWhenUsed="0"/>
+    <w:lsdException w:name="Light Grid Accent 4" w:semiHidden="0" w:uiPriority="62" w:unhideWhenUsed="0"/>
+    <w:lsdException w:name="Medium Shading 1 Accent 4" w:semiHidden="0" w:uiPriority="63" w:unhideWhenUsed="0"/>
+    <w:lsdException w:name="Medium Shading 2 Accent 4" w:semiHidden="0" w:uiPriority="64" w:unhideWhenUsed="0"/>
+    <w:lsdException w:name="Medium List 1 Accent 4" w:semiHidden="0" w:uiPriority="65" w:unhideWhenUsed="0"/>
+    <w:lsdException w:name="Medium List 2 Accent 4" w:semiHidden="0" w:uiPriority="66" w:unhideWhenUsed="0"/>
+    <w:lsdException w:name="Medium Grid 1 Accent 4" w:semiHidden="0" w:uiPriority="67" w:unhideWhenUsed="0"/>
+    <w:lsdException w:name="Medium Grid 2 Accent 4" w:semiHidden="0" w:uiPriority="68" w:unhideWhenUsed="0"/>
+    <w:lsdException w:name="Medium Grid 3 Accent 4" w:semiHidden="0" w:uiPriority="69" w:unhideWhenUsed="0"/>
+    <w:lsdException w:name="Dark List Accent 4" w:semiHidden="0" w:uiPriority="70" w:unhideWhenUsed="0"/>
+    <w:lsdException w:name="Colorful Shading Accent 4" w:semiHidden="0" w:uiPriority="71" w:unhideWhenUsed="0"/>
+    <w:lsdException w:name="Colorful List Accent 4" w:semiHidden="0" w:uiPriority="72" w:unhideWhenUsed="0"/>
+    <w:lsdException w:name="Colorful Grid Accent 4" w:semiHidden="0" w:uiPriority="73" w:unhideWhenUsed="0"/>
+    <w:lsdException w:name="Light Shading Accent 5" w:semiHidden="0" w:uiPriority="60" w:unhideWhenUsed="0"/>
+    <w:lsdException w:name="Light List Accent 5" w:semiHidden="0" w:uiPriority="61" w:unhideWhenUsed="0"/>
+    <w:lsdException w:name="Light Grid Accent 5" w:semiHidden="0" w:uiPriority="62" w:unhideWhenUsed="0"/>
+    <w:lsdException w:name="Medium Shading 1 Accent 5" w:semiHidden="0" w:uiPriority="63" w:unhideWhenUsed="0"/>
+    <w:lsdException w:name="Medium Shading 2 Accent 5" w:semiHidden="0" w:uiPriority="64" w:unhideWhenUsed="0"/>
+    <w:lsdException w:name="Medium List 1 Accent 5" w:semiHidden="0" w:uiPriority="65" w:unhideWhenUsed="0"/>
+    <w:lsdException w:name="Medium List 2 Accent 5" w:semiHidden="0" w:uiPriority="66" w:unhideWhenUsed="0"/>
+    <w:lsdException w:name="Medium Grid 1 Accent 5" w:semiHidden="0" w:uiPriority="67" w:unhideWhenUsed="0"/>
+    <w:lsdException w:name="Medium Grid 2 Accent 5" w:semiHidden="0" w:uiPriority="68" w:unhideWhenUsed="0"/>
+    <w:lsdException w:name="Medium Grid 3 Accent 5" w:semiHidden="0" w:uiPriority="69" w:unhideWhenUsed="0"/>
+    <w:lsdException w:name="Dark List Accent 5" w:semiHidden="0" w:uiPriority="70" w:unhideWhenUsed="0"/>
+    <w:lsdException w:name="Colorful Shading Accent 5" w:semiHidden="0" w:uiPriority="71" w:unhideWhenUsed="0"/>
+    <w:lsdException w:name="Colorful List Accent 5" w:semiHidden="0" w:uiPriority="72" w:unhideWhenUsed="0"/>
+    <w:lsdException w:name="Colorful Grid Accent 5" w:semiHidden="0" w:uiPriority="73" w:unhideWhenUsed="0"/>
+    <w:lsdException w:name="Light Shading Accent 6" w:semiHidden="0" w:uiPriority="60" w:unhideWhenUsed="0"/>
+    <w:lsdException w:name="Light List Accent 6" w:semiHidden="0" w:uiPriority="61" w:unhideWhenUsed="0"/>
+    <w:lsdException w:name="Light Grid Accent 6" w:semiHidden="0" w:uiPriority="62" w:unhideWhenUsed="0"/>
+    <w:lsdException w:name="Medium Shading 1 Accent 6" w:semiHidden="0" w:uiPriority="63" w:unhideWhenUsed="0"/>
+    <w:lsdException w:name="Medium Shading 2 Accent 6" w:semiHidden="0" w:uiPriority="64" w:unhideWhenUsed="0"/>
+    <w:lsdException w:name="Medium List 1 Accent 6" w:semiHidden="0" w:uiPriority="65" w:unhideWhenUsed="0"/>
+    <w:lsdException w:name="Medium List 2 Accent 6" w:semiHidden="0" w:uiPriority="66" w:unhideWhenUsed="0"/>
+    <w:lsdException w:name="Medium Grid 1 Accent 6" w:semiHidden="0" w:uiPriority="67" w:unhideWhenUsed="0"/>
+    <w:lsdException w:name="Medium Grid 2 Accent 6" w:semiHidden="0" w:uiPriority="68" w:unhideWhenUsed="0"/>
+    <w:lsdException w:name="Medium Grid 3 Accent 6" w:semiHidden="0" w:uiPriority="69" w:unhideWhenUsed="0"/>
+    <w:lsdException w:name="Dark List Accent 6" w:semiHidden="0" w:uiPriority="70" w:unhideWhenUsed="0"/>
+    <w:lsdException w:name="Colorful Shading Accent 6" w:semiHidden="0" w:uiPriority="71" w:unhideWhenUsed="0"/>
+    <w:lsdException w:name="Colorful List Accent 6" w:semiHidden="0" w:uiPriority="72" w:unhideWhenUsed="0"/>
+    <w:lsdException w:name="Colorful Grid Accent 6" w:semiHidden="0" w:uiPriority="73" w:unhideWhenUsed="0"/>
+    <w:lsdException w:name="Subtle Emphasis" w:semiHidden="0" w:uiPriority="19" w:unhideWhenUsed="0" w:qFormat="1"/>
+    <w:lsdException w:name="Intense Emphasis" w:semiHidden="0" w:uiPriority="21" w:unhideWhenUsed="0" w:qFormat="1"/>
+    <w:lsdException w:name="Subtle Reference" w:semiHidden="0" w:uiPriority="31" w:unhideWhenUsed="0" w:qFormat="1"/>
+    <w:lsdException w:name="Intense Reference" w:semiHidden="0" w:uiPriority="32" w:unhideWhenUsed="0" w:qFormat="1"/>
+    <w:lsdException w:name="Book Title" w:semiHidden="0" w:uiPriority="33" w:unhideWhenUsed="0" w:qFormat="1"/>
+    <w:lsdException w:name="Bibliography" w:uiPriority="37"/>
+    <w:lsdException w:name="TOC Heading" w:uiPriority="39" w:qFormat="1"/>
   </w:latentStyles>
-  <w:style w:type="paragraph" w:default="1" w:styleId="Normal">
+  <w:style w:type="paragraph" w:default="1" w:styleId="a">
     <w:name w:val="Normal"/>
     <w:qFormat/>
     <w:rsid w:val="009A6DDF"/>
   </w:style>
-  <w:style w:type="character" w:default="1" w:styleId="DefaultParagraphFont">
+  <w:style w:type="character" w:default="1" w:styleId="a0">
     <w:name w:val="Default Paragraph Font"/>
     <w:uiPriority w:val="1"/>
     <w:semiHidden/>
     <w:unhideWhenUsed/>
   </w:style>
-  <w:style w:type="table" w:default="1" w:styleId="TableNormal">
+  <w:style w:type="table" w:default="1" w:styleId="a1">
     <w:name w:val="Normal Table"/>
     <w:uiPriority w:val="99"/>
     <w:semiHidden/>
     <w:unhideWhenUsed/>
+    <w:qFormat/>
     <w:tblPr>
       <w:tblInd w:w="0" w:type="dxa"/>
       <w:tblCellMar>
@@ -8179,15 +7458,15 @@
       </w:tblCellMar>
     </w:tblPr>
   </w:style>
-  <w:style w:type="numbering" w:default="1" w:styleId="NoList">
+  <w:style w:type="numbering" w:default="1" w:styleId="a2">
     <w:name w:val="No List"/>
     <w:uiPriority w:val="99"/>
     <w:semiHidden/>
     <w:unhideWhenUsed/>
   </w:style>
-  <w:style w:type="paragraph" w:styleId="ListParagraph">
+  <w:style w:type="paragraph" w:styleId="a3">
     <w:name w:val="List Paragraph"/>
-    <w:basedOn w:val="Normal"/>
+    <w:basedOn w:val="a"/>
     <w:uiPriority w:val="34"/>
     <w:qFormat/>
     <w:rsid w:val="00CC57D3"/>
@@ -8196,12 +7475,13 @@
       <w:contextualSpacing/>
     </w:pPr>
   </w:style>
-  <w:style w:type="table" w:styleId="TableGrid">
+  <w:style w:type="table" w:styleId="a4">
     <w:name w:val="Table Grid"/>
-    <w:basedOn w:val="TableNormal"/>
+    <w:basedOn w:val="a1"/>
     <w:uiPriority w:val="39"/>
     <w:rsid w:val="00BA2097"/>
     <w:tblPr>
+      <w:tblInd w:w="0" w:type="dxa"/>
       <w:tblBorders>
         <w:top w:val="single" w:sz="4" w:space="0" w:color="auto"/>
         <w:left w:val="single" w:sz="4" w:space="0" w:color="auto"/>
@@ -8210,12 +7490,18 @@
         <w:insideH w:val="single" w:sz="4" w:space="0" w:color="auto"/>
         <w:insideV w:val="single" w:sz="4" w:space="0" w:color="auto"/>
       </w:tblBorders>
+      <w:tblCellMar>
+        <w:top w:w="0" w:type="dxa"/>
+        <w:left w:w="108" w:type="dxa"/>
+        <w:bottom w:w="0" w:type="dxa"/>
+        <w:right w:w="108" w:type="dxa"/>
+      </w:tblCellMar>
     </w:tblPr>
   </w:style>
-  <w:style w:type="paragraph" w:styleId="Header">
+  <w:style w:type="paragraph" w:styleId="a5">
     <w:name w:val="header"/>
-    <w:basedOn w:val="Normal"/>
-    <w:link w:val="HeaderChar"/>
+    <w:basedOn w:val="a"/>
+    <w:link w:val="Char"/>
     <w:uiPriority w:val="99"/>
     <w:semiHidden/>
     <w:unhideWhenUsed/>
@@ -8236,10 +7522,10 @@
       <w:szCs w:val="18"/>
     </w:rPr>
   </w:style>
-  <w:style w:type="character" w:customStyle="1" w:styleId="HeaderChar">
-    <w:name w:val="Header Char"/>
-    <w:basedOn w:val="DefaultParagraphFont"/>
-    <w:link w:val="Header"/>
+  <w:style w:type="character" w:customStyle="1" w:styleId="Char">
+    <w:name w:val="页眉 Char"/>
+    <w:basedOn w:val="a0"/>
+    <w:link w:val="a5"/>
     <w:uiPriority w:val="99"/>
     <w:semiHidden/>
     <w:rsid w:val="00FF0304"/>
@@ -8248,10 +7534,10 @@
       <w:szCs w:val="18"/>
     </w:rPr>
   </w:style>
-  <w:style w:type="paragraph" w:styleId="Footer">
+  <w:style w:type="paragraph" w:styleId="a6">
     <w:name w:val="footer"/>
-    <w:basedOn w:val="Normal"/>
-    <w:link w:val="FooterChar"/>
+    <w:basedOn w:val="a"/>
+    <w:link w:val="Char0"/>
     <w:uiPriority w:val="99"/>
     <w:semiHidden/>
     <w:unhideWhenUsed/>
@@ -8268,10 +7554,10 @@
       <w:szCs w:val="18"/>
     </w:rPr>
   </w:style>
-  <w:style w:type="character" w:customStyle="1" w:styleId="FooterChar">
-    <w:name w:val="Footer Char"/>
-    <w:basedOn w:val="DefaultParagraphFont"/>
-    <w:link w:val="Footer"/>
+  <w:style w:type="character" w:customStyle="1" w:styleId="Char0">
+    <w:name w:val="页脚 Char"/>
+    <w:basedOn w:val="a0"/>
+    <w:link w:val="a6"/>
     <w:uiPriority w:val="99"/>
     <w:semiHidden/>
     <w:rsid w:val="00FF0304"/>
@@ -8280,10 +7566,10 @@
       <w:szCs w:val="18"/>
     </w:rPr>
   </w:style>
-  <w:style w:type="paragraph" w:styleId="BalloonText">
+  <w:style w:type="paragraph" w:styleId="a7">
     <w:name w:val="Balloon Text"/>
-    <w:basedOn w:val="Normal"/>
-    <w:link w:val="BalloonTextChar"/>
+    <w:basedOn w:val="a"/>
+    <w:link w:val="Char1"/>
     <w:uiPriority w:val="99"/>
     <w:semiHidden/>
     <w:unhideWhenUsed/>
@@ -8293,10 +7579,10 @@
       <w:szCs w:val="18"/>
     </w:rPr>
   </w:style>
-  <w:style w:type="character" w:customStyle="1" w:styleId="BalloonTextChar">
-    <w:name w:val="Balloon Text Char"/>
-    <w:basedOn w:val="DefaultParagraphFont"/>
-    <w:link w:val="BalloonText"/>
+  <w:style w:type="character" w:customStyle="1" w:styleId="Char1">
+    <w:name w:val="批注框文本 Char"/>
+    <w:basedOn w:val="a0"/>
+    <w:link w:val="a7"/>
     <w:uiPriority w:val="99"/>
     <w:semiHidden/>
     <w:rsid w:val="00FF0304"/>
@@ -8306,34 +7592,6 @@
     </w:rPr>
   </w:style>
 </w:styles>
-</file>
-
-<file path=word/ink/ink1.xml><?xml version="1.0" encoding="utf-8"?>
-<inkml:ink xmlns:inkml="http://www.w3.org/2003/InkML">
-  <inkml:definitions>
-    <inkml:context xml:id="ctx0">
-      <inkml:inkSource xml:id="inkSrc0">
-        <inkml:traceFormat>
-          <inkml:channel name="X" type="integer" min="-2.14748E9" max="2.14748E9" units="cm"/>
-          <inkml:channel name="Y" type="integer" min="-2.14748E9" max="2.14748E9" units="cm"/>
-          <inkml:channel name="F" type="integer" max="32767" units="dev"/>
-        </inkml:traceFormat>
-        <inkml:channelProperties>
-          <inkml:channelProperty channel="X" name="resolution" value="1000" units="1/cm"/>
-          <inkml:channelProperty channel="Y" name="resolution" value="1000" units="1/cm"/>
-          <inkml:channelProperty channel="F" name="resolution" value="0" units="1/dev"/>
-        </inkml:channelProperties>
-      </inkml:inkSource>
-      <inkml:timestamp xml:id="ts0" timeString="2020-06-16T14:18:32.267"/>
-    </inkml:context>
-    <inkml:brush xml:id="br0">
-      <inkml:brushProperty name="width" value="0.05" units="cm"/>
-      <inkml:brushProperty name="height" value="0.05" units="cm"/>
-    </inkml:brush>
-  </inkml:definitions>
-  <inkml:trace contextRef="#ctx0" brushRef="#br0">0 781 24575,'2'0'0,"23"0"0,17 0 0,20 0 0,11 0 0,-8 0 0,19 0 0,-19 0 0,19 0 0,-42 0 0,37 0 0,-38 0 0,23 0 0,-4 0 0,-8 0 0,10 0 0,0 0 0,1 0 0,-1 0 0,0 0 0,18 0 0,-14 0 0,-3 0 0,-22 0 0,-18 0 0,-6 0 0,5 0 0,-10 0 0,3 0 0,-5 0 0,-1 0 0,0 0 0,27 0 0,-6 0 0,16 0 0,-15 0 0,-7 0 0,-1 0 0,0 0 0,1 0 0,-7 0 0,13 0 0,-11 0 0,12 0 0,0 0 0,-6 0 0,14 0 0,-13 0 0,12 0 0,-12 0 0,5 0 0,-8 0 0,8 0 0,-6 0 0,14 0 0,-6 0 0,18 0 0,-16 0 0,13 0 0,-22 0 0,5 0 0,-8 0 0,-6 0 0,-1 0 0,-5-11 0,-1 9 0,0-9 0,-1 11 0,-1 0 0,1 0 0,15 0 0,-5 0 0,20 0 0,-14 0 0,7 0 0,-9 0 0,-6 0 0,-1 0 0,-6 0 0,0 0 0,-9-3 0,-2-3 0,-14-3 0,-10-9 0,-11-11 0,-5-1 0,-5-14 0,2 6 0,-1 0 0,-1-7 0,2 7 0,-2-8 0,8 1 0,3 10 0,0-7 0,9 16 0,-8-8 0,9 3 0,-7 4 0,5-5 0,-4 7 0,7 2 0,1-1 0,-8 5 0,11 3 0,-9 3 0,17 8 0,1-5 0,2 9 0,4-4 0,-1 5 0,2 0 0</inkml:trace>
-  <inkml:trace contextRef="#ctx0" brushRef="#br0" timeOffset="1950">2707 816 24575,'-9'0'0,"0"0"0,0 0 0,-1 0 0,1 0 0,-5 0 0,3 0 0,-3 0 0,-2 0 0,9 4 0,-14 2 0,14 4 0,-9 1 0,0-1 0,5 0 0,-5 1 0,0 5 0,4-5 0,-10 6 0,5-1 0,-7-4 0,1 5 0,5 0 0,-5-4 0,11 3 0,-10-5 0,11-1 0,-11 2 0,10-2 0,-4 0 0,6 0 0,1 0 0,-1 0 0,0-5 0,0 4 0,0-8 0,5 8 0,-3-8 0,3 7 0,-4-3 0,-1 5 0,-6 0 0,-1 1 0,-1 0 0,-4 0 0,11-1 0,-5 1 0,6-6 0,4 4 0,-2-8 0,0 7 0,-8-2 0,-12 5 0,2 1 0,0 5 0,4-4 0,10 3 0,0-5 0,3-6 0,8 0 0,-3-5 0</inkml:trace>
-</inkml:ink>
 </file>
 
 <file path=word/theme/theme1.xml><?xml version="1.0" encoding="utf-8"?>
@@ -8625,7 +7883,7 @@
   <a:extraClrSchemeLst/>
   <a:extLst>
     <a:ext uri="{05A4C25C-085E-4340-85A3-A5531E510DB2}">
-      <thm15:themeFamily xmlns:thm15="http://schemas.microsoft.com/office/thememl/2012/main" name="Office Theme" id="{62F939B6-93AF-4DB8-9C6B-D6C7DFDC589F}" vid="{4A3C46E8-61CC-4603-A589-7422A47A8E4A}"/>
+      <thm15:themeFamily xmlns:thm15="http://schemas.microsoft.com/office/thememl/2012/main" xmlns="" name="Office Theme" id="{62F939B6-93AF-4DB8-9C6B-D6C7DFDC589F}" vid="{4A3C46E8-61CC-4603-A589-7422A47A8E4A}"/>
     </a:ext>
   </a:extLst>
 </a:theme>
@@ -8635,10 +7893,46 @@
 <b:Sources xmlns:b="http://schemas.openxmlformats.org/officeDocument/2006/bibliography" xmlns="http://schemas.openxmlformats.org/officeDocument/2006/bibliography" SelectedStyle="/APASixthEditionOfficeOnline.xsl" StyleName="APA" Version="6"/>
 </file>
 
+<file path=customXml/item2.xml><?xml version="1.0" encoding="utf-8"?>
+<inkml:ink xmlns:inkml="http://www.w3.org/2003/InkML">
+  <inkml:definitions>
+    <inkml:context xml:id="ctx0">
+      <inkml:inkSource xml:id="inkSrc0">
+        <inkml:traceFormat>
+          <inkml:channel name="X" type="integer" min="-2.14748E9" max="2.14748E9" units="cm"/>
+          <inkml:channel name="Y" type="integer" min="-2.14748E9" max="2.14748E9" units="cm"/>
+          <inkml:channel name="F" type="integer" max="32767" units="dev"/>
+        </inkml:traceFormat>
+        <inkml:channelProperties>
+          <inkml:channelProperty channel="X" name="resolution" value="1000" units="1/cm"/>
+          <inkml:channelProperty channel="Y" name="resolution" value="1000" units="1/cm"/>
+          <inkml:channelProperty channel="F" name="resolution" value="0" units="1/dev"/>
+        </inkml:channelProperties>
+      </inkml:inkSource>
+      <inkml:timestamp xml:id="ts0" timeString="2020-06-16T14:18:32.267"/>
+    </inkml:context>
+    <inkml:brush xml:id="br0">
+      <inkml:brushProperty name="width" value="0.05" units="cm"/>
+      <inkml:brushProperty name="height" value="0.05" units="cm"/>
+    </inkml:brush>
+  </inkml:definitions>
+  <inkml:trace contextRef="#ctx0" brushRef="#br0">0 781 24575,'2'0'0,"23"0"0,17 0 0,20 0 0,11 0 0,-8 0 0,19 0 0,-19 0 0,19 0 0,-42 0 0,37 0 0,-38 0 0,23 0 0,-4 0 0,-8 0 0,10 0 0,0 0 0,1 0 0,-1 0 0,0 0 0,18 0 0,-14 0 0,-3 0 0,-22 0 0,-18 0 0,-6 0 0,5 0 0,-10 0 0,3 0 0,-5 0 0,-1 0 0,0 0 0,27 0 0,-6 0 0,16 0 0,-15 0 0,-7 0 0,-1 0 0,0 0 0,1 0 0,-7 0 0,13 0 0,-11 0 0,12 0 0,0 0 0,-6 0 0,14 0 0,-13 0 0,12 0 0,-12 0 0,5 0 0,-8 0 0,8 0 0,-6 0 0,14 0 0,-6 0 0,18 0 0,-16 0 0,13 0 0,-22 0 0,5 0 0,-8 0 0,-6 0 0,-1 0 0,-5-11 0,-1 9 0,0-9 0,-1 11 0,-1 0 0,1 0 0,15 0 0,-5 0 0,20 0 0,-14 0 0,7 0 0,-9 0 0,-6 0 0,-1 0 0,-6 0 0,0 0 0,-9-3 0,-2-3 0,-14-3 0,-10-9 0,-11-11 0,-5-1 0,-5-14 0,2 6 0,-1 0 0,-1-7 0,2 7 0,-2-8 0,8 1 0,3 10 0,0-7 0,9 16 0,-8-8 0,9 3 0,-7 4 0,5-5 0,-4 7 0,7 2 0,1-1 0,-8 5 0,11 3 0,-9 3 0,17 8 0,1-5 0,2 9 0,4-4 0,-1 5 0,2 0 0</inkml:trace>
+  <inkml:trace contextRef="#ctx0" brushRef="#br0" timeOffset="1950">2707 816 24575,'-9'0'0,"0"0"0,0 0 0,-1 0 0,1 0 0,-5 0 0,3 0 0,-3 0 0,-2 0 0,9 4 0,-14 2 0,14 4 0,-9 1 0,0-1 0,5 0 0,-5 1 0,0 5 0,4-5 0,-10 6 0,5-1 0,-7-4 0,1 5 0,5 0 0,-5-4 0,11 3 0,-10-5 0,11-1 0,-11 2 0,10-2 0,-4 0 0,6 0 0,1 0 0,-1 0 0,0-5 0,0 4 0,0-8 0,5 8 0,-3-8 0,3 7 0,-4-3 0,-1 5 0,-6 0 0,-1 1 0,-1 0 0,-4 0 0,11-1 0,-5 1 0,6-6 0,4 4 0,-2-8 0,0 7 0,-8-2 0,-12 5 0,2 1 0,0 5 0,4-4 0,10 3 0,0-5 0,3-6 0,8 0 0,-3-5 0</inkml:trace>
+</inkml:ink>
+</file>
+
 <file path=customXml/itemProps1.xml><?xml version="1.0" encoding="utf-8"?>
 <ds:datastoreItem xmlns:ds="http://schemas.openxmlformats.org/officeDocument/2006/customXml" ds:itemID="{D150A176-12CA-D941-90EB-18C5B36FCBEC}">
   <ds:schemaRefs>
     <ds:schemaRef ds:uri="http://schemas.openxmlformats.org/officeDocument/2006/bibliography"/>
   </ds:schemaRefs>
 </ds:datastoreItem>
+</file>
+
+<file path=customXml/itemProps2.xml><?xml version="1.0" encoding="utf-8"?>
+<ds:datastoreItem xmlns:ds="http://schemas.openxmlformats.org/officeDocument/2006/customXml" ds:itemID="{2E4C3D0B-D702-4A92-94EA-C1102D6D7942}">
+  <ds:schemaRefs>
+    <ds:schemaRef ds:uri="http://www.w3.org/2003/InkML"/>
+  </ds:schemaRefs>
+</ds:datastoreItem>
 </file>
</xml_diff>

<commit_message>
Optimized the interface, realized the jump between interfaces, and initialized the ranking interface
</commit_message>
<xml_diff>
--- a/COMPX202 Assignment8 Document.docx
+++ b/COMPX202 Assignment8 Document.docx
@@ -1,6 +1,6 @@
 
 <file path=word/document.xml><?xml version="1.0" encoding="utf-8"?>
-<w:document xmlns:ve="http://schemas.openxmlformats.org/markup-compatibility/2006" xmlns:o="urn:schemas-microsoft-com:office:office" xmlns:r="http://schemas.openxmlformats.org/officeDocument/2006/relationships" xmlns:m="http://schemas.openxmlformats.org/officeDocument/2006/math" xmlns:v="urn:schemas-microsoft-com:vml" xmlns:wp="http://schemas.openxmlformats.org/drawingml/2006/wordprocessingDrawing" xmlns:w10="urn:schemas-microsoft-com:office:word" xmlns:w="http://schemas.openxmlformats.org/wordprocessingml/2006/main" xmlns:wne="http://schemas.microsoft.com/office/word/2006/wordml">
+<w:document xmlns:wpc="http://schemas.microsoft.com/office/word/2010/wordprocessingCanvas" xmlns:cx="http://schemas.microsoft.com/office/drawing/2014/chartex" xmlns:cx1="http://schemas.microsoft.com/office/drawing/2015/9/8/chartex" xmlns:cx2="http://schemas.microsoft.com/office/drawing/2015/10/21/chartex" xmlns:cx3="http://schemas.microsoft.com/office/drawing/2016/5/9/chartex" xmlns:cx4="http://schemas.microsoft.com/office/drawing/2016/5/10/chartex" xmlns:cx5="http://schemas.microsoft.com/office/drawing/2016/5/11/chartex" xmlns:cx6="http://schemas.microsoft.com/office/drawing/2016/5/12/chartex" xmlns:cx7="http://schemas.microsoft.com/office/drawing/2016/5/13/chartex" xmlns:cx8="http://schemas.microsoft.com/office/drawing/2016/5/14/chartex" xmlns:mc="http://schemas.openxmlformats.org/markup-compatibility/2006" xmlns:aink="http://schemas.microsoft.com/office/drawing/2016/ink" xmlns:am3d="http://schemas.microsoft.com/office/drawing/2017/model3d" xmlns:o="urn:schemas-microsoft-com:office:office" xmlns:r="http://schemas.openxmlformats.org/officeDocument/2006/relationships" xmlns:m="http://schemas.openxmlformats.org/officeDocument/2006/math" xmlns:v="urn:schemas-microsoft-com:vml" xmlns:wp14="http://schemas.microsoft.com/office/word/2010/wordprocessingDrawing" xmlns:wp="http://schemas.openxmlformats.org/drawingml/2006/wordprocessingDrawing" xmlns:w10="urn:schemas-microsoft-com:office:word" xmlns:w="http://schemas.openxmlformats.org/wordprocessingml/2006/main" xmlns:w14="http://schemas.microsoft.com/office/word/2010/wordml" xmlns:w15="http://schemas.microsoft.com/office/word/2012/wordml" xmlns:w16cex="http://schemas.microsoft.com/office/word/2018/wordml/cex" xmlns:w16cid="http://schemas.microsoft.com/office/word/2016/wordml/cid" xmlns:w16="http://schemas.microsoft.com/office/word/2018/wordml" xmlns:w16se="http://schemas.microsoft.com/office/word/2015/wordml/symex" xmlns:wpg="http://schemas.microsoft.com/office/word/2010/wordprocessingGroup" xmlns:wpi="http://schemas.microsoft.com/office/word/2010/wordprocessingInk" xmlns:wne="http://schemas.microsoft.com/office/word/2006/wordml" xmlns:wps="http://schemas.microsoft.com/office/word/2010/wordprocessingShape" mc:Ignorable="w14 w15 w16se w16cid w16 w16cex wp14">
   <w:body>
     <w:p>
       <w:pPr>
@@ -71,24 +71,25 @@
           <w:sz w:val="28"/>
           <w:szCs w:val="28"/>
         </w:rPr>
-        <w:t>Name: ShengyangXu (X); ID: 31711055</w:t>
-      </w:r>
-    </w:p>
-    <w:p>
-      <w:pPr>
+        <w:t xml:space="preserve">Name: </w:t>
+      </w:r>
+      <w:proofErr w:type="spellStart"/>
+      <w:r>
         <w:rPr>
           <w:rFonts w:ascii="Times New Roman" w:hAnsi="Times New Roman" w:cs="Times New Roman"/>
           <w:sz w:val="28"/>
           <w:szCs w:val="28"/>
         </w:rPr>
-      </w:pPr>
+        <w:t>ShengyangXu</w:t>
+      </w:r>
+      <w:proofErr w:type="spellEnd"/>
       <w:r>
         <w:rPr>
           <w:rFonts w:ascii="Times New Roman" w:hAnsi="Times New Roman" w:cs="Times New Roman"/>
           <w:sz w:val="28"/>
           <w:szCs w:val="28"/>
         </w:rPr>
-        <w:t>Name: Dan Jin (J); ID:31711003</w:t>
+        <w:t xml:space="preserve"> (X); ID: 31711055</w:t>
       </w:r>
     </w:p>
     <w:p>
@@ -99,73 +100,31 @@
           <w:szCs w:val="28"/>
         </w:rPr>
       </w:pPr>
-    </w:p>
-    <w:p>
-      <w:pPr>
-        <w:rPr>
-          <w:rFonts w:ascii="Times New Roman" w:hAnsi="Times New Roman" w:cs="Times New Roman"/>
-          <w:b/>
-          <w:bCs/>
-          <w:sz w:val="32"/>
-          <w:szCs w:val="32"/>
-        </w:rPr>
-      </w:pPr>
-      <w:r>
-        <w:rPr>
-          <w:rFonts w:ascii="Times New Roman" w:hAnsi="Times New Roman" w:cs="Times New Roman"/>
-          <w:b/>
-          <w:bCs/>
-          <w:sz w:val="32"/>
-          <w:szCs w:val="32"/>
-        </w:rPr>
-        <w:t>Project Name</w:t>
-      </w:r>
-    </w:p>
-    <w:p>
-      <w:pPr>
+      <w:r>
         <w:rPr>
           <w:rFonts w:ascii="Times New Roman" w:hAnsi="Times New Roman" w:cs="Times New Roman"/>
           <w:sz w:val="28"/>
           <w:szCs w:val="28"/>
         </w:rPr>
-      </w:pPr>
+        <w:t xml:space="preserve">Name: Dan </w:t>
+      </w:r>
+      <w:proofErr w:type="spellStart"/>
       <w:r>
         <w:rPr>
           <w:rFonts w:ascii="Times New Roman" w:hAnsi="Times New Roman" w:cs="Times New Roman"/>
           <w:sz w:val="28"/>
           <w:szCs w:val="28"/>
         </w:rPr>
-        <w:t>Adventure Ball</w:t>
-      </w:r>
-    </w:p>
-    <w:p>
-      <w:pPr>
+        <w:t>Jin</w:t>
+      </w:r>
+      <w:proofErr w:type="spellEnd"/>
+      <w:r>
         <w:rPr>
           <w:rFonts w:ascii="Times New Roman" w:hAnsi="Times New Roman" w:cs="Times New Roman"/>
           <w:sz w:val="28"/>
           <w:szCs w:val="28"/>
         </w:rPr>
-      </w:pPr>
-    </w:p>
-    <w:p>
-      <w:pPr>
-        <w:rPr>
-          <w:rFonts w:ascii="Times New Roman" w:hAnsi="Times New Roman" w:cs="Times New Roman"/>
-          <w:b/>
-          <w:bCs/>
-          <w:sz w:val="32"/>
-          <w:szCs w:val="32"/>
-        </w:rPr>
-      </w:pPr>
-      <w:r>
-        <w:rPr>
-          <w:rFonts w:ascii="Times New Roman" w:hAnsi="Times New Roman" w:cs="Times New Roman"/>
-          <w:b/>
-          <w:bCs/>
-          <w:sz w:val="32"/>
-          <w:szCs w:val="32"/>
-        </w:rPr>
-        <w:t>Software Methodology</w:t>
+        <w:t xml:space="preserve"> (J); ID:31711003</w:t>
       </w:r>
     </w:p>
     <w:p>
@@ -176,22 +135,99 @@
           <w:szCs w:val="28"/>
         </w:rPr>
       </w:pPr>
-      <w:r>
+    </w:p>
+    <w:p>
+      <w:pPr>
+        <w:rPr>
+          <w:rFonts w:ascii="Times New Roman" w:hAnsi="Times New Roman" w:cs="Times New Roman"/>
+          <w:b/>
+          <w:bCs/>
+          <w:sz w:val="32"/>
+          <w:szCs w:val="32"/>
+        </w:rPr>
+      </w:pPr>
+      <w:r>
+        <w:rPr>
+          <w:rFonts w:ascii="Times New Roman" w:hAnsi="Times New Roman" w:cs="Times New Roman"/>
+          <w:b/>
+          <w:bCs/>
+          <w:sz w:val="32"/>
+          <w:szCs w:val="32"/>
+        </w:rPr>
+        <w:t>Project Name</w:t>
+      </w:r>
+    </w:p>
+    <w:p>
+      <w:pPr>
         <w:rPr>
           <w:rFonts w:ascii="Times New Roman" w:hAnsi="Times New Roman" w:cs="Times New Roman"/>
           <w:sz w:val="28"/>
           <w:szCs w:val="28"/>
         </w:rPr>
-        <w:t>The iterative and incremental approach</w:t>
-      </w:r>
-    </w:p>
-    <w:p>
-      <w:pPr>
+      </w:pPr>
+      <w:r>
         <w:rPr>
           <w:rFonts w:ascii="Times New Roman" w:hAnsi="Times New Roman" w:cs="Times New Roman"/>
           <w:sz w:val="28"/>
           <w:szCs w:val="28"/>
         </w:rPr>
+        <w:t>Adventure Ball</w:t>
+      </w:r>
+    </w:p>
+    <w:p>
+      <w:pPr>
+        <w:rPr>
+          <w:rFonts w:ascii="Times New Roman" w:hAnsi="Times New Roman" w:cs="Times New Roman"/>
+          <w:sz w:val="28"/>
+          <w:szCs w:val="28"/>
+        </w:rPr>
+      </w:pPr>
+    </w:p>
+    <w:p>
+      <w:pPr>
+        <w:rPr>
+          <w:rFonts w:ascii="Times New Roman" w:hAnsi="Times New Roman" w:cs="Times New Roman"/>
+          <w:b/>
+          <w:bCs/>
+          <w:sz w:val="32"/>
+          <w:szCs w:val="32"/>
+        </w:rPr>
+      </w:pPr>
+      <w:r>
+        <w:rPr>
+          <w:rFonts w:ascii="Times New Roman" w:hAnsi="Times New Roman" w:cs="Times New Roman"/>
+          <w:b/>
+          <w:bCs/>
+          <w:sz w:val="32"/>
+          <w:szCs w:val="32"/>
+        </w:rPr>
+        <w:t>Software Methodology</w:t>
+      </w:r>
+    </w:p>
+    <w:p>
+      <w:pPr>
+        <w:rPr>
+          <w:rFonts w:ascii="Times New Roman" w:hAnsi="Times New Roman" w:cs="Times New Roman"/>
+          <w:sz w:val="28"/>
+          <w:szCs w:val="28"/>
+        </w:rPr>
+      </w:pPr>
+      <w:r>
+        <w:rPr>
+          <w:rFonts w:ascii="Times New Roman" w:hAnsi="Times New Roman" w:cs="Times New Roman"/>
+          <w:sz w:val="28"/>
+          <w:szCs w:val="28"/>
+        </w:rPr>
+        <w:t>The iterative and incremental approach</w:t>
+      </w:r>
+    </w:p>
+    <w:p>
+      <w:pPr>
+        <w:rPr>
+          <w:rFonts w:ascii="Times New Roman" w:hAnsi="Times New Roman" w:cs="Times New Roman"/>
+          <w:sz w:val="28"/>
+          <w:szCs w:val="28"/>
+        </w:rPr>
       </w:pPr>
     </w:p>
     <w:p>
@@ -218,10 +254,10 @@
     </w:p>
     <w:tbl>
       <w:tblPr>
-        <w:tblStyle w:val="a4"/>
+        <w:tblStyle w:val="TableGrid"/>
         <w:tblW w:w="9525" w:type="dxa"/>
         <w:jc w:val="center"/>
-        <w:tblLook w:val="00A0"/>
+        <w:tblLook w:val="00A0" w:firstRow="1" w:lastRow="0" w:firstColumn="1" w:lastColumn="0" w:noHBand="0" w:noVBand="0"/>
       </w:tblPr>
       <w:tblGrid>
         <w:gridCol w:w="1377"/>
@@ -351,7 +387,7 @@
           </w:tcPr>
           <w:p>
             <w:pPr>
-              <w:pStyle w:val="a3"/>
+              <w:pStyle w:val="ListParagraph"/>
               <w:numPr>
                 <w:ilvl w:val="0"/>
                 <w:numId w:val="1"/>
@@ -437,8 +473,18 @@
                 <w:sz w:val="28"/>
                 <w:szCs w:val="28"/>
               </w:rPr>
-              <w:t>2 hrs</w:t>
-            </w:r>
+              <w:t xml:space="preserve">2 </w:t>
+            </w:r>
+            <w:proofErr w:type="spellStart"/>
+            <w:r>
+              <w:rPr>
+                <w:rFonts w:ascii="Times New Roman" w:hAnsi="Times New Roman" w:cs="Times New Roman"/>
+                <w:sz w:val="28"/>
+                <w:szCs w:val="28"/>
+              </w:rPr>
+              <w:t>hrs</w:t>
+            </w:r>
+            <w:proofErr w:type="spellEnd"/>
           </w:p>
         </w:tc>
       </w:tr>
@@ -454,7 +500,7 @@
           </w:tcPr>
           <w:p>
             <w:pPr>
-              <w:pStyle w:val="a3"/>
+              <w:pStyle w:val="ListParagraph"/>
               <w:numPr>
                 <w:ilvl w:val="0"/>
                 <w:numId w:val="1"/>
@@ -484,6 +530,7 @@
                 <w:szCs w:val="28"/>
               </w:rPr>
             </w:pPr>
+            <w:proofErr w:type="spellStart"/>
             <w:r>
               <w:rPr>
                 <w:rFonts w:ascii="Times New Roman" w:hAnsi="Times New Roman" w:cs="Times New Roman" w:hint="eastAsia"/>
@@ -492,6 +539,7 @@
               </w:rPr>
               <w:t>GameUIdesign</w:t>
             </w:r>
+            <w:proofErr w:type="spellEnd"/>
           </w:p>
         </w:tc>
         <w:tc>
@@ -565,7 +613,7 @@
           </w:tcPr>
           <w:p>
             <w:pPr>
-              <w:pStyle w:val="a3"/>
+              <w:pStyle w:val="ListParagraph"/>
               <w:numPr>
                 <w:ilvl w:val="0"/>
                 <w:numId w:val="1"/>
@@ -674,7 +722,7 @@
           </w:tcPr>
           <w:p>
             <w:pPr>
-              <w:pStyle w:val="a3"/>
+              <w:pStyle w:val="ListParagraph"/>
               <w:numPr>
                 <w:ilvl w:val="0"/>
                 <w:numId w:val="1"/>
@@ -795,7 +843,7 @@
           </w:tcPr>
           <w:p>
             <w:pPr>
-              <w:pStyle w:val="a3"/>
+              <w:pStyle w:val="ListParagraph"/>
               <w:numPr>
                 <w:ilvl w:val="0"/>
                 <w:numId w:val="1"/>
@@ -902,7 +950,7 @@
           </w:tcPr>
           <w:p>
             <w:pPr>
-              <w:pStyle w:val="a3"/>
+              <w:pStyle w:val="ListParagraph"/>
               <w:numPr>
                 <w:ilvl w:val="0"/>
                 <w:numId w:val="1"/>
@@ -996,8 +1044,18 @@
                 <w:sz w:val="28"/>
                 <w:szCs w:val="28"/>
               </w:rPr>
-              <w:t>1 hrs</w:t>
-            </w:r>
+              <w:t xml:space="preserve">1 </w:t>
+            </w:r>
+            <w:proofErr w:type="spellStart"/>
+            <w:r>
+              <w:rPr>
+                <w:rFonts w:ascii="Times New Roman" w:hAnsi="Times New Roman" w:cs="Times New Roman"/>
+                <w:sz w:val="28"/>
+                <w:szCs w:val="28"/>
+              </w:rPr>
+              <w:t>hrs</w:t>
+            </w:r>
+            <w:proofErr w:type="spellEnd"/>
           </w:p>
         </w:tc>
       </w:tr>
@@ -1013,7 +1071,7 @@
           </w:tcPr>
           <w:p>
             <w:pPr>
-              <w:pStyle w:val="a3"/>
+              <w:pStyle w:val="ListParagraph"/>
               <w:numPr>
                 <w:ilvl w:val="0"/>
                 <w:numId w:val="1"/>
@@ -1103,8 +1161,18 @@
                 <w:sz w:val="28"/>
                 <w:szCs w:val="28"/>
               </w:rPr>
-              <w:t>1 hrs</w:t>
-            </w:r>
+              <w:t xml:space="preserve">1 </w:t>
+            </w:r>
+            <w:proofErr w:type="spellStart"/>
+            <w:r>
+              <w:rPr>
+                <w:rFonts w:ascii="Times New Roman" w:hAnsi="Times New Roman" w:cs="Times New Roman"/>
+                <w:sz w:val="28"/>
+                <w:szCs w:val="28"/>
+              </w:rPr>
+              <w:t>hrs</w:t>
+            </w:r>
+            <w:proofErr w:type="spellEnd"/>
           </w:p>
         </w:tc>
       </w:tr>
@@ -1120,7 +1188,7 @@
           </w:tcPr>
           <w:p>
             <w:pPr>
-              <w:pStyle w:val="a3"/>
+              <w:pStyle w:val="ListParagraph"/>
               <w:numPr>
                 <w:ilvl w:val="0"/>
                 <w:numId w:val="1"/>
@@ -1243,7 +1311,7 @@
           </w:tcPr>
           <w:p>
             <w:pPr>
-              <w:pStyle w:val="a3"/>
+              <w:pStyle w:val="ListParagraph"/>
               <w:numPr>
                 <w:ilvl w:val="0"/>
                 <w:numId w:val="1"/>
@@ -1366,7 +1434,7 @@
           </w:tcPr>
           <w:p>
             <w:pPr>
-              <w:pStyle w:val="a3"/>
+              <w:pStyle w:val="ListParagraph"/>
               <w:numPr>
                 <w:ilvl w:val="0"/>
                 <w:numId w:val="1"/>
@@ -1456,8 +1524,18 @@
                 <w:sz w:val="28"/>
                 <w:szCs w:val="28"/>
               </w:rPr>
-              <w:t>2 hrs</w:t>
-            </w:r>
+              <w:t xml:space="preserve">2 </w:t>
+            </w:r>
+            <w:proofErr w:type="spellStart"/>
+            <w:r>
+              <w:rPr>
+                <w:rFonts w:ascii="Times New Roman" w:hAnsi="Times New Roman" w:cs="Times New Roman"/>
+                <w:sz w:val="28"/>
+                <w:szCs w:val="28"/>
+              </w:rPr>
+              <w:t>hrs</w:t>
+            </w:r>
+            <w:proofErr w:type="spellEnd"/>
           </w:p>
         </w:tc>
       </w:tr>
@@ -1473,7 +1551,7 @@
           </w:tcPr>
           <w:p>
             <w:pPr>
-              <w:pStyle w:val="a3"/>
+              <w:pStyle w:val="ListParagraph"/>
               <w:numPr>
                 <w:ilvl w:val="0"/>
                 <w:numId w:val="1"/>
@@ -1604,7 +1682,7 @@
           </w:tcPr>
           <w:p>
             <w:pPr>
-              <w:pStyle w:val="a3"/>
+              <w:pStyle w:val="ListParagraph"/>
               <w:numPr>
                 <w:ilvl w:val="0"/>
                 <w:numId w:val="1"/>
@@ -1731,7 +1809,7 @@
           </w:tcPr>
           <w:p>
             <w:pPr>
-              <w:pStyle w:val="a3"/>
+              <w:pStyle w:val="ListParagraph"/>
               <w:numPr>
                 <w:ilvl w:val="0"/>
                 <w:numId w:val="1"/>
@@ -1842,7 +1920,7 @@
           </w:tcPr>
           <w:p>
             <w:pPr>
-              <w:pStyle w:val="a3"/>
+              <w:pStyle w:val="ListParagraph"/>
               <w:numPr>
                 <w:ilvl w:val="0"/>
                 <w:numId w:val="1"/>
@@ -1928,8 +2006,18 @@
                 <w:sz w:val="28"/>
                 <w:szCs w:val="28"/>
               </w:rPr>
-              <w:t>2 hrs</w:t>
-            </w:r>
+              <w:t xml:space="preserve">2 </w:t>
+            </w:r>
+            <w:proofErr w:type="spellStart"/>
+            <w:r>
+              <w:rPr>
+                <w:rFonts w:ascii="Times New Roman" w:hAnsi="Times New Roman" w:cs="Times New Roman"/>
+                <w:sz w:val="28"/>
+                <w:szCs w:val="28"/>
+              </w:rPr>
+              <w:t>hrs</w:t>
+            </w:r>
+            <w:proofErr w:type="spellEnd"/>
           </w:p>
         </w:tc>
       </w:tr>
@@ -1945,7 +2033,7 @@
           </w:tcPr>
           <w:p>
             <w:pPr>
-              <w:pStyle w:val="a3"/>
+              <w:pStyle w:val="ListParagraph"/>
               <w:numPr>
                 <w:ilvl w:val="0"/>
                 <w:numId w:val="1"/>
@@ -2084,7 +2172,7 @@
           </w:tcPr>
           <w:p>
             <w:pPr>
-              <w:pStyle w:val="a3"/>
+              <w:pStyle w:val="ListParagraph"/>
               <w:numPr>
                 <w:ilvl w:val="0"/>
                 <w:numId w:val="1"/>
@@ -2190,8 +2278,18 @@
                 <w:sz w:val="28"/>
                 <w:szCs w:val="28"/>
               </w:rPr>
-              <w:t>1 hrs</w:t>
-            </w:r>
+              <w:t xml:space="preserve">1 </w:t>
+            </w:r>
+            <w:proofErr w:type="spellStart"/>
+            <w:r>
+              <w:rPr>
+                <w:rFonts w:ascii="Times New Roman" w:hAnsi="Times New Roman" w:cs="Times New Roman"/>
+                <w:sz w:val="28"/>
+                <w:szCs w:val="28"/>
+              </w:rPr>
+              <w:t>hrs</w:t>
+            </w:r>
+            <w:proofErr w:type="spellEnd"/>
           </w:p>
         </w:tc>
       </w:tr>
@@ -2207,7 +2305,7 @@
           </w:tcPr>
           <w:p>
             <w:pPr>
-              <w:pStyle w:val="a3"/>
+              <w:pStyle w:val="ListParagraph"/>
               <w:numPr>
                 <w:ilvl w:val="0"/>
                 <w:numId w:val="1"/>
@@ -2237,18 +2335,30 @@
                 <w:szCs w:val="28"/>
               </w:rPr>
             </w:pPr>
-            <w:bookmarkStart w:id="21" w:name="OLE_LINK15"/>
-            <w:bookmarkStart w:id="22" w:name="OLE_LINK16"/>
-            <w:r>
-              <w:rPr>
-                <w:rFonts w:ascii="Times New Roman" w:hAnsi="Times New Roman" w:cs="Times New Roman"/>
-                <w:sz w:val="28"/>
-                <w:szCs w:val="28"/>
-              </w:rPr>
-              <w:t>Use flow in home screen</w:t>
-            </w:r>
-            <w:bookmarkEnd w:id="21"/>
-            <w:bookmarkEnd w:id="22"/>
+            <w:r>
+              <w:rPr>
+                <w:rFonts w:ascii="Times New Roman" w:hAnsi="Times New Roman" w:cs="Times New Roman"/>
+                <w:sz w:val="28"/>
+                <w:szCs w:val="28"/>
+              </w:rPr>
+              <w:t xml:space="preserve">Test Use </w:t>
+            </w:r>
+            <w:r>
+              <w:rPr>
+                <w:rFonts w:ascii="Times New Roman" w:hAnsi="Times New Roman" w:cs="Times New Roman"/>
+                <w:sz w:val="28"/>
+                <w:szCs w:val="28"/>
+              </w:rPr>
+              <w:t>Page jump</w:t>
+            </w:r>
+            <w:r>
+              <w:rPr>
+                <w:rFonts w:ascii="Times New Roman" w:hAnsi="Times New Roman" w:cs="Times New Roman"/>
+                <w:sz w:val="28"/>
+                <w:szCs w:val="28"/>
+              </w:rPr>
+              <w:t xml:space="preserve"> between screens</w:t>
+            </w:r>
           </w:p>
         </w:tc>
         <w:tc>
@@ -2297,8 +2407,26 @@
                 <w:sz w:val="28"/>
                 <w:szCs w:val="28"/>
               </w:rPr>
-              <w:t>1 hrs</w:t>
-            </w:r>
+              <w:t>1</w:t>
+            </w:r>
+            <w:r>
+              <w:rPr>
+                <w:rFonts w:ascii="Times New Roman" w:hAnsi="Times New Roman" w:cs="Times New Roman"/>
+                <w:sz w:val="28"/>
+                <w:szCs w:val="28"/>
+              </w:rPr>
+              <w:t xml:space="preserve"> </w:t>
+            </w:r>
+            <w:proofErr w:type="spellStart"/>
+            <w:r>
+              <w:rPr>
+                <w:rFonts w:ascii="Times New Roman" w:hAnsi="Times New Roman" w:cs="Times New Roman"/>
+                <w:sz w:val="28"/>
+                <w:szCs w:val="28"/>
+              </w:rPr>
+              <w:t>hrs</w:t>
+            </w:r>
+            <w:proofErr w:type="spellEnd"/>
           </w:p>
         </w:tc>
       </w:tr>
@@ -2314,7 +2442,7 @@
           </w:tcPr>
           <w:p>
             <w:pPr>
-              <w:pStyle w:val="a3"/>
+              <w:pStyle w:val="ListParagraph"/>
               <w:numPr>
                 <w:ilvl w:val="0"/>
                 <w:numId w:val="1"/>
@@ -2350,7 +2478,23 @@
                 <w:sz w:val="28"/>
                 <w:szCs w:val="28"/>
               </w:rPr>
-              <w:t>Use flow in game screen</w:t>
+              <w:t>Transfer data from game to</w:t>
+            </w:r>
+            <w:r>
+              <w:rPr>
+                <w:rFonts w:ascii="Times New Roman" w:hAnsi="Times New Roman" w:cs="Times New Roman"/>
+                <w:sz w:val="28"/>
+                <w:szCs w:val="28"/>
+              </w:rPr>
+              <w:t xml:space="preserve"> </w:t>
+            </w:r>
+            <w:r>
+              <w:rPr>
+                <w:rFonts w:ascii="Times New Roman" w:hAnsi="Times New Roman" w:cs="Times New Roman" w:hint="eastAsia"/>
+                <w:sz w:val="28"/>
+                <w:szCs w:val="28"/>
+              </w:rPr>
+              <w:t>ranking</w:t>
             </w:r>
           </w:p>
         </w:tc>
@@ -2400,8 +2544,18 @@
                 <w:sz w:val="28"/>
                 <w:szCs w:val="28"/>
               </w:rPr>
-              <w:t>3 hrs</w:t>
-            </w:r>
+              <w:t xml:space="preserve">2 </w:t>
+            </w:r>
+            <w:proofErr w:type="spellStart"/>
+            <w:r>
+              <w:rPr>
+                <w:rFonts w:ascii="Times New Roman" w:hAnsi="Times New Roman" w:cs="Times New Roman"/>
+                <w:sz w:val="28"/>
+                <w:szCs w:val="28"/>
+              </w:rPr>
+              <w:t>hrs</w:t>
+            </w:r>
+            <w:proofErr w:type="spellEnd"/>
           </w:p>
         </w:tc>
       </w:tr>
@@ -2417,7 +2571,7 @@
           </w:tcPr>
           <w:p>
             <w:pPr>
-              <w:pStyle w:val="a3"/>
+              <w:pStyle w:val="ListParagraph"/>
               <w:numPr>
                 <w:ilvl w:val="0"/>
                 <w:numId w:val="1"/>
@@ -2453,7 +2607,7 @@
                 <w:sz w:val="28"/>
                 <w:szCs w:val="28"/>
               </w:rPr>
-              <w:t>Use flow in score screen</w:t>
+              <w:t>Display Top 5 in score screen</w:t>
             </w:r>
           </w:p>
         </w:tc>
@@ -2503,8 +2657,18 @@
                 <w:sz w:val="28"/>
                 <w:szCs w:val="28"/>
               </w:rPr>
-              <w:t>1 hrs</w:t>
-            </w:r>
+              <w:t xml:space="preserve">2 </w:t>
+            </w:r>
+            <w:proofErr w:type="spellStart"/>
+            <w:r>
+              <w:rPr>
+                <w:rFonts w:ascii="Times New Roman" w:hAnsi="Times New Roman" w:cs="Times New Roman"/>
+                <w:sz w:val="28"/>
+                <w:szCs w:val="28"/>
+              </w:rPr>
+              <w:t>hrs</w:t>
+            </w:r>
+            <w:proofErr w:type="spellEnd"/>
           </w:p>
         </w:tc>
       </w:tr>
@@ -2520,7 +2684,7 @@
           </w:tcPr>
           <w:p>
             <w:pPr>
-              <w:pStyle w:val="a3"/>
+              <w:pStyle w:val="ListParagraph"/>
               <w:numPr>
                 <w:ilvl w:val="0"/>
                 <w:numId w:val="1"/>
@@ -2556,7 +2720,7 @@
                 <w:sz w:val="28"/>
                 <w:szCs w:val="28"/>
               </w:rPr>
-              <w:t>Test Use flow between screens</w:t>
+              <w:t>Test Top 5 in score screen</w:t>
             </w:r>
           </w:p>
         </w:tc>
@@ -2606,8 +2770,18 @@
                 <w:sz w:val="28"/>
                 <w:szCs w:val="28"/>
               </w:rPr>
-              <w:t>2 hrs</w:t>
-            </w:r>
+              <w:t xml:space="preserve">1 </w:t>
+            </w:r>
+            <w:proofErr w:type="spellStart"/>
+            <w:r>
+              <w:rPr>
+                <w:rFonts w:ascii="Times New Roman" w:hAnsi="Times New Roman" w:cs="Times New Roman"/>
+                <w:sz w:val="28"/>
+                <w:szCs w:val="28"/>
+              </w:rPr>
+              <w:t>hrs</w:t>
+            </w:r>
+            <w:proofErr w:type="spellEnd"/>
           </w:p>
         </w:tc>
       </w:tr>
@@ -2623,7 +2797,7 @@
           </w:tcPr>
           <w:p>
             <w:pPr>
-              <w:pStyle w:val="a3"/>
+              <w:pStyle w:val="ListParagraph"/>
               <w:numPr>
                 <w:ilvl w:val="0"/>
                 <w:numId w:val="1"/>
@@ -2659,7 +2833,7 @@
                 <w:sz w:val="28"/>
                 <w:szCs w:val="28"/>
               </w:rPr>
-              <w:t>Transfer data from home to game</w:t>
+              <w:t>Test the whole game</w:t>
             </w:r>
           </w:p>
         </w:tc>
@@ -2684,7 +2858,7 @@
                 <w:sz w:val="28"/>
                 <w:szCs w:val="28"/>
               </w:rPr>
-              <w:t>X</w:t>
+              <w:t>J</w:t>
             </w:r>
           </w:p>
         </w:tc>
@@ -2709,420 +2883,18 @@
                 <w:sz w:val="28"/>
                 <w:szCs w:val="28"/>
               </w:rPr>
-              <w:t>1 hrs</w:t>
-            </w:r>
-          </w:p>
-        </w:tc>
-      </w:tr>
-      <w:tr>
-        <w:trPr>
-          <w:trHeight w:val="793"/>
-          <w:jc w:val="center"/>
-        </w:trPr>
-        <w:tc>
-          <w:tcPr>
-            <w:tcW w:w="1377" w:type="dxa"/>
-            <w:vAlign w:val="center"/>
-          </w:tcPr>
-          <w:p>
-            <w:pPr>
-              <w:pStyle w:val="a3"/>
-              <w:numPr>
-                <w:ilvl w:val="0"/>
-                <w:numId w:val="1"/>
-              </w:numPr>
-              <w:spacing w:line="360" w:lineRule="auto"/>
-              <w:jc w:val="center"/>
-              <w:rPr>
-                <w:rFonts w:ascii="Times New Roman" w:hAnsi="Times New Roman" w:cs="Times New Roman"/>
-                <w:sz w:val="28"/>
-                <w:szCs w:val="28"/>
-              </w:rPr>
-            </w:pPr>
-          </w:p>
-        </w:tc>
-        <w:tc>
-          <w:tcPr>
-            <w:tcW w:w="5628" w:type="dxa"/>
-            <w:vAlign w:val="center"/>
-          </w:tcPr>
-          <w:p>
-            <w:pPr>
-              <w:spacing w:line="360" w:lineRule="auto"/>
-              <w:jc w:val="center"/>
-              <w:rPr>
-                <w:rFonts w:ascii="Times New Roman" w:hAnsi="Times New Roman" w:cs="Times New Roman"/>
-                <w:sz w:val="28"/>
-                <w:szCs w:val="28"/>
-              </w:rPr>
-            </w:pPr>
-            <w:r>
-              <w:rPr>
-                <w:rFonts w:ascii="Times New Roman" w:hAnsi="Times New Roman" w:cs="Times New Roman"/>
-                <w:sz w:val="28"/>
-                <w:szCs w:val="28"/>
-              </w:rPr>
-              <w:t>Transfer data from game to score</w:t>
-            </w:r>
-          </w:p>
-        </w:tc>
-        <w:tc>
-          <w:tcPr>
-            <w:tcW w:w="1255" w:type="dxa"/>
-            <w:vAlign w:val="center"/>
-          </w:tcPr>
-          <w:p>
-            <w:pPr>
-              <w:spacing w:line="360" w:lineRule="auto"/>
-              <w:jc w:val="center"/>
-              <w:rPr>
-                <w:rFonts w:ascii="Times New Roman" w:hAnsi="Times New Roman" w:cs="Times New Roman"/>
-                <w:sz w:val="28"/>
-                <w:szCs w:val="28"/>
-              </w:rPr>
-            </w:pPr>
-            <w:r>
-              <w:rPr>
-                <w:rFonts w:ascii="Times New Roman" w:hAnsi="Times New Roman" w:cs="Times New Roman"/>
-                <w:sz w:val="28"/>
-                <w:szCs w:val="28"/>
-              </w:rPr>
-              <w:t>X</w:t>
-            </w:r>
-          </w:p>
-        </w:tc>
-        <w:tc>
-          <w:tcPr>
-            <w:tcW w:w="1265" w:type="dxa"/>
-            <w:vAlign w:val="center"/>
-          </w:tcPr>
-          <w:p>
-            <w:pPr>
-              <w:spacing w:line="360" w:lineRule="auto"/>
-              <w:jc w:val="center"/>
-              <w:rPr>
-                <w:rFonts w:ascii="Times New Roman" w:hAnsi="Times New Roman" w:cs="Times New Roman"/>
-                <w:sz w:val="28"/>
-                <w:szCs w:val="28"/>
-              </w:rPr>
-            </w:pPr>
-            <w:r>
-              <w:rPr>
-                <w:rFonts w:ascii="Times New Roman" w:hAnsi="Times New Roman" w:cs="Times New Roman"/>
-                <w:sz w:val="28"/>
-                <w:szCs w:val="28"/>
-              </w:rPr>
-              <w:t>2 hrs</w:t>
-            </w:r>
-          </w:p>
-        </w:tc>
-      </w:tr>
-      <w:tr>
-        <w:trPr>
-          <w:trHeight w:val="793"/>
-          <w:jc w:val="center"/>
-        </w:trPr>
-        <w:tc>
-          <w:tcPr>
-            <w:tcW w:w="1377" w:type="dxa"/>
-            <w:vAlign w:val="center"/>
-          </w:tcPr>
-          <w:p>
-            <w:pPr>
-              <w:pStyle w:val="a3"/>
-              <w:numPr>
-                <w:ilvl w:val="0"/>
-                <w:numId w:val="1"/>
-              </w:numPr>
-              <w:spacing w:line="360" w:lineRule="auto"/>
-              <w:jc w:val="center"/>
-              <w:rPr>
-                <w:rFonts w:ascii="Times New Roman" w:hAnsi="Times New Roman" w:cs="Times New Roman"/>
-                <w:sz w:val="28"/>
-                <w:szCs w:val="28"/>
-              </w:rPr>
-            </w:pPr>
-          </w:p>
-        </w:tc>
-        <w:tc>
-          <w:tcPr>
-            <w:tcW w:w="5628" w:type="dxa"/>
-            <w:vAlign w:val="center"/>
-          </w:tcPr>
-          <w:p>
-            <w:pPr>
-              <w:spacing w:line="360" w:lineRule="auto"/>
-              <w:jc w:val="center"/>
-              <w:rPr>
-                <w:rFonts w:ascii="Times New Roman" w:hAnsi="Times New Roman" w:cs="Times New Roman"/>
-                <w:sz w:val="28"/>
-                <w:szCs w:val="28"/>
-              </w:rPr>
-            </w:pPr>
-            <w:r>
-              <w:rPr>
-                <w:rFonts w:ascii="Times New Roman" w:hAnsi="Times New Roman" w:cs="Times New Roman"/>
-                <w:sz w:val="28"/>
-                <w:szCs w:val="28"/>
-              </w:rPr>
-              <w:t>Display Top 5 in score screen</w:t>
-            </w:r>
-          </w:p>
-        </w:tc>
-        <w:tc>
-          <w:tcPr>
-            <w:tcW w:w="1255" w:type="dxa"/>
-            <w:vAlign w:val="center"/>
-          </w:tcPr>
-          <w:p>
-            <w:pPr>
-              <w:spacing w:line="360" w:lineRule="auto"/>
-              <w:jc w:val="center"/>
-              <w:rPr>
-                <w:rFonts w:ascii="Times New Roman" w:hAnsi="Times New Roman" w:cs="Times New Roman"/>
-                <w:sz w:val="28"/>
-                <w:szCs w:val="28"/>
-              </w:rPr>
-            </w:pPr>
-            <w:r>
-              <w:rPr>
-                <w:rFonts w:ascii="Times New Roman" w:hAnsi="Times New Roman" w:cs="Times New Roman"/>
-                <w:sz w:val="28"/>
-                <w:szCs w:val="28"/>
-              </w:rPr>
-              <w:t>X</w:t>
-            </w:r>
-          </w:p>
-        </w:tc>
-        <w:tc>
-          <w:tcPr>
-            <w:tcW w:w="1265" w:type="dxa"/>
-            <w:vAlign w:val="center"/>
-          </w:tcPr>
-          <w:p>
-            <w:pPr>
-              <w:spacing w:line="360" w:lineRule="auto"/>
-              <w:jc w:val="center"/>
-              <w:rPr>
-                <w:rFonts w:ascii="Times New Roman" w:hAnsi="Times New Roman" w:cs="Times New Roman"/>
-                <w:sz w:val="28"/>
-                <w:szCs w:val="28"/>
-              </w:rPr>
-            </w:pPr>
-            <w:r>
-              <w:rPr>
-                <w:rFonts w:ascii="Times New Roman" w:hAnsi="Times New Roman" w:cs="Times New Roman"/>
-                <w:sz w:val="28"/>
-                <w:szCs w:val="28"/>
-              </w:rPr>
-              <w:t>2 hrs</w:t>
-            </w:r>
-          </w:p>
-        </w:tc>
-      </w:tr>
-      <w:tr>
-        <w:trPr>
-          <w:trHeight w:val="793"/>
-          <w:jc w:val="center"/>
-        </w:trPr>
-        <w:tc>
-          <w:tcPr>
-            <w:tcW w:w="1377" w:type="dxa"/>
-            <w:vAlign w:val="center"/>
-          </w:tcPr>
-          <w:p>
-            <w:pPr>
-              <w:pStyle w:val="a3"/>
-              <w:numPr>
-                <w:ilvl w:val="0"/>
-                <w:numId w:val="1"/>
-              </w:numPr>
-              <w:spacing w:line="360" w:lineRule="auto"/>
-              <w:jc w:val="center"/>
-              <w:rPr>
-                <w:rFonts w:ascii="Times New Roman" w:hAnsi="Times New Roman" w:cs="Times New Roman"/>
-                <w:sz w:val="28"/>
-                <w:szCs w:val="28"/>
-              </w:rPr>
-            </w:pPr>
-          </w:p>
-        </w:tc>
-        <w:tc>
-          <w:tcPr>
-            <w:tcW w:w="5628" w:type="dxa"/>
-            <w:vAlign w:val="center"/>
-          </w:tcPr>
-          <w:p>
-            <w:pPr>
-              <w:spacing w:line="360" w:lineRule="auto"/>
-              <w:jc w:val="center"/>
-              <w:rPr>
-                <w:rFonts w:ascii="Times New Roman" w:hAnsi="Times New Roman" w:cs="Times New Roman"/>
-                <w:sz w:val="28"/>
-                <w:szCs w:val="28"/>
-              </w:rPr>
-            </w:pPr>
-            <w:r>
-              <w:rPr>
-                <w:rFonts w:ascii="Times New Roman" w:hAnsi="Times New Roman" w:cs="Times New Roman"/>
-                <w:sz w:val="28"/>
-                <w:szCs w:val="28"/>
-              </w:rPr>
-              <w:t>Test Top 5 in score screen</w:t>
-            </w:r>
-          </w:p>
-        </w:tc>
-        <w:tc>
-          <w:tcPr>
-            <w:tcW w:w="1255" w:type="dxa"/>
-            <w:vAlign w:val="center"/>
-          </w:tcPr>
-          <w:p>
-            <w:pPr>
-              <w:spacing w:line="360" w:lineRule="auto"/>
-              <w:jc w:val="center"/>
-              <w:rPr>
-                <w:rFonts w:ascii="Times New Roman" w:hAnsi="Times New Roman" w:cs="Times New Roman"/>
-                <w:sz w:val="28"/>
-                <w:szCs w:val="28"/>
-              </w:rPr>
-            </w:pPr>
-            <w:r>
-              <w:rPr>
-                <w:rFonts w:ascii="Times New Roman" w:hAnsi="Times New Roman" w:cs="Times New Roman"/>
-                <w:sz w:val="28"/>
-                <w:szCs w:val="28"/>
-              </w:rPr>
-              <w:t>J</w:t>
-            </w:r>
-          </w:p>
-        </w:tc>
-        <w:tc>
-          <w:tcPr>
-            <w:tcW w:w="1265" w:type="dxa"/>
-            <w:vAlign w:val="center"/>
-          </w:tcPr>
-          <w:p>
-            <w:pPr>
-              <w:spacing w:line="360" w:lineRule="auto"/>
-              <w:jc w:val="center"/>
-              <w:rPr>
-                <w:rFonts w:ascii="Times New Roman" w:hAnsi="Times New Roman" w:cs="Times New Roman"/>
-                <w:sz w:val="28"/>
-                <w:szCs w:val="28"/>
-              </w:rPr>
-            </w:pPr>
-            <w:r>
-              <w:rPr>
-                <w:rFonts w:ascii="Times New Roman" w:hAnsi="Times New Roman" w:cs="Times New Roman"/>
-                <w:sz w:val="28"/>
-                <w:szCs w:val="28"/>
-              </w:rPr>
-              <w:t>1 hrs</w:t>
-            </w:r>
-          </w:p>
-        </w:tc>
-      </w:tr>
-      <w:tr>
-        <w:trPr>
-          <w:trHeight w:val="793"/>
-          <w:jc w:val="center"/>
-        </w:trPr>
-        <w:tc>
-          <w:tcPr>
-            <w:tcW w:w="1377" w:type="dxa"/>
-            <w:vAlign w:val="center"/>
-          </w:tcPr>
-          <w:p>
-            <w:pPr>
-              <w:pStyle w:val="a3"/>
-              <w:numPr>
-                <w:ilvl w:val="0"/>
-                <w:numId w:val="1"/>
-              </w:numPr>
-              <w:spacing w:line="360" w:lineRule="auto"/>
-              <w:jc w:val="center"/>
-              <w:rPr>
-                <w:rFonts w:ascii="Times New Roman" w:hAnsi="Times New Roman" w:cs="Times New Roman"/>
-                <w:sz w:val="28"/>
-                <w:szCs w:val="28"/>
-              </w:rPr>
-            </w:pPr>
-          </w:p>
-        </w:tc>
-        <w:tc>
-          <w:tcPr>
-            <w:tcW w:w="5628" w:type="dxa"/>
-            <w:vAlign w:val="center"/>
-          </w:tcPr>
-          <w:p>
-            <w:pPr>
-              <w:spacing w:line="360" w:lineRule="auto"/>
-              <w:jc w:val="center"/>
-              <w:rPr>
-                <w:rFonts w:ascii="Times New Roman" w:hAnsi="Times New Roman" w:cs="Times New Roman"/>
-                <w:sz w:val="28"/>
-                <w:szCs w:val="28"/>
-              </w:rPr>
-            </w:pPr>
-            <w:r>
-              <w:rPr>
-                <w:rFonts w:ascii="Times New Roman" w:hAnsi="Times New Roman" w:cs="Times New Roman"/>
-                <w:sz w:val="28"/>
-                <w:szCs w:val="28"/>
-              </w:rPr>
-              <w:t>Test the whole game</w:t>
-            </w:r>
-          </w:p>
-        </w:tc>
-        <w:tc>
-          <w:tcPr>
-            <w:tcW w:w="1255" w:type="dxa"/>
-            <w:vAlign w:val="center"/>
-          </w:tcPr>
-          <w:p>
-            <w:pPr>
-              <w:spacing w:line="360" w:lineRule="auto"/>
-              <w:jc w:val="center"/>
-              <w:rPr>
-                <w:rFonts w:ascii="Times New Roman" w:hAnsi="Times New Roman" w:cs="Times New Roman"/>
-                <w:sz w:val="28"/>
-                <w:szCs w:val="28"/>
-              </w:rPr>
-            </w:pPr>
-            <w:r>
-              <w:rPr>
-                <w:rFonts w:ascii="Times New Roman" w:hAnsi="Times New Roman" w:cs="Times New Roman"/>
-                <w:sz w:val="28"/>
-                <w:szCs w:val="28"/>
-              </w:rPr>
-              <w:t>J</w:t>
-            </w:r>
-          </w:p>
-        </w:tc>
-        <w:tc>
-          <w:tcPr>
-            <w:tcW w:w="1265" w:type="dxa"/>
-            <w:vAlign w:val="center"/>
-          </w:tcPr>
-          <w:p>
-            <w:pPr>
-              <w:spacing w:line="360" w:lineRule="auto"/>
-              <w:jc w:val="center"/>
-              <w:rPr>
-                <w:rFonts w:ascii="Times New Roman" w:hAnsi="Times New Roman" w:cs="Times New Roman"/>
-                <w:sz w:val="28"/>
-                <w:szCs w:val="28"/>
-              </w:rPr>
-            </w:pPr>
-            <w:r>
-              <w:rPr>
-                <w:rFonts w:ascii="Times New Roman" w:hAnsi="Times New Roman" w:cs="Times New Roman"/>
-                <w:sz w:val="28"/>
-                <w:szCs w:val="28"/>
-              </w:rPr>
-              <w:t>5 hrs</w:t>
-            </w:r>
+              <w:t xml:space="preserve">5 </w:t>
+            </w:r>
+            <w:proofErr w:type="spellStart"/>
+            <w:r>
+              <w:rPr>
+                <w:rFonts w:ascii="Times New Roman" w:hAnsi="Times New Roman" w:cs="Times New Roman"/>
+                <w:sz w:val="28"/>
+                <w:szCs w:val="28"/>
+              </w:rPr>
+              <w:t>hrs</w:t>
+            </w:r>
+            <w:proofErr w:type="spellEnd"/>
           </w:p>
         </w:tc>
       </w:tr>
@@ -3138,7 +2910,10 @@
           <w:szCs w:val="32"/>
         </w:rPr>
       </w:pPr>
-      <w:r>
+    </w:p>
+    <w:p>
+      <w:pPr>
+        <w:spacing w:line="360" w:lineRule="auto"/>
         <w:rPr>
           <w:rFonts w:ascii="Times New Roman" w:hAnsi="Times New Roman" w:cs="Times New Roman"/>
           <w:b/>
@@ -3146,7 +2921,15 @@
           <w:sz w:val="36"/>
           <w:szCs w:val="32"/>
         </w:rPr>
-        <w:lastRenderedPageBreak/>
+      </w:pPr>
+      <w:r>
+        <w:rPr>
+          <w:rFonts w:ascii="Times New Roman" w:hAnsi="Times New Roman" w:cs="Times New Roman"/>
+          <w:b/>
+          <w:bCs/>
+          <w:sz w:val="36"/>
+          <w:szCs w:val="32"/>
+        </w:rPr>
         <w:t>Recordings</w:t>
       </w:r>
     </w:p>
@@ -3175,6 +2958,7 @@
         </w:rPr>
         <w:t xml:space="preserve">1: </w:t>
       </w:r>
+      <w:proofErr w:type="spellStart"/>
       <w:r>
         <w:rPr>
           <w:rFonts w:ascii="Times New Roman" w:hAnsi="Times New Roman" w:cs="Times New Roman" w:hint="eastAsia"/>
@@ -3183,6 +2967,7 @@
         </w:rPr>
         <w:t>AppIconDesign</w:t>
       </w:r>
+      <w:proofErr w:type="spellEnd"/>
     </w:p>
     <w:p>
       <w:pPr>
@@ -3193,8 +2978,8 @@
           <w:szCs w:val="28"/>
         </w:rPr>
       </w:pPr>
-      <w:bookmarkStart w:id="23" w:name="OLE_LINK25"/>
-      <w:bookmarkStart w:id="24" w:name="OLE_LINK26"/>
+      <w:bookmarkStart w:id="21" w:name="OLE_LINK25"/>
+      <w:bookmarkStart w:id="22" w:name="OLE_LINK26"/>
       <w:r>
         <w:rPr>
           <w:rFonts w:ascii="Times New Roman" w:hAnsi="Times New Roman" w:cs="Times New Roman"/>
@@ -3211,16 +2996,34 @@
           <w:sz w:val="32"/>
           <w:szCs w:val="28"/>
         </w:rPr>
-        <w:t xml:space="preserve">: 2 hrs, </w:t>
-      </w:r>
-      <w:r>
-        <w:rPr>
-          <w:rFonts w:ascii="Times New Roman" w:hAnsi="Times New Roman" w:cs="Times New Roman"/>
-          <w:b/>
-          <w:bCs/>
+        <w:t xml:space="preserve">: 2 </w:t>
+      </w:r>
+      <w:proofErr w:type="spellStart"/>
+      <w:r>
+        <w:rPr>
+          <w:rFonts w:ascii="Times New Roman" w:hAnsi="Times New Roman" w:cs="Times New Roman"/>
           <w:sz w:val="32"/>
           <w:szCs w:val="28"/>
         </w:rPr>
+        <w:t>hrs</w:t>
+      </w:r>
+      <w:proofErr w:type="spellEnd"/>
+      <w:r>
+        <w:rPr>
+          <w:rFonts w:ascii="Times New Roman" w:hAnsi="Times New Roman" w:cs="Times New Roman"/>
+          <w:sz w:val="32"/>
+          <w:szCs w:val="28"/>
+        </w:rPr>
+        <w:t xml:space="preserve">, </w:t>
+      </w:r>
+      <w:r>
+        <w:rPr>
+          <w:rFonts w:ascii="Times New Roman" w:hAnsi="Times New Roman" w:cs="Times New Roman"/>
+          <w:b/>
+          <w:bCs/>
+          <w:sz w:val="32"/>
+          <w:szCs w:val="28"/>
+        </w:rPr>
         <w:t>Actual</w:t>
       </w:r>
       <w:r>
@@ -3250,8 +3053,8 @@
         </w:rPr>
       </w:pPr>
     </w:p>
-    <w:bookmarkEnd w:id="23"/>
-    <w:bookmarkEnd w:id="24"/>
+    <w:bookmarkEnd w:id="21"/>
+    <w:bookmarkEnd w:id="22"/>
     <w:p>
       <w:pPr>
         <w:spacing w:line="360" w:lineRule="auto"/>
@@ -3270,8 +3073,9 @@
           <w:sz w:val="32"/>
           <w:szCs w:val="32"/>
         </w:rPr>
+        <w:lastRenderedPageBreak/>
         <w:drawing>
-          <wp:inline distT="0" distB="0" distL="0" distR="0">
+          <wp:inline distT="0" distB="0" distL="0" distR="0" wp14:anchorId="34976CEB" wp14:editId="303A55E7">
             <wp:extent cx="5871387" cy="3245491"/>
             <wp:effectExtent l="19050" t="0" r="0" b="0"/>
             <wp:docPr id="6" name="图片 6" descr="C:\Users\user\AppData\Local\Microsoft\Windows\INetCache\Content.Word\logodesign.jpg"/>
@@ -3333,15 +3137,34 @@
           <w:sz w:val="32"/>
           <w:szCs w:val="32"/>
         </w:rPr>
-        <w:t>Design Idea:</w:t>
-      </w:r>
-      <w:r>
-        <w:rPr>
-          <w:rFonts w:ascii="Times New Roman" w:hAnsi="Times New Roman" w:cs="Times New Roman"/>
-          <w:sz w:val="32"/>
-          <w:szCs w:val="32"/>
-        </w:rPr>
-        <w:t xml:space="preserve">As a small leisure game, I want its logo to show the relaxed </w:t>
+        <w:t xml:space="preserve">Design </w:t>
+      </w:r>
+      <w:proofErr w:type="spellStart"/>
+      <w:r>
+        <w:rPr>
+          <w:rFonts w:ascii="Times New Roman" w:hAnsi="Times New Roman" w:cs="Times New Roman" w:hint="eastAsia"/>
+          <w:b/>
+          <w:sz w:val="32"/>
+          <w:szCs w:val="32"/>
+        </w:rPr>
+        <w:t>Idea:</w:t>
+      </w:r>
+      <w:r>
+        <w:rPr>
+          <w:rFonts w:ascii="Times New Roman" w:hAnsi="Times New Roman" w:cs="Times New Roman"/>
+          <w:sz w:val="32"/>
+          <w:szCs w:val="32"/>
+        </w:rPr>
+        <w:t>As</w:t>
+      </w:r>
+      <w:proofErr w:type="spellEnd"/>
+      <w:r>
+        <w:rPr>
+          <w:rFonts w:ascii="Times New Roman" w:hAnsi="Times New Roman" w:cs="Times New Roman"/>
+          <w:sz w:val="32"/>
+          <w:szCs w:val="32"/>
+        </w:rPr>
+        <w:t xml:space="preserve"> a small leisure game, I want its logo to show the relaxed </w:t>
       </w:r>
       <w:r>
         <w:rPr>
@@ -3379,6 +3202,7 @@
           <w:szCs w:val="32"/>
         </w:rPr>
       </w:pPr>
+      <w:proofErr w:type="spellStart"/>
       <w:r>
         <w:rPr>
           <w:rFonts w:ascii="Times New Roman" w:hAnsi="Times New Roman" w:cs="Times New Roman" w:hint="eastAsia"/>
@@ -3394,8 +3218,43 @@
           <w:sz w:val="32"/>
           <w:szCs w:val="32"/>
         </w:rPr>
-        <w:t xml:space="preserve">The design inspiration comes from the game itself. We try to make a small ball rolling by gravity. This small ball is in the game world where danger and opportunity coexist. On the left and right sides, it is the boundary between touch and death; in the middle, it is the death </w:t>
-      </w:r>
+        <w:t>The</w:t>
+      </w:r>
+      <w:proofErr w:type="spellEnd"/>
+      <w:r>
+        <w:rPr>
+          <w:rFonts w:ascii="Times New Roman" w:hAnsi="Times New Roman" w:cs="Times New Roman"/>
+          <w:sz w:val="32"/>
+          <w:szCs w:val="32"/>
+        </w:rPr>
+        <w:t xml:space="preserve"> design inspiration comes from the game itself. We try to make a small ball rolling by gravity. This small ball is in the game world where danger and opportunity coexist. On the left and right sides, it is the boundary between touch and death; in the middle, it is the death blue box and the bonus </w:t>
+      </w:r>
+      <w:r>
+        <w:rPr>
+          <w:rFonts w:ascii="Times New Roman" w:hAnsi="Times New Roman" w:cs="Times New Roman" w:hint="eastAsia"/>
+          <w:sz w:val="32"/>
+          <w:szCs w:val="32"/>
+        </w:rPr>
+        <w:t>box</w:t>
+      </w:r>
+      <w:r>
+        <w:rPr>
+          <w:rFonts w:ascii="Times New Roman" w:hAnsi="Times New Roman" w:cs="Times New Roman"/>
+          <w:sz w:val="32"/>
+          <w:szCs w:val="32"/>
+        </w:rPr>
+        <w:t>. We use blue to represent the crisis. The edge line and the death box are defined as blue, and they are abstracted into four square rectangles. Use the yellow of gold coin to represent the bonus box and abstract it into a circle of gold coin.</w:t>
+      </w:r>
+    </w:p>
+    <w:p>
+      <w:pPr>
+        <w:spacing w:line="360" w:lineRule="auto"/>
+        <w:rPr>
+          <w:rFonts w:ascii="Times New Roman" w:hAnsi="Times New Roman" w:cs="Times New Roman"/>
+          <w:sz w:val="32"/>
+          <w:szCs w:val="32"/>
+        </w:rPr>
+      </w:pPr>
       <w:r>
         <w:rPr>
           <w:rFonts w:ascii="Times New Roman" w:hAnsi="Times New Roman" w:cs="Times New Roman"/>
@@ -3403,40 +3262,6 @@
           <w:szCs w:val="32"/>
         </w:rPr>
         <w:lastRenderedPageBreak/>
-        <w:t xml:space="preserve">blue box and the bonus </w:t>
-      </w:r>
-      <w:r>
-        <w:rPr>
-          <w:rFonts w:ascii="Times New Roman" w:hAnsi="Times New Roman" w:cs="Times New Roman" w:hint="eastAsia"/>
-          <w:sz w:val="32"/>
-          <w:szCs w:val="32"/>
-        </w:rPr>
-        <w:t>box</w:t>
-      </w:r>
-      <w:r>
-        <w:rPr>
-          <w:rFonts w:ascii="Times New Roman" w:hAnsi="Times New Roman" w:cs="Times New Roman"/>
-          <w:sz w:val="32"/>
-          <w:szCs w:val="32"/>
-        </w:rPr>
-        <w:t>. We use blue to represent the crisis. The edge line and the death box are defined as blue, and they are abstracted into four square rectangles. Use the yellow of gold coin to represent the bonus box and abstract it into a circle of gold coin.</w:t>
-      </w:r>
-    </w:p>
-    <w:p>
-      <w:pPr>
-        <w:spacing w:line="360" w:lineRule="auto"/>
-        <w:rPr>
-          <w:rFonts w:ascii="Times New Roman" w:hAnsi="Times New Roman" w:cs="Times New Roman"/>
-          <w:sz w:val="32"/>
-          <w:szCs w:val="32"/>
-        </w:rPr>
-      </w:pPr>
-      <w:r>
-        <w:rPr>
-          <w:rFonts w:ascii="Times New Roman" w:hAnsi="Times New Roman" w:cs="Times New Roman"/>
-          <w:sz w:val="32"/>
-          <w:szCs w:val="32"/>
-        </w:rPr>
         <w:t>The ball is naturally round, which needs to be eye-catching and represents the opposite "life" of death. I set it as a blue contrast - pink.</w:t>
       </w:r>
     </w:p>
@@ -3463,7 +3288,7 @@
         <w:rPr>
           <w:noProof/>
         </w:rPr>
-        <w:pict>
+        <w:pict w14:anchorId="48FE5349">
           <v:shapetype id="_x0000_t75" coordsize="21600,21600" o:spt="75" o:preferrelative="t" path="m@4@5l@4@11@9@11@9@5xe" filled="f" stroked="f">
             <v:stroke joinstyle="miter"/>
             <v:formulas>
@@ -3483,12 +3308,13 @@
             <v:path o:extrusionok="f" gradientshapeok="t" o:connecttype="rect"/>
             <o:lock v:ext="edit" aspectratio="t"/>
           </v:shapetype>
-          <v:shape id="_x0000_s1029" type="#_x0000_t75" alt="" style="position:absolute;margin-left:230.25pt;margin-top:166.35pt;width:226.05pt;height:320.85pt;z-index:251660288;mso-wrap-edited:f">
+          <v:shape id="_x0000_s1030" type="#_x0000_t75" alt="" style="position:absolute;margin-left:230.25pt;margin-top:166.35pt;width:226.05pt;height:320.85pt;z-index:251660288;mso-wrap-edited:f;mso-width-percent:0;mso-height-percent:0;mso-width-percent:0;mso-height-percent:0">
             <v:imagedata r:id="rId10" o:title="uidesign_画板 1"/>
             <w10:wrap type="square"/>
           </v:shape>
         </w:pict>
       </w:r>
+      <w:proofErr w:type="spellStart"/>
       <w:r>
         <w:rPr>
           <w:rFonts w:ascii="Times New Roman" w:hAnsi="Times New Roman" w:cs="Times New Roman" w:hint="eastAsia"/>
@@ -3504,7 +3330,16 @@
           <w:sz w:val="32"/>
           <w:szCs w:val="32"/>
         </w:rPr>
-        <w:t>The square and circle in the middle of the logo intersect, and the junction is yellow, which means that the pink ball shuttles through the blue death box, so it is possible to obtain "bonus gold coin" and "vitality". The shape of the bonus circle is the same as the small ball, indicating that only survival can continuously obtain scores. The blue box outside the logo also represents the death line on both sides of the game interface.</w:t>
+        <w:t>The</w:t>
+      </w:r>
+      <w:proofErr w:type="spellEnd"/>
+      <w:r>
+        <w:rPr>
+          <w:rFonts w:ascii="Times New Roman" w:hAnsi="Times New Roman" w:cs="Times New Roman"/>
+          <w:sz w:val="32"/>
+          <w:szCs w:val="32"/>
+        </w:rPr>
+        <w:t xml:space="preserve"> square and circle in the middle of the logo intersect, and the junction is yellow, which means that the pink ball shuttles through the blue death box, so it is possible to obtain "bonus gold coin" and "vitality". The shape of the bonus circle is the same as the small ball, indicating that only survival can continuously obtain scores. The blue box outside the logo also represents the death line on both sides of the game interface.</w:t>
       </w:r>
     </w:p>
     <w:p>
@@ -3536,8 +3371,8 @@
           <w:szCs w:val="32"/>
         </w:rPr>
       </w:pPr>
-      <w:bookmarkStart w:id="25" w:name="OLE_LINK1"/>
-      <w:bookmarkStart w:id="26" w:name="OLE_LINK2"/>
+      <w:bookmarkStart w:id="23" w:name="OLE_LINK1"/>
+      <w:bookmarkStart w:id="24" w:name="OLE_LINK2"/>
       <w:r>
         <w:rPr>
           <w:rFonts w:ascii="Times New Roman" w:hAnsi="Times New Roman" w:cs="Times New Roman" w:hint="eastAsia"/>
@@ -3554,6 +3389,7 @@
         </w:rPr>
         <w:t xml:space="preserve">2: </w:t>
       </w:r>
+      <w:proofErr w:type="spellStart"/>
       <w:r>
         <w:rPr>
           <w:rFonts w:ascii="Times New Roman" w:hAnsi="Times New Roman" w:cs="Times New Roman" w:hint="eastAsia"/>
@@ -3562,6 +3398,7 @@
         </w:rPr>
         <w:t>GameUIDesign</w:t>
       </w:r>
+      <w:proofErr w:type="spellEnd"/>
     </w:p>
     <w:p>
       <w:pPr>
@@ -3572,10 +3409,10 @@
           <w:szCs w:val="28"/>
         </w:rPr>
       </w:pPr>
-      <w:bookmarkStart w:id="27" w:name="OLE_LINK5"/>
-      <w:bookmarkStart w:id="28" w:name="OLE_LINK6"/>
-      <w:bookmarkEnd w:id="25"/>
-      <w:bookmarkEnd w:id="26"/>
+      <w:bookmarkStart w:id="25" w:name="OLE_LINK5"/>
+      <w:bookmarkStart w:id="26" w:name="OLE_LINK6"/>
+      <w:bookmarkEnd w:id="23"/>
+      <w:bookmarkEnd w:id="24"/>
       <w:r>
         <w:rPr>
           <w:rFonts w:ascii="Times New Roman" w:hAnsi="Times New Roman" w:cs="Times New Roman"/>
@@ -3621,8 +3458,8 @@
         <w:t>hrs</w:t>
       </w:r>
     </w:p>
-    <w:bookmarkEnd w:id="27"/>
-    <w:bookmarkEnd w:id="28"/>
+    <w:bookmarkEnd w:id="25"/>
+    <w:bookmarkEnd w:id="26"/>
     <w:p>
       <w:pPr>
         <w:spacing w:line="360" w:lineRule="auto"/>
@@ -3670,55 +3507,46 @@
           <w:sz w:val="32"/>
           <w:szCs w:val="32"/>
         </w:rPr>
-        <w:t xml:space="preserve">The border of the two game buttons is selected with a color lower than the saturation of the logo border to make the </w:t>
-      </w:r>
-      <w:r>
-        <w:rPr>
-          <w:rFonts w:ascii="Times New Roman" w:hAnsi="Times New Roman" w:cs="Times New Roman"/>
-          <w:bCs/>
-          <w:sz w:val="32"/>
-          <w:szCs w:val="32"/>
+        <w:t xml:space="preserve">The border of the two game buttons is selected with a color lower than the saturation of the logo border to make the text more prominent and clear. Choose </w:t>
+      </w:r>
+    </w:p>
+    <w:p>
+      <w:pPr>
+        <w:spacing w:line="360" w:lineRule="auto"/>
+        <w:rPr>
+          <w:rFonts w:ascii="Times New Roman" w:hAnsi="Times New Roman" w:cs="Times New Roman"/>
+          <w:bCs/>
+          <w:sz w:val="32"/>
+          <w:szCs w:val="32"/>
+        </w:rPr>
+      </w:pPr>
+      <w:r>
+        <w:rPr>
+          <w:rFonts w:ascii="Times New Roman" w:hAnsi="Times New Roman" w:cs="Times New Roman"/>
+          <w:bCs/>
+          <w:sz w:val="32"/>
+          <w:szCs w:val="32"/>
+        </w:rPr>
+        <w:t>sans serif fonts to make the game more modern and concise.</w:t>
+      </w:r>
+    </w:p>
+    <w:p>
+      <w:pPr>
+        <w:spacing w:line="360" w:lineRule="auto"/>
+        <w:rPr>
+          <w:rFonts w:ascii="Times New Roman" w:hAnsi="Times New Roman" w:cs="Times New Roman"/>
+          <w:bCs/>
+          <w:sz w:val="32"/>
+          <w:szCs w:val="32"/>
+        </w:rPr>
+      </w:pPr>
+      <w:r>
+        <w:rPr>
+          <w:noProof/>
         </w:rPr>
         <w:lastRenderedPageBreak/>
-        <w:t xml:space="preserve">text more prominent and clear. Choose </w:t>
-      </w:r>
-    </w:p>
-    <w:p>
-      <w:pPr>
-        <w:spacing w:line="360" w:lineRule="auto"/>
-        <w:rPr>
-          <w:rFonts w:ascii="Times New Roman" w:hAnsi="Times New Roman" w:cs="Times New Roman"/>
-          <w:bCs/>
-          <w:sz w:val="32"/>
-          <w:szCs w:val="32"/>
-        </w:rPr>
-      </w:pPr>
-      <w:r>
-        <w:rPr>
-          <w:rFonts w:ascii="Times New Roman" w:hAnsi="Times New Roman" w:cs="Times New Roman"/>
-          <w:bCs/>
-          <w:sz w:val="32"/>
-          <w:szCs w:val="32"/>
-        </w:rPr>
-        <w:t>sans serif fonts to make the game more modern and concise.</w:t>
-      </w:r>
-    </w:p>
-    <w:p>
-      <w:pPr>
-        <w:spacing w:line="360" w:lineRule="auto"/>
-        <w:rPr>
-          <w:rFonts w:ascii="Times New Roman" w:hAnsi="Times New Roman" w:cs="Times New Roman"/>
-          <w:bCs/>
-          <w:sz w:val="32"/>
-          <w:szCs w:val="32"/>
-        </w:rPr>
-      </w:pPr>
-      <w:r>
-        <w:rPr>
-          <w:noProof/>
-        </w:rPr>
-        <w:pict>
-          <v:shape id="_x0000_s1028" type="#_x0000_t75" alt="" style="position:absolute;margin-left:.85pt;margin-top:17.6pt;width:218.5pt;height:309.75pt;z-index:251662336;mso-wrap-edited:f">
+        <w:pict w14:anchorId="7DB9452C">
+          <v:shape id="_x0000_s1029" type="#_x0000_t75" alt="" style="position:absolute;margin-left:.85pt;margin-top:17.6pt;width:218.5pt;height:309.75pt;z-index:251662336;mso-wrap-edited:f;mso-width-percent:0;mso-height-percent:0;mso-width-percent:0;mso-height-percent:0">
             <v:imagedata r:id="rId11" o:title="uidesign-02"/>
             <w10:wrap type="square"/>
           </v:shape>
@@ -3800,8 +3628,8 @@
         <w:rPr>
           <w:noProof/>
         </w:rPr>
-        <w:pict>
-          <v:shape id="_x0000_s1027" type="#_x0000_t75" alt="" style="position:absolute;margin-left:11.75pt;margin-top:15.8pt;width:206.75pt;height:290.2pt;z-index:251664384;mso-wrap-edited:f">
+        <w:pict w14:anchorId="53136938">
+          <v:shape id="_x0000_s1028" type="#_x0000_t75" alt="" style="position:absolute;margin-left:11.75pt;margin-top:15.8pt;width:206.75pt;height:290.2pt;z-index:251664384;mso-wrap-edited:f;mso-width-percent:0;mso-height-percent:0;mso-width-percent:0;mso-height-percent:0">
             <v:imagedata r:id="rId12" o:title="uidesign-03"/>
             <w10:wrap type="square"/>
           </v:shape>
@@ -3935,7 +3763,7 @@
           <w:sz w:val="32"/>
           <w:szCs w:val="32"/>
         </w:rPr>
-        <w:t xml:space="preserve">, the ball needs to avoid the blue box that will </w:t>
+        <w:t xml:space="preserve">, the ball needs to avoid the blue box that will make the end of the game, and touch as many yellow circles as possible. </w:t>
       </w:r>
       <w:r>
         <w:rPr>
@@ -3945,7 +3773,27 @@
           <w:szCs w:val="32"/>
         </w:rPr>
         <w:lastRenderedPageBreak/>
-        <w:t>make the end of the game, and touch as many yellow circles as possible. When you touch the blue box in the middle of the screen or the long rectangle on both sides of the screen, the "gameover" box will pop up on the interface to display the current score, restart the game or view the ranking.</w:t>
+        <w:t>When you touch the blue box in the middle of the screen or the long rectangle on both sides of the screen, the "</w:t>
+      </w:r>
+      <w:proofErr w:type="spellStart"/>
+      <w:r>
+        <w:rPr>
+          <w:rFonts w:ascii="Times New Roman" w:hAnsi="Times New Roman" w:cs="Times New Roman"/>
+          <w:bCs/>
+          <w:sz w:val="32"/>
+          <w:szCs w:val="32"/>
+        </w:rPr>
+        <w:t>gameover</w:t>
+      </w:r>
+      <w:proofErr w:type="spellEnd"/>
+      <w:r>
+        <w:rPr>
+          <w:rFonts w:ascii="Times New Roman" w:hAnsi="Times New Roman" w:cs="Times New Roman"/>
+          <w:bCs/>
+          <w:sz w:val="32"/>
+          <w:szCs w:val="32"/>
+        </w:rPr>
+        <w:t>" box will pop up on the interface to display the current score, restart the game or view the ranking.</w:t>
       </w:r>
     </w:p>
     <w:p>
@@ -4011,8 +3859,8 @@
           <w:szCs w:val="28"/>
         </w:rPr>
       </w:pPr>
-      <w:bookmarkStart w:id="29" w:name="OLE_LINK11"/>
-      <w:bookmarkStart w:id="30" w:name="OLE_LINK12"/>
+      <w:bookmarkStart w:id="27" w:name="OLE_LINK11"/>
+      <w:bookmarkStart w:id="28" w:name="OLE_LINK12"/>
       <w:r>
         <w:rPr>
           <w:rFonts w:ascii="Times New Roman" w:hAnsi="Times New Roman" w:cs="Times New Roman"/>
@@ -4100,8 +3948,8 @@
         <w:t>According to the design of the page at that time, I designed my own layout and interface in XML.</w:t>
       </w:r>
     </w:p>
-    <w:bookmarkEnd w:id="29"/>
-    <w:bookmarkEnd w:id="30"/>
+    <w:bookmarkEnd w:id="27"/>
+    <w:bookmarkEnd w:id="28"/>
     <w:p>
       <w:pPr>
         <w:spacing w:line="360" w:lineRule="auto"/>
@@ -4296,15 +4144,33 @@
           <w:szCs w:val="32"/>
         </w:rPr>
         <w:lastRenderedPageBreak/>
-        <w:t>the problems we encounter.</w:t>
-      </w:r>
-      <w:r>
-        <w:rPr>
-          <w:rFonts w:ascii="Times New Roman" w:hAnsi="Times New Roman" w:cs="Times New Roman"/>
-          <w:sz w:val="32"/>
-          <w:szCs w:val="32"/>
-        </w:rPr>
-        <w:t xml:space="preserve">For example, when </w:t>
+        <w:t xml:space="preserve">the problems we </w:t>
+      </w:r>
+      <w:proofErr w:type="spellStart"/>
+      <w:r>
+        <w:rPr>
+          <w:rFonts w:ascii="Times New Roman" w:hAnsi="Times New Roman" w:cs="Times New Roman"/>
+          <w:sz w:val="32"/>
+          <w:szCs w:val="32"/>
+        </w:rPr>
+        <w:t>encounter.</w:t>
+      </w:r>
+      <w:r>
+        <w:rPr>
+          <w:rFonts w:ascii="Times New Roman" w:hAnsi="Times New Roman" w:cs="Times New Roman"/>
+          <w:sz w:val="32"/>
+          <w:szCs w:val="32"/>
+        </w:rPr>
+        <w:t>For</w:t>
+      </w:r>
+      <w:proofErr w:type="spellEnd"/>
+      <w:r>
+        <w:rPr>
+          <w:rFonts w:ascii="Times New Roman" w:hAnsi="Times New Roman" w:cs="Times New Roman"/>
+          <w:sz w:val="32"/>
+          <w:szCs w:val="32"/>
+        </w:rPr>
+        <w:t xml:space="preserve"> example, when </w:t>
       </w:r>
       <w:r>
         <w:rPr>
@@ -4320,7 +4186,16 @@
           <w:sz w:val="32"/>
           <w:szCs w:val="32"/>
         </w:rPr>
-        <w:t xml:space="preserve"> was on Task 2, I defined obstacles and targets in the game interface</w:t>
+        <w:t xml:space="preserve"> was on Task 2, I defined obstacles and targets in the game </w:t>
+      </w:r>
+      <w:proofErr w:type="spellStart"/>
+      <w:r>
+        <w:rPr>
+          <w:rFonts w:ascii="Times New Roman" w:hAnsi="Times New Roman" w:cs="Times New Roman"/>
+          <w:sz w:val="32"/>
+          <w:szCs w:val="32"/>
+        </w:rPr>
+        <w:t>interface</w:t>
       </w:r>
       <w:r>
         <w:rPr>
@@ -4330,6 +4205,7 @@
         </w:rPr>
         <w:t>in</w:t>
       </w:r>
+      <w:proofErr w:type="spellEnd"/>
       <w:r>
         <w:rPr>
           <w:rFonts w:ascii="Times New Roman" w:hAnsi="Times New Roman" w:cs="Times New Roman"/>
@@ -4376,8 +4252,8 @@
         </w:rPr>
         <w:t>Task5</w:t>
       </w:r>
-      <w:bookmarkStart w:id="31" w:name="OLE_LINK21"/>
-      <w:bookmarkStart w:id="32" w:name="OLE_LINK22"/>
+      <w:bookmarkStart w:id="29" w:name="OLE_LINK21"/>
+      <w:bookmarkStart w:id="30" w:name="OLE_LINK22"/>
       <w:r>
         <w:rPr>
           <w:rFonts w:ascii="Times New Roman" w:hAnsi="Times New Roman" w:cs="Times New Roman" w:hint="eastAsia"/>
@@ -4394,8 +4270,8 @@
         </w:rPr>
         <w:t xml:space="preserve">amend): </w:t>
       </w:r>
-      <w:bookmarkEnd w:id="31"/>
-      <w:bookmarkEnd w:id="32"/>
+      <w:bookmarkEnd w:id="29"/>
+      <w:bookmarkEnd w:id="30"/>
       <w:r>
         <w:rPr>
           <w:rFonts w:ascii="Times New Roman" w:hAnsi="Times New Roman" w:cs="Times New Roman"/>
@@ -4410,8 +4286,18 @@
           <w:sz w:val="36"/>
           <w:szCs w:val="36"/>
         </w:rPr>
-        <w:t>Code the screen of gameActivity</w:t>
-      </w:r>
+        <w:t xml:space="preserve">Code the screen of </w:t>
+      </w:r>
+      <w:proofErr w:type="spellStart"/>
+      <w:r>
+        <w:rPr>
+          <w:rFonts w:ascii="Times New Roman" w:hAnsi="Times New Roman" w:cs="Times New Roman"/>
+          <w:sz w:val="36"/>
+          <w:szCs w:val="36"/>
+        </w:rPr>
+        <w:t>gameActivity</w:t>
+      </w:r>
+      <w:proofErr w:type="spellEnd"/>
       <w:r>
         <w:rPr>
           <w:rFonts w:ascii="Times New Roman" w:hAnsi="Times New Roman" w:cs="Times New Roman" w:hint="eastAsia"/>
@@ -4438,8 +4324,8 @@
           <w:szCs w:val="28"/>
         </w:rPr>
       </w:pPr>
-      <w:bookmarkStart w:id="33" w:name="OLE_LINK19"/>
-      <w:bookmarkStart w:id="34" w:name="OLE_LINK20"/>
+      <w:bookmarkStart w:id="31" w:name="OLE_LINK19"/>
+      <w:bookmarkStart w:id="32" w:name="OLE_LINK20"/>
       <w:r>
         <w:rPr>
           <w:rFonts w:ascii="Times New Roman" w:hAnsi="Times New Roman" w:cs="Times New Roman"/>
@@ -4468,8 +4354,8 @@
         </w:rPr>
         <w:t xml:space="preserve">2hrs </w:t>
       </w:r>
-      <w:bookmarkEnd w:id="33"/>
-      <w:bookmarkEnd w:id="34"/>
+      <w:bookmarkEnd w:id="31"/>
+      <w:bookmarkEnd w:id="32"/>
       <w:r>
         <w:rPr>
           <w:rFonts w:ascii="Times New Roman" w:hAnsi="Times New Roman" w:cs="Times New Roman"/>
@@ -4522,7 +4408,7 @@
           <w:szCs w:val="32"/>
         </w:rPr>
         <w:drawing>
-          <wp:anchor distT="0" distB="0" distL="114300" distR="114300" simplePos="0" relativeHeight="251665408" behindDoc="1" locked="0" layoutInCell="1" allowOverlap="1">
+          <wp:anchor distT="0" distB="0" distL="114300" distR="114300" simplePos="0" relativeHeight="251665408" behindDoc="1" locked="0" layoutInCell="1" allowOverlap="1" wp14:anchorId="7EECF1CD" wp14:editId="63055422">
             <wp:simplePos x="0" y="0"/>
             <wp:positionH relativeFrom="column">
               <wp:posOffset>-38100</wp:posOffset>
@@ -4605,7 +4491,16 @@
           <w:sz w:val="32"/>
           <w:szCs w:val="32"/>
         </w:rPr>
-        <w:t>dd a control to display scores</w:t>
+        <w:t xml:space="preserve">dd a control to display </w:t>
+      </w:r>
+      <w:proofErr w:type="spellStart"/>
+      <w:r>
+        <w:rPr>
+          <w:rFonts w:ascii="Times New Roman" w:hAnsi="Times New Roman" w:cs="Times New Roman"/>
+          <w:sz w:val="32"/>
+          <w:szCs w:val="32"/>
+        </w:rPr>
+        <w:t>scores</w:t>
       </w:r>
       <w:r>
         <w:rPr>
@@ -4621,23 +4516,50 @@
           <w:sz w:val="32"/>
           <w:szCs w:val="32"/>
         </w:rPr>
-        <w:t>n the top l</w:t>
-      </w:r>
-      <w:r>
-        <w:rPr>
-          <w:rFonts w:ascii="Times New Roman" w:hAnsi="Times New Roman" w:cs="Times New Roman"/>
-          <w:sz w:val="32"/>
-          <w:szCs w:val="32"/>
-        </w:rPr>
-        <w:t>eft corner of the game screen</w:t>
-      </w:r>
-      <w:r>
-        <w:rPr>
-          <w:rFonts w:ascii="Times New Roman" w:hAnsi="Times New Roman" w:cs="Times New Roman"/>
-          <w:sz w:val="32"/>
-          <w:szCs w:val="32"/>
-        </w:rPr>
-        <w:t>.Modify the previously designed game interface</w:t>
+        <w:t>n</w:t>
+      </w:r>
+      <w:proofErr w:type="spellEnd"/>
+      <w:r>
+        <w:rPr>
+          <w:rFonts w:ascii="Times New Roman" w:hAnsi="Times New Roman" w:cs="Times New Roman"/>
+          <w:sz w:val="32"/>
+          <w:szCs w:val="32"/>
+        </w:rPr>
+        <w:t xml:space="preserve"> the top l</w:t>
+      </w:r>
+      <w:r>
+        <w:rPr>
+          <w:rFonts w:ascii="Times New Roman" w:hAnsi="Times New Roman" w:cs="Times New Roman"/>
+          <w:sz w:val="32"/>
+          <w:szCs w:val="32"/>
+        </w:rPr>
+        <w:t xml:space="preserve">eft corner of the game </w:t>
+      </w:r>
+      <w:proofErr w:type="spellStart"/>
+      <w:r>
+        <w:rPr>
+          <w:rFonts w:ascii="Times New Roman" w:hAnsi="Times New Roman" w:cs="Times New Roman"/>
+          <w:sz w:val="32"/>
+          <w:szCs w:val="32"/>
+        </w:rPr>
+        <w:t>screen</w:t>
+      </w:r>
+      <w:r>
+        <w:rPr>
+          <w:rFonts w:ascii="Times New Roman" w:hAnsi="Times New Roman" w:cs="Times New Roman"/>
+          <w:sz w:val="32"/>
+          <w:szCs w:val="32"/>
+        </w:rPr>
+        <w:t>.Modify</w:t>
+      </w:r>
+      <w:proofErr w:type="spellEnd"/>
+      <w:r>
+        <w:rPr>
+          <w:rFonts w:ascii="Times New Roman" w:hAnsi="Times New Roman" w:cs="Times New Roman"/>
+          <w:sz w:val="32"/>
+          <w:szCs w:val="32"/>
+        </w:rPr>
+        <w:t xml:space="preserve"> the previously designed game interface</w:t>
       </w:r>
       <w:r>
         <w:rPr>
@@ -4665,7 +4587,7 @@
           <w:szCs w:val="32"/>
         </w:rPr>
         <w:drawing>
-          <wp:anchor distT="0" distB="0" distL="114300" distR="114300" simplePos="0" relativeHeight="251667456" behindDoc="1" locked="0" layoutInCell="1" allowOverlap="1">
+          <wp:anchor distT="0" distB="0" distL="114300" distR="114300" simplePos="0" relativeHeight="251667456" behindDoc="1" locked="0" layoutInCell="1" allowOverlap="1" wp14:anchorId="5E79968F" wp14:editId="7991CF9A">
             <wp:simplePos x="0" y="0"/>
             <wp:positionH relativeFrom="column">
               <wp:posOffset>1362710</wp:posOffset>
@@ -4734,7 +4656,7 @@
           <w:szCs w:val="32"/>
         </w:rPr>
         <w:drawing>
-          <wp:anchor distT="0" distB="0" distL="114300" distR="114300" simplePos="0" relativeHeight="251666432" behindDoc="1" locked="0" layoutInCell="1" allowOverlap="1">
+          <wp:anchor distT="0" distB="0" distL="114300" distR="114300" simplePos="0" relativeHeight="251666432" behindDoc="1" locked="0" layoutInCell="1" allowOverlap="1" wp14:anchorId="69D6371C" wp14:editId="5A0D2A3A">
             <wp:simplePos x="0" y="0"/>
             <wp:positionH relativeFrom="column">
               <wp:posOffset>-27940</wp:posOffset>
@@ -4965,8 +4887,8 @@
           <w:szCs w:val="32"/>
         </w:rPr>
       </w:pPr>
-      <w:bookmarkStart w:id="35" w:name="OLE_LINK31"/>
-      <w:bookmarkStart w:id="36" w:name="OLE_LINK32"/>
+      <w:bookmarkStart w:id="33" w:name="OLE_LINK31"/>
+      <w:bookmarkStart w:id="34" w:name="OLE_LINK32"/>
       <w:r>
         <w:rPr>
           <w:rFonts w:ascii="Times New Roman" w:hAnsi="Times New Roman" w:cs="Times New Roman"/>
@@ -5012,8 +4934,8 @@
         <w:t>30min</w:t>
       </w:r>
     </w:p>
-    <w:bookmarkEnd w:id="35"/>
-    <w:bookmarkEnd w:id="36"/>
+    <w:bookmarkEnd w:id="33"/>
+    <w:bookmarkEnd w:id="34"/>
     <w:p>
       <w:pPr>
         <w:spacing w:line="360" w:lineRule="auto"/>
@@ -5078,8 +5000,8 @@
           <w:szCs w:val="32"/>
         </w:rPr>
       </w:pPr>
-      <w:bookmarkStart w:id="37" w:name="OLE_LINK37"/>
-      <w:bookmarkStart w:id="38" w:name="OLE_LINK38"/>
+      <w:bookmarkStart w:id="35" w:name="OLE_LINK37"/>
+      <w:bookmarkStart w:id="36" w:name="OLE_LINK38"/>
       <w:r>
         <w:rPr>
           <w:rFonts w:ascii="Times New Roman" w:hAnsi="Times New Roman" w:cs="Times New Roman"/>
@@ -5133,8 +5055,8 @@
         <w:t>30min</w:t>
       </w:r>
     </w:p>
-    <w:bookmarkEnd w:id="37"/>
-    <w:bookmarkEnd w:id="38"/>
+    <w:bookmarkEnd w:id="35"/>
+    <w:bookmarkEnd w:id="36"/>
     <w:p>
       <w:pPr>
         <w:spacing w:line="360" w:lineRule="auto"/>
@@ -5206,8 +5128,8 @@
           <w:szCs w:val="32"/>
         </w:rPr>
       </w:pPr>
-      <w:bookmarkStart w:id="39" w:name="OLE_LINK41"/>
-      <w:bookmarkStart w:id="40" w:name="OLE_LINK42"/>
+      <w:bookmarkStart w:id="37" w:name="OLE_LINK41"/>
+      <w:bookmarkStart w:id="38" w:name="OLE_LINK42"/>
       <w:r>
         <w:rPr>
           <w:rFonts w:ascii="Times New Roman" w:hAnsi="Times New Roman" w:cs="Times New Roman"/>
@@ -5261,24 +5183,78 @@
         <w:t>rs</w:t>
       </w:r>
     </w:p>
-    <w:bookmarkEnd w:id="39"/>
-    <w:bookmarkEnd w:id="40"/>
-    <w:p>
-      <w:pPr>
-        <w:spacing w:line="360" w:lineRule="auto"/>
-        <w:rPr>
-          <w:rFonts w:ascii="Times New Roman" w:hAnsi="Times New Roman" w:cs="Times New Roman"/>
-          <w:sz w:val="32"/>
-          <w:szCs w:val="32"/>
-        </w:rPr>
-      </w:pPr>
-      <w:r>
-        <w:rPr>
-          <w:rFonts w:ascii="Times New Roman" w:hAnsi="Times New Roman" w:cs="Times New Roman"/>
-          <w:sz w:val="32"/>
-          <w:szCs w:val="32"/>
-        </w:rPr>
-        <w:t>Object as the parent class of visible objects in canvas is added in this task, the DrawRectangle class represents obstacles and endGamebar. And the DrawCircle class represents both targets and ball.</w:t>
+    <w:bookmarkEnd w:id="37"/>
+    <w:bookmarkEnd w:id="38"/>
+    <w:p>
+      <w:pPr>
+        <w:spacing w:line="360" w:lineRule="auto"/>
+        <w:rPr>
+          <w:rFonts w:ascii="Times New Roman" w:hAnsi="Times New Roman" w:cs="Times New Roman"/>
+          <w:sz w:val="32"/>
+          <w:szCs w:val="32"/>
+        </w:rPr>
+      </w:pPr>
+      <w:r>
+        <w:rPr>
+          <w:rFonts w:ascii="Times New Roman" w:hAnsi="Times New Roman" w:cs="Times New Roman"/>
+          <w:sz w:val="32"/>
+          <w:szCs w:val="32"/>
+        </w:rPr>
+        <w:t xml:space="preserve">Object as the parent class of visible objects in canvas is added in this task, the </w:t>
+      </w:r>
+      <w:proofErr w:type="spellStart"/>
+      <w:r>
+        <w:rPr>
+          <w:rFonts w:ascii="Times New Roman" w:hAnsi="Times New Roman" w:cs="Times New Roman"/>
+          <w:sz w:val="32"/>
+          <w:szCs w:val="32"/>
+        </w:rPr>
+        <w:t>DrawRectangle</w:t>
+      </w:r>
+      <w:proofErr w:type="spellEnd"/>
+      <w:r>
+        <w:rPr>
+          <w:rFonts w:ascii="Times New Roman" w:hAnsi="Times New Roman" w:cs="Times New Roman"/>
+          <w:sz w:val="32"/>
+          <w:szCs w:val="32"/>
+        </w:rPr>
+        <w:t xml:space="preserve"> class represents obstacles and </w:t>
+      </w:r>
+      <w:proofErr w:type="spellStart"/>
+      <w:r>
+        <w:rPr>
+          <w:rFonts w:ascii="Times New Roman" w:hAnsi="Times New Roman" w:cs="Times New Roman"/>
+          <w:sz w:val="32"/>
+          <w:szCs w:val="32"/>
+        </w:rPr>
+        <w:t>endGamebar</w:t>
+      </w:r>
+      <w:proofErr w:type="spellEnd"/>
+      <w:r>
+        <w:rPr>
+          <w:rFonts w:ascii="Times New Roman" w:hAnsi="Times New Roman" w:cs="Times New Roman"/>
+          <w:sz w:val="32"/>
+          <w:szCs w:val="32"/>
+        </w:rPr>
+        <w:t xml:space="preserve">. And the </w:t>
+      </w:r>
+      <w:proofErr w:type="spellStart"/>
+      <w:r>
+        <w:rPr>
+          <w:rFonts w:ascii="Times New Roman" w:hAnsi="Times New Roman" w:cs="Times New Roman"/>
+          <w:sz w:val="32"/>
+          <w:szCs w:val="32"/>
+        </w:rPr>
+        <w:t>DrawCircle</w:t>
+      </w:r>
+      <w:proofErr w:type="spellEnd"/>
+      <w:r>
+        <w:rPr>
+          <w:rFonts w:ascii="Times New Roman" w:hAnsi="Times New Roman" w:cs="Times New Roman"/>
+          <w:sz w:val="32"/>
+          <w:szCs w:val="32"/>
+        </w:rPr>
+        <w:t xml:space="preserve"> class represents both targets and ball.</w:t>
       </w:r>
     </w:p>
     <w:p>
@@ -5334,8 +5310,8 @@
           <w:szCs w:val="32"/>
         </w:rPr>
       </w:pPr>
-      <w:bookmarkStart w:id="41" w:name="OLE_LINK47"/>
-      <w:bookmarkStart w:id="42" w:name="OLE_LINK48"/>
+      <w:bookmarkStart w:id="39" w:name="OLE_LINK47"/>
+      <w:bookmarkStart w:id="40" w:name="OLE_LINK48"/>
       <w:r>
         <w:rPr>
           <w:rFonts w:ascii="Times New Roman" w:hAnsi="Times New Roman" w:cs="Times New Roman"/>
@@ -5390,8 +5366,8 @@
         <w:t>3hrs</w:t>
       </w:r>
     </w:p>
-    <w:bookmarkEnd w:id="41"/>
-    <w:bookmarkEnd w:id="42"/>
+    <w:bookmarkEnd w:id="39"/>
+    <w:bookmarkEnd w:id="40"/>
     <w:p>
       <w:pPr>
         <w:spacing w:line="360" w:lineRule="auto"/>
@@ -5529,7 +5505,7 @@
           <w:szCs w:val="32"/>
         </w:rPr>
         <w:drawing>
-          <wp:anchor distT="0" distB="0" distL="114300" distR="114300" simplePos="0" relativeHeight="251669504" behindDoc="1" locked="0" layoutInCell="1" allowOverlap="1">
+          <wp:anchor distT="0" distB="0" distL="114300" distR="114300" simplePos="0" relativeHeight="251669504" behindDoc="1" locked="0" layoutInCell="1" allowOverlap="1" wp14:anchorId="4619D2FA" wp14:editId="67BFADD7">
             <wp:simplePos x="0" y="0"/>
             <wp:positionH relativeFrom="column">
               <wp:posOffset>1414145</wp:posOffset>
@@ -5600,7 +5576,7 @@
           <w:szCs w:val="32"/>
         </w:rPr>
         <w:drawing>
-          <wp:anchor distT="0" distB="0" distL="114300" distR="114300" simplePos="0" relativeHeight="251668480" behindDoc="1" locked="0" layoutInCell="1" allowOverlap="1">
+          <wp:anchor distT="0" distB="0" distL="114300" distR="114300" simplePos="0" relativeHeight="251668480" behindDoc="1" locked="0" layoutInCell="1" allowOverlap="1" wp14:anchorId="3F7CF5F6" wp14:editId="37F4A493">
             <wp:simplePos x="0" y="0"/>
             <wp:positionH relativeFrom="column">
               <wp:posOffset>-48895</wp:posOffset>
@@ -5978,6 +5954,7 @@
         </w:rPr>
         <w:t xml:space="preserve">The </w:t>
       </w:r>
+      <w:proofErr w:type="spellStart"/>
       <w:r>
         <w:rPr>
           <w:rFonts w:ascii="Times New Roman" w:hAnsi="Times New Roman" w:cs="Times New Roman" w:hint="eastAsia"/>
@@ -5992,7 +5969,16 @@
           <w:sz w:val="32"/>
           <w:szCs w:val="32"/>
         </w:rPr>
-        <w:t xml:space="preserve">object has the following characteristics: 1. When the ball touches the </w:t>
+        <w:t>object</w:t>
+      </w:r>
+      <w:proofErr w:type="spellEnd"/>
+      <w:r>
+        <w:rPr>
+          <w:rFonts w:ascii="Times New Roman" w:hAnsi="Times New Roman" w:cs="Times New Roman"/>
+          <w:sz w:val="32"/>
+          <w:szCs w:val="32"/>
+        </w:rPr>
+        <w:t xml:space="preserve"> has the following characteristics: 1. When the ball touches the </w:t>
       </w:r>
       <w:r>
         <w:rPr>
@@ -6008,7 +5994,16 @@
           <w:sz w:val="32"/>
           <w:szCs w:val="32"/>
         </w:rPr>
-        <w:t xml:space="preserve"> object, the s</w:t>
+        <w:t xml:space="preserve"> object, the </w:t>
+      </w:r>
+      <w:proofErr w:type="spellStart"/>
+      <w:r>
+        <w:rPr>
+          <w:rFonts w:ascii="Times New Roman" w:hAnsi="Times New Roman" w:cs="Times New Roman"/>
+          <w:sz w:val="32"/>
+          <w:szCs w:val="32"/>
+        </w:rPr>
+        <w:t>s</w:t>
       </w:r>
       <w:r>
         <w:rPr>
@@ -6018,6 +6013,7 @@
         </w:rPr>
         <w:t>reward</w:t>
       </w:r>
+      <w:proofErr w:type="spellEnd"/>
       <w:r>
         <w:rPr>
           <w:rFonts w:ascii="Times New Roman" w:hAnsi="Times New Roman" w:cs="Times New Roman"/>
@@ -6082,7 +6078,7 @@
           <w:szCs w:val="32"/>
         </w:rPr>
         <w:drawing>
-          <wp:anchor distT="0" distB="0" distL="114300" distR="114300" simplePos="0" relativeHeight="251671552" behindDoc="1" locked="0" layoutInCell="1" allowOverlap="1">
+          <wp:anchor distT="0" distB="0" distL="114300" distR="114300" simplePos="0" relativeHeight="251671552" behindDoc="1" locked="0" layoutInCell="1" allowOverlap="1" wp14:anchorId="3F5A7CCF" wp14:editId="0D72F023">
             <wp:simplePos x="0" y="0"/>
             <wp:positionH relativeFrom="column">
               <wp:posOffset>1452880</wp:posOffset>
@@ -6153,7 +6149,7 @@
           <w:szCs w:val="32"/>
         </w:rPr>
         <w:drawing>
-          <wp:anchor distT="0" distB="0" distL="114300" distR="114300" simplePos="0" relativeHeight="251670528" behindDoc="1" locked="0" layoutInCell="1" allowOverlap="1">
+          <wp:anchor distT="0" distB="0" distL="114300" distR="114300" simplePos="0" relativeHeight="251670528" behindDoc="1" locked="0" layoutInCell="1" allowOverlap="1" wp14:anchorId="0D732784" wp14:editId="15BF9A4B">
             <wp:simplePos x="0" y="0"/>
             <wp:positionH relativeFrom="column">
               <wp:posOffset>-29845</wp:posOffset>
@@ -6302,7 +6298,25 @@
           <w:sz w:val="32"/>
           <w:szCs w:val="32"/>
         </w:rPr>
-        <w:t>1. Androdex test: touch the square obstacle to rebound, touch the Yellow scoring circle, the circle disappears, and the ball continues to roll.</w:t>
+        <w:t xml:space="preserve">1. </w:t>
+      </w:r>
+      <w:proofErr w:type="spellStart"/>
+      <w:r>
+        <w:rPr>
+          <w:rFonts w:ascii="Times New Roman" w:hAnsi="Times New Roman" w:cs="Times New Roman"/>
+          <w:sz w:val="32"/>
+          <w:szCs w:val="32"/>
+        </w:rPr>
+        <w:t>Androdex</w:t>
+      </w:r>
+      <w:proofErr w:type="spellEnd"/>
+      <w:r>
+        <w:rPr>
+          <w:rFonts w:ascii="Times New Roman" w:hAnsi="Times New Roman" w:cs="Times New Roman"/>
+          <w:sz w:val="32"/>
+          <w:szCs w:val="32"/>
+        </w:rPr>
+        <w:t xml:space="preserve"> test: touch the square obstacle to rebound, touch the Yellow scoring circle, the circle disappears, and the ball continues to roll.</w:t>
       </w:r>
     </w:p>
     <w:p>
@@ -6699,7 +6713,27 @@
           <w:sz w:val="32"/>
           <w:szCs w:val="32"/>
         </w:rPr>
-        <w:t xml:space="preserve">3. Swipefingers </w:t>
+        <w:t xml:space="preserve">3. </w:t>
+      </w:r>
+      <w:proofErr w:type="spellStart"/>
+      <w:r>
+        <w:rPr>
+          <w:rFonts w:ascii="Times New Roman" w:hAnsi="Times New Roman" w:cs="Times New Roman"/>
+          <w:bCs/>
+          <w:sz w:val="32"/>
+          <w:szCs w:val="32"/>
+        </w:rPr>
+        <w:t>Swipefingers</w:t>
+      </w:r>
+      <w:proofErr w:type="spellEnd"/>
+      <w:r>
+        <w:rPr>
+          <w:rFonts w:ascii="Times New Roman" w:hAnsi="Times New Roman" w:cs="Times New Roman"/>
+          <w:bCs/>
+          <w:sz w:val="32"/>
+          <w:szCs w:val="32"/>
+        </w:rPr>
+        <w:t xml:space="preserve"> </w:t>
       </w:r>
       <w:r>
         <w:rPr>
@@ -6789,6 +6823,22 @@
         </w:rPr>
         <w:t>Show the endgame screen</w:t>
       </w:r>
+      <w:r>
+        <w:rPr>
+          <w:rFonts w:ascii="Times New Roman" w:hAnsi="Times New Roman" w:cs="Times New Roman"/>
+          <w:sz w:val="36"/>
+          <w:szCs w:val="36"/>
+        </w:rPr>
+        <w:t xml:space="preserve"> —</w:t>
+      </w:r>
+      <w:r>
+        <w:rPr>
+          <w:rFonts w:ascii="Times New Roman" w:hAnsi="Times New Roman" w:cs="Times New Roman" w:hint="eastAsia"/>
+          <w:sz w:val="36"/>
+          <w:szCs w:val="36"/>
+        </w:rPr>
+        <w:t>X</w:t>
+      </w:r>
     </w:p>
     <w:p>
       <w:pPr>
@@ -6896,8 +6946,8 @@
         <w:rPr>
           <w:noProof/>
         </w:rPr>
-        <w:pict>
-          <v:shape id="_x0000_s1026" type="#_x0000_t75" alt="" style="position:absolute;margin-left:0;margin-top:30.8pt;width:206.75pt;height:290.2pt;z-index:251673600;mso-wrap-edited:f">
+        <w:pict w14:anchorId="728EF095">
+          <v:shape id="_x0000_s1027" type="#_x0000_t75" alt="" style="position:absolute;margin-left:0;margin-top:30.8pt;width:206.75pt;height:290.2pt;z-index:251673600;mso-wrap-edited:f;mso-width-percent:0;mso-height-percent:0;mso-width-percent:0;mso-height-percent:0">
             <v:imagedata r:id="rId12" o:title="uidesign-03"/>
             <w10:wrap type="square"/>
           </v:shape>
@@ -6935,8 +6985,8 @@
           <w:sz w:val="32"/>
           <w:szCs w:val="32"/>
         </w:rPr>
-        <w:pict>
-          <v:shape id="Ink 28" o:spid="_x0000_s1030" type="#_x0000_t75" style="position:absolute;margin-left:-11.95pt;margin-top:96.75pt;width:79.05pt;height:39pt;z-index:251676672;visibility:visible" o:gfxdata="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">
+        <w:pict w14:anchorId="3B50AAFA">
+          <v:shape id="Ink 28" o:spid="_x0000_s1026" type="#_x0000_t75" alt="" style="position:absolute;margin-left:-11.95pt;margin-top:96.75pt;width:79.05pt;height:39pt;z-index:251676672;visibility:visible;mso-wrap-edited:f;mso-width-percent:0;mso-height-percent:0;mso-width-percent:0;mso-height-percent:0">
             <v:imagedata r:id="rId20" o:title=""/>
             <o:lock v:ext="edit" rotation="t" aspectratio="f"/>
           </v:shape>
@@ -6952,7 +7002,7 @@
           <w:szCs w:val="32"/>
         </w:rPr>
         <w:drawing>
-          <wp:inline distT="0" distB="0" distL="0" distR="0">
+          <wp:inline distT="0" distB="0" distL="0" distR="0" wp14:anchorId="6858C3C2" wp14:editId="305ACA0F">
             <wp:extent cx="1700011" cy="3472010"/>
             <wp:effectExtent l="0" t="0" r="0" b="0"/>
             <wp:docPr id="22" name="Picture 22"/>
@@ -6970,7 +7020,7 @@
                     <a:blip r:embed="rId21" cstate="print">
                       <a:extLst>
                         <a:ext uri="{28A0092B-C50C-407E-A947-70E740481C1C}">
-                          <a14:useLocalDpi xmlns:a14="http://schemas.microsoft.com/office/drawing/2010/main" xmlns:wps="http://schemas.microsoft.com/office/word/2010/wordprocessingShape" xmlns:wpi="http://schemas.microsoft.com/office/word/2010/wordprocessingInk" xmlns:wpg="http://schemas.microsoft.com/office/word/2010/wordprocessingGroup" xmlns:w16se="http://schemas.microsoft.com/office/word/2015/wordml/symex" xmlns:w16="http://schemas.microsoft.com/office/word/2018/wordml" xmlns:w16cid="http://schemas.microsoft.com/office/word/2016/wordml/cid" xmlns:w16cex="http://schemas.microsoft.com/office/word/2018/wordml/cex" xmlns:w15="http://schemas.microsoft.com/office/word/2012/wordml" xmlns:w14="http://schemas.microsoft.com/office/word/2010/wordml" xmlns:w="http://schemas.openxmlformats.org/wordprocessingml/2006/main" xmlns:w10="urn:schemas-microsoft-com:office:word" xmlns:wp14="http://schemas.microsoft.com/office/word/2010/wordprocessingDrawing" xmlns:v="urn:schemas-microsoft-com:vml" xmlns:o="urn:schemas-microsoft-com:office:office" xmlns:am3d="http://schemas.microsoft.com/office/drawing/2017/model3d" xmlns:aink="http://schemas.microsoft.com/office/drawing/2016/ink" xmlns:mc="http://schemas.openxmlformats.org/markup-compatibility/2006" xmlns:cx8="http://schemas.microsoft.com/office/drawing/2016/5/14/chartex" xmlns:cx7="http://schemas.microsoft.com/office/drawing/2016/5/13/chartex" xmlns:cx6="http://schemas.microsoft.com/office/drawing/2016/5/12/chartex" xmlns:cx5="http://schemas.microsoft.com/office/drawing/2016/5/11/chartex" xmlns:cx4="http://schemas.microsoft.com/office/drawing/2016/5/10/chartex" xmlns:cx3="http://schemas.microsoft.com/office/drawing/2016/5/9/chartex" xmlns:cx2="http://schemas.microsoft.com/office/drawing/2015/10/21/chartex" xmlns:cx1="http://schemas.microsoft.com/office/drawing/2015/9/8/chartex" xmlns:cx="http://schemas.microsoft.com/office/drawing/2014/chartex" xmlns:wpc="http://schemas.microsoft.com/office/word/2010/wordprocessingCanvas" xmlns="" val="0"/>
+                          <a14:useLocalDpi xmlns:a14="http://schemas.microsoft.com/office/drawing/2010/main" val="0"/>
                         </a:ext>
                       </a:extLst>
                     </a:blip>
@@ -6993,8 +7043,8 @@
           </wp:inline>
         </w:drawing>
       </w:r>
-      <w:bookmarkStart w:id="43" w:name="OLE_LINK27"/>
-      <w:bookmarkStart w:id="44" w:name="OLE_LINK28"/>
+      <w:bookmarkStart w:id="41" w:name="OLE_LINK27"/>
+      <w:bookmarkStart w:id="42" w:name="OLE_LINK28"/>
     </w:p>
     <w:p>
       <w:pPr>
@@ -7029,8 +7079,8 @@
         </w:rPr>
         <w:t xml:space="preserve">Release </w:t>
       </w:r>
-      <w:bookmarkStart w:id="45" w:name="OLE_LINK23"/>
-      <w:bookmarkStart w:id="46" w:name="OLE_LINK24"/>
+      <w:bookmarkStart w:id="43" w:name="OLE_LINK23"/>
+      <w:bookmarkStart w:id="44" w:name="OLE_LINK24"/>
       <w:r>
         <w:rPr>
           <w:rFonts w:ascii="Times New Roman" w:hAnsi="Times New Roman" w:cs="Times New Roman"/>
@@ -7051,8 +7101,8 @@
         </w:rPr>
         <w:t>ersion</w:t>
       </w:r>
-      <w:bookmarkEnd w:id="45"/>
-      <w:bookmarkEnd w:id="46"/>
+      <w:bookmarkEnd w:id="43"/>
+      <w:bookmarkEnd w:id="44"/>
       <w:r>
         <w:rPr>
           <w:rFonts w:ascii="Times New Roman" w:hAnsi="Times New Roman" w:cs="Times New Roman"/>
@@ -7074,13 +7124,13 @@
         <w:t>.0</w:t>
       </w:r>
     </w:p>
-    <w:bookmarkEnd w:id="43"/>
-    <w:bookmarkEnd w:id="44"/>
-    <w:p>
-      <w:pPr>
-        <w:spacing w:line="360" w:lineRule="auto"/>
-        <w:rPr>
-          <w:rFonts w:ascii="Times New Roman" w:hAnsi="Times New Roman" w:cs="Times New Roman" w:hint="eastAsia"/>
+    <w:bookmarkEnd w:id="41"/>
+    <w:bookmarkEnd w:id="42"/>
+    <w:p>
+      <w:pPr>
+        <w:spacing w:line="360" w:lineRule="auto"/>
+        <w:rPr>
+          <w:rFonts w:ascii="Times New Roman" w:hAnsi="Times New Roman" w:cs="Times New Roman"/>
           <w:sz w:val="32"/>
           <w:szCs w:val="32"/>
         </w:rPr>
@@ -7134,8 +7184,380 @@
           <w:sz w:val="32"/>
           <w:szCs w:val="32"/>
         </w:rPr>
-        <w:t>We extend the main and task 14 (plus) tests.</w:t>
-      </w:r>
+        <w:t>We extend the main and task 14 (plus) tests</w:t>
+      </w:r>
+      <w:r>
+        <w:rPr>
+          <w:rFonts w:ascii="Times New Roman" w:hAnsi="Times New Roman" w:cs="Times New Roman"/>
+          <w:sz w:val="32"/>
+          <w:szCs w:val="32"/>
+        </w:rPr>
+        <w:t xml:space="preserve"> and amend the task5 and task6</w:t>
+      </w:r>
+      <w:r>
+        <w:rPr>
+          <w:rFonts w:ascii="Times New Roman" w:hAnsi="Times New Roman" w:cs="Times New Roman"/>
+          <w:sz w:val="32"/>
+          <w:szCs w:val="32"/>
+        </w:rPr>
+        <w:t>.</w:t>
+      </w:r>
+    </w:p>
+    <w:p>
+      <w:pPr>
+        <w:spacing w:line="360" w:lineRule="auto"/>
+        <w:rPr>
+          <w:rFonts w:ascii="Times New Roman" w:hAnsi="Times New Roman" w:cs="Times New Roman"/>
+          <w:sz w:val="32"/>
+          <w:szCs w:val="32"/>
+        </w:rPr>
+      </w:pPr>
+    </w:p>
+    <w:p>
+      <w:pPr>
+        <w:spacing w:line="360" w:lineRule="auto"/>
+        <w:rPr>
+          <w:rFonts w:ascii="Times New Roman" w:hAnsi="Times New Roman" w:cs="Times New Roman"/>
+          <w:sz w:val="32"/>
+          <w:szCs w:val="32"/>
+        </w:rPr>
+      </w:pPr>
+    </w:p>
+    <w:p>
+      <w:pPr>
+        <w:spacing w:line="360" w:lineRule="auto"/>
+        <w:rPr>
+          <w:rFonts w:ascii="Times New Roman" w:hAnsi="Times New Roman" w:cs="Times New Roman"/>
+          <w:sz w:val="36"/>
+          <w:szCs w:val="36"/>
+        </w:rPr>
+      </w:pPr>
+      <w:r>
+        <w:rPr>
+          <w:rFonts w:ascii="Times New Roman" w:hAnsi="Times New Roman" w:cs="Times New Roman" w:hint="eastAsia"/>
+          <w:sz w:val="36"/>
+          <w:szCs w:val="36"/>
+        </w:rPr>
+        <w:t>Task</w:t>
+      </w:r>
+      <w:r>
+        <w:rPr>
+          <w:rFonts w:ascii="Times New Roman" w:hAnsi="Times New Roman" w:cs="Times New Roman"/>
+          <w:sz w:val="36"/>
+          <w:szCs w:val="36"/>
+        </w:rPr>
+        <w:t>15: Define and code functions in ranking screen</w:t>
+      </w:r>
+    </w:p>
+    <w:p>
+      <w:pPr>
+        <w:spacing w:line="360" w:lineRule="auto"/>
+        <w:rPr>
+          <w:rFonts w:ascii="Times New Roman" w:hAnsi="Times New Roman" w:cs="Times New Roman"/>
+          <w:sz w:val="32"/>
+          <w:szCs w:val="32"/>
+        </w:rPr>
+      </w:pPr>
+      <w:r>
+        <w:rPr>
+          <w:rFonts w:ascii="Times New Roman" w:hAnsi="Times New Roman" w:cs="Times New Roman"/>
+          <w:b/>
+          <w:bCs/>
+          <w:sz w:val="32"/>
+          <w:szCs w:val="32"/>
+        </w:rPr>
+        <w:t>E</w:t>
+      </w:r>
+      <w:r>
+        <w:rPr>
+          <w:rFonts w:ascii="Times New Roman" w:hAnsi="Times New Roman" w:cs="Times New Roman"/>
+          <w:b/>
+          <w:bCs/>
+          <w:sz w:val="32"/>
+          <w:szCs w:val="32"/>
+        </w:rPr>
+        <w:t>TA:</w:t>
+      </w:r>
+      <w:r>
+        <w:rPr>
+          <w:rFonts w:ascii="Times New Roman" w:hAnsi="Times New Roman" w:cs="Times New Roman"/>
+          <w:sz w:val="32"/>
+          <w:szCs w:val="32"/>
+        </w:rPr>
+        <w:t>15</w:t>
+      </w:r>
+      <w:r>
+        <w:rPr>
+          <w:rFonts w:ascii="Times New Roman" w:hAnsi="Times New Roman" w:cs="Times New Roman" w:hint="eastAsia"/>
+          <w:sz w:val="32"/>
+          <w:szCs w:val="32"/>
+        </w:rPr>
+        <w:t>mins</w:t>
+      </w:r>
+      <w:r>
+        <w:rPr>
+          <w:rFonts w:ascii="Times New Roman" w:hAnsi="Times New Roman" w:cs="Times New Roman"/>
+          <w:sz w:val="32"/>
+          <w:szCs w:val="32"/>
+        </w:rPr>
+        <w:t xml:space="preserve"> </w:t>
+      </w:r>
+      <w:r>
+        <w:rPr>
+          <w:rFonts w:ascii="Times New Roman" w:hAnsi="Times New Roman" w:cs="Times New Roman"/>
+          <w:b/>
+          <w:bCs/>
+          <w:sz w:val="32"/>
+          <w:szCs w:val="32"/>
+        </w:rPr>
+        <w:t>Actual:</w:t>
+      </w:r>
+      <w:r>
+        <w:rPr>
+          <w:rFonts w:ascii="Times New Roman" w:hAnsi="Times New Roman" w:cs="Times New Roman"/>
+          <w:sz w:val="32"/>
+          <w:szCs w:val="32"/>
+        </w:rPr>
+        <w:t>15mins</w:t>
+      </w:r>
+    </w:p>
+    <w:p>
+      <w:pPr>
+        <w:spacing w:line="360" w:lineRule="auto"/>
+        <w:rPr>
+          <w:rFonts w:ascii="Times New Roman" w:hAnsi="Times New Roman" w:cs="Times New Roman"/>
+          <w:sz w:val="36"/>
+          <w:szCs w:val="36"/>
+        </w:rPr>
+      </w:pPr>
+    </w:p>
+    <w:p>
+      <w:pPr>
+        <w:spacing w:line="360" w:lineRule="auto"/>
+        <w:rPr>
+          <w:rFonts w:ascii="Times New Roman" w:hAnsi="Times New Roman" w:cs="Times New Roman"/>
+          <w:sz w:val="36"/>
+          <w:szCs w:val="36"/>
+        </w:rPr>
+      </w:pPr>
+    </w:p>
+    <w:p>
+      <w:pPr>
+        <w:spacing w:line="360" w:lineRule="auto"/>
+        <w:rPr>
+          <w:rFonts w:ascii="Times New Roman" w:hAnsi="Times New Roman" w:cs="Times New Roman"/>
+          <w:sz w:val="36"/>
+          <w:szCs w:val="36"/>
+        </w:rPr>
+      </w:pPr>
+      <w:r>
+        <w:rPr>
+          <w:rFonts w:ascii="Times New Roman" w:hAnsi="Times New Roman" w:cs="Times New Roman" w:hint="eastAsia"/>
+          <w:sz w:val="36"/>
+          <w:szCs w:val="36"/>
+        </w:rPr>
+        <w:t>Task1</w:t>
+      </w:r>
+      <w:r>
+        <w:rPr>
+          <w:rFonts w:ascii="Times New Roman" w:hAnsi="Times New Roman" w:cs="Times New Roman"/>
+          <w:sz w:val="36"/>
+          <w:szCs w:val="36"/>
+        </w:rPr>
+        <w:t>6: Display pseudo data in ranking screen</w:t>
+      </w:r>
+    </w:p>
+    <w:p>
+      <w:pPr>
+        <w:spacing w:line="360" w:lineRule="auto"/>
+        <w:rPr>
+          <w:rFonts w:ascii="Times New Roman" w:hAnsi="Times New Roman" w:cs="Times New Roman"/>
+          <w:sz w:val="32"/>
+          <w:szCs w:val="32"/>
+        </w:rPr>
+      </w:pPr>
+      <w:r>
+        <w:rPr>
+          <w:rFonts w:ascii="Times New Roman" w:hAnsi="Times New Roman" w:cs="Times New Roman"/>
+          <w:b/>
+          <w:bCs/>
+          <w:sz w:val="32"/>
+          <w:szCs w:val="32"/>
+        </w:rPr>
+        <w:t>E</w:t>
+      </w:r>
+      <w:r>
+        <w:rPr>
+          <w:rFonts w:ascii="Times New Roman" w:hAnsi="Times New Roman" w:cs="Times New Roman"/>
+          <w:b/>
+          <w:bCs/>
+          <w:sz w:val="32"/>
+          <w:szCs w:val="32"/>
+        </w:rPr>
+        <w:t>TA:</w:t>
+      </w:r>
+      <w:r>
+        <w:rPr>
+          <w:rFonts w:ascii="Times New Roman" w:hAnsi="Times New Roman" w:cs="Times New Roman"/>
+          <w:sz w:val="32"/>
+          <w:szCs w:val="32"/>
+        </w:rPr>
+        <w:t>1</w:t>
+      </w:r>
+      <w:r>
+        <w:rPr>
+          <w:rFonts w:ascii="Times New Roman" w:hAnsi="Times New Roman" w:cs="Times New Roman" w:hint="eastAsia"/>
+          <w:sz w:val="32"/>
+          <w:szCs w:val="32"/>
+        </w:rPr>
+        <w:t xml:space="preserve">hrs </w:t>
+      </w:r>
+      <w:r>
+        <w:rPr>
+          <w:rFonts w:ascii="Times New Roman" w:hAnsi="Times New Roman" w:cs="Times New Roman"/>
+          <w:b/>
+          <w:bCs/>
+          <w:sz w:val="32"/>
+          <w:szCs w:val="32"/>
+        </w:rPr>
+        <w:t>Actual:</w:t>
+      </w:r>
+      <w:r>
+        <w:rPr>
+          <w:rFonts w:ascii="Times New Roman" w:hAnsi="Times New Roman" w:cs="Times New Roman"/>
+          <w:sz w:val="32"/>
+          <w:szCs w:val="32"/>
+        </w:rPr>
+        <w:t>15mins</w:t>
+      </w:r>
+    </w:p>
+    <w:p>
+      <w:pPr>
+        <w:spacing w:line="360" w:lineRule="auto"/>
+        <w:rPr>
+          <w:rFonts w:ascii="Times New Roman" w:hAnsi="Times New Roman" w:cs="Times New Roman"/>
+          <w:sz w:val="32"/>
+          <w:szCs w:val="32"/>
+        </w:rPr>
+      </w:pPr>
+      <w:r>
+        <w:rPr>
+          <w:rFonts w:ascii="Times New Roman" w:hAnsi="Times New Roman" w:cs="Times New Roman"/>
+          <w:sz w:val="32"/>
+          <w:szCs w:val="32"/>
+        </w:rPr>
+        <w:t>In order to show the integrity of the ranking interface, I gave several initial values by default - 00 points</w:t>
+      </w:r>
+    </w:p>
+    <w:p>
+      <w:pPr>
+        <w:spacing w:line="360" w:lineRule="auto"/>
+        <w:rPr>
+          <w:rFonts w:ascii="Times New Roman" w:hAnsi="Times New Roman" w:cs="Times New Roman"/>
+          <w:sz w:val="36"/>
+          <w:szCs w:val="36"/>
+        </w:rPr>
+      </w:pPr>
+    </w:p>
+    <w:p>
+      <w:pPr>
+        <w:spacing w:line="360" w:lineRule="auto"/>
+        <w:rPr>
+          <w:rFonts w:ascii="Times New Roman" w:hAnsi="Times New Roman" w:cs="Times New Roman"/>
+          <w:sz w:val="36"/>
+          <w:szCs w:val="36"/>
+        </w:rPr>
+      </w:pPr>
+      <w:r>
+        <w:rPr>
+          <w:rFonts w:ascii="Times New Roman" w:hAnsi="Times New Roman" w:cs="Times New Roman" w:hint="eastAsia"/>
+          <w:sz w:val="36"/>
+          <w:szCs w:val="36"/>
+        </w:rPr>
+        <w:t>Task</w:t>
+      </w:r>
+      <w:r>
+        <w:rPr>
+          <w:rFonts w:ascii="Times New Roman" w:hAnsi="Times New Roman" w:cs="Times New Roman"/>
+          <w:sz w:val="36"/>
+          <w:szCs w:val="36"/>
+        </w:rPr>
+        <w:t>17: Test Use Page direct jump between screens</w:t>
+      </w:r>
+    </w:p>
+    <w:p>
+      <w:pPr>
+        <w:spacing w:line="360" w:lineRule="auto"/>
+        <w:rPr>
+          <w:rFonts w:ascii="Times New Roman" w:hAnsi="Times New Roman" w:cs="Times New Roman"/>
+          <w:sz w:val="32"/>
+          <w:szCs w:val="32"/>
+        </w:rPr>
+      </w:pPr>
+      <w:r>
+        <w:rPr>
+          <w:rFonts w:ascii="Times New Roman" w:hAnsi="Times New Roman" w:cs="Times New Roman"/>
+          <w:b/>
+          <w:bCs/>
+          <w:sz w:val="32"/>
+          <w:szCs w:val="32"/>
+        </w:rPr>
+        <w:t>E</w:t>
+      </w:r>
+      <w:r>
+        <w:rPr>
+          <w:rFonts w:ascii="Times New Roman" w:hAnsi="Times New Roman" w:cs="Times New Roman"/>
+          <w:b/>
+          <w:bCs/>
+          <w:sz w:val="32"/>
+          <w:szCs w:val="32"/>
+        </w:rPr>
+        <w:t>TA:</w:t>
+      </w:r>
+      <w:r>
+        <w:rPr>
+          <w:rFonts w:ascii="Times New Roman" w:hAnsi="Times New Roman" w:cs="Times New Roman"/>
+          <w:sz w:val="32"/>
+          <w:szCs w:val="32"/>
+        </w:rPr>
+        <w:t>1</w:t>
+      </w:r>
+      <w:r>
+        <w:rPr>
+          <w:rFonts w:ascii="Times New Roman" w:hAnsi="Times New Roman" w:cs="Times New Roman" w:hint="eastAsia"/>
+          <w:sz w:val="32"/>
+          <w:szCs w:val="32"/>
+        </w:rPr>
+        <w:t xml:space="preserve">hrs </w:t>
+      </w:r>
+      <w:r>
+        <w:rPr>
+          <w:rFonts w:ascii="Times New Roman" w:hAnsi="Times New Roman" w:cs="Times New Roman"/>
+          <w:b/>
+          <w:bCs/>
+          <w:sz w:val="32"/>
+          <w:szCs w:val="32"/>
+        </w:rPr>
+        <w:t>Actual:</w:t>
+      </w:r>
+      <w:r>
+        <w:rPr>
+          <w:rFonts w:ascii="Times New Roman" w:hAnsi="Times New Roman" w:cs="Times New Roman"/>
+          <w:sz w:val="32"/>
+          <w:szCs w:val="32"/>
+        </w:rPr>
+        <w:t>15mins</w:t>
+      </w:r>
+    </w:p>
+    <w:p>
+      <w:pPr>
+        <w:spacing w:line="360" w:lineRule="auto"/>
+        <w:rPr>
+          <w:rFonts w:ascii="Times New Roman" w:hAnsi="Times New Roman" w:cs="Times New Roman"/>
+          <w:sz w:val="36"/>
+          <w:szCs w:val="36"/>
+        </w:rPr>
+      </w:pPr>
     </w:p>
     <w:sectPr>
       <w:pgSz w:w="12240" w:h="15840"/>
@@ -7148,15 +7570,15 @@
 </file>
 
 <file path=word/endnotes.xml><?xml version="1.0" encoding="utf-8"?>
-<w:endnotes xmlns:ve="http://schemas.openxmlformats.org/markup-compatibility/2006" xmlns:o="urn:schemas-microsoft-com:office:office" xmlns:r="http://schemas.openxmlformats.org/officeDocument/2006/relationships" xmlns:m="http://schemas.openxmlformats.org/officeDocument/2006/math" xmlns:v="urn:schemas-microsoft-com:vml" xmlns:wp="http://schemas.openxmlformats.org/drawingml/2006/wordprocessingDrawing" xmlns:w10="urn:schemas-microsoft-com:office:word" xmlns:w="http://schemas.openxmlformats.org/wordprocessingml/2006/main" xmlns:wne="http://schemas.microsoft.com/office/word/2006/wordml">
-  <w:endnote w:type="separator" w:id="0">
+<w:endnotes xmlns:wpc="http://schemas.microsoft.com/office/word/2010/wordprocessingCanvas" xmlns:cx="http://schemas.microsoft.com/office/drawing/2014/chartex" xmlns:cx1="http://schemas.microsoft.com/office/drawing/2015/9/8/chartex" xmlns:cx2="http://schemas.microsoft.com/office/drawing/2015/10/21/chartex" xmlns:cx3="http://schemas.microsoft.com/office/drawing/2016/5/9/chartex" xmlns:cx4="http://schemas.microsoft.com/office/drawing/2016/5/10/chartex" xmlns:cx5="http://schemas.microsoft.com/office/drawing/2016/5/11/chartex" xmlns:cx6="http://schemas.microsoft.com/office/drawing/2016/5/12/chartex" xmlns:cx7="http://schemas.microsoft.com/office/drawing/2016/5/13/chartex" xmlns:cx8="http://schemas.microsoft.com/office/drawing/2016/5/14/chartex" xmlns:mc="http://schemas.openxmlformats.org/markup-compatibility/2006" xmlns:aink="http://schemas.microsoft.com/office/drawing/2016/ink" xmlns:am3d="http://schemas.microsoft.com/office/drawing/2017/model3d" xmlns:o="urn:schemas-microsoft-com:office:office" xmlns:r="http://schemas.openxmlformats.org/officeDocument/2006/relationships" xmlns:m="http://schemas.openxmlformats.org/officeDocument/2006/math" xmlns:v="urn:schemas-microsoft-com:vml" xmlns:wp14="http://schemas.microsoft.com/office/word/2010/wordprocessingDrawing" xmlns:wp="http://schemas.openxmlformats.org/drawingml/2006/wordprocessingDrawing" xmlns:w10="urn:schemas-microsoft-com:office:word" xmlns:w="http://schemas.openxmlformats.org/wordprocessingml/2006/main" xmlns:w14="http://schemas.microsoft.com/office/word/2010/wordml" xmlns:w15="http://schemas.microsoft.com/office/word/2012/wordml" xmlns:w16cex="http://schemas.microsoft.com/office/word/2018/wordml/cex" xmlns:w16cid="http://schemas.microsoft.com/office/word/2016/wordml/cid" xmlns:w16="http://schemas.microsoft.com/office/word/2018/wordml" xmlns:w16se="http://schemas.microsoft.com/office/word/2015/wordml/symex" xmlns:wpg="http://schemas.microsoft.com/office/word/2010/wordprocessingGroup" xmlns:wpi="http://schemas.microsoft.com/office/word/2010/wordprocessingInk" xmlns:wne="http://schemas.microsoft.com/office/word/2006/wordml" xmlns:wps="http://schemas.microsoft.com/office/word/2010/wordprocessingShape" mc:Ignorable="w14 w15 w16se w16cid w16 w16cex wp14">
+  <w:endnote w:type="separator" w:id="-1">
     <w:p>
       <w:r>
         <w:separator/>
       </w:r>
     </w:p>
   </w:endnote>
-  <w:endnote w:type="continuationSeparator" w:id="1">
+  <w:endnote w:type="continuationSeparator" w:id="0">
     <w:p>
       <w:r>
         <w:continuationSeparator/>
@@ -7167,15 +7589,15 @@
 </file>
 
 <file path=word/footnotes.xml><?xml version="1.0" encoding="utf-8"?>
-<w:footnotes xmlns:ve="http://schemas.openxmlformats.org/markup-compatibility/2006" xmlns:o="urn:schemas-microsoft-com:office:office" xmlns:r="http://schemas.openxmlformats.org/officeDocument/2006/relationships" xmlns:m="http://schemas.openxmlformats.org/officeDocument/2006/math" xmlns:v="urn:schemas-microsoft-com:vml" xmlns:wp="http://schemas.openxmlformats.org/drawingml/2006/wordprocessingDrawing" xmlns:w10="urn:schemas-microsoft-com:office:word" xmlns:w="http://schemas.openxmlformats.org/wordprocessingml/2006/main" xmlns:wne="http://schemas.microsoft.com/office/word/2006/wordml">
-  <w:footnote w:type="separator" w:id="0">
+<w:footnotes xmlns:wpc="http://schemas.microsoft.com/office/word/2010/wordprocessingCanvas" xmlns:cx="http://schemas.microsoft.com/office/drawing/2014/chartex" xmlns:cx1="http://schemas.microsoft.com/office/drawing/2015/9/8/chartex" xmlns:cx2="http://schemas.microsoft.com/office/drawing/2015/10/21/chartex" xmlns:cx3="http://schemas.microsoft.com/office/drawing/2016/5/9/chartex" xmlns:cx4="http://schemas.microsoft.com/office/drawing/2016/5/10/chartex" xmlns:cx5="http://schemas.microsoft.com/office/drawing/2016/5/11/chartex" xmlns:cx6="http://schemas.microsoft.com/office/drawing/2016/5/12/chartex" xmlns:cx7="http://schemas.microsoft.com/office/drawing/2016/5/13/chartex" xmlns:cx8="http://schemas.microsoft.com/office/drawing/2016/5/14/chartex" xmlns:mc="http://schemas.openxmlformats.org/markup-compatibility/2006" xmlns:aink="http://schemas.microsoft.com/office/drawing/2016/ink" xmlns:am3d="http://schemas.microsoft.com/office/drawing/2017/model3d" xmlns:o="urn:schemas-microsoft-com:office:office" xmlns:r="http://schemas.openxmlformats.org/officeDocument/2006/relationships" xmlns:m="http://schemas.openxmlformats.org/officeDocument/2006/math" xmlns:v="urn:schemas-microsoft-com:vml" xmlns:wp14="http://schemas.microsoft.com/office/word/2010/wordprocessingDrawing" xmlns:wp="http://schemas.openxmlformats.org/drawingml/2006/wordprocessingDrawing" xmlns:w10="urn:schemas-microsoft-com:office:word" xmlns:w="http://schemas.openxmlformats.org/wordprocessingml/2006/main" xmlns:w14="http://schemas.microsoft.com/office/word/2010/wordml" xmlns:w15="http://schemas.microsoft.com/office/word/2012/wordml" xmlns:w16cex="http://schemas.microsoft.com/office/word/2018/wordml/cex" xmlns:w16cid="http://schemas.microsoft.com/office/word/2016/wordml/cid" xmlns:w16="http://schemas.microsoft.com/office/word/2018/wordml" xmlns:w16se="http://schemas.microsoft.com/office/word/2015/wordml/symex" xmlns:wpg="http://schemas.microsoft.com/office/word/2010/wordprocessingGroup" xmlns:wpi="http://schemas.microsoft.com/office/word/2010/wordprocessingInk" xmlns:wne="http://schemas.microsoft.com/office/word/2006/wordml" xmlns:wps="http://schemas.microsoft.com/office/word/2010/wordprocessingShape" mc:Ignorable="w14 w15 w16se w16cid w16 w16cex wp14">
+  <w:footnote w:type="separator" w:id="-1">
     <w:p>
       <w:r>
         <w:separator/>
       </w:r>
     </w:p>
   </w:footnote>
-  <w:footnote w:type="continuationSeparator" w:id="1">
+  <w:footnote w:type="continuationSeparator" w:id="0">
     <w:p>
       <w:r>
         <w:continuationSeparator/>
@@ -7186,8 +7608,8 @@
 </file>
 
 <file path=word/numbering.xml><?xml version="1.0" encoding="utf-8"?>
-<w:numbering xmlns:ve="http://schemas.openxmlformats.org/markup-compatibility/2006" xmlns:o="urn:schemas-microsoft-com:office:office" xmlns:r="http://schemas.openxmlformats.org/officeDocument/2006/relationships" xmlns:m="http://schemas.openxmlformats.org/officeDocument/2006/math" xmlns:v="urn:schemas-microsoft-com:vml" xmlns:wp="http://schemas.openxmlformats.org/drawingml/2006/wordprocessingDrawing" xmlns:w10="urn:schemas-microsoft-com:office:word" xmlns:w="http://schemas.openxmlformats.org/wordprocessingml/2006/main" xmlns:wne="http://schemas.microsoft.com/office/word/2006/wordml">
-  <w:abstractNum w:abstractNumId="0">
+<w:numbering xmlns:wpc="http://schemas.microsoft.com/office/word/2010/wordprocessingCanvas" xmlns:cx="http://schemas.microsoft.com/office/drawing/2014/chartex" xmlns:cx1="http://schemas.microsoft.com/office/drawing/2015/9/8/chartex" xmlns:cx2="http://schemas.microsoft.com/office/drawing/2015/10/21/chartex" xmlns:cx3="http://schemas.microsoft.com/office/drawing/2016/5/9/chartex" xmlns:cx4="http://schemas.microsoft.com/office/drawing/2016/5/10/chartex" xmlns:cx5="http://schemas.microsoft.com/office/drawing/2016/5/11/chartex" xmlns:cx6="http://schemas.microsoft.com/office/drawing/2016/5/12/chartex" xmlns:cx7="http://schemas.microsoft.com/office/drawing/2016/5/13/chartex" xmlns:cx8="http://schemas.microsoft.com/office/drawing/2016/5/14/chartex" xmlns:mc="http://schemas.openxmlformats.org/markup-compatibility/2006" xmlns:aink="http://schemas.microsoft.com/office/drawing/2016/ink" xmlns:am3d="http://schemas.microsoft.com/office/drawing/2017/model3d" xmlns:o="urn:schemas-microsoft-com:office:office" xmlns:r="http://schemas.openxmlformats.org/officeDocument/2006/relationships" xmlns:m="http://schemas.openxmlformats.org/officeDocument/2006/math" xmlns:v="urn:schemas-microsoft-com:vml" xmlns:wp14="http://schemas.microsoft.com/office/word/2010/wordprocessingDrawing" xmlns:wp="http://schemas.openxmlformats.org/drawingml/2006/wordprocessingDrawing" xmlns:w10="urn:schemas-microsoft-com:office:word" xmlns:w="http://schemas.openxmlformats.org/wordprocessingml/2006/main" xmlns:w14="http://schemas.microsoft.com/office/word/2010/wordml" xmlns:w15="http://schemas.microsoft.com/office/word/2012/wordml" xmlns:w16cex="http://schemas.microsoft.com/office/word/2018/wordml/cex" xmlns:w16cid="http://schemas.microsoft.com/office/word/2016/wordml/cid" xmlns:w16="http://schemas.microsoft.com/office/word/2018/wordml" xmlns:w16se="http://schemas.microsoft.com/office/word/2015/wordml/symex" xmlns:wpg="http://schemas.microsoft.com/office/word/2010/wordprocessingGroup" xmlns:wpi="http://schemas.microsoft.com/office/word/2010/wordprocessingInk" xmlns:wne="http://schemas.microsoft.com/office/word/2006/wordml" xmlns:wps="http://schemas.microsoft.com/office/word/2010/wordprocessingShape" mc:Ignorable="w14 w15 w16se w16cid w16 w16cex wp14">
+  <w:abstractNum w:abstractNumId="0" w15:restartNumberingAfterBreak="0">
     <w:nsid w:val="78E70F9F"/>
     <w:multiLevelType w:val="hybridMultilevel"/>
     <w:tmpl w:val="05DC2F16"/>
@@ -7280,7 +7702,7 @@
 </file>
 
 <file path=word/styles.xml><?xml version="1.0" encoding="utf-8"?>
-<w:styles xmlns:r="http://schemas.openxmlformats.org/officeDocument/2006/relationships" xmlns:w="http://schemas.openxmlformats.org/wordprocessingml/2006/main">
+<w:styles xmlns:mc="http://schemas.openxmlformats.org/markup-compatibility/2006" xmlns:r="http://schemas.openxmlformats.org/officeDocument/2006/relationships" xmlns:w="http://schemas.openxmlformats.org/wordprocessingml/2006/main" xmlns:w14="http://schemas.microsoft.com/office/word/2010/wordml" xmlns:w15="http://schemas.microsoft.com/office/word/2012/wordml" xmlns:w16cex="http://schemas.microsoft.com/office/word/2018/wordml/cex" xmlns:w16cid="http://schemas.microsoft.com/office/word/2016/wordml/cid" xmlns:w16="http://schemas.microsoft.com/office/word/2018/wordml" xmlns:w16se="http://schemas.microsoft.com/office/word/2015/wordml/symex" mc:Ignorable="w14 w15 w16se w16cid w16 w16cex">
   <w:docDefaults>
     <w:rPrDefault>
       <w:rPr>
@@ -7292,162 +7714,400 @@
     </w:rPrDefault>
     <w:pPrDefault/>
   </w:docDefaults>
-  <w:latentStyles w:defLockedState="0" w:defUIPriority="99" w:defSemiHidden="1" w:defUnhideWhenUsed="1" w:defQFormat="0" w:count="267">
-    <w:lsdException w:name="Normal" w:semiHidden="0" w:uiPriority="0" w:unhideWhenUsed="0" w:qFormat="1"/>
-    <w:lsdException w:name="heading 1" w:semiHidden="0" w:uiPriority="9" w:unhideWhenUsed="0" w:qFormat="1"/>
-    <w:lsdException w:name="heading 2" w:uiPriority="9" w:qFormat="1"/>
-    <w:lsdException w:name="heading 3" w:uiPriority="9" w:qFormat="1"/>
-    <w:lsdException w:name="heading 4" w:uiPriority="9" w:qFormat="1"/>
-    <w:lsdException w:name="heading 5" w:uiPriority="9" w:qFormat="1"/>
-    <w:lsdException w:name="heading 6" w:uiPriority="9" w:qFormat="1"/>
-    <w:lsdException w:name="heading 7" w:uiPriority="9" w:qFormat="1"/>
-    <w:lsdException w:name="heading 8" w:uiPriority="9" w:qFormat="1"/>
-    <w:lsdException w:name="heading 9" w:uiPriority="9" w:qFormat="1"/>
-    <w:lsdException w:name="toc 1" w:uiPriority="39"/>
-    <w:lsdException w:name="toc 2" w:uiPriority="39"/>
-    <w:lsdException w:name="toc 3" w:uiPriority="39"/>
-    <w:lsdException w:name="toc 4" w:uiPriority="39"/>
-    <w:lsdException w:name="toc 5" w:uiPriority="39"/>
-    <w:lsdException w:name="toc 6" w:uiPriority="39"/>
-    <w:lsdException w:name="toc 7" w:uiPriority="39"/>
-    <w:lsdException w:name="toc 8" w:uiPriority="39"/>
-    <w:lsdException w:name="toc 9" w:uiPriority="39"/>
-    <w:lsdException w:name="caption" w:uiPriority="35" w:qFormat="1"/>
-    <w:lsdException w:name="Title" w:semiHidden="0" w:uiPriority="10" w:unhideWhenUsed="0" w:qFormat="1"/>
-    <w:lsdException w:name="Default Paragraph Font" w:uiPriority="1"/>
-    <w:lsdException w:name="Subtitle" w:semiHidden="0" w:uiPriority="11" w:unhideWhenUsed="0" w:qFormat="1"/>
-    <w:lsdException w:name="Strong" w:semiHidden="0" w:uiPriority="22" w:unhideWhenUsed="0" w:qFormat="1"/>
-    <w:lsdException w:name="Emphasis" w:semiHidden="0" w:uiPriority="20" w:unhideWhenUsed="0" w:qFormat="1"/>
-    <w:lsdException w:name="Table Grid" w:semiHidden="0" w:uiPriority="39" w:unhideWhenUsed="0"/>
-    <w:lsdException w:name="Placeholder Text" w:unhideWhenUsed="0"/>
-    <w:lsdException w:name="No Spacing" w:semiHidden="0" w:uiPriority="1" w:unhideWhenUsed="0" w:qFormat="1"/>
-    <w:lsdException w:name="Light Shading" w:semiHidden="0" w:uiPriority="60" w:unhideWhenUsed="0"/>
-    <w:lsdException w:name="Light List" w:semiHidden="0" w:uiPriority="61" w:unhideWhenUsed="0"/>
-    <w:lsdException w:name="Light Grid" w:semiHidden="0" w:uiPriority="62" w:unhideWhenUsed="0"/>
-    <w:lsdException w:name="Medium Shading 1" w:semiHidden="0" w:uiPriority="63" w:unhideWhenUsed="0"/>
-    <w:lsdException w:name="Medium Shading 2" w:semiHidden="0" w:uiPriority="64" w:unhideWhenUsed="0"/>
-    <w:lsdException w:name="Medium List 1" w:semiHidden="0" w:uiPriority="65" w:unhideWhenUsed="0"/>
-    <w:lsdException w:name="Medium List 2" w:semiHidden="0" w:uiPriority="66" w:unhideWhenUsed="0"/>
-    <w:lsdException w:name="Medium Grid 1" w:semiHidden="0" w:uiPriority="67" w:unhideWhenUsed="0"/>
-    <w:lsdException w:name="Medium Grid 2" w:semiHidden="0" w:uiPriority="68" w:unhideWhenUsed="0"/>
-    <w:lsdException w:name="Medium Grid 3" w:semiHidden="0" w:uiPriority="69" w:unhideWhenUsed="0"/>
-    <w:lsdException w:name="Dark List" w:semiHidden="0" w:uiPriority="70" w:unhideWhenUsed="0"/>
-    <w:lsdException w:name="Colorful Shading" w:semiHidden="0" w:uiPriority="71" w:unhideWhenUsed="0"/>
-    <w:lsdException w:name="Colorful List" w:semiHidden="0" w:uiPriority="72" w:unhideWhenUsed="0"/>
-    <w:lsdException w:name="Colorful Grid" w:semiHidden="0" w:uiPriority="73" w:unhideWhenUsed="0"/>
-    <w:lsdException w:name="Light Shading Accent 1" w:semiHidden="0" w:uiPriority="60" w:unhideWhenUsed="0"/>
-    <w:lsdException w:name="Light List Accent 1" w:semiHidden="0" w:uiPriority="61" w:unhideWhenUsed="0"/>
-    <w:lsdException w:name="Light Grid Accent 1" w:semiHidden="0" w:uiPriority="62" w:unhideWhenUsed="0"/>
-    <w:lsdException w:name="Medium Shading 1 Accent 1" w:semiHidden="0" w:uiPriority="63" w:unhideWhenUsed="0"/>
-    <w:lsdException w:name="Medium Shading 2 Accent 1" w:semiHidden="0" w:uiPriority="64" w:unhideWhenUsed="0"/>
-    <w:lsdException w:name="Medium List 1 Accent 1" w:semiHidden="0" w:uiPriority="65" w:unhideWhenUsed="0"/>
-    <w:lsdException w:name="Revision" w:unhideWhenUsed="0"/>
-    <w:lsdException w:name="List Paragraph" w:semiHidden="0" w:uiPriority="34" w:unhideWhenUsed="0" w:qFormat="1"/>
-    <w:lsdException w:name="Quote" w:semiHidden="0" w:uiPriority="29" w:unhideWhenUsed="0" w:qFormat="1"/>
-    <w:lsdException w:name="Intense Quote" w:semiHidden="0" w:uiPriority="30" w:unhideWhenUsed="0" w:qFormat="1"/>
-    <w:lsdException w:name="Medium List 2 Accent 1" w:semiHidden="0" w:uiPriority="66" w:unhideWhenUsed="0"/>
-    <w:lsdException w:name="Medium Grid 1 Accent 1" w:semiHidden="0" w:uiPriority="67" w:unhideWhenUsed="0"/>
-    <w:lsdException w:name="Medium Grid 2 Accent 1" w:semiHidden="0" w:uiPriority="68" w:unhideWhenUsed="0"/>
-    <w:lsdException w:name="Medium Grid 3 Accent 1" w:semiHidden="0" w:uiPriority="69" w:unhideWhenUsed="0"/>
-    <w:lsdException w:name="Dark List Accent 1" w:semiHidden="0" w:uiPriority="70" w:unhideWhenUsed="0"/>
-    <w:lsdException w:name="Colorful Shading Accent 1" w:semiHidden="0" w:uiPriority="71" w:unhideWhenUsed="0"/>
-    <w:lsdException w:name="Colorful List Accent 1" w:semiHidden="0" w:uiPriority="72" w:unhideWhenUsed="0"/>
-    <w:lsdException w:name="Colorful Grid Accent 1" w:semiHidden="0" w:uiPriority="73" w:unhideWhenUsed="0"/>
-    <w:lsdException w:name="Light Shading Accent 2" w:semiHidden="0" w:uiPriority="60" w:unhideWhenUsed="0"/>
-    <w:lsdException w:name="Light List Accent 2" w:semiHidden="0" w:uiPriority="61" w:unhideWhenUsed="0"/>
-    <w:lsdException w:name="Light Grid Accent 2" w:semiHidden="0" w:uiPriority="62" w:unhideWhenUsed="0"/>
-    <w:lsdException w:name="Medium Shading 1 Accent 2" w:semiHidden="0" w:uiPriority="63" w:unhideWhenUsed="0"/>
-    <w:lsdException w:name="Medium Shading 2 Accent 2" w:semiHidden="0" w:uiPriority="64" w:unhideWhenUsed="0"/>
-    <w:lsdException w:name="Medium List 1 Accent 2" w:semiHidden="0" w:uiPriority="65" w:unhideWhenUsed="0"/>
-    <w:lsdException w:name="Medium List 2 Accent 2" w:semiHidden="0" w:uiPriority="66" w:unhideWhenUsed="0"/>
-    <w:lsdException w:name="Medium Grid 1 Accent 2" w:semiHidden="0" w:uiPriority="67" w:unhideWhenUsed="0"/>
-    <w:lsdException w:name="Medium Grid 2 Accent 2" w:semiHidden="0" w:uiPriority="68" w:unhideWhenUsed="0"/>
-    <w:lsdException w:name="Medium Grid 3 Accent 2" w:semiHidden="0" w:uiPriority="69" w:unhideWhenUsed="0"/>
-    <w:lsdException w:name="Dark List Accent 2" w:semiHidden="0" w:uiPriority="70" w:unhideWhenUsed="0"/>
-    <w:lsdException w:name="Colorful Shading Accent 2" w:semiHidden="0" w:uiPriority="71" w:unhideWhenUsed="0"/>
-    <w:lsdException w:name="Colorful List Accent 2" w:semiHidden="0" w:uiPriority="72" w:unhideWhenUsed="0"/>
-    <w:lsdException w:name="Colorful Grid Accent 2" w:semiHidden="0" w:uiPriority="73" w:unhideWhenUsed="0"/>
-    <w:lsdException w:name="Light Shading Accent 3" w:semiHidden="0" w:uiPriority="60" w:unhideWhenUsed="0"/>
-    <w:lsdException w:name="Light List Accent 3" w:semiHidden="0" w:uiPriority="61" w:unhideWhenUsed="0"/>
-    <w:lsdException w:name="Light Grid Accent 3" w:semiHidden="0" w:uiPriority="62" w:unhideWhenUsed="0"/>
-    <w:lsdException w:name="Medium Shading 1 Accent 3" w:semiHidden="0" w:uiPriority="63" w:unhideWhenUsed="0"/>
-    <w:lsdException w:name="Medium Shading 2 Accent 3" w:semiHidden="0" w:uiPriority="64" w:unhideWhenUsed="0"/>
-    <w:lsdException w:name="Medium List 1 Accent 3" w:semiHidden="0" w:uiPriority="65" w:unhideWhenUsed="0"/>
-    <w:lsdException w:name="Medium List 2 Accent 3" w:semiHidden="0" w:uiPriority="66" w:unhideWhenUsed="0"/>
-    <w:lsdException w:name="Medium Grid 1 Accent 3" w:semiHidden="0" w:uiPriority="67" w:unhideWhenUsed="0"/>
-    <w:lsdException w:name="Medium Grid 2 Accent 3" w:semiHidden="0" w:uiPriority="68" w:unhideWhenUsed="0"/>
-    <w:lsdException w:name="Medium Grid 3 Accent 3" w:semiHidden="0" w:uiPriority="69" w:unhideWhenUsed="0"/>
-    <w:lsdException w:name="Dark List Accent 3" w:semiHidden="0" w:uiPriority="70" w:unhideWhenUsed="0"/>
-    <w:lsdException w:name="Colorful Shading Accent 3" w:semiHidden="0" w:uiPriority="71" w:unhideWhenUsed="0"/>
-    <w:lsdException w:name="Colorful List Accent 3" w:semiHidden="0" w:uiPriority="72" w:unhideWhenUsed="0"/>
-    <w:lsdException w:name="Colorful Grid Accent 3" w:semiHidden="0" w:uiPriority="73" w:unhideWhenUsed="0"/>
-    <w:lsdException w:name="Light Shading Accent 4" w:semiHidden="0" w:uiPriority="60" w:unhideWhenUsed="0"/>
-    <w:lsdException w:name="Light List Accent 4" w:semiHidden="0" w:uiPriority="61" w:unhideWhenUsed="0"/>
-    <w:lsdException w:name="Light Grid Accent 4" w:semiHidden="0" w:uiPriority="62" w:unhideWhenUsed="0"/>
-    <w:lsdException w:name="Medium Shading 1 Accent 4" w:semiHidden="0" w:uiPriority="63" w:unhideWhenUsed="0"/>
-    <w:lsdException w:name="Medium Shading 2 Accent 4" w:semiHidden="0" w:uiPriority="64" w:unhideWhenUsed="0"/>
-    <w:lsdException w:name="Medium List 1 Accent 4" w:semiHidden="0" w:uiPriority="65" w:unhideWhenUsed="0"/>
-    <w:lsdException w:name="Medium List 2 Accent 4" w:semiHidden="0" w:uiPriority="66" w:unhideWhenUsed="0"/>
-    <w:lsdException w:name="Medium Grid 1 Accent 4" w:semiHidden="0" w:uiPriority="67" w:unhideWhenUsed="0"/>
-    <w:lsdException w:name="Medium Grid 2 Accent 4" w:semiHidden="0" w:uiPriority="68" w:unhideWhenUsed="0"/>
-    <w:lsdException w:name="Medium Grid 3 Accent 4" w:semiHidden="0" w:uiPriority="69" w:unhideWhenUsed="0"/>
-    <w:lsdException w:name="Dark List Accent 4" w:semiHidden="0" w:uiPriority="70" w:unhideWhenUsed="0"/>
-    <w:lsdException w:name="Colorful Shading Accent 4" w:semiHidden="0" w:uiPriority="71" w:unhideWhenUsed="0"/>
-    <w:lsdException w:name="Colorful List Accent 4" w:semiHidden="0" w:uiPriority="72" w:unhideWhenUsed="0"/>
-    <w:lsdException w:name="Colorful Grid Accent 4" w:semiHidden="0" w:uiPriority="73" w:unhideWhenUsed="0"/>
-    <w:lsdException w:name="Light Shading Accent 5" w:semiHidden="0" w:uiPriority="60" w:unhideWhenUsed="0"/>
-    <w:lsdException w:name="Light List Accent 5" w:semiHidden="0" w:uiPriority="61" w:unhideWhenUsed="0"/>
-    <w:lsdException w:name="Light Grid Accent 5" w:semiHidden="0" w:uiPriority="62" w:unhideWhenUsed="0"/>
-    <w:lsdException w:name="Medium Shading 1 Accent 5" w:semiHidden="0" w:uiPriority="63" w:unhideWhenUsed="0"/>
-    <w:lsdException w:name="Medium Shading 2 Accent 5" w:semiHidden="0" w:uiPriority="64" w:unhideWhenUsed="0"/>
-    <w:lsdException w:name="Medium List 1 Accent 5" w:semiHidden="0" w:uiPriority="65" w:unhideWhenUsed="0"/>
-    <w:lsdException w:name="Medium List 2 Accent 5" w:semiHidden="0" w:uiPriority="66" w:unhideWhenUsed="0"/>
-    <w:lsdException w:name="Medium Grid 1 Accent 5" w:semiHidden="0" w:uiPriority="67" w:unhideWhenUsed="0"/>
-    <w:lsdException w:name="Medium Grid 2 Accent 5" w:semiHidden="0" w:uiPriority="68" w:unhideWhenUsed="0"/>
-    <w:lsdException w:name="Medium Grid 3 Accent 5" w:semiHidden="0" w:uiPriority="69" w:unhideWhenUsed="0"/>
-    <w:lsdException w:name="Dark List Accent 5" w:semiHidden="0" w:uiPriority="70" w:unhideWhenUsed="0"/>
-    <w:lsdException w:name="Colorful Shading Accent 5" w:semiHidden="0" w:uiPriority="71" w:unhideWhenUsed="0"/>
-    <w:lsdException w:name="Colorful List Accent 5" w:semiHidden="0" w:uiPriority="72" w:unhideWhenUsed="0"/>
-    <w:lsdException w:name="Colorful Grid Accent 5" w:semiHidden="0" w:uiPriority="73" w:unhideWhenUsed="0"/>
-    <w:lsdException w:name="Light Shading Accent 6" w:semiHidden="0" w:uiPriority="60" w:unhideWhenUsed="0"/>
-    <w:lsdException w:name="Light List Accent 6" w:semiHidden="0" w:uiPriority="61" w:unhideWhenUsed="0"/>
-    <w:lsdException w:name="Light Grid Accent 6" w:semiHidden="0" w:uiPriority="62" w:unhideWhenUsed="0"/>
-    <w:lsdException w:name="Medium Shading 1 Accent 6" w:semiHidden="0" w:uiPriority="63" w:unhideWhenUsed="0"/>
-    <w:lsdException w:name="Medium Shading 2 Accent 6" w:semiHidden="0" w:uiPriority="64" w:unhideWhenUsed="0"/>
-    <w:lsdException w:name="Medium List 1 Accent 6" w:semiHidden="0" w:uiPriority="65" w:unhideWhenUsed="0"/>
-    <w:lsdException w:name="Medium List 2 Accent 6" w:semiHidden="0" w:uiPriority="66" w:unhideWhenUsed="0"/>
-    <w:lsdException w:name="Medium Grid 1 Accent 6" w:semiHidden="0" w:uiPriority="67" w:unhideWhenUsed="0"/>
-    <w:lsdException w:name="Medium Grid 2 Accent 6" w:semiHidden="0" w:uiPriority="68" w:unhideWhenUsed="0"/>
-    <w:lsdException w:name="Medium Grid 3 Accent 6" w:semiHidden="0" w:uiPriority="69" w:unhideWhenUsed="0"/>
-    <w:lsdException w:name="Dark List Accent 6" w:semiHidden="0" w:uiPriority="70" w:unhideWhenUsed="0"/>
-    <w:lsdException w:name="Colorful Shading Accent 6" w:semiHidden="0" w:uiPriority="71" w:unhideWhenUsed="0"/>
-    <w:lsdException w:name="Colorful List Accent 6" w:semiHidden="0" w:uiPriority="72" w:unhideWhenUsed="0"/>
-    <w:lsdException w:name="Colorful Grid Accent 6" w:semiHidden="0" w:uiPriority="73" w:unhideWhenUsed="0"/>
-    <w:lsdException w:name="Subtle Emphasis" w:semiHidden="0" w:uiPriority="19" w:unhideWhenUsed="0" w:qFormat="1"/>
-    <w:lsdException w:name="Intense Emphasis" w:semiHidden="0" w:uiPriority="21" w:unhideWhenUsed="0" w:qFormat="1"/>
-    <w:lsdException w:name="Subtle Reference" w:semiHidden="0" w:uiPriority="31" w:unhideWhenUsed="0" w:qFormat="1"/>
-    <w:lsdException w:name="Intense Reference" w:semiHidden="0" w:uiPriority="32" w:unhideWhenUsed="0" w:qFormat="1"/>
-    <w:lsdException w:name="Book Title" w:semiHidden="0" w:uiPriority="33" w:unhideWhenUsed="0" w:qFormat="1"/>
-    <w:lsdException w:name="Bibliography" w:uiPriority="37"/>
-    <w:lsdException w:name="TOC Heading" w:uiPriority="39" w:qFormat="1"/>
+  <w:latentStyles w:defLockedState="0" w:defUIPriority="99" w:defSemiHidden="0" w:defUnhideWhenUsed="0" w:defQFormat="0" w:count="376">
+    <w:lsdException w:name="Normal" w:uiPriority="0" w:qFormat="1"/>
+    <w:lsdException w:name="heading 1" w:uiPriority="9" w:qFormat="1"/>
+    <w:lsdException w:name="heading 2" w:semiHidden="1" w:uiPriority="9" w:unhideWhenUsed="1" w:qFormat="1"/>
+    <w:lsdException w:name="heading 3" w:semiHidden="1" w:uiPriority="9" w:unhideWhenUsed="1" w:qFormat="1"/>
+    <w:lsdException w:name="heading 4" w:semiHidden="1" w:uiPriority="9" w:unhideWhenUsed="1" w:qFormat="1"/>
+    <w:lsdException w:name="heading 5" w:semiHidden="1" w:uiPriority="9" w:unhideWhenUsed="1" w:qFormat="1"/>
+    <w:lsdException w:name="heading 6" w:semiHidden="1" w:uiPriority="9" w:unhideWhenUsed="1" w:qFormat="1"/>
+    <w:lsdException w:name="heading 7" w:semiHidden="1" w:uiPriority="9" w:unhideWhenUsed="1" w:qFormat="1"/>
+    <w:lsdException w:name="heading 8" w:semiHidden="1" w:uiPriority="9" w:unhideWhenUsed="1" w:qFormat="1"/>
+    <w:lsdException w:name="heading 9" w:semiHidden="1" w:uiPriority="9" w:unhideWhenUsed="1" w:qFormat="1"/>
+    <w:lsdException w:name="index 1" w:semiHidden="1" w:unhideWhenUsed="1"/>
+    <w:lsdException w:name="index 2" w:semiHidden="1" w:unhideWhenUsed="1"/>
+    <w:lsdException w:name="index 3" w:semiHidden="1" w:unhideWhenUsed="1"/>
+    <w:lsdException w:name="index 4" w:semiHidden="1" w:unhideWhenUsed="1"/>
+    <w:lsdException w:name="index 5" w:semiHidden="1" w:unhideWhenUsed="1"/>
+    <w:lsdException w:name="index 6" w:semiHidden="1" w:unhideWhenUsed="1"/>
+    <w:lsdException w:name="index 7" w:semiHidden="1" w:unhideWhenUsed="1"/>
+    <w:lsdException w:name="index 8" w:semiHidden="1" w:unhideWhenUsed="1"/>
+    <w:lsdException w:name="index 9" w:semiHidden="1" w:unhideWhenUsed="1"/>
+    <w:lsdException w:name="toc 1" w:semiHidden="1" w:uiPriority="39" w:unhideWhenUsed="1"/>
+    <w:lsdException w:name="toc 2" w:semiHidden="1" w:uiPriority="39" w:unhideWhenUsed="1"/>
+    <w:lsdException w:name="toc 3" w:semiHidden="1" w:uiPriority="39" w:unhideWhenUsed="1"/>
+    <w:lsdException w:name="toc 4" w:semiHidden="1" w:uiPriority="39" w:unhideWhenUsed="1"/>
+    <w:lsdException w:name="toc 5" w:semiHidden="1" w:uiPriority="39" w:unhideWhenUsed="1"/>
+    <w:lsdException w:name="toc 6" w:semiHidden="1" w:uiPriority="39" w:unhideWhenUsed="1"/>
+    <w:lsdException w:name="toc 7" w:semiHidden="1" w:uiPriority="39" w:unhideWhenUsed="1"/>
+    <w:lsdException w:name="toc 8" w:semiHidden="1" w:uiPriority="39" w:unhideWhenUsed="1"/>
+    <w:lsdException w:name="toc 9" w:semiHidden="1" w:uiPriority="39" w:unhideWhenUsed="1"/>
+    <w:lsdException w:name="Normal Indent" w:semiHidden="1" w:unhideWhenUsed="1"/>
+    <w:lsdException w:name="footnote text" w:semiHidden="1" w:unhideWhenUsed="1"/>
+    <w:lsdException w:name="annotation text" w:semiHidden="1" w:unhideWhenUsed="1"/>
+    <w:lsdException w:name="header" w:semiHidden="1" w:unhideWhenUsed="1"/>
+    <w:lsdException w:name="footer" w:semiHidden="1" w:unhideWhenUsed="1"/>
+    <w:lsdException w:name="index heading" w:semiHidden="1" w:unhideWhenUsed="1"/>
+    <w:lsdException w:name="caption" w:semiHidden="1" w:uiPriority="35" w:unhideWhenUsed="1" w:qFormat="1"/>
+    <w:lsdException w:name="table of figures" w:semiHidden="1" w:unhideWhenUsed="1"/>
+    <w:lsdException w:name="envelope address" w:semiHidden="1" w:unhideWhenUsed="1"/>
+    <w:lsdException w:name="envelope return" w:semiHidden="1" w:unhideWhenUsed="1"/>
+    <w:lsdException w:name="footnote reference" w:semiHidden="1" w:unhideWhenUsed="1"/>
+    <w:lsdException w:name="annotation reference" w:semiHidden="1" w:unhideWhenUsed="1"/>
+    <w:lsdException w:name="line number" w:semiHidden="1" w:unhideWhenUsed="1"/>
+    <w:lsdException w:name="page number" w:semiHidden="1" w:unhideWhenUsed="1"/>
+    <w:lsdException w:name="endnote reference" w:semiHidden="1" w:unhideWhenUsed="1"/>
+    <w:lsdException w:name="endnote text" w:semiHidden="1" w:unhideWhenUsed="1"/>
+    <w:lsdException w:name="table of authorities" w:semiHidden="1" w:unhideWhenUsed="1"/>
+    <w:lsdException w:name="macro" w:semiHidden="1" w:unhideWhenUsed="1"/>
+    <w:lsdException w:name="toa heading" w:semiHidden="1" w:unhideWhenUsed="1"/>
+    <w:lsdException w:name="List" w:semiHidden="1" w:unhideWhenUsed="1"/>
+    <w:lsdException w:name="List Bullet" w:semiHidden="1" w:unhideWhenUsed="1"/>
+    <w:lsdException w:name="List Number" w:semiHidden="1" w:unhideWhenUsed="1"/>
+    <w:lsdException w:name="List 2" w:semiHidden="1" w:unhideWhenUsed="1"/>
+    <w:lsdException w:name="List 3" w:semiHidden="1" w:unhideWhenUsed="1"/>
+    <w:lsdException w:name="List 4" w:semiHidden="1" w:unhideWhenUsed="1"/>
+    <w:lsdException w:name="List 5" w:semiHidden="1" w:unhideWhenUsed="1"/>
+    <w:lsdException w:name="List Bullet 2" w:semiHidden="1" w:unhideWhenUsed="1"/>
+    <w:lsdException w:name="List Bullet 3" w:semiHidden="1" w:unhideWhenUsed="1"/>
+    <w:lsdException w:name="List Bullet 4" w:semiHidden="1" w:unhideWhenUsed="1"/>
+    <w:lsdException w:name="List Bullet 5" w:semiHidden="1" w:unhideWhenUsed="1"/>
+    <w:lsdException w:name="List Number 2" w:semiHidden="1" w:unhideWhenUsed="1"/>
+    <w:lsdException w:name="List Number 3" w:semiHidden="1" w:unhideWhenUsed="1"/>
+    <w:lsdException w:name="List Number 4" w:semiHidden="1" w:unhideWhenUsed="1"/>
+    <w:lsdException w:name="List Number 5" w:semiHidden="1" w:unhideWhenUsed="1"/>
+    <w:lsdException w:name="Title" w:uiPriority="10" w:qFormat="1"/>
+    <w:lsdException w:name="Closing" w:semiHidden="1" w:unhideWhenUsed="1"/>
+    <w:lsdException w:name="Signature" w:semiHidden="1" w:unhideWhenUsed="1"/>
+    <w:lsdException w:name="Default Paragraph Font" w:semiHidden="1" w:uiPriority="1" w:unhideWhenUsed="1"/>
+    <w:lsdException w:name="Body Text" w:semiHidden="1" w:unhideWhenUsed="1"/>
+    <w:lsdException w:name="Body Text Indent" w:semiHidden="1" w:unhideWhenUsed="1"/>
+    <w:lsdException w:name="List Continue" w:semiHidden="1" w:unhideWhenUsed="1"/>
+    <w:lsdException w:name="List Continue 2" w:semiHidden="1" w:unhideWhenUsed="1"/>
+    <w:lsdException w:name="List Continue 3" w:semiHidden="1" w:unhideWhenUsed="1"/>
+    <w:lsdException w:name="List Continue 4" w:semiHidden="1" w:unhideWhenUsed="1"/>
+    <w:lsdException w:name="List Continue 5" w:semiHidden="1" w:unhideWhenUsed="1"/>
+    <w:lsdException w:name="Message Header" w:semiHidden="1" w:unhideWhenUsed="1"/>
+    <w:lsdException w:name="Subtitle" w:uiPriority="11" w:qFormat="1"/>
+    <w:lsdException w:name="Salutation" w:semiHidden="1" w:unhideWhenUsed="1"/>
+    <w:lsdException w:name="Date" w:semiHidden="1" w:unhideWhenUsed="1"/>
+    <w:lsdException w:name="Body Text First Indent" w:semiHidden="1" w:unhideWhenUsed="1"/>
+    <w:lsdException w:name="Body Text First Indent 2" w:semiHidden="1" w:unhideWhenUsed="1"/>
+    <w:lsdException w:name="Note Heading" w:semiHidden="1" w:unhideWhenUsed="1"/>
+    <w:lsdException w:name="Body Text 2" w:semiHidden="1" w:unhideWhenUsed="1"/>
+    <w:lsdException w:name="Body Text 3" w:semiHidden="1" w:unhideWhenUsed="1"/>
+    <w:lsdException w:name="Body Text Indent 2" w:semiHidden="1" w:unhideWhenUsed="1"/>
+    <w:lsdException w:name="Body Text Indent 3" w:semiHidden="1" w:unhideWhenUsed="1"/>
+    <w:lsdException w:name="Block Text" w:semiHidden="1" w:unhideWhenUsed="1"/>
+    <w:lsdException w:name="Hyperlink" w:semiHidden="1" w:unhideWhenUsed="1"/>
+    <w:lsdException w:name="FollowedHyperlink" w:semiHidden="1" w:unhideWhenUsed="1"/>
+    <w:lsdException w:name="Strong" w:uiPriority="22" w:qFormat="1"/>
+    <w:lsdException w:name="Emphasis" w:uiPriority="20" w:qFormat="1"/>
+    <w:lsdException w:name="Document Map" w:semiHidden="1" w:unhideWhenUsed="1"/>
+    <w:lsdException w:name="Plain Text" w:semiHidden="1" w:unhideWhenUsed="1"/>
+    <w:lsdException w:name="E-mail Signature" w:semiHidden="1" w:unhideWhenUsed="1"/>
+    <w:lsdException w:name="HTML Top of Form" w:semiHidden="1" w:unhideWhenUsed="1"/>
+    <w:lsdException w:name="HTML Bottom of Form" w:semiHidden="1" w:unhideWhenUsed="1"/>
+    <w:lsdException w:name="Normal (Web)" w:semiHidden="1" w:unhideWhenUsed="1"/>
+    <w:lsdException w:name="HTML Acronym" w:semiHidden="1" w:unhideWhenUsed="1"/>
+    <w:lsdException w:name="HTML Address" w:semiHidden="1" w:unhideWhenUsed="1"/>
+    <w:lsdException w:name="HTML Cite" w:semiHidden="1" w:unhideWhenUsed="1"/>
+    <w:lsdException w:name="HTML Code" w:semiHidden="1" w:unhideWhenUsed="1"/>
+    <w:lsdException w:name="HTML Definition" w:semiHidden="1" w:unhideWhenUsed="1"/>
+    <w:lsdException w:name="HTML Keyboard" w:semiHidden="1" w:unhideWhenUsed="1"/>
+    <w:lsdException w:name="HTML Preformatted" w:semiHidden="1" w:unhideWhenUsed="1"/>
+    <w:lsdException w:name="HTML Sample" w:semiHidden="1" w:unhideWhenUsed="1"/>
+    <w:lsdException w:name="HTML Typewriter" w:semiHidden="1" w:unhideWhenUsed="1"/>
+    <w:lsdException w:name="HTML Variable" w:semiHidden="1" w:unhideWhenUsed="1"/>
+    <w:lsdException w:name="Normal Table" w:semiHidden="1" w:unhideWhenUsed="1"/>
+    <w:lsdException w:name="annotation subject" w:semiHidden="1" w:unhideWhenUsed="1"/>
+    <w:lsdException w:name="No List" w:semiHidden="1" w:unhideWhenUsed="1"/>
+    <w:lsdException w:name="Outline List 1" w:semiHidden="1" w:unhideWhenUsed="1"/>
+    <w:lsdException w:name="Outline List 2" w:semiHidden="1" w:unhideWhenUsed="1"/>
+    <w:lsdException w:name="Outline List 3" w:semiHidden="1" w:unhideWhenUsed="1"/>
+    <w:lsdException w:name="Table Simple 1" w:semiHidden="1" w:unhideWhenUsed="1"/>
+    <w:lsdException w:name="Table Simple 2" w:semiHidden="1" w:unhideWhenUsed="1"/>
+    <w:lsdException w:name="Table Simple 3" w:semiHidden="1" w:unhideWhenUsed="1"/>
+    <w:lsdException w:name="Table Classic 1" w:semiHidden="1" w:unhideWhenUsed="1"/>
+    <w:lsdException w:name="Table Classic 2" w:semiHidden="1" w:unhideWhenUsed="1"/>
+    <w:lsdException w:name="Table Classic 3" w:semiHidden="1" w:unhideWhenUsed="1"/>
+    <w:lsdException w:name="Table Classic 4" w:semiHidden="1" w:unhideWhenUsed="1"/>
+    <w:lsdException w:name="Table Colorful 1" w:semiHidden="1" w:unhideWhenUsed="1"/>
+    <w:lsdException w:name="Table Colorful 2" w:semiHidden="1" w:unhideWhenUsed="1"/>
+    <w:lsdException w:name="Table Colorful 3" w:semiHidden="1" w:unhideWhenUsed="1"/>
+    <w:lsdException w:name="Table Columns 1" w:semiHidden="1" w:unhideWhenUsed="1"/>
+    <w:lsdException w:name="Table Columns 2" w:semiHidden="1" w:unhideWhenUsed="1"/>
+    <w:lsdException w:name="Table Columns 3" w:semiHidden="1" w:unhideWhenUsed="1"/>
+    <w:lsdException w:name="Table Columns 4" w:semiHidden="1" w:unhideWhenUsed="1"/>
+    <w:lsdException w:name="Table Columns 5" w:semiHidden="1" w:unhideWhenUsed="1"/>
+    <w:lsdException w:name="Table Grid 1" w:semiHidden="1" w:unhideWhenUsed="1"/>
+    <w:lsdException w:name="Table Grid 2" w:semiHidden="1" w:unhideWhenUsed="1"/>
+    <w:lsdException w:name="Table Grid 3" w:semiHidden="1" w:unhideWhenUsed="1"/>
+    <w:lsdException w:name="Table Grid 4" w:semiHidden="1" w:unhideWhenUsed="1"/>
+    <w:lsdException w:name="Table Grid 5" w:semiHidden="1" w:unhideWhenUsed="1"/>
+    <w:lsdException w:name="Table Grid 6" w:semiHidden="1" w:unhideWhenUsed="1"/>
+    <w:lsdException w:name="Table Grid 7" w:semiHidden="1" w:unhideWhenUsed="1"/>
+    <w:lsdException w:name="Table Grid 8" w:semiHidden="1" w:unhideWhenUsed="1"/>
+    <w:lsdException w:name="Table List 1" w:semiHidden="1" w:unhideWhenUsed="1"/>
+    <w:lsdException w:name="Table List 2" w:semiHidden="1" w:unhideWhenUsed="1"/>
+    <w:lsdException w:name="Table List 3" w:semiHidden="1" w:unhideWhenUsed="1"/>
+    <w:lsdException w:name="Table List 4" w:semiHidden="1" w:unhideWhenUsed="1"/>
+    <w:lsdException w:name="Table List 5" w:semiHidden="1" w:unhideWhenUsed="1"/>
+    <w:lsdException w:name="Table List 6" w:semiHidden="1" w:unhideWhenUsed="1"/>
+    <w:lsdException w:name="Table List 7" w:semiHidden="1" w:unhideWhenUsed="1"/>
+    <w:lsdException w:name="Table List 8" w:semiHidden="1" w:unhideWhenUsed="1"/>
+    <w:lsdException w:name="Table 3D effects 1" w:semiHidden="1" w:unhideWhenUsed="1"/>
+    <w:lsdException w:name="Table 3D effects 2" w:semiHidden="1" w:unhideWhenUsed="1"/>
+    <w:lsdException w:name="Table 3D effects 3" w:semiHidden="1" w:unhideWhenUsed="1"/>
+    <w:lsdException w:name="Table Contemporary" w:semiHidden="1" w:unhideWhenUsed="1"/>
+    <w:lsdException w:name="Table Elegant" w:semiHidden="1" w:unhideWhenUsed="1"/>
+    <w:lsdException w:name="Table Professional" w:semiHidden="1" w:unhideWhenUsed="1"/>
+    <w:lsdException w:name="Table Subtle 1" w:semiHidden="1" w:unhideWhenUsed="1"/>
+    <w:lsdException w:name="Table Subtle 2" w:semiHidden="1" w:unhideWhenUsed="1"/>
+    <w:lsdException w:name="Table Web 1" w:semiHidden="1" w:unhideWhenUsed="1"/>
+    <w:lsdException w:name="Table Web 2" w:semiHidden="1" w:unhideWhenUsed="1"/>
+    <w:lsdException w:name="Table Web 3" w:semiHidden="1" w:unhideWhenUsed="1"/>
+    <w:lsdException w:name="Balloon Text" w:semiHidden="1" w:unhideWhenUsed="1"/>
+    <w:lsdException w:name="Table Grid" w:uiPriority="39"/>
+    <w:lsdException w:name="Table Theme" w:semiHidden="1" w:unhideWhenUsed="1"/>
+    <w:lsdException w:name="Placeholder Text" w:semiHidden="1"/>
+    <w:lsdException w:name="No Spacing" w:uiPriority="1" w:qFormat="1"/>
+    <w:lsdException w:name="Light Shading" w:uiPriority="60"/>
+    <w:lsdException w:name="Light List" w:uiPriority="61"/>
+    <w:lsdException w:name="Light Grid" w:uiPriority="62"/>
+    <w:lsdException w:name="Medium Shading 1" w:uiPriority="63"/>
+    <w:lsdException w:name="Medium Shading 2" w:uiPriority="64"/>
+    <w:lsdException w:name="Medium List 1" w:uiPriority="65"/>
+    <w:lsdException w:name="Medium List 2" w:uiPriority="66"/>
+    <w:lsdException w:name="Medium Grid 1" w:uiPriority="67"/>
+    <w:lsdException w:name="Medium Grid 2" w:uiPriority="68"/>
+    <w:lsdException w:name="Medium Grid 3" w:uiPriority="69"/>
+    <w:lsdException w:name="Dark List" w:uiPriority="70"/>
+    <w:lsdException w:name="Colorful Shading" w:uiPriority="71"/>
+    <w:lsdException w:name="Colorful List" w:uiPriority="72"/>
+    <w:lsdException w:name="Colorful Grid" w:uiPriority="73"/>
+    <w:lsdException w:name="Light Shading Accent 1" w:uiPriority="60"/>
+    <w:lsdException w:name="Light List Accent 1" w:uiPriority="61"/>
+    <w:lsdException w:name="Light Grid Accent 1" w:uiPriority="62"/>
+    <w:lsdException w:name="Medium Shading 1 Accent 1" w:uiPriority="63"/>
+    <w:lsdException w:name="Medium Shading 2 Accent 1" w:uiPriority="64"/>
+    <w:lsdException w:name="Medium List 1 Accent 1" w:uiPriority="65"/>
+    <w:lsdException w:name="Revision" w:semiHidden="1"/>
+    <w:lsdException w:name="List Paragraph" w:uiPriority="34" w:qFormat="1"/>
+    <w:lsdException w:name="Quote" w:uiPriority="29" w:qFormat="1"/>
+    <w:lsdException w:name="Intense Quote" w:uiPriority="30" w:qFormat="1"/>
+    <w:lsdException w:name="Medium List 2 Accent 1" w:uiPriority="66"/>
+    <w:lsdException w:name="Medium Grid 1 Accent 1" w:uiPriority="67"/>
+    <w:lsdException w:name="Medium Grid 2 Accent 1" w:uiPriority="68"/>
+    <w:lsdException w:name="Medium Grid 3 Accent 1" w:uiPriority="69"/>
+    <w:lsdException w:name="Dark List Accent 1" w:uiPriority="70"/>
+    <w:lsdException w:name="Colorful Shading Accent 1" w:uiPriority="71"/>
+    <w:lsdException w:name="Colorful List Accent 1" w:uiPriority="72"/>
+    <w:lsdException w:name="Colorful Grid Accent 1" w:uiPriority="73"/>
+    <w:lsdException w:name="Light Shading Accent 2" w:uiPriority="60"/>
+    <w:lsdException w:name="Light List Accent 2" w:uiPriority="61"/>
+    <w:lsdException w:name="Light Grid Accent 2" w:uiPriority="62"/>
+    <w:lsdException w:name="Medium Shading 1 Accent 2" w:uiPriority="63"/>
+    <w:lsdException w:name="Medium Shading 2 Accent 2" w:uiPriority="64"/>
+    <w:lsdException w:name="Medium List 1 Accent 2" w:uiPriority="65"/>
+    <w:lsdException w:name="Medium List 2 Accent 2" w:uiPriority="66"/>
+    <w:lsdException w:name="Medium Grid 1 Accent 2" w:uiPriority="67"/>
+    <w:lsdException w:name="Medium Grid 2 Accent 2" w:uiPriority="68"/>
+    <w:lsdException w:name="Medium Grid 3 Accent 2" w:uiPriority="69"/>
+    <w:lsdException w:name="Dark List Accent 2" w:uiPriority="70"/>
+    <w:lsdException w:name="Colorful Shading Accent 2" w:uiPriority="71"/>
+    <w:lsdException w:name="Colorful List Accent 2" w:uiPriority="72"/>
+    <w:lsdException w:name="Colorful Grid Accent 2" w:uiPriority="73"/>
+    <w:lsdException w:name="Light Shading Accent 3" w:uiPriority="60"/>
+    <w:lsdException w:name="Light List Accent 3" w:uiPriority="61"/>
+    <w:lsdException w:name="Light Grid Accent 3" w:uiPriority="62"/>
+    <w:lsdException w:name="Medium Shading 1 Accent 3" w:uiPriority="63"/>
+    <w:lsdException w:name="Medium Shading 2 Accent 3" w:uiPriority="64"/>
+    <w:lsdException w:name="Medium List 1 Accent 3" w:uiPriority="65"/>
+    <w:lsdException w:name="Medium List 2 Accent 3" w:uiPriority="66"/>
+    <w:lsdException w:name="Medium Grid 1 Accent 3" w:uiPriority="67"/>
+    <w:lsdException w:name="Medium Grid 2 Accent 3" w:uiPriority="68"/>
+    <w:lsdException w:name="Medium Grid 3 Accent 3" w:uiPriority="69"/>
+    <w:lsdException w:name="Dark List Accent 3" w:uiPriority="70"/>
+    <w:lsdException w:name="Colorful Shading Accent 3" w:uiPriority="71"/>
+    <w:lsdException w:name="Colorful List Accent 3" w:uiPriority="72"/>
+    <w:lsdException w:name="Colorful Grid Accent 3" w:uiPriority="73"/>
+    <w:lsdException w:name="Light Shading Accent 4" w:uiPriority="60"/>
+    <w:lsdException w:name="Light List Accent 4" w:uiPriority="61"/>
+    <w:lsdException w:name="Light Grid Accent 4" w:uiPriority="62"/>
+    <w:lsdException w:name="Medium Shading 1 Accent 4" w:uiPriority="63"/>
+    <w:lsdException w:name="Medium Shading 2 Accent 4" w:uiPriority="64"/>
+    <w:lsdException w:name="Medium List 1 Accent 4" w:uiPriority="65"/>
+    <w:lsdException w:name="Medium List 2 Accent 4" w:uiPriority="66"/>
+    <w:lsdException w:name="Medium Grid 1 Accent 4" w:uiPriority="67"/>
+    <w:lsdException w:name="Medium Grid 2 Accent 4" w:uiPriority="68"/>
+    <w:lsdException w:name="Medium Grid 3 Accent 4" w:uiPriority="69"/>
+    <w:lsdException w:name="Dark List Accent 4" w:uiPriority="70"/>
+    <w:lsdException w:name="Colorful Shading Accent 4" w:uiPriority="71"/>
+    <w:lsdException w:name="Colorful List Accent 4" w:uiPriority="72"/>
+    <w:lsdException w:name="Colorful Grid Accent 4" w:uiPriority="73"/>
+    <w:lsdException w:name="Light Shading Accent 5" w:uiPriority="60"/>
+    <w:lsdException w:name="Light List Accent 5" w:uiPriority="61"/>
+    <w:lsdException w:name="Light Grid Accent 5" w:uiPriority="62"/>
+    <w:lsdException w:name="Medium Shading 1 Accent 5" w:uiPriority="63"/>
+    <w:lsdException w:name="Medium Shading 2 Accent 5" w:uiPriority="64"/>
+    <w:lsdException w:name="Medium List 1 Accent 5" w:uiPriority="65"/>
+    <w:lsdException w:name="Medium List 2 Accent 5" w:uiPriority="66"/>
+    <w:lsdException w:name="Medium Grid 1 Accent 5" w:uiPriority="67"/>
+    <w:lsdException w:name="Medium Grid 2 Accent 5" w:uiPriority="68"/>
+    <w:lsdException w:name="Medium Grid 3 Accent 5" w:uiPriority="69"/>
+    <w:lsdException w:name="Dark List Accent 5" w:uiPriority="70"/>
+    <w:lsdException w:name="Colorful Shading Accent 5" w:uiPriority="71"/>
+    <w:lsdException w:name="Colorful List Accent 5" w:uiPriority="72"/>
+    <w:lsdException w:name="Colorful Grid Accent 5" w:uiPriority="73"/>
+    <w:lsdException w:name="Light Shading Accent 6" w:uiPriority="60"/>
+    <w:lsdException w:name="Light List Accent 6" w:uiPriority="61"/>
+    <w:lsdException w:name="Light Grid Accent 6" w:uiPriority="62"/>
+    <w:lsdException w:name="Medium Shading 1 Accent 6" w:uiPriority="63"/>
+    <w:lsdException w:name="Medium Shading 2 Accent 6" w:uiPriority="64"/>
+    <w:lsdException w:name="Medium List 1 Accent 6" w:uiPriority="65"/>
+    <w:lsdException w:name="Medium List 2 Accent 6" w:uiPriority="66"/>
+    <w:lsdException w:name="Medium Grid 1 Accent 6" w:uiPriority="67"/>
+    <w:lsdException w:name="Medium Grid 2 Accent 6" w:uiPriority="68"/>
+    <w:lsdException w:name="Medium Grid 3 Accent 6" w:uiPriority="69"/>
+    <w:lsdException w:name="Dark List Accent 6" w:uiPriority="70"/>
+    <w:lsdException w:name="Colorful Shading Accent 6" w:uiPriority="71"/>
+    <w:lsdException w:name="Colorful List Accent 6" w:uiPriority="72"/>
+    <w:lsdException w:name="Colorful Grid Accent 6" w:uiPriority="73"/>
+    <w:lsdException w:name="Subtle Emphasis" w:uiPriority="19" w:qFormat="1"/>
+    <w:lsdException w:name="Intense Emphasis" w:uiPriority="21" w:qFormat="1"/>
+    <w:lsdException w:name="Subtle Reference" w:uiPriority="31" w:qFormat="1"/>
+    <w:lsdException w:name="Intense Reference" w:uiPriority="32" w:qFormat="1"/>
+    <w:lsdException w:name="Book Title" w:uiPriority="33" w:qFormat="1"/>
+    <w:lsdException w:name="Bibliography" w:semiHidden="1" w:uiPriority="37" w:unhideWhenUsed="1"/>
+    <w:lsdException w:name="TOC Heading" w:semiHidden="1" w:uiPriority="39" w:unhideWhenUsed="1" w:qFormat="1"/>
+    <w:lsdException w:name="Plain Table 1" w:uiPriority="41"/>
+    <w:lsdException w:name="Plain Table 2" w:uiPriority="42"/>
+    <w:lsdException w:name="Plain Table 3" w:uiPriority="43"/>
+    <w:lsdException w:name="Plain Table 4" w:uiPriority="44"/>
+    <w:lsdException w:name="Plain Table 5" w:uiPriority="45"/>
+    <w:lsdException w:name="Grid Table Light" w:uiPriority="40"/>
+    <w:lsdException w:name="Grid Table 1 Light" w:uiPriority="46"/>
+    <w:lsdException w:name="Grid Table 2" w:uiPriority="47"/>
+    <w:lsdException w:name="Grid Table 3" w:uiPriority="48"/>
+    <w:lsdException w:name="Grid Table 4" w:uiPriority="49"/>
+    <w:lsdException w:name="Grid Table 5 Dark" w:uiPriority="50"/>
+    <w:lsdException w:name="Grid Table 6 Colorful" w:uiPriority="51"/>
+    <w:lsdException w:name="Grid Table 7 Colorful" w:uiPriority="52"/>
+    <w:lsdException w:name="Grid Table 1 Light Accent 1" w:uiPriority="46"/>
+    <w:lsdException w:name="Grid Table 2 Accent 1" w:uiPriority="47"/>
+    <w:lsdException w:name="Grid Table 3 Accent 1" w:uiPriority="48"/>
+    <w:lsdException w:name="Grid Table 4 Accent 1" w:uiPriority="49"/>
+    <w:lsdException w:name="Grid Table 5 Dark Accent 1" w:uiPriority="50"/>
+    <w:lsdException w:name="Grid Table 6 Colorful Accent 1" w:uiPriority="51"/>
+    <w:lsdException w:name="Grid Table 7 Colorful Accent 1" w:uiPriority="52"/>
+    <w:lsdException w:name="Grid Table 1 Light Accent 2" w:uiPriority="46"/>
+    <w:lsdException w:name="Grid Table 2 Accent 2" w:uiPriority="47"/>
+    <w:lsdException w:name="Grid Table 3 Accent 2" w:uiPriority="48"/>
+    <w:lsdException w:name="Grid Table 4 Accent 2" w:uiPriority="49"/>
+    <w:lsdException w:name="Grid Table 5 Dark Accent 2" w:uiPriority="50"/>
+    <w:lsdException w:name="Grid Table 6 Colorful Accent 2" w:uiPriority="51"/>
+    <w:lsdException w:name="Grid Table 7 Colorful Accent 2" w:uiPriority="52"/>
+    <w:lsdException w:name="Grid Table 1 Light Accent 3" w:uiPriority="46"/>
+    <w:lsdException w:name="Grid Table 2 Accent 3" w:uiPriority="47"/>
+    <w:lsdException w:name="Grid Table 3 Accent 3" w:uiPriority="48"/>
+    <w:lsdException w:name="Grid Table 4 Accent 3" w:uiPriority="49"/>
+    <w:lsdException w:name="Grid Table 5 Dark Accent 3" w:uiPriority="50"/>
+    <w:lsdException w:name="Grid Table 6 Colorful Accent 3" w:uiPriority="51"/>
+    <w:lsdException w:name="Grid Table 7 Colorful Accent 3" w:uiPriority="52"/>
+    <w:lsdException w:name="Grid Table 1 Light Accent 4" w:uiPriority="46"/>
+    <w:lsdException w:name="Grid Table 2 Accent 4" w:uiPriority="47"/>
+    <w:lsdException w:name="Grid Table 3 Accent 4" w:uiPriority="48"/>
+    <w:lsdException w:name="Grid Table 4 Accent 4" w:uiPriority="49"/>
+    <w:lsdException w:name="Grid Table 5 Dark Accent 4" w:uiPriority="50"/>
+    <w:lsdException w:name="Grid Table 6 Colorful Accent 4" w:uiPriority="51"/>
+    <w:lsdException w:name="Grid Table 7 Colorful Accent 4" w:uiPriority="52"/>
+    <w:lsdException w:name="Grid Table 1 Light Accent 5" w:uiPriority="46"/>
+    <w:lsdException w:name="Grid Table 2 Accent 5" w:uiPriority="47"/>
+    <w:lsdException w:name="Grid Table 3 Accent 5" w:uiPriority="48"/>
+    <w:lsdException w:name="Grid Table 4 Accent 5" w:uiPriority="49"/>
+    <w:lsdException w:name="Grid Table 5 Dark Accent 5" w:uiPriority="50"/>
+    <w:lsdException w:name="Grid Table 6 Colorful Accent 5" w:uiPriority="51"/>
+    <w:lsdException w:name="Grid Table 7 Colorful Accent 5" w:uiPriority="52"/>
+    <w:lsdException w:name="Grid Table 1 Light Accent 6" w:uiPriority="46"/>
+    <w:lsdException w:name="Grid Table 2 Accent 6" w:uiPriority="47"/>
+    <w:lsdException w:name="Grid Table 3 Accent 6" w:uiPriority="48"/>
+    <w:lsdException w:name="Grid Table 4 Accent 6" w:uiPriority="49"/>
+    <w:lsdException w:name="Grid Table 5 Dark Accent 6" w:uiPriority="50"/>
+    <w:lsdException w:name="Grid Table 6 Colorful Accent 6" w:uiPriority="51"/>
+    <w:lsdException w:name="Grid Table 7 Colorful Accent 6" w:uiPriority="52"/>
+    <w:lsdException w:name="List Table 1 Light" w:uiPriority="46"/>
+    <w:lsdException w:name="List Table 2" w:uiPriority="47"/>
+    <w:lsdException w:name="List Table 3" w:uiPriority="48"/>
+    <w:lsdException w:name="List Table 4" w:uiPriority="49"/>
+    <w:lsdException w:name="List Table 5 Dark" w:uiPriority="50"/>
+    <w:lsdException w:name="List Table 6 Colorful" w:uiPriority="51"/>
+    <w:lsdException w:name="List Table 7 Colorful" w:uiPriority="52"/>
+    <w:lsdException w:name="List Table 1 Light Accent 1" w:uiPriority="46"/>
+    <w:lsdException w:name="List Table 2 Accent 1" w:uiPriority="47"/>
+    <w:lsdException w:name="List Table 3 Accent 1" w:uiPriority="48"/>
+    <w:lsdException w:name="List Table 4 Accent 1" w:uiPriority="49"/>
+    <w:lsdException w:name="List Table 5 Dark Accent 1" w:uiPriority="50"/>
+    <w:lsdException w:name="List Table 6 Colorful Accent 1" w:uiPriority="51"/>
+    <w:lsdException w:name="List Table 7 Colorful Accent 1" w:uiPriority="52"/>
+    <w:lsdException w:name="List Table 1 Light Accent 2" w:uiPriority="46"/>
+    <w:lsdException w:name="List Table 2 Accent 2" w:uiPriority="47"/>
+    <w:lsdException w:name="List Table 3 Accent 2" w:uiPriority="48"/>
+    <w:lsdException w:name="List Table 4 Accent 2" w:uiPriority="49"/>
+    <w:lsdException w:name="List Table 5 Dark Accent 2" w:uiPriority="50"/>
+    <w:lsdException w:name="List Table 6 Colorful Accent 2" w:uiPriority="51"/>
+    <w:lsdException w:name="List Table 7 Colorful Accent 2" w:uiPriority="52"/>
+    <w:lsdException w:name="List Table 1 Light Accent 3" w:uiPriority="46"/>
+    <w:lsdException w:name="List Table 2 Accent 3" w:uiPriority="47"/>
+    <w:lsdException w:name="List Table 3 Accent 3" w:uiPriority="48"/>
+    <w:lsdException w:name="List Table 4 Accent 3" w:uiPriority="49"/>
+    <w:lsdException w:name="List Table 5 Dark Accent 3" w:uiPriority="50"/>
+    <w:lsdException w:name="List Table 6 Colorful Accent 3" w:uiPriority="51"/>
+    <w:lsdException w:name="List Table 7 Colorful Accent 3" w:uiPriority="52"/>
+    <w:lsdException w:name="List Table 1 Light Accent 4" w:uiPriority="46"/>
+    <w:lsdException w:name="List Table 2 Accent 4" w:uiPriority="47"/>
+    <w:lsdException w:name="List Table 3 Accent 4" w:uiPriority="48"/>
+    <w:lsdException w:name="List Table 4 Accent 4" w:uiPriority="49"/>
+    <w:lsdException w:name="List Table 5 Dark Accent 4" w:uiPriority="50"/>
+    <w:lsdException w:name="List Table 6 Colorful Accent 4" w:uiPriority="51"/>
+    <w:lsdException w:name="List Table 7 Colorful Accent 4" w:uiPriority="52"/>
+    <w:lsdException w:name="List Table 1 Light Accent 5" w:uiPriority="46"/>
+    <w:lsdException w:name="List Table 2 Accent 5" w:uiPriority="47"/>
+    <w:lsdException w:name="List Table 3 Accent 5" w:uiPriority="48"/>
+    <w:lsdException w:name="List Table 4 Accent 5" w:uiPriority="49"/>
+    <w:lsdException w:name="List Table 5 Dark Accent 5" w:uiPriority="50"/>
+    <w:lsdException w:name="List Table 6 Colorful Accent 5" w:uiPriority="51"/>
+    <w:lsdException w:name="List Table 7 Colorful Accent 5" w:uiPriority="52"/>
+    <w:lsdException w:name="List Table 1 Light Accent 6" w:uiPriority="46"/>
+    <w:lsdException w:name="List Table 2 Accent 6" w:uiPriority="47"/>
+    <w:lsdException w:name="List Table 3 Accent 6" w:uiPriority="48"/>
+    <w:lsdException w:name="List Table 4 Accent 6" w:uiPriority="49"/>
+    <w:lsdException w:name="List Table 5 Dark Accent 6" w:uiPriority="50"/>
+    <w:lsdException w:name="List Table 6 Colorful Accent 6" w:uiPriority="51"/>
+    <w:lsdException w:name="List Table 7 Colorful Accent 6" w:uiPriority="52"/>
+    <w:lsdException w:name="Mention" w:semiHidden="1" w:unhideWhenUsed="1"/>
+    <w:lsdException w:name="Smart Hyperlink" w:semiHidden="1" w:unhideWhenUsed="1"/>
+    <w:lsdException w:name="Hashtag" w:semiHidden="1" w:unhideWhenUsed="1"/>
+    <w:lsdException w:name="Unresolved Mention" w:semiHidden="1" w:unhideWhenUsed="1"/>
+    <w:lsdException w:name="Smart Link" w:semiHidden="1" w:unhideWhenUsed="1"/>
   </w:latentStyles>
-  <w:style w:type="paragraph" w:default="1" w:styleId="a">
+  <w:style w:type="paragraph" w:default="1" w:styleId="Normal">
     <w:name w:val="Normal"/>
     <w:qFormat/>
     <w:rsid w:val="009A6DDF"/>
   </w:style>
-  <w:style w:type="character" w:default="1" w:styleId="a0">
+  <w:style w:type="character" w:default="1" w:styleId="DefaultParagraphFont">
     <w:name w:val="Default Paragraph Font"/>
     <w:uiPriority w:val="1"/>
     <w:semiHidden/>
     <w:unhideWhenUsed/>
   </w:style>
-  <w:style w:type="table" w:default="1" w:styleId="a1">
+  <w:style w:type="table" w:default="1" w:styleId="TableNormal">
     <w:name w:val="Normal Table"/>
     <w:uiPriority w:val="99"/>
     <w:semiHidden/>
     <w:unhideWhenUsed/>
-    <w:qFormat/>
     <w:tblPr>
       <w:tblInd w:w="0" w:type="dxa"/>
       <w:tblCellMar>
@@ -7458,15 +8118,15 @@
       </w:tblCellMar>
     </w:tblPr>
   </w:style>
-  <w:style w:type="numbering" w:default="1" w:styleId="a2">
+  <w:style w:type="numbering" w:default="1" w:styleId="NoList">
     <w:name w:val="No List"/>
     <w:uiPriority w:val="99"/>
     <w:semiHidden/>
     <w:unhideWhenUsed/>
   </w:style>
-  <w:style w:type="paragraph" w:styleId="a3">
+  <w:style w:type="paragraph" w:styleId="ListParagraph">
     <w:name w:val="List Paragraph"/>
-    <w:basedOn w:val="a"/>
+    <w:basedOn w:val="Normal"/>
     <w:uiPriority w:val="34"/>
     <w:qFormat/>
     <w:rsid w:val="00CC57D3"/>
@@ -7475,13 +8135,12 @@
       <w:contextualSpacing/>
     </w:pPr>
   </w:style>
-  <w:style w:type="table" w:styleId="a4">
+  <w:style w:type="table" w:styleId="TableGrid">
     <w:name w:val="Table Grid"/>
-    <w:basedOn w:val="a1"/>
+    <w:basedOn w:val="TableNormal"/>
     <w:uiPriority w:val="39"/>
     <w:rsid w:val="00BA2097"/>
     <w:tblPr>
-      <w:tblInd w:w="0" w:type="dxa"/>
       <w:tblBorders>
         <w:top w:val="single" w:sz="4" w:space="0" w:color="auto"/>
         <w:left w:val="single" w:sz="4" w:space="0" w:color="auto"/>
@@ -7490,18 +8149,12 @@
         <w:insideH w:val="single" w:sz="4" w:space="0" w:color="auto"/>
         <w:insideV w:val="single" w:sz="4" w:space="0" w:color="auto"/>
       </w:tblBorders>
-      <w:tblCellMar>
-        <w:top w:w="0" w:type="dxa"/>
-        <w:left w:w="108" w:type="dxa"/>
-        <w:bottom w:w="0" w:type="dxa"/>
-        <w:right w:w="108" w:type="dxa"/>
-      </w:tblCellMar>
     </w:tblPr>
   </w:style>
-  <w:style w:type="paragraph" w:styleId="a5">
+  <w:style w:type="paragraph" w:styleId="Header">
     <w:name w:val="header"/>
-    <w:basedOn w:val="a"/>
-    <w:link w:val="Char"/>
+    <w:basedOn w:val="Normal"/>
+    <w:link w:val="HeaderChar"/>
     <w:uiPriority w:val="99"/>
     <w:semiHidden/>
     <w:unhideWhenUsed/>
@@ -7522,10 +8175,10 @@
       <w:szCs w:val="18"/>
     </w:rPr>
   </w:style>
-  <w:style w:type="character" w:customStyle="1" w:styleId="Char">
-    <w:name w:val="页眉 Char"/>
-    <w:basedOn w:val="a0"/>
-    <w:link w:val="a5"/>
+  <w:style w:type="character" w:customStyle="1" w:styleId="HeaderChar">
+    <w:name w:val="Header Char"/>
+    <w:basedOn w:val="DefaultParagraphFont"/>
+    <w:link w:val="Header"/>
     <w:uiPriority w:val="99"/>
     <w:semiHidden/>
     <w:rsid w:val="00FF0304"/>
@@ -7534,10 +8187,10 @@
       <w:szCs w:val="18"/>
     </w:rPr>
   </w:style>
-  <w:style w:type="paragraph" w:styleId="a6">
+  <w:style w:type="paragraph" w:styleId="Footer">
     <w:name w:val="footer"/>
-    <w:basedOn w:val="a"/>
-    <w:link w:val="Char0"/>
+    <w:basedOn w:val="Normal"/>
+    <w:link w:val="FooterChar"/>
     <w:uiPriority w:val="99"/>
     <w:semiHidden/>
     <w:unhideWhenUsed/>
@@ -7554,10 +8207,10 @@
       <w:szCs w:val="18"/>
     </w:rPr>
   </w:style>
-  <w:style w:type="character" w:customStyle="1" w:styleId="Char0">
-    <w:name w:val="页脚 Char"/>
-    <w:basedOn w:val="a0"/>
-    <w:link w:val="a6"/>
+  <w:style w:type="character" w:customStyle="1" w:styleId="FooterChar">
+    <w:name w:val="Footer Char"/>
+    <w:basedOn w:val="DefaultParagraphFont"/>
+    <w:link w:val="Footer"/>
     <w:uiPriority w:val="99"/>
     <w:semiHidden/>
     <w:rsid w:val="00FF0304"/>
@@ -7566,10 +8219,10 @@
       <w:szCs w:val="18"/>
     </w:rPr>
   </w:style>
-  <w:style w:type="paragraph" w:styleId="a7">
+  <w:style w:type="paragraph" w:styleId="BalloonText">
     <w:name w:val="Balloon Text"/>
-    <w:basedOn w:val="a"/>
-    <w:link w:val="Char1"/>
+    <w:basedOn w:val="Normal"/>
+    <w:link w:val="BalloonTextChar"/>
     <w:uiPriority w:val="99"/>
     <w:semiHidden/>
     <w:unhideWhenUsed/>
@@ -7579,10 +8232,10 @@
       <w:szCs w:val="18"/>
     </w:rPr>
   </w:style>
-  <w:style w:type="character" w:customStyle="1" w:styleId="Char1">
-    <w:name w:val="批注框文本 Char"/>
-    <w:basedOn w:val="a0"/>
-    <w:link w:val="a7"/>
+  <w:style w:type="character" w:customStyle="1" w:styleId="BalloonTextChar">
+    <w:name w:val="Balloon Text Char"/>
+    <w:basedOn w:val="DefaultParagraphFont"/>
+    <w:link w:val="BalloonText"/>
     <w:uiPriority w:val="99"/>
     <w:semiHidden/>
     <w:rsid w:val="00FF0304"/>
@@ -7883,17 +8536,13 @@
   <a:extraClrSchemeLst/>
   <a:extLst>
     <a:ext uri="{05A4C25C-085E-4340-85A3-A5531E510DB2}">
-      <thm15:themeFamily xmlns:thm15="http://schemas.microsoft.com/office/thememl/2012/main" xmlns="" name="Office Theme" id="{62F939B6-93AF-4DB8-9C6B-D6C7DFDC589F}" vid="{4A3C46E8-61CC-4603-A589-7422A47A8E4A}"/>
+      <thm15:themeFamily xmlns:thm15="http://schemas.microsoft.com/office/thememl/2012/main" name="Office Theme" id="{62F939B6-93AF-4DB8-9C6B-D6C7DFDC589F}" vid="{4A3C46E8-61CC-4603-A589-7422A47A8E4A}"/>
     </a:ext>
   </a:extLst>
 </a:theme>
 </file>
 
 <file path=customXml/item1.xml><?xml version="1.0" encoding="utf-8"?>
-<b:Sources xmlns:b="http://schemas.openxmlformats.org/officeDocument/2006/bibliography" xmlns="http://schemas.openxmlformats.org/officeDocument/2006/bibliography" SelectedStyle="/APASixthEditionOfficeOnline.xsl" StyleName="APA" Version="6"/>
-</file>
-
-<file path=customXml/item2.xml><?xml version="1.0" encoding="utf-8"?>
 <inkml:ink xmlns:inkml="http://www.w3.org/2003/InkML">
   <inkml:definitions>
     <inkml:context xml:id="ctx0">
@@ -7921,18 +8570,22 @@
 </inkml:ink>
 </file>
 
+<file path=customXml/item2.xml><?xml version="1.0" encoding="utf-8"?>
+<b:Sources xmlns:b="http://schemas.openxmlformats.org/officeDocument/2006/bibliography" xmlns="http://schemas.openxmlformats.org/officeDocument/2006/bibliography" SelectedStyle="/APASixthEditionOfficeOnline.xsl" StyleName="APA" Version="6"/>
+</file>
+
 <file path=customXml/itemProps1.xml><?xml version="1.0" encoding="utf-8"?>
+<ds:datastoreItem xmlns:ds="http://schemas.openxmlformats.org/officeDocument/2006/customXml" ds:itemID="{2E4C3D0B-D702-4A92-94EA-C1102D6D7942}">
+  <ds:schemaRefs>
+    <ds:schemaRef ds:uri="http://www.w3.org/2003/InkML"/>
+  </ds:schemaRefs>
+</ds:datastoreItem>
+</file>
+
+<file path=customXml/itemProps2.xml><?xml version="1.0" encoding="utf-8"?>
 <ds:datastoreItem xmlns:ds="http://schemas.openxmlformats.org/officeDocument/2006/customXml" ds:itemID="{D150A176-12CA-D941-90EB-18C5B36FCBEC}">
   <ds:schemaRefs>
     <ds:schemaRef ds:uri="http://schemas.openxmlformats.org/officeDocument/2006/bibliography"/>
   </ds:schemaRefs>
 </ds:datastoreItem>
-</file>
-
-<file path=customXml/itemProps2.xml><?xml version="1.0" encoding="utf-8"?>
-<ds:datastoreItem xmlns:ds="http://schemas.openxmlformats.org/officeDocument/2006/customXml" ds:itemID="{2E4C3D0B-D702-4A92-94EA-C1102D6D7942}">
-  <ds:schemaRefs>
-    <ds:schemaRef ds:uri="http://www.w3.org/2003/InkML"/>
-  </ds:schemaRefs>
-</ds:datastoreItem>
 </file>
</xml_diff>

<commit_message>
Test use page direct jump between screens and add the text of defining ranking screen in thesis
</commit_message>
<xml_diff>
--- a/COMPX202 Assignment8 Document.docx
+++ b/COMPX202 Assignment8 Document.docx
@@ -1,6 +1,6 @@
 
 <file path=word/document.xml><?xml version="1.0" encoding="utf-8"?>
-<w:document xmlns:wpc="http://schemas.microsoft.com/office/word/2010/wordprocessingCanvas" xmlns:cx="http://schemas.microsoft.com/office/drawing/2014/chartex" xmlns:cx1="http://schemas.microsoft.com/office/drawing/2015/9/8/chartex" xmlns:cx2="http://schemas.microsoft.com/office/drawing/2015/10/21/chartex" xmlns:cx3="http://schemas.microsoft.com/office/drawing/2016/5/9/chartex" xmlns:cx4="http://schemas.microsoft.com/office/drawing/2016/5/10/chartex" xmlns:cx5="http://schemas.microsoft.com/office/drawing/2016/5/11/chartex" xmlns:cx6="http://schemas.microsoft.com/office/drawing/2016/5/12/chartex" xmlns:cx7="http://schemas.microsoft.com/office/drawing/2016/5/13/chartex" xmlns:cx8="http://schemas.microsoft.com/office/drawing/2016/5/14/chartex" xmlns:mc="http://schemas.openxmlformats.org/markup-compatibility/2006" xmlns:aink="http://schemas.microsoft.com/office/drawing/2016/ink" xmlns:am3d="http://schemas.microsoft.com/office/drawing/2017/model3d" xmlns:o="urn:schemas-microsoft-com:office:office" xmlns:r="http://schemas.openxmlformats.org/officeDocument/2006/relationships" xmlns:m="http://schemas.openxmlformats.org/officeDocument/2006/math" xmlns:v="urn:schemas-microsoft-com:vml" xmlns:wp14="http://schemas.microsoft.com/office/word/2010/wordprocessingDrawing" xmlns:wp="http://schemas.openxmlformats.org/drawingml/2006/wordprocessingDrawing" xmlns:w10="urn:schemas-microsoft-com:office:word" xmlns:w="http://schemas.openxmlformats.org/wordprocessingml/2006/main" xmlns:w14="http://schemas.microsoft.com/office/word/2010/wordml" xmlns:w15="http://schemas.microsoft.com/office/word/2012/wordml" xmlns:w16cex="http://schemas.microsoft.com/office/word/2018/wordml/cex" xmlns:w16cid="http://schemas.microsoft.com/office/word/2016/wordml/cid" xmlns:w16="http://schemas.microsoft.com/office/word/2018/wordml" xmlns:w16se="http://schemas.microsoft.com/office/word/2015/wordml/symex" xmlns:wpg="http://schemas.microsoft.com/office/word/2010/wordprocessingGroup" xmlns:wpi="http://schemas.microsoft.com/office/word/2010/wordprocessingInk" xmlns:wne="http://schemas.microsoft.com/office/word/2006/wordml" xmlns:wps="http://schemas.microsoft.com/office/word/2010/wordprocessingShape" mc:Ignorable="w14 w15 w16se w16cid w16 w16cex wp14">
+<w:document xmlns:ve="http://schemas.openxmlformats.org/markup-compatibility/2006" xmlns:o="urn:schemas-microsoft-com:office:office" xmlns:r="http://schemas.openxmlformats.org/officeDocument/2006/relationships" xmlns:m="http://schemas.openxmlformats.org/officeDocument/2006/math" xmlns:v="urn:schemas-microsoft-com:vml" xmlns:wp="http://schemas.openxmlformats.org/drawingml/2006/wordprocessingDrawing" xmlns:w10="urn:schemas-microsoft-com:office:word" xmlns:w="http://schemas.openxmlformats.org/wordprocessingml/2006/main" xmlns:wne="http://schemas.microsoft.com/office/word/2006/wordml">
   <w:body>
     <w:p>
       <w:pPr>
@@ -71,25 +71,24 @@
           <w:sz w:val="28"/>
           <w:szCs w:val="28"/>
         </w:rPr>
-        <w:t xml:space="preserve">Name: </w:t>
-      </w:r>
-      <w:proofErr w:type="spellStart"/>
-      <w:r>
+        <w:t>Name: ShengyangXu (X); ID: 31711055</w:t>
+      </w:r>
+    </w:p>
+    <w:p>
+      <w:pPr>
         <w:rPr>
           <w:rFonts w:ascii="Times New Roman" w:hAnsi="Times New Roman" w:cs="Times New Roman"/>
           <w:sz w:val="28"/>
           <w:szCs w:val="28"/>
         </w:rPr>
-        <w:t>ShengyangXu</w:t>
-      </w:r>
-      <w:proofErr w:type="spellEnd"/>
+      </w:pPr>
       <w:r>
         <w:rPr>
           <w:rFonts w:ascii="Times New Roman" w:hAnsi="Times New Roman" w:cs="Times New Roman"/>
           <w:sz w:val="28"/>
           <w:szCs w:val="28"/>
         </w:rPr>
-        <w:t xml:space="preserve"> (X); ID: 31711055</w:t>
+        <w:t>Name: Dan Jin (J); ID:31711003</w:t>
       </w:r>
     </w:p>
     <w:p>
@@ -100,31 +99,73 @@
           <w:szCs w:val="28"/>
         </w:rPr>
       </w:pPr>
-      <w:r>
+    </w:p>
+    <w:p>
+      <w:pPr>
+        <w:rPr>
+          <w:rFonts w:ascii="Times New Roman" w:hAnsi="Times New Roman" w:cs="Times New Roman"/>
+          <w:b/>
+          <w:bCs/>
+          <w:sz w:val="32"/>
+          <w:szCs w:val="32"/>
+        </w:rPr>
+      </w:pPr>
+      <w:r>
+        <w:rPr>
+          <w:rFonts w:ascii="Times New Roman" w:hAnsi="Times New Roman" w:cs="Times New Roman"/>
+          <w:b/>
+          <w:bCs/>
+          <w:sz w:val="32"/>
+          <w:szCs w:val="32"/>
+        </w:rPr>
+        <w:t>Project Name</w:t>
+      </w:r>
+    </w:p>
+    <w:p>
+      <w:pPr>
         <w:rPr>
           <w:rFonts w:ascii="Times New Roman" w:hAnsi="Times New Roman" w:cs="Times New Roman"/>
           <w:sz w:val="28"/>
           <w:szCs w:val="28"/>
         </w:rPr>
-        <w:t xml:space="preserve">Name: Dan </w:t>
-      </w:r>
-      <w:proofErr w:type="spellStart"/>
+      </w:pPr>
       <w:r>
         <w:rPr>
           <w:rFonts w:ascii="Times New Roman" w:hAnsi="Times New Roman" w:cs="Times New Roman"/>
           <w:sz w:val="28"/>
           <w:szCs w:val="28"/>
         </w:rPr>
-        <w:t>Jin</w:t>
-      </w:r>
-      <w:proofErr w:type="spellEnd"/>
-      <w:r>
+        <w:t>Adventure Ball</w:t>
+      </w:r>
+    </w:p>
+    <w:p>
+      <w:pPr>
         <w:rPr>
           <w:rFonts w:ascii="Times New Roman" w:hAnsi="Times New Roman" w:cs="Times New Roman"/>
           <w:sz w:val="28"/>
           <w:szCs w:val="28"/>
         </w:rPr>
-        <w:t xml:space="preserve"> (J); ID:31711003</w:t>
+      </w:pPr>
+    </w:p>
+    <w:p>
+      <w:pPr>
+        <w:rPr>
+          <w:rFonts w:ascii="Times New Roman" w:hAnsi="Times New Roman" w:cs="Times New Roman"/>
+          <w:b/>
+          <w:bCs/>
+          <w:sz w:val="32"/>
+          <w:szCs w:val="32"/>
+        </w:rPr>
+      </w:pPr>
+      <w:r>
+        <w:rPr>
+          <w:rFonts w:ascii="Times New Roman" w:hAnsi="Times New Roman" w:cs="Times New Roman"/>
+          <w:b/>
+          <w:bCs/>
+          <w:sz w:val="32"/>
+          <w:szCs w:val="32"/>
+        </w:rPr>
+        <w:t>Software Methodology</w:t>
       </w:r>
     </w:p>
     <w:p>
@@ -135,99 +176,22 @@
           <w:szCs w:val="28"/>
         </w:rPr>
       </w:pPr>
-    </w:p>
-    <w:p>
-      <w:pPr>
-        <w:rPr>
-          <w:rFonts w:ascii="Times New Roman" w:hAnsi="Times New Roman" w:cs="Times New Roman"/>
-          <w:b/>
-          <w:bCs/>
-          <w:sz w:val="32"/>
-          <w:szCs w:val="32"/>
-        </w:rPr>
-      </w:pPr>
-      <w:r>
-        <w:rPr>
-          <w:rFonts w:ascii="Times New Roman" w:hAnsi="Times New Roman" w:cs="Times New Roman"/>
-          <w:b/>
-          <w:bCs/>
-          <w:sz w:val="32"/>
-          <w:szCs w:val="32"/>
-        </w:rPr>
-        <w:t>Project Name</w:t>
-      </w:r>
-    </w:p>
-    <w:p>
-      <w:pPr>
+      <w:r>
         <w:rPr>
           <w:rFonts w:ascii="Times New Roman" w:hAnsi="Times New Roman" w:cs="Times New Roman"/>
           <w:sz w:val="28"/>
           <w:szCs w:val="28"/>
         </w:rPr>
-      </w:pPr>
-      <w:r>
+        <w:t>The iterative and incremental approach</w:t>
+      </w:r>
+    </w:p>
+    <w:p>
+      <w:pPr>
         <w:rPr>
           <w:rFonts w:ascii="Times New Roman" w:hAnsi="Times New Roman" w:cs="Times New Roman"/>
           <w:sz w:val="28"/>
           <w:szCs w:val="28"/>
         </w:rPr>
-        <w:t>Adventure Ball</w:t>
-      </w:r>
-    </w:p>
-    <w:p>
-      <w:pPr>
-        <w:rPr>
-          <w:rFonts w:ascii="Times New Roman" w:hAnsi="Times New Roman" w:cs="Times New Roman"/>
-          <w:sz w:val="28"/>
-          <w:szCs w:val="28"/>
-        </w:rPr>
-      </w:pPr>
-    </w:p>
-    <w:p>
-      <w:pPr>
-        <w:rPr>
-          <w:rFonts w:ascii="Times New Roman" w:hAnsi="Times New Roman" w:cs="Times New Roman"/>
-          <w:b/>
-          <w:bCs/>
-          <w:sz w:val="32"/>
-          <w:szCs w:val="32"/>
-        </w:rPr>
-      </w:pPr>
-      <w:r>
-        <w:rPr>
-          <w:rFonts w:ascii="Times New Roman" w:hAnsi="Times New Roman" w:cs="Times New Roman"/>
-          <w:b/>
-          <w:bCs/>
-          <w:sz w:val="32"/>
-          <w:szCs w:val="32"/>
-        </w:rPr>
-        <w:t>Software Methodology</w:t>
-      </w:r>
-    </w:p>
-    <w:p>
-      <w:pPr>
-        <w:rPr>
-          <w:rFonts w:ascii="Times New Roman" w:hAnsi="Times New Roman" w:cs="Times New Roman"/>
-          <w:sz w:val="28"/>
-          <w:szCs w:val="28"/>
-        </w:rPr>
-      </w:pPr>
-      <w:r>
-        <w:rPr>
-          <w:rFonts w:ascii="Times New Roman" w:hAnsi="Times New Roman" w:cs="Times New Roman"/>
-          <w:sz w:val="28"/>
-          <w:szCs w:val="28"/>
-        </w:rPr>
-        <w:t>The iterative and incremental approach</w:t>
-      </w:r>
-    </w:p>
-    <w:p>
-      <w:pPr>
-        <w:rPr>
-          <w:rFonts w:ascii="Times New Roman" w:hAnsi="Times New Roman" w:cs="Times New Roman"/>
-          <w:sz w:val="28"/>
-          <w:szCs w:val="28"/>
-        </w:rPr>
       </w:pPr>
     </w:p>
     <w:p>
@@ -254,10 +218,10 @@
     </w:p>
     <w:tbl>
       <w:tblPr>
-        <w:tblStyle w:val="TableGrid"/>
+        <w:tblStyle w:val="a4"/>
         <w:tblW w:w="9525" w:type="dxa"/>
         <w:jc w:val="center"/>
-        <w:tblLook w:val="00A0" w:firstRow="1" w:lastRow="0" w:firstColumn="1" w:lastColumn="0" w:noHBand="0" w:noVBand="0"/>
+        <w:tblLook w:val="00A0"/>
       </w:tblPr>
       <w:tblGrid>
         <w:gridCol w:w="1377"/>
@@ -387,7 +351,7 @@
           </w:tcPr>
           <w:p>
             <w:pPr>
-              <w:pStyle w:val="ListParagraph"/>
+              <w:pStyle w:val="a3"/>
               <w:numPr>
                 <w:ilvl w:val="0"/>
                 <w:numId w:val="1"/>
@@ -473,18 +437,8 @@
                 <w:sz w:val="28"/>
                 <w:szCs w:val="28"/>
               </w:rPr>
-              <w:t xml:space="preserve">2 </w:t>
-            </w:r>
-            <w:proofErr w:type="spellStart"/>
-            <w:r>
-              <w:rPr>
-                <w:rFonts w:ascii="Times New Roman" w:hAnsi="Times New Roman" w:cs="Times New Roman"/>
-                <w:sz w:val="28"/>
-                <w:szCs w:val="28"/>
-              </w:rPr>
-              <w:t>hrs</w:t>
-            </w:r>
-            <w:proofErr w:type="spellEnd"/>
+              <w:t>2 hrs</w:t>
+            </w:r>
           </w:p>
         </w:tc>
       </w:tr>
@@ -500,7 +454,7 @@
           </w:tcPr>
           <w:p>
             <w:pPr>
-              <w:pStyle w:val="ListParagraph"/>
+              <w:pStyle w:val="a3"/>
               <w:numPr>
                 <w:ilvl w:val="0"/>
                 <w:numId w:val="1"/>
@@ -530,7 +484,6 @@
                 <w:szCs w:val="28"/>
               </w:rPr>
             </w:pPr>
-            <w:proofErr w:type="spellStart"/>
             <w:r>
               <w:rPr>
                 <w:rFonts w:ascii="Times New Roman" w:hAnsi="Times New Roman" w:cs="Times New Roman" w:hint="eastAsia"/>
@@ -539,7 +492,6 @@
               </w:rPr>
               <w:t>GameUIdesign</w:t>
             </w:r>
-            <w:proofErr w:type="spellEnd"/>
           </w:p>
         </w:tc>
         <w:tc>
@@ -613,7 +565,7 @@
           </w:tcPr>
           <w:p>
             <w:pPr>
-              <w:pStyle w:val="ListParagraph"/>
+              <w:pStyle w:val="a3"/>
               <w:numPr>
                 <w:ilvl w:val="0"/>
                 <w:numId w:val="1"/>
@@ -722,7 +674,7 @@
           </w:tcPr>
           <w:p>
             <w:pPr>
-              <w:pStyle w:val="ListParagraph"/>
+              <w:pStyle w:val="a3"/>
               <w:numPr>
                 <w:ilvl w:val="0"/>
                 <w:numId w:val="1"/>
@@ -843,7 +795,7 @@
           </w:tcPr>
           <w:p>
             <w:pPr>
-              <w:pStyle w:val="ListParagraph"/>
+              <w:pStyle w:val="a3"/>
               <w:numPr>
                 <w:ilvl w:val="0"/>
                 <w:numId w:val="1"/>
@@ -950,7 +902,7 @@
           </w:tcPr>
           <w:p>
             <w:pPr>
-              <w:pStyle w:val="ListParagraph"/>
+              <w:pStyle w:val="a3"/>
               <w:numPr>
                 <w:ilvl w:val="0"/>
                 <w:numId w:val="1"/>
@@ -1044,18 +996,8 @@
                 <w:sz w:val="28"/>
                 <w:szCs w:val="28"/>
               </w:rPr>
-              <w:t xml:space="preserve">1 </w:t>
-            </w:r>
-            <w:proofErr w:type="spellStart"/>
-            <w:r>
-              <w:rPr>
-                <w:rFonts w:ascii="Times New Roman" w:hAnsi="Times New Roman" w:cs="Times New Roman"/>
-                <w:sz w:val="28"/>
-                <w:szCs w:val="28"/>
-              </w:rPr>
-              <w:t>hrs</w:t>
-            </w:r>
-            <w:proofErr w:type="spellEnd"/>
+              <w:t>1 hrs</w:t>
+            </w:r>
           </w:p>
         </w:tc>
       </w:tr>
@@ -1071,7 +1013,7 @@
           </w:tcPr>
           <w:p>
             <w:pPr>
-              <w:pStyle w:val="ListParagraph"/>
+              <w:pStyle w:val="a3"/>
               <w:numPr>
                 <w:ilvl w:val="0"/>
                 <w:numId w:val="1"/>
@@ -1161,18 +1103,8 @@
                 <w:sz w:val="28"/>
                 <w:szCs w:val="28"/>
               </w:rPr>
-              <w:t xml:space="preserve">1 </w:t>
-            </w:r>
-            <w:proofErr w:type="spellStart"/>
-            <w:r>
-              <w:rPr>
-                <w:rFonts w:ascii="Times New Roman" w:hAnsi="Times New Roman" w:cs="Times New Roman"/>
-                <w:sz w:val="28"/>
-                <w:szCs w:val="28"/>
-              </w:rPr>
-              <w:t>hrs</w:t>
-            </w:r>
-            <w:proofErr w:type="spellEnd"/>
+              <w:t>1 hrs</w:t>
+            </w:r>
           </w:p>
         </w:tc>
       </w:tr>
@@ -1188,7 +1120,7 @@
           </w:tcPr>
           <w:p>
             <w:pPr>
-              <w:pStyle w:val="ListParagraph"/>
+              <w:pStyle w:val="a3"/>
               <w:numPr>
                 <w:ilvl w:val="0"/>
                 <w:numId w:val="1"/>
@@ -1311,7 +1243,7 @@
           </w:tcPr>
           <w:p>
             <w:pPr>
-              <w:pStyle w:val="ListParagraph"/>
+              <w:pStyle w:val="a3"/>
               <w:numPr>
                 <w:ilvl w:val="0"/>
                 <w:numId w:val="1"/>
@@ -1434,7 +1366,7 @@
           </w:tcPr>
           <w:p>
             <w:pPr>
-              <w:pStyle w:val="ListParagraph"/>
+              <w:pStyle w:val="a3"/>
               <w:numPr>
                 <w:ilvl w:val="0"/>
                 <w:numId w:val="1"/>
@@ -1524,18 +1456,8 @@
                 <w:sz w:val="28"/>
                 <w:szCs w:val="28"/>
               </w:rPr>
-              <w:t xml:space="preserve">2 </w:t>
-            </w:r>
-            <w:proofErr w:type="spellStart"/>
-            <w:r>
-              <w:rPr>
-                <w:rFonts w:ascii="Times New Roman" w:hAnsi="Times New Roman" w:cs="Times New Roman"/>
-                <w:sz w:val="28"/>
-                <w:szCs w:val="28"/>
-              </w:rPr>
-              <w:t>hrs</w:t>
-            </w:r>
-            <w:proofErr w:type="spellEnd"/>
+              <w:t>2 hrs</w:t>
+            </w:r>
           </w:p>
         </w:tc>
       </w:tr>
@@ -1551,7 +1473,7 @@
           </w:tcPr>
           <w:p>
             <w:pPr>
-              <w:pStyle w:val="ListParagraph"/>
+              <w:pStyle w:val="a3"/>
               <w:numPr>
                 <w:ilvl w:val="0"/>
                 <w:numId w:val="1"/>
@@ -1682,7 +1604,7 @@
           </w:tcPr>
           <w:p>
             <w:pPr>
-              <w:pStyle w:val="ListParagraph"/>
+              <w:pStyle w:val="a3"/>
               <w:numPr>
                 <w:ilvl w:val="0"/>
                 <w:numId w:val="1"/>
@@ -1809,7 +1731,7 @@
           </w:tcPr>
           <w:p>
             <w:pPr>
-              <w:pStyle w:val="ListParagraph"/>
+              <w:pStyle w:val="a3"/>
               <w:numPr>
                 <w:ilvl w:val="0"/>
                 <w:numId w:val="1"/>
@@ -1920,7 +1842,7 @@
           </w:tcPr>
           <w:p>
             <w:pPr>
-              <w:pStyle w:val="ListParagraph"/>
+              <w:pStyle w:val="a3"/>
               <w:numPr>
                 <w:ilvl w:val="0"/>
                 <w:numId w:val="1"/>
@@ -2006,18 +1928,8 @@
                 <w:sz w:val="28"/>
                 <w:szCs w:val="28"/>
               </w:rPr>
-              <w:t xml:space="preserve">2 </w:t>
-            </w:r>
-            <w:proofErr w:type="spellStart"/>
-            <w:r>
-              <w:rPr>
-                <w:rFonts w:ascii="Times New Roman" w:hAnsi="Times New Roman" w:cs="Times New Roman"/>
-                <w:sz w:val="28"/>
-                <w:szCs w:val="28"/>
-              </w:rPr>
-              <w:t>hrs</w:t>
-            </w:r>
-            <w:proofErr w:type="spellEnd"/>
+              <w:t>2 hrs</w:t>
+            </w:r>
           </w:p>
         </w:tc>
       </w:tr>
@@ -2033,7 +1945,7 @@
           </w:tcPr>
           <w:p>
             <w:pPr>
-              <w:pStyle w:val="ListParagraph"/>
+              <w:pStyle w:val="a3"/>
               <w:numPr>
                 <w:ilvl w:val="0"/>
                 <w:numId w:val="1"/>
@@ -2172,7 +2084,7 @@
           </w:tcPr>
           <w:p>
             <w:pPr>
-              <w:pStyle w:val="ListParagraph"/>
+              <w:pStyle w:val="a3"/>
               <w:numPr>
                 <w:ilvl w:val="0"/>
                 <w:numId w:val="1"/>
@@ -2278,18 +2190,8 @@
                 <w:sz w:val="28"/>
                 <w:szCs w:val="28"/>
               </w:rPr>
-              <w:t xml:space="preserve">1 </w:t>
-            </w:r>
-            <w:proofErr w:type="spellStart"/>
-            <w:r>
-              <w:rPr>
-                <w:rFonts w:ascii="Times New Roman" w:hAnsi="Times New Roman" w:cs="Times New Roman"/>
-                <w:sz w:val="28"/>
-                <w:szCs w:val="28"/>
-              </w:rPr>
-              <w:t>hrs</w:t>
-            </w:r>
-            <w:proofErr w:type="spellEnd"/>
+              <w:t>1 hrs</w:t>
+            </w:r>
           </w:p>
         </w:tc>
       </w:tr>
@@ -2305,7 +2207,7 @@
           </w:tcPr>
           <w:p>
             <w:pPr>
-              <w:pStyle w:val="ListParagraph"/>
+              <w:pStyle w:val="a3"/>
               <w:numPr>
                 <w:ilvl w:val="0"/>
                 <w:numId w:val="1"/>
@@ -2415,18 +2317,8 @@
                 <w:sz w:val="28"/>
                 <w:szCs w:val="28"/>
               </w:rPr>
-              <w:t xml:space="preserve"> </w:t>
-            </w:r>
-            <w:proofErr w:type="spellStart"/>
-            <w:r>
-              <w:rPr>
-                <w:rFonts w:ascii="Times New Roman" w:hAnsi="Times New Roman" w:cs="Times New Roman"/>
-                <w:sz w:val="28"/>
-                <w:szCs w:val="28"/>
-              </w:rPr>
               <w:t>hrs</w:t>
             </w:r>
-            <w:proofErr w:type="spellEnd"/>
           </w:p>
         </w:tc>
       </w:tr>
@@ -2442,7 +2334,7 @@
           </w:tcPr>
           <w:p>
             <w:pPr>
-              <w:pStyle w:val="ListParagraph"/>
+              <w:pStyle w:val="a3"/>
               <w:numPr>
                 <w:ilvl w:val="0"/>
                 <w:numId w:val="1"/>
@@ -2482,14 +2374,6 @@
             </w:r>
             <w:r>
               <w:rPr>
-                <w:rFonts w:ascii="Times New Roman" w:hAnsi="Times New Roman" w:cs="Times New Roman"/>
-                <w:sz w:val="28"/>
-                <w:szCs w:val="28"/>
-              </w:rPr>
-              <w:t xml:space="preserve"> </w:t>
-            </w:r>
-            <w:r>
-              <w:rPr>
                 <w:rFonts w:ascii="Times New Roman" w:hAnsi="Times New Roman" w:cs="Times New Roman" w:hint="eastAsia"/>
                 <w:sz w:val="28"/>
                 <w:szCs w:val="28"/>
@@ -2544,18 +2428,8 @@
                 <w:sz w:val="28"/>
                 <w:szCs w:val="28"/>
               </w:rPr>
-              <w:t xml:space="preserve">2 </w:t>
-            </w:r>
-            <w:proofErr w:type="spellStart"/>
-            <w:r>
-              <w:rPr>
-                <w:rFonts w:ascii="Times New Roman" w:hAnsi="Times New Roman" w:cs="Times New Roman"/>
-                <w:sz w:val="28"/>
-                <w:szCs w:val="28"/>
-              </w:rPr>
-              <w:t>hrs</w:t>
-            </w:r>
-            <w:proofErr w:type="spellEnd"/>
+              <w:t>2 hrs</w:t>
+            </w:r>
           </w:p>
         </w:tc>
       </w:tr>
@@ -2571,7 +2445,7 @@
           </w:tcPr>
           <w:p>
             <w:pPr>
-              <w:pStyle w:val="ListParagraph"/>
+              <w:pStyle w:val="a3"/>
               <w:numPr>
                 <w:ilvl w:val="0"/>
                 <w:numId w:val="1"/>
@@ -2657,18 +2531,8 @@
                 <w:sz w:val="28"/>
                 <w:szCs w:val="28"/>
               </w:rPr>
-              <w:t xml:space="preserve">2 </w:t>
-            </w:r>
-            <w:proofErr w:type="spellStart"/>
-            <w:r>
-              <w:rPr>
-                <w:rFonts w:ascii="Times New Roman" w:hAnsi="Times New Roman" w:cs="Times New Roman"/>
-                <w:sz w:val="28"/>
-                <w:szCs w:val="28"/>
-              </w:rPr>
-              <w:t>hrs</w:t>
-            </w:r>
-            <w:proofErr w:type="spellEnd"/>
+              <w:t>2 hrs</w:t>
+            </w:r>
           </w:p>
         </w:tc>
       </w:tr>
@@ -2684,7 +2548,7 @@
           </w:tcPr>
           <w:p>
             <w:pPr>
-              <w:pStyle w:val="ListParagraph"/>
+              <w:pStyle w:val="a3"/>
               <w:numPr>
                 <w:ilvl w:val="0"/>
                 <w:numId w:val="1"/>
@@ -2770,18 +2634,8 @@
                 <w:sz w:val="28"/>
                 <w:szCs w:val="28"/>
               </w:rPr>
-              <w:t xml:space="preserve">1 </w:t>
-            </w:r>
-            <w:proofErr w:type="spellStart"/>
-            <w:r>
-              <w:rPr>
-                <w:rFonts w:ascii="Times New Roman" w:hAnsi="Times New Roman" w:cs="Times New Roman"/>
-                <w:sz w:val="28"/>
-                <w:szCs w:val="28"/>
-              </w:rPr>
-              <w:t>hrs</w:t>
-            </w:r>
-            <w:proofErr w:type="spellEnd"/>
+              <w:t>1 hrs</w:t>
+            </w:r>
           </w:p>
         </w:tc>
       </w:tr>
@@ -2797,7 +2651,7 @@
           </w:tcPr>
           <w:p>
             <w:pPr>
-              <w:pStyle w:val="ListParagraph"/>
+              <w:pStyle w:val="a3"/>
               <w:numPr>
                 <w:ilvl w:val="0"/>
                 <w:numId w:val="1"/>
@@ -2883,18 +2737,8 @@
                 <w:sz w:val="28"/>
                 <w:szCs w:val="28"/>
               </w:rPr>
-              <w:t xml:space="preserve">5 </w:t>
-            </w:r>
-            <w:proofErr w:type="spellStart"/>
-            <w:r>
-              <w:rPr>
-                <w:rFonts w:ascii="Times New Roman" w:hAnsi="Times New Roman" w:cs="Times New Roman"/>
-                <w:sz w:val="28"/>
-                <w:szCs w:val="28"/>
-              </w:rPr>
-              <w:t>hrs</w:t>
-            </w:r>
-            <w:proofErr w:type="spellEnd"/>
+              <w:t>5 hrs</w:t>
+            </w:r>
           </w:p>
         </w:tc>
       </w:tr>
@@ -2958,7 +2802,6 @@
         </w:rPr>
         <w:t xml:space="preserve">1: </w:t>
       </w:r>
-      <w:proofErr w:type="spellStart"/>
       <w:r>
         <w:rPr>
           <w:rFonts w:ascii="Times New Roman" w:hAnsi="Times New Roman" w:cs="Times New Roman" w:hint="eastAsia"/>
@@ -2967,7 +2810,6 @@
         </w:rPr>
         <w:t>AppIconDesign</w:t>
       </w:r>
-      <w:proofErr w:type="spellEnd"/>
     </w:p>
     <w:p>
       <w:pPr>
@@ -2996,25 +2838,7 @@
           <w:sz w:val="32"/>
           <w:szCs w:val="28"/>
         </w:rPr>
-        <w:t xml:space="preserve">: 2 </w:t>
-      </w:r>
-      <w:proofErr w:type="spellStart"/>
-      <w:r>
-        <w:rPr>
-          <w:rFonts w:ascii="Times New Roman" w:hAnsi="Times New Roman" w:cs="Times New Roman"/>
-          <w:sz w:val="32"/>
-          <w:szCs w:val="28"/>
-        </w:rPr>
-        <w:t>hrs</w:t>
-      </w:r>
-      <w:proofErr w:type="spellEnd"/>
-      <w:r>
-        <w:rPr>
-          <w:rFonts w:ascii="Times New Roman" w:hAnsi="Times New Roman" w:cs="Times New Roman"/>
-          <w:sz w:val="32"/>
-          <w:szCs w:val="28"/>
-        </w:rPr>
-        <w:t xml:space="preserve">, </w:t>
+        <w:t xml:space="preserve">: 2 hrs, </w:t>
       </w:r>
       <w:r>
         <w:rPr>
@@ -3075,7 +2899,7 @@
         </w:rPr>
         <w:lastRenderedPageBreak/>
         <w:drawing>
-          <wp:inline distT="0" distB="0" distL="0" distR="0" wp14:anchorId="34976CEB" wp14:editId="303A55E7">
+          <wp:inline distT="0" distB="0" distL="0" distR="0">
             <wp:extent cx="5871387" cy="3245491"/>
             <wp:effectExtent l="19050" t="0" r="0" b="0"/>
             <wp:docPr id="6" name="图片 6" descr="C:\Users\user\AppData\Local\Microsoft\Windows\INetCache\Content.Word\logodesign.jpg"/>
@@ -3137,9 +2961,52 @@
           <w:sz w:val="32"/>
           <w:szCs w:val="32"/>
         </w:rPr>
-        <w:t xml:space="preserve">Design </w:t>
-      </w:r>
-      <w:proofErr w:type="spellStart"/>
+        <w:t>Design Idea:</w:t>
+      </w:r>
+      <w:r>
+        <w:rPr>
+          <w:rFonts w:ascii="Times New Roman" w:hAnsi="Times New Roman" w:cs="Times New Roman"/>
+          <w:sz w:val="32"/>
+          <w:szCs w:val="32"/>
+        </w:rPr>
+        <w:t xml:space="preserve">As a small leisure game, I want its logo to show the relaxed </w:t>
+      </w:r>
+      <w:r>
+        <w:rPr>
+          <w:rFonts w:ascii="Times New Roman" w:hAnsi="Times New Roman" w:cs="Times New Roman"/>
+          <w:sz w:val="32"/>
+          <w:szCs w:val="32"/>
+        </w:rPr>
+        <w:t>and happy atmosphere</w:t>
+      </w:r>
+      <w:r>
+        <w:rPr>
+          <w:rFonts w:ascii="Times New Roman" w:hAnsi="Times New Roman" w:cs="Times New Roman"/>
+          <w:sz w:val="32"/>
+          <w:szCs w:val="32"/>
+        </w:rPr>
+        <w:t>. Before designing the logo, our group has conceived the game's playing method and general content. I extracted the elements in the game and designed such a logo.</w:t>
+      </w:r>
+    </w:p>
+    <w:p>
+      <w:pPr>
+        <w:spacing w:line="360" w:lineRule="auto"/>
+        <w:rPr>
+          <w:rFonts w:ascii="Times New Roman" w:hAnsi="Times New Roman" w:cs="Times New Roman"/>
+          <w:sz w:val="32"/>
+          <w:szCs w:val="32"/>
+        </w:rPr>
+      </w:pPr>
+    </w:p>
+    <w:p>
+      <w:pPr>
+        <w:spacing w:line="360" w:lineRule="auto"/>
+        <w:rPr>
+          <w:rFonts w:ascii="Times New Roman" w:hAnsi="Times New Roman" w:cs="Times New Roman"/>
+          <w:sz w:val="32"/>
+          <w:szCs w:val="32"/>
+        </w:rPr>
+      </w:pPr>
       <w:r>
         <w:rPr>
           <w:rFonts w:ascii="Times New Roman" w:hAnsi="Times New Roman" w:cs="Times New Roman" w:hint="eastAsia"/>
@@ -3147,69 +3014,6 @@
           <w:sz w:val="32"/>
           <w:szCs w:val="32"/>
         </w:rPr>
-        <w:t>Idea:</w:t>
-      </w:r>
-      <w:r>
-        <w:rPr>
-          <w:rFonts w:ascii="Times New Roman" w:hAnsi="Times New Roman" w:cs="Times New Roman"/>
-          <w:sz w:val="32"/>
-          <w:szCs w:val="32"/>
-        </w:rPr>
-        <w:t>As</w:t>
-      </w:r>
-      <w:proofErr w:type="spellEnd"/>
-      <w:r>
-        <w:rPr>
-          <w:rFonts w:ascii="Times New Roman" w:hAnsi="Times New Roman" w:cs="Times New Roman"/>
-          <w:sz w:val="32"/>
-          <w:szCs w:val="32"/>
-        </w:rPr>
-        <w:t xml:space="preserve"> a small leisure game, I want its logo to show the relaxed </w:t>
-      </w:r>
-      <w:r>
-        <w:rPr>
-          <w:rFonts w:ascii="Times New Roman" w:hAnsi="Times New Roman" w:cs="Times New Roman"/>
-          <w:sz w:val="32"/>
-          <w:szCs w:val="32"/>
-        </w:rPr>
-        <w:t>and happy atmosphere</w:t>
-      </w:r>
-      <w:r>
-        <w:rPr>
-          <w:rFonts w:ascii="Times New Roman" w:hAnsi="Times New Roman" w:cs="Times New Roman"/>
-          <w:sz w:val="32"/>
-          <w:szCs w:val="32"/>
-        </w:rPr>
-        <w:t>. Before designing the logo, our group has conceived the game's playing method and general content. I extracted the elements in the game and designed such a logo.</w:t>
-      </w:r>
-    </w:p>
-    <w:p>
-      <w:pPr>
-        <w:spacing w:line="360" w:lineRule="auto"/>
-        <w:rPr>
-          <w:rFonts w:ascii="Times New Roman" w:hAnsi="Times New Roman" w:cs="Times New Roman"/>
-          <w:sz w:val="32"/>
-          <w:szCs w:val="32"/>
-        </w:rPr>
-      </w:pPr>
-    </w:p>
-    <w:p>
-      <w:pPr>
-        <w:spacing w:line="360" w:lineRule="auto"/>
-        <w:rPr>
-          <w:rFonts w:ascii="Times New Roman" w:hAnsi="Times New Roman" w:cs="Times New Roman"/>
-          <w:sz w:val="32"/>
-          <w:szCs w:val="32"/>
-        </w:rPr>
-      </w:pPr>
-      <w:proofErr w:type="spellStart"/>
-      <w:r>
-        <w:rPr>
-          <w:rFonts w:ascii="Times New Roman" w:hAnsi="Times New Roman" w:cs="Times New Roman" w:hint="eastAsia"/>
-          <w:b/>
-          <w:sz w:val="32"/>
-          <w:szCs w:val="32"/>
-        </w:rPr>
         <w:t>Inspirations:</w:t>
       </w:r>
       <w:r>
@@ -3218,16 +3022,7 @@
           <w:sz w:val="32"/>
           <w:szCs w:val="32"/>
         </w:rPr>
-        <w:t>The</w:t>
-      </w:r>
-      <w:proofErr w:type="spellEnd"/>
-      <w:r>
-        <w:rPr>
-          <w:rFonts w:ascii="Times New Roman" w:hAnsi="Times New Roman" w:cs="Times New Roman"/>
-          <w:sz w:val="32"/>
-          <w:szCs w:val="32"/>
-        </w:rPr>
-        <w:t xml:space="preserve"> design inspiration comes from the game itself. We try to make a small ball rolling by gravity. This small ball is in the game world where danger and opportunity coexist. On the left and right sides, it is the boundary between touch and death; in the middle, it is the death blue box and the bonus </w:t>
+        <w:t xml:space="preserve">The design inspiration comes from the game itself. We try to make a small ball rolling by gravity. This small ball is in the game world where danger and opportunity coexist. On the left and right sides, it is the boundary between touch and death; in the middle, it is the death blue box and the bonus </w:t>
       </w:r>
       <w:r>
         <w:rPr>
@@ -3288,7 +3083,7 @@
         <w:rPr>
           <w:noProof/>
         </w:rPr>
-        <w:pict w14:anchorId="48FE5349">
+        <w:pict>
           <v:shapetype id="_x0000_t75" coordsize="21600,21600" o:spt="75" o:preferrelative="t" path="m@4@5l@4@11@9@11@9@5xe" filled="f" stroked="f">
             <v:stroke joinstyle="miter"/>
             <v:formulas>
@@ -3308,13 +3103,12 @@
             <v:path o:extrusionok="f" gradientshapeok="t" o:connecttype="rect"/>
             <o:lock v:ext="edit" aspectratio="t"/>
           </v:shapetype>
-          <v:shape id="_x0000_s1030" type="#_x0000_t75" alt="" style="position:absolute;margin-left:230.25pt;margin-top:166.35pt;width:226.05pt;height:320.85pt;z-index:251660288;mso-wrap-edited:f;mso-width-percent:0;mso-height-percent:0;mso-width-percent:0;mso-height-percent:0">
+          <v:shape id="_x0000_s1030" type="#_x0000_t75" alt="" style="position:absolute;margin-left:230.25pt;margin-top:166.35pt;width:226.05pt;height:320.85pt;z-index:251660288;mso-wrap-edited:f">
             <v:imagedata r:id="rId10" o:title="uidesign_画板 1"/>
             <w10:wrap type="square"/>
           </v:shape>
         </w:pict>
       </w:r>
-      <w:proofErr w:type="spellStart"/>
       <w:r>
         <w:rPr>
           <w:rFonts w:ascii="Times New Roman" w:hAnsi="Times New Roman" w:cs="Times New Roman" w:hint="eastAsia"/>
@@ -3330,16 +3124,7 @@
           <w:sz w:val="32"/>
           <w:szCs w:val="32"/>
         </w:rPr>
-        <w:t>The</w:t>
-      </w:r>
-      <w:proofErr w:type="spellEnd"/>
-      <w:r>
-        <w:rPr>
-          <w:rFonts w:ascii="Times New Roman" w:hAnsi="Times New Roman" w:cs="Times New Roman"/>
-          <w:sz w:val="32"/>
-          <w:szCs w:val="32"/>
-        </w:rPr>
-        <w:t xml:space="preserve"> square and circle in the middle of the logo intersect, and the junction is yellow, which means that the pink ball shuttles through the blue death box, so it is possible to obtain "bonus gold coin" and "vitality". The shape of the bonus circle is the same as the small ball, indicating that only survival can continuously obtain scores. The blue box outside the logo also represents the death line on both sides of the game interface.</w:t>
+        <w:t>The square and circle in the middle of the logo intersect, and the junction is yellow, which means that the pink ball shuttles through the blue death box, so it is possible to obtain "bonus gold coin" and "vitality". The shape of the bonus circle is the same as the small ball, indicating that only survival can continuously obtain scores. The blue box outside the logo also represents the death line on both sides of the game interface.</w:t>
       </w:r>
     </w:p>
     <w:p>
@@ -3389,7 +3174,6 @@
         </w:rPr>
         <w:t xml:space="preserve">2: </w:t>
       </w:r>
-      <w:proofErr w:type="spellStart"/>
       <w:r>
         <w:rPr>
           <w:rFonts w:ascii="Times New Roman" w:hAnsi="Times New Roman" w:cs="Times New Roman" w:hint="eastAsia"/>
@@ -3398,7 +3182,6 @@
         </w:rPr>
         <w:t>GameUIDesign</w:t>
       </w:r>
-      <w:proofErr w:type="spellEnd"/>
     </w:p>
     <w:p>
       <w:pPr>
@@ -3545,8 +3328,8 @@
           <w:noProof/>
         </w:rPr>
         <w:lastRenderedPageBreak/>
-        <w:pict w14:anchorId="7DB9452C">
-          <v:shape id="_x0000_s1029" type="#_x0000_t75" alt="" style="position:absolute;margin-left:.85pt;margin-top:17.6pt;width:218.5pt;height:309.75pt;z-index:251662336;mso-wrap-edited:f;mso-width-percent:0;mso-height-percent:0;mso-width-percent:0;mso-height-percent:0">
+        <w:pict>
+          <v:shape id="_x0000_s1029" type="#_x0000_t75" alt="" style="position:absolute;margin-left:.85pt;margin-top:17.6pt;width:218.5pt;height:309.75pt;z-index:251662336;mso-wrap-edited:f">
             <v:imagedata r:id="rId11" o:title="uidesign-02"/>
             <w10:wrap type="square"/>
           </v:shape>
@@ -3628,8 +3411,8 @@
         <w:rPr>
           <w:noProof/>
         </w:rPr>
-        <w:pict w14:anchorId="53136938">
-          <v:shape id="_x0000_s1028" type="#_x0000_t75" alt="" style="position:absolute;margin-left:11.75pt;margin-top:15.8pt;width:206.75pt;height:290.2pt;z-index:251664384;mso-wrap-edited:f;mso-width-percent:0;mso-height-percent:0;mso-width-percent:0;mso-height-percent:0">
+        <w:pict>
+          <v:shape id="_x0000_s1028" type="#_x0000_t75" alt="" style="position:absolute;margin-left:11.75pt;margin-top:15.8pt;width:206.75pt;height:290.2pt;z-index:251664384;mso-wrap-edited:f">
             <v:imagedata r:id="rId12" o:title="uidesign-03"/>
             <w10:wrap type="square"/>
           </v:shape>
@@ -3773,27 +3556,7 @@
           <w:szCs w:val="32"/>
         </w:rPr>
         <w:lastRenderedPageBreak/>
-        <w:t>When you touch the blue box in the middle of the screen or the long rectangle on both sides of the screen, the "</w:t>
-      </w:r>
-      <w:proofErr w:type="spellStart"/>
-      <w:r>
-        <w:rPr>
-          <w:rFonts w:ascii="Times New Roman" w:hAnsi="Times New Roman" w:cs="Times New Roman"/>
-          <w:bCs/>
-          <w:sz w:val="32"/>
-          <w:szCs w:val="32"/>
-        </w:rPr>
-        <w:t>gameover</w:t>
-      </w:r>
-      <w:proofErr w:type="spellEnd"/>
-      <w:r>
-        <w:rPr>
-          <w:rFonts w:ascii="Times New Roman" w:hAnsi="Times New Roman" w:cs="Times New Roman"/>
-          <w:bCs/>
-          <w:sz w:val="32"/>
-          <w:szCs w:val="32"/>
-        </w:rPr>
-        <w:t>" box will pop up on the interface to display the current score, restart the game or view the ranking.</w:t>
+        <w:t>When you touch the blue box in the middle of the screen or the long rectangle on both sides of the screen, the "gameover" box will pop up on the interface to display the current score, restart the game or view the ranking.</w:t>
       </w:r>
     </w:p>
     <w:p>
@@ -4144,33 +3907,15 @@
           <w:szCs w:val="32"/>
         </w:rPr>
         <w:lastRenderedPageBreak/>
-        <w:t xml:space="preserve">the problems we </w:t>
-      </w:r>
-      <w:proofErr w:type="spellStart"/>
-      <w:r>
-        <w:rPr>
-          <w:rFonts w:ascii="Times New Roman" w:hAnsi="Times New Roman" w:cs="Times New Roman"/>
-          <w:sz w:val="32"/>
-          <w:szCs w:val="32"/>
-        </w:rPr>
-        <w:t>encounter.</w:t>
-      </w:r>
-      <w:r>
-        <w:rPr>
-          <w:rFonts w:ascii="Times New Roman" w:hAnsi="Times New Roman" w:cs="Times New Roman"/>
-          <w:sz w:val="32"/>
-          <w:szCs w:val="32"/>
-        </w:rPr>
-        <w:t>For</w:t>
-      </w:r>
-      <w:proofErr w:type="spellEnd"/>
-      <w:r>
-        <w:rPr>
-          <w:rFonts w:ascii="Times New Roman" w:hAnsi="Times New Roman" w:cs="Times New Roman"/>
-          <w:sz w:val="32"/>
-          <w:szCs w:val="32"/>
-        </w:rPr>
-        <w:t xml:space="preserve"> example, when </w:t>
+        <w:t>the problems we encounter.</w:t>
+      </w:r>
+      <w:r>
+        <w:rPr>
+          <w:rFonts w:ascii="Times New Roman" w:hAnsi="Times New Roman" w:cs="Times New Roman"/>
+          <w:sz w:val="32"/>
+          <w:szCs w:val="32"/>
+        </w:rPr>
+        <w:t xml:space="preserve">For example, when </w:t>
       </w:r>
       <w:r>
         <w:rPr>
@@ -4186,16 +3931,7 @@
           <w:sz w:val="32"/>
           <w:szCs w:val="32"/>
         </w:rPr>
-        <w:t xml:space="preserve"> was on Task 2, I defined obstacles and targets in the game </w:t>
-      </w:r>
-      <w:proofErr w:type="spellStart"/>
-      <w:r>
-        <w:rPr>
-          <w:rFonts w:ascii="Times New Roman" w:hAnsi="Times New Roman" w:cs="Times New Roman"/>
-          <w:sz w:val="32"/>
-          <w:szCs w:val="32"/>
-        </w:rPr>
-        <w:t>interface</w:t>
+        <w:t xml:space="preserve"> was on Task 2, I defined obstacles and targets in the game interface</w:t>
       </w:r>
       <w:r>
         <w:rPr>
@@ -4205,7 +3941,6 @@
         </w:rPr>
         <w:t>in</w:t>
       </w:r>
-      <w:proofErr w:type="spellEnd"/>
       <w:r>
         <w:rPr>
           <w:rFonts w:ascii="Times New Roman" w:hAnsi="Times New Roman" w:cs="Times New Roman"/>
@@ -4286,18 +4021,8 @@
           <w:sz w:val="36"/>
           <w:szCs w:val="36"/>
         </w:rPr>
-        <w:t xml:space="preserve">Code the screen of </w:t>
-      </w:r>
-      <w:proofErr w:type="spellStart"/>
-      <w:r>
-        <w:rPr>
-          <w:rFonts w:ascii="Times New Roman" w:hAnsi="Times New Roman" w:cs="Times New Roman"/>
-          <w:sz w:val="36"/>
-          <w:szCs w:val="36"/>
-        </w:rPr>
-        <w:t>gameActivity</w:t>
-      </w:r>
-      <w:proofErr w:type="spellEnd"/>
+        <w:t>Code the screen of gameActivity</w:t>
+      </w:r>
       <w:r>
         <w:rPr>
           <w:rFonts w:ascii="Times New Roman" w:hAnsi="Times New Roman" w:cs="Times New Roman" w:hint="eastAsia"/>
@@ -4408,7 +4133,7 @@
           <w:szCs w:val="32"/>
         </w:rPr>
         <w:drawing>
-          <wp:anchor distT="0" distB="0" distL="114300" distR="114300" simplePos="0" relativeHeight="251665408" behindDoc="1" locked="0" layoutInCell="1" allowOverlap="1" wp14:anchorId="7EECF1CD" wp14:editId="63055422">
+          <wp:anchor distT="0" distB="0" distL="114300" distR="114300" simplePos="0" relativeHeight="251665408" behindDoc="1" locked="0" layoutInCell="1" allowOverlap="1">
             <wp:simplePos x="0" y="0"/>
             <wp:positionH relativeFrom="column">
               <wp:posOffset>-38100</wp:posOffset>
@@ -4491,16 +4216,7 @@
           <w:sz w:val="32"/>
           <w:szCs w:val="32"/>
         </w:rPr>
-        <w:t xml:space="preserve">dd a control to display </w:t>
-      </w:r>
-      <w:proofErr w:type="spellStart"/>
-      <w:r>
-        <w:rPr>
-          <w:rFonts w:ascii="Times New Roman" w:hAnsi="Times New Roman" w:cs="Times New Roman"/>
-          <w:sz w:val="32"/>
-          <w:szCs w:val="32"/>
-        </w:rPr>
-        <w:t>scores</w:t>
+        <w:t>dd a control to display scores</w:t>
       </w:r>
       <w:r>
         <w:rPr>
@@ -4516,50 +4232,23 @@
           <w:sz w:val="32"/>
           <w:szCs w:val="32"/>
         </w:rPr>
-        <w:t>n</w:t>
-      </w:r>
-      <w:proofErr w:type="spellEnd"/>
-      <w:r>
-        <w:rPr>
-          <w:rFonts w:ascii="Times New Roman" w:hAnsi="Times New Roman" w:cs="Times New Roman"/>
-          <w:sz w:val="32"/>
-          <w:szCs w:val="32"/>
-        </w:rPr>
-        <w:t xml:space="preserve"> the top l</w:t>
-      </w:r>
-      <w:r>
-        <w:rPr>
-          <w:rFonts w:ascii="Times New Roman" w:hAnsi="Times New Roman" w:cs="Times New Roman"/>
-          <w:sz w:val="32"/>
-          <w:szCs w:val="32"/>
-        </w:rPr>
-        <w:t xml:space="preserve">eft corner of the game </w:t>
-      </w:r>
-      <w:proofErr w:type="spellStart"/>
-      <w:r>
-        <w:rPr>
-          <w:rFonts w:ascii="Times New Roman" w:hAnsi="Times New Roman" w:cs="Times New Roman"/>
-          <w:sz w:val="32"/>
-          <w:szCs w:val="32"/>
-        </w:rPr>
-        <w:t>screen</w:t>
-      </w:r>
-      <w:r>
-        <w:rPr>
-          <w:rFonts w:ascii="Times New Roman" w:hAnsi="Times New Roman" w:cs="Times New Roman"/>
-          <w:sz w:val="32"/>
-          <w:szCs w:val="32"/>
-        </w:rPr>
-        <w:t>.Modify</w:t>
-      </w:r>
-      <w:proofErr w:type="spellEnd"/>
-      <w:r>
-        <w:rPr>
-          <w:rFonts w:ascii="Times New Roman" w:hAnsi="Times New Roman" w:cs="Times New Roman"/>
-          <w:sz w:val="32"/>
-          <w:szCs w:val="32"/>
-        </w:rPr>
-        <w:t xml:space="preserve"> the previously designed game interface</w:t>
+        <w:t>n the top l</w:t>
+      </w:r>
+      <w:r>
+        <w:rPr>
+          <w:rFonts w:ascii="Times New Roman" w:hAnsi="Times New Roman" w:cs="Times New Roman"/>
+          <w:sz w:val="32"/>
+          <w:szCs w:val="32"/>
+        </w:rPr>
+        <w:t>eft corner of the game screen</w:t>
+      </w:r>
+      <w:r>
+        <w:rPr>
+          <w:rFonts w:ascii="Times New Roman" w:hAnsi="Times New Roman" w:cs="Times New Roman"/>
+          <w:sz w:val="32"/>
+          <w:szCs w:val="32"/>
+        </w:rPr>
+        <w:t>.Modify the previously designed game interface</w:t>
       </w:r>
       <w:r>
         <w:rPr>
@@ -4587,7 +4276,7 @@
           <w:szCs w:val="32"/>
         </w:rPr>
         <w:drawing>
-          <wp:anchor distT="0" distB="0" distL="114300" distR="114300" simplePos="0" relativeHeight="251667456" behindDoc="1" locked="0" layoutInCell="1" allowOverlap="1" wp14:anchorId="5E79968F" wp14:editId="7991CF9A">
+          <wp:anchor distT="0" distB="0" distL="114300" distR="114300" simplePos="0" relativeHeight="251667456" behindDoc="1" locked="0" layoutInCell="1" allowOverlap="1">
             <wp:simplePos x="0" y="0"/>
             <wp:positionH relativeFrom="column">
               <wp:posOffset>1362710</wp:posOffset>
@@ -4656,7 +4345,7 @@
           <w:szCs w:val="32"/>
         </w:rPr>
         <w:drawing>
-          <wp:anchor distT="0" distB="0" distL="114300" distR="114300" simplePos="0" relativeHeight="251666432" behindDoc="1" locked="0" layoutInCell="1" allowOverlap="1" wp14:anchorId="69D6371C" wp14:editId="5A0D2A3A">
+          <wp:anchor distT="0" distB="0" distL="114300" distR="114300" simplePos="0" relativeHeight="251666432" behindDoc="1" locked="0" layoutInCell="1" allowOverlap="1">
             <wp:simplePos x="0" y="0"/>
             <wp:positionH relativeFrom="column">
               <wp:posOffset>-27940</wp:posOffset>
@@ -5200,61 +4889,7 @@
           <w:sz w:val="32"/>
           <w:szCs w:val="32"/>
         </w:rPr>
-        <w:t xml:space="preserve">Object as the parent class of visible objects in canvas is added in this task, the </w:t>
-      </w:r>
-      <w:proofErr w:type="spellStart"/>
-      <w:r>
-        <w:rPr>
-          <w:rFonts w:ascii="Times New Roman" w:hAnsi="Times New Roman" w:cs="Times New Roman"/>
-          <w:sz w:val="32"/>
-          <w:szCs w:val="32"/>
-        </w:rPr>
-        <w:t>DrawRectangle</w:t>
-      </w:r>
-      <w:proofErr w:type="spellEnd"/>
-      <w:r>
-        <w:rPr>
-          <w:rFonts w:ascii="Times New Roman" w:hAnsi="Times New Roman" w:cs="Times New Roman"/>
-          <w:sz w:val="32"/>
-          <w:szCs w:val="32"/>
-        </w:rPr>
-        <w:t xml:space="preserve"> class represents obstacles and </w:t>
-      </w:r>
-      <w:proofErr w:type="spellStart"/>
-      <w:r>
-        <w:rPr>
-          <w:rFonts w:ascii="Times New Roman" w:hAnsi="Times New Roman" w:cs="Times New Roman"/>
-          <w:sz w:val="32"/>
-          <w:szCs w:val="32"/>
-        </w:rPr>
-        <w:t>endGamebar</w:t>
-      </w:r>
-      <w:proofErr w:type="spellEnd"/>
-      <w:r>
-        <w:rPr>
-          <w:rFonts w:ascii="Times New Roman" w:hAnsi="Times New Roman" w:cs="Times New Roman"/>
-          <w:sz w:val="32"/>
-          <w:szCs w:val="32"/>
-        </w:rPr>
-        <w:t xml:space="preserve">. And the </w:t>
-      </w:r>
-      <w:proofErr w:type="spellStart"/>
-      <w:r>
-        <w:rPr>
-          <w:rFonts w:ascii="Times New Roman" w:hAnsi="Times New Roman" w:cs="Times New Roman"/>
-          <w:sz w:val="32"/>
-          <w:szCs w:val="32"/>
-        </w:rPr>
-        <w:t>DrawCircle</w:t>
-      </w:r>
-      <w:proofErr w:type="spellEnd"/>
-      <w:r>
-        <w:rPr>
-          <w:rFonts w:ascii="Times New Roman" w:hAnsi="Times New Roman" w:cs="Times New Roman"/>
-          <w:sz w:val="32"/>
-          <w:szCs w:val="32"/>
-        </w:rPr>
-        <w:t xml:space="preserve"> class represents both targets and ball.</w:t>
+        <w:t>Object as the parent class of visible objects in canvas is added in this task, the DrawRectangle class represents obstacles and endGamebar. And the DrawCircle class represents both targets and ball.</w:t>
       </w:r>
     </w:p>
     <w:p>
@@ -5505,7 +5140,7 @@
           <w:szCs w:val="32"/>
         </w:rPr>
         <w:drawing>
-          <wp:anchor distT="0" distB="0" distL="114300" distR="114300" simplePos="0" relativeHeight="251669504" behindDoc="1" locked="0" layoutInCell="1" allowOverlap="1" wp14:anchorId="4619D2FA" wp14:editId="67BFADD7">
+          <wp:anchor distT="0" distB="0" distL="114300" distR="114300" simplePos="0" relativeHeight="251669504" behindDoc="1" locked="0" layoutInCell="1" allowOverlap="1">
             <wp:simplePos x="0" y="0"/>
             <wp:positionH relativeFrom="column">
               <wp:posOffset>1414145</wp:posOffset>
@@ -5576,7 +5211,7 @@
           <w:szCs w:val="32"/>
         </w:rPr>
         <w:drawing>
-          <wp:anchor distT="0" distB="0" distL="114300" distR="114300" simplePos="0" relativeHeight="251668480" behindDoc="1" locked="0" layoutInCell="1" allowOverlap="1" wp14:anchorId="3F7CF5F6" wp14:editId="37F4A493">
+          <wp:anchor distT="0" distB="0" distL="114300" distR="114300" simplePos="0" relativeHeight="251668480" behindDoc="1" locked="0" layoutInCell="1" allowOverlap="1">
             <wp:simplePos x="0" y="0"/>
             <wp:positionH relativeFrom="column">
               <wp:posOffset>-48895</wp:posOffset>
@@ -5954,7 +5589,6 @@
         </w:rPr>
         <w:t xml:space="preserve">The </w:t>
       </w:r>
-      <w:proofErr w:type="spellStart"/>
       <w:r>
         <w:rPr>
           <w:rFonts w:ascii="Times New Roman" w:hAnsi="Times New Roman" w:cs="Times New Roman" w:hint="eastAsia"/>
@@ -5969,16 +5603,7 @@
           <w:sz w:val="32"/>
           <w:szCs w:val="32"/>
         </w:rPr>
-        <w:t>object</w:t>
-      </w:r>
-      <w:proofErr w:type="spellEnd"/>
-      <w:r>
-        <w:rPr>
-          <w:rFonts w:ascii="Times New Roman" w:hAnsi="Times New Roman" w:cs="Times New Roman"/>
-          <w:sz w:val="32"/>
-          <w:szCs w:val="32"/>
-        </w:rPr>
-        <w:t xml:space="preserve"> has the following characteristics: 1. When the ball touches the </w:t>
+        <w:t xml:space="preserve">object has the following characteristics: 1. When the ball touches the </w:t>
       </w:r>
       <w:r>
         <w:rPr>
@@ -5994,16 +5619,7 @@
           <w:sz w:val="32"/>
           <w:szCs w:val="32"/>
         </w:rPr>
-        <w:t xml:space="preserve"> object, the </w:t>
-      </w:r>
-      <w:proofErr w:type="spellStart"/>
-      <w:r>
-        <w:rPr>
-          <w:rFonts w:ascii="Times New Roman" w:hAnsi="Times New Roman" w:cs="Times New Roman"/>
-          <w:sz w:val="32"/>
-          <w:szCs w:val="32"/>
-        </w:rPr>
-        <w:t>s</w:t>
+        <w:t xml:space="preserve"> object, the s</w:t>
       </w:r>
       <w:r>
         <w:rPr>
@@ -6013,7 +5629,6 @@
         </w:rPr>
         <w:t>reward</w:t>
       </w:r>
-      <w:proofErr w:type="spellEnd"/>
       <w:r>
         <w:rPr>
           <w:rFonts w:ascii="Times New Roman" w:hAnsi="Times New Roman" w:cs="Times New Roman"/>
@@ -6078,7 +5693,7 @@
           <w:szCs w:val="32"/>
         </w:rPr>
         <w:drawing>
-          <wp:anchor distT="0" distB="0" distL="114300" distR="114300" simplePos="0" relativeHeight="251671552" behindDoc="1" locked="0" layoutInCell="1" allowOverlap="1" wp14:anchorId="3F5A7CCF" wp14:editId="0D72F023">
+          <wp:anchor distT="0" distB="0" distL="114300" distR="114300" simplePos="0" relativeHeight="251671552" behindDoc="1" locked="0" layoutInCell="1" allowOverlap="1">
             <wp:simplePos x="0" y="0"/>
             <wp:positionH relativeFrom="column">
               <wp:posOffset>1452880</wp:posOffset>
@@ -6149,7 +5764,7 @@
           <w:szCs w:val="32"/>
         </w:rPr>
         <w:drawing>
-          <wp:anchor distT="0" distB="0" distL="114300" distR="114300" simplePos="0" relativeHeight="251670528" behindDoc="1" locked="0" layoutInCell="1" allowOverlap="1" wp14:anchorId="0D732784" wp14:editId="15BF9A4B">
+          <wp:anchor distT="0" distB="0" distL="114300" distR="114300" simplePos="0" relativeHeight="251670528" behindDoc="1" locked="0" layoutInCell="1" allowOverlap="1">
             <wp:simplePos x="0" y="0"/>
             <wp:positionH relativeFrom="column">
               <wp:posOffset>-29845</wp:posOffset>
@@ -6298,25 +5913,7 @@
           <w:sz w:val="32"/>
           <w:szCs w:val="32"/>
         </w:rPr>
-        <w:t xml:space="preserve">1. </w:t>
-      </w:r>
-      <w:proofErr w:type="spellStart"/>
-      <w:r>
-        <w:rPr>
-          <w:rFonts w:ascii="Times New Roman" w:hAnsi="Times New Roman" w:cs="Times New Roman"/>
-          <w:sz w:val="32"/>
-          <w:szCs w:val="32"/>
-        </w:rPr>
-        <w:t>Androdex</w:t>
-      </w:r>
-      <w:proofErr w:type="spellEnd"/>
-      <w:r>
-        <w:rPr>
-          <w:rFonts w:ascii="Times New Roman" w:hAnsi="Times New Roman" w:cs="Times New Roman"/>
-          <w:sz w:val="32"/>
-          <w:szCs w:val="32"/>
-        </w:rPr>
-        <w:t xml:space="preserve"> test: touch the square obstacle to rebound, touch the Yellow scoring circle, the circle disappears, and the ball continues to roll.</w:t>
+        <w:t>1. Androdex test: touch the square obstacle to rebound, touch the Yellow scoring circle, the circle disappears, and the ball continues to roll.</w:t>
       </w:r>
     </w:p>
     <w:p>
@@ -6713,27 +6310,7 @@
           <w:sz w:val="32"/>
           <w:szCs w:val="32"/>
         </w:rPr>
-        <w:t xml:space="preserve">3. </w:t>
-      </w:r>
-      <w:proofErr w:type="spellStart"/>
-      <w:r>
-        <w:rPr>
-          <w:rFonts w:ascii="Times New Roman" w:hAnsi="Times New Roman" w:cs="Times New Roman"/>
-          <w:bCs/>
-          <w:sz w:val="32"/>
-          <w:szCs w:val="32"/>
-        </w:rPr>
-        <w:t>Swipefingers</w:t>
-      </w:r>
-      <w:proofErr w:type="spellEnd"/>
-      <w:r>
-        <w:rPr>
-          <w:rFonts w:ascii="Times New Roman" w:hAnsi="Times New Roman" w:cs="Times New Roman"/>
-          <w:bCs/>
-          <w:sz w:val="32"/>
-          <w:szCs w:val="32"/>
-        </w:rPr>
-        <w:t xml:space="preserve"> </w:t>
+        <w:t>3. Swipefingers</w:t>
       </w:r>
       <w:r>
         <w:rPr>
@@ -6946,8 +6523,8 @@
         <w:rPr>
           <w:noProof/>
         </w:rPr>
-        <w:pict w14:anchorId="728EF095">
-          <v:shape id="_x0000_s1027" type="#_x0000_t75" alt="" style="position:absolute;margin-left:0;margin-top:30.8pt;width:206.75pt;height:290.2pt;z-index:251673600;mso-wrap-edited:f;mso-width-percent:0;mso-height-percent:0;mso-width-percent:0;mso-height-percent:0">
+        <w:pict>
+          <v:shape id="_x0000_s1027" type="#_x0000_t75" alt="" style="position:absolute;margin-left:0;margin-top:30.8pt;width:206.75pt;height:290.2pt;z-index:251673600;mso-wrap-edited:f">
             <v:imagedata r:id="rId12" o:title="uidesign-03"/>
             <w10:wrap type="square"/>
           </v:shape>
@@ -6985,8 +6562,8 @@
           <w:sz w:val="32"/>
           <w:szCs w:val="32"/>
         </w:rPr>
-        <w:pict w14:anchorId="3B50AAFA">
-          <v:shape id="Ink 28" o:spid="_x0000_s1026" type="#_x0000_t75" alt="" style="position:absolute;margin-left:-11.95pt;margin-top:96.75pt;width:79.05pt;height:39pt;z-index:251676672;visibility:visible;mso-wrap-edited:f;mso-width-percent:0;mso-height-percent:0;mso-width-percent:0;mso-height-percent:0">
+        <w:pict>
+          <v:shape id="Ink 28" o:spid="_x0000_s1026" type="#_x0000_t75" alt="" style="position:absolute;margin-left:-11.95pt;margin-top:96.75pt;width:79.05pt;height:39pt;z-index:251676672;visibility:visible;mso-wrap-edited:f">
             <v:imagedata r:id="rId20" o:title=""/>
             <o:lock v:ext="edit" rotation="t" aspectratio="f"/>
           </v:shape>
@@ -7002,7 +6579,7 @@
           <w:szCs w:val="32"/>
         </w:rPr>
         <w:drawing>
-          <wp:inline distT="0" distB="0" distL="0" distR="0" wp14:anchorId="6858C3C2" wp14:editId="305ACA0F">
+          <wp:inline distT="0" distB="0" distL="0" distR="0">
             <wp:extent cx="1700011" cy="3472010"/>
             <wp:effectExtent l="0" t="0" r="0" b="0"/>
             <wp:docPr id="22" name="Picture 22"/>
@@ -7020,7 +6597,7 @@
                     <a:blip r:embed="rId21" cstate="print">
                       <a:extLst>
                         <a:ext uri="{28A0092B-C50C-407E-A947-70E740481C1C}">
-                          <a14:useLocalDpi xmlns:a14="http://schemas.microsoft.com/office/drawing/2010/main" val="0"/>
+                          <a14:useLocalDpi xmlns:a14="http://schemas.microsoft.com/office/drawing/2010/main" xmlns:wps="http://schemas.microsoft.com/office/word/2010/wordprocessingShape" xmlns:wpi="http://schemas.microsoft.com/office/word/2010/wordprocessingInk" xmlns:wpg="http://schemas.microsoft.com/office/word/2010/wordprocessingGroup" xmlns:w16se="http://schemas.microsoft.com/office/word/2015/wordml/symex" xmlns:w16="http://schemas.microsoft.com/office/word/2018/wordml" xmlns:w16cid="http://schemas.microsoft.com/office/word/2016/wordml/cid" xmlns:w16cex="http://schemas.microsoft.com/office/word/2018/wordml/cex" xmlns:w15="http://schemas.microsoft.com/office/word/2012/wordml" xmlns:w14="http://schemas.microsoft.com/office/word/2010/wordml" xmlns:w="http://schemas.openxmlformats.org/wordprocessingml/2006/main" xmlns:w10="urn:schemas-microsoft-com:office:word" xmlns:wp14="http://schemas.microsoft.com/office/word/2010/wordprocessingDrawing" xmlns:v="urn:schemas-microsoft-com:vml" xmlns:o="urn:schemas-microsoft-com:office:office" xmlns:am3d="http://schemas.microsoft.com/office/drawing/2017/model3d" xmlns:aink="http://schemas.microsoft.com/office/drawing/2016/ink" xmlns:mc="http://schemas.openxmlformats.org/markup-compatibility/2006" xmlns:cx8="http://schemas.microsoft.com/office/drawing/2016/5/14/chartex" xmlns:cx7="http://schemas.microsoft.com/office/drawing/2016/5/13/chartex" xmlns:cx6="http://schemas.microsoft.com/office/drawing/2016/5/12/chartex" xmlns:cx5="http://schemas.microsoft.com/office/drawing/2016/5/11/chartex" xmlns:cx4="http://schemas.microsoft.com/office/drawing/2016/5/10/chartex" xmlns:cx3="http://schemas.microsoft.com/office/drawing/2016/5/9/chartex" xmlns:cx2="http://schemas.microsoft.com/office/drawing/2015/10/21/chartex" xmlns:cx1="http://schemas.microsoft.com/office/drawing/2015/9/8/chartex" xmlns:cx="http://schemas.microsoft.com/office/drawing/2014/chartex" xmlns:wpc="http://schemas.microsoft.com/office/word/2010/wordprocessingCanvas" xmlns="" val="0"/>
                         </a:ext>
                       </a:extLst>
                     </a:blip>
@@ -7297,14 +6874,6 @@
       <w:r>
         <w:rPr>
           <w:rFonts w:ascii="Times New Roman" w:hAnsi="Times New Roman" w:cs="Times New Roman"/>
-          <w:sz w:val="32"/>
-          <w:szCs w:val="32"/>
-        </w:rPr>
-        <w:t xml:space="preserve"> </w:t>
-      </w:r>
-      <w:r>
-        <w:rPr>
-          <w:rFonts w:ascii="Times New Roman" w:hAnsi="Times New Roman" w:cs="Times New Roman"/>
           <w:b/>
           <w:bCs/>
           <w:sz w:val="32"/>
@@ -7326,6 +6895,24 @@
         <w:spacing w:line="360" w:lineRule="auto"/>
         <w:rPr>
           <w:rFonts w:ascii="Times New Roman" w:hAnsi="Times New Roman" w:cs="Times New Roman"/>
+          <w:sz w:val="32"/>
+          <w:szCs w:val="32"/>
+        </w:rPr>
+      </w:pPr>
+      <w:r>
+        <w:rPr>
+          <w:rFonts w:ascii="Times New Roman" w:hAnsi="Times New Roman" w:cs="Times New Roman"/>
+          <w:sz w:val="32"/>
+          <w:szCs w:val="32"/>
+        </w:rPr>
+        <w:t>Create a new ranking page, and place the page name, game logo, and ranking sequence number according to the design. In the design scheme, the original position where the name is displayed is replaced by a number, and the place where the score is displayed is changed from "count" to "score", plus the button to return to the home page.</w:t>
+      </w:r>
+    </w:p>
+    <w:p>
+      <w:pPr>
+        <w:spacing w:line="360" w:lineRule="auto"/>
+        <w:rPr>
+          <w:rFonts w:ascii="Times New Roman" w:hAnsi="Times New Roman" w:cs="Times New Roman"/>
           <w:sz w:val="36"/>
           <w:szCs w:val="36"/>
         </w:rPr>
@@ -7340,31 +6927,139 @@
           <w:szCs w:val="36"/>
         </w:rPr>
       </w:pPr>
-    </w:p>
-    <w:p>
-      <w:pPr>
-        <w:spacing w:line="360" w:lineRule="auto"/>
-        <w:rPr>
-          <w:rFonts w:ascii="Times New Roman" w:hAnsi="Times New Roman" w:cs="Times New Roman"/>
+      <w:r>
+        <w:rPr>
+          <w:rFonts w:ascii="Times New Roman" w:hAnsi="Times New Roman" w:cs="Times New Roman" w:hint="eastAsia"/>
           <w:sz w:val="36"/>
           <w:szCs w:val="36"/>
         </w:rPr>
-      </w:pPr>
+        <w:t>Task1</w:t>
+      </w:r>
+      <w:r>
+        <w:rPr>
+          <w:rFonts w:ascii="Times New Roman" w:hAnsi="Times New Roman" w:cs="Times New Roman"/>
+          <w:sz w:val="36"/>
+          <w:szCs w:val="36"/>
+        </w:rPr>
+        <w:t>6: Display pseudo data in ranking screen</w:t>
+      </w:r>
+    </w:p>
+    <w:p>
+      <w:pPr>
+        <w:spacing w:line="360" w:lineRule="auto"/>
+        <w:rPr>
+          <w:rFonts w:ascii="Times New Roman" w:hAnsi="Times New Roman" w:cs="Times New Roman"/>
+          <w:sz w:val="32"/>
+          <w:szCs w:val="32"/>
+        </w:rPr>
+      </w:pPr>
+      <w:r>
+        <w:rPr>
+          <w:rFonts w:ascii="Times New Roman" w:hAnsi="Times New Roman" w:cs="Times New Roman"/>
+          <w:b/>
+          <w:bCs/>
+          <w:sz w:val="32"/>
+          <w:szCs w:val="32"/>
+        </w:rPr>
+        <w:t>E</w:t>
+      </w:r>
+      <w:r>
+        <w:rPr>
+          <w:rFonts w:ascii="Times New Roman" w:hAnsi="Times New Roman" w:cs="Times New Roman"/>
+          <w:b/>
+          <w:bCs/>
+          <w:sz w:val="32"/>
+          <w:szCs w:val="32"/>
+        </w:rPr>
+        <w:t>TA:</w:t>
+      </w:r>
+      <w:r>
+        <w:rPr>
+          <w:rFonts w:ascii="Times New Roman" w:hAnsi="Times New Roman" w:cs="Times New Roman"/>
+          <w:sz w:val="32"/>
+          <w:szCs w:val="32"/>
+        </w:rPr>
+        <w:t>1</w:t>
+      </w:r>
       <w:r>
         <w:rPr>
           <w:rFonts w:ascii="Times New Roman" w:hAnsi="Times New Roman" w:cs="Times New Roman" w:hint="eastAsia"/>
+          <w:sz w:val="32"/>
+          <w:szCs w:val="32"/>
+        </w:rPr>
+        <w:t xml:space="preserve">hrs </w:t>
+      </w:r>
+      <w:r>
+        <w:rPr>
+          <w:rFonts w:ascii="Times New Roman" w:hAnsi="Times New Roman" w:cs="Times New Roman"/>
+          <w:b/>
+          <w:bCs/>
+          <w:sz w:val="32"/>
+          <w:szCs w:val="32"/>
+        </w:rPr>
+        <w:t>Actual:</w:t>
+      </w:r>
+      <w:r>
+        <w:rPr>
+          <w:rFonts w:ascii="Times New Roman" w:hAnsi="Times New Roman" w:cs="Times New Roman"/>
+          <w:sz w:val="32"/>
+          <w:szCs w:val="32"/>
+        </w:rPr>
+        <w:t>15mins</w:t>
+      </w:r>
+    </w:p>
+    <w:p>
+      <w:pPr>
+        <w:spacing w:line="360" w:lineRule="auto"/>
+        <w:rPr>
+          <w:rFonts w:ascii="Times New Roman" w:hAnsi="Times New Roman" w:cs="Times New Roman"/>
+          <w:sz w:val="32"/>
+          <w:szCs w:val="32"/>
+        </w:rPr>
+      </w:pPr>
+      <w:r>
+        <w:rPr>
+          <w:rFonts w:ascii="Times New Roman" w:hAnsi="Times New Roman" w:cs="Times New Roman"/>
+          <w:sz w:val="32"/>
+          <w:szCs w:val="32"/>
+        </w:rPr>
+        <w:t>In order to show the integrity of the ranking interface, I gave several initial values by default - 00 points</w:t>
+      </w:r>
+    </w:p>
+    <w:p>
+      <w:pPr>
+        <w:spacing w:line="360" w:lineRule="auto"/>
+        <w:rPr>
+          <w:rFonts w:ascii="Times New Roman" w:hAnsi="Times New Roman" w:cs="Times New Roman"/>
           <w:sz w:val="36"/>
           <w:szCs w:val="36"/>
         </w:rPr>
-        <w:t>Task1</w:t>
-      </w:r>
-      <w:r>
+      </w:pPr>
+    </w:p>
+    <w:p>
+      <w:pPr>
+        <w:spacing w:line="360" w:lineRule="auto"/>
         <w:rPr>
           <w:rFonts w:ascii="Times New Roman" w:hAnsi="Times New Roman" w:cs="Times New Roman"/>
           <w:sz w:val="36"/>
           <w:szCs w:val="36"/>
         </w:rPr>
-        <w:t>6: Display pseudo data in ranking screen</w:t>
+      </w:pPr>
+      <w:r>
+        <w:rPr>
+          <w:rFonts w:ascii="Times New Roman" w:hAnsi="Times New Roman" w:cs="Times New Roman" w:hint="eastAsia"/>
+          <w:sz w:val="36"/>
+          <w:szCs w:val="36"/>
+        </w:rPr>
+        <w:t>Task</w:t>
+      </w:r>
+      <w:r>
+        <w:rPr>
+          <w:rFonts w:ascii="Times New Roman" w:hAnsi="Times New Roman" w:cs="Times New Roman"/>
+          <w:sz w:val="36"/>
+          <w:szCs w:val="36"/>
+        </w:rPr>
+        <w:t>17: Test Use Page direct jump between screens</w:t>
       </w:r>
     </w:p>
     <w:p>
@@ -7442,122 +7137,37 @@
       </w:pPr>
       <w:r>
         <w:rPr>
-          <w:rFonts w:ascii="Times New Roman" w:hAnsi="Times New Roman" w:cs="Times New Roman"/>
-          <w:sz w:val="32"/>
-          <w:szCs w:val="32"/>
-        </w:rPr>
-        <w:t>In order to show the integrity of the ranking interface, I gave several initial values by default - 00 points</w:t>
-      </w:r>
-    </w:p>
-    <w:p>
-      <w:pPr>
-        <w:spacing w:line="360" w:lineRule="auto"/>
-        <w:rPr>
-          <w:rFonts w:ascii="Times New Roman" w:hAnsi="Times New Roman" w:cs="Times New Roman"/>
-          <w:sz w:val="36"/>
-          <w:szCs w:val="36"/>
-        </w:rPr>
-      </w:pPr>
-    </w:p>
-    <w:p>
-      <w:pPr>
-        <w:spacing w:line="360" w:lineRule="auto"/>
-        <w:rPr>
-          <w:rFonts w:ascii="Times New Roman" w:hAnsi="Times New Roman" w:cs="Times New Roman"/>
-          <w:sz w:val="36"/>
-          <w:szCs w:val="36"/>
-        </w:rPr>
-      </w:pPr>
-      <w:r>
-        <w:rPr>
           <w:rFonts w:ascii="Times New Roman" w:hAnsi="Times New Roman" w:cs="Times New Roman" w:hint="eastAsia"/>
-          <w:sz w:val="36"/>
-          <w:szCs w:val="36"/>
-        </w:rPr>
-        <w:t>Task</w:t>
-      </w:r>
-      <w:r>
-        <w:rPr>
-          <w:rFonts w:ascii="Times New Roman" w:hAnsi="Times New Roman" w:cs="Times New Roman"/>
-          <w:sz w:val="36"/>
-          <w:szCs w:val="36"/>
-        </w:rPr>
-        <w:t>17: Test Use Page direct jump between screens</w:t>
-      </w:r>
-    </w:p>
-    <w:p>
-      <w:pPr>
-        <w:spacing w:line="360" w:lineRule="auto"/>
-        <w:rPr>
-          <w:rFonts w:ascii="Times New Roman" w:hAnsi="Times New Roman" w:cs="Times New Roman"/>
-          <w:sz w:val="32"/>
-          <w:szCs w:val="32"/>
-        </w:rPr>
-      </w:pPr>
-      <w:r>
-        <w:rPr>
-          <w:rFonts w:ascii="Times New Roman" w:hAnsi="Times New Roman" w:cs="Times New Roman"/>
-          <w:b/>
-          <w:bCs/>
-          <w:sz w:val="32"/>
-          <w:szCs w:val="32"/>
-        </w:rPr>
-        <w:t>E</w:t>
-      </w:r>
-      <w:r>
-        <w:rPr>
-          <w:rFonts w:ascii="Times New Roman" w:hAnsi="Times New Roman" w:cs="Times New Roman"/>
-          <w:b/>
-          <w:bCs/>
-          <w:sz w:val="32"/>
-          <w:szCs w:val="32"/>
-        </w:rPr>
-        <w:t>TA:</w:t>
-      </w:r>
-      <w:r>
-        <w:rPr>
-          <w:rFonts w:ascii="Times New Roman" w:hAnsi="Times New Roman" w:cs="Times New Roman"/>
-          <w:sz w:val="32"/>
-          <w:szCs w:val="32"/>
-        </w:rPr>
-        <w:t>1</w:t>
-      </w:r>
-      <w:r>
-        <w:rPr>
-          <w:rFonts w:ascii="Times New Roman" w:hAnsi="Times New Roman" w:cs="Times New Roman" w:hint="eastAsia"/>
-          <w:sz w:val="32"/>
-          <w:szCs w:val="32"/>
-        </w:rPr>
-        <w:t xml:space="preserve">hrs </w:t>
-      </w:r>
-      <w:r>
-        <w:rPr>
-          <w:rFonts w:ascii="Times New Roman" w:hAnsi="Times New Roman" w:cs="Times New Roman"/>
-          <w:b/>
-          <w:bCs/>
-          <w:sz w:val="32"/>
-          <w:szCs w:val="32"/>
-        </w:rPr>
-        <w:t>Actual:</w:t>
-      </w:r>
-      <w:r>
-        <w:rPr>
-          <w:rFonts w:ascii="Times New Roman" w:hAnsi="Times New Roman" w:cs="Times New Roman"/>
-          <w:sz w:val="32"/>
-          <w:szCs w:val="32"/>
-        </w:rPr>
-        <w:t>15mins</w:t>
-      </w:r>
-    </w:p>
-    <w:p>
-      <w:pPr>
-        <w:spacing w:line="360" w:lineRule="auto"/>
-        <w:rPr>
-          <w:rFonts w:ascii="Times New Roman" w:hAnsi="Times New Roman" w:cs="Times New Roman"/>
-          <w:sz w:val="36"/>
-          <w:szCs w:val="36"/>
-        </w:rPr>
-      </w:pPr>
+          <w:sz w:val="32"/>
+          <w:szCs w:val="32"/>
+        </w:rPr>
+        <w:lastRenderedPageBreak/>
+        <w:t>Users</w:t>
+      </w:r>
+      <w:r>
+        <w:rPr>
+          <w:rFonts w:ascii="Times New Roman" w:hAnsi="Times New Roman" w:cs="Times New Roman"/>
+          <w:sz w:val="32"/>
+          <w:szCs w:val="32"/>
+        </w:rPr>
+        <w:t xml:space="preserve"> can start the game and view the ranking from the game homepage. At present, the ranking data is pseudo data. </w:t>
+      </w:r>
+      <w:r>
+        <w:rPr>
+          <w:rFonts w:ascii="Times New Roman" w:hAnsi="Times New Roman" w:cs="Times New Roman"/>
+          <w:sz w:val="32"/>
+          <w:szCs w:val="32"/>
+        </w:rPr>
+        <w:t xml:space="preserve">After entering the game, the </w:t>
+      </w:r>
+      <w:r>
+        <w:rPr>
+          <w:rFonts w:ascii="Times New Roman" w:hAnsi="Times New Roman" w:cs="Times New Roman"/>
+          <w:sz w:val="32"/>
+          <w:szCs w:val="32"/>
+        </w:rPr>
+        <w:t>ball operation can be carried out. After the ball touches the top, it will jump to the game end interface, and the bottom of the end interface can return to the game home page. The jump of each page meets the expected setting.</w:t>
+      </w:r>
     </w:p>
     <w:sectPr>
       <w:pgSz w:w="12240" w:h="15840"/>
@@ -7570,15 +7180,15 @@
 </file>
 
 <file path=word/endnotes.xml><?xml version="1.0" encoding="utf-8"?>
-<w:endnotes xmlns:wpc="http://schemas.microsoft.com/office/word/2010/wordprocessingCanvas" xmlns:cx="http://schemas.microsoft.com/office/drawing/2014/chartex" xmlns:cx1="http://schemas.microsoft.com/office/drawing/2015/9/8/chartex" xmlns:cx2="http://schemas.microsoft.com/office/drawing/2015/10/21/chartex" xmlns:cx3="http://schemas.microsoft.com/office/drawing/2016/5/9/chartex" xmlns:cx4="http://schemas.microsoft.com/office/drawing/2016/5/10/chartex" xmlns:cx5="http://schemas.microsoft.com/office/drawing/2016/5/11/chartex" xmlns:cx6="http://schemas.microsoft.com/office/drawing/2016/5/12/chartex" xmlns:cx7="http://schemas.microsoft.com/office/drawing/2016/5/13/chartex" xmlns:cx8="http://schemas.microsoft.com/office/drawing/2016/5/14/chartex" xmlns:mc="http://schemas.openxmlformats.org/markup-compatibility/2006" xmlns:aink="http://schemas.microsoft.com/office/drawing/2016/ink" xmlns:am3d="http://schemas.microsoft.com/office/drawing/2017/model3d" xmlns:o="urn:schemas-microsoft-com:office:office" xmlns:r="http://schemas.openxmlformats.org/officeDocument/2006/relationships" xmlns:m="http://schemas.openxmlformats.org/officeDocument/2006/math" xmlns:v="urn:schemas-microsoft-com:vml" xmlns:wp14="http://schemas.microsoft.com/office/word/2010/wordprocessingDrawing" xmlns:wp="http://schemas.openxmlformats.org/drawingml/2006/wordprocessingDrawing" xmlns:w10="urn:schemas-microsoft-com:office:word" xmlns:w="http://schemas.openxmlformats.org/wordprocessingml/2006/main" xmlns:w14="http://schemas.microsoft.com/office/word/2010/wordml" xmlns:w15="http://schemas.microsoft.com/office/word/2012/wordml" xmlns:w16cex="http://schemas.microsoft.com/office/word/2018/wordml/cex" xmlns:w16cid="http://schemas.microsoft.com/office/word/2016/wordml/cid" xmlns:w16="http://schemas.microsoft.com/office/word/2018/wordml" xmlns:w16se="http://schemas.microsoft.com/office/word/2015/wordml/symex" xmlns:wpg="http://schemas.microsoft.com/office/word/2010/wordprocessingGroup" xmlns:wpi="http://schemas.microsoft.com/office/word/2010/wordprocessingInk" xmlns:wne="http://schemas.microsoft.com/office/word/2006/wordml" xmlns:wps="http://schemas.microsoft.com/office/word/2010/wordprocessingShape" mc:Ignorable="w14 w15 w16se w16cid w16 w16cex wp14">
-  <w:endnote w:type="separator" w:id="-1">
+<w:endnotes xmlns:ve="http://schemas.openxmlformats.org/markup-compatibility/2006" xmlns:o="urn:schemas-microsoft-com:office:office" xmlns:r="http://schemas.openxmlformats.org/officeDocument/2006/relationships" xmlns:m="http://schemas.openxmlformats.org/officeDocument/2006/math" xmlns:v="urn:schemas-microsoft-com:vml" xmlns:wp="http://schemas.openxmlformats.org/drawingml/2006/wordprocessingDrawing" xmlns:w10="urn:schemas-microsoft-com:office:word" xmlns:w="http://schemas.openxmlformats.org/wordprocessingml/2006/main" xmlns:wne="http://schemas.microsoft.com/office/word/2006/wordml">
+  <w:endnote w:type="separator" w:id="0">
     <w:p>
       <w:r>
         <w:separator/>
       </w:r>
     </w:p>
   </w:endnote>
-  <w:endnote w:type="continuationSeparator" w:id="0">
+  <w:endnote w:type="continuationSeparator" w:id="1">
     <w:p>
       <w:r>
         <w:continuationSeparator/>
@@ -7589,15 +7199,15 @@
 </file>
 
 <file path=word/footnotes.xml><?xml version="1.0" encoding="utf-8"?>
-<w:footnotes xmlns:wpc="http://schemas.microsoft.com/office/word/2010/wordprocessingCanvas" xmlns:cx="http://schemas.microsoft.com/office/drawing/2014/chartex" xmlns:cx1="http://schemas.microsoft.com/office/drawing/2015/9/8/chartex" xmlns:cx2="http://schemas.microsoft.com/office/drawing/2015/10/21/chartex" xmlns:cx3="http://schemas.microsoft.com/office/drawing/2016/5/9/chartex" xmlns:cx4="http://schemas.microsoft.com/office/drawing/2016/5/10/chartex" xmlns:cx5="http://schemas.microsoft.com/office/drawing/2016/5/11/chartex" xmlns:cx6="http://schemas.microsoft.com/office/drawing/2016/5/12/chartex" xmlns:cx7="http://schemas.microsoft.com/office/drawing/2016/5/13/chartex" xmlns:cx8="http://schemas.microsoft.com/office/drawing/2016/5/14/chartex" xmlns:mc="http://schemas.openxmlformats.org/markup-compatibility/2006" xmlns:aink="http://schemas.microsoft.com/office/drawing/2016/ink" xmlns:am3d="http://schemas.microsoft.com/office/drawing/2017/model3d" xmlns:o="urn:schemas-microsoft-com:office:office" xmlns:r="http://schemas.openxmlformats.org/officeDocument/2006/relationships" xmlns:m="http://schemas.openxmlformats.org/officeDocument/2006/math" xmlns:v="urn:schemas-microsoft-com:vml" xmlns:wp14="http://schemas.microsoft.com/office/word/2010/wordprocessingDrawing" xmlns:wp="http://schemas.openxmlformats.org/drawingml/2006/wordprocessingDrawing" xmlns:w10="urn:schemas-microsoft-com:office:word" xmlns:w="http://schemas.openxmlformats.org/wordprocessingml/2006/main" xmlns:w14="http://schemas.microsoft.com/office/word/2010/wordml" xmlns:w15="http://schemas.microsoft.com/office/word/2012/wordml" xmlns:w16cex="http://schemas.microsoft.com/office/word/2018/wordml/cex" xmlns:w16cid="http://schemas.microsoft.com/office/word/2016/wordml/cid" xmlns:w16="http://schemas.microsoft.com/office/word/2018/wordml" xmlns:w16se="http://schemas.microsoft.com/office/word/2015/wordml/symex" xmlns:wpg="http://schemas.microsoft.com/office/word/2010/wordprocessingGroup" xmlns:wpi="http://schemas.microsoft.com/office/word/2010/wordprocessingInk" xmlns:wne="http://schemas.microsoft.com/office/word/2006/wordml" xmlns:wps="http://schemas.microsoft.com/office/word/2010/wordprocessingShape" mc:Ignorable="w14 w15 w16se w16cid w16 w16cex wp14">
-  <w:footnote w:type="separator" w:id="-1">
+<w:footnotes xmlns:ve="http://schemas.openxmlformats.org/markup-compatibility/2006" xmlns:o="urn:schemas-microsoft-com:office:office" xmlns:r="http://schemas.openxmlformats.org/officeDocument/2006/relationships" xmlns:m="http://schemas.openxmlformats.org/officeDocument/2006/math" xmlns:v="urn:schemas-microsoft-com:vml" xmlns:wp="http://schemas.openxmlformats.org/drawingml/2006/wordprocessingDrawing" xmlns:w10="urn:schemas-microsoft-com:office:word" xmlns:w="http://schemas.openxmlformats.org/wordprocessingml/2006/main" xmlns:wne="http://schemas.microsoft.com/office/word/2006/wordml">
+  <w:footnote w:type="separator" w:id="0">
     <w:p>
       <w:r>
         <w:separator/>
       </w:r>
     </w:p>
   </w:footnote>
-  <w:footnote w:type="continuationSeparator" w:id="0">
+  <w:footnote w:type="continuationSeparator" w:id="1">
     <w:p>
       <w:r>
         <w:continuationSeparator/>
@@ -7608,8 +7218,8 @@
 </file>
 
 <file path=word/numbering.xml><?xml version="1.0" encoding="utf-8"?>
-<w:numbering xmlns:wpc="http://schemas.microsoft.com/office/word/2010/wordprocessingCanvas" xmlns:cx="http://schemas.microsoft.com/office/drawing/2014/chartex" xmlns:cx1="http://schemas.microsoft.com/office/drawing/2015/9/8/chartex" xmlns:cx2="http://schemas.microsoft.com/office/drawing/2015/10/21/chartex" xmlns:cx3="http://schemas.microsoft.com/office/drawing/2016/5/9/chartex" xmlns:cx4="http://schemas.microsoft.com/office/drawing/2016/5/10/chartex" xmlns:cx5="http://schemas.microsoft.com/office/drawing/2016/5/11/chartex" xmlns:cx6="http://schemas.microsoft.com/office/drawing/2016/5/12/chartex" xmlns:cx7="http://schemas.microsoft.com/office/drawing/2016/5/13/chartex" xmlns:cx8="http://schemas.microsoft.com/office/drawing/2016/5/14/chartex" xmlns:mc="http://schemas.openxmlformats.org/markup-compatibility/2006" xmlns:aink="http://schemas.microsoft.com/office/drawing/2016/ink" xmlns:am3d="http://schemas.microsoft.com/office/drawing/2017/model3d" xmlns:o="urn:schemas-microsoft-com:office:office" xmlns:r="http://schemas.openxmlformats.org/officeDocument/2006/relationships" xmlns:m="http://schemas.openxmlformats.org/officeDocument/2006/math" xmlns:v="urn:schemas-microsoft-com:vml" xmlns:wp14="http://schemas.microsoft.com/office/word/2010/wordprocessingDrawing" xmlns:wp="http://schemas.openxmlformats.org/drawingml/2006/wordprocessingDrawing" xmlns:w10="urn:schemas-microsoft-com:office:word" xmlns:w="http://schemas.openxmlformats.org/wordprocessingml/2006/main" xmlns:w14="http://schemas.microsoft.com/office/word/2010/wordml" xmlns:w15="http://schemas.microsoft.com/office/word/2012/wordml" xmlns:w16cex="http://schemas.microsoft.com/office/word/2018/wordml/cex" xmlns:w16cid="http://schemas.microsoft.com/office/word/2016/wordml/cid" xmlns:w16="http://schemas.microsoft.com/office/word/2018/wordml" xmlns:w16se="http://schemas.microsoft.com/office/word/2015/wordml/symex" xmlns:wpg="http://schemas.microsoft.com/office/word/2010/wordprocessingGroup" xmlns:wpi="http://schemas.microsoft.com/office/word/2010/wordprocessingInk" xmlns:wne="http://schemas.microsoft.com/office/word/2006/wordml" xmlns:wps="http://schemas.microsoft.com/office/word/2010/wordprocessingShape" mc:Ignorable="w14 w15 w16se w16cid w16 w16cex wp14">
-  <w:abstractNum w:abstractNumId="0" w15:restartNumberingAfterBreak="0">
+<w:numbering xmlns:ve="http://schemas.openxmlformats.org/markup-compatibility/2006" xmlns:o="urn:schemas-microsoft-com:office:office" xmlns:r="http://schemas.openxmlformats.org/officeDocument/2006/relationships" xmlns:m="http://schemas.openxmlformats.org/officeDocument/2006/math" xmlns:v="urn:schemas-microsoft-com:vml" xmlns:wp="http://schemas.openxmlformats.org/drawingml/2006/wordprocessingDrawing" xmlns:w10="urn:schemas-microsoft-com:office:word" xmlns:w="http://schemas.openxmlformats.org/wordprocessingml/2006/main" xmlns:wne="http://schemas.microsoft.com/office/word/2006/wordml">
+  <w:abstractNum w:abstractNumId="0">
     <w:nsid w:val="78E70F9F"/>
     <w:multiLevelType w:val="hybridMultilevel"/>
     <w:tmpl w:val="05DC2F16"/>
@@ -7702,7 +7312,7 @@
 </file>
 
 <file path=word/styles.xml><?xml version="1.0" encoding="utf-8"?>
-<w:styles xmlns:mc="http://schemas.openxmlformats.org/markup-compatibility/2006" xmlns:r="http://schemas.openxmlformats.org/officeDocument/2006/relationships" xmlns:w="http://schemas.openxmlformats.org/wordprocessingml/2006/main" xmlns:w14="http://schemas.microsoft.com/office/word/2010/wordml" xmlns:w15="http://schemas.microsoft.com/office/word/2012/wordml" xmlns:w16cex="http://schemas.microsoft.com/office/word/2018/wordml/cex" xmlns:w16cid="http://schemas.microsoft.com/office/word/2016/wordml/cid" xmlns:w16="http://schemas.microsoft.com/office/word/2018/wordml" xmlns:w16se="http://schemas.microsoft.com/office/word/2015/wordml/symex" mc:Ignorable="w14 w15 w16se w16cid w16 w16cex">
+<w:styles xmlns:r="http://schemas.openxmlformats.org/officeDocument/2006/relationships" xmlns:w="http://schemas.openxmlformats.org/wordprocessingml/2006/main">
   <w:docDefaults>
     <w:rPrDefault>
       <w:rPr>
@@ -7714,400 +7324,162 @@
     </w:rPrDefault>
     <w:pPrDefault/>
   </w:docDefaults>
-  <w:latentStyles w:defLockedState="0" w:defUIPriority="99" w:defSemiHidden="0" w:defUnhideWhenUsed="0" w:defQFormat="0" w:count="376">
-    <w:lsdException w:name="Normal" w:uiPriority="0" w:qFormat="1"/>
-    <w:lsdException w:name="heading 1" w:uiPriority="9" w:qFormat="1"/>
-    <w:lsdException w:name="heading 2" w:semiHidden="1" w:uiPriority="9" w:unhideWhenUsed="1" w:qFormat="1"/>
-    <w:lsdException w:name="heading 3" w:semiHidden="1" w:uiPriority="9" w:unhideWhenUsed="1" w:qFormat="1"/>
-    <w:lsdException w:name="heading 4" w:semiHidden="1" w:uiPriority="9" w:unhideWhenUsed="1" w:qFormat="1"/>
-    <w:lsdException w:name="heading 5" w:semiHidden="1" w:uiPriority="9" w:unhideWhenUsed="1" w:qFormat="1"/>
-    <w:lsdException w:name="heading 6" w:semiHidden="1" w:uiPriority="9" w:unhideWhenUsed="1" w:qFormat="1"/>
-    <w:lsdException w:name="heading 7" w:semiHidden="1" w:uiPriority="9" w:unhideWhenUsed="1" w:qFormat="1"/>
-    <w:lsdException w:name="heading 8" w:semiHidden="1" w:uiPriority="9" w:unhideWhenUsed="1" w:qFormat="1"/>
-    <w:lsdException w:name="heading 9" w:semiHidden="1" w:uiPriority="9" w:unhideWhenUsed="1" w:qFormat="1"/>
-    <w:lsdException w:name="index 1" w:semiHidden="1" w:unhideWhenUsed="1"/>
-    <w:lsdException w:name="index 2" w:semiHidden="1" w:unhideWhenUsed="1"/>
-    <w:lsdException w:name="index 3" w:semiHidden="1" w:unhideWhenUsed="1"/>
-    <w:lsdException w:name="index 4" w:semiHidden="1" w:unhideWhenUsed="1"/>
-    <w:lsdException w:name="index 5" w:semiHidden="1" w:unhideWhenUsed="1"/>
-    <w:lsdException w:name="index 6" w:semiHidden="1" w:unhideWhenUsed="1"/>
-    <w:lsdException w:name="index 7" w:semiHidden="1" w:unhideWhenUsed="1"/>
-    <w:lsdException w:name="index 8" w:semiHidden="1" w:unhideWhenUsed="1"/>
-    <w:lsdException w:name="index 9" w:semiHidden="1" w:unhideWhenUsed="1"/>
-    <w:lsdException w:name="toc 1" w:semiHidden="1" w:uiPriority="39" w:unhideWhenUsed="1"/>
-    <w:lsdException w:name="toc 2" w:semiHidden="1" w:uiPriority="39" w:unhideWhenUsed="1"/>
-    <w:lsdException w:name="toc 3" w:semiHidden="1" w:uiPriority="39" w:unhideWhenUsed="1"/>
-    <w:lsdException w:name="toc 4" w:semiHidden="1" w:uiPriority="39" w:unhideWhenUsed="1"/>
-    <w:lsdException w:name="toc 5" w:semiHidden="1" w:uiPriority="39" w:unhideWhenUsed="1"/>
-    <w:lsdException w:name="toc 6" w:semiHidden="1" w:uiPriority="39" w:unhideWhenUsed="1"/>
-    <w:lsdException w:name="toc 7" w:semiHidden="1" w:uiPriority="39" w:unhideWhenUsed="1"/>
-    <w:lsdException w:name="toc 8" w:semiHidden="1" w:uiPriority="39" w:unhideWhenUsed="1"/>
-    <w:lsdException w:name="toc 9" w:semiHidden="1" w:uiPriority="39" w:unhideWhenUsed="1"/>
-    <w:lsdException w:name="Normal Indent" w:semiHidden="1" w:unhideWhenUsed="1"/>
-    <w:lsdException w:name="footnote text" w:semiHidden="1" w:unhideWhenUsed="1"/>
-    <w:lsdException w:name="annotation text" w:semiHidden="1" w:unhideWhenUsed="1"/>
-    <w:lsdException w:name="header" w:semiHidden="1" w:unhideWhenUsed="1"/>
-    <w:lsdException w:name="footer" w:semiHidden="1" w:unhideWhenUsed="1"/>
-    <w:lsdException w:name="index heading" w:semiHidden="1" w:unhideWhenUsed="1"/>
-    <w:lsdException w:name="caption" w:semiHidden="1" w:uiPriority="35" w:unhideWhenUsed="1" w:qFormat="1"/>
-    <w:lsdException w:name="table of figures" w:semiHidden="1" w:unhideWhenUsed="1"/>
-    <w:lsdException w:name="envelope address" w:semiHidden="1" w:unhideWhenUsed="1"/>
-    <w:lsdException w:name="envelope return" w:semiHidden="1" w:unhideWhenUsed="1"/>
-    <w:lsdException w:name="footnote reference" w:semiHidden="1" w:unhideWhenUsed="1"/>
-    <w:lsdException w:name="annotation reference" w:semiHidden="1" w:unhideWhenUsed="1"/>
-    <w:lsdException w:name="line number" w:semiHidden="1" w:unhideWhenUsed="1"/>
-    <w:lsdException w:name="page number" w:semiHidden="1" w:unhideWhenUsed="1"/>
-    <w:lsdException w:name="endnote reference" w:semiHidden="1" w:unhideWhenUsed="1"/>
-    <w:lsdException w:name="endnote text" w:semiHidden="1" w:unhideWhenUsed="1"/>
-    <w:lsdException w:name="table of authorities" w:semiHidden="1" w:unhideWhenUsed="1"/>
-    <w:lsdException w:name="macro" w:semiHidden="1" w:unhideWhenUsed="1"/>
-    <w:lsdException w:name="toa heading" w:semiHidden="1" w:unhideWhenUsed="1"/>
-    <w:lsdException w:name="List" w:semiHidden="1" w:unhideWhenUsed="1"/>
-    <w:lsdException w:name="List Bullet" w:semiHidden="1" w:unhideWhenUsed="1"/>
-    <w:lsdException w:name="List Number" w:semiHidden="1" w:unhideWhenUsed="1"/>
-    <w:lsdException w:name="List 2" w:semiHidden="1" w:unhideWhenUsed="1"/>
-    <w:lsdException w:name="List 3" w:semiHidden="1" w:unhideWhenUsed="1"/>
-    <w:lsdException w:name="List 4" w:semiHidden="1" w:unhideWhenUsed="1"/>
-    <w:lsdException w:name="List 5" w:semiHidden="1" w:unhideWhenUsed="1"/>
-    <w:lsdException w:name="List Bullet 2" w:semiHidden="1" w:unhideWhenUsed="1"/>
-    <w:lsdException w:name="List Bullet 3" w:semiHidden="1" w:unhideWhenUsed="1"/>
-    <w:lsdException w:name="List Bullet 4" w:semiHidden="1" w:unhideWhenUsed="1"/>
-    <w:lsdException w:name="List Bullet 5" w:semiHidden="1" w:unhideWhenUsed="1"/>
-    <w:lsdException w:name="List Number 2" w:semiHidden="1" w:unhideWhenUsed="1"/>
-    <w:lsdException w:name="List Number 3" w:semiHidden="1" w:unhideWhenUsed="1"/>
-    <w:lsdException w:name="List Number 4" w:semiHidden="1" w:unhideWhenUsed="1"/>
-    <w:lsdException w:name="List Number 5" w:semiHidden="1" w:unhideWhenUsed="1"/>
-    <w:lsdException w:name="Title" w:uiPriority="10" w:qFormat="1"/>
-    <w:lsdException w:name="Closing" w:semiHidden="1" w:unhideWhenUsed="1"/>
-    <w:lsdException w:name="Signature" w:semiHidden="1" w:unhideWhenUsed="1"/>
-    <w:lsdException w:name="Default Paragraph Font" w:semiHidden="1" w:uiPriority="1" w:unhideWhenUsed="1"/>
-    <w:lsdException w:name="Body Text" w:semiHidden="1" w:unhideWhenUsed="1"/>
-    <w:lsdException w:name="Body Text Indent" w:semiHidden="1" w:unhideWhenUsed="1"/>
-    <w:lsdException w:name="List Continue" w:semiHidden="1" w:unhideWhenUsed="1"/>
-    <w:lsdException w:name="List Continue 2" w:semiHidden="1" w:unhideWhenUsed="1"/>
-    <w:lsdException w:name="List Continue 3" w:semiHidden="1" w:unhideWhenUsed="1"/>
-    <w:lsdException w:name="List Continue 4" w:semiHidden="1" w:unhideWhenUsed="1"/>
-    <w:lsdException w:name="List Continue 5" w:semiHidden="1" w:unhideWhenUsed="1"/>
-    <w:lsdException w:name="Message Header" w:semiHidden="1" w:unhideWhenUsed="1"/>
-    <w:lsdException w:name="Subtitle" w:uiPriority="11" w:qFormat="1"/>
-    <w:lsdException w:name="Salutation" w:semiHidden="1" w:unhideWhenUsed="1"/>
-    <w:lsdException w:name="Date" w:semiHidden="1" w:unhideWhenUsed="1"/>
-    <w:lsdException w:name="Body Text First Indent" w:semiHidden="1" w:unhideWhenUsed="1"/>
-    <w:lsdException w:name="Body Text First Indent 2" w:semiHidden="1" w:unhideWhenUsed="1"/>
-    <w:lsdException w:name="Note Heading" w:semiHidden="1" w:unhideWhenUsed="1"/>
-    <w:lsdException w:name="Body Text 2" w:semiHidden="1" w:unhideWhenUsed="1"/>
-    <w:lsdException w:name="Body Text 3" w:semiHidden="1" w:unhideWhenUsed="1"/>
-    <w:lsdException w:name="Body Text Indent 2" w:semiHidden="1" w:unhideWhenUsed="1"/>
-    <w:lsdException w:name="Body Text Indent 3" w:semiHidden="1" w:unhideWhenUsed="1"/>
-    <w:lsdException w:name="Block Text" w:semiHidden="1" w:unhideWhenUsed="1"/>
-    <w:lsdException w:name="Hyperlink" w:semiHidden="1" w:unhideWhenUsed="1"/>
-    <w:lsdException w:name="FollowedHyperlink" w:semiHidden="1" w:unhideWhenUsed="1"/>
-    <w:lsdException w:name="Strong" w:uiPriority="22" w:qFormat="1"/>
-    <w:lsdException w:name="Emphasis" w:uiPriority="20" w:qFormat="1"/>
-    <w:lsdException w:name="Document Map" w:semiHidden="1" w:unhideWhenUsed="1"/>
-    <w:lsdException w:name="Plain Text" w:semiHidden="1" w:unhideWhenUsed="1"/>
-    <w:lsdException w:name="E-mail Signature" w:semiHidden="1" w:unhideWhenUsed="1"/>
-    <w:lsdException w:name="HTML Top of Form" w:semiHidden="1" w:unhideWhenUsed="1"/>
-    <w:lsdException w:name="HTML Bottom of Form" w:semiHidden="1" w:unhideWhenUsed="1"/>
-    <w:lsdException w:name="Normal (Web)" w:semiHidden="1" w:unhideWhenUsed="1"/>
-    <w:lsdException w:name="HTML Acronym" w:semiHidden="1" w:unhideWhenUsed="1"/>
-    <w:lsdException w:name="HTML Address" w:semiHidden="1" w:unhideWhenUsed="1"/>
-    <w:lsdException w:name="HTML Cite" w:semiHidden="1" w:unhideWhenUsed="1"/>
-    <w:lsdException w:name="HTML Code" w:semiHidden="1" w:unhideWhenUsed="1"/>
-    <w:lsdException w:name="HTML Definition" w:semiHidden="1" w:unhideWhenUsed="1"/>
-    <w:lsdException w:name="HTML Keyboard" w:semiHidden="1" w:unhideWhenUsed="1"/>
-    <w:lsdException w:name="HTML Preformatted" w:semiHidden="1" w:unhideWhenUsed="1"/>
-    <w:lsdException w:name="HTML Sample" w:semiHidden="1" w:unhideWhenUsed="1"/>
-    <w:lsdException w:name="HTML Typewriter" w:semiHidden="1" w:unhideWhenUsed="1"/>
-    <w:lsdException w:name="HTML Variable" w:semiHidden="1" w:unhideWhenUsed="1"/>
-    <w:lsdException w:name="Normal Table" w:semiHidden="1" w:unhideWhenUsed="1"/>
-    <w:lsdException w:name="annotation subject" w:semiHidden="1" w:unhideWhenUsed="1"/>
-    <w:lsdException w:name="No List" w:semiHidden="1" w:unhideWhenUsed="1"/>
-    <w:lsdException w:name="Outline List 1" w:semiHidden="1" w:unhideWhenUsed="1"/>
-    <w:lsdException w:name="Outline List 2" w:semiHidden="1" w:unhideWhenUsed="1"/>
-    <w:lsdException w:name="Outline List 3" w:semiHidden="1" w:unhideWhenUsed="1"/>
-    <w:lsdException w:name="Table Simple 1" w:semiHidden="1" w:unhideWhenUsed="1"/>
-    <w:lsdException w:name="Table Simple 2" w:semiHidden="1" w:unhideWhenUsed="1"/>
-    <w:lsdException w:name="Table Simple 3" w:semiHidden="1" w:unhideWhenUsed="1"/>
-    <w:lsdException w:name="Table Classic 1" w:semiHidden="1" w:unhideWhenUsed="1"/>
-    <w:lsdException w:name="Table Classic 2" w:semiHidden="1" w:unhideWhenUsed="1"/>
-    <w:lsdException w:name="Table Classic 3" w:semiHidden="1" w:unhideWhenUsed="1"/>
-    <w:lsdException w:name="Table Classic 4" w:semiHidden="1" w:unhideWhenUsed="1"/>
-    <w:lsdException w:name="Table Colorful 1" w:semiHidden="1" w:unhideWhenUsed="1"/>
-    <w:lsdException w:name="Table Colorful 2" w:semiHidden="1" w:unhideWhenUsed="1"/>
-    <w:lsdException w:name="Table Colorful 3" w:semiHidden="1" w:unhideWhenUsed="1"/>
-    <w:lsdException w:name="Table Columns 1" w:semiHidden="1" w:unhideWhenUsed="1"/>
-    <w:lsdException w:name="Table Columns 2" w:semiHidden="1" w:unhideWhenUsed="1"/>
-    <w:lsdException w:name="Table Columns 3" w:semiHidden="1" w:unhideWhenUsed="1"/>
-    <w:lsdException w:name="Table Columns 4" w:semiHidden="1" w:unhideWhenUsed="1"/>
-    <w:lsdException w:name="Table Columns 5" w:semiHidden="1" w:unhideWhenUsed="1"/>
-    <w:lsdException w:name="Table Grid 1" w:semiHidden="1" w:unhideWhenUsed="1"/>
-    <w:lsdException w:name="Table Grid 2" w:semiHidden="1" w:unhideWhenUsed="1"/>
-    <w:lsdException w:name="Table Grid 3" w:semiHidden="1" w:unhideWhenUsed="1"/>
-    <w:lsdException w:name="Table Grid 4" w:semiHidden="1" w:unhideWhenUsed="1"/>
-    <w:lsdException w:name="Table Grid 5" w:semiHidden="1" w:unhideWhenUsed="1"/>
-    <w:lsdException w:name="Table Grid 6" w:semiHidden="1" w:unhideWhenUsed="1"/>
-    <w:lsdException w:name="Table Grid 7" w:semiHidden="1" w:unhideWhenUsed="1"/>
-    <w:lsdException w:name="Table Grid 8" w:semiHidden="1" w:unhideWhenUsed="1"/>
-    <w:lsdException w:name="Table List 1" w:semiHidden="1" w:unhideWhenUsed="1"/>
-    <w:lsdException w:name="Table List 2" w:semiHidden="1" w:unhideWhenUsed="1"/>
-    <w:lsdException w:name="Table List 3" w:semiHidden="1" w:unhideWhenUsed="1"/>
-    <w:lsdException w:name="Table List 4" w:semiHidden="1" w:unhideWhenUsed="1"/>
-    <w:lsdException w:name="Table List 5" w:semiHidden="1" w:unhideWhenUsed="1"/>
-    <w:lsdException w:name="Table List 6" w:semiHidden="1" w:unhideWhenUsed="1"/>
-    <w:lsdException w:name="Table List 7" w:semiHidden="1" w:unhideWhenUsed="1"/>
-    <w:lsdException w:name="Table List 8" w:semiHidden="1" w:unhideWhenUsed="1"/>
-    <w:lsdException w:name="Table 3D effects 1" w:semiHidden="1" w:unhideWhenUsed="1"/>
-    <w:lsdException w:name="Table 3D effects 2" w:semiHidden="1" w:unhideWhenUsed="1"/>
-    <w:lsdException w:name="Table 3D effects 3" w:semiHidden="1" w:unhideWhenUsed="1"/>
-    <w:lsdException w:name="Table Contemporary" w:semiHidden="1" w:unhideWhenUsed="1"/>
-    <w:lsdException w:name="Table Elegant" w:semiHidden="1" w:unhideWhenUsed="1"/>
-    <w:lsdException w:name="Table Professional" w:semiHidden="1" w:unhideWhenUsed="1"/>
-    <w:lsdException w:name="Table Subtle 1" w:semiHidden="1" w:unhideWhenUsed="1"/>
-    <w:lsdException w:name="Table Subtle 2" w:semiHidden="1" w:unhideWhenUsed="1"/>
-    <w:lsdException w:name="Table Web 1" w:semiHidden="1" w:unhideWhenUsed="1"/>
-    <w:lsdException w:name="Table Web 2" w:semiHidden="1" w:unhideWhenUsed="1"/>
-    <w:lsdException w:name="Table Web 3" w:semiHidden="1" w:unhideWhenUsed="1"/>
-    <w:lsdException w:name="Balloon Text" w:semiHidden="1" w:unhideWhenUsed="1"/>
-    <w:lsdException w:name="Table Grid" w:uiPriority="39"/>
-    <w:lsdException w:name="Table Theme" w:semiHidden="1" w:unhideWhenUsed="1"/>
-    <w:lsdException w:name="Placeholder Text" w:semiHidden="1"/>
-    <w:lsdException w:name="No Spacing" w:uiPriority="1" w:qFormat="1"/>
-    <w:lsdException w:name="Light Shading" w:uiPriority="60"/>
-    <w:lsdException w:name="Light List" w:uiPriority="61"/>
-    <w:lsdException w:name="Light Grid" w:uiPriority="62"/>
-    <w:lsdException w:name="Medium Shading 1" w:uiPriority="63"/>
-    <w:lsdException w:name="Medium Shading 2" w:uiPriority="64"/>
-    <w:lsdException w:name="Medium List 1" w:uiPriority="65"/>
-    <w:lsdException w:name="Medium List 2" w:uiPriority="66"/>
-    <w:lsdException w:name="Medium Grid 1" w:uiPriority="67"/>
-    <w:lsdException w:name="Medium Grid 2" w:uiPriority="68"/>
-    <w:lsdException w:name="Medium Grid 3" w:uiPriority="69"/>
-    <w:lsdException w:name="Dark List" w:uiPriority="70"/>
-    <w:lsdException w:name="Colorful Shading" w:uiPriority="71"/>
-    <w:lsdException w:name="Colorful List" w:uiPriority="72"/>
-    <w:lsdException w:name="Colorful Grid" w:uiPriority="73"/>
-    <w:lsdException w:name="Light Shading Accent 1" w:uiPriority="60"/>
-    <w:lsdException w:name="Light List Accent 1" w:uiPriority="61"/>
-    <w:lsdException w:name="Light Grid Accent 1" w:uiPriority="62"/>
-    <w:lsdException w:name="Medium Shading 1 Accent 1" w:uiPriority="63"/>
-    <w:lsdException w:name="Medium Shading 2 Accent 1" w:uiPriority="64"/>
-    <w:lsdException w:name="Medium List 1 Accent 1" w:uiPriority="65"/>
-    <w:lsdException w:name="Revision" w:semiHidden="1"/>
-    <w:lsdException w:name="List Paragraph" w:uiPriority="34" w:qFormat="1"/>
-    <w:lsdException w:name="Quote" w:uiPriority="29" w:qFormat="1"/>
-    <w:lsdException w:name="Intense Quote" w:uiPriority="30" w:qFormat="1"/>
-    <w:lsdException w:name="Medium List 2 Accent 1" w:uiPriority="66"/>
-    <w:lsdException w:name="Medium Grid 1 Accent 1" w:uiPriority="67"/>
-    <w:lsdException w:name="Medium Grid 2 Accent 1" w:uiPriority="68"/>
-    <w:lsdException w:name="Medium Grid 3 Accent 1" w:uiPriority="69"/>
-    <w:lsdException w:name="Dark List Accent 1" w:uiPriority="70"/>
-    <w:lsdException w:name="Colorful Shading Accent 1" w:uiPriority="71"/>
-    <w:lsdException w:name="Colorful List Accent 1" w:uiPriority="72"/>
-    <w:lsdException w:name="Colorful Grid Accent 1" w:uiPriority="73"/>
-    <w:lsdException w:name="Light Shading Accent 2" w:uiPriority="60"/>
-    <w:lsdException w:name="Light List Accent 2" w:uiPriority="61"/>
-    <w:lsdException w:name="Light Grid Accent 2" w:uiPriority="62"/>
-    <w:lsdException w:name="Medium Shading 1 Accent 2" w:uiPriority="63"/>
-    <w:lsdException w:name="Medium Shading 2 Accent 2" w:uiPriority="64"/>
-    <w:lsdException w:name="Medium List 1 Accent 2" w:uiPriority="65"/>
-    <w:lsdException w:name="Medium List 2 Accent 2" w:uiPriority="66"/>
-    <w:lsdException w:name="Medium Grid 1 Accent 2" w:uiPriority="67"/>
-    <w:lsdException w:name="Medium Grid 2 Accent 2" w:uiPriority="68"/>
-    <w:lsdException w:name="Medium Grid 3 Accent 2" w:uiPriority="69"/>
-    <w:lsdException w:name="Dark List Accent 2" w:uiPriority="70"/>
-    <w:lsdException w:name="Colorful Shading Accent 2" w:uiPriority="71"/>
-    <w:lsdException w:name="Colorful List Accent 2" w:uiPriority="72"/>
-    <w:lsdException w:name="Colorful Grid Accent 2" w:uiPriority="73"/>
-    <w:lsdException w:name="Light Shading Accent 3" w:uiPriority="60"/>
-    <w:lsdException w:name="Light List Accent 3" w:uiPriority="61"/>
-    <w:lsdException w:name="Light Grid Accent 3" w:uiPriority="62"/>
-    <w:lsdException w:name="Medium Shading 1 Accent 3" w:uiPriority="63"/>
-    <w:lsdException w:name="Medium Shading 2 Accent 3" w:uiPriority="64"/>
-    <w:lsdException w:name="Medium List 1 Accent 3" w:uiPriority="65"/>
-    <w:lsdException w:name="Medium List 2 Accent 3" w:uiPriority="66"/>
-    <w:lsdException w:name="Medium Grid 1 Accent 3" w:uiPriority="67"/>
-    <w:lsdException w:name="Medium Grid 2 Accent 3" w:uiPriority="68"/>
-    <w:lsdException w:name="Medium Grid 3 Accent 3" w:uiPriority="69"/>
-    <w:lsdException w:name="Dark List Accent 3" w:uiPriority="70"/>
-    <w:lsdException w:name="Colorful Shading Accent 3" w:uiPriority="71"/>
-    <w:lsdException w:name="Colorful List Accent 3" w:uiPriority="72"/>
-    <w:lsdException w:name="Colorful Grid Accent 3" w:uiPriority="73"/>
-    <w:lsdException w:name="Light Shading Accent 4" w:uiPriority="60"/>
-    <w:lsdException w:name="Light List Accent 4" w:uiPriority="61"/>
-    <w:lsdException w:name="Light Grid Accent 4" w:uiPriority="62"/>
-    <w:lsdException w:name="Medium Shading 1 Accent 4" w:uiPriority="63"/>
-    <w:lsdException w:name="Medium Shading 2 Accent 4" w:uiPriority="64"/>
-    <w:lsdException w:name="Medium List 1 Accent 4" w:uiPriority="65"/>
-    <w:lsdException w:name="Medium List 2 Accent 4" w:uiPriority="66"/>
-    <w:lsdException w:name="Medium Grid 1 Accent 4" w:uiPriority="67"/>
-    <w:lsdException w:name="Medium Grid 2 Accent 4" w:uiPriority="68"/>
-    <w:lsdException w:name="Medium Grid 3 Accent 4" w:uiPriority="69"/>
-    <w:lsdException w:name="Dark List Accent 4" w:uiPriority="70"/>
-    <w:lsdException w:name="Colorful Shading Accent 4" w:uiPriority="71"/>
-    <w:lsdException w:name="Colorful List Accent 4" w:uiPriority="72"/>
-    <w:lsdException w:name="Colorful Grid Accent 4" w:uiPriority="73"/>
-    <w:lsdException w:name="Light Shading Accent 5" w:uiPriority="60"/>
-    <w:lsdException w:name="Light List Accent 5" w:uiPriority="61"/>
-    <w:lsdException w:name="Light Grid Accent 5" w:uiPriority="62"/>
-    <w:lsdException w:name="Medium Shading 1 Accent 5" w:uiPriority="63"/>
-    <w:lsdException w:name="Medium Shading 2 Accent 5" w:uiPriority="64"/>
-    <w:lsdException w:name="Medium List 1 Accent 5" w:uiPriority="65"/>
-    <w:lsdException w:name="Medium List 2 Accent 5" w:uiPriority="66"/>
-    <w:lsdException w:name="Medium Grid 1 Accent 5" w:uiPriority="67"/>
-    <w:lsdException w:name="Medium Grid 2 Accent 5" w:uiPriority="68"/>
-    <w:lsdException w:name="Medium Grid 3 Accent 5" w:uiPriority="69"/>
-    <w:lsdException w:name="Dark List Accent 5" w:uiPriority="70"/>
-    <w:lsdException w:name="Colorful Shading Accent 5" w:uiPriority="71"/>
-    <w:lsdException w:name="Colorful List Accent 5" w:uiPriority="72"/>
-    <w:lsdException w:name="Colorful Grid Accent 5" w:uiPriority="73"/>
-    <w:lsdException w:name="Light Shading Accent 6" w:uiPriority="60"/>
-    <w:lsdException w:name="Light List Accent 6" w:uiPriority="61"/>
-    <w:lsdException w:name="Light Grid Accent 6" w:uiPriority="62"/>
-    <w:lsdException w:name="Medium Shading 1 Accent 6" w:uiPriority="63"/>
-    <w:lsdException w:name="Medium Shading 2 Accent 6" w:uiPriority="64"/>
-    <w:lsdException w:name="Medium List 1 Accent 6" w:uiPriority="65"/>
-    <w:lsdException w:name="Medium List 2 Accent 6" w:uiPriority="66"/>
-    <w:lsdException w:name="Medium Grid 1 Accent 6" w:uiPriority="67"/>
-    <w:lsdException w:name="Medium Grid 2 Accent 6" w:uiPriority="68"/>
-    <w:lsdException w:name="Medium Grid 3 Accent 6" w:uiPriority="69"/>
-    <w:lsdException w:name="Dark List Accent 6" w:uiPriority="70"/>
-    <w:lsdException w:name="Colorful Shading Accent 6" w:uiPriority="71"/>
-    <w:lsdException w:name="Colorful List Accent 6" w:uiPriority="72"/>
-    <w:lsdException w:name="Colorful Grid Accent 6" w:uiPriority="73"/>
-    <w:lsdException w:name="Subtle Emphasis" w:uiPriority="19" w:qFormat="1"/>
-    <w:lsdException w:name="Intense Emphasis" w:uiPriority="21" w:qFormat="1"/>
-    <w:lsdException w:name="Subtle Reference" w:uiPriority="31" w:qFormat="1"/>
-    <w:lsdException w:name="Intense Reference" w:uiPriority="32" w:qFormat="1"/>
-    <w:lsdException w:name="Book Title" w:uiPriority="33" w:qFormat="1"/>
-    <w:lsdException w:name="Bibliography" w:semiHidden="1" w:uiPriority="37" w:unhideWhenUsed="1"/>
-    <w:lsdException w:name="TOC Heading" w:semiHidden="1" w:uiPriority="39" w:unhideWhenUsed="1" w:qFormat="1"/>
-    <w:lsdException w:name="Plain Table 1" w:uiPriority="41"/>
-    <w:lsdException w:name="Plain Table 2" w:uiPriority="42"/>
-    <w:lsdException w:name="Plain Table 3" w:uiPriority="43"/>
-    <w:lsdException w:name="Plain Table 4" w:uiPriority="44"/>
-    <w:lsdException w:name="Plain Table 5" w:uiPriority="45"/>
-    <w:lsdException w:name="Grid Table Light" w:uiPriority="40"/>
-    <w:lsdException w:name="Grid Table 1 Light" w:uiPriority="46"/>
-    <w:lsdException w:name="Grid Table 2" w:uiPriority="47"/>
-    <w:lsdException w:name="Grid Table 3" w:uiPriority="48"/>
-    <w:lsdException w:name="Grid Table 4" w:uiPriority="49"/>
-    <w:lsdException w:name="Grid Table 5 Dark" w:uiPriority="50"/>
-    <w:lsdException w:name="Grid Table 6 Colorful" w:uiPriority="51"/>
-    <w:lsdException w:name="Grid Table 7 Colorful" w:uiPriority="52"/>
-    <w:lsdException w:name="Grid Table 1 Light Accent 1" w:uiPriority="46"/>
-    <w:lsdException w:name="Grid Table 2 Accent 1" w:uiPriority="47"/>
-    <w:lsdException w:name="Grid Table 3 Accent 1" w:uiPriority="48"/>
-    <w:lsdException w:name="Grid Table 4 Accent 1" w:uiPriority="49"/>
-    <w:lsdException w:name="Grid Table 5 Dark Accent 1" w:uiPriority="50"/>
-    <w:lsdException w:name="Grid Table 6 Colorful Accent 1" w:uiPriority="51"/>
-    <w:lsdException w:name="Grid Table 7 Colorful Accent 1" w:uiPriority="52"/>
-    <w:lsdException w:name="Grid Table 1 Light Accent 2" w:uiPriority="46"/>
-    <w:lsdException w:name="Grid Table 2 Accent 2" w:uiPriority="47"/>
-    <w:lsdException w:name="Grid Table 3 Accent 2" w:uiPriority="48"/>
-    <w:lsdException w:name="Grid Table 4 Accent 2" w:uiPriority="49"/>
-    <w:lsdException w:name="Grid Table 5 Dark Accent 2" w:uiPriority="50"/>
-    <w:lsdException w:name="Grid Table 6 Colorful Accent 2" w:uiPriority="51"/>
-    <w:lsdException w:name="Grid Table 7 Colorful Accent 2" w:uiPriority="52"/>
-    <w:lsdException w:name="Grid Table 1 Light Accent 3" w:uiPriority="46"/>
-    <w:lsdException w:name="Grid Table 2 Accent 3" w:uiPriority="47"/>
-    <w:lsdException w:name="Grid Table 3 Accent 3" w:uiPriority="48"/>
-    <w:lsdException w:name="Grid Table 4 Accent 3" w:uiPriority="49"/>
-    <w:lsdException w:name="Grid Table 5 Dark Accent 3" w:uiPriority="50"/>
-    <w:lsdException w:name="Grid Table 6 Colorful Accent 3" w:uiPriority="51"/>
-    <w:lsdException w:name="Grid Table 7 Colorful Accent 3" w:uiPriority="52"/>
-    <w:lsdException w:name="Grid Table 1 Light Accent 4" w:uiPriority="46"/>
-    <w:lsdException w:name="Grid Table 2 Accent 4" w:uiPriority="47"/>
-    <w:lsdException w:name="Grid Table 3 Accent 4" w:uiPriority="48"/>
-    <w:lsdException w:name="Grid Table 4 Accent 4" w:uiPriority="49"/>
-    <w:lsdException w:name="Grid Table 5 Dark Accent 4" w:uiPriority="50"/>
-    <w:lsdException w:name="Grid Table 6 Colorful Accent 4" w:uiPriority="51"/>
-    <w:lsdException w:name="Grid Table 7 Colorful Accent 4" w:uiPriority="52"/>
-    <w:lsdException w:name="Grid Table 1 Light Accent 5" w:uiPriority="46"/>
-    <w:lsdException w:name="Grid Table 2 Accent 5" w:uiPriority="47"/>
-    <w:lsdException w:name="Grid Table 3 Accent 5" w:uiPriority="48"/>
-    <w:lsdException w:name="Grid Table 4 Accent 5" w:uiPriority="49"/>
-    <w:lsdException w:name="Grid Table 5 Dark Accent 5" w:uiPriority="50"/>
-    <w:lsdException w:name="Grid Table 6 Colorful Accent 5" w:uiPriority="51"/>
-    <w:lsdException w:name="Grid Table 7 Colorful Accent 5" w:uiPriority="52"/>
-    <w:lsdException w:name="Grid Table 1 Light Accent 6" w:uiPriority="46"/>
-    <w:lsdException w:name="Grid Table 2 Accent 6" w:uiPriority="47"/>
-    <w:lsdException w:name="Grid Table 3 Accent 6" w:uiPriority="48"/>
-    <w:lsdException w:name="Grid Table 4 Accent 6" w:uiPriority="49"/>
-    <w:lsdException w:name="Grid Table 5 Dark Accent 6" w:uiPriority="50"/>
-    <w:lsdException w:name="Grid Table 6 Colorful Accent 6" w:uiPriority="51"/>
-    <w:lsdException w:name="Grid Table 7 Colorful Accent 6" w:uiPriority="52"/>
-    <w:lsdException w:name="List Table 1 Light" w:uiPriority="46"/>
-    <w:lsdException w:name="List Table 2" w:uiPriority="47"/>
-    <w:lsdException w:name="List Table 3" w:uiPriority="48"/>
-    <w:lsdException w:name="List Table 4" w:uiPriority="49"/>
-    <w:lsdException w:name="List Table 5 Dark" w:uiPriority="50"/>
-    <w:lsdException w:name="List Table 6 Colorful" w:uiPriority="51"/>
-    <w:lsdException w:name="List Table 7 Colorful" w:uiPriority="52"/>
-    <w:lsdException w:name="List Table 1 Light Accent 1" w:uiPriority="46"/>
-    <w:lsdException w:name="List Table 2 Accent 1" w:uiPriority="47"/>
-    <w:lsdException w:name="List Table 3 Accent 1" w:uiPriority="48"/>
-    <w:lsdException w:name="List Table 4 Accent 1" w:uiPriority="49"/>
-    <w:lsdException w:name="List Table 5 Dark Accent 1" w:uiPriority="50"/>
-    <w:lsdException w:name="List Table 6 Colorful Accent 1" w:uiPriority="51"/>
-    <w:lsdException w:name="List Table 7 Colorful Accent 1" w:uiPriority="52"/>
-    <w:lsdException w:name="List Table 1 Light Accent 2" w:uiPriority="46"/>
-    <w:lsdException w:name="List Table 2 Accent 2" w:uiPriority="47"/>
-    <w:lsdException w:name="List Table 3 Accent 2" w:uiPriority="48"/>
-    <w:lsdException w:name="List Table 4 Accent 2" w:uiPriority="49"/>
-    <w:lsdException w:name="List Table 5 Dark Accent 2" w:uiPriority="50"/>
-    <w:lsdException w:name="List Table 6 Colorful Accent 2" w:uiPriority="51"/>
-    <w:lsdException w:name="List Table 7 Colorful Accent 2" w:uiPriority="52"/>
-    <w:lsdException w:name="List Table 1 Light Accent 3" w:uiPriority="46"/>
-    <w:lsdException w:name="List Table 2 Accent 3" w:uiPriority="47"/>
-    <w:lsdException w:name="List Table 3 Accent 3" w:uiPriority="48"/>
-    <w:lsdException w:name="List Table 4 Accent 3" w:uiPriority="49"/>
-    <w:lsdException w:name="List Table 5 Dark Accent 3" w:uiPriority="50"/>
-    <w:lsdException w:name="List Table 6 Colorful Accent 3" w:uiPriority="51"/>
-    <w:lsdException w:name="List Table 7 Colorful Accent 3" w:uiPriority="52"/>
-    <w:lsdException w:name="List Table 1 Light Accent 4" w:uiPriority="46"/>
-    <w:lsdException w:name="List Table 2 Accent 4" w:uiPriority="47"/>
-    <w:lsdException w:name="List Table 3 Accent 4" w:uiPriority="48"/>
-    <w:lsdException w:name="List Table 4 Accent 4" w:uiPriority="49"/>
-    <w:lsdException w:name="List Table 5 Dark Accent 4" w:uiPriority="50"/>
-    <w:lsdException w:name="List Table 6 Colorful Accent 4" w:uiPriority="51"/>
-    <w:lsdException w:name="List Table 7 Colorful Accent 4" w:uiPriority="52"/>
-    <w:lsdException w:name="List Table 1 Light Accent 5" w:uiPriority="46"/>
-    <w:lsdException w:name="List Table 2 Accent 5" w:uiPriority="47"/>
-    <w:lsdException w:name="List Table 3 Accent 5" w:uiPriority="48"/>
-    <w:lsdException w:name="List Table 4 Accent 5" w:uiPriority="49"/>
-    <w:lsdException w:name="List Table 5 Dark Accent 5" w:uiPriority="50"/>
-    <w:lsdException w:name="List Table 6 Colorful Accent 5" w:uiPriority="51"/>
-    <w:lsdException w:name="List Table 7 Colorful Accent 5" w:uiPriority="52"/>
-    <w:lsdException w:name="List Table 1 Light Accent 6" w:uiPriority="46"/>
-    <w:lsdException w:name="List Table 2 Accent 6" w:uiPriority="47"/>
-    <w:lsdException w:name="List Table 3 Accent 6" w:uiPriority="48"/>
-    <w:lsdException w:name="List Table 4 Accent 6" w:uiPriority="49"/>
-    <w:lsdException w:name="List Table 5 Dark Accent 6" w:uiPriority="50"/>
-    <w:lsdException w:name="List Table 6 Colorful Accent 6" w:uiPriority="51"/>
-    <w:lsdException w:name="List Table 7 Colorful Accent 6" w:uiPriority="52"/>
-    <w:lsdException w:name="Mention" w:semiHidden="1" w:unhideWhenUsed="1"/>
-    <w:lsdException w:name="Smart Hyperlink" w:semiHidden="1" w:unhideWhenUsed="1"/>
-    <w:lsdException w:name="Hashtag" w:semiHidden="1" w:unhideWhenUsed="1"/>
-    <w:lsdException w:name="Unresolved Mention" w:semiHidden="1" w:unhideWhenUsed="1"/>
-    <w:lsdException w:name="Smart Link" w:semiHidden="1" w:unhideWhenUsed="1"/>
+  <w:latentStyles w:defLockedState="0" w:defUIPriority="99" w:defSemiHidden="1" w:defUnhideWhenUsed="1" w:defQFormat="0" w:count="267">
+    <w:lsdException w:name="Normal" w:semiHidden="0" w:uiPriority="0" w:unhideWhenUsed="0" w:qFormat="1"/>
+    <w:lsdException w:name="heading 1" w:semiHidden="0" w:uiPriority="9" w:unhideWhenUsed="0" w:qFormat="1"/>
+    <w:lsdException w:name="heading 2" w:uiPriority="9" w:qFormat="1"/>
+    <w:lsdException w:name="heading 3" w:uiPriority="9" w:qFormat="1"/>
+    <w:lsdException w:name="heading 4" w:uiPriority="9" w:qFormat="1"/>
+    <w:lsdException w:name="heading 5" w:uiPriority="9" w:qFormat="1"/>
+    <w:lsdException w:name="heading 6" w:uiPriority="9" w:qFormat="1"/>
+    <w:lsdException w:name="heading 7" w:uiPriority="9" w:qFormat="1"/>
+    <w:lsdException w:name="heading 8" w:uiPriority="9" w:qFormat="1"/>
+    <w:lsdException w:name="heading 9" w:uiPriority="9" w:qFormat="1"/>
+    <w:lsdException w:name="toc 1" w:uiPriority="39"/>
+    <w:lsdException w:name="toc 2" w:uiPriority="39"/>
+    <w:lsdException w:name="toc 3" w:uiPriority="39"/>
+    <w:lsdException w:name="toc 4" w:uiPriority="39"/>
+    <w:lsdException w:name="toc 5" w:uiPriority="39"/>
+    <w:lsdException w:name="toc 6" w:uiPriority="39"/>
+    <w:lsdException w:name="toc 7" w:uiPriority="39"/>
+    <w:lsdException w:name="toc 8" w:uiPriority="39"/>
+    <w:lsdException w:name="toc 9" w:uiPriority="39"/>
+    <w:lsdException w:name="caption" w:uiPriority="35" w:qFormat="1"/>
+    <w:lsdException w:name="Title" w:semiHidden="0" w:uiPriority="10" w:unhideWhenUsed="0" w:qFormat="1"/>
+    <w:lsdException w:name="Default Paragraph Font" w:uiPriority="1"/>
+    <w:lsdException w:name="Subtitle" w:semiHidden="0" w:uiPriority="11" w:unhideWhenUsed="0" w:qFormat="1"/>
+    <w:lsdException w:name="Strong" w:semiHidden="0" w:uiPriority="22" w:unhideWhenUsed="0" w:qFormat="1"/>
+    <w:lsdException w:name="Emphasis" w:semiHidden="0" w:uiPriority="20" w:unhideWhenUsed="0" w:qFormat="1"/>
+    <w:lsdException w:name="Table Grid" w:semiHidden="0" w:uiPriority="39" w:unhideWhenUsed="0"/>
+    <w:lsdException w:name="Placeholder Text" w:unhideWhenUsed="0"/>
+    <w:lsdException w:name="No Spacing" w:semiHidden="0" w:uiPriority="1" w:unhideWhenUsed="0" w:qFormat="1"/>
+    <w:lsdException w:name="Light Shading" w:semiHidden="0" w:uiPriority="60" w:unhideWhenUsed="0"/>
+    <w:lsdException w:name="Light List" w:semiHidden="0" w:uiPriority="61" w:unhideWhenUsed="0"/>
+    <w:lsdException w:name="Light Grid" w:semiHidden="0" w:uiPriority="62" w:unhideWhenUsed="0"/>
+    <w:lsdException w:name="Medium Shading 1" w:semiHidden="0" w:uiPriority="63" w:unhideWhenUsed="0"/>
+    <w:lsdException w:name="Medium Shading 2" w:semiHidden="0" w:uiPriority="64" w:unhideWhenUsed="0"/>
+    <w:lsdException w:name="Medium List 1" w:semiHidden="0" w:uiPriority="65" w:unhideWhenUsed="0"/>
+    <w:lsdException w:name="Medium List 2" w:semiHidden="0" w:uiPriority="66" w:unhideWhenUsed="0"/>
+    <w:lsdException w:name="Medium Grid 1" w:semiHidden="0" w:uiPriority="67" w:unhideWhenUsed="0"/>
+    <w:lsdException w:name="Medium Grid 2" w:semiHidden="0" w:uiPriority="68" w:unhideWhenUsed="0"/>
+    <w:lsdException w:name="Medium Grid 3" w:semiHidden="0" w:uiPriority="69" w:unhideWhenUsed="0"/>
+    <w:lsdException w:name="Dark List" w:semiHidden="0" w:uiPriority="70" w:unhideWhenUsed="0"/>
+    <w:lsdException w:name="Colorful Shading" w:semiHidden="0" w:uiPriority="71" w:unhideWhenUsed="0"/>
+    <w:lsdException w:name="Colorful List" w:semiHidden="0" w:uiPriority="72" w:unhideWhenUsed="0"/>
+    <w:lsdException w:name="Colorful Grid" w:semiHidden="0" w:uiPriority="73" w:unhideWhenUsed="0"/>
+    <w:lsdException w:name="Light Shading Accent 1" w:semiHidden="0" w:uiPriority="60" w:unhideWhenUsed="0"/>
+    <w:lsdException w:name="Light List Accent 1" w:semiHidden="0" w:uiPriority="61" w:unhideWhenUsed="0"/>
+    <w:lsdException w:name="Light Grid Accent 1" w:semiHidden="0" w:uiPriority="62" w:unhideWhenUsed="0"/>
+    <w:lsdException w:name="Medium Shading 1 Accent 1" w:semiHidden="0" w:uiPriority="63" w:unhideWhenUsed="0"/>
+    <w:lsdException w:name="Medium Shading 2 Accent 1" w:semiHidden="0" w:uiPriority="64" w:unhideWhenUsed="0"/>
+    <w:lsdException w:name="Medium List 1 Accent 1" w:semiHidden="0" w:uiPriority="65" w:unhideWhenUsed="0"/>
+    <w:lsdException w:name="Revision" w:unhideWhenUsed="0"/>
+    <w:lsdException w:name="List Paragraph" w:semiHidden="0" w:uiPriority="34" w:unhideWhenUsed="0" w:qFormat="1"/>
+    <w:lsdException w:name="Quote" w:semiHidden="0" w:uiPriority="29" w:unhideWhenUsed="0" w:qFormat="1"/>
+    <w:lsdException w:name="Intense Quote" w:semiHidden="0" w:uiPriority="30" w:unhideWhenUsed="0" w:qFormat="1"/>
+    <w:lsdException w:name="Medium List 2 Accent 1" w:semiHidden="0" w:uiPriority="66" w:unhideWhenUsed="0"/>
+    <w:lsdException w:name="Medium Grid 1 Accent 1" w:semiHidden="0" w:uiPriority="67" w:unhideWhenUsed="0"/>
+    <w:lsdException w:name="Medium Grid 2 Accent 1" w:semiHidden="0" w:uiPriority="68" w:unhideWhenUsed="0"/>
+    <w:lsdException w:name="Medium Grid 3 Accent 1" w:semiHidden="0" w:uiPriority="69" w:unhideWhenUsed="0"/>
+    <w:lsdException w:name="Dark List Accent 1" w:semiHidden="0" w:uiPriority="70" w:unhideWhenUsed="0"/>
+    <w:lsdException w:name="Colorful Shading Accent 1" w:semiHidden="0" w:uiPriority="71" w:unhideWhenUsed="0"/>
+    <w:lsdException w:name="Colorful List Accent 1" w:semiHidden="0" w:uiPriority="72" w:unhideWhenUsed="0"/>
+    <w:lsdException w:name="Colorful Grid Accent 1" w:semiHidden="0" w:uiPriority="73" w:unhideWhenUsed="0"/>
+    <w:lsdException w:name="Light Shading Accent 2" w:semiHidden="0" w:uiPriority="60" w:unhideWhenUsed="0"/>
+    <w:lsdException w:name="Light List Accent 2" w:semiHidden="0" w:uiPriority="61" w:unhideWhenUsed="0"/>
+    <w:lsdException w:name="Light Grid Accent 2" w:semiHidden="0" w:uiPriority="62" w:unhideWhenUsed="0"/>
+    <w:lsdException w:name="Medium Shading 1 Accent 2" w:semiHidden="0" w:uiPriority="63" w:unhideWhenUsed="0"/>
+    <w:lsdException w:name="Medium Shading 2 Accent 2" w:semiHidden="0" w:uiPriority="64" w:unhideWhenUsed="0"/>
+    <w:lsdException w:name="Medium List 1 Accent 2" w:semiHidden="0" w:uiPriority="65" w:unhideWhenUsed="0"/>
+    <w:lsdException w:name="Medium List 2 Accent 2" w:semiHidden="0" w:uiPriority="66" w:unhideWhenUsed="0"/>
+    <w:lsdException w:name="Medium Grid 1 Accent 2" w:semiHidden="0" w:uiPriority="67" w:unhideWhenUsed="0"/>
+    <w:lsdException w:name="Medium Grid 2 Accent 2" w:semiHidden="0" w:uiPriority="68" w:unhideWhenUsed="0"/>
+    <w:lsdException w:name="Medium Grid 3 Accent 2" w:semiHidden="0" w:uiPriority="69" w:unhideWhenUsed="0"/>
+    <w:lsdException w:name="Dark List Accent 2" w:semiHidden="0" w:uiPriority="70" w:unhideWhenUsed="0"/>
+    <w:lsdException w:name="Colorful Shading Accent 2" w:semiHidden="0" w:uiPriority="71" w:unhideWhenUsed="0"/>
+    <w:lsdException w:name="Colorful List Accent 2" w:semiHidden="0" w:uiPriority="72" w:unhideWhenUsed="0"/>
+    <w:lsdException w:name="Colorful Grid Accent 2" w:semiHidden="0" w:uiPriority="73" w:unhideWhenUsed="0"/>
+    <w:lsdException w:name="Light Shading Accent 3" w:semiHidden="0" w:uiPriority="60" w:unhideWhenUsed="0"/>
+    <w:lsdException w:name="Light List Accent 3" w:semiHidden="0" w:uiPriority="61" w:unhideWhenUsed="0"/>
+    <w:lsdException w:name="Light Grid Accent 3" w:semiHidden="0" w:uiPriority="62" w:unhideWhenUsed="0"/>
+    <w:lsdException w:name="Medium Shading 1 Accent 3" w:semiHidden="0" w:uiPriority="63" w:unhideWhenUsed="0"/>
+    <w:lsdException w:name="Medium Shading 2 Accent 3" w:semiHidden="0" w:uiPriority="64" w:unhideWhenUsed="0"/>
+    <w:lsdException w:name="Medium List 1 Accent 3" w:semiHidden="0" w:uiPriority="65" w:unhideWhenUsed="0"/>
+    <w:lsdException w:name="Medium List 2 Accent 3" w:semiHidden="0" w:uiPriority="66" w:unhideWhenUsed="0"/>
+    <w:lsdException w:name="Medium Grid 1 Accent 3" w:semiHidden="0" w:uiPriority="67" w:unhideWhenUsed="0"/>
+    <w:lsdException w:name="Medium Grid 2 Accent 3" w:semiHidden="0" w:uiPriority="68" w:unhideWhenUsed="0"/>
+    <w:lsdException w:name="Medium Grid 3 Accent 3" w:semiHidden="0" w:uiPriority="69" w:unhideWhenUsed="0"/>
+    <w:lsdException w:name="Dark List Accent 3" w:semiHidden="0" w:uiPriority="70" w:unhideWhenUsed="0"/>
+    <w:lsdException w:name="Colorful Shading Accent 3" w:semiHidden="0" w:uiPriority="71" w:unhideWhenUsed="0"/>
+    <w:lsdException w:name="Colorful List Accent 3" w:semiHidden="0" w:uiPriority="72" w:unhideWhenUsed="0"/>
+    <w:lsdException w:name="Colorful Grid Accent 3" w:semiHidden="0" w:uiPriority="73" w:unhideWhenUsed="0"/>
+    <w:lsdException w:name="Light Shading Accent 4" w:semiHidden="0" w:uiPriority="60" w:unhideWhenUsed="0"/>
+    <w:lsdException w:name="Light List Accent 4" w:semiHidden="0" w:uiPriority="61" w:unhideWhenUsed="0"/>
+    <w:lsdException w:name="Light Grid Accent 4" w:semiHidden="0" w:uiPriority="62" w:unhideWhenUsed="0"/>
+    <w:lsdException w:name="Medium Shading 1 Accent 4" w:semiHidden="0" w:uiPriority="63" w:unhideWhenUsed="0"/>
+    <w:lsdException w:name="Medium Shading 2 Accent 4" w:semiHidden="0" w:uiPriority="64" w:unhideWhenUsed="0"/>
+    <w:lsdException w:name="Medium List 1 Accent 4" w:semiHidden="0" w:uiPriority="65" w:unhideWhenUsed="0"/>
+    <w:lsdException w:name="Medium List 2 Accent 4" w:semiHidden="0" w:uiPriority="66" w:unhideWhenUsed="0"/>
+    <w:lsdException w:name="Medium Grid 1 Accent 4" w:semiHidden="0" w:uiPriority="67" w:unhideWhenUsed="0"/>
+    <w:lsdException w:name="Medium Grid 2 Accent 4" w:semiHidden="0" w:uiPriority="68" w:unhideWhenUsed="0"/>
+    <w:lsdException w:name="Medium Grid 3 Accent 4" w:semiHidden="0" w:uiPriority="69" w:unhideWhenUsed="0"/>
+    <w:lsdException w:name="Dark List Accent 4" w:semiHidden="0" w:uiPriority="70" w:unhideWhenUsed="0"/>
+    <w:lsdException w:name="Colorful Shading Accent 4" w:semiHidden="0" w:uiPriority="71" w:unhideWhenUsed="0"/>
+    <w:lsdException w:name="Colorful List Accent 4" w:semiHidden="0" w:uiPriority="72" w:unhideWhenUsed="0"/>
+    <w:lsdException w:name="Colorful Grid Accent 4" w:semiHidden="0" w:uiPriority="73" w:unhideWhenUsed="0"/>
+    <w:lsdException w:name="Light Shading Accent 5" w:semiHidden="0" w:uiPriority="60" w:unhideWhenUsed="0"/>
+    <w:lsdException w:name="Light List Accent 5" w:semiHidden="0" w:uiPriority="61" w:unhideWhenUsed="0"/>
+    <w:lsdException w:name="Light Grid Accent 5" w:semiHidden="0" w:uiPriority="62" w:unhideWhenUsed="0"/>
+    <w:lsdException w:name="Medium Shading 1 Accent 5" w:semiHidden="0" w:uiPriority="63" w:unhideWhenUsed="0"/>
+    <w:lsdException w:name="Medium Shading 2 Accent 5" w:semiHidden="0" w:uiPriority="64" w:unhideWhenUsed="0"/>
+    <w:lsdException w:name="Medium List 1 Accent 5" w:semiHidden="0" w:uiPriority="65" w:unhideWhenUsed="0"/>
+    <w:lsdException w:name="Medium List 2 Accent 5" w:semiHidden="0" w:uiPriority="66" w:unhideWhenUsed="0"/>
+    <w:lsdException w:name="Medium Grid 1 Accent 5" w:semiHidden="0" w:uiPriority="67" w:unhideWhenUsed="0"/>
+    <w:lsdException w:name="Medium Grid 2 Accent 5" w:semiHidden="0" w:uiPriority="68" w:unhideWhenUsed="0"/>
+    <w:lsdException w:name="Medium Grid 3 Accent 5" w:semiHidden="0" w:uiPriority="69" w:unhideWhenUsed="0"/>
+    <w:lsdException w:name="Dark List Accent 5" w:semiHidden="0" w:uiPriority="70" w:unhideWhenUsed="0"/>
+    <w:lsdException w:name="Colorful Shading Accent 5" w:semiHidden="0" w:uiPriority="71" w:unhideWhenUsed="0"/>
+    <w:lsdException w:name="Colorful List Accent 5" w:semiHidden="0" w:uiPriority="72" w:unhideWhenUsed="0"/>
+    <w:lsdException w:name="Colorful Grid Accent 5" w:semiHidden="0" w:uiPriority="73" w:unhideWhenUsed="0"/>
+    <w:lsdException w:name="Light Shading Accent 6" w:semiHidden="0" w:uiPriority="60" w:unhideWhenUsed="0"/>
+    <w:lsdException w:name="Light List Accent 6" w:semiHidden="0" w:uiPriority="61" w:unhideWhenUsed="0"/>
+    <w:lsdException w:name="Light Grid Accent 6" w:semiHidden="0" w:uiPriority="62" w:unhideWhenUsed="0"/>
+    <w:lsdException w:name="Medium Shading 1 Accent 6" w:semiHidden="0" w:uiPriority="63" w:unhideWhenUsed="0"/>
+    <w:lsdException w:name="Medium Shading 2 Accent 6" w:semiHidden="0" w:uiPriority="64" w:unhideWhenUsed="0"/>
+    <w:lsdException w:name="Medium List 1 Accent 6" w:semiHidden="0" w:uiPriority="65" w:unhideWhenUsed="0"/>
+    <w:lsdException w:name="Medium List 2 Accent 6" w:semiHidden="0" w:uiPriority="66" w:unhideWhenUsed="0"/>
+    <w:lsdException w:name="Medium Grid 1 Accent 6" w:semiHidden="0" w:uiPriority="67" w:unhideWhenUsed="0"/>
+    <w:lsdException w:name="Medium Grid 2 Accent 6" w:semiHidden="0" w:uiPriority="68" w:unhideWhenUsed="0"/>
+    <w:lsdException w:name="Medium Grid 3 Accent 6" w:semiHidden="0" w:uiPriority="69" w:unhideWhenUsed="0"/>
+    <w:lsdException w:name="Dark List Accent 6" w:semiHidden="0" w:uiPriority="70" w:unhideWhenUsed="0"/>
+    <w:lsdException w:name="Colorful Shading Accent 6" w:semiHidden="0" w:uiPriority="71" w:unhideWhenUsed="0"/>
+    <w:lsdException w:name="Colorful List Accent 6" w:semiHidden="0" w:uiPriority="72" w:unhideWhenUsed="0"/>
+    <w:lsdException w:name="Colorful Grid Accent 6" w:semiHidden="0" w:uiPriority="73" w:unhideWhenUsed="0"/>
+    <w:lsdException w:name="Subtle Emphasis" w:semiHidden="0" w:uiPriority="19" w:unhideWhenUsed="0" w:qFormat="1"/>
+    <w:lsdException w:name="Intense Emphasis" w:semiHidden="0" w:uiPriority="21" w:unhideWhenUsed="0" w:qFormat="1"/>
+    <w:lsdException w:name="Subtle Reference" w:semiHidden="0" w:uiPriority="31" w:unhideWhenUsed="0" w:qFormat="1"/>
+    <w:lsdException w:name="Intense Reference" w:semiHidden="0" w:uiPriority="32" w:unhideWhenUsed="0" w:qFormat="1"/>
+    <w:lsdException w:name="Book Title" w:semiHidden="0" w:uiPriority="33" w:unhideWhenUsed="0" w:qFormat="1"/>
+    <w:lsdException w:name="Bibliography" w:uiPriority="37"/>
+    <w:lsdException w:name="TOC Heading" w:uiPriority="39" w:qFormat="1"/>
   </w:latentStyles>
-  <w:style w:type="paragraph" w:default="1" w:styleId="Normal">
+  <w:style w:type="paragraph" w:default="1" w:styleId="a">
     <w:name w:val="Normal"/>
     <w:qFormat/>
     <w:rsid w:val="009A6DDF"/>
   </w:style>
-  <w:style w:type="character" w:default="1" w:styleId="DefaultParagraphFont">
+  <w:style w:type="character" w:default="1" w:styleId="a0">
     <w:name w:val="Default Paragraph Font"/>
     <w:uiPriority w:val="1"/>
     <w:semiHidden/>
     <w:unhideWhenUsed/>
   </w:style>
-  <w:style w:type="table" w:default="1" w:styleId="TableNormal">
+  <w:style w:type="table" w:default="1" w:styleId="a1">
     <w:name w:val="Normal Table"/>
     <w:uiPriority w:val="99"/>
     <w:semiHidden/>
     <w:unhideWhenUsed/>
+    <w:qFormat/>
     <w:tblPr>
       <w:tblInd w:w="0" w:type="dxa"/>
       <w:tblCellMar>
@@ -8118,15 +7490,15 @@
       </w:tblCellMar>
     </w:tblPr>
   </w:style>
-  <w:style w:type="numbering" w:default="1" w:styleId="NoList">
+  <w:style w:type="numbering" w:default="1" w:styleId="a2">
     <w:name w:val="No List"/>
     <w:uiPriority w:val="99"/>
     <w:semiHidden/>
     <w:unhideWhenUsed/>
   </w:style>
-  <w:style w:type="paragraph" w:styleId="ListParagraph">
+  <w:style w:type="paragraph" w:styleId="a3">
     <w:name w:val="List Paragraph"/>
-    <w:basedOn w:val="Normal"/>
+    <w:basedOn w:val="a"/>
     <w:uiPriority w:val="34"/>
     <w:qFormat/>
     <w:rsid w:val="00CC57D3"/>
@@ -8135,12 +7507,13 @@
       <w:contextualSpacing/>
     </w:pPr>
   </w:style>
-  <w:style w:type="table" w:styleId="TableGrid">
+  <w:style w:type="table" w:styleId="a4">
     <w:name w:val="Table Grid"/>
-    <w:basedOn w:val="TableNormal"/>
+    <w:basedOn w:val="a1"/>
     <w:uiPriority w:val="39"/>
     <w:rsid w:val="00BA2097"/>
     <w:tblPr>
+      <w:tblInd w:w="0" w:type="dxa"/>
       <w:tblBorders>
         <w:top w:val="single" w:sz="4" w:space="0" w:color="auto"/>
         <w:left w:val="single" w:sz="4" w:space="0" w:color="auto"/>
@@ -8149,12 +7522,18 @@
         <w:insideH w:val="single" w:sz="4" w:space="0" w:color="auto"/>
         <w:insideV w:val="single" w:sz="4" w:space="0" w:color="auto"/>
       </w:tblBorders>
+      <w:tblCellMar>
+        <w:top w:w="0" w:type="dxa"/>
+        <w:left w:w="108" w:type="dxa"/>
+        <w:bottom w:w="0" w:type="dxa"/>
+        <w:right w:w="108" w:type="dxa"/>
+      </w:tblCellMar>
     </w:tblPr>
   </w:style>
-  <w:style w:type="paragraph" w:styleId="Header">
+  <w:style w:type="paragraph" w:styleId="a5">
     <w:name w:val="header"/>
-    <w:basedOn w:val="Normal"/>
-    <w:link w:val="HeaderChar"/>
+    <w:basedOn w:val="a"/>
+    <w:link w:val="Char"/>
     <w:uiPriority w:val="99"/>
     <w:semiHidden/>
     <w:unhideWhenUsed/>
@@ -8175,10 +7554,10 @@
       <w:szCs w:val="18"/>
     </w:rPr>
   </w:style>
-  <w:style w:type="character" w:customStyle="1" w:styleId="HeaderChar">
-    <w:name w:val="Header Char"/>
-    <w:basedOn w:val="DefaultParagraphFont"/>
-    <w:link w:val="Header"/>
+  <w:style w:type="character" w:customStyle="1" w:styleId="Char">
+    <w:name w:val="页眉 Char"/>
+    <w:basedOn w:val="a0"/>
+    <w:link w:val="a5"/>
     <w:uiPriority w:val="99"/>
     <w:semiHidden/>
     <w:rsid w:val="00FF0304"/>
@@ -8187,10 +7566,10 @@
       <w:szCs w:val="18"/>
     </w:rPr>
   </w:style>
-  <w:style w:type="paragraph" w:styleId="Footer">
+  <w:style w:type="paragraph" w:styleId="a6">
     <w:name w:val="footer"/>
-    <w:basedOn w:val="Normal"/>
-    <w:link w:val="FooterChar"/>
+    <w:basedOn w:val="a"/>
+    <w:link w:val="Char0"/>
     <w:uiPriority w:val="99"/>
     <w:semiHidden/>
     <w:unhideWhenUsed/>
@@ -8207,10 +7586,10 @@
       <w:szCs w:val="18"/>
     </w:rPr>
   </w:style>
-  <w:style w:type="character" w:customStyle="1" w:styleId="FooterChar">
-    <w:name w:val="Footer Char"/>
-    <w:basedOn w:val="DefaultParagraphFont"/>
-    <w:link w:val="Footer"/>
+  <w:style w:type="character" w:customStyle="1" w:styleId="Char0">
+    <w:name w:val="页脚 Char"/>
+    <w:basedOn w:val="a0"/>
+    <w:link w:val="a6"/>
     <w:uiPriority w:val="99"/>
     <w:semiHidden/>
     <w:rsid w:val="00FF0304"/>
@@ -8219,10 +7598,10 @@
       <w:szCs w:val="18"/>
     </w:rPr>
   </w:style>
-  <w:style w:type="paragraph" w:styleId="BalloonText">
+  <w:style w:type="paragraph" w:styleId="a7">
     <w:name w:val="Balloon Text"/>
-    <w:basedOn w:val="Normal"/>
-    <w:link w:val="BalloonTextChar"/>
+    <w:basedOn w:val="a"/>
+    <w:link w:val="Char1"/>
     <w:uiPriority w:val="99"/>
     <w:semiHidden/>
     <w:unhideWhenUsed/>
@@ -8232,10 +7611,10 @@
       <w:szCs w:val="18"/>
     </w:rPr>
   </w:style>
-  <w:style w:type="character" w:customStyle="1" w:styleId="BalloonTextChar">
-    <w:name w:val="Balloon Text Char"/>
-    <w:basedOn w:val="DefaultParagraphFont"/>
-    <w:link w:val="BalloonText"/>
+  <w:style w:type="character" w:customStyle="1" w:styleId="Char1">
+    <w:name w:val="批注框文本 Char"/>
+    <w:basedOn w:val="a0"/>
+    <w:link w:val="a7"/>
     <w:uiPriority w:val="99"/>
     <w:semiHidden/>
     <w:rsid w:val="00FF0304"/>
@@ -8536,13 +7915,17 @@
   <a:extraClrSchemeLst/>
   <a:extLst>
     <a:ext uri="{05A4C25C-085E-4340-85A3-A5531E510DB2}">
-      <thm15:themeFamily xmlns:thm15="http://schemas.microsoft.com/office/thememl/2012/main" name="Office Theme" id="{62F939B6-93AF-4DB8-9C6B-D6C7DFDC589F}" vid="{4A3C46E8-61CC-4603-A589-7422A47A8E4A}"/>
+      <thm15:themeFamily xmlns:thm15="http://schemas.microsoft.com/office/thememl/2012/main" xmlns="" name="Office Theme" id="{62F939B6-93AF-4DB8-9C6B-D6C7DFDC589F}" vid="{4A3C46E8-61CC-4603-A589-7422A47A8E4A}"/>
     </a:ext>
   </a:extLst>
 </a:theme>
 </file>
 
 <file path=customXml/item1.xml><?xml version="1.0" encoding="utf-8"?>
+<b:Sources xmlns:b="http://schemas.openxmlformats.org/officeDocument/2006/bibliography" xmlns="http://schemas.openxmlformats.org/officeDocument/2006/bibliography" SelectedStyle="/APASixthEditionOfficeOnline.xsl" StyleName="APA" Version="6"/>
+</file>
+
+<file path=customXml/item2.xml><?xml version="1.0" encoding="utf-8"?>
 <inkml:ink xmlns:inkml="http://www.w3.org/2003/InkML">
   <inkml:definitions>
     <inkml:context xml:id="ctx0">
@@ -8570,22 +7953,18 @@
 </inkml:ink>
 </file>
 
-<file path=customXml/item2.xml><?xml version="1.0" encoding="utf-8"?>
-<b:Sources xmlns:b="http://schemas.openxmlformats.org/officeDocument/2006/bibliography" xmlns="http://schemas.openxmlformats.org/officeDocument/2006/bibliography" SelectedStyle="/APASixthEditionOfficeOnline.xsl" StyleName="APA" Version="6"/>
+<file path=customXml/itemProps1.xml><?xml version="1.0" encoding="utf-8"?>
+<ds:datastoreItem xmlns:ds="http://schemas.openxmlformats.org/officeDocument/2006/customXml" ds:itemID="{D150A176-12CA-D941-90EB-18C5B36FCBEC}">
+  <ds:schemaRefs>
+    <ds:schemaRef ds:uri="http://schemas.openxmlformats.org/officeDocument/2006/bibliography"/>
+  </ds:schemaRefs>
+</ds:datastoreItem>
 </file>
 
-<file path=customXml/itemProps1.xml><?xml version="1.0" encoding="utf-8"?>
+<file path=customXml/itemProps2.xml><?xml version="1.0" encoding="utf-8"?>
 <ds:datastoreItem xmlns:ds="http://schemas.openxmlformats.org/officeDocument/2006/customXml" ds:itemID="{2E4C3D0B-D702-4A92-94EA-C1102D6D7942}">
   <ds:schemaRefs>
     <ds:schemaRef ds:uri="http://www.w3.org/2003/InkML"/>
   </ds:schemaRefs>
 </ds:datastoreItem>
-</file>
-
-<file path=customXml/itemProps2.xml><?xml version="1.0" encoding="utf-8"?>
-<ds:datastoreItem xmlns:ds="http://schemas.openxmlformats.org/officeDocument/2006/customXml" ds:itemID="{D150A176-12CA-D941-90EB-18C5B36FCBEC}">
-  <ds:schemaRefs>
-    <ds:schemaRef ds:uri="http://schemas.openxmlformats.org/officeDocument/2006/bibliography"/>
-  </ds:schemaRefs>
-</ds:datastoreItem>
 </file>
</xml_diff>

<commit_message>
Implement the ranking screen and change some UI
</commit_message>
<xml_diff>
--- a/COMPX202 Assignment8 Document.docx
+++ b/COMPX202 Assignment8 Document.docx
@@ -1,6 +1,6 @@
 
 <file path=word/document.xml><?xml version="1.0" encoding="utf-8"?>
-<w:document xmlns:ve="http://schemas.openxmlformats.org/markup-compatibility/2006" xmlns:o="urn:schemas-microsoft-com:office:office" xmlns:r="http://schemas.openxmlformats.org/officeDocument/2006/relationships" xmlns:m="http://schemas.openxmlformats.org/officeDocument/2006/math" xmlns:v="urn:schemas-microsoft-com:vml" xmlns:wp="http://schemas.openxmlformats.org/drawingml/2006/wordprocessingDrawing" xmlns:w10="urn:schemas-microsoft-com:office:word" xmlns:w="http://schemas.openxmlformats.org/wordprocessingml/2006/main" xmlns:wne="http://schemas.microsoft.com/office/word/2006/wordml">
+<w:document xmlns:wpc="http://schemas.microsoft.com/office/word/2010/wordprocessingCanvas" xmlns:cx="http://schemas.microsoft.com/office/drawing/2014/chartex" xmlns:cx1="http://schemas.microsoft.com/office/drawing/2015/9/8/chartex" xmlns:cx2="http://schemas.microsoft.com/office/drawing/2015/10/21/chartex" xmlns:cx3="http://schemas.microsoft.com/office/drawing/2016/5/9/chartex" xmlns:cx4="http://schemas.microsoft.com/office/drawing/2016/5/10/chartex" xmlns:cx5="http://schemas.microsoft.com/office/drawing/2016/5/11/chartex" xmlns:cx6="http://schemas.microsoft.com/office/drawing/2016/5/12/chartex" xmlns:cx7="http://schemas.microsoft.com/office/drawing/2016/5/13/chartex" xmlns:cx8="http://schemas.microsoft.com/office/drawing/2016/5/14/chartex" xmlns:mc="http://schemas.openxmlformats.org/markup-compatibility/2006" xmlns:aink="http://schemas.microsoft.com/office/drawing/2016/ink" xmlns:am3d="http://schemas.microsoft.com/office/drawing/2017/model3d" xmlns:o="urn:schemas-microsoft-com:office:office" xmlns:r="http://schemas.openxmlformats.org/officeDocument/2006/relationships" xmlns:m="http://schemas.openxmlformats.org/officeDocument/2006/math" xmlns:v="urn:schemas-microsoft-com:vml" xmlns:wp14="http://schemas.microsoft.com/office/word/2010/wordprocessingDrawing" xmlns:wp="http://schemas.openxmlformats.org/drawingml/2006/wordprocessingDrawing" xmlns:w10="urn:schemas-microsoft-com:office:word" xmlns:w="http://schemas.openxmlformats.org/wordprocessingml/2006/main" xmlns:w14="http://schemas.microsoft.com/office/word/2010/wordml" xmlns:w15="http://schemas.microsoft.com/office/word/2012/wordml" xmlns:w16cex="http://schemas.microsoft.com/office/word/2018/wordml/cex" xmlns:w16cid="http://schemas.microsoft.com/office/word/2016/wordml/cid" xmlns:w16="http://schemas.microsoft.com/office/word/2018/wordml" xmlns:w16se="http://schemas.microsoft.com/office/word/2015/wordml/symex" xmlns:wpg="http://schemas.microsoft.com/office/word/2010/wordprocessingGroup" xmlns:wpi="http://schemas.microsoft.com/office/word/2010/wordprocessingInk" xmlns:wne="http://schemas.microsoft.com/office/word/2006/wordml" xmlns:wps="http://schemas.microsoft.com/office/word/2010/wordprocessingShape" mc:Ignorable="w14 w15 w16se w16cid w16 w16cex wp14">
   <w:body>
     <w:p>
       <w:pPr>
@@ -71,24 +71,25 @@
           <w:sz w:val="28"/>
           <w:szCs w:val="28"/>
         </w:rPr>
-        <w:t>Name: ShengyangXu (X); ID: 31711055</w:t>
-      </w:r>
-    </w:p>
-    <w:p>
-      <w:pPr>
+        <w:t xml:space="preserve">Name: </w:t>
+      </w:r>
+      <w:proofErr w:type="spellStart"/>
+      <w:r>
         <w:rPr>
           <w:rFonts w:ascii="Times New Roman" w:hAnsi="Times New Roman" w:cs="Times New Roman"/>
           <w:sz w:val="28"/>
           <w:szCs w:val="28"/>
         </w:rPr>
-      </w:pPr>
+        <w:t>ShengyangXu</w:t>
+      </w:r>
+      <w:proofErr w:type="spellEnd"/>
       <w:r>
         <w:rPr>
           <w:rFonts w:ascii="Times New Roman" w:hAnsi="Times New Roman" w:cs="Times New Roman"/>
           <w:sz w:val="28"/>
           <w:szCs w:val="28"/>
         </w:rPr>
-        <w:t>Name: Dan Jin (J); ID:31711003</w:t>
+        <w:t xml:space="preserve"> (X); ID: 31711055</w:t>
       </w:r>
     </w:p>
     <w:p>
@@ -99,73 +100,31 @@
           <w:szCs w:val="28"/>
         </w:rPr>
       </w:pPr>
-    </w:p>
-    <w:p>
-      <w:pPr>
-        <w:rPr>
-          <w:rFonts w:ascii="Times New Roman" w:hAnsi="Times New Roman" w:cs="Times New Roman"/>
-          <w:b/>
-          <w:bCs/>
-          <w:sz w:val="32"/>
-          <w:szCs w:val="32"/>
-        </w:rPr>
-      </w:pPr>
-      <w:r>
-        <w:rPr>
-          <w:rFonts w:ascii="Times New Roman" w:hAnsi="Times New Roman" w:cs="Times New Roman"/>
-          <w:b/>
-          <w:bCs/>
-          <w:sz w:val="32"/>
-          <w:szCs w:val="32"/>
-        </w:rPr>
-        <w:t>Project Name</w:t>
-      </w:r>
-    </w:p>
-    <w:p>
-      <w:pPr>
+      <w:r>
         <w:rPr>
           <w:rFonts w:ascii="Times New Roman" w:hAnsi="Times New Roman" w:cs="Times New Roman"/>
           <w:sz w:val="28"/>
           <w:szCs w:val="28"/>
         </w:rPr>
-      </w:pPr>
+        <w:t xml:space="preserve">Name: Dan </w:t>
+      </w:r>
+      <w:proofErr w:type="spellStart"/>
       <w:r>
         <w:rPr>
           <w:rFonts w:ascii="Times New Roman" w:hAnsi="Times New Roman" w:cs="Times New Roman"/>
           <w:sz w:val="28"/>
           <w:szCs w:val="28"/>
         </w:rPr>
-        <w:t>Adventure Ball</w:t>
-      </w:r>
-    </w:p>
-    <w:p>
-      <w:pPr>
+        <w:t>Jin</w:t>
+      </w:r>
+      <w:proofErr w:type="spellEnd"/>
+      <w:r>
         <w:rPr>
           <w:rFonts w:ascii="Times New Roman" w:hAnsi="Times New Roman" w:cs="Times New Roman"/>
           <w:sz w:val="28"/>
           <w:szCs w:val="28"/>
         </w:rPr>
-      </w:pPr>
-    </w:p>
-    <w:p>
-      <w:pPr>
-        <w:rPr>
-          <w:rFonts w:ascii="Times New Roman" w:hAnsi="Times New Roman" w:cs="Times New Roman"/>
-          <w:b/>
-          <w:bCs/>
-          <w:sz w:val="32"/>
-          <w:szCs w:val="32"/>
-        </w:rPr>
-      </w:pPr>
-      <w:r>
-        <w:rPr>
-          <w:rFonts w:ascii="Times New Roman" w:hAnsi="Times New Roman" w:cs="Times New Roman"/>
-          <w:b/>
-          <w:bCs/>
-          <w:sz w:val="32"/>
-          <w:szCs w:val="32"/>
-        </w:rPr>
-        <w:t>Software Methodology</w:t>
+        <w:t xml:space="preserve"> (J); ID:31711003</w:t>
       </w:r>
     </w:p>
     <w:p>
@@ -176,22 +135,174 @@
           <w:szCs w:val="28"/>
         </w:rPr>
       </w:pPr>
-      <w:r>
+    </w:p>
+    <w:p>
+      <w:pPr>
+        <w:rPr>
+          <w:rFonts w:ascii="Times New Roman" w:hAnsi="Times New Roman" w:cs="Times New Roman"/>
+          <w:b/>
+          <w:bCs/>
+          <w:sz w:val="32"/>
+          <w:szCs w:val="32"/>
+        </w:rPr>
+      </w:pPr>
+      <w:r>
+        <w:rPr>
+          <w:rFonts w:ascii="Times New Roman" w:hAnsi="Times New Roman" w:cs="Times New Roman"/>
+          <w:b/>
+          <w:bCs/>
+          <w:sz w:val="32"/>
+          <w:szCs w:val="32"/>
+        </w:rPr>
+        <w:t>Project Name</w:t>
+      </w:r>
+    </w:p>
+    <w:p>
+      <w:pPr>
         <w:rPr>
           <w:rFonts w:ascii="Times New Roman" w:hAnsi="Times New Roman" w:cs="Times New Roman"/>
           <w:sz w:val="28"/>
           <w:szCs w:val="28"/>
         </w:rPr>
-        <w:t>The iterative and incremental approach</w:t>
-      </w:r>
-    </w:p>
-    <w:p>
-      <w:pPr>
+      </w:pPr>
+      <w:bookmarkStart w:id="0" w:name="OLE_LINK49"/>
+      <w:bookmarkStart w:id="1" w:name="OLE_LINK50"/>
+      <w:r>
         <w:rPr>
           <w:rFonts w:ascii="Times New Roman" w:hAnsi="Times New Roman" w:cs="Times New Roman"/>
           <w:sz w:val="28"/>
           <w:szCs w:val="28"/>
         </w:rPr>
+        <w:t>Adventure Ball</w:t>
+      </w:r>
+    </w:p>
+    <w:bookmarkEnd w:id="0"/>
+    <w:bookmarkEnd w:id="1"/>
+    <w:p>
+      <w:pPr>
+        <w:rPr>
+          <w:rFonts w:ascii="Times New Roman" w:hAnsi="Times New Roman" w:cs="Times New Roman"/>
+          <w:sz w:val="28"/>
+          <w:szCs w:val="28"/>
+        </w:rPr>
+      </w:pPr>
+    </w:p>
+    <w:p>
+      <w:pPr>
+        <w:rPr>
+          <w:rFonts w:ascii="Times New Roman" w:hAnsi="Times New Roman" w:cs="Times New Roman"/>
+          <w:b/>
+          <w:bCs/>
+          <w:sz w:val="36"/>
+          <w:szCs w:val="36"/>
+        </w:rPr>
+      </w:pPr>
+      <w:r>
+        <w:rPr>
+          <w:rFonts w:ascii="Times New Roman" w:hAnsi="Times New Roman" w:cs="Times New Roman"/>
+          <w:b/>
+          <w:bCs/>
+          <w:sz w:val="36"/>
+          <w:szCs w:val="36"/>
+        </w:rPr>
+        <w:t>Mobile testing equipment</w:t>
+      </w:r>
+    </w:p>
+    <w:p>
+      <w:pPr>
+        <w:rPr>
+          <w:rFonts w:ascii="Times New Roman" w:hAnsi="Times New Roman" w:cs="Times New Roman"/>
+          <w:sz w:val="28"/>
+          <w:szCs w:val="28"/>
+        </w:rPr>
+      </w:pPr>
+      <w:r>
+        <w:rPr>
+          <w:rFonts w:ascii="Times New Roman" w:hAnsi="Times New Roman" w:cs="Times New Roman" w:hint="eastAsia"/>
+          <w:sz w:val="28"/>
+          <w:szCs w:val="28"/>
+        </w:rPr>
+        <w:t>Pixel</w:t>
+      </w:r>
+      <w:r>
+        <w:rPr>
+          <w:rFonts w:ascii="Times New Roman" w:hAnsi="Times New Roman" w:cs="Times New Roman"/>
+          <w:sz w:val="28"/>
+          <w:szCs w:val="28"/>
+        </w:rPr>
+        <w:t xml:space="preserve"> 3</w:t>
+      </w:r>
+      <w:r>
+        <w:rPr>
+          <w:rFonts w:ascii="Times New Roman" w:hAnsi="Times New Roman" w:cs="Times New Roman" w:hint="eastAsia"/>
+          <w:sz w:val="28"/>
+          <w:szCs w:val="28"/>
+        </w:rPr>
+        <w:t>a</w:t>
+      </w:r>
+      <w:r>
+        <w:rPr>
+          <w:rFonts w:ascii="Times New Roman" w:hAnsi="Times New Roman" w:cs="Times New Roman"/>
+          <w:sz w:val="28"/>
+          <w:szCs w:val="28"/>
+        </w:rPr>
+        <w:t xml:space="preserve"> XL API 23 &amp; Huawei P30 Pro</w:t>
+      </w:r>
+    </w:p>
+    <w:p>
+      <w:pPr>
+        <w:rPr>
+          <w:rFonts w:ascii="Times New Roman" w:hAnsi="Times New Roman" w:cs="Times New Roman"/>
+          <w:sz w:val="28"/>
+          <w:szCs w:val="28"/>
+        </w:rPr>
+      </w:pPr>
+    </w:p>
+    <w:p>
+      <w:pPr>
+        <w:rPr>
+          <w:rFonts w:ascii="Times New Roman" w:hAnsi="Times New Roman" w:cs="Times New Roman"/>
+          <w:b/>
+          <w:bCs/>
+          <w:sz w:val="32"/>
+          <w:szCs w:val="32"/>
+        </w:rPr>
+      </w:pPr>
+      <w:r>
+        <w:rPr>
+          <w:rFonts w:ascii="Times New Roman" w:hAnsi="Times New Roman" w:cs="Times New Roman"/>
+          <w:b/>
+          <w:bCs/>
+          <w:sz w:val="32"/>
+          <w:szCs w:val="32"/>
+        </w:rPr>
+        <w:t>Software Methodology</w:t>
+      </w:r>
+    </w:p>
+    <w:p>
+      <w:pPr>
+        <w:rPr>
+          <w:rFonts w:ascii="Times New Roman" w:hAnsi="Times New Roman" w:cs="Times New Roman"/>
+          <w:sz w:val="28"/>
+          <w:szCs w:val="28"/>
+        </w:rPr>
+      </w:pPr>
+      <w:r>
+        <w:rPr>
+          <w:rFonts w:ascii="Times New Roman" w:hAnsi="Times New Roman" w:cs="Times New Roman"/>
+          <w:sz w:val="28"/>
+          <w:szCs w:val="28"/>
+        </w:rPr>
+        <w:t>The iterative and incremental approach</w:t>
+      </w:r>
+    </w:p>
+    <w:p>
+      <w:pPr>
+        <w:rPr>
+          <w:rFonts w:ascii="Times New Roman" w:hAnsi="Times New Roman" w:cs="Times New Roman"/>
+          <w:sz w:val="28"/>
+          <w:szCs w:val="28"/>
+        </w:rPr>
       </w:pPr>
     </w:p>
     <w:p>
@@ -218,10 +329,10 @@
     </w:p>
     <w:tbl>
       <w:tblPr>
-        <w:tblStyle w:val="a4"/>
+        <w:tblStyle w:val="TableGrid"/>
         <w:tblW w:w="9525" w:type="dxa"/>
         <w:jc w:val="center"/>
-        <w:tblLook w:val="00A0"/>
+        <w:tblLook w:val="00A0" w:firstRow="1" w:lastRow="0" w:firstColumn="1" w:lastColumn="0" w:noHBand="0" w:noVBand="0"/>
       </w:tblPr>
       <w:tblGrid>
         <w:gridCol w:w="1377"/>
@@ -324,8 +435,8 @@
                 <w:szCs w:val="32"/>
               </w:rPr>
             </w:pPr>
-            <w:bookmarkStart w:id="0" w:name="OLE_LINK7"/>
-            <w:bookmarkStart w:id="1" w:name="OLE_LINK8"/>
+            <w:bookmarkStart w:id="2" w:name="OLE_LINK7"/>
+            <w:bookmarkStart w:id="3" w:name="OLE_LINK8"/>
             <w:r>
               <w:rPr>
                 <w:rFonts w:ascii="Times New Roman" w:hAnsi="Times New Roman" w:cs="Times New Roman"/>
@@ -334,8 +445,8 @@
               </w:rPr>
               <w:t>ETA</w:t>
             </w:r>
-            <w:bookmarkEnd w:id="0"/>
-            <w:bookmarkEnd w:id="1"/>
+            <w:bookmarkEnd w:id="2"/>
+            <w:bookmarkEnd w:id="3"/>
           </w:p>
         </w:tc>
       </w:tr>
@@ -351,7 +462,7 @@
           </w:tcPr>
           <w:p>
             <w:pPr>
-              <w:pStyle w:val="a3"/>
+              <w:pStyle w:val="ListParagraph"/>
               <w:numPr>
                 <w:ilvl w:val="0"/>
                 <w:numId w:val="1"/>
@@ -437,8 +548,18 @@
                 <w:sz w:val="28"/>
                 <w:szCs w:val="28"/>
               </w:rPr>
-              <w:t>2 hrs</w:t>
-            </w:r>
+              <w:t xml:space="preserve">2 </w:t>
+            </w:r>
+            <w:proofErr w:type="spellStart"/>
+            <w:r>
+              <w:rPr>
+                <w:rFonts w:ascii="Times New Roman" w:hAnsi="Times New Roman" w:cs="Times New Roman"/>
+                <w:sz w:val="28"/>
+                <w:szCs w:val="28"/>
+              </w:rPr>
+              <w:t>hrs</w:t>
+            </w:r>
+            <w:proofErr w:type="spellEnd"/>
           </w:p>
         </w:tc>
       </w:tr>
@@ -454,7 +575,7 @@
           </w:tcPr>
           <w:p>
             <w:pPr>
-              <w:pStyle w:val="a3"/>
+              <w:pStyle w:val="ListParagraph"/>
               <w:numPr>
                 <w:ilvl w:val="0"/>
                 <w:numId w:val="1"/>
@@ -484,6 +605,7 @@
                 <w:szCs w:val="28"/>
               </w:rPr>
             </w:pPr>
+            <w:proofErr w:type="spellStart"/>
             <w:r>
               <w:rPr>
                 <w:rFonts w:ascii="Times New Roman" w:hAnsi="Times New Roman" w:cs="Times New Roman" w:hint="eastAsia"/>
@@ -492,6 +614,7 @@
               </w:rPr>
               <w:t>GameUIdesign</w:t>
             </w:r>
+            <w:proofErr w:type="spellEnd"/>
           </w:p>
         </w:tc>
         <w:tc>
@@ -565,7 +688,7 @@
           </w:tcPr>
           <w:p>
             <w:pPr>
-              <w:pStyle w:val="a3"/>
+              <w:pStyle w:val="ListParagraph"/>
               <w:numPr>
                 <w:ilvl w:val="0"/>
                 <w:numId w:val="1"/>
@@ -597,8 +720,8 @@
                 <w:szCs w:val="32"/>
               </w:rPr>
             </w:pPr>
-            <w:bookmarkStart w:id="2" w:name="OLE_LINK3"/>
-            <w:bookmarkStart w:id="3" w:name="OLE_LINK4"/>
+            <w:bookmarkStart w:id="4" w:name="OLE_LINK3"/>
+            <w:bookmarkStart w:id="5" w:name="OLE_LINK4"/>
             <w:r>
               <w:rPr>
                 <w:rFonts w:ascii="Times New Roman" w:hAnsi="Times New Roman" w:cs="Times New Roman"/>
@@ -607,8 +730,8 @@
               </w:rPr>
               <w:t>Layout the welcome screen with XML</w:t>
             </w:r>
-            <w:bookmarkEnd w:id="2"/>
-            <w:bookmarkEnd w:id="3"/>
+            <w:bookmarkEnd w:id="4"/>
+            <w:bookmarkEnd w:id="5"/>
           </w:p>
         </w:tc>
         <w:tc>
@@ -674,7 +797,7 @@
           </w:tcPr>
           <w:p>
             <w:pPr>
-              <w:pStyle w:val="a3"/>
+              <w:pStyle w:val="ListParagraph"/>
               <w:numPr>
                 <w:ilvl w:val="0"/>
                 <w:numId w:val="1"/>
@@ -687,7 +810,7 @@
                 <w:szCs w:val="28"/>
               </w:rPr>
             </w:pPr>
-            <w:bookmarkStart w:id="4" w:name="_Hlk43064483"/>
+            <w:bookmarkStart w:id="6" w:name="_Hlk43064483"/>
           </w:p>
         </w:tc>
         <w:tc>
@@ -782,7 +905,7 @@
           </w:p>
         </w:tc>
       </w:tr>
-      <w:bookmarkEnd w:id="4"/>
+      <w:bookmarkEnd w:id="6"/>
       <w:tr>
         <w:trPr>
           <w:trHeight w:val="778"/>
@@ -795,7 +918,7 @@
           </w:tcPr>
           <w:p>
             <w:pPr>
-              <w:pStyle w:val="a3"/>
+              <w:pStyle w:val="ListParagraph"/>
               <w:numPr>
                 <w:ilvl w:val="0"/>
                 <w:numId w:val="1"/>
@@ -825,8 +948,8 @@
                 <w:szCs w:val="28"/>
               </w:rPr>
             </w:pPr>
-            <w:bookmarkStart w:id="5" w:name="OLE_LINK17"/>
-            <w:bookmarkStart w:id="6" w:name="OLE_LINK18"/>
+            <w:bookmarkStart w:id="7" w:name="OLE_LINK17"/>
+            <w:bookmarkStart w:id="8" w:name="OLE_LINK18"/>
             <w:r>
               <w:rPr>
                 <w:rFonts w:ascii="Times New Roman" w:hAnsi="Times New Roman" w:cs="Times New Roman"/>
@@ -835,8 +958,8 @@
               </w:rPr>
               <w:t>Define functions in game screen</w:t>
             </w:r>
-            <w:bookmarkEnd w:id="5"/>
-            <w:bookmarkEnd w:id="6"/>
+            <w:bookmarkEnd w:id="7"/>
+            <w:bookmarkEnd w:id="8"/>
           </w:p>
         </w:tc>
         <w:tc>
@@ -902,7 +1025,7 @@
           </w:tcPr>
           <w:p>
             <w:pPr>
-              <w:pStyle w:val="a3"/>
+              <w:pStyle w:val="ListParagraph"/>
               <w:numPr>
                 <w:ilvl w:val="0"/>
                 <w:numId w:val="1"/>
@@ -996,8 +1119,18 @@
                 <w:sz w:val="28"/>
                 <w:szCs w:val="28"/>
               </w:rPr>
-              <w:t>1 hrs</w:t>
-            </w:r>
+              <w:t xml:space="preserve">1 </w:t>
+            </w:r>
+            <w:proofErr w:type="spellStart"/>
+            <w:r>
+              <w:rPr>
+                <w:rFonts w:ascii="Times New Roman" w:hAnsi="Times New Roman" w:cs="Times New Roman"/>
+                <w:sz w:val="28"/>
+                <w:szCs w:val="28"/>
+              </w:rPr>
+              <w:t>hrs</w:t>
+            </w:r>
+            <w:proofErr w:type="spellEnd"/>
           </w:p>
         </w:tc>
       </w:tr>
@@ -1013,7 +1146,7 @@
           </w:tcPr>
           <w:p>
             <w:pPr>
-              <w:pStyle w:val="a3"/>
+              <w:pStyle w:val="ListParagraph"/>
               <w:numPr>
                 <w:ilvl w:val="0"/>
                 <w:numId w:val="1"/>
@@ -1043,8 +1176,8 @@
                 <w:szCs w:val="28"/>
               </w:rPr>
             </w:pPr>
-            <w:bookmarkStart w:id="7" w:name="OLE_LINK9"/>
-            <w:bookmarkStart w:id="8" w:name="OLE_LINK10"/>
+            <w:bookmarkStart w:id="9" w:name="OLE_LINK9"/>
+            <w:bookmarkStart w:id="10" w:name="OLE_LINK10"/>
             <w:r>
               <w:rPr>
                 <w:rFonts w:ascii="Times New Roman" w:hAnsi="Times New Roman" w:cs="Times New Roman"/>
@@ -1053,8 +1186,8 @@
               </w:rPr>
               <w:t>Define ball movement &amp; score</w:t>
             </w:r>
-            <w:bookmarkEnd w:id="7"/>
-            <w:bookmarkEnd w:id="8"/>
+            <w:bookmarkEnd w:id="9"/>
+            <w:bookmarkEnd w:id="10"/>
           </w:p>
         </w:tc>
         <w:tc>
@@ -1103,8 +1236,18 @@
                 <w:sz w:val="28"/>
                 <w:szCs w:val="28"/>
               </w:rPr>
-              <w:t>1 hrs</w:t>
-            </w:r>
+              <w:t xml:space="preserve">1 </w:t>
+            </w:r>
+            <w:proofErr w:type="spellStart"/>
+            <w:r>
+              <w:rPr>
+                <w:rFonts w:ascii="Times New Roman" w:hAnsi="Times New Roman" w:cs="Times New Roman"/>
+                <w:sz w:val="28"/>
+                <w:szCs w:val="28"/>
+              </w:rPr>
+              <w:t>hrs</w:t>
+            </w:r>
+            <w:proofErr w:type="spellEnd"/>
           </w:p>
         </w:tc>
       </w:tr>
@@ -1120,7 +1263,7 @@
           </w:tcPr>
           <w:p>
             <w:pPr>
-              <w:pStyle w:val="a3"/>
+              <w:pStyle w:val="ListParagraph"/>
               <w:numPr>
                 <w:ilvl w:val="0"/>
                 <w:numId w:val="1"/>
@@ -1150,8 +1293,8 @@
                 <w:szCs w:val="28"/>
               </w:rPr>
             </w:pPr>
-            <w:bookmarkStart w:id="9" w:name="OLE_LINK33"/>
-            <w:bookmarkStart w:id="10" w:name="OLE_LINK34"/>
+            <w:bookmarkStart w:id="11" w:name="OLE_LINK33"/>
+            <w:bookmarkStart w:id="12" w:name="OLE_LINK34"/>
             <w:r>
               <w:rPr>
                 <w:rFonts w:ascii="Times New Roman" w:hAnsi="Times New Roman" w:cs="Times New Roman"/>
@@ -1168,8 +1311,8 @@
               </w:rPr>
               <w:t>erarchy</w:t>
             </w:r>
-            <w:bookmarkEnd w:id="9"/>
-            <w:bookmarkEnd w:id="10"/>
+            <w:bookmarkEnd w:id="11"/>
+            <w:bookmarkEnd w:id="12"/>
           </w:p>
         </w:tc>
         <w:tc>
@@ -1243,7 +1386,7 @@
           </w:tcPr>
           <w:p>
             <w:pPr>
-              <w:pStyle w:val="a3"/>
+              <w:pStyle w:val="ListParagraph"/>
               <w:numPr>
                 <w:ilvl w:val="0"/>
                 <w:numId w:val="1"/>
@@ -1273,8 +1416,8 @@
                 <w:szCs w:val="28"/>
               </w:rPr>
             </w:pPr>
-            <w:bookmarkStart w:id="11" w:name="OLE_LINK39"/>
-            <w:bookmarkStart w:id="12" w:name="OLE_LINK40"/>
+            <w:bookmarkStart w:id="13" w:name="OLE_LINK39"/>
+            <w:bookmarkStart w:id="14" w:name="OLE_LINK40"/>
             <w:r>
               <w:rPr>
                 <w:rFonts w:ascii="Times New Roman" w:hAnsi="Times New Roman" w:cs="Times New Roman" w:hint="eastAsia"/>
@@ -1291,8 +1434,8 @@
               </w:rPr>
               <w:t>mplement ball movement</w:t>
             </w:r>
-            <w:bookmarkEnd w:id="11"/>
-            <w:bookmarkEnd w:id="12"/>
+            <w:bookmarkEnd w:id="13"/>
+            <w:bookmarkEnd w:id="14"/>
           </w:p>
         </w:tc>
         <w:tc>
@@ -1366,7 +1509,7 @@
           </w:tcPr>
           <w:p>
             <w:pPr>
-              <w:pStyle w:val="a3"/>
+              <w:pStyle w:val="ListParagraph"/>
               <w:numPr>
                 <w:ilvl w:val="0"/>
                 <w:numId w:val="1"/>
@@ -1396,8 +1539,8 @@
                 <w:szCs w:val="28"/>
               </w:rPr>
             </w:pPr>
-            <w:bookmarkStart w:id="13" w:name="OLE_LINK45"/>
-            <w:bookmarkStart w:id="14" w:name="OLE_LINK46"/>
+            <w:bookmarkStart w:id="15" w:name="OLE_LINK45"/>
+            <w:bookmarkStart w:id="16" w:name="OLE_LINK46"/>
             <w:r>
               <w:rPr>
                 <w:rFonts w:ascii="Times New Roman" w:hAnsi="Times New Roman" w:cs="Times New Roman"/>
@@ -1406,8 +1549,8 @@
               </w:rPr>
               <w:t>Test ball movement</w:t>
             </w:r>
-            <w:bookmarkEnd w:id="13"/>
-            <w:bookmarkEnd w:id="14"/>
+            <w:bookmarkEnd w:id="15"/>
+            <w:bookmarkEnd w:id="16"/>
           </w:p>
         </w:tc>
         <w:tc>
@@ -1456,8 +1599,18 @@
                 <w:sz w:val="28"/>
                 <w:szCs w:val="28"/>
               </w:rPr>
-              <w:t>2 hrs</w:t>
-            </w:r>
+              <w:t xml:space="preserve">2 </w:t>
+            </w:r>
+            <w:proofErr w:type="spellStart"/>
+            <w:r>
+              <w:rPr>
+                <w:rFonts w:ascii="Times New Roman" w:hAnsi="Times New Roman" w:cs="Times New Roman"/>
+                <w:sz w:val="28"/>
+                <w:szCs w:val="28"/>
+              </w:rPr>
+              <w:t>hrs</w:t>
+            </w:r>
+            <w:proofErr w:type="spellEnd"/>
           </w:p>
         </w:tc>
       </w:tr>
@@ -1473,7 +1626,7 @@
           </w:tcPr>
           <w:p>
             <w:pPr>
-              <w:pStyle w:val="a3"/>
+              <w:pStyle w:val="ListParagraph"/>
               <w:numPr>
                 <w:ilvl w:val="0"/>
                 <w:numId w:val="1"/>
@@ -1503,8 +1656,8 @@
                 <w:szCs w:val="28"/>
               </w:rPr>
             </w:pPr>
-            <w:bookmarkStart w:id="15" w:name="OLE_LINK51"/>
-            <w:bookmarkStart w:id="16" w:name="OLE_LINK52"/>
+            <w:bookmarkStart w:id="17" w:name="OLE_LINK51"/>
+            <w:bookmarkStart w:id="18" w:name="OLE_LINK52"/>
             <w:r>
               <w:rPr>
                 <w:rFonts w:ascii="Times New Roman" w:hAnsi="Times New Roman" w:cs="Times New Roman"/>
@@ -1529,8 +1682,8 @@
               </w:rPr>
               <w:t xml:space="preserve"> effect</w:t>
             </w:r>
-            <w:bookmarkEnd w:id="15"/>
-            <w:bookmarkEnd w:id="16"/>
+            <w:bookmarkEnd w:id="17"/>
+            <w:bookmarkEnd w:id="18"/>
           </w:p>
         </w:tc>
         <w:tc>
@@ -1604,7 +1757,7 @@
           </w:tcPr>
           <w:p>
             <w:pPr>
-              <w:pStyle w:val="a3"/>
+              <w:pStyle w:val="ListParagraph"/>
               <w:numPr>
                 <w:ilvl w:val="0"/>
                 <w:numId w:val="1"/>
@@ -1731,7 +1884,7 @@
           </w:tcPr>
           <w:p>
             <w:pPr>
-              <w:pStyle w:val="a3"/>
+              <w:pStyle w:val="ListParagraph"/>
               <w:numPr>
                 <w:ilvl w:val="0"/>
                 <w:numId w:val="1"/>
@@ -1842,7 +1995,7 @@
           </w:tcPr>
           <w:p>
             <w:pPr>
-              <w:pStyle w:val="a3"/>
+              <w:pStyle w:val="ListParagraph"/>
               <w:numPr>
                 <w:ilvl w:val="0"/>
                 <w:numId w:val="1"/>
@@ -1928,8 +2081,18 @@
                 <w:sz w:val="28"/>
                 <w:szCs w:val="28"/>
               </w:rPr>
-              <w:t>2 hrs</w:t>
-            </w:r>
+              <w:t xml:space="preserve">2 </w:t>
+            </w:r>
+            <w:proofErr w:type="spellStart"/>
+            <w:r>
+              <w:rPr>
+                <w:rFonts w:ascii="Times New Roman" w:hAnsi="Times New Roman" w:cs="Times New Roman"/>
+                <w:sz w:val="28"/>
+                <w:szCs w:val="28"/>
+              </w:rPr>
+              <w:t>hrs</w:t>
+            </w:r>
+            <w:proofErr w:type="spellEnd"/>
           </w:p>
         </w:tc>
       </w:tr>
@@ -1945,7 +2108,7 @@
           </w:tcPr>
           <w:p>
             <w:pPr>
-              <w:pStyle w:val="a3"/>
+              <w:pStyle w:val="ListParagraph"/>
               <w:numPr>
                 <w:ilvl w:val="0"/>
                 <w:numId w:val="1"/>
@@ -1999,8 +2162,8 @@
               </w:rPr>
               <w:t xml:space="preserve">functions in </w:t>
             </w:r>
-            <w:bookmarkStart w:id="17" w:name="OLE_LINK29"/>
-            <w:bookmarkStart w:id="18" w:name="OLE_LINK30"/>
+            <w:bookmarkStart w:id="19" w:name="OLE_LINK29"/>
+            <w:bookmarkStart w:id="20" w:name="OLE_LINK30"/>
             <w:r>
               <w:rPr>
                 <w:rFonts w:ascii="Times New Roman" w:hAnsi="Times New Roman" w:cs="Times New Roman"/>
@@ -2009,8 +2172,8 @@
               </w:rPr>
               <w:t>ranking</w:t>
             </w:r>
-            <w:bookmarkEnd w:id="17"/>
-            <w:bookmarkEnd w:id="18"/>
+            <w:bookmarkEnd w:id="19"/>
+            <w:bookmarkEnd w:id="20"/>
             <w:r>
               <w:rPr>
                 <w:rFonts w:ascii="Times New Roman" w:hAnsi="Times New Roman" w:cs="Times New Roman"/>
@@ -2084,7 +2247,7 @@
           </w:tcPr>
           <w:p>
             <w:pPr>
-              <w:pStyle w:val="a3"/>
+              <w:pStyle w:val="ListParagraph"/>
               <w:numPr>
                 <w:ilvl w:val="0"/>
                 <w:numId w:val="1"/>
@@ -2114,8 +2277,8 @@
                 <w:szCs w:val="28"/>
               </w:rPr>
             </w:pPr>
-            <w:bookmarkStart w:id="19" w:name="OLE_LINK13"/>
-            <w:bookmarkStart w:id="20" w:name="OLE_LINK14"/>
+            <w:bookmarkStart w:id="21" w:name="OLE_LINK13"/>
+            <w:bookmarkStart w:id="22" w:name="OLE_LINK14"/>
             <w:r>
               <w:rPr>
                 <w:rFonts w:ascii="Times New Roman" w:hAnsi="Times New Roman" w:cs="Times New Roman"/>
@@ -2140,8 +2303,8 @@
               </w:rPr>
               <w:t xml:space="preserve"> screen</w:t>
             </w:r>
-            <w:bookmarkEnd w:id="19"/>
-            <w:bookmarkEnd w:id="20"/>
+            <w:bookmarkEnd w:id="21"/>
+            <w:bookmarkEnd w:id="22"/>
           </w:p>
         </w:tc>
         <w:tc>
@@ -2190,8 +2353,18 @@
                 <w:sz w:val="28"/>
                 <w:szCs w:val="28"/>
               </w:rPr>
-              <w:t>1 hrs</w:t>
-            </w:r>
+              <w:t xml:space="preserve">1 </w:t>
+            </w:r>
+            <w:proofErr w:type="spellStart"/>
+            <w:r>
+              <w:rPr>
+                <w:rFonts w:ascii="Times New Roman" w:hAnsi="Times New Roman" w:cs="Times New Roman"/>
+                <w:sz w:val="28"/>
+                <w:szCs w:val="28"/>
+              </w:rPr>
+              <w:t>hrs</w:t>
+            </w:r>
+            <w:proofErr w:type="spellEnd"/>
           </w:p>
         </w:tc>
       </w:tr>
@@ -2207,7 +2380,7 @@
           </w:tcPr>
           <w:p>
             <w:pPr>
-              <w:pStyle w:val="a3"/>
+              <w:pStyle w:val="ListParagraph"/>
               <w:numPr>
                 <w:ilvl w:val="0"/>
                 <w:numId w:val="1"/>
@@ -2334,7 +2507,7 @@
           </w:tcPr>
           <w:p>
             <w:pPr>
-              <w:pStyle w:val="a3"/>
+              <w:pStyle w:val="ListParagraph"/>
               <w:numPr>
                 <w:ilvl w:val="0"/>
                 <w:numId w:val="1"/>
@@ -2370,7 +2543,16 @@
                 <w:sz w:val="28"/>
                 <w:szCs w:val="28"/>
               </w:rPr>
-              <w:t>Transfer data from game to</w:t>
+              <w:t xml:space="preserve">Transfer data from game </w:t>
+            </w:r>
+            <w:proofErr w:type="spellStart"/>
+            <w:r>
+              <w:rPr>
+                <w:rFonts w:ascii="Times New Roman" w:hAnsi="Times New Roman" w:cs="Times New Roman"/>
+                <w:sz w:val="28"/>
+                <w:szCs w:val="28"/>
+              </w:rPr>
+              <w:t>to</w:t>
             </w:r>
             <w:r>
               <w:rPr>
@@ -2380,6 +2562,7 @@
               </w:rPr>
               <w:t>ranking</w:t>
             </w:r>
+            <w:proofErr w:type="spellEnd"/>
           </w:p>
         </w:tc>
         <w:tc>
@@ -2428,8 +2611,18 @@
                 <w:sz w:val="28"/>
                 <w:szCs w:val="28"/>
               </w:rPr>
-              <w:t>2 hrs</w:t>
-            </w:r>
+              <w:t xml:space="preserve">2 </w:t>
+            </w:r>
+            <w:proofErr w:type="spellStart"/>
+            <w:r>
+              <w:rPr>
+                <w:rFonts w:ascii="Times New Roman" w:hAnsi="Times New Roman" w:cs="Times New Roman"/>
+                <w:sz w:val="28"/>
+                <w:szCs w:val="28"/>
+              </w:rPr>
+              <w:t>hrs</w:t>
+            </w:r>
+            <w:proofErr w:type="spellEnd"/>
           </w:p>
         </w:tc>
       </w:tr>
@@ -2445,7 +2638,7 @@
           </w:tcPr>
           <w:p>
             <w:pPr>
-              <w:pStyle w:val="a3"/>
+              <w:pStyle w:val="ListParagraph"/>
               <w:numPr>
                 <w:ilvl w:val="0"/>
                 <w:numId w:val="1"/>
@@ -2531,8 +2724,18 @@
                 <w:sz w:val="28"/>
                 <w:szCs w:val="28"/>
               </w:rPr>
-              <w:t>2 hrs</w:t>
-            </w:r>
+              <w:t xml:space="preserve">2 </w:t>
+            </w:r>
+            <w:proofErr w:type="spellStart"/>
+            <w:r>
+              <w:rPr>
+                <w:rFonts w:ascii="Times New Roman" w:hAnsi="Times New Roman" w:cs="Times New Roman"/>
+                <w:sz w:val="28"/>
+                <w:szCs w:val="28"/>
+              </w:rPr>
+              <w:t>hrs</w:t>
+            </w:r>
+            <w:proofErr w:type="spellEnd"/>
           </w:p>
         </w:tc>
       </w:tr>
@@ -2548,7 +2751,7 @@
           </w:tcPr>
           <w:p>
             <w:pPr>
-              <w:pStyle w:val="a3"/>
+              <w:pStyle w:val="ListParagraph"/>
               <w:numPr>
                 <w:ilvl w:val="0"/>
                 <w:numId w:val="1"/>
@@ -2578,6 +2781,8 @@
                 <w:szCs w:val="28"/>
               </w:rPr>
             </w:pPr>
+            <w:bookmarkStart w:id="23" w:name="OLE_LINK15"/>
+            <w:bookmarkStart w:id="24" w:name="OLE_LINK16"/>
             <w:r>
               <w:rPr>
                 <w:rFonts w:ascii="Times New Roman" w:hAnsi="Times New Roman" w:cs="Times New Roman"/>
@@ -2586,6 +2791,8 @@
               </w:rPr>
               <w:t>Test Top 5 in score screen</w:t>
             </w:r>
+            <w:bookmarkEnd w:id="23"/>
+            <w:bookmarkEnd w:id="24"/>
           </w:p>
         </w:tc>
         <w:tc>
@@ -2634,8 +2841,18 @@
                 <w:sz w:val="28"/>
                 <w:szCs w:val="28"/>
               </w:rPr>
-              <w:t>1 hrs</w:t>
-            </w:r>
+              <w:t xml:space="preserve">1 </w:t>
+            </w:r>
+            <w:proofErr w:type="spellStart"/>
+            <w:r>
+              <w:rPr>
+                <w:rFonts w:ascii="Times New Roman" w:hAnsi="Times New Roman" w:cs="Times New Roman"/>
+                <w:sz w:val="28"/>
+                <w:szCs w:val="28"/>
+              </w:rPr>
+              <w:t>hrs</w:t>
+            </w:r>
+            <w:proofErr w:type="spellEnd"/>
           </w:p>
         </w:tc>
       </w:tr>
@@ -2651,7 +2868,7 @@
           </w:tcPr>
           <w:p>
             <w:pPr>
-              <w:pStyle w:val="a3"/>
+              <w:pStyle w:val="ListParagraph"/>
               <w:numPr>
                 <w:ilvl w:val="0"/>
                 <w:numId w:val="1"/>
@@ -2681,6 +2898,8 @@
                 <w:szCs w:val="28"/>
               </w:rPr>
             </w:pPr>
+            <w:bookmarkStart w:id="25" w:name="OLE_LINK35"/>
+            <w:bookmarkStart w:id="26" w:name="OLE_LINK36"/>
             <w:r>
               <w:rPr>
                 <w:rFonts w:ascii="Times New Roman" w:hAnsi="Times New Roman" w:cs="Times New Roman"/>
@@ -2689,6 +2908,8 @@
               </w:rPr>
               <w:t>Test the whole game</w:t>
             </w:r>
+            <w:bookmarkEnd w:id="25"/>
+            <w:bookmarkEnd w:id="26"/>
           </w:p>
         </w:tc>
         <w:tc>
@@ -2737,8 +2958,18 @@
                 <w:sz w:val="28"/>
                 <w:szCs w:val="28"/>
               </w:rPr>
-              <w:t>5 hrs</w:t>
-            </w:r>
+              <w:t xml:space="preserve">5 </w:t>
+            </w:r>
+            <w:proofErr w:type="spellStart"/>
+            <w:r>
+              <w:rPr>
+                <w:rFonts w:ascii="Times New Roman" w:hAnsi="Times New Roman" w:cs="Times New Roman"/>
+                <w:sz w:val="28"/>
+                <w:szCs w:val="28"/>
+              </w:rPr>
+              <w:t>hrs</w:t>
+            </w:r>
+            <w:proofErr w:type="spellEnd"/>
           </w:p>
         </w:tc>
       </w:tr>
@@ -2802,6 +3033,7 @@
         </w:rPr>
         <w:t xml:space="preserve">1: </w:t>
       </w:r>
+      <w:proofErr w:type="spellStart"/>
       <w:r>
         <w:rPr>
           <w:rFonts w:ascii="Times New Roman" w:hAnsi="Times New Roman" w:cs="Times New Roman" w:hint="eastAsia"/>
@@ -2810,6 +3042,7 @@
         </w:rPr>
         <w:t>AppIconDesign</w:t>
       </w:r>
+      <w:proofErr w:type="spellEnd"/>
     </w:p>
     <w:p>
       <w:pPr>
@@ -2820,8 +3053,8 @@
           <w:szCs w:val="28"/>
         </w:rPr>
       </w:pPr>
-      <w:bookmarkStart w:id="21" w:name="OLE_LINK25"/>
-      <w:bookmarkStart w:id="22" w:name="OLE_LINK26"/>
+      <w:bookmarkStart w:id="27" w:name="OLE_LINK25"/>
+      <w:bookmarkStart w:id="28" w:name="OLE_LINK26"/>
       <w:r>
         <w:rPr>
           <w:rFonts w:ascii="Times New Roman" w:hAnsi="Times New Roman" w:cs="Times New Roman"/>
@@ -2830,6 +3063,7 @@
           <w:sz w:val="32"/>
           <w:szCs w:val="28"/>
         </w:rPr>
+        <w:lastRenderedPageBreak/>
         <w:t>ETA</w:t>
       </w:r>
       <w:r>
@@ -2838,16 +3072,34 @@
           <w:sz w:val="32"/>
           <w:szCs w:val="28"/>
         </w:rPr>
-        <w:t xml:space="preserve">: 2 hrs, </w:t>
-      </w:r>
-      <w:r>
-        <w:rPr>
-          <w:rFonts w:ascii="Times New Roman" w:hAnsi="Times New Roman" w:cs="Times New Roman"/>
-          <w:b/>
-          <w:bCs/>
+        <w:t xml:space="preserve">: 2 </w:t>
+      </w:r>
+      <w:proofErr w:type="spellStart"/>
+      <w:r>
+        <w:rPr>
+          <w:rFonts w:ascii="Times New Roman" w:hAnsi="Times New Roman" w:cs="Times New Roman"/>
           <w:sz w:val="32"/>
           <w:szCs w:val="28"/>
         </w:rPr>
+        <w:t>hrs</w:t>
+      </w:r>
+      <w:proofErr w:type="spellEnd"/>
+      <w:r>
+        <w:rPr>
+          <w:rFonts w:ascii="Times New Roman" w:hAnsi="Times New Roman" w:cs="Times New Roman"/>
+          <w:sz w:val="32"/>
+          <w:szCs w:val="28"/>
+        </w:rPr>
+        <w:t xml:space="preserve">, </w:t>
+      </w:r>
+      <w:r>
+        <w:rPr>
+          <w:rFonts w:ascii="Times New Roman" w:hAnsi="Times New Roman" w:cs="Times New Roman"/>
+          <w:b/>
+          <w:bCs/>
+          <w:sz w:val="32"/>
+          <w:szCs w:val="28"/>
+        </w:rPr>
         <w:t>Actual</w:t>
       </w:r>
       <w:r>
@@ -2877,8 +3129,8 @@
         </w:rPr>
       </w:pPr>
     </w:p>
-    <w:bookmarkEnd w:id="21"/>
-    <w:bookmarkEnd w:id="22"/>
+    <w:bookmarkEnd w:id="27"/>
+    <w:bookmarkEnd w:id="28"/>
     <w:p>
       <w:pPr>
         <w:spacing w:line="360" w:lineRule="auto"/>
@@ -2897,9 +3149,8 @@
           <w:sz w:val="32"/>
           <w:szCs w:val="32"/>
         </w:rPr>
-        <w:lastRenderedPageBreak/>
         <w:drawing>
-          <wp:inline distT="0" distB="0" distL="0" distR="0">
+          <wp:inline distT="0" distB="0" distL="0" distR="0" wp14:anchorId="3D0137A1" wp14:editId="72BFF4BA">
             <wp:extent cx="5871387" cy="3245491"/>
             <wp:effectExtent l="19050" t="0" r="0" b="0"/>
             <wp:docPr id="6" name="图片 6" descr="C:\Users\user\AppData\Local\Microsoft\Windows\INetCache\Content.Word\logodesign.jpg"/>
@@ -2961,15 +3212,34 @@
           <w:sz w:val="32"/>
           <w:szCs w:val="32"/>
         </w:rPr>
-        <w:t>Design Idea:</w:t>
-      </w:r>
-      <w:r>
-        <w:rPr>
-          <w:rFonts w:ascii="Times New Roman" w:hAnsi="Times New Roman" w:cs="Times New Roman"/>
-          <w:sz w:val="32"/>
-          <w:szCs w:val="32"/>
-        </w:rPr>
-        <w:t xml:space="preserve">As a small leisure game, I want its logo to show the relaxed </w:t>
+        <w:t xml:space="preserve">Design </w:t>
+      </w:r>
+      <w:proofErr w:type="spellStart"/>
+      <w:r>
+        <w:rPr>
+          <w:rFonts w:ascii="Times New Roman" w:hAnsi="Times New Roman" w:cs="Times New Roman" w:hint="eastAsia"/>
+          <w:b/>
+          <w:sz w:val="32"/>
+          <w:szCs w:val="32"/>
+        </w:rPr>
+        <w:t>Idea:</w:t>
+      </w:r>
+      <w:r>
+        <w:rPr>
+          <w:rFonts w:ascii="Times New Roman" w:hAnsi="Times New Roman" w:cs="Times New Roman"/>
+          <w:sz w:val="32"/>
+          <w:szCs w:val="32"/>
+        </w:rPr>
+        <w:t>As</w:t>
+      </w:r>
+      <w:proofErr w:type="spellEnd"/>
+      <w:r>
+        <w:rPr>
+          <w:rFonts w:ascii="Times New Roman" w:hAnsi="Times New Roman" w:cs="Times New Roman"/>
+          <w:sz w:val="32"/>
+          <w:szCs w:val="32"/>
+        </w:rPr>
+        <w:t xml:space="preserve"> a small leisure game, I want its logo to show the relaxed </w:t>
       </w:r>
       <w:r>
         <w:rPr>
@@ -3007,6 +3277,7 @@
           <w:szCs w:val="32"/>
         </w:rPr>
       </w:pPr>
+      <w:proofErr w:type="spellStart"/>
       <w:r>
         <w:rPr>
           <w:rFonts w:ascii="Times New Roman" w:hAnsi="Times New Roman" w:cs="Times New Roman" w:hint="eastAsia"/>
@@ -3022,7 +3293,16 @@
           <w:sz w:val="32"/>
           <w:szCs w:val="32"/>
         </w:rPr>
-        <w:t xml:space="preserve">The design inspiration comes from the game itself. We try to make a small ball rolling by gravity. This small ball is in the game world where danger and opportunity coexist. On the left and right sides, it is the boundary between touch and death; in the middle, it is the death blue box and the bonus </w:t>
+        <w:t>The</w:t>
+      </w:r>
+      <w:proofErr w:type="spellEnd"/>
+      <w:r>
+        <w:rPr>
+          <w:rFonts w:ascii="Times New Roman" w:hAnsi="Times New Roman" w:cs="Times New Roman"/>
+          <w:sz w:val="32"/>
+          <w:szCs w:val="32"/>
+        </w:rPr>
+        <w:t xml:space="preserve"> design inspiration comes from the game itself. We try to make a small ball rolling by gravity. This small ball is in the game world where danger and opportunity coexist. On the left and right sides, it is the boundary between touch and death; in the middle, it is the death blue box and the bonus </w:t>
       </w:r>
       <w:r>
         <w:rPr>
@@ -3038,18 +3318,8 @@
           <w:sz w:val="32"/>
           <w:szCs w:val="32"/>
         </w:rPr>
-        <w:t>. We use blue to represent the crisis. The edge line and the death box are defined as blue, and they are abstracted into four square rectangles. Use the yellow of gold coin to represent the bonus box and abstract it into a circle of gold coin.</w:t>
-      </w:r>
-    </w:p>
-    <w:p>
-      <w:pPr>
-        <w:spacing w:line="360" w:lineRule="auto"/>
-        <w:rPr>
-          <w:rFonts w:ascii="Times New Roman" w:hAnsi="Times New Roman" w:cs="Times New Roman"/>
-          <w:sz w:val="32"/>
-          <w:szCs w:val="32"/>
-        </w:rPr>
-      </w:pPr>
+        <w:t xml:space="preserve">. We use blue to represent the crisis. The edge line and the death box are defined as blue, and they are abstracted </w:t>
+      </w:r>
       <w:r>
         <w:rPr>
           <w:rFonts w:ascii="Times New Roman" w:hAnsi="Times New Roman" w:cs="Times New Roman"/>
@@ -3057,6 +3327,24 @@
           <w:szCs w:val="32"/>
         </w:rPr>
         <w:lastRenderedPageBreak/>
+        <w:t>into four square rectangles. Use the yellow of gold coin to represent the bonus box and abstract it into a circle of gold coin.</w:t>
+      </w:r>
+    </w:p>
+    <w:p>
+      <w:pPr>
+        <w:spacing w:line="360" w:lineRule="auto"/>
+        <w:rPr>
+          <w:rFonts w:ascii="Times New Roman" w:hAnsi="Times New Roman" w:cs="Times New Roman"/>
+          <w:sz w:val="32"/>
+          <w:szCs w:val="32"/>
+        </w:rPr>
+      </w:pPr>
+      <w:r>
+        <w:rPr>
+          <w:rFonts w:ascii="Times New Roman" w:hAnsi="Times New Roman" w:cs="Times New Roman"/>
+          <w:sz w:val="32"/>
+          <w:szCs w:val="32"/>
+        </w:rPr>
         <w:t>The ball is naturally round, which needs to be eye-catching and represents the opposite "life" of death. I set it as a blue contrast - pink.</w:t>
       </w:r>
     </w:p>
@@ -3083,7 +3371,7 @@
         <w:rPr>
           <w:noProof/>
         </w:rPr>
-        <w:pict>
+        <w:pict w14:anchorId="491C6A39">
           <v:shapetype id="_x0000_t75" coordsize="21600,21600" o:spt="75" o:preferrelative="t" path="m@4@5l@4@11@9@11@9@5xe" filled="f" stroked="f">
             <v:stroke joinstyle="miter"/>
             <v:formulas>
@@ -3103,12 +3391,13 @@
             <v:path o:extrusionok="f" gradientshapeok="t" o:connecttype="rect"/>
             <o:lock v:ext="edit" aspectratio="t"/>
           </v:shapetype>
-          <v:shape id="_x0000_s1030" type="#_x0000_t75" alt="" style="position:absolute;margin-left:230.25pt;margin-top:166.35pt;width:226.05pt;height:320.85pt;z-index:251660288;mso-wrap-edited:f">
+          <v:shape id="_x0000_s1030" type="#_x0000_t75" alt="" style="position:absolute;margin-left:230.25pt;margin-top:166.35pt;width:226.05pt;height:320.85pt;z-index:251660288;mso-wrap-edited:f;mso-width-percent:0;mso-height-percent:0;mso-width-percent:0;mso-height-percent:0">
             <v:imagedata r:id="rId10" o:title="uidesign_画板 1"/>
             <w10:wrap type="square"/>
           </v:shape>
         </w:pict>
       </w:r>
+      <w:proofErr w:type="spellStart"/>
       <w:r>
         <w:rPr>
           <w:rFonts w:ascii="Times New Roman" w:hAnsi="Times New Roman" w:cs="Times New Roman" w:hint="eastAsia"/>
@@ -3124,40 +3413,49 @@
           <w:sz w:val="32"/>
           <w:szCs w:val="32"/>
         </w:rPr>
-        <w:t>The square and circle in the middle of the logo intersect, and the junction is yellow, which means that the pink ball shuttles through the blue death box, so it is possible to obtain "bonus gold coin" and "vitality". The shape of the bonus circle is the same as the small ball, indicating that only survival can continuously obtain scores. The blue box outside the logo also represents the death line on both sides of the game interface.</w:t>
-      </w:r>
-    </w:p>
-    <w:p>
-      <w:pPr>
-        <w:spacing w:line="360" w:lineRule="auto"/>
-        <w:rPr>
-          <w:rFonts w:ascii="Times New Roman" w:hAnsi="Times New Roman" w:cs="Times New Roman"/>
-          <w:sz w:val="32"/>
-          <w:szCs w:val="32"/>
-        </w:rPr>
-      </w:pPr>
-    </w:p>
-    <w:p>
-      <w:pPr>
-        <w:spacing w:line="360" w:lineRule="auto"/>
-        <w:rPr>
-          <w:rFonts w:ascii="Times New Roman" w:hAnsi="Times New Roman" w:cs="Times New Roman"/>
-          <w:sz w:val="32"/>
-          <w:szCs w:val="32"/>
-        </w:rPr>
-      </w:pPr>
-    </w:p>
-    <w:p>
-      <w:pPr>
-        <w:spacing w:line="360" w:lineRule="auto"/>
-        <w:rPr>
-          <w:rFonts w:ascii="Times New Roman" w:hAnsi="Times New Roman" w:cs="Times New Roman"/>
-          <w:sz w:val="36"/>
-          <w:szCs w:val="32"/>
-        </w:rPr>
-      </w:pPr>
-      <w:bookmarkStart w:id="23" w:name="OLE_LINK1"/>
-      <w:bookmarkStart w:id="24" w:name="OLE_LINK2"/>
+        <w:t>The</w:t>
+      </w:r>
+      <w:proofErr w:type="spellEnd"/>
+      <w:r>
+        <w:rPr>
+          <w:rFonts w:ascii="Times New Roman" w:hAnsi="Times New Roman" w:cs="Times New Roman"/>
+          <w:sz w:val="32"/>
+          <w:szCs w:val="32"/>
+        </w:rPr>
+        <w:t xml:space="preserve"> square and circle in the middle of the logo intersect, and the junction is yellow, which means that the pink ball shuttles through the blue death box, so it is possible to obtain "bonus gold coin" and "vitality". The shape of the bonus circle is the same as the small ball, indicating that only survival can continuously obtain scores. The blue box outside the logo also represents the death line on both sides of the game interface.</w:t>
+      </w:r>
+    </w:p>
+    <w:p>
+      <w:pPr>
+        <w:spacing w:line="360" w:lineRule="auto"/>
+        <w:rPr>
+          <w:rFonts w:ascii="Times New Roman" w:hAnsi="Times New Roman" w:cs="Times New Roman"/>
+          <w:sz w:val="32"/>
+          <w:szCs w:val="32"/>
+        </w:rPr>
+      </w:pPr>
+    </w:p>
+    <w:p>
+      <w:pPr>
+        <w:spacing w:line="360" w:lineRule="auto"/>
+        <w:rPr>
+          <w:rFonts w:ascii="Times New Roman" w:hAnsi="Times New Roman" w:cs="Times New Roman"/>
+          <w:sz w:val="32"/>
+          <w:szCs w:val="32"/>
+        </w:rPr>
+      </w:pPr>
+    </w:p>
+    <w:p>
+      <w:pPr>
+        <w:spacing w:line="360" w:lineRule="auto"/>
+        <w:rPr>
+          <w:rFonts w:ascii="Times New Roman" w:hAnsi="Times New Roman" w:cs="Times New Roman"/>
+          <w:sz w:val="36"/>
+          <w:szCs w:val="32"/>
+        </w:rPr>
+      </w:pPr>
+      <w:bookmarkStart w:id="29" w:name="OLE_LINK1"/>
+      <w:bookmarkStart w:id="30" w:name="OLE_LINK2"/>
       <w:r>
         <w:rPr>
           <w:rFonts w:ascii="Times New Roman" w:hAnsi="Times New Roman" w:cs="Times New Roman" w:hint="eastAsia"/>
@@ -3174,6 +3472,7 @@
         </w:rPr>
         <w:t xml:space="preserve">2: </w:t>
       </w:r>
+      <w:proofErr w:type="spellStart"/>
       <w:r>
         <w:rPr>
           <w:rFonts w:ascii="Times New Roman" w:hAnsi="Times New Roman" w:cs="Times New Roman" w:hint="eastAsia"/>
@@ -3182,6 +3481,7 @@
         </w:rPr>
         <w:t>GameUIDesign</w:t>
       </w:r>
+      <w:proofErr w:type="spellEnd"/>
     </w:p>
     <w:p>
       <w:pPr>
@@ -3192,10 +3492,10 @@
           <w:szCs w:val="28"/>
         </w:rPr>
       </w:pPr>
-      <w:bookmarkStart w:id="25" w:name="OLE_LINK5"/>
-      <w:bookmarkStart w:id="26" w:name="OLE_LINK6"/>
-      <w:bookmarkEnd w:id="23"/>
-      <w:bookmarkEnd w:id="24"/>
+      <w:bookmarkStart w:id="31" w:name="OLE_LINK5"/>
+      <w:bookmarkStart w:id="32" w:name="OLE_LINK6"/>
+      <w:bookmarkEnd w:id="29"/>
+      <w:bookmarkEnd w:id="30"/>
       <w:r>
         <w:rPr>
           <w:rFonts w:ascii="Times New Roman" w:hAnsi="Times New Roman" w:cs="Times New Roman"/>
@@ -3241,8 +3541,8 @@
         <w:t>hrs</w:t>
       </w:r>
     </w:p>
-    <w:bookmarkEnd w:id="25"/>
-    <w:bookmarkEnd w:id="26"/>
+    <w:bookmarkEnd w:id="31"/>
+    <w:bookmarkEnd w:id="32"/>
     <w:p>
       <w:pPr>
         <w:spacing w:line="360" w:lineRule="auto"/>
@@ -3310,6 +3610,7 @@
           <w:sz w:val="32"/>
           <w:szCs w:val="32"/>
         </w:rPr>
+        <w:lastRenderedPageBreak/>
         <w:t>sans serif fonts to make the game more modern and concise.</w:t>
       </w:r>
     </w:p>
@@ -3327,9 +3628,8 @@
         <w:rPr>
           <w:noProof/>
         </w:rPr>
-        <w:lastRenderedPageBreak/>
-        <w:pict>
-          <v:shape id="_x0000_s1029" type="#_x0000_t75" alt="" style="position:absolute;margin-left:.85pt;margin-top:17.6pt;width:218.5pt;height:309.75pt;z-index:251662336;mso-wrap-edited:f">
+        <w:pict w14:anchorId="1575E45D">
+          <v:shape id="_x0000_s1029" type="#_x0000_t75" alt="" style="position:absolute;margin-left:.85pt;margin-top:17.6pt;width:218.5pt;height:309.75pt;z-index:251662336;mso-wrap-edited:f;mso-width-percent:0;mso-height-percent:0;mso-width-percent:0;mso-height-percent:0">
             <v:imagedata r:id="rId11" o:title="uidesign-02"/>
             <w10:wrap type="square"/>
           </v:shape>
@@ -3411,8 +3711,8 @@
         <w:rPr>
           <w:noProof/>
         </w:rPr>
-        <w:pict>
-          <v:shape id="_x0000_s1028" type="#_x0000_t75" alt="" style="position:absolute;margin-left:11.75pt;margin-top:15.8pt;width:206.75pt;height:290.2pt;z-index:251664384;mso-wrap-edited:f">
+        <w:pict w14:anchorId="67BA4CEC">
+          <v:shape id="_x0000_s1028" type="#_x0000_t75" alt="" style="position:absolute;margin-left:11.75pt;margin-top:15.8pt;width:206.75pt;height:290.2pt;z-index:251664384;mso-wrap-edited:f;mso-width-percent:0;mso-height-percent:0;mso-width-percent:0;mso-height-percent:0">
             <v:imagedata r:id="rId12" o:title="uidesign-03"/>
             <w10:wrap type="square"/>
           </v:shape>
@@ -3546,7 +3846,7 @@
           <w:sz w:val="32"/>
           <w:szCs w:val="32"/>
         </w:rPr>
-        <w:t xml:space="preserve">, the ball needs to avoid the blue box that will make the end of the game, and touch as many yellow circles as possible. </w:t>
+        <w:t xml:space="preserve">, the ball needs to avoid the blue box that will make the end of the game, and touch </w:t>
       </w:r>
       <w:r>
         <w:rPr>
@@ -3556,7 +3856,27 @@
           <w:szCs w:val="32"/>
         </w:rPr>
         <w:lastRenderedPageBreak/>
-        <w:t>When you touch the blue box in the middle of the screen or the long rectangle on both sides of the screen, the "gameover" box will pop up on the interface to display the current score, restart the game or view the ranking.</w:t>
+        <w:t>as many yellow circles as possible. When you touch the blue box in the middle of the screen or the long rectangle on both sides of the screen, the "</w:t>
+      </w:r>
+      <w:proofErr w:type="spellStart"/>
+      <w:r>
+        <w:rPr>
+          <w:rFonts w:ascii="Times New Roman" w:hAnsi="Times New Roman" w:cs="Times New Roman"/>
+          <w:bCs/>
+          <w:sz w:val="32"/>
+          <w:szCs w:val="32"/>
+        </w:rPr>
+        <w:t>gameover</w:t>
+      </w:r>
+      <w:proofErr w:type="spellEnd"/>
+      <w:r>
+        <w:rPr>
+          <w:rFonts w:ascii="Times New Roman" w:hAnsi="Times New Roman" w:cs="Times New Roman"/>
+          <w:bCs/>
+          <w:sz w:val="32"/>
+          <w:szCs w:val="32"/>
+        </w:rPr>
+        <w:t>" box will pop up on the interface to display the current score, restart the game or view the ranking.</w:t>
       </w:r>
     </w:p>
     <w:p>
@@ -3622,8 +3942,8 @@
           <w:szCs w:val="28"/>
         </w:rPr>
       </w:pPr>
-      <w:bookmarkStart w:id="27" w:name="OLE_LINK11"/>
-      <w:bookmarkStart w:id="28" w:name="OLE_LINK12"/>
+      <w:bookmarkStart w:id="33" w:name="OLE_LINK11"/>
+      <w:bookmarkStart w:id="34" w:name="OLE_LINK12"/>
       <w:r>
         <w:rPr>
           <w:rFonts w:ascii="Times New Roman" w:hAnsi="Times New Roman" w:cs="Times New Roman"/>
@@ -3711,8 +4031,8 @@
         <w:t>According to the design of the page at that time, I designed my own layout and interface in XML.</w:t>
       </w:r>
     </w:p>
-    <w:bookmarkEnd w:id="27"/>
-    <w:bookmarkEnd w:id="28"/>
+    <w:bookmarkEnd w:id="33"/>
+    <w:bookmarkEnd w:id="34"/>
     <w:p>
       <w:pPr>
         <w:spacing w:line="360" w:lineRule="auto"/>
@@ -3907,15 +4227,33 @@
           <w:szCs w:val="32"/>
         </w:rPr>
         <w:lastRenderedPageBreak/>
-        <w:t>the problems we encounter.</w:t>
-      </w:r>
-      <w:r>
-        <w:rPr>
-          <w:rFonts w:ascii="Times New Roman" w:hAnsi="Times New Roman" w:cs="Times New Roman"/>
-          <w:sz w:val="32"/>
-          <w:szCs w:val="32"/>
-        </w:rPr>
-        <w:t xml:space="preserve">For example, when </w:t>
+        <w:t xml:space="preserve">the problems we </w:t>
+      </w:r>
+      <w:proofErr w:type="spellStart"/>
+      <w:r>
+        <w:rPr>
+          <w:rFonts w:ascii="Times New Roman" w:hAnsi="Times New Roman" w:cs="Times New Roman"/>
+          <w:sz w:val="32"/>
+          <w:szCs w:val="32"/>
+        </w:rPr>
+        <w:t>encounter.</w:t>
+      </w:r>
+      <w:r>
+        <w:rPr>
+          <w:rFonts w:ascii="Times New Roman" w:hAnsi="Times New Roman" w:cs="Times New Roman"/>
+          <w:sz w:val="32"/>
+          <w:szCs w:val="32"/>
+        </w:rPr>
+        <w:t>For</w:t>
+      </w:r>
+      <w:proofErr w:type="spellEnd"/>
+      <w:r>
+        <w:rPr>
+          <w:rFonts w:ascii="Times New Roman" w:hAnsi="Times New Roman" w:cs="Times New Roman"/>
+          <w:sz w:val="32"/>
+          <w:szCs w:val="32"/>
+        </w:rPr>
+        <w:t xml:space="preserve"> example, when </w:t>
       </w:r>
       <w:r>
         <w:rPr>
@@ -3931,7 +4269,16 @@
           <w:sz w:val="32"/>
           <w:szCs w:val="32"/>
         </w:rPr>
-        <w:t xml:space="preserve"> was on Task 2, I defined obstacles and targets in the game interface</w:t>
+        <w:t xml:space="preserve"> was on Task 2, I defined obstacles and targets in the game </w:t>
+      </w:r>
+      <w:proofErr w:type="spellStart"/>
+      <w:r>
+        <w:rPr>
+          <w:rFonts w:ascii="Times New Roman" w:hAnsi="Times New Roman" w:cs="Times New Roman"/>
+          <w:sz w:val="32"/>
+          <w:szCs w:val="32"/>
+        </w:rPr>
+        <w:t>interface</w:t>
       </w:r>
       <w:r>
         <w:rPr>
@@ -3941,6 +4288,7 @@
         </w:rPr>
         <w:t>in</w:t>
       </w:r>
+      <w:proofErr w:type="spellEnd"/>
       <w:r>
         <w:rPr>
           <w:rFonts w:ascii="Times New Roman" w:hAnsi="Times New Roman" w:cs="Times New Roman"/>
@@ -3987,8 +4335,8 @@
         </w:rPr>
         <w:t>Task5</w:t>
       </w:r>
-      <w:bookmarkStart w:id="29" w:name="OLE_LINK21"/>
-      <w:bookmarkStart w:id="30" w:name="OLE_LINK22"/>
+      <w:bookmarkStart w:id="35" w:name="OLE_LINK21"/>
+      <w:bookmarkStart w:id="36" w:name="OLE_LINK22"/>
       <w:r>
         <w:rPr>
           <w:rFonts w:ascii="Times New Roman" w:hAnsi="Times New Roman" w:cs="Times New Roman" w:hint="eastAsia"/>
@@ -4005,8 +4353,8 @@
         </w:rPr>
         <w:t xml:space="preserve">amend): </w:t>
       </w:r>
-      <w:bookmarkEnd w:id="29"/>
-      <w:bookmarkEnd w:id="30"/>
+      <w:bookmarkEnd w:id="35"/>
+      <w:bookmarkEnd w:id="36"/>
       <w:r>
         <w:rPr>
           <w:rFonts w:ascii="Times New Roman" w:hAnsi="Times New Roman" w:cs="Times New Roman"/>
@@ -4021,8 +4369,18 @@
           <w:sz w:val="36"/>
           <w:szCs w:val="36"/>
         </w:rPr>
-        <w:t>Code the screen of gameActivity</w:t>
-      </w:r>
+        <w:t xml:space="preserve">Code the screen of </w:t>
+      </w:r>
+      <w:proofErr w:type="spellStart"/>
+      <w:r>
+        <w:rPr>
+          <w:rFonts w:ascii="Times New Roman" w:hAnsi="Times New Roman" w:cs="Times New Roman"/>
+          <w:sz w:val="36"/>
+          <w:szCs w:val="36"/>
+        </w:rPr>
+        <w:t>gameActivity</w:t>
+      </w:r>
+      <w:proofErr w:type="spellEnd"/>
       <w:r>
         <w:rPr>
           <w:rFonts w:ascii="Times New Roman" w:hAnsi="Times New Roman" w:cs="Times New Roman" w:hint="eastAsia"/>
@@ -4049,8 +4407,8 @@
           <w:szCs w:val="28"/>
         </w:rPr>
       </w:pPr>
-      <w:bookmarkStart w:id="31" w:name="OLE_LINK19"/>
-      <w:bookmarkStart w:id="32" w:name="OLE_LINK20"/>
+      <w:bookmarkStart w:id="37" w:name="OLE_LINK19"/>
+      <w:bookmarkStart w:id="38" w:name="OLE_LINK20"/>
       <w:r>
         <w:rPr>
           <w:rFonts w:ascii="Times New Roman" w:hAnsi="Times New Roman" w:cs="Times New Roman"/>
@@ -4079,8 +4437,8 @@
         </w:rPr>
         <w:t xml:space="preserve">2hrs </w:t>
       </w:r>
-      <w:bookmarkEnd w:id="31"/>
-      <w:bookmarkEnd w:id="32"/>
+      <w:bookmarkEnd w:id="37"/>
+      <w:bookmarkEnd w:id="38"/>
       <w:r>
         <w:rPr>
           <w:rFonts w:ascii="Times New Roman" w:hAnsi="Times New Roman" w:cs="Times New Roman"/>
@@ -4133,7 +4491,7 @@
           <w:szCs w:val="32"/>
         </w:rPr>
         <w:drawing>
-          <wp:anchor distT="0" distB="0" distL="114300" distR="114300" simplePos="0" relativeHeight="251665408" behindDoc="1" locked="0" layoutInCell="1" allowOverlap="1">
+          <wp:anchor distT="0" distB="0" distL="114300" distR="114300" simplePos="0" relativeHeight="251665408" behindDoc="1" locked="0" layoutInCell="1" allowOverlap="1" wp14:anchorId="56B357B9" wp14:editId="39394054">
             <wp:simplePos x="0" y="0"/>
             <wp:positionH relativeFrom="column">
               <wp:posOffset>-38100</wp:posOffset>
@@ -4216,7 +4574,16 @@
           <w:sz w:val="32"/>
           <w:szCs w:val="32"/>
         </w:rPr>
-        <w:t>dd a control to display scores</w:t>
+        <w:t xml:space="preserve">dd a control to display </w:t>
+      </w:r>
+      <w:proofErr w:type="spellStart"/>
+      <w:r>
+        <w:rPr>
+          <w:rFonts w:ascii="Times New Roman" w:hAnsi="Times New Roman" w:cs="Times New Roman"/>
+          <w:sz w:val="32"/>
+          <w:szCs w:val="32"/>
+        </w:rPr>
+        <w:t>scores</w:t>
       </w:r>
       <w:r>
         <w:rPr>
@@ -4232,23 +4599,50 @@
           <w:sz w:val="32"/>
           <w:szCs w:val="32"/>
         </w:rPr>
-        <w:t>n the top l</w:t>
-      </w:r>
-      <w:r>
-        <w:rPr>
-          <w:rFonts w:ascii="Times New Roman" w:hAnsi="Times New Roman" w:cs="Times New Roman"/>
-          <w:sz w:val="32"/>
-          <w:szCs w:val="32"/>
-        </w:rPr>
-        <w:t>eft corner of the game screen</w:t>
-      </w:r>
-      <w:r>
-        <w:rPr>
-          <w:rFonts w:ascii="Times New Roman" w:hAnsi="Times New Roman" w:cs="Times New Roman"/>
-          <w:sz w:val="32"/>
-          <w:szCs w:val="32"/>
-        </w:rPr>
-        <w:t>.Modify the previously designed game interface</w:t>
+        <w:t>n</w:t>
+      </w:r>
+      <w:proofErr w:type="spellEnd"/>
+      <w:r>
+        <w:rPr>
+          <w:rFonts w:ascii="Times New Roman" w:hAnsi="Times New Roman" w:cs="Times New Roman"/>
+          <w:sz w:val="32"/>
+          <w:szCs w:val="32"/>
+        </w:rPr>
+        <w:t xml:space="preserve"> the top l</w:t>
+      </w:r>
+      <w:r>
+        <w:rPr>
+          <w:rFonts w:ascii="Times New Roman" w:hAnsi="Times New Roman" w:cs="Times New Roman"/>
+          <w:sz w:val="32"/>
+          <w:szCs w:val="32"/>
+        </w:rPr>
+        <w:t xml:space="preserve">eft corner of the game </w:t>
+      </w:r>
+      <w:proofErr w:type="spellStart"/>
+      <w:r>
+        <w:rPr>
+          <w:rFonts w:ascii="Times New Roman" w:hAnsi="Times New Roman" w:cs="Times New Roman"/>
+          <w:sz w:val="32"/>
+          <w:szCs w:val="32"/>
+        </w:rPr>
+        <w:t>screen</w:t>
+      </w:r>
+      <w:r>
+        <w:rPr>
+          <w:rFonts w:ascii="Times New Roman" w:hAnsi="Times New Roman" w:cs="Times New Roman"/>
+          <w:sz w:val="32"/>
+          <w:szCs w:val="32"/>
+        </w:rPr>
+        <w:t>.Modify</w:t>
+      </w:r>
+      <w:proofErr w:type="spellEnd"/>
+      <w:r>
+        <w:rPr>
+          <w:rFonts w:ascii="Times New Roman" w:hAnsi="Times New Roman" w:cs="Times New Roman"/>
+          <w:sz w:val="32"/>
+          <w:szCs w:val="32"/>
+        </w:rPr>
+        <w:t xml:space="preserve"> the previously designed game interface</w:t>
       </w:r>
       <w:r>
         <w:rPr>
@@ -4276,7 +4670,7 @@
           <w:szCs w:val="32"/>
         </w:rPr>
         <w:drawing>
-          <wp:anchor distT="0" distB="0" distL="114300" distR="114300" simplePos="0" relativeHeight="251667456" behindDoc="1" locked="0" layoutInCell="1" allowOverlap="1">
+          <wp:anchor distT="0" distB="0" distL="114300" distR="114300" simplePos="0" relativeHeight="251667456" behindDoc="1" locked="0" layoutInCell="1" allowOverlap="1" wp14:anchorId="6465B479" wp14:editId="2CC97D9E">
             <wp:simplePos x="0" y="0"/>
             <wp:positionH relativeFrom="column">
               <wp:posOffset>1362710</wp:posOffset>
@@ -4345,7 +4739,7 @@
           <w:szCs w:val="32"/>
         </w:rPr>
         <w:drawing>
-          <wp:anchor distT="0" distB="0" distL="114300" distR="114300" simplePos="0" relativeHeight="251666432" behindDoc="1" locked="0" layoutInCell="1" allowOverlap="1">
+          <wp:anchor distT="0" distB="0" distL="114300" distR="114300" simplePos="0" relativeHeight="251666432" behindDoc="1" locked="0" layoutInCell="1" allowOverlap="1" wp14:anchorId="48E4F34F" wp14:editId="12570088">
             <wp:simplePos x="0" y="0"/>
             <wp:positionH relativeFrom="column">
               <wp:posOffset>-27940</wp:posOffset>
@@ -4576,8 +4970,8 @@
           <w:szCs w:val="32"/>
         </w:rPr>
       </w:pPr>
-      <w:bookmarkStart w:id="33" w:name="OLE_LINK31"/>
-      <w:bookmarkStart w:id="34" w:name="OLE_LINK32"/>
+      <w:bookmarkStart w:id="39" w:name="OLE_LINK31"/>
+      <w:bookmarkStart w:id="40" w:name="OLE_LINK32"/>
       <w:r>
         <w:rPr>
           <w:rFonts w:ascii="Times New Roman" w:hAnsi="Times New Roman" w:cs="Times New Roman"/>
@@ -4623,8 +5017,8 @@
         <w:t>30min</w:t>
       </w:r>
     </w:p>
-    <w:bookmarkEnd w:id="33"/>
-    <w:bookmarkEnd w:id="34"/>
+    <w:bookmarkEnd w:id="39"/>
+    <w:bookmarkEnd w:id="40"/>
     <w:p>
       <w:pPr>
         <w:spacing w:line="360" w:lineRule="auto"/>
@@ -4689,8 +5083,8 @@
           <w:szCs w:val="32"/>
         </w:rPr>
       </w:pPr>
-      <w:bookmarkStart w:id="35" w:name="OLE_LINK37"/>
-      <w:bookmarkStart w:id="36" w:name="OLE_LINK38"/>
+      <w:bookmarkStart w:id="41" w:name="OLE_LINK37"/>
+      <w:bookmarkStart w:id="42" w:name="OLE_LINK38"/>
       <w:r>
         <w:rPr>
           <w:rFonts w:ascii="Times New Roman" w:hAnsi="Times New Roman" w:cs="Times New Roman"/>
@@ -4744,8 +5138,8 @@
         <w:t>30min</w:t>
       </w:r>
     </w:p>
-    <w:bookmarkEnd w:id="35"/>
-    <w:bookmarkEnd w:id="36"/>
+    <w:bookmarkEnd w:id="41"/>
+    <w:bookmarkEnd w:id="42"/>
     <w:p>
       <w:pPr>
         <w:spacing w:line="360" w:lineRule="auto"/>
@@ -4817,8 +5211,8 @@
           <w:szCs w:val="32"/>
         </w:rPr>
       </w:pPr>
-      <w:bookmarkStart w:id="37" w:name="OLE_LINK41"/>
-      <w:bookmarkStart w:id="38" w:name="OLE_LINK42"/>
+      <w:bookmarkStart w:id="43" w:name="OLE_LINK41"/>
+      <w:bookmarkStart w:id="44" w:name="OLE_LINK42"/>
       <w:r>
         <w:rPr>
           <w:rFonts w:ascii="Times New Roman" w:hAnsi="Times New Roman" w:cs="Times New Roman"/>
@@ -4872,24 +5266,78 @@
         <w:t>rs</w:t>
       </w:r>
     </w:p>
-    <w:bookmarkEnd w:id="37"/>
-    <w:bookmarkEnd w:id="38"/>
-    <w:p>
-      <w:pPr>
-        <w:spacing w:line="360" w:lineRule="auto"/>
-        <w:rPr>
-          <w:rFonts w:ascii="Times New Roman" w:hAnsi="Times New Roman" w:cs="Times New Roman"/>
-          <w:sz w:val="32"/>
-          <w:szCs w:val="32"/>
-        </w:rPr>
-      </w:pPr>
-      <w:r>
-        <w:rPr>
-          <w:rFonts w:ascii="Times New Roman" w:hAnsi="Times New Roman" w:cs="Times New Roman"/>
-          <w:sz w:val="32"/>
-          <w:szCs w:val="32"/>
-        </w:rPr>
-        <w:t>Object as the parent class of visible objects in canvas is added in this task, the DrawRectangle class represents obstacles and endGamebar. And the DrawCircle class represents both targets and ball.</w:t>
+    <w:bookmarkEnd w:id="43"/>
+    <w:bookmarkEnd w:id="44"/>
+    <w:p>
+      <w:pPr>
+        <w:spacing w:line="360" w:lineRule="auto"/>
+        <w:rPr>
+          <w:rFonts w:ascii="Times New Roman" w:hAnsi="Times New Roman" w:cs="Times New Roman"/>
+          <w:sz w:val="32"/>
+          <w:szCs w:val="32"/>
+        </w:rPr>
+      </w:pPr>
+      <w:r>
+        <w:rPr>
+          <w:rFonts w:ascii="Times New Roman" w:hAnsi="Times New Roman" w:cs="Times New Roman"/>
+          <w:sz w:val="32"/>
+          <w:szCs w:val="32"/>
+        </w:rPr>
+        <w:t xml:space="preserve">Object as the parent class of visible objects in canvas is added in this task, the </w:t>
+      </w:r>
+      <w:proofErr w:type="spellStart"/>
+      <w:r>
+        <w:rPr>
+          <w:rFonts w:ascii="Times New Roman" w:hAnsi="Times New Roman" w:cs="Times New Roman"/>
+          <w:sz w:val="32"/>
+          <w:szCs w:val="32"/>
+        </w:rPr>
+        <w:t>DrawRectangle</w:t>
+      </w:r>
+      <w:proofErr w:type="spellEnd"/>
+      <w:r>
+        <w:rPr>
+          <w:rFonts w:ascii="Times New Roman" w:hAnsi="Times New Roman" w:cs="Times New Roman"/>
+          <w:sz w:val="32"/>
+          <w:szCs w:val="32"/>
+        </w:rPr>
+        <w:t xml:space="preserve"> class represents obstacles and </w:t>
+      </w:r>
+      <w:proofErr w:type="spellStart"/>
+      <w:r>
+        <w:rPr>
+          <w:rFonts w:ascii="Times New Roman" w:hAnsi="Times New Roman" w:cs="Times New Roman"/>
+          <w:sz w:val="32"/>
+          <w:szCs w:val="32"/>
+        </w:rPr>
+        <w:t>endGamebar</w:t>
+      </w:r>
+      <w:proofErr w:type="spellEnd"/>
+      <w:r>
+        <w:rPr>
+          <w:rFonts w:ascii="Times New Roman" w:hAnsi="Times New Roman" w:cs="Times New Roman"/>
+          <w:sz w:val="32"/>
+          <w:szCs w:val="32"/>
+        </w:rPr>
+        <w:t xml:space="preserve">. And the </w:t>
+      </w:r>
+      <w:proofErr w:type="spellStart"/>
+      <w:r>
+        <w:rPr>
+          <w:rFonts w:ascii="Times New Roman" w:hAnsi="Times New Roman" w:cs="Times New Roman"/>
+          <w:sz w:val="32"/>
+          <w:szCs w:val="32"/>
+        </w:rPr>
+        <w:t>DrawCircle</w:t>
+      </w:r>
+      <w:proofErr w:type="spellEnd"/>
+      <w:r>
+        <w:rPr>
+          <w:rFonts w:ascii="Times New Roman" w:hAnsi="Times New Roman" w:cs="Times New Roman"/>
+          <w:sz w:val="32"/>
+          <w:szCs w:val="32"/>
+        </w:rPr>
+        <w:t xml:space="preserve"> class represents both targets and ball.</w:t>
       </w:r>
     </w:p>
     <w:p>
@@ -4945,8 +5393,8 @@
           <w:szCs w:val="32"/>
         </w:rPr>
       </w:pPr>
-      <w:bookmarkStart w:id="39" w:name="OLE_LINK47"/>
-      <w:bookmarkStart w:id="40" w:name="OLE_LINK48"/>
+      <w:bookmarkStart w:id="45" w:name="OLE_LINK47"/>
+      <w:bookmarkStart w:id="46" w:name="OLE_LINK48"/>
       <w:r>
         <w:rPr>
           <w:rFonts w:ascii="Times New Roman" w:hAnsi="Times New Roman" w:cs="Times New Roman"/>
@@ -5001,8 +5449,8 @@
         <w:t>3hrs</w:t>
       </w:r>
     </w:p>
-    <w:bookmarkEnd w:id="39"/>
-    <w:bookmarkEnd w:id="40"/>
+    <w:bookmarkEnd w:id="45"/>
+    <w:bookmarkEnd w:id="46"/>
     <w:p>
       <w:pPr>
         <w:spacing w:line="360" w:lineRule="auto"/>
@@ -5140,7 +5588,7 @@
           <w:szCs w:val="32"/>
         </w:rPr>
         <w:drawing>
-          <wp:anchor distT="0" distB="0" distL="114300" distR="114300" simplePos="0" relativeHeight="251669504" behindDoc="1" locked="0" layoutInCell="1" allowOverlap="1">
+          <wp:anchor distT="0" distB="0" distL="114300" distR="114300" simplePos="0" relativeHeight="251669504" behindDoc="1" locked="0" layoutInCell="1" allowOverlap="1" wp14:anchorId="2EBC2B49" wp14:editId="03D56D1C">
             <wp:simplePos x="0" y="0"/>
             <wp:positionH relativeFrom="column">
               <wp:posOffset>1414145</wp:posOffset>
@@ -5211,7 +5659,7 @@
           <w:szCs w:val="32"/>
         </w:rPr>
         <w:drawing>
-          <wp:anchor distT="0" distB="0" distL="114300" distR="114300" simplePos="0" relativeHeight="251668480" behindDoc="1" locked="0" layoutInCell="1" allowOverlap="1">
+          <wp:anchor distT="0" distB="0" distL="114300" distR="114300" simplePos="0" relativeHeight="251668480" behindDoc="1" locked="0" layoutInCell="1" allowOverlap="1" wp14:anchorId="2DC779A1" wp14:editId="5891E0A4">
             <wp:simplePos x="0" y="0"/>
             <wp:positionH relativeFrom="column">
               <wp:posOffset>-48895</wp:posOffset>
@@ -5589,6 +6037,7 @@
         </w:rPr>
         <w:t xml:space="preserve">The </w:t>
       </w:r>
+      <w:proofErr w:type="spellStart"/>
       <w:r>
         <w:rPr>
           <w:rFonts w:ascii="Times New Roman" w:hAnsi="Times New Roman" w:cs="Times New Roman" w:hint="eastAsia"/>
@@ -5603,7 +6052,16 @@
           <w:sz w:val="32"/>
           <w:szCs w:val="32"/>
         </w:rPr>
-        <w:t xml:space="preserve">object has the following characteristics: 1. When the ball touches the </w:t>
+        <w:t>object</w:t>
+      </w:r>
+      <w:proofErr w:type="spellEnd"/>
+      <w:r>
+        <w:rPr>
+          <w:rFonts w:ascii="Times New Roman" w:hAnsi="Times New Roman" w:cs="Times New Roman"/>
+          <w:sz w:val="32"/>
+          <w:szCs w:val="32"/>
+        </w:rPr>
+        <w:t xml:space="preserve"> has the following characteristics: 1. When the ball touches the </w:t>
       </w:r>
       <w:r>
         <w:rPr>
@@ -5619,7 +6077,16 @@
           <w:sz w:val="32"/>
           <w:szCs w:val="32"/>
         </w:rPr>
-        <w:t xml:space="preserve"> object, the s</w:t>
+        <w:t xml:space="preserve"> object, the </w:t>
+      </w:r>
+      <w:proofErr w:type="spellStart"/>
+      <w:r>
+        <w:rPr>
+          <w:rFonts w:ascii="Times New Roman" w:hAnsi="Times New Roman" w:cs="Times New Roman"/>
+          <w:sz w:val="32"/>
+          <w:szCs w:val="32"/>
+        </w:rPr>
+        <w:t>s</w:t>
       </w:r>
       <w:r>
         <w:rPr>
@@ -5629,6 +6096,7 @@
         </w:rPr>
         <w:t>reward</w:t>
       </w:r>
+      <w:proofErr w:type="spellEnd"/>
       <w:r>
         <w:rPr>
           <w:rFonts w:ascii="Times New Roman" w:hAnsi="Times New Roman" w:cs="Times New Roman"/>
@@ -5693,7 +6161,7 @@
           <w:szCs w:val="32"/>
         </w:rPr>
         <w:drawing>
-          <wp:anchor distT="0" distB="0" distL="114300" distR="114300" simplePos="0" relativeHeight="251671552" behindDoc="1" locked="0" layoutInCell="1" allowOverlap="1">
+          <wp:anchor distT="0" distB="0" distL="114300" distR="114300" simplePos="0" relativeHeight="251671552" behindDoc="1" locked="0" layoutInCell="1" allowOverlap="1" wp14:anchorId="6F63D488" wp14:editId="63DD6741">
             <wp:simplePos x="0" y="0"/>
             <wp:positionH relativeFrom="column">
               <wp:posOffset>1452880</wp:posOffset>
@@ -5764,7 +6232,7 @@
           <w:szCs w:val="32"/>
         </w:rPr>
         <w:drawing>
-          <wp:anchor distT="0" distB="0" distL="114300" distR="114300" simplePos="0" relativeHeight="251670528" behindDoc="1" locked="0" layoutInCell="1" allowOverlap="1">
+          <wp:anchor distT="0" distB="0" distL="114300" distR="114300" simplePos="0" relativeHeight="251670528" behindDoc="1" locked="0" layoutInCell="1" allowOverlap="1" wp14:anchorId="3FCF2093" wp14:editId="082179D4">
             <wp:simplePos x="0" y="0"/>
             <wp:positionH relativeFrom="column">
               <wp:posOffset>-29845</wp:posOffset>
@@ -5913,7 +6381,25 @@
           <w:sz w:val="32"/>
           <w:szCs w:val="32"/>
         </w:rPr>
-        <w:t>1. Androdex test: touch the square obstacle to rebound, touch the Yellow scoring circle, the circle disappears, and the ball continues to roll.</w:t>
+        <w:t xml:space="preserve">1. </w:t>
+      </w:r>
+      <w:proofErr w:type="spellStart"/>
+      <w:r>
+        <w:rPr>
+          <w:rFonts w:ascii="Times New Roman" w:hAnsi="Times New Roman" w:cs="Times New Roman"/>
+          <w:sz w:val="32"/>
+          <w:szCs w:val="32"/>
+        </w:rPr>
+        <w:t>Androdex</w:t>
+      </w:r>
+      <w:proofErr w:type="spellEnd"/>
+      <w:r>
+        <w:rPr>
+          <w:rFonts w:ascii="Times New Roman" w:hAnsi="Times New Roman" w:cs="Times New Roman"/>
+          <w:sz w:val="32"/>
+          <w:szCs w:val="32"/>
+        </w:rPr>
+        <w:t xml:space="preserve"> test: touch the square obstacle to rebound, touch the Yellow scoring circle, the circle disappears, and the ball continues to roll.</w:t>
       </w:r>
     </w:p>
     <w:p>
@@ -6310,7 +6796,17 @@
           <w:sz w:val="32"/>
           <w:szCs w:val="32"/>
         </w:rPr>
-        <w:t>3. Swipefingers</w:t>
+        <w:t xml:space="preserve">3. </w:t>
+      </w:r>
+      <w:proofErr w:type="spellStart"/>
+      <w:r>
+        <w:rPr>
+          <w:rFonts w:ascii="Times New Roman" w:hAnsi="Times New Roman" w:cs="Times New Roman"/>
+          <w:bCs/>
+          <w:sz w:val="32"/>
+          <w:szCs w:val="32"/>
+        </w:rPr>
+        <w:t>Swipefingers</w:t>
       </w:r>
       <w:r>
         <w:rPr>
@@ -6321,6 +6817,7 @@
         </w:rPr>
         <w:t>can</w:t>
       </w:r>
+      <w:proofErr w:type="spellEnd"/>
       <w:r>
         <w:rPr>
           <w:rFonts w:ascii="Times New Roman" w:hAnsi="Times New Roman" w:cs="Times New Roman"/>
@@ -6523,8 +7020,8 @@
         <w:rPr>
           <w:noProof/>
         </w:rPr>
-        <w:pict>
-          <v:shape id="_x0000_s1027" type="#_x0000_t75" alt="" style="position:absolute;margin-left:0;margin-top:30.8pt;width:206.75pt;height:290.2pt;z-index:251673600;mso-wrap-edited:f">
+        <w:pict w14:anchorId="074B6601">
+          <v:shape id="_x0000_s1027" type="#_x0000_t75" alt="" style="position:absolute;margin-left:0;margin-top:30.8pt;width:206.75pt;height:290.2pt;z-index:251673600;mso-wrap-edited:f;mso-width-percent:0;mso-height-percent:0;mso-width-percent:0;mso-height-percent:0">
             <v:imagedata r:id="rId12" o:title="uidesign-03"/>
             <w10:wrap type="square"/>
           </v:shape>
@@ -6562,8 +7059,8 @@
           <w:sz w:val="32"/>
           <w:szCs w:val="32"/>
         </w:rPr>
-        <w:pict>
-          <v:shape id="Ink 28" o:spid="_x0000_s1026" type="#_x0000_t75" alt="" style="position:absolute;margin-left:-11.95pt;margin-top:96.75pt;width:79.05pt;height:39pt;z-index:251676672;visibility:visible;mso-wrap-edited:f">
+        <w:pict w14:anchorId="53642DBD">
+          <v:shape id="Ink 28" o:spid="_x0000_s1026" type="#_x0000_t75" alt="" style="position:absolute;margin-left:-11.95pt;margin-top:96.75pt;width:79.05pt;height:39pt;z-index:251676672;visibility:visible;mso-wrap-edited:f;mso-width-percent:0;mso-height-percent:0;mso-width-percent:0;mso-height-percent:0">
             <v:imagedata r:id="rId20" o:title=""/>
             <o:lock v:ext="edit" rotation="t" aspectratio="f"/>
           </v:shape>
@@ -6579,7 +7076,7 @@
           <w:szCs w:val="32"/>
         </w:rPr>
         <w:drawing>
-          <wp:inline distT="0" distB="0" distL="0" distR="0">
+          <wp:inline distT="0" distB="0" distL="0" distR="0" wp14:anchorId="15E5238A" wp14:editId="129121E7">
             <wp:extent cx="1700011" cy="3472010"/>
             <wp:effectExtent l="0" t="0" r="0" b="0"/>
             <wp:docPr id="22" name="Picture 22"/>
@@ -6597,7 +7094,7 @@
                     <a:blip r:embed="rId21" cstate="print">
                       <a:extLst>
                         <a:ext uri="{28A0092B-C50C-407E-A947-70E740481C1C}">
-                          <a14:useLocalDpi xmlns:a14="http://schemas.microsoft.com/office/drawing/2010/main" xmlns:wps="http://schemas.microsoft.com/office/word/2010/wordprocessingShape" xmlns:wpi="http://schemas.microsoft.com/office/word/2010/wordprocessingInk" xmlns:wpg="http://schemas.microsoft.com/office/word/2010/wordprocessingGroup" xmlns:w16se="http://schemas.microsoft.com/office/word/2015/wordml/symex" xmlns:w16="http://schemas.microsoft.com/office/word/2018/wordml" xmlns:w16cid="http://schemas.microsoft.com/office/word/2016/wordml/cid" xmlns:w16cex="http://schemas.microsoft.com/office/word/2018/wordml/cex" xmlns:w15="http://schemas.microsoft.com/office/word/2012/wordml" xmlns:w14="http://schemas.microsoft.com/office/word/2010/wordml" xmlns:w="http://schemas.openxmlformats.org/wordprocessingml/2006/main" xmlns:w10="urn:schemas-microsoft-com:office:word" xmlns:wp14="http://schemas.microsoft.com/office/word/2010/wordprocessingDrawing" xmlns:v="urn:schemas-microsoft-com:vml" xmlns:o="urn:schemas-microsoft-com:office:office" xmlns:am3d="http://schemas.microsoft.com/office/drawing/2017/model3d" xmlns:aink="http://schemas.microsoft.com/office/drawing/2016/ink" xmlns:mc="http://schemas.openxmlformats.org/markup-compatibility/2006" xmlns:cx8="http://schemas.microsoft.com/office/drawing/2016/5/14/chartex" xmlns:cx7="http://schemas.microsoft.com/office/drawing/2016/5/13/chartex" xmlns:cx6="http://schemas.microsoft.com/office/drawing/2016/5/12/chartex" xmlns:cx5="http://schemas.microsoft.com/office/drawing/2016/5/11/chartex" xmlns:cx4="http://schemas.microsoft.com/office/drawing/2016/5/10/chartex" xmlns:cx3="http://schemas.microsoft.com/office/drawing/2016/5/9/chartex" xmlns:cx2="http://schemas.microsoft.com/office/drawing/2015/10/21/chartex" xmlns:cx1="http://schemas.microsoft.com/office/drawing/2015/9/8/chartex" xmlns:cx="http://schemas.microsoft.com/office/drawing/2014/chartex" xmlns:wpc="http://schemas.microsoft.com/office/word/2010/wordprocessingCanvas" xmlns="" val="0"/>
+                          <a14:useLocalDpi xmlns:a14="http://schemas.microsoft.com/office/drawing/2010/main" val="0"/>
                         </a:ext>
                       </a:extLst>
                     </a:blip>
@@ -6620,8 +7117,8 @@
           </wp:inline>
         </w:drawing>
       </w:r>
-      <w:bookmarkStart w:id="41" w:name="OLE_LINK27"/>
-      <w:bookmarkStart w:id="42" w:name="OLE_LINK28"/>
+      <w:bookmarkStart w:id="47" w:name="OLE_LINK27"/>
+      <w:bookmarkStart w:id="48" w:name="OLE_LINK28"/>
     </w:p>
     <w:p>
       <w:pPr>
@@ -6656,8 +7153,8 @@
         </w:rPr>
         <w:t xml:space="preserve">Release </w:t>
       </w:r>
-      <w:bookmarkStart w:id="43" w:name="OLE_LINK23"/>
-      <w:bookmarkStart w:id="44" w:name="OLE_LINK24"/>
+      <w:bookmarkStart w:id="49" w:name="OLE_LINK23"/>
+      <w:bookmarkStart w:id="50" w:name="OLE_LINK24"/>
       <w:r>
         <w:rPr>
           <w:rFonts w:ascii="Times New Roman" w:hAnsi="Times New Roman" w:cs="Times New Roman"/>
@@ -6678,8 +7175,8 @@
         </w:rPr>
         <w:t>ersion</w:t>
       </w:r>
-      <w:bookmarkEnd w:id="43"/>
-      <w:bookmarkEnd w:id="44"/>
+      <w:bookmarkEnd w:id="49"/>
+      <w:bookmarkEnd w:id="50"/>
       <w:r>
         <w:rPr>
           <w:rFonts w:ascii="Times New Roman" w:hAnsi="Times New Roman" w:cs="Times New Roman"/>
@@ -6701,8 +7198,8 @@
         <w:t>.0</w:t>
       </w:r>
     </w:p>
-    <w:bookmarkEnd w:id="41"/>
-    <w:bookmarkEnd w:id="42"/>
+    <w:bookmarkEnd w:id="47"/>
+    <w:bookmarkEnd w:id="48"/>
     <w:p>
       <w:pPr>
         <w:spacing w:line="360" w:lineRule="auto"/>
@@ -7168,6 +7665,498 @@
         </w:rPr>
         <w:t>ball operation can be carried out. After the ball touches the top, it will jump to the game end interface, and the bottom of the end interface can return to the game home page. The jump of each page meets the expected setting.</w:t>
       </w:r>
+    </w:p>
+    <w:p>
+      <w:pPr>
+        <w:spacing w:line="360" w:lineRule="auto"/>
+        <w:rPr>
+          <w:rFonts w:ascii="Times New Roman" w:hAnsi="Times New Roman" w:cs="Times New Roman"/>
+          <w:sz w:val="32"/>
+          <w:szCs w:val="32"/>
+        </w:rPr>
+      </w:pPr>
+    </w:p>
+    <w:p>
+      <w:pPr>
+        <w:spacing w:line="360" w:lineRule="auto"/>
+        <w:rPr>
+          <w:rFonts w:ascii="Times New Roman" w:hAnsi="Times New Roman" w:cs="Times New Roman"/>
+          <w:sz w:val="36"/>
+          <w:szCs w:val="36"/>
+        </w:rPr>
+      </w:pPr>
+      <w:r>
+        <w:rPr>
+          <w:rFonts w:ascii="Times New Roman" w:hAnsi="Times New Roman" w:cs="Times New Roman"/>
+          <w:sz w:val="36"/>
+          <w:szCs w:val="36"/>
+        </w:rPr>
+        <w:t xml:space="preserve">Task19: </w:t>
+      </w:r>
+      <w:r>
+        <w:rPr>
+          <w:rFonts w:ascii="Times New Roman" w:hAnsi="Times New Roman" w:cs="Times New Roman"/>
+          <w:sz w:val="36"/>
+          <w:szCs w:val="36"/>
+        </w:rPr>
+        <w:t>Display Top 5 in score screen</w:t>
+      </w:r>
+    </w:p>
+    <w:p>
+      <w:pPr>
+        <w:spacing w:line="360" w:lineRule="auto"/>
+        <w:rPr>
+          <w:rFonts w:ascii="Times New Roman" w:hAnsi="Times New Roman" w:cs="Times New Roman"/>
+          <w:sz w:val="32"/>
+          <w:szCs w:val="32"/>
+        </w:rPr>
+      </w:pPr>
+      <w:bookmarkStart w:id="51" w:name="OLE_LINK43"/>
+      <w:bookmarkStart w:id="52" w:name="OLE_LINK44"/>
+      <w:r>
+        <w:rPr>
+          <w:rFonts w:ascii="Times New Roman" w:hAnsi="Times New Roman" w:cs="Times New Roman"/>
+          <w:b/>
+          <w:bCs/>
+          <w:sz w:val="32"/>
+          <w:szCs w:val="32"/>
+        </w:rPr>
+        <w:t>E</w:t>
+      </w:r>
+      <w:r>
+        <w:rPr>
+          <w:rFonts w:ascii="Times New Roman" w:hAnsi="Times New Roman" w:cs="Times New Roman"/>
+          <w:b/>
+          <w:bCs/>
+          <w:sz w:val="32"/>
+          <w:szCs w:val="32"/>
+        </w:rPr>
+        <w:t>TA:</w:t>
+      </w:r>
+      <w:r>
+        <w:rPr>
+          <w:rFonts w:ascii="Times New Roman" w:hAnsi="Times New Roman" w:cs="Times New Roman"/>
+          <w:sz w:val="32"/>
+          <w:szCs w:val="32"/>
+        </w:rPr>
+        <w:t>2</w:t>
+      </w:r>
+      <w:r>
+        <w:rPr>
+          <w:rFonts w:ascii="Times New Roman" w:hAnsi="Times New Roman" w:cs="Times New Roman" w:hint="eastAsia"/>
+          <w:sz w:val="32"/>
+          <w:szCs w:val="32"/>
+        </w:rPr>
+        <w:t xml:space="preserve">hrs </w:t>
+      </w:r>
+      <w:r>
+        <w:rPr>
+          <w:rFonts w:ascii="Times New Roman" w:hAnsi="Times New Roman" w:cs="Times New Roman"/>
+          <w:b/>
+          <w:bCs/>
+          <w:sz w:val="32"/>
+          <w:szCs w:val="32"/>
+        </w:rPr>
+        <w:t>Actual:</w:t>
+      </w:r>
+      <w:r>
+        <w:rPr>
+          <w:rFonts w:ascii="Times New Roman" w:hAnsi="Times New Roman" w:cs="Times New Roman"/>
+          <w:sz w:val="32"/>
+          <w:szCs w:val="32"/>
+        </w:rPr>
+        <w:t>3hrs</w:t>
+      </w:r>
+    </w:p>
+    <w:bookmarkEnd w:id="51"/>
+    <w:bookmarkEnd w:id="52"/>
+    <w:p>
+      <w:pPr>
+        <w:spacing w:line="360" w:lineRule="auto"/>
+        <w:rPr>
+          <w:rFonts w:ascii="Times New Roman" w:hAnsi="Times New Roman" w:cs="Times New Roman"/>
+          <w:sz w:val="32"/>
+          <w:szCs w:val="32"/>
+        </w:rPr>
+      </w:pPr>
+      <w:r>
+        <w:rPr>
+          <w:rFonts w:ascii="Times New Roman" w:hAnsi="Times New Roman" w:cs="Times New Roman"/>
+          <w:sz w:val="32"/>
+          <w:szCs w:val="32"/>
+        </w:rPr>
+        <w:t xml:space="preserve">I try a lot of methods. First, I save and sort the scores in </w:t>
+      </w:r>
+      <w:proofErr w:type="spellStart"/>
+      <w:r>
+        <w:rPr>
+          <w:rFonts w:ascii="Times New Roman" w:hAnsi="Times New Roman" w:cs="Times New Roman" w:hint="eastAsia"/>
+          <w:sz w:val="32"/>
+          <w:szCs w:val="32"/>
+        </w:rPr>
+        <w:t>G</w:t>
+      </w:r>
+      <w:r>
+        <w:rPr>
+          <w:rFonts w:ascii="Times New Roman" w:hAnsi="Times New Roman" w:cs="Times New Roman"/>
+          <w:sz w:val="32"/>
+          <w:szCs w:val="32"/>
+        </w:rPr>
+        <w:t>ame</w:t>
+      </w:r>
+      <w:r>
+        <w:rPr>
+          <w:rFonts w:ascii="Times New Roman" w:hAnsi="Times New Roman" w:cs="Times New Roman" w:hint="eastAsia"/>
+          <w:sz w:val="32"/>
+          <w:szCs w:val="32"/>
+        </w:rPr>
+        <w:t>A</w:t>
+      </w:r>
+      <w:r>
+        <w:rPr>
+          <w:rFonts w:ascii="Times New Roman" w:hAnsi="Times New Roman" w:cs="Times New Roman"/>
+          <w:sz w:val="32"/>
+          <w:szCs w:val="32"/>
+        </w:rPr>
+        <w:t>ctivity</w:t>
+      </w:r>
+      <w:proofErr w:type="spellEnd"/>
+      <w:r>
+        <w:rPr>
+          <w:rFonts w:ascii="Times New Roman" w:hAnsi="Times New Roman" w:cs="Times New Roman"/>
+          <w:sz w:val="32"/>
+          <w:szCs w:val="32"/>
+        </w:rPr>
+        <w:t xml:space="preserve">, and then the ranking interface scores at the end of the game are sorted from high to low. </w:t>
+      </w:r>
+      <w:r>
+        <w:rPr>
+          <w:rFonts w:ascii="Times New Roman" w:hAnsi="Times New Roman" w:cs="Times New Roman"/>
+          <w:sz w:val="32"/>
+          <w:szCs w:val="32"/>
+        </w:rPr>
+        <w:t>Besides, I</w:t>
+      </w:r>
+      <w:r>
+        <w:rPr>
+          <w:rFonts w:ascii="Times New Roman" w:hAnsi="Times New Roman" w:cs="Times New Roman"/>
+          <w:sz w:val="32"/>
+          <w:szCs w:val="32"/>
+        </w:rPr>
+        <w:t xml:space="preserve"> integrated the previous </w:t>
+      </w:r>
+      <w:proofErr w:type="spellStart"/>
+      <w:r>
+        <w:rPr>
+          <w:rFonts w:ascii="Times New Roman" w:hAnsi="Times New Roman" w:cs="Times New Roman" w:hint="eastAsia"/>
+          <w:sz w:val="32"/>
+          <w:szCs w:val="32"/>
+        </w:rPr>
+        <w:t>G</w:t>
+      </w:r>
+      <w:r>
+        <w:rPr>
+          <w:rFonts w:ascii="Times New Roman" w:hAnsi="Times New Roman" w:cs="Times New Roman"/>
+          <w:sz w:val="32"/>
+          <w:szCs w:val="32"/>
+        </w:rPr>
+        <w:t>ame</w:t>
+      </w:r>
+      <w:r>
+        <w:rPr>
+          <w:rFonts w:ascii="Times New Roman" w:hAnsi="Times New Roman" w:cs="Times New Roman" w:hint="eastAsia"/>
+          <w:sz w:val="32"/>
+          <w:szCs w:val="32"/>
+        </w:rPr>
+        <w:t>O</w:t>
+      </w:r>
+      <w:r>
+        <w:rPr>
+          <w:rFonts w:ascii="Times New Roman" w:hAnsi="Times New Roman" w:cs="Times New Roman"/>
+          <w:sz w:val="32"/>
+          <w:szCs w:val="32"/>
+        </w:rPr>
+        <w:t>ver</w:t>
+      </w:r>
+      <w:proofErr w:type="spellEnd"/>
+      <w:r>
+        <w:rPr>
+          <w:rFonts w:ascii="Times New Roman" w:hAnsi="Times New Roman" w:cs="Times New Roman"/>
+          <w:sz w:val="32"/>
+          <w:szCs w:val="32"/>
+        </w:rPr>
+        <w:t xml:space="preserve"> interface with the </w:t>
+      </w:r>
+      <w:r>
+        <w:rPr>
+          <w:rFonts w:ascii="Times New Roman" w:hAnsi="Times New Roman" w:cs="Times New Roman" w:hint="eastAsia"/>
+          <w:sz w:val="32"/>
+          <w:szCs w:val="32"/>
+        </w:rPr>
+        <w:t>R</w:t>
+      </w:r>
+      <w:r>
+        <w:rPr>
+          <w:rFonts w:ascii="Times New Roman" w:hAnsi="Times New Roman" w:cs="Times New Roman"/>
+          <w:sz w:val="32"/>
+          <w:szCs w:val="32"/>
+        </w:rPr>
+        <w:t>anking interface</w:t>
+      </w:r>
+      <w:r>
+        <w:rPr>
+          <w:rFonts w:ascii="Times New Roman" w:hAnsi="Times New Roman" w:cs="Times New Roman"/>
+          <w:sz w:val="32"/>
+          <w:szCs w:val="32"/>
+        </w:rPr>
+        <w:t>.</w:t>
+      </w:r>
+    </w:p>
+    <w:p>
+      <w:pPr>
+        <w:spacing w:line="360" w:lineRule="auto"/>
+        <w:rPr>
+          <w:rFonts w:ascii="Times New Roman" w:hAnsi="Times New Roman" w:cs="Times New Roman"/>
+          <w:sz w:val="32"/>
+          <w:szCs w:val="32"/>
+        </w:rPr>
+      </w:pPr>
+    </w:p>
+    <w:p>
+      <w:pPr>
+        <w:spacing w:line="360" w:lineRule="auto"/>
+        <w:rPr>
+          <w:rFonts w:ascii="Times New Roman" w:hAnsi="Times New Roman" w:cs="Times New Roman"/>
+          <w:sz w:val="36"/>
+          <w:szCs w:val="36"/>
+        </w:rPr>
+      </w:pPr>
+      <w:r>
+        <w:rPr>
+          <w:rFonts w:ascii="Times New Roman" w:hAnsi="Times New Roman" w:cs="Times New Roman"/>
+          <w:sz w:val="36"/>
+          <w:szCs w:val="36"/>
+        </w:rPr>
+        <w:t xml:space="preserve">Task20: </w:t>
+      </w:r>
+      <w:r>
+        <w:rPr>
+          <w:rFonts w:ascii="Times New Roman" w:hAnsi="Times New Roman" w:cs="Times New Roman"/>
+          <w:sz w:val="36"/>
+          <w:szCs w:val="36"/>
+        </w:rPr>
+        <w:t>Test Top 5 in score screen</w:t>
+      </w:r>
+    </w:p>
+    <w:p>
+      <w:pPr>
+        <w:spacing w:line="360" w:lineRule="auto"/>
+        <w:rPr>
+          <w:rFonts w:ascii="Times New Roman" w:hAnsi="Times New Roman" w:cs="Times New Roman"/>
+          <w:sz w:val="32"/>
+          <w:szCs w:val="32"/>
+        </w:rPr>
+      </w:pPr>
+      <w:r>
+        <w:rPr>
+          <w:rFonts w:ascii="Times New Roman" w:hAnsi="Times New Roman" w:cs="Times New Roman"/>
+          <w:b/>
+          <w:bCs/>
+          <w:sz w:val="32"/>
+          <w:szCs w:val="32"/>
+        </w:rPr>
+        <w:t>E</w:t>
+      </w:r>
+      <w:r>
+        <w:rPr>
+          <w:rFonts w:ascii="Times New Roman" w:hAnsi="Times New Roman" w:cs="Times New Roman"/>
+          <w:b/>
+          <w:bCs/>
+          <w:sz w:val="32"/>
+          <w:szCs w:val="32"/>
+        </w:rPr>
+        <w:t>TA:</w:t>
+      </w:r>
+      <w:r>
+        <w:rPr>
+          <w:rFonts w:ascii="Times New Roman" w:hAnsi="Times New Roman" w:cs="Times New Roman"/>
+          <w:sz w:val="32"/>
+          <w:szCs w:val="32"/>
+        </w:rPr>
+        <w:t>1</w:t>
+      </w:r>
+      <w:r>
+        <w:rPr>
+          <w:rFonts w:ascii="Times New Roman" w:hAnsi="Times New Roman" w:cs="Times New Roman" w:hint="eastAsia"/>
+          <w:sz w:val="32"/>
+          <w:szCs w:val="32"/>
+        </w:rPr>
+        <w:t xml:space="preserve">hrs </w:t>
+      </w:r>
+      <w:r>
+        <w:rPr>
+          <w:rFonts w:ascii="Times New Roman" w:hAnsi="Times New Roman" w:cs="Times New Roman"/>
+          <w:b/>
+          <w:bCs/>
+          <w:sz w:val="32"/>
+          <w:szCs w:val="32"/>
+        </w:rPr>
+        <w:t>Actual:</w:t>
+      </w:r>
+    </w:p>
+    <w:p>
+      <w:pPr>
+        <w:spacing w:line="360" w:lineRule="auto"/>
+        <w:rPr>
+          <w:rFonts w:ascii="Times New Roman" w:hAnsi="Times New Roman" w:cs="Times New Roman"/>
+          <w:sz w:val="36"/>
+          <w:szCs w:val="36"/>
+        </w:rPr>
+      </w:pPr>
+    </w:p>
+    <w:p>
+      <w:pPr>
+        <w:spacing w:line="360" w:lineRule="auto"/>
+        <w:rPr>
+          <w:rFonts w:ascii="Times New Roman" w:hAnsi="Times New Roman" w:cs="Times New Roman"/>
+          <w:sz w:val="28"/>
+          <w:szCs w:val="28"/>
+        </w:rPr>
+      </w:pPr>
+    </w:p>
+    <w:p>
+      <w:pPr>
+        <w:spacing w:line="360" w:lineRule="auto"/>
+        <w:rPr>
+          <w:rFonts w:ascii="Times New Roman" w:hAnsi="Times New Roman" w:cs="Times New Roman"/>
+          <w:sz w:val="36"/>
+          <w:szCs w:val="36"/>
+        </w:rPr>
+      </w:pPr>
+      <w:r>
+        <w:rPr>
+          <w:rFonts w:ascii="Times New Roman" w:hAnsi="Times New Roman" w:cs="Times New Roman"/>
+          <w:sz w:val="36"/>
+          <w:szCs w:val="36"/>
+        </w:rPr>
+        <w:t xml:space="preserve">Task21: </w:t>
+      </w:r>
+      <w:r>
+        <w:rPr>
+          <w:rFonts w:ascii="Times New Roman" w:hAnsi="Times New Roman" w:cs="Times New Roman"/>
+          <w:sz w:val="36"/>
+          <w:szCs w:val="36"/>
+        </w:rPr>
+        <w:t>Test the whole game</w:t>
+      </w:r>
+    </w:p>
+    <w:p>
+      <w:pPr>
+        <w:spacing w:line="360" w:lineRule="auto"/>
+        <w:rPr>
+          <w:rFonts w:ascii="Times New Roman" w:hAnsi="Times New Roman" w:cs="Times New Roman"/>
+          <w:sz w:val="32"/>
+          <w:szCs w:val="32"/>
+        </w:rPr>
+      </w:pPr>
+      <w:r>
+        <w:rPr>
+          <w:rFonts w:ascii="Times New Roman" w:hAnsi="Times New Roman" w:cs="Times New Roman"/>
+          <w:b/>
+          <w:bCs/>
+          <w:sz w:val="32"/>
+          <w:szCs w:val="32"/>
+        </w:rPr>
+        <w:t>E</w:t>
+      </w:r>
+      <w:r>
+        <w:rPr>
+          <w:rFonts w:ascii="Times New Roman" w:hAnsi="Times New Roman" w:cs="Times New Roman"/>
+          <w:b/>
+          <w:bCs/>
+          <w:sz w:val="32"/>
+          <w:szCs w:val="32"/>
+        </w:rPr>
+        <w:t>TA:</w:t>
+      </w:r>
+      <w:r>
+        <w:rPr>
+          <w:rFonts w:ascii="Times New Roman" w:hAnsi="Times New Roman" w:cs="Times New Roman"/>
+          <w:sz w:val="32"/>
+          <w:szCs w:val="32"/>
+        </w:rPr>
+        <w:t>5</w:t>
+      </w:r>
+      <w:r>
+        <w:rPr>
+          <w:rFonts w:ascii="Times New Roman" w:hAnsi="Times New Roman" w:cs="Times New Roman" w:hint="eastAsia"/>
+          <w:sz w:val="32"/>
+          <w:szCs w:val="32"/>
+        </w:rPr>
+        <w:t xml:space="preserve">hrs </w:t>
+      </w:r>
+      <w:r>
+        <w:rPr>
+          <w:rFonts w:ascii="Times New Roman" w:hAnsi="Times New Roman" w:cs="Times New Roman"/>
+          <w:b/>
+          <w:bCs/>
+          <w:sz w:val="32"/>
+          <w:szCs w:val="32"/>
+        </w:rPr>
+        <w:t>Actual:</w:t>
+      </w:r>
+    </w:p>
+    <w:p>
+      <w:pPr>
+        <w:spacing w:line="360" w:lineRule="auto"/>
+        <w:rPr>
+          <w:rFonts w:ascii="Times New Roman" w:hAnsi="Times New Roman" w:cs="Times New Roman"/>
+          <w:sz w:val="32"/>
+          <w:szCs w:val="32"/>
+        </w:rPr>
+      </w:pPr>
+    </w:p>
+    <w:p>
+      <w:pPr>
+        <w:spacing w:line="360" w:lineRule="auto"/>
+        <w:rPr>
+          <w:rFonts w:ascii="Times New Roman" w:hAnsi="Times New Roman" w:cs="Times New Roman"/>
+          <w:sz w:val="32"/>
+          <w:szCs w:val="32"/>
+        </w:rPr>
+      </w:pPr>
+    </w:p>
+    <w:p>
+      <w:pPr>
+        <w:spacing w:line="360" w:lineRule="auto"/>
+        <w:rPr>
+          <w:rFonts w:ascii="Times New Roman" w:hAnsi="Times New Roman" w:cs="Times New Roman"/>
+          <w:b/>
+          <w:bCs/>
+          <w:sz w:val="36"/>
+          <w:szCs w:val="36"/>
+        </w:rPr>
+      </w:pPr>
+      <w:r>
+        <w:rPr>
+          <w:rFonts w:ascii="Times New Roman" w:hAnsi="Times New Roman" w:cs="Times New Roman"/>
+          <w:b/>
+          <w:bCs/>
+          <w:sz w:val="36"/>
+          <w:szCs w:val="36"/>
+        </w:rPr>
+        <w:t>Conclusion</w:t>
+      </w:r>
+    </w:p>
+    <w:p>
+      <w:pPr>
+        <w:spacing w:line="360" w:lineRule="auto"/>
+        <w:rPr>
+          <w:rFonts w:ascii="Times New Roman" w:hAnsi="Times New Roman" w:cs="Times New Roman" w:hint="eastAsia"/>
+          <w:sz w:val="36"/>
+          <w:szCs w:val="36"/>
+        </w:rPr>
+      </w:pPr>
     </w:p>
     <w:sectPr>
       <w:pgSz w:w="12240" w:h="15840"/>
@@ -7180,15 +8169,15 @@
 </file>
 
 <file path=word/endnotes.xml><?xml version="1.0" encoding="utf-8"?>
-<w:endnotes xmlns:ve="http://schemas.openxmlformats.org/markup-compatibility/2006" xmlns:o="urn:schemas-microsoft-com:office:office" xmlns:r="http://schemas.openxmlformats.org/officeDocument/2006/relationships" xmlns:m="http://schemas.openxmlformats.org/officeDocument/2006/math" xmlns:v="urn:schemas-microsoft-com:vml" xmlns:wp="http://schemas.openxmlformats.org/drawingml/2006/wordprocessingDrawing" xmlns:w10="urn:schemas-microsoft-com:office:word" xmlns:w="http://schemas.openxmlformats.org/wordprocessingml/2006/main" xmlns:wne="http://schemas.microsoft.com/office/word/2006/wordml">
-  <w:endnote w:type="separator" w:id="0">
+<w:endnotes xmlns:wpc="http://schemas.microsoft.com/office/word/2010/wordprocessingCanvas" xmlns:cx="http://schemas.microsoft.com/office/drawing/2014/chartex" xmlns:cx1="http://schemas.microsoft.com/office/drawing/2015/9/8/chartex" xmlns:cx2="http://schemas.microsoft.com/office/drawing/2015/10/21/chartex" xmlns:cx3="http://schemas.microsoft.com/office/drawing/2016/5/9/chartex" xmlns:cx4="http://schemas.microsoft.com/office/drawing/2016/5/10/chartex" xmlns:cx5="http://schemas.microsoft.com/office/drawing/2016/5/11/chartex" xmlns:cx6="http://schemas.microsoft.com/office/drawing/2016/5/12/chartex" xmlns:cx7="http://schemas.microsoft.com/office/drawing/2016/5/13/chartex" xmlns:cx8="http://schemas.microsoft.com/office/drawing/2016/5/14/chartex" xmlns:mc="http://schemas.openxmlformats.org/markup-compatibility/2006" xmlns:aink="http://schemas.microsoft.com/office/drawing/2016/ink" xmlns:am3d="http://schemas.microsoft.com/office/drawing/2017/model3d" xmlns:o="urn:schemas-microsoft-com:office:office" xmlns:r="http://schemas.openxmlformats.org/officeDocument/2006/relationships" xmlns:m="http://schemas.openxmlformats.org/officeDocument/2006/math" xmlns:v="urn:schemas-microsoft-com:vml" xmlns:wp14="http://schemas.microsoft.com/office/word/2010/wordprocessingDrawing" xmlns:wp="http://schemas.openxmlformats.org/drawingml/2006/wordprocessingDrawing" xmlns:w10="urn:schemas-microsoft-com:office:word" xmlns:w="http://schemas.openxmlformats.org/wordprocessingml/2006/main" xmlns:w14="http://schemas.microsoft.com/office/word/2010/wordml" xmlns:w15="http://schemas.microsoft.com/office/word/2012/wordml" xmlns:w16cex="http://schemas.microsoft.com/office/word/2018/wordml/cex" xmlns:w16cid="http://schemas.microsoft.com/office/word/2016/wordml/cid" xmlns:w16="http://schemas.microsoft.com/office/word/2018/wordml" xmlns:w16se="http://schemas.microsoft.com/office/word/2015/wordml/symex" xmlns:wpg="http://schemas.microsoft.com/office/word/2010/wordprocessingGroup" xmlns:wpi="http://schemas.microsoft.com/office/word/2010/wordprocessingInk" xmlns:wne="http://schemas.microsoft.com/office/word/2006/wordml" xmlns:wps="http://schemas.microsoft.com/office/word/2010/wordprocessingShape" mc:Ignorable="w14 w15 w16se w16cid w16 w16cex wp14">
+  <w:endnote w:type="separator" w:id="-1">
     <w:p>
       <w:r>
         <w:separator/>
       </w:r>
     </w:p>
   </w:endnote>
-  <w:endnote w:type="continuationSeparator" w:id="1">
+  <w:endnote w:type="continuationSeparator" w:id="0">
     <w:p>
       <w:r>
         <w:continuationSeparator/>
@@ -7199,15 +8188,15 @@
 </file>
 
 <file path=word/footnotes.xml><?xml version="1.0" encoding="utf-8"?>
-<w:footnotes xmlns:ve="http://schemas.openxmlformats.org/markup-compatibility/2006" xmlns:o="urn:schemas-microsoft-com:office:office" xmlns:r="http://schemas.openxmlformats.org/officeDocument/2006/relationships" xmlns:m="http://schemas.openxmlformats.org/officeDocument/2006/math" xmlns:v="urn:schemas-microsoft-com:vml" xmlns:wp="http://schemas.openxmlformats.org/drawingml/2006/wordprocessingDrawing" xmlns:w10="urn:schemas-microsoft-com:office:word" xmlns:w="http://schemas.openxmlformats.org/wordprocessingml/2006/main" xmlns:wne="http://schemas.microsoft.com/office/word/2006/wordml">
-  <w:footnote w:type="separator" w:id="0">
+<w:footnotes xmlns:wpc="http://schemas.microsoft.com/office/word/2010/wordprocessingCanvas" xmlns:cx="http://schemas.microsoft.com/office/drawing/2014/chartex" xmlns:cx1="http://schemas.microsoft.com/office/drawing/2015/9/8/chartex" xmlns:cx2="http://schemas.microsoft.com/office/drawing/2015/10/21/chartex" xmlns:cx3="http://schemas.microsoft.com/office/drawing/2016/5/9/chartex" xmlns:cx4="http://schemas.microsoft.com/office/drawing/2016/5/10/chartex" xmlns:cx5="http://schemas.microsoft.com/office/drawing/2016/5/11/chartex" xmlns:cx6="http://schemas.microsoft.com/office/drawing/2016/5/12/chartex" xmlns:cx7="http://schemas.microsoft.com/office/drawing/2016/5/13/chartex" xmlns:cx8="http://schemas.microsoft.com/office/drawing/2016/5/14/chartex" xmlns:mc="http://schemas.openxmlformats.org/markup-compatibility/2006" xmlns:aink="http://schemas.microsoft.com/office/drawing/2016/ink" xmlns:am3d="http://schemas.microsoft.com/office/drawing/2017/model3d" xmlns:o="urn:schemas-microsoft-com:office:office" xmlns:r="http://schemas.openxmlformats.org/officeDocument/2006/relationships" xmlns:m="http://schemas.openxmlformats.org/officeDocument/2006/math" xmlns:v="urn:schemas-microsoft-com:vml" xmlns:wp14="http://schemas.microsoft.com/office/word/2010/wordprocessingDrawing" xmlns:wp="http://schemas.openxmlformats.org/drawingml/2006/wordprocessingDrawing" xmlns:w10="urn:schemas-microsoft-com:office:word" xmlns:w="http://schemas.openxmlformats.org/wordprocessingml/2006/main" xmlns:w14="http://schemas.microsoft.com/office/word/2010/wordml" xmlns:w15="http://schemas.microsoft.com/office/word/2012/wordml" xmlns:w16cex="http://schemas.microsoft.com/office/word/2018/wordml/cex" xmlns:w16cid="http://schemas.microsoft.com/office/word/2016/wordml/cid" xmlns:w16="http://schemas.microsoft.com/office/word/2018/wordml" xmlns:w16se="http://schemas.microsoft.com/office/word/2015/wordml/symex" xmlns:wpg="http://schemas.microsoft.com/office/word/2010/wordprocessingGroup" xmlns:wpi="http://schemas.microsoft.com/office/word/2010/wordprocessingInk" xmlns:wne="http://schemas.microsoft.com/office/word/2006/wordml" xmlns:wps="http://schemas.microsoft.com/office/word/2010/wordprocessingShape" mc:Ignorable="w14 w15 w16se w16cid w16 w16cex wp14">
+  <w:footnote w:type="separator" w:id="-1">
     <w:p>
       <w:r>
         <w:separator/>
       </w:r>
     </w:p>
   </w:footnote>
-  <w:footnote w:type="continuationSeparator" w:id="1">
+  <w:footnote w:type="continuationSeparator" w:id="0">
     <w:p>
       <w:r>
         <w:continuationSeparator/>
@@ -7218,8 +8207,8 @@
 </file>
 
 <file path=word/numbering.xml><?xml version="1.0" encoding="utf-8"?>
-<w:numbering xmlns:ve="http://schemas.openxmlformats.org/markup-compatibility/2006" xmlns:o="urn:schemas-microsoft-com:office:office" xmlns:r="http://schemas.openxmlformats.org/officeDocument/2006/relationships" xmlns:m="http://schemas.openxmlformats.org/officeDocument/2006/math" xmlns:v="urn:schemas-microsoft-com:vml" xmlns:wp="http://schemas.openxmlformats.org/drawingml/2006/wordprocessingDrawing" xmlns:w10="urn:schemas-microsoft-com:office:word" xmlns:w="http://schemas.openxmlformats.org/wordprocessingml/2006/main" xmlns:wne="http://schemas.microsoft.com/office/word/2006/wordml">
-  <w:abstractNum w:abstractNumId="0">
+<w:numbering xmlns:wpc="http://schemas.microsoft.com/office/word/2010/wordprocessingCanvas" xmlns:cx="http://schemas.microsoft.com/office/drawing/2014/chartex" xmlns:cx1="http://schemas.microsoft.com/office/drawing/2015/9/8/chartex" xmlns:cx2="http://schemas.microsoft.com/office/drawing/2015/10/21/chartex" xmlns:cx3="http://schemas.microsoft.com/office/drawing/2016/5/9/chartex" xmlns:cx4="http://schemas.microsoft.com/office/drawing/2016/5/10/chartex" xmlns:cx5="http://schemas.microsoft.com/office/drawing/2016/5/11/chartex" xmlns:cx6="http://schemas.microsoft.com/office/drawing/2016/5/12/chartex" xmlns:cx7="http://schemas.microsoft.com/office/drawing/2016/5/13/chartex" xmlns:cx8="http://schemas.microsoft.com/office/drawing/2016/5/14/chartex" xmlns:mc="http://schemas.openxmlformats.org/markup-compatibility/2006" xmlns:aink="http://schemas.microsoft.com/office/drawing/2016/ink" xmlns:am3d="http://schemas.microsoft.com/office/drawing/2017/model3d" xmlns:o="urn:schemas-microsoft-com:office:office" xmlns:r="http://schemas.openxmlformats.org/officeDocument/2006/relationships" xmlns:m="http://schemas.openxmlformats.org/officeDocument/2006/math" xmlns:v="urn:schemas-microsoft-com:vml" xmlns:wp14="http://schemas.microsoft.com/office/word/2010/wordprocessingDrawing" xmlns:wp="http://schemas.openxmlformats.org/drawingml/2006/wordprocessingDrawing" xmlns:w10="urn:schemas-microsoft-com:office:word" xmlns:w="http://schemas.openxmlformats.org/wordprocessingml/2006/main" xmlns:w14="http://schemas.microsoft.com/office/word/2010/wordml" xmlns:w15="http://schemas.microsoft.com/office/word/2012/wordml" xmlns:w16cex="http://schemas.microsoft.com/office/word/2018/wordml/cex" xmlns:w16cid="http://schemas.microsoft.com/office/word/2016/wordml/cid" xmlns:w16="http://schemas.microsoft.com/office/word/2018/wordml" xmlns:w16se="http://schemas.microsoft.com/office/word/2015/wordml/symex" xmlns:wpg="http://schemas.microsoft.com/office/word/2010/wordprocessingGroup" xmlns:wpi="http://schemas.microsoft.com/office/word/2010/wordprocessingInk" xmlns:wne="http://schemas.microsoft.com/office/word/2006/wordml" xmlns:wps="http://schemas.microsoft.com/office/word/2010/wordprocessingShape" mc:Ignorable="w14 w15 w16se w16cid w16 w16cex wp14">
+  <w:abstractNum w:abstractNumId="0" w15:restartNumberingAfterBreak="0">
     <w:nsid w:val="78E70F9F"/>
     <w:multiLevelType w:val="hybridMultilevel"/>
     <w:tmpl w:val="05DC2F16"/>
@@ -7312,7 +8301,7 @@
 </file>
 
 <file path=word/styles.xml><?xml version="1.0" encoding="utf-8"?>
-<w:styles xmlns:r="http://schemas.openxmlformats.org/officeDocument/2006/relationships" xmlns:w="http://schemas.openxmlformats.org/wordprocessingml/2006/main">
+<w:styles xmlns:mc="http://schemas.openxmlformats.org/markup-compatibility/2006" xmlns:r="http://schemas.openxmlformats.org/officeDocument/2006/relationships" xmlns:w="http://schemas.openxmlformats.org/wordprocessingml/2006/main" xmlns:w14="http://schemas.microsoft.com/office/word/2010/wordml" xmlns:w15="http://schemas.microsoft.com/office/word/2012/wordml" xmlns:w16cex="http://schemas.microsoft.com/office/word/2018/wordml/cex" xmlns:w16cid="http://schemas.microsoft.com/office/word/2016/wordml/cid" xmlns:w16="http://schemas.microsoft.com/office/word/2018/wordml" xmlns:w16se="http://schemas.microsoft.com/office/word/2015/wordml/symex" mc:Ignorable="w14 w15 w16se w16cid w16 w16cex">
   <w:docDefaults>
     <w:rPrDefault>
       <w:rPr>
@@ -7324,162 +8313,400 @@
     </w:rPrDefault>
     <w:pPrDefault/>
   </w:docDefaults>
-  <w:latentStyles w:defLockedState="0" w:defUIPriority="99" w:defSemiHidden="1" w:defUnhideWhenUsed="1" w:defQFormat="0" w:count="267">
-    <w:lsdException w:name="Normal" w:semiHidden="0" w:uiPriority="0" w:unhideWhenUsed="0" w:qFormat="1"/>
-    <w:lsdException w:name="heading 1" w:semiHidden="0" w:uiPriority="9" w:unhideWhenUsed="0" w:qFormat="1"/>
-    <w:lsdException w:name="heading 2" w:uiPriority="9" w:qFormat="1"/>
-    <w:lsdException w:name="heading 3" w:uiPriority="9" w:qFormat="1"/>
-    <w:lsdException w:name="heading 4" w:uiPriority="9" w:qFormat="1"/>
-    <w:lsdException w:name="heading 5" w:uiPriority="9" w:qFormat="1"/>
-    <w:lsdException w:name="heading 6" w:uiPriority="9" w:qFormat="1"/>
-    <w:lsdException w:name="heading 7" w:uiPriority="9" w:qFormat="1"/>
-    <w:lsdException w:name="heading 8" w:uiPriority="9" w:qFormat="1"/>
-    <w:lsdException w:name="heading 9" w:uiPriority="9" w:qFormat="1"/>
-    <w:lsdException w:name="toc 1" w:uiPriority="39"/>
-    <w:lsdException w:name="toc 2" w:uiPriority="39"/>
-    <w:lsdException w:name="toc 3" w:uiPriority="39"/>
-    <w:lsdException w:name="toc 4" w:uiPriority="39"/>
-    <w:lsdException w:name="toc 5" w:uiPriority="39"/>
-    <w:lsdException w:name="toc 6" w:uiPriority="39"/>
-    <w:lsdException w:name="toc 7" w:uiPriority="39"/>
-    <w:lsdException w:name="toc 8" w:uiPriority="39"/>
-    <w:lsdException w:name="toc 9" w:uiPriority="39"/>
-    <w:lsdException w:name="caption" w:uiPriority="35" w:qFormat="1"/>
-    <w:lsdException w:name="Title" w:semiHidden="0" w:uiPriority="10" w:unhideWhenUsed="0" w:qFormat="1"/>
-    <w:lsdException w:name="Default Paragraph Font" w:uiPriority="1"/>
-    <w:lsdException w:name="Subtitle" w:semiHidden="0" w:uiPriority="11" w:unhideWhenUsed="0" w:qFormat="1"/>
-    <w:lsdException w:name="Strong" w:semiHidden="0" w:uiPriority="22" w:unhideWhenUsed="0" w:qFormat="1"/>
-    <w:lsdException w:name="Emphasis" w:semiHidden="0" w:uiPriority="20" w:unhideWhenUsed="0" w:qFormat="1"/>
-    <w:lsdException w:name="Table Grid" w:semiHidden="0" w:uiPriority="39" w:unhideWhenUsed="0"/>
-    <w:lsdException w:name="Placeholder Text" w:unhideWhenUsed="0"/>
-    <w:lsdException w:name="No Spacing" w:semiHidden="0" w:uiPriority="1" w:unhideWhenUsed="0" w:qFormat="1"/>
-    <w:lsdException w:name="Light Shading" w:semiHidden="0" w:uiPriority="60" w:unhideWhenUsed="0"/>
-    <w:lsdException w:name="Light List" w:semiHidden="0" w:uiPriority="61" w:unhideWhenUsed="0"/>
-    <w:lsdException w:name="Light Grid" w:semiHidden="0" w:uiPriority="62" w:unhideWhenUsed="0"/>
-    <w:lsdException w:name="Medium Shading 1" w:semiHidden="0" w:uiPriority="63" w:unhideWhenUsed="0"/>
-    <w:lsdException w:name="Medium Shading 2" w:semiHidden="0" w:uiPriority="64" w:unhideWhenUsed="0"/>
-    <w:lsdException w:name="Medium List 1" w:semiHidden="0" w:uiPriority="65" w:unhideWhenUsed="0"/>
-    <w:lsdException w:name="Medium List 2" w:semiHidden="0" w:uiPriority="66" w:unhideWhenUsed="0"/>
-    <w:lsdException w:name="Medium Grid 1" w:semiHidden="0" w:uiPriority="67" w:unhideWhenUsed="0"/>
-    <w:lsdException w:name="Medium Grid 2" w:semiHidden="0" w:uiPriority="68" w:unhideWhenUsed="0"/>
-    <w:lsdException w:name="Medium Grid 3" w:semiHidden="0" w:uiPriority="69" w:unhideWhenUsed="0"/>
-    <w:lsdException w:name="Dark List" w:semiHidden="0" w:uiPriority="70" w:unhideWhenUsed="0"/>
-    <w:lsdException w:name="Colorful Shading" w:semiHidden="0" w:uiPriority="71" w:unhideWhenUsed="0"/>
-    <w:lsdException w:name="Colorful List" w:semiHidden="0" w:uiPriority="72" w:unhideWhenUsed="0"/>
-    <w:lsdException w:name="Colorful Grid" w:semiHidden="0" w:uiPriority="73" w:unhideWhenUsed="0"/>
-    <w:lsdException w:name="Light Shading Accent 1" w:semiHidden="0" w:uiPriority="60" w:unhideWhenUsed="0"/>
-    <w:lsdException w:name="Light List Accent 1" w:semiHidden="0" w:uiPriority="61" w:unhideWhenUsed="0"/>
-    <w:lsdException w:name="Light Grid Accent 1" w:semiHidden="0" w:uiPriority="62" w:unhideWhenUsed="0"/>
-    <w:lsdException w:name="Medium Shading 1 Accent 1" w:semiHidden="0" w:uiPriority="63" w:unhideWhenUsed="0"/>
-    <w:lsdException w:name="Medium Shading 2 Accent 1" w:semiHidden="0" w:uiPriority="64" w:unhideWhenUsed="0"/>
-    <w:lsdException w:name="Medium List 1 Accent 1" w:semiHidden="0" w:uiPriority="65" w:unhideWhenUsed="0"/>
-    <w:lsdException w:name="Revision" w:unhideWhenUsed="0"/>
-    <w:lsdException w:name="List Paragraph" w:semiHidden="0" w:uiPriority="34" w:unhideWhenUsed="0" w:qFormat="1"/>
-    <w:lsdException w:name="Quote" w:semiHidden="0" w:uiPriority="29" w:unhideWhenUsed="0" w:qFormat="1"/>
-    <w:lsdException w:name="Intense Quote" w:semiHidden="0" w:uiPriority="30" w:unhideWhenUsed="0" w:qFormat="1"/>
-    <w:lsdException w:name="Medium List 2 Accent 1" w:semiHidden="0" w:uiPriority="66" w:unhideWhenUsed="0"/>
-    <w:lsdException w:name="Medium Grid 1 Accent 1" w:semiHidden="0" w:uiPriority="67" w:unhideWhenUsed="0"/>
-    <w:lsdException w:name="Medium Grid 2 Accent 1" w:semiHidden="0" w:uiPriority="68" w:unhideWhenUsed="0"/>
-    <w:lsdException w:name="Medium Grid 3 Accent 1" w:semiHidden="0" w:uiPriority="69" w:unhideWhenUsed="0"/>
-    <w:lsdException w:name="Dark List Accent 1" w:semiHidden="0" w:uiPriority="70" w:unhideWhenUsed="0"/>
-    <w:lsdException w:name="Colorful Shading Accent 1" w:semiHidden="0" w:uiPriority="71" w:unhideWhenUsed="0"/>
-    <w:lsdException w:name="Colorful List Accent 1" w:semiHidden="0" w:uiPriority="72" w:unhideWhenUsed="0"/>
-    <w:lsdException w:name="Colorful Grid Accent 1" w:semiHidden="0" w:uiPriority="73" w:unhideWhenUsed="0"/>
-    <w:lsdException w:name="Light Shading Accent 2" w:semiHidden="0" w:uiPriority="60" w:unhideWhenUsed="0"/>
-    <w:lsdException w:name="Light List Accent 2" w:semiHidden="0" w:uiPriority="61" w:unhideWhenUsed="0"/>
-    <w:lsdException w:name="Light Grid Accent 2" w:semiHidden="0" w:uiPriority="62" w:unhideWhenUsed="0"/>
-    <w:lsdException w:name="Medium Shading 1 Accent 2" w:semiHidden="0" w:uiPriority="63" w:unhideWhenUsed="0"/>
-    <w:lsdException w:name="Medium Shading 2 Accent 2" w:semiHidden="0" w:uiPriority="64" w:unhideWhenUsed="0"/>
-    <w:lsdException w:name="Medium List 1 Accent 2" w:semiHidden="0" w:uiPriority="65" w:unhideWhenUsed="0"/>
-    <w:lsdException w:name="Medium List 2 Accent 2" w:semiHidden="0" w:uiPriority="66" w:unhideWhenUsed="0"/>
-    <w:lsdException w:name="Medium Grid 1 Accent 2" w:semiHidden="0" w:uiPriority="67" w:unhideWhenUsed="0"/>
-    <w:lsdException w:name="Medium Grid 2 Accent 2" w:semiHidden="0" w:uiPriority="68" w:unhideWhenUsed="0"/>
-    <w:lsdException w:name="Medium Grid 3 Accent 2" w:semiHidden="0" w:uiPriority="69" w:unhideWhenUsed="0"/>
-    <w:lsdException w:name="Dark List Accent 2" w:semiHidden="0" w:uiPriority="70" w:unhideWhenUsed="0"/>
-    <w:lsdException w:name="Colorful Shading Accent 2" w:semiHidden="0" w:uiPriority="71" w:unhideWhenUsed="0"/>
-    <w:lsdException w:name="Colorful List Accent 2" w:semiHidden="0" w:uiPriority="72" w:unhideWhenUsed="0"/>
-    <w:lsdException w:name="Colorful Grid Accent 2" w:semiHidden="0" w:uiPriority="73" w:unhideWhenUsed="0"/>
-    <w:lsdException w:name="Light Shading Accent 3" w:semiHidden="0" w:uiPriority="60" w:unhideWhenUsed="0"/>
-    <w:lsdException w:name="Light List Accent 3" w:semiHidden="0" w:uiPriority="61" w:unhideWhenUsed="0"/>
-    <w:lsdException w:name="Light Grid Accent 3" w:semiHidden="0" w:uiPriority="62" w:unhideWhenUsed="0"/>
-    <w:lsdException w:name="Medium Shading 1 Accent 3" w:semiHidden="0" w:uiPriority="63" w:unhideWhenUsed="0"/>
-    <w:lsdException w:name="Medium Shading 2 Accent 3" w:semiHidden="0" w:uiPriority="64" w:unhideWhenUsed="0"/>
-    <w:lsdException w:name="Medium List 1 Accent 3" w:semiHidden="0" w:uiPriority="65" w:unhideWhenUsed="0"/>
-    <w:lsdException w:name="Medium List 2 Accent 3" w:semiHidden="0" w:uiPriority="66" w:unhideWhenUsed="0"/>
-    <w:lsdException w:name="Medium Grid 1 Accent 3" w:semiHidden="0" w:uiPriority="67" w:unhideWhenUsed="0"/>
-    <w:lsdException w:name="Medium Grid 2 Accent 3" w:semiHidden="0" w:uiPriority="68" w:unhideWhenUsed="0"/>
-    <w:lsdException w:name="Medium Grid 3 Accent 3" w:semiHidden="0" w:uiPriority="69" w:unhideWhenUsed="0"/>
-    <w:lsdException w:name="Dark List Accent 3" w:semiHidden="0" w:uiPriority="70" w:unhideWhenUsed="0"/>
-    <w:lsdException w:name="Colorful Shading Accent 3" w:semiHidden="0" w:uiPriority="71" w:unhideWhenUsed="0"/>
-    <w:lsdException w:name="Colorful List Accent 3" w:semiHidden="0" w:uiPriority="72" w:unhideWhenUsed="0"/>
-    <w:lsdException w:name="Colorful Grid Accent 3" w:semiHidden="0" w:uiPriority="73" w:unhideWhenUsed="0"/>
-    <w:lsdException w:name="Light Shading Accent 4" w:semiHidden="0" w:uiPriority="60" w:unhideWhenUsed="0"/>
-    <w:lsdException w:name="Light List Accent 4" w:semiHidden="0" w:uiPriority="61" w:unhideWhenUsed="0"/>
-    <w:lsdException w:name="Light Grid Accent 4" w:semiHidden="0" w:uiPriority="62" w:unhideWhenUsed="0"/>
-    <w:lsdException w:name="Medium Shading 1 Accent 4" w:semiHidden="0" w:uiPriority="63" w:unhideWhenUsed="0"/>
-    <w:lsdException w:name="Medium Shading 2 Accent 4" w:semiHidden="0" w:uiPriority="64" w:unhideWhenUsed="0"/>
-    <w:lsdException w:name="Medium List 1 Accent 4" w:semiHidden="0" w:uiPriority="65" w:unhideWhenUsed="0"/>
-    <w:lsdException w:name="Medium List 2 Accent 4" w:semiHidden="0" w:uiPriority="66" w:unhideWhenUsed="0"/>
-    <w:lsdException w:name="Medium Grid 1 Accent 4" w:semiHidden="0" w:uiPriority="67" w:unhideWhenUsed="0"/>
-    <w:lsdException w:name="Medium Grid 2 Accent 4" w:semiHidden="0" w:uiPriority="68" w:unhideWhenUsed="0"/>
-    <w:lsdException w:name="Medium Grid 3 Accent 4" w:semiHidden="0" w:uiPriority="69" w:unhideWhenUsed="0"/>
-    <w:lsdException w:name="Dark List Accent 4" w:semiHidden="0" w:uiPriority="70" w:unhideWhenUsed="0"/>
-    <w:lsdException w:name="Colorful Shading Accent 4" w:semiHidden="0" w:uiPriority="71" w:unhideWhenUsed="0"/>
-    <w:lsdException w:name="Colorful List Accent 4" w:semiHidden="0" w:uiPriority="72" w:unhideWhenUsed="0"/>
-    <w:lsdException w:name="Colorful Grid Accent 4" w:semiHidden="0" w:uiPriority="73" w:unhideWhenUsed="0"/>
-    <w:lsdException w:name="Light Shading Accent 5" w:semiHidden="0" w:uiPriority="60" w:unhideWhenUsed="0"/>
-    <w:lsdException w:name="Light List Accent 5" w:semiHidden="0" w:uiPriority="61" w:unhideWhenUsed="0"/>
-    <w:lsdException w:name="Light Grid Accent 5" w:semiHidden="0" w:uiPriority="62" w:unhideWhenUsed="0"/>
-    <w:lsdException w:name="Medium Shading 1 Accent 5" w:semiHidden="0" w:uiPriority="63" w:unhideWhenUsed="0"/>
-    <w:lsdException w:name="Medium Shading 2 Accent 5" w:semiHidden="0" w:uiPriority="64" w:unhideWhenUsed="0"/>
-    <w:lsdException w:name="Medium List 1 Accent 5" w:semiHidden="0" w:uiPriority="65" w:unhideWhenUsed="0"/>
-    <w:lsdException w:name="Medium List 2 Accent 5" w:semiHidden="0" w:uiPriority="66" w:unhideWhenUsed="0"/>
-    <w:lsdException w:name="Medium Grid 1 Accent 5" w:semiHidden="0" w:uiPriority="67" w:unhideWhenUsed="0"/>
-    <w:lsdException w:name="Medium Grid 2 Accent 5" w:semiHidden="0" w:uiPriority="68" w:unhideWhenUsed="0"/>
-    <w:lsdException w:name="Medium Grid 3 Accent 5" w:semiHidden="0" w:uiPriority="69" w:unhideWhenUsed="0"/>
-    <w:lsdException w:name="Dark List Accent 5" w:semiHidden="0" w:uiPriority="70" w:unhideWhenUsed="0"/>
-    <w:lsdException w:name="Colorful Shading Accent 5" w:semiHidden="0" w:uiPriority="71" w:unhideWhenUsed="0"/>
-    <w:lsdException w:name="Colorful List Accent 5" w:semiHidden="0" w:uiPriority="72" w:unhideWhenUsed="0"/>
-    <w:lsdException w:name="Colorful Grid Accent 5" w:semiHidden="0" w:uiPriority="73" w:unhideWhenUsed="0"/>
-    <w:lsdException w:name="Light Shading Accent 6" w:semiHidden="0" w:uiPriority="60" w:unhideWhenUsed="0"/>
-    <w:lsdException w:name="Light List Accent 6" w:semiHidden="0" w:uiPriority="61" w:unhideWhenUsed="0"/>
-    <w:lsdException w:name="Light Grid Accent 6" w:semiHidden="0" w:uiPriority="62" w:unhideWhenUsed="0"/>
-    <w:lsdException w:name="Medium Shading 1 Accent 6" w:semiHidden="0" w:uiPriority="63" w:unhideWhenUsed="0"/>
-    <w:lsdException w:name="Medium Shading 2 Accent 6" w:semiHidden="0" w:uiPriority="64" w:unhideWhenUsed="0"/>
-    <w:lsdException w:name="Medium List 1 Accent 6" w:semiHidden="0" w:uiPriority="65" w:unhideWhenUsed="0"/>
-    <w:lsdException w:name="Medium List 2 Accent 6" w:semiHidden="0" w:uiPriority="66" w:unhideWhenUsed="0"/>
-    <w:lsdException w:name="Medium Grid 1 Accent 6" w:semiHidden="0" w:uiPriority="67" w:unhideWhenUsed="0"/>
-    <w:lsdException w:name="Medium Grid 2 Accent 6" w:semiHidden="0" w:uiPriority="68" w:unhideWhenUsed="0"/>
-    <w:lsdException w:name="Medium Grid 3 Accent 6" w:semiHidden="0" w:uiPriority="69" w:unhideWhenUsed="0"/>
-    <w:lsdException w:name="Dark List Accent 6" w:semiHidden="0" w:uiPriority="70" w:unhideWhenUsed="0"/>
-    <w:lsdException w:name="Colorful Shading Accent 6" w:semiHidden="0" w:uiPriority="71" w:unhideWhenUsed="0"/>
-    <w:lsdException w:name="Colorful List Accent 6" w:semiHidden="0" w:uiPriority="72" w:unhideWhenUsed="0"/>
-    <w:lsdException w:name="Colorful Grid Accent 6" w:semiHidden="0" w:uiPriority="73" w:unhideWhenUsed="0"/>
-    <w:lsdException w:name="Subtle Emphasis" w:semiHidden="0" w:uiPriority="19" w:unhideWhenUsed="0" w:qFormat="1"/>
-    <w:lsdException w:name="Intense Emphasis" w:semiHidden="0" w:uiPriority="21" w:unhideWhenUsed="0" w:qFormat="1"/>
-    <w:lsdException w:name="Subtle Reference" w:semiHidden="0" w:uiPriority="31" w:unhideWhenUsed="0" w:qFormat="1"/>
-    <w:lsdException w:name="Intense Reference" w:semiHidden="0" w:uiPriority="32" w:unhideWhenUsed="0" w:qFormat="1"/>
-    <w:lsdException w:name="Book Title" w:semiHidden="0" w:uiPriority="33" w:unhideWhenUsed="0" w:qFormat="1"/>
-    <w:lsdException w:name="Bibliography" w:uiPriority="37"/>
-    <w:lsdException w:name="TOC Heading" w:uiPriority="39" w:qFormat="1"/>
+  <w:latentStyles w:defLockedState="0" w:defUIPriority="99" w:defSemiHidden="0" w:defUnhideWhenUsed="0" w:defQFormat="0" w:count="376">
+    <w:lsdException w:name="Normal" w:uiPriority="0" w:qFormat="1"/>
+    <w:lsdException w:name="heading 1" w:uiPriority="9" w:qFormat="1"/>
+    <w:lsdException w:name="heading 2" w:semiHidden="1" w:uiPriority="9" w:unhideWhenUsed="1" w:qFormat="1"/>
+    <w:lsdException w:name="heading 3" w:semiHidden="1" w:uiPriority="9" w:unhideWhenUsed="1" w:qFormat="1"/>
+    <w:lsdException w:name="heading 4" w:semiHidden="1" w:uiPriority="9" w:unhideWhenUsed="1" w:qFormat="1"/>
+    <w:lsdException w:name="heading 5" w:semiHidden="1" w:uiPriority="9" w:unhideWhenUsed="1" w:qFormat="1"/>
+    <w:lsdException w:name="heading 6" w:semiHidden="1" w:uiPriority="9" w:unhideWhenUsed="1" w:qFormat="1"/>
+    <w:lsdException w:name="heading 7" w:semiHidden="1" w:uiPriority="9" w:unhideWhenUsed="1" w:qFormat="1"/>
+    <w:lsdException w:name="heading 8" w:semiHidden="1" w:uiPriority="9" w:unhideWhenUsed="1" w:qFormat="1"/>
+    <w:lsdException w:name="heading 9" w:semiHidden="1" w:uiPriority="9" w:unhideWhenUsed="1" w:qFormat="1"/>
+    <w:lsdException w:name="index 1" w:semiHidden="1" w:unhideWhenUsed="1"/>
+    <w:lsdException w:name="index 2" w:semiHidden="1" w:unhideWhenUsed="1"/>
+    <w:lsdException w:name="index 3" w:semiHidden="1" w:unhideWhenUsed="1"/>
+    <w:lsdException w:name="index 4" w:semiHidden="1" w:unhideWhenUsed="1"/>
+    <w:lsdException w:name="index 5" w:semiHidden="1" w:unhideWhenUsed="1"/>
+    <w:lsdException w:name="index 6" w:semiHidden="1" w:unhideWhenUsed="1"/>
+    <w:lsdException w:name="index 7" w:semiHidden="1" w:unhideWhenUsed="1"/>
+    <w:lsdException w:name="index 8" w:semiHidden="1" w:unhideWhenUsed="1"/>
+    <w:lsdException w:name="index 9" w:semiHidden="1" w:unhideWhenUsed="1"/>
+    <w:lsdException w:name="toc 1" w:semiHidden="1" w:uiPriority="39" w:unhideWhenUsed="1"/>
+    <w:lsdException w:name="toc 2" w:semiHidden="1" w:uiPriority="39" w:unhideWhenUsed="1"/>
+    <w:lsdException w:name="toc 3" w:semiHidden="1" w:uiPriority="39" w:unhideWhenUsed="1"/>
+    <w:lsdException w:name="toc 4" w:semiHidden="1" w:uiPriority="39" w:unhideWhenUsed="1"/>
+    <w:lsdException w:name="toc 5" w:semiHidden="1" w:uiPriority="39" w:unhideWhenUsed="1"/>
+    <w:lsdException w:name="toc 6" w:semiHidden="1" w:uiPriority="39" w:unhideWhenUsed="1"/>
+    <w:lsdException w:name="toc 7" w:semiHidden="1" w:uiPriority="39" w:unhideWhenUsed="1"/>
+    <w:lsdException w:name="toc 8" w:semiHidden="1" w:uiPriority="39" w:unhideWhenUsed="1"/>
+    <w:lsdException w:name="toc 9" w:semiHidden="1" w:uiPriority="39" w:unhideWhenUsed="1"/>
+    <w:lsdException w:name="Normal Indent" w:semiHidden="1" w:unhideWhenUsed="1"/>
+    <w:lsdException w:name="footnote text" w:semiHidden="1" w:unhideWhenUsed="1"/>
+    <w:lsdException w:name="annotation text" w:semiHidden="1" w:unhideWhenUsed="1"/>
+    <w:lsdException w:name="header" w:semiHidden="1" w:unhideWhenUsed="1"/>
+    <w:lsdException w:name="footer" w:semiHidden="1" w:unhideWhenUsed="1"/>
+    <w:lsdException w:name="index heading" w:semiHidden="1" w:unhideWhenUsed="1"/>
+    <w:lsdException w:name="caption" w:semiHidden="1" w:uiPriority="35" w:unhideWhenUsed="1" w:qFormat="1"/>
+    <w:lsdException w:name="table of figures" w:semiHidden="1" w:unhideWhenUsed="1"/>
+    <w:lsdException w:name="envelope address" w:semiHidden="1" w:unhideWhenUsed="1"/>
+    <w:lsdException w:name="envelope return" w:semiHidden="1" w:unhideWhenUsed="1"/>
+    <w:lsdException w:name="footnote reference" w:semiHidden="1" w:unhideWhenUsed="1"/>
+    <w:lsdException w:name="annotation reference" w:semiHidden="1" w:unhideWhenUsed="1"/>
+    <w:lsdException w:name="line number" w:semiHidden="1" w:unhideWhenUsed="1"/>
+    <w:lsdException w:name="page number" w:semiHidden="1" w:unhideWhenUsed="1"/>
+    <w:lsdException w:name="endnote reference" w:semiHidden="1" w:unhideWhenUsed="1"/>
+    <w:lsdException w:name="endnote text" w:semiHidden="1" w:unhideWhenUsed="1"/>
+    <w:lsdException w:name="table of authorities" w:semiHidden="1" w:unhideWhenUsed="1"/>
+    <w:lsdException w:name="macro" w:semiHidden="1" w:unhideWhenUsed="1"/>
+    <w:lsdException w:name="toa heading" w:semiHidden="1" w:unhideWhenUsed="1"/>
+    <w:lsdException w:name="List" w:semiHidden="1" w:unhideWhenUsed="1"/>
+    <w:lsdException w:name="List Bullet" w:semiHidden="1" w:unhideWhenUsed="1"/>
+    <w:lsdException w:name="List Number" w:semiHidden="1" w:unhideWhenUsed="1"/>
+    <w:lsdException w:name="List 2" w:semiHidden="1" w:unhideWhenUsed="1"/>
+    <w:lsdException w:name="List 3" w:semiHidden="1" w:unhideWhenUsed="1"/>
+    <w:lsdException w:name="List 4" w:semiHidden="1" w:unhideWhenUsed="1"/>
+    <w:lsdException w:name="List 5" w:semiHidden="1" w:unhideWhenUsed="1"/>
+    <w:lsdException w:name="List Bullet 2" w:semiHidden="1" w:unhideWhenUsed="1"/>
+    <w:lsdException w:name="List Bullet 3" w:semiHidden="1" w:unhideWhenUsed="1"/>
+    <w:lsdException w:name="List Bullet 4" w:semiHidden="1" w:unhideWhenUsed="1"/>
+    <w:lsdException w:name="List Bullet 5" w:semiHidden="1" w:unhideWhenUsed="1"/>
+    <w:lsdException w:name="List Number 2" w:semiHidden="1" w:unhideWhenUsed="1"/>
+    <w:lsdException w:name="List Number 3" w:semiHidden="1" w:unhideWhenUsed="1"/>
+    <w:lsdException w:name="List Number 4" w:semiHidden="1" w:unhideWhenUsed="1"/>
+    <w:lsdException w:name="List Number 5" w:semiHidden="1" w:unhideWhenUsed="1"/>
+    <w:lsdException w:name="Title" w:uiPriority="10" w:qFormat="1"/>
+    <w:lsdException w:name="Closing" w:semiHidden="1" w:unhideWhenUsed="1"/>
+    <w:lsdException w:name="Signature" w:semiHidden="1" w:unhideWhenUsed="1"/>
+    <w:lsdException w:name="Default Paragraph Font" w:semiHidden="1" w:uiPriority="1" w:unhideWhenUsed="1"/>
+    <w:lsdException w:name="Body Text" w:semiHidden="1" w:unhideWhenUsed="1"/>
+    <w:lsdException w:name="Body Text Indent" w:semiHidden="1" w:unhideWhenUsed="1"/>
+    <w:lsdException w:name="List Continue" w:semiHidden="1" w:unhideWhenUsed="1"/>
+    <w:lsdException w:name="List Continue 2" w:semiHidden="1" w:unhideWhenUsed="1"/>
+    <w:lsdException w:name="List Continue 3" w:semiHidden="1" w:unhideWhenUsed="1"/>
+    <w:lsdException w:name="List Continue 4" w:semiHidden="1" w:unhideWhenUsed="1"/>
+    <w:lsdException w:name="List Continue 5" w:semiHidden="1" w:unhideWhenUsed="1"/>
+    <w:lsdException w:name="Message Header" w:semiHidden="1" w:unhideWhenUsed="1"/>
+    <w:lsdException w:name="Subtitle" w:uiPriority="11" w:qFormat="1"/>
+    <w:lsdException w:name="Salutation" w:semiHidden="1" w:unhideWhenUsed="1"/>
+    <w:lsdException w:name="Date" w:semiHidden="1" w:unhideWhenUsed="1"/>
+    <w:lsdException w:name="Body Text First Indent" w:semiHidden="1" w:unhideWhenUsed="1"/>
+    <w:lsdException w:name="Body Text First Indent 2" w:semiHidden="1" w:unhideWhenUsed="1"/>
+    <w:lsdException w:name="Note Heading" w:semiHidden="1" w:unhideWhenUsed="1"/>
+    <w:lsdException w:name="Body Text 2" w:semiHidden="1" w:unhideWhenUsed="1"/>
+    <w:lsdException w:name="Body Text 3" w:semiHidden="1" w:unhideWhenUsed="1"/>
+    <w:lsdException w:name="Body Text Indent 2" w:semiHidden="1" w:unhideWhenUsed="1"/>
+    <w:lsdException w:name="Body Text Indent 3" w:semiHidden="1" w:unhideWhenUsed="1"/>
+    <w:lsdException w:name="Block Text" w:semiHidden="1" w:unhideWhenUsed="1"/>
+    <w:lsdException w:name="Hyperlink" w:semiHidden="1" w:unhideWhenUsed="1"/>
+    <w:lsdException w:name="FollowedHyperlink" w:semiHidden="1" w:unhideWhenUsed="1"/>
+    <w:lsdException w:name="Strong" w:uiPriority="22" w:qFormat="1"/>
+    <w:lsdException w:name="Emphasis" w:uiPriority="20" w:qFormat="1"/>
+    <w:lsdException w:name="Document Map" w:semiHidden="1" w:unhideWhenUsed="1"/>
+    <w:lsdException w:name="Plain Text" w:semiHidden="1" w:unhideWhenUsed="1"/>
+    <w:lsdException w:name="E-mail Signature" w:semiHidden="1" w:unhideWhenUsed="1"/>
+    <w:lsdException w:name="HTML Top of Form" w:semiHidden="1" w:unhideWhenUsed="1"/>
+    <w:lsdException w:name="HTML Bottom of Form" w:semiHidden="1" w:unhideWhenUsed="1"/>
+    <w:lsdException w:name="Normal (Web)" w:semiHidden="1" w:unhideWhenUsed="1"/>
+    <w:lsdException w:name="HTML Acronym" w:semiHidden="1" w:unhideWhenUsed="1"/>
+    <w:lsdException w:name="HTML Address" w:semiHidden="1" w:unhideWhenUsed="1"/>
+    <w:lsdException w:name="HTML Cite" w:semiHidden="1" w:unhideWhenUsed="1"/>
+    <w:lsdException w:name="HTML Code" w:semiHidden="1" w:unhideWhenUsed="1"/>
+    <w:lsdException w:name="HTML Definition" w:semiHidden="1" w:unhideWhenUsed="1"/>
+    <w:lsdException w:name="HTML Keyboard" w:semiHidden="1" w:unhideWhenUsed="1"/>
+    <w:lsdException w:name="HTML Preformatted" w:semiHidden="1" w:unhideWhenUsed="1"/>
+    <w:lsdException w:name="HTML Sample" w:semiHidden="1" w:unhideWhenUsed="1"/>
+    <w:lsdException w:name="HTML Typewriter" w:semiHidden="1" w:unhideWhenUsed="1"/>
+    <w:lsdException w:name="HTML Variable" w:semiHidden="1" w:unhideWhenUsed="1"/>
+    <w:lsdException w:name="Normal Table" w:semiHidden="1" w:unhideWhenUsed="1"/>
+    <w:lsdException w:name="annotation subject" w:semiHidden="1" w:unhideWhenUsed="1"/>
+    <w:lsdException w:name="No List" w:semiHidden="1" w:unhideWhenUsed="1"/>
+    <w:lsdException w:name="Outline List 1" w:semiHidden="1" w:unhideWhenUsed="1"/>
+    <w:lsdException w:name="Outline List 2" w:semiHidden="1" w:unhideWhenUsed="1"/>
+    <w:lsdException w:name="Outline List 3" w:semiHidden="1" w:unhideWhenUsed="1"/>
+    <w:lsdException w:name="Table Simple 1" w:semiHidden="1" w:unhideWhenUsed="1"/>
+    <w:lsdException w:name="Table Simple 2" w:semiHidden="1" w:unhideWhenUsed="1"/>
+    <w:lsdException w:name="Table Simple 3" w:semiHidden="1" w:unhideWhenUsed="1"/>
+    <w:lsdException w:name="Table Classic 1" w:semiHidden="1" w:unhideWhenUsed="1"/>
+    <w:lsdException w:name="Table Classic 2" w:semiHidden="1" w:unhideWhenUsed="1"/>
+    <w:lsdException w:name="Table Classic 3" w:semiHidden="1" w:unhideWhenUsed="1"/>
+    <w:lsdException w:name="Table Classic 4" w:semiHidden="1" w:unhideWhenUsed="1"/>
+    <w:lsdException w:name="Table Colorful 1" w:semiHidden="1" w:unhideWhenUsed="1"/>
+    <w:lsdException w:name="Table Colorful 2" w:semiHidden="1" w:unhideWhenUsed="1"/>
+    <w:lsdException w:name="Table Colorful 3" w:semiHidden="1" w:unhideWhenUsed="1"/>
+    <w:lsdException w:name="Table Columns 1" w:semiHidden="1" w:unhideWhenUsed="1"/>
+    <w:lsdException w:name="Table Columns 2" w:semiHidden="1" w:unhideWhenUsed="1"/>
+    <w:lsdException w:name="Table Columns 3" w:semiHidden="1" w:unhideWhenUsed="1"/>
+    <w:lsdException w:name="Table Columns 4" w:semiHidden="1" w:unhideWhenUsed="1"/>
+    <w:lsdException w:name="Table Columns 5" w:semiHidden="1" w:unhideWhenUsed="1"/>
+    <w:lsdException w:name="Table Grid 1" w:semiHidden="1" w:unhideWhenUsed="1"/>
+    <w:lsdException w:name="Table Grid 2" w:semiHidden="1" w:unhideWhenUsed="1"/>
+    <w:lsdException w:name="Table Grid 3" w:semiHidden="1" w:unhideWhenUsed="1"/>
+    <w:lsdException w:name="Table Grid 4" w:semiHidden="1" w:unhideWhenUsed="1"/>
+    <w:lsdException w:name="Table Grid 5" w:semiHidden="1" w:unhideWhenUsed="1"/>
+    <w:lsdException w:name="Table Grid 6" w:semiHidden="1" w:unhideWhenUsed="1"/>
+    <w:lsdException w:name="Table Grid 7" w:semiHidden="1" w:unhideWhenUsed="1"/>
+    <w:lsdException w:name="Table Grid 8" w:semiHidden="1" w:unhideWhenUsed="1"/>
+    <w:lsdException w:name="Table List 1" w:semiHidden="1" w:unhideWhenUsed="1"/>
+    <w:lsdException w:name="Table List 2" w:semiHidden="1" w:unhideWhenUsed="1"/>
+    <w:lsdException w:name="Table List 3" w:semiHidden="1" w:unhideWhenUsed="1"/>
+    <w:lsdException w:name="Table List 4" w:semiHidden="1" w:unhideWhenUsed="1"/>
+    <w:lsdException w:name="Table List 5" w:semiHidden="1" w:unhideWhenUsed="1"/>
+    <w:lsdException w:name="Table List 6" w:semiHidden="1" w:unhideWhenUsed="1"/>
+    <w:lsdException w:name="Table List 7" w:semiHidden="1" w:unhideWhenUsed="1"/>
+    <w:lsdException w:name="Table List 8" w:semiHidden="1" w:unhideWhenUsed="1"/>
+    <w:lsdException w:name="Table 3D effects 1" w:semiHidden="1" w:unhideWhenUsed="1"/>
+    <w:lsdException w:name="Table 3D effects 2" w:semiHidden="1" w:unhideWhenUsed="1"/>
+    <w:lsdException w:name="Table 3D effects 3" w:semiHidden="1" w:unhideWhenUsed="1"/>
+    <w:lsdException w:name="Table Contemporary" w:semiHidden="1" w:unhideWhenUsed="1"/>
+    <w:lsdException w:name="Table Elegant" w:semiHidden="1" w:unhideWhenUsed="1"/>
+    <w:lsdException w:name="Table Professional" w:semiHidden="1" w:unhideWhenUsed="1"/>
+    <w:lsdException w:name="Table Subtle 1" w:semiHidden="1" w:unhideWhenUsed="1"/>
+    <w:lsdException w:name="Table Subtle 2" w:semiHidden="1" w:unhideWhenUsed="1"/>
+    <w:lsdException w:name="Table Web 1" w:semiHidden="1" w:unhideWhenUsed="1"/>
+    <w:lsdException w:name="Table Web 2" w:semiHidden="1" w:unhideWhenUsed="1"/>
+    <w:lsdException w:name="Table Web 3" w:semiHidden="1" w:unhideWhenUsed="1"/>
+    <w:lsdException w:name="Balloon Text" w:semiHidden="1" w:unhideWhenUsed="1"/>
+    <w:lsdException w:name="Table Grid" w:semiHidden="1" w:uiPriority="39" w:unhideWhenUsed="1"/>
+    <w:lsdException w:name="Table Theme" w:semiHidden="1" w:unhideWhenUsed="1"/>
+    <w:lsdException w:name="Placeholder Text" w:semiHidden="1"/>
+    <w:lsdException w:name="No Spacing" w:uiPriority="1" w:qFormat="1"/>
+    <w:lsdException w:name="Light Shading" w:uiPriority="60"/>
+    <w:lsdException w:name="Light List" w:uiPriority="61"/>
+    <w:lsdException w:name="Light Grid" w:uiPriority="62"/>
+    <w:lsdException w:name="Medium Shading 1" w:uiPriority="63"/>
+    <w:lsdException w:name="Medium Shading 2" w:uiPriority="64"/>
+    <w:lsdException w:name="Medium List 1" w:uiPriority="65"/>
+    <w:lsdException w:name="Medium List 2" w:uiPriority="66"/>
+    <w:lsdException w:name="Medium Grid 1" w:uiPriority="67"/>
+    <w:lsdException w:name="Medium Grid 2" w:uiPriority="68"/>
+    <w:lsdException w:name="Medium Grid 3" w:uiPriority="69"/>
+    <w:lsdException w:name="Dark List" w:uiPriority="70"/>
+    <w:lsdException w:name="Colorful Shading" w:uiPriority="71"/>
+    <w:lsdException w:name="Colorful List" w:uiPriority="72"/>
+    <w:lsdException w:name="Colorful Grid" w:uiPriority="73"/>
+    <w:lsdException w:name="Light Shading Accent 1" w:uiPriority="60"/>
+    <w:lsdException w:name="Light List Accent 1" w:uiPriority="61"/>
+    <w:lsdException w:name="Light Grid Accent 1" w:uiPriority="62"/>
+    <w:lsdException w:name="Medium Shading 1 Accent 1" w:uiPriority="63"/>
+    <w:lsdException w:name="Medium Shading 2 Accent 1" w:uiPriority="64"/>
+    <w:lsdException w:name="Medium List 1 Accent 1" w:uiPriority="65"/>
+    <w:lsdException w:name="Revision" w:semiHidden="1"/>
+    <w:lsdException w:name="List Paragraph" w:uiPriority="34" w:qFormat="1"/>
+    <w:lsdException w:name="Quote" w:uiPriority="29" w:qFormat="1"/>
+    <w:lsdException w:name="Intense Quote" w:uiPriority="30" w:qFormat="1"/>
+    <w:lsdException w:name="Medium List 2 Accent 1" w:uiPriority="66"/>
+    <w:lsdException w:name="Medium Grid 1 Accent 1" w:uiPriority="67"/>
+    <w:lsdException w:name="Medium Grid 2 Accent 1" w:uiPriority="68"/>
+    <w:lsdException w:name="Medium Grid 3 Accent 1" w:uiPriority="69"/>
+    <w:lsdException w:name="Dark List Accent 1" w:uiPriority="70"/>
+    <w:lsdException w:name="Colorful Shading Accent 1" w:uiPriority="71"/>
+    <w:lsdException w:name="Colorful List Accent 1" w:uiPriority="72"/>
+    <w:lsdException w:name="Colorful Grid Accent 1" w:uiPriority="73"/>
+    <w:lsdException w:name="Light Shading Accent 2" w:uiPriority="60"/>
+    <w:lsdException w:name="Light List Accent 2" w:uiPriority="61"/>
+    <w:lsdException w:name="Light Grid Accent 2" w:uiPriority="62"/>
+    <w:lsdException w:name="Medium Shading 1 Accent 2" w:uiPriority="63"/>
+    <w:lsdException w:name="Medium Shading 2 Accent 2" w:uiPriority="64"/>
+    <w:lsdException w:name="Medium List 1 Accent 2" w:uiPriority="65"/>
+    <w:lsdException w:name="Medium List 2 Accent 2" w:uiPriority="66"/>
+    <w:lsdException w:name="Medium Grid 1 Accent 2" w:uiPriority="67"/>
+    <w:lsdException w:name="Medium Grid 2 Accent 2" w:uiPriority="68"/>
+    <w:lsdException w:name="Medium Grid 3 Accent 2" w:uiPriority="69"/>
+    <w:lsdException w:name="Dark List Accent 2" w:uiPriority="70"/>
+    <w:lsdException w:name="Colorful Shading Accent 2" w:uiPriority="71"/>
+    <w:lsdException w:name="Colorful List Accent 2" w:uiPriority="72"/>
+    <w:lsdException w:name="Colorful Grid Accent 2" w:uiPriority="73"/>
+    <w:lsdException w:name="Light Shading Accent 3" w:uiPriority="60"/>
+    <w:lsdException w:name="Light List Accent 3" w:uiPriority="61"/>
+    <w:lsdException w:name="Light Grid Accent 3" w:uiPriority="62"/>
+    <w:lsdException w:name="Medium Shading 1 Accent 3" w:uiPriority="63"/>
+    <w:lsdException w:name="Medium Shading 2 Accent 3" w:uiPriority="64"/>
+    <w:lsdException w:name="Medium List 1 Accent 3" w:uiPriority="65"/>
+    <w:lsdException w:name="Medium List 2 Accent 3" w:uiPriority="66"/>
+    <w:lsdException w:name="Medium Grid 1 Accent 3" w:uiPriority="67"/>
+    <w:lsdException w:name="Medium Grid 2 Accent 3" w:uiPriority="68"/>
+    <w:lsdException w:name="Medium Grid 3 Accent 3" w:uiPriority="69"/>
+    <w:lsdException w:name="Dark List Accent 3" w:uiPriority="70"/>
+    <w:lsdException w:name="Colorful Shading Accent 3" w:uiPriority="71"/>
+    <w:lsdException w:name="Colorful List Accent 3" w:uiPriority="72"/>
+    <w:lsdException w:name="Colorful Grid Accent 3" w:uiPriority="73"/>
+    <w:lsdException w:name="Light Shading Accent 4" w:uiPriority="60"/>
+    <w:lsdException w:name="Light List Accent 4" w:uiPriority="61"/>
+    <w:lsdException w:name="Light Grid Accent 4" w:uiPriority="62"/>
+    <w:lsdException w:name="Medium Shading 1 Accent 4" w:uiPriority="63"/>
+    <w:lsdException w:name="Medium Shading 2 Accent 4" w:uiPriority="64"/>
+    <w:lsdException w:name="Medium List 1 Accent 4" w:uiPriority="65"/>
+    <w:lsdException w:name="Medium List 2 Accent 4" w:uiPriority="66"/>
+    <w:lsdException w:name="Medium Grid 1 Accent 4" w:uiPriority="67"/>
+    <w:lsdException w:name="Medium Grid 2 Accent 4" w:uiPriority="68"/>
+    <w:lsdException w:name="Medium Grid 3 Accent 4" w:uiPriority="69"/>
+    <w:lsdException w:name="Dark List Accent 4" w:uiPriority="70"/>
+    <w:lsdException w:name="Colorful Shading Accent 4" w:uiPriority="71"/>
+    <w:lsdException w:name="Colorful List Accent 4" w:uiPriority="72"/>
+    <w:lsdException w:name="Colorful Grid Accent 4" w:uiPriority="73"/>
+    <w:lsdException w:name="Light Shading Accent 5" w:uiPriority="60"/>
+    <w:lsdException w:name="Light List Accent 5" w:uiPriority="61"/>
+    <w:lsdException w:name="Light Grid Accent 5" w:uiPriority="62"/>
+    <w:lsdException w:name="Medium Shading 1 Accent 5" w:uiPriority="63"/>
+    <w:lsdException w:name="Medium Shading 2 Accent 5" w:uiPriority="64"/>
+    <w:lsdException w:name="Medium List 1 Accent 5" w:uiPriority="65"/>
+    <w:lsdException w:name="Medium List 2 Accent 5" w:uiPriority="66"/>
+    <w:lsdException w:name="Medium Grid 1 Accent 5" w:uiPriority="67"/>
+    <w:lsdException w:name="Medium Grid 2 Accent 5" w:uiPriority="68"/>
+    <w:lsdException w:name="Medium Grid 3 Accent 5" w:uiPriority="69"/>
+    <w:lsdException w:name="Dark List Accent 5" w:uiPriority="70"/>
+    <w:lsdException w:name="Colorful Shading Accent 5" w:uiPriority="71"/>
+    <w:lsdException w:name="Colorful List Accent 5" w:uiPriority="72"/>
+    <w:lsdException w:name="Colorful Grid Accent 5" w:uiPriority="73"/>
+    <w:lsdException w:name="Light Shading Accent 6" w:uiPriority="60"/>
+    <w:lsdException w:name="Light List Accent 6" w:uiPriority="61"/>
+    <w:lsdException w:name="Light Grid Accent 6" w:uiPriority="62"/>
+    <w:lsdException w:name="Medium Shading 1 Accent 6" w:uiPriority="63"/>
+    <w:lsdException w:name="Medium Shading 2 Accent 6" w:uiPriority="64"/>
+    <w:lsdException w:name="Medium List 1 Accent 6" w:uiPriority="65"/>
+    <w:lsdException w:name="Medium List 2 Accent 6" w:uiPriority="66"/>
+    <w:lsdException w:name="Medium Grid 1 Accent 6" w:uiPriority="67"/>
+    <w:lsdException w:name="Medium Grid 2 Accent 6" w:uiPriority="68"/>
+    <w:lsdException w:name="Medium Grid 3 Accent 6" w:uiPriority="69"/>
+    <w:lsdException w:name="Dark List Accent 6" w:uiPriority="70"/>
+    <w:lsdException w:name="Colorful Shading Accent 6" w:uiPriority="71"/>
+    <w:lsdException w:name="Colorful List Accent 6" w:uiPriority="72"/>
+    <w:lsdException w:name="Colorful Grid Accent 6" w:uiPriority="73"/>
+    <w:lsdException w:name="Subtle Emphasis" w:uiPriority="19" w:qFormat="1"/>
+    <w:lsdException w:name="Intense Emphasis" w:uiPriority="21" w:qFormat="1"/>
+    <w:lsdException w:name="Subtle Reference" w:uiPriority="31" w:qFormat="1"/>
+    <w:lsdException w:name="Intense Reference" w:uiPriority="32" w:qFormat="1"/>
+    <w:lsdException w:name="Book Title" w:uiPriority="33" w:qFormat="1"/>
+    <w:lsdException w:name="Bibliography" w:semiHidden="1" w:uiPriority="37" w:unhideWhenUsed="1"/>
+    <w:lsdException w:name="TOC Heading" w:semiHidden="1" w:uiPriority="39" w:unhideWhenUsed="1" w:qFormat="1"/>
+    <w:lsdException w:name="Plain Table 1" w:uiPriority="41"/>
+    <w:lsdException w:name="Plain Table 2" w:uiPriority="42"/>
+    <w:lsdException w:name="Plain Table 3" w:uiPriority="43"/>
+    <w:lsdException w:name="Plain Table 4" w:uiPriority="44"/>
+    <w:lsdException w:name="Plain Table 5" w:uiPriority="45"/>
+    <w:lsdException w:name="Grid Table Light" w:uiPriority="40"/>
+    <w:lsdException w:name="Grid Table 1 Light" w:uiPriority="46"/>
+    <w:lsdException w:name="Grid Table 2" w:uiPriority="47"/>
+    <w:lsdException w:name="Grid Table 3" w:uiPriority="48"/>
+    <w:lsdException w:name="Grid Table 4" w:uiPriority="49"/>
+    <w:lsdException w:name="Grid Table 5 Dark" w:uiPriority="50"/>
+    <w:lsdException w:name="Grid Table 6 Colorful" w:uiPriority="51"/>
+    <w:lsdException w:name="Grid Table 7 Colorful" w:uiPriority="52"/>
+    <w:lsdException w:name="Grid Table 1 Light Accent 1" w:uiPriority="46"/>
+    <w:lsdException w:name="Grid Table 2 Accent 1" w:uiPriority="47"/>
+    <w:lsdException w:name="Grid Table 3 Accent 1" w:uiPriority="48"/>
+    <w:lsdException w:name="Grid Table 4 Accent 1" w:uiPriority="49"/>
+    <w:lsdException w:name="Grid Table 5 Dark Accent 1" w:uiPriority="50"/>
+    <w:lsdException w:name="Grid Table 6 Colorful Accent 1" w:uiPriority="51"/>
+    <w:lsdException w:name="Grid Table 7 Colorful Accent 1" w:uiPriority="52"/>
+    <w:lsdException w:name="Grid Table 1 Light Accent 2" w:uiPriority="46"/>
+    <w:lsdException w:name="Grid Table 2 Accent 2" w:uiPriority="47"/>
+    <w:lsdException w:name="Grid Table 3 Accent 2" w:uiPriority="48"/>
+    <w:lsdException w:name="Grid Table 4 Accent 2" w:uiPriority="49"/>
+    <w:lsdException w:name="Grid Table 5 Dark Accent 2" w:uiPriority="50"/>
+    <w:lsdException w:name="Grid Table 6 Colorful Accent 2" w:uiPriority="51"/>
+    <w:lsdException w:name="Grid Table 7 Colorful Accent 2" w:uiPriority="52"/>
+    <w:lsdException w:name="Grid Table 1 Light Accent 3" w:uiPriority="46"/>
+    <w:lsdException w:name="Grid Table 2 Accent 3" w:uiPriority="47"/>
+    <w:lsdException w:name="Grid Table 3 Accent 3" w:uiPriority="48"/>
+    <w:lsdException w:name="Grid Table 4 Accent 3" w:uiPriority="49"/>
+    <w:lsdException w:name="Grid Table 5 Dark Accent 3" w:uiPriority="50"/>
+    <w:lsdException w:name="Grid Table 6 Colorful Accent 3" w:uiPriority="51"/>
+    <w:lsdException w:name="Grid Table 7 Colorful Accent 3" w:uiPriority="52"/>
+    <w:lsdException w:name="Grid Table 1 Light Accent 4" w:uiPriority="46"/>
+    <w:lsdException w:name="Grid Table 2 Accent 4" w:uiPriority="47"/>
+    <w:lsdException w:name="Grid Table 3 Accent 4" w:uiPriority="48"/>
+    <w:lsdException w:name="Grid Table 4 Accent 4" w:uiPriority="49"/>
+    <w:lsdException w:name="Grid Table 5 Dark Accent 4" w:uiPriority="50"/>
+    <w:lsdException w:name="Grid Table 6 Colorful Accent 4" w:uiPriority="51"/>
+    <w:lsdException w:name="Grid Table 7 Colorful Accent 4" w:uiPriority="52"/>
+    <w:lsdException w:name="Grid Table 1 Light Accent 5" w:uiPriority="46"/>
+    <w:lsdException w:name="Grid Table 2 Accent 5" w:uiPriority="47"/>
+    <w:lsdException w:name="Grid Table 3 Accent 5" w:uiPriority="48"/>
+    <w:lsdException w:name="Grid Table 4 Accent 5" w:uiPriority="49"/>
+    <w:lsdException w:name="Grid Table 5 Dark Accent 5" w:uiPriority="50"/>
+    <w:lsdException w:name="Grid Table 6 Colorful Accent 5" w:uiPriority="51"/>
+    <w:lsdException w:name="Grid Table 7 Colorful Accent 5" w:uiPriority="52"/>
+    <w:lsdException w:name="Grid Table 1 Light Accent 6" w:uiPriority="46"/>
+    <w:lsdException w:name="Grid Table 2 Accent 6" w:uiPriority="47"/>
+    <w:lsdException w:name="Grid Table 3 Accent 6" w:uiPriority="48"/>
+    <w:lsdException w:name="Grid Table 4 Accent 6" w:uiPriority="49"/>
+    <w:lsdException w:name="Grid Table 5 Dark Accent 6" w:uiPriority="50"/>
+    <w:lsdException w:name="Grid Table 6 Colorful Accent 6" w:uiPriority="51"/>
+    <w:lsdException w:name="Grid Table 7 Colorful Accent 6" w:uiPriority="52"/>
+    <w:lsdException w:name="List Table 1 Light" w:uiPriority="46"/>
+    <w:lsdException w:name="List Table 2" w:uiPriority="47"/>
+    <w:lsdException w:name="List Table 3" w:uiPriority="48"/>
+    <w:lsdException w:name="List Table 4" w:uiPriority="49"/>
+    <w:lsdException w:name="List Table 5 Dark" w:uiPriority="50"/>
+    <w:lsdException w:name="List Table 6 Colorful" w:uiPriority="51"/>
+    <w:lsdException w:name="List Table 7 Colorful" w:uiPriority="52"/>
+    <w:lsdException w:name="List Table 1 Light Accent 1" w:uiPriority="46"/>
+    <w:lsdException w:name="List Table 2 Accent 1" w:uiPriority="47"/>
+    <w:lsdException w:name="List Table 3 Accent 1" w:uiPriority="48"/>
+    <w:lsdException w:name="List Table 4 Accent 1" w:uiPriority="49"/>
+    <w:lsdException w:name="List Table 5 Dark Accent 1" w:uiPriority="50"/>
+    <w:lsdException w:name="List Table 6 Colorful Accent 1" w:uiPriority="51"/>
+    <w:lsdException w:name="List Table 7 Colorful Accent 1" w:uiPriority="52"/>
+    <w:lsdException w:name="List Table 1 Light Accent 2" w:uiPriority="46"/>
+    <w:lsdException w:name="List Table 2 Accent 2" w:uiPriority="47"/>
+    <w:lsdException w:name="List Table 3 Accent 2" w:uiPriority="48"/>
+    <w:lsdException w:name="List Table 4 Accent 2" w:uiPriority="49"/>
+    <w:lsdException w:name="List Table 5 Dark Accent 2" w:uiPriority="50"/>
+    <w:lsdException w:name="List Table 6 Colorful Accent 2" w:uiPriority="51"/>
+    <w:lsdException w:name="List Table 7 Colorful Accent 2" w:uiPriority="52"/>
+    <w:lsdException w:name="List Table 1 Light Accent 3" w:uiPriority="46"/>
+    <w:lsdException w:name="List Table 2 Accent 3" w:uiPriority="47"/>
+    <w:lsdException w:name="List Table 3 Accent 3" w:uiPriority="48"/>
+    <w:lsdException w:name="List Table 4 Accent 3" w:uiPriority="49"/>
+    <w:lsdException w:name="List Table 5 Dark Accent 3" w:uiPriority="50"/>
+    <w:lsdException w:name="List Table 6 Colorful Accent 3" w:uiPriority="51"/>
+    <w:lsdException w:name="List Table 7 Colorful Accent 3" w:uiPriority="52"/>
+    <w:lsdException w:name="List Table 1 Light Accent 4" w:uiPriority="46"/>
+    <w:lsdException w:name="List Table 2 Accent 4" w:uiPriority="47"/>
+    <w:lsdException w:name="List Table 3 Accent 4" w:uiPriority="48"/>
+    <w:lsdException w:name="List Table 4 Accent 4" w:uiPriority="49"/>
+    <w:lsdException w:name="List Table 5 Dark Accent 4" w:uiPriority="50"/>
+    <w:lsdException w:name="List Table 6 Colorful Accent 4" w:uiPriority="51"/>
+    <w:lsdException w:name="List Table 7 Colorful Accent 4" w:uiPriority="52"/>
+    <w:lsdException w:name="List Table 1 Light Accent 5" w:uiPriority="46"/>
+    <w:lsdException w:name="List Table 2 Accent 5" w:uiPriority="47"/>
+    <w:lsdException w:name="List Table 3 Accent 5" w:uiPriority="48"/>
+    <w:lsdException w:name="List Table 4 Accent 5" w:uiPriority="49"/>
+    <w:lsdException w:name="List Table 5 Dark Accent 5" w:uiPriority="50"/>
+    <w:lsdException w:name="List Table 6 Colorful Accent 5" w:uiPriority="51"/>
+    <w:lsdException w:name="List Table 7 Colorful Accent 5" w:uiPriority="52"/>
+    <w:lsdException w:name="List Table 1 Light Accent 6" w:uiPriority="46"/>
+    <w:lsdException w:name="List Table 2 Accent 6" w:uiPriority="47"/>
+    <w:lsdException w:name="List Table 3 Accent 6" w:uiPriority="48"/>
+    <w:lsdException w:name="List Table 4 Accent 6" w:uiPriority="49"/>
+    <w:lsdException w:name="List Table 5 Dark Accent 6" w:uiPriority="50"/>
+    <w:lsdException w:name="List Table 6 Colorful Accent 6" w:uiPriority="51"/>
+    <w:lsdException w:name="List Table 7 Colorful Accent 6" w:uiPriority="52"/>
+    <w:lsdException w:name="Mention" w:semiHidden="1" w:unhideWhenUsed="1"/>
+    <w:lsdException w:name="Smart Hyperlink" w:semiHidden="1" w:unhideWhenUsed="1"/>
+    <w:lsdException w:name="Hashtag" w:semiHidden="1" w:unhideWhenUsed="1"/>
+    <w:lsdException w:name="Unresolved Mention" w:semiHidden="1" w:unhideWhenUsed="1"/>
+    <w:lsdException w:name="Smart Link" w:semiHidden="1" w:unhideWhenUsed="1"/>
   </w:latentStyles>
-  <w:style w:type="paragraph" w:default="1" w:styleId="a">
+  <w:style w:type="paragraph" w:default="1" w:styleId="Normal">
     <w:name w:val="Normal"/>
     <w:qFormat/>
-    <w:rsid w:val="009A6DDF"/>
+    <w:rsid w:val="005847AF"/>
   </w:style>
-  <w:style w:type="character" w:default="1" w:styleId="a0">
+  <w:style w:type="character" w:default="1" w:styleId="DefaultParagraphFont">
     <w:name w:val="Default Paragraph Font"/>
     <w:uiPriority w:val="1"/>
     <w:semiHidden/>
     <w:unhideWhenUsed/>
   </w:style>
-  <w:style w:type="table" w:default="1" w:styleId="a1">
+  <w:style w:type="table" w:default="1" w:styleId="TableNormal">
     <w:name w:val="Normal Table"/>
     <w:uiPriority w:val="99"/>
     <w:semiHidden/>
     <w:unhideWhenUsed/>
-    <w:qFormat/>
     <w:tblPr>
       <w:tblInd w:w="0" w:type="dxa"/>
       <w:tblCellMar>
@@ -7490,15 +8717,15 @@
       </w:tblCellMar>
     </w:tblPr>
   </w:style>
-  <w:style w:type="numbering" w:default="1" w:styleId="a2">
+  <w:style w:type="numbering" w:default="1" w:styleId="NoList">
     <w:name w:val="No List"/>
     <w:uiPriority w:val="99"/>
     <w:semiHidden/>
     <w:unhideWhenUsed/>
   </w:style>
-  <w:style w:type="paragraph" w:styleId="a3">
+  <w:style w:type="paragraph" w:styleId="ListParagraph">
     <w:name w:val="List Paragraph"/>
-    <w:basedOn w:val="a"/>
+    <w:basedOn w:val="Normal"/>
     <w:uiPriority w:val="34"/>
     <w:qFormat/>
     <w:rsid w:val="00CC57D3"/>
@@ -7507,13 +8734,12 @@
       <w:contextualSpacing/>
     </w:pPr>
   </w:style>
-  <w:style w:type="table" w:styleId="a4">
+  <w:style w:type="table" w:styleId="TableGrid">
     <w:name w:val="Table Grid"/>
-    <w:basedOn w:val="a1"/>
+    <w:basedOn w:val="TableNormal"/>
     <w:uiPriority w:val="39"/>
     <w:rsid w:val="00BA2097"/>
     <w:tblPr>
-      <w:tblInd w:w="0" w:type="dxa"/>
       <w:tblBorders>
         <w:top w:val="single" w:sz="4" w:space="0" w:color="auto"/>
         <w:left w:val="single" w:sz="4" w:space="0" w:color="auto"/>
@@ -7522,18 +8748,12 @@
         <w:insideH w:val="single" w:sz="4" w:space="0" w:color="auto"/>
         <w:insideV w:val="single" w:sz="4" w:space="0" w:color="auto"/>
       </w:tblBorders>
-      <w:tblCellMar>
-        <w:top w:w="0" w:type="dxa"/>
-        <w:left w:w="108" w:type="dxa"/>
-        <w:bottom w:w="0" w:type="dxa"/>
-        <w:right w:w="108" w:type="dxa"/>
-      </w:tblCellMar>
     </w:tblPr>
   </w:style>
-  <w:style w:type="paragraph" w:styleId="a5">
+  <w:style w:type="paragraph" w:styleId="Header">
     <w:name w:val="header"/>
-    <w:basedOn w:val="a"/>
-    <w:link w:val="Char"/>
+    <w:basedOn w:val="Normal"/>
+    <w:link w:val="HeaderChar"/>
     <w:uiPriority w:val="99"/>
     <w:semiHidden/>
     <w:unhideWhenUsed/>
@@ -7554,10 +8774,10 @@
       <w:szCs w:val="18"/>
     </w:rPr>
   </w:style>
-  <w:style w:type="character" w:customStyle="1" w:styleId="Char">
-    <w:name w:val="页眉 Char"/>
-    <w:basedOn w:val="a0"/>
-    <w:link w:val="a5"/>
+  <w:style w:type="character" w:customStyle="1" w:styleId="HeaderChar">
+    <w:name w:val="Header Char"/>
+    <w:basedOn w:val="DefaultParagraphFont"/>
+    <w:link w:val="Header"/>
     <w:uiPriority w:val="99"/>
     <w:semiHidden/>
     <w:rsid w:val="00FF0304"/>
@@ -7566,10 +8786,10 @@
       <w:szCs w:val="18"/>
     </w:rPr>
   </w:style>
-  <w:style w:type="paragraph" w:styleId="a6">
+  <w:style w:type="paragraph" w:styleId="Footer">
     <w:name w:val="footer"/>
-    <w:basedOn w:val="a"/>
-    <w:link w:val="Char0"/>
+    <w:basedOn w:val="Normal"/>
+    <w:link w:val="FooterChar"/>
     <w:uiPriority w:val="99"/>
     <w:semiHidden/>
     <w:unhideWhenUsed/>
@@ -7586,10 +8806,10 @@
       <w:szCs w:val="18"/>
     </w:rPr>
   </w:style>
-  <w:style w:type="character" w:customStyle="1" w:styleId="Char0">
-    <w:name w:val="页脚 Char"/>
-    <w:basedOn w:val="a0"/>
-    <w:link w:val="a6"/>
+  <w:style w:type="character" w:customStyle="1" w:styleId="FooterChar">
+    <w:name w:val="Footer Char"/>
+    <w:basedOn w:val="DefaultParagraphFont"/>
+    <w:link w:val="Footer"/>
     <w:uiPriority w:val="99"/>
     <w:semiHidden/>
     <w:rsid w:val="00FF0304"/>
@@ -7598,10 +8818,10 @@
       <w:szCs w:val="18"/>
     </w:rPr>
   </w:style>
-  <w:style w:type="paragraph" w:styleId="a7">
+  <w:style w:type="paragraph" w:styleId="BalloonText">
     <w:name w:val="Balloon Text"/>
-    <w:basedOn w:val="a"/>
-    <w:link w:val="Char1"/>
+    <w:basedOn w:val="Normal"/>
+    <w:link w:val="BalloonTextChar"/>
     <w:uiPriority w:val="99"/>
     <w:semiHidden/>
     <w:unhideWhenUsed/>
@@ -7611,10 +8831,10 @@
       <w:szCs w:val="18"/>
     </w:rPr>
   </w:style>
-  <w:style w:type="character" w:customStyle="1" w:styleId="Char1">
-    <w:name w:val="批注框文本 Char"/>
-    <w:basedOn w:val="a0"/>
-    <w:link w:val="a7"/>
+  <w:style w:type="character" w:customStyle="1" w:styleId="BalloonTextChar">
+    <w:name w:val="Balloon Text Char"/>
+    <w:basedOn w:val="DefaultParagraphFont"/>
+    <w:link w:val="BalloonText"/>
     <w:uiPriority w:val="99"/>
     <w:semiHidden/>
     <w:rsid w:val="00FF0304"/>
@@ -7915,17 +9135,13 @@
   <a:extraClrSchemeLst/>
   <a:extLst>
     <a:ext uri="{05A4C25C-085E-4340-85A3-A5531E510DB2}">
-      <thm15:themeFamily xmlns:thm15="http://schemas.microsoft.com/office/thememl/2012/main" xmlns="" name="Office Theme" id="{62F939B6-93AF-4DB8-9C6B-D6C7DFDC589F}" vid="{4A3C46E8-61CC-4603-A589-7422A47A8E4A}"/>
+      <thm15:themeFamily xmlns:thm15="http://schemas.microsoft.com/office/thememl/2012/main" name="Office Theme" id="{62F939B6-93AF-4DB8-9C6B-D6C7DFDC589F}" vid="{4A3C46E8-61CC-4603-A589-7422A47A8E4A}"/>
     </a:ext>
   </a:extLst>
 </a:theme>
 </file>
 
 <file path=customXml/item1.xml><?xml version="1.0" encoding="utf-8"?>
-<b:Sources xmlns:b="http://schemas.openxmlformats.org/officeDocument/2006/bibliography" xmlns="http://schemas.openxmlformats.org/officeDocument/2006/bibliography" SelectedStyle="/APASixthEditionOfficeOnline.xsl" StyleName="APA" Version="6"/>
-</file>
-
-<file path=customXml/item2.xml><?xml version="1.0" encoding="utf-8"?>
 <inkml:ink xmlns:inkml="http://www.w3.org/2003/InkML">
   <inkml:definitions>
     <inkml:context xml:id="ctx0">
@@ -7953,18 +9169,22 @@
 </inkml:ink>
 </file>
 
+<file path=customXml/item2.xml><?xml version="1.0" encoding="utf-8"?>
+<b:Sources xmlns:b="http://schemas.openxmlformats.org/officeDocument/2006/bibliography" xmlns="http://schemas.openxmlformats.org/officeDocument/2006/bibliography" SelectedStyle="/APASixthEditionOfficeOnline.xsl" StyleName="APA" Version="6"/>
+</file>
+
 <file path=customXml/itemProps1.xml><?xml version="1.0" encoding="utf-8"?>
+<ds:datastoreItem xmlns:ds="http://schemas.openxmlformats.org/officeDocument/2006/customXml" ds:itemID="{2E4C3D0B-D702-4A92-94EA-C1102D6D7942}">
+  <ds:schemaRefs>
+    <ds:schemaRef ds:uri="http://www.w3.org/2003/InkML"/>
+  </ds:schemaRefs>
+</ds:datastoreItem>
+</file>
+
+<file path=customXml/itemProps2.xml><?xml version="1.0" encoding="utf-8"?>
 <ds:datastoreItem xmlns:ds="http://schemas.openxmlformats.org/officeDocument/2006/customXml" ds:itemID="{D150A176-12CA-D941-90EB-18C5B36FCBEC}">
   <ds:schemaRefs>
     <ds:schemaRef ds:uri="http://schemas.openxmlformats.org/officeDocument/2006/bibliography"/>
   </ds:schemaRefs>
 </ds:datastoreItem>
-</file>
-
-<file path=customXml/itemProps2.xml><?xml version="1.0" encoding="utf-8"?>
-<ds:datastoreItem xmlns:ds="http://schemas.openxmlformats.org/officeDocument/2006/customXml" ds:itemID="{2E4C3D0B-D702-4A92-94EA-C1102D6D7942}">
-  <ds:schemaRefs>
-    <ds:schemaRef ds:uri="http://www.w3.org/2003/InkML"/>
-  </ds:schemaRefs>
-</ds:datastoreItem>
 </file>
</xml_diff>

<commit_message>
Test Top 5 in score screen, test the whole game and improve the UI of interface
</commit_message>
<xml_diff>
--- a/COMPX202 Assignment8 Document.docx
+++ b/COMPX202 Assignment8 Document.docx
@@ -1,6 +1,6 @@
 
 <file path=word/document.xml><?xml version="1.0" encoding="utf-8"?>
-<w:document xmlns:wpc="http://schemas.microsoft.com/office/word/2010/wordprocessingCanvas" xmlns:cx="http://schemas.microsoft.com/office/drawing/2014/chartex" xmlns:cx1="http://schemas.microsoft.com/office/drawing/2015/9/8/chartex" xmlns:cx2="http://schemas.microsoft.com/office/drawing/2015/10/21/chartex" xmlns:cx3="http://schemas.microsoft.com/office/drawing/2016/5/9/chartex" xmlns:cx4="http://schemas.microsoft.com/office/drawing/2016/5/10/chartex" xmlns:cx5="http://schemas.microsoft.com/office/drawing/2016/5/11/chartex" xmlns:cx6="http://schemas.microsoft.com/office/drawing/2016/5/12/chartex" xmlns:cx7="http://schemas.microsoft.com/office/drawing/2016/5/13/chartex" xmlns:cx8="http://schemas.microsoft.com/office/drawing/2016/5/14/chartex" xmlns:mc="http://schemas.openxmlformats.org/markup-compatibility/2006" xmlns:aink="http://schemas.microsoft.com/office/drawing/2016/ink" xmlns:am3d="http://schemas.microsoft.com/office/drawing/2017/model3d" xmlns:o="urn:schemas-microsoft-com:office:office" xmlns:r="http://schemas.openxmlformats.org/officeDocument/2006/relationships" xmlns:m="http://schemas.openxmlformats.org/officeDocument/2006/math" xmlns:v="urn:schemas-microsoft-com:vml" xmlns:wp14="http://schemas.microsoft.com/office/word/2010/wordprocessingDrawing" xmlns:wp="http://schemas.openxmlformats.org/drawingml/2006/wordprocessingDrawing" xmlns:w10="urn:schemas-microsoft-com:office:word" xmlns:w="http://schemas.openxmlformats.org/wordprocessingml/2006/main" xmlns:w14="http://schemas.microsoft.com/office/word/2010/wordml" xmlns:w15="http://schemas.microsoft.com/office/word/2012/wordml" xmlns:w16cex="http://schemas.microsoft.com/office/word/2018/wordml/cex" xmlns:w16cid="http://schemas.microsoft.com/office/word/2016/wordml/cid" xmlns:w16="http://schemas.microsoft.com/office/word/2018/wordml" xmlns:w16se="http://schemas.microsoft.com/office/word/2015/wordml/symex" xmlns:wpg="http://schemas.microsoft.com/office/word/2010/wordprocessingGroup" xmlns:wpi="http://schemas.microsoft.com/office/word/2010/wordprocessingInk" xmlns:wne="http://schemas.microsoft.com/office/word/2006/wordml" xmlns:wps="http://schemas.microsoft.com/office/word/2010/wordprocessingShape" mc:Ignorable="w14 w15 w16se w16cid w16 w16cex wp14">
+<w:document xmlns:ve="http://schemas.openxmlformats.org/markup-compatibility/2006" xmlns:o="urn:schemas-microsoft-com:office:office" xmlns:r="http://schemas.openxmlformats.org/officeDocument/2006/relationships" xmlns:m="http://schemas.openxmlformats.org/officeDocument/2006/math" xmlns:v="urn:schemas-microsoft-com:vml" xmlns:wp="http://schemas.openxmlformats.org/drawingml/2006/wordprocessingDrawing" xmlns:w10="urn:schemas-microsoft-com:office:word" xmlns:w="http://schemas.openxmlformats.org/wordprocessingml/2006/main" xmlns:wne="http://schemas.microsoft.com/office/word/2006/wordml">
   <w:body>
     <w:p>
       <w:pPr>
@@ -71,60 +71,24 @@
           <w:sz w:val="28"/>
           <w:szCs w:val="28"/>
         </w:rPr>
-        <w:t xml:space="preserve">Name: </w:t>
-      </w:r>
-      <w:proofErr w:type="spellStart"/>
-      <w:r>
+        <w:t>Name: ShengyangXu (X); ID: 31711055</w:t>
+      </w:r>
+    </w:p>
+    <w:p>
+      <w:pPr>
         <w:rPr>
           <w:rFonts w:ascii="Times New Roman" w:hAnsi="Times New Roman" w:cs="Times New Roman"/>
           <w:sz w:val="28"/>
           <w:szCs w:val="28"/>
         </w:rPr>
-        <w:t>ShengyangXu</w:t>
-      </w:r>
-      <w:proofErr w:type="spellEnd"/>
+      </w:pPr>
       <w:r>
         <w:rPr>
           <w:rFonts w:ascii="Times New Roman" w:hAnsi="Times New Roman" w:cs="Times New Roman"/>
           <w:sz w:val="28"/>
           <w:szCs w:val="28"/>
         </w:rPr>
-        <w:t xml:space="preserve"> (X); ID: 31711055</w:t>
-      </w:r>
-    </w:p>
-    <w:p>
-      <w:pPr>
-        <w:rPr>
-          <w:rFonts w:ascii="Times New Roman" w:hAnsi="Times New Roman" w:cs="Times New Roman"/>
-          <w:sz w:val="28"/>
-          <w:szCs w:val="28"/>
-        </w:rPr>
-      </w:pPr>
-      <w:r>
-        <w:rPr>
-          <w:rFonts w:ascii="Times New Roman" w:hAnsi="Times New Roman" w:cs="Times New Roman"/>
-          <w:sz w:val="28"/>
-          <w:szCs w:val="28"/>
-        </w:rPr>
-        <w:t xml:space="preserve">Name: Dan </w:t>
-      </w:r>
-      <w:proofErr w:type="spellStart"/>
-      <w:r>
-        <w:rPr>
-          <w:rFonts w:ascii="Times New Roman" w:hAnsi="Times New Roman" w:cs="Times New Roman"/>
-          <w:sz w:val="28"/>
-          <w:szCs w:val="28"/>
-        </w:rPr>
-        <w:t>Jin</w:t>
-      </w:r>
-      <w:proofErr w:type="spellEnd"/>
-      <w:r>
-        <w:rPr>
-          <w:rFonts w:ascii="Times New Roman" w:hAnsi="Times New Roman" w:cs="Times New Roman"/>
-          <w:sz w:val="28"/>
-          <w:szCs w:val="28"/>
-        </w:rPr>
-        <w:t xml:space="preserve"> (J); ID:31711003</w:t>
+        <w:t>Name: Dan Jin (J); ID:31711003</w:t>
       </w:r>
     </w:p>
     <w:p>
@@ -329,10 +293,10 @@
     </w:p>
     <w:tbl>
       <w:tblPr>
-        <w:tblStyle w:val="TableGrid"/>
+        <w:tblStyle w:val="a4"/>
         <w:tblW w:w="9525" w:type="dxa"/>
         <w:jc w:val="center"/>
-        <w:tblLook w:val="00A0" w:firstRow="1" w:lastRow="0" w:firstColumn="1" w:lastColumn="0" w:noHBand="0" w:noVBand="0"/>
+        <w:tblLook w:val="00A0"/>
       </w:tblPr>
       <w:tblGrid>
         <w:gridCol w:w="1377"/>
@@ -462,7 +426,7 @@
           </w:tcPr>
           <w:p>
             <w:pPr>
-              <w:pStyle w:val="ListParagraph"/>
+              <w:pStyle w:val="a3"/>
               <w:numPr>
                 <w:ilvl w:val="0"/>
                 <w:numId w:val="1"/>
@@ -548,18 +512,8 @@
                 <w:sz w:val="28"/>
                 <w:szCs w:val="28"/>
               </w:rPr>
-              <w:t xml:space="preserve">2 </w:t>
-            </w:r>
-            <w:proofErr w:type="spellStart"/>
-            <w:r>
-              <w:rPr>
-                <w:rFonts w:ascii="Times New Roman" w:hAnsi="Times New Roman" w:cs="Times New Roman"/>
-                <w:sz w:val="28"/>
-                <w:szCs w:val="28"/>
-              </w:rPr>
-              <w:t>hrs</w:t>
-            </w:r>
-            <w:proofErr w:type="spellEnd"/>
+              <w:t>2 hrs</w:t>
+            </w:r>
           </w:p>
         </w:tc>
       </w:tr>
@@ -575,7 +529,7 @@
           </w:tcPr>
           <w:p>
             <w:pPr>
-              <w:pStyle w:val="ListParagraph"/>
+              <w:pStyle w:val="a3"/>
               <w:numPr>
                 <w:ilvl w:val="0"/>
                 <w:numId w:val="1"/>
@@ -605,7 +559,6 @@
                 <w:szCs w:val="28"/>
               </w:rPr>
             </w:pPr>
-            <w:proofErr w:type="spellStart"/>
             <w:r>
               <w:rPr>
                 <w:rFonts w:ascii="Times New Roman" w:hAnsi="Times New Roman" w:cs="Times New Roman" w:hint="eastAsia"/>
@@ -614,7 +567,6 @@
               </w:rPr>
               <w:t>GameUIdesign</w:t>
             </w:r>
-            <w:proofErr w:type="spellEnd"/>
           </w:p>
         </w:tc>
         <w:tc>
@@ -688,7 +640,7 @@
           </w:tcPr>
           <w:p>
             <w:pPr>
-              <w:pStyle w:val="ListParagraph"/>
+              <w:pStyle w:val="a3"/>
               <w:numPr>
                 <w:ilvl w:val="0"/>
                 <w:numId w:val="1"/>
@@ -797,7 +749,7 @@
           </w:tcPr>
           <w:p>
             <w:pPr>
-              <w:pStyle w:val="ListParagraph"/>
+              <w:pStyle w:val="a3"/>
               <w:numPr>
                 <w:ilvl w:val="0"/>
                 <w:numId w:val="1"/>
@@ -918,7 +870,7 @@
           </w:tcPr>
           <w:p>
             <w:pPr>
-              <w:pStyle w:val="ListParagraph"/>
+              <w:pStyle w:val="a3"/>
               <w:numPr>
                 <w:ilvl w:val="0"/>
                 <w:numId w:val="1"/>
@@ -1025,7 +977,7 @@
           </w:tcPr>
           <w:p>
             <w:pPr>
-              <w:pStyle w:val="ListParagraph"/>
+              <w:pStyle w:val="a3"/>
               <w:numPr>
                 <w:ilvl w:val="0"/>
                 <w:numId w:val="1"/>
@@ -1119,18 +1071,8 @@
                 <w:sz w:val="28"/>
                 <w:szCs w:val="28"/>
               </w:rPr>
-              <w:t xml:space="preserve">1 </w:t>
-            </w:r>
-            <w:proofErr w:type="spellStart"/>
-            <w:r>
-              <w:rPr>
-                <w:rFonts w:ascii="Times New Roman" w:hAnsi="Times New Roman" w:cs="Times New Roman"/>
-                <w:sz w:val="28"/>
-                <w:szCs w:val="28"/>
-              </w:rPr>
-              <w:t>hrs</w:t>
-            </w:r>
-            <w:proofErr w:type="spellEnd"/>
+              <w:t>1 hrs</w:t>
+            </w:r>
           </w:p>
         </w:tc>
       </w:tr>
@@ -1146,7 +1088,7 @@
           </w:tcPr>
           <w:p>
             <w:pPr>
-              <w:pStyle w:val="ListParagraph"/>
+              <w:pStyle w:val="a3"/>
               <w:numPr>
                 <w:ilvl w:val="0"/>
                 <w:numId w:val="1"/>
@@ -1236,18 +1178,8 @@
                 <w:sz w:val="28"/>
                 <w:szCs w:val="28"/>
               </w:rPr>
-              <w:t xml:space="preserve">1 </w:t>
-            </w:r>
-            <w:proofErr w:type="spellStart"/>
-            <w:r>
-              <w:rPr>
-                <w:rFonts w:ascii="Times New Roman" w:hAnsi="Times New Roman" w:cs="Times New Roman"/>
-                <w:sz w:val="28"/>
-                <w:szCs w:val="28"/>
-              </w:rPr>
-              <w:t>hrs</w:t>
-            </w:r>
-            <w:proofErr w:type="spellEnd"/>
+              <w:t>1 hrs</w:t>
+            </w:r>
           </w:p>
         </w:tc>
       </w:tr>
@@ -1263,7 +1195,7 @@
           </w:tcPr>
           <w:p>
             <w:pPr>
-              <w:pStyle w:val="ListParagraph"/>
+              <w:pStyle w:val="a3"/>
               <w:numPr>
                 <w:ilvl w:val="0"/>
                 <w:numId w:val="1"/>
@@ -1386,7 +1318,7 @@
           </w:tcPr>
           <w:p>
             <w:pPr>
-              <w:pStyle w:val="ListParagraph"/>
+              <w:pStyle w:val="a3"/>
               <w:numPr>
                 <w:ilvl w:val="0"/>
                 <w:numId w:val="1"/>
@@ -1509,7 +1441,7 @@
           </w:tcPr>
           <w:p>
             <w:pPr>
-              <w:pStyle w:val="ListParagraph"/>
+              <w:pStyle w:val="a3"/>
               <w:numPr>
                 <w:ilvl w:val="0"/>
                 <w:numId w:val="1"/>
@@ -1599,18 +1531,8 @@
                 <w:sz w:val="28"/>
                 <w:szCs w:val="28"/>
               </w:rPr>
-              <w:t xml:space="preserve">2 </w:t>
-            </w:r>
-            <w:proofErr w:type="spellStart"/>
-            <w:r>
-              <w:rPr>
-                <w:rFonts w:ascii="Times New Roman" w:hAnsi="Times New Roman" w:cs="Times New Roman"/>
-                <w:sz w:val="28"/>
-                <w:szCs w:val="28"/>
-              </w:rPr>
-              <w:t>hrs</w:t>
-            </w:r>
-            <w:proofErr w:type="spellEnd"/>
+              <w:t>2 hrs</w:t>
+            </w:r>
           </w:p>
         </w:tc>
       </w:tr>
@@ -1626,7 +1548,7 @@
           </w:tcPr>
           <w:p>
             <w:pPr>
-              <w:pStyle w:val="ListParagraph"/>
+              <w:pStyle w:val="a3"/>
               <w:numPr>
                 <w:ilvl w:val="0"/>
                 <w:numId w:val="1"/>
@@ -1757,7 +1679,7 @@
           </w:tcPr>
           <w:p>
             <w:pPr>
-              <w:pStyle w:val="ListParagraph"/>
+              <w:pStyle w:val="a3"/>
               <w:numPr>
                 <w:ilvl w:val="0"/>
                 <w:numId w:val="1"/>
@@ -1884,7 +1806,7 @@
           </w:tcPr>
           <w:p>
             <w:pPr>
-              <w:pStyle w:val="ListParagraph"/>
+              <w:pStyle w:val="a3"/>
               <w:numPr>
                 <w:ilvl w:val="0"/>
                 <w:numId w:val="1"/>
@@ -1995,7 +1917,7 @@
           </w:tcPr>
           <w:p>
             <w:pPr>
-              <w:pStyle w:val="ListParagraph"/>
+              <w:pStyle w:val="a3"/>
               <w:numPr>
                 <w:ilvl w:val="0"/>
                 <w:numId w:val="1"/>
@@ -2081,18 +2003,8 @@
                 <w:sz w:val="28"/>
                 <w:szCs w:val="28"/>
               </w:rPr>
-              <w:t xml:space="preserve">2 </w:t>
-            </w:r>
-            <w:proofErr w:type="spellStart"/>
-            <w:r>
-              <w:rPr>
-                <w:rFonts w:ascii="Times New Roman" w:hAnsi="Times New Roman" w:cs="Times New Roman"/>
-                <w:sz w:val="28"/>
-                <w:szCs w:val="28"/>
-              </w:rPr>
-              <w:t>hrs</w:t>
-            </w:r>
-            <w:proofErr w:type="spellEnd"/>
+              <w:t>2 hrs</w:t>
+            </w:r>
           </w:p>
         </w:tc>
       </w:tr>
@@ -2108,7 +2020,7 @@
           </w:tcPr>
           <w:p>
             <w:pPr>
-              <w:pStyle w:val="ListParagraph"/>
+              <w:pStyle w:val="a3"/>
               <w:numPr>
                 <w:ilvl w:val="0"/>
                 <w:numId w:val="1"/>
@@ -2247,7 +2159,7 @@
           </w:tcPr>
           <w:p>
             <w:pPr>
-              <w:pStyle w:val="ListParagraph"/>
+              <w:pStyle w:val="a3"/>
               <w:numPr>
                 <w:ilvl w:val="0"/>
                 <w:numId w:val="1"/>
@@ -2353,18 +2265,8 @@
                 <w:sz w:val="28"/>
                 <w:szCs w:val="28"/>
               </w:rPr>
-              <w:t xml:space="preserve">1 </w:t>
-            </w:r>
-            <w:proofErr w:type="spellStart"/>
-            <w:r>
-              <w:rPr>
-                <w:rFonts w:ascii="Times New Roman" w:hAnsi="Times New Roman" w:cs="Times New Roman"/>
-                <w:sz w:val="28"/>
-                <w:szCs w:val="28"/>
-              </w:rPr>
-              <w:t>hrs</w:t>
-            </w:r>
-            <w:proofErr w:type="spellEnd"/>
+              <w:t>1 hrs</w:t>
+            </w:r>
           </w:p>
         </w:tc>
       </w:tr>
@@ -2380,7 +2282,7 @@
           </w:tcPr>
           <w:p>
             <w:pPr>
-              <w:pStyle w:val="ListParagraph"/>
+              <w:pStyle w:val="a3"/>
               <w:numPr>
                 <w:ilvl w:val="0"/>
                 <w:numId w:val="1"/>
@@ -2507,7 +2409,7 @@
           </w:tcPr>
           <w:p>
             <w:pPr>
-              <w:pStyle w:val="ListParagraph"/>
+              <w:pStyle w:val="a3"/>
               <w:numPr>
                 <w:ilvl w:val="0"/>
                 <w:numId w:val="1"/>
@@ -2543,16 +2445,7 @@
                 <w:sz w:val="28"/>
                 <w:szCs w:val="28"/>
               </w:rPr>
-              <w:t xml:space="preserve">Transfer data from game </w:t>
-            </w:r>
-            <w:proofErr w:type="spellStart"/>
-            <w:r>
-              <w:rPr>
-                <w:rFonts w:ascii="Times New Roman" w:hAnsi="Times New Roman" w:cs="Times New Roman"/>
-                <w:sz w:val="28"/>
-                <w:szCs w:val="28"/>
-              </w:rPr>
-              <w:t>to</w:t>
+              <w:t>Transfer data from game to</w:t>
             </w:r>
             <w:r>
               <w:rPr>
@@ -2562,7 +2455,6 @@
               </w:rPr>
               <w:t>ranking</w:t>
             </w:r>
-            <w:proofErr w:type="spellEnd"/>
           </w:p>
         </w:tc>
         <w:tc>
@@ -2611,18 +2503,8 @@
                 <w:sz w:val="28"/>
                 <w:szCs w:val="28"/>
               </w:rPr>
-              <w:t xml:space="preserve">2 </w:t>
-            </w:r>
-            <w:proofErr w:type="spellStart"/>
-            <w:r>
-              <w:rPr>
-                <w:rFonts w:ascii="Times New Roman" w:hAnsi="Times New Roman" w:cs="Times New Roman"/>
-                <w:sz w:val="28"/>
-                <w:szCs w:val="28"/>
-              </w:rPr>
-              <w:t>hrs</w:t>
-            </w:r>
-            <w:proofErr w:type="spellEnd"/>
+              <w:t>2 hrs</w:t>
+            </w:r>
           </w:p>
         </w:tc>
       </w:tr>
@@ -2638,7 +2520,7 @@
           </w:tcPr>
           <w:p>
             <w:pPr>
-              <w:pStyle w:val="ListParagraph"/>
+              <w:pStyle w:val="a3"/>
               <w:numPr>
                 <w:ilvl w:val="0"/>
                 <w:numId w:val="1"/>
@@ -2724,18 +2606,8 @@
                 <w:sz w:val="28"/>
                 <w:szCs w:val="28"/>
               </w:rPr>
-              <w:t xml:space="preserve">2 </w:t>
-            </w:r>
-            <w:proofErr w:type="spellStart"/>
-            <w:r>
-              <w:rPr>
-                <w:rFonts w:ascii="Times New Roman" w:hAnsi="Times New Roman" w:cs="Times New Roman"/>
-                <w:sz w:val="28"/>
-                <w:szCs w:val="28"/>
-              </w:rPr>
-              <w:t>hrs</w:t>
-            </w:r>
-            <w:proofErr w:type="spellEnd"/>
+              <w:t>2 hrs</w:t>
+            </w:r>
           </w:p>
         </w:tc>
       </w:tr>
@@ -2751,7 +2623,7 @@
           </w:tcPr>
           <w:p>
             <w:pPr>
-              <w:pStyle w:val="ListParagraph"/>
+              <w:pStyle w:val="a3"/>
               <w:numPr>
                 <w:ilvl w:val="0"/>
                 <w:numId w:val="1"/>
@@ -2841,18 +2713,8 @@
                 <w:sz w:val="28"/>
                 <w:szCs w:val="28"/>
               </w:rPr>
-              <w:t xml:space="preserve">1 </w:t>
-            </w:r>
-            <w:proofErr w:type="spellStart"/>
-            <w:r>
-              <w:rPr>
-                <w:rFonts w:ascii="Times New Roman" w:hAnsi="Times New Roman" w:cs="Times New Roman"/>
-                <w:sz w:val="28"/>
-                <w:szCs w:val="28"/>
-              </w:rPr>
-              <w:t>hrs</w:t>
-            </w:r>
-            <w:proofErr w:type="spellEnd"/>
+              <w:t>1 hrs</w:t>
+            </w:r>
           </w:p>
         </w:tc>
       </w:tr>
@@ -2868,7 +2730,7 @@
           </w:tcPr>
           <w:p>
             <w:pPr>
-              <w:pStyle w:val="ListParagraph"/>
+              <w:pStyle w:val="a3"/>
               <w:numPr>
                 <w:ilvl w:val="0"/>
                 <w:numId w:val="1"/>
@@ -2958,18 +2820,8 @@
                 <w:sz w:val="28"/>
                 <w:szCs w:val="28"/>
               </w:rPr>
-              <w:t xml:space="preserve">5 </w:t>
-            </w:r>
-            <w:proofErr w:type="spellStart"/>
-            <w:r>
-              <w:rPr>
-                <w:rFonts w:ascii="Times New Roman" w:hAnsi="Times New Roman" w:cs="Times New Roman"/>
-                <w:sz w:val="28"/>
-                <w:szCs w:val="28"/>
-              </w:rPr>
-              <w:t>hrs</w:t>
-            </w:r>
-            <w:proofErr w:type="spellEnd"/>
+              <w:t>5 hrs</w:t>
+            </w:r>
           </w:p>
         </w:tc>
       </w:tr>
@@ -3033,7 +2885,6 @@
         </w:rPr>
         <w:t xml:space="preserve">1: </w:t>
       </w:r>
-      <w:proofErr w:type="spellStart"/>
       <w:r>
         <w:rPr>
           <w:rFonts w:ascii="Times New Roman" w:hAnsi="Times New Roman" w:cs="Times New Roman" w:hint="eastAsia"/>
@@ -3042,7 +2893,6 @@
         </w:rPr>
         <w:t>AppIconDesign</w:t>
       </w:r>
-      <w:proofErr w:type="spellEnd"/>
     </w:p>
     <w:p>
       <w:pPr>
@@ -3072,25 +2922,7 @@
           <w:sz w:val="32"/>
           <w:szCs w:val="28"/>
         </w:rPr>
-        <w:t xml:space="preserve">: 2 </w:t>
-      </w:r>
-      <w:proofErr w:type="spellStart"/>
-      <w:r>
-        <w:rPr>
-          <w:rFonts w:ascii="Times New Roman" w:hAnsi="Times New Roman" w:cs="Times New Roman"/>
-          <w:sz w:val="32"/>
-          <w:szCs w:val="28"/>
-        </w:rPr>
-        <w:t>hrs</w:t>
-      </w:r>
-      <w:proofErr w:type="spellEnd"/>
-      <w:r>
-        <w:rPr>
-          <w:rFonts w:ascii="Times New Roman" w:hAnsi="Times New Roman" w:cs="Times New Roman"/>
-          <w:sz w:val="32"/>
-          <w:szCs w:val="28"/>
-        </w:rPr>
-        <w:t xml:space="preserve">, </w:t>
+        <w:t xml:space="preserve">: 2 hrs, </w:t>
       </w:r>
       <w:r>
         <w:rPr>
@@ -3150,7 +2982,7 @@
           <w:szCs w:val="32"/>
         </w:rPr>
         <w:drawing>
-          <wp:inline distT="0" distB="0" distL="0" distR="0" wp14:anchorId="3D0137A1" wp14:editId="72BFF4BA">
+          <wp:inline distT="0" distB="0" distL="0" distR="0">
             <wp:extent cx="5871387" cy="3245491"/>
             <wp:effectExtent l="19050" t="0" r="0" b="0"/>
             <wp:docPr id="6" name="图片 6" descr="C:\Users\user\AppData\Local\Microsoft\Windows\INetCache\Content.Word\logodesign.jpg"/>
@@ -3212,9 +3044,52 @@
           <w:sz w:val="32"/>
           <w:szCs w:val="32"/>
         </w:rPr>
-        <w:t xml:space="preserve">Design </w:t>
-      </w:r>
-      <w:proofErr w:type="spellStart"/>
+        <w:t>Design Idea:</w:t>
+      </w:r>
+      <w:r>
+        <w:rPr>
+          <w:rFonts w:ascii="Times New Roman" w:hAnsi="Times New Roman" w:cs="Times New Roman"/>
+          <w:sz w:val="32"/>
+          <w:szCs w:val="32"/>
+        </w:rPr>
+        <w:t xml:space="preserve">As a small leisure game, I want its logo to show the relaxed </w:t>
+      </w:r>
+      <w:r>
+        <w:rPr>
+          <w:rFonts w:ascii="Times New Roman" w:hAnsi="Times New Roman" w:cs="Times New Roman"/>
+          <w:sz w:val="32"/>
+          <w:szCs w:val="32"/>
+        </w:rPr>
+        <w:t>and happy atmosphere</w:t>
+      </w:r>
+      <w:r>
+        <w:rPr>
+          <w:rFonts w:ascii="Times New Roman" w:hAnsi="Times New Roman" w:cs="Times New Roman"/>
+          <w:sz w:val="32"/>
+          <w:szCs w:val="32"/>
+        </w:rPr>
+        <w:t>. Before designing the logo, our group has conceived the game's playing method and general content. I extracted the elements in the game and designed such a logo.</w:t>
+      </w:r>
+    </w:p>
+    <w:p>
+      <w:pPr>
+        <w:spacing w:line="360" w:lineRule="auto"/>
+        <w:rPr>
+          <w:rFonts w:ascii="Times New Roman" w:hAnsi="Times New Roman" w:cs="Times New Roman"/>
+          <w:sz w:val="32"/>
+          <w:szCs w:val="32"/>
+        </w:rPr>
+      </w:pPr>
+    </w:p>
+    <w:p>
+      <w:pPr>
+        <w:spacing w:line="360" w:lineRule="auto"/>
+        <w:rPr>
+          <w:rFonts w:ascii="Times New Roman" w:hAnsi="Times New Roman" w:cs="Times New Roman"/>
+          <w:sz w:val="32"/>
+          <w:szCs w:val="32"/>
+        </w:rPr>
+      </w:pPr>
       <w:r>
         <w:rPr>
           <w:rFonts w:ascii="Times New Roman" w:hAnsi="Times New Roman" w:cs="Times New Roman" w:hint="eastAsia"/>
@@ -3222,69 +3097,6 @@
           <w:sz w:val="32"/>
           <w:szCs w:val="32"/>
         </w:rPr>
-        <w:t>Idea:</w:t>
-      </w:r>
-      <w:r>
-        <w:rPr>
-          <w:rFonts w:ascii="Times New Roman" w:hAnsi="Times New Roman" w:cs="Times New Roman"/>
-          <w:sz w:val="32"/>
-          <w:szCs w:val="32"/>
-        </w:rPr>
-        <w:t>As</w:t>
-      </w:r>
-      <w:proofErr w:type="spellEnd"/>
-      <w:r>
-        <w:rPr>
-          <w:rFonts w:ascii="Times New Roman" w:hAnsi="Times New Roman" w:cs="Times New Roman"/>
-          <w:sz w:val="32"/>
-          <w:szCs w:val="32"/>
-        </w:rPr>
-        <w:t xml:space="preserve"> a small leisure game, I want its logo to show the relaxed </w:t>
-      </w:r>
-      <w:r>
-        <w:rPr>
-          <w:rFonts w:ascii="Times New Roman" w:hAnsi="Times New Roman" w:cs="Times New Roman"/>
-          <w:sz w:val="32"/>
-          <w:szCs w:val="32"/>
-        </w:rPr>
-        <w:t>and happy atmosphere</w:t>
-      </w:r>
-      <w:r>
-        <w:rPr>
-          <w:rFonts w:ascii="Times New Roman" w:hAnsi="Times New Roman" w:cs="Times New Roman"/>
-          <w:sz w:val="32"/>
-          <w:szCs w:val="32"/>
-        </w:rPr>
-        <w:t>. Before designing the logo, our group has conceived the game's playing method and general content. I extracted the elements in the game and designed such a logo.</w:t>
-      </w:r>
-    </w:p>
-    <w:p>
-      <w:pPr>
-        <w:spacing w:line="360" w:lineRule="auto"/>
-        <w:rPr>
-          <w:rFonts w:ascii="Times New Roman" w:hAnsi="Times New Roman" w:cs="Times New Roman"/>
-          <w:sz w:val="32"/>
-          <w:szCs w:val="32"/>
-        </w:rPr>
-      </w:pPr>
-    </w:p>
-    <w:p>
-      <w:pPr>
-        <w:spacing w:line="360" w:lineRule="auto"/>
-        <w:rPr>
-          <w:rFonts w:ascii="Times New Roman" w:hAnsi="Times New Roman" w:cs="Times New Roman"/>
-          <w:sz w:val="32"/>
-          <w:szCs w:val="32"/>
-        </w:rPr>
-      </w:pPr>
-      <w:proofErr w:type="spellStart"/>
-      <w:r>
-        <w:rPr>
-          <w:rFonts w:ascii="Times New Roman" w:hAnsi="Times New Roman" w:cs="Times New Roman" w:hint="eastAsia"/>
-          <w:b/>
-          <w:sz w:val="32"/>
-          <w:szCs w:val="32"/>
-        </w:rPr>
         <w:t>Inspirations:</w:t>
       </w:r>
       <w:r>
@@ -3293,16 +3105,7 @@
           <w:sz w:val="32"/>
           <w:szCs w:val="32"/>
         </w:rPr>
-        <w:t>The</w:t>
-      </w:r>
-      <w:proofErr w:type="spellEnd"/>
-      <w:r>
-        <w:rPr>
-          <w:rFonts w:ascii="Times New Roman" w:hAnsi="Times New Roman" w:cs="Times New Roman"/>
-          <w:sz w:val="32"/>
-          <w:szCs w:val="32"/>
-        </w:rPr>
-        <w:t xml:space="preserve"> design inspiration comes from the game itself. We try to make a small ball rolling by gravity. This small ball is in the game world where danger and opportunity coexist. On the left and right sides, it is the boundary between touch and death; in the middle, it is the death blue box and the bonus </w:t>
+        <w:t xml:space="preserve">The design inspiration comes from the game itself. We try to make a small ball rolling by gravity. This small ball is in the game world where danger and opportunity coexist. On the left and right sides, it is the boundary between touch and death; in the middle, it is the death blue box and the bonus </w:t>
       </w:r>
       <w:r>
         <w:rPr>
@@ -3371,7 +3174,7 @@
         <w:rPr>
           <w:noProof/>
         </w:rPr>
-        <w:pict w14:anchorId="491C6A39">
+        <w:pict>
           <v:shapetype id="_x0000_t75" coordsize="21600,21600" o:spt="75" o:preferrelative="t" path="m@4@5l@4@11@9@11@9@5xe" filled="f" stroked="f">
             <v:stroke joinstyle="miter"/>
             <v:formulas>
@@ -3391,13 +3194,12 @@
             <v:path o:extrusionok="f" gradientshapeok="t" o:connecttype="rect"/>
             <o:lock v:ext="edit" aspectratio="t"/>
           </v:shapetype>
-          <v:shape id="_x0000_s1030" type="#_x0000_t75" alt="" style="position:absolute;margin-left:230.25pt;margin-top:166.35pt;width:226.05pt;height:320.85pt;z-index:251660288;mso-wrap-edited:f;mso-width-percent:0;mso-height-percent:0;mso-width-percent:0;mso-height-percent:0">
+          <v:shape id="_x0000_s1030" type="#_x0000_t75" alt="" style="position:absolute;margin-left:230.25pt;margin-top:166.35pt;width:226.05pt;height:320.85pt;z-index:251660288;mso-wrap-edited:f">
             <v:imagedata r:id="rId10" o:title="uidesign_画板 1"/>
             <w10:wrap type="square"/>
           </v:shape>
         </w:pict>
       </w:r>
-      <w:proofErr w:type="spellStart"/>
       <w:r>
         <w:rPr>
           <w:rFonts w:ascii="Times New Roman" w:hAnsi="Times New Roman" w:cs="Times New Roman" w:hint="eastAsia"/>
@@ -3413,16 +3215,7 @@
           <w:sz w:val="32"/>
           <w:szCs w:val="32"/>
         </w:rPr>
-        <w:t>The</w:t>
-      </w:r>
-      <w:proofErr w:type="spellEnd"/>
-      <w:r>
-        <w:rPr>
-          <w:rFonts w:ascii="Times New Roman" w:hAnsi="Times New Roman" w:cs="Times New Roman"/>
-          <w:sz w:val="32"/>
-          <w:szCs w:val="32"/>
-        </w:rPr>
-        <w:t xml:space="preserve"> square and circle in the middle of the logo intersect, and the junction is yellow, which means that the pink ball shuttles through the blue death box, so it is possible to obtain "bonus gold coin" and "vitality". The shape of the bonus circle is the same as the small ball, indicating that only survival can continuously obtain scores. The blue box outside the logo also represents the death line on both sides of the game interface.</w:t>
+        <w:t>The square and circle in the middle of the logo intersect, and the junction is yellow, which means that the pink ball shuttles through the blue death box, so it is possible to obtain "bonus gold coin" and "vitality". The shape of the bonus circle is the same as the small ball, indicating that only survival can continuously obtain scores. The blue box outside the logo also represents the death line on both sides of the game interface.</w:t>
       </w:r>
     </w:p>
     <w:p>
@@ -3472,7 +3265,6 @@
         </w:rPr>
         <w:t xml:space="preserve">2: </w:t>
       </w:r>
-      <w:proofErr w:type="spellStart"/>
       <w:r>
         <w:rPr>
           <w:rFonts w:ascii="Times New Roman" w:hAnsi="Times New Roman" w:cs="Times New Roman" w:hint="eastAsia"/>
@@ -3481,7 +3273,6 @@
         </w:rPr>
         <w:t>GameUIDesign</w:t>
       </w:r>
-      <w:proofErr w:type="spellEnd"/>
     </w:p>
     <w:p>
       <w:pPr>
@@ -3628,8 +3419,8 @@
         <w:rPr>
           <w:noProof/>
         </w:rPr>
-        <w:pict w14:anchorId="1575E45D">
-          <v:shape id="_x0000_s1029" type="#_x0000_t75" alt="" style="position:absolute;margin-left:.85pt;margin-top:17.6pt;width:218.5pt;height:309.75pt;z-index:251662336;mso-wrap-edited:f;mso-width-percent:0;mso-height-percent:0;mso-width-percent:0;mso-height-percent:0">
+        <w:pict>
+          <v:shape id="_x0000_s1029" type="#_x0000_t75" alt="" style="position:absolute;margin-left:.85pt;margin-top:17.6pt;width:218.5pt;height:309.75pt;z-index:251662336;mso-wrap-edited:f">
             <v:imagedata r:id="rId11" o:title="uidesign-02"/>
             <w10:wrap type="square"/>
           </v:shape>
@@ -3711,8 +3502,8 @@
         <w:rPr>
           <w:noProof/>
         </w:rPr>
-        <w:pict w14:anchorId="67BA4CEC">
-          <v:shape id="_x0000_s1028" type="#_x0000_t75" alt="" style="position:absolute;margin-left:11.75pt;margin-top:15.8pt;width:206.75pt;height:290.2pt;z-index:251664384;mso-wrap-edited:f;mso-width-percent:0;mso-height-percent:0;mso-width-percent:0;mso-height-percent:0">
+        <w:pict>
+          <v:shape id="_x0000_s1028" type="#_x0000_t75" alt="" style="position:absolute;margin-left:11.75pt;margin-top:15.8pt;width:206.75pt;height:290.2pt;z-index:251664384;mso-wrap-edited:f">
             <v:imagedata r:id="rId12" o:title="uidesign-03"/>
             <w10:wrap type="square"/>
           </v:shape>
@@ -3856,27 +3647,7 @@
           <w:szCs w:val="32"/>
         </w:rPr>
         <w:lastRenderedPageBreak/>
-        <w:t>as many yellow circles as possible. When you touch the blue box in the middle of the screen or the long rectangle on both sides of the screen, the "</w:t>
-      </w:r>
-      <w:proofErr w:type="spellStart"/>
-      <w:r>
-        <w:rPr>
-          <w:rFonts w:ascii="Times New Roman" w:hAnsi="Times New Roman" w:cs="Times New Roman"/>
-          <w:bCs/>
-          <w:sz w:val="32"/>
-          <w:szCs w:val="32"/>
-        </w:rPr>
-        <w:t>gameover</w:t>
-      </w:r>
-      <w:proofErr w:type="spellEnd"/>
-      <w:r>
-        <w:rPr>
-          <w:rFonts w:ascii="Times New Roman" w:hAnsi="Times New Roman" w:cs="Times New Roman"/>
-          <w:bCs/>
-          <w:sz w:val="32"/>
-          <w:szCs w:val="32"/>
-        </w:rPr>
-        <w:t>" box will pop up on the interface to display the current score, restart the game or view the ranking.</w:t>
+        <w:t>as many yellow circles as possible. When you touch the blue box in the middle of the screen or the long rectangle on both sides of the screen, the "gameover" box will pop up on the interface to display the current score, restart the game or view the ranking.</w:t>
       </w:r>
     </w:p>
     <w:p>
@@ -4227,33 +3998,15 @@
           <w:szCs w:val="32"/>
         </w:rPr>
         <w:lastRenderedPageBreak/>
-        <w:t xml:space="preserve">the problems we </w:t>
-      </w:r>
-      <w:proofErr w:type="spellStart"/>
-      <w:r>
-        <w:rPr>
-          <w:rFonts w:ascii="Times New Roman" w:hAnsi="Times New Roman" w:cs="Times New Roman"/>
-          <w:sz w:val="32"/>
-          <w:szCs w:val="32"/>
-        </w:rPr>
-        <w:t>encounter.</w:t>
-      </w:r>
-      <w:r>
-        <w:rPr>
-          <w:rFonts w:ascii="Times New Roman" w:hAnsi="Times New Roman" w:cs="Times New Roman"/>
-          <w:sz w:val="32"/>
-          <w:szCs w:val="32"/>
-        </w:rPr>
-        <w:t>For</w:t>
-      </w:r>
-      <w:proofErr w:type="spellEnd"/>
-      <w:r>
-        <w:rPr>
-          <w:rFonts w:ascii="Times New Roman" w:hAnsi="Times New Roman" w:cs="Times New Roman"/>
-          <w:sz w:val="32"/>
-          <w:szCs w:val="32"/>
-        </w:rPr>
-        <w:t xml:space="preserve"> example, when </w:t>
+        <w:t>the problems we encounter.</w:t>
+      </w:r>
+      <w:r>
+        <w:rPr>
+          <w:rFonts w:ascii="Times New Roman" w:hAnsi="Times New Roman" w:cs="Times New Roman"/>
+          <w:sz w:val="32"/>
+          <w:szCs w:val="32"/>
+        </w:rPr>
+        <w:t xml:space="preserve">For example, when </w:t>
       </w:r>
       <w:r>
         <w:rPr>
@@ -4269,16 +4022,7 @@
           <w:sz w:val="32"/>
           <w:szCs w:val="32"/>
         </w:rPr>
-        <w:t xml:space="preserve"> was on Task 2, I defined obstacles and targets in the game </w:t>
-      </w:r>
-      <w:proofErr w:type="spellStart"/>
-      <w:r>
-        <w:rPr>
-          <w:rFonts w:ascii="Times New Roman" w:hAnsi="Times New Roman" w:cs="Times New Roman"/>
-          <w:sz w:val="32"/>
-          <w:szCs w:val="32"/>
-        </w:rPr>
-        <w:t>interface</w:t>
+        <w:t xml:space="preserve"> was on Task 2, I defined obstacles and targets in the game interface</w:t>
       </w:r>
       <w:r>
         <w:rPr>
@@ -4288,7 +4032,6 @@
         </w:rPr>
         <w:t>in</w:t>
       </w:r>
-      <w:proofErr w:type="spellEnd"/>
       <w:r>
         <w:rPr>
           <w:rFonts w:ascii="Times New Roman" w:hAnsi="Times New Roman" w:cs="Times New Roman"/>
@@ -4369,18 +4112,8 @@
           <w:sz w:val="36"/>
           <w:szCs w:val="36"/>
         </w:rPr>
-        <w:t xml:space="preserve">Code the screen of </w:t>
-      </w:r>
-      <w:proofErr w:type="spellStart"/>
-      <w:r>
-        <w:rPr>
-          <w:rFonts w:ascii="Times New Roman" w:hAnsi="Times New Roman" w:cs="Times New Roman"/>
-          <w:sz w:val="36"/>
-          <w:szCs w:val="36"/>
-        </w:rPr>
-        <w:t>gameActivity</w:t>
-      </w:r>
-      <w:proofErr w:type="spellEnd"/>
+        <w:t>Code the screen of gameActivity</w:t>
+      </w:r>
       <w:r>
         <w:rPr>
           <w:rFonts w:ascii="Times New Roman" w:hAnsi="Times New Roman" w:cs="Times New Roman" w:hint="eastAsia"/>
@@ -4491,7 +4224,7 @@
           <w:szCs w:val="32"/>
         </w:rPr>
         <w:drawing>
-          <wp:anchor distT="0" distB="0" distL="114300" distR="114300" simplePos="0" relativeHeight="251665408" behindDoc="1" locked="0" layoutInCell="1" allowOverlap="1" wp14:anchorId="56B357B9" wp14:editId="39394054">
+          <wp:anchor distT="0" distB="0" distL="114300" distR="114300" simplePos="0" relativeHeight="251665408" behindDoc="1" locked="0" layoutInCell="1" allowOverlap="1">
             <wp:simplePos x="0" y="0"/>
             <wp:positionH relativeFrom="column">
               <wp:posOffset>-38100</wp:posOffset>
@@ -4574,16 +4307,7 @@
           <w:sz w:val="32"/>
           <w:szCs w:val="32"/>
         </w:rPr>
-        <w:t xml:space="preserve">dd a control to display </w:t>
-      </w:r>
-      <w:proofErr w:type="spellStart"/>
-      <w:r>
-        <w:rPr>
-          <w:rFonts w:ascii="Times New Roman" w:hAnsi="Times New Roman" w:cs="Times New Roman"/>
-          <w:sz w:val="32"/>
-          <w:szCs w:val="32"/>
-        </w:rPr>
-        <w:t>scores</w:t>
+        <w:t>dd a control to display scores</w:t>
       </w:r>
       <w:r>
         <w:rPr>
@@ -4599,50 +4323,23 @@
           <w:sz w:val="32"/>
           <w:szCs w:val="32"/>
         </w:rPr>
-        <w:t>n</w:t>
-      </w:r>
-      <w:proofErr w:type="spellEnd"/>
-      <w:r>
-        <w:rPr>
-          <w:rFonts w:ascii="Times New Roman" w:hAnsi="Times New Roman" w:cs="Times New Roman"/>
-          <w:sz w:val="32"/>
-          <w:szCs w:val="32"/>
-        </w:rPr>
-        <w:t xml:space="preserve"> the top l</w:t>
-      </w:r>
-      <w:r>
-        <w:rPr>
-          <w:rFonts w:ascii="Times New Roman" w:hAnsi="Times New Roman" w:cs="Times New Roman"/>
-          <w:sz w:val="32"/>
-          <w:szCs w:val="32"/>
-        </w:rPr>
-        <w:t xml:space="preserve">eft corner of the game </w:t>
-      </w:r>
-      <w:proofErr w:type="spellStart"/>
-      <w:r>
-        <w:rPr>
-          <w:rFonts w:ascii="Times New Roman" w:hAnsi="Times New Roman" w:cs="Times New Roman"/>
-          <w:sz w:val="32"/>
-          <w:szCs w:val="32"/>
-        </w:rPr>
-        <w:t>screen</w:t>
-      </w:r>
-      <w:r>
-        <w:rPr>
-          <w:rFonts w:ascii="Times New Roman" w:hAnsi="Times New Roman" w:cs="Times New Roman"/>
-          <w:sz w:val="32"/>
-          <w:szCs w:val="32"/>
-        </w:rPr>
-        <w:t>.Modify</w:t>
-      </w:r>
-      <w:proofErr w:type="spellEnd"/>
-      <w:r>
-        <w:rPr>
-          <w:rFonts w:ascii="Times New Roman" w:hAnsi="Times New Roman" w:cs="Times New Roman"/>
-          <w:sz w:val="32"/>
-          <w:szCs w:val="32"/>
-        </w:rPr>
-        <w:t xml:space="preserve"> the previously designed game interface</w:t>
+        <w:t>n the top l</w:t>
+      </w:r>
+      <w:r>
+        <w:rPr>
+          <w:rFonts w:ascii="Times New Roman" w:hAnsi="Times New Roman" w:cs="Times New Roman"/>
+          <w:sz w:val="32"/>
+          <w:szCs w:val="32"/>
+        </w:rPr>
+        <w:t>eft corner of the game screen</w:t>
+      </w:r>
+      <w:r>
+        <w:rPr>
+          <w:rFonts w:ascii="Times New Roman" w:hAnsi="Times New Roman" w:cs="Times New Roman"/>
+          <w:sz w:val="32"/>
+          <w:szCs w:val="32"/>
+        </w:rPr>
+        <w:t>.Modify the previously designed game interface</w:t>
       </w:r>
       <w:r>
         <w:rPr>
@@ -4670,7 +4367,7 @@
           <w:szCs w:val="32"/>
         </w:rPr>
         <w:drawing>
-          <wp:anchor distT="0" distB="0" distL="114300" distR="114300" simplePos="0" relativeHeight="251667456" behindDoc="1" locked="0" layoutInCell="1" allowOverlap="1" wp14:anchorId="6465B479" wp14:editId="2CC97D9E">
+          <wp:anchor distT="0" distB="0" distL="114300" distR="114300" simplePos="0" relativeHeight="251667456" behindDoc="1" locked="0" layoutInCell="1" allowOverlap="1">
             <wp:simplePos x="0" y="0"/>
             <wp:positionH relativeFrom="column">
               <wp:posOffset>1362710</wp:posOffset>
@@ -4739,7 +4436,7 @@
           <w:szCs w:val="32"/>
         </w:rPr>
         <w:drawing>
-          <wp:anchor distT="0" distB="0" distL="114300" distR="114300" simplePos="0" relativeHeight="251666432" behindDoc="1" locked="0" layoutInCell="1" allowOverlap="1" wp14:anchorId="48E4F34F" wp14:editId="12570088">
+          <wp:anchor distT="0" distB="0" distL="114300" distR="114300" simplePos="0" relativeHeight="251666432" behindDoc="1" locked="0" layoutInCell="1" allowOverlap="1">
             <wp:simplePos x="0" y="0"/>
             <wp:positionH relativeFrom="column">
               <wp:posOffset>-27940</wp:posOffset>
@@ -5283,61 +4980,7 @@
           <w:sz w:val="32"/>
           <w:szCs w:val="32"/>
         </w:rPr>
-        <w:t xml:space="preserve">Object as the parent class of visible objects in canvas is added in this task, the </w:t>
-      </w:r>
-      <w:proofErr w:type="spellStart"/>
-      <w:r>
-        <w:rPr>
-          <w:rFonts w:ascii="Times New Roman" w:hAnsi="Times New Roman" w:cs="Times New Roman"/>
-          <w:sz w:val="32"/>
-          <w:szCs w:val="32"/>
-        </w:rPr>
-        <w:t>DrawRectangle</w:t>
-      </w:r>
-      <w:proofErr w:type="spellEnd"/>
-      <w:r>
-        <w:rPr>
-          <w:rFonts w:ascii="Times New Roman" w:hAnsi="Times New Roman" w:cs="Times New Roman"/>
-          <w:sz w:val="32"/>
-          <w:szCs w:val="32"/>
-        </w:rPr>
-        <w:t xml:space="preserve"> class represents obstacles and </w:t>
-      </w:r>
-      <w:proofErr w:type="spellStart"/>
-      <w:r>
-        <w:rPr>
-          <w:rFonts w:ascii="Times New Roman" w:hAnsi="Times New Roman" w:cs="Times New Roman"/>
-          <w:sz w:val="32"/>
-          <w:szCs w:val="32"/>
-        </w:rPr>
-        <w:t>endGamebar</w:t>
-      </w:r>
-      <w:proofErr w:type="spellEnd"/>
-      <w:r>
-        <w:rPr>
-          <w:rFonts w:ascii="Times New Roman" w:hAnsi="Times New Roman" w:cs="Times New Roman"/>
-          <w:sz w:val="32"/>
-          <w:szCs w:val="32"/>
-        </w:rPr>
-        <w:t xml:space="preserve">. And the </w:t>
-      </w:r>
-      <w:proofErr w:type="spellStart"/>
-      <w:r>
-        <w:rPr>
-          <w:rFonts w:ascii="Times New Roman" w:hAnsi="Times New Roman" w:cs="Times New Roman"/>
-          <w:sz w:val="32"/>
-          <w:szCs w:val="32"/>
-        </w:rPr>
-        <w:t>DrawCircle</w:t>
-      </w:r>
-      <w:proofErr w:type="spellEnd"/>
-      <w:r>
-        <w:rPr>
-          <w:rFonts w:ascii="Times New Roman" w:hAnsi="Times New Roman" w:cs="Times New Roman"/>
-          <w:sz w:val="32"/>
-          <w:szCs w:val="32"/>
-        </w:rPr>
-        <w:t xml:space="preserve"> class represents both targets and ball.</w:t>
+        <w:t>Object as the parent class of visible objects in canvas is added in this task, the DrawRectangle class represents obstacles and endGamebar. And the DrawCircle class represents both targets and ball.</w:t>
       </w:r>
     </w:p>
     <w:p>
@@ -5588,7 +5231,7 @@
           <w:szCs w:val="32"/>
         </w:rPr>
         <w:drawing>
-          <wp:anchor distT="0" distB="0" distL="114300" distR="114300" simplePos="0" relativeHeight="251669504" behindDoc="1" locked="0" layoutInCell="1" allowOverlap="1" wp14:anchorId="2EBC2B49" wp14:editId="03D56D1C">
+          <wp:anchor distT="0" distB="0" distL="114300" distR="114300" simplePos="0" relativeHeight="251669504" behindDoc="1" locked="0" layoutInCell="1" allowOverlap="1">
             <wp:simplePos x="0" y="0"/>
             <wp:positionH relativeFrom="column">
               <wp:posOffset>1414145</wp:posOffset>
@@ -5659,7 +5302,7 @@
           <w:szCs w:val="32"/>
         </w:rPr>
         <w:drawing>
-          <wp:anchor distT="0" distB="0" distL="114300" distR="114300" simplePos="0" relativeHeight="251668480" behindDoc="1" locked="0" layoutInCell="1" allowOverlap="1" wp14:anchorId="2DC779A1" wp14:editId="5891E0A4">
+          <wp:anchor distT="0" distB="0" distL="114300" distR="114300" simplePos="0" relativeHeight="251668480" behindDoc="1" locked="0" layoutInCell="1" allowOverlap="1">
             <wp:simplePos x="0" y="0"/>
             <wp:positionH relativeFrom="column">
               <wp:posOffset>-48895</wp:posOffset>
@@ -6037,7 +5680,6 @@
         </w:rPr>
         <w:t xml:space="preserve">The </w:t>
       </w:r>
-      <w:proofErr w:type="spellStart"/>
       <w:r>
         <w:rPr>
           <w:rFonts w:ascii="Times New Roman" w:hAnsi="Times New Roman" w:cs="Times New Roman" w:hint="eastAsia"/>
@@ -6052,16 +5694,7 @@
           <w:sz w:val="32"/>
           <w:szCs w:val="32"/>
         </w:rPr>
-        <w:t>object</w:t>
-      </w:r>
-      <w:proofErr w:type="spellEnd"/>
-      <w:r>
-        <w:rPr>
-          <w:rFonts w:ascii="Times New Roman" w:hAnsi="Times New Roman" w:cs="Times New Roman"/>
-          <w:sz w:val="32"/>
-          <w:szCs w:val="32"/>
-        </w:rPr>
-        <w:t xml:space="preserve"> has the following characteristics: 1. When the ball touches the </w:t>
+        <w:t xml:space="preserve">object has the following characteristics: 1. When the ball touches the </w:t>
       </w:r>
       <w:r>
         <w:rPr>
@@ -6077,16 +5710,7 @@
           <w:sz w:val="32"/>
           <w:szCs w:val="32"/>
         </w:rPr>
-        <w:t xml:space="preserve"> object, the </w:t>
-      </w:r>
-      <w:proofErr w:type="spellStart"/>
-      <w:r>
-        <w:rPr>
-          <w:rFonts w:ascii="Times New Roman" w:hAnsi="Times New Roman" w:cs="Times New Roman"/>
-          <w:sz w:val="32"/>
-          <w:szCs w:val="32"/>
-        </w:rPr>
-        <w:t>s</w:t>
+        <w:t xml:space="preserve"> object, the s</w:t>
       </w:r>
       <w:r>
         <w:rPr>
@@ -6096,7 +5720,6 @@
         </w:rPr>
         <w:t>reward</w:t>
       </w:r>
-      <w:proofErr w:type="spellEnd"/>
       <w:r>
         <w:rPr>
           <w:rFonts w:ascii="Times New Roman" w:hAnsi="Times New Roman" w:cs="Times New Roman"/>
@@ -6161,7 +5784,7 @@
           <w:szCs w:val="32"/>
         </w:rPr>
         <w:drawing>
-          <wp:anchor distT="0" distB="0" distL="114300" distR="114300" simplePos="0" relativeHeight="251671552" behindDoc="1" locked="0" layoutInCell="1" allowOverlap="1" wp14:anchorId="6F63D488" wp14:editId="63DD6741">
+          <wp:anchor distT="0" distB="0" distL="114300" distR="114300" simplePos="0" relativeHeight="251671552" behindDoc="1" locked="0" layoutInCell="1" allowOverlap="1">
             <wp:simplePos x="0" y="0"/>
             <wp:positionH relativeFrom="column">
               <wp:posOffset>1452880</wp:posOffset>
@@ -6232,7 +5855,7 @@
           <w:szCs w:val="32"/>
         </w:rPr>
         <w:drawing>
-          <wp:anchor distT="0" distB="0" distL="114300" distR="114300" simplePos="0" relativeHeight="251670528" behindDoc="1" locked="0" layoutInCell="1" allowOverlap="1" wp14:anchorId="3FCF2093" wp14:editId="082179D4">
+          <wp:anchor distT="0" distB="0" distL="114300" distR="114300" simplePos="0" relativeHeight="251670528" behindDoc="1" locked="0" layoutInCell="1" allowOverlap="1">
             <wp:simplePos x="0" y="0"/>
             <wp:positionH relativeFrom="column">
               <wp:posOffset>-29845</wp:posOffset>
@@ -6381,25 +6004,7 @@
           <w:sz w:val="32"/>
           <w:szCs w:val="32"/>
         </w:rPr>
-        <w:t xml:space="preserve">1. </w:t>
-      </w:r>
-      <w:proofErr w:type="spellStart"/>
-      <w:r>
-        <w:rPr>
-          <w:rFonts w:ascii="Times New Roman" w:hAnsi="Times New Roman" w:cs="Times New Roman"/>
-          <w:sz w:val="32"/>
-          <w:szCs w:val="32"/>
-        </w:rPr>
-        <w:t>Androdex</w:t>
-      </w:r>
-      <w:proofErr w:type="spellEnd"/>
-      <w:r>
-        <w:rPr>
-          <w:rFonts w:ascii="Times New Roman" w:hAnsi="Times New Roman" w:cs="Times New Roman"/>
-          <w:sz w:val="32"/>
-          <w:szCs w:val="32"/>
-        </w:rPr>
-        <w:t xml:space="preserve"> test: touch the square obstacle to rebound, touch the Yellow scoring circle, the circle disappears, and the ball continues to roll.</w:t>
+        <w:t>1. Androdex test: touch the square obstacle to rebound, touch the Yellow scoring circle, the circle disappears, and the ball continues to roll.</w:t>
       </w:r>
     </w:p>
     <w:p>
@@ -6796,17 +6401,7 @@
           <w:sz w:val="32"/>
           <w:szCs w:val="32"/>
         </w:rPr>
-        <w:t xml:space="preserve">3. </w:t>
-      </w:r>
-      <w:proofErr w:type="spellStart"/>
-      <w:r>
-        <w:rPr>
-          <w:rFonts w:ascii="Times New Roman" w:hAnsi="Times New Roman" w:cs="Times New Roman"/>
-          <w:bCs/>
-          <w:sz w:val="32"/>
-          <w:szCs w:val="32"/>
-        </w:rPr>
-        <w:t>Swipefingers</w:t>
+        <w:t>3. Swipefingers</w:t>
       </w:r>
       <w:r>
         <w:rPr>
@@ -6817,7 +6412,6 @@
         </w:rPr>
         <w:t>can</w:t>
       </w:r>
-      <w:proofErr w:type="spellEnd"/>
       <w:r>
         <w:rPr>
           <w:rFonts w:ascii="Times New Roman" w:hAnsi="Times New Roman" w:cs="Times New Roman"/>
@@ -7020,8 +6614,8 @@
         <w:rPr>
           <w:noProof/>
         </w:rPr>
-        <w:pict w14:anchorId="074B6601">
-          <v:shape id="_x0000_s1027" type="#_x0000_t75" alt="" style="position:absolute;margin-left:0;margin-top:30.8pt;width:206.75pt;height:290.2pt;z-index:251673600;mso-wrap-edited:f;mso-width-percent:0;mso-height-percent:0;mso-width-percent:0;mso-height-percent:0">
+        <w:pict>
+          <v:shape id="_x0000_s1027" type="#_x0000_t75" alt="" style="position:absolute;margin-left:0;margin-top:30.8pt;width:206.75pt;height:290.2pt;z-index:251673600;mso-wrap-edited:f">
             <v:imagedata r:id="rId12" o:title="uidesign-03"/>
             <w10:wrap type="square"/>
           </v:shape>
@@ -7059,8 +6653,8 @@
           <w:sz w:val="32"/>
           <w:szCs w:val="32"/>
         </w:rPr>
-        <w:pict w14:anchorId="53642DBD">
-          <v:shape id="Ink 28" o:spid="_x0000_s1026" type="#_x0000_t75" alt="" style="position:absolute;margin-left:-11.95pt;margin-top:96.75pt;width:79.05pt;height:39pt;z-index:251676672;visibility:visible;mso-wrap-edited:f;mso-width-percent:0;mso-height-percent:0;mso-width-percent:0;mso-height-percent:0">
+        <w:pict>
+          <v:shape id="Ink 28" o:spid="_x0000_s1026" type="#_x0000_t75" alt="" style="position:absolute;margin-left:-11.95pt;margin-top:96.75pt;width:79.05pt;height:39pt;z-index:251676672;visibility:visible;mso-wrap-edited:f">
             <v:imagedata r:id="rId20" o:title=""/>
             <o:lock v:ext="edit" rotation="t" aspectratio="f"/>
           </v:shape>
@@ -7076,7 +6670,7 @@
           <w:szCs w:val="32"/>
         </w:rPr>
         <w:drawing>
-          <wp:inline distT="0" distB="0" distL="0" distR="0" wp14:anchorId="15E5238A" wp14:editId="129121E7">
+          <wp:inline distT="0" distB="0" distL="0" distR="0">
             <wp:extent cx="1700011" cy="3472010"/>
             <wp:effectExtent l="0" t="0" r="0" b="0"/>
             <wp:docPr id="22" name="Picture 22"/>
@@ -7094,7 +6688,7 @@
                     <a:blip r:embed="rId21" cstate="print">
                       <a:extLst>
                         <a:ext uri="{28A0092B-C50C-407E-A947-70E740481C1C}">
-                          <a14:useLocalDpi xmlns:a14="http://schemas.microsoft.com/office/drawing/2010/main" val="0"/>
+                          <a14:useLocalDpi xmlns:a14="http://schemas.microsoft.com/office/drawing/2010/main" xmlns:wps="http://schemas.microsoft.com/office/word/2010/wordprocessingShape" xmlns:wpi="http://schemas.microsoft.com/office/word/2010/wordprocessingInk" xmlns:wpg="http://schemas.microsoft.com/office/word/2010/wordprocessingGroup" xmlns:w16se="http://schemas.microsoft.com/office/word/2015/wordml/symex" xmlns:w16="http://schemas.microsoft.com/office/word/2018/wordml" xmlns:w16cid="http://schemas.microsoft.com/office/word/2016/wordml/cid" xmlns:w16cex="http://schemas.microsoft.com/office/word/2018/wordml/cex" xmlns:w15="http://schemas.microsoft.com/office/word/2012/wordml" xmlns:w14="http://schemas.microsoft.com/office/word/2010/wordml" xmlns:w="http://schemas.openxmlformats.org/wordprocessingml/2006/main" xmlns:w10="urn:schemas-microsoft-com:office:word" xmlns:wp14="http://schemas.microsoft.com/office/word/2010/wordprocessingDrawing" xmlns:v="urn:schemas-microsoft-com:vml" xmlns:o="urn:schemas-microsoft-com:office:office" xmlns:am3d="http://schemas.microsoft.com/office/drawing/2017/model3d" xmlns:aink="http://schemas.microsoft.com/office/drawing/2016/ink" xmlns:mc="http://schemas.openxmlformats.org/markup-compatibility/2006" xmlns:cx8="http://schemas.microsoft.com/office/drawing/2016/5/14/chartex" xmlns:cx7="http://schemas.microsoft.com/office/drawing/2016/5/13/chartex" xmlns:cx6="http://schemas.microsoft.com/office/drawing/2016/5/12/chartex" xmlns:cx5="http://schemas.microsoft.com/office/drawing/2016/5/11/chartex" xmlns:cx4="http://schemas.microsoft.com/office/drawing/2016/5/10/chartex" xmlns:cx3="http://schemas.microsoft.com/office/drawing/2016/5/9/chartex" xmlns:cx2="http://schemas.microsoft.com/office/drawing/2015/10/21/chartex" xmlns:cx1="http://schemas.microsoft.com/office/drawing/2015/9/8/chartex" xmlns:cx="http://schemas.microsoft.com/office/drawing/2014/chartex" xmlns:wpc="http://schemas.microsoft.com/office/word/2010/wordprocessingCanvas" xmlns="" val="0"/>
                         </a:ext>
                       </a:extLst>
                     </a:blip>
@@ -7691,15 +7285,7 @@
           <w:sz w:val="36"/>
           <w:szCs w:val="36"/>
         </w:rPr>
-        <w:t xml:space="preserve">Task19: </w:t>
-      </w:r>
-      <w:r>
-        <w:rPr>
-          <w:rFonts w:ascii="Times New Roman" w:hAnsi="Times New Roman" w:cs="Times New Roman"/>
-          <w:sz w:val="36"/>
-          <w:szCs w:val="36"/>
-        </w:rPr>
-        <w:t>Display Top 5 in score screen</w:t>
+        <w:t>Task19: Display Top 5 in score screen</w:t>
       </w:r>
     </w:p>
     <w:p>
@@ -7787,7 +7373,6 @@
         </w:rPr>
         <w:t xml:space="preserve">I try a lot of methods. First, I save and sort the scores in </w:t>
       </w:r>
-      <w:proofErr w:type="spellStart"/>
       <w:r>
         <w:rPr>
           <w:rFonts w:ascii="Times New Roman" w:hAnsi="Times New Roman" w:cs="Times New Roman" w:hint="eastAsia"/>
@@ -7818,16 +7403,7 @@
           <w:sz w:val="32"/>
           <w:szCs w:val="32"/>
         </w:rPr>
-        <w:t>ctivity</w:t>
-      </w:r>
-      <w:proofErr w:type="spellEnd"/>
-      <w:r>
-        <w:rPr>
-          <w:rFonts w:ascii="Times New Roman" w:hAnsi="Times New Roman" w:cs="Times New Roman"/>
-          <w:sz w:val="32"/>
-          <w:szCs w:val="32"/>
-        </w:rPr>
-        <w:t xml:space="preserve">, and then the ranking interface scores at the end of the game are sorted from high to low. </w:t>
+        <w:t xml:space="preserve">ctivity, and then the ranking interface scores at the end of the game are sorted from high to low. </w:t>
       </w:r>
       <w:r>
         <w:rPr>
@@ -7845,7 +7421,6 @@
         </w:rPr>
         <w:t xml:space="preserve"> integrated the previous </w:t>
       </w:r>
-      <w:proofErr w:type="spellStart"/>
       <w:r>
         <w:rPr>
           <w:rFonts w:ascii="Times New Roman" w:hAnsi="Times New Roman" w:cs="Times New Roman" w:hint="eastAsia"/>
@@ -7876,16 +7451,7 @@
           <w:sz w:val="32"/>
           <w:szCs w:val="32"/>
         </w:rPr>
-        <w:t>ver</w:t>
-      </w:r>
-      <w:proofErr w:type="spellEnd"/>
-      <w:r>
-        <w:rPr>
-          <w:rFonts w:ascii="Times New Roman" w:hAnsi="Times New Roman" w:cs="Times New Roman"/>
-          <w:sz w:val="32"/>
-          <w:szCs w:val="32"/>
-        </w:rPr>
-        <w:t xml:space="preserve"> interface with the </w:t>
+        <w:t xml:space="preserve">ver interface with the </w:t>
       </w:r>
       <w:r>
         <w:rPr>
@@ -7937,26 +7503,89 @@
           <w:sz w:val="36"/>
           <w:szCs w:val="36"/>
         </w:rPr>
-        <w:t xml:space="preserve">Task20: </w:t>
-      </w:r>
-      <w:r>
-        <w:rPr>
-          <w:rFonts w:ascii="Times New Roman" w:hAnsi="Times New Roman" w:cs="Times New Roman"/>
-          <w:sz w:val="36"/>
-          <w:szCs w:val="36"/>
-        </w:rPr>
-        <w:t>Test Top 5 in score screen</w:t>
-      </w:r>
-    </w:p>
-    <w:p>
-      <w:pPr>
-        <w:spacing w:line="360" w:lineRule="auto"/>
-        <w:rPr>
-          <w:rFonts w:ascii="Times New Roman" w:hAnsi="Times New Roman" w:cs="Times New Roman"/>
-          <w:sz w:val="32"/>
-          <w:szCs w:val="32"/>
-        </w:rPr>
-      </w:pPr>
+        <w:t>Task20: Test Top 5 in score screen</w:t>
+      </w:r>
+    </w:p>
+    <w:p>
+      <w:pPr>
+        <w:spacing w:line="360" w:lineRule="auto"/>
+        <w:rPr>
+          <w:rFonts w:ascii="Times New Roman" w:hAnsi="Times New Roman" w:cs="Times New Roman"/>
+          <w:sz w:val="32"/>
+          <w:szCs w:val="32"/>
+        </w:rPr>
+      </w:pPr>
+      <w:r>
+        <w:rPr>
+          <w:rFonts w:ascii="Times New Roman" w:hAnsi="Times New Roman" w:cs="Times New Roman"/>
+          <w:b/>
+          <w:bCs/>
+          <w:noProof/>
+          <w:sz w:val="32"/>
+          <w:szCs w:val="32"/>
+        </w:rPr>
+        <w:drawing>
+          <wp:anchor distT="0" distB="0" distL="114300" distR="114300" simplePos="0" relativeHeight="251677696" behindDoc="1" locked="0" layoutInCell="1" allowOverlap="1">
+            <wp:simplePos x="0" y="0"/>
+            <wp:positionH relativeFrom="column">
+              <wp:posOffset>635</wp:posOffset>
+            </wp:positionH>
+            <wp:positionV relativeFrom="paragraph">
+              <wp:posOffset>295275</wp:posOffset>
+            </wp:positionV>
+            <wp:extent cx="1101090" cy="2399030"/>
+            <wp:effectExtent l="19050" t="0" r="3810" b="0"/>
+            <wp:wrapTight wrapText="bothSides">
+              <wp:wrapPolygon edited="0">
+                <wp:start x="-374" y="0"/>
+                <wp:lineTo x="-374" y="21440"/>
+                <wp:lineTo x="21675" y="21440"/>
+                <wp:lineTo x="21675" y="0"/>
+                <wp:lineTo x="-374" y="0"/>
+              </wp:wrapPolygon>
+            </wp:wrapTight>
+            <wp:docPr id="12" name="图片 4" descr="C:\Users\user\AppData\Local\Temp\WeChat Files\2b360797a8fe909ee5bc11bd127edf8.jpg"/>
+            <wp:cNvGraphicFramePr>
+              <a:graphicFrameLocks xmlns:a="http://schemas.openxmlformats.org/drawingml/2006/main" noChangeAspect="1"/>
+            </wp:cNvGraphicFramePr>
+            <a:graphic xmlns:a="http://schemas.openxmlformats.org/drawingml/2006/main">
+              <a:graphicData uri="http://schemas.openxmlformats.org/drawingml/2006/picture">
+                <pic:pic xmlns:pic="http://schemas.openxmlformats.org/drawingml/2006/picture">
+                  <pic:nvPicPr>
+                    <pic:cNvPr id="0" name="Picture 4" descr="C:\Users\user\AppData\Local\Temp\WeChat Files\2b360797a8fe909ee5bc11bd127edf8.jpg"/>
+                    <pic:cNvPicPr>
+                      <a:picLocks noChangeAspect="1" noChangeArrowheads="1"/>
+                    </pic:cNvPicPr>
+                  </pic:nvPicPr>
+                  <pic:blipFill>
+                    <a:blip r:embed="rId22" cstate="print"/>
+                    <a:srcRect/>
+                    <a:stretch>
+                      <a:fillRect/>
+                    </a:stretch>
+                  </pic:blipFill>
+                  <pic:spPr bwMode="auto">
+                    <a:xfrm>
+                      <a:off x="0" y="0"/>
+                      <a:ext cx="1101090" cy="2399030"/>
+                    </a:xfrm>
+                    <a:prstGeom prst="rect">
+                      <a:avLst/>
+                    </a:prstGeom>
+                    <a:noFill/>
+                    <a:ln w="9525">
+                      <a:noFill/>
+                      <a:miter lim="800000"/>
+                      <a:headEnd/>
+                      <a:tailEnd/>
+                    </a:ln>
+                  </pic:spPr>
+                </pic:pic>
+              </a:graphicData>
+            </a:graphic>
+          </wp:anchor>
+        </w:drawing>
+      </w:r>
       <w:r>
         <w:rPr>
           <w:rFonts w:ascii="Times New Roman" w:hAnsi="Times New Roman" w:cs="Times New Roman"/>
@@ -8003,16 +7632,48 @@
         </w:rPr>
         <w:t>Actual:</w:t>
       </w:r>
-    </w:p>
-    <w:p>
-      <w:pPr>
-        <w:spacing w:line="360" w:lineRule="auto"/>
-        <w:rPr>
-          <w:rFonts w:ascii="Times New Roman" w:hAnsi="Times New Roman" w:cs="Times New Roman"/>
-          <w:sz w:val="36"/>
-          <w:szCs w:val="36"/>
-        </w:rPr>
-      </w:pPr>
+      <w:r>
+        <w:rPr>
+          <w:rFonts w:ascii="Times New Roman" w:hAnsi="Times New Roman" w:cs="Times New Roman" w:hint="eastAsia"/>
+          <w:sz w:val="32"/>
+          <w:szCs w:val="32"/>
+        </w:rPr>
+        <w:t>30min</w:t>
+      </w:r>
+    </w:p>
+    <w:p>
+      <w:pPr>
+        <w:spacing w:line="360" w:lineRule="auto"/>
+        <w:rPr>
+          <w:rFonts w:ascii="Times New Roman" w:hAnsi="Times New Roman" w:cs="Times New Roman" w:hint="eastAsia"/>
+          <w:sz w:val="32"/>
+          <w:szCs w:val="32"/>
+        </w:rPr>
+      </w:pPr>
+      <w:r>
+        <w:rPr>
+          <w:rFonts w:ascii="Times New Roman" w:hAnsi="Times New Roman" w:cs="Times New Roman"/>
+          <w:sz w:val="32"/>
+          <w:szCs w:val="32"/>
+        </w:rPr>
+        <w:t>When the user gets the score, the top five scores will be displayed. However, in the test, we found that when users get more than 3 points, the ranking will be displ</w:t>
+      </w:r>
+      <w:r>
+        <w:rPr>
+          <w:rFonts w:ascii="Times New Roman" w:hAnsi="Times New Roman" w:cs="Times New Roman"/>
+          <w:sz w:val="32"/>
+          <w:szCs w:val="32"/>
+        </w:rPr>
+        <w:t xml:space="preserve">ayed as a multiple of all </w:t>
+      </w:r>
+      <w:r>
+        <w:rPr>
+          <w:rFonts w:ascii="Times New Roman" w:hAnsi="Times New Roman" w:cs="Times New Roman"/>
+          <w:sz w:val="32"/>
+          <w:szCs w:val="32"/>
+        </w:rPr>
+        <w:t>points below the three points. This shows that there is a gap between the top five scores of five different games we expect.</w:t>
+      </w:r>
     </w:p>
     <w:p>
       <w:pPr>
@@ -8039,96 +7700,106 @@
           <w:sz w:val="36"/>
           <w:szCs w:val="36"/>
         </w:rPr>
-        <w:t xml:space="preserve">Task21: </w:t>
-      </w:r>
-      <w:r>
-        <w:rPr>
-          <w:rFonts w:ascii="Times New Roman" w:hAnsi="Times New Roman" w:cs="Times New Roman"/>
+        <w:lastRenderedPageBreak/>
+        <w:t>Task21: Test the whole game</w:t>
+      </w:r>
+    </w:p>
+    <w:p>
+      <w:pPr>
+        <w:spacing w:line="360" w:lineRule="auto"/>
+        <w:rPr>
+          <w:rFonts w:ascii="Times New Roman" w:hAnsi="Times New Roman" w:cs="Times New Roman"/>
+          <w:sz w:val="32"/>
+          <w:szCs w:val="32"/>
+        </w:rPr>
+      </w:pPr>
+      <w:r>
+        <w:rPr>
+          <w:rFonts w:ascii="Times New Roman" w:hAnsi="Times New Roman" w:cs="Times New Roman"/>
+          <w:b/>
+          <w:bCs/>
+          <w:sz w:val="32"/>
+          <w:szCs w:val="32"/>
+        </w:rPr>
+        <w:t>E</w:t>
+      </w:r>
+      <w:r>
+        <w:rPr>
+          <w:rFonts w:ascii="Times New Roman" w:hAnsi="Times New Roman" w:cs="Times New Roman"/>
+          <w:b/>
+          <w:bCs/>
+          <w:sz w:val="32"/>
+          <w:szCs w:val="32"/>
+        </w:rPr>
+        <w:t>TA:</w:t>
+      </w:r>
+      <w:r>
+        <w:rPr>
+          <w:rFonts w:ascii="Times New Roman" w:hAnsi="Times New Roman" w:cs="Times New Roman"/>
+          <w:sz w:val="32"/>
+          <w:szCs w:val="32"/>
+        </w:rPr>
+        <w:t>5</w:t>
+      </w:r>
+      <w:r>
+        <w:rPr>
+          <w:rFonts w:ascii="Times New Roman" w:hAnsi="Times New Roman" w:cs="Times New Roman" w:hint="eastAsia"/>
+          <w:sz w:val="32"/>
+          <w:szCs w:val="32"/>
+        </w:rPr>
+        <w:t xml:space="preserve">hrs </w:t>
+      </w:r>
+      <w:r>
+        <w:rPr>
+          <w:rFonts w:ascii="Times New Roman" w:hAnsi="Times New Roman" w:cs="Times New Roman"/>
+          <w:b/>
+          <w:bCs/>
+          <w:sz w:val="32"/>
+          <w:szCs w:val="32"/>
+        </w:rPr>
+        <w:t>Actual:</w:t>
+      </w:r>
+    </w:p>
+    <w:p>
+      <w:pPr>
+        <w:spacing w:line="360" w:lineRule="auto"/>
+        <w:rPr>
+          <w:rFonts w:ascii="Times New Roman" w:hAnsi="Times New Roman" w:cs="Times New Roman"/>
+          <w:sz w:val="32"/>
+          <w:szCs w:val="32"/>
+        </w:rPr>
+      </w:pPr>
+      <w:r>
+        <w:rPr>
+          <w:rFonts w:ascii="Times New Roman" w:hAnsi="Times New Roman" w:cs="Times New Roman"/>
+          <w:sz w:val="32"/>
+          <w:szCs w:val="32"/>
+        </w:rPr>
+        <w:t>On the game page, when the fingers slide for the second time, the direction of the ball will change again. We tried to limit the finger slide, but this will turn it into a quick ending game based on luck, which needs to be considered. In addition, we have merged the game ending and ranking pages to make them become the same ending page. When the user touches the top pink bar with the ball, the game ending prompt will pop up, and the ranking of the game on the spot will be listed below the prompt. The jump between pages was also as expected.</w:t>
+      </w:r>
+    </w:p>
+    <w:p>
+      <w:pPr>
+        <w:spacing w:line="360" w:lineRule="auto"/>
+        <w:rPr>
+          <w:rFonts w:ascii="Times New Roman" w:hAnsi="Times New Roman" w:cs="Times New Roman"/>
+          <w:sz w:val="32"/>
+          <w:szCs w:val="32"/>
+        </w:rPr>
+      </w:pPr>
+    </w:p>
+    <w:p>
+      <w:pPr>
+        <w:spacing w:line="360" w:lineRule="auto"/>
+        <w:rPr>
+          <w:rFonts w:ascii="Times New Roman" w:hAnsi="Times New Roman" w:cs="Times New Roman"/>
+          <w:b/>
+          <w:bCs/>
           <w:sz w:val="36"/>
           <w:szCs w:val="36"/>
         </w:rPr>
-        <w:t>Test the whole game</w:t>
-      </w:r>
-    </w:p>
-    <w:p>
-      <w:pPr>
-        <w:spacing w:line="360" w:lineRule="auto"/>
-        <w:rPr>
-          <w:rFonts w:ascii="Times New Roman" w:hAnsi="Times New Roman" w:cs="Times New Roman"/>
-          <w:sz w:val="32"/>
-          <w:szCs w:val="32"/>
-        </w:rPr>
-      </w:pPr>
-      <w:r>
-        <w:rPr>
-          <w:rFonts w:ascii="Times New Roman" w:hAnsi="Times New Roman" w:cs="Times New Roman"/>
-          <w:b/>
-          <w:bCs/>
-          <w:sz w:val="32"/>
-          <w:szCs w:val="32"/>
-        </w:rPr>
-        <w:t>E</w:t>
-      </w:r>
-      <w:r>
-        <w:rPr>
-          <w:rFonts w:ascii="Times New Roman" w:hAnsi="Times New Roman" w:cs="Times New Roman"/>
-          <w:b/>
-          <w:bCs/>
-          <w:sz w:val="32"/>
-          <w:szCs w:val="32"/>
-        </w:rPr>
-        <w:t>TA:</w:t>
-      </w:r>
-      <w:r>
-        <w:rPr>
-          <w:rFonts w:ascii="Times New Roman" w:hAnsi="Times New Roman" w:cs="Times New Roman"/>
-          <w:sz w:val="32"/>
-          <w:szCs w:val="32"/>
-        </w:rPr>
-        <w:t>5</w:t>
-      </w:r>
-      <w:r>
-        <w:rPr>
-          <w:rFonts w:ascii="Times New Roman" w:hAnsi="Times New Roman" w:cs="Times New Roman" w:hint="eastAsia"/>
-          <w:sz w:val="32"/>
-          <w:szCs w:val="32"/>
-        </w:rPr>
-        <w:t xml:space="preserve">hrs </w:t>
-      </w:r>
-      <w:r>
-        <w:rPr>
-          <w:rFonts w:ascii="Times New Roman" w:hAnsi="Times New Roman" w:cs="Times New Roman"/>
-          <w:b/>
-          <w:bCs/>
-          <w:sz w:val="32"/>
-          <w:szCs w:val="32"/>
-        </w:rPr>
-        <w:t>Actual:</w:t>
-      </w:r>
-    </w:p>
-    <w:p>
-      <w:pPr>
-        <w:spacing w:line="360" w:lineRule="auto"/>
-        <w:rPr>
-          <w:rFonts w:ascii="Times New Roman" w:hAnsi="Times New Roman" w:cs="Times New Roman"/>
-          <w:sz w:val="32"/>
-          <w:szCs w:val="32"/>
-        </w:rPr>
-      </w:pPr>
-    </w:p>
-    <w:p>
-      <w:pPr>
-        <w:spacing w:line="360" w:lineRule="auto"/>
-        <w:rPr>
-          <w:rFonts w:ascii="Times New Roman" w:hAnsi="Times New Roman" w:cs="Times New Roman"/>
-          <w:sz w:val="32"/>
-          <w:szCs w:val="32"/>
-        </w:rPr>
-      </w:pPr>
-    </w:p>
-    <w:p>
-      <w:pPr>
-        <w:spacing w:line="360" w:lineRule="auto"/>
+      </w:pPr>
+      <w:r>
         <w:rPr>
           <w:rFonts w:ascii="Times New Roman" w:hAnsi="Times New Roman" w:cs="Times New Roman"/>
           <w:b/>
@@ -8136,15 +7807,6 @@
           <w:sz w:val="36"/>
           <w:szCs w:val="36"/>
         </w:rPr>
-      </w:pPr>
-      <w:r>
-        <w:rPr>
-          <w:rFonts w:ascii="Times New Roman" w:hAnsi="Times New Roman" w:cs="Times New Roman"/>
-          <w:b/>
-          <w:bCs/>
-          <w:sz w:val="36"/>
-          <w:szCs w:val="36"/>
-        </w:rPr>
         <w:t>Conclusion</w:t>
       </w:r>
     </w:p>
@@ -8152,7 +7814,7 @@
       <w:pPr>
         <w:spacing w:line="360" w:lineRule="auto"/>
         <w:rPr>
-          <w:rFonts w:ascii="Times New Roman" w:hAnsi="Times New Roman" w:cs="Times New Roman" w:hint="eastAsia"/>
+          <w:rFonts w:ascii="Times New Roman" w:hAnsi="Times New Roman" w:cs="Times New Roman"/>
           <w:sz w:val="36"/>
           <w:szCs w:val="36"/>
         </w:rPr>
@@ -8169,15 +7831,15 @@
 </file>
 
 <file path=word/endnotes.xml><?xml version="1.0" encoding="utf-8"?>
-<w:endnotes xmlns:wpc="http://schemas.microsoft.com/office/word/2010/wordprocessingCanvas" xmlns:cx="http://schemas.microsoft.com/office/drawing/2014/chartex" xmlns:cx1="http://schemas.microsoft.com/office/drawing/2015/9/8/chartex" xmlns:cx2="http://schemas.microsoft.com/office/drawing/2015/10/21/chartex" xmlns:cx3="http://schemas.microsoft.com/office/drawing/2016/5/9/chartex" xmlns:cx4="http://schemas.microsoft.com/office/drawing/2016/5/10/chartex" xmlns:cx5="http://schemas.microsoft.com/office/drawing/2016/5/11/chartex" xmlns:cx6="http://schemas.microsoft.com/office/drawing/2016/5/12/chartex" xmlns:cx7="http://schemas.microsoft.com/office/drawing/2016/5/13/chartex" xmlns:cx8="http://schemas.microsoft.com/office/drawing/2016/5/14/chartex" xmlns:mc="http://schemas.openxmlformats.org/markup-compatibility/2006" xmlns:aink="http://schemas.microsoft.com/office/drawing/2016/ink" xmlns:am3d="http://schemas.microsoft.com/office/drawing/2017/model3d" xmlns:o="urn:schemas-microsoft-com:office:office" xmlns:r="http://schemas.openxmlformats.org/officeDocument/2006/relationships" xmlns:m="http://schemas.openxmlformats.org/officeDocument/2006/math" xmlns:v="urn:schemas-microsoft-com:vml" xmlns:wp14="http://schemas.microsoft.com/office/word/2010/wordprocessingDrawing" xmlns:wp="http://schemas.openxmlformats.org/drawingml/2006/wordprocessingDrawing" xmlns:w10="urn:schemas-microsoft-com:office:word" xmlns:w="http://schemas.openxmlformats.org/wordprocessingml/2006/main" xmlns:w14="http://schemas.microsoft.com/office/word/2010/wordml" xmlns:w15="http://schemas.microsoft.com/office/word/2012/wordml" xmlns:w16cex="http://schemas.microsoft.com/office/word/2018/wordml/cex" xmlns:w16cid="http://schemas.microsoft.com/office/word/2016/wordml/cid" xmlns:w16="http://schemas.microsoft.com/office/word/2018/wordml" xmlns:w16se="http://schemas.microsoft.com/office/word/2015/wordml/symex" xmlns:wpg="http://schemas.microsoft.com/office/word/2010/wordprocessingGroup" xmlns:wpi="http://schemas.microsoft.com/office/word/2010/wordprocessingInk" xmlns:wne="http://schemas.microsoft.com/office/word/2006/wordml" xmlns:wps="http://schemas.microsoft.com/office/word/2010/wordprocessingShape" mc:Ignorable="w14 w15 w16se w16cid w16 w16cex wp14">
-  <w:endnote w:type="separator" w:id="-1">
+<w:endnotes xmlns:ve="http://schemas.openxmlformats.org/markup-compatibility/2006" xmlns:o="urn:schemas-microsoft-com:office:office" xmlns:r="http://schemas.openxmlformats.org/officeDocument/2006/relationships" xmlns:m="http://schemas.openxmlformats.org/officeDocument/2006/math" xmlns:v="urn:schemas-microsoft-com:vml" xmlns:wp="http://schemas.openxmlformats.org/drawingml/2006/wordprocessingDrawing" xmlns:w10="urn:schemas-microsoft-com:office:word" xmlns:w="http://schemas.openxmlformats.org/wordprocessingml/2006/main" xmlns:wne="http://schemas.microsoft.com/office/word/2006/wordml">
+  <w:endnote w:type="separator" w:id="0">
     <w:p>
       <w:r>
         <w:separator/>
       </w:r>
     </w:p>
   </w:endnote>
-  <w:endnote w:type="continuationSeparator" w:id="0">
+  <w:endnote w:type="continuationSeparator" w:id="1">
     <w:p>
       <w:r>
         <w:continuationSeparator/>
@@ -8188,15 +7850,15 @@
 </file>
 
 <file path=word/footnotes.xml><?xml version="1.0" encoding="utf-8"?>
-<w:footnotes xmlns:wpc="http://schemas.microsoft.com/office/word/2010/wordprocessingCanvas" xmlns:cx="http://schemas.microsoft.com/office/drawing/2014/chartex" xmlns:cx1="http://schemas.microsoft.com/office/drawing/2015/9/8/chartex" xmlns:cx2="http://schemas.microsoft.com/office/drawing/2015/10/21/chartex" xmlns:cx3="http://schemas.microsoft.com/office/drawing/2016/5/9/chartex" xmlns:cx4="http://schemas.microsoft.com/office/drawing/2016/5/10/chartex" xmlns:cx5="http://schemas.microsoft.com/office/drawing/2016/5/11/chartex" xmlns:cx6="http://schemas.microsoft.com/office/drawing/2016/5/12/chartex" xmlns:cx7="http://schemas.microsoft.com/office/drawing/2016/5/13/chartex" xmlns:cx8="http://schemas.microsoft.com/office/drawing/2016/5/14/chartex" xmlns:mc="http://schemas.openxmlformats.org/markup-compatibility/2006" xmlns:aink="http://schemas.microsoft.com/office/drawing/2016/ink" xmlns:am3d="http://schemas.microsoft.com/office/drawing/2017/model3d" xmlns:o="urn:schemas-microsoft-com:office:office" xmlns:r="http://schemas.openxmlformats.org/officeDocument/2006/relationships" xmlns:m="http://schemas.openxmlformats.org/officeDocument/2006/math" xmlns:v="urn:schemas-microsoft-com:vml" xmlns:wp14="http://schemas.microsoft.com/office/word/2010/wordprocessingDrawing" xmlns:wp="http://schemas.openxmlformats.org/drawingml/2006/wordprocessingDrawing" xmlns:w10="urn:schemas-microsoft-com:office:word" xmlns:w="http://schemas.openxmlformats.org/wordprocessingml/2006/main" xmlns:w14="http://schemas.microsoft.com/office/word/2010/wordml" xmlns:w15="http://schemas.microsoft.com/office/word/2012/wordml" xmlns:w16cex="http://schemas.microsoft.com/office/word/2018/wordml/cex" xmlns:w16cid="http://schemas.microsoft.com/office/word/2016/wordml/cid" xmlns:w16="http://schemas.microsoft.com/office/word/2018/wordml" xmlns:w16se="http://schemas.microsoft.com/office/word/2015/wordml/symex" xmlns:wpg="http://schemas.microsoft.com/office/word/2010/wordprocessingGroup" xmlns:wpi="http://schemas.microsoft.com/office/word/2010/wordprocessingInk" xmlns:wne="http://schemas.microsoft.com/office/word/2006/wordml" xmlns:wps="http://schemas.microsoft.com/office/word/2010/wordprocessingShape" mc:Ignorable="w14 w15 w16se w16cid w16 w16cex wp14">
-  <w:footnote w:type="separator" w:id="-1">
+<w:footnotes xmlns:ve="http://schemas.openxmlformats.org/markup-compatibility/2006" xmlns:o="urn:schemas-microsoft-com:office:office" xmlns:r="http://schemas.openxmlformats.org/officeDocument/2006/relationships" xmlns:m="http://schemas.openxmlformats.org/officeDocument/2006/math" xmlns:v="urn:schemas-microsoft-com:vml" xmlns:wp="http://schemas.openxmlformats.org/drawingml/2006/wordprocessingDrawing" xmlns:w10="urn:schemas-microsoft-com:office:word" xmlns:w="http://schemas.openxmlformats.org/wordprocessingml/2006/main" xmlns:wne="http://schemas.microsoft.com/office/word/2006/wordml">
+  <w:footnote w:type="separator" w:id="0">
     <w:p>
       <w:r>
         <w:separator/>
       </w:r>
     </w:p>
   </w:footnote>
-  <w:footnote w:type="continuationSeparator" w:id="0">
+  <w:footnote w:type="continuationSeparator" w:id="1">
     <w:p>
       <w:r>
         <w:continuationSeparator/>
@@ -8207,8 +7869,8 @@
 </file>
 
 <file path=word/numbering.xml><?xml version="1.0" encoding="utf-8"?>
-<w:numbering xmlns:wpc="http://schemas.microsoft.com/office/word/2010/wordprocessingCanvas" xmlns:cx="http://schemas.microsoft.com/office/drawing/2014/chartex" xmlns:cx1="http://schemas.microsoft.com/office/drawing/2015/9/8/chartex" xmlns:cx2="http://schemas.microsoft.com/office/drawing/2015/10/21/chartex" xmlns:cx3="http://schemas.microsoft.com/office/drawing/2016/5/9/chartex" xmlns:cx4="http://schemas.microsoft.com/office/drawing/2016/5/10/chartex" xmlns:cx5="http://schemas.microsoft.com/office/drawing/2016/5/11/chartex" xmlns:cx6="http://schemas.microsoft.com/office/drawing/2016/5/12/chartex" xmlns:cx7="http://schemas.microsoft.com/office/drawing/2016/5/13/chartex" xmlns:cx8="http://schemas.microsoft.com/office/drawing/2016/5/14/chartex" xmlns:mc="http://schemas.openxmlformats.org/markup-compatibility/2006" xmlns:aink="http://schemas.microsoft.com/office/drawing/2016/ink" xmlns:am3d="http://schemas.microsoft.com/office/drawing/2017/model3d" xmlns:o="urn:schemas-microsoft-com:office:office" xmlns:r="http://schemas.openxmlformats.org/officeDocument/2006/relationships" xmlns:m="http://schemas.openxmlformats.org/officeDocument/2006/math" xmlns:v="urn:schemas-microsoft-com:vml" xmlns:wp14="http://schemas.microsoft.com/office/word/2010/wordprocessingDrawing" xmlns:wp="http://schemas.openxmlformats.org/drawingml/2006/wordprocessingDrawing" xmlns:w10="urn:schemas-microsoft-com:office:word" xmlns:w="http://schemas.openxmlformats.org/wordprocessingml/2006/main" xmlns:w14="http://schemas.microsoft.com/office/word/2010/wordml" xmlns:w15="http://schemas.microsoft.com/office/word/2012/wordml" xmlns:w16cex="http://schemas.microsoft.com/office/word/2018/wordml/cex" xmlns:w16cid="http://schemas.microsoft.com/office/word/2016/wordml/cid" xmlns:w16="http://schemas.microsoft.com/office/word/2018/wordml" xmlns:w16se="http://schemas.microsoft.com/office/word/2015/wordml/symex" xmlns:wpg="http://schemas.microsoft.com/office/word/2010/wordprocessingGroup" xmlns:wpi="http://schemas.microsoft.com/office/word/2010/wordprocessingInk" xmlns:wne="http://schemas.microsoft.com/office/word/2006/wordml" xmlns:wps="http://schemas.microsoft.com/office/word/2010/wordprocessingShape" mc:Ignorable="w14 w15 w16se w16cid w16 w16cex wp14">
-  <w:abstractNum w:abstractNumId="0" w15:restartNumberingAfterBreak="0">
+<w:numbering xmlns:ve="http://schemas.openxmlformats.org/markup-compatibility/2006" xmlns:o="urn:schemas-microsoft-com:office:office" xmlns:r="http://schemas.openxmlformats.org/officeDocument/2006/relationships" xmlns:m="http://schemas.openxmlformats.org/officeDocument/2006/math" xmlns:v="urn:schemas-microsoft-com:vml" xmlns:wp="http://schemas.openxmlformats.org/drawingml/2006/wordprocessingDrawing" xmlns:w10="urn:schemas-microsoft-com:office:word" xmlns:w="http://schemas.openxmlformats.org/wordprocessingml/2006/main" xmlns:wne="http://schemas.microsoft.com/office/word/2006/wordml">
+  <w:abstractNum w:abstractNumId="0">
     <w:nsid w:val="78E70F9F"/>
     <w:multiLevelType w:val="hybridMultilevel"/>
     <w:tmpl w:val="05DC2F16"/>
@@ -8301,7 +7963,7 @@
 </file>
 
 <file path=word/styles.xml><?xml version="1.0" encoding="utf-8"?>
-<w:styles xmlns:mc="http://schemas.openxmlformats.org/markup-compatibility/2006" xmlns:r="http://schemas.openxmlformats.org/officeDocument/2006/relationships" xmlns:w="http://schemas.openxmlformats.org/wordprocessingml/2006/main" xmlns:w14="http://schemas.microsoft.com/office/word/2010/wordml" xmlns:w15="http://schemas.microsoft.com/office/word/2012/wordml" xmlns:w16cex="http://schemas.microsoft.com/office/word/2018/wordml/cex" xmlns:w16cid="http://schemas.microsoft.com/office/word/2016/wordml/cid" xmlns:w16="http://schemas.microsoft.com/office/word/2018/wordml" xmlns:w16se="http://schemas.microsoft.com/office/word/2015/wordml/symex" mc:Ignorable="w14 w15 w16se w16cid w16 w16cex">
+<w:styles xmlns:r="http://schemas.openxmlformats.org/officeDocument/2006/relationships" xmlns:w="http://schemas.openxmlformats.org/wordprocessingml/2006/main">
   <w:docDefaults>
     <w:rPrDefault>
       <w:rPr>
@@ -8313,400 +7975,162 @@
     </w:rPrDefault>
     <w:pPrDefault/>
   </w:docDefaults>
-  <w:latentStyles w:defLockedState="0" w:defUIPriority="99" w:defSemiHidden="0" w:defUnhideWhenUsed="0" w:defQFormat="0" w:count="376">
-    <w:lsdException w:name="Normal" w:uiPriority="0" w:qFormat="1"/>
-    <w:lsdException w:name="heading 1" w:uiPriority="9" w:qFormat="1"/>
-    <w:lsdException w:name="heading 2" w:semiHidden="1" w:uiPriority="9" w:unhideWhenUsed="1" w:qFormat="1"/>
-    <w:lsdException w:name="heading 3" w:semiHidden="1" w:uiPriority="9" w:unhideWhenUsed="1" w:qFormat="1"/>
-    <w:lsdException w:name="heading 4" w:semiHidden="1" w:uiPriority="9" w:unhideWhenUsed="1" w:qFormat="1"/>
-    <w:lsdException w:name="heading 5" w:semiHidden="1" w:uiPriority="9" w:unhideWhenUsed="1" w:qFormat="1"/>
-    <w:lsdException w:name="heading 6" w:semiHidden="1" w:uiPriority="9" w:unhideWhenUsed="1" w:qFormat="1"/>
-    <w:lsdException w:name="heading 7" w:semiHidden="1" w:uiPriority="9" w:unhideWhenUsed="1" w:qFormat="1"/>
-    <w:lsdException w:name="heading 8" w:semiHidden="1" w:uiPriority="9" w:unhideWhenUsed="1" w:qFormat="1"/>
-    <w:lsdException w:name="heading 9" w:semiHidden="1" w:uiPriority="9" w:unhideWhenUsed="1" w:qFormat="1"/>
-    <w:lsdException w:name="index 1" w:semiHidden="1" w:unhideWhenUsed="1"/>
-    <w:lsdException w:name="index 2" w:semiHidden="1" w:unhideWhenUsed="1"/>
-    <w:lsdException w:name="index 3" w:semiHidden="1" w:unhideWhenUsed="1"/>
-    <w:lsdException w:name="index 4" w:semiHidden="1" w:unhideWhenUsed="1"/>
-    <w:lsdException w:name="index 5" w:semiHidden="1" w:unhideWhenUsed="1"/>
-    <w:lsdException w:name="index 6" w:semiHidden="1" w:unhideWhenUsed="1"/>
-    <w:lsdException w:name="index 7" w:semiHidden="1" w:unhideWhenUsed="1"/>
-    <w:lsdException w:name="index 8" w:semiHidden="1" w:unhideWhenUsed="1"/>
-    <w:lsdException w:name="index 9" w:semiHidden="1" w:unhideWhenUsed="1"/>
-    <w:lsdException w:name="toc 1" w:semiHidden="1" w:uiPriority="39" w:unhideWhenUsed="1"/>
-    <w:lsdException w:name="toc 2" w:semiHidden="1" w:uiPriority="39" w:unhideWhenUsed="1"/>
-    <w:lsdException w:name="toc 3" w:semiHidden="1" w:uiPriority="39" w:unhideWhenUsed="1"/>
-    <w:lsdException w:name="toc 4" w:semiHidden="1" w:uiPriority="39" w:unhideWhenUsed="1"/>
-    <w:lsdException w:name="toc 5" w:semiHidden="1" w:uiPriority="39" w:unhideWhenUsed="1"/>
-    <w:lsdException w:name="toc 6" w:semiHidden="1" w:uiPriority="39" w:unhideWhenUsed="1"/>
-    <w:lsdException w:name="toc 7" w:semiHidden="1" w:uiPriority="39" w:unhideWhenUsed="1"/>
-    <w:lsdException w:name="toc 8" w:semiHidden="1" w:uiPriority="39" w:unhideWhenUsed="1"/>
-    <w:lsdException w:name="toc 9" w:semiHidden="1" w:uiPriority="39" w:unhideWhenUsed="1"/>
-    <w:lsdException w:name="Normal Indent" w:semiHidden="1" w:unhideWhenUsed="1"/>
-    <w:lsdException w:name="footnote text" w:semiHidden="1" w:unhideWhenUsed="1"/>
-    <w:lsdException w:name="annotation text" w:semiHidden="1" w:unhideWhenUsed="1"/>
-    <w:lsdException w:name="header" w:semiHidden="1" w:unhideWhenUsed="1"/>
-    <w:lsdException w:name="footer" w:semiHidden="1" w:unhideWhenUsed="1"/>
-    <w:lsdException w:name="index heading" w:semiHidden="1" w:unhideWhenUsed="1"/>
-    <w:lsdException w:name="caption" w:semiHidden="1" w:uiPriority="35" w:unhideWhenUsed="1" w:qFormat="1"/>
-    <w:lsdException w:name="table of figures" w:semiHidden="1" w:unhideWhenUsed="1"/>
-    <w:lsdException w:name="envelope address" w:semiHidden="1" w:unhideWhenUsed="1"/>
-    <w:lsdException w:name="envelope return" w:semiHidden="1" w:unhideWhenUsed="1"/>
-    <w:lsdException w:name="footnote reference" w:semiHidden="1" w:unhideWhenUsed="1"/>
-    <w:lsdException w:name="annotation reference" w:semiHidden="1" w:unhideWhenUsed="1"/>
-    <w:lsdException w:name="line number" w:semiHidden="1" w:unhideWhenUsed="1"/>
-    <w:lsdException w:name="page number" w:semiHidden="1" w:unhideWhenUsed="1"/>
-    <w:lsdException w:name="endnote reference" w:semiHidden="1" w:unhideWhenUsed="1"/>
-    <w:lsdException w:name="endnote text" w:semiHidden="1" w:unhideWhenUsed="1"/>
-    <w:lsdException w:name="table of authorities" w:semiHidden="1" w:unhideWhenUsed="1"/>
-    <w:lsdException w:name="macro" w:semiHidden="1" w:unhideWhenUsed="1"/>
-    <w:lsdException w:name="toa heading" w:semiHidden="1" w:unhideWhenUsed="1"/>
-    <w:lsdException w:name="List" w:semiHidden="1" w:unhideWhenUsed="1"/>
-    <w:lsdException w:name="List Bullet" w:semiHidden="1" w:unhideWhenUsed="1"/>
-    <w:lsdException w:name="List Number" w:semiHidden="1" w:unhideWhenUsed="1"/>
-    <w:lsdException w:name="List 2" w:semiHidden="1" w:unhideWhenUsed="1"/>
-    <w:lsdException w:name="List 3" w:semiHidden="1" w:unhideWhenUsed="1"/>
-    <w:lsdException w:name="List 4" w:semiHidden="1" w:unhideWhenUsed="1"/>
-    <w:lsdException w:name="List 5" w:semiHidden="1" w:unhideWhenUsed="1"/>
-    <w:lsdException w:name="List Bullet 2" w:semiHidden="1" w:unhideWhenUsed="1"/>
-    <w:lsdException w:name="List Bullet 3" w:semiHidden="1" w:unhideWhenUsed="1"/>
-    <w:lsdException w:name="List Bullet 4" w:semiHidden="1" w:unhideWhenUsed="1"/>
-    <w:lsdException w:name="List Bullet 5" w:semiHidden="1" w:unhideWhenUsed="1"/>
-    <w:lsdException w:name="List Number 2" w:semiHidden="1" w:unhideWhenUsed="1"/>
-    <w:lsdException w:name="List Number 3" w:semiHidden="1" w:unhideWhenUsed="1"/>
-    <w:lsdException w:name="List Number 4" w:semiHidden="1" w:unhideWhenUsed="1"/>
-    <w:lsdException w:name="List Number 5" w:semiHidden="1" w:unhideWhenUsed="1"/>
-    <w:lsdException w:name="Title" w:uiPriority="10" w:qFormat="1"/>
-    <w:lsdException w:name="Closing" w:semiHidden="1" w:unhideWhenUsed="1"/>
-    <w:lsdException w:name="Signature" w:semiHidden="1" w:unhideWhenUsed="1"/>
-    <w:lsdException w:name="Default Paragraph Font" w:semiHidden="1" w:uiPriority="1" w:unhideWhenUsed="1"/>
-    <w:lsdException w:name="Body Text" w:semiHidden="1" w:unhideWhenUsed="1"/>
-    <w:lsdException w:name="Body Text Indent" w:semiHidden="1" w:unhideWhenUsed="1"/>
-    <w:lsdException w:name="List Continue" w:semiHidden="1" w:unhideWhenUsed="1"/>
-    <w:lsdException w:name="List Continue 2" w:semiHidden="1" w:unhideWhenUsed="1"/>
-    <w:lsdException w:name="List Continue 3" w:semiHidden="1" w:unhideWhenUsed="1"/>
-    <w:lsdException w:name="List Continue 4" w:semiHidden="1" w:unhideWhenUsed="1"/>
-    <w:lsdException w:name="List Continue 5" w:semiHidden="1" w:unhideWhenUsed="1"/>
-    <w:lsdException w:name="Message Header" w:semiHidden="1" w:unhideWhenUsed="1"/>
-    <w:lsdException w:name="Subtitle" w:uiPriority="11" w:qFormat="1"/>
-    <w:lsdException w:name="Salutation" w:semiHidden="1" w:unhideWhenUsed="1"/>
-    <w:lsdException w:name="Date" w:semiHidden="1" w:unhideWhenUsed="1"/>
-    <w:lsdException w:name="Body Text First Indent" w:semiHidden="1" w:unhideWhenUsed="1"/>
-    <w:lsdException w:name="Body Text First Indent 2" w:semiHidden="1" w:unhideWhenUsed="1"/>
-    <w:lsdException w:name="Note Heading" w:semiHidden="1" w:unhideWhenUsed="1"/>
-    <w:lsdException w:name="Body Text 2" w:semiHidden="1" w:unhideWhenUsed="1"/>
-    <w:lsdException w:name="Body Text 3" w:semiHidden="1" w:unhideWhenUsed="1"/>
-    <w:lsdException w:name="Body Text Indent 2" w:semiHidden="1" w:unhideWhenUsed="1"/>
-    <w:lsdException w:name="Body Text Indent 3" w:semiHidden="1" w:unhideWhenUsed="1"/>
-    <w:lsdException w:name="Block Text" w:semiHidden="1" w:unhideWhenUsed="1"/>
-    <w:lsdException w:name="Hyperlink" w:semiHidden="1" w:unhideWhenUsed="1"/>
-    <w:lsdException w:name="FollowedHyperlink" w:semiHidden="1" w:unhideWhenUsed="1"/>
-    <w:lsdException w:name="Strong" w:uiPriority="22" w:qFormat="1"/>
-    <w:lsdException w:name="Emphasis" w:uiPriority="20" w:qFormat="1"/>
-    <w:lsdException w:name="Document Map" w:semiHidden="1" w:unhideWhenUsed="1"/>
-    <w:lsdException w:name="Plain Text" w:semiHidden="1" w:unhideWhenUsed="1"/>
-    <w:lsdException w:name="E-mail Signature" w:semiHidden="1" w:unhideWhenUsed="1"/>
-    <w:lsdException w:name="HTML Top of Form" w:semiHidden="1" w:unhideWhenUsed="1"/>
-    <w:lsdException w:name="HTML Bottom of Form" w:semiHidden="1" w:unhideWhenUsed="1"/>
-    <w:lsdException w:name="Normal (Web)" w:semiHidden="1" w:unhideWhenUsed="1"/>
-    <w:lsdException w:name="HTML Acronym" w:semiHidden="1" w:unhideWhenUsed="1"/>
-    <w:lsdException w:name="HTML Address" w:semiHidden="1" w:unhideWhenUsed="1"/>
-    <w:lsdException w:name="HTML Cite" w:semiHidden="1" w:unhideWhenUsed="1"/>
-    <w:lsdException w:name="HTML Code" w:semiHidden="1" w:unhideWhenUsed="1"/>
-    <w:lsdException w:name="HTML Definition" w:semiHidden="1" w:unhideWhenUsed="1"/>
-    <w:lsdException w:name="HTML Keyboard" w:semiHidden="1" w:unhideWhenUsed="1"/>
-    <w:lsdException w:name="HTML Preformatted" w:semiHidden="1" w:unhideWhenUsed="1"/>
-    <w:lsdException w:name="HTML Sample" w:semiHidden="1" w:unhideWhenUsed="1"/>
-    <w:lsdException w:name="HTML Typewriter" w:semiHidden="1" w:unhideWhenUsed="1"/>
-    <w:lsdException w:name="HTML Variable" w:semiHidden="1" w:unhideWhenUsed="1"/>
-    <w:lsdException w:name="Normal Table" w:semiHidden="1" w:unhideWhenUsed="1"/>
-    <w:lsdException w:name="annotation subject" w:semiHidden="1" w:unhideWhenUsed="1"/>
-    <w:lsdException w:name="No List" w:semiHidden="1" w:unhideWhenUsed="1"/>
-    <w:lsdException w:name="Outline List 1" w:semiHidden="1" w:unhideWhenUsed="1"/>
-    <w:lsdException w:name="Outline List 2" w:semiHidden="1" w:unhideWhenUsed="1"/>
-    <w:lsdException w:name="Outline List 3" w:semiHidden="1" w:unhideWhenUsed="1"/>
-    <w:lsdException w:name="Table Simple 1" w:semiHidden="1" w:unhideWhenUsed="1"/>
-    <w:lsdException w:name="Table Simple 2" w:semiHidden="1" w:unhideWhenUsed="1"/>
-    <w:lsdException w:name="Table Simple 3" w:semiHidden="1" w:unhideWhenUsed="1"/>
-    <w:lsdException w:name="Table Classic 1" w:semiHidden="1" w:unhideWhenUsed="1"/>
-    <w:lsdException w:name="Table Classic 2" w:semiHidden="1" w:unhideWhenUsed="1"/>
-    <w:lsdException w:name="Table Classic 3" w:semiHidden="1" w:unhideWhenUsed="1"/>
-    <w:lsdException w:name="Table Classic 4" w:semiHidden="1" w:unhideWhenUsed="1"/>
-    <w:lsdException w:name="Table Colorful 1" w:semiHidden="1" w:unhideWhenUsed="1"/>
-    <w:lsdException w:name="Table Colorful 2" w:semiHidden="1" w:unhideWhenUsed="1"/>
-    <w:lsdException w:name="Table Colorful 3" w:semiHidden="1" w:unhideWhenUsed="1"/>
-    <w:lsdException w:name="Table Columns 1" w:semiHidden="1" w:unhideWhenUsed="1"/>
-    <w:lsdException w:name="Table Columns 2" w:semiHidden="1" w:unhideWhenUsed="1"/>
-    <w:lsdException w:name="Table Columns 3" w:semiHidden="1" w:unhideWhenUsed="1"/>
-    <w:lsdException w:name="Table Columns 4" w:semiHidden="1" w:unhideWhenUsed="1"/>
-    <w:lsdException w:name="Table Columns 5" w:semiHidden="1" w:unhideWhenUsed="1"/>
-    <w:lsdException w:name="Table Grid 1" w:semiHidden="1" w:unhideWhenUsed="1"/>
-    <w:lsdException w:name="Table Grid 2" w:semiHidden="1" w:unhideWhenUsed="1"/>
-    <w:lsdException w:name="Table Grid 3" w:semiHidden="1" w:unhideWhenUsed="1"/>
-    <w:lsdException w:name="Table Grid 4" w:semiHidden="1" w:unhideWhenUsed="1"/>
-    <w:lsdException w:name="Table Grid 5" w:semiHidden="1" w:unhideWhenUsed="1"/>
-    <w:lsdException w:name="Table Grid 6" w:semiHidden="1" w:unhideWhenUsed="1"/>
-    <w:lsdException w:name="Table Grid 7" w:semiHidden="1" w:unhideWhenUsed="1"/>
-    <w:lsdException w:name="Table Grid 8" w:semiHidden="1" w:unhideWhenUsed="1"/>
-    <w:lsdException w:name="Table List 1" w:semiHidden="1" w:unhideWhenUsed="1"/>
-    <w:lsdException w:name="Table List 2" w:semiHidden="1" w:unhideWhenUsed="1"/>
-    <w:lsdException w:name="Table List 3" w:semiHidden="1" w:unhideWhenUsed="1"/>
-    <w:lsdException w:name="Table List 4" w:semiHidden="1" w:unhideWhenUsed="1"/>
-    <w:lsdException w:name="Table List 5" w:semiHidden="1" w:unhideWhenUsed="1"/>
-    <w:lsdException w:name="Table List 6" w:semiHidden="1" w:unhideWhenUsed="1"/>
-    <w:lsdException w:name="Table List 7" w:semiHidden="1" w:unhideWhenUsed="1"/>
-    <w:lsdException w:name="Table List 8" w:semiHidden="1" w:unhideWhenUsed="1"/>
-    <w:lsdException w:name="Table 3D effects 1" w:semiHidden="1" w:unhideWhenUsed="1"/>
-    <w:lsdException w:name="Table 3D effects 2" w:semiHidden="1" w:unhideWhenUsed="1"/>
-    <w:lsdException w:name="Table 3D effects 3" w:semiHidden="1" w:unhideWhenUsed="1"/>
-    <w:lsdException w:name="Table Contemporary" w:semiHidden="1" w:unhideWhenUsed="1"/>
-    <w:lsdException w:name="Table Elegant" w:semiHidden="1" w:unhideWhenUsed="1"/>
-    <w:lsdException w:name="Table Professional" w:semiHidden="1" w:unhideWhenUsed="1"/>
-    <w:lsdException w:name="Table Subtle 1" w:semiHidden="1" w:unhideWhenUsed="1"/>
-    <w:lsdException w:name="Table Subtle 2" w:semiHidden="1" w:unhideWhenUsed="1"/>
-    <w:lsdException w:name="Table Web 1" w:semiHidden="1" w:unhideWhenUsed="1"/>
-    <w:lsdException w:name="Table Web 2" w:semiHidden="1" w:unhideWhenUsed="1"/>
-    <w:lsdException w:name="Table Web 3" w:semiHidden="1" w:unhideWhenUsed="1"/>
-    <w:lsdException w:name="Balloon Text" w:semiHidden="1" w:unhideWhenUsed="1"/>
-    <w:lsdException w:name="Table Grid" w:semiHidden="1" w:uiPriority="39" w:unhideWhenUsed="1"/>
-    <w:lsdException w:name="Table Theme" w:semiHidden="1" w:unhideWhenUsed="1"/>
-    <w:lsdException w:name="Placeholder Text" w:semiHidden="1"/>
-    <w:lsdException w:name="No Spacing" w:uiPriority="1" w:qFormat="1"/>
-    <w:lsdException w:name="Light Shading" w:uiPriority="60"/>
-    <w:lsdException w:name="Light List" w:uiPriority="61"/>
-    <w:lsdException w:name="Light Grid" w:uiPriority="62"/>
-    <w:lsdException w:name="Medium Shading 1" w:uiPriority="63"/>
-    <w:lsdException w:name="Medium Shading 2" w:uiPriority="64"/>
-    <w:lsdException w:name="Medium List 1" w:uiPriority="65"/>
-    <w:lsdException w:name="Medium List 2" w:uiPriority="66"/>
-    <w:lsdException w:name="Medium Grid 1" w:uiPriority="67"/>
-    <w:lsdException w:name="Medium Grid 2" w:uiPriority="68"/>
-    <w:lsdException w:name="Medium Grid 3" w:uiPriority="69"/>
-    <w:lsdException w:name="Dark List" w:uiPriority="70"/>
-    <w:lsdException w:name="Colorful Shading" w:uiPriority="71"/>
-    <w:lsdException w:name="Colorful List" w:uiPriority="72"/>
-    <w:lsdException w:name="Colorful Grid" w:uiPriority="73"/>
-    <w:lsdException w:name="Light Shading Accent 1" w:uiPriority="60"/>
-    <w:lsdException w:name="Light List Accent 1" w:uiPriority="61"/>
-    <w:lsdException w:name="Light Grid Accent 1" w:uiPriority="62"/>
-    <w:lsdException w:name="Medium Shading 1 Accent 1" w:uiPriority="63"/>
-    <w:lsdException w:name="Medium Shading 2 Accent 1" w:uiPriority="64"/>
-    <w:lsdException w:name="Medium List 1 Accent 1" w:uiPriority="65"/>
-    <w:lsdException w:name="Revision" w:semiHidden="1"/>
-    <w:lsdException w:name="List Paragraph" w:uiPriority="34" w:qFormat="1"/>
-    <w:lsdException w:name="Quote" w:uiPriority="29" w:qFormat="1"/>
-    <w:lsdException w:name="Intense Quote" w:uiPriority="30" w:qFormat="1"/>
-    <w:lsdException w:name="Medium List 2 Accent 1" w:uiPriority="66"/>
-    <w:lsdException w:name="Medium Grid 1 Accent 1" w:uiPriority="67"/>
-    <w:lsdException w:name="Medium Grid 2 Accent 1" w:uiPriority="68"/>
-    <w:lsdException w:name="Medium Grid 3 Accent 1" w:uiPriority="69"/>
-    <w:lsdException w:name="Dark List Accent 1" w:uiPriority="70"/>
-    <w:lsdException w:name="Colorful Shading Accent 1" w:uiPriority="71"/>
-    <w:lsdException w:name="Colorful List Accent 1" w:uiPriority="72"/>
-    <w:lsdException w:name="Colorful Grid Accent 1" w:uiPriority="73"/>
-    <w:lsdException w:name="Light Shading Accent 2" w:uiPriority="60"/>
-    <w:lsdException w:name="Light List Accent 2" w:uiPriority="61"/>
-    <w:lsdException w:name="Light Grid Accent 2" w:uiPriority="62"/>
-    <w:lsdException w:name="Medium Shading 1 Accent 2" w:uiPriority="63"/>
-    <w:lsdException w:name="Medium Shading 2 Accent 2" w:uiPriority="64"/>
-    <w:lsdException w:name="Medium List 1 Accent 2" w:uiPriority="65"/>
-    <w:lsdException w:name="Medium List 2 Accent 2" w:uiPriority="66"/>
-    <w:lsdException w:name="Medium Grid 1 Accent 2" w:uiPriority="67"/>
-    <w:lsdException w:name="Medium Grid 2 Accent 2" w:uiPriority="68"/>
-    <w:lsdException w:name="Medium Grid 3 Accent 2" w:uiPriority="69"/>
-    <w:lsdException w:name="Dark List Accent 2" w:uiPriority="70"/>
-    <w:lsdException w:name="Colorful Shading Accent 2" w:uiPriority="71"/>
-    <w:lsdException w:name="Colorful List Accent 2" w:uiPriority="72"/>
-    <w:lsdException w:name="Colorful Grid Accent 2" w:uiPriority="73"/>
-    <w:lsdException w:name="Light Shading Accent 3" w:uiPriority="60"/>
-    <w:lsdException w:name="Light List Accent 3" w:uiPriority="61"/>
-    <w:lsdException w:name="Light Grid Accent 3" w:uiPriority="62"/>
-    <w:lsdException w:name="Medium Shading 1 Accent 3" w:uiPriority="63"/>
-    <w:lsdException w:name="Medium Shading 2 Accent 3" w:uiPriority="64"/>
-    <w:lsdException w:name="Medium List 1 Accent 3" w:uiPriority="65"/>
-    <w:lsdException w:name="Medium List 2 Accent 3" w:uiPriority="66"/>
-    <w:lsdException w:name="Medium Grid 1 Accent 3" w:uiPriority="67"/>
-    <w:lsdException w:name="Medium Grid 2 Accent 3" w:uiPriority="68"/>
-    <w:lsdException w:name="Medium Grid 3 Accent 3" w:uiPriority="69"/>
-    <w:lsdException w:name="Dark List Accent 3" w:uiPriority="70"/>
-    <w:lsdException w:name="Colorful Shading Accent 3" w:uiPriority="71"/>
-    <w:lsdException w:name="Colorful List Accent 3" w:uiPriority="72"/>
-    <w:lsdException w:name="Colorful Grid Accent 3" w:uiPriority="73"/>
-    <w:lsdException w:name="Light Shading Accent 4" w:uiPriority="60"/>
-    <w:lsdException w:name="Light List Accent 4" w:uiPriority="61"/>
-    <w:lsdException w:name="Light Grid Accent 4" w:uiPriority="62"/>
-    <w:lsdException w:name="Medium Shading 1 Accent 4" w:uiPriority="63"/>
-    <w:lsdException w:name="Medium Shading 2 Accent 4" w:uiPriority="64"/>
-    <w:lsdException w:name="Medium List 1 Accent 4" w:uiPriority="65"/>
-    <w:lsdException w:name="Medium List 2 Accent 4" w:uiPriority="66"/>
-    <w:lsdException w:name="Medium Grid 1 Accent 4" w:uiPriority="67"/>
-    <w:lsdException w:name="Medium Grid 2 Accent 4" w:uiPriority="68"/>
-    <w:lsdException w:name="Medium Grid 3 Accent 4" w:uiPriority="69"/>
-    <w:lsdException w:name="Dark List Accent 4" w:uiPriority="70"/>
-    <w:lsdException w:name="Colorful Shading Accent 4" w:uiPriority="71"/>
-    <w:lsdException w:name="Colorful List Accent 4" w:uiPriority="72"/>
-    <w:lsdException w:name="Colorful Grid Accent 4" w:uiPriority="73"/>
-    <w:lsdException w:name="Light Shading Accent 5" w:uiPriority="60"/>
-    <w:lsdException w:name="Light List Accent 5" w:uiPriority="61"/>
-    <w:lsdException w:name="Light Grid Accent 5" w:uiPriority="62"/>
-    <w:lsdException w:name="Medium Shading 1 Accent 5" w:uiPriority="63"/>
-    <w:lsdException w:name="Medium Shading 2 Accent 5" w:uiPriority="64"/>
-    <w:lsdException w:name="Medium List 1 Accent 5" w:uiPriority="65"/>
-    <w:lsdException w:name="Medium List 2 Accent 5" w:uiPriority="66"/>
-    <w:lsdException w:name="Medium Grid 1 Accent 5" w:uiPriority="67"/>
-    <w:lsdException w:name="Medium Grid 2 Accent 5" w:uiPriority="68"/>
-    <w:lsdException w:name="Medium Grid 3 Accent 5" w:uiPriority="69"/>
-    <w:lsdException w:name="Dark List Accent 5" w:uiPriority="70"/>
-    <w:lsdException w:name="Colorful Shading Accent 5" w:uiPriority="71"/>
-    <w:lsdException w:name="Colorful List Accent 5" w:uiPriority="72"/>
-    <w:lsdException w:name="Colorful Grid Accent 5" w:uiPriority="73"/>
-    <w:lsdException w:name="Light Shading Accent 6" w:uiPriority="60"/>
-    <w:lsdException w:name="Light List Accent 6" w:uiPriority="61"/>
-    <w:lsdException w:name="Light Grid Accent 6" w:uiPriority="62"/>
-    <w:lsdException w:name="Medium Shading 1 Accent 6" w:uiPriority="63"/>
-    <w:lsdException w:name="Medium Shading 2 Accent 6" w:uiPriority="64"/>
-    <w:lsdException w:name="Medium List 1 Accent 6" w:uiPriority="65"/>
-    <w:lsdException w:name="Medium List 2 Accent 6" w:uiPriority="66"/>
-    <w:lsdException w:name="Medium Grid 1 Accent 6" w:uiPriority="67"/>
-    <w:lsdException w:name="Medium Grid 2 Accent 6" w:uiPriority="68"/>
-    <w:lsdException w:name="Medium Grid 3 Accent 6" w:uiPriority="69"/>
-    <w:lsdException w:name="Dark List Accent 6" w:uiPriority="70"/>
-    <w:lsdException w:name="Colorful Shading Accent 6" w:uiPriority="71"/>
-    <w:lsdException w:name="Colorful List Accent 6" w:uiPriority="72"/>
-    <w:lsdException w:name="Colorful Grid Accent 6" w:uiPriority="73"/>
-    <w:lsdException w:name="Subtle Emphasis" w:uiPriority="19" w:qFormat="1"/>
-    <w:lsdException w:name="Intense Emphasis" w:uiPriority="21" w:qFormat="1"/>
-    <w:lsdException w:name="Subtle Reference" w:uiPriority="31" w:qFormat="1"/>
-    <w:lsdException w:name="Intense Reference" w:uiPriority="32" w:qFormat="1"/>
-    <w:lsdException w:name="Book Title" w:uiPriority="33" w:qFormat="1"/>
-    <w:lsdException w:name="Bibliography" w:semiHidden="1" w:uiPriority="37" w:unhideWhenUsed="1"/>
-    <w:lsdException w:name="TOC Heading" w:semiHidden="1" w:uiPriority="39" w:unhideWhenUsed="1" w:qFormat="1"/>
-    <w:lsdException w:name="Plain Table 1" w:uiPriority="41"/>
-    <w:lsdException w:name="Plain Table 2" w:uiPriority="42"/>
-    <w:lsdException w:name="Plain Table 3" w:uiPriority="43"/>
-    <w:lsdException w:name="Plain Table 4" w:uiPriority="44"/>
-    <w:lsdException w:name="Plain Table 5" w:uiPriority="45"/>
-    <w:lsdException w:name="Grid Table Light" w:uiPriority="40"/>
-    <w:lsdException w:name="Grid Table 1 Light" w:uiPriority="46"/>
-    <w:lsdException w:name="Grid Table 2" w:uiPriority="47"/>
-    <w:lsdException w:name="Grid Table 3" w:uiPriority="48"/>
-    <w:lsdException w:name="Grid Table 4" w:uiPriority="49"/>
-    <w:lsdException w:name="Grid Table 5 Dark" w:uiPriority="50"/>
-    <w:lsdException w:name="Grid Table 6 Colorful" w:uiPriority="51"/>
-    <w:lsdException w:name="Grid Table 7 Colorful" w:uiPriority="52"/>
-    <w:lsdException w:name="Grid Table 1 Light Accent 1" w:uiPriority="46"/>
-    <w:lsdException w:name="Grid Table 2 Accent 1" w:uiPriority="47"/>
-    <w:lsdException w:name="Grid Table 3 Accent 1" w:uiPriority="48"/>
-    <w:lsdException w:name="Grid Table 4 Accent 1" w:uiPriority="49"/>
-    <w:lsdException w:name="Grid Table 5 Dark Accent 1" w:uiPriority="50"/>
-    <w:lsdException w:name="Grid Table 6 Colorful Accent 1" w:uiPriority="51"/>
-    <w:lsdException w:name="Grid Table 7 Colorful Accent 1" w:uiPriority="52"/>
-    <w:lsdException w:name="Grid Table 1 Light Accent 2" w:uiPriority="46"/>
-    <w:lsdException w:name="Grid Table 2 Accent 2" w:uiPriority="47"/>
-    <w:lsdException w:name="Grid Table 3 Accent 2" w:uiPriority="48"/>
-    <w:lsdException w:name="Grid Table 4 Accent 2" w:uiPriority="49"/>
-    <w:lsdException w:name="Grid Table 5 Dark Accent 2" w:uiPriority="50"/>
-    <w:lsdException w:name="Grid Table 6 Colorful Accent 2" w:uiPriority="51"/>
-    <w:lsdException w:name="Grid Table 7 Colorful Accent 2" w:uiPriority="52"/>
-    <w:lsdException w:name="Grid Table 1 Light Accent 3" w:uiPriority="46"/>
-    <w:lsdException w:name="Grid Table 2 Accent 3" w:uiPriority="47"/>
-    <w:lsdException w:name="Grid Table 3 Accent 3" w:uiPriority="48"/>
-    <w:lsdException w:name="Grid Table 4 Accent 3" w:uiPriority="49"/>
-    <w:lsdException w:name="Grid Table 5 Dark Accent 3" w:uiPriority="50"/>
-    <w:lsdException w:name="Grid Table 6 Colorful Accent 3" w:uiPriority="51"/>
-    <w:lsdException w:name="Grid Table 7 Colorful Accent 3" w:uiPriority="52"/>
-    <w:lsdException w:name="Grid Table 1 Light Accent 4" w:uiPriority="46"/>
-    <w:lsdException w:name="Grid Table 2 Accent 4" w:uiPriority="47"/>
-    <w:lsdException w:name="Grid Table 3 Accent 4" w:uiPriority="48"/>
-    <w:lsdException w:name="Grid Table 4 Accent 4" w:uiPriority="49"/>
-    <w:lsdException w:name="Grid Table 5 Dark Accent 4" w:uiPriority="50"/>
-    <w:lsdException w:name="Grid Table 6 Colorful Accent 4" w:uiPriority="51"/>
-    <w:lsdException w:name="Grid Table 7 Colorful Accent 4" w:uiPriority="52"/>
-    <w:lsdException w:name="Grid Table 1 Light Accent 5" w:uiPriority="46"/>
-    <w:lsdException w:name="Grid Table 2 Accent 5" w:uiPriority="47"/>
-    <w:lsdException w:name="Grid Table 3 Accent 5" w:uiPriority="48"/>
-    <w:lsdException w:name="Grid Table 4 Accent 5" w:uiPriority="49"/>
-    <w:lsdException w:name="Grid Table 5 Dark Accent 5" w:uiPriority="50"/>
-    <w:lsdException w:name="Grid Table 6 Colorful Accent 5" w:uiPriority="51"/>
-    <w:lsdException w:name="Grid Table 7 Colorful Accent 5" w:uiPriority="52"/>
-    <w:lsdException w:name="Grid Table 1 Light Accent 6" w:uiPriority="46"/>
-    <w:lsdException w:name="Grid Table 2 Accent 6" w:uiPriority="47"/>
-    <w:lsdException w:name="Grid Table 3 Accent 6" w:uiPriority="48"/>
-    <w:lsdException w:name="Grid Table 4 Accent 6" w:uiPriority="49"/>
-    <w:lsdException w:name="Grid Table 5 Dark Accent 6" w:uiPriority="50"/>
-    <w:lsdException w:name="Grid Table 6 Colorful Accent 6" w:uiPriority="51"/>
-    <w:lsdException w:name="Grid Table 7 Colorful Accent 6" w:uiPriority="52"/>
-    <w:lsdException w:name="List Table 1 Light" w:uiPriority="46"/>
-    <w:lsdException w:name="List Table 2" w:uiPriority="47"/>
-    <w:lsdException w:name="List Table 3" w:uiPriority="48"/>
-    <w:lsdException w:name="List Table 4" w:uiPriority="49"/>
-    <w:lsdException w:name="List Table 5 Dark" w:uiPriority="50"/>
-    <w:lsdException w:name="List Table 6 Colorful" w:uiPriority="51"/>
-    <w:lsdException w:name="List Table 7 Colorful" w:uiPriority="52"/>
-    <w:lsdException w:name="List Table 1 Light Accent 1" w:uiPriority="46"/>
-    <w:lsdException w:name="List Table 2 Accent 1" w:uiPriority="47"/>
-    <w:lsdException w:name="List Table 3 Accent 1" w:uiPriority="48"/>
-    <w:lsdException w:name="List Table 4 Accent 1" w:uiPriority="49"/>
-    <w:lsdException w:name="List Table 5 Dark Accent 1" w:uiPriority="50"/>
-    <w:lsdException w:name="List Table 6 Colorful Accent 1" w:uiPriority="51"/>
-    <w:lsdException w:name="List Table 7 Colorful Accent 1" w:uiPriority="52"/>
-    <w:lsdException w:name="List Table 1 Light Accent 2" w:uiPriority="46"/>
-    <w:lsdException w:name="List Table 2 Accent 2" w:uiPriority="47"/>
-    <w:lsdException w:name="List Table 3 Accent 2" w:uiPriority="48"/>
-    <w:lsdException w:name="List Table 4 Accent 2" w:uiPriority="49"/>
-    <w:lsdException w:name="List Table 5 Dark Accent 2" w:uiPriority="50"/>
-    <w:lsdException w:name="List Table 6 Colorful Accent 2" w:uiPriority="51"/>
-    <w:lsdException w:name="List Table 7 Colorful Accent 2" w:uiPriority="52"/>
-    <w:lsdException w:name="List Table 1 Light Accent 3" w:uiPriority="46"/>
-    <w:lsdException w:name="List Table 2 Accent 3" w:uiPriority="47"/>
-    <w:lsdException w:name="List Table 3 Accent 3" w:uiPriority="48"/>
-    <w:lsdException w:name="List Table 4 Accent 3" w:uiPriority="49"/>
-    <w:lsdException w:name="List Table 5 Dark Accent 3" w:uiPriority="50"/>
-    <w:lsdException w:name="List Table 6 Colorful Accent 3" w:uiPriority="51"/>
-    <w:lsdException w:name="List Table 7 Colorful Accent 3" w:uiPriority="52"/>
-    <w:lsdException w:name="List Table 1 Light Accent 4" w:uiPriority="46"/>
-    <w:lsdException w:name="List Table 2 Accent 4" w:uiPriority="47"/>
-    <w:lsdException w:name="List Table 3 Accent 4" w:uiPriority="48"/>
-    <w:lsdException w:name="List Table 4 Accent 4" w:uiPriority="49"/>
-    <w:lsdException w:name="List Table 5 Dark Accent 4" w:uiPriority="50"/>
-    <w:lsdException w:name="List Table 6 Colorful Accent 4" w:uiPriority="51"/>
-    <w:lsdException w:name="List Table 7 Colorful Accent 4" w:uiPriority="52"/>
-    <w:lsdException w:name="List Table 1 Light Accent 5" w:uiPriority="46"/>
-    <w:lsdException w:name="List Table 2 Accent 5" w:uiPriority="47"/>
-    <w:lsdException w:name="List Table 3 Accent 5" w:uiPriority="48"/>
-    <w:lsdException w:name="List Table 4 Accent 5" w:uiPriority="49"/>
-    <w:lsdException w:name="List Table 5 Dark Accent 5" w:uiPriority="50"/>
-    <w:lsdException w:name="List Table 6 Colorful Accent 5" w:uiPriority="51"/>
-    <w:lsdException w:name="List Table 7 Colorful Accent 5" w:uiPriority="52"/>
-    <w:lsdException w:name="List Table 1 Light Accent 6" w:uiPriority="46"/>
-    <w:lsdException w:name="List Table 2 Accent 6" w:uiPriority="47"/>
-    <w:lsdException w:name="List Table 3 Accent 6" w:uiPriority="48"/>
-    <w:lsdException w:name="List Table 4 Accent 6" w:uiPriority="49"/>
-    <w:lsdException w:name="List Table 5 Dark Accent 6" w:uiPriority="50"/>
-    <w:lsdException w:name="List Table 6 Colorful Accent 6" w:uiPriority="51"/>
-    <w:lsdException w:name="List Table 7 Colorful Accent 6" w:uiPriority="52"/>
-    <w:lsdException w:name="Mention" w:semiHidden="1" w:unhideWhenUsed="1"/>
-    <w:lsdException w:name="Smart Hyperlink" w:semiHidden="1" w:unhideWhenUsed="1"/>
-    <w:lsdException w:name="Hashtag" w:semiHidden="1" w:unhideWhenUsed="1"/>
-    <w:lsdException w:name="Unresolved Mention" w:semiHidden="1" w:unhideWhenUsed="1"/>
-    <w:lsdException w:name="Smart Link" w:semiHidden="1" w:unhideWhenUsed="1"/>
+  <w:latentStyles w:defLockedState="0" w:defUIPriority="99" w:defSemiHidden="1" w:defUnhideWhenUsed="1" w:defQFormat="0" w:count="267">
+    <w:lsdException w:name="Normal" w:semiHidden="0" w:uiPriority="0" w:unhideWhenUsed="0" w:qFormat="1"/>
+    <w:lsdException w:name="heading 1" w:semiHidden="0" w:uiPriority="9" w:unhideWhenUsed="0" w:qFormat="1"/>
+    <w:lsdException w:name="heading 2" w:uiPriority="9" w:qFormat="1"/>
+    <w:lsdException w:name="heading 3" w:uiPriority="9" w:qFormat="1"/>
+    <w:lsdException w:name="heading 4" w:uiPriority="9" w:qFormat="1"/>
+    <w:lsdException w:name="heading 5" w:uiPriority="9" w:qFormat="1"/>
+    <w:lsdException w:name="heading 6" w:uiPriority="9" w:qFormat="1"/>
+    <w:lsdException w:name="heading 7" w:uiPriority="9" w:qFormat="1"/>
+    <w:lsdException w:name="heading 8" w:uiPriority="9" w:qFormat="1"/>
+    <w:lsdException w:name="heading 9" w:uiPriority="9" w:qFormat="1"/>
+    <w:lsdException w:name="toc 1" w:uiPriority="39"/>
+    <w:lsdException w:name="toc 2" w:uiPriority="39"/>
+    <w:lsdException w:name="toc 3" w:uiPriority="39"/>
+    <w:lsdException w:name="toc 4" w:uiPriority="39"/>
+    <w:lsdException w:name="toc 5" w:uiPriority="39"/>
+    <w:lsdException w:name="toc 6" w:uiPriority="39"/>
+    <w:lsdException w:name="toc 7" w:uiPriority="39"/>
+    <w:lsdException w:name="toc 8" w:uiPriority="39"/>
+    <w:lsdException w:name="toc 9" w:uiPriority="39"/>
+    <w:lsdException w:name="caption" w:uiPriority="35" w:qFormat="1"/>
+    <w:lsdException w:name="Title" w:semiHidden="0" w:uiPriority="10" w:unhideWhenUsed="0" w:qFormat="1"/>
+    <w:lsdException w:name="Default Paragraph Font" w:uiPriority="1"/>
+    <w:lsdException w:name="Subtitle" w:semiHidden="0" w:uiPriority="11" w:unhideWhenUsed="0" w:qFormat="1"/>
+    <w:lsdException w:name="Strong" w:semiHidden="0" w:uiPriority="22" w:unhideWhenUsed="0" w:qFormat="1"/>
+    <w:lsdException w:name="Emphasis" w:semiHidden="0" w:uiPriority="20" w:unhideWhenUsed="0" w:qFormat="1"/>
+    <w:lsdException w:name="Table Grid" w:uiPriority="39"/>
+    <w:lsdException w:name="Placeholder Text" w:unhideWhenUsed="0"/>
+    <w:lsdException w:name="No Spacing" w:semiHidden="0" w:uiPriority="1" w:unhideWhenUsed="0" w:qFormat="1"/>
+    <w:lsdException w:name="Light Shading" w:semiHidden="0" w:uiPriority="60" w:unhideWhenUsed="0"/>
+    <w:lsdException w:name="Light List" w:semiHidden="0" w:uiPriority="61" w:unhideWhenUsed="0"/>
+    <w:lsdException w:name="Light Grid" w:semiHidden="0" w:uiPriority="62" w:unhideWhenUsed="0"/>
+    <w:lsdException w:name="Medium Shading 1" w:semiHidden="0" w:uiPriority="63" w:unhideWhenUsed="0"/>
+    <w:lsdException w:name="Medium Shading 2" w:semiHidden="0" w:uiPriority="64" w:unhideWhenUsed="0"/>
+    <w:lsdException w:name="Medium List 1" w:semiHidden="0" w:uiPriority="65" w:unhideWhenUsed="0"/>
+    <w:lsdException w:name="Medium List 2" w:semiHidden="0" w:uiPriority="66" w:unhideWhenUsed="0"/>
+    <w:lsdException w:name="Medium Grid 1" w:semiHidden="0" w:uiPriority="67" w:unhideWhenUsed="0"/>
+    <w:lsdException w:name="Medium Grid 2" w:semiHidden="0" w:uiPriority="68" w:unhideWhenUsed="0"/>
+    <w:lsdException w:name="Medium Grid 3" w:semiHidden="0" w:uiPriority="69" w:unhideWhenUsed="0"/>
+    <w:lsdException w:name="Dark List" w:semiHidden="0" w:uiPriority="70" w:unhideWhenUsed="0"/>
+    <w:lsdException w:name="Colorful Shading" w:semiHidden="0" w:uiPriority="71" w:unhideWhenUsed="0"/>
+    <w:lsdException w:name="Colorful List" w:semiHidden="0" w:uiPriority="72" w:unhideWhenUsed="0"/>
+    <w:lsdException w:name="Colorful Grid" w:semiHidden="0" w:uiPriority="73" w:unhideWhenUsed="0"/>
+    <w:lsdException w:name="Light Shading Accent 1" w:semiHidden="0" w:uiPriority="60" w:unhideWhenUsed="0"/>
+    <w:lsdException w:name="Light List Accent 1" w:semiHidden="0" w:uiPriority="61" w:unhideWhenUsed="0"/>
+    <w:lsdException w:name="Light Grid Accent 1" w:semiHidden="0" w:uiPriority="62" w:unhideWhenUsed="0"/>
+    <w:lsdException w:name="Medium Shading 1 Accent 1" w:semiHidden="0" w:uiPriority="63" w:unhideWhenUsed="0"/>
+    <w:lsdException w:name="Medium Shading 2 Accent 1" w:semiHidden="0" w:uiPriority="64" w:unhideWhenUsed="0"/>
+    <w:lsdException w:name="Medium List 1 Accent 1" w:semiHidden="0" w:uiPriority="65" w:unhideWhenUsed="0"/>
+    <w:lsdException w:name="Revision" w:unhideWhenUsed="0"/>
+    <w:lsdException w:name="List Paragraph" w:semiHidden="0" w:uiPriority="34" w:unhideWhenUsed="0" w:qFormat="1"/>
+    <w:lsdException w:name="Quote" w:semiHidden="0" w:uiPriority="29" w:unhideWhenUsed="0" w:qFormat="1"/>
+    <w:lsdException w:name="Intense Quote" w:semiHidden="0" w:uiPriority="30" w:unhideWhenUsed="0" w:qFormat="1"/>
+    <w:lsdException w:name="Medium List 2 Accent 1" w:semiHidden="0" w:uiPriority="66" w:unhideWhenUsed="0"/>
+    <w:lsdException w:name="Medium Grid 1 Accent 1" w:semiHidden="0" w:uiPriority="67" w:unhideWhenUsed="0"/>
+    <w:lsdException w:name="Medium Grid 2 Accent 1" w:semiHidden="0" w:uiPriority="68" w:unhideWhenUsed="0"/>
+    <w:lsdException w:name="Medium Grid 3 Accent 1" w:semiHidden="0" w:uiPriority="69" w:unhideWhenUsed="0"/>
+    <w:lsdException w:name="Dark List Accent 1" w:semiHidden="0" w:uiPriority="70" w:unhideWhenUsed="0"/>
+    <w:lsdException w:name="Colorful Shading Accent 1" w:semiHidden="0" w:uiPriority="71" w:unhideWhenUsed="0"/>
+    <w:lsdException w:name="Colorful List Accent 1" w:semiHidden="0" w:uiPriority="72" w:unhideWhenUsed="0"/>
+    <w:lsdException w:name="Colorful Grid Accent 1" w:semiHidden="0" w:uiPriority="73" w:unhideWhenUsed="0"/>
+    <w:lsdException w:name="Light Shading Accent 2" w:semiHidden="0" w:uiPriority="60" w:unhideWhenUsed="0"/>
+    <w:lsdException w:name="Light List Accent 2" w:semiHidden="0" w:uiPriority="61" w:unhideWhenUsed="0"/>
+    <w:lsdException w:name="Light Grid Accent 2" w:semiHidden="0" w:uiPriority="62" w:unhideWhenUsed="0"/>
+    <w:lsdException w:name="Medium Shading 1 Accent 2" w:semiHidden="0" w:uiPriority="63" w:unhideWhenUsed="0"/>
+    <w:lsdException w:name="Medium Shading 2 Accent 2" w:semiHidden="0" w:uiPriority="64" w:unhideWhenUsed="0"/>
+    <w:lsdException w:name="Medium List 1 Accent 2" w:semiHidden="0" w:uiPriority="65" w:unhideWhenUsed="0"/>
+    <w:lsdException w:name="Medium List 2 Accent 2" w:semiHidden="0" w:uiPriority="66" w:unhideWhenUsed="0"/>
+    <w:lsdException w:name="Medium Grid 1 Accent 2" w:semiHidden="0" w:uiPriority="67" w:unhideWhenUsed="0"/>
+    <w:lsdException w:name="Medium Grid 2 Accent 2" w:semiHidden="0" w:uiPriority="68" w:unhideWhenUsed="0"/>
+    <w:lsdException w:name="Medium Grid 3 Accent 2" w:semiHidden="0" w:uiPriority="69" w:unhideWhenUsed="0"/>
+    <w:lsdException w:name="Dark List Accent 2" w:semiHidden="0" w:uiPriority="70" w:unhideWhenUsed="0"/>
+    <w:lsdException w:name="Colorful Shading Accent 2" w:semiHidden="0" w:uiPriority="71" w:unhideWhenUsed="0"/>
+    <w:lsdException w:name="Colorful List Accent 2" w:semiHidden="0" w:uiPriority="72" w:unhideWhenUsed="0"/>
+    <w:lsdException w:name="Colorful Grid Accent 2" w:semiHidden="0" w:uiPriority="73" w:unhideWhenUsed="0"/>
+    <w:lsdException w:name="Light Shading Accent 3" w:semiHidden="0" w:uiPriority="60" w:unhideWhenUsed="0"/>
+    <w:lsdException w:name="Light List Accent 3" w:semiHidden="0" w:uiPriority="61" w:unhideWhenUsed="0"/>
+    <w:lsdException w:name="Light Grid Accent 3" w:semiHidden="0" w:uiPriority="62" w:unhideWhenUsed="0"/>
+    <w:lsdException w:name="Medium Shading 1 Accent 3" w:semiHidden="0" w:uiPriority="63" w:unhideWhenUsed="0"/>
+    <w:lsdException w:name="Medium Shading 2 Accent 3" w:semiHidden="0" w:uiPriority="64" w:unhideWhenUsed="0"/>
+    <w:lsdException w:name="Medium List 1 Accent 3" w:semiHidden="0" w:uiPriority="65" w:unhideWhenUsed="0"/>
+    <w:lsdException w:name="Medium List 2 Accent 3" w:semiHidden="0" w:uiPriority="66" w:unhideWhenUsed="0"/>
+    <w:lsdException w:name="Medium Grid 1 Accent 3" w:semiHidden="0" w:uiPriority="67" w:unhideWhenUsed="0"/>
+    <w:lsdException w:name="Medium Grid 2 Accent 3" w:semiHidden="0" w:uiPriority="68" w:unhideWhenUsed="0"/>
+    <w:lsdException w:name="Medium Grid 3 Accent 3" w:semiHidden="0" w:uiPriority="69" w:unhideWhenUsed="0"/>
+    <w:lsdException w:name="Dark List Accent 3" w:semiHidden="0" w:uiPriority="70" w:unhideWhenUsed="0"/>
+    <w:lsdException w:name="Colorful Shading Accent 3" w:semiHidden="0" w:uiPriority="71" w:unhideWhenUsed="0"/>
+    <w:lsdException w:name="Colorful List Accent 3" w:semiHidden="0" w:uiPriority="72" w:unhideWhenUsed="0"/>
+    <w:lsdException w:name="Colorful Grid Accent 3" w:semiHidden="0" w:uiPriority="73" w:unhideWhenUsed="0"/>
+    <w:lsdException w:name="Light Shading Accent 4" w:semiHidden="0" w:uiPriority="60" w:unhideWhenUsed="0"/>
+    <w:lsdException w:name="Light List Accent 4" w:semiHidden="0" w:uiPriority="61" w:unhideWhenUsed="0"/>
+    <w:lsdException w:name="Light Grid Accent 4" w:semiHidden="0" w:uiPriority="62" w:unhideWhenUsed="0"/>
+    <w:lsdException w:name="Medium Shading 1 Accent 4" w:semiHidden="0" w:uiPriority="63" w:unhideWhenUsed="0"/>
+    <w:lsdException w:name="Medium Shading 2 Accent 4" w:semiHidden="0" w:uiPriority="64" w:unhideWhenUsed="0"/>
+    <w:lsdException w:name="Medium List 1 Accent 4" w:semiHidden="0" w:uiPriority="65" w:unhideWhenUsed="0"/>
+    <w:lsdException w:name="Medium List 2 Accent 4" w:semiHidden="0" w:uiPriority="66" w:unhideWhenUsed="0"/>
+    <w:lsdException w:name="Medium Grid 1 Accent 4" w:semiHidden="0" w:uiPriority="67" w:unhideWhenUsed="0"/>
+    <w:lsdException w:name="Medium Grid 2 Accent 4" w:semiHidden="0" w:uiPriority="68" w:unhideWhenUsed="0"/>
+    <w:lsdException w:name="Medium Grid 3 Accent 4" w:semiHidden="0" w:uiPriority="69" w:unhideWhenUsed="0"/>
+    <w:lsdException w:name="Dark List Accent 4" w:semiHidden="0" w:uiPriority="70" w:unhideWhenUsed="0"/>
+    <w:lsdException w:name="Colorful Shading Accent 4" w:semiHidden="0" w:uiPriority="71" w:unhideWhenUsed="0"/>
+    <w:lsdException w:name="Colorful List Accent 4" w:semiHidden="0" w:uiPriority="72" w:unhideWhenUsed="0"/>
+    <w:lsdException w:name="Colorful Grid Accent 4" w:semiHidden="0" w:uiPriority="73" w:unhideWhenUsed="0"/>
+    <w:lsdException w:name="Light Shading Accent 5" w:semiHidden="0" w:uiPriority="60" w:unhideWhenUsed="0"/>
+    <w:lsdException w:name="Light List Accent 5" w:semiHidden="0" w:uiPriority="61" w:unhideWhenUsed="0"/>
+    <w:lsdException w:name="Light Grid Accent 5" w:semiHidden="0" w:uiPriority="62" w:unhideWhenUsed="0"/>
+    <w:lsdException w:name="Medium Shading 1 Accent 5" w:semiHidden="0" w:uiPriority="63" w:unhideWhenUsed="0"/>
+    <w:lsdException w:name="Medium Shading 2 Accent 5" w:semiHidden="0" w:uiPriority="64" w:unhideWhenUsed="0"/>
+    <w:lsdException w:name="Medium List 1 Accent 5" w:semiHidden="0" w:uiPriority="65" w:unhideWhenUsed="0"/>
+    <w:lsdException w:name="Medium List 2 Accent 5" w:semiHidden="0" w:uiPriority="66" w:unhideWhenUsed="0"/>
+    <w:lsdException w:name="Medium Grid 1 Accent 5" w:semiHidden="0" w:uiPriority="67" w:unhideWhenUsed="0"/>
+    <w:lsdException w:name="Medium Grid 2 Accent 5" w:semiHidden="0" w:uiPriority="68" w:unhideWhenUsed="0"/>
+    <w:lsdException w:name="Medium Grid 3 Accent 5" w:semiHidden="0" w:uiPriority="69" w:unhideWhenUsed="0"/>
+    <w:lsdException w:name="Dark List Accent 5" w:semiHidden="0" w:uiPriority="70" w:unhideWhenUsed="0"/>
+    <w:lsdException w:name="Colorful Shading Accent 5" w:semiHidden="0" w:uiPriority="71" w:unhideWhenUsed="0"/>
+    <w:lsdException w:name="Colorful List Accent 5" w:semiHidden="0" w:uiPriority="72" w:unhideWhenUsed="0"/>
+    <w:lsdException w:name="Colorful Grid Accent 5" w:semiHidden="0" w:uiPriority="73" w:unhideWhenUsed="0"/>
+    <w:lsdException w:name="Light Shading Accent 6" w:semiHidden="0" w:uiPriority="60" w:unhideWhenUsed="0"/>
+    <w:lsdException w:name="Light List Accent 6" w:semiHidden="0" w:uiPriority="61" w:unhideWhenUsed="0"/>
+    <w:lsdException w:name="Light Grid Accent 6" w:semiHidden="0" w:uiPriority="62" w:unhideWhenUsed="0"/>
+    <w:lsdException w:name="Medium Shading 1 Accent 6" w:semiHidden="0" w:uiPriority="63" w:unhideWhenUsed="0"/>
+    <w:lsdException w:name="Medium Shading 2 Accent 6" w:semiHidden="0" w:uiPriority="64" w:unhideWhenUsed="0"/>
+    <w:lsdException w:name="Medium List 1 Accent 6" w:semiHidden="0" w:uiPriority="65" w:unhideWhenUsed="0"/>
+    <w:lsdException w:name="Medium List 2 Accent 6" w:semiHidden="0" w:uiPriority="66" w:unhideWhenUsed="0"/>
+    <w:lsdException w:name="Medium Grid 1 Accent 6" w:semiHidden="0" w:uiPriority="67" w:unhideWhenUsed="0"/>
+    <w:lsdException w:name="Medium Grid 2 Accent 6" w:semiHidden="0" w:uiPriority="68" w:unhideWhenUsed="0"/>
+    <w:lsdException w:name="Medium Grid 3 Accent 6" w:semiHidden="0" w:uiPriority="69" w:unhideWhenUsed="0"/>
+    <w:lsdException w:name="Dark List Accent 6" w:semiHidden="0" w:uiPriority="70" w:unhideWhenUsed="0"/>
+    <w:lsdException w:name="Colorful Shading Accent 6" w:semiHidden="0" w:uiPriority="71" w:unhideWhenUsed="0"/>
+    <w:lsdException w:name="Colorful List Accent 6" w:semiHidden="0" w:uiPriority="72" w:unhideWhenUsed="0"/>
+    <w:lsdException w:name="Colorful Grid Accent 6" w:semiHidden="0" w:uiPriority="73" w:unhideWhenUsed="0"/>
+    <w:lsdException w:name="Subtle Emphasis" w:semiHidden="0" w:uiPriority="19" w:unhideWhenUsed="0" w:qFormat="1"/>
+    <w:lsdException w:name="Intense Emphasis" w:semiHidden="0" w:uiPriority="21" w:unhideWhenUsed="0" w:qFormat="1"/>
+    <w:lsdException w:name="Subtle Reference" w:semiHidden="0" w:uiPriority="31" w:unhideWhenUsed="0" w:qFormat="1"/>
+    <w:lsdException w:name="Intense Reference" w:semiHidden="0" w:uiPriority="32" w:unhideWhenUsed="0" w:qFormat="1"/>
+    <w:lsdException w:name="Book Title" w:semiHidden="0" w:uiPriority="33" w:unhideWhenUsed="0" w:qFormat="1"/>
+    <w:lsdException w:name="Bibliography" w:uiPriority="37"/>
+    <w:lsdException w:name="TOC Heading" w:uiPriority="39" w:qFormat="1"/>
   </w:latentStyles>
-  <w:style w:type="paragraph" w:default="1" w:styleId="Normal">
+  <w:style w:type="paragraph" w:default="1" w:styleId="a">
     <w:name w:val="Normal"/>
     <w:qFormat/>
     <w:rsid w:val="005847AF"/>
   </w:style>
-  <w:style w:type="character" w:default="1" w:styleId="DefaultParagraphFont">
+  <w:style w:type="character" w:default="1" w:styleId="a0">
     <w:name w:val="Default Paragraph Font"/>
     <w:uiPriority w:val="1"/>
     <w:semiHidden/>
     <w:unhideWhenUsed/>
   </w:style>
-  <w:style w:type="table" w:default="1" w:styleId="TableNormal">
+  <w:style w:type="table" w:default="1" w:styleId="a1">
     <w:name w:val="Normal Table"/>
     <w:uiPriority w:val="99"/>
     <w:semiHidden/>
     <w:unhideWhenUsed/>
+    <w:qFormat/>
     <w:tblPr>
       <w:tblInd w:w="0" w:type="dxa"/>
       <w:tblCellMar>
@@ -8717,15 +8141,15 @@
       </w:tblCellMar>
     </w:tblPr>
   </w:style>
-  <w:style w:type="numbering" w:default="1" w:styleId="NoList">
+  <w:style w:type="numbering" w:default="1" w:styleId="a2">
     <w:name w:val="No List"/>
     <w:uiPriority w:val="99"/>
     <w:semiHidden/>
     <w:unhideWhenUsed/>
   </w:style>
-  <w:style w:type="paragraph" w:styleId="ListParagraph">
+  <w:style w:type="paragraph" w:styleId="a3">
     <w:name w:val="List Paragraph"/>
-    <w:basedOn w:val="Normal"/>
+    <w:basedOn w:val="a"/>
     <w:uiPriority w:val="34"/>
     <w:qFormat/>
     <w:rsid w:val="00CC57D3"/>
@@ -8734,12 +8158,13 @@
       <w:contextualSpacing/>
     </w:pPr>
   </w:style>
-  <w:style w:type="table" w:styleId="TableGrid">
+  <w:style w:type="table" w:styleId="a4">
     <w:name w:val="Table Grid"/>
-    <w:basedOn w:val="TableNormal"/>
+    <w:basedOn w:val="a1"/>
     <w:uiPriority w:val="39"/>
     <w:rsid w:val="00BA2097"/>
     <w:tblPr>
+      <w:tblInd w:w="0" w:type="dxa"/>
       <w:tblBorders>
         <w:top w:val="single" w:sz="4" w:space="0" w:color="auto"/>
         <w:left w:val="single" w:sz="4" w:space="0" w:color="auto"/>
@@ -8748,12 +8173,18 @@
         <w:insideH w:val="single" w:sz="4" w:space="0" w:color="auto"/>
         <w:insideV w:val="single" w:sz="4" w:space="0" w:color="auto"/>
       </w:tblBorders>
+      <w:tblCellMar>
+        <w:top w:w="0" w:type="dxa"/>
+        <w:left w:w="108" w:type="dxa"/>
+        <w:bottom w:w="0" w:type="dxa"/>
+        <w:right w:w="108" w:type="dxa"/>
+      </w:tblCellMar>
     </w:tblPr>
   </w:style>
-  <w:style w:type="paragraph" w:styleId="Header">
+  <w:style w:type="paragraph" w:styleId="a5">
     <w:name w:val="header"/>
-    <w:basedOn w:val="Normal"/>
-    <w:link w:val="HeaderChar"/>
+    <w:basedOn w:val="a"/>
+    <w:link w:val="Char"/>
     <w:uiPriority w:val="99"/>
     <w:semiHidden/>
     <w:unhideWhenUsed/>
@@ -8774,10 +8205,10 @@
       <w:szCs w:val="18"/>
     </w:rPr>
   </w:style>
-  <w:style w:type="character" w:customStyle="1" w:styleId="HeaderChar">
-    <w:name w:val="Header Char"/>
-    <w:basedOn w:val="DefaultParagraphFont"/>
-    <w:link w:val="Header"/>
+  <w:style w:type="character" w:customStyle="1" w:styleId="Char">
+    <w:name w:val="页眉 Char"/>
+    <w:basedOn w:val="a0"/>
+    <w:link w:val="a5"/>
     <w:uiPriority w:val="99"/>
     <w:semiHidden/>
     <w:rsid w:val="00FF0304"/>
@@ -8786,10 +8217,10 @@
       <w:szCs w:val="18"/>
     </w:rPr>
   </w:style>
-  <w:style w:type="paragraph" w:styleId="Footer">
+  <w:style w:type="paragraph" w:styleId="a6">
     <w:name w:val="footer"/>
-    <w:basedOn w:val="Normal"/>
-    <w:link w:val="FooterChar"/>
+    <w:basedOn w:val="a"/>
+    <w:link w:val="Char0"/>
     <w:uiPriority w:val="99"/>
     <w:semiHidden/>
     <w:unhideWhenUsed/>
@@ -8806,10 +8237,10 @@
       <w:szCs w:val="18"/>
     </w:rPr>
   </w:style>
-  <w:style w:type="character" w:customStyle="1" w:styleId="FooterChar">
-    <w:name w:val="Footer Char"/>
-    <w:basedOn w:val="DefaultParagraphFont"/>
-    <w:link w:val="Footer"/>
+  <w:style w:type="character" w:customStyle="1" w:styleId="Char0">
+    <w:name w:val="页脚 Char"/>
+    <w:basedOn w:val="a0"/>
+    <w:link w:val="a6"/>
     <w:uiPriority w:val="99"/>
     <w:semiHidden/>
     <w:rsid w:val="00FF0304"/>
@@ -8818,10 +8249,10 @@
       <w:szCs w:val="18"/>
     </w:rPr>
   </w:style>
-  <w:style w:type="paragraph" w:styleId="BalloonText">
+  <w:style w:type="paragraph" w:styleId="a7">
     <w:name w:val="Balloon Text"/>
-    <w:basedOn w:val="Normal"/>
-    <w:link w:val="BalloonTextChar"/>
+    <w:basedOn w:val="a"/>
+    <w:link w:val="Char1"/>
     <w:uiPriority w:val="99"/>
     <w:semiHidden/>
     <w:unhideWhenUsed/>
@@ -8831,10 +8262,10 @@
       <w:szCs w:val="18"/>
     </w:rPr>
   </w:style>
-  <w:style w:type="character" w:customStyle="1" w:styleId="BalloonTextChar">
-    <w:name w:val="Balloon Text Char"/>
-    <w:basedOn w:val="DefaultParagraphFont"/>
-    <w:link w:val="BalloonText"/>
+  <w:style w:type="character" w:customStyle="1" w:styleId="Char1">
+    <w:name w:val="批注框文本 Char"/>
+    <w:basedOn w:val="a0"/>
+    <w:link w:val="a7"/>
     <w:uiPriority w:val="99"/>
     <w:semiHidden/>
     <w:rsid w:val="00FF0304"/>
@@ -9135,13 +8566,17 @@
   <a:extraClrSchemeLst/>
   <a:extLst>
     <a:ext uri="{05A4C25C-085E-4340-85A3-A5531E510DB2}">
-      <thm15:themeFamily xmlns:thm15="http://schemas.microsoft.com/office/thememl/2012/main" name="Office Theme" id="{62F939B6-93AF-4DB8-9C6B-D6C7DFDC589F}" vid="{4A3C46E8-61CC-4603-A589-7422A47A8E4A}"/>
+      <thm15:themeFamily xmlns:thm15="http://schemas.microsoft.com/office/thememl/2012/main" xmlns="" name="Office Theme" id="{62F939B6-93AF-4DB8-9C6B-D6C7DFDC589F}" vid="{4A3C46E8-61CC-4603-A589-7422A47A8E4A}"/>
     </a:ext>
   </a:extLst>
 </a:theme>
 </file>
 
 <file path=customXml/item1.xml><?xml version="1.0" encoding="utf-8"?>
+<b:Sources xmlns:b="http://schemas.openxmlformats.org/officeDocument/2006/bibliography" xmlns="http://schemas.openxmlformats.org/officeDocument/2006/bibliography" SelectedStyle="/APASixthEditionOfficeOnline.xsl" StyleName="APA" Version="6"/>
+</file>
+
+<file path=customXml/item2.xml><?xml version="1.0" encoding="utf-8"?>
 <inkml:ink xmlns:inkml="http://www.w3.org/2003/InkML">
   <inkml:definitions>
     <inkml:context xml:id="ctx0">
@@ -9169,22 +8604,18 @@
 </inkml:ink>
 </file>
 
-<file path=customXml/item2.xml><?xml version="1.0" encoding="utf-8"?>
-<b:Sources xmlns:b="http://schemas.openxmlformats.org/officeDocument/2006/bibliography" xmlns="http://schemas.openxmlformats.org/officeDocument/2006/bibliography" SelectedStyle="/APASixthEditionOfficeOnline.xsl" StyleName="APA" Version="6"/>
+<file path=customXml/itemProps1.xml><?xml version="1.0" encoding="utf-8"?>
+<ds:datastoreItem xmlns:ds="http://schemas.openxmlformats.org/officeDocument/2006/customXml" ds:itemID="{D150A176-12CA-D941-90EB-18C5B36FCBEC}">
+  <ds:schemaRefs>
+    <ds:schemaRef ds:uri="http://schemas.openxmlformats.org/officeDocument/2006/bibliography"/>
+  </ds:schemaRefs>
+</ds:datastoreItem>
 </file>
 
-<file path=customXml/itemProps1.xml><?xml version="1.0" encoding="utf-8"?>
+<file path=customXml/itemProps2.xml><?xml version="1.0" encoding="utf-8"?>
 <ds:datastoreItem xmlns:ds="http://schemas.openxmlformats.org/officeDocument/2006/customXml" ds:itemID="{2E4C3D0B-D702-4A92-94EA-C1102D6D7942}">
   <ds:schemaRefs>
     <ds:schemaRef ds:uri="http://www.w3.org/2003/InkML"/>
   </ds:schemaRefs>
 </ds:datastoreItem>
-</file>
-
-<file path=customXml/itemProps2.xml><?xml version="1.0" encoding="utf-8"?>
-<ds:datastoreItem xmlns:ds="http://schemas.openxmlformats.org/officeDocument/2006/customXml" ds:itemID="{D150A176-12CA-D941-90EB-18C5B36FCBEC}">
-  <ds:schemaRefs>
-    <ds:schemaRef ds:uri="http://schemas.openxmlformats.org/officeDocument/2006/bibliography"/>
-  </ds:schemaRefs>
-</ds:datastoreItem>
 </file>
</xml_diff>

<commit_message>
Test whole game, write reversion 3.0 and conclusion
</commit_message>
<xml_diff>
--- a/COMPX202 Assignment8 Document.docx
+++ b/COMPX202 Assignment8 Document.docx
@@ -6688,7 +6688,7 @@
                     <a:blip r:embed="rId21" cstate="print">
                       <a:extLst>
                         <a:ext uri="{28A0092B-C50C-407E-A947-70E740481C1C}">
-                          <a14:useLocalDpi xmlns:a14="http://schemas.microsoft.com/office/drawing/2010/main" xmlns:wps="http://schemas.microsoft.com/office/word/2010/wordprocessingShape" xmlns:wpi="http://schemas.microsoft.com/office/word/2010/wordprocessingInk" xmlns:wpg="http://schemas.microsoft.com/office/word/2010/wordprocessingGroup" xmlns:w16se="http://schemas.microsoft.com/office/word/2015/wordml/symex" xmlns:w16="http://schemas.microsoft.com/office/word/2018/wordml" xmlns:w16cid="http://schemas.microsoft.com/office/word/2016/wordml/cid" xmlns:w16cex="http://schemas.microsoft.com/office/word/2018/wordml/cex" xmlns:w15="http://schemas.microsoft.com/office/word/2012/wordml" xmlns:w14="http://schemas.microsoft.com/office/word/2010/wordml" xmlns:w="http://schemas.openxmlformats.org/wordprocessingml/2006/main" xmlns:w10="urn:schemas-microsoft-com:office:word" xmlns:wp14="http://schemas.microsoft.com/office/word/2010/wordprocessingDrawing" xmlns:v="urn:schemas-microsoft-com:vml" xmlns:o="urn:schemas-microsoft-com:office:office" xmlns:am3d="http://schemas.microsoft.com/office/drawing/2017/model3d" xmlns:aink="http://schemas.microsoft.com/office/drawing/2016/ink" xmlns:mc="http://schemas.openxmlformats.org/markup-compatibility/2006" xmlns:cx8="http://schemas.microsoft.com/office/drawing/2016/5/14/chartex" xmlns:cx7="http://schemas.microsoft.com/office/drawing/2016/5/13/chartex" xmlns:cx6="http://schemas.microsoft.com/office/drawing/2016/5/12/chartex" xmlns:cx5="http://schemas.microsoft.com/office/drawing/2016/5/11/chartex" xmlns:cx4="http://schemas.microsoft.com/office/drawing/2016/5/10/chartex" xmlns:cx3="http://schemas.microsoft.com/office/drawing/2016/5/9/chartex" xmlns:cx2="http://schemas.microsoft.com/office/drawing/2015/10/21/chartex" xmlns:cx1="http://schemas.microsoft.com/office/drawing/2015/9/8/chartex" xmlns:cx="http://schemas.microsoft.com/office/drawing/2014/chartex" xmlns:wpc="http://schemas.microsoft.com/office/word/2010/wordprocessingCanvas" xmlns="" val="0"/>
+                          <a14:useLocalDpi xmlns="" xmlns:wpc="http://schemas.microsoft.com/office/word/2010/wordprocessingCanvas" xmlns:cx="http://schemas.microsoft.com/office/drawing/2014/chartex" xmlns:cx1="http://schemas.microsoft.com/office/drawing/2015/9/8/chartex" xmlns:cx2="http://schemas.microsoft.com/office/drawing/2015/10/21/chartex" xmlns:cx3="http://schemas.microsoft.com/office/drawing/2016/5/9/chartex" xmlns:cx4="http://schemas.microsoft.com/office/drawing/2016/5/10/chartex" xmlns:cx5="http://schemas.microsoft.com/office/drawing/2016/5/11/chartex" xmlns:cx6="http://schemas.microsoft.com/office/drawing/2016/5/12/chartex" xmlns:cx7="http://schemas.microsoft.com/office/drawing/2016/5/13/chartex" xmlns:cx8="http://schemas.microsoft.com/office/drawing/2016/5/14/chartex" xmlns:mc="http://schemas.openxmlformats.org/markup-compatibility/2006" xmlns:aink="http://schemas.microsoft.com/office/drawing/2016/ink" xmlns:am3d="http://schemas.microsoft.com/office/drawing/2017/model3d" xmlns:o="urn:schemas-microsoft-com:office:office" xmlns:v="urn:schemas-microsoft-com:vml" xmlns:wp14="http://schemas.microsoft.com/office/word/2010/wordprocessingDrawing" xmlns:w10="urn:schemas-microsoft-com:office:word" xmlns:w="http://schemas.openxmlformats.org/wordprocessingml/2006/main" xmlns:w14="http://schemas.microsoft.com/office/word/2010/wordml" xmlns:w15="http://schemas.microsoft.com/office/word/2012/wordml" xmlns:w16cex="http://schemas.microsoft.com/office/word/2018/wordml/cex" xmlns:w16cid="http://schemas.microsoft.com/office/word/2016/wordml/cid" xmlns:w16="http://schemas.microsoft.com/office/word/2018/wordml" xmlns:w16se="http://schemas.microsoft.com/office/word/2015/wordml/symex" xmlns:wpg="http://schemas.microsoft.com/office/word/2010/wordprocessingGroup" xmlns:wpi="http://schemas.microsoft.com/office/word/2010/wordprocessingInk" xmlns:wps="http://schemas.microsoft.com/office/word/2010/wordprocessingShape" xmlns:a14="http://schemas.microsoft.com/office/drawing/2010/main" val="0"/>
                         </a:ext>
                       </a:extLst>
                     </a:blip>
@@ -6961,6 +6961,14 @@
           <w:szCs w:val="32"/>
         </w:rPr>
         <w:t>mins</w:t>
+      </w:r>
+      <w:r>
+        <w:rPr>
+          <w:rFonts w:ascii="Times New Roman" w:hAnsi="Times New Roman" w:cs="Times New Roman" w:hint="eastAsia"/>
+          <w:sz w:val="32"/>
+          <w:szCs w:val="32"/>
+        </w:rPr>
+        <w:t xml:space="preserve"> </w:t>
       </w:r>
       <w:r>
         <w:rPr>
@@ -7645,7 +7653,7 @@
       <w:pPr>
         <w:spacing w:line="360" w:lineRule="auto"/>
         <w:rPr>
-          <w:rFonts w:ascii="Times New Roman" w:hAnsi="Times New Roman" w:cs="Times New Roman" w:hint="eastAsia"/>
+          <w:rFonts w:ascii="Times New Roman" w:hAnsi="Times New Roman" w:cs="Times New Roman"/>
           <w:sz w:val="32"/>
           <w:szCs w:val="32"/>
         </w:rPr>
@@ -7679,7 +7687,7 @@
       <w:pPr>
         <w:spacing w:line="360" w:lineRule="auto"/>
         <w:rPr>
-          <w:rFonts w:ascii="Times New Roman" w:hAnsi="Times New Roman" w:cs="Times New Roman"/>
+          <w:rFonts w:ascii="Times New Roman" w:hAnsi="Times New Roman" w:cs="Times New Roman" w:hint="eastAsia"/>
           <w:sz w:val="28"/>
           <w:szCs w:val="28"/>
         </w:rPr>
@@ -7701,6 +7709,86 @@
           <w:szCs w:val="36"/>
         </w:rPr>
         <w:lastRenderedPageBreak/>
+        <w:t>Release version</w:t>
+      </w:r>
+      <w:r>
+        <w:rPr>
+          <w:rFonts w:ascii="Times New Roman" w:hAnsi="Times New Roman" w:cs="Times New Roman" w:hint="eastAsia"/>
+          <w:sz w:val="36"/>
+          <w:szCs w:val="36"/>
+        </w:rPr>
+        <w:t>3</w:t>
+      </w:r>
+      <w:r>
+        <w:rPr>
+          <w:rFonts w:ascii="Times New Roman" w:hAnsi="Times New Roman" w:cs="Times New Roman"/>
+          <w:sz w:val="36"/>
+          <w:szCs w:val="36"/>
+        </w:rPr>
+        <w:t>.0</w:t>
+      </w:r>
+    </w:p>
+    <w:p>
+      <w:pPr>
+        <w:spacing w:line="360" w:lineRule="auto"/>
+        <w:rPr>
+          <w:rFonts w:ascii="Times New Roman" w:hAnsi="Times New Roman" w:cs="Times New Roman"/>
+          <w:sz w:val="32"/>
+          <w:szCs w:val="32"/>
+        </w:rPr>
+      </w:pPr>
+      <w:r>
+        <w:rPr>
+          <w:rFonts w:ascii="Times New Roman" w:hAnsi="Times New Roman" w:cs="Times New Roman"/>
+          <w:sz w:val="32"/>
+          <w:szCs w:val="32"/>
+        </w:rPr>
+        <w:t>In this version, we further optimized the project, including file, game ranking, game score, end page, etc., deleted the jump from the game home page to the ranking interface, and then merged the game end interface and the ranking interface. Only after the end of the game can users get the ranking of the game on the spot. In the prediction test, our game ending interface and ranking effect have been improved.</w:t>
+      </w:r>
+    </w:p>
+    <w:p>
+      <w:pPr>
+        <w:spacing w:line="360" w:lineRule="auto"/>
+        <w:rPr>
+          <w:rFonts w:ascii="Times New Roman" w:hAnsi="Times New Roman" w:cs="Times New Roman" w:hint="eastAsia"/>
+          <w:sz w:val="32"/>
+          <w:szCs w:val="32"/>
+        </w:rPr>
+      </w:pPr>
+      <w:r>
+        <w:rPr>
+          <w:rFonts w:ascii="Times New Roman" w:hAnsi="Times New Roman" w:cs="Times New Roman"/>
+          <w:sz w:val="32"/>
+          <w:szCs w:val="32"/>
+        </w:rPr>
+        <w:t>We expanded task20 to do the top five ranking effects and game methods.</w:t>
+      </w:r>
+    </w:p>
+    <w:p>
+      <w:pPr>
+        <w:spacing w:line="360" w:lineRule="auto"/>
+        <w:rPr>
+          <w:rFonts w:ascii="Times New Roman" w:hAnsi="Times New Roman" w:cs="Times New Roman"/>
+          <w:sz w:val="28"/>
+          <w:szCs w:val="28"/>
+        </w:rPr>
+      </w:pPr>
+    </w:p>
+    <w:p>
+      <w:pPr>
+        <w:spacing w:line="360" w:lineRule="auto"/>
+        <w:rPr>
+          <w:rFonts w:ascii="Times New Roman" w:hAnsi="Times New Roman" w:cs="Times New Roman"/>
+          <w:sz w:val="36"/>
+          <w:szCs w:val="36"/>
+        </w:rPr>
+      </w:pPr>
+      <w:r>
+        <w:rPr>
+          <w:rFonts w:ascii="Times New Roman" w:hAnsi="Times New Roman" w:cs="Times New Roman"/>
+          <w:sz w:val="36"/>
+          <w:szCs w:val="36"/>
+        </w:rPr>
         <w:t>Task21: Test the whole game</w:t>
       </w:r>
     </w:p>
@@ -7764,18 +7852,75 @@
       <w:pPr>
         <w:spacing w:line="360" w:lineRule="auto"/>
         <w:rPr>
-          <w:rFonts w:ascii="Times New Roman" w:hAnsi="Times New Roman" w:cs="Times New Roman"/>
-          <w:sz w:val="32"/>
-          <w:szCs w:val="32"/>
-        </w:rPr>
-      </w:pPr>
-      <w:r>
-        <w:rPr>
-          <w:rFonts w:ascii="Times New Roman" w:hAnsi="Times New Roman" w:cs="Times New Roman"/>
-          <w:sz w:val="32"/>
-          <w:szCs w:val="32"/>
-        </w:rPr>
-        <w:t>On the game page, when the fingers slide for the second time, the direction of the ball will change again. We tried to limit the finger slide, but this will turn it into a quick ending game based on luck, which needs to be considered. In addition, we have merged the game ending and ranking pages to make them become the same ending page. When the user touches the top pink bar with the ball, the game ending prompt will pop up, and the ranking of the game on the spot will be listed below the prompt. The jump between pages was also as expected.</w:t>
+          <w:rFonts w:ascii="Times New Roman" w:hAnsi="Times New Roman" w:cs="Times New Roman" w:hint="eastAsia"/>
+          <w:sz w:val="32"/>
+          <w:szCs w:val="32"/>
+        </w:rPr>
+      </w:pPr>
+      <w:r>
+        <w:rPr>
+          <w:rFonts w:ascii="Times New Roman" w:hAnsi="Times New Roman" w:cs="Times New Roman"/>
+          <w:sz w:val="32"/>
+          <w:szCs w:val="32"/>
+        </w:rPr>
+        <w:t>On the game page, when the fingers slide a second time, the direction of the ball changes again. We're trying to limit finger slip, but this will make it a quick end game based on luck, which needs to be considered. In the game interface, the movement speed of the ball changes with the sliding speed of the fingers, and the movement collision in different directions has the same effect as expected. In addition, we also merged the game end page and ranking page to make them</w:t>
+      </w:r>
+      <w:r>
+        <w:rPr>
+          <w:rFonts w:ascii="Times New Roman" w:hAnsi="Times New Roman" w:cs="Times New Roman" w:hint="eastAsia"/>
+          <w:sz w:val="32"/>
+          <w:szCs w:val="32"/>
+        </w:rPr>
+        <w:t xml:space="preserve"> as</w:t>
+      </w:r>
+      <w:r>
+        <w:rPr>
+          <w:rFonts w:ascii="Times New Roman" w:hAnsi="Times New Roman" w:cs="Times New Roman"/>
+          <w:sz w:val="32"/>
+          <w:szCs w:val="32"/>
+        </w:rPr>
+        <w:t xml:space="preserve"> </w:t>
+      </w:r>
+      <w:r>
+        <w:rPr>
+          <w:rFonts w:ascii="Times New Roman" w:hAnsi="Times New Roman" w:cs="Times New Roman" w:hint="eastAsia"/>
+          <w:sz w:val="32"/>
+          <w:szCs w:val="32"/>
+        </w:rPr>
+        <w:t xml:space="preserve">a </w:t>
+      </w:r>
+      <w:r>
+        <w:rPr>
+          <w:rFonts w:ascii="Times New Roman" w:hAnsi="Times New Roman" w:cs="Times New Roman"/>
+          <w:sz w:val="32"/>
+          <w:szCs w:val="32"/>
+        </w:rPr>
+        <w:t xml:space="preserve">same page. The user can play the small ball game five times in the game interface. Whenever the ball touches the pink bar at the top, record the score of the game once, reduce the number of games by one, the center position at the top of the interface will display the current number of games, and the </w:t>
+      </w:r>
+      <w:r>
+        <w:rPr>
+          <w:rFonts w:ascii="Times New Roman" w:hAnsi="Times New Roman" w:cs="Times New Roman"/>
+          <w:sz w:val="32"/>
+          <w:szCs w:val="32"/>
+        </w:rPr>
+        <w:lastRenderedPageBreak/>
+        <w:t xml:space="preserve">game </w:t>
+      </w:r>
+      <w:r>
+        <w:rPr>
+          <w:rFonts w:ascii="Times New Roman" w:hAnsi="Times New Roman" w:cs="Times New Roman" w:hint="eastAsia"/>
+          <w:sz w:val="32"/>
+          <w:szCs w:val="32"/>
+        </w:rPr>
+        <w:t xml:space="preserve">over interface </w:t>
+      </w:r>
+      <w:r>
+        <w:rPr>
+          <w:rFonts w:ascii="Times New Roman" w:hAnsi="Times New Roman" w:cs="Times New Roman"/>
+          <w:sz w:val="32"/>
+          <w:szCs w:val="32"/>
+        </w:rPr>
+        <w:t>will pop up after the end of the five games, and the score ranking obtained by the five games will be listed below the prompt. The flow and accuracy of jumping between pages are the same as expected.</w:t>
       </w:r>
     </w:p>
     <w:p>
@@ -7815,10 +7960,714 @@
         <w:spacing w:line="360" w:lineRule="auto"/>
         <w:rPr>
           <w:rFonts w:ascii="Times New Roman" w:hAnsi="Times New Roman" w:cs="Times New Roman"/>
-          <w:sz w:val="36"/>
-          <w:szCs w:val="36"/>
-        </w:rPr>
-      </w:pPr>
+          <w:sz w:val="32"/>
+          <w:szCs w:val="32"/>
+        </w:rPr>
+      </w:pPr>
+      <w:r>
+        <w:rPr>
+          <w:rFonts w:ascii="Times New Roman" w:hAnsi="Times New Roman" w:cs="Times New Roman"/>
+          <w:sz w:val="32"/>
+          <w:szCs w:val="32"/>
+        </w:rPr>
+        <w:t>1. Game development and modification:</w:t>
+      </w:r>
+    </w:p>
+    <w:p>
+      <w:pPr>
+        <w:spacing w:line="360" w:lineRule="auto"/>
+        <w:rPr>
+          <w:rFonts w:ascii="Times New Roman" w:hAnsi="Times New Roman" w:cs="Times New Roman"/>
+          <w:sz w:val="32"/>
+          <w:szCs w:val="32"/>
+        </w:rPr>
+      </w:pPr>
+      <w:r>
+        <w:rPr>
+          <w:rFonts w:ascii="Times New Roman" w:hAnsi="Times New Roman" w:cs="Times New Roman"/>
+          <w:sz w:val="32"/>
+          <w:szCs w:val="32"/>
+        </w:rPr>
+        <w:t>We set the game as a casual fingertip game. The UI design, logo design and theme color selection of the interface are all based on the theme of ease and simplicity. At the beginning of development, we first designed three main pages: home page, game time page, and game end page. After the design is completed, the code layout is carried out according to them. In the development process, we have made many minor changes to the game playing method, the layout and setting of the interface, and the jump between interfaces, which can be seen in the previous test. Until the last overall test, we improved the whole game.</w:t>
+      </w:r>
+    </w:p>
+    <w:p>
+      <w:pPr>
+        <w:spacing w:line="360" w:lineRule="auto"/>
+        <w:rPr>
+          <w:rFonts w:ascii="Times New Roman" w:hAnsi="Times New Roman" w:cs="Times New Roman"/>
+          <w:sz w:val="32"/>
+          <w:szCs w:val="32"/>
+        </w:rPr>
+      </w:pPr>
+      <w:r>
+        <w:rPr>
+          <w:rFonts w:ascii="Times New Roman" w:hAnsi="Times New Roman" w:cs="Times New Roman"/>
+          <w:sz w:val="32"/>
+          <w:szCs w:val="32"/>
+        </w:rPr>
+        <w:t>2. Game advantages and improvements: our advantages are simple and modern UI design, interest of game setting, fluency of game operation, ranking information, etc. What needs to be improved is that the collision effect between the small ball and the square obstacle is not perfect.</w:t>
+      </w:r>
+    </w:p>
+    <w:p>
+      <w:pPr>
+        <w:spacing w:line="360" w:lineRule="auto"/>
+        <w:rPr>
+          <w:rFonts w:ascii="Times New Roman" w:hAnsi="Times New Roman" w:cs="Times New Roman"/>
+          <w:sz w:val="32"/>
+          <w:szCs w:val="32"/>
+        </w:rPr>
+      </w:pPr>
+      <w:r>
+        <w:rPr>
+          <w:rFonts w:ascii="Times New Roman" w:hAnsi="Times New Roman" w:cs="Times New Roman"/>
+          <w:sz w:val="32"/>
+          <w:szCs w:val="32"/>
+        </w:rPr>
+        <w:t xml:space="preserve">3. Self evaluation: in the process of developing the game, we have modified many small places, but most of them are carried out according </w:t>
+      </w:r>
+      <w:r>
+        <w:rPr>
+          <w:rFonts w:ascii="Times New Roman" w:hAnsi="Times New Roman" w:cs="Times New Roman"/>
+          <w:sz w:val="32"/>
+          <w:szCs w:val="32"/>
+        </w:rPr>
+        <w:lastRenderedPageBreak/>
+        <w:t xml:space="preserve">to our settings. The iterative increment method we used is also very suitable for the </w:t>
+      </w:r>
+      <w:r>
+        <w:rPr>
+          <w:rFonts w:ascii="Times New Roman" w:hAnsi="Times New Roman" w:cs="Times New Roman"/>
+          <w:sz w:val="32"/>
+          <w:szCs w:val="32"/>
+        </w:rPr>
+        <w:t>development of this small game.</w:t>
+      </w:r>
+    </w:p>
+    <w:p>
+      <w:pPr>
+        <w:spacing w:line="360" w:lineRule="auto"/>
+        <w:rPr>
+          <w:rFonts w:ascii="Times New Roman" w:hAnsi="Times New Roman" w:cs="Times New Roman" w:hint="eastAsia"/>
+          <w:sz w:val="32"/>
+          <w:szCs w:val="32"/>
+        </w:rPr>
+      </w:pPr>
+      <w:r>
+        <w:rPr>
+          <w:rFonts w:ascii="Times New Roman" w:hAnsi="Times New Roman" w:cs="Times New Roman"/>
+          <w:noProof/>
+          <w:sz w:val="32"/>
+          <w:szCs w:val="32"/>
+        </w:rPr>
+        <w:drawing>
+          <wp:anchor distT="0" distB="0" distL="114300" distR="114300" simplePos="0" relativeHeight="251680768" behindDoc="1" locked="0" layoutInCell="1" allowOverlap="1">
+            <wp:simplePos x="0" y="0"/>
+            <wp:positionH relativeFrom="column">
+              <wp:posOffset>2780030</wp:posOffset>
+            </wp:positionH>
+            <wp:positionV relativeFrom="paragraph">
+              <wp:posOffset>348615</wp:posOffset>
+            </wp:positionV>
+            <wp:extent cx="1291590" cy="2806065"/>
+            <wp:effectExtent l="19050" t="0" r="3810" b="0"/>
+            <wp:wrapTight wrapText="bothSides">
+              <wp:wrapPolygon edited="0">
+                <wp:start x="-319" y="0"/>
+                <wp:lineTo x="-319" y="21409"/>
+                <wp:lineTo x="21664" y="21409"/>
+                <wp:lineTo x="21664" y="0"/>
+                <wp:lineTo x="-319" y="0"/>
+              </wp:wrapPolygon>
+            </wp:wrapTight>
+            <wp:docPr id="11" name="图片 3" descr="C:\Users\user\AppData\Local\Temp\WeChat Files\8008186477bef375a0f06a3f50e3ccb.jpg"/>
+            <wp:cNvGraphicFramePr>
+              <a:graphicFrameLocks xmlns:a="http://schemas.openxmlformats.org/drawingml/2006/main" noChangeAspect="1"/>
+            </wp:cNvGraphicFramePr>
+            <a:graphic xmlns:a="http://schemas.openxmlformats.org/drawingml/2006/main">
+              <a:graphicData uri="http://schemas.openxmlformats.org/drawingml/2006/picture">
+                <pic:pic xmlns:pic="http://schemas.openxmlformats.org/drawingml/2006/picture">
+                  <pic:nvPicPr>
+                    <pic:cNvPr id="0" name="Picture 3" descr="C:\Users\user\AppData\Local\Temp\WeChat Files\8008186477bef375a0f06a3f50e3ccb.jpg"/>
+                    <pic:cNvPicPr>
+                      <a:picLocks noChangeAspect="1" noChangeArrowheads="1"/>
+                    </pic:cNvPicPr>
+                  </pic:nvPicPr>
+                  <pic:blipFill>
+                    <a:blip r:embed="rId23" cstate="print"/>
+                    <a:srcRect/>
+                    <a:stretch>
+                      <a:fillRect/>
+                    </a:stretch>
+                  </pic:blipFill>
+                  <pic:spPr bwMode="auto">
+                    <a:xfrm>
+                      <a:off x="0" y="0"/>
+                      <a:ext cx="1291590" cy="2806065"/>
+                    </a:xfrm>
+                    <a:prstGeom prst="rect">
+                      <a:avLst/>
+                    </a:prstGeom>
+                    <a:noFill/>
+                    <a:ln w="9525">
+                      <a:noFill/>
+                      <a:miter lim="800000"/>
+                      <a:headEnd/>
+                      <a:tailEnd/>
+                    </a:ln>
+                  </pic:spPr>
+                </pic:pic>
+              </a:graphicData>
+            </a:graphic>
+          </wp:anchor>
+        </w:drawing>
+      </w:r>
+      <w:r>
+        <w:rPr>
+          <w:rFonts w:ascii="Times New Roman" w:hAnsi="Times New Roman" w:cs="Times New Roman"/>
+          <w:noProof/>
+          <w:sz w:val="32"/>
+          <w:szCs w:val="32"/>
+        </w:rPr>
+        <w:drawing>
+          <wp:anchor distT="0" distB="0" distL="114300" distR="114300" simplePos="0" relativeHeight="251679744" behindDoc="1" locked="0" layoutInCell="1" allowOverlap="1">
+            <wp:simplePos x="0" y="0"/>
+            <wp:positionH relativeFrom="column">
+              <wp:posOffset>1395095</wp:posOffset>
+            </wp:positionH>
+            <wp:positionV relativeFrom="paragraph">
+              <wp:posOffset>348615</wp:posOffset>
+            </wp:positionV>
+            <wp:extent cx="1290955" cy="2806065"/>
+            <wp:effectExtent l="19050" t="0" r="4445" b="0"/>
+            <wp:wrapTight wrapText="bothSides">
+              <wp:wrapPolygon edited="0">
+                <wp:start x="-319" y="0"/>
+                <wp:lineTo x="-319" y="21409"/>
+                <wp:lineTo x="21674" y="21409"/>
+                <wp:lineTo x="21674" y="0"/>
+                <wp:lineTo x="-319" y="0"/>
+              </wp:wrapPolygon>
+            </wp:wrapTight>
+            <wp:docPr id="10" name="图片 2" descr="C:\Users\user\AppData\Local\Temp\WeChat Files\94563b6035178234e9f90e63783ce70.jpg"/>
+            <wp:cNvGraphicFramePr>
+              <a:graphicFrameLocks xmlns:a="http://schemas.openxmlformats.org/drawingml/2006/main" noChangeAspect="1"/>
+            </wp:cNvGraphicFramePr>
+            <a:graphic xmlns:a="http://schemas.openxmlformats.org/drawingml/2006/main">
+              <a:graphicData uri="http://schemas.openxmlformats.org/drawingml/2006/picture">
+                <pic:pic xmlns:pic="http://schemas.openxmlformats.org/drawingml/2006/picture">
+                  <pic:nvPicPr>
+                    <pic:cNvPr id="0" name="Picture 2" descr="C:\Users\user\AppData\Local\Temp\WeChat Files\94563b6035178234e9f90e63783ce70.jpg"/>
+                    <pic:cNvPicPr>
+                      <a:picLocks noChangeAspect="1" noChangeArrowheads="1"/>
+                    </pic:cNvPicPr>
+                  </pic:nvPicPr>
+                  <pic:blipFill>
+                    <a:blip r:embed="rId24" cstate="print"/>
+                    <a:srcRect/>
+                    <a:stretch>
+                      <a:fillRect/>
+                    </a:stretch>
+                  </pic:blipFill>
+                  <pic:spPr bwMode="auto">
+                    <a:xfrm>
+                      <a:off x="0" y="0"/>
+                      <a:ext cx="1290955" cy="2806065"/>
+                    </a:xfrm>
+                    <a:prstGeom prst="rect">
+                      <a:avLst/>
+                    </a:prstGeom>
+                    <a:noFill/>
+                    <a:ln w="9525">
+                      <a:noFill/>
+                      <a:miter lim="800000"/>
+                      <a:headEnd/>
+                      <a:tailEnd/>
+                    </a:ln>
+                  </pic:spPr>
+                </pic:pic>
+              </a:graphicData>
+            </a:graphic>
+          </wp:anchor>
+        </w:drawing>
+      </w:r>
+      <w:r>
+        <w:rPr>
+          <w:rFonts w:ascii="Times New Roman" w:hAnsi="Times New Roman" w:cs="Times New Roman"/>
+          <w:sz w:val="32"/>
+          <w:szCs w:val="32"/>
+        </w:rPr>
+        <w:t>4. Game interface:</w:t>
+      </w:r>
+    </w:p>
+    <w:p>
+      <w:pPr>
+        <w:spacing w:line="360" w:lineRule="auto"/>
+        <w:rPr>
+          <w:rFonts w:ascii="Times New Roman" w:hAnsi="Times New Roman" w:cs="Times New Roman" w:hint="eastAsia"/>
+          <w:sz w:val="32"/>
+          <w:szCs w:val="32"/>
+        </w:rPr>
+      </w:pPr>
+      <w:r>
+        <w:rPr>
+          <w:rFonts w:ascii="Times New Roman" w:hAnsi="Times New Roman" w:cs="Times New Roman" w:hint="eastAsia"/>
+          <w:noProof/>
+          <w:sz w:val="32"/>
+          <w:szCs w:val="32"/>
+        </w:rPr>
+        <w:drawing>
+          <wp:anchor distT="0" distB="0" distL="114300" distR="114300" simplePos="0" relativeHeight="251678720" behindDoc="1" locked="0" layoutInCell="1" allowOverlap="1">
+            <wp:simplePos x="0" y="0"/>
+            <wp:positionH relativeFrom="column">
+              <wp:posOffset>19050</wp:posOffset>
+            </wp:positionH>
+            <wp:positionV relativeFrom="paragraph">
+              <wp:posOffset>7695</wp:posOffset>
+            </wp:positionV>
+            <wp:extent cx="1289257" cy="2797521"/>
+            <wp:effectExtent l="19050" t="0" r="6143" b="0"/>
+            <wp:wrapTight wrapText="bothSides">
+              <wp:wrapPolygon edited="0">
+                <wp:start x="-319" y="0"/>
+                <wp:lineTo x="-319" y="21475"/>
+                <wp:lineTo x="21703" y="21475"/>
+                <wp:lineTo x="21703" y="0"/>
+                <wp:lineTo x="-319" y="0"/>
+              </wp:wrapPolygon>
+            </wp:wrapTight>
+            <wp:docPr id="9" name="图片 1" descr="C:\Users\user\AppData\Local\Temp\WeChat Files\3ac8cbba69334c44eeb3e6e34e43464.jpg"/>
+            <wp:cNvGraphicFramePr>
+              <a:graphicFrameLocks xmlns:a="http://schemas.openxmlformats.org/drawingml/2006/main" noChangeAspect="1"/>
+            </wp:cNvGraphicFramePr>
+            <a:graphic xmlns:a="http://schemas.openxmlformats.org/drawingml/2006/main">
+              <a:graphicData uri="http://schemas.openxmlformats.org/drawingml/2006/picture">
+                <pic:pic xmlns:pic="http://schemas.openxmlformats.org/drawingml/2006/picture">
+                  <pic:nvPicPr>
+                    <pic:cNvPr id="0" name="Picture 1" descr="C:\Users\user\AppData\Local\Temp\WeChat Files\3ac8cbba69334c44eeb3e6e34e43464.jpg"/>
+                    <pic:cNvPicPr>
+                      <a:picLocks noChangeAspect="1" noChangeArrowheads="1"/>
+                    </pic:cNvPicPr>
+                  </pic:nvPicPr>
+                  <pic:blipFill>
+                    <a:blip r:embed="rId25" cstate="print"/>
+                    <a:srcRect/>
+                    <a:stretch>
+                      <a:fillRect/>
+                    </a:stretch>
+                  </pic:blipFill>
+                  <pic:spPr bwMode="auto">
+                    <a:xfrm>
+                      <a:off x="0" y="0"/>
+                      <a:ext cx="1289257" cy="2797521"/>
+                    </a:xfrm>
+                    <a:prstGeom prst="rect">
+                      <a:avLst/>
+                    </a:prstGeom>
+                    <a:noFill/>
+                    <a:ln w="9525">
+                      <a:noFill/>
+                      <a:miter lim="800000"/>
+                      <a:headEnd/>
+                      <a:tailEnd/>
+                    </a:ln>
+                  </pic:spPr>
+                </pic:pic>
+              </a:graphicData>
+            </a:graphic>
+          </wp:anchor>
+        </w:drawing>
+      </w:r>
+      <w:r>
+        <w:rPr>
+          <w:rFonts w:ascii="Times New Roman" w:hAnsi="Times New Roman" w:cs="Times New Roman" w:hint="eastAsia"/>
+          <w:sz w:val="32"/>
+          <w:szCs w:val="32"/>
+        </w:rPr>
+        <w:t>Three main pages:</w:t>
+      </w:r>
+    </w:p>
+    <w:p>
+      <w:pPr>
+        <w:spacing w:line="360" w:lineRule="auto"/>
+        <w:rPr>
+          <w:rFonts w:ascii="Times New Roman" w:hAnsi="Times New Roman" w:cs="Times New Roman" w:hint="eastAsia"/>
+          <w:sz w:val="32"/>
+          <w:szCs w:val="32"/>
+        </w:rPr>
+      </w:pPr>
+    </w:p>
+    <w:p>
+      <w:pPr>
+        <w:spacing w:line="360" w:lineRule="auto"/>
+        <w:rPr>
+          <w:rFonts w:ascii="Times New Roman" w:hAnsi="Times New Roman" w:cs="Times New Roman"/>
+          <w:sz w:val="32"/>
+          <w:szCs w:val="32"/>
+        </w:rPr>
+      </w:pPr>
+      <w:r>
+        <w:rPr>
+          <w:rFonts w:ascii="Times New Roman" w:hAnsi="Times New Roman" w:cs="Times New Roman"/>
+          <w:sz w:val="32"/>
+          <w:szCs w:val="32"/>
+        </w:rPr>
+        <w:t>S</w:t>
+      </w:r>
+      <w:r>
+        <w:rPr>
+          <w:rFonts w:ascii="Times New Roman" w:hAnsi="Times New Roman" w:cs="Times New Roman" w:hint="eastAsia"/>
+          <w:sz w:val="32"/>
+          <w:szCs w:val="32"/>
+        </w:rPr>
+        <w:t>tart</w:t>
+      </w:r>
+    </w:p>
+    <w:p>
+      <w:pPr>
+        <w:spacing w:line="360" w:lineRule="auto"/>
+        <w:rPr>
+          <w:rFonts w:ascii="Times New Roman" w:hAnsi="Times New Roman" w:cs="Times New Roman"/>
+          <w:sz w:val="32"/>
+          <w:szCs w:val="32"/>
+        </w:rPr>
+      </w:pPr>
+      <w:r>
+        <w:rPr>
+          <w:rFonts w:ascii="Times New Roman" w:hAnsi="Times New Roman" w:cs="Times New Roman"/>
+          <w:sz w:val="32"/>
+          <w:szCs w:val="32"/>
+        </w:rPr>
+        <w:t>G</w:t>
+      </w:r>
+      <w:r>
+        <w:rPr>
+          <w:rFonts w:ascii="Times New Roman" w:hAnsi="Times New Roman" w:cs="Times New Roman" w:hint="eastAsia"/>
+          <w:sz w:val="32"/>
+          <w:szCs w:val="32"/>
+        </w:rPr>
+        <w:t>aming</w:t>
+      </w:r>
+    </w:p>
+    <w:p>
+      <w:pPr>
+        <w:spacing w:line="360" w:lineRule="auto"/>
+        <w:rPr>
+          <w:rFonts w:ascii="Times New Roman" w:hAnsi="Times New Roman" w:cs="Times New Roman" w:hint="eastAsia"/>
+          <w:sz w:val="32"/>
+          <w:szCs w:val="32"/>
+        </w:rPr>
+      </w:pPr>
+      <w:r>
+        <w:rPr>
+          <w:rFonts w:ascii="Times New Roman" w:hAnsi="Times New Roman" w:cs="Times New Roman"/>
+          <w:sz w:val="32"/>
+          <w:szCs w:val="32"/>
+        </w:rPr>
+        <w:t>G</w:t>
+      </w:r>
+      <w:r>
+        <w:rPr>
+          <w:rFonts w:ascii="Times New Roman" w:hAnsi="Times New Roman" w:cs="Times New Roman" w:hint="eastAsia"/>
+          <w:sz w:val="32"/>
+          <w:szCs w:val="32"/>
+        </w:rPr>
+        <w:t>ame</w:t>
+      </w:r>
+      <w:r>
+        <w:rPr>
+          <w:rFonts w:ascii="Times New Roman" w:hAnsi="Times New Roman" w:cs="Times New Roman" w:hint="eastAsia"/>
+          <w:sz w:val="32"/>
+          <w:szCs w:val="32"/>
+        </w:rPr>
+        <w:t xml:space="preserve"> </w:t>
+      </w:r>
+      <w:r>
+        <w:rPr>
+          <w:rFonts w:ascii="Times New Roman" w:hAnsi="Times New Roman" w:cs="Times New Roman" w:hint="eastAsia"/>
+          <w:sz w:val="32"/>
+          <w:szCs w:val="32"/>
+        </w:rPr>
+        <w:t>O</w:t>
+      </w:r>
+      <w:r>
+        <w:rPr>
+          <w:rFonts w:ascii="Times New Roman" w:hAnsi="Times New Roman" w:cs="Times New Roman" w:hint="eastAsia"/>
+          <w:sz w:val="32"/>
+          <w:szCs w:val="32"/>
+        </w:rPr>
+        <w:t>ver</w:t>
+      </w:r>
+    </w:p>
+    <w:p>
+      <w:pPr>
+        <w:spacing w:line="360" w:lineRule="auto"/>
+        <w:rPr>
+          <w:rFonts w:ascii="Times New Roman" w:hAnsi="Times New Roman" w:cs="Times New Roman" w:hint="eastAsia"/>
+          <w:sz w:val="32"/>
+          <w:szCs w:val="32"/>
+        </w:rPr>
+      </w:pPr>
+    </w:p>
+    <w:p>
+      <w:pPr>
+        <w:spacing w:line="360" w:lineRule="auto"/>
+        <w:rPr>
+          <w:rFonts w:ascii="Times New Roman" w:hAnsi="Times New Roman" w:cs="Times New Roman" w:hint="eastAsia"/>
+          <w:sz w:val="32"/>
+          <w:szCs w:val="32"/>
+        </w:rPr>
+      </w:pPr>
+    </w:p>
+    <w:p>
+      <w:pPr>
+        <w:spacing w:line="360" w:lineRule="auto"/>
+        <w:rPr>
+          <w:rFonts w:ascii="Times New Roman" w:hAnsi="Times New Roman" w:cs="Times New Roman" w:hint="eastAsia"/>
+          <w:sz w:val="32"/>
+          <w:szCs w:val="32"/>
+        </w:rPr>
+      </w:pPr>
+    </w:p>
+    <w:p>
+      <w:pPr>
+        <w:spacing w:line="360" w:lineRule="auto"/>
+        <w:rPr>
+          <w:rFonts w:ascii="Times New Roman" w:hAnsi="Times New Roman" w:cs="Times New Roman" w:hint="eastAsia"/>
+          <w:sz w:val="32"/>
+          <w:szCs w:val="32"/>
+        </w:rPr>
+      </w:pPr>
+      <w:r>
+        <w:rPr>
+          <w:rFonts w:ascii="Times New Roman" w:hAnsi="Times New Roman" w:cs="Times New Roman"/>
+          <w:sz w:val="32"/>
+          <w:szCs w:val="32"/>
+        </w:rPr>
+        <w:t>5. Real machine test:</w:t>
+      </w:r>
+    </w:p>
+    <w:p>
+      <w:pPr>
+        <w:spacing w:line="360" w:lineRule="auto"/>
+        <w:rPr>
+          <w:rFonts w:ascii="Times New Roman" w:hAnsi="Times New Roman" w:cs="Times New Roman"/>
+          <w:sz w:val="32"/>
+          <w:szCs w:val="32"/>
+        </w:rPr>
+      </w:pPr>
+      <w:r>
+        <w:rPr>
+          <w:rFonts w:ascii="Times New Roman" w:hAnsi="Times New Roman" w:cs="Times New Roman" w:hint="eastAsia"/>
+          <w:noProof/>
+          <w:sz w:val="32"/>
+          <w:szCs w:val="32"/>
+        </w:rPr>
+        <w:drawing>
+          <wp:inline distT="0" distB="0" distL="0" distR="0">
+            <wp:extent cx="1330158" cy="2882530"/>
+            <wp:effectExtent l="19050" t="0" r="3342" b="0"/>
+            <wp:docPr id="14" name="图片 4" descr="C:\Users\user\AppData\Local\Temp\WeChat Files\6f035c3cf093cb08edb03a9123a1764.jpg"/>
+            <wp:cNvGraphicFramePr>
+              <a:graphicFrameLocks xmlns:a="http://schemas.openxmlformats.org/drawingml/2006/main" noChangeAspect="1"/>
+            </wp:cNvGraphicFramePr>
+            <a:graphic xmlns:a="http://schemas.openxmlformats.org/drawingml/2006/main">
+              <a:graphicData uri="http://schemas.openxmlformats.org/drawingml/2006/picture">
+                <pic:pic xmlns:pic="http://schemas.openxmlformats.org/drawingml/2006/picture">
+                  <pic:nvPicPr>
+                    <pic:cNvPr id="0" name="Picture 4" descr="C:\Users\user\AppData\Local\Temp\WeChat Files\6f035c3cf093cb08edb03a9123a1764.jpg"/>
+                    <pic:cNvPicPr>
+                      <a:picLocks noChangeAspect="1" noChangeArrowheads="1"/>
+                    </pic:cNvPicPr>
+                  </pic:nvPicPr>
+                  <pic:blipFill>
+                    <a:blip r:embed="rId26" cstate="print"/>
+                    <a:srcRect/>
+                    <a:stretch>
+                      <a:fillRect/>
+                    </a:stretch>
+                  </pic:blipFill>
+                  <pic:spPr bwMode="auto">
+                    <a:xfrm>
+                      <a:off x="0" y="0"/>
+                      <a:ext cx="1336122" cy="2895454"/>
+                    </a:xfrm>
+                    <a:prstGeom prst="rect">
+                      <a:avLst/>
+                    </a:prstGeom>
+                    <a:noFill/>
+                    <a:ln w="9525">
+                      <a:noFill/>
+                      <a:miter lim="800000"/>
+                      <a:headEnd/>
+                      <a:tailEnd/>
+                    </a:ln>
+                  </pic:spPr>
+                </pic:pic>
+              </a:graphicData>
+            </a:graphic>
+          </wp:inline>
+        </w:drawing>
+      </w:r>
+      <w:r>
+        <w:rPr>
+          <w:rFonts w:ascii="Times New Roman" w:hAnsi="Times New Roman" w:cs="Times New Roman"/>
+          <w:noProof/>
+          <w:sz w:val="32"/>
+          <w:szCs w:val="32"/>
+        </w:rPr>
+        <w:drawing>
+          <wp:inline distT="0" distB="0" distL="0" distR="0">
+            <wp:extent cx="1332708" cy="2888055"/>
+            <wp:effectExtent l="19050" t="0" r="792" b="0"/>
+            <wp:docPr id="15" name="图片 5" descr="C:\Users\user\AppData\Local\Temp\WeChat Files\ddcaa784f554ce1cb3bd481fe7d7c21.jpg"/>
+            <wp:cNvGraphicFramePr>
+              <a:graphicFrameLocks xmlns:a="http://schemas.openxmlformats.org/drawingml/2006/main" noChangeAspect="1"/>
+            </wp:cNvGraphicFramePr>
+            <a:graphic xmlns:a="http://schemas.openxmlformats.org/drawingml/2006/main">
+              <a:graphicData uri="http://schemas.openxmlformats.org/drawingml/2006/picture">
+                <pic:pic xmlns:pic="http://schemas.openxmlformats.org/drawingml/2006/picture">
+                  <pic:nvPicPr>
+                    <pic:cNvPr id="0" name="Picture 5" descr="C:\Users\user\AppData\Local\Temp\WeChat Files\ddcaa784f554ce1cb3bd481fe7d7c21.jpg"/>
+                    <pic:cNvPicPr>
+                      <a:picLocks noChangeAspect="1" noChangeArrowheads="1"/>
+                    </pic:cNvPicPr>
+                  </pic:nvPicPr>
+                  <pic:blipFill>
+                    <a:blip r:embed="rId27" cstate="print"/>
+                    <a:srcRect/>
+                    <a:stretch>
+                      <a:fillRect/>
+                    </a:stretch>
+                  </pic:blipFill>
+                  <pic:spPr bwMode="auto">
+                    <a:xfrm>
+                      <a:off x="0" y="0"/>
+                      <a:ext cx="1332421" cy="2887434"/>
+                    </a:xfrm>
+                    <a:prstGeom prst="rect">
+                      <a:avLst/>
+                    </a:prstGeom>
+                    <a:noFill/>
+                    <a:ln w="9525">
+                      <a:noFill/>
+                      <a:miter lim="800000"/>
+                      <a:headEnd/>
+                      <a:tailEnd/>
+                    </a:ln>
+                  </pic:spPr>
+                </pic:pic>
+              </a:graphicData>
+            </a:graphic>
+          </wp:inline>
+        </w:drawing>
+      </w:r>
+      <w:r>
+        <w:rPr>
+          <w:rFonts w:ascii="Times New Roman" w:hAnsi="Times New Roman" w:cs="Times New Roman"/>
+          <w:noProof/>
+          <w:sz w:val="32"/>
+          <w:szCs w:val="32"/>
+        </w:rPr>
+        <w:drawing>
+          <wp:inline distT="0" distB="0" distL="0" distR="0">
+            <wp:extent cx="1332709" cy="2888056"/>
+            <wp:effectExtent l="19050" t="0" r="791" b="0"/>
+            <wp:docPr id="16" name="图片 6" descr="C:\Users\user\AppData\Local\Temp\WeChat Files\e330db80203d57d09867df9b11ca05c.jpg"/>
+            <wp:cNvGraphicFramePr>
+              <a:graphicFrameLocks xmlns:a="http://schemas.openxmlformats.org/drawingml/2006/main" noChangeAspect="1"/>
+            </wp:cNvGraphicFramePr>
+            <a:graphic xmlns:a="http://schemas.openxmlformats.org/drawingml/2006/main">
+              <a:graphicData uri="http://schemas.openxmlformats.org/drawingml/2006/picture">
+                <pic:pic xmlns:pic="http://schemas.openxmlformats.org/drawingml/2006/picture">
+                  <pic:nvPicPr>
+                    <pic:cNvPr id="0" name="Picture 6" descr="C:\Users\user\AppData\Local\Temp\WeChat Files\e330db80203d57d09867df9b11ca05c.jpg"/>
+                    <pic:cNvPicPr>
+                      <a:picLocks noChangeAspect="1" noChangeArrowheads="1"/>
+                    </pic:cNvPicPr>
+                  </pic:nvPicPr>
+                  <pic:blipFill>
+                    <a:blip r:embed="rId28" cstate="print"/>
+                    <a:srcRect/>
+                    <a:stretch>
+                      <a:fillRect/>
+                    </a:stretch>
+                  </pic:blipFill>
+                  <pic:spPr bwMode="auto">
+                    <a:xfrm>
+                      <a:off x="0" y="0"/>
+                      <a:ext cx="1332514" cy="2887633"/>
+                    </a:xfrm>
+                    <a:prstGeom prst="rect">
+                      <a:avLst/>
+                    </a:prstGeom>
+                    <a:noFill/>
+                    <a:ln w="9525">
+                      <a:noFill/>
+                      <a:miter lim="800000"/>
+                      <a:headEnd/>
+                      <a:tailEnd/>
+                    </a:ln>
+                  </pic:spPr>
+                </pic:pic>
+              </a:graphicData>
+            </a:graphic>
+          </wp:inline>
+        </w:drawing>
+      </w:r>
+      <w:r>
+        <w:rPr>
+          <w:rFonts w:ascii="Times New Roman" w:hAnsi="Times New Roman" w:cs="Times New Roman"/>
+          <w:noProof/>
+          <w:sz w:val="32"/>
+          <w:szCs w:val="32"/>
+        </w:rPr>
+        <w:drawing>
+          <wp:inline distT="0" distB="0" distL="0" distR="0">
+            <wp:extent cx="1329892" cy="2881953"/>
+            <wp:effectExtent l="19050" t="0" r="3608" b="0"/>
+            <wp:docPr id="17" name="图片 7" descr="C:\Users\user\AppData\Local\Temp\WeChat Files\6024fc6b151dcf7942ff99bce8d0ed9.jpg"/>
+            <wp:cNvGraphicFramePr>
+              <a:graphicFrameLocks xmlns:a="http://schemas.openxmlformats.org/drawingml/2006/main" noChangeAspect="1"/>
+            </wp:cNvGraphicFramePr>
+            <a:graphic xmlns:a="http://schemas.openxmlformats.org/drawingml/2006/main">
+              <a:graphicData uri="http://schemas.openxmlformats.org/drawingml/2006/picture">
+                <pic:pic xmlns:pic="http://schemas.openxmlformats.org/drawingml/2006/picture">
+                  <pic:nvPicPr>
+                    <pic:cNvPr id="0" name="Picture 7" descr="C:\Users\user\AppData\Local\Temp\WeChat Files\6024fc6b151dcf7942ff99bce8d0ed9.jpg"/>
+                    <pic:cNvPicPr>
+                      <a:picLocks noChangeAspect="1" noChangeArrowheads="1"/>
+                    </pic:cNvPicPr>
+                  </pic:nvPicPr>
+                  <pic:blipFill>
+                    <a:blip r:embed="rId29" cstate="print"/>
+                    <a:srcRect/>
+                    <a:stretch>
+                      <a:fillRect/>
+                    </a:stretch>
+                  </pic:blipFill>
+                  <pic:spPr bwMode="auto">
+                    <a:xfrm>
+                      <a:off x="0" y="0"/>
+                      <a:ext cx="1334238" cy="2891371"/>
+                    </a:xfrm>
+                    <a:prstGeom prst="rect">
+                      <a:avLst/>
+                    </a:prstGeom>
+                    <a:noFill/>
+                    <a:ln w="9525">
+                      <a:noFill/>
+                      <a:miter lim="800000"/>
+                      <a:headEnd/>
+                      <a:tailEnd/>
+                    </a:ln>
+                  </pic:spPr>
+                </pic:pic>
+              </a:graphicData>
+            </a:graphic>
+          </wp:inline>
+        </w:drawing>
+      </w:r>
     </w:p>
     <w:sectPr>
       <w:pgSz w:w="12240" w:h="15840"/>
@@ -8566,17 +9415,13 @@
   <a:extraClrSchemeLst/>
   <a:extLst>
     <a:ext uri="{05A4C25C-085E-4340-85A3-A5531E510DB2}">
-      <thm15:themeFamily xmlns:thm15="http://schemas.microsoft.com/office/thememl/2012/main" xmlns="" name="Office Theme" id="{62F939B6-93AF-4DB8-9C6B-D6C7DFDC589F}" vid="{4A3C46E8-61CC-4603-A589-7422A47A8E4A}"/>
+      <thm15:themeFamily xmlns="" xmlns:thm15="http://schemas.microsoft.com/office/thememl/2012/main" name="Office Theme" id="{62F939B6-93AF-4DB8-9C6B-D6C7DFDC589F}" vid="{4A3C46E8-61CC-4603-A589-7422A47A8E4A}"/>
     </a:ext>
   </a:extLst>
 </a:theme>
 </file>
 
 <file path=customXml/item1.xml><?xml version="1.0" encoding="utf-8"?>
-<b:Sources xmlns:b="http://schemas.openxmlformats.org/officeDocument/2006/bibliography" xmlns="http://schemas.openxmlformats.org/officeDocument/2006/bibliography" SelectedStyle="/APASixthEditionOfficeOnline.xsl" StyleName="APA" Version="6"/>
-</file>
-
-<file path=customXml/item2.xml><?xml version="1.0" encoding="utf-8"?>
 <inkml:ink xmlns:inkml="http://www.w3.org/2003/InkML">
   <inkml:definitions>
     <inkml:context xml:id="ctx0">
@@ -8604,18 +9449,22 @@
 </inkml:ink>
 </file>
 
+<file path=customXml/item2.xml><?xml version="1.0" encoding="utf-8"?>
+<b:Sources xmlns:b="http://schemas.openxmlformats.org/officeDocument/2006/bibliography" xmlns="http://schemas.openxmlformats.org/officeDocument/2006/bibliography" SelectedStyle="/APASixthEditionOfficeOnline.xsl" StyleName="APA" Version="6"/>
+</file>
+
 <file path=customXml/itemProps1.xml><?xml version="1.0" encoding="utf-8"?>
+<ds:datastoreItem xmlns:ds="http://schemas.openxmlformats.org/officeDocument/2006/customXml" ds:itemID="{2E4C3D0B-D702-4A92-94EA-C1102D6D7942}">
+  <ds:schemaRefs>
+    <ds:schemaRef ds:uri="http://www.w3.org/2003/InkML"/>
+  </ds:schemaRefs>
+</ds:datastoreItem>
+</file>
+
+<file path=customXml/itemProps2.xml><?xml version="1.0" encoding="utf-8"?>
 <ds:datastoreItem xmlns:ds="http://schemas.openxmlformats.org/officeDocument/2006/customXml" ds:itemID="{D150A176-12CA-D941-90EB-18C5B36FCBEC}">
   <ds:schemaRefs>
     <ds:schemaRef ds:uri="http://schemas.openxmlformats.org/officeDocument/2006/bibliography"/>
   </ds:schemaRefs>
 </ds:datastoreItem>
-</file>
-
-<file path=customXml/itemProps2.xml><?xml version="1.0" encoding="utf-8"?>
-<ds:datastoreItem xmlns:ds="http://schemas.openxmlformats.org/officeDocument/2006/customXml" ds:itemID="{2E4C3D0B-D702-4A92-94EA-C1102D6D7942}">
-  <ds:schemaRefs>
-    <ds:schemaRef ds:uri="http://www.w3.org/2003/InkML"/>
-  </ds:schemaRefs>
-</ds:datastoreItem>
 </file>
</xml_diff>